<commit_message>
updated data and draft of final document
</commit_message>
<xml_diff>
--- a/Documentation/Final Documents.docx
+++ b/Documentation/Final Documents.docx
@@ -29,7 +29,7 @@
           <w:szCs w:val="40"/>
         </w:rPr>
       </w:pPr>
-      <w:bookmarkStart w:id="0" w:name="_Toc477639225"/>
+      <w:bookmarkStart w:id="0" w:name="_Toc477640199"/>
       <w:r>
         <w:rPr>
           <w:rFonts w:ascii="Arial" w:hAnsi="Arial" w:cs="Arial"/>
@@ -132,15 +132,7 @@
           <w:b/>
           <w:sz w:val="36"/>
         </w:rPr>
-        <w:t xml:space="preserve">Professor: </w:t>
-      </w:r>
-      <w:r>
-        <w:rPr>
-          <w:rFonts w:ascii="Arial" w:hAnsi="Arial" w:cs="Arial"/>
-          <w:b/>
-          <w:sz w:val="36"/>
-        </w:rPr>
-        <w:t xml:space="preserve">Mr. </w:t>
+        <w:t xml:space="preserve">Professor: Mr. </w:t>
       </w:r>
       <w:r>
         <w:rPr>
@@ -393,14 +385,132 @@
             </w:rPr>
             <w:fldChar w:fldCharType="separate"/>
           </w:r>
-          <w:hyperlink w:anchor="_Toc477639225" w:history="1">
+          <w:bookmarkStart w:id="1" w:name="_GoBack"/>
+          <w:bookmarkEnd w:id="1"/>
+          <w:r>
+            <w:rPr>
+              <w:rStyle w:val="Hyperlink"/>
+              <w:noProof/>
+            </w:rPr>
+            <w:fldChar w:fldCharType="begin"/>
+          </w:r>
+          <w:r>
+            <w:rPr>
+              <w:rStyle w:val="Hyperlink"/>
+              <w:noProof/>
+            </w:rPr>
+            <w:instrText xml:space="preserve"> </w:instrText>
+          </w:r>
+          <w:r>
+            <w:rPr>
+              <w:noProof/>
+            </w:rPr>
+            <w:instrText>HYPERLINK \l "_Toc477640199"</w:instrText>
+          </w:r>
+          <w:r>
+            <w:rPr>
+              <w:rStyle w:val="Hyperlink"/>
+              <w:noProof/>
+            </w:rPr>
+            <w:instrText xml:space="preserve"> </w:instrText>
+          </w:r>
+          <w:r>
+            <w:rPr>
+              <w:rStyle w:val="Hyperlink"/>
+              <w:noProof/>
+            </w:rPr>
+          </w:r>
+          <w:r>
+            <w:rPr>
+              <w:rStyle w:val="Hyperlink"/>
+              <w:noProof/>
+            </w:rPr>
+            <w:fldChar w:fldCharType="separate"/>
+          </w:r>
+          <w:r>
+            <w:rPr>
+              <w:rStyle w:val="Hyperlink"/>
+              <w:rFonts w:cs="Arial"/>
+              <w:noProof/>
+            </w:rPr>
+            <w:t>Data Analysis of Poverty</w:t>
+          </w:r>
+          <w:r>
+            <w:rPr>
+              <w:noProof/>
+              <w:webHidden/>
+            </w:rPr>
+            <w:tab/>
+          </w:r>
+          <w:r>
+            <w:rPr>
+              <w:noProof/>
+              <w:webHidden/>
+            </w:rPr>
+            <w:fldChar w:fldCharType="begin"/>
+          </w:r>
+          <w:r>
+            <w:rPr>
+              <w:noProof/>
+              <w:webHidden/>
+            </w:rPr>
+            <w:instrText xml:space="preserve"> PAGEREF _Toc477640199 \h </w:instrText>
+          </w:r>
+          <w:r>
+            <w:rPr>
+              <w:noProof/>
+              <w:webHidden/>
+            </w:rPr>
+          </w:r>
+          <w:r>
+            <w:rPr>
+              <w:noProof/>
+              <w:webHidden/>
+            </w:rPr>
+            <w:fldChar w:fldCharType="separate"/>
+          </w:r>
+          <w:r>
+            <w:rPr>
+              <w:noProof/>
+              <w:webHidden/>
+            </w:rPr>
+            <w:t>1</w:t>
+          </w:r>
+          <w:r>
+            <w:rPr>
+              <w:noProof/>
+              <w:webHidden/>
+            </w:rPr>
+            <w:fldChar w:fldCharType="end"/>
+          </w:r>
+          <w:r>
+            <w:rPr>
+              <w:rStyle w:val="Hyperlink"/>
+              <w:noProof/>
+            </w:rPr>
+            <w:fldChar w:fldCharType="end"/>
+          </w:r>
+        </w:p>
+        <w:p>
+          <w:pPr>
+            <w:pStyle w:val="TOC2"/>
+            <w:tabs>
+              <w:tab w:val="right" w:leader="dot" w:pos="9350"/>
+            </w:tabs>
+            <w:rPr>
+              <w:rFonts w:eastAsiaTheme="minorEastAsia"/>
+              <w:noProof/>
+              <w:lang w:eastAsia="en-PH"/>
+            </w:rPr>
+          </w:pPr>
+          <w:hyperlink w:anchor="_Toc477640200" w:history="1">
             <w:r>
               <w:rPr>
                 <w:rStyle w:val="Hyperlink"/>
-                <w:rFonts w:cs="Arial"/>
-                <w:noProof/>
-              </w:rPr>
-              <w:t>Data Analysis of Poverty</w:t>
+                <w:rFonts w:ascii="Arial" w:hAnsi="Arial" w:cs="Arial"/>
+                <w:noProof/>
+              </w:rPr>
+              <w:t>Introduction</w:t>
             </w:r>
             <w:r>
               <w:rPr>
@@ -421,7 +531,7 @@
                 <w:noProof/>
                 <w:webHidden/>
               </w:rPr>
-              <w:instrText xml:space="preserve"> PAGEREF _Toc477639225 \h </w:instrText>
+              <w:instrText xml:space="preserve"> PAGEREF _Toc477640200 \h </w:instrText>
             </w:r>
             <w:r>
               <w:rPr>
@@ -441,7 +551,7 @@
                 <w:noProof/>
                 <w:webHidden/>
               </w:rPr>
-              <w:t>1</w:t>
+              <w:t>3</w:t>
             </w:r>
             <w:r>
               <w:rPr>
@@ -459,17 +569,19 @@
               <w:tab w:val="right" w:leader="dot" w:pos="9350"/>
             </w:tabs>
             <w:rPr>
-              <w:noProof/>
+              <w:rFonts w:eastAsiaTheme="minorEastAsia"/>
+              <w:noProof/>
+              <w:lang w:eastAsia="en-PH"/>
             </w:rPr>
           </w:pPr>
-          <w:hyperlink w:anchor="_Toc477639226" w:history="1">
+          <w:hyperlink w:anchor="_Toc477640201" w:history="1">
             <w:r>
               <w:rPr>
                 <w:rStyle w:val="Hyperlink"/>
                 <w:rFonts w:ascii="Arial" w:hAnsi="Arial" w:cs="Arial"/>
                 <w:noProof/>
               </w:rPr>
-              <w:t>Introduction</w:t>
+              <w:t>Sample Records</w:t>
             </w:r>
             <w:r>
               <w:rPr>
@@ -490,7 +602,7 @@
                 <w:noProof/>
                 <w:webHidden/>
               </w:rPr>
-              <w:instrText xml:space="preserve"> PAGEREF _Toc477639226 \h </w:instrText>
+              <w:instrText xml:space="preserve"> PAGEREF _Toc477640201 \h </w:instrText>
             </w:r>
             <w:r>
               <w:rPr>
@@ -528,17 +640,19 @@
               <w:tab w:val="right" w:leader="dot" w:pos="9350"/>
             </w:tabs>
             <w:rPr>
-              <w:noProof/>
+              <w:rFonts w:eastAsiaTheme="minorEastAsia"/>
+              <w:noProof/>
+              <w:lang w:eastAsia="en-PH"/>
             </w:rPr>
           </w:pPr>
-          <w:hyperlink w:anchor="_Toc477639227" w:history="1">
+          <w:hyperlink w:anchor="_Toc477640202" w:history="1">
             <w:r>
               <w:rPr>
                 <w:rStyle w:val="Hyperlink"/>
                 <w:rFonts w:ascii="Arial" w:hAnsi="Arial" w:cs="Arial"/>
                 <w:noProof/>
               </w:rPr>
-              <w:t>Sample Records</w:t>
+              <w:t>Population Per Region</w:t>
             </w:r>
             <w:r>
               <w:rPr>
@@ -559,7 +673,7 @@
                 <w:noProof/>
                 <w:webHidden/>
               </w:rPr>
-              <w:instrText xml:space="preserve"> PAGEREF _Toc477639227 \h </w:instrText>
+              <w:instrText xml:space="preserve"> PAGEREF _Toc477640202 \h </w:instrText>
             </w:r>
             <w:r>
               <w:rPr>
@@ -597,17 +711,19 @@
               <w:tab w:val="right" w:leader="dot" w:pos="9350"/>
             </w:tabs>
             <w:rPr>
-              <w:noProof/>
+              <w:rFonts w:eastAsiaTheme="minorEastAsia"/>
+              <w:noProof/>
+              <w:lang w:eastAsia="en-PH"/>
             </w:rPr>
           </w:pPr>
-          <w:hyperlink w:anchor="_Toc477639228" w:history="1">
+          <w:hyperlink w:anchor="_Toc477640203" w:history="1">
             <w:r>
               <w:rPr>
                 <w:rStyle w:val="Hyperlink"/>
                 <w:rFonts w:ascii="Arial" w:hAnsi="Arial" w:cs="Arial"/>
                 <w:noProof/>
               </w:rPr>
-              <w:t>Population Per Region</w:t>
+              <w:t>Poverty Incidence among Population Per Region</w:t>
             </w:r>
             <w:r>
               <w:rPr>
@@ -628,7 +744,7 @@
                 <w:noProof/>
                 <w:webHidden/>
               </w:rPr>
-              <w:instrText xml:space="preserve"> PAGEREF _Toc477639228 \h </w:instrText>
+              <w:instrText xml:space="preserve"> PAGEREF _Toc477640203 \h </w:instrText>
             </w:r>
             <w:r>
               <w:rPr>
@@ -666,20 +782,20 @@
               <w:tab w:val="right" w:leader="dot" w:pos="9350"/>
             </w:tabs>
             <w:rPr>
-              <w:noProof/>
+              <w:rFonts w:eastAsiaTheme="minorEastAsia"/>
+              <w:noProof/>
+              <w:lang w:eastAsia="en-PH"/>
             </w:rPr>
           </w:pPr>
-          <w:hyperlink w:anchor="_Toc477639229" w:history="1">
+          <w:hyperlink w:anchor="_Toc477640204" w:history="1">
             <w:r>
               <w:rPr>
                 <w:rStyle w:val="Hyperlink"/>
                 <w:rFonts w:ascii="Arial" w:hAnsi="Arial" w:cs="Arial"/>
                 <w:noProof/>
               </w:rPr>
-              <w:t>Family Per Region</w:t>
-            </w:r>
-            <w:bookmarkStart w:id="1" w:name="_GoBack"/>
-            <w:bookmarkEnd w:id="1"/>
+              <w:t>Poverty Incidence among Family Per Region</w:t>
+            </w:r>
             <w:r>
               <w:rPr>
                 <w:noProof/>
@@ -699,7 +815,7 @@
                 <w:noProof/>
                 <w:webHidden/>
               </w:rPr>
-              <w:instrText xml:space="preserve"> PAGEREF _Toc477639229 \h </w:instrText>
+              <w:instrText xml:space="preserve"> PAGEREF _Toc477640204 \h </w:instrText>
             </w:r>
             <w:r>
               <w:rPr>
@@ -737,16 +853,302 @@
               <w:tab w:val="right" w:leader="dot" w:pos="9350"/>
             </w:tabs>
             <w:rPr>
-              <w:noProof/>
+              <w:rFonts w:eastAsiaTheme="minorEastAsia"/>
+              <w:noProof/>
+              <w:lang w:eastAsia="en-PH"/>
             </w:rPr>
           </w:pPr>
-          <w:hyperlink w:anchor="_Toc477639230" w:history="1">
+          <w:hyperlink w:anchor="_Toc477640205" w:history="1">
             <w:r>
               <w:rPr>
                 <w:rStyle w:val="Hyperlink"/>
                 <w:rFonts w:ascii="Arial" w:hAnsi="Arial" w:cs="Arial"/>
                 <w:noProof/>
               </w:rPr>
+              <w:t>Family Per Region</w:t>
+            </w:r>
+            <w:r>
+              <w:rPr>
+                <w:noProof/>
+                <w:webHidden/>
+              </w:rPr>
+              <w:tab/>
+            </w:r>
+            <w:r>
+              <w:rPr>
+                <w:noProof/>
+                <w:webHidden/>
+              </w:rPr>
+              <w:fldChar w:fldCharType="begin"/>
+            </w:r>
+            <w:r>
+              <w:rPr>
+                <w:noProof/>
+                <w:webHidden/>
+              </w:rPr>
+              <w:instrText xml:space="preserve"> PAGEREF _Toc477640205 \h </w:instrText>
+            </w:r>
+            <w:r>
+              <w:rPr>
+                <w:noProof/>
+                <w:webHidden/>
+              </w:rPr>
+            </w:r>
+            <w:r>
+              <w:rPr>
+                <w:noProof/>
+                <w:webHidden/>
+              </w:rPr>
+              <w:fldChar w:fldCharType="separate"/>
+            </w:r>
+            <w:r>
+              <w:rPr>
+                <w:noProof/>
+                <w:webHidden/>
+              </w:rPr>
+              <w:t>3</w:t>
+            </w:r>
+            <w:r>
+              <w:rPr>
+                <w:noProof/>
+                <w:webHidden/>
+              </w:rPr>
+              <w:fldChar w:fldCharType="end"/>
+            </w:r>
+          </w:hyperlink>
+        </w:p>
+        <w:p>
+          <w:pPr>
+            <w:pStyle w:val="TOC2"/>
+            <w:tabs>
+              <w:tab w:val="right" w:leader="dot" w:pos="9350"/>
+            </w:tabs>
+            <w:rPr>
+              <w:rFonts w:eastAsiaTheme="minorEastAsia"/>
+              <w:noProof/>
+              <w:lang w:eastAsia="en-PH"/>
+            </w:rPr>
+          </w:pPr>
+          <w:hyperlink w:anchor="_Toc477640206" w:history="1">
+            <w:r>
+              <w:rPr>
+                <w:rStyle w:val="Hyperlink"/>
+                <w:rFonts w:ascii="Arial" w:hAnsi="Arial" w:cs="Arial"/>
+                <w:noProof/>
+              </w:rPr>
+              <w:t>Average Income of Families Per Region</w:t>
+            </w:r>
+            <w:r>
+              <w:rPr>
+                <w:noProof/>
+                <w:webHidden/>
+              </w:rPr>
+              <w:tab/>
+            </w:r>
+            <w:r>
+              <w:rPr>
+                <w:noProof/>
+                <w:webHidden/>
+              </w:rPr>
+              <w:fldChar w:fldCharType="begin"/>
+            </w:r>
+            <w:r>
+              <w:rPr>
+                <w:noProof/>
+                <w:webHidden/>
+              </w:rPr>
+              <w:instrText xml:space="preserve"> PAGEREF _Toc477640206 \h </w:instrText>
+            </w:r>
+            <w:r>
+              <w:rPr>
+                <w:noProof/>
+                <w:webHidden/>
+              </w:rPr>
+            </w:r>
+            <w:r>
+              <w:rPr>
+                <w:noProof/>
+                <w:webHidden/>
+              </w:rPr>
+              <w:fldChar w:fldCharType="separate"/>
+            </w:r>
+            <w:r>
+              <w:rPr>
+                <w:noProof/>
+                <w:webHidden/>
+              </w:rPr>
+              <w:t>3</w:t>
+            </w:r>
+            <w:r>
+              <w:rPr>
+                <w:noProof/>
+                <w:webHidden/>
+              </w:rPr>
+              <w:fldChar w:fldCharType="end"/>
+            </w:r>
+          </w:hyperlink>
+        </w:p>
+        <w:p>
+          <w:pPr>
+            <w:pStyle w:val="TOC2"/>
+            <w:tabs>
+              <w:tab w:val="right" w:leader="dot" w:pos="9350"/>
+            </w:tabs>
+            <w:rPr>
+              <w:rFonts w:eastAsiaTheme="minorEastAsia"/>
+              <w:noProof/>
+              <w:lang w:eastAsia="en-PH"/>
+            </w:rPr>
+          </w:pPr>
+          <w:hyperlink w:anchor="_Toc477640207" w:history="1">
+            <w:r>
+              <w:rPr>
+                <w:rStyle w:val="Hyperlink"/>
+                <w:rFonts w:ascii="Arial" w:hAnsi="Arial" w:cs="Arial"/>
+                <w:noProof/>
+              </w:rPr>
+              <w:t>Average Expenditure of Families Per Region</w:t>
+            </w:r>
+            <w:r>
+              <w:rPr>
+                <w:noProof/>
+                <w:webHidden/>
+              </w:rPr>
+              <w:tab/>
+            </w:r>
+            <w:r>
+              <w:rPr>
+                <w:noProof/>
+                <w:webHidden/>
+              </w:rPr>
+              <w:fldChar w:fldCharType="begin"/>
+            </w:r>
+            <w:r>
+              <w:rPr>
+                <w:noProof/>
+                <w:webHidden/>
+              </w:rPr>
+              <w:instrText xml:space="preserve"> PAGEREF _Toc477640207 \h </w:instrText>
+            </w:r>
+            <w:r>
+              <w:rPr>
+                <w:noProof/>
+                <w:webHidden/>
+              </w:rPr>
+            </w:r>
+            <w:r>
+              <w:rPr>
+                <w:noProof/>
+                <w:webHidden/>
+              </w:rPr>
+              <w:fldChar w:fldCharType="separate"/>
+            </w:r>
+            <w:r>
+              <w:rPr>
+                <w:noProof/>
+                <w:webHidden/>
+              </w:rPr>
+              <w:t>3</w:t>
+            </w:r>
+            <w:r>
+              <w:rPr>
+                <w:noProof/>
+                <w:webHidden/>
+              </w:rPr>
+              <w:fldChar w:fldCharType="end"/>
+            </w:r>
+          </w:hyperlink>
+        </w:p>
+        <w:p>
+          <w:pPr>
+            <w:pStyle w:val="TOC2"/>
+            <w:tabs>
+              <w:tab w:val="right" w:leader="dot" w:pos="9350"/>
+            </w:tabs>
+            <w:rPr>
+              <w:rFonts w:eastAsiaTheme="minorEastAsia"/>
+              <w:noProof/>
+              <w:lang w:eastAsia="en-PH"/>
+            </w:rPr>
+          </w:pPr>
+          <w:hyperlink w:anchor="_Toc477640208" w:history="1">
+            <w:r>
+              <w:rPr>
+                <w:rStyle w:val="Hyperlink"/>
+                <w:rFonts w:ascii="Arial" w:hAnsi="Arial" w:cs="Arial"/>
+                <w:noProof/>
+              </w:rPr>
+              <w:t>Annual Per Capita Poverty Threshold</w:t>
+            </w:r>
+            <w:r>
+              <w:rPr>
+                <w:noProof/>
+                <w:webHidden/>
+              </w:rPr>
+              <w:tab/>
+            </w:r>
+            <w:r>
+              <w:rPr>
+                <w:noProof/>
+                <w:webHidden/>
+              </w:rPr>
+              <w:fldChar w:fldCharType="begin"/>
+            </w:r>
+            <w:r>
+              <w:rPr>
+                <w:noProof/>
+                <w:webHidden/>
+              </w:rPr>
+              <w:instrText xml:space="preserve"> PAGEREF _Toc477640208 \h </w:instrText>
+            </w:r>
+            <w:r>
+              <w:rPr>
+                <w:noProof/>
+                <w:webHidden/>
+              </w:rPr>
+            </w:r>
+            <w:r>
+              <w:rPr>
+                <w:noProof/>
+                <w:webHidden/>
+              </w:rPr>
+              <w:fldChar w:fldCharType="separate"/>
+            </w:r>
+            <w:r>
+              <w:rPr>
+                <w:noProof/>
+                <w:webHidden/>
+              </w:rPr>
+              <w:t>3</w:t>
+            </w:r>
+            <w:r>
+              <w:rPr>
+                <w:noProof/>
+                <w:webHidden/>
+              </w:rPr>
+              <w:fldChar w:fldCharType="end"/>
+            </w:r>
+          </w:hyperlink>
+        </w:p>
+        <w:p>
+          <w:pPr>
+            <w:pStyle w:val="TOC2"/>
+            <w:tabs>
+              <w:tab w:val="right" w:leader="dot" w:pos="9350"/>
+            </w:tabs>
+            <w:rPr>
+              <w:rFonts w:eastAsiaTheme="minorEastAsia"/>
+              <w:noProof/>
+              <w:lang w:eastAsia="en-PH"/>
+            </w:rPr>
+          </w:pPr>
+          <w:hyperlink w:anchor="_Toc477640209" w:history="1">
+            <w:r>
+              <w:rPr>
+                <w:rStyle w:val="Hyperlink"/>
+                <w:rFonts w:ascii="Arial" w:hAnsi="Arial" w:cs="Arial"/>
+                <w:noProof/>
+              </w:rPr>
               <w:t>Recommendation and Conclusion</w:t>
             </w:r>
             <w:r>
@@ -768,7 +1170,7 @@
                 <w:noProof/>
                 <w:webHidden/>
               </w:rPr>
-              <w:instrText xml:space="preserve"> PAGEREF _Toc477639230 \h </w:instrText>
+              <w:instrText xml:space="preserve"> PAGEREF _Toc477640209 \h </w:instrText>
             </w:r>
             <w:r>
               <w:rPr>
@@ -850,7 +1252,7 @@
           <w:szCs w:val="28"/>
         </w:rPr>
       </w:pPr>
-      <w:bookmarkStart w:id="2" w:name="_Toc477639226"/>
+      <w:bookmarkStart w:id="2" w:name="_Toc477640200"/>
       <w:r>
         <w:rPr>
           <w:rFonts w:ascii="Arial" w:hAnsi="Arial" w:cs="Arial"/>
@@ -875,7 +1277,7 @@
           <w:szCs w:val="28"/>
         </w:rPr>
       </w:pPr>
-      <w:bookmarkStart w:id="3" w:name="_Toc477639227"/>
+      <w:bookmarkStart w:id="3" w:name="_Toc477640201"/>
       <w:r>
         <w:rPr>
           <w:rFonts w:ascii="Arial" w:hAnsi="Arial" w:cs="Arial"/>
@@ -899,7 +1301,7 @@
           <w:szCs w:val="28"/>
         </w:rPr>
       </w:pPr>
-      <w:bookmarkStart w:id="4" w:name="_Toc477639228"/>
+      <w:bookmarkStart w:id="4" w:name="_Toc477640202"/>
       <w:r>
         <w:rPr>
           <w:rFonts w:ascii="Arial" w:hAnsi="Arial" w:cs="Arial"/>
@@ -923,15 +1325,15 @@
           <w:szCs w:val="28"/>
         </w:rPr>
       </w:pPr>
-      <w:bookmarkStart w:id="5" w:name="_Toc477639229"/>
-      <w:r>
-        <w:rPr>
-          <w:rFonts w:ascii="Arial" w:hAnsi="Arial" w:cs="Arial"/>
-          <w:b/>
-          <w:sz w:val="28"/>
-          <w:szCs w:val="28"/>
-        </w:rPr>
-        <w:t>Family</w:t>
+      <w:bookmarkStart w:id="5" w:name="_Toc477640203"/>
+      <w:r>
+        <w:rPr>
+          <w:rFonts w:ascii="Arial" w:hAnsi="Arial" w:cs="Arial"/>
+          <w:b/>
+          <w:sz w:val="28"/>
+          <w:szCs w:val="28"/>
+        </w:rPr>
+        <w:t>Poverty Incidence among Population</w:t>
       </w:r>
       <w:r>
         <w:rPr>
@@ -956,7 +1358,172 @@
           <w:szCs w:val="28"/>
         </w:rPr>
       </w:pPr>
-      <w:bookmarkStart w:id="6" w:name="_Toc477639230"/>
+      <w:bookmarkStart w:id="6" w:name="_Toc477640204"/>
+      <w:r>
+        <w:rPr>
+          <w:rFonts w:ascii="Arial" w:hAnsi="Arial" w:cs="Arial"/>
+          <w:b/>
+          <w:sz w:val="28"/>
+          <w:szCs w:val="28"/>
+        </w:rPr>
+        <w:t>Poverty Incidence among Family</w:t>
+      </w:r>
+      <w:r>
+        <w:rPr>
+          <w:rFonts w:ascii="Arial" w:hAnsi="Arial" w:cs="Arial"/>
+          <w:b/>
+          <w:sz w:val="28"/>
+          <w:szCs w:val="28"/>
+        </w:rPr>
+        <w:t xml:space="preserve"> Per Region</w:t>
+      </w:r>
+      <w:bookmarkEnd w:id="6"/>
+    </w:p>
+    <w:p>
+      <w:pPr>
+        <w:pStyle w:val="Heading2"/>
+        <w:spacing w:line="360" w:lineRule="auto"/>
+        <w:jc w:val="center"/>
+        <w:rPr>
+          <w:rFonts w:ascii="Arial" w:hAnsi="Arial" w:cs="Arial"/>
+          <w:b/>
+          <w:sz w:val="28"/>
+          <w:szCs w:val="28"/>
+        </w:rPr>
+      </w:pPr>
+      <w:bookmarkStart w:id="7" w:name="_Toc477640205"/>
+      <w:r>
+        <w:rPr>
+          <w:rFonts w:ascii="Arial" w:hAnsi="Arial" w:cs="Arial"/>
+          <w:b/>
+          <w:sz w:val="28"/>
+          <w:szCs w:val="28"/>
+        </w:rPr>
+        <w:t>F</w:t>
+      </w:r>
+      <w:r>
+        <w:rPr>
+          <w:rFonts w:ascii="Arial" w:hAnsi="Arial" w:cs="Arial"/>
+          <w:b/>
+          <w:sz w:val="28"/>
+          <w:szCs w:val="28"/>
+        </w:rPr>
+        <w:t>amily</w:t>
+      </w:r>
+      <w:r>
+        <w:rPr>
+          <w:rFonts w:ascii="Arial" w:hAnsi="Arial" w:cs="Arial"/>
+          <w:b/>
+          <w:sz w:val="28"/>
+          <w:szCs w:val="28"/>
+        </w:rPr>
+        <w:t xml:space="preserve"> Per Region</w:t>
+      </w:r>
+      <w:bookmarkEnd w:id="7"/>
+    </w:p>
+    <w:p>
+      <w:pPr>
+        <w:pStyle w:val="Heading2"/>
+        <w:spacing w:line="360" w:lineRule="auto"/>
+        <w:jc w:val="center"/>
+        <w:rPr>
+          <w:rFonts w:ascii="Arial" w:hAnsi="Arial" w:cs="Arial"/>
+          <w:b/>
+          <w:sz w:val="28"/>
+          <w:szCs w:val="28"/>
+        </w:rPr>
+      </w:pPr>
+      <w:bookmarkStart w:id="8" w:name="_Toc477640206"/>
+      <w:r>
+        <w:rPr>
+          <w:rFonts w:ascii="Arial" w:hAnsi="Arial" w:cs="Arial"/>
+          <w:b/>
+          <w:sz w:val="28"/>
+          <w:szCs w:val="28"/>
+        </w:rPr>
+        <w:t>Average Income of Families</w:t>
+      </w:r>
+      <w:r>
+        <w:rPr>
+          <w:rFonts w:ascii="Arial" w:hAnsi="Arial" w:cs="Arial"/>
+          <w:b/>
+          <w:sz w:val="28"/>
+          <w:szCs w:val="28"/>
+        </w:rPr>
+        <w:t xml:space="preserve"> Per Region</w:t>
+      </w:r>
+      <w:bookmarkEnd w:id="8"/>
+    </w:p>
+    <w:p>
+      <w:pPr>
+        <w:pStyle w:val="Heading2"/>
+        <w:spacing w:line="360" w:lineRule="auto"/>
+        <w:jc w:val="center"/>
+        <w:rPr>
+          <w:rFonts w:ascii="Arial" w:hAnsi="Arial" w:cs="Arial"/>
+          <w:b/>
+          <w:sz w:val="28"/>
+          <w:szCs w:val="28"/>
+        </w:rPr>
+      </w:pPr>
+      <w:bookmarkStart w:id="9" w:name="_Toc477640207"/>
+      <w:r>
+        <w:rPr>
+          <w:rFonts w:ascii="Arial" w:hAnsi="Arial" w:cs="Arial"/>
+          <w:b/>
+          <w:sz w:val="28"/>
+          <w:szCs w:val="28"/>
+        </w:rPr>
+        <w:t>Average Expenditure of Families</w:t>
+      </w:r>
+      <w:r>
+        <w:rPr>
+          <w:rFonts w:ascii="Arial" w:hAnsi="Arial" w:cs="Arial"/>
+          <w:b/>
+          <w:sz w:val="28"/>
+          <w:szCs w:val="28"/>
+        </w:rPr>
+        <w:t xml:space="preserve"> Per Region</w:t>
+      </w:r>
+      <w:bookmarkEnd w:id="9"/>
+    </w:p>
+    <w:p>
+      <w:pPr>
+        <w:pStyle w:val="Heading2"/>
+        <w:spacing w:line="360" w:lineRule="auto"/>
+        <w:jc w:val="center"/>
+        <w:rPr>
+          <w:rFonts w:ascii="Arial" w:hAnsi="Arial" w:cs="Arial"/>
+          <w:b/>
+          <w:sz w:val="28"/>
+          <w:szCs w:val="28"/>
+        </w:rPr>
+      </w:pPr>
+      <w:bookmarkStart w:id="10" w:name="_Toc477640208"/>
+      <w:r>
+        <w:rPr>
+          <w:rFonts w:ascii="Arial" w:hAnsi="Arial" w:cs="Arial"/>
+          <w:b/>
+          <w:sz w:val="28"/>
+          <w:szCs w:val="28"/>
+        </w:rPr>
+        <w:t>Annual Per Capita Poverty Threshold</w:t>
+      </w:r>
+      <w:bookmarkEnd w:id="10"/>
+    </w:p>
+    <w:p>
+      <w:pPr>
+        <w:pStyle w:val="Heading2"/>
+        <w:spacing w:line="360" w:lineRule="auto"/>
+        <w:jc w:val="center"/>
+        <w:rPr>
+          <w:rFonts w:ascii="Arial" w:hAnsi="Arial" w:cs="Arial"/>
+          <w:b/>
+          <w:sz w:val="28"/>
+          <w:szCs w:val="28"/>
+        </w:rPr>
+      </w:pPr>
+      <w:bookmarkStart w:id="11" w:name="_Toc477640209"/>
       <w:r>
         <w:rPr>
           <w:rFonts w:ascii="Arial" w:hAnsi="Arial" w:cs="Arial"/>
@@ -975,7 +1542,7 @@
         </w:rPr>
         <w:t>Conclusion</w:t>
       </w:r>
-      <w:bookmarkEnd w:id="6"/>
+      <w:bookmarkEnd w:id="11"/>
     </w:p>
     <w:p/>
     <w:p/>

</xml_diff>

<commit_message>
updated final document - add assignment to member
</commit_message>
<xml_diff>
--- a/Documentation/Final Documents.docx
+++ b/Documentation/Final Documents.docx
@@ -29,7 +29,7 @@
           <w:szCs w:val="40"/>
         </w:rPr>
       </w:pPr>
-      <w:bookmarkStart w:id="0" w:name="_Toc477640199"/>
+      <w:bookmarkStart w:id="0" w:name="_Toc477685833"/>
       <w:r>
         <w:rPr>
           <w:rFonts w:ascii="Arial" w:hAnsi="Arial" w:cs="Arial"/>
@@ -60,10 +60,247 @@
     <w:p>
       <w:pPr>
         <w:spacing w:line="360" w:lineRule="auto"/>
+      </w:pPr>
+    </w:p>
+    <w:p>
+      <w:pPr>
+        <w:spacing w:line="360" w:lineRule="auto"/>
         <w:jc w:val="center"/>
         <w:rPr>
           <w:rFonts w:ascii="Arial" w:hAnsi="Arial" w:cs="Arial"/>
           <w:b/>
+          <w:sz w:val="32"/>
+        </w:rPr>
+      </w:pPr>
+      <w:r>
+        <w:rPr>
+          <w:rFonts w:ascii="Arial" w:hAnsi="Arial" w:cs="Arial"/>
+          <w:b/>
+          <w:sz w:val="32"/>
+        </w:rPr>
+        <w:t>IBM Descriptive Analytics</w:t>
+      </w:r>
+    </w:p>
+    <w:p>
+      <w:pPr>
+        <w:spacing w:line="360" w:lineRule="auto"/>
+        <w:jc w:val="center"/>
+        <w:rPr>
+          <w:rFonts w:ascii="Arial" w:hAnsi="Arial" w:cs="Arial"/>
+          <w:b/>
+          <w:sz w:val="32"/>
+        </w:rPr>
+      </w:pPr>
+      <w:r>
+        <w:rPr>
+          <w:rFonts w:ascii="Arial" w:hAnsi="Arial" w:cs="Arial"/>
+          <w:b/>
+          <w:sz w:val="32"/>
+        </w:rPr>
+        <w:t>(IBMDESC)</w:t>
+      </w:r>
+    </w:p>
+    <w:p>
+      <w:pPr>
+        <w:spacing w:line="360" w:lineRule="auto"/>
+        <w:jc w:val="center"/>
+        <w:rPr>
+          <w:rFonts w:ascii="Arial" w:hAnsi="Arial" w:cs="Arial"/>
+          <w:b/>
+          <w:sz w:val="32"/>
+        </w:rPr>
+      </w:pPr>
+    </w:p>
+    <w:p>
+      <w:pPr>
+        <w:spacing w:line="360" w:lineRule="auto"/>
+        <w:rPr>
+          <w:rFonts w:ascii="Arial" w:hAnsi="Arial" w:cs="Arial"/>
+          <w:b/>
+          <w:sz w:val="32"/>
+        </w:rPr>
+      </w:pPr>
+    </w:p>
+    <w:p>
+      <w:pPr>
+        <w:spacing w:line="360" w:lineRule="auto"/>
+        <w:jc w:val="center"/>
+        <w:rPr>
+          <w:rFonts w:ascii="Arial" w:hAnsi="Arial" w:cs="Arial"/>
+          <w:b/>
+          <w:sz w:val="32"/>
+        </w:rPr>
+      </w:pPr>
+      <w:r>
+        <w:rPr>
+          <w:rFonts w:ascii="Arial" w:hAnsi="Arial" w:cs="Arial"/>
+          <w:b/>
+          <w:sz w:val="32"/>
+        </w:rPr>
+        <w:t xml:space="preserve">Professor: Mr. </w:t>
+      </w:r>
+      <w:r>
+        <w:rPr>
+          <w:rFonts w:ascii="Arial" w:hAnsi="Arial" w:cs="Arial"/>
+          <w:b/>
+          <w:sz w:val="32"/>
+        </w:rPr>
+        <w:t>Joaquin</w:t>
+      </w:r>
+      <w:r>
+        <w:rPr>
+          <w:rFonts w:ascii="Arial" w:hAnsi="Arial" w:cs="Arial"/>
+          <w:b/>
+          <w:sz w:val="32"/>
+        </w:rPr>
+        <w:t xml:space="preserve"> </w:t>
+      </w:r>
+      <w:proofErr w:type="spellStart"/>
+      <w:r>
+        <w:rPr>
+          <w:rFonts w:ascii="Arial" w:hAnsi="Arial" w:cs="Arial"/>
+          <w:b/>
+          <w:sz w:val="32"/>
+        </w:rPr>
+        <w:t>Bamba</w:t>
+      </w:r>
+      <w:proofErr w:type="spellEnd"/>
+    </w:p>
+    <w:p>
+      <w:pPr>
+        <w:spacing w:line="360" w:lineRule="auto"/>
+        <w:jc w:val="center"/>
+        <w:rPr>
+          <w:rFonts w:ascii="Arial" w:hAnsi="Arial" w:cs="Arial"/>
+          <w:b/>
+          <w:sz w:val="32"/>
+        </w:rPr>
+      </w:pPr>
+    </w:p>
+    <w:p>
+      <w:pPr>
+        <w:spacing w:line="360" w:lineRule="auto"/>
+        <w:jc w:val="center"/>
+        <w:rPr>
+          <w:rFonts w:ascii="Arial" w:hAnsi="Arial" w:cs="Arial"/>
+          <w:b/>
+          <w:sz w:val="32"/>
+        </w:rPr>
+      </w:pPr>
+    </w:p>
+    <w:p>
+      <w:pPr>
+        <w:spacing w:line="360" w:lineRule="auto"/>
+        <w:jc w:val="center"/>
+        <w:rPr>
+          <w:rFonts w:ascii="Arial" w:hAnsi="Arial" w:cs="Arial"/>
+          <w:b/>
+          <w:sz w:val="32"/>
+        </w:rPr>
+      </w:pPr>
+      <w:proofErr w:type="spellStart"/>
+      <w:r>
+        <w:rPr>
+          <w:rFonts w:ascii="Arial" w:hAnsi="Arial" w:cs="Arial"/>
+          <w:b/>
+          <w:sz w:val="32"/>
+        </w:rPr>
+        <w:t>Belchez</w:t>
+      </w:r>
+      <w:proofErr w:type="spellEnd"/>
+      <w:r>
+        <w:rPr>
+          <w:rFonts w:ascii="Arial" w:hAnsi="Arial" w:cs="Arial"/>
+          <w:b/>
+          <w:sz w:val="32"/>
+        </w:rPr>
+        <w:t xml:space="preserve">, </w:t>
+      </w:r>
+      <w:proofErr w:type="spellStart"/>
+      <w:r>
+        <w:rPr>
+          <w:rFonts w:ascii="Arial" w:hAnsi="Arial" w:cs="Arial"/>
+          <w:b/>
+          <w:sz w:val="32"/>
+        </w:rPr>
+        <w:t>Maica</w:t>
+      </w:r>
+      <w:proofErr w:type="spellEnd"/>
+      <w:r>
+        <w:rPr>
+          <w:rFonts w:ascii="Arial" w:hAnsi="Arial" w:cs="Arial"/>
+          <w:b/>
+          <w:sz w:val="32"/>
+        </w:rPr>
+        <w:t xml:space="preserve"> L.</w:t>
+      </w:r>
+    </w:p>
+    <w:p>
+      <w:pPr>
+        <w:spacing w:line="360" w:lineRule="auto"/>
+        <w:jc w:val="center"/>
+        <w:rPr>
+          <w:rFonts w:ascii="Arial" w:hAnsi="Arial" w:cs="Arial"/>
+          <w:b/>
+          <w:sz w:val="32"/>
+        </w:rPr>
+      </w:pPr>
+      <w:r>
+        <w:rPr>
+          <w:rFonts w:ascii="Arial" w:hAnsi="Arial" w:cs="Arial"/>
+          <w:b/>
+          <w:sz w:val="32"/>
+        </w:rPr>
+        <w:t>Heramia, Johanna Marisse C.</w:t>
+      </w:r>
+    </w:p>
+    <w:p>
+      <w:pPr>
+        <w:spacing w:line="360" w:lineRule="auto"/>
+        <w:jc w:val="center"/>
+        <w:rPr>
+          <w:rFonts w:ascii="Arial" w:hAnsi="Arial" w:cs="Arial"/>
+          <w:b/>
+          <w:sz w:val="32"/>
+        </w:rPr>
+      </w:pPr>
+      <w:r>
+        <w:rPr>
+          <w:rFonts w:ascii="Arial" w:hAnsi="Arial" w:cs="Arial"/>
+          <w:b/>
+          <w:sz w:val="32"/>
+        </w:rPr>
+        <w:t>Tadeo, Jose Lorenzo G.</w:t>
+      </w:r>
+    </w:p>
+    <w:p>
+      <w:pPr>
+        <w:spacing w:line="360" w:lineRule="auto"/>
+        <w:rPr>
+          <w:rFonts w:ascii="Arial" w:hAnsi="Arial" w:cs="Arial"/>
+          <w:b/>
+          <w:sz w:val="32"/>
+        </w:rPr>
+      </w:pPr>
+    </w:p>
+    <w:p>
+      <w:pPr>
+        <w:spacing w:line="360" w:lineRule="auto"/>
+        <w:jc w:val="center"/>
+        <w:rPr>
+          <w:rFonts w:ascii="Arial" w:hAnsi="Arial" w:cs="Arial"/>
+          <w:b/>
+          <w:sz w:val="32"/>
+        </w:rPr>
+      </w:pPr>
+    </w:p>
+    <w:p>
+      <w:pPr>
+        <w:spacing w:line="360" w:lineRule="auto"/>
+        <w:jc w:val="center"/>
+        <w:rPr>
+          <w:rFonts w:ascii="Arial" w:hAnsi="Arial" w:cs="Arial"/>
+          <w:b/>
           <w:sz w:val="36"/>
         </w:rPr>
       </w:pPr>
@@ -71,239 +308,7 @@
         <w:rPr>
           <w:rFonts w:ascii="Arial" w:hAnsi="Arial" w:cs="Arial"/>
           <w:b/>
-          <w:sz w:val="36"/>
-        </w:rPr>
-        <w:t>IBM Descriptive Analytics</w:t>
-      </w:r>
-    </w:p>
-    <w:p>
-      <w:pPr>
-        <w:spacing w:line="360" w:lineRule="auto"/>
-        <w:jc w:val="center"/>
-        <w:rPr>
-          <w:rFonts w:ascii="Arial" w:hAnsi="Arial" w:cs="Arial"/>
-          <w:b/>
-          <w:sz w:val="36"/>
-        </w:rPr>
-      </w:pPr>
-      <w:r>
-        <w:rPr>
-          <w:rFonts w:ascii="Arial" w:hAnsi="Arial" w:cs="Arial"/>
-          <w:b/>
-          <w:sz w:val="36"/>
-        </w:rPr>
-        <w:t>(IBMDESC)</w:t>
-      </w:r>
-    </w:p>
-    <w:p>
-      <w:pPr>
-        <w:spacing w:line="360" w:lineRule="auto"/>
-        <w:jc w:val="center"/>
-        <w:rPr>
-          <w:rFonts w:ascii="Arial" w:hAnsi="Arial" w:cs="Arial"/>
-          <w:b/>
-          <w:sz w:val="36"/>
-        </w:rPr>
-      </w:pPr>
-    </w:p>
-    <w:p>
-      <w:pPr>
-        <w:spacing w:line="360" w:lineRule="auto"/>
-        <w:rPr>
-          <w:rFonts w:ascii="Arial" w:hAnsi="Arial" w:cs="Arial"/>
-          <w:b/>
-          <w:sz w:val="36"/>
-        </w:rPr>
-      </w:pPr>
-    </w:p>
-    <w:p>
-      <w:pPr>
-        <w:spacing w:line="360" w:lineRule="auto"/>
-        <w:jc w:val="center"/>
-        <w:rPr>
-          <w:rFonts w:ascii="Arial" w:hAnsi="Arial" w:cs="Arial"/>
-          <w:b/>
-          <w:sz w:val="36"/>
-        </w:rPr>
-      </w:pPr>
-      <w:r>
-        <w:rPr>
-          <w:rFonts w:ascii="Arial" w:hAnsi="Arial" w:cs="Arial"/>
-          <w:b/>
-          <w:sz w:val="36"/>
-        </w:rPr>
-        <w:t xml:space="preserve">Professor: Mr. </w:t>
-      </w:r>
-      <w:r>
-        <w:rPr>
-          <w:rFonts w:ascii="Arial" w:hAnsi="Arial" w:cs="Arial"/>
-          <w:b/>
-          <w:sz w:val="36"/>
-        </w:rPr>
-        <w:t>Joaquin</w:t>
-      </w:r>
-      <w:r>
-        <w:rPr>
-          <w:rFonts w:ascii="Arial" w:hAnsi="Arial" w:cs="Arial"/>
-          <w:b/>
-          <w:sz w:val="36"/>
-        </w:rPr>
-        <w:t xml:space="preserve"> </w:t>
-      </w:r>
-      <w:proofErr w:type="spellStart"/>
-      <w:r>
-        <w:rPr>
-          <w:rFonts w:ascii="Arial" w:hAnsi="Arial" w:cs="Arial"/>
-          <w:b/>
-          <w:sz w:val="36"/>
-        </w:rPr>
-        <w:t>Bamba</w:t>
-      </w:r>
-      <w:proofErr w:type="spellEnd"/>
-    </w:p>
-    <w:p>
-      <w:pPr>
-        <w:spacing w:line="360" w:lineRule="auto"/>
-        <w:jc w:val="center"/>
-        <w:rPr>
-          <w:rFonts w:ascii="Arial" w:hAnsi="Arial" w:cs="Arial"/>
-          <w:b/>
-          <w:sz w:val="36"/>
-        </w:rPr>
-      </w:pPr>
-    </w:p>
-    <w:p>
-      <w:pPr>
-        <w:spacing w:line="360" w:lineRule="auto"/>
-        <w:jc w:val="center"/>
-        <w:rPr>
-          <w:rFonts w:ascii="Arial" w:hAnsi="Arial" w:cs="Arial"/>
-          <w:b/>
-          <w:sz w:val="36"/>
-        </w:rPr>
-      </w:pPr>
-    </w:p>
-    <w:p>
-      <w:pPr>
-        <w:spacing w:line="360" w:lineRule="auto"/>
-        <w:jc w:val="center"/>
-        <w:rPr>
-          <w:rFonts w:ascii="Arial" w:hAnsi="Arial" w:cs="Arial"/>
-          <w:b/>
-          <w:sz w:val="36"/>
-        </w:rPr>
-      </w:pPr>
-      <w:proofErr w:type="spellStart"/>
-      <w:r>
-        <w:rPr>
-          <w:rFonts w:ascii="Arial" w:hAnsi="Arial" w:cs="Arial"/>
-          <w:b/>
-          <w:sz w:val="36"/>
-        </w:rPr>
-        <w:t>Belchez</w:t>
-      </w:r>
-      <w:proofErr w:type="spellEnd"/>
-      <w:r>
-        <w:rPr>
-          <w:rFonts w:ascii="Arial" w:hAnsi="Arial" w:cs="Arial"/>
-          <w:b/>
-          <w:sz w:val="36"/>
-        </w:rPr>
-        <w:t xml:space="preserve">, </w:t>
-      </w:r>
-      <w:proofErr w:type="spellStart"/>
-      <w:r>
-        <w:rPr>
-          <w:rFonts w:ascii="Arial" w:hAnsi="Arial" w:cs="Arial"/>
-          <w:b/>
-          <w:sz w:val="36"/>
-        </w:rPr>
-        <w:t>Maica</w:t>
-      </w:r>
-      <w:proofErr w:type="spellEnd"/>
-      <w:r>
-        <w:rPr>
-          <w:rFonts w:ascii="Arial" w:hAnsi="Arial" w:cs="Arial"/>
-          <w:b/>
-          <w:sz w:val="36"/>
-        </w:rPr>
-        <w:t xml:space="preserve"> L.</w:t>
-      </w:r>
-    </w:p>
-    <w:p>
-      <w:pPr>
-        <w:spacing w:line="360" w:lineRule="auto"/>
-        <w:jc w:val="center"/>
-        <w:rPr>
-          <w:rFonts w:ascii="Arial" w:hAnsi="Arial" w:cs="Arial"/>
-          <w:b/>
-          <w:sz w:val="36"/>
-        </w:rPr>
-      </w:pPr>
-      <w:r>
-        <w:rPr>
-          <w:rFonts w:ascii="Arial" w:hAnsi="Arial" w:cs="Arial"/>
-          <w:b/>
-          <w:sz w:val="36"/>
-        </w:rPr>
-        <w:t>Heramia, Johanna Marisse C.</w:t>
-      </w:r>
-    </w:p>
-    <w:p>
-      <w:pPr>
-        <w:spacing w:line="360" w:lineRule="auto"/>
-        <w:jc w:val="center"/>
-        <w:rPr>
-          <w:rFonts w:ascii="Arial" w:hAnsi="Arial" w:cs="Arial"/>
-          <w:b/>
-          <w:sz w:val="36"/>
-        </w:rPr>
-      </w:pPr>
-      <w:r>
-        <w:rPr>
-          <w:rFonts w:ascii="Arial" w:hAnsi="Arial" w:cs="Arial"/>
-          <w:b/>
-          <w:sz w:val="36"/>
-        </w:rPr>
-        <w:t>Tadeo, Jose Lorenzo G.</w:t>
-      </w:r>
-    </w:p>
-    <w:p>
-      <w:pPr>
-        <w:spacing w:line="360" w:lineRule="auto"/>
-        <w:rPr>
-          <w:rFonts w:ascii="Arial" w:hAnsi="Arial" w:cs="Arial"/>
-          <w:b/>
-          <w:sz w:val="36"/>
-        </w:rPr>
-      </w:pPr>
-    </w:p>
-    <w:p>
-      <w:pPr>
-        <w:spacing w:line="360" w:lineRule="auto"/>
-        <w:jc w:val="center"/>
-        <w:rPr>
-          <w:rFonts w:ascii="Arial" w:hAnsi="Arial" w:cs="Arial"/>
-          <w:b/>
-          <w:sz w:val="36"/>
-        </w:rPr>
-      </w:pPr>
-    </w:p>
-    <w:p>
-      <w:pPr>
-        <w:spacing w:line="360" w:lineRule="auto"/>
-        <w:jc w:val="center"/>
-        <w:rPr>
-          <w:rFonts w:ascii="Arial" w:hAnsi="Arial" w:cs="Arial"/>
-          <w:b/>
-          <w:sz w:val="36"/>
-        </w:rPr>
-      </w:pPr>
-      <w:r>
-        <w:rPr>
-          <w:rFonts w:ascii="Arial" w:hAnsi="Arial" w:cs="Arial"/>
-          <w:b/>
-          <w:sz w:val="36"/>
+          <w:sz w:val="32"/>
         </w:rPr>
         <w:t>March 28, 2017</w:t>
       </w:r>
@@ -405,7 +410,7 @@
             <w:rPr>
               <w:noProof/>
             </w:rPr>
-            <w:instrText>HYPERLINK \l "_Toc477640199"</w:instrText>
+            <w:instrText>HYPERLINK \l "_Toc477685833"</w:instrText>
           </w:r>
           <w:r>
             <w:rPr>
@@ -454,7 +459,7 @@
               <w:noProof/>
               <w:webHidden/>
             </w:rPr>
-            <w:instrText xml:space="preserve"> PAGEREF _Toc477640199 \h </w:instrText>
+            <w:instrText xml:space="preserve"> PAGEREF _Toc477685833 \h </w:instrText>
           </w:r>
           <w:r>
             <w:rPr>
@@ -503,14 +508,14 @@
               <w:lang w:eastAsia="en-PH"/>
             </w:rPr>
           </w:pPr>
-          <w:hyperlink w:anchor="_Toc477640200" w:history="1">
+          <w:hyperlink w:anchor="_Toc477685834" w:history="1">
             <w:r>
               <w:rPr>
                 <w:rStyle w:val="Hyperlink"/>
                 <w:rFonts w:ascii="Arial" w:hAnsi="Arial" w:cs="Arial"/>
                 <w:noProof/>
               </w:rPr>
-              <w:t>Introduction</w:t>
+              <w:t>Introduction – Johanna</w:t>
             </w:r>
             <w:r>
               <w:rPr>
@@ -531,7 +536,7 @@
                 <w:noProof/>
                 <w:webHidden/>
               </w:rPr>
-              <w:instrText xml:space="preserve"> PAGEREF _Toc477640200 \h </w:instrText>
+              <w:instrText xml:space="preserve"> PAGEREF _Toc477685834 \h </w:instrText>
             </w:r>
             <w:r>
               <w:rPr>
@@ -574,14 +579,14 @@
               <w:lang w:eastAsia="en-PH"/>
             </w:rPr>
           </w:pPr>
-          <w:hyperlink w:anchor="_Toc477640201" w:history="1">
+          <w:hyperlink w:anchor="_Toc477685835" w:history="1">
             <w:r>
               <w:rPr>
                 <w:rStyle w:val="Hyperlink"/>
                 <w:rFonts w:ascii="Arial" w:hAnsi="Arial" w:cs="Arial"/>
                 <w:noProof/>
               </w:rPr>
-              <w:t>Sample Records</w:t>
+              <w:t>Population Per Region – Maica</w:t>
             </w:r>
             <w:r>
               <w:rPr>
@@ -602,7 +607,7 @@
                 <w:noProof/>
                 <w:webHidden/>
               </w:rPr>
-              <w:instrText xml:space="preserve"> PAGEREF _Toc477640201 \h </w:instrText>
+              <w:instrText xml:space="preserve"> PAGEREF _Toc477685835 \h </w:instrText>
             </w:r>
             <w:r>
               <w:rPr>
@@ -645,14 +650,14 @@
               <w:lang w:eastAsia="en-PH"/>
             </w:rPr>
           </w:pPr>
-          <w:hyperlink w:anchor="_Toc477640202" w:history="1">
+          <w:hyperlink w:anchor="_Toc477685836" w:history="1">
             <w:r>
               <w:rPr>
                 <w:rStyle w:val="Hyperlink"/>
                 <w:rFonts w:ascii="Arial" w:hAnsi="Arial" w:cs="Arial"/>
                 <w:noProof/>
               </w:rPr>
-              <w:t>Population Per Region</w:t>
+              <w:t>Poverty Incidence among Population Per Region – Renzo</w:t>
             </w:r>
             <w:r>
               <w:rPr>
@@ -673,7 +678,7 @@
                 <w:noProof/>
                 <w:webHidden/>
               </w:rPr>
-              <w:instrText xml:space="preserve"> PAGEREF _Toc477640202 \h </w:instrText>
+              <w:instrText xml:space="preserve"> PAGEREF _Toc477685836 \h </w:instrText>
             </w:r>
             <w:r>
               <w:rPr>
@@ -716,14 +721,14 @@
               <w:lang w:eastAsia="en-PH"/>
             </w:rPr>
           </w:pPr>
-          <w:hyperlink w:anchor="_Toc477640203" w:history="1">
+          <w:hyperlink w:anchor="_Toc477685837" w:history="1">
             <w:r>
               <w:rPr>
                 <w:rStyle w:val="Hyperlink"/>
                 <w:rFonts w:ascii="Arial" w:hAnsi="Arial" w:cs="Arial"/>
                 <w:noProof/>
               </w:rPr>
-              <w:t>Poverty Incidence among Population Per Region</w:t>
+              <w:t>Poverty Incidence among Family Per Region – Johanna</w:t>
             </w:r>
             <w:r>
               <w:rPr>
@@ -744,7 +749,7 @@
                 <w:noProof/>
                 <w:webHidden/>
               </w:rPr>
-              <w:instrText xml:space="preserve"> PAGEREF _Toc477640203 \h </w:instrText>
+              <w:instrText xml:space="preserve"> PAGEREF _Toc477685837 \h </w:instrText>
             </w:r>
             <w:r>
               <w:rPr>
@@ -787,14 +792,14 @@
               <w:lang w:eastAsia="en-PH"/>
             </w:rPr>
           </w:pPr>
-          <w:hyperlink w:anchor="_Toc477640204" w:history="1">
+          <w:hyperlink w:anchor="_Toc477685838" w:history="1">
             <w:r>
               <w:rPr>
                 <w:rStyle w:val="Hyperlink"/>
                 <w:rFonts w:ascii="Arial" w:hAnsi="Arial" w:cs="Arial"/>
                 <w:noProof/>
               </w:rPr>
-              <w:t>Poverty Incidence among Family Per Region</w:t>
+              <w:t>Family Per Region – Maica</w:t>
             </w:r>
             <w:r>
               <w:rPr>
@@ -815,7 +820,7 @@
                 <w:noProof/>
                 <w:webHidden/>
               </w:rPr>
-              <w:instrText xml:space="preserve"> PAGEREF _Toc477640204 \h </w:instrText>
+              <w:instrText xml:space="preserve"> PAGEREF _Toc477685838 \h </w:instrText>
             </w:r>
             <w:r>
               <w:rPr>
@@ -858,14 +863,14 @@
               <w:lang w:eastAsia="en-PH"/>
             </w:rPr>
           </w:pPr>
-          <w:hyperlink w:anchor="_Toc477640205" w:history="1">
+          <w:hyperlink w:anchor="_Toc477685839" w:history="1">
             <w:r>
               <w:rPr>
                 <w:rStyle w:val="Hyperlink"/>
                 <w:rFonts w:ascii="Arial" w:hAnsi="Arial" w:cs="Arial"/>
                 <w:noProof/>
               </w:rPr>
-              <w:t>Family Per Region</w:t>
+              <w:t>Average Income of Families Per Region – Renzo</w:t>
             </w:r>
             <w:r>
               <w:rPr>
@@ -886,7 +891,7 @@
                 <w:noProof/>
                 <w:webHidden/>
               </w:rPr>
-              <w:instrText xml:space="preserve"> PAGEREF _Toc477640205 \h </w:instrText>
+              <w:instrText xml:space="preserve"> PAGEREF _Toc477685839 \h </w:instrText>
             </w:r>
             <w:r>
               <w:rPr>
@@ -929,14 +934,14 @@
               <w:lang w:eastAsia="en-PH"/>
             </w:rPr>
           </w:pPr>
-          <w:hyperlink w:anchor="_Toc477640206" w:history="1">
+          <w:hyperlink w:anchor="_Toc477685840" w:history="1">
             <w:r>
               <w:rPr>
                 <w:rStyle w:val="Hyperlink"/>
                 <w:rFonts w:ascii="Arial" w:hAnsi="Arial" w:cs="Arial"/>
                 <w:noProof/>
               </w:rPr>
-              <w:t>Average Income of Families Per Region</w:t>
+              <w:t>Average Expenditure of Families Per Region – Johanna</w:t>
             </w:r>
             <w:r>
               <w:rPr>
@@ -957,7 +962,7 @@
                 <w:noProof/>
                 <w:webHidden/>
               </w:rPr>
-              <w:instrText xml:space="preserve"> PAGEREF _Toc477640206 \h </w:instrText>
+              <w:instrText xml:space="preserve"> PAGEREF _Toc477685840 \h </w:instrText>
             </w:r>
             <w:r>
               <w:rPr>
@@ -1000,14 +1005,14 @@
               <w:lang w:eastAsia="en-PH"/>
             </w:rPr>
           </w:pPr>
-          <w:hyperlink w:anchor="_Toc477640207" w:history="1">
+          <w:hyperlink w:anchor="_Toc477685841" w:history="1">
             <w:r>
               <w:rPr>
                 <w:rStyle w:val="Hyperlink"/>
                 <w:rFonts w:ascii="Arial" w:hAnsi="Arial" w:cs="Arial"/>
                 <w:noProof/>
               </w:rPr>
-              <w:t>Average Expenditure of Families Per Region</w:t>
+              <w:t>Annual Per Capita Poverty Threshold – Maica</w:t>
             </w:r>
             <w:r>
               <w:rPr>
@@ -1028,7 +1033,7 @@
                 <w:noProof/>
                 <w:webHidden/>
               </w:rPr>
-              <w:instrText xml:space="preserve"> PAGEREF _Toc477640207 \h </w:instrText>
+              <w:instrText xml:space="preserve"> PAGEREF _Toc477685841 \h </w:instrText>
             </w:r>
             <w:r>
               <w:rPr>
@@ -1071,14 +1076,14 @@
               <w:lang w:eastAsia="en-PH"/>
             </w:rPr>
           </w:pPr>
-          <w:hyperlink w:anchor="_Toc477640208" w:history="1">
+          <w:hyperlink w:anchor="_Toc477685842" w:history="1">
             <w:r>
               <w:rPr>
                 <w:rStyle w:val="Hyperlink"/>
                 <w:rFonts w:ascii="Arial" w:hAnsi="Arial" w:cs="Arial"/>
                 <w:noProof/>
               </w:rPr>
-              <w:t>Annual Per Capita Poverty Threshold</w:t>
+              <w:t>Recommendation and Conclusion – Renzo</w:t>
             </w:r>
             <w:r>
               <w:rPr>
@@ -1099,78 +1104,7 @@
                 <w:noProof/>
                 <w:webHidden/>
               </w:rPr>
-              <w:instrText xml:space="preserve"> PAGEREF _Toc477640208 \h </w:instrText>
-            </w:r>
-            <w:r>
-              <w:rPr>
-                <w:noProof/>
-                <w:webHidden/>
-              </w:rPr>
-            </w:r>
-            <w:r>
-              <w:rPr>
-                <w:noProof/>
-                <w:webHidden/>
-              </w:rPr>
-              <w:fldChar w:fldCharType="separate"/>
-            </w:r>
-            <w:r>
-              <w:rPr>
-                <w:noProof/>
-                <w:webHidden/>
-              </w:rPr>
-              <w:t>3</w:t>
-            </w:r>
-            <w:r>
-              <w:rPr>
-                <w:noProof/>
-                <w:webHidden/>
-              </w:rPr>
-              <w:fldChar w:fldCharType="end"/>
-            </w:r>
-          </w:hyperlink>
-        </w:p>
-        <w:p>
-          <w:pPr>
-            <w:pStyle w:val="TOC2"/>
-            <w:tabs>
-              <w:tab w:val="right" w:leader="dot" w:pos="9350"/>
-            </w:tabs>
-            <w:rPr>
-              <w:rFonts w:eastAsiaTheme="minorEastAsia"/>
-              <w:noProof/>
-              <w:lang w:eastAsia="en-PH"/>
-            </w:rPr>
-          </w:pPr>
-          <w:hyperlink w:anchor="_Toc477640209" w:history="1">
-            <w:r>
-              <w:rPr>
-                <w:rStyle w:val="Hyperlink"/>
-                <w:rFonts w:ascii="Arial" w:hAnsi="Arial" w:cs="Arial"/>
-                <w:noProof/>
-              </w:rPr>
-              <w:t>Recommendation and Conclusion</w:t>
-            </w:r>
-            <w:r>
-              <w:rPr>
-                <w:noProof/>
-                <w:webHidden/>
-              </w:rPr>
-              <w:tab/>
-            </w:r>
-            <w:r>
-              <w:rPr>
-                <w:noProof/>
-                <w:webHidden/>
-              </w:rPr>
-              <w:fldChar w:fldCharType="begin"/>
-            </w:r>
-            <w:r>
-              <w:rPr>
-                <w:noProof/>
-                <w:webHidden/>
-              </w:rPr>
-              <w:instrText xml:space="preserve"> PAGEREF _Toc477640209 \h </w:instrText>
+              <w:instrText xml:space="preserve"> PAGEREF _Toc477685842 \h </w:instrText>
             </w:r>
             <w:r>
               <w:rPr>
@@ -1252,7 +1186,7 @@
           <w:szCs w:val="28"/>
         </w:rPr>
       </w:pPr>
-      <w:bookmarkStart w:id="2" w:name="_Toc477640200"/>
+      <w:bookmarkStart w:id="2" w:name="_Toc477685834"/>
       <w:r>
         <w:rPr>
           <w:rFonts w:ascii="Arial" w:hAnsi="Arial" w:cs="Arial"/>
@@ -1263,7 +1197,25 @@
         <w:lastRenderedPageBreak/>
         <w:t>Introduction</w:t>
       </w:r>
+      <w:r>
+        <w:rPr>
+          <w:rFonts w:ascii="Arial" w:hAnsi="Arial" w:cs="Arial"/>
+          <w:b/>
+          <w:sz w:val="28"/>
+          <w:szCs w:val="28"/>
+        </w:rPr>
+        <w:t xml:space="preserve"> – Johanna</w:t>
+      </w:r>
       <w:bookmarkEnd w:id="2"/>
+      <w:r>
+        <w:rPr>
+          <w:rFonts w:ascii="Arial" w:hAnsi="Arial" w:cs="Arial"/>
+          <w:b/>
+          <w:sz w:val="28"/>
+          <w:szCs w:val="28"/>
+        </w:rPr>
+        <w:t xml:space="preserve"> </w:t>
+      </w:r>
     </w:p>
     <w:p>
       <w:pPr>
@@ -1277,17 +1229,46 @@
           <w:szCs w:val="28"/>
         </w:rPr>
       </w:pPr>
-      <w:bookmarkStart w:id="3" w:name="_Toc477640201"/>
-      <w:r>
-        <w:rPr>
-          <w:rFonts w:ascii="Arial" w:hAnsi="Arial" w:cs="Arial"/>
-          <w:b/>
-          <w:sz w:val="28"/>
-          <w:szCs w:val="28"/>
-        </w:rPr>
-        <w:t>Sample Records</w:t>
+      <w:bookmarkStart w:id="3" w:name="_Toc477685835"/>
+      <w:r>
+        <w:rPr>
+          <w:rFonts w:ascii="Arial" w:hAnsi="Arial" w:cs="Arial"/>
+          <w:b/>
+          <w:sz w:val="28"/>
+          <w:szCs w:val="28"/>
+        </w:rPr>
+        <w:t>Population Per Region</w:t>
+      </w:r>
+      <w:r>
+        <w:rPr>
+          <w:rFonts w:ascii="Arial" w:hAnsi="Arial" w:cs="Arial"/>
+          <w:b/>
+          <w:sz w:val="28"/>
+          <w:szCs w:val="28"/>
+        </w:rPr>
+        <w:t xml:space="preserve"> – </w:t>
+      </w:r>
+      <w:proofErr w:type="spellStart"/>
+      <w:r>
+        <w:rPr>
+          <w:rFonts w:ascii="Arial" w:hAnsi="Arial" w:cs="Arial"/>
+          <w:b/>
+          <w:sz w:val="28"/>
+          <w:szCs w:val="28"/>
+        </w:rPr>
+        <w:t>Maica</w:t>
       </w:r>
       <w:bookmarkEnd w:id="3"/>
+      <w:proofErr w:type="spellEnd"/>
+      <w:r>
+        <w:rPr>
+          <w:rFonts w:ascii="Arial" w:hAnsi="Arial" w:cs="Arial"/>
+          <w:b/>
+          <w:sz w:val="28"/>
+          <w:szCs w:val="28"/>
+        </w:rPr>
+        <w:t xml:space="preserve"> </w:t>
+      </w:r>
     </w:p>
     <w:p>
       <w:pPr>
@@ -1301,17 +1282,35 @@
           <w:szCs w:val="28"/>
         </w:rPr>
       </w:pPr>
-      <w:bookmarkStart w:id="4" w:name="_Toc477640202"/>
-      <w:r>
-        <w:rPr>
-          <w:rFonts w:ascii="Arial" w:hAnsi="Arial" w:cs="Arial"/>
-          <w:b/>
-          <w:sz w:val="28"/>
-          <w:szCs w:val="28"/>
-        </w:rPr>
-        <w:t>Population Per Region</w:t>
+      <w:bookmarkStart w:id="4" w:name="_Toc477685836"/>
+      <w:r>
+        <w:rPr>
+          <w:rFonts w:ascii="Arial" w:hAnsi="Arial" w:cs="Arial"/>
+          <w:b/>
+          <w:sz w:val="28"/>
+          <w:szCs w:val="28"/>
+        </w:rPr>
+        <w:t>Poverty Incidence among Population Per Region</w:t>
+      </w:r>
+      <w:r>
+        <w:rPr>
+          <w:rFonts w:ascii="Arial" w:hAnsi="Arial" w:cs="Arial"/>
+          <w:b/>
+          <w:sz w:val="28"/>
+          <w:szCs w:val="28"/>
+        </w:rPr>
+        <w:t xml:space="preserve"> – Renzo</w:t>
       </w:r>
       <w:bookmarkEnd w:id="4"/>
+      <w:r>
+        <w:rPr>
+          <w:rFonts w:ascii="Arial" w:hAnsi="Arial" w:cs="Arial"/>
+          <w:b/>
+          <w:sz w:val="28"/>
+          <w:szCs w:val="28"/>
+        </w:rPr>
+        <w:t xml:space="preserve"> </w:t>
+      </w:r>
     </w:p>
     <w:p>
       <w:pPr>
@@ -1325,15 +1324,66 @@
           <w:szCs w:val="28"/>
         </w:rPr>
       </w:pPr>
-      <w:bookmarkStart w:id="5" w:name="_Toc477640203"/>
-      <w:r>
-        <w:rPr>
-          <w:rFonts w:ascii="Arial" w:hAnsi="Arial" w:cs="Arial"/>
-          <w:b/>
-          <w:sz w:val="28"/>
-          <w:szCs w:val="28"/>
-        </w:rPr>
-        <w:t>Poverty Incidence among Population</w:t>
+      <w:bookmarkStart w:id="5" w:name="_Toc477685837"/>
+      <w:r>
+        <w:rPr>
+          <w:rFonts w:ascii="Arial" w:hAnsi="Arial" w:cs="Arial"/>
+          <w:b/>
+          <w:sz w:val="28"/>
+          <w:szCs w:val="28"/>
+        </w:rPr>
+        <w:t>Poverty Incidence among Family Per Region</w:t>
+      </w:r>
+      <w:r>
+        <w:rPr>
+          <w:rFonts w:ascii="Arial" w:hAnsi="Arial" w:cs="Arial"/>
+          <w:b/>
+          <w:sz w:val="28"/>
+          <w:szCs w:val="28"/>
+        </w:rPr>
+        <w:t xml:space="preserve"> – Johanna</w:t>
+      </w:r>
+      <w:bookmarkEnd w:id="5"/>
+      <w:r>
+        <w:rPr>
+          <w:rFonts w:ascii="Arial" w:hAnsi="Arial" w:cs="Arial"/>
+          <w:b/>
+          <w:sz w:val="28"/>
+          <w:szCs w:val="28"/>
+        </w:rPr>
+        <w:t xml:space="preserve"> </w:t>
+      </w:r>
+    </w:p>
+    <w:p>
+      <w:pPr>
+        <w:pStyle w:val="Heading2"/>
+        <w:spacing w:line="360" w:lineRule="auto"/>
+        <w:jc w:val="center"/>
+        <w:rPr>
+          <w:rFonts w:ascii="Arial" w:hAnsi="Arial" w:cs="Arial"/>
+          <w:b/>
+          <w:sz w:val="28"/>
+          <w:szCs w:val="28"/>
+        </w:rPr>
+      </w:pPr>
+      <w:bookmarkStart w:id="6" w:name="_Toc477685838"/>
+      <w:r>
+        <w:rPr>
+          <w:rFonts w:ascii="Arial" w:hAnsi="Arial" w:cs="Arial"/>
+          <w:b/>
+          <w:sz w:val="28"/>
+          <w:szCs w:val="28"/>
+        </w:rPr>
+        <w:t>F</w:t>
+      </w:r>
+      <w:r>
+        <w:rPr>
+          <w:rFonts w:ascii="Arial" w:hAnsi="Arial" w:cs="Arial"/>
+          <w:b/>
+          <w:sz w:val="28"/>
+          <w:szCs w:val="28"/>
+        </w:rPr>
+        <w:t>amily</w:t>
       </w:r>
       <w:r>
         <w:rPr>
@@ -1344,7 +1394,36 @@
         </w:rPr>
         <w:t xml:space="preserve"> Per Region</w:t>
       </w:r>
-      <w:bookmarkEnd w:id="5"/>
+      <w:r>
+        <w:rPr>
+          <w:rFonts w:ascii="Arial" w:hAnsi="Arial" w:cs="Arial"/>
+          <w:b/>
+          <w:sz w:val="28"/>
+          <w:szCs w:val="28"/>
+        </w:rPr>
+        <w:t xml:space="preserve"> – </w:t>
+      </w:r>
+      <w:proofErr w:type="spellStart"/>
+      <w:r>
+        <w:rPr>
+          <w:rFonts w:ascii="Arial" w:hAnsi="Arial" w:cs="Arial"/>
+          <w:b/>
+          <w:sz w:val="28"/>
+          <w:szCs w:val="28"/>
+        </w:rPr>
+        <w:t>Maica</w:t>
+      </w:r>
+      <w:bookmarkEnd w:id="6"/>
+      <w:proofErr w:type="spellEnd"/>
+      <w:r>
+        <w:rPr>
+          <w:rFonts w:ascii="Arial" w:hAnsi="Arial" w:cs="Arial"/>
+          <w:b/>
+          <w:sz w:val="28"/>
+          <w:szCs w:val="28"/>
+        </w:rPr>
+        <w:t xml:space="preserve"> </w:t>
+      </w:r>
     </w:p>
     <w:p>
       <w:pPr>
@@ -1358,26 +1437,35 @@
           <w:szCs w:val="28"/>
         </w:rPr>
       </w:pPr>
-      <w:bookmarkStart w:id="6" w:name="_Toc477640204"/>
-      <w:r>
-        <w:rPr>
-          <w:rFonts w:ascii="Arial" w:hAnsi="Arial" w:cs="Arial"/>
-          <w:b/>
-          <w:sz w:val="28"/>
-          <w:szCs w:val="28"/>
-        </w:rPr>
-        <w:t>Poverty Incidence among Family</w:t>
-      </w:r>
-      <w:r>
-        <w:rPr>
-          <w:rFonts w:ascii="Arial" w:hAnsi="Arial" w:cs="Arial"/>
-          <w:b/>
-          <w:sz w:val="28"/>
-          <w:szCs w:val="28"/>
-        </w:rPr>
-        <w:t xml:space="preserve"> Per Region</w:t>
-      </w:r>
-      <w:bookmarkEnd w:id="6"/>
+      <w:bookmarkStart w:id="7" w:name="_Toc477685839"/>
+      <w:r>
+        <w:rPr>
+          <w:rFonts w:ascii="Arial" w:hAnsi="Arial" w:cs="Arial"/>
+          <w:b/>
+          <w:sz w:val="28"/>
+          <w:szCs w:val="28"/>
+        </w:rPr>
+        <w:t>Average Income of Families Per Region</w:t>
+      </w:r>
+      <w:r>
+        <w:rPr>
+          <w:rFonts w:ascii="Arial" w:hAnsi="Arial" w:cs="Arial"/>
+          <w:b/>
+          <w:sz w:val="28"/>
+          <w:szCs w:val="28"/>
+        </w:rPr>
+        <w:t xml:space="preserve"> – Renzo</w:t>
+      </w:r>
+      <w:bookmarkEnd w:id="7"/>
+      <w:r>
+        <w:rPr>
+          <w:rFonts w:ascii="Arial" w:hAnsi="Arial" w:cs="Arial"/>
+          <w:b/>
+          <w:sz w:val="28"/>
+          <w:szCs w:val="28"/>
+        </w:rPr>
+        <w:t xml:space="preserve"> </w:t>
+      </w:r>
     </w:p>
     <w:p>
       <w:pPr>
@@ -1391,35 +1479,35 @@
           <w:szCs w:val="28"/>
         </w:rPr>
       </w:pPr>
-      <w:bookmarkStart w:id="7" w:name="_Toc477640205"/>
-      <w:r>
-        <w:rPr>
-          <w:rFonts w:ascii="Arial" w:hAnsi="Arial" w:cs="Arial"/>
-          <w:b/>
-          <w:sz w:val="28"/>
-          <w:szCs w:val="28"/>
-        </w:rPr>
-        <w:t>F</w:t>
-      </w:r>
-      <w:r>
-        <w:rPr>
-          <w:rFonts w:ascii="Arial" w:hAnsi="Arial" w:cs="Arial"/>
-          <w:b/>
-          <w:sz w:val="28"/>
-          <w:szCs w:val="28"/>
-        </w:rPr>
-        <w:t>amily</w:t>
-      </w:r>
-      <w:r>
-        <w:rPr>
-          <w:rFonts w:ascii="Arial" w:hAnsi="Arial" w:cs="Arial"/>
-          <w:b/>
-          <w:sz w:val="28"/>
-          <w:szCs w:val="28"/>
-        </w:rPr>
-        <w:t xml:space="preserve"> Per Region</w:t>
-      </w:r>
-      <w:bookmarkEnd w:id="7"/>
+      <w:bookmarkStart w:id="8" w:name="_Toc477685840"/>
+      <w:r>
+        <w:rPr>
+          <w:rFonts w:ascii="Arial" w:hAnsi="Arial" w:cs="Arial"/>
+          <w:b/>
+          <w:sz w:val="28"/>
+          <w:szCs w:val="28"/>
+        </w:rPr>
+        <w:t>Average Expenditure of Families Per Region</w:t>
+      </w:r>
+      <w:r>
+        <w:rPr>
+          <w:rFonts w:ascii="Arial" w:hAnsi="Arial" w:cs="Arial"/>
+          <w:b/>
+          <w:sz w:val="28"/>
+          <w:szCs w:val="28"/>
+        </w:rPr>
+        <w:t xml:space="preserve"> – Johanna</w:t>
+      </w:r>
+      <w:bookmarkEnd w:id="8"/>
+      <w:r>
+        <w:rPr>
+          <w:rFonts w:ascii="Arial" w:hAnsi="Arial" w:cs="Arial"/>
+          <w:b/>
+          <w:sz w:val="28"/>
+          <w:szCs w:val="28"/>
+        </w:rPr>
+        <w:t xml:space="preserve"> </w:t>
+      </w:r>
     </w:p>
     <w:p>
       <w:pPr>
@@ -1433,26 +1521,46 @@
           <w:szCs w:val="28"/>
         </w:rPr>
       </w:pPr>
-      <w:bookmarkStart w:id="8" w:name="_Toc477640206"/>
-      <w:r>
-        <w:rPr>
-          <w:rFonts w:ascii="Arial" w:hAnsi="Arial" w:cs="Arial"/>
-          <w:b/>
-          <w:sz w:val="28"/>
-          <w:szCs w:val="28"/>
-        </w:rPr>
-        <w:t>Average Income of Families</w:t>
-      </w:r>
-      <w:r>
-        <w:rPr>
-          <w:rFonts w:ascii="Arial" w:hAnsi="Arial" w:cs="Arial"/>
-          <w:b/>
-          <w:sz w:val="28"/>
-          <w:szCs w:val="28"/>
-        </w:rPr>
-        <w:t xml:space="preserve"> Per Region</w:t>
-      </w:r>
-      <w:bookmarkEnd w:id="8"/>
+      <w:bookmarkStart w:id="9" w:name="_Toc477685841"/>
+      <w:r>
+        <w:rPr>
+          <w:rFonts w:ascii="Arial" w:hAnsi="Arial" w:cs="Arial"/>
+          <w:b/>
+          <w:sz w:val="28"/>
+          <w:szCs w:val="28"/>
+        </w:rPr>
+        <w:t>Annual Per Capita Poverty Threshold</w:t>
+      </w:r>
+      <w:r>
+        <w:rPr>
+          <w:rFonts w:ascii="Arial" w:hAnsi="Arial" w:cs="Arial"/>
+          <w:b/>
+          <w:sz w:val="28"/>
+          <w:szCs w:val="28"/>
+        </w:rPr>
+        <w:t xml:space="preserve"> – </w:t>
+      </w:r>
+      <w:proofErr w:type="spellStart"/>
+      <w:r>
+        <w:rPr>
+          <w:rFonts w:ascii="Arial" w:hAnsi="Arial" w:cs="Arial"/>
+          <w:b/>
+          <w:sz w:val="28"/>
+          <w:szCs w:val="28"/>
+        </w:rPr>
+        <w:t>Maica</w:t>
+      </w:r>
+      <w:bookmarkEnd w:id="9"/>
+      <w:proofErr w:type="spellEnd"/>
+      <w:r>
+        <w:rPr>
+          <w:rFonts w:ascii="Arial" w:hAnsi="Arial" w:cs="Arial"/>
+          <w:b/>
+          <w:sz w:val="28"/>
+          <w:szCs w:val="28"/>
+        </w:rPr>
+        <w:t xml:space="preserve"> </w:t>
+      </w:r>
     </w:p>
     <w:p>
       <w:pPr>
@@ -1466,83 +1574,35 @@
           <w:szCs w:val="28"/>
         </w:rPr>
       </w:pPr>
-      <w:bookmarkStart w:id="9" w:name="_Toc477640207"/>
-      <w:r>
-        <w:rPr>
-          <w:rFonts w:ascii="Arial" w:hAnsi="Arial" w:cs="Arial"/>
-          <w:b/>
-          <w:sz w:val="28"/>
-          <w:szCs w:val="28"/>
-        </w:rPr>
-        <w:t>Average Expenditure of Families</w:t>
-      </w:r>
-      <w:r>
-        <w:rPr>
-          <w:rFonts w:ascii="Arial" w:hAnsi="Arial" w:cs="Arial"/>
-          <w:b/>
-          <w:sz w:val="28"/>
-          <w:szCs w:val="28"/>
-        </w:rPr>
-        <w:t xml:space="preserve"> Per Region</w:t>
-      </w:r>
-      <w:bookmarkEnd w:id="9"/>
-    </w:p>
-    <w:p>
-      <w:pPr>
-        <w:pStyle w:val="Heading2"/>
-        <w:spacing w:line="360" w:lineRule="auto"/>
-        <w:jc w:val="center"/>
-        <w:rPr>
-          <w:rFonts w:ascii="Arial" w:hAnsi="Arial" w:cs="Arial"/>
-          <w:b/>
-          <w:sz w:val="28"/>
-          <w:szCs w:val="28"/>
-        </w:rPr>
-      </w:pPr>
-      <w:bookmarkStart w:id="10" w:name="_Toc477640208"/>
-      <w:r>
-        <w:rPr>
-          <w:rFonts w:ascii="Arial" w:hAnsi="Arial" w:cs="Arial"/>
-          <w:b/>
-          <w:sz w:val="28"/>
-          <w:szCs w:val="28"/>
-        </w:rPr>
-        <w:t>Annual Per Capita Poverty Threshold</w:t>
+      <w:bookmarkStart w:id="10" w:name="_Toc477685842"/>
+      <w:r>
+        <w:rPr>
+          <w:rFonts w:ascii="Arial" w:hAnsi="Arial" w:cs="Arial"/>
+          <w:b/>
+          <w:sz w:val="28"/>
+          <w:szCs w:val="28"/>
+        </w:rPr>
+        <w:t xml:space="preserve">Recommendation and </w:t>
+      </w:r>
+      <w:r>
+        <w:rPr>
+          <w:rFonts w:ascii="Arial" w:hAnsi="Arial" w:cs="Arial"/>
+          <w:b/>
+          <w:sz w:val="28"/>
+          <w:szCs w:val="28"/>
+        </w:rPr>
+        <w:t>Conclusion</w:t>
+      </w:r>
+      <w:r>
+        <w:rPr>
+          <w:rFonts w:ascii="Arial" w:hAnsi="Arial" w:cs="Arial"/>
+          <w:b/>
+          <w:sz w:val="28"/>
+          <w:szCs w:val="28"/>
+        </w:rPr>
+        <w:t xml:space="preserve"> – Renzo</w:t>
       </w:r>
       <w:bookmarkEnd w:id="10"/>
-    </w:p>
-    <w:p>
-      <w:pPr>
-        <w:pStyle w:val="Heading2"/>
-        <w:spacing w:line="360" w:lineRule="auto"/>
-        <w:jc w:val="center"/>
-        <w:rPr>
-          <w:rFonts w:ascii="Arial" w:hAnsi="Arial" w:cs="Arial"/>
-          <w:b/>
-          <w:sz w:val="28"/>
-          <w:szCs w:val="28"/>
-        </w:rPr>
-      </w:pPr>
-      <w:bookmarkStart w:id="11" w:name="_Toc477640209"/>
-      <w:r>
-        <w:rPr>
-          <w:rFonts w:ascii="Arial" w:hAnsi="Arial" w:cs="Arial"/>
-          <w:b/>
-          <w:sz w:val="28"/>
-          <w:szCs w:val="28"/>
-        </w:rPr>
-        <w:t xml:space="preserve">Recommendation and </w:t>
-      </w:r>
-      <w:r>
-        <w:rPr>
-          <w:rFonts w:ascii="Arial" w:hAnsi="Arial" w:cs="Arial"/>
-          <w:b/>
-          <w:sz w:val="28"/>
-          <w:szCs w:val="28"/>
-        </w:rPr>
-        <w:t>Conclusion</w:t>
-      </w:r>
-      <w:bookmarkEnd w:id="11"/>
     </w:p>
     <w:p/>
     <w:p/>

</xml_diff>

<commit_message>
added introduction to Final Document.docx
</commit_message>
<xml_diff>
--- a/Documentation/Final Documents.docx
+++ b/Documentation/Final Documents.docx
@@ -29,7 +29,7 @@
           <w:szCs w:val="40"/>
         </w:rPr>
       </w:pPr>
-      <w:bookmarkStart w:id="0" w:name="_Toc477685833"/>
+      <w:bookmarkStart w:id="0" w:name="_Toc477992785"/>
       <w:r>
         <w:rPr>
           <w:rFonts w:ascii="Arial" w:hAnsi="Arial" w:cs="Arial"/>
@@ -390,132 +390,14 @@
             </w:rPr>
             <w:fldChar w:fldCharType="separate"/>
           </w:r>
-          <w:bookmarkStart w:id="1" w:name="_GoBack"/>
-          <w:bookmarkEnd w:id="1"/>
-          <w:r>
-            <w:rPr>
-              <w:rStyle w:val="Hyperlink"/>
-              <w:noProof/>
-            </w:rPr>
-            <w:fldChar w:fldCharType="begin"/>
-          </w:r>
-          <w:r>
-            <w:rPr>
-              <w:rStyle w:val="Hyperlink"/>
-              <w:noProof/>
-            </w:rPr>
-            <w:instrText xml:space="preserve"> </w:instrText>
-          </w:r>
-          <w:r>
-            <w:rPr>
-              <w:noProof/>
-            </w:rPr>
-            <w:instrText>HYPERLINK \l "_Toc477685833"</w:instrText>
-          </w:r>
-          <w:r>
-            <w:rPr>
-              <w:rStyle w:val="Hyperlink"/>
-              <w:noProof/>
-            </w:rPr>
-            <w:instrText xml:space="preserve"> </w:instrText>
-          </w:r>
-          <w:r>
-            <w:rPr>
-              <w:rStyle w:val="Hyperlink"/>
-              <w:noProof/>
-            </w:rPr>
-          </w:r>
-          <w:r>
-            <w:rPr>
-              <w:rStyle w:val="Hyperlink"/>
-              <w:noProof/>
-            </w:rPr>
-            <w:fldChar w:fldCharType="separate"/>
-          </w:r>
-          <w:r>
-            <w:rPr>
-              <w:rStyle w:val="Hyperlink"/>
-              <w:rFonts w:cs="Arial"/>
-              <w:noProof/>
-            </w:rPr>
-            <w:t>Data Analysis of Poverty</w:t>
-          </w:r>
-          <w:r>
-            <w:rPr>
-              <w:noProof/>
-              <w:webHidden/>
-            </w:rPr>
-            <w:tab/>
-          </w:r>
-          <w:r>
-            <w:rPr>
-              <w:noProof/>
-              <w:webHidden/>
-            </w:rPr>
-            <w:fldChar w:fldCharType="begin"/>
-          </w:r>
-          <w:r>
-            <w:rPr>
-              <w:noProof/>
-              <w:webHidden/>
-            </w:rPr>
-            <w:instrText xml:space="preserve"> PAGEREF _Toc477685833 \h </w:instrText>
-          </w:r>
-          <w:r>
-            <w:rPr>
-              <w:noProof/>
-              <w:webHidden/>
-            </w:rPr>
-          </w:r>
-          <w:r>
-            <w:rPr>
-              <w:noProof/>
-              <w:webHidden/>
-            </w:rPr>
-            <w:fldChar w:fldCharType="separate"/>
-          </w:r>
-          <w:r>
-            <w:rPr>
-              <w:noProof/>
-              <w:webHidden/>
-            </w:rPr>
-            <w:t>1</w:t>
-          </w:r>
-          <w:r>
-            <w:rPr>
-              <w:noProof/>
-              <w:webHidden/>
-            </w:rPr>
-            <w:fldChar w:fldCharType="end"/>
-          </w:r>
-          <w:r>
-            <w:rPr>
-              <w:rStyle w:val="Hyperlink"/>
-              <w:noProof/>
-            </w:rPr>
-            <w:fldChar w:fldCharType="end"/>
-          </w:r>
-        </w:p>
-        <w:p>
-          <w:pPr>
-            <w:pStyle w:val="TOC2"/>
-            <w:tabs>
-              <w:tab w:val="right" w:leader="dot" w:pos="9350"/>
-            </w:tabs>
-            <w:rPr>
-              <w:rFonts w:eastAsiaTheme="minorEastAsia"/>
-              <w:noProof/>
-              <w:lang w:eastAsia="en-PH"/>
-            </w:rPr>
-          </w:pPr>
-          <w:hyperlink w:anchor="_Toc477685834" w:history="1">
+          <w:hyperlink w:anchor="_Toc477992785" w:history="1">
             <w:r>
               <w:rPr>
                 <w:rStyle w:val="Hyperlink"/>
-                <w:rFonts w:ascii="Arial" w:hAnsi="Arial" w:cs="Arial"/>
-                <w:noProof/>
-              </w:rPr>
-              <w:t>Introduction – Johanna</w:t>
+                <w:rFonts w:cs="Arial"/>
+                <w:noProof/>
+              </w:rPr>
+              <w:t>Data Analysis of Poverty</w:t>
             </w:r>
             <w:r>
               <w:rPr>
@@ -536,7 +418,7 @@
                 <w:noProof/>
                 <w:webHidden/>
               </w:rPr>
-              <w:instrText xml:space="preserve"> PAGEREF _Toc477685834 \h </w:instrText>
+              <w:instrText xml:space="preserve"> PAGEREF _Toc477992785 \h </w:instrText>
             </w:r>
             <w:r>
               <w:rPr>
@@ -556,7 +438,7 @@
                 <w:noProof/>
                 <w:webHidden/>
               </w:rPr>
-              <w:t>3</w:t>
+              <w:t>1</w:t>
             </w:r>
             <w:r>
               <w:rPr>
@@ -579,14 +461,14 @@
               <w:lang w:eastAsia="en-PH"/>
             </w:rPr>
           </w:pPr>
-          <w:hyperlink w:anchor="_Toc477685835" w:history="1">
+          <w:hyperlink w:anchor="_Toc477992786" w:history="1">
             <w:r>
               <w:rPr>
                 <w:rStyle w:val="Hyperlink"/>
                 <w:rFonts w:ascii="Arial" w:hAnsi="Arial" w:cs="Arial"/>
                 <w:noProof/>
               </w:rPr>
-              <w:t>Population Per Region – Maica</w:t>
+              <w:t>Introduction – Johanna</w:t>
             </w:r>
             <w:r>
               <w:rPr>
@@ -607,7 +489,7 @@
                 <w:noProof/>
                 <w:webHidden/>
               </w:rPr>
-              <w:instrText xml:space="preserve"> PAGEREF _Toc477685835 \h </w:instrText>
+              <w:instrText xml:space="preserve"> PAGEREF _Toc477992786 \h </w:instrText>
             </w:r>
             <w:r>
               <w:rPr>
@@ -650,14 +532,14 @@
               <w:lang w:eastAsia="en-PH"/>
             </w:rPr>
           </w:pPr>
-          <w:hyperlink w:anchor="_Toc477685836" w:history="1">
+          <w:hyperlink w:anchor="_Toc477992787" w:history="1">
             <w:r>
               <w:rPr>
                 <w:rStyle w:val="Hyperlink"/>
                 <w:rFonts w:ascii="Arial" w:hAnsi="Arial" w:cs="Arial"/>
                 <w:noProof/>
               </w:rPr>
-              <w:t>Poverty Incidence among Population Per Region – Renzo</w:t>
+              <w:t>Population Per Region – Maica</w:t>
             </w:r>
             <w:r>
               <w:rPr>
@@ -678,7 +560,7 @@
                 <w:noProof/>
                 <w:webHidden/>
               </w:rPr>
-              <w:instrText xml:space="preserve"> PAGEREF _Toc477685836 \h </w:instrText>
+              <w:instrText xml:space="preserve"> PAGEREF _Toc477992787 \h </w:instrText>
             </w:r>
             <w:r>
               <w:rPr>
@@ -698,7 +580,7 @@
                 <w:noProof/>
                 <w:webHidden/>
               </w:rPr>
-              <w:t>3</w:t>
+              <w:t>4</w:t>
             </w:r>
             <w:r>
               <w:rPr>
@@ -721,14 +603,14 @@
               <w:lang w:eastAsia="en-PH"/>
             </w:rPr>
           </w:pPr>
-          <w:hyperlink w:anchor="_Toc477685837" w:history="1">
+          <w:hyperlink w:anchor="_Toc477992788" w:history="1">
             <w:r>
               <w:rPr>
                 <w:rStyle w:val="Hyperlink"/>
                 <w:rFonts w:ascii="Arial" w:hAnsi="Arial" w:cs="Arial"/>
                 <w:noProof/>
               </w:rPr>
-              <w:t>Poverty Incidence among Family Per Region – Johanna</w:t>
+              <w:t>Poverty Incidence among Population Per Region – Renzo</w:t>
             </w:r>
             <w:r>
               <w:rPr>
@@ -749,7 +631,7 @@
                 <w:noProof/>
                 <w:webHidden/>
               </w:rPr>
-              <w:instrText xml:space="preserve"> PAGEREF _Toc477685837 \h </w:instrText>
+              <w:instrText xml:space="preserve"> PAGEREF _Toc477992788 \h </w:instrText>
             </w:r>
             <w:r>
               <w:rPr>
@@ -769,7 +651,7 @@
                 <w:noProof/>
                 <w:webHidden/>
               </w:rPr>
-              <w:t>3</w:t>
+              <w:t>5</w:t>
             </w:r>
             <w:r>
               <w:rPr>
@@ -792,14 +674,14 @@
               <w:lang w:eastAsia="en-PH"/>
             </w:rPr>
           </w:pPr>
-          <w:hyperlink w:anchor="_Toc477685838" w:history="1">
+          <w:hyperlink w:anchor="_Toc477992789" w:history="1">
             <w:r>
               <w:rPr>
                 <w:rStyle w:val="Hyperlink"/>
                 <w:rFonts w:ascii="Arial" w:hAnsi="Arial" w:cs="Arial"/>
                 <w:noProof/>
               </w:rPr>
-              <w:t>Family Per Region – Maica</w:t>
+              <w:t>Poverty Incidence among Family Per Region – Johanna</w:t>
             </w:r>
             <w:r>
               <w:rPr>
@@ -820,7 +702,7 @@
                 <w:noProof/>
                 <w:webHidden/>
               </w:rPr>
-              <w:instrText xml:space="preserve"> PAGEREF _Toc477685838 \h </w:instrText>
+              <w:instrText xml:space="preserve"> PAGEREF _Toc477992789 \h </w:instrText>
             </w:r>
             <w:r>
               <w:rPr>
@@ -840,7 +722,7 @@
                 <w:noProof/>
                 <w:webHidden/>
               </w:rPr>
-              <w:t>3</w:t>
+              <w:t>6</w:t>
             </w:r>
             <w:r>
               <w:rPr>
@@ -863,14 +745,14 @@
               <w:lang w:eastAsia="en-PH"/>
             </w:rPr>
           </w:pPr>
-          <w:hyperlink w:anchor="_Toc477685839" w:history="1">
+          <w:hyperlink w:anchor="_Toc477992790" w:history="1">
             <w:r>
               <w:rPr>
                 <w:rStyle w:val="Hyperlink"/>
                 <w:rFonts w:ascii="Arial" w:hAnsi="Arial" w:cs="Arial"/>
                 <w:noProof/>
               </w:rPr>
-              <w:t>Average Income of Families Per Region – Renzo</w:t>
+              <w:t>Family Per Region – Maica</w:t>
             </w:r>
             <w:r>
               <w:rPr>
@@ -891,7 +773,7 @@
                 <w:noProof/>
                 <w:webHidden/>
               </w:rPr>
-              <w:instrText xml:space="preserve"> PAGEREF _Toc477685839 \h </w:instrText>
+              <w:instrText xml:space="preserve"> PAGEREF _Toc477992790 \h </w:instrText>
             </w:r>
             <w:r>
               <w:rPr>
@@ -911,7 +793,7 @@
                 <w:noProof/>
                 <w:webHidden/>
               </w:rPr>
-              <w:t>3</w:t>
+              <w:t>7</w:t>
             </w:r>
             <w:r>
               <w:rPr>
@@ -934,14 +816,14 @@
               <w:lang w:eastAsia="en-PH"/>
             </w:rPr>
           </w:pPr>
-          <w:hyperlink w:anchor="_Toc477685840" w:history="1">
+          <w:hyperlink w:anchor="_Toc477992791" w:history="1">
             <w:r>
               <w:rPr>
                 <w:rStyle w:val="Hyperlink"/>
                 <w:rFonts w:ascii="Arial" w:hAnsi="Arial" w:cs="Arial"/>
                 <w:noProof/>
               </w:rPr>
-              <w:t>Average Expenditure of Families Per Region – Johanna</w:t>
+              <w:t>Average Income of Families Per Region – Renzo</w:t>
             </w:r>
             <w:r>
               <w:rPr>
@@ -962,7 +844,7 @@
                 <w:noProof/>
                 <w:webHidden/>
               </w:rPr>
-              <w:instrText xml:space="preserve"> PAGEREF _Toc477685840 \h </w:instrText>
+              <w:instrText xml:space="preserve"> PAGEREF _Toc477992791 \h </w:instrText>
             </w:r>
             <w:r>
               <w:rPr>
@@ -982,7 +864,7 @@
                 <w:noProof/>
                 <w:webHidden/>
               </w:rPr>
-              <w:t>3</w:t>
+              <w:t>8</w:t>
             </w:r>
             <w:r>
               <w:rPr>
@@ -1005,14 +887,14 @@
               <w:lang w:eastAsia="en-PH"/>
             </w:rPr>
           </w:pPr>
-          <w:hyperlink w:anchor="_Toc477685841" w:history="1">
+          <w:hyperlink w:anchor="_Toc477992792" w:history="1">
             <w:r>
               <w:rPr>
                 <w:rStyle w:val="Hyperlink"/>
                 <w:rFonts w:ascii="Arial" w:hAnsi="Arial" w:cs="Arial"/>
                 <w:noProof/>
               </w:rPr>
-              <w:t>Annual Per Capita Poverty Threshold – Maica</w:t>
+              <w:t>Average Expenditure of Families Per Region – Johanna</w:t>
             </w:r>
             <w:r>
               <w:rPr>
@@ -1033,7 +915,7 @@
                 <w:noProof/>
                 <w:webHidden/>
               </w:rPr>
-              <w:instrText xml:space="preserve"> PAGEREF _Toc477685841 \h </w:instrText>
+              <w:instrText xml:space="preserve"> PAGEREF _Toc477992792 \h </w:instrText>
             </w:r>
             <w:r>
               <w:rPr>
@@ -1053,7 +935,7 @@
                 <w:noProof/>
                 <w:webHidden/>
               </w:rPr>
-              <w:t>3</w:t>
+              <w:t>9</w:t>
             </w:r>
             <w:r>
               <w:rPr>
@@ -1076,13 +958,84 @@
               <w:lang w:eastAsia="en-PH"/>
             </w:rPr>
           </w:pPr>
-          <w:hyperlink w:anchor="_Toc477685842" w:history="1">
+          <w:hyperlink w:anchor="_Toc477992793" w:history="1">
             <w:r>
               <w:rPr>
                 <w:rStyle w:val="Hyperlink"/>
                 <w:rFonts w:ascii="Arial" w:hAnsi="Arial" w:cs="Arial"/>
                 <w:noProof/>
               </w:rPr>
+              <w:t>Annual Per Capita Poverty Threshold – Maica</w:t>
+            </w:r>
+            <w:r>
+              <w:rPr>
+                <w:noProof/>
+                <w:webHidden/>
+              </w:rPr>
+              <w:tab/>
+            </w:r>
+            <w:r>
+              <w:rPr>
+                <w:noProof/>
+                <w:webHidden/>
+              </w:rPr>
+              <w:fldChar w:fldCharType="begin"/>
+            </w:r>
+            <w:r>
+              <w:rPr>
+                <w:noProof/>
+                <w:webHidden/>
+              </w:rPr>
+              <w:instrText xml:space="preserve"> PAGEREF _Toc477992793 \h </w:instrText>
+            </w:r>
+            <w:r>
+              <w:rPr>
+                <w:noProof/>
+                <w:webHidden/>
+              </w:rPr>
+            </w:r>
+            <w:r>
+              <w:rPr>
+                <w:noProof/>
+                <w:webHidden/>
+              </w:rPr>
+              <w:fldChar w:fldCharType="separate"/>
+            </w:r>
+            <w:r>
+              <w:rPr>
+                <w:noProof/>
+                <w:webHidden/>
+              </w:rPr>
+              <w:t>10</w:t>
+            </w:r>
+            <w:r>
+              <w:rPr>
+                <w:noProof/>
+                <w:webHidden/>
+              </w:rPr>
+              <w:fldChar w:fldCharType="end"/>
+            </w:r>
+          </w:hyperlink>
+        </w:p>
+        <w:p>
+          <w:pPr>
+            <w:pStyle w:val="TOC2"/>
+            <w:tabs>
+              <w:tab w:val="right" w:leader="dot" w:pos="9350"/>
+            </w:tabs>
+            <w:rPr>
+              <w:rFonts w:eastAsiaTheme="minorEastAsia"/>
+              <w:noProof/>
+              <w:lang w:eastAsia="en-PH"/>
+            </w:rPr>
+          </w:pPr>
+          <w:hyperlink w:anchor="_Toc477992794" w:history="1">
+            <w:r>
+              <w:rPr>
+                <w:rStyle w:val="Hyperlink"/>
+                <w:rFonts w:ascii="Arial" w:hAnsi="Arial" w:cs="Arial"/>
+                <w:noProof/>
+              </w:rPr>
               <w:t>Recommendation and Conclusion – Renzo</w:t>
             </w:r>
             <w:r>
@@ -1104,7 +1057,7 @@
                 <w:noProof/>
                 <w:webHidden/>
               </w:rPr>
-              <w:instrText xml:space="preserve"> PAGEREF _Toc477685842 \h </w:instrText>
+              <w:instrText xml:space="preserve"> PAGEREF _Toc477992794 \h </w:instrText>
             </w:r>
             <w:r>
               <w:rPr>
@@ -1124,7 +1077,7 @@
                 <w:noProof/>
                 <w:webHidden/>
               </w:rPr>
-              <w:t>3</w:t>
+              <w:t>11</w:t>
             </w:r>
             <w:r>
               <w:rPr>
@@ -1186,7 +1139,7 @@
           <w:szCs w:val="28"/>
         </w:rPr>
       </w:pPr>
-      <w:bookmarkStart w:id="2" w:name="_Toc477685834"/>
+      <w:bookmarkStart w:id="1" w:name="_Toc477992786"/>
       <w:r>
         <w:rPr>
           <w:rFonts w:ascii="Arial" w:hAnsi="Arial" w:cs="Arial"/>
@@ -1204,17 +1157,360 @@
           <w:sz w:val="28"/>
           <w:szCs w:val="28"/>
         </w:rPr>
-        <w:t xml:space="preserve"> – Johanna</w:t>
-      </w:r>
+        <w:t xml:space="preserve"> – </w:t>
+      </w:r>
+      <w:bookmarkEnd w:id="1"/>
+      <w:proofErr w:type="spellStart"/>
+      <w:r>
+        <w:rPr>
+          <w:rFonts w:ascii="Arial" w:hAnsi="Arial" w:cs="Arial"/>
+          <w:b/>
+          <w:sz w:val="28"/>
+          <w:szCs w:val="28"/>
+        </w:rPr>
+        <w:t>Maica</w:t>
+      </w:r>
+      <w:proofErr w:type="spellEnd"/>
+      <w:r>
+        <w:rPr>
+          <w:rFonts w:ascii="Arial" w:hAnsi="Arial" w:cs="Arial"/>
+          <w:b/>
+          <w:sz w:val="28"/>
+          <w:szCs w:val="28"/>
+        </w:rPr>
+        <w:t xml:space="preserve"> </w:t>
+      </w:r>
+    </w:p>
+    <w:p>
+      <w:pPr>
+        <w:spacing w:line="360" w:lineRule="auto"/>
+        <w:jc w:val="both"/>
+        <w:rPr>
+          <w:rFonts w:ascii="Arial" w:hAnsi="Arial" w:cs="Arial"/>
+          <w:sz w:val="24"/>
+          <w:szCs w:val="24"/>
+        </w:rPr>
+      </w:pPr>
+      <w:r>
+        <w:tab/>
+      </w:r>
+      <w:r>
+        <w:rPr>
+          <w:rFonts w:ascii="Arial" w:hAnsi="Arial" w:cs="Arial"/>
+          <w:sz w:val="24"/>
+          <w:szCs w:val="24"/>
+        </w:rPr>
+        <w:t xml:space="preserve">What is Poverty? Poverty, according to </w:t>
+      </w:r>
+      <w:proofErr w:type="spellStart"/>
+      <w:r>
+        <w:rPr>
+          <w:rFonts w:ascii="Arial" w:hAnsi="Arial" w:cs="Arial"/>
+          <w:sz w:val="24"/>
+          <w:szCs w:val="24"/>
+        </w:rPr>
+        <w:t>Randolf</w:t>
+      </w:r>
+      <w:proofErr w:type="spellEnd"/>
+      <w:r>
+        <w:rPr>
+          <w:rFonts w:ascii="Arial" w:hAnsi="Arial" w:cs="Arial"/>
+          <w:sz w:val="24"/>
+          <w:szCs w:val="24"/>
+        </w:rPr>
+        <w:t xml:space="preserve"> S. David, </w:t>
+      </w:r>
+      <w:r>
+        <w:rPr>
+          <w:rFonts w:ascii="Arial" w:hAnsi="Arial" w:cs="Arial"/>
+          <w:sz w:val="24"/>
+          <w:szCs w:val="24"/>
+        </w:rPr>
+        <w:t>it is the</w:t>
+      </w:r>
+      <w:r>
+        <w:rPr>
+          <w:rFonts w:ascii="Arial" w:hAnsi="Arial" w:cs="Arial"/>
+          <w:b/>
+          <w:sz w:val="24"/>
+          <w:szCs w:val="24"/>
+        </w:rPr>
+        <w:t xml:space="preserve"> </w:t>
+      </w:r>
+      <w:r>
+        <w:rPr>
+          <w:rFonts w:ascii="Arial" w:hAnsi="Arial" w:cs="Arial"/>
+          <w:sz w:val="24"/>
+          <w:szCs w:val="24"/>
+        </w:rPr>
+        <w:t xml:space="preserve">Inability to provide for the basic requirements of minimum survival – </w:t>
+      </w:r>
+      <w:r>
+        <w:rPr>
+          <w:rFonts w:ascii="Arial" w:hAnsi="Arial" w:cs="Arial"/>
+          <w:sz w:val="24"/>
+          <w:szCs w:val="24"/>
+        </w:rPr>
+        <w:t>such as</w:t>
+      </w:r>
+      <w:r>
+        <w:rPr>
+          <w:rFonts w:ascii="Arial" w:hAnsi="Arial" w:cs="Arial"/>
+          <w:sz w:val="24"/>
+          <w:szCs w:val="24"/>
+        </w:rPr>
+        <w:t xml:space="preserve"> food, housing, clothing, and medical care. The question we must ask is why large numbers of a country’s population find themselves in this situation.</w:t>
+      </w:r>
+      <w:r>
+        <w:rPr>
+          <w:rFonts w:ascii="Arial" w:hAnsi="Arial" w:cs="Arial"/>
+          <w:sz w:val="24"/>
+          <w:szCs w:val="24"/>
+        </w:rPr>
+        <w:t xml:space="preserve"> </w:t>
+      </w:r>
+      <w:r>
+        <w:rPr>
+          <w:rFonts w:ascii="Arial" w:hAnsi="Arial" w:cs="Arial"/>
+          <w:sz w:val="24"/>
+          <w:szCs w:val="24"/>
+        </w:rPr>
+        <w:t xml:space="preserve">26.3 percent of Filipinos were found to be </w:t>
+      </w:r>
+      <w:r>
+        <w:rPr>
+          <w:rFonts w:ascii="Arial" w:hAnsi="Arial" w:cs="Arial"/>
+          <w:sz w:val="24"/>
+          <w:szCs w:val="24"/>
+        </w:rPr>
+        <w:t>living below the poverty line, per Philipp</w:t>
+      </w:r>
+      <w:r>
+        <w:rPr>
+          <w:rFonts w:ascii="Arial" w:hAnsi="Arial" w:cs="Arial"/>
+          <w:sz w:val="24"/>
+          <w:szCs w:val="24"/>
+        </w:rPr>
+        <w:t xml:space="preserve">ine Statistics Authority. </w:t>
+      </w:r>
+      <w:r>
+        <w:rPr>
+          <w:rFonts w:ascii="Arial" w:hAnsi="Arial" w:cs="Arial"/>
+          <w:sz w:val="24"/>
+          <w:szCs w:val="24"/>
+        </w:rPr>
+        <w:t>Poor people are getting poor</w:t>
+      </w:r>
+      <w:r>
+        <w:rPr>
+          <w:rFonts w:ascii="Arial" w:hAnsi="Arial" w:cs="Arial"/>
+          <w:sz w:val="24"/>
+          <w:szCs w:val="24"/>
+        </w:rPr>
+        <w:t>er</w:t>
+      </w:r>
+      <w:r>
+        <w:rPr>
+          <w:rFonts w:ascii="Arial" w:hAnsi="Arial" w:cs="Arial"/>
+          <w:sz w:val="24"/>
+          <w:szCs w:val="24"/>
+        </w:rPr>
+        <w:t xml:space="preserve"> wh</w:t>
+      </w:r>
+      <w:r>
+        <w:rPr>
+          <w:rFonts w:ascii="Arial" w:hAnsi="Arial" w:cs="Arial"/>
+          <w:sz w:val="24"/>
+          <w:szCs w:val="24"/>
+        </w:rPr>
+        <w:t>ile rich are getting richer and</w:t>
+      </w:r>
+      <w:r>
+        <w:rPr>
+          <w:rFonts w:ascii="Arial" w:hAnsi="Arial" w:cs="Arial"/>
+          <w:sz w:val="24"/>
+          <w:szCs w:val="24"/>
+        </w:rPr>
+        <w:t xml:space="preserve"> there are many causes</w:t>
+      </w:r>
+      <w:r>
+        <w:rPr>
+          <w:rFonts w:ascii="Arial" w:hAnsi="Arial" w:cs="Arial"/>
+          <w:sz w:val="24"/>
+          <w:szCs w:val="24"/>
+        </w:rPr>
+        <w:t xml:space="preserve"> or </w:t>
+      </w:r>
+      <w:r>
+        <w:rPr>
+          <w:rFonts w:ascii="Arial" w:hAnsi="Arial" w:cs="Arial"/>
+          <w:sz w:val="24"/>
+          <w:szCs w:val="24"/>
+        </w:rPr>
+        <w:t>factors</w:t>
+      </w:r>
+      <w:r>
+        <w:rPr>
+          <w:rFonts w:ascii="Arial" w:hAnsi="Arial" w:cs="Arial"/>
+          <w:sz w:val="24"/>
+          <w:szCs w:val="24"/>
+        </w:rPr>
+        <w:t xml:space="preserve"> why Filipinos are </w:t>
+      </w:r>
+      <w:r>
+        <w:rPr>
+          <w:rFonts w:ascii="Arial" w:hAnsi="Arial" w:cs="Arial"/>
+          <w:sz w:val="24"/>
+          <w:szCs w:val="24"/>
+        </w:rPr>
+        <w:t xml:space="preserve">still </w:t>
+      </w:r>
+      <w:r>
+        <w:rPr>
+          <w:rFonts w:ascii="Arial" w:hAnsi="Arial" w:cs="Arial"/>
+          <w:sz w:val="24"/>
+          <w:szCs w:val="24"/>
+        </w:rPr>
+        <w:t>under this never-ending poverty.</w:t>
+      </w:r>
+      <w:r>
+        <w:rPr>
+          <w:rFonts w:ascii="Arial" w:hAnsi="Arial" w:cs="Arial"/>
+          <w:sz w:val="24"/>
+          <w:szCs w:val="24"/>
+        </w:rPr>
+        <w:t xml:space="preserve"> They don’t earn enough </w:t>
+      </w:r>
+      <w:r>
+        <w:rPr>
+          <w:rFonts w:ascii="Arial" w:hAnsi="Arial" w:cs="Arial"/>
+          <w:sz w:val="24"/>
+          <w:szCs w:val="24"/>
+        </w:rPr>
+        <w:t>money to buy their needs. T</w:t>
+      </w:r>
+      <w:r>
+        <w:rPr>
+          <w:rFonts w:ascii="Arial" w:hAnsi="Arial" w:cs="Arial"/>
+          <w:sz w:val="24"/>
+          <w:szCs w:val="24"/>
+        </w:rPr>
+        <w:t>his maybe because of the government doesn’t provide adequate social services to t</w:t>
+      </w:r>
+      <w:r>
+        <w:rPr>
+          <w:rFonts w:ascii="Arial" w:hAnsi="Arial" w:cs="Arial"/>
+          <w:sz w:val="24"/>
+          <w:szCs w:val="24"/>
+        </w:rPr>
+        <w:t xml:space="preserve">hose who could least afford, there are many children in household, high inflation of prices and the income are still low, lack of education and more. </w:t>
+      </w:r>
+    </w:p>
+    <w:p>
+      <w:pPr>
+        <w:spacing w:line="360" w:lineRule="auto"/>
+        <w:jc w:val="both"/>
+        <w:rPr>
+          <w:rFonts w:ascii="Arial" w:eastAsiaTheme="majorEastAsia" w:hAnsi="Arial" w:cs="Arial"/>
+          <w:color w:val="2F5496" w:themeColor="accent1" w:themeShade="BF"/>
+        </w:rPr>
+      </w:pPr>
+      <w:r>
+        <w:rPr>
+          <w:rFonts w:ascii="Arial" w:hAnsi="Arial" w:cs="Arial"/>
+          <w:sz w:val="24"/>
+          <w:szCs w:val="24"/>
+        </w:rPr>
+        <w:tab/>
+        <w:t xml:space="preserve">You will see </w:t>
+      </w:r>
+      <w:r>
+        <w:rPr>
+          <w:rFonts w:ascii="Arial" w:hAnsi="Arial" w:cs="Arial"/>
+          <w:sz w:val="24"/>
+          <w:szCs w:val="24"/>
+        </w:rPr>
+        <w:t>statistical data of poverty</w:t>
+      </w:r>
+      <w:r>
+        <w:rPr>
+          <w:rFonts w:ascii="Arial" w:hAnsi="Arial" w:cs="Arial"/>
+          <w:sz w:val="24"/>
+          <w:szCs w:val="24"/>
+        </w:rPr>
+        <w:t xml:space="preserve"> in</w:t>
+      </w:r>
+      <w:r>
+        <w:rPr>
+          <w:rFonts w:ascii="Arial" w:hAnsi="Arial" w:cs="Arial"/>
+          <w:sz w:val="24"/>
+          <w:szCs w:val="24"/>
+        </w:rPr>
+        <w:t xml:space="preserve"> the Philippines</w:t>
+      </w:r>
+      <w:r>
+        <w:rPr>
+          <w:rFonts w:ascii="Arial" w:hAnsi="Arial" w:cs="Arial"/>
+          <w:sz w:val="24"/>
+          <w:szCs w:val="24"/>
+        </w:rPr>
+        <w:t xml:space="preserve"> in different region</w:t>
+      </w:r>
+      <w:r>
+        <w:rPr>
+          <w:rFonts w:ascii="Arial" w:hAnsi="Arial" w:cs="Arial"/>
+          <w:sz w:val="24"/>
+          <w:szCs w:val="24"/>
+        </w:rPr>
+        <w:t xml:space="preserve"> through</w:t>
+      </w:r>
+      <w:r>
+        <w:rPr>
+          <w:rFonts w:ascii="Arial" w:hAnsi="Arial" w:cs="Arial"/>
+          <w:sz w:val="24"/>
+          <w:szCs w:val="24"/>
+        </w:rPr>
+        <w:t xml:space="preserve"> the g</w:t>
+      </w:r>
+      <w:r>
+        <w:rPr>
+          <w:rFonts w:ascii="Arial" w:hAnsi="Arial" w:cs="Arial"/>
+          <w:sz w:val="24"/>
+          <w:szCs w:val="24"/>
+        </w:rPr>
+        <w:t xml:space="preserve">raphical representation using R. Population, number of families, poverty incidence, family income and expenditure, </w:t>
+      </w:r>
+      <w:r>
+        <w:rPr>
+          <w:rFonts w:ascii="Arial" w:hAnsi="Arial" w:cs="Arial"/>
+          <w:sz w:val="24"/>
+          <w:szCs w:val="24"/>
+        </w:rPr>
+        <w:t>Annual Per Capita Poverty Threshold</w:t>
+      </w:r>
+      <w:r>
+        <w:rPr>
+          <w:rFonts w:ascii="Arial" w:hAnsi="Arial" w:cs="Arial"/>
+          <w:sz w:val="24"/>
+          <w:szCs w:val="24"/>
+        </w:rPr>
+        <w:t xml:space="preserve"> per region and more </w:t>
+      </w:r>
+      <w:r>
+        <w:rPr>
+          <w:rFonts w:ascii="Arial" w:hAnsi="Arial" w:cs="Arial"/>
+          <w:sz w:val="24"/>
+          <w:szCs w:val="24"/>
+        </w:rPr>
+        <w:t xml:space="preserve">will describe in this document, how they are related, its summaries and analysis.  </w:t>
+      </w:r>
+      <w:bookmarkStart w:id="2" w:name="_GoBack"/>
       <w:bookmarkEnd w:id="2"/>
       <w:r>
         <w:rPr>
           <w:rFonts w:ascii="Arial" w:hAnsi="Arial" w:cs="Arial"/>
-          <w:b/>
-          <w:sz w:val="28"/>
-          <w:szCs w:val="28"/>
-        </w:rPr>
-        <w:t xml:space="preserve"> </w:t>
+        </w:rPr>
+        <w:br w:type="page"/>
       </w:r>
     </w:p>
     <w:p>
@@ -1229,14 +1525,15 @@
           <w:szCs w:val="28"/>
         </w:rPr>
       </w:pPr>
-      <w:bookmarkStart w:id="3" w:name="_Toc477685835"/>
-      <w:r>
-        <w:rPr>
-          <w:rFonts w:ascii="Arial" w:hAnsi="Arial" w:cs="Arial"/>
-          <w:b/>
-          <w:sz w:val="28"/>
-          <w:szCs w:val="28"/>
-        </w:rPr>
+      <w:bookmarkStart w:id="3" w:name="_Toc477992787"/>
+      <w:r>
+        <w:rPr>
+          <w:rFonts w:ascii="Arial" w:hAnsi="Arial" w:cs="Arial"/>
+          <w:b/>
+          <w:sz w:val="28"/>
+          <w:szCs w:val="28"/>
+        </w:rPr>
+        <w:lastRenderedPageBreak/>
         <w:t>Population Per Region</w:t>
       </w:r>
       <w:r>
@@ -1268,6 +1565,17 @@
           <w:szCs w:val="28"/>
         </w:rPr>
         <w:t xml:space="preserve"> </w:t>
+      </w:r>
+    </w:p>
+    <w:p>
+      <w:pPr>
+        <w:rPr>
+          <w:rFonts w:eastAsiaTheme="majorEastAsia"/>
+          <w:color w:val="2F5496" w:themeColor="accent1" w:themeShade="BF"/>
+        </w:rPr>
+      </w:pPr>
+      <w:r>
+        <w:br w:type="page"/>
       </w:r>
     </w:p>
     <w:p>
@@ -1282,14 +1590,15 @@
           <w:szCs w:val="28"/>
         </w:rPr>
       </w:pPr>
-      <w:bookmarkStart w:id="4" w:name="_Toc477685836"/>
-      <w:r>
-        <w:rPr>
-          <w:rFonts w:ascii="Arial" w:hAnsi="Arial" w:cs="Arial"/>
-          <w:b/>
-          <w:sz w:val="28"/>
-          <w:szCs w:val="28"/>
-        </w:rPr>
+      <w:bookmarkStart w:id="4" w:name="_Toc477992788"/>
+      <w:r>
+        <w:rPr>
+          <w:rFonts w:ascii="Arial" w:hAnsi="Arial" w:cs="Arial"/>
+          <w:b/>
+          <w:sz w:val="28"/>
+          <w:szCs w:val="28"/>
+        </w:rPr>
+        <w:lastRenderedPageBreak/>
         <w:t>Poverty Incidence among Population Per Region</w:t>
       </w:r>
       <w:r>
@@ -1310,6 +1619,17 @@
           <w:szCs w:val="28"/>
         </w:rPr>
         <w:t xml:space="preserve"> </w:t>
+      </w:r>
+    </w:p>
+    <w:p>
+      <w:pPr>
+        <w:rPr>
+          <w:rFonts w:eastAsiaTheme="majorEastAsia"/>
+          <w:color w:val="2F5496" w:themeColor="accent1" w:themeShade="BF"/>
+        </w:rPr>
+      </w:pPr>
+      <w:r>
+        <w:br w:type="page"/>
       </w:r>
     </w:p>
     <w:p>
@@ -1324,14 +1644,15 @@
           <w:szCs w:val="28"/>
         </w:rPr>
       </w:pPr>
-      <w:bookmarkStart w:id="5" w:name="_Toc477685837"/>
-      <w:r>
-        <w:rPr>
-          <w:rFonts w:ascii="Arial" w:hAnsi="Arial" w:cs="Arial"/>
-          <w:b/>
-          <w:sz w:val="28"/>
-          <w:szCs w:val="28"/>
-        </w:rPr>
+      <w:bookmarkStart w:id="5" w:name="_Toc477992789"/>
+      <w:r>
+        <w:rPr>
+          <w:rFonts w:ascii="Arial" w:hAnsi="Arial" w:cs="Arial"/>
+          <w:b/>
+          <w:sz w:val="28"/>
+          <w:szCs w:val="28"/>
+        </w:rPr>
+        <w:lastRenderedPageBreak/>
         <w:t>Poverty Incidence among Family Per Region</w:t>
       </w:r>
       <w:r>
@@ -1352,6 +1673,17 @@
           <w:szCs w:val="28"/>
         </w:rPr>
         <w:t xml:space="preserve"> </w:t>
+      </w:r>
+    </w:p>
+    <w:p>
+      <w:pPr>
+        <w:rPr>
+          <w:rFonts w:eastAsiaTheme="majorEastAsia"/>
+          <w:color w:val="2F5496" w:themeColor="accent1" w:themeShade="BF"/>
+        </w:rPr>
+      </w:pPr>
+      <w:r>
+        <w:br w:type="page"/>
       </w:r>
     </w:p>
     <w:p>
@@ -1366,14 +1698,15 @@
           <w:szCs w:val="28"/>
         </w:rPr>
       </w:pPr>
-      <w:bookmarkStart w:id="6" w:name="_Toc477685838"/>
-      <w:r>
-        <w:rPr>
-          <w:rFonts w:ascii="Arial" w:hAnsi="Arial" w:cs="Arial"/>
-          <w:b/>
-          <w:sz w:val="28"/>
-          <w:szCs w:val="28"/>
-        </w:rPr>
+      <w:bookmarkStart w:id="6" w:name="_Toc477992790"/>
+      <w:r>
+        <w:rPr>
+          <w:rFonts w:ascii="Arial" w:hAnsi="Arial" w:cs="Arial"/>
+          <w:b/>
+          <w:sz w:val="28"/>
+          <w:szCs w:val="28"/>
+        </w:rPr>
+        <w:lastRenderedPageBreak/>
         <w:t>F</w:t>
       </w:r>
       <w:r>
@@ -1423,6 +1756,17 @@
           <w:szCs w:val="28"/>
         </w:rPr>
         <w:t xml:space="preserve"> </w:t>
+      </w:r>
+    </w:p>
+    <w:p>
+      <w:pPr>
+        <w:rPr>
+          <w:rFonts w:eastAsiaTheme="majorEastAsia"/>
+          <w:color w:val="2F5496" w:themeColor="accent1" w:themeShade="BF"/>
+        </w:rPr>
+      </w:pPr>
+      <w:r>
+        <w:br w:type="page"/>
       </w:r>
     </w:p>
     <w:p>
@@ -1437,14 +1781,15 @@
           <w:szCs w:val="28"/>
         </w:rPr>
       </w:pPr>
-      <w:bookmarkStart w:id="7" w:name="_Toc477685839"/>
-      <w:r>
-        <w:rPr>
-          <w:rFonts w:ascii="Arial" w:hAnsi="Arial" w:cs="Arial"/>
-          <w:b/>
-          <w:sz w:val="28"/>
-          <w:szCs w:val="28"/>
-        </w:rPr>
+      <w:bookmarkStart w:id="7" w:name="_Toc477992791"/>
+      <w:r>
+        <w:rPr>
+          <w:rFonts w:ascii="Arial" w:hAnsi="Arial" w:cs="Arial"/>
+          <w:b/>
+          <w:sz w:val="28"/>
+          <w:szCs w:val="28"/>
+        </w:rPr>
+        <w:lastRenderedPageBreak/>
         <w:t>Average Income of Families Per Region</w:t>
       </w:r>
       <w:r>
@@ -1465,6 +1810,17 @@
           <w:szCs w:val="28"/>
         </w:rPr>
         <w:t xml:space="preserve"> </w:t>
+      </w:r>
+    </w:p>
+    <w:p>
+      <w:pPr>
+        <w:rPr>
+          <w:rFonts w:eastAsiaTheme="majorEastAsia"/>
+          <w:color w:val="2F5496" w:themeColor="accent1" w:themeShade="BF"/>
+        </w:rPr>
+      </w:pPr>
+      <w:r>
+        <w:br w:type="page"/>
       </w:r>
     </w:p>
     <w:p>
@@ -1479,14 +1835,15 @@
           <w:szCs w:val="28"/>
         </w:rPr>
       </w:pPr>
-      <w:bookmarkStart w:id="8" w:name="_Toc477685840"/>
-      <w:r>
-        <w:rPr>
-          <w:rFonts w:ascii="Arial" w:hAnsi="Arial" w:cs="Arial"/>
-          <w:b/>
-          <w:sz w:val="28"/>
-          <w:szCs w:val="28"/>
-        </w:rPr>
+      <w:bookmarkStart w:id="8" w:name="_Toc477992792"/>
+      <w:r>
+        <w:rPr>
+          <w:rFonts w:ascii="Arial" w:hAnsi="Arial" w:cs="Arial"/>
+          <w:b/>
+          <w:sz w:val="28"/>
+          <w:szCs w:val="28"/>
+        </w:rPr>
+        <w:lastRenderedPageBreak/>
         <w:t>Average Expenditure of Families Per Region</w:t>
       </w:r>
       <w:r>
@@ -1507,6 +1864,17 @@
           <w:szCs w:val="28"/>
         </w:rPr>
         <w:t xml:space="preserve"> </w:t>
+      </w:r>
+    </w:p>
+    <w:p>
+      <w:pPr>
+        <w:rPr>
+          <w:rFonts w:eastAsiaTheme="majorEastAsia"/>
+          <w:color w:val="2F5496" w:themeColor="accent1" w:themeShade="BF"/>
+        </w:rPr>
+      </w:pPr>
+      <w:r>
+        <w:br w:type="page"/>
       </w:r>
     </w:p>
     <w:p>
@@ -1521,14 +1889,15 @@
           <w:szCs w:val="28"/>
         </w:rPr>
       </w:pPr>
-      <w:bookmarkStart w:id="9" w:name="_Toc477685841"/>
-      <w:r>
-        <w:rPr>
-          <w:rFonts w:ascii="Arial" w:hAnsi="Arial" w:cs="Arial"/>
-          <w:b/>
-          <w:sz w:val="28"/>
-          <w:szCs w:val="28"/>
-        </w:rPr>
+      <w:bookmarkStart w:id="9" w:name="_Toc477992793"/>
+      <w:r>
+        <w:rPr>
+          <w:rFonts w:ascii="Arial" w:hAnsi="Arial" w:cs="Arial"/>
+          <w:b/>
+          <w:sz w:val="28"/>
+          <w:szCs w:val="28"/>
+        </w:rPr>
+        <w:lastRenderedPageBreak/>
         <w:t>Annual Per Capita Poverty Threshold</w:t>
       </w:r>
       <w:r>
@@ -1560,6 +1929,17 @@
           <w:szCs w:val="28"/>
         </w:rPr>
         <w:t xml:space="preserve"> </w:t>
+      </w:r>
+    </w:p>
+    <w:p>
+      <w:pPr>
+        <w:rPr>
+          <w:rFonts w:eastAsiaTheme="majorEastAsia"/>
+          <w:color w:val="2F5496" w:themeColor="accent1" w:themeShade="BF"/>
+        </w:rPr>
+      </w:pPr>
+      <w:r>
+        <w:br w:type="page"/>
       </w:r>
     </w:p>
     <w:p>
@@ -1574,14 +1954,15 @@
           <w:szCs w:val="28"/>
         </w:rPr>
       </w:pPr>
-      <w:bookmarkStart w:id="10" w:name="_Toc477685842"/>
-      <w:r>
-        <w:rPr>
-          <w:rFonts w:ascii="Arial" w:hAnsi="Arial" w:cs="Arial"/>
-          <w:b/>
-          <w:sz w:val="28"/>
-          <w:szCs w:val="28"/>
-        </w:rPr>
+      <w:bookmarkStart w:id="10" w:name="_Toc477992794"/>
+      <w:r>
+        <w:rPr>
+          <w:rFonts w:ascii="Arial" w:hAnsi="Arial" w:cs="Arial"/>
+          <w:b/>
+          <w:sz w:val="28"/>
+          <w:szCs w:val="28"/>
+        </w:rPr>
+        <w:lastRenderedPageBreak/>
         <w:t xml:space="preserve">Recommendation and </w:t>
       </w:r>
       <w:r>
@@ -2071,7 +2452,6 @@
   <w:style w:type="character" w:default="1" w:styleId="DefaultParagraphFont">
     <w:name w:val="Default Paragraph Font"/>
     <w:uiPriority w:val="1"/>
-    <w:semiHidden/>
     <w:unhideWhenUsed/>
   </w:style>
   <w:style w:type="table" w:default="1" w:styleId="TableNormal">

</xml_diff>

<commit_message>
added graph and codes - poverty incidence
</commit_message>
<xml_diff>
--- a/Documentation/Final Documents.docx
+++ b/Documentation/Final Documents.docx
@@ -1291,7 +1291,7 @@
           <w:sz w:val="24"/>
           <w:szCs w:val="24"/>
         </w:rPr>
-        <w:t xml:space="preserve">ine Statistics Authority. </w:t>
+        <w:t>ine Statistics Authority. Poor people are getting poor</w:t>
       </w:r>
       <w:r>
         <w:rPr>
@@ -1299,7 +1299,7 @@
           <w:sz w:val="24"/>
           <w:szCs w:val="24"/>
         </w:rPr>
-        <w:t>Poor people are getting poor</w:t>
+        <w:t>er</w:t>
       </w:r>
       <w:r>
         <w:rPr>
@@ -1307,7 +1307,7 @@
           <w:sz w:val="24"/>
           <w:szCs w:val="24"/>
         </w:rPr>
-        <w:t>er</w:t>
+        <w:t xml:space="preserve"> while rich are getting richer and</w:t>
       </w:r>
       <w:r>
         <w:rPr>
@@ -1315,7 +1315,7 @@
           <w:sz w:val="24"/>
           <w:szCs w:val="24"/>
         </w:rPr>
-        <w:t xml:space="preserve"> wh</w:t>
+        <w:t xml:space="preserve"> there are many causes</w:t>
       </w:r>
       <w:r>
         <w:rPr>
@@ -1323,7 +1323,7 @@
           <w:sz w:val="24"/>
           <w:szCs w:val="24"/>
         </w:rPr>
-        <w:t>ile rich are getting richer and</w:t>
+        <w:t xml:space="preserve"> or </w:t>
       </w:r>
       <w:r>
         <w:rPr>
@@ -1331,7 +1331,7 @@
           <w:sz w:val="24"/>
           <w:szCs w:val="24"/>
         </w:rPr>
-        <w:t xml:space="preserve"> there are many causes</w:t>
+        <w:t>factors</w:t>
       </w:r>
       <w:r>
         <w:rPr>
@@ -1339,7 +1339,7 @@
           <w:sz w:val="24"/>
           <w:szCs w:val="24"/>
         </w:rPr>
-        <w:t xml:space="preserve"> or </w:t>
+        <w:t xml:space="preserve"> why Filipinos are </w:t>
       </w:r>
       <w:r>
         <w:rPr>
@@ -1347,7 +1347,7 @@
           <w:sz w:val="24"/>
           <w:szCs w:val="24"/>
         </w:rPr>
-        <w:t>factors</w:t>
+        <w:t xml:space="preserve">still </w:t>
       </w:r>
       <w:r>
         <w:rPr>
@@ -1355,7 +1355,7 @@
           <w:sz w:val="24"/>
           <w:szCs w:val="24"/>
         </w:rPr>
-        <w:t xml:space="preserve"> why Filipinos are </w:t>
+        <w:t>under this never-ending poverty.</w:t>
       </w:r>
       <w:r>
         <w:rPr>
@@ -1363,7 +1363,7 @@
           <w:sz w:val="24"/>
           <w:szCs w:val="24"/>
         </w:rPr>
-        <w:t xml:space="preserve">still </w:t>
+        <w:t xml:space="preserve"> They don’t earn enough </w:t>
       </w:r>
       <w:r>
         <w:rPr>
@@ -1371,7 +1371,7 @@
           <w:sz w:val="24"/>
           <w:szCs w:val="24"/>
         </w:rPr>
-        <w:t>under this never-ending poverty.</w:t>
+        <w:t>money to buy their needs. T</w:t>
       </w:r>
       <w:r>
         <w:rPr>
@@ -1379,7 +1379,7 @@
           <w:sz w:val="24"/>
           <w:szCs w:val="24"/>
         </w:rPr>
-        <w:t xml:space="preserve"> They don’t earn enough </w:t>
+        <w:t>his maybe because of the government doesn’t provide adequate social services to t</w:t>
       </w:r>
       <w:r>
         <w:rPr>
@@ -1387,15 +1387,26 @@
           <w:sz w:val="24"/>
           <w:szCs w:val="24"/>
         </w:rPr>
-        <w:t>money to buy their needs. T</w:t>
-      </w:r>
+        <w:t xml:space="preserve">hose who could least afford, there are many children in household, high inflation of prices and the income are still low, lack of education and more. </w:t>
+      </w:r>
+    </w:p>
+    <w:p>
+      <w:pPr>
+        <w:spacing w:line="360" w:lineRule="auto"/>
+        <w:jc w:val="both"/>
+        <w:rPr>
+          <w:rFonts w:ascii="Arial" w:eastAsiaTheme="majorEastAsia" w:hAnsi="Arial" w:cs="Arial"/>
+          <w:color w:val="2F5496" w:themeColor="accent1" w:themeShade="BF"/>
+        </w:rPr>
+      </w:pPr>
       <w:r>
         <w:rPr>
           <w:rFonts w:ascii="Arial" w:hAnsi="Arial" w:cs="Arial"/>
           <w:sz w:val="24"/>
           <w:szCs w:val="24"/>
         </w:rPr>
-        <w:t>his maybe because of the government doesn’t provide adequate social services to t</w:t>
+        <w:tab/>
+        <w:t xml:space="preserve">You will see </w:t>
       </w:r>
       <w:r>
         <w:rPr>
@@ -1403,26 +1414,15 @@
           <w:sz w:val="24"/>
           <w:szCs w:val="24"/>
         </w:rPr>
-        <w:t xml:space="preserve">hose who could least afford, there are many children in household, high inflation of prices and the income are still low, lack of education and more. </w:t>
-      </w:r>
-    </w:p>
-    <w:p>
-      <w:pPr>
-        <w:spacing w:line="360" w:lineRule="auto"/>
-        <w:jc w:val="both"/>
-        <w:rPr>
-          <w:rFonts w:ascii="Arial" w:eastAsiaTheme="majorEastAsia" w:hAnsi="Arial" w:cs="Arial"/>
-          <w:color w:val="2F5496" w:themeColor="accent1" w:themeShade="BF"/>
-        </w:rPr>
-      </w:pPr>
+        <w:t>statistical data of poverty</w:t>
+      </w:r>
       <w:r>
         <w:rPr>
           <w:rFonts w:ascii="Arial" w:hAnsi="Arial" w:cs="Arial"/>
           <w:sz w:val="24"/>
           <w:szCs w:val="24"/>
         </w:rPr>
-        <w:tab/>
-        <w:t xml:space="preserve">You will see </w:t>
+        <w:t xml:space="preserve"> in</w:t>
       </w:r>
       <w:r>
         <w:rPr>
@@ -1430,7 +1430,7 @@
           <w:sz w:val="24"/>
           <w:szCs w:val="24"/>
         </w:rPr>
-        <w:t>statistical data of poverty</w:t>
+        <w:t xml:space="preserve"> the Philippines</w:t>
       </w:r>
       <w:r>
         <w:rPr>
@@ -1438,7 +1438,7 @@
           <w:sz w:val="24"/>
           <w:szCs w:val="24"/>
         </w:rPr>
-        <w:t xml:space="preserve"> in</w:t>
+        <w:t xml:space="preserve"> in different region</w:t>
       </w:r>
       <w:r>
         <w:rPr>
@@ -1446,7 +1446,7 @@
           <w:sz w:val="24"/>
           <w:szCs w:val="24"/>
         </w:rPr>
-        <w:t xml:space="preserve"> the Philippines</w:t>
+        <w:t xml:space="preserve"> through</w:t>
       </w:r>
       <w:r>
         <w:rPr>
@@ -1454,7 +1454,7 @@
           <w:sz w:val="24"/>
           <w:szCs w:val="24"/>
         </w:rPr>
-        <w:t xml:space="preserve"> in different region</w:t>
+        <w:t xml:space="preserve"> the g</w:t>
       </w:r>
       <w:r>
         <w:rPr>
@@ -1462,7 +1462,7 @@
           <w:sz w:val="24"/>
           <w:szCs w:val="24"/>
         </w:rPr>
-        <w:t xml:space="preserve"> through</w:t>
+        <w:t xml:space="preserve">raphical representation using R. Population, number of families, poverty incidence, family income and expenditure, </w:t>
       </w:r>
       <w:r>
         <w:rPr>
@@ -1470,7 +1470,7 @@
           <w:sz w:val="24"/>
           <w:szCs w:val="24"/>
         </w:rPr>
-        <w:t xml:space="preserve"> the g</w:t>
+        <w:t>Annual Per Capita Poverty Threshold</w:t>
       </w:r>
       <w:r>
         <w:rPr>
@@ -1478,7 +1478,7 @@
           <w:sz w:val="24"/>
           <w:szCs w:val="24"/>
         </w:rPr>
-        <w:t xml:space="preserve">raphical representation using R. Population, number of families, poverty incidence, family income and expenditure, </w:t>
+        <w:t xml:space="preserve"> per region and more </w:t>
       </w:r>
       <w:r>
         <w:rPr>
@@ -1486,26 +1486,8 @@
           <w:sz w:val="24"/>
           <w:szCs w:val="24"/>
         </w:rPr>
-        <w:t>Annual Per Capita Poverty Threshold</w:t>
-      </w:r>
-      <w:r>
-        <w:rPr>
-          <w:rFonts w:ascii="Arial" w:hAnsi="Arial" w:cs="Arial"/>
-          <w:sz w:val="24"/>
-          <w:szCs w:val="24"/>
-        </w:rPr>
-        <w:t xml:space="preserve"> per region and more </w:t>
-      </w:r>
-      <w:r>
-        <w:rPr>
-          <w:rFonts w:ascii="Arial" w:hAnsi="Arial" w:cs="Arial"/>
-          <w:sz w:val="24"/>
-          <w:szCs w:val="24"/>
-        </w:rPr>
         <w:t xml:space="preserve">will describe in this document, how they are related, its summaries and analysis.  </w:t>
       </w:r>
-      <w:bookmarkStart w:id="2" w:name="_GoBack"/>
-      <w:bookmarkEnd w:id="2"/>
       <w:r>
         <w:rPr>
           <w:rFonts w:ascii="Arial" w:hAnsi="Arial" w:cs="Arial"/>
@@ -1525,7 +1507,7 @@
           <w:szCs w:val="28"/>
         </w:rPr>
       </w:pPr>
-      <w:bookmarkStart w:id="3" w:name="_Toc477992787"/>
+      <w:bookmarkStart w:id="2" w:name="_Toc477992787"/>
       <w:r>
         <w:rPr>
           <w:rFonts w:ascii="Arial" w:hAnsi="Arial" w:cs="Arial"/>
@@ -1555,7 +1537,7 @@
         </w:rPr>
         <w:t>Maica</w:t>
       </w:r>
-      <w:bookmarkEnd w:id="3"/>
+      <w:bookmarkEnd w:id="2"/>
       <w:proofErr w:type="spellEnd"/>
       <w:r>
         <w:rPr>
@@ -1590,7 +1572,7 @@
           <w:szCs w:val="28"/>
         </w:rPr>
       </w:pPr>
-      <w:bookmarkStart w:id="4" w:name="_Toc477992788"/>
+      <w:bookmarkStart w:id="3" w:name="_Toc477992788"/>
       <w:r>
         <w:rPr>
           <w:rFonts w:ascii="Arial" w:hAnsi="Arial" w:cs="Arial"/>
@@ -1610,7 +1592,7 @@
         </w:rPr>
         <w:t xml:space="preserve"> – Renzo</w:t>
       </w:r>
-      <w:bookmarkEnd w:id="4"/>
+      <w:bookmarkEnd w:id="3"/>
       <w:r>
         <w:rPr>
           <w:rFonts w:ascii="Arial" w:hAnsi="Arial" w:cs="Arial"/>
@@ -1644,7 +1626,7 @@
           <w:szCs w:val="28"/>
         </w:rPr>
       </w:pPr>
-      <w:bookmarkStart w:id="5" w:name="_Toc477992789"/>
+      <w:bookmarkStart w:id="4" w:name="_Toc477992789"/>
       <w:r>
         <w:rPr>
           <w:rFonts w:ascii="Arial" w:hAnsi="Arial" w:cs="Arial"/>
@@ -1664,7 +1646,7 @@
         </w:rPr>
         <w:t xml:space="preserve"> – Johanna</w:t>
       </w:r>
-      <w:bookmarkEnd w:id="5"/>
+      <w:bookmarkEnd w:id="4"/>
       <w:r>
         <w:rPr>
           <w:rFonts w:ascii="Arial" w:hAnsi="Arial" w:cs="Arial"/>
@@ -1698,7 +1680,7 @@
           <w:szCs w:val="28"/>
         </w:rPr>
       </w:pPr>
-      <w:bookmarkStart w:id="6" w:name="_Toc477992790"/>
+      <w:bookmarkStart w:id="5" w:name="_Toc477992790"/>
       <w:r>
         <w:rPr>
           <w:rFonts w:ascii="Arial" w:hAnsi="Arial" w:cs="Arial"/>
@@ -1746,7 +1728,7 @@
         </w:rPr>
         <w:t>Maica</w:t>
       </w:r>
-      <w:bookmarkEnd w:id="6"/>
+      <w:bookmarkEnd w:id="5"/>
       <w:proofErr w:type="spellEnd"/>
       <w:r>
         <w:rPr>
@@ -1781,7 +1763,7 @@
           <w:szCs w:val="28"/>
         </w:rPr>
       </w:pPr>
-      <w:bookmarkStart w:id="7" w:name="_Toc477992791"/>
+      <w:bookmarkStart w:id="6" w:name="_Toc477992791"/>
       <w:r>
         <w:rPr>
           <w:rFonts w:ascii="Arial" w:hAnsi="Arial" w:cs="Arial"/>
@@ -1801,7 +1783,7 @@
         </w:rPr>
         <w:t xml:space="preserve"> – Renzo</w:t>
       </w:r>
-      <w:bookmarkEnd w:id="7"/>
+      <w:bookmarkEnd w:id="6"/>
       <w:r>
         <w:rPr>
           <w:rFonts w:ascii="Arial" w:hAnsi="Arial" w:cs="Arial"/>
@@ -1835,7 +1817,7 @@
           <w:szCs w:val="28"/>
         </w:rPr>
       </w:pPr>
-      <w:bookmarkStart w:id="8" w:name="_Toc477992792"/>
+      <w:bookmarkStart w:id="7" w:name="_Toc477992792"/>
       <w:r>
         <w:rPr>
           <w:rFonts w:ascii="Arial" w:hAnsi="Arial" w:cs="Arial"/>
@@ -1855,7 +1837,7 @@
         </w:rPr>
         <w:t xml:space="preserve"> – Johanna</w:t>
       </w:r>
-      <w:bookmarkEnd w:id="8"/>
+      <w:bookmarkEnd w:id="7"/>
       <w:r>
         <w:rPr>
           <w:rFonts w:ascii="Arial" w:hAnsi="Arial" w:cs="Arial"/>
@@ -1889,7 +1871,7 @@
           <w:szCs w:val="28"/>
         </w:rPr>
       </w:pPr>
-      <w:bookmarkStart w:id="9" w:name="_Toc477992793"/>
+      <w:bookmarkStart w:id="8" w:name="_Toc477992793"/>
       <w:r>
         <w:rPr>
           <w:rFonts w:ascii="Arial" w:hAnsi="Arial" w:cs="Arial"/>
@@ -1919,7 +1901,7 @@
         </w:rPr>
         <w:t>Maica</w:t>
       </w:r>
-      <w:bookmarkEnd w:id="9"/>
+      <w:bookmarkEnd w:id="8"/>
       <w:proofErr w:type="spellEnd"/>
       <w:r>
         <w:rPr>
@@ -1954,7 +1936,1113 @@
           <w:szCs w:val="28"/>
         </w:rPr>
       </w:pPr>
-      <w:bookmarkStart w:id="10" w:name="_Toc477992794"/>
+      <w:bookmarkStart w:id="9" w:name="_Toc477992794"/>
+      <w:r>
+        <w:rPr>
+          <w:rFonts w:ascii="Arial" w:hAnsi="Arial" w:cs="Arial"/>
+          <w:b/>
+          <w:sz w:val="28"/>
+          <w:szCs w:val="28"/>
+        </w:rPr>
+        <w:lastRenderedPageBreak/>
+        <w:t>Poverty Incidence by Population – Renzo</w:t>
+      </w:r>
+    </w:p>
+    <w:p/>
+    <w:p/>
+    <w:p>
+      <w:pPr>
+        <w:pStyle w:val="HTMLPreformatted"/>
+        <w:shd w:val="clear" w:color="auto" w:fill="FFFFFF"/>
+        <w:wordWrap w:val="0"/>
+        <w:spacing w:line="225" w:lineRule="atLeast"/>
+        <w:rPr>
+          <w:rFonts w:ascii="Lucida Console" w:hAnsi="Lucida Console"/>
+          <w:color w:val="000000"/>
+        </w:rPr>
+      </w:pPr>
+      <w:r>
+        <w:rPr>
+          <w:rStyle w:val="gghfmyibcpb"/>
+          <w:rFonts w:ascii="Lucida Console" w:eastAsiaTheme="majorEastAsia" w:hAnsi="Lucida Console"/>
+          <w:color w:val="0000FF"/>
+        </w:rPr>
+        <w:t xml:space="preserve">&gt; </w:t>
+      </w:r>
+      <w:r>
+        <w:rPr>
+          <w:rStyle w:val="gghfmyibcob"/>
+          <w:rFonts w:ascii="Lucida Console" w:eastAsiaTheme="majorEastAsia" w:hAnsi="Lucida Console"/>
+          <w:color w:val="0000FF"/>
+        </w:rPr>
+        <w:t xml:space="preserve">plot(Data$Population2015, Data$PovertyIncidenceAmongPopulation2015, </w:t>
+      </w:r>
+      <w:proofErr w:type="spellStart"/>
+      <w:r>
+        <w:rPr>
+          <w:rStyle w:val="gghfmyibcob"/>
+          <w:rFonts w:ascii="Lucida Console" w:eastAsiaTheme="majorEastAsia" w:hAnsi="Lucida Console"/>
+          <w:color w:val="0000FF"/>
+        </w:rPr>
+        <w:t>xlab</w:t>
+      </w:r>
+      <w:proofErr w:type="spellEnd"/>
+      <w:r>
+        <w:rPr>
+          <w:rStyle w:val="gghfmyibcob"/>
+          <w:rFonts w:ascii="Lucida Console" w:eastAsiaTheme="majorEastAsia" w:hAnsi="Lucida Console"/>
+          <w:color w:val="0000FF"/>
+        </w:rPr>
+        <w:t xml:space="preserve">="Population", </w:t>
+      </w:r>
+      <w:proofErr w:type="spellStart"/>
+      <w:r>
+        <w:rPr>
+          <w:rStyle w:val="gghfmyibcob"/>
+          <w:rFonts w:ascii="Lucida Console" w:eastAsiaTheme="majorEastAsia" w:hAnsi="Lucida Console"/>
+          <w:color w:val="0000FF"/>
+        </w:rPr>
+        <w:t>ylab</w:t>
+      </w:r>
+      <w:proofErr w:type="spellEnd"/>
+      <w:r>
+        <w:rPr>
+          <w:rStyle w:val="gghfmyibcob"/>
+          <w:rFonts w:ascii="Lucida Console" w:eastAsiaTheme="majorEastAsia" w:hAnsi="Lucida Console"/>
+          <w:color w:val="0000FF"/>
+        </w:rPr>
+        <w:t>="Poverty Incidence", main="Poverty Incidence By Population (2015)")</w:t>
+      </w:r>
+    </w:p>
+    <w:p>
+      <w:pPr>
+        <w:pStyle w:val="HTMLPreformatted"/>
+        <w:shd w:val="clear" w:color="auto" w:fill="FFFFFF"/>
+        <w:wordWrap w:val="0"/>
+        <w:spacing w:line="225" w:lineRule="atLeast"/>
+        <w:rPr>
+          <w:rFonts w:ascii="Lucida Console" w:hAnsi="Lucida Console"/>
+          <w:color w:val="000000"/>
+        </w:rPr>
+      </w:pPr>
+      <w:r>
+        <w:rPr>
+          <w:rStyle w:val="gghfmyibcpb"/>
+          <w:rFonts w:ascii="Lucida Console" w:eastAsiaTheme="majorEastAsia" w:hAnsi="Lucida Console"/>
+          <w:color w:val="0000FF"/>
+        </w:rPr>
+        <w:t xml:space="preserve">&gt; </w:t>
+      </w:r>
+      <w:r>
+        <w:rPr>
+          <w:rStyle w:val="gghfmyibcob"/>
+          <w:rFonts w:ascii="Lucida Console" w:eastAsiaTheme="majorEastAsia" w:hAnsi="Lucida Console"/>
+          <w:color w:val="0000FF"/>
+        </w:rPr>
+        <w:t xml:space="preserve">poverpopu2 &lt;- </w:t>
+      </w:r>
+      <w:proofErr w:type="spellStart"/>
+      <w:r>
+        <w:rPr>
+          <w:rStyle w:val="gghfmyibcob"/>
+          <w:rFonts w:ascii="Lucida Console" w:eastAsiaTheme="majorEastAsia" w:hAnsi="Lucida Console"/>
+          <w:color w:val="0000FF"/>
+        </w:rPr>
+        <w:t>lm</w:t>
+      </w:r>
+      <w:proofErr w:type="spellEnd"/>
+      <w:r>
+        <w:rPr>
+          <w:rStyle w:val="gghfmyibcob"/>
+          <w:rFonts w:ascii="Lucida Console" w:eastAsiaTheme="majorEastAsia" w:hAnsi="Lucida Console"/>
+          <w:color w:val="0000FF"/>
+        </w:rPr>
+        <w:t>(Data$PovertyIncidenceAmongPopulation2015~Data$Population2015)</w:t>
+      </w:r>
+    </w:p>
+    <w:p>
+      <w:pPr>
+        <w:pStyle w:val="HTMLPreformatted"/>
+        <w:shd w:val="clear" w:color="auto" w:fill="FFFFFF"/>
+        <w:wordWrap w:val="0"/>
+        <w:spacing w:line="225" w:lineRule="atLeast"/>
+        <w:rPr>
+          <w:rStyle w:val="gghfmyibcob"/>
+          <w:rFonts w:ascii="Lucida Console" w:eastAsiaTheme="majorEastAsia" w:hAnsi="Lucida Console"/>
+          <w:color w:val="0000FF"/>
+        </w:rPr>
+      </w:pPr>
+      <w:r>
+        <w:rPr>
+          <w:rStyle w:val="gghfmyibcpb"/>
+          <w:rFonts w:ascii="Lucida Console" w:eastAsiaTheme="majorEastAsia" w:hAnsi="Lucida Console"/>
+          <w:color w:val="0000FF"/>
+        </w:rPr>
+        <w:t xml:space="preserve">&gt; </w:t>
+      </w:r>
+      <w:proofErr w:type="spellStart"/>
+      <w:r>
+        <w:rPr>
+          <w:rStyle w:val="gghfmyibcob"/>
+          <w:rFonts w:ascii="Lucida Console" w:eastAsiaTheme="majorEastAsia" w:hAnsi="Lucida Console"/>
+          <w:color w:val="0000FF"/>
+        </w:rPr>
+        <w:t>abline</w:t>
+      </w:r>
+      <w:proofErr w:type="spellEnd"/>
+      <w:r>
+        <w:rPr>
+          <w:rStyle w:val="gghfmyibcob"/>
+          <w:rFonts w:ascii="Lucida Console" w:eastAsiaTheme="majorEastAsia" w:hAnsi="Lucida Console"/>
+          <w:color w:val="0000FF"/>
+        </w:rPr>
+        <w:t>(</w:t>
+      </w:r>
+      <w:proofErr w:type="spellStart"/>
+      <w:r>
+        <w:rPr>
+          <w:rStyle w:val="gghfmyibcob"/>
+          <w:rFonts w:ascii="Lucida Console" w:eastAsiaTheme="majorEastAsia" w:hAnsi="Lucida Console"/>
+          <w:color w:val="0000FF"/>
+        </w:rPr>
+        <w:t>coef</w:t>
+      </w:r>
+      <w:proofErr w:type="spellEnd"/>
+      <w:r>
+        <w:rPr>
+          <w:rStyle w:val="gghfmyibcob"/>
+          <w:rFonts w:ascii="Lucida Console" w:eastAsiaTheme="majorEastAsia" w:hAnsi="Lucida Console"/>
+          <w:color w:val="0000FF"/>
+        </w:rPr>
+        <w:t xml:space="preserve">(poverpopu2), </w:t>
+      </w:r>
+      <w:proofErr w:type="spellStart"/>
+      <w:r>
+        <w:rPr>
+          <w:rStyle w:val="gghfmyibcob"/>
+          <w:rFonts w:ascii="Lucida Console" w:eastAsiaTheme="majorEastAsia" w:hAnsi="Lucida Console"/>
+          <w:color w:val="0000FF"/>
+        </w:rPr>
+        <w:t>lwd</w:t>
+      </w:r>
+      <w:proofErr w:type="spellEnd"/>
+      <w:r>
+        <w:rPr>
+          <w:rStyle w:val="gghfmyibcob"/>
+          <w:rFonts w:ascii="Lucida Console" w:eastAsiaTheme="majorEastAsia" w:hAnsi="Lucida Console"/>
+          <w:color w:val="0000FF"/>
+        </w:rPr>
+        <w:t>=2)</w:t>
+      </w:r>
+    </w:p>
+    <w:p>
+      <w:r>
+        <w:rPr>
+          <w:noProof/>
+          <w:lang w:eastAsia="en-PH"/>
+        </w:rPr>
+        <w:drawing>
+          <wp:anchor distT="0" distB="0" distL="114300" distR="114300" simplePos="0" relativeHeight="251659264" behindDoc="0" locked="0" layoutInCell="1" allowOverlap="1" wp14:anchorId="5927B339" wp14:editId="63138911">
+            <wp:simplePos x="0" y="0"/>
+            <wp:positionH relativeFrom="margin">
+              <wp:posOffset>134706</wp:posOffset>
+            </wp:positionH>
+            <wp:positionV relativeFrom="page">
+              <wp:posOffset>2891790</wp:posOffset>
+            </wp:positionV>
+            <wp:extent cx="5563235" cy="3219450"/>
+            <wp:effectExtent l="0" t="0" r="0" b="0"/>
+            <wp:wrapNone/>
+            <wp:docPr id="2" name="Picture 2"/>
+            <wp:cNvGraphicFramePr>
+              <a:graphicFrameLocks xmlns:a="http://schemas.openxmlformats.org/drawingml/2006/main" noChangeAspect="1"/>
+            </wp:cNvGraphicFramePr>
+            <a:graphic xmlns:a="http://schemas.openxmlformats.org/drawingml/2006/main">
+              <a:graphicData uri="http://schemas.openxmlformats.org/drawingml/2006/picture">
+                <pic:pic xmlns:pic="http://schemas.openxmlformats.org/drawingml/2006/picture">
+                  <pic:nvPicPr>
+                    <pic:cNvPr id="2" name="7C4914B.tmp"/>
+                    <pic:cNvPicPr/>
+                  </pic:nvPicPr>
+                  <pic:blipFill>
+                    <a:blip r:embed="rId4">
+                      <a:extLst>
+                        <a:ext uri="{28A0092B-C50C-407E-A947-70E740481C1C}">
+                          <a14:useLocalDpi xmlns:a14="http://schemas.microsoft.com/office/drawing/2010/main" val="0"/>
+                        </a:ext>
+                      </a:extLst>
+                    </a:blip>
+                    <a:stretch>
+                      <a:fillRect/>
+                    </a:stretch>
+                  </pic:blipFill>
+                  <pic:spPr>
+                    <a:xfrm>
+                      <a:off x="0" y="0"/>
+                      <a:ext cx="5563235" cy="3219450"/>
+                    </a:xfrm>
+                    <a:prstGeom prst="rect">
+                      <a:avLst/>
+                    </a:prstGeom>
+                  </pic:spPr>
+                </pic:pic>
+              </a:graphicData>
+            </a:graphic>
+          </wp:anchor>
+        </w:drawing>
+      </w:r>
+    </w:p>
+    <w:p>
+      <w:pPr>
+        <w:rPr>
+          <w:rFonts w:ascii="Arial" w:eastAsiaTheme="majorEastAsia" w:hAnsi="Arial" w:cs="Arial"/>
+          <w:b/>
+          <w:color w:val="2F5496" w:themeColor="accent1" w:themeShade="BF"/>
+          <w:sz w:val="28"/>
+          <w:szCs w:val="28"/>
+        </w:rPr>
+      </w:pPr>
+    </w:p>
+    <w:p>
+      <w:pPr>
+        <w:rPr>
+          <w:rFonts w:ascii="Arial" w:eastAsiaTheme="majorEastAsia" w:hAnsi="Arial" w:cs="Arial"/>
+          <w:b/>
+          <w:color w:val="2F5496" w:themeColor="accent1" w:themeShade="BF"/>
+          <w:sz w:val="28"/>
+          <w:szCs w:val="28"/>
+        </w:rPr>
+      </w:pPr>
+      <w:r>
+        <w:rPr>
+          <w:rFonts w:ascii="Arial" w:hAnsi="Arial" w:cs="Arial"/>
+          <w:b/>
+          <w:sz w:val="28"/>
+          <w:szCs w:val="28"/>
+        </w:rPr>
+        <w:br w:type="page"/>
+      </w:r>
+    </w:p>
+    <w:p>
+      <w:pPr>
+        <w:pStyle w:val="Heading2"/>
+        <w:spacing w:line="360" w:lineRule="auto"/>
+        <w:jc w:val="center"/>
+        <w:rPr>
+          <w:rFonts w:ascii="Arial" w:hAnsi="Arial" w:cs="Arial"/>
+          <w:b/>
+          <w:sz w:val="28"/>
+          <w:szCs w:val="28"/>
+        </w:rPr>
+      </w:pPr>
+      <w:r>
+        <w:rPr>
+          <w:rFonts w:ascii="Arial" w:hAnsi="Arial" w:cs="Arial"/>
+          <w:b/>
+          <w:sz w:val="28"/>
+          <w:szCs w:val="28"/>
+        </w:rPr>
+        <w:lastRenderedPageBreak/>
+        <w:t>Poverty Incidence by Population – Renzo</w:t>
+      </w:r>
+    </w:p>
+    <w:p/>
+    <w:p>
+      <w:pPr>
+        <w:shd w:val="clear" w:color="auto" w:fill="FFFFFF"/>
+        <w:tabs>
+          <w:tab w:val="left" w:pos="916"/>
+          <w:tab w:val="left" w:pos="1832"/>
+          <w:tab w:val="left" w:pos="2748"/>
+          <w:tab w:val="left" w:pos="3664"/>
+          <w:tab w:val="left" w:pos="4580"/>
+          <w:tab w:val="left" w:pos="5496"/>
+          <w:tab w:val="left" w:pos="6412"/>
+          <w:tab w:val="left" w:pos="7328"/>
+          <w:tab w:val="left" w:pos="8244"/>
+          <w:tab w:val="left" w:pos="9160"/>
+          <w:tab w:val="left" w:pos="10076"/>
+          <w:tab w:val="left" w:pos="10992"/>
+          <w:tab w:val="left" w:pos="11908"/>
+          <w:tab w:val="left" w:pos="12824"/>
+          <w:tab w:val="left" w:pos="13740"/>
+          <w:tab w:val="left" w:pos="14656"/>
+        </w:tabs>
+        <w:wordWrap w:val="0"/>
+        <w:spacing w:after="0" w:line="225" w:lineRule="atLeast"/>
+        <w:rPr>
+          <w:rFonts w:ascii="Lucida Console" w:eastAsia="Times New Roman" w:hAnsi="Lucida Console" w:cs="Courier New"/>
+          <w:color w:val="000000"/>
+          <w:sz w:val="20"/>
+          <w:szCs w:val="20"/>
+          <w:lang w:eastAsia="en-PH"/>
+        </w:rPr>
+      </w:pPr>
+      <w:r>
+        <w:rPr>
+          <w:rFonts w:ascii="Lucida Console" w:eastAsia="Times New Roman" w:hAnsi="Lucida Console" w:cs="Courier New"/>
+          <w:color w:val="0000FF"/>
+          <w:sz w:val="20"/>
+          <w:szCs w:val="20"/>
+          <w:lang w:eastAsia="en-PH"/>
+        </w:rPr>
+        <w:t xml:space="preserve">&gt; plot(Data$Population2012, Data$PovertyIncidenceAmongPopulation2012, </w:t>
+      </w:r>
+      <w:proofErr w:type="spellStart"/>
+      <w:r>
+        <w:rPr>
+          <w:rFonts w:ascii="Lucida Console" w:eastAsia="Times New Roman" w:hAnsi="Lucida Console" w:cs="Courier New"/>
+          <w:color w:val="0000FF"/>
+          <w:sz w:val="20"/>
+          <w:szCs w:val="20"/>
+          <w:lang w:eastAsia="en-PH"/>
+        </w:rPr>
+        <w:t>xlab</w:t>
+      </w:r>
+      <w:proofErr w:type="spellEnd"/>
+      <w:r>
+        <w:rPr>
+          <w:rFonts w:ascii="Lucida Console" w:eastAsia="Times New Roman" w:hAnsi="Lucida Console" w:cs="Courier New"/>
+          <w:color w:val="0000FF"/>
+          <w:sz w:val="20"/>
+          <w:szCs w:val="20"/>
+          <w:lang w:eastAsia="en-PH"/>
+        </w:rPr>
+        <w:t xml:space="preserve">="Population", </w:t>
+      </w:r>
+      <w:proofErr w:type="spellStart"/>
+      <w:r>
+        <w:rPr>
+          <w:rFonts w:ascii="Lucida Console" w:eastAsia="Times New Roman" w:hAnsi="Lucida Console" w:cs="Courier New"/>
+          <w:color w:val="0000FF"/>
+          <w:sz w:val="20"/>
+          <w:szCs w:val="20"/>
+          <w:lang w:eastAsia="en-PH"/>
+        </w:rPr>
+        <w:t>ylab</w:t>
+      </w:r>
+      <w:proofErr w:type="spellEnd"/>
+      <w:r>
+        <w:rPr>
+          <w:rFonts w:ascii="Lucida Console" w:eastAsia="Times New Roman" w:hAnsi="Lucida Console" w:cs="Courier New"/>
+          <w:color w:val="0000FF"/>
+          <w:sz w:val="20"/>
+          <w:szCs w:val="20"/>
+          <w:lang w:eastAsia="en-PH"/>
+        </w:rPr>
+        <w:t>="Poverty Incidence", main="Poverty Incidence By Population (2012)")</w:t>
+      </w:r>
+    </w:p>
+    <w:p>
+      <w:pPr>
+        <w:shd w:val="clear" w:color="auto" w:fill="FFFFFF"/>
+        <w:tabs>
+          <w:tab w:val="left" w:pos="916"/>
+          <w:tab w:val="left" w:pos="1832"/>
+          <w:tab w:val="left" w:pos="2748"/>
+          <w:tab w:val="left" w:pos="3664"/>
+          <w:tab w:val="left" w:pos="4580"/>
+          <w:tab w:val="left" w:pos="5496"/>
+          <w:tab w:val="left" w:pos="6412"/>
+          <w:tab w:val="left" w:pos="7328"/>
+          <w:tab w:val="left" w:pos="8244"/>
+          <w:tab w:val="left" w:pos="9160"/>
+          <w:tab w:val="left" w:pos="10076"/>
+          <w:tab w:val="left" w:pos="10992"/>
+          <w:tab w:val="left" w:pos="11908"/>
+          <w:tab w:val="left" w:pos="12824"/>
+          <w:tab w:val="left" w:pos="13740"/>
+          <w:tab w:val="left" w:pos="14656"/>
+        </w:tabs>
+        <w:wordWrap w:val="0"/>
+        <w:spacing w:after="0" w:line="225" w:lineRule="atLeast"/>
+        <w:rPr>
+          <w:rFonts w:ascii="Lucida Console" w:eastAsia="Times New Roman" w:hAnsi="Lucida Console" w:cs="Courier New"/>
+          <w:color w:val="000000"/>
+          <w:sz w:val="20"/>
+          <w:szCs w:val="20"/>
+          <w:lang w:eastAsia="en-PH"/>
+        </w:rPr>
+      </w:pPr>
+      <w:r>
+        <w:rPr>
+          <w:rFonts w:ascii="Lucida Console" w:eastAsia="Times New Roman" w:hAnsi="Lucida Console" w:cs="Courier New"/>
+          <w:color w:val="0000FF"/>
+          <w:sz w:val="20"/>
+          <w:szCs w:val="20"/>
+          <w:lang w:eastAsia="en-PH"/>
+        </w:rPr>
+        <w:t xml:space="preserve">&gt; </w:t>
+      </w:r>
+      <w:proofErr w:type="spellStart"/>
+      <w:r>
+        <w:rPr>
+          <w:rFonts w:ascii="Lucida Console" w:eastAsia="Times New Roman" w:hAnsi="Lucida Console" w:cs="Courier New"/>
+          <w:color w:val="0000FF"/>
+          <w:sz w:val="20"/>
+          <w:szCs w:val="20"/>
+          <w:lang w:eastAsia="en-PH"/>
+        </w:rPr>
+        <w:t>poverpopu</w:t>
+      </w:r>
+      <w:proofErr w:type="spellEnd"/>
+      <w:r>
+        <w:rPr>
+          <w:rFonts w:ascii="Lucida Console" w:eastAsia="Times New Roman" w:hAnsi="Lucida Console" w:cs="Courier New"/>
+          <w:color w:val="0000FF"/>
+          <w:sz w:val="20"/>
+          <w:szCs w:val="20"/>
+          <w:lang w:eastAsia="en-PH"/>
+        </w:rPr>
+        <w:t xml:space="preserve"> &lt;- </w:t>
+      </w:r>
+      <w:proofErr w:type="spellStart"/>
+      <w:r>
+        <w:rPr>
+          <w:rFonts w:ascii="Lucida Console" w:eastAsia="Times New Roman" w:hAnsi="Lucida Console" w:cs="Courier New"/>
+          <w:color w:val="0000FF"/>
+          <w:sz w:val="20"/>
+          <w:szCs w:val="20"/>
+          <w:lang w:eastAsia="en-PH"/>
+        </w:rPr>
+        <w:t>lm</w:t>
+      </w:r>
+      <w:proofErr w:type="spellEnd"/>
+      <w:r>
+        <w:rPr>
+          <w:rFonts w:ascii="Lucida Console" w:eastAsia="Times New Roman" w:hAnsi="Lucida Console" w:cs="Courier New"/>
+          <w:color w:val="0000FF"/>
+          <w:sz w:val="20"/>
+          <w:szCs w:val="20"/>
+          <w:lang w:eastAsia="en-PH"/>
+        </w:rPr>
+        <w:t>(Data$PovertyIncidenceAmongPopulation2012~Data$Population2012)</w:t>
+      </w:r>
+    </w:p>
+    <w:p>
+      <w:pPr>
+        <w:shd w:val="clear" w:color="auto" w:fill="FFFFFF"/>
+        <w:tabs>
+          <w:tab w:val="left" w:pos="916"/>
+          <w:tab w:val="left" w:pos="1832"/>
+          <w:tab w:val="left" w:pos="2748"/>
+          <w:tab w:val="left" w:pos="3664"/>
+          <w:tab w:val="left" w:pos="4580"/>
+          <w:tab w:val="left" w:pos="5496"/>
+          <w:tab w:val="left" w:pos="6412"/>
+          <w:tab w:val="left" w:pos="7328"/>
+          <w:tab w:val="left" w:pos="8244"/>
+          <w:tab w:val="left" w:pos="9160"/>
+          <w:tab w:val="left" w:pos="10076"/>
+          <w:tab w:val="left" w:pos="10992"/>
+          <w:tab w:val="left" w:pos="11908"/>
+          <w:tab w:val="left" w:pos="12824"/>
+          <w:tab w:val="left" w:pos="13740"/>
+          <w:tab w:val="left" w:pos="14656"/>
+        </w:tabs>
+        <w:wordWrap w:val="0"/>
+        <w:spacing w:after="0" w:line="225" w:lineRule="atLeast"/>
+        <w:rPr>
+          <w:rFonts w:ascii="Lucida Console" w:eastAsia="Times New Roman" w:hAnsi="Lucida Console" w:cs="Courier New"/>
+          <w:color w:val="000000"/>
+          <w:sz w:val="20"/>
+          <w:szCs w:val="20"/>
+          <w:lang w:eastAsia="en-PH"/>
+        </w:rPr>
+      </w:pPr>
+      <w:r>
+        <w:rPr>
+          <w:rFonts w:ascii="Lucida Console" w:hAnsi="Lucida Console"/>
+          <w:noProof/>
+          <w:color w:val="0000FF"/>
+        </w:rPr>
+        <w:drawing>
+          <wp:anchor distT="0" distB="0" distL="114300" distR="114300" simplePos="0" relativeHeight="251661312" behindDoc="0" locked="0" layoutInCell="1" allowOverlap="1" wp14:anchorId="554CA1FB" wp14:editId="77EEF8AA">
+            <wp:simplePos x="0" y="0"/>
+            <wp:positionH relativeFrom="margin">
+              <wp:align>center</wp:align>
+            </wp:positionH>
+            <wp:positionV relativeFrom="page">
+              <wp:posOffset>2564092</wp:posOffset>
+            </wp:positionV>
+            <wp:extent cx="5448935" cy="3181350"/>
+            <wp:effectExtent l="0" t="0" r="0" b="0"/>
+            <wp:wrapThrough wrapText="bothSides">
+              <wp:wrapPolygon edited="0">
+                <wp:start x="0" y="0"/>
+                <wp:lineTo x="0" y="21471"/>
+                <wp:lineTo x="21522" y="21471"/>
+                <wp:lineTo x="21522" y="0"/>
+                <wp:lineTo x="0" y="0"/>
+              </wp:wrapPolygon>
+            </wp:wrapThrough>
+            <wp:docPr id="1" name="Picture 1"/>
+            <wp:cNvGraphicFramePr>
+              <a:graphicFrameLocks xmlns:a="http://schemas.openxmlformats.org/drawingml/2006/main" noChangeAspect="1"/>
+            </wp:cNvGraphicFramePr>
+            <a:graphic xmlns:a="http://schemas.openxmlformats.org/drawingml/2006/main">
+              <a:graphicData uri="http://schemas.openxmlformats.org/drawingml/2006/picture">
+                <pic:pic xmlns:pic="http://schemas.openxmlformats.org/drawingml/2006/picture">
+                  <pic:nvPicPr>
+                    <pic:cNvPr id="1" name="6604109.tmp"/>
+                    <pic:cNvPicPr/>
+                  </pic:nvPicPr>
+                  <pic:blipFill>
+                    <a:blip r:embed="rId5">
+                      <a:extLst>
+                        <a:ext uri="{28A0092B-C50C-407E-A947-70E740481C1C}">
+                          <a14:useLocalDpi xmlns:a14="http://schemas.microsoft.com/office/drawing/2010/main" val="0"/>
+                        </a:ext>
+                      </a:extLst>
+                    </a:blip>
+                    <a:stretch>
+                      <a:fillRect/>
+                    </a:stretch>
+                  </pic:blipFill>
+                  <pic:spPr>
+                    <a:xfrm>
+                      <a:off x="0" y="0"/>
+                      <a:ext cx="5448935" cy="3181350"/>
+                    </a:xfrm>
+                    <a:prstGeom prst="rect">
+                      <a:avLst/>
+                    </a:prstGeom>
+                  </pic:spPr>
+                </pic:pic>
+              </a:graphicData>
+            </a:graphic>
+          </wp:anchor>
+        </w:drawing>
+      </w:r>
+      <w:r>
+        <w:rPr>
+          <w:rFonts w:ascii="Lucida Console" w:eastAsia="Times New Roman" w:hAnsi="Lucida Console" w:cs="Courier New"/>
+          <w:color w:val="0000FF"/>
+          <w:sz w:val="20"/>
+          <w:szCs w:val="20"/>
+          <w:lang w:eastAsia="en-PH"/>
+        </w:rPr>
+        <w:t xml:space="preserve">&gt; </w:t>
+      </w:r>
+      <w:proofErr w:type="spellStart"/>
+      <w:r>
+        <w:rPr>
+          <w:rFonts w:ascii="Lucida Console" w:eastAsia="Times New Roman" w:hAnsi="Lucida Console" w:cs="Courier New"/>
+          <w:color w:val="0000FF"/>
+          <w:sz w:val="20"/>
+          <w:szCs w:val="20"/>
+          <w:lang w:eastAsia="en-PH"/>
+        </w:rPr>
+        <w:t>abline</w:t>
+      </w:r>
+      <w:proofErr w:type="spellEnd"/>
+      <w:r>
+        <w:rPr>
+          <w:rFonts w:ascii="Lucida Console" w:eastAsia="Times New Roman" w:hAnsi="Lucida Console" w:cs="Courier New"/>
+          <w:color w:val="0000FF"/>
+          <w:sz w:val="20"/>
+          <w:szCs w:val="20"/>
+          <w:lang w:eastAsia="en-PH"/>
+        </w:rPr>
+        <w:t>(</w:t>
+      </w:r>
+      <w:proofErr w:type="spellStart"/>
+      <w:r>
+        <w:rPr>
+          <w:rFonts w:ascii="Lucida Console" w:eastAsia="Times New Roman" w:hAnsi="Lucida Console" w:cs="Courier New"/>
+          <w:color w:val="0000FF"/>
+          <w:sz w:val="20"/>
+          <w:szCs w:val="20"/>
+          <w:lang w:eastAsia="en-PH"/>
+        </w:rPr>
+        <w:t>coef</w:t>
+      </w:r>
+      <w:proofErr w:type="spellEnd"/>
+      <w:r>
+        <w:rPr>
+          <w:rFonts w:ascii="Lucida Console" w:eastAsia="Times New Roman" w:hAnsi="Lucida Console" w:cs="Courier New"/>
+          <w:color w:val="0000FF"/>
+          <w:sz w:val="20"/>
+          <w:szCs w:val="20"/>
+          <w:lang w:eastAsia="en-PH"/>
+        </w:rPr>
+        <w:t>(</w:t>
+      </w:r>
+      <w:proofErr w:type="spellStart"/>
+      <w:r>
+        <w:rPr>
+          <w:rFonts w:ascii="Lucida Console" w:eastAsia="Times New Roman" w:hAnsi="Lucida Console" w:cs="Courier New"/>
+          <w:color w:val="0000FF"/>
+          <w:sz w:val="20"/>
+          <w:szCs w:val="20"/>
+          <w:lang w:eastAsia="en-PH"/>
+        </w:rPr>
+        <w:t>poverpopu</w:t>
+      </w:r>
+      <w:proofErr w:type="spellEnd"/>
+      <w:r>
+        <w:rPr>
+          <w:rFonts w:ascii="Lucida Console" w:eastAsia="Times New Roman" w:hAnsi="Lucida Console" w:cs="Courier New"/>
+          <w:color w:val="0000FF"/>
+          <w:sz w:val="20"/>
+          <w:szCs w:val="20"/>
+          <w:lang w:eastAsia="en-PH"/>
+        </w:rPr>
+        <w:t xml:space="preserve">), </w:t>
+      </w:r>
+      <w:proofErr w:type="spellStart"/>
+      <w:r>
+        <w:rPr>
+          <w:rFonts w:ascii="Lucida Console" w:eastAsia="Times New Roman" w:hAnsi="Lucida Console" w:cs="Courier New"/>
+          <w:color w:val="0000FF"/>
+          <w:sz w:val="20"/>
+          <w:szCs w:val="20"/>
+          <w:lang w:eastAsia="en-PH"/>
+        </w:rPr>
+        <w:t>lwd</w:t>
+      </w:r>
+      <w:proofErr w:type="spellEnd"/>
+      <w:r>
+        <w:rPr>
+          <w:rFonts w:ascii="Lucida Console" w:eastAsia="Times New Roman" w:hAnsi="Lucida Console" w:cs="Courier New"/>
+          <w:color w:val="0000FF"/>
+          <w:sz w:val="20"/>
+          <w:szCs w:val="20"/>
+          <w:lang w:eastAsia="en-PH"/>
+        </w:rPr>
+        <w:t>=2)</w:t>
+      </w:r>
+    </w:p>
+    <w:p>
+      <w:pPr>
+        <w:rPr>
+          <w:rFonts w:ascii="Arial" w:eastAsiaTheme="majorEastAsia" w:hAnsi="Arial" w:cs="Arial"/>
+          <w:b/>
+          <w:color w:val="2F5496" w:themeColor="accent1" w:themeShade="BF"/>
+          <w:sz w:val="28"/>
+          <w:szCs w:val="28"/>
+        </w:rPr>
+      </w:pPr>
+    </w:p>
+    <w:p>
+      <w:pPr>
+        <w:rPr>
+          <w:rFonts w:ascii="Arial" w:eastAsiaTheme="majorEastAsia" w:hAnsi="Arial" w:cs="Arial"/>
+          <w:b/>
+          <w:color w:val="2F5496" w:themeColor="accent1" w:themeShade="BF"/>
+          <w:sz w:val="28"/>
+          <w:szCs w:val="28"/>
+        </w:rPr>
+      </w:pPr>
+    </w:p>
+    <w:p>
+      <w:pPr>
+        <w:pStyle w:val="Heading2"/>
+        <w:tabs>
+          <w:tab w:val="left" w:pos="2859"/>
+        </w:tabs>
+        <w:spacing w:line="360" w:lineRule="auto"/>
+        <w:rPr>
+          <w:rFonts w:ascii="Arial" w:hAnsi="Arial" w:cs="Arial"/>
+          <w:b/>
+          <w:sz w:val="28"/>
+          <w:szCs w:val="28"/>
+        </w:rPr>
+      </w:pPr>
+      <w:r>
+        <w:rPr>
+          <w:rFonts w:ascii="Arial" w:hAnsi="Arial" w:cs="Arial"/>
+          <w:b/>
+          <w:sz w:val="28"/>
+          <w:szCs w:val="28"/>
+        </w:rPr>
+        <w:tab/>
+      </w:r>
+    </w:p>
+    <w:p>
+      <w:pPr>
+        <w:rPr>
+          <w:rFonts w:ascii="Arial" w:eastAsiaTheme="majorEastAsia" w:hAnsi="Arial" w:cs="Arial"/>
+          <w:b/>
+          <w:color w:val="2F5496" w:themeColor="accent1" w:themeShade="BF"/>
+          <w:sz w:val="28"/>
+          <w:szCs w:val="28"/>
+        </w:rPr>
+      </w:pPr>
+      <w:r>
+        <w:rPr>
+          <w:rFonts w:ascii="Arial" w:hAnsi="Arial" w:cs="Arial"/>
+          <w:b/>
+          <w:sz w:val="28"/>
+          <w:szCs w:val="28"/>
+        </w:rPr>
+        <w:br w:type="page"/>
+      </w:r>
+    </w:p>
+    <w:p>
+      <w:pPr>
+        <w:pStyle w:val="Heading2"/>
+        <w:spacing w:line="360" w:lineRule="auto"/>
+        <w:jc w:val="center"/>
+        <w:rPr>
+          <w:rFonts w:ascii="Arial" w:hAnsi="Arial" w:cs="Arial"/>
+          <w:b/>
+          <w:sz w:val="28"/>
+          <w:szCs w:val="28"/>
+        </w:rPr>
+      </w:pPr>
+      <w:r>
+        <w:rPr>
+          <w:rFonts w:ascii="Arial" w:hAnsi="Arial" w:cs="Arial"/>
+          <w:b/>
+          <w:sz w:val="28"/>
+          <w:szCs w:val="28"/>
+        </w:rPr>
+        <w:lastRenderedPageBreak/>
+        <w:t xml:space="preserve">Poverty Incidence by </w:t>
+      </w:r>
+      <w:r>
+        <w:rPr>
+          <w:rFonts w:ascii="Arial" w:hAnsi="Arial" w:cs="Arial"/>
+          <w:b/>
+          <w:sz w:val="28"/>
+          <w:szCs w:val="28"/>
+        </w:rPr>
+        <w:t>Families</w:t>
+      </w:r>
+      <w:r>
+        <w:rPr>
+          <w:rFonts w:ascii="Arial" w:hAnsi="Arial" w:cs="Arial"/>
+          <w:b/>
+          <w:sz w:val="28"/>
+          <w:szCs w:val="28"/>
+        </w:rPr>
+        <w:t xml:space="preserve"> – Renzo</w:t>
+      </w:r>
+    </w:p>
+    <w:p/>
+    <w:p>
+      <w:pPr>
+        <w:pStyle w:val="HTMLPreformatted"/>
+        <w:shd w:val="clear" w:color="auto" w:fill="FFFFFF"/>
+        <w:wordWrap w:val="0"/>
+        <w:spacing w:line="225" w:lineRule="atLeast"/>
+        <w:rPr>
+          <w:rFonts w:ascii="Lucida Console" w:hAnsi="Lucida Console"/>
+          <w:color w:val="000000"/>
+        </w:rPr>
+      </w:pPr>
+      <w:r>
+        <w:rPr>
+          <w:rStyle w:val="gghfmyibcpb"/>
+          <w:rFonts w:ascii="Lucida Console" w:eastAsiaTheme="majorEastAsia" w:hAnsi="Lucida Console"/>
+          <w:color w:val="0000FF"/>
+        </w:rPr>
+        <w:t xml:space="preserve">&gt; </w:t>
+      </w:r>
+      <w:r>
+        <w:rPr>
+          <w:rStyle w:val="gghfmyibcob"/>
+          <w:rFonts w:ascii="Lucida Console" w:eastAsiaTheme="majorEastAsia" w:hAnsi="Lucida Console"/>
+          <w:color w:val="0000FF"/>
+        </w:rPr>
+        <w:t xml:space="preserve">plot(Data$NumberOfFamilies2015, Data$PovertyIncidenceAmongFamilies2015, </w:t>
+      </w:r>
+      <w:proofErr w:type="spellStart"/>
+      <w:r>
+        <w:rPr>
+          <w:rStyle w:val="gghfmyibcob"/>
+          <w:rFonts w:ascii="Lucida Console" w:eastAsiaTheme="majorEastAsia" w:hAnsi="Lucida Console"/>
+          <w:color w:val="0000FF"/>
+        </w:rPr>
+        <w:t>xlab</w:t>
+      </w:r>
+      <w:proofErr w:type="spellEnd"/>
+      <w:r>
+        <w:rPr>
+          <w:rStyle w:val="gghfmyibcob"/>
+          <w:rFonts w:ascii="Lucida Console" w:eastAsiaTheme="majorEastAsia" w:hAnsi="Lucida Console"/>
+          <w:color w:val="0000FF"/>
+        </w:rPr>
+        <w:t xml:space="preserve">="Number Of Families", </w:t>
+      </w:r>
+      <w:proofErr w:type="spellStart"/>
+      <w:r>
+        <w:rPr>
+          <w:rStyle w:val="gghfmyibcob"/>
+          <w:rFonts w:ascii="Lucida Console" w:eastAsiaTheme="majorEastAsia" w:hAnsi="Lucida Console"/>
+          <w:color w:val="0000FF"/>
+        </w:rPr>
+        <w:t>ylab</w:t>
+      </w:r>
+      <w:proofErr w:type="spellEnd"/>
+      <w:r>
+        <w:rPr>
+          <w:rStyle w:val="gghfmyibcob"/>
+          <w:rFonts w:ascii="Lucida Console" w:eastAsiaTheme="majorEastAsia" w:hAnsi="Lucida Console"/>
+          <w:color w:val="0000FF"/>
+        </w:rPr>
+        <w:t>="Poverty Incidence", main="Poverty Incidence By Families (2015)")</w:t>
+      </w:r>
+    </w:p>
+    <w:p>
+      <w:pPr>
+        <w:pStyle w:val="HTMLPreformatted"/>
+        <w:shd w:val="clear" w:color="auto" w:fill="FFFFFF"/>
+        <w:wordWrap w:val="0"/>
+        <w:spacing w:line="225" w:lineRule="atLeast"/>
+        <w:rPr>
+          <w:rFonts w:ascii="Lucida Console" w:hAnsi="Lucida Console"/>
+          <w:color w:val="000000"/>
+        </w:rPr>
+      </w:pPr>
+      <w:r>
+        <w:rPr>
+          <w:rStyle w:val="gghfmyibcpb"/>
+          <w:rFonts w:ascii="Lucida Console" w:eastAsiaTheme="majorEastAsia" w:hAnsi="Lucida Console"/>
+          <w:color w:val="0000FF"/>
+        </w:rPr>
+        <w:t xml:space="preserve">&gt; </w:t>
+      </w:r>
+      <w:r>
+        <w:rPr>
+          <w:rStyle w:val="gghfmyibcob"/>
+          <w:rFonts w:ascii="Lucida Console" w:eastAsiaTheme="majorEastAsia" w:hAnsi="Lucida Console"/>
+          <w:color w:val="0000FF"/>
+        </w:rPr>
+        <w:t>poverfami2 &lt;- lm(Data$PovertyIncidenceAmongFamilies2015~Data$NumberOfFamilies2015)</w:t>
+      </w:r>
+    </w:p>
+    <w:p>
+      <w:pPr>
+        <w:pStyle w:val="HTMLPreformatted"/>
+        <w:shd w:val="clear" w:color="auto" w:fill="FFFFFF"/>
+        <w:wordWrap w:val="0"/>
+        <w:spacing w:line="225" w:lineRule="atLeast"/>
+        <w:rPr>
+          <w:rFonts w:ascii="Lucida Console" w:hAnsi="Lucida Console"/>
+          <w:color w:val="000000"/>
+        </w:rPr>
+      </w:pPr>
+      <w:r>
+        <w:rPr>
+          <w:rStyle w:val="gghfmyibcpb"/>
+          <w:rFonts w:ascii="Lucida Console" w:eastAsiaTheme="majorEastAsia" w:hAnsi="Lucida Console"/>
+          <w:color w:val="0000FF"/>
+        </w:rPr>
+        <w:t xml:space="preserve">&gt; </w:t>
+      </w:r>
+      <w:proofErr w:type="spellStart"/>
+      <w:r>
+        <w:rPr>
+          <w:rStyle w:val="gghfmyibcob"/>
+          <w:rFonts w:ascii="Lucida Console" w:eastAsiaTheme="majorEastAsia" w:hAnsi="Lucida Console"/>
+          <w:color w:val="0000FF"/>
+        </w:rPr>
+        <w:t>abline</w:t>
+      </w:r>
+      <w:proofErr w:type="spellEnd"/>
+      <w:r>
+        <w:rPr>
+          <w:rStyle w:val="gghfmyibcob"/>
+          <w:rFonts w:ascii="Lucida Console" w:eastAsiaTheme="majorEastAsia" w:hAnsi="Lucida Console"/>
+          <w:color w:val="0000FF"/>
+        </w:rPr>
+        <w:t>(</w:t>
+      </w:r>
+      <w:proofErr w:type="spellStart"/>
+      <w:r>
+        <w:rPr>
+          <w:rStyle w:val="gghfmyibcob"/>
+          <w:rFonts w:ascii="Lucida Console" w:eastAsiaTheme="majorEastAsia" w:hAnsi="Lucida Console"/>
+          <w:color w:val="0000FF"/>
+        </w:rPr>
+        <w:t>coef</w:t>
+      </w:r>
+      <w:proofErr w:type="spellEnd"/>
+      <w:r>
+        <w:rPr>
+          <w:rStyle w:val="gghfmyibcob"/>
+          <w:rFonts w:ascii="Lucida Console" w:eastAsiaTheme="majorEastAsia" w:hAnsi="Lucida Console"/>
+          <w:color w:val="0000FF"/>
+        </w:rPr>
+        <w:t xml:space="preserve">(poverfami2), </w:t>
+      </w:r>
+      <w:proofErr w:type="spellStart"/>
+      <w:r>
+        <w:rPr>
+          <w:rStyle w:val="gghfmyibcob"/>
+          <w:rFonts w:ascii="Lucida Console" w:eastAsiaTheme="majorEastAsia" w:hAnsi="Lucida Console"/>
+          <w:color w:val="0000FF"/>
+        </w:rPr>
+        <w:t>lwd</w:t>
+      </w:r>
+      <w:proofErr w:type="spellEnd"/>
+      <w:r>
+        <w:rPr>
+          <w:rStyle w:val="gghfmyibcob"/>
+          <w:rFonts w:ascii="Lucida Console" w:eastAsiaTheme="majorEastAsia" w:hAnsi="Lucida Console"/>
+          <w:color w:val="0000FF"/>
+        </w:rPr>
+        <w:t>=2)</w:t>
+      </w:r>
+    </w:p>
+    <w:p>
+      <w:r>
+        <w:rPr>
+          <w:noProof/>
+          <w:lang w:eastAsia="en-PH"/>
+        </w:rPr>
+        <w:drawing>
+          <wp:anchor distT="0" distB="0" distL="114300" distR="114300" simplePos="0" relativeHeight="251663360" behindDoc="0" locked="0" layoutInCell="1" allowOverlap="1" wp14:anchorId="20DEDDC3" wp14:editId="20EE39D0">
+            <wp:simplePos x="0" y="0"/>
+            <wp:positionH relativeFrom="column">
+              <wp:posOffset>300250</wp:posOffset>
+            </wp:positionH>
+            <wp:positionV relativeFrom="page">
+              <wp:posOffset>2662649</wp:posOffset>
+            </wp:positionV>
+            <wp:extent cx="5496560" cy="3209925"/>
+            <wp:effectExtent l="0" t="0" r="8890" b="9525"/>
+            <wp:wrapThrough wrapText="bothSides">
+              <wp:wrapPolygon edited="0">
+                <wp:start x="0" y="0"/>
+                <wp:lineTo x="0" y="21536"/>
+                <wp:lineTo x="21560" y="21536"/>
+                <wp:lineTo x="21560" y="0"/>
+                <wp:lineTo x="0" y="0"/>
+              </wp:wrapPolygon>
+            </wp:wrapThrough>
+            <wp:docPr id="4" name="Picture 4"/>
+            <wp:cNvGraphicFramePr>
+              <a:graphicFrameLocks xmlns:a="http://schemas.openxmlformats.org/drawingml/2006/main" noChangeAspect="1"/>
+            </wp:cNvGraphicFramePr>
+            <a:graphic xmlns:a="http://schemas.openxmlformats.org/drawingml/2006/main">
+              <a:graphicData uri="http://schemas.openxmlformats.org/drawingml/2006/picture">
+                <pic:pic xmlns:pic="http://schemas.openxmlformats.org/drawingml/2006/picture">
+                  <pic:nvPicPr>
+                    <pic:cNvPr id="4" name="7C4DDF3.tmp"/>
+                    <pic:cNvPicPr/>
+                  </pic:nvPicPr>
+                  <pic:blipFill>
+                    <a:blip r:embed="rId6">
+                      <a:extLst>
+                        <a:ext uri="{28A0092B-C50C-407E-A947-70E740481C1C}">
+                          <a14:useLocalDpi xmlns:a14="http://schemas.microsoft.com/office/drawing/2010/main" val="0"/>
+                        </a:ext>
+                      </a:extLst>
+                    </a:blip>
+                    <a:stretch>
+                      <a:fillRect/>
+                    </a:stretch>
+                  </pic:blipFill>
+                  <pic:spPr>
+                    <a:xfrm>
+                      <a:off x="0" y="0"/>
+                      <a:ext cx="5496560" cy="3209925"/>
+                    </a:xfrm>
+                    <a:prstGeom prst="rect">
+                      <a:avLst/>
+                    </a:prstGeom>
+                  </pic:spPr>
+                </pic:pic>
+              </a:graphicData>
+            </a:graphic>
+          </wp:anchor>
+        </w:drawing>
+      </w:r>
+    </w:p>
+    <w:p/>
+    <w:p>
+      <w:pPr>
+        <w:rPr>
+          <w:rFonts w:ascii="Arial" w:eastAsiaTheme="majorEastAsia" w:hAnsi="Arial" w:cs="Arial"/>
+          <w:b/>
+          <w:color w:val="2F5496" w:themeColor="accent1" w:themeShade="BF"/>
+          <w:sz w:val="28"/>
+          <w:szCs w:val="28"/>
+        </w:rPr>
+      </w:pPr>
+      <w:r>
+        <w:rPr>
+          <w:rFonts w:ascii="Arial" w:hAnsi="Arial" w:cs="Arial"/>
+          <w:b/>
+          <w:sz w:val="28"/>
+          <w:szCs w:val="28"/>
+        </w:rPr>
+        <w:br w:type="page"/>
+      </w:r>
+    </w:p>
+    <w:p>
+      <w:pPr>
+        <w:pStyle w:val="Heading2"/>
+        <w:spacing w:line="360" w:lineRule="auto"/>
+        <w:jc w:val="center"/>
+        <w:rPr>
+          <w:rFonts w:ascii="Arial" w:hAnsi="Arial" w:cs="Arial"/>
+          <w:b/>
+          <w:sz w:val="28"/>
+          <w:szCs w:val="28"/>
+        </w:rPr>
+      </w:pPr>
+      <w:r>
+        <w:rPr>
+          <w:rFonts w:ascii="Arial" w:hAnsi="Arial" w:cs="Arial"/>
+          <w:b/>
+          <w:sz w:val="28"/>
+          <w:szCs w:val="28"/>
+        </w:rPr>
+        <w:lastRenderedPageBreak/>
+        <w:t>Poverty Incidence by Families – Renzo</w:t>
+      </w:r>
+    </w:p>
+    <w:p>
+      <w:pPr>
+        <w:pStyle w:val="Heading2"/>
+        <w:spacing w:line="360" w:lineRule="auto"/>
+        <w:jc w:val="center"/>
+        <w:rPr>
+          <w:rFonts w:ascii="Arial" w:hAnsi="Arial" w:cs="Arial"/>
+          <w:b/>
+          <w:sz w:val="28"/>
+          <w:szCs w:val="28"/>
+        </w:rPr>
+      </w:pPr>
+    </w:p>
+    <w:p>
+      <w:pPr>
+        <w:rPr>
+          <w:rFonts w:ascii="Arial" w:eastAsiaTheme="majorEastAsia" w:hAnsi="Arial" w:cs="Arial"/>
+          <w:b/>
+          <w:color w:val="2F5496" w:themeColor="accent1" w:themeShade="BF"/>
+          <w:sz w:val="28"/>
+          <w:szCs w:val="28"/>
+        </w:rPr>
+      </w:pPr>
+      <w:r>
+        <w:rPr>
+          <w:rFonts w:ascii="Arial" w:hAnsi="Arial" w:cs="Arial"/>
+          <w:b/>
+          <w:sz w:val="28"/>
+          <w:szCs w:val="28"/>
+        </w:rPr>
+        <w:br w:type="page"/>
+      </w:r>
+    </w:p>
+    <w:p>
+      <w:pPr>
+        <w:pStyle w:val="Heading2"/>
+        <w:spacing w:line="360" w:lineRule="auto"/>
+        <w:jc w:val="center"/>
+        <w:rPr>
+          <w:rFonts w:ascii="Arial" w:hAnsi="Arial" w:cs="Arial"/>
+          <w:b/>
+          <w:sz w:val="28"/>
+          <w:szCs w:val="28"/>
+        </w:rPr>
+      </w:pPr>
+      <w:bookmarkStart w:id="10" w:name="_GoBack"/>
+      <w:bookmarkEnd w:id="10"/>
       <w:r>
         <w:rPr>
           <w:rFonts w:ascii="Arial" w:hAnsi="Arial" w:cs="Arial"/>
@@ -1983,7 +3071,7 @@
         </w:rPr>
         <w:t xml:space="preserve"> – Renzo</w:t>
       </w:r>
-      <w:bookmarkEnd w:id="10"/>
+      <w:bookmarkEnd w:id="9"/>
     </w:p>
     <w:p/>
     <w:p/>
@@ -2452,6 +3540,7 @@
   <w:style w:type="character" w:default="1" w:styleId="DefaultParagraphFont">
     <w:name w:val="Default Paragraph Font"/>
     <w:uiPriority w:val="1"/>
+    <w:semiHidden/>
     <w:unhideWhenUsed/>
   </w:style>
   <w:style w:type="table" w:default="1" w:styleId="TableNormal">
@@ -2594,6 +3683,66 @@
       <w:spacing w:after="100"/>
       <w:ind w:left="220"/>
     </w:pPr>
+  </w:style>
+  <w:style w:type="paragraph" w:styleId="HTMLPreformatted">
+    <w:name w:val="HTML Preformatted"/>
+    <w:basedOn w:val="Normal"/>
+    <w:link w:val="HTMLPreformattedChar"/>
+    <w:uiPriority w:val="99"/>
+    <w:semiHidden/>
+    <w:unhideWhenUsed/>
+    <w:rsid w:val="00B61B25"/>
+    <w:pPr>
+      <w:tabs>
+        <w:tab w:val="left" w:pos="916"/>
+        <w:tab w:val="left" w:pos="1832"/>
+        <w:tab w:val="left" w:pos="2748"/>
+        <w:tab w:val="left" w:pos="3664"/>
+        <w:tab w:val="left" w:pos="4580"/>
+        <w:tab w:val="left" w:pos="5496"/>
+        <w:tab w:val="left" w:pos="6412"/>
+        <w:tab w:val="left" w:pos="7328"/>
+        <w:tab w:val="left" w:pos="8244"/>
+        <w:tab w:val="left" w:pos="9160"/>
+        <w:tab w:val="left" w:pos="10076"/>
+        <w:tab w:val="left" w:pos="10992"/>
+        <w:tab w:val="left" w:pos="11908"/>
+        <w:tab w:val="left" w:pos="12824"/>
+        <w:tab w:val="left" w:pos="13740"/>
+        <w:tab w:val="left" w:pos="14656"/>
+      </w:tabs>
+      <w:spacing w:after="0" w:line="240" w:lineRule="auto"/>
+    </w:pPr>
+    <w:rPr>
+      <w:rFonts w:ascii="Courier New" w:eastAsia="Times New Roman" w:hAnsi="Courier New" w:cs="Courier New"/>
+      <w:sz w:val="20"/>
+      <w:szCs w:val="20"/>
+      <w:lang w:eastAsia="en-PH"/>
+    </w:rPr>
+  </w:style>
+  <w:style w:type="character" w:customStyle="1" w:styleId="HTMLPreformattedChar">
+    <w:name w:val="HTML Preformatted Char"/>
+    <w:basedOn w:val="DefaultParagraphFont"/>
+    <w:link w:val="HTMLPreformatted"/>
+    <w:uiPriority w:val="99"/>
+    <w:semiHidden/>
+    <w:rsid w:val="00B61B25"/>
+    <w:rPr>
+      <w:rFonts w:ascii="Courier New" w:eastAsia="Times New Roman" w:hAnsi="Courier New" w:cs="Courier New"/>
+      <w:sz w:val="20"/>
+      <w:szCs w:val="20"/>
+      <w:lang w:eastAsia="en-PH"/>
+    </w:rPr>
+  </w:style>
+  <w:style w:type="character" w:customStyle="1" w:styleId="gghfmyibcpb">
+    <w:name w:val="gghfmyibcpb"/>
+    <w:basedOn w:val="DefaultParagraphFont"/>
+    <w:rsid w:val="00B61B25"/>
+  </w:style>
+  <w:style w:type="character" w:customStyle="1" w:styleId="gghfmyibcob">
+    <w:name w:val="gghfmyibcob"/>
+    <w:basedOn w:val="DefaultParagraphFont"/>
+    <w:rsid w:val="00B61B25"/>
   </w:style>
 </w:styles>
 </file>

</xml_diff>

<commit_message>
added barchart in population and families per region
</commit_message>
<xml_diff>
--- a/Documentation/Final Documents.docx
+++ b/Documentation/Final Documents.docx
@@ -29,7 +29,7 @@
           <w:szCs w:val="40"/>
         </w:rPr>
       </w:pPr>
-      <w:bookmarkStart w:id="0" w:name="_Toc477992785"/>
+      <w:bookmarkStart w:id="0" w:name="_Toc477999690"/>
       <w:r>
         <w:rPr>
           <w:rFonts w:ascii="Arial" w:hAnsi="Arial" w:cs="Arial"/>
@@ -390,14 +390,132 @@
             </w:rPr>
             <w:fldChar w:fldCharType="separate"/>
           </w:r>
-          <w:hyperlink w:anchor="_Toc477992785" w:history="1">
+          <w:bookmarkStart w:id="1" w:name="_GoBack"/>
+          <w:bookmarkEnd w:id="1"/>
+          <w:r>
+            <w:rPr>
+              <w:rStyle w:val="Hyperlink"/>
+              <w:noProof/>
+            </w:rPr>
+            <w:fldChar w:fldCharType="begin"/>
+          </w:r>
+          <w:r>
+            <w:rPr>
+              <w:rStyle w:val="Hyperlink"/>
+              <w:noProof/>
+            </w:rPr>
+            <w:instrText xml:space="preserve"> </w:instrText>
+          </w:r>
+          <w:r>
+            <w:rPr>
+              <w:noProof/>
+            </w:rPr>
+            <w:instrText>HYPERLINK \l "_Toc477999690"</w:instrText>
+          </w:r>
+          <w:r>
+            <w:rPr>
+              <w:rStyle w:val="Hyperlink"/>
+              <w:noProof/>
+            </w:rPr>
+            <w:instrText xml:space="preserve"> </w:instrText>
+          </w:r>
+          <w:r>
+            <w:rPr>
+              <w:rStyle w:val="Hyperlink"/>
+              <w:noProof/>
+            </w:rPr>
+          </w:r>
+          <w:r>
+            <w:rPr>
+              <w:rStyle w:val="Hyperlink"/>
+              <w:noProof/>
+            </w:rPr>
+            <w:fldChar w:fldCharType="separate"/>
+          </w:r>
+          <w:r>
+            <w:rPr>
+              <w:rStyle w:val="Hyperlink"/>
+              <w:rFonts w:cs="Arial"/>
+              <w:noProof/>
+            </w:rPr>
+            <w:t>Data Analysis of Poverty</w:t>
+          </w:r>
+          <w:r>
+            <w:rPr>
+              <w:noProof/>
+              <w:webHidden/>
+            </w:rPr>
+            <w:tab/>
+          </w:r>
+          <w:r>
+            <w:rPr>
+              <w:noProof/>
+              <w:webHidden/>
+            </w:rPr>
+            <w:fldChar w:fldCharType="begin"/>
+          </w:r>
+          <w:r>
+            <w:rPr>
+              <w:noProof/>
+              <w:webHidden/>
+            </w:rPr>
+            <w:instrText xml:space="preserve"> PAGEREF _Toc477999690 \h </w:instrText>
+          </w:r>
+          <w:r>
+            <w:rPr>
+              <w:noProof/>
+              <w:webHidden/>
+            </w:rPr>
+          </w:r>
+          <w:r>
+            <w:rPr>
+              <w:noProof/>
+              <w:webHidden/>
+            </w:rPr>
+            <w:fldChar w:fldCharType="separate"/>
+          </w:r>
+          <w:r>
+            <w:rPr>
+              <w:noProof/>
+              <w:webHidden/>
+            </w:rPr>
+            <w:t>1</w:t>
+          </w:r>
+          <w:r>
+            <w:rPr>
+              <w:noProof/>
+              <w:webHidden/>
+            </w:rPr>
+            <w:fldChar w:fldCharType="end"/>
+          </w:r>
+          <w:r>
+            <w:rPr>
+              <w:rStyle w:val="Hyperlink"/>
+              <w:noProof/>
+            </w:rPr>
+            <w:fldChar w:fldCharType="end"/>
+          </w:r>
+        </w:p>
+        <w:p>
+          <w:pPr>
+            <w:pStyle w:val="TOC2"/>
+            <w:tabs>
+              <w:tab w:val="right" w:leader="dot" w:pos="9350"/>
+            </w:tabs>
+            <w:rPr>
+              <w:rFonts w:eastAsiaTheme="minorEastAsia"/>
+              <w:noProof/>
+              <w:lang w:eastAsia="en-PH"/>
+            </w:rPr>
+          </w:pPr>
+          <w:hyperlink w:anchor="_Toc477999691" w:history="1">
             <w:r>
               <w:rPr>
                 <w:rStyle w:val="Hyperlink"/>
-                <w:rFonts w:cs="Arial"/>
-                <w:noProof/>
-              </w:rPr>
-              <w:t>Data Analysis of Poverty</w:t>
+                <w:rFonts w:ascii="Arial" w:hAnsi="Arial" w:cs="Arial"/>
+                <w:noProof/>
+              </w:rPr>
+              <w:t>Introduction – Johanna</w:t>
             </w:r>
             <w:r>
               <w:rPr>
@@ -418,7 +536,7 @@
                 <w:noProof/>
                 <w:webHidden/>
               </w:rPr>
-              <w:instrText xml:space="preserve"> PAGEREF _Toc477992785 \h </w:instrText>
+              <w:instrText xml:space="preserve"> PAGEREF _Toc477999691 \h </w:instrText>
             </w:r>
             <w:r>
               <w:rPr>
@@ -438,7 +556,7 @@
                 <w:noProof/>
                 <w:webHidden/>
               </w:rPr>
-              <w:t>1</w:t>
+              <w:t>3</w:t>
             </w:r>
             <w:r>
               <w:rPr>
@@ -461,14 +579,14 @@
               <w:lang w:eastAsia="en-PH"/>
             </w:rPr>
           </w:pPr>
-          <w:hyperlink w:anchor="_Toc477992786" w:history="1">
+          <w:hyperlink w:anchor="_Toc477999692" w:history="1">
             <w:r>
               <w:rPr>
                 <w:rStyle w:val="Hyperlink"/>
                 <w:rFonts w:ascii="Arial" w:hAnsi="Arial" w:cs="Arial"/>
                 <w:noProof/>
               </w:rPr>
-              <w:t>Introduction – Johanna</w:t>
+              <w:t>Population Per Region – Johanna</w:t>
             </w:r>
             <w:r>
               <w:rPr>
@@ -489,7 +607,7 @@
                 <w:noProof/>
                 <w:webHidden/>
               </w:rPr>
-              <w:instrText xml:space="preserve"> PAGEREF _Toc477992786 \h </w:instrText>
+              <w:instrText xml:space="preserve"> PAGEREF _Toc477999692 \h </w:instrText>
             </w:r>
             <w:r>
               <w:rPr>
@@ -509,7 +627,7 @@
                 <w:noProof/>
                 <w:webHidden/>
               </w:rPr>
-              <w:t>3</w:t>
+              <w:t>4</w:t>
             </w:r>
             <w:r>
               <w:rPr>
@@ -532,14 +650,14 @@
               <w:lang w:eastAsia="en-PH"/>
             </w:rPr>
           </w:pPr>
-          <w:hyperlink w:anchor="_Toc477992787" w:history="1">
+          <w:hyperlink w:anchor="_Toc477999693" w:history="1">
             <w:r>
               <w:rPr>
                 <w:rStyle w:val="Hyperlink"/>
                 <w:rFonts w:ascii="Arial" w:hAnsi="Arial" w:cs="Arial"/>
                 <w:noProof/>
               </w:rPr>
-              <w:t>Population Per Region – Maica</w:t>
+              <w:t>Poverty Incidence among Population Per Region – Renzo</w:t>
             </w:r>
             <w:r>
               <w:rPr>
@@ -560,7 +678,7 @@
                 <w:noProof/>
                 <w:webHidden/>
               </w:rPr>
-              <w:instrText xml:space="preserve"> PAGEREF _Toc477992787 \h </w:instrText>
+              <w:instrText xml:space="preserve"> PAGEREF _Toc477999693 \h </w:instrText>
             </w:r>
             <w:r>
               <w:rPr>
@@ -580,7 +698,7 @@
                 <w:noProof/>
                 <w:webHidden/>
               </w:rPr>
-              <w:t>4</w:t>
+              <w:t>5</w:t>
             </w:r>
             <w:r>
               <w:rPr>
@@ -603,14 +721,14 @@
               <w:lang w:eastAsia="en-PH"/>
             </w:rPr>
           </w:pPr>
-          <w:hyperlink w:anchor="_Toc477992788" w:history="1">
+          <w:hyperlink w:anchor="_Toc477999694" w:history="1">
             <w:r>
               <w:rPr>
                 <w:rStyle w:val="Hyperlink"/>
                 <w:rFonts w:ascii="Arial" w:hAnsi="Arial" w:cs="Arial"/>
                 <w:noProof/>
               </w:rPr>
-              <w:t>Poverty Incidence among Population Per Region – Renzo</w:t>
+              <w:t>Poverty Incidence among Family Per Region – Johanna</w:t>
             </w:r>
             <w:r>
               <w:rPr>
@@ -631,7 +749,7 @@
                 <w:noProof/>
                 <w:webHidden/>
               </w:rPr>
-              <w:instrText xml:space="preserve"> PAGEREF _Toc477992788 \h </w:instrText>
+              <w:instrText xml:space="preserve"> PAGEREF _Toc477999694 \h </w:instrText>
             </w:r>
             <w:r>
               <w:rPr>
@@ -651,7 +769,7 @@
                 <w:noProof/>
                 <w:webHidden/>
               </w:rPr>
-              <w:t>5</w:t>
+              <w:t>6</w:t>
             </w:r>
             <w:r>
               <w:rPr>
@@ -674,14 +792,14 @@
               <w:lang w:eastAsia="en-PH"/>
             </w:rPr>
           </w:pPr>
-          <w:hyperlink w:anchor="_Toc477992789" w:history="1">
+          <w:hyperlink w:anchor="_Toc477999695" w:history="1">
             <w:r>
               <w:rPr>
                 <w:rStyle w:val="Hyperlink"/>
                 <w:rFonts w:ascii="Arial" w:hAnsi="Arial" w:cs="Arial"/>
                 <w:noProof/>
               </w:rPr>
-              <w:t>Poverty Incidence among Family Per Region – Johanna</w:t>
+              <w:t>Family Per Region – Johanna</w:t>
             </w:r>
             <w:r>
               <w:rPr>
@@ -702,7 +820,7 @@
                 <w:noProof/>
                 <w:webHidden/>
               </w:rPr>
-              <w:instrText xml:space="preserve"> PAGEREF _Toc477992789 \h </w:instrText>
+              <w:instrText xml:space="preserve"> PAGEREF _Toc477999695 \h </w:instrText>
             </w:r>
             <w:r>
               <w:rPr>
@@ -722,7 +840,7 @@
                 <w:noProof/>
                 <w:webHidden/>
               </w:rPr>
-              <w:t>6</w:t>
+              <w:t>7</w:t>
             </w:r>
             <w:r>
               <w:rPr>
@@ -745,14 +863,14 @@
               <w:lang w:eastAsia="en-PH"/>
             </w:rPr>
           </w:pPr>
-          <w:hyperlink w:anchor="_Toc477992790" w:history="1">
+          <w:hyperlink w:anchor="_Toc477999696" w:history="1">
             <w:r>
               <w:rPr>
                 <w:rStyle w:val="Hyperlink"/>
                 <w:rFonts w:ascii="Arial" w:hAnsi="Arial" w:cs="Arial"/>
                 <w:noProof/>
               </w:rPr>
-              <w:t>Family Per Region – Maica</w:t>
+              <w:t>Average Income of Families Per Region – Renzo</w:t>
             </w:r>
             <w:r>
               <w:rPr>
@@ -773,7 +891,7 @@
                 <w:noProof/>
                 <w:webHidden/>
               </w:rPr>
-              <w:instrText xml:space="preserve"> PAGEREF _Toc477992790 \h </w:instrText>
+              <w:instrText xml:space="preserve"> PAGEREF _Toc477999696 \h </w:instrText>
             </w:r>
             <w:r>
               <w:rPr>
@@ -793,7 +911,7 @@
                 <w:noProof/>
                 <w:webHidden/>
               </w:rPr>
-              <w:t>7</w:t>
+              <w:t>8</w:t>
             </w:r>
             <w:r>
               <w:rPr>
@@ -816,14 +934,14 @@
               <w:lang w:eastAsia="en-PH"/>
             </w:rPr>
           </w:pPr>
-          <w:hyperlink w:anchor="_Toc477992791" w:history="1">
+          <w:hyperlink w:anchor="_Toc477999697" w:history="1">
             <w:r>
               <w:rPr>
                 <w:rStyle w:val="Hyperlink"/>
                 <w:rFonts w:ascii="Arial" w:hAnsi="Arial" w:cs="Arial"/>
                 <w:noProof/>
               </w:rPr>
-              <w:t>Average Income of Families Per Region – Renzo</w:t>
+              <w:t>Average Expenditure of Families Per Region – Johanna</w:t>
             </w:r>
             <w:r>
               <w:rPr>
@@ -844,7 +962,7 @@
                 <w:noProof/>
                 <w:webHidden/>
               </w:rPr>
-              <w:instrText xml:space="preserve"> PAGEREF _Toc477992791 \h </w:instrText>
+              <w:instrText xml:space="preserve"> PAGEREF _Toc477999697 \h </w:instrText>
             </w:r>
             <w:r>
               <w:rPr>
@@ -864,7 +982,7 @@
                 <w:noProof/>
                 <w:webHidden/>
               </w:rPr>
-              <w:t>8</w:t>
+              <w:t>9</w:t>
             </w:r>
             <w:r>
               <w:rPr>
@@ -887,14 +1005,14 @@
               <w:lang w:eastAsia="en-PH"/>
             </w:rPr>
           </w:pPr>
-          <w:hyperlink w:anchor="_Toc477992792" w:history="1">
+          <w:hyperlink w:anchor="_Toc477999698" w:history="1">
             <w:r>
               <w:rPr>
                 <w:rStyle w:val="Hyperlink"/>
                 <w:rFonts w:ascii="Arial" w:hAnsi="Arial" w:cs="Arial"/>
                 <w:noProof/>
               </w:rPr>
-              <w:t>Average Expenditure of Families Per Region – Johanna</w:t>
+              <w:t>Annual Per Capita Poverty Threshold – Maica</w:t>
             </w:r>
             <w:r>
               <w:rPr>
@@ -915,7 +1033,7 @@
                 <w:noProof/>
                 <w:webHidden/>
               </w:rPr>
-              <w:instrText xml:space="preserve"> PAGEREF _Toc477992792 \h </w:instrText>
+              <w:instrText xml:space="preserve"> PAGEREF _Toc477999698 \h </w:instrText>
             </w:r>
             <w:r>
               <w:rPr>
@@ -935,7 +1053,7 @@
                 <w:noProof/>
                 <w:webHidden/>
               </w:rPr>
-              <w:t>9</w:t>
+              <w:t>10</w:t>
             </w:r>
             <w:r>
               <w:rPr>
@@ -958,14 +1076,14 @@
               <w:lang w:eastAsia="en-PH"/>
             </w:rPr>
           </w:pPr>
-          <w:hyperlink w:anchor="_Toc477992793" w:history="1">
+          <w:hyperlink w:anchor="_Toc477999699" w:history="1">
             <w:r>
               <w:rPr>
                 <w:rStyle w:val="Hyperlink"/>
                 <w:rFonts w:ascii="Arial" w:hAnsi="Arial" w:cs="Arial"/>
                 <w:noProof/>
               </w:rPr>
-              <w:t>Annual Per Capita Poverty Threshold – Maica</w:t>
+              <w:t>Poverty Incidence by Population – Renzo</w:t>
             </w:r>
             <w:r>
               <w:rPr>
@@ -986,7 +1104,7 @@
                 <w:noProof/>
                 <w:webHidden/>
               </w:rPr>
-              <w:instrText xml:space="preserve"> PAGEREF _Toc477992793 \h </w:instrText>
+              <w:instrText xml:space="preserve"> PAGEREF _Toc477999699 \h </w:instrText>
             </w:r>
             <w:r>
               <w:rPr>
@@ -1006,7 +1124,7 @@
                 <w:noProof/>
                 <w:webHidden/>
               </w:rPr>
-              <w:t>10</w:t>
+              <w:t>11</w:t>
             </w:r>
             <w:r>
               <w:rPr>
@@ -1029,13 +1147,226 @@
               <w:lang w:eastAsia="en-PH"/>
             </w:rPr>
           </w:pPr>
-          <w:hyperlink w:anchor="_Toc477992794" w:history="1">
+          <w:hyperlink w:anchor="_Toc477999700" w:history="1">
             <w:r>
               <w:rPr>
                 <w:rStyle w:val="Hyperlink"/>
                 <w:rFonts w:ascii="Arial" w:hAnsi="Arial" w:cs="Arial"/>
                 <w:noProof/>
               </w:rPr>
+              <w:t>Poverty Incidence by Population – Renzo</w:t>
+            </w:r>
+            <w:r>
+              <w:rPr>
+                <w:noProof/>
+                <w:webHidden/>
+              </w:rPr>
+              <w:tab/>
+            </w:r>
+            <w:r>
+              <w:rPr>
+                <w:noProof/>
+                <w:webHidden/>
+              </w:rPr>
+              <w:fldChar w:fldCharType="begin"/>
+            </w:r>
+            <w:r>
+              <w:rPr>
+                <w:noProof/>
+                <w:webHidden/>
+              </w:rPr>
+              <w:instrText xml:space="preserve"> PAGEREF _Toc477999700 \h </w:instrText>
+            </w:r>
+            <w:r>
+              <w:rPr>
+                <w:noProof/>
+                <w:webHidden/>
+              </w:rPr>
+            </w:r>
+            <w:r>
+              <w:rPr>
+                <w:noProof/>
+                <w:webHidden/>
+              </w:rPr>
+              <w:fldChar w:fldCharType="separate"/>
+            </w:r>
+            <w:r>
+              <w:rPr>
+                <w:noProof/>
+                <w:webHidden/>
+              </w:rPr>
+              <w:t>12</w:t>
+            </w:r>
+            <w:r>
+              <w:rPr>
+                <w:noProof/>
+                <w:webHidden/>
+              </w:rPr>
+              <w:fldChar w:fldCharType="end"/>
+            </w:r>
+          </w:hyperlink>
+        </w:p>
+        <w:p>
+          <w:pPr>
+            <w:pStyle w:val="TOC2"/>
+            <w:tabs>
+              <w:tab w:val="right" w:leader="dot" w:pos="9350"/>
+            </w:tabs>
+            <w:rPr>
+              <w:rFonts w:eastAsiaTheme="minorEastAsia"/>
+              <w:noProof/>
+              <w:lang w:eastAsia="en-PH"/>
+            </w:rPr>
+          </w:pPr>
+          <w:hyperlink w:anchor="_Toc477999701" w:history="1">
+            <w:r>
+              <w:rPr>
+                <w:rStyle w:val="Hyperlink"/>
+                <w:rFonts w:ascii="Arial" w:hAnsi="Arial" w:cs="Arial"/>
+                <w:noProof/>
+              </w:rPr>
+              <w:t>Poverty Incidence by Families – Renzo</w:t>
+            </w:r>
+            <w:r>
+              <w:rPr>
+                <w:noProof/>
+                <w:webHidden/>
+              </w:rPr>
+              <w:tab/>
+            </w:r>
+            <w:r>
+              <w:rPr>
+                <w:noProof/>
+                <w:webHidden/>
+              </w:rPr>
+              <w:fldChar w:fldCharType="begin"/>
+            </w:r>
+            <w:r>
+              <w:rPr>
+                <w:noProof/>
+                <w:webHidden/>
+              </w:rPr>
+              <w:instrText xml:space="preserve"> PAGEREF _Toc477999701 \h </w:instrText>
+            </w:r>
+            <w:r>
+              <w:rPr>
+                <w:noProof/>
+                <w:webHidden/>
+              </w:rPr>
+            </w:r>
+            <w:r>
+              <w:rPr>
+                <w:noProof/>
+                <w:webHidden/>
+              </w:rPr>
+              <w:fldChar w:fldCharType="separate"/>
+            </w:r>
+            <w:r>
+              <w:rPr>
+                <w:noProof/>
+                <w:webHidden/>
+              </w:rPr>
+              <w:t>13</w:t>
+            </w:r>
+            <w:r>
+              <w:rPr>
+                <w:noProof/>
+                <w:webHidden/>
+              </w:rPr>
+              <w:fldChar w:fldCharType="end"/>
+            </w:r>
+          </w:hyperlink>
+        </w:p>
+        <w:p>
+          <w:pPr>
+            <w:pStyle w:val="TOC2"/>
+            <w:tabs>
+              <w:tab w:val="right" w:leader="dot" w:pos="9350"/>
+            </w:tabs>
+            <w:rPr>
+              <w:rFonts w:eastAsiaTheme="minorEastAsia"/>
+              <w:noProof/>
+              <w:lang w:eastAsia="en-PH"/>
+            </w:rPr>
+          </w:pPr>
+          <w:hyperlink w:anchor="_Toc477999702" w:history="1">
+            <w:r>
+              <w:rPr>
+                <w:rStyle w:val="Hyperlink"/>
+                <w:rFonts w:ascii="Arial" w:hAnsi="Arial" w:cs="Arial"/>
+                <w:noProof/>
+              </w:rPr>
+              <w:t>Poverty Incidence by Families – Renzo</w:t>
+            </w:r>
+            <w:r>
+              <w:rPr>
+                <w:noProof/>
+                <w:webHidden/>
+              </w:rPr>
+              <w:tab/>
+            </w:r>
+            <w:r>
+              <w:rPr>
+                <w:noProof/>
+                <w:webHidden/>
+              </w:rPr>
+              <w:fldChar w:fldCharType="begin"/>
+            </w:r>
+            <w:r>
+              <w:rPr>
+                <w:noProof/>
+                <w:webHidden/>
+              </w:rPr>
+              <w:instrText xml:space="preserve"> PAGEREF _Toc477999702 \h </w:instrText>
+            </w:r>
+            <w:r>
+              <w:rPr>
+                <w:noProof/>
+                <w:webHidden/>
+              </w:rPr>
+            </w:r>
+            <w:r>
+              <w:rPr>
+                <w:noProof/>
+                <w:webHidden/>
+              </w:rPr>
+              <w:fldChar w:fldCharType="separate"/>
+            </w:r>
+            <w:r>
+              <w:rPr>
+                <w:noProof/>
+                <w:webHidden/>
+              </w:rPr>
+              <w:t>14</w:t>
+            </w:r>
+            <w:r>
+              <w:rPr>
+                <w:noProof/>
+                <w:webHidden/>
+              </w:rPr>
+              <w:fldChar w:fldCharType="end"/>
+            </w:r>
+          </w:hyperlink>
+        </w:p>
+        <w:p>
+          <w:pPr>
+            <w:pStyle w:val="TOC2"/>
+            <w:tabs>
+              <w:tab w:val="right" w:leader="dot" w:pos="9350"/>
+            </w:tabs>
+            <w:rPr>
+              <w:rFonts w:eastAsiaTheme="minorEastAsia"/>
+              <w:noProof/>
+              <w:lang w:eastAsia="en-PH"/>
+            </w:rPr>
+          </w:pPr>
+          <w:hyperlink w:anchor="_Toc477999703" w:history="1">
+            <w:r>
+              <w:rPr>
+                <w:rStyle w:val="Hyperlink"/>
+                <w:rFonts w:ascii="Arial" w:hAnsi="Arial" w:cs="Arial"/>
+                <w:noProof/>
+              </w:rPr>
               <w:t>Recommendation and Conclusion – Renzo</w:t>
             </w:r>
             <w:r>
@@ -1057,7 +1388,7 @@
                 <w:noProof/>
                 <w:webHidden/>
               </w:rPr>
-              <w:instrText xml:space="preserve"> PAGEREF _Toc477992794 \h </w:instrText>
+              <w:instrText xml:space="preserve"> PAGEREF _Toc477999703 \h </w:instrText>
             </w:r>
             <w:r>
               <w:rPr>
@@ -1077,7 +1408,7 @@
                 <w:noProof/>
                 <w:webHidden/>
               </w:rPr>
-              <w:t>11</w:t>
+              <w:t>15</w:t>
             </w:r>
             <w:r>
               <w:rPr>
@@ -1139,7 +1470,7 @@
           <w:szCs w:val="28"/>
         </w:rPr>
       </w:pPr>
-      <w:bookmarkStart w:id="1" w:name="_Toc477992786"/>
+      <w:bookmarkStart w:id="2" w:name="_Toc477999691"/>
       <w:r>
         <w:rPr>
           <w:rFonts w:ascii="Arial" w:hAnsi="Arial" w:cs="Arial"/>
@@ -1159,18 +1490,16 @@
         </w:rPr>
         <w:t xml:space="preserve"> – </w:t>
       </w:r>
-      <w:bookmarkEnd w:id="1"/>
-      <w:proofErr w:type="spellStart"/>
-      <w:r>
-        <w:rPr>
-          <w:rFonts w:ascii="Arial" w:hAnsi="Arial" w:cs="Arial"/>
-          <w:b/>
-          <w:sz w:val="28"/>
-          <w:szCs w:val="28"/>
-        </w:rPr>
-        <w:t>Maica</w:t>
-      </w:r>
-      <w:proofErr w:type="spellEnd"/>
+      <w:r>
+        <w:rPr>
+          <w:rFonts w:ascii="Arial" w:hAnsi="Arial" w:cs="Arial"/>
+          <w:b/>
+          <w:sz w:val="28"/>
+          <w:szCs w:val="28"/>
+        </w:rPr>
+        <w:t>Johanna</w:t>
+      </w:r>
+      <w:bookmarkEnd w:id="2"/>
       <w:r>
         <w:rPr>
           <w:rFonts w:ascii="Arial" w:hAnsi="Arial" w:cs="Arial"/>
@@ -1507,7 +1836,7 @@
           <w:szCs w:val="28"/>
         </w:rPr>
       </w:pPr>
-      <w:bookmarkStart w:id="2" w:name="_Toc477992787"/>
+      <w:bookmarkStart w:id="3" w:name="_Toc477999692"/>
       <w:r>
         <w:rPr>
           <w:rFonts w:ascii="Arial" w:hAnsi="Arial" w:cs="Arial"/>
@@ -1527,26 +1856,651 @@
         </w:rPr>
         <w:t xml:space="preserve"> – </w:t>
       </w:r>
+      <w:r>
+        <w:rPr>
+          <w:rFonts w:ascii="Arial" w:hAnsi="Arial" w:cs="Arial"/>
+          <w:b/>
+          <w:sz w:val="28"/>
+          <w:szCs w:val="28"/>
+        </w:rPr>
+        <w:t>Johanna</w:t>
+      </w:r>
+      <w:bookmarkEnd w:id="3"/>
+      <w:r>
+        <w:rPr>
+          <w:rFonts w:ascii="Arial" w:hAnsi="Arial" w:cs="Arial"/>
+          <w:b/>
+          <w:sz w:val="28"/>
+          <w:szCs w:val="28"/>
+        </w:rPr>
+        <w:t xml:space="preserve"> </w:t>
+      </w:r>
+    </w:p>
+    <w:p>
+      <w:pPr>
+        <w:shd w:val="clear" w:color="auto" w:fill="FFFFFF"/>
+        <w:tabs>
+          <w:tab w:val="left" w:pos="916"/>
+          <w:tab w:val="left" w:pos="1832"/>
+          <w:tab w:val="left" w:pos="2748"/>
+          <w:tab w:val="left" w:pos="3664"/>
+          <w:tab w:val="left" w:pos="4580"/>
+          <w:tab w:val="left" w:pos="5496"/>
+          <w:tab w:val="left" w:pos="6412"/>
+          <w:tab w:val="left" w:pos="7328"/>
+          <w:tab w:val="left" w:pos="8244"/>
+          <w:tab w:val="left" w:pos="9160"/>
+          <w:tab w:val="left" w:pos="10076"/>
+          <w:tab w:val="left" w:pos="10992"/>
+          <w:tab w:val="left" w:pos="11908"/>
+          <w:tab w:val="left" w:pos="12824"/>
+          <w:tab w:val="left" w:pos="13740"/>
+          <w:tab w:val="left" w:pos="14656"/>
+        </w:tabs>
+        <w:wordWrap w:val="0"/>
+        <w:spacing w:after="0" w:line="225" w:lineRule="atLeast"/>
+        <w:rPr>
+          <w:rFonts w:ascii="Lucida Console" w:eastAsia="Times New Roman" w:hAnsi="Lucida Console" w:cs="Courier New"/>
+          <w:color w:val="0000FF"/>
+          <w:sz w:val="20"/>
+          <w:szCs w:val="20"/>
+          <w:lang w:eastAsia="en-PH"/>
+        </w:rPr>
+      </w:pPr>
+      <w:r>
+        <w:rPr>
+          <w:rFonts w:ascii="Lucida Console" w:eastAsia="Times New Roman" w:hAnsi="Lucida Console" w:cs="Courier New"/>
+          <w:color w:val="0000FF"/>
+          <w:sz w:val="20"/>
+          <w:szCs w:val="20"/>
+          <w:lang w:eastAsia="en-PH"/>
+        </w:rPr>
+        <w:t>&gt; population2012=</w:t>
+      </w:r>
       <w:proofErr w:type="spellStart"/>
       <w:r>
         <w:rPr>
-          <w:rFonts w:ascii="Arial" w:hAnsi="Arial" w:cs="Arial"/>
-          <w:b/>
-          <w:sz w:val="28"/>
-          <w:szCs w:val="28"/>
-        </w:rPr>
-        <w:t>Maica</w:t>
-      </w:r>
-      <w:bookmarkEnd w:id="2"/>
+          <w:rFonts w:ascii="Lucida Console" w:eastAsia="Times New Roman" w:hAnsi="Lucida Console" w:cs="Courier New"/>
+          <w:color w:val="0000FF"/>
+          <w:sz w:val="20"/>
+          <w:szCs w:val="20"/>
+          <w:lang w:eastAsia="en-PH"/>
+        </w:rPr>
+        <w:t>tapply</w:t>
+      </w:r>
       <w:proofErr w:type="spellEnd"/>
       <w:r>
         <w:rPr>
-          <w:rFonts w:ascii="Arial" w:hAnsi="Arial" w:cs="Arial"/>
-          <w:b/>
-          <w:sz w:val="28"/>
-          <w:szCs w:val="28"/>
-        </w:rPr>
-        <w:t xml:space="preserve"> </w:t>
+          <w:rFonts w:ascii="Lucida Console" w:eastAsia="Times New Roman" w:hAnsi="Lucida Console" w:cs="Courier New"/>
+          <w:color w:val="0000FF"/>
+          <w:sz w:val="20"/>
+          <w:szCs w:val="20"/>
+          <w:lang w:eastAsia="en-PH"/>
+        </w:rPr>
+        <w:t>(DataV3$Population2012, DataV3$RegionalDesignation, FUN=sum, na.rm=TRUE)</w:t>
+      </w:r>
+    </w:p>
+    <w:p>
+      <w:pPr>
+        <w:shd w:val="clear" w:color="auto" w:fill="FFFFFF"/>
+        <w:tabs>
+          <w:tab w:val="left" w:pos="916"/>
+          <w:tab w:val="left" w:pos="1832"/>
+          <w:tab w:val="left" w:pos="2748"/>
+          <w:tab w:val="left" w:pos="3664"/>
+          <w:tab w:val="left" w:pos="4580"/>
+          <w:tab w:val="left" w:pos="5496"/>
+          <w:tab w:val="left" w:pos="6412"/>
+          <w:tab w:val="left" w:pos="7328"/>
+          <w:tab w:val="left" w:pos="8244"/>
+          <w:tab w:val="left" w:pos="9160"/>
+          <w:tab w:val="left" w:pos="10076"/>
+          <w:tab w:val="left" w:pos="10992"/>
+          <w:tab w:val="left" w:pos="11908"/>
+          <w:tab w:val="left" w:pos="12824"/>
+          <w:tab w:val="left" w:pos="13740"/>
+          <w:tab w:val="left" w:pos="14656"/>
+        </w:tabs>
+        <w:wordWrap w:val="0"/>
+        <w:spacing w:after="0" w:line="225" w:lineRule="atLeast"/>
+        <w:rPr>
+          <w:rFonts w:ascii="Lucida Console" w:eastAsia="Times New Roman" w:hAnsi="Lucida Console" w:cs="Courier New"/>
+          <w:color w:val="0000FF"/>
+          <w:sz w:val="20"/>
+          <w:szCs w:val="20"/>
+          <w:lang w:eastAsia="en-PH"/>
+        </w:rPr>
+      </w:pPr>
+      <w:r>
+        <w:rPr>
+          <w:rFonts w:ascii="Lucida Console" w:eastAsia="Times New Roman" w:hAnsi="Lucida Console" w:cs="Courier New"/>
+          <w:color w:val="0000FF"/>
+          <w:sz w:val="20"/>
+          <w:szCs w:val="20"/>
+          <w:lang w:eastAsia="en-PH"/>
+        </w:rPr>
+        <w:t>&gt; population2012</w:t>
+      </w:r>
+    </w:p>
+    <w:p>
+      <w:pPr>
+        <w:shd w:val="clear" w:color="auto" w:fill="FFFFFF"/>
+        <w:tabs>
+          <w:tab w:val="left" w:pos="916"/>
+          <w:tab w:val="left" w:pos="1832"/>
+          <w:tab w:val="left" w:pos="2748"/>
+          <w:tab w:val="left" w:pos="3664"/>
+          <w:tab w:val="left" w:pos="4580"/>
+          <w:tab w:val="left" w:pos="5496"/>
+          <w:tab w:val="left" w:pos="6412"/>
+          <w:tab w:val="left" w:pos="7328"/>
+          <w:tab w:val="left" w:pos="8244"/>
+          <w:tab w:val="left" w:pos="9160"/>
+          <w:tab w:val="left" w:pos="10076"/>
+          <w:tab w:val="left" w:pos="10992"/>
+          <w:tab w:val="left" w:pos="11908"/>
+          <w:tab w:val="left" w:pos="12824"/>
+          <w:tab w:val="left" w:pos="13740"/>
+          <w:tab w:val="left" w:pos="14656"/>
+        </w:tabs>
+        <w:wordWrap w:val="0"/>
+        <w:spacing w:after="0" w:line="225" w:lineRule="atLeast"/>
+        <w:rPr>
+          <w:rFonts w:ascii="Lucida Console" w:eastAsia="Times New Roman" w:hAnsi="Lucida Console" w:cs="Courier New"/>
+          <w:color w:val="000000"/>
+          <w:sz w:val="20"/>
+          <w:szCs w:val="20"/>
+          <w:lang w:eastAsia="en-PH"/>
+        </w:rPr>
+      </w:pPr>
+    </w:p>
+    <w:p>
+      <w:pPr>
+        <w:shd w:val="clear" w:color="auto" w:fill="FFFFFF"/>
+        <w:tabs>
+          <w:tab w:val="left" w:pos="916"/>
+          <w:tab w:val="left" w:pos="1832"/>
+          <w:tab w:val="left" w:pos="2748"/>
+          <w:tab w:val="left" w:pos="3664"/>
+          <w:tab w:val="left" w:pos="4580"/>
+          <w:tab w:val="left" w:pos="5496"/>
+          <w:tab w:val="left" w:pos="6412"/>
+          <w:tab w:val="left" w:pos="7328"/>
+          <w:tab w:val="left" w:pos="8244"/>
+          <w:tab w:val="left" w:pos="9160"/>
+          <w:tab w:val="left" w:pos="10076"/>
+          <w:tab w:val="left" w:pos="10992"/>
+          <w:tab w:val="left" w:pos="11908"/>
+          <w:tab w:val="left" w:pos="12824"/>
+          <w:tab w:val="left" w:pos="13740"/>
+          <w:tab w:val="left" w:pos="14656"/>
+        </w:tabs>
+        <w:wordWrap w:val="0"/>
+        <w:spacing w:after="0" w:line="225" w:lineRule="atLeast"/>
+        <w:rPr>
+          <w:rFonts w:ascii="Lucida Console" w:eastAsia="Times New Roman" w:hAnsi="Lucida Console" w:cs="Courier New"/>
+          <w:color w:val="000000"/>
+          <w:sz w:val="20"/>
+          <w:szCs w:val="20"/>
+          <w:lang w:eastAsia="en-PH"/>
+        </w:rPr>
+      </w:pPr>
+      <w:r>
+        <w:rPr>
+          <w:rFonts w:ascii="Lucida Console" w:eastAsia="Times New Roman" w:hAnsi="Lucida Console" w:cs="Courier New"/>
+          <w:color w:val="000000"/>
+          <w:sz w:val="20"/>
+          <w:szCs w:val="20"/>
+          <w:lang w:eastAsia="en-PH"/>
+        </w:rPr>
+        <w:t xml:space="preserve">ARMM         CAR         NCR    Region I   Region II  Region III </w:t>
+      </w:r>
+    </w:p>
+    <w:p>
+      <w:pPr>
+        <w:shd w:val="clear" w:color="auto" w:fill="FFFFFF"/>
+        <w:tabs>
+          <w:tab w:val="left" w:pos="916"/>
+          <w:tab w:val="left" w:pos="1832"/>
+          <w:tab w:val="left" w:pos="2748"/>
+          <w:tab w:val="left" w:pos="3664"/>
+          <w:tab w:val="left" w:pos="4580"/>
+          <w:tab w:val="left" w:pos="5496"/>
+          <w:tab w:val="left" w:pos="6412"/>
+          <w:tab w:val="left" w:pos="7328"/>
+          <w:tab w:val="left" w:pos="8244"/>
+          <w:tab w:val="left" w:pos="9160"/>
+          <w:tab w:val="left" w:pos="10076"/>
+          <w:tab w:val="left" w:pos="10992"/>
+          <w:tab w:val="left" w:pos="11908"/>
+          <w:tab w:val="left" w:pos="12824"/>
+          <w:tab w:val="left" w:pos="13740"/>
+          <w:tab w:val="left" w:pos="14656"/>
+        </w:tabs>
+        <w:wordWrap w:val="0"/>
+        <w:spacing w:after="0" w:line="225" w:lineRule="atLeast"/>
+        <w:rPr>
+          <w:rFonts w:ascii="Lucida Console" w:eastAsia="Times New Roman" w:hAnsi="Lucida Console" w:cs="Courier New"/>
+          <w:color w:val="000000"/>
+          <w:sz w:val="20"/>
+          <w:szCs w:val="20"/>
+          <w:lang w:eastAsia="en-PH"/>
+        </w:rPr>
+      </w:pPr>
+      <w:r>
+        <w:rPr>
+          <w:rFonts w:ascii="Lucida Console" w:eastAsia="Times New Roman" w:hAnsi="Lucida Console" w:cs="Courier New"/>
+          <w:color w:val="000000"/>
+          <w:sz w:val="20"/>
+          <w:szCs w:val="20"/>
+          <w:lang w:eastAsia="en-PH"/>
+        </w:rPr>
+        <w:t xml:space="preserve">   33625.01    16766.17   123154.37    48744.00    33259.19   106096.16 </w:t>
+      </w:r>
+    </w:p>
+    <w:p>
+      <w:pPr>
+        <w:shd w:val="clear" w:color="auto" w:fill="FFFFFF"/>
+        <w:tabs>
+          <w:tab w:val="left" w:pos="916"/>
+          <w:tab w:val="left" w:pos="1832"/>
+          <w:tab w:val="left" w:pos="2748"/>
+          <w:tab w:val="left" w:pos="3664"/>
+          <w:tab w:val="left" w:pos="4580"/>
+          <w:tab w:val="left" w:pos="5496"/>
+          <w:tab w:val="left" w:pos="6412"/>
+          <w:tab w:val="left" w:pos="7328"/>
+          <w:tab w:val="left" w:pos="8244"/>
+          <w:tab w:val="left" w:pos="9160"/>
+          <w:tab w:val="left" w:pos="10076"/>
+          <w:tab w:val="left" w:pos="10992"/>
+          <w:tab w:val="left" w:pos="11908"/>
+          <w:tab w:val="left" w:pos="12824"/>
+          <w:tab w:val="left" w:pos="13740"/>
+          <w:tab w:val="left" w:pos="14656"/>
+        </w:tabs>
+        <w:wordWrap w:val="0"/>
+        <w:spacing w:after="0" w:line="225" w:lineRule="atLeast"/>
+        <w:rPr>
+          <w:rFonts w:ascii="Lucida Console" w:eastAsia="Times New Roman" w:hAnsi="Lucida Console" w:cs="Courier New"/>
+          <w:color w:val="000000"/>
+          <w:sz w:val="20"/>
+          <w:szCs w:val="20"/>
+          <w:lang w:eastAsia="en-PH"/>
+        </w:rPr>
+      </w:pPr>
+      <w:r>
+        <w:rPr>
+          <w:rFonts w:ascii="Lucida Console" w:eastAsia="Times New Roman" w:hAnsi="Lucida Console" w:cs="Courier New"/>
+          <w:color w:val="000000"/>
+          <w:sz w:val="20"/>
+          <w:szCs w:val="20"/>
+          <w:lang w:eastAsia="en-PH"/>
+        </w:rPr>
+        <w:t xml:space="preserve">Region IV-A Region IV-B   Region IX    Region V   Region VI  Region VII </w:t>
+      </w:r>
+    </w:p>
+    <w:p>
+      <w:pPr>
+        <w:shd w:val="clear" w:color="auto" w:fill="FFFFFF"/>
+        <w:tabs>
+          <w:tab w:val="left" w:pos="916"/>
+          <w:tab w:val="left" w:pos="1832"/>
+          <w:tab w:val="left" w:pos="2748"/>
+          <w:tab w:val="left" w:pos="3664"/>
+          <w:tab w:val="left" w:pos="4580"/>
+          <w:tab w:val="left" w:pos="5496"/>
+          <w:tab w:val="left" w:pos="6412"/>
+          <w:tab w:val="left" w:pos="7328"/>
+          <w:tab w:val="left" w:pos="8244"/>
+          <w:tab w:val="left" w:pos="9160"/>
+          <w:tab w:val="left" w:pos="10076"/>
+          <w:tab w:val="left" w:pos="10992"/>
+          <w:tab w:val="left" w:pos="11908"/>
+          <w:tab w:val="left" w:pos="12824"/>
+          <w:tab w:val="left" w:pos="13740"/>
+          <w:tab w:val="left" w:pos="14656"/>
+        </w:tabs>
+        <w:wordWrap w:val="0"/>
+        <w:spacing w:after="0" w:line="225" w:lineRule="atLeast"/>
+        <w:rPr>
+          <w:rFonts w:ascii="Lucida Console" w:eastAsia="Times New Roman" w:hAnsi="Lucida Console" w:cs="Courier New"/>
+          <w:color w:val="000000"/>
+          <w:sz w:val="20"/>
+          <w:szCs w:val="20"/>
+          <w:lang w:eastAsia="en-PH"/>
+        </w:rPr>
+      </w:pPr>
+      <w:r>
+        <w:rPr>
+          <w:rFonts w:ascii="Lucida Console" w:eastAsia="Times New Roman" w:hAnsi="Lucida Console" w:cs="Courier New"/>
+          <w:color w:val="000000"/>
+          <w:sz w:val="20"/>
+          <w:szCs w:val="20"/>
+          <w:lang w:eastAsia="en-PH"/>
+        </w:rPr>
+        <w:t xml:space="preserve">  134589.67    28510.28    35456.10    55919.11    73091.53    70609.03 </w:t>
+      </w:r>
+    </w:p>
+    <w:p>
+      <w:pPr>
+        <w:shd w:val="clear" w:color="auto" w:fill="FFFFFF"/>
+        <w:tabs>
+          <w:tab w:val="left" w:pos="916"/>
+          <w:tab w:val="left" w:pos="1832"/>
+          <w:tab w:val="left" w:pos="2748"/>
+          <w:tab w:val="left" w:pos="3664"/>
+          <w:tab w:val="left" w:pos="4580"/>
+          <w:tab w:val="left" w:pos="5496"/>
+          <w:tab w:val="left" w:pos="6412"/>
+          <w:tab w:val="left" w:pos="7328"/>
+          <w:tab w:val="left" w:pos="8244"/>
+          <w:tab w:val="left" w:pos="9160"/>
+          <w:tab w:val="left" w:pos="10076"/>
+          <w:tab w:val="left" w:pos="10992"/>
+          <w:tab w:val="left" w:pos="11908"/>
+          <w:tab w:val="left" w:pos="12824"/>
+          <w:tab w:val="left" w:pos="13740"/>
+          <w:tab w:val="left" w:pos="14656"/>
+        </w:tabs>
+        <w:wordWrap w:val="0"/>
+        <w:spacing w:after="0" w:line="225" w:lineRule="atLeast"/>
+        <w:rPr>
+          <w:rFonts w:ascii="Lucida Console" w:eastAsia="Times New Roman" w:hAnsi="Lucida Console" w:cs="Courier New"/>
+          <w:color w:val="000000"/>
+          <w:sz w:val="20"/>
+          <w:szCs w:val="20"/>
+          <w:lang w:eastAsia="en-PH"/>
+        </w:rPr>
+      </w:pPr>
+      <w:r>
+        <w:rPr>
+          <w:rFonts w:ascii="Lucida Console" w:eastAsia="Times New Roman" w:hAnsi="Lucida Console" w:cs="Courier New"/>
+          <w:color w:val="000000"/>
+          <w:sz w:val="20"/>
+          <w:szCs w:val="20"/>
+          <w:lang w:eastAsia="en-PH"/>
+        </w:rPr>
+        <w:t xml:space="preserve">Region VIII    Region X   Region XI  Region XII Region XIII </w:t>
+      </w:r>
+    </w:p>
+    <w:p>
+      <w:pPr>
+        <w:shd w:val="clear" w:color="auto" w:fill="FFFFFF"/>
+        <w:tabs>
+          <w:tab w:val="left" w:pos="916"/>
+          <w:tab w:val="left" w:pos="1832"/>
+          <w:tab w:val="left" w:pos="2748"/>
+          <w:tab w:val="left" w:pos="3664"/>
+          <w:tab w:val="left" w:pos="4580"/>
+          <w:tab w:val="left" w:pos="5496"/>
+          <w:tab w:val="left" w:pos="6412"/>
+          <w:tab w:val="left" w:pos="7328"/>
+          <w:tab w:val="left" w:pos="8244"/>
+          <w:tab w:val="left" w:pos="9160"/>
+          <w:tab w:val="left" w:pos="10076"/>
+          <w:tab w:val="left" w:pos="10992"/>
+          <w:tab w:val="left" w:pos="11908"/>
+          <w:tab w:val="left" w:pos="12824"/>
+          <w:tab w:val="left" w:pos="13740"/>
+          <w:tab w:val="left" w:pos="14656"/>
+        </w:tabs>
+        <w:wordWrap w:val="0"/>
+        <w:spacing w:after="0" w:line="225" w:lineRule="atLeast"/>
+        <w:rPr>
+          <w:rFonts w:ascii="Lucida Console" w:eastAsia="Times New Roman" w:hAnsi="Lucida Console" w:cs="Courier New"/>
+          <w:color w:val="000000"/>
+          <w:sz w:val="20"/>
+          <w:szCs w:val="20"/>
+          <w:lang w:eastAsia="en-PH"/>
+        </w:rPr>
+      </w:pPr>
+      <w:r>
+        <w:rPr>
+          <w:rFonts w:ascii="Lucida Console" w:eastAsia="Times New Roman" w:hAnsi="Lucida Console" w:cs="Courier New"/>
+          <w:color w:val="000000"/>
+          <w:sz w:val="20"/>
+          <w:szCs w:val="20"/>
+          <w:lang w:eastAsia="en-PH"/>
+        </w:rPr>
+        <w:t xml:space="preserve">   42146.33    44896.14    46600.27    43306.22    25074.10 </w:t>
+      </w:r>
+    </w:p>
+    <w:p/>
+    <w:p>
+      <w:pPr>
+        <w:shd w:val="clear" w:color="auto" w:fill="FFFFFF"/>
+        <w:tabs>
+          <w:tab w:val="left" w:pos="916"/>
+          <w:tab w:val="left" w:pos="1832"/>
+          <w:tab w:val="left" w:pos="2748"/>
+          <w:tab w:val="left" w:pos="3664"/>
+          <w:tab w:val="left" w:pos="4580"/>
+          <w:tab w:val="left" w:pos="5496"/>
+          <w:tab w:val="left" w:pos="6412"/>
+          <w:tab w:val="left" w:pos="7328"/>
+          <w:tab w:val="left" w:pos="8244"/>
+          <w:tab w:val="left" w:pos="9160"/>
+          <w:tab w:val="left" w:pos="10076"/>
+          <w:tab w:val="left" w:pos="10992"/>
+          <w:tab w:val="left" w:pos="11908"/>
+          <w:tab w:val="left" w:pos="12824"/>
+          <w:tab w:val="left" w:pos="13740"/>
+          <w:tab w:val="left" w:pos="14656"/>
+        </w:tabs>
+        <w:wordWrap w:val="0"/>
+        <w:spacing w:after="0" w:line="225" w:lineRule="atLeast"/>
+        <w:rPr>
+          <w:rFonts w:ascii="Lucida Console" w:eastAsia="Times New Roman" w:hAnsi="Lucida Console" w:cs="Courier New"/>
+          <w:color w:val="0000FF"/>
+          <w:sz w:val="20"/>
+          <w:szCs w:val="20"/>
+          <w:lang w:eastAsia="en-PH"/>
+        </w:rPr>
+      </w:pPr>
+      <w:r>
+        <w:rPr>
+          <w:rFonts w:ascii="Lucida Console" w:eastAsia="Times New Roman" w:hAnsi="Lucida Console" w:cs="Courier New"/>
+          <w:color w:val="0000FF"/>
+          <w:sz w:val="20"/>
+          <w:szCs w:val="20"/>
+          <w:lang w:eastAsia="en-PH"/>
+        </w:rPr>
+        <w:t>&gt; population2012=</w:t>
+      </w:r>
+      <w:proofErr w:type="spellStart"/>
+      <w:r>
+        <w:rPr>
+          <w:rFonts w:ascii="Lucida Console" w:eastAsia="Times New Roman" w:hAnsi="Lucida Console" w:cs="Courier New"/>
+          <w:color w:val="0000FF"/>
+          <w:sz w:val="20"/>
+          <w:szCs w:val="20"/>
+          <w:lang w:eastAsia="en-PH"/>
+        </w:rPr>
+        <w:t>tapply</w:t>
+      </w:r>
+      <w:proofErr w:type="spellEnd"/>
+      <w:r>
+        <w:rPr>
+          <w:rFonts w:ascii="Lucida Console" w:eastAsia="Times New Roman" w:hAnsi="Lucida Console" w:cs="Courier New"/>
+          <w:color w:val="0000FF"/>
+          <w:sz w:val="20"/>
+          <w:szCs w:val="20"/>
+          <w:lang w:eastAsia="en-PH"/>
+        </w:rPr>
+        <w:t>(DataV3$Population2012, DataV3$RegionalDesignation, FUN=sum, na.rm=TRUE)</w:t>
+      </w:r>
+    </w:p>
+    <w:p>
+      <w:pPr>
+        <w:shd w:val="clear" w:color="auto" w:fill="FFFFFF"/>
+        <w:tabs>
+          <w:tab w:val="left" w:pos="916"/>
+          <w:tab w:val="left" w:pos="1832"/>
+          <w:tab w:val="left" w:pos="2748"/>
+          <w:tab w:val="left" w:pos="3664"/>
+          <w:tab w:val="left" w:pos="4580"/>
+          <w:tab w:val="left" w:pos="5496"/>
+          <w:tab w:val="left" w:pos="6412"/>
+          <w:tab w:val="left" w:pos="7328"/>
+          <w:tab w:val="left" w:pos="8244"/>
+          <w:tab w:val="left" w:pos="9160"/>
+          <w:tab w:val="left" w:pos="10076"/>
+          <w:tab w:val="left" w:pos="10992"/>
+          <w:tab w:val="left" w:pos="11908"/>
+          <w:tab w:val="left" w:pos="12824"/>
+          <w:tab w:val="left" w:pos="13740"/>
+          <w:tab w:val="left" w:pos="14656"/>
+        </w:tabs>
+        <w:wordWrap w:val="0"/>
+        <w:spacing w:after="0" w:line="225" w:lineRule="atLeast"/>
+        <w:rPr>
+          <w:rFonts w:ascii="Lucida Console" w:eastAsia="Times New Roman" w:hAnsi="Lucida Console" w:cs="Courier New"/>
+          <w:color w:val="000000"/>
+          <w:sz w:val="20"/>
+          <w:szCs w:val="20"/>
+          <w:lang w:eastAsia="en-PH"/>
+        </w:rPr>
+      </w:pPr>
+      <w:r>
+        <w:rPr>
+          <w:rFonts w:ascii="Lucida Console" w:eastAsia="Times New Roman" w:hAnsi="Lucida Console" w:cs="Courier New"/>
+          <w:color w:val="0000FF"/>
+          <w:sz w:val="20"/>
+          <w:szCs w:val="20"/>
+          <w:lang w:eastAsia="en-PH"/>
+        </w:rPr>
+        <w:t xml:space="preserve">&gt; </w:t>
+      </w:r>
+      <w:proofErr w:type="spellStart"/>
+      <w:r>
+        <w:rPr>
+          <w:rFonts w:ascii="Lucida Console" w:eastAsia="Times New Roman" w:hAnsi="Lucida Console" w:cs="Courier New"/>
+          <w:color w:val="0000FF"/>
+          <w:sz w:val="20"/>
+          <w:szCs w:val="20"/>
+          <w:lang w:eastAsia="en-PH"/>
+        </w:rPr>
+        <w:t>barplot</w:t>
+      </w:r>
+      <w:proofErr w:type="spellEnd"/>
+      <w:r>
+        <w:rPr>
+          <w:rFonts w:ascii="Lucida Console" w:eastAsia="Times New Roman" w:hAnsi="Lucida Console" w:cs="Courier New"/>
+          <w:color w:val="0000FF"/>
+          <w:sz w:val="20"/>
+          <w:szCs w:val="20"/>
+          <w:lang w:eastAsia="en-PH"/>
+        </w:rPr>
+        <w:t xml:space="preserve">(population2012, </w:t>
+      </w:r>
+      <w:proofErr w:type="spellStart"/>
+      <w:r>
+        <w:rPr>
+          <w:rFonts w:ascii="Lucida Console" w:eastAsia="Times New Roman" w:hAnsi="Lucida Console" w:cs="Courier New"/>
+          <w:color w:val="0000FF"/>
+          <w:sz w:val="20"/>
+          <w:szCs w:val="20"/>
+          <w:lang w:eastAsia="en-PH"/>
+        </w:rPr>
+        <w:t>ylab</w:t>
+      </w:r>
+      <w:proofErr w:type="spellEnd"/>
+      <w:r>
+        <w:rPr>
+          <w:rFonts w:ascii="Lucida Console" w:eastAsia="Times New Roman" w:hAnsi="Lucida Console" w:cs="Courier New"/>
+          <w:color w:val="0000FF"/>
+          <w:sz w:val="20"/>
+          <w:szCs w:val="20"/>
+          <w:lang w:eastAsia="en-PH"/>
+        </w:rPr>
+        <w:t xml:space="preserve">="Population", </w:t>
+      </w:r>
+      <w:proofErr w:type="spellStart"/>
+      <w:r>
+        <w:rPr>
+          <w:rFonts w:ascii="Lucida Console" w:eastAsia="Times New Roman" w:hAnsi="Lucida Console" w:cs="Courier New"/>
+          <w:color w:val="0000FF"/>
+          <w:sz w:val="20"/>
+          <w:szCs w:val="20"/>
+          <w:lang w:eastAsia="en-PH"/>
+        </w:rPr>
+        <w:t>xlab</w:t>
+      </w:r>
+      <w:proofErr w:type="spellEnd"/>
+      <w:r>
+        <w:rPr>
+          <w:rFonts w:ascii="Lucida Console" w:eastAsia="Times New Roman" w:hAnsi="Lucida Console" w:cs="Courier New"/>
+          <w:color w:val="0000FF"/>
+          <w:sz w:val="20"/>
+          <w:szCs w:val="20"/>
+          <w:lang w:eastAsia="en-PH"/>
+        </w:rPr>
+        <w:t xml:space="preserve"> = "Region")</w:t>
+      </w:r>
+    </w:p>
+    <w:p/>
+    <w:p>
+      <w:r>
+        <w:rPr>
+          <w:noProof/>
+          <w:lang w:eastAsia="en-PH"/>
+        </w:rPr>
+        <w:drawing>
+          <wp:anchor distT="0" distB="0" distL="114300" distR="114300" simplePos="0" relativeHeight="251664384" behindDoc="0" locked="0" layoutInCell="1" allowOverlap="1">
+            <wp:simplePos x="0" y="0"/>
+            <wp:positionH relativeFrom="column">
+              <wp:posOffset>177421</wp:posOffset>
+            </wp:positionH>
+            <wp:positionV relativeFrom="paragraph">
+              <wp:posOffset>7298</wp:posOffset>
+            </wp:positionV>
+            <wp:extent cx="5943600" cy="2082800"/>
+            <wp:effectExtent l="0" t="0" r="0" b="0"/>
+            <wp:wrapNone/>
+            <wp:docPr id="3" name="Picture 3"/>
+            <wp:cNvGraphicFramePr>
+              <a:graphicFrameLocks xmlns:a="http://schemas.openxmlformats.org/drawingml/2006/main" noChangeAspect="1"/>
+            </wp:cNvGraphicFramePr>
+            <a:graphic xmlns:a="http://schemas.openxmlformats.org/drawingml/2006/main">
+              <a:graphicData uri="http://schemas.openxmlformats.org/drawingml/2006/picture">
+                <pic:pic xmlns:pic="http://schemas.openxmlformats.org/drawingml/2006/picture">
+                  <pic:nvPicPr>
+                    <pic:cNvPr id="3" name="Rplot.png"/>
+                    <pic:cNvPicPr/>
+                  </pic:nvPicPr>
+                  <pic:blipFill>
+                    <a:blip r:embed="rId6">
+                      <a:extLst>
+                        <a:ext uri="{28A0092B-C50C-407E-A947-70E740481C1C}">
+                          <a14:useLocalDpi xmlns:a14="http://schemas.microsoft.com/office/drawing/2010/main" val="0"/>
+                        </a:ext>
+                      </a:extLst>
+                    </a:blip>
+                    <a:stretch>
+                      <a:fillRect/>
+                    </a:stretch>
+                  </pic:blipFill>
+                  <pic:spPr>
+                    <a:xfrm>
+                      <a:off x="0" y="0"/>
+                      <a:ext cx="5943600" cy="2082800"/>
+                    </a:xfrm>
+                    <a:prstGeom prst="rect">
+                      <a:avLst/>
+                    </a:prstGeom>
+                  </pic:spPr>
+                </pic:pic>
+              </a:graphicData>
+            </a:graphic>
+            <wp14:sizeRelH relativeFrom="page">
+              <wp14:pctWidth>0</wp14:pctWidth>
+            </wp14:sizeRelH>
+            <wp14:sizeRelV relativeFrom="page">
+              <wp14:pctHeight>0</wp14:pctHeight>
+            </wp14:sizeRelV>
+          </wp:anchor>
+        </w:drawing>
       </w:r>
     </w:p>
     <w:p>
@@ -1558,6 +2512,10 @@
       </w:pPr>
       <w:r>
         <w:br w:type="page"/>
+      </w:r>
+      <w:r>
+        <w:lastRenderedPageBreak/>
+        <w:tab/>
       </w:r>
     </w:p>
     <w:p>
@@ -1572,15 +2530,14 @@
           <w:szCs w:val="28"/>
         </w:rPr>
       </w:pPr>
-      <w:bookmarkStart w:id="3" w:name="_Toc477992788"/>
-      <w:r>
-        <w:rPr>
-          <w:rFonts w:ascii="Arial" w:hAnsi="Arial" w:cs="Arial"/>
-          <w:b/>
-          <w:sz w:val="28"/>
-          <w:szCs w:val="28"/>
-        </w:rPr>
-        <w:lastRenderedPageBreak/>
+      <w:bookmarkStart w:id="4" w:name="_Toc477999693"/>
+      <w:r>
+        <w:rPr>
+          <w:rFonts w:ascii="Arial" w:hAnsi="Arial" w:cs="Arial"/>
+          <w:b/>
+          <w:sz w:val="28"/>
+          <w:szCs w:val="28"/>
+        </w:rPr>
         <w:t>Poverty Incidence among Population Per Region</w:t>
       </w:r>
       <w:r>
@@ -1592,7 +2549,7 @@
         </w:rPr>
         <w:t xml:space="preserve"> – Renzo</w:t>
       </w:r>
-      <w:bookmarkEnd w:id="3"/>
+      <w:bookmarkEnd w:id="4"/>
       <w:r>
         <w:rPr>
           <w:rFonts w:ascii="Arial" w:hAnsi="Arial" w:cs="Arial"/>
@@ -1626,7 +2583,7 @@
           <w:szCs w:val="28"/>
         </w:rPr>
       </w:pPr>
-      <w:bookmarkStart w:id="4" w:name="_Toc477992789"/>
+      <w:bookmarkStart w:id="5" w:name="_Toc477999694"/>
       <w:r>
         <w:rPr>
           <w:rFonts w:ascii="Arial" w:hAnsi="Arial" w:cs="Arial"/>
@@ -1646,7 +2603,7 @@
         </w:rPr>
         <w:t xml:space="preserve"> – Johanna</w:t>
       </w:r>
-      <w:bookmarkEnd w:id="4"/>
+      <w:bookmarkEnd w:id="5"/>
       <w:r>
         <w:rPr>
           <w:rFonts w:ascii="Arial" w:hAnsi="Arial" w:cs="Arial"/>
@@ -1680,7 +2637,7 @@
           <w:szCs w:val="28"/>
         </w:rPr>
       </w:pPr>
-      <w:bookmarkStart w:id="5" w:name="_Toc477992790"/>
+      <w:bookmarkStart w:id="6" w:name="_Toc477999695"/>
       <w:r>
         <w:rPr>
           <w:rFonts w:ascii="Arial" w:hAnsi="Arial" w:cs="Arial"/>
@@ -1718,28 +2675,178 @@
         </w:rPr>
         <w:t xml:space="preserve"> – </w:t>
       </w:r>
+      <w:r>
+        <w:rPr>
+          <w:rFonts w:ascii="Arial" w:hAnsi="Arial" w:cs="Arial"/>
+          <w:b/>
+          <w:sz w:val="28"/>
+          <w:szCs w:val="28"/>
+        </w:rPr>
+        <w:t>Johanna</w:t>
+      </w:r>
+      <w:bookmarkEnd w:id="6"/>
+      <w:r>
+        <w:rPr>
+          <w:rFonts w:ascii="Arial" w:hAnsi="Arial" w:cs="Arial"/>
+          <w:b/>
+          <w:sz w:val="28"/>
+          <w:szCs w:val="28"/>
+        </w:rPr>
+        <w:t xml:space="preserve"> </w:t>
+      </w:r>
+    </w:p>
+    <w:p/>
+    <w:p>
+      <w:pPr>
+        <w:shd w:val="clear" w:color="auto" w:fill="FFFFFF"/>
+        <w:tabs>
+          <w:tab w:val="left" w:pos="916"/>
+          <w:tab w:val="left" w:pos="1832"/>
+          <w:tab w:val="left" w:pos="2748"/>
+          <w:tab w:val="left" w:pos="3664"/>
+          <w:tab w:val="left" w:pos="4580"/>
+          <w:tab w:val="left" w:pos="5496"/>
+          <w:tab w:val="left" w:pos="6412"/>
+          <w:tab w:val="left" w:pos="7328"/>
+          <w:tab w:val="left" w:pos="8244"/>
+          <w:tab w:val="left" w:pos="9160"/>
+          <w:tab w:val="left" w:pos="10076"/>
+          <w:tab w:val="left" w:pos="10992"/>
+          <w:tab w:val="left" w:pos="11908"/>
+          <w:tab w:val="left" w:pos="12824"/>
+          <w:tab w:val="left" w:pos="13740"/>
+          <w:tab w:val="left" w:pos="14656"/>
+        </w:tabs>
+        <w:wordWrap w:val="0"/>
+        <w:spacing w:after="0" w:line="225" w:lineRule="atLeast"/>
+        <w:rPr>
+          <w:rFonts w:ascii="Lucida Console" w:eastAsia="Times New Roman" w:hAnsi="Lucida Console" w:cs="Courier New"/>
+          <w:color w:val="0000FF"/>
+          <w:sz w:val="20"/>
+          <w:szCs w:val="20"/>
+          <w:lang w:eastAsia="en-PH"/>
+        </w:rPr>
+      </w:pPr>
+      <w:r>
+        <w:rPr>
+          <w:rFonts w:ascii="Lucida Console" w:eastAsia="Times New Roman" w:hAnsi="Lucida Console" w:cs="Courier New"/>
+          <w:color w:val="0000FF"/>
+          <w:sz w:val="20"/>
+          <w:szCs w:val="20"/>
+          <w:lang w:eastAsia="en-PH"/>
+        </w:rPr>
+        <w:t>&gt; family2012=tapply(DataV3$NumberOfFamilies2012,DataV3$RegionalDesignation, FUN=sum, na.rm=TRUE)</w:t>
+      </w:r>
+    </w:p>
+    <w:p>
+      <w:pPr>
+        <w:shd w:val="clear" w:color="auto" w:fill="FFFFFF"/>
+        <w:tabs>
+          <w:tab w:val="left" w:pos="916"/>
+          <w:tab w:val="left" w:pos="1832"/>
+          <w:tab w:val="left" w:pos="2748"/>
+          <w:tab w:val="left" w:pos="3664"/>
+          <w:tab w:val="left" w:pos="4580"/>
+          <w:tab w:val="left" w:pos="5496"/>
+          <w:tab w:val="left" w:pos="6412"/>
+          <w:tab w:val="left" w:pos="7328"/>
+          <w:tab w:val="left" w:pos="8244"/>
+          <w:tab w:val="left" w:pos="9160"/>
+          <w:tab w:val="left" w:pos="10076"/>
+          <w:tab w:val="left" w:pos="10992"/>
+          <w:tab w:val="left" w:pos="11908"/>
+          <w:tab w:val="left" w:pos="12824"/>
+          <w:tab w:val="left" w:pos="13740"/>
+          <w:tab w:val="left" w:pos="14656"/>
+        </w:tabs>
+        <w:wordWrap w:val="0"/>
+        <w:spacing w:after="0" w:line="225" w:lineRule="atLeast"/>
+        <w:rPr>
+          <w:rFonts w:ascii="Lucida Console" w:eastAsia="Times New Roman" w:hAnsi="Lucida Console" w:cs="Courier New"/>
+          <w:color w:val="000000"/>
+          <w:sz w:val="20"/>
+          <w:szCs w:val="20"/>
+          <w:lang w:eastAsia="en-PH"/>
+        </w:rPr>
+      </w:pPr>
+      <w:r>
+        <w:rPr>
+          <w:rFonts w:ascii="Lucida Console" w:eastAsia="Times New Roman" w:hAnsi="Lucida Console" w:cs="Courier New"/>
+          <w:color w:val="0000FF"/>
+          <w:sz w:val="20"/>
+          <w:szCs w:val="20"/>
+          <w:lang w:eastAsia="en-PH"/>
+        </w:rPr>
+        <w:t xml:space="preserve">&gt; </w:t>
+      </w:r>
       <w:proofErr w:type="spellStart"/>
       <w:r>
         <w:rPr>
-          <w:rFonts w:ascii="Arial" w:hAnsi="Arial" w:cs="Arial"/>
-          <w:b/>
-          <w:sz w:val="28"/>
-          <w:szCs w:val="28"/>
-        </w:rPr>
-        <w:t>Maica</w:t>
-      </w:r>
-      <w:bookmarkEnd w:id="5"/>
+          <w:rFonts w:ascii="Lucida Console" w:eastAsia="Times New Roman" w:hAnsi="Lucida Console" w:cs="Courier New"/>
+          <w:color w:val="0000FF"/>
+          <w:sz w:val="20"/>
+          <w:szCs w:val="20"/>
+          <w:lang w:eastAsia="en-PH"/>
+        </w:rPr>
+        <w:t>barplot</w:t>
+      </w:r>
       <w:proofErr w:type="spellEnd"/>
       <w:r>
         <w:rPr>
-          <w:rFonts w:ascii="Arial" w:hAnsi="Arial" w:cs="Arial"/>
-          <w:b/>
-          <w:sz w:val="28"/>
-          <w:szCs w:val="28"/>
-        </w:rPr>
-        <w:t xml:space="preserve"> </w:t>
-      </w:r>
-    </w:p>
+          <w:rFonts w:ascii="Lucida Console" w:eastAsia="Times New Roman" w:hAnsi="Lucida Console" w:cs="Courier New"/>
+          <w:color w:val="0000FF"/>
+          <w:sz w:val="20"/>
+          <w:szCs w:val="20"/>
+          <w:lang w:eastAsia="en-PH"/>
+        </w:rPr>
+        <w:t xml:space="preserve">(family2012, </w:t>
+      </w:r>
+      <w:proofErr w:type="spellStart"/>
+      <w:r>
+        <w:rPr>
+          <w:rFonts w:ascii="Lucida Console" w:eastAsia="Times New Roman" w:hAnsi="Lucida Console" w:cs="Courier New"/>
+          <w:color w:val="0000FF"/>
+          <w:sz w:val="20"/>
+          <w:szCs w:val="20"/>
+          <w:lang w:eastAsia="en-PH"/>
+        </w:rPr>
+        <w:t>ylab</w:t>
+      </w:r>
+      <w:proofErr w:type="spellEnd"/>
+      <w:r>
+        <w:rPr>
+          <w:rFonts w:ascii="Lucida Console" w:eastAsia="Times New Roman" w:hAnsi="Lucida Console" w:cs="Courier New"/>
+          <w:color w:val="0000FF"/>
+          <w:sz w:val="20"/>
+          <w:szCs w:val="20"/>
+          <w:lang w:eastAsia="en-PH"/>
+        </w:rPr>
+        <w:t xml:space="preserve"> = "Number of Families", </w:t>
+      </w:r>
+      <w:proofErr w:type="spellStart"/>
+      <w:r>
+        <w:rPr>
+          <w:rFonts w:ascii="Lucida Console" w:eastAsia="Times New Roman" w:hAnsi="Lucida Console" w:cs="Courier New"/>
+          <w:color w:val="0000FF"/>
+          <w:sz w:val="20"/>
+          <w:szCs w:val="20"/>
+          <w:lang w:eastAsia="en-PH"/>
+        </w:rPr>
+        <w:t>xlab</w:t>
+      </w:r>
+      <w:proofErr w:type="spellEnd"/>
+      <w:r>
+        <w:rPr>
+          <w:rFonts w:ascii="Lucida Console" w:eastAsia="Times New Roman" w:hAnsi="Lucida Console" w:cs="Courier New"/>
+          <w:color w:val="0000FF"/>
+          <w:sz w:val="20"/>
+          <w:szCs w:val="20"/>
+          <w:lang w:eastAsia="en-PH"/>
+        </w:rPr>
+        <w:t xml:space="preserve"> = "Region")</w:t>
+      </w:r>
+    </w:p>
+    <w:p/>
     <w:p>
       <w:pPr>
         <w:rPr>
@@ -1747,6 +2854,67 @@
           <w:color w:val="2F5496" w:themeColor="accent1" w:themeShade="BF"/>
         </w:rPr>
       </w:pPr>
+      <w:r>
+        <w:rPr>
+          <w:noProof/>
+          <w:lang w:eastAsia="en-PH"/>
+        </w:rPr>
+        <w:drawing>
+          <wp:anchor distT="0" distB="0" distL="114300" distR="114300" simplePos="0" relativeHeight="251665408" behindDoc="0" locked="0" layoutInCell="1" allowOverlap="1">
+            <wp:simplePos x="0" y="0"/>
+            <wp:positionH relativeFrom="column">
+              <wp:posOffset>0</wp:posOffset>
+            </wp:positionH>
+            <wp:positionV relativeFrom="paragraph">
+              <wp:posOffset>3355</wp:posOffset>
+            </wp:positionV>
+            <wp:extent cx="5943600" cy="2168525"/>
+            <wp:effectExtent l="0" t="0" r="0" b="3175"/>
+            <wp:wrapNone/>
+            <wp:docPr id="5" name="Picture 5"/>
+            <wp:cNvGraphicFramePr>
+              <a:graphicFrameLocks xmlns:a="http://schemas.openxmlformats.org/drawingml/2006/main" noChangeAspect="1"/>
+            </wp:cNvGraphicFramePr>
+            <a:graphic xmlns:a="http://schemas.openxmlformats.org/drawingml/2006/main">
+              <a:graphicData uri="http://schemas.openxmlformats.org/drawingml/2006/picture">
+                <pic:pic xmlns:pic="http://schemas.openxmlformats.org/drawingml/2006/picture">
+                  <pic:nvPicPr>
+                    <pic:cNvPr id="5" name="Rplot01.png"/>
+                    <pic:cNvPicPr/>
+                  </pic:nvPicPr>
+                  <pic:blipFill>
+                    <a:blip r:embed="rId7">
+                      <a:extLst>
+                        <a:ext uri="{28A0092B-C50C-407E-A947-70E740481C1C}">
+                          <a14:useLocalDpi xmlns:a14="http://schemas.microsoft.com/office/drawing/2010/main" val="0"/>
+                        </a:ext>
+                      </a:extLst>
+                    </a:blip>
+                    <a:stretch>
+                      <a:fillRect/>
+                    </a:stretch>
+                  </pic:blipFill>
+                  <pic:spPr>
+                    <a:xfrm>
+                      <a:off x="0" y="0"/>
+                      <a:ext cx="5943600" cy="2168525"/>
+                    </a:xfrm>
+                    <a:prstGeom prst="rect">
+                      <a:avLst/>
+                    </a:prstGeom>
+                  </pic:spPr>
+                </pic:pic>
+              </a:graphicData>
+            </a:graphic>
+            <wp14:sizeRelH relativeFrom="page">
+              <wp14:pctWidth>0</wp14:pctWidth>
+            </wp14:sizeRelH>
+            <wp14:sizeRelV relativeFrom="page">
+              <wp14:pctHeight>0</wp14:pctHeight>
+            </wp14:sizeRelV>
+          </wp:anchor>
+        </w:drawing>
+      </w:r>
       <w:r>
         <w:br w:type="page"/>
       </w:r>
@@ -1763,7 +2931,7 @@
           <w:szCs w:val="28"/>
         </w:rPr>
       </w:pPr>
-      <w:bookmarkStart w:id="6" w:name="_Toc477992791"/>
+      <w:bookmarkStart w:id="7" w:name="_Toc477999696"/>
       <w:r>
         <w:rPr>
           <w:rFonts w:ascii="Arial" w:hAnsi="Arial" w:cs="Arial"/>
@@ -1783,7 +2951,7 @@
         </w:rPr>
         <w:t xml:space="preserve"> – Renzo</w:t>
       </w:r>
-      <w:bookmarkEnd w:id="6"/>
+      <w:bookmarkEnd w:id="7"/>
       <w:r>
         <w:rPr>
           <w:rFonts w:ascii="Arial" w:hAnsi="Arial" w:cs="Arial"/>
@@ -1817,7 +2985,7 @@
           <w:szCs w:val="28"/>
         </w:rPr>
       </w:pPr>
-      <w:bookmarkStart w:id="7" w:name="_Toc477992792"/>
+      <w:bookmarkStart w:id="8" w:name="_Toc477999697"/>
       <w:r>
         <w:rPr>
           <w:rFonts w:ascii="Arial" w:hAnsi="Arial" w:cs="Arial"/>
@@ -1837,7 +3005,7 @@
         </w:rPr>
         <w:t xml:space="preserve"> – Johanna</w:t>
       </w:r>
-      <w:bookmarkEnd w:id="7"/>
+      <w:bookmarkEnd w:id="8"/>
       <w:r>
         <w:rPr>
           <w:rFonts w:ascii="Arial" w:hAnsi="Arial" w:cs="Arial"/>
@@ -1871,7 +3039,7 @@
           <w:szCs w:val="28"/>
         </w:rPr>
       </w:pPr>
-      <w:bookmarkStart w:id="8" w:name="_Toc477992793"/>
+      <w:bookmarkStart w:id="9" w:name="_Toc477999698"/>
       <w:r>
         <w:rPr>
           <w:rFonts w:ascii="Arial" w:hAnsi="Arial" w:cs="Arial"/>
@@ -1901,7 +3069,7 @@
         </w:rPr>
         <w:t>Maica</w:t>
       </w:r>
-      <w:bookmarkEnd w:id="8"/>
+      <w:bookmarkEnd w:id="9"/>
       <w:proofErr w:type="spellEnd"/>
       <w:r>
         <w:rPr>
@@ -1936,7 +3104,7 @@
           <w:szCs w:val="28"/>
         </w:rPr>
       </w:pPr>
-      <w:bookmarkStart w:id="9" w:name="_Toc477992794"/>
+      <w:bookmarkStart w:id="10" w:name="_Toc477999699"/>
       <w:r>
         <w:rPr>
           <w:rFonts w:ascii="Arial" w:hAnsi="Arial" w:cs="Arial"/>
@@ -1947,6 +3115,7 @@
         <w:lastRenderedPageBreak/>
         <w:t>Poverty Incidence by Population – Renzo</w:t>
       </w:r>
+      <w:bookmarkEnd w:id="10"/>
     </w:p>
     <w:p/>
     <w:p/>
@@ -2165,7 +3334,7 @@
                     <pic:cNvPicPr/>
                   </pic:nvPicPr>
                   <pic:blipFill>
-                    <a:blip r:embed="rId4">
+                    <a:blip r:embed="rId8">
                       <a:extLst>
                         <a:ext uri="{28A0092B-C50C-407E-A947-70E740481C1C}">
                           <a14:useLocalDpi xmlns:a14="http://schemas.microsoft.com/office/drawing/2010/main" val="0"/>
@@ -2235,6 +3404,7 @@
           <w:szCs w:val="28"/>
         </w:rPr>
       </w:pPr>
+      <w:bookmarkStart w:id="11" w:name="_Toc477999700"/>
       <w:r>
         <w:rPr>
           <w:rFonts w:ascii="Arial" w:hAnsi="Arial" w:cs="Arial"/>
@@ -2245,6 +3415,7 @@
         <w:lastRenderedPageBreak/>
         <w:t>Poverty Incidence by Population – Renzo</w:t>
       </w:r>
+      <w:bookmarkEnd w:id="11"/>
     </w:p>
     <w:p/>
     <w:p>
@@ -2455,6 +3626,7 @@
           <w:rFonts w:ascii="Lucida Console" w:hAnsi="Lucida Console"/>
           <w:noProof/>
           <w:color w:val="0000FF"/>
+          <w:lang w:eastAsia="en-PH"/>
         </w:rPr>
         <w:drawing>
           <wp:anchor distT="0" distB="0" distL="114300" distR="114300" simplePos="0" relativeHeight="251661312" behindDoc="0" locked="0" layoutInCell="1" allowOverlap="1" wp14:anchorId="554CA1FB" wp14:editId="77EEF8AA">
@@ -2488,7 +3660,7 @@
                     <pic:cNvPicPr/>
                   </pic:nvPicPr>
                   <pic:blipFill>
-                    <a:blip r:embed="rId5">
+                    <a:blip r:embed="rId9">
                       <a:extLst>
                         <a:ext uri="{28A0092B-C50C-407E-A947-70E740481C1C}">
                           <a14:useLocalDpi xmlns:a14="http://schemas.microsoft.com/office/drawing/2010/main" val="0"/>
@@ -2691,6 +3863,7 @@
           <w:szCs w:val="28"/>
         </w:rPr>
       </w:pPr>
+      <w:bookmarkStart w:id="12" w:name="_Toc477999701"/>
       <w:r>
         <w:rPr>
           <w:rFonts w:ascii="Arial" w:hAnsi="Arial" w:cs="Arial"/>
@@ -2699,26 +3872,9 @@
           <w:szCs w:val="28"/>
         </w:rPr>
         <w:lastRenderedPageBreak/>
-        <w:t xml:space="preserve">Poverty Incidence by </w:t>
-      </w:r>
-      <w:r>
-        <w:rPr>
-          <w:rFonts w:ascii="Arial" w:hAnsi="Arial" w:cs="Arial"/>
-          <w:b/>
-          <w:sz w:val="28"/>
-          <w:szCs w:val="28"/>
-        </w:rPr>
-        <w:t>Families</w:t>
-      </w:r>
-      <w:r>
-        <w:rPr>
-          <w:rFonts w:ascii="Arial" w:hAnsi="Arial" w:cs="Arial"/>
-          <w:b/>
-          <w:sz w:val="28"/>
-          <w:szCs w:val="28"/>
-        </w:rPr>
-        <w:t xml:space="preserve"> – Renzo</w:t>
-      </w:r>
+        <w:t>Poverty Incidence by Families – Renzo</w:t>
+      </w:r>
+      <w:bookmarkEnd w:id="12"/>
     </w:p>
     <w:p/>
     <w:p>
@@ -2925,7 +4081,7 @@
                     <pic:cNvPicPr/>
                   </pic:nvPicPr>
                   <pic:blipFill>
-                    <a:blip r:embed="rId6">
+                    <a:blip r:embed="rId10">
                       <a:extLst>
                         <a:ext uri="{28A0092B-C50C-407E-A947-70E740481C1C}">
                           <a14:useLocalDpi xmlns:a14="http://schemas.microsoft.com/office/drawing/2010/main" val="0"/>
@@ -2985,6 +4141,7 @@
           <w:szCs w:val="28"/>
         </w:rPr>
       </w:pPr>
+      <w:bookmarkStart w:id="13" w:name="_Toc477999702"/>
       <w:r>
         <w:rPr>
           <w:rFonts w:ascii="Arial" w:hAnsi="Arial" w:cs="Arial"/>
@@ -2995,6 +4152,7 @@
         <w:lastRenderedPageBreak/>
         <w:t>Poverty Incidence by Families – Renzo</w:t>
       </w:r>
+      <w:bookmarkEnd w:id="13"/>
     </w:p>
     <w:p>
       <w:pPr>
@@ -3041,8 +4199,7 @@
           <w:szCs w:val="28"/>
         </w:rPr>
       </w:pPr>
-      <w:bookmarkStart w:id="10" w:name="_GoBack"/>
-      <w:bookmarkEnd w:id="10"/>
+      <w:bookmarkStart w:id="14" w:name="_Toc477999703"/>
       <w:r>
         <w:rPr>
           <w:rFonts w:ascii="Arial" w:hAnsi="Arial" w:cs="Arial"/>
@@ -3071,7 +4228,7 @@
         </w:rPr>
         <w:t xml:space="preserve"> – Renzo</w:t>
       </w:r>
-      <w:bookmarkEnd w:id="9"/>
+      <w:bookmarkEnd w:id="14"/>
     </w:p>
     <w:p/>
     <w:p/>
@@ -3095,6 +4252,56 @@
     </w:sectPr>
   </w:body>
 </w:document>
+</file>
+
+<file path=word/endnotes.xml><?xml version="1.0" encoding="utf-8"?>
+<w:endnotes xmlns:wpc="http://schemas.microsoft.com/office/word/2010/wordprocessingCanvas" xmlns:cx="http://schemas.microsoft.com/office/drawing/2014/chartex" xmlns:cx1="http://schemas.microsoft.com/office/drawing/2015/9/8/chartex" xmlns:cx2="http://schemas.microsoft.com/office/drawing/2015/10/21/chartex" xmlns:cx3="http://schemas.microsoft.com/office/drawing/2016/5/9/chartex" xmlns:cx4="http://schemas.microsoft.com/office/drawing/2016/5/10/chartex" xmlns:cx5="http://schemas.microsoft.com/office/drawing/2016/5/11/chartex" xmlns:mc="http://schemas.openxmlformats.org/markup-compatibility/2006" xmlns:o="urn:schemas-microsoft-com:office:office" xmlns:r="http://schemas.openxmlformats.org/officeDocument/2006/relationships" xmlns:m="http://schemas.openxmlformats.org/officeDocument/2006/math" xmlns:v="urn:schemas-microsoft-com:vml" xmlns:wp14="http://schemas.microsoft.com/office/word/2010/wordprocessingDrawing" xmlns:wp="http://schemas.openxmlformats.org/drawingml/2006/wordprocessingDrawing" xmlns:w10="urn:schemas-microsoft-com:office:word" xmlns:w="http://schemas.openxmlformats.org/wordprocessingml/2006/main" xmlns:w14="http://schemas.microsoft.com/office/word/2010/wordml" xmlns:w15="http://schemas.microsoft.com/office/word/2012/wordml" xmlns:w16se="http://schemas.microsoft.com/office/word/2015/wordml/symex" xmlns:wpg="http://schemas.microsoft.com/office/word/2010/wordprocessingGroup" xmlns:wpi="http://schemas.microsoft.com/office/word/2010/wordprocessingInk" xmlns:wne="http://schemas.microsoft.com/office/word/2006/wordml" xmlns:wps="http://schemas.microsoft.com/office/word/2010/wordprocessingShape" mc:Ignorable="w14 w15 w16se wp14">
+  <w:endnote w:type="separator" w:id="-1">
+    <w:p>
+      <w:pPr>
+        <w:spacing w:after="0" w:line="240" w:lineRule="auto"/>
+      </w:pPr>
+      <w:r>
+        <w:separator/>
+      </w:r>
+    </w:p>
+  </w:endnote>
+  <w:endnote w:type="continuationSeparator" w:id="0">
+    <w:p>
+      <w:pPr>
+        <w:spacing w:after="0" w:line="240" w:lineRule="auto"/>
+      </w:pPr>
+      <w:r>
+        <w:continuationSeparator/>
+      </w:r>
+    </w:p>
+  </w:endnote>
+</w:endnotes>
+</file>
+
+<file path=word/footnotes.xml><?xml version="1.0" encoding="utf-8"?>
+<w:footnotes xmlns:wpc="http://schemas.microsoft.com/office/word/2010/wordprocessingCanvas" xmlns:cx="http://schemas.microsoft.com/office/drawing/2014/chartex" xmlns:cx1="http://schemas.microsoft.com/office/drawing/2015/9/8/chartex" xmlns:cx2="http://schemas.microsoft.com/office/drawing/2015/10/21/chartex" xmlns:cx3="http://schemas.microsoft.com/office/drawing/2016/5/9/chartex" xmlns:cx4="http://schemas.microsoft.com/office/drawing/2016/5/10/chartex" xmlns:cx5="http://schemas.microsoft.com/office/drawing/2016/5/11/chartex" xmlns:mc="http://schemas.openxmlformats.org/markup-compatibility/2006" xmlns:o="urn:schemas-microsoft-com:office:office" xmlns:r="http://schemas.openxmlformats.org/officeDocument/2006/relationships" xmlns:m="http://schemas.openxmlformats.org/officeDocument/2006/math" xmlns:v="urn:schemas-microsoft-com:vml" xmlns:wp14="http://schemas.microsoft.com/office/word/2010/wordprocessingDrawing" xmlns:wp="http://schemas.openxmlformats.org/drawingml/2006/wordprocessingDrawing" xmlns:w10="urn:schemas-microsoft-com:office:word" xmlns:w="http://schemas.openxmlformats.org/wordprocessingml/2006/main" xmlns:w14="http://schemas.microsoft.com/office/word/2010/wordml" xmlns:w15="http://schemas.microsoft.com/office/word/2012/wordml" xmlns:w16se="http://schemas.microsoft.com/office/word/2015/wordml/symex" xmlns:wpg="http://schemas.microsoft.com/office/word/2010/wordprocessingGroup" xmlns:wpi="http://schemas.microsoft.com/office/word/2010/wordprocessingInk" xmlns:wne="http://schemas.microsoft.com/office/word/2006/wordml" xmlns:wps="http://schemas.microsoft.com/office/word/2010/wordprocessingShape" mc:Ignorable="w14 w15 w16se wp14">
+  <w:footnote w:type="separator" w:id="-1">
+    <w:p>
+      <w:pPr>
+        <w:spacing w:after="0" w:line="240" w:lineRule="auto"/>
+      </w:pPr>
+      <w:r>
+        <w:separator/>
+      </w:r>
+    </w:p>
+  </w:footnote>
+  <w:footnote w:type="continuationSeparator" w:id="0">
+    <w:p>
+      <w:pPr>
+        <w:spacing w:after="0" w:line="240" w:lineRule="auto"/>
+      </w:pPr>
+      <w:r>
+        <w:continuationSeparator/>
+      </w:r>
+    </w:p>
+  </w:footnote>
+</w:footnotes>
 </file>
 
 <file path=word/styles.xml><?xml version="1.0" encoding="utf-8"?>
@@ -3744,6 +4951,50 @@
     <w:basedOn w:val="DefaultParagraphFont"/>
     <w:rsid w:val="00B61B25"/>
   </w:style>
+  <w:style w:type="paragraph" w:styleId="Header">
+    <w:name w:val="header"/>
+    <w:basedOn w:val="Normal"/>
+    <w:link w:val="HeaderChar"/>
+    <w:uiPriority w:val="99"/>
+    <w:unhideWhenUsed/>
+    <w:rsid w:val="00544C17"/>
+    <w:pPr>
+      <w:tabs>
+        <w:tab w:val="center" w:pos="4680"/>
+        <w:tab w:val="right" w:pos="9360"/>
+      </w:tabs>
+      <w:spacing w:after="0" w:line="240" w:lineRule="auto"/>
+    </w:pPr>
+  </w:style>
+  <w:style w:type="character" w:customStyle="1" w:styleId="HeaderChar">
+    <w:name w:val="Header Char"/>
+    <w:basedOn w:val="DefaultParagraphFont"/>
+    <w:link w:val="Header"/>
+    <w:uiPriority w:val="99"/>
+    <w:rsid w:val="00544C17"/>
+  </w:style>
+  <w:style w:type="paragraph" w:styleId="Footer">
+    <w:name w:val="footer"/>
+    <w:basedOn w:val="Normal"/>
+    <w:link w:val="FooterChar"/>
+    <w:uiPriority w:val="99"/>
+    <w:unhideWhenUsed/>
+    <w:rsid w:val="00544C17"/>
+    <w:pPr>
+      <w:tabs>
+        <w:tab w:val="center" w:pos="4680"/>
+        <w:tab w:val="right" w:pos="9360"/>
+      </w:tabs>
+      <w:spacing w:after="0" w:line="240" w:lineRule="auto"/>
+    </w:pPr>
+  </w:style>
+  <w:style w:type="character" w:customStyle="1" w:styleId="FooterChar">
+    <w:name w:val="Footer Char"/>
+    <w:basedOn w:val="DefaultParagraphFont"/>
+    <w:link w:val="Footer"/>
+    <w:uiPriority w:val="99"/>
+    <w:rsid w:val="00544C17"/>
+  </w:style>
 </w:styles>
 </file>
 

</xml_diff>

<commit_message>
updated Population by Region (2012)
</commit_message>
<xml_diff>
--- a/Documentation/Final Documents.docx
+++ b/Documentation/Final Documents.docx
@@ -153,18 +153,8 @@
           <w:b/>
           <w:sz w:val="32"/>
         </w:rPr>
-        <w:t xml:space="preserve"> </w:t>
-      </w:r>
-      <w:proofErr w:type="spellStart"/>
-      <w:r>
-        <w:rPr>
-          <w:rFonts w:ascii="Arial" w:hAnsi="Arial" w:cs="Arial"/>
-          <w:b/>
-          <w:sz w:val="32"/>
-        </w:rPr>
-        <w:t>Bamba</w:t>
-      </w:r>
-      <w:proofErr w:type="spellEnd"/>
+        <w:t xml:space="preserve"> Bamba</w:t>
+      </w:r>
     </w:p>
     <w:p>
       <w:pPr>
@@ -198,41 +188,13 @@
           <w:sz w:val="32"/>
         </w:rPr>
       </w:pPr>
-      <w:proofErr w:type="spellStart"/>
       <w:r>
         <w:rPr>
           <w:rFonts w:ascii="Arial" w:hAnsi="Arial" w:cs="Arial"/>
           <w:b/>
           <w:sz w:val="32"/>
         </w:rPr>
-        <w:t>Belchez</w:t>
-      </w:r>
-      <w:proofErr w:type="spellEnd"/>
-      <w:r>
-        <w:rPr>
-          <w:rFonts w:ascii="Arial" w:hAnsi="Arial" w:cs="Arial"/>
-          <w:b/>
-          <w:sz w:val="32"/>
-        </w:rPr>
-        <w:t xml:space="preserve">, </w:t>
-      </w:r>
-      <w:proofErr w:type="spellStart"/>
-      <w:r>
-        <w:rPr>
-          <w:rFonts w:ascii="Arial" w:hAnsi="Arial" w:cs="Arial"/>
-          <w:b/>
-          <w:sz w:val="32"/>
-        </w:rPr>
-        <w:t>Maica</w:t>
-      </w:r>
-      <w:proofErr w:type="spellEnd"/>
-      <w:r>
-        <w:rPr>
-          <w:rFonts w:ascii="Arial" w:hAnsi="Arial" w:cs="Arial"/>
-          <w:b/>
-          <w:sz w:val="32"/>
-        </w:rPr>
-        <w:t xml:space="preserve"> L.</w:t>
+        <w:t>Belchez, Maica L.</w:t>
       </w:r>
     </w:p>
     <w:p>
@@ -390,111 +352,64 @@
             </w:rPr>
             <w:fldChar w:fldCharType="separate"/>
           </w:r>
-          <w:bookmarkStart w:id="1" w:name="_GoBack"/>
-          <w:bookmarkEnd w:id="1"/>
-          <w:r>
-            <w:rPr>
-              <w:rStyle w:val="Hyperlink"/>
-              <w:noProof/>
-            </w:rPr>
-            <w:fldChar w:fldCharType="begin"/>
-          </w:r>
-          <w:r>
-            <w:rPr>
-              <w:rStyle w:val="Hyperlink"/>
-              <w:noProof/>
-            </w:rPr>
-            <w:instrText xml:space="preserve"> </w:instrText>
-          </w:r>
-          <w:r>
-            <w:rPr>
-              <w:noProof/>
-            </w:rPr>
-            <w:instrText>HYPERLINK \l "_Toc477999690"</w:instrText>
-          </w:r>
-          <w:r>
-            <w:rPr>
-              <w:rStyle w:val="Hyperlink"/>
-              <w:noProof/>
-            </w:rPr>
-            <w:instrText xml:space="preserve"> </w:instrText>
-          </w:r>
-          <w:r>
-            <w:rPr>
-              <w:rStyle w:val="Hyperlink"/>
-              <w:noProof/>
-            </w:rPr>
-          </w:r>
-          <w:r>
-            <w:rPr>
-              <w:rStyle w:val="Hyperlink"/>
-              <w:noProof/>
-            </w:rPr>
-            <w:fldChar w:fldCharType="separate"/>
-          </w:r>
-          <w:r>
-            <w:rPr>
-              <w:rStyle w:val="Hyperlink"/>
-              <w:rFonts w:cs="Arial"/>
-              <w:noProof/>
-            </w:rPr>
-            <w:t>Data Analysis of Poverty</w:t>
-          </w:r>
-          <w:r>
-            <w:rPr>
-              <w:noProof/>
-              <w:webHidden/>
-            </w:rPr>
-            <w:tab/>
-          </w:r>
-          <w:r>
-            <w:rPr>
-              <w:noProof/>
-              <w:webHidden/>
-            </w:rPr>
-            <w:fldChar w:fldCharType="begin"/>
-          </w:r>
-          <w:r>
-            <w:rPr>
-              <w:noProof/>
-              <w:webHidden/>
-            </w:rPr>
-            <w:instrText xml:space="preserve"> PAGEREF _Toc477999690 \h </w:instrText>
-          </w:r>
-          <w:r>
-            <w:rPr>
-              <w:noProof/>
-              <w:webHidden/>
-            </w:rPr>
-          </w:r>
-          <w:r>
-            <w:rPr>
-              <w:noProof/>
-              <w:webHidden/>
-            </w:rPr>
-            <w:fldChar w:fldCharType="separate"/>
-          </w:r>
-          <w:r>
-            <w:rPr>
-              <w:noProof/>
-              <w:webHidden/>
-            </w:rPr>
-            <w:t>1</w:t>
-          </w:r>
-          <w:r>
-            <w:rPr>
-              <w:noProof/>
-              <w:webHidden/>
-            </w:rPr>
-            <w:fldChar w:fldCharType="end"/>
-          </w:r>
-          <w:r>
-            <w:rPr>
-              <w:rStyle w:val="Hyperlink"/>
-              <w:noProof/>
-            </w:rPr>
-            <w:fldChar w:fldCharType="end"/>
-          </w:r>
+          <w:hyperlink w:anchor="_Toc477999690" w:history="1">
+            <w:r>
+              <w:rPr>
+                <w:rStyle w:val="Hyperlink"/>
+                <w:rFonts w:cs="Arial"/>
+                <w:noProof/>
+              </w:rPr>
+              <w:t>Data Analysis of Poverty</w:t>
+            </w:r>
+            <w:r>
+              <w:rPr>
+                <w:noProof/>
+                <w:webHidden/>
+              </w:rPr>
+              <w:tab/>
+            </w:r>
+            <w:r>
+              <w:rPr>
+                <w:noProof/>
+                <w:webHidden/>
+              </w:rPr>
+              <w:fldChar w:fldCharType="begin"/>
+            </w:r>
+            <w:r>
+              <w:rPr>
+                <w:noProof/>
+                <w:webHidden/>
+              </w:rPr>
+              <w:instrText xml:space="preserve"> PAGEREF _Toc477999690 \h </w:instrText>
+            </w:r>
+            <w:r>
+              <w:rPr>
+                <w:noProof/>
+                <w:webHidden/>
+              </w:rPr>
+            </w:r>
+            <w:r>
+              <w:rPr>
+                <w:noProof/>
+                <w:webHidden/>
+              </w:rPr>
+              <w:fldChar w:fldCharType="separate"/>
+            </w:r>
+            <w:r>
+              <w:rPr>
+                <w:noProof/>
+                <w:webHidden/>
+              </w:rPr>
+              <w:t>1</w:t>
+            </w:r>
+            <w:r>
+              <w:rPr>
+                <w:noProof/>
+                <w:webHidden/>
+              </w:rPr>
+              <w:fldChar w:fldCharType="end"/>
+            </w:r>
+          </w:hyperlink>
         </w:p>
         <w:p>
           <w:pPr>
@@ -1470,15 +1385,14 @@
           <w:szCs w:val="28"/>
         </w:rPr>
       </w:pPr>
-      <w:bookmarkStart w:id="2" w:name="_Toc477999691"/>
-      <w:r>
-        <w:rPr>
-          <w:rFonts w:ascii="Arial" w:hAnsi="Arial" w:cs="Arial"/>
-          <w:b/>
-          <w:sz w:val="28"/>
-          <w:szCs w:val="28"/>
-        </w:rPr>
-        <w:lastRenderedPageBreak/>
+      <w:bookmarkStart w:id="1" w:name="_Toc477999691"/>
+      <w:r>
+        <w:rPr>
+          <w:rFonts w:ascii="Arial" w:hAnsi="Arial" w:cs="Arial"/>
+          <w:b/>
+          <w:sz w:val="28"/>
+          <w:szCs w:val="28"/>
+        </w:rPr>
         <w:t>Introduction</w:t>
       </w:r>
       <w:r>
@@ -1499,7 +1413,7 @@
         </w:rPr>
         <w:t>Johanna</w:t>
       </w:r>
-      <w:bookmarkEnd w:id="2"/>
+      <w:bookmarkEnd w:id="1"/>
       <w:r>
         <w:rPr>
           <w:rFonts w:ascii="Arial" w:hAnsi="Arial" w:cs="Arial"/>
@@ -1529,25 +1443,7 @@
           <w:sz w:val="24"/>
           <w:szCs w:val="24"/>
         </w:rPr>
-        <w:t xml:space="preserve">What is Poverty? Poverty, according to </w:t>
-      </w:r>
-      <w:proofErr w:type="spellStart"/>
-      <w:r>
-        <w:rPr>
-          <w:rFonts w:ascii="Arial" w:hAnsi="Arial" w:cs="Arial"/>
-          <w:sz w:val="24"/>
-          <w:szCs w:val="24"/>
-        </w:rPr>
-        <w:t>Randolf</w:t>
-      </w:r>
-      <w:proofErr w:type="spellEnd"/>
-      <w:r>
-        <w:rPr>
-          <w:rFonts w:ascii="Arial" w:hAnsi="Arial" w:cs="Arial"/>
-          <w:sz w:val="24"/>
-          <w:szCs w:val="24"/>
-        </w:rPr>
-        <w:t xml:space="preserve"> S. David, </w:t>
+        <w:t xml:space="preserve">What is Poverty? Poverty, according to Randolf S. David, </w:t>
       </w:r>
       <w:r>
         <w:rPr>
@@ -1836,15 +1732,14 @@
           <w:szCs w:val="28"/>
         </w:rPr>
       </w:pPr>
-      <w:bookmarkStart w:id="3" w:name="_Toc477999692"/>
-      <w:r>
-        <w:rPr>
-          <w:rFonts w:ascii="Arial" w:hAnsi="Arial" w:cs="Arial"/>
-          <w:b/>
-          <w:sz w:val="28"/>
-          <w:szCs w:val="28"/>
-        </w:rPr>
-        <w:lastRenderedPageBreak/>
+      <w:bookmarkStart w:id="2" w:name="_Toc477999692"/>
+      <w:r>
+        <w:rPr>
+          <w:rFonts w:ascii="Arial" w:hAnsi="Arial" w:cs="Arial"/>
+          <w:b/>
+          <w:sz w:val="28"/>
+          <w:szCs w:val="28"/>
+        </w:rPr>
         <w:t>Population Per Region</w:t>
       </w:r>
       <w:r>
@@ -1865,7 +1760,7 @@
         </w:rPr>
         <w:t>Johanna</w:t>
       </w:r>
-      <w:bookmarkEnd w:id="3"/>
+      <w:bookmarkEnd w:id="2"/>
       <w:r>
         <w:rPr>
           <w:rFonts w:ascii="Arial" w:hAnsi="Arial" w:cs="Arial"/>
@@ -1915,29 +1810,7 @@
           <w:szCs w:val="20"/>
           <w:lang w:eastAsia="en-PH"/>
         </w:rPr>
-        <w:t>&gt; population2012=</w:t>
-      </w:r>
-      <w:proofErr w:type="spellStart"/>
-      <w:r>
-        <w:rPr>
-          <w:rFonts w:ascii="Lucida Console" w:eastAsia="Times New Roman" w:hAnsi="Lucida Console" w:cs="Courier New"/>
-          <w:color w:val="0000FF"/>
-          <w:sz w:val="20"/>
-          <w:szCs w:val="20"/>
-          <w:lang w:eastAsia="en-PH"/>
-        </w:rPr>
-        <w:t>tapply</w:t>
-      </w:r>
-      <w:proofErr w:type="spellEnd"/>
-      <w:r>
-        <w:rPr>
-          <w:rFonts w:ascii="Lucida Console" w:eastAsia="Times New Roman" w:hAnsi="Lucida Console" w:cs="Courier New"/>
-          <w:color w:val="0000FF"/>
-          <w:sz w:val="20"/>
-          <w:szCs w:val="20"/>
-          <w:lang w:eastAsia="en-PH"/>
-        </w:rPr>
-        <w:t>(DataV3$Population2012, DataV3$RegionalDesignation, FUN=sum, na.rm=TRUE)</w:t>
+        <w:t>&gt; population2012=tapply(DataV3$Population2012, DataV3$RegionalDesignation, FUN=sum, na.rm=TRUE)</w:t>
       </w:r>
     </w:p>
     <w:p>
@@ -2292,7 +2165,7 @@
         <w:spacing w:after="0" w:line="225" w:lineRule="atLeast"/>
         <w:rPr>
           <w:rFonts w:ascii="Lucida Console" w:eastAsia="Times New Roman" w:hAnsi="Lucida Console" w:cs="Courier New"/>
-          <w:color w:val="0000FF"/>
+          <w:color w:val="000000"/>
           <w:sz w:val="20"/>
           <w:szCs w:val="20"/>
           <w:lang w:eastAsia="en-PH"/>
@@ -2306,31 +2179,282 @@
           <w:szCs w:val="20"/>
           <w:lang w:eastAsia="en-PH"/>
         </w:rPr>
-        <w:t>&gt; population2012=</w:t>
-      </w:r>
-      <w:proofErr w:type="spellStart"/>
-      <w:r>
-        <w:rPr>
-          <w:rFonts w:ascii="Lucida Console" w:eastAsia="Times New Roman" w:hAnsi="Lucida Console" w:cs="Courier New"/>
+        <w:t>&gt; colors &lt;- c("orangered1","orchid1","palegreen1","paleturquoise1","peachpuff1","sienna1","slateblue1","skyblue1","springgreen1","tan1","yellow1","violetred1","tomato1","salmon1","purple1","olivedrab1")</w:t>
+      </w:r>
+    </w:p>
+    <w:p>
+      <w:pPr>
+        <w:pStyle w:val="HTMLPreformatted"/>
+        <w:shd w:val="clear" w:color="auto" w:fill="FFFFFF"/>
+        <w:wordWrap w:val="0"/>
+        <w:spacing w:line="225" w:lineRule="atLeast"/>
+        <w:rPr>
+          <w:rFonts w:ascii="Lucida Console" w:hAnsi="Lucida Console"/>
+          <w:color w:val="000000"/>
+        </w:rPr>
+      </w:pPr>
+      <w:r>
+        <w:rPr>
+          <w:rStyle w:val="gghfmyibcpb"/>
+          <w:rFonts w:ascii="Lucida Console" w:eastAsiaTheme="majorEastAsia" w:hAnsi="Lucida Console"/>
           <w:color w:val="0000FF"/>
-          <w:sz w:val="20"/>
-          <w:szCs w:val="20"/>
+        </w:rPr>
+        <w:t xml:space="preserve">&gt; </w:t>
+      </w:r>
+      <w:r>
+        <w:rPr>
+          <w:rStyle w:val="gghfmyibcob"/>
+          <w:rFonts w:ascii="Lucida Console" w:hAnsi="Lucida Console"/>
+          <w:color w:val="0000FF"/>
+        </w:rPr>
+        <w:t>barplot(population2012,ylab="Population",xlab="Region", col=colors,main="Population by Region (2012)")</w:t>
+      </w:r>
+    </w:p>
+    <w:p/>
+    <w:p>
+      <w:r>
+        <w:rPr>
+          <w:noProof/>
           <w:lang w:eastAsia="en-PH"/>
         </w:rPr>
-        <w:t>tapply</w:t>
-      </w:r>
-      <w:proofErr w:type="spellEnd"/>
-      <w:r>
-        <w:rPr>
-          <w:rFonts w:ascii="Lucida Console" w:eastAsia="Times New Roman" w:hAnsi="Lucida Console" w:cs="Courier New"/>
-          <w:color w:val="0000FF"/>
-          <w:sz w:val="20"/>
-          <w:szCs w:val="20"/>
-          <w:lang w:eastAsia="en-PH"/>
-        </w:rPr>
-        <w:t>(DataV3$Population2012, DataV3$RegionalDesignation, FUN=sum, na.rm=TRUE)</w:t>
-      </w:r>
-    </w:p>
+        <w:drawing>
+          <wp:inline distT="0" distB="0" distL="0" distR="0">
+            <wp:extent cx="5991225" cy="2640965"/>
+            <wp:effectExtent l="0" t="0" r="9525" b="6985"/>
+            <wp:docPr id="8" name="Picture 8"/>
+            <wp:cNvGraphicFramePr>
+              <a:graphicFrameLocks xmlns:a="http://schemas.openxmlformats.org/drawingml/2006/main" noChangeAspect="1"/>
+            </wp:cNvGraphicFramePr>
+            <a:graphic xmlns:a="http://schemas.openxmlformats.org/drawingml/2006/main">
+              <a:graphicData uri="http://schemas.openxmlformats.org/drawingml/2006/picture">
+                <pic:pic xmlns:pic="http://schemas.openxmlformats.org/drawingml/2006/picture">
+                  <pic:nvPicPr>
+                    <pic:cNvPr id="8" name="E6C3003.tmp"/>
+                    <pic:cNvPicPr/>
+                  </pic:nvPicPr>
+                  <pic:blipFill>
+                    <a:blip r:embed="rId6">
+                      <a:extLst>
+                        <a:ext uri="{28A0092B-C50C-407E-A947-70E740481C1C}">
+                          <a14:useLocalDpi xmlns:a14="http://schemas.microsoft.com/office/drawing/2010/main" val="0"/>
+                        </a:ext>
+                      </a:extLst>
+                    </a:blip>
+                    <a:stretch>
+                      <a:fillRect/>
+                    </a:stretch>
+                  </pic:blipFill>
+                  <pic:spPr>
+                    <a:xfrm>
+                      <a:off x="0" y="0"/>
+                      <a:ext cx="5991225" cy="2640965"/>
+                    </a:xfrm>
+                    <a:prstGeom prst="rect">
+                      <a:avLst/>
+                    </a:prstGeom>
+                  </pic:spPr>
+                </pic:pic>
+              </a:graphicData>
+            </a:graphic>
+          </wp:inline>
+        </w:drawing>
+      </w:r>
+    </w:p>
+    <w:p/>
+    <w:p/>
+    <w:p/>
+    <w:p/>
+    <w:p/>
+    <w:p/>
+    <w:p>
+      <w:pPr>
+        <w:rPr>
+          <w:rFonts w:eastAsiaTheme="majorEastAsia"/>
+          <w:color w:val="2F5496" w:themeColor="accent1" w:themeShade="BF"/>
+        </w:rPr>
+      </w:pPr>
+      <w:r>
+        <w:tab/>
+      </w:r>
+    </w:p>
+    <w:p>
+      <w:pPr>
+        <w:pStyle w:val="Heading2"/>
+        <w:spacing w:line="360" w:lineRule="auto"/>
+        <w:jc w:val="center"/>
+        <w:rPr>
+          <w:rFonts w:ascii="Arial" w:hAnsi="Arial" w:cs="Arial"/>
+          <w:b/>
+          <w:sz w:val="28"/>
+          <w:szCs w:val="28"/>
+        </w:rPr>
+      </w:pPr>
+      <w:bookmarkStart w:id="3" w:name="_Toc477999693"/>
+      <w:r>
+        <w:rPr>
+          <w:rFonts w:ascii="Arial" w:hAnsi="Arial" w:cs="Arial"/>
+          <w:b/>
+          <w:sz w:val="28"/>
+          <w:szCs w:val="28"/>
+        </w:rPr>
+        <w:t>Poverty Incidence among Population Per Region</w:t>
+      </w:r>
+      <w:r>
+        <w:rPr>
+          <w:rFonts w:ascii="Arial" w:hAnsi="Arial" w:cs="Arial"/>
+          <w:b/>
+          <w:sz w:val="28"/>
+          <w:szCs w:val="28"/>
+        </w:rPr>
+        <w:t xml:space="preserve"> – Renzo</w:t>
+      </w:r>
+      <w:bookmarkEnd w:id="3"/>
+      <w:r>
+        <w:rPr>
+          <w:rFonts w:ascii="Arial" w:hAnsi="Arial" w:cs="Arial"/>
+          <w:b/>
+          <w:sz w:val="28"/>
+          <w:szCs w:val="28"/>
+        </w:rPr>
+        <w:t xml:space="preserve"> </w:t>
+      </w:r>
+    </w:p>
+    <w:p>
+      <w:pPr>
+        <w:rPr>
+          <w:rFonts w:eastAsiaTheme="majorEastAsia"/>
+          <w:color w:val="2F5496" w:themeColor="accent1" w:themeShade="BF"/>
+        </w:rPr>
+      </w:pPr>
+      <w:bookmarkStart w:id="4" w:name="_GoBack"/>
+      <w:bookmarkEnd w:id="4"/>
+      <w:r>
+        <w:br w:type="page"/>
+      </w:r>
+    </w:p>
+    <w:p>
+      <w:pPr>
+        <w:pStyle w:val="Heading2"/>
+        <w:spacing w:line="360" w:lineRule="auto"/>
+        <w:jc w:val="center"/>
+        <w:rPr>
+          <w:rFonts w:ascii="Arial" w:hAnsi="Arial" w:cs="Arial"/>
+          <w:b/>
+          <w:sz w:val="28"/>
+          <w:szCs w:val="28"/>
+        </w:rPr>
+      </w:pPr>
+      <w:bookmarkStart w:id="5" w:name="_Toc477999694"/>
+      <w:r>
+        <w:rPr>
+          <w:rFonts w:ascii="Arial" w:hAnsi="Arial" w:cs="Arial"/>
+          <w:b/>
+          <w:sz w:val="28"/>
+          <w:szCs w:val="28"/>
+        </w:rPr>
+        <w:t>Poverty Incidence among Family Per Region</w:t>
+      </w:r>
+      <w:r>
+        <w:rPr>
+          <w:rFonts w:ascii="Arial" w:hAnsi="Arial" w:cs="Arial"/>
+          <w:b/>
+          <w:sz w:val="28"/>
+          <w:szCs w:val="28"/>
+        </w:rPr>
+        <w:t xml:space="preserve"> – Johanna</w:t>
+      </w:r>
+      <w:bookmarkEnd w:id="5"/>
+      <w:r>
+        <w:rPr>
+          <w:rFonts w:ascii="Arial" w:hAnsi="Arial" w:cs="Arial"/>
+          <w:b/>
+          <w:sz w:val="28"/>
+          <w:szCs w:val="28"/>
+        </w:rPr>
+        <w:t xml:space="preserve"> </w:t>
+      </w:r>
+    </w:p>
+    <w:p>
+      <w:pPr>
+        <w:rPr>
+          <w:rFonts w:eastAsiaTheme="majorEastAsia"/>
+          <w:color w:val="2F5496" w:themeColor="accent1" w:themeShade="BF"/>
+        </w:rPr>
+      </w:pPr>
+      <w:r>
+        <w:br w:type="page"/>
+      </w:r>
+    </w:p>
+    <w:p>
+      <w:pPr>
+        <w:pStyle w:val="Heading2"/>
+        <w:spacing w:line="360" w:lineRule="auto"/>
+        <w:jc w:val="center"/>
+        <w:rPr>
+          <w:rFonts w:ascii="Arial" w:hAnsi="Arial" w:cs="Arial"/>
+          <w:b/>
+          <w:sz w:val="28"/>
+          <w:szCs w:val="28"/>
+        </w:rPr>
+      </w:pPr>
+      <w:bookmarkStart w:id="6" w:name="_Toc477999695"/>
+      <w:r>
+        <w:rPr>
+          <w:rFonts w:ascii="Arial" w:hAnsi="Arial" w:cs="Arial"/>
+          <w:b/>
+          <w:sz w:val="28"/>
+          <w:szCs w:val="28"/>
+        </w:rPr>
+        <w:t>F</w:t>
+      </w:r>
+      <w:r>
+        <w:rPr>
+          <w:rFonts w:ascii="Arial" w:hAnsi="Arial" w:cs="Arial"/>
+          <w:b/>
+          <w:sz w:val="28"/>
+          <w:szCs w:val="28"/>
+        </w:rPr>
+        <w:t>amily</w:t>
+      </w:r>
+      <w:r>
+        <w:rPr>
+          <w:rFonts w:ascii="Arial" w:hAnsi="Arial" w:cs="Arial"/>
+          <w:b/>
+          <w:sz w:val="28"/>
+          <w:szCs w:val="28"/>
+        </w:rPr>
+        <w:t xml:space="preserve"> Per Region</w:t>
+      </w:r>
+      <w:r>
+        <w:rPr>
+          <w:rFonts w:ascii="Arial" w:hAnsi="Arial" w:cs="Arial"/>
+          <w:b/>
+          <w:sz w:val="28"/>
+          <w:szCs w:val="28"/>
+        </w:rPr>
+        <w:t xml:space="preserve"> – </w:t>
+      </w:r>
+      <w:r>
+        <w:rPr>
+          <w:rFonts w:ascii="Arial" w:hAnsi="Arial" w:cs="Arial"/>
+          <w:b/>
+          <w:sz w:val="28"/>
+          <w:szCs w:val="28"/>
+        </w:rPr>
+        <w:t>Johanna</w:t>
+      </w:r>
+      <w:bookmarkEnd w:id="6"/>
+      <w:r>
+        <w:rPr>
+          <w:rFonts w:ascii="Arial" w:hAnsi="Arial" w:cs="Arial"/>
+          <w:b/>
+          <w:sz w:val="28"/>
+          <w:szCs w:val="28"/>
+        </w:rPr>
+        <w:t xml:space="preserve"> </w:t>
+      </w:r>
+    </w:p>
+    <w:p/>
     <w:p>
       <w:pPr>
         <w:shd w:val="clear" w:color="auto" w:fill="FFFFFF"/>
@@ -2356,7 +2480,7 @@
         <w:spacing w:after="0" w:line="225" w:lineRule="atLeast"/>
         <w:rPr>
           <w:rFonts w:ascii="Lucida Console" w:eastAsia="Times New Roman" w:hAnsi="Lucida Console" w:cs="Courier New"/>
-          <w:color w:val="000000"/>
+          <w:color w:val="0000FF"/>
           <w:sz w:val="20"/>
           <w:szCs w:val="20"/>
           <w:lang w:eastAsia="en-PH"/>
@@ -2370,332 +2494,9 @@
           <w:szCs w:val="20"/>
           <w:lang w:eastAsia="en-PH"/>
         </w:rPr>
-        <w:t xml:space="preserve">&gt; </w:t>
-      </w:r>
-      <w:proofErr w:type="spellStart"/>
-      <w:r>
-        <w:rPr>
-          <w:rFonts w:ascii="Lucida Console" w:eastAsia="Times New Roman" w:hAnsi="Lucida Console" w:cs="Courier New"/>
-          <w:color w:val="0000FF"/>
-          <w:sz w:val="20"/>
-          <w:szCs w:val="20"/>
-          <w:lang w:eastAsia="en-PH"/>
-        </w:rPr>
-        <w:t>barplot</w:t>
-      </w:r>
-      <w:proofErr w:type="spellEnd"/>
-      <w:r>
-        <w:rPr>
-          <w:rFonts w:ascii="Lucida Console" w:eastAsia="Times New Roman" w:hAnsi="Lucida Console" w:cs="Courier New"/>
-          <w:color w:val="0000FF"/>
-          <w:sz w:val="20"/>
-          <w:szCs w:val="20"/>
-          <w:lang w:eastAsia="en-PH"/>
-        </w:rPr>
-        <w:t xml:space="preserve">(population2012, </w:t>
-      </w:r>
-      <w:proofErr w:type="spellStart"/>
-      <w:r>
-        <w:rPr>
-          <w:rFonts w:ascii="Lucida Console" w:eastAsia="Times New Roman" w:hAnsi="Lucida Console" w:cs="Courier New"/>
-          <w:color w:val="0000FF"/>
-          <w:sz w:val="20"/>
-          <w:szCs w:val="20"/>
-          <w:lang w:eastAsia="en-PH"/>
-        </w:rPr>
-        <w:t>ylab</w:t>
-      </w:r>
-      <w:proofErr w:type="spellEnd"/>
-      <w:r>
-        <w:rPr>
-          <w:rFonts w:ascii="Lucida Console" w:eastAsia="Times New Roman" w:hAnsi="Lucida Console" w:cs="Courier New"/>
-          <w:color w:val="0000FF"/>
-          <w:sz w:val="20"/>
-          <w:szCs w:val="20"/>
-          <w:lang w:eastAsia="en-PH"/>
-        </w:rPr>
-        <w:t xml:space="preserve">="Population", </w:t>
-      </w:r>
-      <w:proofErr w:type="spellStart"/>
-      <w:r>
-        <w:rPr>
-          <w:rFonts w:ascii="Lucida Console" w:eastAsia="Times New Roman" w:hAnsi="Lucida Console" w:cs="Courier New"/>
-          <w:color w:val="0000FF"/>
-          <w:sz w:val="20"/>
-          <w:szCs w:val="20"/>
-          <w:lang w:eastAsia="en-PH"/>
-        </w:rPr>
-        <w:t>xlab</w:t>
-      </w:r>
-      <w:proofErr w:type="spellEnd"/>
-      <w:r>
-        <w:rPr>
-          <w:rFonts w:ascii="Lucida Console" w:eastAsia="Times New Roman" w:hAnsi="Lucida Console" w:cs="Courier New"/>
-          <w:color w:val="0000FF"/>
-          <w:sz w:val="20"/>
-          <w:szCs w:val="20"/>
-          <w:lang w:eastAsia="en-PH"/>
-        </w:rPr>
-        <w:t xml:space="preserve"> = "Region")</w:t>
-      </w:r>
-    </w:p>
-    <w:p/>
-    <w:p>
-      <w:r>
-        <w:rPr>
-          <w:noProof/>
-          <w:lang w:eastAsia="en-PH"/>
-        </w:rPr>
-        <w:drawing>
-          <wp:anchor distT="0" distB="0" distL="114300" distR="114300" simplePos="0" relativeHeight="251664384" behindDoc="0" locked="0" layoutInCell="1" allowOverlap="1">
-            <wp:simplePos x="0" y="0"/>
-            <wp:positionH relativeFrom="column">
-              <wp:posOffset>177421</wp:posOffset>
-            </wp:positionH>
-            <wp:positionV relativeFrom="paragraph">
-              <wp:posOffset>7298</wp:posOffset>
-            </wp:positionV>
-            <wp:extent cx="5943600" cy="2082800"/>
-            <wp:effectExtent l="0" t="0" r="0" b="0"/>
-            <wp:wrapNone/>
-            <wp:docPr id="3" name="Picture 3"/>
-            <wp:cNvGraphicFramePr>
-              <a:graphicFrameLocks xmlns:a="http://schemas.openxmlformats.org/drawingml/2006/main" noChangeAspect="1"/>
-            </wp:cNvGraphicFramePr>
-            <a:graphic xmlns:a="http://schemas.openxmlformats.org/drawingml/2006/main">
-              <a:graphicData uri="http://schemas.openxmlformats.org/drawingml/2006/picture">
-                <pic:pic xmlns:pic="http://schemas.openxmlformats.org/drawingml/2006/picture">
-                  <pic:nvPicPr>
-                    <pic:cNvPr id="3" name="Rplot.png"/>
-                    <pic:cNvPicPr/>
-                  </pic:nvPicPr>
-                  <pic:blipFill>
-                    <a:blip r:embed="rId6">
-                      <a:extLst>
-                        <a:ext uri="{28A0092B-C50C-407E-A947-70E740481C1C}">
-                          <a14:useLocalDpi xmlns:a14="http://schemas.microsoft.com/office/drawing/2010/main" val="0"/>
-                        </a:ext>
-                      </a:extLst>
-                    </a:blip>
-                    <a:stretch>
-                      <a:fillRect/>
-                    </a:stretch>
-                  </pic:blipFill>
-                  <pic:spPr>
-                    <a:xfrm>
-                      <a:off x="0" y="0"/>
-                      <a:ext cx="5943600" cy="2082800"/>
-                    </a:xfrm>
-                    <a:prstGeom prst="rect">
-                      <a:avLst/>
-                    </a:prstGeom>
-                  </pic:spPr>
-                </pic:pic>
-              </a:graphicData>
-            </a:graphic>
-            <wp14:sizeRelH relativeFrom="page">
-              <wp14:pctWidth>0</wp14:pctWidth>
-            </wp14:sizeRelH>
-            <wp14:sizeRelV relativeFrom="page">
-              <wp14:pctHeight>0</wp14:pctHeight>
-            </wp14:sizeRelV>
-          </wp:anchor>
-        </w:drawing>
-      </w:r>
-    </w:p>
-    <w:p>
-      <w:pPr>
-        <w:rPr>
-          <w:rFonts w:eastAsiaTheme="majorEastAsia"/>
-          <w:color w:val="2F5496" w:themeColor="accent1" w:themeShade="BF"/>
-        </w:rPr>
-      </w:pPr>
-      <w:r>
-        <w:br w:type="page"/>
-      </w:r>
-      <w:r>
-        <w:lastRenderedPageBreak/>
-        <w:tab/>
-      </w:r>
-    </w:p>
-    <w:p>
-      <w:pPr>
-        <w:pStyle w:val="Heading2"/>
-        <w:spacing w:line="360" w:lineRule="auto"/>
-        <w:jc w:val="center"/>
-        <w:rPr>
-          <w:rFonts w:ascii="Arial" w:hAnsi="Arial" w:cs="Arial"/>
-          <w:b/>
-          <w:sz w:val="28"/>
-          <w:szCs w:val="28"/>
-        </w:rPr>
-      </w:pPr>
-      <w:bookmarkStart w:id="4" w:name="_Toc477999693"/>
-      <w:r>
-        <w:rPr>
-          <w:rFonts w:ascii="Arial" w:hAnsi="Arial" w:cs="Arial"/>
-          <w:b/>
-          <w:sz w:val="28"/>
-          <w:szCs w:val="28"/>
-        </w:rPr>
-        <w:t>Poverty Incidence among Population Per Region</w:t>
-      </w:r>
-      <w:r>
-        <w:rPr>
-          <w:rFonts w:ascii="Arial" w:hAnsi="Arial" w:cs="Arial"/>
-          <w:b/>
-          <w:sz w:val="28"/>
-          <w:szCs w:val="28"/>
-        </w:rPr>
-        <w:t xml:space="preserve"> – Renzo</w:t>
-      </w:r>
-      <w:bookmarkEnd w:id="4"/>
-      <w:r>
-        <w:rPr>
-          <w:rFonts w:ascii="Arial" w:hAnsi="Arial" w:cs="Arial"/>
-          <w:b/>
-          <w:sz w:val="28"/>
-          <w:szCs w:val="28"/>
-        </w:rPr>
-        <w:t xml:space="preserve"> </w:t>
-      </w:r>
-    </w:p>
-    <w:p>
-      <w:pPr>
-        <w:rPr>
-          <w:rFonts w:eastAsiaTheme="majorEastAsia"/>
-          <w:color w:val="2F5496" w:themeColor="accent1" w:themeShade="BF"/>
-        </w:rPr>
-      </w:pPr>
-      <w:r>
-        <w:br w:type="page"/>
-      </w:r>
-    </w:p>
-    <w:p>
-      <w:pPr>
-        <w:pStyle w:val="Heading2"/>
-        <w:spacing w:line="360" w:lineRule="auto"/>
-        <w:jc w:val="center"/>
-        <w:rPr>
-          <w:rFonts w:ascii="Arial" w:hAnsi="Arial" w:cs="Arial"/>
-          <w:b/>
-          <w:sz w:val="28"/>
-          <w:szCs w:val="28"/>
-        </w:rPr>
-      </w:pPr>
-      <w:bookmarkStart w:id="5" w:name="_Toc477999694"/>
-      <w:r>
-        <w:rPr>
-          <w:rFonts w:ascii="Arial" w:hAnsi="Arial" w:cs="Arial"/>
-          <w:b/>
-          <w:sz w:val="28"/>
-          <w:szCs w:val="28"/>
-        </w:rPr>
-        <w:lastRenderedPageBreak/>
-        <w:t>Poverty Incidence among Family Per Region</w:t>
-      </w:r>
-      <w:r>
-        <w:rPr>
-          <w:rFonts w:ascii="Arial" w:hAnsi="Arial" w:cs="Arial"/>
-          <w:b/>
-          <w:sz w:val="28"/>
-          <w:szCs w:val="28"/>
-        </w:rPr>
-        <w:t xml:space="preserve"> – Johanna</w:t>
-      </w:r>
-      <w:bookmarkEnd w:id="5"/>
-      <w:r>
-        <w:rPr>
-          <w:rFonts w:ascii="Arial" w:hAnsi="Arial" w:cs="Arial"/>
-          <w:b/>
-          <w:sz w:val="28"/>
-          <w:szCs w:val="28"/>
-        </w:rPr>
-        <w:t xml:space="preserve"> </w:t>
-      </w:r>
-    </w:p>
-    <w:p>
-      <w:pPr>
-        <w:rPr>
-          <w:rFonts w:eastAsiaTheme="majorEastAsia"/>
-          <w:color w:val="2F5496" w:themeColor="accent1" w:themeShade="BF"/>
-        </w:rPr>
-      </w:pPr>
-      <w:r>
-        <w:br w:type="page"/>
-      </w:r>
-    </w:p>
-    <w:p>
-      <w:pPr>
-        <w:pStyle w:val="Heading2"/>
-        <w:spacing w:line="360" w:lineRule="auto"/>
-        <w:jc w:val="center"/>
-        <w:rPr>
-          <w:rFonts w:ascii="Arial" w:hAnsi="Arial" w:cs="Arial"/>
-          <w:b/>
-          <w:sz w:val="28"/>
-          <w:szCs w:val="28"/>
-        </w:rPr>
-      </w:pPr>
-      <w:bookmarkStart w:id="6" w:name="_Toc477999695"/>
-      <w:r>
-        <w:rPr>
-          <w:rFonts w:ascii="Arial" w:hAnsi="Arial" w:cs="Arial"/>
-          <w:b/>
-          <w:sz w:val="28"/>
-          <w:szCs w:val="28"/>
-        </w:rPr>
-        <w:lastRenderedPageBreak/>
-        <w:t>F</w:t>
-      </w:r>
-      <w:r>
-        <w:rPr>
-          <w:rFonts w:ascii="Arial" w:hAnsi="Arial" w:cs="Arial"/>
-          <w:b/>
-          <w:sz w:val="28"/>
-          <w:szCs w:val="28"/>
-        </w:rPr>
-        <w:t>amily</w:t>
-      </w:r>
-      <w:r>
-        <w:rPr>
-          <w:rFonts w:ascii="Arial" w:hAnsi="Arial" w:cs="Arial"/>
-          <w:b/>
-          <w:sz w:val="28"/>
-          <w:szCs w:val="28"/>
-        </w:rPr>
-        <w:t xml:space="preserve"> Per Region</w:t>
-      </w:r>
-      <w:r>
-        <w:rPr>
-          <w:rFonts w:ascii="Arial" w:hAnsi="Arial" w:cs="Arial"/>
-          <w:b/>
-          <w:sz w:val="28"/>
-          <w:szCs w:val="28"/>
-        </w:rPr>
-        <w:t xml:space="preserve"> – </w:t>
-      </w:r>
-      <w:r>
-        <w:rPr>
-          <w:rFonts w:ascii="Arial" w:hAnsi="Arial" w:cs="Arial"/>
-          <w:b/>
-          <w:sz w:val="28"/>
-          <w:szCs w:val="28"/>
-        </w:rPr>
-        <w:t>Johanna</w:t>
-      </w:r>
-      <w:bookmarkEnd w:id="6"/>
-      <w:r>
-        <w:rPr>
-          <w:rFonts w:ascii="Arial" w:hAnsi="Arial" w:cs="Arial"/>
-          <w:b/>
-          <w:sz w:val="28"/>
-          <w:szCs w:val="28"/>
-        </w:rPr>
-        <w:t xml:space="preserve"> </w:t>
-      </w:r>
-    </w:p>
-    <w:p/>
+        <w:t>&gt; family2012=tapply(DataV3$NumberOfFamilies2012,DataV3$RegionalDesignation, FUN=sum, na.rm=TRUE)</w:t>
+      </w:r>
+    </w:p>
     <w:p>
       <w:pPr>
         <w:shd w:val="clear" w:color="auto" w:fill="FFFFFF"/>
@@ -2721,7 +2522,7 @@
         <w:spacing w:after="0" w:line="225" w:lineRule="atLeast"/>
         <w:rPr>
           <w:rFonts w:ascii="Lucida Console" w:eastAsia="Times New Roman" w:hAnsi="Lucida Console" w:cs="Courier New"/>
-          <w:color w:val="0000FF"/>
+          <w:color w:val="000000"/>
           <w:sz w:val="20"/>
           <w:szCs w:val="20"/>
           <w:lang w:eastAsia="en-PH"/>
@@ -2735,115 +2536,7 @@
           <w:szCs w:val="20"/>
           <w:lang w:eastAsia="en-PH"/>
         </w:rPr>
-        <w:t>&gt; family2012=tapply(DataV3$NumberOfFamilies2012,DataV3$RegionalDesignation, FUN=sum, na.rm=TRUE)</w:t>
-      </w:r>
-    </w:p>
-    <w:p>
-      <w:pPr>
-        <w:shd w:val="clear" w:color="auto" w:fill="FFFFFF"/>
-        <w:tabs>
-          <w:tab w:val="left" w:pos="916"/>
-          <w:tab w:val="left" w:pos="1832"/>
-          <w:tab w:val="left" w:pos="2748"/>
-          <w:tab w:val="left" w:pos="3664"/>
-          <w:tab w:val="left" w:pos="4580"/>
-          <w:tab w:val="left" w:pos="5496"/>
-          <w:tab w:val="left" w:pos="6412"/>
-          <w:tab w:val="left" w:pos="7328"/>
-          <w:tab w:val="left" w:pos="8244"/>
-          <w:tab w:val="left" w:pos="9160"/>
-          <w:tab w:val="left" w:pos="10076"/>
-          <w:tab w:val="left" w:pos="10992"/>
-          <w:tab w:val="left" w:pos="11908"/>
-          <w:tab w:val="left" w:pos="12824"/>
-          <w:tab w:val="left" w:pos="13740"/>
-          <w:tab w:val="left" w:pos="14656"/>
-        </w:tabs>
-        <w:wordWrap w:val="0"/>
-        <w:spacing w:after="0" w:line="225" w:lineRule="atLeast"/>
-        <w:rPr>
-          <w:rFonts w:ascii="Lucida Console" w:eastAsia="Times New Roman" w:hAnsi="Lucida Console" w:cs="Courier New"/>
-          <w:color w:val="000000"/>
-          <w:sz w:val="20"/>
-          <w:szCs w:val="20"/>
-          <w:lang w:eastAsia="en-PH"/>
-        </w:rPr>
-      </w:pPr>
-      <w:r>
-        <w:rPr>
-          <w:rFonts w:ascii="Lucida Console" w:eastAsia="Times New Roman" w:hAnsi="Lucida Console" w:cs="Courier New"/>
-          <w:color w:val="0000FF"/>
-          <w:sz w:val="20"/>
-          <w:szCs w:val="20"/>
-          <w:lang w:eastAsia="en-PH"/>
-        </w:rPr>
-        <w:t xml:space="preserve">&gt; </w:t>
-      </w:r>
-      <w:proofErr w:type="spellStart"/>
-      <w:r>
-        <w:rPr>
-          <w:rFonts w:ascii="Lucida Console" w:eastAsia="Times New Roman" w:hAnsi="Lucida Console" w:cs="Courier New"/>
-          <w:color w:val="0000FF"/>
-          <w:sz w:val="20"/>
-          <w:szCs w:val="20"/>
-          <w:lang w:eastAsia="en-PH"/>
-        </w:rPr>
-        <w:t>barplot</w:t>
-      </w:r>
-      <w:proofErr w:type="spellEnd"/>
-      <w:r>
-        <w:rPr>
-          <w:rFonts w:ascii="Lucida Console" w:eastAsia="Times New Roman" w:hAnsi="Lucida Console" w:cs="Courier New"/>
-          <w:color w:val="0000FF"/>
-          <w:sz w:val="20"/>
-          <w:szCs w:val="20"/>
-          <w:lang w:eastAsia="en-PH"/>
-        </w:rPr>
-        <w:t xml:space="preserve">(family2012, </w:t>
-      </w:r>
-      <w:proofErr w:type="spellStart"/>
-      <w:r>
-        <w:rPr>
-          <w:rFonts w:ascii="Lucida Console" w:eastAsia="Times New Roman" w:hAnsi="Lucida Console" w:cs="Courier New"/>
-          <w:color w:val="0000FF"/>
-          <w:sz w:val="20"/>
-          <w:szCs w:val="20"/>
-          <w:lang w:eastAsia="en-PH"/>
-        </w:rPr>
-        <w:t>ylab</w:t>
-      </w:r>
-      <w:proofErr w:type="spellEnd"/>
-      <w:r>
-        <w:rPr>
-          <w:rFonts w:ascii="Lucida Console" w:eastAsia="Times New Roman" w:hAnsi="Lucida Console" w:cs="Courier New"/>
-          <w:color w:val="0000FF"/>
-          <w:sz w:val="20"/>
-          <w:szCs w:val="20"/>
-          <w:lang w:eastAsia="en-PH"/>
-        </w:rPr>
-        <w:t xml:space="preserve"> = "Number of Families", </w:t>
-      </w:r>
-      <w:proofErr w:type="spellStart"/>
-      <w:r>
-        <w:rPr>
-          <w:rFonts w:ascii="Lucida Console" w:eastAsia="Times New Roman" w:hAnsi="Lucida Console" w:cs="Courier New"/>
-          <w:color w:val="0000FF"/>
-          <w:sz w:val="20"/>
-          <w:szCs w:val="20"/>
-          <w:lang w:eastAsia="en-PH"/>
-        </w:rPr>
-        <w:t>xlab</w:t>
-      </w:r>
-      <w:proofErr w:type="spellEnd"/>
-      <w:r>
-        <w:rPr>
-          <w:rFonts w:ascii="Lucida Console" w:eastAsia="Times New Roman" w:hAnsi="Lucida Console" w:cs="Courier New"/>
-          <w:color w:val="0000FF"/>
-          <w:sz w:val="20"/>
-          <w:szCs w:val="20"/>
-          <w:lang w:eastAsia="en-PH"/>
-        </w:rPr>
-        <w:t xml:space="preserve"> = "Region")</w:t>
+        <w:t>&gt; barplot(family2012, ylab = "Number of Families", xlab = "Region")</w:t>
       </w:r>
     </w:p>
     <w:p/>
@@ -2939,7 +2632,6 @@
           <w:sz w:val="28"/>
           <w:szCs w:val="28"/>
         </w:rPr>
-        <w:lastRenderedPageBreak/>
         <w:t>Average Income of Families Per Region</w:t>
       </w:r>
       <w:r>
@@ -2993,7 +2685,6 @@
           <w:sz w:val="28"/>
           <w:szCs w:val="28"/>
         </w:rPr>
-        <w:lastRenderedPageBreak/>
         <w:t>Average Expenditure of Families Per Region</w:t>
       </w:r>
       <w:r>
@@ -3047,7 +2738,6 @@
           <w:sz w:val="28"/>
           <w:szCs w:val="28"/>
         </w:rPr>
-        <w:lastRenderedPageBreak/>
         <w:t>Annual Per Capita Poverty Threshold</w:t>
       </w:r>
       <w:r>
@@ -3057,20 +2747,9 @@
           <w:sz w:val="28"/>
           <w:szCs w:val="28"/>
         </w:rPr>
-        <w:t xml:space="preserve"> – </w:t>
-      </w:r>
-      <w:proofErr w:type="spellStart"/>
-      <w:r>
-        <w:rPr>
-          <w:rFonts w:ascii="Arial" w:hAnsi="Arial" w:cs="Arial"/>
-          <w:b/>
-          <w:sz w:val="28"/>
-          <w:szCs w:val="28"/>
-        </w:rPr>
-        <w:t>Maica</w:t>
+        <w:t xml:space="preserve"> – Maica</w:t>
       </w:r>
       <w:bookmarkEnd w:id="9"/>
-      <w:proofErr w:type="spellEnd"/>
       <w:r>
         <w:rPr>
           <w:rFonts w:ascii="Arial" w:hAnsi="Arial" w:cs="Arial"/>
@@ -3112,7 +2791,6 @@
           <w:sz w:val="28"/>
           <w:szCs w:val="28"/>
         </w:rPr>
-        <w:lastRenderedPageBreak/>
         <w:t>Poverty Incidence by Population – Renzo</w:t>
       </w:r>
       <w:bookmarkEnd w:id="10"/>
@@ -3144,43 +2822,7 @@
           <w:rFonts w:ascii="Lucida Console" w:eastAsiaTheme="majorEastAsia" w:hAnsi="Lucida Console"/>
           <w:color w:val="0000FF"/>
         </w:rPr>
-        <w:t xml:space="preserve">plot(Data$Population2015, Data$PovertyIncidenceAmongPopulation2015, </w:t>
-      </w:r>
-      <w:proofErr w:type="spellStart"/>
-      <w:r>
-        <w:rPr>
-          <w:rStyle w:val="gghfmyibcob"/>
-          <w:rFonts w:ascii="Lucida Console" w:eastAsiaTheme="majorEastAsia" w:hAnsi="Lucida Console"/>
-          <w:color w:val="0000FF"/>
-        </w:rPr>
-        <w:t>xlab</w:t>
-      </w:r>
-      <w:proofErr w:type="spellEnd"/>
-      <w:r>
-        <w:rPr>
-          <w:rStyle w:val="gghfmyibcob"/>
-          <w:rFonts w:ascii="Lucida Console" w:eastAsiaTheme="majorEastAsia" w:hAnsi="Lucida Console"/>
-          <w:color w:val="0000FF"/>
-        </w:rPr>
-        <w:t xml:space="preserve">="Population", </w:t>
-      </w:r>
-      <w:proofErr w:type="spellStart"/>
-      <w:r>
-        <w:rPr>
-          <w:rStyle w:val="gghfmyibcob"/>
-          <w:rFonts w:ascii="Lucida Console" w:eastAsiaTheme="majorEastAsia" w:hAnsi="Lucida Console"/>
-          <w:color w:val="0000FF"/>
-        </w:rPr>
-        <w:t>ylab</w:t>
-      </w:r>
-      <w:proofErr w:type="spellEnd"/>
-      <w:r>
-        <w:rPr>
-          <w:rStyle w:val="gghfmyibcob"/>
-          <w:rFonts w:ascii="Lucida Console" w:eastAsiaTheme="majorEastAsia" w:hAnsi="Lucida Console"/>
-          <w:color w:val="0000FF"/>
-        </w:rPr>
-        <w:t>="Poverty Incidence", main="Poverty Incidence By Population (2015)")</w:t>
+        <w:t>plot(Data$Population2015, Data$PovertyIncidenceAmongPopulation2015, xlab="Population", ylab="Poverty Incidence", main="Poverty Incidence By Population (2015)")</w:t>
       </w:r>
     </w:p>
     <w:p>
@@ -3208,25 +2850,7 @@
           <w:rFonts w:ascii="Lucida Console" w:eastAsiaTheme="majorEastAsia" w:hAnsi="Lucida Console"/>
           <w:color w:val="0000FF"/>
         </w:rPr>
-        <w:t xml:space="preserve">poverpopu2 &lt;- </w:t>
-      </w:r>
-      <w:proofErr w:type="spellStart"/>
-      <w:r>
-        <w:rPr>
-          <w:rStyle w:val="gghfmyibcob"/>
-          <w:rFonts w:ascii="Lucida Console" w:eastAsiaTheme="majorEastAsia" w:hAnsi="Lucida Console"/>
-          <w:color w:val="0000FF"/>
-        </w:rPr>
-        <w:t>lm</w:t>
-      </w:r>
-      <w:proofErr w:type="spellEnd"/>
-      <w:r>
-        <w:rPr>
-          <w:rStyle w:val="gghfmyibcob"/>
-          <w:rFonts w:ascii="Lucida Console" w:eastAsiaTheme="majorEastAsia" w:hAnsi="Lucida Console"/>
-          <w:color w:val="0000FF"/>
-        </w:rPr>
-        <w:t>(Data$PovertyIncidenceAmongPopulation2015~Data$Population2015)</w:t>
+        <w:t>poverpopu2 &lt;- lm(Data$PovertyIncidenceAmongPopulation2015~Data$Population2015)</w:t>
       </w:r>
     </w:p>
     <w:p>
@@ -3249,59 +2873,13 @@
         </w:rPr>
         <w:t xml:space="preserve">&gt; </w:t>
       </w:r>
-      <w:proofErr w:type="spellStart"/>
       <w:r>
         <w:rPr>
           <w:rStyle w:val="gghfmyibcob"/>
           <w:rFonts w:ascii="Lucida Console" w:eastAsiaTheme="majorEastAsia" w:hAnsi="Lucida Console"/>
           <w:color w:val="0000FF"/>
         </w:rPr>
-        <w:t>abline</w:t>
-      </w:r>
-      <w:proofErr w:type="spellEnd"/>
-      <w:r>
-        <w:rPr>
-          <w:rStyle w:val="gghfmyibcob"/>
-          <w:rFonts w:ascii="Lucida Console" w:eastAsiaTheme="majorEastAsia" w:hAnsi="Lucida Console"/>
-          <w:color w:val="0000FF"/>
-        </w:rPr>
-        <w:t>(</w:t>
-      </w:r>
-      <w:proofErr w:type="spellStart"/>
-      <w:r>
-        <w:rPr>
-          <w:rStyle w:val="gghfmyibcob"/>
-          <w:rFonts w:ascii="Lucida Console" w:eastAsiaTheme="majorEastAsia" w:hAnsi="Lucida Console"/>
-          <w:color w:val="0000FF"/>
-        </w:rPr>
-        <w:t>coef</w:t>
-      </w:r>
-      <w:proofErr w:type="spellEnd"/>
-      <w:r>
-        <w:rPr>
-          <w:rStyle w:val="gghfmyibcob"/>
-          <w:rFonts w:ascii="Lucida Console" w:eastAsiaTheme="majorEastAsia" w:hAnsi="Lucida Console"/>
-          <w:color w:val="0000FF"/>
-        </w:rPr>
-        <w:t xml:space="preserve">(poverpopu2), </w:t>
-      </w:r>
-      <w:proofErr w:type="spellStart"/>
-      <w:r>
-        <w:rPr>
-          <w:rStyle w:val="gghfmyibcob"/>
-          <w:rFonts w:ascii="Lucida Console" w:eastAsiaTheme="majorEastAsia" w:hAnsi="Lucida Console"/>
-          <w:color w:val="0000FF"/>
-        </w:rPr>
-        <w:t>lwd</w:t>
-      </w:r>
-      <w:proofErr w:type="spellEnd"/>
-      <w:r>
-        <w:rPr>
-          <w:rStyle w:val="gghfmyibcob"/>
-          <w:rFonts w:ascii="Lucida Console" w:eastAsiaTheme="majorEastAsia" w:hAnsi="Lucida Console"/>
-          <w:color w:val="0000FF"/>
-        </w:rPr>
-        <w:t>=2)</w:t>
+        <w:t>abline(coef(poverpopu2), lwd=2)</w:t>
       </w:r>
     </w:p>
     <w:p>
@@ -3412,7 +2990,6 @@
           <w:sz w:val="28"/>
           <w:szCs w:val="28"/>
         </w:rPr>
-        <w:lastRenderedPageBreak/>
         <w:t>Poverty Incidence by Population – Renzo</w:t>
       </w:r>
       <w:bookmarkEnd w:id="11"/>
@@ -3457,51 +3034,7 @@
           <w:szCs w:val="20"/>
           <w:lang w:eastAsia="en-PH"/>
         </w:rPr>
-        <w:t xml:space="preserve">&gt; plot(Data$Population2012, Data$PovertyIncidenceAmongPopulation2012, </w:t>
-      </w:r>
-      <w:proofErr w:type="spellStart"/>
-      <w:r>
-        <w:rPr>
-          <w:rFonts w:ascii="Lucida Console" w:eastAsia="Times New Roman" w:hAnsi="Lucida Console" w:cs="Courier New"/>
-          <w:color w:val="0000FF"/>
-          <w:sz w:val="20"/>
-          <w:szCs w:val="20"/>
-          <w:lang w:eastAsia="en-PH"/>
-        </w:rPr>
-        <w:t>xlab</w:t>
-      </w:r>
-      <w:proofErr w:type="spellEnd"/>
-      <w:r>
-        <w:rPr>
-          <w:rFonts w:ascii="Lucida Console" w:eastAsia="Times New Roman" w:hAnsi="Lucida Console" w:cs="Courier New"/>
-          <w:color w:val="0000FF"/>
-          <w:sz w:val="20"/>
-          <w:szCs w:val="20"/>
-          <w:lang w:eastAsia="en-PH"/>
-        </w:rPr>
-        <w:t xml:space="preserve">="Population", </w:t>
-      </w:r>
-      <w:proofErr w:type="spellStart"/>
-      <w:r>
-        <w:rPr>
-          <w:rFonts w:ascii="Lucida Console" w:eastAsia="Times New Roman" w:hAnsi="Lucida Console" w:cs="Courier New"/>
-          <w:color w:val="0000FF"/>
-          <w:sz w:val="20"/>
-          <w:szCs w:val="20"/>
-          <w:lang w:eastAsia="en-PH"/>
-        </w:rPr>
-        <w:t>ylab</w:t>
-      </w:r>
-      <w:proofErr w:type="spellEnd"/>
-      <w:r>
-        <w:rPr>
-          <w:rFonts w:ascii="Lucida Console" w:eastAsia="Times New Roman" w:hAnsi="Lucida Console" w:cs="Courier New"/>
-          <w:color w:val="0000FF"/>
-          <w:sz w:val="20"/>
-          <w:szCs w:val="20"/>
-          <w:lang w:eastAsia="en-PH"/>
-        </w:rPr>
-        <w:t>="Poverty Incidence", main="Poverty Incidence By Population (2012)")</w:t>
+        <w:t>&gt; plot(Data$Population2012, Data$PovertyIncidenceAmongPopulation2012, xlab="Population", ylab="Poverty Incidence", main="Poverty Incidence By Population (2012)")</w:t>
       </w:r>
     </w:p>
     <w:p>
@@ -3543,51 +3076,7 @@
           <w:szCs w:val="20"/>
           <w:lang w:eastAsia="en-PH"/>
         </w:rPr>
-        <w:t xml:space="preserve">&gt; </w:t>
-      </w:r>
-      <w:proofErr w:type="spellStart"/>
-      <w:r>
-        <w:rPr>
-          <w:rFonts w:ascii="Lucida Console" w:eastAsia="Times New Roman" w:hAnsi="Lucida Console" w:cs="Courier New"/>
-          <w:color w:val="0000FF"/>
-          <w:sz w:val="20"/>
-          <w:szCs w:val="20"/>
-          <w:lang w:eastAsia="en-PH"/>
-        </w:rPr>
-        <w:t>poverpopu</w:t>
-      </w:r>
-      <w:proofErr w:type="spellEnd"/>
-      <w:r>
-        <w:rPr>
-          <w:rFonts w:ascii="Lucida Console" w:eastAsia="Times New Roman" w:hAnsi="Lucida Console" w:cs="Courier New"/>
-          <w:color w:val="0000FF"/>
-          <w:sz w:val="20"/>
-          <w:szCs w:val="20"/>
-          <w:lang w:eastAsia="en-PH"/>
-        </w:rPr>
-        <w:t xml:space="preserve"> &lt;- </w:t>
-      </w:r>
-      <w:proofErr w:type="spellStart"/>
-      <w:r>
-        <w:rPr>
-          <w:rFonts w:ascii="Lucida Console" w:eastAsia="Times New Roman" w:hAnsi="Lucida Console" w:cs="Courier New"/>
-          <w:color w:val="0000FF"/>
-          <w:sz w:val="20"/>
-          <w:szCs w:val="20"/>
-          <w:lang w:eastAsia="en-PH"/>
-        </w:rPr>
-        <w:t>lm</w:t>
-      </w:r>
-      <w:proofErr w:type="spellEnd"/>
-      <w:r>
-        <w:rPr>
-          <w:rFonts w:ascii="Lucida Console" w:eastAsia="Times New Roman" w:hAnsi="Lucida Console" w:cs="Courier New"/>
-          <w:color w:val="0000FF"/>
-          <w:sz w:val="20"/>
-          <w:szCs w:val="20"/>
-          <w:lang w:eastAsia="en-PH"/>
-        </w:rPr>
-        <w:t>(Data$PovertyIncidenceAmongPopulation2012~Data$Population2012)</w:t>
+        <w:t>&gt; poverpopu &lt;- lm(Data$PovertyIncidenceAmongPopulation2012~Data$Population2012)</w:t>
       </w:r>
     </w:p>
     <w:p>
@@ -3694,95 +3183,7 @@
           <w:szCs w:val="20"/>
           <w:lang w:eastAsia="en-PH"/>
         </w:rPr>
-        <w:t xml:space="preserve">&gt; </w:t>
-      </w:r>
-      <w:proofErr w:type="spellStart"/>
-      <w:r>
-        <w:rPr>
-          <w:rFonts w:ascii="Lucida Console" w:eastAsia="Times New Roman" w:hAnsi="Lucida Console" w:cs="Courier New"/>
-          <w:color w:val="0000FF"/>
-          <w:sz w:val="20"/>
-          <w:szCs w:val="20"/>
-          <w:lang w:eastAsia="en-PH"/>
-        </w:rPr>
-        <w:t>abline</w:t>
-      </w:r>
-      <w:proofErr w:type="spellEnd"/>
-      <w:r>
-        <w:rPr>
-          <w:rFonts w:ascii="Lucida Console" w:eastAsia="Times New Roman" w:hAnsi="Lucida Console" w:cs="Courier New"/>
-          <w:color w:val="0000FF"/>
-          <w:sz w:val="20"/>
-          <w:szCs w:val="20"/>
-          <w:lang w:eastAsia="en-PH"/>
-        </w:rPr>
-        <w:t>(</w:t>
-      </w:r>
-      <w:proofErr w:type="spellStart"/>
-      <w:r>
-        <w:rPr>
-          <w:rFonts w:ascii="Lucida Console" w:eastAsia="Times New Roman" w:hAnsi="Lucida Console" w:cs="Courier New"/>
-          <w:color w:val="0000FF"/>
-          <w:sz w:val="20"/>
-          <w:szCs w:val="20"/>
-          <w:lang w:eastAsia="en-PH"/>
-        </w:rPr>
-        <w:t>coef</w:t>
-      </w:r>
-      <w:proofErr w:type="spellEnd"/>
-      <w:r>
-        <w:rPr>
-          <w:rFonts w:ascii="Lucida Console" w:eastAsia="Times New Roman" w:hAnsi="Lucida Console" w:cs="Courier New"/>
-          <w:color w:val="0000FF"/>
-          <w:sz w:val="20"/>
-          <w:szCs w:val="20"/>
-          <w:lang w:eastAsia="en-PH"/>
-        </w:rPr>
-        <w:t>(</w:t>
-      </w:r>
-      <w:proofErr w:type="spellStart"/>
-      <w:r>
-        <w:rPr>
-          <w:rFonts w:ascii="Lucida Console" w:eastAsia="Times New Roman" w:hAnsi="Lucida Console" w:cs="Courier New"/>
-          <w:color w:val="0000FF"/>
-          <w:sz w:val="20"/>
-          <w:szCs w:val="20"/>
-          <w:lang w:eastAsia="en-PH"/>
-        </w:rPr>
-        <w:t>poverpopu</w:t>
-      </w:r>
-      <w:proofErr w:type="spellEnd"/>
-      <w:r>
-        <w:rPr>
-          <w:rFonts w:ascii="Lucida Console" w:eastAsia="Times New Roman" w:hAnsi="Lucida Console" w:cs="Courier New"/>
-          <w:color w:val="0000FF"/>
-          <w:sz w:val="20"/>
-          <w:szCs w:val="20"/>
-          <w:lang w:eastAsia="en-PH"/>
-        </w:rPr>
-        <w:t xml:space="preserve">), </w:t>
-      </w:r>
-      <w:proofErr w:type="spellStart"/>
-      <w:r>
-        <w:rPr>
-          <w:rFonts w:ascii="Lucida Console" w:eastAsia="Times New Roman" w:hAnsi="Lucida Console" w:cs="Courier New"/>
-          <w:color w:val="0000FF"/>
-          <w:sz w:val="20"/>
-          <w:szCs w:val="20"/>
-          <w:lang w:eastAsia="en-PH"/>
-        </w:rPr>
-        <w:t>lwd</w:t>
-      </w:r>
-      <w:proofErr w:type="spellEnd"/>
-      <w:r>
-        <w:rPr>
-          <w:rFonts w:ascii="Lucida Console" w:eastAsia="Times New Roman" w:hAnsi="Lucida Console" w:cs="Courier New"/>
-          <w:color w:val="0000FF"/>
-          <w:sz w:val="20"/>
-          <w:szCs w:val="20"/>
-          <w:lang w:eastAsia="en-PH"/>
-        </w:rPr>
-        <w:t>=2)</w:t>
+        <w:t>&gt; abline(coef(poverpopu), lwd=2)</w:t>
       </w:r>
     </w:p>
     <w:p>
@@ -3871,7 +3272,6 @@
           <w:sz w:val="28"/>
           <w:szCs w:val="28"/>
         </w:rPr>
-        <w:lastRenderedPageBreak/>
         <w:t>Poverty Incidence by Families – Renzo</w:t>
       </w:r>
       <w:bookmarkEnd w:id="12"/>
@@ -3902,43 +3302,7 @@
           <w:rFonts w:ascii="Lucida Console" w:eastAsiaTheme="majorEastAsia" w:hAnsi="Lucida Console"/>
           <w:color w:val="0000FF"/>
         </w:rPr>
-        <w:t xml:space="preserve">plot(Data$NumberOfFamilies2015, Data$PovertyIncidenceAmongFamilies2015, </w:t>
-      </w:r>
-      <w:proofErr w:type="spellStart"/>
-      <w:r>
-        <w:rPr>
-          <w:rStyle w:val="gghfmyibcob"/>
-          <w:rFonts w:ascii="Lucida Console" w:eastAsiaTheme="majorEastAsia" w:hAnsi="Lucida Console"/>
-          <w:color w:val="0000FF"/>
-        </w:rPr>
-        <w:t>xlab</w:t>
-      </w:r>
-      <w:proofErr w:type="spellEnd"/>
-      <w:r>
-        <w:rPr>
-          <w:rStyle w:val="gghfmyibcob"/>
-          <w:rFonts w:ascii="Lucida Console" w:eastAsiaTheme="majorEastAsia" w:hAnsi="Lucida Console"/>
-          <w:color w:val="0000FF"/>
-        </w:rPr>
-        <w:t xml:space="preserve">="Number Of Families", </w:t>
-      </w:r>
-      <w:proofErr w:type="spellStart"/>
-      <w:r>
-        <w:rPr>
-          <w:rStyle w:val="gghfmyibcob"/>
-          <w:rFonts w:ascii="Lucida Console" w:eastAsiaTheme="majorEastAsia" w:hAnsi="Lucida Console"/>
-          <w:color w:val="0000FF"/>
-        </w:rPr>
-        <w:t>ylab</w:t>
-      </w:r>
-      <w:proofErr w:type="spellEnd"/>
-      <w:r>
-        <w:rPr>
-          <w:rStyle w:val="gghfmyibcob"/>
-          <w:rFonts w:ascii="Lucida Console" w:eastAsiaTheme="majorEastAsia" w:hAnsi="Lucida Console"/>
-          <w:color w:val="0000FF"/>
-        </w:rPr>
-        <w:t>="Poverty Incidence", main="Poverty Incidence By Families (2015)")</w:t>
+        <w:t>plot(Data$NumberOfFamilies2015, Data$PovertyIncidenceAmongFamilies2015, xlab="Number Of Families", ylab="Poverty Incidence", main="Poverty Incidence By Families (2015)")</w:t>
       </w:r>
     </w:p>
     <w:p>
@@ -3988,59 +3352,13 @@
         </w:rPr>
         <w:t xml:space="preserve">&gt; </w:t>
       </w:r>
-      <w:proofErr w:type="spellStart"/>
       <w:r>
         <w:rPr>
           <w:rStyle w:val="gghfmyibcob"/>
           <w:rFonts w:ascii="Lucida Console" w:eastAsiaTheme="majorEastAsia" w:hAnsi="Lucida Console"/>
           <w:color w:val="0000FF"/>
         </w:rPr>
-        <w:t>abline</w:t>
-      </w:r>
-      <w:proofErr w:type="spellEnd"/>
-      <w:r>
-        <w:rPr>
-          <w:rStyle w:val="gghfmyibcob"/>
-          <w:rFonts w:ascii="Lucida Console" w:eastAsiaTheme="majorEastAsia" w:hAnsi="Lucida Console"/>
-          <w:color w:val="0000FF"/>
-        </w:rPr>
-        <w:t>(</w:t>
-      </w:r>
-      <w:proofErr w:type="spellStart"/>
-      <w:r>
-        <w:rPr>
-          <w:rStyle w:val="gghfmyibcob"/>
-          <w:rFonts w:ascii="Lucida Console" w:eastAsiaTheme="majorEastAsia" w:hAnsi="Lucida Console"/>
-          <w:color w:val="0000FF"/>
-        </w:rPr>
-        <w:t>coef</w:t>
-      </w:r>
-      <w:proofErr w:type="spellEnd"/>
-      <w:r>
-        <w:rPr>
-          <w:rStyle w:val="gghfmyibcob"/>
-          <w:rFonts w:ascii="Lucida Console" w:eastAsiaTheme="majorEastAsia" w:hAnsi="Lucida Console"/>
-          <w:color w:val="0000FF"/>
-        </w:rPr>
-        <w:t xml:space="preserve">(poverfami2), </w:t>
-      </w:r>
-      <w:proofErr w:type="spellStart"/>
-      <w:r>
-        <w:rPr>
-          <w:rStyle w:val="gghfmyibcob"/>
-          <w:rFonts w:ascii="Lucida Console" w:eastAsiaTheme="majorEastAsia" w:hAnsi="Lucida Console"/>
-          <w:color w:val="0000FF"/>
-        </w:rPr>
-        <w:t>lwd</w:t>
-      </w:r>
-      <w:proofErr w:type="spellEnd"/>
-      <w:r>
-        <w:rPr>
-          <w:rStyle w:val="gghfmyibcob"/>
-          <w:rFonts w:ascii="Lucida Console" w:eastAsiaTheme="majorEastAsia" w:hAnsi="Lucida Console"/>
-          <w:color w:val="0000FF"/>
-        </w:rPr>
-        <w:t>=2)</w:t>
+        <w:t>abline(coef(poverfami2), lwd=2)</w:t>
       </w:r>
     </w:p>
     <w:p>
@@ -4149,7 +3467,6 @@
           <w:sz w:val="28"/>
           <w:szCs w:val="28"/>
         </w:rPr>
-        <w:lastRenderedPageBreak/>
         <w:t>Poverty Incidence by Families – Renzo</w:t>
       </w:r>
       <w:bookmarkEnd w:id="13"/>
@@ -4207,7 +3524,6 @@
           <w:sz w:val="28"/>
           <w:szCs w:val="28"/>
         </w:rPr>
-        <w:lastRenderedPageBreak/>
         <w:t xml:space="preserve">Recommendation and </w:t>
       </w:r>
       <w:r>

</xml_diff>

<commit_message>
added Population by Region (2015)
</commit_message>
<xml_diff>
--- a/Documentation/Final Documents.docx
+++ b/Documentation/Final Documents.docx
@@ -1926,7 +1926,117 @@
           <w:szCs w:val="20"/>
           <w:lang w:eastAsia="en-PH"/>
         </w:rPr>
-        <w:t xml:space="preserve">ARMM         CAR         NCR    Region I   Region II  Region III </w:t>
+        <w:t xml:space="preserve">ARMM         </w:t>
+      </w:r>
+      <w:r>
+        <w:rPr>
+          <w:rFonts w:ascii="Lucida Console" w:eastAsia="Times New Roman" w:hAnsi="Lucida Console" w:cs="Courier New"/>
+          <w:color w:val="000000"/>
+          <w:sz w:val="20"/>
+          <w:szCs w:val="20"/>
+          <w:lang w:eastAsia="en-PH"/>
+        </w:rPr>
+        <w:t xml:space="preserve"> </w:t>
+      </w:r>
+      <w:r>
+        <w:rPr>
+          <w:rFonts w:ascii="Lucida Console" w:eastAsia="Times New Roman" w:hAnsi="Lucida Console" w:cs="Courier New"/>
+          <w:color w:val="000000"/>
+          <w:sz w:val="20"/>
+          <w:szCs w:val="20"/>
+          <w:lang w:eastAsia="en-PH"/>
+        </w:rPr>
+        <w:t xml:space="preserve">CAR         </w:t>
+      </w:r>
+      <w:r>
+        <w:rPr>
+          <w:rFonts w:ascii="Lucida Console" w:eastAsia="Times New Roman" w:hAnsi="Lucida Console" w:cs="Courier New"/>
+          <w:color w:val="000000"/>
+          <w:sz w:val="20"/>
+          <w:szCs w:val="20"/>
+          <w:lang w:eastAsia="en-PH"/>
+        </w:rPr>
+        <w:t xml:space="preserve">  </w:t>
+      </w:r>
+      <w:r>
+        <w:rPr>
+          <w:rFonts w:ascii="Lucida Console" w:eastAsia="Times New Roman" w:hAnsi="Lucida Console" w:cs="Courier New"/>
+          <w:color w:val="000000"/>
+          <w:sz w:val="20"/>
+          <w:szCs w:val="20"/>
+          <w:lang w:eastAsia="en-PH"/>
+        </w:rPr>
+        <w:t xml:space="preserve">NCR    </w:t>
+      </w:r>
+      <w:r>
+        <w:rPr>
+          <w:rFonts w:ascii="Lucida Console" w:eastAsia="Times New Roman" w:hAnsi="Lucida Console" w:cs="Courier New"/>
+          <w:color w:val="000000"/>
+          <w:sz w:val="20"/>
+          <w:szCs w:val="20"/>
+          <w:lang w:eastAsia="en-PH"/>
+        </w:rPr>
+        <w:t xml:space="preserve">      </w:t>
+      </w:r>
+      <w:r>
+        <w:rPr>
+          <w:rFonts w:ascii="Lucida Console" w:eastAsia="Times New Roman" w:hAnsi="Lucida Console" w:cs="Courier New"/>
+          <w:color w:val="000000"/>
+          <w:sz w:val="20"/>
+          <w:szCs w:val="20"/>
+          <w:lang w:eastAsia="en-PH"/>
+        </w:rPr>
+        <w:t xml:space="preserve">Region I   </w:t>
+      </w:r>
+      <w:r>
+        <w:rPr>
+          <w:rFonts w:ascii="Lucida Console" w:eastAsia="Times New Roman" w:hAnsi="Lucida Console" w:cs="Courier New"/>
+          <w:color w:val="000000"/>
+          <w:sz w:val="20"/>
+          <w:szCs w:val="20"/>
+          <w:lang w:eastAsia="en-PH"/>
+        </w:rPr>
+        <w:t xml:space="preserve"> </w:t>
+      </w:r>
+      <w:r>
+        <w:rPr>
+          <w:rFonts w:ascii="Lucida Console" w:eastAsia="Times New Roman" w:hAnsi="Lucida Console" w:cs="Courier New"/>
+          <w:color w:val="000000"/>
+          <w:sz w:val="20"/>
+          <w:szCs w:val="20"/>
+          <w:lang w:eastAsia="en-PH"/>
+        </w:rPr>
+        <w:t xml:space="preserve">Region II  </w:t>
+      </w:r>
+      <w:r>
+        <w:rPr>
+          <w:rFonts w:ascii="Lucida Console" w:eastAsia="Times New Roman" w:hAnsi="Lucida Console" w:cs="Courier New"/>
+          <w:color w:val="000000"/>
+          <w:sz w:val="20"/>
+          <w:szCs w:val="20"/>
+          <w:lang w:eastAsia="en-PH"/>
+        </w:rPr>
+        <w:t xml:space="preserve"> </w:t>
+      </w:r>
+      <w:r>
+        <w:rPr>
+          <w:rFonts w:ascii="Lucida Console" w:eastAsia="Times New Roman" w:hAnsi="Lucida Console" w:cs="Courier New"/>
+          <w:color w:val="000000"/>
+          <w:sz w:val="20"/>
+          <w:szCs w:val="20"/>
+          <w:lang w:eastAsia="en-PH"/>
+        </w:rPr>
+        <w:t xml:space="preserve"> </w:t>
+      </w:r>
+      <w:r>
+        <w:rPr>
+          <w:rFonts w:ascii="Lucida Console" w:eastAsia="Times New Roman" w:hAnsi="Lucida Console" w:cs="Courier New"/>
+          <w:color w:val="000000"/>
+          <w:sz w:val="20"/>
+          <w:szCs w:val="20"/>
+          <w:lang w:eastAsia="en-PH"/>
+        </w:rPr>
+        <w:t xml:space="preserve">Region III </w:t>
       </w:r>
     </w:p>
     <w:p>
@@ -1968,7 +2078,117 @@
           <w:szCs w:val="20"/>
           <w:lang w:eastAsia="en-PH"/>
         </w:rPr>
-        <w:t xml:space="preserve">   33625.01    16766.17   123154.37    48744.00    33259.19   106096.16 </w:t>
+        <w:t xml:space="preserve">  </w:t>
+      </w:r>
+      <w:r>
+        <w:rPr>
+          <w:rFonts w:ascii="Lucida Console" w:eastAsia="Times New Roman" w:hAnsi="Lucida Console" w:cs="Courier New"/>
+          <w:color w:val="000000"/>
+          <w:sz w:val="20"/>
+          <w:szCs w:val="20"/>
+          <w:lang w:eastAsia="en-PH"/>
+        </w:rPr>
+        <w:t xml:space="preserve">33625.01    </w:t>
+      </w:r>
+      <w:r>
+        <w:rPr>
+          <w:rFonts w:ascii="Lucida Console" w:eastAsia="Times New Roman" w:hAnsi="Lucida Console" w:cs="Courier New"/>
+          <w:color w:val="000000"/>
+          <w:sz w:val="20"/>
+          <w:szCs w:val="20"/>
+          <w:lang w:eastAsia="en-PH"/>
+        </w:rPr>
+        <w:t xml:space="preserve"> </w:t>
+      </w:r>
+      <w:r>
+        <w:rPr>
+          <w:rFonts w:ascii="Lucida Console" w:eastAsia="Times New Roman" w:hAnsi="Lucida Console" w:cs="Courier New"/>
+          <w:color w:val="000000"/>
+          <w:sz w:val="20"/>
+          <w:szCs w:val="20"/>
+          <w:lang w:eastAsia="en-PH"/>
+        </w:rPr>
+        <w:t xml:space="preserve"> </w:t>
+      </w:r>
+      <w:r>
+        <w:rPr>
+          <w:rFonts w:ascii="Lucida Console" w:eastAsia="Times New Roman" w:hAnsi="Lucida Console" w:cs="Courier New"/>
+          <w:color w:val="000000"/>
+          <w:sz w:val="20"/>
+          <w:szCs w:val="20"/>
+          <w:lang w:eastAsia="en-PH"/>
+        </w:rPr>
+        <w:t xml:space="preserve">16766.17   </w:t>
+      </w:r>
+      <w:r>
+        <w:rPr>
+          <w:rFonts w:ascii="Lucida Console" w:eastAsia="Times New Roman" w:hAnsi="Lucida Console" w:cs="Courier New"/>
+          <w:color w:val="000000"/>
+          <w:sz w:val="20"/>
+          <w:szCs w:val="20"/>
+          <w:lang w:eastAsia="en-PH"/>
+        </w:rPr>
+        <w:t xml:space="preserve">   </w:t>
+      </w:r>
+      <w:r>
+        <w:rPr>
+          <w:rFonts w:ascii="Lucida Console" w:eastAsia="Times New Roman" w:hAnsi="Lucida Console" w:cs="Courier New"/>
+          <w:color w:val="000000"/>
+          <w:sz w:val="20"/>
+          <w:szCs w:val="20"/>
+          <w:lang w:eastAsia="en-PH"/>
+        </w:rPr>
+        <w:t xml:space="preserve">123154.37    48744.00   </w:t>
+      </w:r>
+      <w:r>
+        <w:rPr>
+          <w:rFonts w:ascii="Lucida Console" w:eastAsia="Times New Roman" w:hAnsi="Lucida Console" w:cs="Courier New"/>
+          <w:color w:val="000000"/>
+          <w:sz w:val="20"/>
+          <w:szCs w:val="20"/>
+          <w:lang w:eastAsia="en-PH"/>
+        </w:rPr>
+        <w:t xml:space="preserve"> </w:t>
+      </w:r>
+      <w:r>
+        <w:rPr>
+          <w:rFonts w:ascii="Lucida Console" w:eastAsia="Times New Roman" w:hAnsi="Lucida Console" w:cs="Courier New"/>
+          <w:color w:val="000000"/>
+          <w:sz w:val="20"/>
+          <w:szCs w:val="20"/>
+          <w:lang w:eastAsia="en-PH"/>
+        </w:rPr>
+        <w:t xml:space="preserve">33259.19   </w:t>
+      </w:r>
+      <w:r>
+        <w:rPr>
+          <w:rFonts w:ascii="Lucida Console" w:eastAsia="Times New Roman" w:hAnsi="Lucida Console" w:cs="Courier New"/>
+          <w:color w:val="000000"/>
+          <w:sz w:val="20"/>
+          <w:szCs w:val="20"/>
+          <w:lang w:eastAsia="en-PH"/>
+        </w:rPr>
+        <w:t xml:space="preserve"> </w:t>
+      </w:r>
+      <w:r>
+        <w:rPr>
+          <w:rFonts w:ascii="Lucida Console" w:eastAsia="Times New Roman" w:hAnsi="Lucida Console" w:cs="Courier New"/>
+          <w:color w:val="000000"/>
+          <w:sz w:val="20"/>
+          <w:szCs w:val="20"/>
+          <w:lang w:eastAsia="en-PH"/>
+        </w:rPr>
+        <w:t xml:space="preserve"> </w:t>
+      </w:r>
+      <w:r>
+        <w:rPr>
+          <w:rFonts w:ascii="Lucida Console" w:eastAsia="Times New Roman" w:hAnsi="Lucida Console" w:cs="Courier New"/>
+          <w:color w:val="000000"/>
+          <w:sz w:val="20"/>
+          <w:szCs w:val="20"/>
+          <w:lang w:eastAsia="en-PH"/>
+        </w:rPr>
+        <w:t xml:space="preserve">106096.16 </w:t>
       </w:r>
     </w:p>
     <w:p>
@@ -2010,7 +2230,67 @@
           <w:szCs w:val="20"/>
           <w:lang w:eastAsia="en-PH"/>
         </w:rPr>
-        <w:t xml:space="preserve">Region IV-A Region IV-B   Region IX    Region V   Region VI  Region VII </w:t>
+        <w:t xml:space="preserve">Region IV-A   Region IV-B   Region IX    </w:t>
+      </w:r>
+      <w:r>
+        <w:rPr>
+          <w:rFonts w:ascii="Lucida Console" w:eastAsia="Times New Roman" w:hAnsi="Lucida Console" w:cs="Courier New"/>
+          <w:color w:val="000000"/>
+          <w:sz w:val="20"/>
+          <w:szCs w:val="20"/>
+          <w:lang w:eastAsia="en-PH"/>
+        </w:rPr>
+        <w:t xml:space="preserve">Region V   </w:t>
+      </w:r>
+      <w:r>
+        <w:rPr>
+          <w:rFonts w:ascii="Lucida Console" w:eastAsia="Times New Roman" w:hAnsi="Lucida Console" w:cs="Courier New"/>
+          <w:color w:val="000000"/>
+          <w:sz w:val="20"/>
+          <w:szCs w:val="20"/>
+          <w:lang w:eastAsia="en-PH"/>
+        </w:rPr>
+        <w:t xml:space="preserve"> </w:t>
+      </w:r>
+      <w:r>
+        <w:rPr>
+          <w:rFonts w:ascii="Lucida Console" w:eastAsia="Times New Roman" w:hAnsi="Lucida Console" w:cs="Courier New"/>
+          <w:color w:val="000000"/>
+          <w:sz w:val="20"/>
+          <w:szCs w:val="20"/>
+          <w:lang w:eastAsia="en-PH"/>
+        </w:rPr>
+        <w:t xml:space="preserve">Region VI  </w:t>
+      </w:r>
+      <w:r>
+        <w:rPr>
+          <w:rFonts w:ascii="Lucida Console" w:eastAsia="Times New Roman" w:hAnsi="Lucida Console" w:cs="Courier New"/>
+          <w:color w:val="000000"/>
+          <w:sz w:val="20"/>
+          <w:szCs w:val="20"/>
+          <w:lang w:eastAsia="en-PH"/>
+        </w:rPr>
+        <w:t xml:space="preserve"> </w:t>
+      </w:r>
+      <w:r>
+        <w:rPr>
+          <w:rFonts w:ascii="Lucida Console" w:eastAsia="Times New Roman" w:hAnsi="Lucida Console" w:cs="Courier New"/>
+          <w:color w:val="000000"/>
+          <w:sz w:val="20"/>
+          <w:szCs w:val="20"/>
+          <w:lang w:eastAsia="en-PH"/>
+        </w:rPr>
+        <w:t xml:space="preserve"> </w:t>
+      </w:r>
+      <w:r>
+        <w:rPr>
+          <w:rFonts w:ascii="Lucida Console" w:eastAsia="Times New Roman" w:hAnsi="Lucida Console" w:cs="Courier New"/>
+          <w:color w:val="000000"/>
+          <w:sz w:val="20"/>
+          <w:szCs w:val="20"/>
+          <w:lang w:eastAsia="en-PH"/>
+        </w:rPr>
+        <w:t xml:space="preserve">Region VII </w:t>
       </w:r>
     </w:p>
     <w:p>
@@ -2052,7 +2332,97 @@
           <w:szCs w:val="20"/>
           <w:lang w:eastAsia="en-PH"/>
         </w:rPr>
-        <w:t xml:space="preserve">  134589.67    28510.28    35456.10    55919.11    73091.53    70609.03 </w:t>
+        <w:t xml:space="preserve">  134589.67    </w:t>
+      </w:r>
+      <w:r>
+        <w:rPr>
+          <w:rFonts w:ascii="Lucida Console" w:eastAsia="Times New Roman" w:hAnsi="Lucida Console" w:cs="Courier New"/>
+          <w:color w:val="000000"/>
+          <w:sz w:val="20"/>
+          <w:szCs w:val="20"/>
+          <w:lang w:eastAsia="en-PH"/>
+        </w:rPr>
+        <w:t xml:space="preserve"> </w:t>
+      </w:r>
+      <w:r>
+        <w:rPr>
+          <w:rFonts w:ascii="Lucida Console" w:eastAsia="Times New Roman" w:hAnsi="Lucida Console" w:cs="Courier New"/>
+          <w:color w:val="000000"/>
+          <w:sz w:val="20"/>
+          <w:szCs w:val="20"/>
+          <w:lang w:eastAsia="en-PH"/>
+        </w:rPr>
+        <w:t xml:space="preserve">28510.28    </w:t>
+      </w:r>
+      <w:r>
+        <w:rPr>
+          <w:rFonts w:ascii="Lucida Console" w:eastAsia="Times New Roman" w:hAnsi="Lucida Console" w:cs="Courier New"/>
+          <w:color w:val="000000"/>
+          <w:sz w:val="20"/>
+          <w:szCs w:val="20"/>
+          <w:lang w:eastAsia="en-PH"/>
+        </w:rPr>
+        <w:t xml:space="preserve"> </w:t>
+      </w:r>
+      <w:r>
+        <w:rPr>
+          <w:rFonts w:ascii="Lucida Console" w:eastAsia="Times New Roman" w:hAnsi="Lucida Console" w:cs="Courier New"/>
+          <w:color w:val="000000"/>
+          <w:sz w:val="20"/>
+          <w:szCs w:val="20"/>
+          <w:lang w:eastAsia="en-PH"/>
+        </w:rPr>
+        <w:t xml:space="preserve"> </w:t>
+      </w:r>
+      <w:r>
+        <w:rPr>
+          <w:rFonts w:ascii="Lucida Console" w:eastAsia="Times New Roman" w:hAnsi="Lucida Console" w:cs="Courier New"/>
+          <w:color w:val="000000"/>
+          <w:sz w:val="20"/>
+          <w:szCs w:val="20"/>
+          <w:lang w:eastAsia="en-PH"/>
+        </w:rPr>
+        <w:t xml:space="preserve">35456.10    </w:t>
+      </w:r>
+      <w:r>
+        <w:rPr>
+          <w:rFonts w:ascii="Lucida Console" w:eastAsia="Times New Roman" w:hAnsi="Lucida Console" w:cs="Courier New"/>
+          <w:color w:val="000000"/>
+          <w:sz w:val="20"/>
+          <w:szCs w:val="20"/>
+          <w:lang w:eastAsia="en-PH"/>
+        </w:rPr>
+        <w:t xml:space="preserve"> </w:t>
+      </w:r>
+      <w:r>
+        <w:rPr>
+          <w:rFonts w:ascii="Lucida Console" w:eastAsia="Times New Roman" w:hAnsi="Lucida Console" w:cs="Courier New"/>
+          <w:color w:val="000000"/>
+          <w:sz w:val="20"/>
+          <w:szCs w:val="20"/>
+          <w:lang w:eastAsia="en-PH"/>
+        </w:rPr>
+        <w:t xml:space="preserve">55919.11    73091.53    </w:t>
+      </w:r>
+      <w:r>
+        <w:rPr>
+          <w:rFonts w:ascii="Lucida Console" w:eastAsia="Times New Roman" w:hAnsi="Lucida Console" w:cs="Courier New"/>
+          <w:color w:val="000000"/>
+          <w:sz w:val="20"/>
+          <w:szCs w:val="20"/>
+          <w:lang w:eastAsia="en-PH"/>
+        </w:rPr>
+        <w:t xml:space="preserve"> </w:t>
+      </w:r>
+      <w:r>
+        <w:rPr>
+          <w:rFonts w:ascii="Lucida Console" w:eastAsia="Times New Roman" w:hAnsi="Lucida Console" w:cs="Courier New"/>
+          <w:color w:val="000000"/>
+          <w:sz w:val="20"/>
+          <w:szCs w:val="20"/>
+          <w:lang w:eastAsia="en-PH"/>
+        </w:rPr>
+        <w:t xml:space="preserve">70609.03 </w:t>
       </w:r>
     </w:p>
     <w:p>
@@ -2094,7 +2464,57 @@
           <w:szCs w:val="20"/>
           <w:lang w:eastAsia="en-PH"/>
         </w:rPr>
-        <w:t xml:space="preserve">Region VIII    Region X   Region XI  Region XII Region XIII </w:t>
+        <w:t xml:space="preserve">Region VIII   Region X      </w:t>
+      </w:r>
+      <w:r>
+        <w:rPr>
+          <w:rFonts w:ascii="Lucida Console" w:eastAsia="Times New Roman" w:hAnsi="Lucida Console" w:cs="Courier New"/>
+          <w:color w:val="000000"/>
+          <w:sz w:val="20"/>
+          <w:szCs w:val="20"/>
+          <w:lang w:eastAsia="en-PH"/>
+        </w:rPr>
+        <w:t xml:space="preserve">Region XI  </w:t>
+      </w:r>
+      <w:r>
+        <w:rPr>
+          <w:rFonts w:ascii="Lucida Console" w:eastAsia="Times New Roman" w:hAnsi="Lucida Console" w:cs="Courier New"/>
+          <w:color w:val="000000"/>
+          <w:sz w:val="20"/>
+          <w:szCs w:val="20"/>
+          <w:lang w:eastAsia="en-PH"/>
+        </w:rPr>
+        <w:t xml:space="preserve">  </w:t>
+      </w:r>
+      <w:r>
+        <w:rPr>
+          <w:rFonts w:ascii="Lucida Console" w:eastAsia="Times New Roman" w:hAnsi="Lucida Console" w:cs="Courier New"/>
+          <w:color w:val="000000"/>
+          <w:sz w:val="20"/>
+          <w:szCs w:val="20"/>
+          <w:lang w:eastAsia="en-PH"/>
+        </w:rPr>
+        <w:t xml:space="preserve">Region XII </w:t>
+      </w:r>
+      <w:r>
+        <w:rPr>
+          <w:rFonts w:ascii="Lucida Console" w:eastAsia="Times New Roman" w:hAnsi="Lucida Console" w:cs="Courier New"/>
+          <w:color w:val="000000"/>
+          <w:sz w:val="20"/>
+          <w:szCs w:val="20"/>
+          <w:lang w:eastAsia="en-PH"/>
+        </w:rPr>
+        <w:t xml:space="preserve"> </w:t>
+      </w:r>
+      <w:r>
+        <w:rPr>
+          <w:rFonts w:ascii="Lucida Console" w:eastAsia="Times New Roman" w:hAnsi="Lucida Console" w:cs="Courier New"/>
+          <w:color w:val="000000"/>
+          <w:sz w:val="20"/>
+          <w:szCs w:val="20"/>
+          <w:lang w:eastAsia="en-PH"/>
+        </w:rPr>
+        <w:t xml:space="preserve">Region XIII </w:t>
       </w:r>
     </w:p>
     <w:p>
@@ -2136,10 +2556,99 @@
           <w:szCs w:val="20"/>
           <w:lang w:eastAsia="en-PH"/>
         </w:rPr>
-        <w:t xml:space="preserve">   42146.33    44896.14    46600.27    43306.22    25074.10 </w:t>
-      </w:r>
-    </w:p>
-    <w:p/>
+        <w:t xml:space="preserve">  </w:t>
+      </w:r>
+      <w:r>
+        <w:rPr>
+          <w:rFonts w:ascii="Lucida Console" w:eastAsia="Times New Roman" w:hAnsi="Lucida Console" w:cs="Courier New"/>
+          <w:color w:val="000000"/>
+          <w:sz w:val="20"/>
+          <w:szCs w:val="20"/>
+          <w:lang w:eastAsia="en-PH"/>
+        </w:rPr>
+        <w:t xml:space="preserve">42146.33    </w:t>
+      </w:r>
+      <w:r>
+        <w:rPr>
+          <w:rFonts w:ascii="Lucida Console" w:eastAsia="Times New Roman" w:hAnsi="Lucida Console" w:cs="Courier New"/>
+          <w:color w:val="000000"/>
+          <w:sz w:val="20"/>
+          <w:szCs w:val="20"/>
+          <w:lang w:eastAsia="en-PH"/>
+        </w:rPr>
+        <w:t xml:space="preserve"> </w:t>
+      </w:r>
+      <w:r>
+        <w:rPr>
+          <w:rFonts w:ascii="Lucida Console" w:eastAsia="Times New Roman" w:hAnsi="Lucida Console" w:cs="Courier New"/>
+          <w:color w:val="000000"/>
+          <w:sz w:val="20"/>
+          <w:szCs w:val="20"/>
+          <w:lang w:eastAsia="en-PH"/>
+        </w:rPr>
+        <w:t xml:space="preserve"> </w:t>
+      </w:r>
+      <w:r>
+        <w:rPr>
+          <w:rFonts w:ascii="Lucida Console" w:eastAsia="Times New Roman" w:hAnsi="Lucida Console" w:cs="Courier New"/>
+          <w:color w:val="000000"/>
+          <w:sz w:val="20"/>
+          <w:szCs w:val="20"/>
+          <w:lang w:eastAsia="en-PH"/>
+        </w:rPr>
+        <w:t xml:space="preserve">44896.14    </w:t>
+      </w:r>
+      <w:r>
+        <w:rPr>
+          <w:rFonts w:ascii="Lucida Console" w:eastAsia="Times New Roman" w:hAnsi="Lucida Console" w:cs="Courier New"/>
+          <w:color w:val="000000"/>
+          <w:sz w:val="20"/>
+          <w:szCs w:val="20"/>
+          <w:lang w:eastAsia="en-PH"/>
+        </w:rPr>
+        <w:t xml:space="preserve"> </w:t>
+      </w:r>
+      <w:r>
+        <w:rPr>
+          <w:rFonts w:ascii="Lucida Console" w:eastAsia="Times New Roman" w:hAnsi="Lucida Console" w:cs="Courier New"/>
+          <w:color w:val="000000"/>
+          <w:sz w:val="20"/>
+          <w:szCs w:val="20"/>
+          <w:lang w:eastAsia="en-PH"/>
+        </w:rPr>
+        <w:t xml:space="preserve"> </w:t>
+      </w:r>
+      <w:r>
+        <w:rPr>
+          <w:rFonts w:ascii="Lucida Console" w:eastAsia="Times New Roman" w:hAnsi="Lucida Console" w:cs="Courier New"/>
+          <w:color w:val="000000"/>
+          <w:sz w:val="20"/>
+          <w:szCs w:val="20"/>
+          <w:lang w:eastAsia="en-PH"/>
+        </w:rPr>
+        <w:t xml:space="preserve">46600.27    </w:t>
+      </w:r>
+      <w:r>
+        <w:rPr>
+          <w:rFonts w:ascii="Lucida Console" w:eastAsia="Times New Roman" w:hAnsi="Lucida Console" w:cs="Courier New"/>
+          <w:color w:val="000000"/>
+          <w:sz w:val="20"/>
+          <w:szCs w:val="20"/>
+          <w:lang w:eastAsia="en-PH"/>
+        </w:rPr>
+        <w:t xml:space="preserve"> </w:t>
+      </w:r>
+      <w:r>
+        <w:rPr>
+          <w:rFonts w:ascii="Lucida Console" w:eastAsia="Times New Roman" w:hAnsi="Lucida Console" w:cs="Courier New"/>
+          <w:color w:val="000000"/>
+          <w:sz w:val="20"/>
+          <w:szCs w:val="20"/>
+          <w:lang w:eastAsia="en-PH"/>
+        </w:rPr>
+        <w:t xml:space="preserve">43306.22    25074.10 </w:t>
+      </w:r>
+    </w:p>
     <w:p>
       <w:pPr>
         <w:shd w:val="clear" w:color="auto" w:fill="FFFFFF"/>
@@ -2171,6 +2680,38 @@
           <w:lang w:eastAsia="en-PH"/>
         </w:rPr>
       </w:pPr>
+    </w:p>
+    <w:p>
+      <w:pPr>
+        <w:shd w:val="clear" w:color="auto" w:fill="FFFFFF"/>
+        <w:tabs>
+          <w:tab w:val="left" w:pos="916"/>
+          <w:tab w:val="left" w:pos="1832"/>
+          <w:tab w:val="left" w:pos="2748"/>
+          <w:tab w:val="left" w:pos="3664"/>
+          <w:tab w:val="left" w:pos="4580"/>
+          <w:tab w:val="left" w:pos="5496"/>
+          <w:tab w:val="left" w:pos="6412"/>
+          <w:tab w:val="left" w:pos="7328"/>
+          <w:tab w:val="left" w:pos="8244"/>
+          <w:tab w:val="left" w:pos="9160"/>
+          <w:tab w:val="left" w:pos="10076"/>
+          <w:tab w:val="left" w:pos="10992"/>
+          <w:tab w:val="left" w:pos="11908"/>
+          <w:tab w:val="left" w:pos="12824"/>
+          <w:tab w:val="left" w:pos="13740"/>
+          <w:tab w:val="left" w:pos="14656"/>
+        </w:tabs>
+        <w:wordWrap w:val="0"/>
+        <w:spacing w:after="0" w:line="225" w:lineRule="atLeast"/>
+        <w:rPr>
+          <w:rFonts w:ascii="Lucida Console" w:eastAsia="Times New Roman" w:hAnsi="Lucida Console" w:cs="Courier New"/>
+          <w:color w:val="000000"/>
+          <w:sz w:val="20"/>
+          <w:szCs w:val="20"/>
+          <w:lang w:eastAsia="en-PH"/>
+        </w:rPr>
+      </w:pPr>
       <w:r>
         <w:rPr>
           <w:rFonts w:ascii="Lucida Console" w:eastAsia="Times New Roman" w:hAnsi="Lucida Console" w:cs="Courier New"/>
@@ -2219,9 +2760,9 @@
         </w:rPr>
         <w:drawing>
           <wp:inline distT="0" distB="0" distL="0" distR="0">
-            <wp:extent cx="5991225" cy="2640965"/>
-            <wp:effectExtent l="0" t="0" r="9525" b="6985"/>
-            <wp:docPr id="8" name="Picture 8"/>
+            <wp:extent cx="5943600" cy="2965450"/>
+            <wp:effectExtent l="0" t="0" r="0" b="6350"/>
+            <wp:docPr id="7" name="Picture 7"/>
             <wp:cNvGraphicFramePr>
               <a:graphicFrameLocks xmlns:a="http://schemas.openxmlformats.org/drawingml/2006/main" noChangeAspect="1"/>
             </wp:cNvGraphicFramePr>
@@ -2229,7 +2770,7 @@
               <a:graphicData uri="http://schemas.openxmlformats.org/drawingml/2006/picture">
                 <pic:pic xmlns:pic="http://schemas.openxmlformats.org/drawingml/2006/picture">
                   <pic:nvPicPr>
-                    <pic:cNvPr id="8" name="E6C3003.tmp"/>
+                    <pic:cNvPr id="7" name="4A0FC53.tmp"/>
                     <pic:cNvPicPr/>
                   </pic:nvPicPr>
                   <pic:blipFill>
@@ -2247,7 +2788,7 @@
                   <pic:spPr>
                     <a:xfrm>
                       <a:off x="0" y="0"/>
-                      <a:ext cx="5991225" cy="2640965"/>
+                      <a:ext cx="5943600" cy="2965450"/>
                     </a:xfrm>
                     <a:prstGeom prst="rect">
                       <a:avLst/>
@@ -2260,12 +2801,1485 @@
         </w:drawing>
       </w:r>
     </w:p>
+    <w:p>
+      <w:pPr>
+        <w:shd w:val="clear" w:color="auto" w:fill="FFFFFF"/>
+        <w:tabs>
+          <w:tab w:val="left" w:pos="916"/>
+          <w:tab w:val="left" w:pos="1832"/>
+          <w:tab w:val="left" w:pos="2748"/>
+          <w:tab w:val="left" w:pos="3664"/>
+          <w:tab w:val="left" w:pos="4580"/>
+          <w:tab w:val="left" w:pos="5496"/>
+          <w:tab w:val="left" w:pos="6412"/>
+          <w:tab w:val="left" w:pos="7328"/>
+          <w:tab w:val="left" w:pos="8244"/>
+          <w:tab w:val="left" w:pos="9160"/>
+          <w:tab w:val="left" w:pos="10076"/>
+          <w:tab w:val="left" w:pos="10992"/>
+          <w:tab w:val="left" w:pos="11908"/>
+          <w:tab w:val="left" w:pos="12824"/>
+          <w:tab w:val="left" w:pos="13740"/>
+          <w:tab w:val="left" w:pos="14656"/>
+        </w:tabs>
+        <w:wordWrap w:val="0"/>
+        <w:spacing w:after="0" w:line="225" w:lineRule="atLeast"/>
+      </w:pPr>
+    </w:p>
+    <w:p>
+      <w:pPr>
+        <w:shd w:val="clear" w:color="auto" w:fill="FFFFFF"/>
+        <w:tabs>
+          <w:tab w:val="left" w:pos="916"/>
+          <w:tab w:val="left" w:pos="1832"/>
+          <w:tab w:val="left" w:pos="2748"/>
+          <w:tab w:val="left" w:pos="3664"/>
+          <w:tab w:val="left" w:pos="4580"/>
+          <w:tab w:val="left" w:pos="5496"/>
+          <w:tab w:val="left" w:pos="6412"/>
+          <w:tab w:val="left" w:pos="7328"/>
+          <w:tab w:val="left" w:pos="8244"/>
+          <w:tab w:val="left" w:pos="9160"/>
+          <w:tab w:val="left" w:pos="10076"/>
+          <w:tab w:val="left" w:pos="10992"/>
+          <w:tab w:val="left" w:pos="11908"/>
+          <w:tab w:val="left" w:pos="12824"/>
+          <w:tab w:val="left" w:pos="13740"/>
+          <w:tab w:val="left" w:pos="14656"/>
+        </w:tabs>
+        <w:wordWrap w:val="0"/>
+        <w:spacing w:after="0" w:line="225" w:lineRule="atLeast"/>
+      </w:pPr>
+    </w:p>
+    <w:p>
+      <w:pPr>
+        <w:shd w:val="clear" w:color="auto" w:fill="FFFFFF"/>
+        <w:tabs>
+          <w:tab w:val="left" w:pos="916"/>
+          <w:tab w:val="left" w:pos="1832"/>
+          <w:tab w:val="left" w:pos="2748"/>
+          <w:tab w:val="left" w:pos="3664"/>
+          <w:tab w:val="left" w:pos="4580"/>
+          <w:tab w:val="left" w:pos="5496"/>
+          <w:tab w:val="left" w:pos="6412"/>
+          <w:tab w:val="left" w:pos="7328"/>
+          <w:tab w:val="left" w:pos="8244"/>
+          <w:tab w:val="left" w:pos="9160"/>
+          <w:tab w:val="left" w:pos="10076"/>
+          <w:tab w:val="left" w:pos="10992"/>
+          <w:tab w:val="left" w:pos="11908"/>
+          <w:tab w:val="left" w:pos="12824"/>
+          <w:tab w:val="left" w:pos="13740"/>
+          <w:tab w:val="left" w:pos="14656"/>
+        </w:tabs>
+        <w:wordWrap w:val="0"/>
+        <w:spacing w:after="0" w:line="225" w:lineRule="atLeast"/>
+      </w:pPr>
+    </w:p>
+    <w:p>
+      <w:pPr>
+        <w:shd w:val="clear" w:color="auto" w:fill="FFFFFF"/>
+        <w:tabs>
+          <w:tab w:val="left" w:pos="916"/>
+          <w:tab w:val="left" w:pos="1832"/>
+          <w:tab w:val="left" w:pos="2748"/>
+          <w:tab w:val="left" w:pos="3664"/>
+          <w:tab w:val="left" w:pos="4580"/>
+          <w:tab w:val="left" w:pos="5496"/>
+          <w:tab w:val="left" w:pos="6412"/>
+          <w:tab w:val="left" w:pos="7328"/>
+          <w:tab w:val="left" w:pos="8244"/>
+          <w:tab w:val="left" w:pos="9160"/>
+          <w:tab w:val="left" w:pos="10076"/>
+          <w:tab w:val="left" w:pos="10992"/>
+          <w:tab w:val="left" w:pos="11908"/>
+          <w:tab w:val="left" w:pos="12824"/>
+          <w:tab w:val="left" w:pos="13740"/>
+          <w:tab w:val="left" w:pos="14656"/>
+        </w:tabs>
+        <w:wordWrap w:val="0"/>
+        <w:spacing w:after="0" w:line="225" w:lineRule="atLeast"/>
+      </w:pPr>
+    </w:p>
+    <w:p>
+      <w:pPr>
+        <w:shd w:val="clear" w:color="auto" w:fill="FFFFFF"/>
+        <w:tabs>
+          <w:tab w:val="left" w:pos="916"/>
+          <w:tab w:val="left" w:pos="1832"/>
+          <w:tab w:val="left" w:pos="2748"/>
+          <w:tab w:val="left" w:pos="3664"/>
+          <w:tab w:val="left" w:pos="4580"/>
+          <w:tab w:val="left" w:pos="5496"/>
+          <w:tab w:val="left" w:pos="6412"/>
+          <w:tab w:val="left" w:pos="7328"/>
+          <w:tab w:val="left" w:pos="8244"/>
+          <w:tab w:val="left" w:pos="9160"/>
+          <w:tab w:val="left" w:pos="10076"/>
+          <w:tab w:val="left" w:pos="10992"/>
+          <w:tab w:val="left" w:pos="11908"/>
+          <w:tab w:val="left" w:pos="12824"/>
+          <w:tab w:val="left" w:pos="13740"/>
+          <w:tab w:val="left" w:pos="14656"/>
+        </w:tabs>
+        <w:wordWrap w:val="0"/>
+        <w:spacing w:after="0" w:line="225" w:lineRule="atLeast"/>
+      </w:pPr>
+    </w:p>
+    <w:p>
+      <w:pPr>
+        <w:shd w:val="clear" w:color="auto" w:fill="FFFFFF"/>
+        <w:tabs>
+          <w:tab w:val="left" w:pos="916"/>
+          <w:tab w:val="left" w:pos="1832"/>
+          <w:tab w:val="left" w:pos="2748"/>
+          <w:tab w:val="left" w:pos="3664"/>
+          <w:tab w:val="left" w:pos="4580"/>
+          <w:tab w:val="left" w:pos="5496"/>
+          <w:tab w:val="left" w:pos="6412"/>
+          <w:tab w:val="left" w:pos="7328"/>
+          <w:tab w:val="left" w:pos="8244"/>
+          <w:tab w:val="left" w:pos="9160"/>
+          <w:tab w:val="left" w:pos="10076"/>
+          <w:tab w:val="left" w:pos="10992"/>
+          <w:tab w:val="left" w:pos="11908"/>
+          <w:tab w:val="left" w:pos="12824"/>
+          <w:tab w:val="left" w:pos="13740"/>
+          <w:tab w:val="left" w:pos="14656"/>
+        </w:tabs>
+        <w:wordWrap w:val="0"/>
+        <w:spacing w:after="0" w:line="225" w:lineRule="atLeast"/>
+      </w:pPr>
+    </w:p>
+    <w:p>
+      <w:pPr>
+        <w:shd w:val="clear" w:color="auto" w:fill="FFFFFF"/>
+        <w:tabs>
+          <w:tab w:val="left" w:pos="916"/>
+          <w:tab w:val="left" w:pos="1832"/>
+          <w:tab w:val="left" w:pos="2748"/>
+          <w:tab w:val="left" w:pos="3664"/>
+          <w:tab w:val="left" w:pos="4580"/>
+          <w:tab w:val="left" w:pos="5496"/>
+          <w:tab w:val="left" w:pos="6412"/>
+          <w:tab w:val="left" w:pos="7328"/>
+          <w:tab w:val="left" w:pos="8244"/>
+          <w:tab w:val="left" w:pos="9160"/>
+          <w:tab w:val="left" w:pos="10076"/>
+          <w:tab w:val="left" w:pos="10992"/>
+          <w:tab w:val="left" w:pos="11908"/>
+          <w:tab w:val="left" w:pos="12824"/>
+          <w:tab w:val="left" w:pos="13740"/>
+          <w:tab w:val="left" w:pos="14656"/>
+        </w:tabs>
+        <w:wordWrap w:val="0"/>
+        <w:spacing w:after="0" w:line="225" w:lineRule="atLeast"/>
+      </w:pPr>
+    </w:p>
+    <w:p>
+      <w:pPr>
+        <w:shd w:val="clear" w:color="auto" w:fill="FFFFFF"/>
+        <w:tabs>
+          <w:tab w:val="left" w:pos="916"/>
+          <w:tab w:val="left" w:pos="1832"/>
+          <w:tab w:val="left" w:pos="2748"/>
+          <w:tab w:val="left" w:pos="3664"/>
+          <w:tab w:val="left" w:pos="4580"/>
+          <w:tab w:val="left" w:pos="5496"/>
+          <w:tab w:val="left" w:pos="6412"/>
+          <w:tab w:val="left" w:pos="7328"/>
+          <w:tab w:val="left" w:pos="8244"/>
+          <w:tab w:val="left" w:pos="9160"/>
+          <w:tab w:val="left" w:pos="10076"/>
+          <w:tab w:val="left" w:pos="10992"/>
+          <w:tab w:val="left" w:pos="11908"/>
+          <w:tab w:val="left" w:pos="12824"/>
+          <w:tab w:val="left" w:pos="13740"/>
+          <w:tab w:val="left" w:pos="14656"/>
+        </w:tabs>
+        <w:wordWrap w:val="0"/>
+        <w:spacing w:after="0" w:line="225" w:lineRule="atLeast"/>
+      </w:pPr>
+    </w:p>
+    <w:p>
+      <w:pPr>
+        <w:shd w:val="clear" w:color="auto" w:fill="FFFFFF"/>
+        <w:tabs>
+          <w:tab w:val="left" w:pos="916"/>
+          <w:tab w:val="left" w:pos="1832"/>
+          <w:tab w:val="left" w:pos="2748"/>
+          <w:tab w:val="left" w:pos="3664"/>
+          <w:tab w:val="left" w:pos="4580"/>
+          <w:tab w:val="left" w:pos="5496"/>
+          <w:tab w:val="left" w:pos="6412"/>
+          <w:tab w:val="left" w:pos="7328"/>
+          <w:tab w:val="left" w:pos="8244"/>
+          <w:tab w:val="left" w:pos="9160"/>
+          <w:tab w:val="left" w:pos="10076"/>
+          <w:tab w:val="left" w:pos="10992"/>
+          <w:tab w:val="left" w:pos="11908"/>
+          <w:tab w:val="left" w:pos="12824"/>
+          <w:tab w:val="left" w:pos="13740"/>
+          <w:tab w:val="left" w:pos="14656"/>
+        </w:tabs>
+        <w:wordWrap w:val="0"/>
+        <w:spacing w:after="0" w:line="225" w:lineRule="atLeast"/>
+      </w:pPr>
+    </w:p>
+    <w:p>
+      <w:pPr>
+        <w:shd w:val="clear" w:color="auto" w:fill="FFFFFF"/>
+        <w:tabs>
+          <w:tab w:val="left" w:pos="916"/>
+          <w:tab w:val="left" w:pos="1832"/>
+          <w:tab w:val="left" w:pos="2748"/>
+          <w:tab w:val="left" w:pos="3664"/>
+          <w:tab w:val="left" w:pos="4580"/>
+          <w:tab w:val="left" w:pos="5496"/>
+          <w:tab w:val="left" w:pos="6412"/>
+          <w:tab w:val="left" w:pos="7328"/>
+          <w:tab w:val="left" w:pos="8244"/>
+          <w:tab w:val="left" w:pos="9160"/>
+          <w:tab w:val="left" w:pos="10076"/>
+          <w:tab w:val="left" w:pos="10992"/>
+          <w:tab w:val="left" w:pos="11908"/>
+          <w:tab w:val="left" w:pos="12824"/>
+          <w:tab w:val="left" w:pos="13740"/>
+          <w:tab w:val="left" w:pos="14656"/>
+        </w:tabs>
+        <w:wordWrap w:val="0"/>
+        <w:spacing w:after="0" w:line="225" w:lineRule="atLeast"/>
+      </w:pPr>
+    </w:p>
+    <w:p>
+      <w:pPr>
+        <w:shd w:val="clear" w:color="auto" w:fill="FFFFFF"/>
+        <w:tabs>
+          <w:tab w:val="left" w:pos="916"/>
+          <w:tab w:val="left" w:pos="1832"/>
+          <w:tab w:val="left" w:pos="2748"/>
+          <w:tab w:val="left" w:pos="3664"/>
+          <w:tab w:val="left" w:pos="4580"/>
+          <w:tab w:val="left" w:pos="5496"/>
+          <w:tab w:val="left" w:pos="6412"/>
+          <w:tab w:val="left" w:pos="7328"/>
+          <w:tab w:val="left" w:pos="8244"/>
+          <w:tab w:val="left" w:pos="9160"/>
+          <w:tab w:val="left" w:pos="10076"/>
+          <w:tab w:val="left" w:pos="10992"/>
+          <w:tab w:val="left" w:pos="11908"/>
+          <w:tab w:val="left" w:pos="12824"/>
+          <w:tab w:val="left" w:pos="13740"/>
+          <w:tab w:val="left" w:pos="14656"/>
+        </w:tabs>
+        <w:wordWrap w:val="0"/>
+        <w:spacing w:after="0" w:line="225" w:lineRule="atLeast"/>
+      </w:pPr>
+    </w:p>
+    <w:p>
+      <w:pPr>
+        <w:shd w:val="clear" w:color="auto" w:fill="FFFFFF"/>
+        <w:tabs>
+          <w:tab w:val="left" w:pos="916"/>
+          <w:tab w:val="left" w:pos="1832"/>
+          <w:tab w:val="left" w:pos="2748"/>
+          <w:tab w:val="left" w:pos="3664"/>
+          <w:tab w:val="left" w:pos="4580"/>
+          <w:tab w:val="left" w:pos="5496"/>
+          <w:tab w:val="left" w:pos="6412"/>
+          <w:tab w:val="left" w:pos="7328"/>
+          <w:tab w:val="left" w:pos="8244"/>
+          <w:tab w:val="left" w:pos="9160"/>
+          <w:tab w:val="left" w:pos="10076"/>
+          <w:tab w:val="left" w:pos="10992"/>
+          <w:tab w:val="left" w:pos="11908"/>
+          <w:tab w:val="left" w:pos="12824"/>
+          <w:tab w:val="left" w:pos="13740"/>
+          <w:tab w:val="left" w:pos="14656"/>
+        </w:tabs>
+        <w:wordWrap w:val="0"/>
+        <w:spacing w:after="0" w:line="225" w:lineRule="atLeast"/>
+      </w:pPr>
+    </w:p>
+    <w:p>
+      <w:pPr>
+        <w:shd w:val="clear" w:color="auto" w:fill="FFFFFF"/>
+        <w:tabs>
+          <w:tab w:val="left" w:pos="916"/>
+          <w:tab w:val="left" w:pos="1832"/>
+          <w:tab w:val="left" w:pos="2748"/>
+          <w:tab w:val="left" w:pos="3664"/>
+          <w:tab w:val="left" w:pos="4580"/>
+          <w:tab w:val="left" w:pos="5496"/>
+          <w:tab w:val="left" w:pos="6412"/>
+          <w:tab w:val="left" w:pos="7328"/>
+          <w:tab w:val="left" w:pos="8244"/>
+          <w:tab w:val="left" w:pos="9160"/>
+          <w:tab w:val="left" w:pos="10076"/>
+          <w:tab w:val="left" w:pos="10992"/>
+          <w:tab w:val="left" w:pos="11908"/>
+          <w:tab w:val="left" w:pos="12824"/>
+          <w:tab w:val="left" w:pos="13740"/>
+          <w:tab w:val="left" w:pos="14656"/>
+        </w:tabs>
+        <w:wordWrap w:val="0"/>
+        <w:spacing w:after="0" w:line="225" w:lineRule="atLeast"/>
+        <w:rPr>
+          <w:rFonts w:ascii="Lucida Console" w:eastAsia="Times New Roman" w:hAnsi="Lucida Console" w:cs="Courier New"/>
+          <w:color w:val="000000"/>
+          <w:sz w:val="20"/>
+          <w:szCs w:val="20"/>
+          <w:lang w:eastAsia="en-PH"/>
+        </w:rPr>
+      </w:pPr>
+      <w:r>
+        <w:rPr>
+          <w:rFonts w:ascii="Lucida Console" w:eastAsia="Times New Roman" w:hAnsi="Lucida Console" w:cs="Courier New"/>
+          <w:color w:val="0000FF"/>
+          <w:sz w:val="20"/>
+          <w:szCs w:val="20"/>
+          <w:lang w:eastAsia="en-PH"/>
+        </w:rPr>
+        <w:t>&gt; population2015=tapply(DataV3$Population2015,DataV3$RegionalDesignation,FUN=sum,na.rm=TRUE)</w:t>
+      </w:r>
+    </w:p>
+    <w:p>
+      <w:pPr>
+        <w:shd w:val="clear" w:color="auto" w:fill="FFFFFF"/>
+        <w:tabs>
+          <w:tab w:val="left" w:pos="916"/>
+          <w:tab w:val="left" w:pos="1832"/>
+          <w:tab w:val="left" w:pos="2748"/>
+          <w:tab w:val="left" w:pos="3664"/>
+          <w:tab w:val="left" w:pos="4580"/>
+          <w:tab w:val="left" w:pos="5496"/>
+          <w:tab w:val="left" w:pos="6412"/>
+          <w:tab w:val="left" w:pos="7328"/>
+          <w:tab w:val="left" w:pos="8244"/>
+          <w:tab w:val="left" w:pos="9160"/>
+          <w:tab w:val="left" w:pos="10076"/>
+          <w:tab w:val="left" w:pos="10992"/>
+          <w:tab w:val="left" w:pos="11908"/>
+          <w:tab w:val="left" w:pos="12824"/>
+          <w:tab w:val="left" w:pos="13740"/>
+          <w:tab w:val="left" w:pos="14656"/>
+        </w:tabs>
+        <w:wordWrap w:val="0"/>
+        <w:spacing w:after="0" w:line="225" w:lineRule="atLeast"/>
+        <w:rPr>
+          <w:rFonts w:ascii="Lucida Console" w:eastAsia="Times New Roman" w:hAnsi="Lucida Console" w:cs="Courier New"/>
+          <w:color w:val="000000"/>
+          <w:sz w:val="20"/>
+          <w:szCs w:val="20"/>
+          <w:lang w:eastAsia="en-PH"/>
+        </w:rPr>
+      </w:pPr>
+      <w:r>
+        <w:rPr>
+          <w:rFonts w:ascii="Lucida Console" w:eastAsia="Times New Roman" w:hAnsi="Lucida Console" w:cs="Courier New"/>
+          <w:color w:val="0000FF"/>
+          <w:sz w:val="20"/>
+          <w:szCs w:val="20"/>
+          <w:lang w:eastAsia="en-PH"/>
+        </w:rPr>
+        <w:t>&gt; population2015</w:t>
+      </w:r>
+    </w:p>
+    <w:p>
+      <w:pPr>
+        <w:shd w:val="clear" w:color="auto" w:fill="FFFFFF"/>
+        <w:tabs>
+          <w:tab w:val="left" w:pos="916"/>
+          <w:tab w:val="left" w:pos="1832"/>
+          <w:tab w:val="left" w:pos="2748"/>
+          <w:tab w:val="left" w:pos="3664"/>
+          <w:tab w:val="left" w:pos="4580"/>
+          <w:tab w:val="left" w:pos="5496"/>
+          <w:tab w:val="left" w:pos="6412"/>
+          <w:tab w:val="left" w:pos="7328"/>
+          <w:tab w:val="left" w:pos="8244"/>
+          <w:tab w:val="left" w:pos="9160"/>
+          <w:tab w:val="left" w:pos="10076"/>
+          <w:tab w:val="left" w:pos="10992"/>
+          <w:tab w:val="left" w:pos="11908"/>
+          <w:tab w:val="left" w:pos="12824"/>
+          <w:tab w:val="left" w:pos="13740"/>
+          <w:tab w:val="left" w:pos="14656"/>
+        </w:tabs>
+        <w:wordWrap w:val="0"/>
+        <w:spacing w:after="0" w:line="225" w:lineRule="atLeast"/>
+      </w:pPr>
+    </w:p>
+    <w:p>
+      <w:pPr>
+        <w:shd w:val="clear" w:color="auto" w:fill="FFFFFF"/>
+        <w:tabs>
+          <w:tab w:val="left" w:pos="916"/>
+          <w:tab w:val="left" w:pos="1832"/>
+          <w:tab w:val="left" w:pos="2748"/>
+          <w:tab w:val="left" w:pos="3664"/>
+          <w:tab w:val="left" w:pos="4580"/>
+          <w:tab w:val="left" w:pos="5496"/>
+          <w:tab w:val="left" w:pos="6412"/>
+          <w:tab w:val="left" w:pos="7328"/>
+          <w:tab w:val="left" w:pos="8244"/>
+          <w:tab w:val="left" w:pos="9160"/>
+          <w:tab w:val="left" w:pos="10076"/>
+          <w:tab w:val="left" w:pos="10992"/>
+          <w:tab w:val="left" w:pos="11908"/>
+          <w:tab w:val="left" w:pos="12824"/>
+          <w:tab w:val="left" w:pos="13740"/>
+          <w:tab w:val="left" w:pos="14656"/>
+        </w:tabs>
+        <w:wordWrap w:val="0"/>
+        <w:spacing w:after="0" w:line="225" w:lineRule="atLeast"/>
+        <w:rPr>
+          <w:rFonts w:ascii="Lucida Console" w:eastAsia="Times New Roman" w:hAnsi="Lucida Console" w:cs="Courier New"/>
+          <w:color w:val="000000"/>
+          <w:sz w:val="20"/>
+          <w:szCs w:val="20"/>
+          <w:lang w:eastAsia="en-PH"/>
+        </w:rPr>
+      </w:pPr>
+      <w:r>
+        <w:rPr>
+          <w:rFonts w:ascii="Lucida Console" w:eastAsia="Times New Roman" w:hAnsi="Lucida Console" w:cs="Courier New"/>
+          <w:color w:val="000000"/>
+          <w:sz w:val="20"/>
+          <w:szCs w:val="20"/>
+          <w:lang w:eastAsia="en-PH"/>
+        </w:rPr>
+        <w:t xml:space="preserve">ARMM         </w:t>
+      </w:r>
+      <w:r>
+        <w:rPr>
+          <w:rFonts w:ascii="Lucida Console" w:eastAsia="Times New Roman" w:hAnsi="Lucida Console" w:cs="Courier New"/>
+          <w:color w:val="000000"/>
+          <w:sz w:val="20"/>
+          <w:szCs w:val="20"/>
+          <w:lang w:eastAsia="en-PH"/>
+        </w:rPr>
+        <w:t xml:space="preserve"> </w:t>
+      </w:r>
+      <w:r>
+        <w:rPr>
+          <w:rFonts w:ascii="Lucida Console" w:eastAsia="Times New Roman" w:hAnsi="Lucida Console" w:cs="Courier New"/>
+          <w:color w:val="000000"/>
+          <w:sz w:val="20"/>
+          <w:szCs w:val="20"/>
+          <w:lang w:eastAsia="en-PH"/>
+        </w:rPr>
+        <w:t xml:space="preserve">CAR         </w:t>
+      </w:r>
+      <w:r>
+        <w:rPr>
+          <w:rFonts w:ascii="Lucida Console" w:eastAsia="Times New Roman" w:hAnsi="Lucida Console" w:cs="Courier New"/>
+          <w:color w:val="000000"/>
+          <w:sz w:val="20"/>
+          <w:szCs w:val="20"/>
+          <w:lang w:eastAsia="en-PH"/>
+        </w:rPr>
+        <w:t xml:space="preserve">  </w:t>
+      </w:r>
+      <w:r>
+        <w:rPr>
+          <w:rFonts w:ascii="Lucida Console" w:eastAsia="Times New Roman" w:hAnsi="Lucida Console" w:cs="Courier New"/>
+          <w:color w:val="000000"/>
+          <w:sz w:val="20"/>
+          <w:szCs w:val="20"/>
+          <w:lang w:eastAsia="en-PH"/>
+        </w:rPr>
+        <w:t xml:space="preserve">NCR    </w:t>
+      </w:r>
+      <w:r>
+        <w:rPr>
+          <w:rFonts w:ascii="Lucida Console" w:eastAsia="Times New Roman" w:hAnsi="Lucida Console" w:cs="Courier New"/>
+          <w:color w:val="000000"/>
+          <w:sz w:val="20"/>
+          <w:szCs w:val="20"/>
+          <w:lang w:eastAsia="en-PH"/>
+        </w:rPr>
+        <w:t xml:space="preserve">      </w:t>
+      </w:r>
+      <w:r>
+        <w:rPr>
+          <w:rFonts w:ascii="Lucida Console" w:eastAsia="Times New Roman" w:hAnsi="Lucida Console" w:cs="Courier New"/>
+          <w:color w:val="000000"/>
+          <w:sz w:val="20"/>
+          <w:szCs w:val="20"/>
+          <w:lang w:eastAsia="en-PH"/>
+        </w:rPr>
+        <w:t xml:space="preserve">Region I   </w:t>
+      </w:r>
+      <w:r>
+        <w:rPr>
+          <w:rFonts w:ascii="Lucida Console" w:eastAsia="Times New Roman" w:hAnsi="Lucida Console" w:cs="Courier New"/>
+          <w:color w:val="000000"/>
+          <w:sz w:val="20"/>
+          <w:szCs w:val="20"/>
+          <w:lang w:eastAsia="en-PH"/>
+        </w:rPr>
+        <w:t xml:space="preserve"> </w:t>
+      </w:r>
+      <w:r>
+        <w:rPr>
+          <w:rFonts w:ascii="Lucida Console" w:eastAsia="Times New Roman" w:hAnsi="Lucida Console" w:cs="Courier New"/>
+          <w:color w:val="000000"/>
+          <w:sz w:val="20"/>
+          <w:szCs w:val="20"/>
+          <w:lang w:eastAsia="en-PH"/>
+        </w:rPr>
+        <w:t xml:space="preserve">Region II  </w:t>
+      </w:r>
+      <w:r>
+        <w:rPr>
+          <w:rFonts w:ascii="Lucida Console" w:eastAsia="Times New Roman" w:hAnsi="Lucida Console" w:cs="Courier New"/>
+          <w:color w:val="000000"/>
+          <w:sz w:val="20"/>
+          <w:szCs w:val="20"/>
+          <w:lang w:eastAsia="en-PH"/>
+        </w:rPr>
+        <w:t xml:space="preserve">  </w:t>
+      </w:r>
+      <w:r>
+        <w:rPr>
+          <w:rFonts w:ascii="Lucida Console" w:eastAsia="Times New Roman" w:hAnsi="Lucida Console" w:cs="Courier New"/>
+          <w:color w:val="000000"/>
+          <w:sz w:val="20"/>
+          <w:szCs w:val="20"/>
+          <w:lang w:eastAsia="en-PH"/>
+        </w:rPr>
+        <w:t xml:space="preserve">Region III </w:t>
+      </w:r>
+    </w:p>
+    <w:p>
+      <w:pPr>
+        <w:shd w:val="clear" w:color="auto" w:fill="FFFFFF"/>
+        <w:tabs>
+          <w:tab w:val="left" w:pos="916"/>
+          <w:tab w:val="left" w:pos="1832"/>
+          <w:tab w:val="left" w:pos="2748"/>
+          <w:tab w:val="left" w:pos="3664"/>
+          <w:tab w:val="left" w:pos="4580"/>
+          <w:tab w:val="left" w:pos="5496"/>
+          <w:tab w:val="left" w:pos="6412"/>
+          <w:tab w:val="left" w:pos="7328"/>
+          <w:tab w:val="left" w:pos="8244"/>
+          <w:tab w:val="left" w:pos="9160"/>
+          <w:tab w:val="left" w:pos="10076"/>
+          <w:tab w:val="left" w:pos="10992"/>
+          <w:tab w:val="left" w:pos="11908"/>
+          <w:tab w:val="left" w:pos="12824"/>
+          <w:tab w:val="left" w:pos="13740"/>
+          <w:tab w:val="left" w:pos="14656"/>
+        </w:tabs>
+        <w:wordWrap w:val="0"/>
+        <w:spacing w:after="0" w:line="225" w:lineRule="atLeast"/>
+        <w:rPr>
+          <w:rFonts w:ascii="Lucida Console" w:eastAsia="Times New Roman" w:hAnsi="Lucida Console" w:cs="Courier New"/>
+          <w:color w:val="000000"/>
+          <w:sz w:val="20"/>
+          <w:szCs w:val="20"/>
+          <w:lang w:eastAsia="en-PH"/>
+        </w:rPr>
+      </w:pPr>
+      <w:r>
+        <w:rPr>
+          <w:rFonts w:ascii="Lucida Console" w:eastAsia="Times New Roman" w:hAnsi="Lucida Console" w:cs="Courier New"/>
+          <w:color w:val="000000"/>
+          <w:sz w:val="20"/>
+          <w:szCs w:val="20"/>
+          <w:lang w:eastAsia="en-PH"/>
+        </w:rPr>
+        <w:t xml:space="preserve">  </w:t>
+      </w:r>
+      <w:r>
+        <w:rPr>
+          <w:rFonts w:ascii="Lucida Console" w:eastAsia="Times New Roman" w:hAnsi="Lucida Console" w:cs="Courier New"/>
+          <w:color w:val="000000"/>
+          <w:sz w:val="20"/>
+          <w:szCs w:val="20"/>
+          <w:lang w:eastAsia="en-PH"/>
+        </w:rPr>
+        <w:t>37841</w:t>
+      </w:r>
+      <w:r>
+        <w:rPr>
+          <w:rFonts w:ascii="Lucida Console" w:eastAsia="Times New Roman" w:hAnsi="Lucida Console" w:cs="Courier New"/>
+          <w:color w:val="000000"/>
+          <w:sz w:val="20"/>
+          <w:szCs w:val="20"/>
+          <w:lang w:eastAsia="en-PH"/>
+        </w:rPr>
+        <w:t xml:space="preserve">    </w:t>
+      </w:r>
+      <w:r>
+        <w:rPr>
+          <w:rFonts w:ascii="Lucida Console" w:eastAsia="Times New Roman" w:hAnsi="Lucida Console" w:cs="Courier New"/>
+          <w:color w:val="000000"/>
+          <w:sz w:val="20"/>
+          <w:szCs w:val="20"/>
+          <w:lang w:eastAsia="en-PH"/>
+        </w:rPr>
+        <w:t xml:space="preserve">  </w:t>
+      </w:r>
+      <w:r>
+        <w:rPr>
+          <w:rFonts w:ascii="Lucida Console" w:eastAsia="Times New Roman" w:hAnsi="Lucida Console" w:cs="Courier New"/>
+          <w:color w:val="000000"/>
+          <w:sz w:val="20"/>
+          <w:szCs w:val="20"/>
+          <w:lang w:eastAsia="en-PH"/>
+        </w:rPr>
+        <w:t xml:space="preserve">   172220</w:t>
+      </w:r>
+      <w:r>
+        <w:rPr>
+          <w:rFonts w:ascii="Lucida Console" w:eastAsia="Times New Roman" w:hAnsi="Lucida Console" w:cs="Courier New"/>
+          <w:color w:val="000000"/>
+          <w:sz w:val="20"/>
+          <w:szCs w:val="20"/>
+          <w:lang w:eastAsia="en-PH"/>
+        </w:rPr>
+        <w:t xml:space="preserve">   </w:t>
+      </w:r>
+      <w:r>
+        <w:rPr>
+          <w:rFonts w:ascii="Lucida Console" w:eastAsia="Times New Roman" w:hAnsi="Lucida Console" w:cs="Courier New"/>
+          <w:color w:val="000000"/>
+          <w:sz w:val="20"/>
+          <w:szCs w:val="20"/>
+          <w:lang w:eastAsia="en-PH"/>
+        </w:rPr>
+        <w:t xml:space="preserve">   </w:t>
+      </w:r>
+      <w:r>
+        <w:rPr>
+          <w:rFonts w:ascii="Lucida Console" w:eastAsia="Times New Roman" w:hAnsi="Lucida Console" w:cs="Courier New"/>
+          <w:color w:val="000000"/>
+          <w:sz w:val="20"/>
+          <w:szCs w:val="20"/>
+          <w:lang w:eastAsia="en-PH"/>
+        </w:rPr>
+        <w:t xml:space="preserve">  128773</w:t>
+      </w:r>
+      <w:r>
+        <w:rPr>
+          <w:rFonts w:ascii="Lucida Console" w:eastAsia="Times New Roman" w:hAnsi="Lucida Console" w:cs="Courier New"/>
+          <w:color w:val="000000"/>
+          <w:sz w:val="20"/>
+          <w:szCs w:val="20"/>
+          <w:lang w:eastAsia="en-PH"/>
+        </w:rPr>
+        <w:t xml:space="preserve">    </w:t>
+      </w:r>
+      <w:r>
+        <w:rPr>
+          <w:rFonts w:ascii="Lucida Console" w:eastAsia="Times New Roman" w:hAnsi="Lucida Console" w:cs="Courier New"/>
+          <w:color w:val="000000"/>
+          <w:sz w:val="20"/>
+          <w:szCs w:val="20"/>
+          <w:lang w:eastAsia="en-PH"/>
+        </w:rPr>
+        <w:t xml:space="preserve">   50261</w:t>
+      </w:r>
+      <w:r>
+        <w:rPr>
+          <w:rFonts w:ascii="Lucida Console" w:eastAsia="Times New Roman" w:hAnsi="Lucida Console" w:cs="Courier New"/>
+          <w:color w:val="000000"/>
+          <w:sz w:val="20"/>
+          <w:szCs w:val="20"/>
+          <w:lang w:eastAsia="en-PH"/>
+        </w:rPr>
+        <w:t xml:space="preserve">   </w:t>
+      </w:r>
+      <w:r>
+        <w:rPr>
+          <w:rFonts w:ascii="Lucida Console" w:eastAsia="Times New Roman" w:hAnsi="Lucida Console" w:cs="Courier New"/>
+          <w:color w:val="000000"/>
+          <w:sz w:val="20"/>
+          <w:szCs w:val="20"/>
+          <w:lang w:eastAsia="en-PH"/>
+        </w:rPr>
+        <w:t xml:space="preserve"> </w:t>
+      </w:r>
+      <w:r>
+        <w:rPr>
+          <w:rFonts w:ascii="Lucida Console" w:eastAsia="Times New Roman" w:hAnsi="Lucida Console" w:cs="Courier New"/>
+          <w:color w:val="000000"/>
+          <w:sz w:val="20"/>
+          <w:szCs w:val="20"/>
+          <w:lang w:eastAsia="en-PH"/>
+        </w:rPr>
+        <w:t xml:space="preserve">   34514</w:t>
+      </w:r>
+      <w:r>
+        <w:rPr>
+          <w:rFonts w:ascii="Lucida Console" w:eastAsia="Times New Roman" w:hAnsi="Lucida Console" w:cs="Courier New"/>
+          <w:color w:val="000000"/>
+          <w:sz w:val="20"/>
+          <w:szCs w:val="20"/>
+          <w:lang w:eastAsia="en-PH"/>
+        </w:rPr>
+        <w:t xml:space="preserve">   </w:t>
+      </w:r>
+      <w:r>
+        <w:rPr>
+          <w:rFonts w:ascii="Lucida Console" w:eastAsia="Times New Roman" w:hAnsi="Lucida Console" w:cs="Courier New"/>
+          <w:color w:val="000000"/>
+          <w:sz w:val="20"/>
+          <w:szCs w:val="20"/>
+          <w:lang w:eastAsia="en-PH"/>
+        </w:rPr>
+        <w:t xml:space="preserve">  </w:t>
+      </w:r>
+      <w:r>
+        <w:rPr>
+          <w:rFonts w:ascii="Lucida Console" w:eastAsia="Times New Roman" w:hAnsi="Lucida Console" w:cs="Courier New"/>
+          <w:color w:val="000000"/>
+          <w:sz w:val="20"/>
+          <w:szCs w:val="20"/>
+          <w:lang w:eastAsia="en-PH"/>
+        </w:rPr>
+        <w:t xml:space="preserve">   112182</w:t>
+      </w:r>
+      <w:r>
+        <w:rPr>
+          <w:rFonts w:ascii="Lucida Console" w:eastAsia="Times New Roman" w:hAnsi="Lucida Console" w:cs="Courier New"/>
+          <w:color w:val="000000"/>
+          <w:sz w:val="20"/>
+          <w:szCs w:val="20"/>
+          <w:lang w:eastAsia="en-PH"/>
+        </w:rPr>
+        <w:t xml:space="preserve"> </w:t>
+      </w:r>
+    </w:p>
+    <w:p>
+      <w:pPr>
+        <w:shd w:val="clear" w:color="auto" w:fill="FFFFFF"/>
+        <w:tabs>
+          <w:tab w:val="left" w:pos="916"/>
+          <w:tab w:val="left" w:pos="1832"/>
+          <w:tab w:val="left" w:pos="2748"/>
+          <w:tab w:val="left" w:pos="3664"/>
+          <w:tab w:val="left" w:pos="4580"/>
+          <w:tab w:val="left" w:pos="5496"/>
+          <w:tab w:val="left" w:pos="6412"/>
+          <w:tab w:val="left" w:pos="7328"/>
+          <w:tab w:val="left" w:pos="8244"/>
+          <w:tab w:val="left" w:pos="9160"/>
+          <w:tab w:val="left" w:pos="10076"/>
+          <w:tab w:val="left" w:pos="10992"/>
+          <w:tab w:val="left" w:pos="11908"/>
+          <w:tab w:val="left" w:pos="12824"/>
+          <w:tab w:val="left" w:pos="13740"/>
+          <w:tab w:val="left" w:pos="14656"/>
+        </w:tabs>
+        <w:wordWrap w:val="0"/>
+        <w:spacing w:after="0" w:line="225" w:lineRule="atLeast"/>
+        <w:rPr>
+          <w:rFonts w:ascii="Lucida Console" w:eastAsia="Times New Roman" w:hAnsi="Lucida Console" w:cs="Courier New"/>
+          <w:color w:val="000000"/>
+          <w:sz w:val="20"/>
+          <w:szCs w:val="20"/>
+          <w:lang w:eastAsia="en-PH"/>
+        </w:rPr>
+      </w:pPr>
+      <w:r>
+        <w:rPr>
+          <w:rFonts w:ascii="Lucida Console" w:eastAsia="Times New Roman" w:hAnsi="Lucida Console" w:cs="Courier New"/>
+          <w:color w:val="000000"/>
+          <w:sz w:val="20"/>
+          <w:szCs w:val="20"/>
+          <w:lang w:eastAsia="en-PH"/>
+        </w:rPr>
+        <w:t xml:space="preserve">Region IV-A   Region IV-B   Region IX    </w:t>
+      </w:r>
+      <w:r>
+        <w:rPr>
+          <w:rFonts w:ascii="Lucida Console" w:eastAsia="Times New Roman" w:hAnsi="Lucida Console" w:cs="Courier New"/>
+          <w:color w:val="000000"/>
+          <w:sz w:val="20"/>
+          <w:szCs w:val="20"/>
+          <w:lang w:eastAsia="en-PH"/>
+        </w:rPr>
+        <w:t xml:space="preserve">Region V   </w:t>
+      </w:r>
+      <w:r>
+        <w:rPr>
+          <w:rFonts w:ascii="Lucida Console" w:eastAsia="Times New Roman" w:hAnsi="Lucida Console" w:cs="Courier New"/>
+          <w:color w:val="000000"/>
+          <w:sz w:val="20"/>
+          <w:szCs w:val="20"/>
+          <w:lang w:eastAsia="en-PH"/>
+        </w:rPr>
+        <w:t xml:space="preserve"> </w:t>
+      </w:r>
+      <w:r>
+        <w:rPr>
+          <w:rFonts w:ascii="Lucida Console" w:eastAsia="Times New Roman" w:hAnsi="Lucida Console" w:cs="Courier New"/>
+          <w:color w:val="000000"/>
+          <w:sz w:val="20"/>
+          <w:szCs w:val="20"/>
+          <w:lang w:eastAsia="en-PH"/>
+        </w:rPr>
+        <w:t xml:space="preserve">Region VI  </w:t>
+      </w:r>
+      <w:r>
+        <w:rPr>
+          <w:rFonts w:ascii="Lucida Console" w:eastAsia="Times New Roman" w:hAnsi="Lucida Console" w:cs="Courier New"/>
+          <w:color w:val="000000"/>
+          <w:sz w:val="20"/>
+          <w:szCs w:val="20"/>
+          <w:lang w:eastAsia="en-PH"/>
+        </w:rPr>
+        <w:t xml:space="preserve">  </w:t>
+      </w:r>
+      <w:r>
+        <w:rPr>
+          <w:rFonts w:ascii="Lucida Console" w:eastAsia="Times New Roman" w:hAnsi="Lucida Console" w:cs="Courier New"/>
+          <w:color w:val="000000"/>
+          <w:sz w:val="20"/>
+          <w:szCs w:val="20"/>
+          <w:lang w:eastAsia="en-PH"/>
+        </w:rPr>
+        <w:t xml:space="preserve">Region VII </w:t>
+      </w:r>
+    </w:p>
+    <w:p>
+      <w:pPr>
+        <w:shd w:val="clear" w:color="auto" w:fill="FFFFFF"/>
+        <w:tabs>
+          <w:tab w:val="left" w:pos="916"/>
+          <w:tab w:val="left" w:pos="1832"/>
+          <w:tab w:val="left" w:pos="2748"/>
+          <w:tab w:val="left" w:pos="3664"/>
+          <w:tab w:val="left" w:pos="4580"/>
+          <w:tab w:val="left" w:pos="5496"/>
+          <w:tab w:val="left" w:pos="6412"/>
+          <w:tab w:val="left" w:pos="7328"/>
+          <w:tab w:val="left" w:pos="8244"/>
+          <w:tab w:val="left" w:pos="9160"/>
+          <w:tab w:val="left" w:pos="10076"/>
+          <w:tab w:val="left" w:pos="10992"/>
+          <w:tab w:val="left" w:pos="11908"/>
+          <w:tab w:val="left" w:pos="12824"/>
+          <w:tab w:val="left" w:pos="13740"/>
+          <w:tab w:val="left" w:pos="14656"/>
+        </w:tabs>
+        <w:wordWrap w:val="0"/>
+        <w:spacing w:after="0" w:line="225" w:lineRule="atLeast"/>
+        <w:rPr>
+          <w:rFonts w:ascii="Lucida Console" w:eastAsia="Times New Roman" w:hAnsi="Lucida Console" w:cs="Courier New"/>
+          <w:color w:val="000000"/>
+          <w:sz w:val="20"/>
+          <w:szCs w:val="20"/>
+          <w:lang w:eastAsia="en-PH"/>
+        </w:rPr>
+      </w:pPr>
+      <w:r>
+        <w:rPr>
+          <w:rFonts w:ascii="Lucida Console" w:eastAsia="Times New Roman" w:hAnsi="Lucida Console" w:cs="Courier New"/>
+          <w:color w:val="000000"/>
+          <w:sz w:val="20"/>
+          <w:szCs w:val="20"/>
+          <w:lang w:eastAsia="en-PH"/>
+        </w:rPr>
+        <w:t xml:space="preserve">  144148</w:t>
+      </w:r>
+      <w:r>
+        <w:rPr>
+          <w:rFonts w:ascii="Lucida Console" w:eastAsia="Times New Roman" w:hAnsi="Lucida Console" w:cs="Courier New"/>
+          <w:color w:val="000000"/>
+          <w:sz w:val="20"/>
+          <w:szCs w:val="20"/>
+          <w:lang w:eastAsia="en-PH"/>
+        </w:rPr>
+        <w:t xml:space="preserve"> </w:t>
+      </w:r>
+      <w:r>
+        <w:rPr>
+          <w:rFonts w:ascii="Lucida Console" w:eastAsia="Times New Roman" w:hAnsi="Lucida Console" w:cs="Courier New"/>
+          <w:color w:val="000000"/>
+          <w:sz w:val="20"/>
+          <w:szCs w:val="20"/>
+          <w:lang w:eastAsia="en-PH"/>
+        </w:rPr>
+        <w:t xml:space="preserve">       29634</w:t>
+      </w:r>
+      <w:r>
+        <w:rPr>
+          <w:rFonts w:ascii="Lucida Console" w:eastAsia="Times New Roman" w:hAnsi="Lucida Console" w:cs="Courier New"/>
+          <w:color w:val="000000"/>
+          <w:sz w:val="20"/>
+          <w:szCs w:val="20"/>
+          <w:lang w:eastAsia="en-PH"/>
+        </w:rPr>
+        <w:t xml:space="preserve">    </w:t>
+      </w:r>
+      <w:r>
+        <w:rPr>
+          <w:rFonts w:ascii="Lucida Console" w:eastAsia="Times New Roman" w:hAnsi="Lucida Console" w:cs="Courier New"/>
+          <w:color w:val="000000"/>
+          <w:sz w:val="20"/>
+          <w:szCs w:val="20"/>
+          <w:lang w:eastAsia="en-PH"/>
+        </w:rPr>
+        <w:t xml:space="preserve">  </w:t>
+      </w:r>
+      <w:r>
+        <w:rPr>
+          <w:rFonts w:ascii="Lucida Console" w:eastAsia="Times New Roman" w:hAnsi="Lucida Console" w:cs="Courier New"/>
+          <w:color w:val="000000"/>
+          <w:sz w:val="20"/>
+          <w:szCs w:val="20"/>
+          <w:lang w:eastAsia="en-PH"/>
+        </w:rPr>
+        <w:t xml:space="preserve">   36298</w:t>
+      </w:r>
+      <w:r>
+        <w:rPr>
+          <w:rFonts w:ascii="Lucida Console" w:eastAsia="Times New Roman" w:hAnsi="Lucida Console" w:cs="Courier New"/>
+          <w:color w:val="000000"/>
+          <w:sz w:val="20"/>
+          <w:szCs w:val="20"/>
+          <w:lang w:eastAsia="en-PH"/>
+        </w:rPr>
+        <w:t xml:space="preserve">    </w:t>
+      </w:r>
+      <w:r>
+        <w:rPr>
+          <w:rFonts w:ascii="Lucida Console" w:eastAsia="Times New Roman" w:hAnsi="Lucida Console" w:cs="Courier New"/>
+          <w:color w:val="000000"/>
+          <w:sz w:val="20"/>
+          <w:szCs w:val="20"/>
+          <w:lang w:eastAsia="en-PH"/>
+        </w:rPr>
+        <w:t xml:space="preserve"> </w:t>
+      </w:r>
+      <w:r>
+        <w:rPr>
+          <w:rFonts w:ascii="Lucida Console" w:eastAsia="Times New Roman" w:hAnsi="Lucida Console" w:cs="Courier New"/>
+          <w:color w:val="000000"/>
+          <w:sz w:val="20"/>
+          <w:szCs w:val="20"/>
+          <w:lang w:eastAsia="en-PH"/>
+        </w:rPr>
+        <w:t xml:space="preserve">   57970</w:t>
+      </w:r>
+      <w:r>
+        <w:rPr>
+          <w:rFonts w:ascii="Lucida Console" w:eastAsia="Times New Roman" w:hAnsi="Lucida Console" w:cs="Courier New"/>
+          <w:color w:val="000000"/>
+          <w:sz w:val="20"/>
+          <w:szCs w:val="20"/>
+          <w:lang w:eastAsia="en-PH"/>
+        </w:rPr>
+        <w:t xml:space="preserve">    </w:t>
+      </w:r>
+      <w:r>
+        <w:rPr>
+          <w:rFonts w:ascii="Lucida Console" w:eastAsia="Times New Roman" w:hAnsi="Lucida Console" w:cs="Courier New"/>
+          <w:color w:val="000000"/>
+          <w:sz w:val="20"/>
+          <w:szCs w:val="20"/>
+          <w:lang w:eastAsia="en-PH"/>
+        </w:rPr>
+        <w:t xml:space="preserve">   44772</w:t>
+      </w:r>
+      <w:r>
+        <w:rPr>
+          <w:rFonts w:ascii="Lucida Console" w:eastAsia="Times New Roman" w:hAnsi="Lucida Console" w:cs="Courier New"/>
+          <w:color w:val="000000"/>
+          <w:sz w:val="20"/>
+          <w:szCs w:val="20"/>
+          <w:lang w:eastAsia="en-PH"/>
+        </w:rPr>
+        <w:t xml:space="preserve">    </w:t>
+      </w:r>
+      <w:r>
+        <w:rPr>
+          <w:rFonts w:ascii="Lucida Console" w:eastAsia="Times New Roman" w:hAnsi="Lucida Console" w:cs="Courier New"/>
+          <w:color w:val="000000"/>
+          <w:sz w:val="20"/>
+          <w:szCs w:val="20"/>
+          <w:lang w:eastAsia="en-PH"/>
+        </w:rPr>
+        <w:t xml:space="preserve"> </w:t>
+      </w:r>
+      <w:r>
+        <w:rPr>
+          <w:rFonts w:ascii="Lucida Console" w:eastAsia="Times New Roman" w:hAnsi="Lucida Console" w:cs="Courier New"/>
+          <w:color w:val="000000"/>
+          <w:sz w:val="20"/>
+          <w:szCs w:val="20"/>
+          <w:lang w:eastAsia="en-PH"/>
+        </w:rPr>
+        <w:t xml:space="preserve">   60419</w:t>
+      </w:r>
+      <w:r>
+        <w:rPr>
+          <w:rFonts w:ascii="Lucida Console" w:eastAsia="Times New Roman" w:hAnsi="Lucida Console" w:cs="Courier New"/>
+          <w:color w:val="000000"/>
+          <w:sz w:val="20"/>
+          <w:szCs w:val="20"/>
+          <w:lang w:eastAsia="en-PH"/>
+        </w:rPr>
+        <w:t xml:space="preserve"> </w:t>
+      </w:r>
+    </w:p>
+    <w:p>
+      <w:pPr>
+        <w:shd w:val="clear" w:color="auto" w:fill="FFFFFF"/>
+        <w:tabs>
+          <w:tab w:val="left" w:pos="916"/>
+          <w:tab w:val="left" w:pos="1832"/>
+          <w:tab w:val="left" w:pos="2748"/>
+          <w:tab w:val="left" w:pos="3664"/>
+          <w:tab w:val="left" w:pos="4580"/>
+          <w:tab w:val="left" w:pos="5496"/>
+          <w:tab w:val="left" w:pos="6412"/>
+          <w:tab w:val="left" w:pos="7328"/>
+          <w:tab w:val="left" w:pos="8244"/>
+          <w:tab w:val="left" w:pos="9160"/>
+          <w:tab w:val="left" w:pos="10076"/>
+          <w:tab w:val="left" w:pos="10992"/>
+          <w:tab w:val="left" w:pos="11908"/>
+          <w:tab w:val="left" w:pos="12824"/>
+          <w:tab w:val="left" w:pos="13740"/>
+          <w:tab w:val="left" w:pos="14656"/>
+        </w:tabs>
+        <w:wordWrap w:val="0"/>
+        <w:spacing w:after="0" w:line="225" w:lineRule="atLeast"/>
+        <w:rPr>
+          <w:rFonts w:ascii="Lucida Console" w:eastAsia="Times New Roman" w:hAnsi="Lucida Console" w:cs="Courier New"/>
+          <w:color w:val="000000"/>
+          <w:sz w:val="20"/>
+          <w:szCs w:val="20"/>
+          <w:lang w:eastAsia="en-PH"/>
+        </w:rPr>
+      </w:pPr>
+      <w:r>
+        <w:rPr>
+          <w:rFonts w:ascii="Lucida Console" w:eastAsia="Times New Roman" w:hAnsi="Lucida Console" w:cs="Courier New"/>
+          <w:color w:val="000000"/>
+          <w:sz w:val="20"/>
+          <w:szCs w:val="20"/>
+          <w:lang w:eastAsia="en-PH"/>
+        </w:rPr>
+        <w:t xml:space="preserve">Region VIII   Region X      </w:t>
+      </w:r>
+      <w:r>
+        <w:rPr>
+          <w:rFonts w:ascii="Lucida Console" w:eastAsia="Times New Roman" w:hAnsi="Lucida Console" w:cs="Courier New"/>
+          <w:color w:val="000000"/>
+          <w:sz w:val="20"/>
+          <w:szCs w:val="20"/>
+          <w:lang w:eastAsia="en-PH"/>
+        </w:rPr>
+        <w:t xml:space="preserve">Region XI  </w:t>
+      </w:r>
+      <w:r>
+        <w:rPr>
+          <w:rFonts w:ascii="Lucida Console" w:eastAsia="Times New Roman" w:hAnsi="Lucida Console" w:cs="Courier New"/>
+          <w:color w:val="000000"/>
+          <w:sz w:val="20"/>
+          <w:szCs w:val="20"/>
+          <w:lang w:eastAsia="en-PH"/>
+        </w:rPr>
+        <w:t xml:space="preserve">  </w:t>
+      </w:r>
+      <w:r>
+        <w:rPr>
+          <w:rFonts w:ascii="Lucida Console" w:eastAsia="Times New Roman" w:hAnsi="Lucida Console" w:cs="Courier New"/>
+          <w:color w:val="000000"/>
+          <w:sz w:val="20"/>
+          <w:szCs w:val="20"/>
+          <w:lang w:eastAsia="en-PH"/>
+        </w:rPr>
+        <w:t xml:space="preserve">Region XII </w:t>
+      </w:r>
+      <w:r>
+        <w:rPr>
+          <w:rFonts w:ascii="Lucida Console" w:eastAsia="Times New Roman" w:hAnsi="Lucida Console" w:cs="Courier New"/>
+          <w:color w:val="000000"/>
+          <w:sz w:val="20"/>
+          <w:szCs w:val="20"/>
+          <w:lang w:eastAsia="en-PH"/>
+        </w:rPr>
+        <w:t xml:space="preserve"> </w:t>
+      </w:r>
+      <w:r>
+        <w:rPr>
+          <w:rFonts w:ascii="Lucida Console" w:eastAsia="Times New Roman" w:hAnsi="Lucida Console" w:cs="Courier New"/>
+          <w:color w:val="000000"/>
+          <w:sz w:val="20"/>
+          <w:szCs w:val="20"/>
+          <w:lang w:eastAsia="en-PH"/>
+        </w:rPr>
+        <w:t xml:space="preserve">Region XIII </w:t>
+      </w:r>
+    </w:p>
+    <w:p>
+      <w:pPr>
+        <w:shd w:val="clear" w:color="auto" w:fill="FFFFFF"/>
+        <w:tabs>
+          <w:tab w:val="left" w:pos="916"/>
+          <w:tab w:val="left" w:pos="1832"/>
+          <w:tab w:val="left" w:pos="2748"/>
+          <w:tab w:val="left" w:pos="3664"/>
+          <w:tab w:val="left" w:pos="4580"/>
+          <w:tab w:val="left" w:pos="5496"/>
+          <w:tab w:val="left" w:pos="6412"/>
+          <w:tab w:val="left" w:pos="7328"/>
+          <w:tab w:val="left" w:pos="8244"/>
+          <w:tab w:val="left" w:pos="9160"/>
+          <w:tab w:val="left" w:pos="10076"/>
+          <w:tab w:val="left" w:pos="10992"/>
+          <w:tab w:val="left" w:pos="11908"/>
+          <w:tab w:val="left" w:pos="12824"/>
+          <w:tab w:val="left" w:pos="13740"/>
+          <w:tab w:val="left" w:pos="14656"/>
+        </w:tabs>
+        <w:wordWrap w:val="0"/>
+        <w:spacing w:after="0" w:line="225" w:lineRule="atLeast"/>
+        <w:rPr>
+          <w:rFonts w:ascii="Lucida Console" w:eastAsia="Times New Roman" w:hAnsi="Lucida Console" w:cs="Courier New"/>
+          <w:color w:val="000000"/>
+          <w:sz w:val="20"/>
+          <w:szCs w:val="20"/>
+          <w:lang w:eastAsia="en-PH"/>
+        </w:rPr>
+      </w:pPr>
+      <w:r>
+        <w:rPr>
+          <w:rFonts w:ascii="Lucida Console" w:eastAsia="Times New Roman" w:hAnsi="Lucida Console" w:cs="Courier New"/>
+          <w:color w:val="000000"/>
+          <w:sz w:val="20"/>
+          <w:szCs w:val="20"/>
+          <w:lang w:eastAsia="en-PH"/>
+        </w:rPr>
+        <w:t xml:space="preserve">  </w:t>
+      </w:r>
+      <w:r>
+        <w:rPr>
+          <w:rFonts w:ascii="Lucida Console" w:eastAsia="Times New Roman" w:hAnsi="Lucida Console" w:cs="Courier New"/>
+          <w:color w:val="000000"/>
+          <w:sz w:val="20"/>
+          <w:szCs w:val="20"/>
+          <w:lang w:eastAsia="en-PH"/>
+        </w:rPr>
+        <w:t>44402</w:t>
+      </w:r>
+      <w:r>
+        <w:rPr>
+          <w:rFonts w:ascii="Lucida Console" w:eastAsia="Times New Roman" w:hAnsi="Lucida Console" w:cs="Courier New"/>
+          <w:color w:val="000000"/>
+          <w:sz w:val="20"/>
+          <w:szCs w:val="20"/>
+          <w:lang w:eastAsia="en-PH"/>
+        </w:rPr>
+        <w:t xml:space="preserve">    </w:t>
+      </w:r>
+      <w:r>
+        <w:rPr>
+          <w:rFonts w:ascii="Lucida Console" w:eastAsia="Times New Roman" w:hAnsi="Lucida Console" w:cs="Courier New"/>
+          <w:color w:val="000000"/>
+          <w:sz w:val="20"/>
+          <w:szCs w:val="20"/>
+          <w:lang w:eastAsia="en-PH"/>
+        </w:rPr>
+        <w:t xml:space="preserve">  </w:t>
+      </w:r>
+      <w:r>
+        <w:rPr>
+          <w:rFonts w:ascii="Lucida Console" w:eastAsia="Times New Roman" w:hAnsi="Lucida Console" w:cs="Courier New"/>
+          <w:color w:val="000000"/>
+          <w:sz w:val="20"/>
+          <w:szCs w:val="20"/>
+          <w:lang w:eastAsia="en-PH"/>
+        </w:rPr>
+        <w:t xml:space="preserve">   46893</w:t>
+      </w:r>
+      <w:r>
+        <w:rPr>
+          <w:rFonts w:ascii="Lucida Console" w:eastAsia="Times New Roman" w:hAnsi="Lucida Console" w:cs="Courier New"/>
+          <w:color w:val="000000"/>
+          <w:sz w:val="20"/>
+          <w:szCs w:val="20"/>
+          <w:lang w:eastAsia="en-PH"/>
+        </w:rPr>
+        <w:t xml:space="preserve">    </w:t>
+      </w:r>
+      <w:r>
+        <w:rPr>
+          <w:rFonts w:ascii="Lucida Console" w:eastAsia="Times New Roman" w:hAnsi="Lucida Console" w:cs="Courier New"/>
+          <w:color w:val="000000"/>
+          <w:sz w:val="20"/>
+          <w:szCs w:val="20"/>
+          <w:lang w:eastAsia="en-PH"/>
+        </w:rPr>
+        <w:t xml:space="preserve">  </w:t>
+      </w:r>
+      <w:r>
+        <w:rPr>
+          <w:rFonts w:ascii="Lucida Console" w:eastAsia="Times New Roman" w:hAnsi="Lucida Console" w:cs="Courier New"/>
+          <w:color w:val="000000"/>
+          <w:sz w:val="20"/>
+          <w:szCs w:val="20"/>
+          <w:lang w:eastAsia="en-PH"/>
+        </w:rPr>
+        <w:t xml:space="preserve">   48933</w:t>
+      </w:r>
+      <w:r>
+        <w:rPr>
+          <w:rFonts w:ascii="Lucida Console" w:eastAsia="Times New Roman" w:hAnsi="Lucida Console" w:cs="Courier New"/>
+          <w:color w:val="000000"/>
+          <w:sz w:val="20"/>
+          <w:szCs w:val="20"/>
+          <w:lang w:eastAsia="en-PH"/>
+        </w:rPr>
+        <w:t xml:space="preserve">    </w:t>
+      </w:r>
+      <w:r>
+        <w:rPr>
+          <w:rFonts w:ascii="Lucida Console" w:eastAsia="Times New Roman" w:hAnsi="Lucida Console" w:cs="Courier New"/>
+          <w:color w:val="000000"/>
+          <w:sz w:val="20"/>
+          <w:szCs w:val="20"/>
+          <w:lang w:eastAsia="en-PH"/>
+        </w:rPr>
+        <w:t xml:space="preserve"> </w:t>
+      </w:r>
+      <w:r>
+        <w:rPr>
+          <w:rFonts w:ascii="Lucida Console" w:eastAsia="Times New Roman" w:hAnsi="Lucida Console" w:cs="Courier New"/>
+          <w:color w:val="000000"/>
+          <w:sz w:val="20"/>
+          <w:szCs w:val="20"/>
+          <w:lang w:eastAsia="en-PH"/>
+        </w:rPr>
+        <w:t xml:space="preserve">   45453</w:t>
+      </w:r>
+      <w:r>
+        <w:rPr>
+          <w:rFonts w:ascii="Lucida Console" w:eastAsia="Times New Roman" w:hAnsi="Lucida Console" w:cs="Courier New"/>
+          <w:color w:val="000000"/>
+          <w:sz w:val="20"/>
+          <w:szCs w:val="20"/>
+          <w:lang w:eastAsia="en-PH"/>
+        </w:rPr>
+        <w:t xml:space="preserve">    </w:t>
+      </w:r>
+      <w:r>
+        <w:rPr>
+          <w:rFonts w:ascii="Lucida Console" w:eastAsia="Times New Roman" w:hAnsi="Lucida Console" w:cs="Courier New"/>
+          <w:color w:val="000000"/>
+          <w:sz w:val="20"/>
+          <w:szCs w:val="20"/>
+          <w:lang w:eastAsia="en-PH"/>
+        </w:rPr>
+        <w:t xml:space="preserve">   25967</w:t>
+      </w:r>
+      <w:r>
+        <w:rPr>
+          <w:rFonts w:ascii="Lucida Console" w:eastAsia="Times New Roman" w:hAnsi="Lucida Console" w:cs="Courier New"/>
+          <w:color w:val="000000"/>
+          <w:sz w:val="20"/>
+          <w:szCs w:val="20"/>
+          <w:lang w:eastAsia="en-PH"/>
+        </w:rPr>
+        <w:t xml:space="preserve"> </w:t>
+      </w:r>
+    </w:p>
+    <w:p>
+      <w:pPr>
+        <w:shd w:val="clear" w:color="auto" w:fill="FFFFFF"/>
+        <w:tabs>
+          <w:tab w:val="left" w:pos="916"/>
+          <w:tab w:val="left" w:pos="1832"/>
+          <w:tab w:val="left" w:pos="2748"/>
+          <w:tab w:val="left" w:pos="3664"/>
+          <w:tab w:val="left" w:pos="4580"/>
+          <w:tab w:val="left" w:pos="5496"/>
+          <w:tab w:val="left" w:pos="6412"/>
+          <w:tab w:val="left" w:pos="7328"/>
+          <w:tab w:val="left" w:pos="8244"/>
+          <w:tab w:val="left" w:pos="9160"/>
+          <w:tab w:val="left" w:pos="10076"/>
+          <w:tab w:val="left" w:pos="10992"/>
+          <w:tab w:val="left" w:pos="11908"/>
+          <w:tab w:val="left" w:pos="12824"/>
+          <w:tab w:val="left" w:pos="13740"/>
+          <w:tab w:val="left" w:pos="14656"/>
+        </w:tabs>
+        <w:wordWrap w:val="0"/>
+        <w:spacing w:after="0" w:line="225" w:lineRule="atLeast"/>
+        <w:rPr>
+          <w:rFonts w:ascii="Lucida Console" w:eastAsia="Times New Roman" w:hAnsi="Lucida Console" w:cs="Courier New"/>
+          <w:color w:val="000000"/>
+          <w:sz w:val="20"/>
+          <w:szCs w:val="20"/>
+          <w:lang w:eastAsia="en-PH"/>
+        </w:rPr>
+      </w:pPr>
+    </w:p>
+    <w:p>
+      <w:pPr>
+        <w:shd w:val="clear" w:color="auto" w:fill="FFFFFF"/>
+        <w:tabs>
+          <w:tab w:val="left" w:pos="916"/>
+          <w:tab w:val="left" w:pos="1832"/>
+          <w:tab w:val="left" w:pos="2748"/>
+          <w:tab w:val="left" w:pos="3664"/>
+          <w:tab w:val="left" w:pos="4580"/>
+          <w:tab w:val="left" w:pos="5496"/>
+          <w:tab w:val="left" w:pos="6412"/>
+          <w:tab w:val="left" w:pos="7328"/>
+          <w:tab w:val="left" w:pos="8244"/>
+          <w:tab w:val="left" w:pos="9160"/>
+          <w:tab w:val="left" w:pos="10076"/>
+          <w:tab w:val="left" w:pos="10992"/>
+          <w:tab w:val="left" w:pos="11908"/>
+          <w:tab w:val="left" w:pos="12824"/>
+          <w:tab w:val="left" w:pos="13740"/>
+          <w:tab w:val="left" w:pos="14656"/>
+        </w:tabs>
+        <w:wordWrap w:val="0"/>
+        <w:spacing w:after="0" w:line="225" w:lineRule="atLeast"/>
+        <w:rPr>
+          <w:rFonts w:ascii="Lucida Console" w:eastAsia="Times New Roman" w:hAnsi="Lucida Console" w:cs="Courier New"/>
+          <w:color w:val="0000FF"/>
+          <w:sz w:val="20"/>
+          <w:szCs w:val="20"/>
+          <w:lang w:eastAsia="en-PH"/>
+        </w:rPr>
+      </w:pPr>
+      <w:r>
+        <w:rPr>
+          <w:rFonts w:ascii="Lucida Console" w:eastAsia="Times New Roman" w:hAnsi="Lucida Console" w:cs="Courier New"/>
+          <w:color w:val="0000FF"/>
+          <w:sz w:val="20"/>
+          <w:szCs w:val="20"/>
+          <w:lang w:eastAsia="en-PH"/>
+        </w:rPr>
+        <w:t>&gt; colors &lt;- c("orangered1","orchid1","palegreen1","paleturquoise1","peachpuff1","sienna1","slateblue1","skyblue1","springgreen1","tan1","yellow1","violetred1","tomato1","salmon1","purple1","olivedrab1")</w:t>
+      </w:r>
+    </w:p>
+    <w:p>
+      <w:pPr>
+        <w:shd w:val="clear" w:color="auto" w:fill="FFFFFF"/>
+        <w:tabs>
+          <w:tab w:val="left" w:pos="916"/>
+          <w:tab w:val="left" w:pos="1832"/>
+          <w:tab w:val="left" w:pos="2748"/>
+          <w:tab w:val="left" w:pos="3664"/>
+          <w:tab w:val="left" w:pos="4580"/>
+          <w:tab w:val="left" w:pos="5496"/>
+          <w:tab w:val="left" w:pos="6412"/>
+          <w:tab w:val="left" w:pos="7328"/>
+          <w:tab w:val="left" w:pos="8244"/>
+          <w:tab w:val="left" w:pos="9160"/>
+          <w:tab w:val="left" w:pos="10076"/>
+          <w:tab w:val="left" w:pos="10992"/>
+          <w:tab w:val="left" w:pos="11908"/>
+          <w:tab w:val="left" w:pos="12824"/>
+          <w:tab w:val="left" w:pos="13740"/>
+          <w:tab w:val="left" w:pos="14656"/>
+        </w:tabs>
+        <w:wordWrap w:val="0"/>
+        <w:spacing w:after="0" w:line="225" w:lineRule="atLeast"/>
+        <w:rPr>
+          <w:rFonts w:ascii="Lucida Console" w:eastAsia="Times New Roman" w:hAnsi="Lucida Console" w:cs="Courier New"/>
+          <w:color w:val="000000"/>
+          <w:sz w:val="20"/>
+          <w:szCs w:val="20"/>
+          <w:lang w:eastAsia="en-PH"/>
+        </w:rPr>
+      </w:pPr>
+      <w:r>
+        <w:rPr>
+          <w:rFonts w:ascii="Lucida Console" w:eastAsia="Times New Roman" w:hAnsi="Lucida Console" w:cs="Courier New"/>
+          <w:color w:val="0000FF"/>
+          <w:sz w:val="20"/>
+          <w:szCs w:val="20"/>
+          <w:lang w:eastAsia="en-PH"/>
+        </w:rPr>
+        <w:t>&gt; barplot(population2015,ylab="Population",xlab="Region", col=colors,main="Population by Region (2015)")</w:t>
+      </w:r>
+    </w:p>
+    <w:p>
+      <w:pPr>
+        <w:pStyle w:val="HTMLPreformatted"/>
+        <w:shd w:val="clear" w:color="auto" w:fill="FFFFFF"/>
+        <w:wordWrap w:val="0"/>
+        <w:spacing w:line="225" w:lineRule="atLeast"/>
+        <w:rPr>
+          <w:rFonts w:ascii="Lucida Console" w:hAnsi="Lucida Console"/>
+          <w:color w:val="000000"/>
+        </w:rPr>
+      </w:pPr>
+    </w:p>
+    <w:p>
+      <w:r>
+        <w:rPr>
+          <w:noProof/>
+          <w:lang w:eastAsia="en-PH"/>
+        </w:rPr>
+        <w:drawing>
+          <wp:inline distT="0" distB="0" distL="0" distR="0">
+            <wp:extent cx="5943600" cy="2969895"/>
+            <wp:effectExtent l="0" t="0" r="0" b="1905"/>
+            <wp:docPr id="6" name="Picture 6"/>
+            <wp:cNvGraphicFramePr>
+              <a:graphicFrameLocks xmlns:a="http://schemas.openxmlformats.org/drawingml/2006/main" noChangeAspect="1"/>
+            </wp:cNvGraphicFramePr>
+            <a:graphic xmlns:a="http://schemas.openxmlformats.org/drawingml/2006/main">
+              <a:graphicData uri="http://schemas.openxmlformats.org/drawingml/2006/picture">
+                <pic:pic xmlns:pic="http://schemas.openxmlformats.org/drawingml/2006/picture">
+                  <pic:nvPicPr>
+                    <pic:cNvPr id="6" name="4A0DFA.tmp"/>
+                    <pic:cNvPicPr/>
+                  </pic:nvPicPr>
+                  <pic:blipFill>
+                    <a:blip r:embed="rId7">
+                      <a:extLst>
+                        <a:ext uri="{28A0092B-C50C-407E-A947-70E740481C1C}">
+                          <a14:useLocalDpi xmlns:a14="http://schemas.microsoft.com/office/drawing/2010/main" val="0"/>
+                        </a:ext>
+                      </a:extLst>
+                    </a:blip>
+                    <a:stretch>
+                      <a:fillRect/>
+                    </a:stretch>
+                  </pic:blipFill>
+                  <pic:spPr>
+                    <a:xfrm>
+                      <a:off x="0" y="0"/>
+                      <a:ext cx="5943600" cy="2969895"/>
+                    </a:xfrm>
+                    <a:prstGeom prst="rect">
+                      <a:avLst/>
+                    </a:prstGeom>
+                  </pic:spPr>
+                </pic:pic>
+              </a:graphicData>
+            </a:graphic>
+          </wp:inline>
+        </w:drawing>
+      </w:r>
+      <w:r>
+        <w:t xml:space="preserve">   </w:t>
+      </w:r>
+    </w:p>
     <w:p/>
     <w:p/>
     <w:p/>
     <w:p/>
     <w:p/>
     <w:p/>
+    <w:p/>
+    <w:p/>
     <w:p>
       <w:pPr>
         <w:rPr>
@@ -2290,6 +4304,8 @@
         </w:rPr>
       </w:pPr>
       <w:bookmarkStart w:id="3" w:name="_Toc477999693"/>
+      <w:bookmarkStart w:id="4" w:name="_GoBack"/>
+      <w:bookmarkEnd w:id="4"/>
       <w:r>
         <w:rPr>
           <w:rFonts w:ascii="Arial" w:hAnsi="Arial" w:cs="Arial"/>
@@ -2326,8 +4342,6 @@
           <w:color w:val="2F5496" w:themeColor="accent1" w:themeShade="BF"/>
         </w:rPr>
       </w:pPr>
-      <w:bookmarkStart w:id="4" w:name="_GoBack"/>
-      <w:bookmarkEnd w:id="4"/>
       <w:r>
         <w:br w:type="page"/>
       </w:r>
@@ -2576,7 +4590,7 @@
                     <pic:cNvPicPr/>
                   </pic:nvPicPr>
                   <pic:blipFill>
-                    <a:blip r:embed="rId7">
+                    <a:blip r:embed="rId8">
                       <a:extLst>
                         <a:ext uri="{28A0092B-C50C-407E-A947-70E740481C1C}">
                           <a14:useLocalDpi xmlns:a14="http://schemas.microsoft.com/office/drawing/2010/main" val="0"/>
@@ -2912,7 +4926,7 @@
                     <pic:cNvPicPr/>
                   </pic:nvPicPr>
                   <pic:blipFill>
-                    <a:blip r:embed="rId8">
+                    <a:blip r:embed="rId9">
                       <a:extLst>
                         <a:ext uri="{28A0092B-C50C-407E-A947-70E740481C1C}">
                           <a14:useLocalDpi xmlns:a14="http://schemas.microsoft.com/office/drawing/2010/main" val="0"/>
@@ -3149,7 +5163,7 @@
                     <pic:cNvPicPr/>
                   </pic:nvPicPr>
                   <pic:blipFill>
-                    <a:blip r:embed="rId9">
+                    <a:blip r:embed="rId10">
                       <a:extLst>
                         <a:ext uri="{28A0092B-C50C-407E-A947-70E740481C1C}">
                           <a14:useLocalDpi xmlns:a14="http://schemas.microsoft.com/office/drawing/2010/main" val="0"/>
@@ -3399,7 +5413,7 @@
                     <pic:cNvPicPr/>
                   </pic:nvPicPr>
                   <pic:blipFill>
-                    <a:blip r:embed="rId10">
+                    <a:blip r:embed="rId11">
                       <a:extLst>
                         <a:ext uri="{28A0092B-C50C-407E-A947-70E740481C1C}">
                           <a14:useLocalDpi xmlns:a14="http://schemas.microsoft.com/office/drawing/2010/main" val="0"/>
@@ -4212,7 +6226,6 @@
     <w:basedOn w:val="Normal"/>
     <w:link w:val="HTMLPreformattedChar"/>
     <w:uiPriority w:val="99"/>
-    <w:semiHidden/>
     <w:unhideWhenUsed/>
     <w:rsid w:val="00B61B25"/>
     <w:pPr>
@@ -4248,7 +6261,6 @@
     <w:basedOn w:val="DefaultParagraphFont"/>
     <w:link w:val="HTMLPreformatted"/>
     <w:uiPriority w:val="99"/>
-    <w:semiHidden/>
     <w:rsid w:val="00B61B25"/>
     <w:rPr>
       <w:rFonts w:ascii="Courier New" w:eastAsia="Times New Roman" w:hAnsi="Courier New" w:cs="Courier New"/>

</xml_diff>

<commit_message>
editted Population by Region (2012)
</commit_message>
<xml_diff>
--- a/Documentation/Final Documents.docx
+++ b/Documentation/Final Documents.docx
@@ -1761,6 +1761,19 @@
         <w:t>Johanna</w:t>
       </w:r>
       <w:bookmarkEnd w:id="2"/>
+    </w:p>
+    <w:p>
+      <w:pPr>
+        <w:pStyle w:val="Heading2"/>
+        <w:spacing w:line="360" w:lineRule="auto"/>
+        <w:jc w:val="center"/>
+        <w:rPr>
+          <w:rFonts w:ascii="Arial" w:hAnsi="Arial" w:cs="Arial"/>
+          <w:b/>
+          <w:sz w:val="28"/>
+          <w:szCs w:val="28"/>
+        </w:rPr>
+      </w:pPr>
       <w:r>
         <w:rPr>
           <w:rFonts w:ascii="Arial" w:hAnsi="Arial" w:cs="Arial"/>
@@ -2088,7 +2101,17 @@
           <w:szCs w:val="20"/>
           <w:lang w:eastAsia="en-PH"/>
         </w:rPr>
-        <w:t xml:space="preserve">33625.01    </w:t>
+        <w:t>33625</w:t>
+      </w:r>
+      <w:r>
+        <w:rPr>
+          <w:rFonts w:ascii="Lucida Console" w:eastAsia="Times New Roman" w:hAnsi="Lucida Console" w:cs="Courier New"/>
+          <w:color w:val="000000"/>
+          <w:sz w:val="20"/>
+          <w:szCs w:val="20"/>
+          <w:lang w:eastAsia="en-PH"/>
+        </w:rPr>
+        <w:t xml:space="preserve">    </w:t>
       </w:r>
       <w:r>
         <w:rPr>
@@ -2118,7 +2141,7 @@
           <w:szCs w:val="20"/>
           <w:lang w:eastAsia="en-PH"/>
         </w:rPr>
-        <w:t xml:space="preserve">16766.17   </w:t>
+        <w:t xml:space="preserve">   16766</w:t>
       </w:r>
       <w:r>
         <w:rPr>
@@ -2138,7 +2161,57 @@
           <w:szCs w:val="20"/>
           <w:lang w:eastAsia="en-PH"/>
         </w:rPr>
-        <w:t xml:space="preserve">123154.37    48744.00   </w:t>
+        <w:t xml:space="preserve">   </w:t>
+      </w:r>
+      <w:r>
+        <w:rPr>
+          <w:rFonts w:ascii="Lucida Console" w:eastAsia="Times New Roman" w:hAnsi="Lucida Console" w:cs="Courier New"/>
+          <w:color w:val="000000"/>
+          <w:sz w:val="20"/>
+          <w:szCs w:val="20"/>
+          <w:lang w:eastAsia="en-PH"/>
+        </w:rPr>
+        <w:t xml:space="preserve">   123154</w:t>
+      </w:r>
+      <w:r>
+        <w:rPr>
+          <w:rFonts w:ascii="Lucida Console" w:eastAsia="Times New Roman" w:hAnsi="Lucida Console" w:cs="Courier New"/>
+          <w:color w:val="000000"/>
+          <w:sz w:val="20"/>
+          <w:szCs w:val="20"/>
+          <w:lang w:eastAsia="en-PH"/>
+        </w:rPr>
+        <w:t xml:space="preserve">    </w:t>
+      </w:r>
+      <w:r>
+        <w:rPr>
+          <w:rFonts w:ascii="Lucida Console" w:eastAsia="Times New Roman" w:hAnsi="Lucida Console" w:cs="Courier New"/>
+          <w:color w:val="000000"/>
+          <w:sz w:val="20"/>
+          <w:szCs w:val="20"/>
+          <w:lang w:eastAsia="en-PH"/>
+        </w:rPr>
+        <w:t xml:space="preserve">   48744</w:t>
+      </w:r>
+      <w:r>
+        <w:rPr>
+          <w:rFonts w:ascii="Lucida Console" w:eastAsia="Times New Roman" w:hAnsi="Lucida Console" w:cs="Courier New"/>
+          <w:color w:val="000000"/>
+          <w:sz w:val="20"/>
+          <w:szCs w:val="20"/>
+          <w:lang w:eastAsia="en-PH"/>
+        </w:rPr>
+        <w:t xml:space="preserve">   </w:t>
+      </w:r>
+      <w:r>
+        <w:rPr>
+          <w:rFonts w:ascii="Lucida Console" w:eastAsia="Times New Roman" w:hAnsi="Lucida Console" w:cs="Courier New"/>
+          <w:color w:val="000000"/>
+          <w:sz w:val="20"/>
+          <w:szCs w:val="20"/>
+          <w:lang w:eastAsia="en-PH"/>
+        </w:rPr>
+        <w:t xml:space="preserve">   </w:t>
       </w:r>
       <w:r>
         <w:rPr>
@@ -2158,7 +2231,27 @@
           <w:szCs w:val="20"/>
           <w:lang w:eastAsia="en-PH"/>
         </w:rPr>
-        <w:t xml:space="preserve">33259.19   </w:t>
+        <w:t>3</w:t>
+      </w:r>
+      <w:r>
+        <w:rPr>
+          <w:rFonts w:ascii="Lucida Console" w:eastAsia="Times New Roman" w:hAnsi="Lucida Console" w:cs="Courier New"/>
+          <w:color w:val="000000"/>
+          <w:sz w:val="20"/>
+          <w:szCs w:val="20"/>
+          <w:lang w:eastAsia="en-PH"/>
+        </w:rPr>
+        <w:t>3259</w:t>
+      </w:r>
+      <w:r>
+        <w:rPr>
+          <w:rFonts w:ascii="Lucida Console" w:eastAsia="Times New Roman" w:hAnsi="Lucida Console" w:cs="Courier New"/>
+          <w:color w:val="000000"/>
+          <w:sz w:val="20"/>
+          <w:szCs w:val="20"/>
+          <w:lang w:eastAsia="en-PH"/>
+        </w:rPr>
+        <w:t xml:space="preserve">   </w:t>
       </w:r>
       <w:r>
         <w:rPr>
@@ -2188,7 +2281,17 @@
           <w:szCs w:val="20"/>
           <w:lang w:eastAsia="en-PH"/>
         </w:rPr>
-        <w:t xml:space="preserve">106096.16 </w:t>
+        <w:t xml:space="preserve">   106096</w:t>
+      </w:r>
+      <w:r>
+        <w:rPr>
+          <w:rFonts w:ascii="Lucida Console" w:eastAsia="Times New Roman" w:hAnsi="Lucida Console" w:cs="Courier New"/>
+          <w:color w:val="000000"/>
+          <w:sz w:val="20"/>
+          <w:szCs w:val="20"/>
+          <w:lang w:eastAsia="en-PH"/>
+        </w:rPr>
+        <w:t xml:space="preserve"> </w:t>
       </w:r>
     </w:p>
     <w:p>
@@ -2332,7 +2435,17 @@
           <w:szCs w:val="20"/>
           <w:lang w:eastAsia="en-PH"/>
         </w:rPr>
-        <w:t xml:space="preserve">  134589.67    </w:t>
+        <w:t xml:space="preserve">  134590</w:t>
+      </w:r>
+      <w:r>
+        <w:rPr>
+          <w:rFonts w:ascii="Lucida Console" w:eastAsia="Times New Roman" w:hAnsi="Lucida Console" w:cs="Courier New"/>
+          <w:color w:val="000000"/>
+          <w:sz w:val="20"/>
+          <w:szCs w:val="20"/>
+          <w:lang w:eastAsia="en-PH"/>
+        </w:rPr>
+        <w:t xml:space="preserve">    </w:t>
       </w:r>
       <w:r>
         <w:rPr>
@@ -2352,7 +2465,17 @@
           <w:szCs w:val="20"/>
           <w:lang w:eastAsia="en-PH"/>
         </w:rPr>
-        <w:t xml:space="preserve">28510.28    </w:t>
+        <w:t xml:space="preserve">   28510</w:t>
+      </w:r>
+      <w:r>
+        <w:rPr>
+          <w:rFonts w:ascii="Lucida Console" w:eastAsia="Times New Roman" w:hAnsi="Lucida Console" w:cs="Courier New"/>
+          <w:color w:val="000000"/>
+          <w:sz w:val="20"/>
+          <w:szCs w:val="20"/>
+          <w:lang w:eastAsia="en-PH"/>
+        </w:rPr>
+        <w:t xml:space="preserve">    </w:t>
       </w:r>
       <w:r>
         <w:rPr>
@@ -2382,7 +2505,17 @@
           <w:szCs w:val="20"/>
           <w:lang w:eastAsia="en-PH"/>
         </w:rPr>
-        <w:t xml:space="preserve">35456.10    </w:t>
+        <w:t xml:space="preserve">   35456</w:t>
+      </w:r>
+      <w:r>
+        <w:rPr>
+          <w:rFonts w:ascii="Lucida Console" w:eastAsia="Times New Roman" w:hAnsi="Lucida Console" w:cs="Courier New"/>
+          <w:color w:val="000000"/>
+          <w:sz w:val="20"/>
+          <w:szCs w:val="20"/>
+          <w:lang w:eastAsia="en-PH"/>
+        </w:rPr>
+        <w:t xml:space="preserve">    </w:t>
       </w:r>
       <w:r>
         <w:rPr>
@@ -2402,7 +2535,37 @@
           <w:szCs w:val="20"/>
           <w:lang w:eastAsia="en-PH"/>
         </w:rPr>
-        <w:t xml:space="preserve">55919.11    73091.53    </w:t>
+        <w:t xml:space="preserve">   55919</w:t>
+      </w:r>
+      <w:r>
+        <w:rPr>
+          <w:rFonts w:ascii="Lucida Console" w:eastAsia="Times New Roman" w:hAnsi="Lucida Console" w:cs="Courier New"/>
+          <w:color w:val="000000"/>
+          <w:sz w:val="20"/>
+          <w:szCs w:val="20"/>
+          <w:lang w:eastAsia="en-PH"/>
+        </w:rPr>
+        <w:t xml:space="preserve">    </w:t>
+      </w:r>
+      <w:r>
+        <w:rPr>
+          <w:rFonts w:ascii="Lucida Console" w:eastAsia="Times New Roman" w:hAnsi="Lucida Console" w:cs="Courier New"/>
+          <w:color w:val="000000"/>
+          <w:sz w:val="20"/>
+          <w:szCs w:val="20"/>
+          <w:lang w:eastAsia="en-PH"/>
+        </w:rPr>
+        <w:t xml:space="preserve">   73092</w:t>
+      </w:r>
+      <w:r>
+        <w:rPr>
+          <w:rFonts w:ascii="Lucida Console" w:eastAsia="Times New Roman" w:hAnsi="Lucida Console" w:cs="Courier New"/>
+          <w:color w:val="000000"/>
+          <w:sz w:val="20"/>
+          <w:szCs w:val="20"/>
+          <w:lang w:eastAsia="en-PH"/>
+        </w:rPr>
+        <w:t xml:space="preserve">    </w:t>
       </w:r>
       <w:r>
         <w:rPr>
@@ -2422,7 +2585,17 @@
           <w:szCs w:val="20"/>
           <w:lang w:eastAsia="en-PH"/>
         </w:rPr>
-        <w:t xml:space="preserve">70609.03 </w:t>
+        <w:t xml:space="preserve">   70609</w:t>
+      </w:r>
+      <w:r>
+        <w:rPr>
+          <w:rFonts w:ascii="Lucida Console" w:eastAsia="Times New Roman" w:hAnsi="Lucida Console" w:cs="Courier New"/>
+          <w:color w:val="000000"/>
+          <w:sz w:val="20"/>
+          <w:szCs w:val="20"/>
+          <w:lang w:eastAsia="en-PH"/>
+        </w:rPr>
+        <w:t xml:space="preserve"> </w:t>
       </w:r>
     </w:p>
     <w:p>
@@ -2566,7 +2739,17 @@
           <w:szCs w:val="20"/>
           <w:lang w:eastAsia="en-PH"/>
         </w:rPr>
-        <w:t xml:space="preserve">42146.33    </w:t>
+        <w:t>42146</w:t>
+      </w:r>
+      <w:r>
+        <w:rPr>
+          <w:rFonts w:ascii="Lucida Console" w:eastAsia="Times New Roman" w:hAnsi="Lucida Console" w:cs="Courier New"/>
+          <w:color w:val="000000"/>
+          <w:sz w:val="20"/>
+          <w:szCs w:val="20"/>
+          <w:lang w:eastAsia="en-PH"/>
+        </w:rPr>
+        <w:t xml:space="preserve">    </w:t>
       </w:r>
       <w:r>
         <w:rPr>
@@ -2596,7 +2779,17 @@
           <w:szCs w:val="20"/>
           <w:lang w:eastAsia="en-PH"/>
         </w:rPr>
-        <w:t xml:space="preserve">44896.14    </w:t>
+        <w:t xml:space="preserve">   44896   </w:t>
+      </w:r>
+      <w:r>
+        <w:rPr>
+          <w:rFonts w:ascii="Lucida Console" w:eastAsia="Times New Roman" w:hAnsi="Lucida Console" w:cs="Courier New"/>
+          <w:color w:val="000000"/>
+          <w:sz w:val="20"/>
+          <w:szCs w:val="20"/>
+          <w:lang w:eastAsia="en-PH"/>
+        </w:rPr>
+        <w:t xml:space="preserve">    </w:t>
       </w:r>
       <w:r>
         <w:rPr>
@@ -2626,7 +2819,17 @@
           <w:szCs w:val="20"/>
           <w:lang w:eastAsia="en-PH"/>
         </w:rPr>
-        <w:t xml:space="preserve">46600.27    </w:t>
+        <w:t>46600</w:t>
+      </w:r>
+      <w:r>
+        <w:rPr>
+          <w:rFonts w:ascii="Lucida Console" w:eastAsia="Times New Roman" w:hAnsi="Lucida Console" w:cs="Courier New"/>
+          <w:color w:val="000000"/>
+          <w:sz w:val="20"/>
+          <w:szCs w:val="20"/>
+          <w:lang w:eastAsia="en-PH"/>
+        </w:rPr>
+        <w:t xml:space="preserve">    </w:t>
       </w:r>
       <w:r>
         <w:rPr>
@@ -2646,7 +2849,7 @@
           <w:szCs w:val="20"/>
           <w:lang w:eastAsia="en-PH"/>
         </w:rPr>
-        <w:t xml:space="preserve">43306.22    25074.10 </w:t>
+        <w:t xml:space="preserve">   43306       25074</w:t>
       </w:r>
     </w:p>
     <w:p>
@@ -3075,6 +3278,8 @@
         <w:wordWrap w:val="0"/>
         <w:spacing w:after="0" w:line="225" w:lineRule="atLeast"/>
       </w:pPr>
+      <w:bookmarkStart w:id="3" w:name="_GoBack"/>
+      <w:bookmarkEnd w:id="3"/>
     </w:p>
     <w:p>
       <w:pPr>
@@ -3099,7 +3304,24 @@
         </w:tabs>
         <w:wordWrap w:val="0"/>
         <w:spacing w:after="0" w:line="225" w:lineRule="atLeast"/>
-      </w:pPr>
+        <w:rPr>
+          <w:rFonts w:ascii="Lucida Console" w:eastAsia="Times New Roman" w:hAnsi="Lucida Console" w:cs="Courier New"/>
+          <w:color w:val="000000"/>
+          <w:sz w:val="20"/>
+          <w:szCs w:val="20"/>
+          <w:lang w:eastAsia="en-PH"/>
+        </w:rPr>
+      </w:pPr>
+      <w:r>
+        <w:rPr>
+          <w:rFonts w:ascii="Lucida Console" w:eastAsia="Times New Roman" w:hAnsi="Lucida Console" w:cs="Courier New"/>
+          <w:color w:val="0000FF"/>
+          <w:sz w:val="20"/>
+          <w:szCs w:val="20"/>
+          <w:lang w:eastAsia="en-PH"/>
+        </w:rPr>
+        <w:t>&gt; population2015=tapply(DataV3$Population2015,DataV3$RegionalDesignation,FUN=sum,na.rm=TRUE)</w:t>
+      </w:r>
     </w:p>
     <w:p>
       <w:pPr>
@@ -3140,7 +3362,7 @@
           <w:szCs w:val="20"/>
           <w:lang w:eastAsia="en-PH"/>
         </w:rPr>
-        <w:t>&gt; population2015=tapply(DataV3$Population2015,DataV3$RegionalDesignation,FUN=sum,na.rm=TRUE)</w:t>
+        <w:t>&gt; population2015</w:t>
       </w:r>
     </w:p>
     <w:p>
@@ -3166,24 +3388,7 @@
         </w:tabs>
         <w:wordWrap w:val="0"/>
         <w:spacing w:after="0" w:line="225" w:lineRule="atLeast"/>
-        <w:rPr>
-          <w:rFonts w:ascii="Lucida Console" w:eastAsia="Times New Roman" w:hAnsi="Lucida Console" w:cs="Courier New"/>
-          <w:color w:val="000000"/>
-          <w:sz w:val="20"/>
-          <w:szCs w:val="20"/>
-          <w:lang w:eastAsia="en-PH"/>
-        </w:rPr>
-      </w:pPr>
-      <w:r>
-        <w:rPr>
-          <w:rFonts w:ascii="Lucida Console" w:eastAsia="Times New Roman" w:hAnsi="Lucida Console" w:cs="Courier New"/>
-          <w:color w:val="0000FF"/>
-          <w:sz w:val="20"/>
-          <w:szCs w:val="20"/>
-          <w:lang w:eastAsia="en-PH"/>
-        </w:rPr>
-        <w:t>&gt; population2015</w:t>
-      </w:r>
+      </w:pPr>
     </w:p>
     <w:p>
       <w:pPr>
@@ -3208,7 +3413,124 @@
         </w:tabs>
         <w:wordWrap w:val="0"/>
         <w:spacing w:after="0" w:line="225" w:lineRule="atLeast"/>
-      </w:pPr>
+        <w:rPr>
+          <w:rFonts w:ascii="Lucida Console" w:eastAsia="Times New Roman" w:hAnsi="Lucida Console" w:cs="Courier New"/>
+          <w:color w:val="000000"/>
+          <w:sz w:val="20"/>
+          <w:szCs w:val="20"/>
+          <w:lang w:eastAsia="en-PH"/>
+        </w:rPr>
+      </w:pPr>
+      <w:r>
+        <w:rPr>
+          <w:rFonts w:ascii="Lucida Console" w:eastAsia="Times New Roman" w:hAnsi="Lucida Console" w:cs="Courier New"/>
+          <w:color w:val="000000"/>
+          <w:sz w:val="20"/>
+          <w:szCs w:val="20"/>
+          <w:lang w:eastAsia="en-PH"/>
+        </w:rPr>
+        <w:t xml:space="preserve">ARMM         </w:t>
+      </w:r>
+      <w:r>
+        <w:rPr>
+          <w:rFonts w:ascii="Lucida Console" w:eastAsia="Times New Roman" w:hAnsi="Lucida Console" w:cs="Courier New"/>
+          <w:color w:val="000000"/>
+          <w:sz w:val="20"/>
+          <w:szCs w:val="20"/>
+          <w:lang w:eastAsia="en-PH"/>
+        </w:rPr>
+        <w:t xml:space="preserve"> </w:t>
+      </w:r>
+      <w:r>
+        <w:rPr>
+          <w:rFonts w:ascii="Lucida Console" w:eastAsia="Times New Roman" w:hAnsi="Lucida Console" w:cs="Courier New"/>
+          <w:color w:val="000000"/>
+          <w:sz w:val="20"/>
+          <w:szCs w:val="20"/>
+          <w:lang w:eastAsia="en-PH"/>
+        </w:rPr>
+        <w:t xml:space="preserve">CAR         </w:t>
+      </w:r>
+      <w:r>
+        <w:rPr>
+          <w:rFonts w:ascii="Lucida Console" w:eastAsia="Times New Roman" w:hAnsi="Lucida Console" w:cs="Courier New"/>
+          <w:color w:val="000000"/>
+          <w:sz w:val="20"/>
+          <w:szCs w:val="20"/>
+          <w:lang w:eastAsia="en-PH"/>
+        </w:rPr>
+        <w:t xml:space="preserve">  </w:t>
+      </w:r>
+      <w:r>
+        <w:rPr>
+          <w:rFonts w:ascii="Lucida Console" w:eastAsia="Times New Roman" w:hAnsi="Lucida Console" w:cs="Courier New"/>
+          <w:color w:val="000000"/>
+          <w:sz w:val="20"/>
+          <w:szCs w:val="20"/>
+          <w:lang w:eastAsia="en-PH"/>
+        </w:rPr>
+        <w:t xml:space="preserve">NCR    </w:t>
+      </w:r>
+      <w:r>
+        <w:rPr>
+          <w:rFonts w:ascii="Lucida Console" w:eastAsia="Times New Roman" w:hAnsi="Lucida Console" w:cs="Courier New"/>
+          <w:color w:val="000000"/>
+          <w:sz w:val="20"/>
+          <w:szCs w:val="20"/>
+          <w:lang w:eastAsia="en-PH"/>
+        </w:rPr>
+        <w:t xml:space="preserve">      </w:t>
+      </w:r>
+      <w:r>
+        <w:rPr>
+          <w:rFonts w:ascii="Lucida Console" w:eastAsia="Times New Roman" w:hAnsi="Lucida Console" w:cs="Courier New"/>
+          <w:color w:val="000000"/>
+          <w:sz w:val="20"/>
+          <w:szCs w:val="20"/>
+          <w:lang w:eastAsia="en-PH"/>
+        </w:rPr>
+        <w:t xml:space="preserve">Region I   </w:t>
+      </w:r>
+      <w:r>
+        <w:rPr>
+          <w:rFonts w:ascii="Lucida Console" w:eastAsia="Times New Roman" w:hAnsi="Lucida Console" w:cs="Courier New"/>
+          <w:color w:val="000000"/>
+          <w:sz w:val="20"/>
+          <w:szCs w:val="20"/>
+          <w:lang w:eastAsia="en-PH"/>
+        </w:rPr>
+        <w:t xml:space="preserve"> </w:t>
+      </w:r>
+      <w:r>
+        <w:rPr>
+          <w:rFonts w:ascii="Lucida Console" w:eastAsia="Times New Roman" w:hAnsi="Lucida Console" w:cs="Courier New"/>
+          <w:color w:val="000000"/>
+          <w:sz w:val="20"/>
+          <w:szCs w:val="20"/>
+          <w:lang w:eastAsia="en-PH"/>
+        </w:rPr>
+        <w:t xml:space="preserve">Region II  </w:t>
+      </w:r>
+      <w:r>
+        <w:rPr>
+          <w:rFonts w:ascii="Lucida Console" w:eastAsia="Times New Roman" w:hAnsi="Lucida Console" w:cs="Courier New"/>
+          <w:color w:val="000000"/>
+          <w:sz w:val="20"/>
+          <w:szCs w:val="20"/>
+          <w:lang w:eastAsia="en-PH"/>
+        </w:rPr>
+        <w:t xml:space="preserve">  </w:t>
+      </w:r>
+      <w:r>
+        <w:rPr>
+          <w:rFonts w:ascii="Lucida Console" w:eastAsia="Times New Roman" w:hAnsi="Lucida Console" w:cs="Courier New"/>
+          <w:color w:val="000000"/>
+          <w:sz w:val="20"/>
+          <w:szCs w:val="20"/>
+          <w:lang w:eastAsia="en-PH"/>
+        </w:rPr>
+        <w:t xml:space="preserve">Region III </w:t>
+      </w:r>
     </w:p>
     <w:p>
       <w:pPr>
@@ -3249,7 +3571,107 @@
           <w:szCs w:val="20"/>
           <w:lang w:eastAsia="en-PH"/>
         </w:rPr>
-        <w:t xml:space="preserve">ARMM         </w:t>
+        <w:t xml:space="preserve">  37841</w:t>
+      </w:r>
+      <w:r>
+        <w:rPr>
+          <w:rFonts w:ascii="Lucida Console" w:eastAsia="Times New Roman" w:hAnsi="Lucida Console" w:cs="Courier New"/>
+          <w:color w:val="000000"/>
+          <w:sz w:val="20"/>
+          <w:szCs w:val="20"/>
+          <w:lang w:eastAsia="en-PH"/>
+        </w:rPr>
+        <w:t xml:space="preserve">    </w:t>
+      </w:r>
+      <w:r>
+        <w:rPr>
+          <w:rFonts w:ascii="Lucida Console" w:eastAsia="Times New Roman" w:hAnsi="Lucida Console" w:cs="Courier New"/>
+          <w:color w:val="000000"/>
+          <w:sz w:val="20"/>
+          <w:szCs w:val="20"/>
+          <w:lang w:eastAsia="en-PH"/>
+        </w:rPr>
+        <w:t xml:space="preserve">     172220</w:t>
+      </w:r>
+      <w:r>
+        <w:rPr>
+          <w:rFonts w:ascii="Lucida Console" w:eastAsia="Times New Roman" w:hAnsi="Lucida Console" w:cs="Courier New"/>
+          <w:color w:val="000000"/>
+          <w:sz w:val="20"/>
+          <w:szCs w:val="20"/>
+          <w:lang w:eastAsia="en-PH"/>
+        </w:rPr>
+        <w:t xml:space="preserve">   </w:t>
+      </w:r>
+      <w:r>
+        <w:rPr>
+          <w:rFonts w:ascii="Lucida Console" w:eastAsia="Times New Roman" w:hAnsi="Lucida Console" w:cs="Courier New"/>
+          <w:color w:val="000000"/>
+          <w:sz w:val="20"/>
+          <w:szCs w:val="20"/>
+          <w:lang w:eastAsia="en-PH"/>
+        </w:rPr>
+        <w:t xml:space="preserve">     128773</w:t>
+      </w:r>
+      <w:r>
+        <w:rPr>
+          <w:rFonts w:ascii="Lucida Console" w:eastAsia="Times New Roman" w:hAnsi="Lucida Console" w:cs="Courier New"/>
+          <w:color w:val="000000"/>
+          <w:sz w:val="20"/>
+          <w:szCs w:val="20"/>
+          <w:lang w:eastAsia="en-PH"/>
+        </w:rPr>
+        <w:t xml:space="preserve">    </w:t>
+      </w:r>
+      <w:r>
+        <w:rPr>
+          <w:rFonts w:ascii="Lucida Console" w:eastAsia="Times New Roman" w:hAnsi="Lucida Console" w:cs="Courier New"/>
+          <w:color w:val="000000"/>
+          <w:sz w:val="20"/>
+          <w:szCs w:val="20"/>
+          <w:lang w:eastAsia="en-PH"/>
+        </w:rPr>
+        <w:t xml:space="preserve">   50261</w:t>
+      </w:r>
+      <w:r>
+        <w:rPr>
+          <w:rFonts w:ascii="Lucida Console" w:eastAsia="Times New Roman" w:hAnsi="Lucida Console" w:cs="Courier New"/>
+          <w:color w:val="000000"/>
+          <w:sz w:val="20"/>
+          <w:szCs w:val="20"/>
+          <w:lang w:eastAsia="en-PH"/>
+        </w:rPr>
+        <w:t xml:space="preserve">   </w:t>
+      </w:r>
+      <w:r>
+        <w:rPr>
+          <w:rFonts w:ascii="Lucida Console" w:eastAsia="Times New Roman" w:hAnsi="Lucida Console" w:cs="Courier New"/>
+          <w:color w:val="000000"/>
+          <w:sz w:val="20"/>
+          <w:szCs w:val="20"/>
+          <w:lang w:eastAsia="en-PH"/>
+        </w:rPr>
+        <w:t xml:space="preserve">    34514</w:t>
+      </w:r>
+      <w:r>
+        <w:rPr>
+          <w:rFonts w:ascii="Lucida Console" w:eastAsia="Times New Roman" w:hAnsi="Lucida Console" w:cs="Courier New"/>
+          <w:color w:val="000000"/>
+          <w:sz w:val="20"/>
+          <w:szCs w:val="20"/>
+          <w:lang w:eastAsia="en-PH"/>
+        </w:rPr>
+        <w:t xml:space="preserve">   </w:t>
+      </w:r>
+      <w:r>
+        <w:rPr>
+          <w:rFonts w:ascii="Lucida Console" w:eastAsia="Times New Roman" w:hAnsi="Lucida Console" w:cs="Courier New"/>
+          <w:color w:val="000000"/>
+          <w:sz w:val="20"/>
+          <w:szCs w:val="20"/>
+          <w:lang w:eastAsia="en-PH"/>
+        </w:rPr>
+        <w:t xml:space="preserve">     112182</w:t>
       </w:r>
       <w:r>
         <w:rPr>
@@ -3260,96 +3682,6 @@
           <w:lang w:eastAsia="en-PH"/>
         </w:rPr>
         <w:t xml:space="preserve"> </w:t>
-      </w:r>
-      <w:r>
-        <w:rPr>
-          <w:rFonts w:ascii="Lucida Console" w:eastAsia="Times New Roman" w:hAnsi="Lucida Console" w:cs="Courier New"/>
-          <w:color w:val="000000"/>
-          <w:sz w:val="20"/>
-          <w:szCs w:val="20"/>
-          <w:lang w:eastAsia="en-PH"/>
-        </w:rPr>
-        <w:t xml:space="preserve">CAR         </w:t>
-      </w:r>
-      <w:r>
-        <w:rPr>
-          <w:rFonts w:ascii="Lucida Console" w:eastAsia="Times New Roman" w:hAnsi="Lucida Console" w:cs="Courier New"/>
-          <w:color w:val="000000"/>
-          <w:sz w:val="20"/>
-          <w:szCs w:val="20"/>
-          <w:lang w:eastAsia="en-PH"/>
-        </w:rPr>
-        <w:t xml:space="preserve">  </w:t>
-      </w:r>
-      <w:r>
-        <w:rPr>
-          <w:rFonts w:ascii="Lucida Console" w:eastAsia="Times New Roman" w:hAnsi="Lucida Console" w:cs="Courier New"/>
-          <w:color w:val="000000"/>
-          <w:sz w:val="20"/>
-          <w:szCs w:val="20"/>
-          <w:lang w:eastAsia="en-PH"/>
-        </w:rPr>
-        <w:t xml:space="preserve">NCR    </w:t>
-      </w:r>
-      <w:r>
-        <w:rPr>
-          <w:rFonts w:ascii="Lucida Console" w:eastAsia="Times New Roman" w:hAnsi="Lucida Console" w:cs="Courier New"/>
-          <w:color w:val="000000"/>
-          <w:sz w:val="20"/>
-          <w:szCs w:val="20"/>
-          <w:lang w:eastAsia="en-PH"/>
-        </w:rPr>
-        <w:t xml:space="preserve">      </w:t>
-      </w:r>
-      <w:r>
-        <w:rPr>
-          <w:rFonts w:ascii="Lucida Console" w:eastAsia="Times New Roman" w:hAnsi="Lucida Console" w:cs="Courier New"/>
-          <w:color w:val="000000"/>
-          <w:sz w:val="20"/>
-          <w:szCs w:val="20"/>
-          <w:lang w:eastAsia="en-PH"/>
-        </w:rPr>
-        <w:t xml:space="preserve">Region I   </w:t>
-      </w:r>
-      <w:r>
-        <w:rPr>
-          <w:rFonts w:ascii="Lucida Console" w:eastAsia="Times New Roman" w:hAnsi="Lucida Console" w:cs="Courier New"/>
-          <w:color w:val="000000"/>
-          <w:sz w:val="20"/>
-          <w:szCs w:val="20"/>
-          <w:lang w:eastAsia="en-PH"/>
-        </w:rPr>
-        <w:t xml:space="preserve"> </w:t>
-      </w:r>
-      <w:r>
-        <w:rPr>
-          <w:rFonts w:ascii="Lucida Console" w:eastAsia="Times New Roman" w:hAnsi="Lucida Console" w:cs="Courier New"/>
-          <w:color w:val="000000"/>
-          <w:sz w:val="20"/>
-          <w:szCs w:val="20"/>
-          <w:lang w:eastAsia="en-PH"/>
-        </w:rPr>
-        <w:t xml:space="preserve">Region II  </w:t>
-      </w:r>
-      <w:r>
-        <w:rPr>
-          <w:rFonts w:ascii="Lucida Console" w:eastAsia="Times New Roman" w:hAnsi="Lucida Console" w:cs="Courier New"/>
-          <w:color w:val="000000"/>
-          <w:sz w:val="20"/>
-          <w:szCs w:val="20"/>
-          <w:lang w:eastAsia="en-PH"/>
-        </w:rPr>
-        <w:t xml:space="preserve">  </w:t>
-      </w:r>
-      <w:r>
-        <w:rPr>
-          <w:rFonts w:ascii="Lucida Console" w:eastAsia="Times New Roman" w:hAnsi="Lucida Console" w:cs="Courier New"/>
-          <w:color w:val="000000"/>
-          <w:sz w:val="20"/>
-          <w:szCs w:val="20"/>
-          <w:lang w:eastAsia="en-PH"/>
-        </w:rPr>
-        <w:t xml:space="preserve">Region III </w:t>
       </w:r>
     </w:p>
     <w:p>
@@ -3391,6 +3723,46 @@
           <w:szCs w:val="20"/>
           <w:lang w:eastAsia="en-PH"/>
         </w:rPr>
+        <w:t xml:space="preserve">Region IV-A   Region IV-B   Region IX    </w:t>
+      </w:r>
+      <w:r>
+        <w:rPr>
+          <w:rFonts w:ascii="Lucida Console" w:eastAsia="Times New Roman" w:hAnsi="Lucida Console" w:cs="Courier New"/>
+          <w:color w:val="000000"/>
+          <w:sz w:val="20"/>
+          <w:szCs w:val="20"/>
+          <w:lang w:eastAsia="en-PH"/>
+        </w:rPr>
+        <w:t xml:space="preserve">Region V   </w:t>
+      </w:r>
+      <w:r>
+        <w:rPr>
+          <w:rFonts w:ascii="Lucida Console" w:eastAsia="Times New Roman" w:hAnsi="Lucida Console" w:cs="Courier New"/>
+          <w:color w:val="000000"/>
+          <w:sz w:val="20"/>
+          <w:szCs w:val="20"/>
+          <w:lang w:eastAsia="en-PH"/>
+        </w:rPr>
+        <w:t xml:space="preserve"> </w:t>
+      </w:r>
+      <w:r>
+        <w:rPr>
+          <w:rFonts w:ascii="Lucida Console" w:eastAsia="Times New Roman" w:hAnsi="Lucida Console" w:cs="Courier New"/>
+          <w:color w:val="000000"/>
+          <w:sz w:val="20"/>
+          <w:szCs w:val="20"/>
+          <w:lang w:eastAsia="en-PH"/>
+        </w:rPr>
+        <w:t xml:space="preserve">Region VI  </w:t>
+      </w:r>
+      <w:r>
+        <w:rPr>
+          <w:rFonts w:ascii="Lucida Console" w:eastAsia="Times New Roman" w:hAnsi="Lucida Console" w:cs="Courier New"/>
+          <w:color w:val="000000"/>
+          <w:sz w:val="20"/>
+          <w:szCs w:val="20"/>
+          <w:lang w:eastAsia="en-PH"/>
+        </w:rPr>
         <w:t xml:space="preserve">  </w:t>
       </w:r>
       <w:r>
@@ -3401,157 +3773,7 @@
           <w:szCs w:val="20"/>
           <w:lang w:eastAsia="en-PH"/>
         </w:rPr>
-        <w:t>37841</w:t>
-      </w:r>
-      <w:r>
-        <w:rPr>
-          <w:rFonts w:ascii="Lucida Console" w:eastAsia="Times New Roman" w:hAnsi="Lucida Console" w:cs="Courier New"/>
-          <w:color w:val="000000"/>
-          <w:sz w:val="20"/>
-          <w:szCs w:val="20"/>
-          <w:lang w:eastAsia="en-PH"/>
-        </w:rPr>
-        <w:t xml:space="preserve">    </w:t>
-      </w:r>
-      <w:r>
-        <w:rPr>
-          <w:rFonts w:ascii="Lucida Console" w:eastAsia="Times New Roman" w:hAnsi="Lucida Console" w:cs="Courier New"/>
-          <w:color w:val="000000"/>
-          <w:sz w:val="20"/>
-          <w:szCs w:val="20"/>
-          <w:lang w:eastAsia="en-PH"/>
-        </w:rPr>
-        <w:t xml:space="preserve">  </w:t>
-      </w:r>
-      <w:r>
-        <w:rPr>
-          <w:rFonts w:ascii="Lucida Console" w:eastAsia="Times New Roman" w:hAnsi="Lucida Console" w:cs="Courier New"/>
-          <w:color w:val="000000"/>
-          <w:sz w:val="20"/>
-          <w:szCs w:val="20"/>
-          <w:lang w:eastAsia="en-PH"/>
-        </w:rPr>
-        <w:t xml:space="preserve">   172220</w:t>
-      </w:r>
-      <w:r>
-        <w:rPr>
-          <w:rFonts w:ascii="Lucida Console" w:eastAsia="Times New Roman" w:hAnsi="Lucida Console" w:cs="Courier New"/>
-          <w:color w:val="000000"/>
-          <w:sz w:val="20"/>
-          <w:szCs w:val="20"/>
-          <w:lang w:eastAsia="en-PH"/>
-        </w:rPr>
-        <w:t xml:space="preserve">   </w:t>
-      </w:r>
-      <w:r>
-        <w:rPr>
-          <w:rFonts w:ascii="Lucida Console" w:eastAsia="Times New Roman" w:hAnsi="Lucida Console" w:cs="Courier New"/>
-          <w:color w:val="000000"/>
-          <w:sz w:val="20"/>
-          <w:szCs w:val="20"/>
-          <w:lang w:eastAsia="en-PH"/>
-        </w:rPr>
-        <w:t xml:space="preserve">   </w:t>
-      </w:r>
-      <w:r>
-        <w:rPr>
-          <w:rFonts w:ascii="Lucida Console" w:eastAsia="Times New Roman" w:hAnsi="Lucida Console" w:cs="Courier New"/>
-          <w:color w:val="000000"/>
-          <w:sz w:val="20"/>
-          <w:szCs w:val="20"/>
-          <w:lang w:eastAsia="en-PH"/>
-        </w:rPr>
-        <w:t xml:space="preserve">  128773</w:t>
-      </w:r>
-      <w:r>
-        <w:rPr>
-          <w:rFonts w:ascii="Lucida Console" w:eastAsia="Times New Roman" w:hAnsi="Lucida Console" w:cs="Courier New"/>
-          <w:color w:val="000000"/>
-          <w:sz w:val="20"/>
-          <w:szCs w:val="20"/>
-          <w:lang w:eastAsia="en-PH"/>
-        </w:rPr>
-        <w:t xml:space="preserve">    </w:t>
-      </w:r>
-      <w:r>
-        <w:rPr>
-          <w:rFonts w:ascii="Lucida Console" w:eastAsia="Times New Roman" w:hAnsi="Lucida Console" w:cs="Courier New"/>
-          <w:color w:val="000000"/>
-          <w:sz w:val="20"/>
-          <w:szCs w:val="20"/>
-          <w:lang w:eastAsia="en-PH"/>
-        </w:rPr>
-        <w:t xml:space="preserve">   50261</w:t>
-      </w:r>
-      <w:r>
-        <w:rPr>
-          <w:rFonts w:ascii="Lucida Console" w:eastAsia="Times New Roman" w:hAnsi="Lucida Console" w:cs="Courier New"/>
-          <w:color w:val="000000"/>
-          <w:sz w:val="20"/>
-          <w:szCs w:val="20"/>
-          <w:lang w:eastAsia="en-PH"/>
-        </w:rPr>
-        <w:t xml:space="preserve">   </w:t>
-      </w:r>
-      <w:r>
-        <w:rPr>
-          <w:rFonts w:ascii="Lucida Console" w:eastAsia="Times New Roman" w:hAnsi="Lucida Console" w:cs="Courier New"/>
-          <w:color w:val="000000"/>
-          <w:sz w:val="20"/>
-          <w:szCs w:val="20"/>
-          <w:lang w:eastAsia="en-PH"/>
-        </w:rPr>
-        <w:t xml:space="preserve"> </w:t>
-      </w:r>
-      <w:r>
-        <w:rPr>
-          <w:rFonts w:ascii="Lucida Console" w:eastAsia="Times New Roman" w:hAnsi="Lucida Console" w:cs="Courier New"/>
-          <w:color w:val="000000"/>
-          <w:sz w:val="20"/>
-          <w:szCs w:val="20"/>
-          <w:lang w:eastAsia="en-PH"/>
-        </w:rPr>
-        <w:t xml:space="preserve">   34514</w:t>
-      </w:r>
-      <w:r>
-        <w:rPr>
-          <w:rFonts w:ascii="Lucida Console" w:eastAsia="Times New Roman" w:hAnsi="Lucida Console" w:cs="Courier New"/>
-          <w:color w:val="000000"/>
-          <w:sz w:val="20"/>
-          <w:szCs w:val="20"/>
-          <w:lang w:eastAsia="en-PH"/>
-        </w:rPr>
-        <w:t xml:space="preserve">   </w:t>
-      </w:r>
-      <w:r>
-        <w:rPr>
-          <w:rFonts w:ascii="Lucida Console" w:eastAsia="Times New Roman" w:hAnsi="Lucida Console" w:cs="Courier New"/>
-          <w:color w:val="000000"/>
-          <w:sz w:val="20"/>
-          <w:szCs w:val="20"/>
-          <w:lang w:eastAsia="en-PH"/>
-        </w:rPr>
-        <w:t xml:space="preserve">  </w:t>
-      </w:r>
-      <w:r>
-        <w:rPr>
-          <w:rFonts w:ascii="Lucida Console" w:eastAsia="Times New Roman" w:hAnsi="Lucida Console" w:cs="Courier New"/>
-          <w:color w:val="000000"/>
-          <w:sz w:val="20"/>
-          <w:szCs w:val="20"/>
-          <w:lang w:eastAsia="en-PH"/>
-        </w:rPr>
-        <w:t xml:space="preserve">   112182</w:t>
-      </w:r>
-      <w:r>
-        <w:rPr>
-          <w:rFonts w:ascii="Lucida Console" w:eastAsia="Times New Roman" w:hAnsi="Lucida Console" w:cs="Courier New"/>
-          <w:color w:val="000000"/>
-          <w:sz w:val="20"/>
-          <w:szCs w:val="20"/>
-          <w:lang w:eastAsia="en-PH"/>
-        </w:rPr>
-        <w:t xml:space="preserve"> </w:t>
+        <w:t xml:space="preserve">Region VII </w:t>
       </w:r>
     </w:p>
     <w:p>
@@ -3593,17 +3815,87 @@
           <w:szCs w:val="20"/>
           <w:lang w:eastAsia="en-PH"/>
         </w:rPr>
-        <w:t xml:space="preserve">Region IV-A   Region IV-B   Region IX    </w:t>
-      </w:r>
-      <w:r>
-        <w:rPr>
-          <w:rFonts w:ascii="Lucida Console" w:eastAsia="Times New Roman" w:hAnsi="Lucida Console" w:cs="Courier New"/>
-          <w:color w:val="000000"/>
-          <w:sz w:val="20"/>
-          <w:szCs w:val="20"/>
-          <w:lang w:eastAsia="en-PH"/>
-        </w:rPr>
-        <w:t xml:space="preserve">Region V   </w:t>
+        <w:t xml:space="preserve">  144148        29634</w:t>
+      </w:r>
+      <w:r>
+        <w:rPr>
+          <w:rFonts w:ascii="Lucida Console" w:eastAsia="Times New Roman" w:hAnsi="Lucida Console" w:cs="Courier New"/>
+          <w:color w:val="000000"/>
+          <w:sz w:val="20"/>
+          <w:szCs w:val="20"/>
+          <w:lang w:eastAsia="en-PH"/>
+        </w:rPr>
+        <w:t xml:space="preserve">    </w:t>
+      </w:r>
+      <w:r>
+        <w:rPr>
+          <w:rFonts w:ascii="Lucida Console" w:eastAsia="Times New Roman" w:hAnsi="Lucida Console" w:cs="Courier New"/>
+          <w:color w:val="000000"/>
+          <w:sz w:val="20"/>
+          <w:szCs w:val="20"/>
+          <w:lang w:eastAsia="en-PH"/>
+        </w:rPr>
+        <w:t xml:space="preserve">     36298</w:t>
+      </w:r>
+      <w:r>
+        <w:rPr>
+          <w:rFonts w:ascii="Lucida Console" w:eastAsia="Times New Roman" w:hAnsi="Lucida Console" w:cs="Courier New"/>
+          <w:color w:val="000000"/>
+          <w:sz w:val="20"/>
+          <w:szCs w:val="20"/>
+          <w:lang w:eastAsia="en-PH"/>
+        </w:rPr>
+        <w:t xml:space="preserve">    </w:t>
+      </w:r>
+      <w:r>
+        <w:rPr>
+          <w:rFonts w:ascii="Lucida Console" w:eastAsia="Times New Roman" w:hAnsi="Lucida Console" w:cs="Courier New"/>
+          <w:color w:val="000000"/>
+          <w:sz w:val="20"/>
+          <w:szCs w:val="20"/>
+          <w:lang w:eastAsia="en-PH"/>
+        </w:rPr>
+        <w:t xml:space="preserve">    57970</w:t>
+      </w:r>
+      <w:r>
+        <w:rPr>
+          <w:rFonts w:ascii="Lucida Console" w:eastAsia="Times New Roman" w:hAnsi="Lucida Console" w:cs="Courier New"/>
+          <w:color w:val="000000"/>
+          <w:sz w:val="20"/>
+          <w:szCs w:val="20"/>
+          <w:lang w:eastAsia="en-PH"/>
+        </w:rPr>
+        <w:t xml:space="preserve">    </w:t>
+      </w:r>
+      <w:r>
+        <w:rPr>
+          <w:rFonts w:ascii="Lucida Console" w:eastAsia="Times New Roman" w:hAnsi="Lucida Console" w:cs="Courier New"/>
+          <w:color w:val="000000"/>
+          <w:sz w:val="20"/>
+          <w:szCs w:val="20"/>
+          <w:lang w:eastAsia="en-PH"/>
+        </w:rPr>
+        <w:t xml:space="preserve">   44772</w:t>
+      </w:r>
+      <w:r>
+        <w:rPr>
+          <w:rFonts w:ascii="Lucida Console" w:eastAsia="Times New Roman" w:hAnsi="Lucida Console" w:cs="Courier New"/>
+          <w:color w:val="000000"/>
+          <w:sz w:val="20"/>
+          <w:szCs w:val="20"/>
+          <w:lang w:eastAsia="en-PH"/>
+        </w:rPr>
+        <w:t xml:space="preserve">    </w:t>
+      </w:r>
+      <w:r>
+        <w:rPr>
+          <w:rFonts w:ascii="Lucida Console" w:eastAsia="Times New Roman" w:hAnsi="Lucida Console" w:cs="Courier New"/>
+          <w:color w:val="000000"/>
+          <w:sz w:val="20"/>
+          <w:szCs w:val="20"/>
+          <w:lang w:eastAsia="en-PH"/>
+        </w:rPr>
+        <w:t xml:space="preserve">    60419</w:t>
       </w:r>
       <w:r>
         <w:rPr>
@@ -3614,36 +3906,6 @@
           <w:lang w:eastAsia="en-PH"/>
         </w:rPr>
         <w:t xml:space="preserve"> </w:t>
-      </w:r>
-      <w:r>
-        <w:rPr>
-          <w:rFonts w:ascii="Lucida Console" w:eastAsia="Times New Roman" w:hAnsi="Lucida Console" w:cs="Courier New"/>
-          <w:color w:val="000000"/>
-          <w:sz w:val="20"/>
-          <w:szCs w:val="20"/>
-          <w:lang w:eastAsia="en-PH"/>
-        </w:rPr>
-        <w:t xml:space="preserve">Region VI  </w:t>
-      </w:r>
-      <w:r>
-        <w:rPr>
-          <w:rFonts w:ascii="Lucida Console" w:eastAsia="Times New Roman" w:hAnsi="Lucida Console" w:cs="Courier New"/>
-          <w:color w:val="000000"/>
-          <w:sz w:val="20"/>
-          <w:szCs w:val="20"/>
-          <w:lang w:eastAsia="en-PH"/>
-        </w:rPr>
-        <w:t xml:space="preserve">  </w:t>
-      </w:r>
-      <w:r>
-        <w:rPr>
-          <w:rFonts w:ascii="Lucida Console" w:eastAsia="Times New Roman" w:hAnsi="Lucida Console" w:cs="Courier New"/>
-          <w:color w:val="000000"/>
-          <w:sz w:val="20"/>
-          <w:szCs w:val="20"/>
-          <w:lang w:eastAsia="en-PH"/>
-        </w:rPr>
-        <w:t xml:space="preserve">Region VII </w:t>
       </w:r>
     </w:p>
     <w:p>
@@ -3685,7 +3947,37 @@
           <w:szCs w:val="20"/>
           <w:lang w:eastAsia="en-PH"/>
         </w:rPr>
-        <w:t xml:space="preserve">  144148</w:t>
+        <w:t xml:space="preserve">Region VIII   Region X      </w:t>
+      </w:r>
+      <w:r>
+        <w:rPr>
+          <w:rFonts w:ascii="Lucida Console" w:eastAsia="Times New Roman" w:hAnsi="Lucida Console" w:cs="Courier New"/>
+          <w:color w:val="000000"/>
+          <w:sz w:val="20"/>
+          <w:szCs w:val="20"/>
+          <w:lang w:eastAsia="en-PH"/>
+        </w:rPr>
+        <w:t xml:space="preserve">Region XI  </w:t>
+      </w:r>
+      <w:r>
+        <w:rPr>
+          <w:rFonts w:ascii="Lucida Console" w:eastAsia="Times New Roman" w:hAnsi="Lucida Console" w:cs="Courier New"/>
+          <w:color w:val="000000"/>
+          <w:sz w:val="20"/>
+          <w:szCs w:val="20"/>
+          <w:lang w:eastAsia="en-PH"/>
+        </w:rPr>
+        <w:t xml:space="preserve">  </w:t>
+      </w:r>
+      <w:r>
+        <w:rPr>
+          <w:rFonts w:ascii="Lucida Console" w:eastAsia="Times New Roman" w:hAnsi="Lucida Console" w:cs="Courier New"/>
+          <w:color w:val="000000"/>
+          <w:sz w:val="20"/>
+          <w:szCs w:val="20"/>
+          <w:lang w:eastAsia="en-PH"/>
+        </w:rPr>
+        <w:t xml:space="preserve">Region XII </w:t>
       </w:r>
       <w:r>
         <w:rPr>
@@ -3705,127 +3997,7 @@
           <w:szCs w:val="20"/>
           <w:lang w:eastAsia="en-PH"/>
         </w:rPr>
-        <w:t xml:space="preserve">       29634</w:t>
-      </w:r>
-      <w:r>
-        <w:rPr>
-          <w:rFonts w:ascii="Lucida Console" w:eastAsia="Times New Roman" w:hAnsi="Lucida Console" w:cs="Courier New"/>
-          <w:color w:val="000000"/>
-          <w:sz w:val="20"/>
-          <w:szCs w:val="20"/>
-          <w:lang w:eastAsia="en-PH"/>
-        </w:rPr>
-        <w:t xml:space="preserve">    </w:t>
-      </w:r>
-      <w:r>
-        <w:rPr>
-          <w:rFonts w:ascii="Lucida Console" w:eastAsia="Times New Roman" w:hAnsi="Lucida Console" w:cs="Courier New"/>
-          <w:color w:val="000000"/>
-          <w:sz w:val="20"/>
-          <w:szCs w:val="20"/>
-          <w:lang w:eastAsia="en-PH"/>
-        </w:rPr>
-        <w:t xml:space="preserve">  </w:t>
-      </w:r>
-      <w:r>
-        <w:rPr>
-          <w:rFonts w:ascii="Lucida Console" w:eastAsia="Times New Roman" w:hAnsi="Lucida Console" w:cs="Courier New"/>
-          <w:color w:val="000000"/>
-          <w:sz w:val="20"/>
-          <w:szCs w:val="20"/>
-          <w:lang w:eastAsia="en-PH"/>
-        </w:rPr>
-        <w:t xml:space="preserve">   36298</w:t>
-      </w:r>
-      <w:r>
-        <w:rPr>
-          <w:rFonts w:ascii="Lucida Console" w:eastAsia="Times New Roman" w:hAnsi="Lucida Console" w:cs="Courier New"/>
-          <w:color w:val="000000"/>
-          <w:sz w:val="20"/>
-          <w:szCs w:val="20"/>
-          <w:lang w:eastAsia="en-PH"/>
-        </w:rPr>
-        <w:t xml:space="preserve">    </w:t>
-      </w:r>
-      <w:r>
-        <w:rPr>
-          <w:rFonts w:ascii="Lucida Console" w:eastAsia="Times New Roman" w:hAnsi="Lucida Console" w:cs="Courier New"/>
-          <w:color w:val="000000"/>
-          <w:sz w:val="20"/>
-          <w:szCs w:val="20"/>
-          <w:lang w:eastAsia="en-PH"/>
-        </w:rPr>
-        <w:t xml:space="preserve"> </w:t>
-      </w:r>
-      <w:r>
-        <w:rPr>
-          <w:rFonts w:ascii="Lucida Console" w:eastAsia="Times New Roman" w:hAnsi="Lucida Console" w:cs="Courier New"/>
-          <w:color w:val="000000"/>
-          <w:sz w:val="20"/>
-          <w:szCs w:val="20"/>
-          <w:lang w:eastAsia="en-PH"/>
-        </w:rPr>
-        <w:t xml:space="preserve">   57970</w:t>
-      </w:r>
-      <w:r>
-        <w:rPr>
-          <w:rFonts w:ascii="Lucida Console" w:eastAsia="Times New Roman" w:hAnsi="Lucida Console" w:cs="Courier New"/>
-          <w:color w:val="000000"/>
-          <w:sz w:val="20"/>
-          <w:szCs w:val="20"/>
-          <w:lang w:eastAsia="en-PH"/>
-        </w:rPr>
-        <w:t xml:space="preserve">    </w:t>
-      </w:r>
-      <w:r>
-        <w:rPr>
-          <w:rFonts w:ascii="Lucida Console" w:eastAsia="Times New Roman" w:hAnsi="Lucida Console" w:cs="Courier New"/>
-          <w:color w:val="000000"/>
-          <w:sz w:val="20"/>
-          <w:szCs w:val="20"/>
-          <w:lang w:eastAsia="en-PH"/>
-        </w:rPr>
-        <w:t xml:space="preserve">   44772</w:t>
-      </w:r>
-      <w:r>
-        <w:rPr>
-          <w:rFonts w:ascii="Lucida Console" w:eastAsia="Times New Roman" w:hAnsi="Lucida Console" w:cs="Courier New"/>
-          <w:color w:val="000000"/>
-          <w:sz w:val="20"/>
-          <w:szCs w:val="20"/>
-          <w:lang w:eastAsia="en-PH"/>
-        </w:rPr>
-        <w:t xml:space="preserve">    </w:t>
-      </w:r>
-      <w:r>
-        <w:rPr>
-          <w:rFonts w:ascii="Lucida Console" w:eastAsia="Times New Roman" w:hAnsi="Lucida Console" w:cs="Courier New"/>
-          <w:color w:val="000000"/>
-          <w:sz w:val="20"/>
-          <w:szCs w:val="20"/>
-          <w:lang w:eastAsia="en-PH"/>
-        </w:rPr>
-        <w:t xml:space="preserve"> </w:t>
-      </w:r>
-      <w:r>
-        <w:rPr>
-          <w:rFonts w:ascii="Lucida Console" w:eastAsia="Times New Roman" w:hAnsi="Lucida Console" w:cs="Courier New"/>
-          <w:color w:val="000000"/>
-          <w:sz w:val="20"/>
-          <w:szCs w:val="20"/>
-          <w:lang w:eastAsia="en-PH"/>
-        </w:rPr>
-        <w:t xml:space="preserve">   60419</w:t>
-      </w:r>
-      <w:r>
-        <w:rPr>
-          <w:rFonts w:ascii="Lucida Console" w:eastAsia="Times New Roman" w:hAnsi="Lucida Console" w:cs="Courier New"/>
-          <w:color w:val="000000"/>
-          <w:sz w:val="20"/>
-          <w:szCs w:val="20"/>
-          <w:lang w:eastAsia="en-PH"/>
-        </w:rPr>
-        <w:t xml:space="preserve"> </w:t>
+        <w:t xml:space="preserve">Region XIII </w:t>
       </w:r>
     </w:p>
     <w:p>
@@ -3867,109 +4039,7 @@
           <w:szCs w:val="20"/>
           <w:lang w:eastAsia="en-PH"/>
         </w:rPr>
-        <w:t xml:space="preserve">Region VIII   Region X      </w:t>
-      </w:r>
-      <w:r>
-        <w:rPr>
-          <w:rFonts w:ascii="Lucida Console" w:eastAsia="Times New Roman" w:hAnsi="Lucida Console" w:cs="Courier New"/>
-          <w:color w:val="000000"/>
-          <w:sz w:val="20"/>
-          <w:szCs w:val="20"/>
-          <w:lang w:eastAsia="en-PH"/>
-        </w:rPr>
-        <w:t xml:space="preserve">Region XI  </w:t>
-      </w:r>
-      <w:r>
-        <w:rPr>
-          <w:rFonts w:ascii="Lucida Console" w:eastAsia="Times New Roman" w:hAnsi="Lucida Console" w:cs="Courier New"/>
-          <w:color w:val="000000"/>
-          <w:sz w:val="20"/>
-          <w:szCs w:val="20"/>
-          <w:lang w:eastAsia="en-PH"/>
-        </w:rPr>
-        <w:t xml:space="preserve">  </w:t>
-      </w:r>
-      <w:r>
-        <w:rPr>
-          <w:rFonts w:ascii="Lucida Console" w:eastAsia="Times New Roman" w:hAnsi="Lucida Console" w:cs="Courier New"/>
-          <w:color w:val="000000"/>
-          <w:sz w:val="20"/>
-          <w:szCs w:val="20"/>
-          <w:lang w:eastAsia="en-PH"/>
-        </w:rPr>
-        <w:t xml:space="preserve">Region XII </w:t>
-      </w:r>
-      <w:r>
-        <w:rPr>
-          <w:rFonts w:ascii="Lucida Console" w:eastAsia="Times New Roman" w:hAnsi="Lucida Console" w:cs="Courier New"/>
-          <w:color w:val="000000"/>
-          <w:sz w:val="20"/>
-          <w:szCs w:val="20"/>
-          <w:lang w:eastAsia="en-PH"/>
-        </w:rPr>
-        <w:t xml:space="preserve"> </w:t>
-      </w:r>
-      <w:r>
-        <w:rPr>
-          <w:rFonts w:ascii="Lucida Console" w:eastAsia="Times New Roman" w:hAnsi="Lucida Console" w:cs="Courier New"/>
-          <w:color w:val="000000"/>
-          <w:sz w:val="20"/>
-          <w:szCs w:val="20"/>
-          <w:lang w:eastAsia="en-PH"/>
-        </w:rPr>
-        <w:t xml:space="preserve">Region XIII </w:t>
-      </w:r>
-    </w:p>
-    <w:p>
-      <w:pPr>
-        <w:shd w:val="clear" w:color="auto" w:fill="FFFFFF"/>
-        <w:tabs>
-          <w:tab w:val="left" w:pos="916"/>
-          <w:tab w:val="left" w:pos="1832"/>
-          <w:tab w:val="left" w:pos="2748"/>
-          <w:tab w:val="left" w:pos="3664"/>
-          <w:tab w:val="left" w:pos="4580"/>
-          <w:tab w:val="left" w:pos="5496"/>
-          <w:tab w:val="left" w:pos="6412"/>
-          <w:tab w:val="left" w:pos="7328"/>
-          <w:tab w:val="left" w:pos="8244"/>
-          <w:tab w:val="left" w:pos="9160"/>
-          <w:tab w:val="left" w:pos="10076"/>
-          <w:tab w:val="left" w:pos="10992"/>
-          <w:tab w:val="left" w:pos="11908"/>
-          <w:tab w:val="left" w:pos="12824"/>
-          <w:tab w:val="left" w:pos="13740"/>
-          <w:tab w:val="left" w:pos="14656"/>
-        </w:tabs>
-        <w:wordWrap w:val="0"/>
-        <w:spacing w:after="0" w:line="225" w:lineRule="atLeast"/>
-        <w:rPr>
-          <w:rFonts w:ascii="Lucida Console" w:eastAsia="Times New Roman" w:hAnsi="Lucida Console" w:cs="Courier New"/>
-          <w:color w:val="000000"/>
-          <w:sz w:val="20"/>
-          <w:szCs w:val="20"/>
-          <w:lang w:eastAsia="en-PH"/>
-        </w:rPr>
-      </w:pPr>
-      <w:r>
-        <w:rPr>
-          <w:rFonts w:ascii="Lucida Console" w:eastAsia="Times New Roman" w:hAnsi="Lucida Console" w:cs="Courier New"/>
-          <w:color w:val="000000"/>
-          <w:sz w:val="20"/>
-          <w:szCs w:val="20"/>
-          <w:lang w:eastAsia="en-PH"/>
-        </w:rPr>
-        <w:t xml:space="preserve">  </w:t>
-      </w:r>
-      <w:r>
-        <w:rPr>
-          <w:rFonts w:ascii="Lucida Console" w:eastAsia="Times New Roman" w:hAnsi="Lucida Console" w:cs="Courier New"/>
-          <w:color w:val="000000"/>
-          <w:sz w:val="20"/>
-          <w:szCs w:val="20"/>
-          <w:lang w:eastAsia="en-PH"/>
-        </w:rPr>
-        <w:t>44402</w:t>
+        <w:t xml:space="preserve">  44402</w:t>
       </w:r>
       <w:r>
         <w:rPr>
@@ -3989,17 +4059,7 @@
           <w:szCs w:val="20"/>
           <w:lang w:eastAsia="en-PH"/>
         </w:rPr>
-        <w:t xml:space="preserve">  </w:t>
-      </w:r>
-      <w:r>
-        <w:rPr>
-          <w:rFonts w:ascii="Lucida Console" w:eastAsia="Times New Roman" w:hAnsi="Lucida Console" w:cs="Courier New"/>
-          <w:color w:val="000000"/>
-          <w:sz w:val="20"/>
-          <w:szCs w:val="20"/>
-          <w:lang w:eastAsia="en-PH"/>
-        </w:rPr>
-        <w:t xml:space="preserve">   46893</w:t>
+        <w:t xml:space="preserve">     46893</w:t>
       </w:r>
       <w:r>
         <w:rPr>
@@ -4019,17 +4079,7 @@
           <w:szCs w:val="20"/>
           <w:lang w:eastAsia="en-PH"/>
         </w:rPr>
-        <w:t xml:space="preserve">  </w:t>
-      </w:r>
-      <w:r>
-        <w:rPr>
-          <w:rFonts w:ascii="Lucida Console" w:eastAsia="Times New Roman" w:hAnsi="Lucida Console" w:cs="Courier New"/>
-          <w:color w:val="000000"/>
-          <w:sz w:val="20"/>
-          <w:szCs w:val="20"/>
-          <w:lang w:eastAsia="en-PH"/>
-        </w:rPr>
-        <w:t xml:space="preserve">   48933</w:t>
+        <w:t xml:space="preserve">     48933</w:t>
       </w:r>
       <w:r>
         <w:rPr>
@@ -4049,17 +4099,7 @@
           <w:szCs w:val="20"/>
           <w:lang w:eastAsia="en-PH"/>
         </w:rPr>
-        <w:t xml:space="preserve"> </w:t>
-      </w:r>
-      <w:r>
-        <w:rPr>
-          <w:rFonts w:ascii="Lucida Console" w:eastAsia="Times New Roman" w:hAnsi="Lucida Console" w:cs="Courier New"/>
-          <w:color w:val="000000"/>
-          <w:sz w:val="20"/>
-          <w:szCs w:val="20"/>
-          <w:lang w:eastAsia="en-PH"/>
-        </w:rPr>
-        <w:t xml:space="preserve">   45453</w:t>
+        <w:t xml:space="preserve">    45453</w:t>
       </w:r>
       <w:r>
         <w:rPr>
@@ -4303,9 +4343,7 @@
           <w:szCs w:val="28"/>
         </w:rPr>
       </w:pPr>
-      <w:bookmarkStart w:id="3" w:name="_Toc477999693"/>
-      <w:bookmarkStart w:id="4" w:name="_GoBack"/>
-      <w:bookmarkEnd w:id="4"/>
+      <w:bookmarkStart w:id="4" w:name="_Toc477999693"/>
       <w:r>
         <w:rPr>
           <w:rFonts w:ascii="Arial" w:hAnsi="Arial" w:cs="Arial"/>
@@ -4324,7 +4362,7 @@
         </w:rPr>
         <w:t xml:space="preserve"> – Renzo</w:t>
       </w:r>
-      <w:bookmarkEnd w:id="3"/>
+      <w:bookmarkEnd w:id="4"/>
       <w:r>
         <w:rPr>
           <w:rFonts w:ascii="Arial" w:hAnsi="Arial" w:cs="Arial"/>

</xml_diff>

<commit_message>
editted graph in Population by Region (2012)
</commit_message>
<xml_diff>
--- a/Documentation/Final Documents.docx
+++ b/Documentation/Final Documents.docx
@@ -2954,18 +2954,27 @@
         <w:t>barplot(population2012,ylab="Population",xlab="Region", col=colors,main="Population by Region (2012)")</w:t>
       </w:r>
     </w:p>
-    <w:p/>
-    <w:p>
+    <w:p>
+      <w:bookmarkStart w:id="3" w:name="_GoBack"/>
+      <w:bookmarkEnd w:id="3"/>
       <w:r>
         <w:rPr>
           <w:noProof/>
           <w:lang w:eastAsia="en-PH"/>
         </w:rPr>
         <w:drawing>
-          <wp:inline distT="0" distB="0" distL="0" distR="0">
-            <wp:extent cx="5943600" cy="2965450"/>
+          <wp:anchor distT="0" distB="0" distL="114300" distR="114300" simplePos="0" relativeHeight="251666432" behindDoc="0" locked="0" layoutInCell="1" allowOverlap="1">
+            <wp:simplePos x="0" y="0"/>
+            <wp:positionH relativeFrom="column">
+              <wp:posOffset>-323850</wp:posOffset>
+            </wp:positionH>
+            <wp:positionV relativeFrom="paragraph">
+              <wp:posOffset>285115</wp:posOffset>
+            </wp:positionV>
+            <wp:extent cx="6457950" cy="3022600"/>
             <wp:effectExtent l="0" t="0" r="0" b="6350"/>
-            <wp:docPr id="7" name="Picture 7"/>
+            <wp:wrapSquare wrapText="bothSides"/>
+            <wp:docPr id="8" name="Picture 8" descr="C:\Users\mlbel\AppData\Local\Microsoft\Windows\INetCacheContent.Word\PopByReg(2012).png"/>
             <wp:cNvGraphicFramePr>
               <a:graphicFrameLocks xmlns:a="http://schemas.openxmlformats.org/drawingml/2006/main" noChangeAspect="1"/>
             </wp:cNvGraphicFramePr>
@@ -2973,37 +2982,54 @@
               <a:graphicData uri="http://schemas.openxmlformats.org/drawingml/2006/picture">
                 <pic:pic xmlns:pic="http://schemas.openxmlformats.org/drawingml/2006/picture">
                   <pic:nvPicPr>
-                    <pic:cNvPr id="7" name="4A0FC53.tmp"/>
-                    <pic:cNvPicPr/>
+                    <pic:cNvPr id="0" name="Picture 3" descr="C:\Users\mlbel\AppData\Local\Microsoft\Windows\INetCacheContent.Word\PopByReg(2012).png"/>
+                    <pic:cNvPicPr>
+                      <a:picLocks noChangeAspect="1" noChangeArrowheads="1"/>
+                    </pic:cNvPicPr>
                   </pic:nvPicPr>
-                  <pic:blipFill>
-                    <a:blip r:embed="rId6">
+                  <pic:blipFill rotWithShape="1">
+                    <a:blip r:embed="rId6" cstate="print">
                       <a:extLst>
                         <a:ext uri="{28A0092B-C50C-407E-A947-70E740481C1C}">
                           <a14:useLocalDpi xmlns:a14="http://schemas.microsoft.com/office/drawing/2010/main" val="0"/>
                         </a:ext>
                       </a:extLst>
                     </a:blip>
-                    <a:stretch>
-                      <a:fillRect/>
-                    </a:stretch>
+                    <a:srcRect r="3828"/>
+                    <a:stretch/>
                   </pic:blipFill>
-                  <pic:spPr>
+                  <pic:spPr bwMode="auto">
                     <a:xfrm>
                       <a:off x="0" y="0"/>
-                      <a:ext cx="5943600" cy="2965450"/>
+                      <a:ext cx="6457950" cy="3022600"/>
                     </a:xfrm>
                     <a:prstGeom prst="rect">
                       <a:avLst/>
                     </a:prstGeom>
+                    <a:noFill/>
+                    <a:ln>
+                      <a:noFill/>
+                    </a:ln>
+                    <a:extLst>
+                      <a:ext uri="{53640926-AAD7-44D8-BBD7-CCE9431645EC}">
+                        <a14:shadowObscured xmlns:a14="http://schemas.microsoft.com/office/drawing/2010/main"/>
+                      </a:ext>
+                    </a:extLst>
                   </pic:spPr>
                 </pic:pic>
               </a:graphicData>
             </a:graphic>
-          </wp:inline>
+            <wp14:sizeRelH relativeFrom="page">
+              <wp14:pctWidth>0</wp14:pctWidth>
+            </wp14:sizeRelH>
+            <wp14:sizeRelV relativeFrom="page">
+              <wp14:pctHeight>0</wp14:pctHeight>
+            </wp14:sizeRelV>
+          </wp:anchor>
         </w:drawing>
       </w:r>
     </w:p>
+    <w:p/>
     <w:p>
       <w:pPr>
         <w:shd w:val="clear" w:color="auto" w:fill="FFFFFF"/>
@@ -3278,8 +3304,6 @@
         <w:wordWrap w:val="0"/>
         <w:spacing w:after="0" w:line="225" w:lineRule="atLeast"/>
       </w:pPr>
-      <w:bookmarkStart w:id="3" w:name="_GoBack"/>
-      <w:bookmarkEnd w:id="3"/>
     </w:p>
     <w:p>
       <w:pPr>
@@ -4268,9 +4292,9 @@
         </w:rPr>
         <w:drawing>
           <wp:inline distT="0" distB="0" distL="0" distR="0">
-            <wp:extent cx="5943600" cy="2969895"/>
-            <wp:effectExtent l="0" t="0" r="0" b="1905"/>
-            <wp:docPr id="6" name="Picture 6"/>
+            <wp:extent cx="5905500" cy="2285365"/>
+            <wp:effectExtent l="0" t="0" r="0" b="635"/>
+            <wp:docPr id="3" name="Picture 3" descr="C:\Users\mlbel\AppData\Local\Microsoft\Windows\INetCacheContent.Word\Rplot.png"/>
             <wp:cNvGraphicFramePr>
               <a:graphicFrameLocks xmlns:a="http://schemas.openxmlformats.org/drawingml/2006/main" noChangeAspect="1"/>
             </wp:cNvGraphicFramePr>
@@ -4278,29 +4302,39 @@
               <a:graphicData uri="http://schemas.openxmlformats.org/drawingml/2006/picture">
                 <pic:pic xmlns:pic="http://schemas.openxmlformats.org/drawingml/2006/picture">
                   <pic:nvPicPr>
-                    <pic:cNvPr id="6" name="4A0DFA.tmp"/>
-                    <pic:cNvPicPr/>
+                    <pic:cNvPr id="0" name="Picture 1" descr="C:\Users\mlbel\AppData\Local\Microsoft\Windows\INetCacheContent.Word\Rplot.png"/>
+                    <pic:cNvPicPr>
+                      <a:picLocks noChangeAspect="1" noChangeArrowheads="1"/>
+                    </pic:cNvPicPr>
                   </pic:nvPicPr>
-                  <pic:blipFill>
-                    <a:blip r:embed="rId7">
+                  <pic:blipFill rotWithShape="1">
+                    <a:blip r:embed="rId7" cstate="print">
                       <a:extLst>
                         <a:ext uri="{28A0092B-C50C-407E-A947-70E740481C1C}">
                           <a14:useLocalDpi xmlns:a14="http://schemas.microsoft.com/office/drawing/2010/main" val="0"/>
                         </a:ext>
                       </a:extLst>
                     </a:blip>
-                    <a:stretch>
-                      <a:fillRect/>
-                    </a:stretch>
+                    <a:srcRect r="3986"/>
+                    <a:stretch/>
                   </pic:blipFill>
-                  <pic:spPr>
+                  <pic:spPr bwMode="auto">
                     <a:xfrm>
                       <a:off x="0" y="0"/>
-                      <a:ext cx="5943600" cy="2969895"/>
+                      <a:ext cx="5915529" cy="2289246"/>
                     </a:xfrm>
                     <a:prstGeom prst="rect">
                       <a:avLst/>
                     </a:prstGeom>
+                    <a:noFill/>
+                    <a:ln>
+                      <a:noFill/>
+                    </a:ln>
+                    <a:extLst>
+                      <a:ext uri="{53640926-AAD7-44D8-BBD7-CCE9431645EC}">
+                        <a14:shadowObscured xmlns:a14="http://schemas.microsoft.com/office/drawing/2010/main"/>
+                      </a:ext>
+                    </a:extLst>
                   </pic:spPr>
                 </pic:pic>
               </a:graphicData>

</xml_diff>

<commit_message>
updated final document - add labor productivity by population
</commit_message>
<xml_diff>
--- a/Documentation/Final Documents.docx
+++ b/Documentation/Final Documents.docx
@@ -1393,6 +1393,7 @@
           <w:sz w:val="28"/>
           <w:szCs w:val="28"/>
         </w:rPr>
+        <w:lastRenderedPageBreak/>
         <w:t>Introduction</w:t>
       </w:r>
       <w:r>
@@ -1740,6 +1741,7 @@
           <w:sz w:val="28"/>
           <w:szCs w:val="28"/>
         </w:rPr>
+        <w:lastRenderedPageBreak/>
         <w:t>Population Per Region</w:t>
       </w:r>
       <w:r>
@@ -3278,8 +3280,6 @@
         <w:wordWrap w:val="0"/>
         <w:spacing w:after="0" w:line="225" w:lineRule="atLeast"/>
       </w:pPr>
-      <w:bookmarkStart w:id="3" w:name="_GoBack"/>
-      <w:bookmarkEnd w:id="3"/>
     </w:p>
     <w:p>
       <w:pPr>
@@ -3320,6 +3320,7 @@
           <w:szCs w:val="20"/>
           <w:lang w:eastAsia="en-PH"/>
         </w:rPr>
+        <w:lastRenderedPageBreak/>
         <w:t>&gt; population2015=tapply(DataV3$Population2015,DataV3$RegionalDesignation,FUN=sum,na.rm=TRUE)</w:t>
       </w:r>
     </w:p>
@@ -4343,7 +4344,7 @@
           <w:szCs w:val="28"/>
         </w:rPr>
       </w:pPr>
-      <w:bookmarkStart w:id="4" w:name="_Toc477999693"/>
+      <w:bookmarkStart w:id="3" w:name="_Toc477999693"/>
       <w:r>
         <w:rPr>
           <w:rFonts w:ascii="Arial" w:hAnsi="Arial" w:cs="Arial"/>
@@ -4351,6 +4352,7 @@
           <w:sz w:val="28"/>
           <w:szCs w:val="28"/>
         </w:rPr>
+        <w:lastRenderedPageBreak/>
         <w:t>Poverty Incidence among Population Per Region</w:t>
       </w:r>
       <w:r>
@@ -4362,7 +4364,7 @@
         </w:rPr>
         <w:t xml:space="preserve"> – Renzo</w:t>
       </w:r>
-      <w:bookmarkEnd w:id="4"/>
+      <w:bookmarkEnd w:id="3"/>
       <w:r>
         <w:rPr>
           <w:rFonts w:ascii="Arial" w:hAnsi="Arial" w:cs="Arial"/>
@@ -4396,7 +4398,7 @@
           <w:szCs w:val="28"/>
         </w:rPr>
       </w:pPr>
-      <w:bookmarkStart w:id="5" w:name="_Toc477999694"/>
+      <w:bookmarkStart w:id="4" w:name="_Toc477999694"/>
       <w:r>
         <w:rPr>
           <w:rFonts w:ascii="Arial" w:hAnsi="Arial" w:cs="Arial"/>
@@ -4404,6 +4406,7 @@
           <w:sz w:val="28"/>
           <w:szCs w:val="28"/>
         </w:rPr>
+        <w:lastRenderedPageBreak/>
         <w:t>Poverty Incidence among Family Per Region</w:t>
       </w:r>
       <w:r>
@@ -4415,7 +4418,7 @@
         </w:rPr>
         <w:t xml:space="preserve"> – Johanna</w:t>
       </w:r>
-      <w:bookmarkEnd w:id="5"/>
+      <w:bookmarkEnd w:id="4"/>
       <w:r>
         <w:rPr>
           <w:rFonts w:ascii="Arial" w:hAnsi="Arial" w:cs="Arial"/>
@@ -4449,7 +4452,7 @@
           <w:szCs w:val="28"/>
         </w:rPr>
       </w:pPr>
-      <w:bookmarkStart w:id="6" w:name="_Toc477999695"/>
+      <w:bookmarkStart w:id="5" w:name="_Toc477999695"/>
       <w:r>
         <w:rPr>
           <w:rFonts w:ascii="Arial" w:hAnsi="Arial" w:cs="Arial"/>
@@ -4457,6 +4460,7 @@
           <w:sz w:val="28"/>
           <w:szCs w:val="28"/>
         </w:rPr>
+        <w:lastRenderedPageBreak/>
         <w:t>F</w:t>
       </w:r>
       <w:r>
@@ -4495,7 +4499,7 @@
         </w:rPr>
         <w:t>Johanna</w:t>
       </w:r>
-      <w:bookmarkEnd w:id="6"/>
+      <w:bookmarkEnd w:id="5"/>
       <w:r>
         <w:rPr>
           <w:rFonts w:ascii="Arial" w:hAnsi="Arial" w:cs="Arial"/>
@@ -4676,7 +4680,7 @@
           <w:szCs w:val="28"/>
         </w:rPr>
       </w:pPr>
-      <w:bookmarkStart w:id="7" w:name="_Toc477999696"/>
+      <w:bookmarkStart w:id="6" w:name="_Toc477999696"/>
       <w:r>
         <w:rPr>
           <w:rFonts w:ascii="Arial" w:hAnsi="Arial" w:cs="Arial"/>
@@ -4684,6 +4688,7 @@
           <w:sz w:val="28"/>
           <w:szCs w:val="28"/>
         </w:rPr>
+        <w:lastRenderedPageBreak/>
         <w:t>Average Income of Families Per Region</w:t>
       </w:r>
       <w:r>
@@ -4695,7 +4700,7 @@
         </w:rPr>
         <w:t xml:space="preserve"> – Renzo</w:t>
       </w:r>
-      <w:bookmarkEnd w:id="7"/>
+      <w:bookmarkEnd w:id="6"/>
       <w:r>
         <w:rPr>
           <w:rFonts w:ascii="Arial" w:hAnsi="Arial" w:cs="Arial"/>
@@ -4729,7 +4734,7 @@
           <w:szCs w:val="28"/>
         </w:rPr>
       </w:pPr>
-      <w:bookmarkStart w:id="8" w:name="_Toc477999697"/>
+      <w:bookmarkStart w:id="7" w:name="_Toc477999697"/>
       <w:r>
         <w:rPr>
           <w:rFonts w:ascii="Arial" w:hAnsi="Arial" w:cs="Arial"/>
@@ -4737,6 +4742,7 @@
           <w:sz w:val="28"/>
           <w:szCs w:val="28"/>
         </w:rPr>
+        <w:lastRenderedPageBreak/>
         <w:t>Average Expenditure of Families Per Region</w:t>
       </w:r>
       <w:r>
@@ -4748,7 +4754,7 @@
         </w:rPr>
         <w:t xml:space="preserve"> – Johanna</w:t>
       </w:r>
-      <w:bookmarkEnd w:id="8"/>
+      <w:bookmarkEnd w:id="7"/>
       <w:r>
         <w:rPr>
           <w:rFonts w:ascii="Arial" w:hAnsi="Arial" w:cs="Arial"/>
@@ -4782,7 +4788,7 @@
           <w:szCs w:val="28"/>
         </w:rPr>
       </w:pPr>
-      <w:bookmarkStart w:id="9" w:name="_Toc477999698"/>
+      <w:bookmarkStart w:id="8" w:name="_Toc477999698"/>
       <w:r>
         <w:rPr>
           <w:rFonts w:ascii="Arial" w:hAnsi="Arial" w:cs="Arial"/>
@@ -4790,6 +4796,7 @@
           <w:sz w:val="28"/>
           <w:szCs w:val="28"/>
         </w:rPr>
+        <w:lastRenderedPageBreak/>
         <w:t>Annual Per Capita Poverty Threshold</w:t>
       </w:r>
       <w:r>
@@ -4801,7 +4808,7 @@
         </w:rPr>
         <w:t xml:space="preserve"> – Maica</w:t>
       </w:r>
-      <w:bookmarkEnd w:id="9"/>
+      <w:bookmarkEnd w:id="8"/>
       <w:r>
         <w:rPr>
           <w:rFonts w:ascii="Arial" w:hAnsi="Arial" w:cs="Arial"/>
@@ -4835,7 +4842,7 @@
           <w:szCs w:val="28"/>
         </w:rPr>
       </w:pPr>
-      <w:bookmarkStart w:id="10" w:name="_Toc477999699"/>
+      <w:bookmarkStart w:id="9" w:name="_Toc477999699"/>
       <w:r>
         <w:rPr>
           <w:rFonts w:ascii="Arial" w:hAnsi="Arial" w:cs="Arial"/>
@@ -4843,9 +4850,10 @@
           <w:sz w:val="28"/>
           <w:szCs w:val="28"/>
         </w:rPr>
+        <w:lastRenderedPageBreak/>
         <w:t>Poverty Incidence by Population – Renzo</w:t>
       </w:r>
-      <w:bookmarkEnd w:id="10"/>
+      <w:bookmarkEnd w:id="9"/>
     </w:p>
     <w:p/>
     <w:p/>
@@ -5034,7 +5042,7 @@
           <w:szCs w:val="28"/>
         </w:rPr>
       </w:pPr>
-      <w:bookmarkStart w:id="11" w:name="_Toc477999700"/>
+      <w:bookmarkStart w:id="10" w:name="_Toc477999700"/>
       <w:r>
         <w:rPr>
           <w:rFonts w:ascii="Arial" w:hAnsi="Arial" w:cs="Arial"/>
@@ -5042,9 +5050,10 @@
           <w:sz w:val="28"/>
           <w:szCs w:val="28"/>
         </w:rPr>
+        <w:lastRenderedPageBreak/>
         <w:t>Poverty Incidence by Population – Renzo</w:t>
       </w:r>
-      <w:bookmarkEnd w:id="11"/>
+      <w:bookmarkEnd w:id="10"/>
     </w:p>
     <w:p/>
     <w:p>
@@ -5316,7 +5325,7 @@
           <w:szCs w:val="28"/>
         </w:rPr>
       </w:pPr>
-      <w:bookmarkStart w:id="12" w:name="_Toc477999701"/>
+      <w:bookmarkStart w:id="11" w:name="_Toc477999701"/>
       <w:r>
         <w:rPr>
           <w:rFonts w:ascii="Arial" w:hAnsi="Arial" w:cs="Arial"/>
@@ -5324,9 +5333,10 @@
           <w:sz w:val="28"/>
           <w:szCs w:val="28"/>
         </w:rPr>
+        <w:lastRenderedPageBreak/>
         <w:t>Poverty Incidence by Families – Renzo</w:t>
       </w:r>
-      <w:bookmarkEnd w:id="12"/>
+      <w:bookmarkEnd w:id="11"/>
     </w:p>
     <w:p/>
     <w:p>
@@ -5511,7 +5521,7 @@
           <w:szCs w:val="28"/>
         </w:rPr>
       </w:pPr>
-      <w:bookmarkStart w:id="13" w:name="_Toc477999702"/>
+      <w:bookmarkStart w:id="12" w:name="_Toc477999702"/>
       <w:r>
         <w:rPr>
           <w:rFonts w:ascii="Arial" w:hAnsi="Arial" w:cs="Arial"/>
@@ -5519,9 +5529,306 @@
           <w:sz w:val="28"/>
           <w:szCs w:val="28"/>
         </w:rPr>
+        <w:lastRenderedPageBreak/>
         <w:t>Poverty Incidence by Families – Renzo</w:t>
       </w:r>
+      <w:bookmarkEnd w:id="12"/>
+    </w:p>
+    <w:p>
+      <w:pPr>
+        <w:rPr>
+          <w:rFonts w:eastAsiaTheme="majorEastAsia"/>
+          <w:color w:val="2F5496" w:themeColor="accent1" w:themeShade="BF"/>
+        </w:rPr>
+      </w:pPr>
+      <w:r>
+        <w:br w:type="page"/>
+      </w:r>
+    </w:p>
+    <w:p>
+      <w:pPr>
+        <w:pStyle w:val="Heading1"/>
+        <w:jc w:val="center"/>
+        <w:rPr>
+          <w:rFonts w:ascii="Arial" w:hAnsi="Arial" w:cs="Arial"/>
+          <w:b/>
+          <w:sz w:val="28"/>
+        </w:rPr>
+      </w:pPr>
+      <w:r>
+        <w:rPr>
+          <w:rFonts w:ascii="Arial" w:hAnsi="Arial" w:cs="Arial"/>
+          <w:b/>
+          <w:sz w:val="28"/>
+        </w:rPr>
+        <w:lastRenderedPageBreak/>
+        <w:t>Labor Productivity by Population</w:t>
+      </w:r>
+    </w:p>
+    <w:p/>
+    <w:p>
+      <w:pPr>
+        <w:shd w:val="clear" w:color="auto" w:fill="FFFFFF"/>
+        <w:tabs>
+          <w:tab w:val="left" w:pos="916"/>
+          <w:tab w:val="left" w:pos="1832"/>
+          <w:tab w:val="left" w:pos="2748"/>
+          <w:tab w:val="left" w:pos="3664"/>
+          <w:tab w:val="left" w:pos="4580"/>
+          <w:tab w:val="left" w:pos="5496"/>
+          <w:tab w:val="left" w:pos="6412"/>
+          <w:tab w:val="left" w:pos="7328"/>
+          <w:tab w:val="left" w:pos="8244"/>
+          <w:tab w:val="left" w:pos="9160"/>
+          <w:tab w:val="left" w:pos="10076"/>
+          <w:tab w:val="left" w:pos="10992"/>
+          <w:tab w:val="left" w:pos="11908"/>
+          <w:tab w:val="left" w:pos="12824"/>
+          <w:tab w:val="left" w:pos="13740"/>
+          <w:tab w:val="left" w:pos="14656"/>
+        </w:tabs>
+        <w:wordWrap w:val="0"/>
+        <w:spacing w:after="0" w:line="225" w:lineRule="atLeast"/>
+        <w:rPr>
+          <w:rFonts w:ascii="Lucida Console" w:eastAsia="Times New Roman" w:hAnsi="Lucida Console" w:cs="Courier New"/>
+          <w:color w:val="0000FF"/>
+          <w:sz w:val="20"/>
+          <w:szCs w:val="20"/>
+          <w:lang w:eastAsia="en-PH"/>
+        </w:rPr>
+      </w:pPr>
+      <w:r>
+        <w:rPr>
+          <w:rFonts w:ascii="Lucida Console" w:eastAsia="Times New Roman" w:hAnsi="Lucida Console" w:cs="Courier New"/>
+          <w:color w:val="0000FF"/>
+          <w:sz w:val="20"/>
+          <w:szCs w:val="20"/>
+          <w:lang w:eastAsia="en-PH"/>
+        </w:rPr>
+        <w:t>&gt; plot(DataV3$Population2012, DataV3$LaborProductivity2012, xlab="Population", ylab="Labor Productivity", main="Labor Productivity by Population(2012)")</w:t>
+      </w:r>
+    </w:p>
+    <w:p>
+      <w:pPr>
+        <w:shd w:val="clear" w:color="auto" w:fill="FFFFFF"/>
+        <w:tabs>
+          <w:tab w:val="left" w:pos="916"/>
+          <w:tab w:val="left" w:pos="1832"/>
+          <w:tab w:val="left" w:pos="2748"/>
+          <w:tab w:val="left" w:pos="3664"/>
+          <w:tab w:val="left" w:pos="4580"/>
+          <w:tab w:val="left" w:pos="5496"/>
+          <w:tab w:val="left" w:pos="6412"/>
+          <w:tab w:val="left" w:pos="7328"/>
+          <w:tab w:val="left" w:pos="8244"/>
+          <w:tab w:val="left" w:pos="9160"/>
+          <w:tab w:val="left" w:pos="10076"/>
+          <w:tab w:val="left" w:pos="10992"/>
+          <w:tab w:val="left" w:pos="11908"/>
+          <w:tab w:val="left" w:pos="12824"/>
+          <w:tab w:val="left" w:pos="13740"/>
+          <w:tab w:val="left" w:pos="14656"/>
+        </w:tabs>
+        <w:wordWrap w:val="0"/>
+        <w:spacing w:after="0" w:line="225" w:lineRule="atLeast"/>
+        <w:rPr>
+          <w:rFonts w:ascii="Lucida Console" w:eastAsia="Times New Roman" w:hAnsi="Lucida Console" w:cs="Courier New"/>
+          <w:color w:val="0000FF"/>
+          <w:sz w:val="20"/>
+          <w:szCs w:val="20"/>
+          <w:lang w:eastAsia="en-PH"/>
+        </w:rPr>
+      </w:pPr>
+      <w:r>
+        <w:rPr>
+          <w:rFonts w:ascii="Lucida Console" w:eastAsia="Times New Roman" w:hAnsi="Lucida Console" w:cs="Courier New"/>
+          <w:color w:val="0000FF"/>
+          <w:sz w:val="20"/>
+          <w:szCs w:val="20"/>
+          <w:lang w:eastAsia="en-PH"/>
+        </w:rPr>
+        <w:t>&gt; laborpro2012 &lt;- lm(DataV3$LaborProductivity2012 ~ DataV3$Population2012)</w:t>
+      </w:r>
+    </w:p>
+    <w:p>
+      <w:pPr>
+        <w:shd w:val="clear" w:color="auto" w:fill="FFFFFF"/>
+        <w:tabs>
+          <w:tab w:val="left" w:pos="916"/>
+          <w:tab w:val="left" w:pos="1832"/>
+          <w:tab w:val="left" w:pos="2748"/>
+          <w:tab w:val="left" w:pos="3664"/>
+          <w:tab w:val="left" w:pos="4580"/>
+          <w:tab w:val="left" w:pos="5496"/>
+          <w:tab w:val="left" w:pos="6412"/>
+          <w:tab w:val="left" w:pos="7328"/>
+          <w:tab w:val="left" w:pos="8244"/>
+          <w:tab w:val="left" w:pos="9160"/>
+          <w:tab w:val="left" w:pos="10076"/>
+          <w:tab w:val="left" w:pos="10992"/>
+          <w:tab w:val="left" w:pos="11908"/>
+          <w:tab w:val="left" w:pos="12824"/>
+          <w:tab w:val="left" w:pos="13740"/>
+          <w:tab w:val="left" w:pos="14656"/>
+        </w:tabs>
+        <w:wordWrap w:val="0"/>
+        <w:spacing w:after="0" w:line="225" w:lineRule="atLeast"/>
+        <w:rPr>
+          <w:rFonts w:ascii="Lucida Console" w:eastAsia="Times New Roman" w:hAnsi="Lucida Console" w:cs="Courier New"/>
+          <w:color w:val="0000FF"/>
+          <w:sz w:val="20"/>
+          <w:szCs w:val="20"/>
+          <w:lang w:eastAsia="en-PH"/>
+        </w:rPr>
+      </w:pPr>
+      <w:r>
+        <w:rPr>
+          <w:rFonts w:ascii="Lucida Console" w:eastAsia="Times New Roman" w:hAnsi="Lucida Console" w:cs="Courier New"/>
+          <w:color w:val="0000FF"/>
+          <w:sz w:val="20"/>
+          <w:szCs w:val="20"/>
+          <w:lang w:eastAsia="en-PH"/>
+        </w:rPr>
+        <w:t>&gt; abline(coef(laborpro2012), lwd=2)</w:t>
+      </w:r>
+    </w:p>
+    <w:p>
+      <w:pPr>
+        <w:shd w:val="clear" w:color="auto" w:fill="FFFFFF"/>
+        <w:tabs>
+          <w:tab w:val="left" w:pos="916"/>
+          <w:tab w:val="left" w:pos="1832"/>
+          <w:tab w:val="left" w:pos="2748"/>
+          <w:tab w:val="left" w:pos="3664"/>
+          <w:tab w:val="left" w:pos="4580"/>
+          <w:tab w:val="left" w:pos="5496"/>
+          <w:tab w:val="left" w:pos="6412"/>
+          <w:tab w:val="left" w:pos="7328"/>
+          <w:tab w:val="left" w:pos="8244"/>
+          <w:tab w:val="left" w:pos="9160"/>
+          <w:tab w:val="left" w:pos="10076"/>
+          <w:tab w:val="left" w:pos="10992"/>
+          <w:tab w:val="left" w:pos="11908"/>
+          <w:tab w:val="left" w:pos="12824"/>
+          <w:tab w:val="left" w:pos="13740"/>
+          <w:tab w:val="left" w:pos="14656"/>
+        </w:tabs>
+        <w:wordWrap w:val="0"/>
+        <w:spacing w:after="0" w:line="225" w:lineRule="atLeast"/>
+        <w:rPr>
+          <w:rFonts w:ascii="Lucida Console" w:eastAsia="Times New Roman" w:hAnsi="Lucida Console" w:cs="Courier New"/>
+          <w:color w:val="0000FF"/>
+          <w:sz w:val="20"/>
+          <w:szCs w:val="20"/>
+          <w:lang w:eastAsia="en-PH"/>
+        </w:rPr>
+      </w:pPr>
+    </w:p>
+    <w:p>
+      <w:pPr>
+        <w:shd w:val="clear" w:color="auto" w:fill="FFFFFF"/>
+        <w:tabs>
+          <w:tab w:val="left" w:pos="916"/>
+          <w:tab w:val="left" w:pos="1832"/>
+          <w:tab w:val="left" w:pos="2748"/>
+          <w:tab w:val="left" w:pos="3664"/>
+          <w:tab w:val="left" w:pos="4580"/>
+          <w:tab w:val="left" w:pos="5496"/>
+          <w:tab w:val="left" w:pos="6412"/>
+          <w:tab w:val="left" w:pos="7328"/>
+          <w:tab w:val="left" w:pos="8244"/>
+          <w:tab w:val="left" w:pos="9160"/>
+          <w:tab w:val="left" w:pos="10076"/>
+          <w:tab w:val="left" w:pos="10992"/>
+          <w:tab w:val="left" w:pos="11908"/>
+          <w:tab w:val="left" w:pos="12824"/>
+          <w:tab w:val="left" w:pos="13740"/>
+          <w:tab w:val="left" w:pos="14656"/>
+        </w:tabs>
+        <w:wordWrap w:val="0"/>
+        <w:spacing w:after="0" w:line="225" w:lineRule="atLeast"/>
+        <w:rPr>
+          <w:rFonts w:ascii="Lucida Console" w:eastAsia="Times New Roman" w:hAnsi="Lucida Console" w:cs="Courier New"/>
+          <w:color w:val="000000"/>
+          <w:sz w:val="20"/>
+          <w:szCs w:val="20"/>
+          <w:lang w:eastAsia="en-PH"/>
+        </w:rPr>
+      </w:pPr>
+      <w:bookmarkStart w:id="13" w:name="_GoBack"/>
+      <w:r>
+        <w:rPr>
+          <w:rFonts w:ascii="Lucida Console" w:eastAsia="Times New Roman" w:hAnsi="Lucida Console" w:cs="Courier New"/>
+          <w:noProof/>
+          <w:color w:val="000000"/>
+          <w:sz w:val="20"/>
+          <w:szCs w:val="20"/>
+          <w:lang w:eastAsia="en-PH"/>
+        </w:rPr>
+        <w:drawing>
+          <wp:inline distT="0" distB="0" distL="0" distR="0">
+            <wp:extent cx="5943600" cy="2507615"/>
+            <wp:effectExtent l="0" t="0" r="0" b="6985"/>
+            <wp:docPr id="3" name="Picture 3"/>
+            <wp:cNvGraphicFramePr>
+              <a:graphicFrameLocks xmlns:a="http://schemas.openxmlformats.org/drawingml/2006/main" noChangeAspect="1"/>
+            </wp:cNvGraphicFramePr>
+            <a:graphic xmlns:a="http://schemas.openxmlformats.org/drawingml/2006/main">
+              <a:graphicData uri="http://schemas.openxmlformats.org/drawingml/2006/picture">
+                <pic:pic xmlns:pic="http://schemas.openxmlformats.org/drawingml/2006/picture">
+                  <pic:nvPicPr>
+                    <pic:cNvPr id="3" name="Rplot02.png"/>
+                    <pic:cNvPicPr/>
+                  </pic:nvPicPr>
+                  <pic:blipFill>
+                    <a:blip r:embed="rId12">
+                      <a:extLst>
+                        <a:ext uri="{28A0092B-C50C-407E-A947-70E740481C1C}">
+                          <a14:useLocalDpi xmlns:a14="http://schemas.microsoft.com/office/drawing/2010/main" val="0"/>
+                        </a:ext>
+                      </a:extLst>
+                    </a:blip>
+                    <a:stretch>
+                      <a:fillRect/>
+                    </a:stretch>
+                  </pic:blipFill>
+                  <pic:spPr>
+                    <a:xfrm>
+                      <a:off x="0" y="0"/>
+                      <a:ext cx="5943600" cy="2507615"/>
+                    </a:xfrm>
+                    <a:prstGeom prst="rect">
+                      <a:avLst/>
+                    </a:prstGeom>
+                  </pic:spPr>
+                </pic:pic>
+              </a:graphicData>
+            </a:graphic>
+          </wp:inline>
+        </w:drawing>
+      </w:r>
       <w:bookmarkEnd w:id="13"/>
+    </w:p>
+    <w:p/>
+    <w:p>
+      <w:pPr>
+        <w:rPr>
+          <w:rFonts w:ascii="Arial" w:eastAsiaTheme="majorEastAsia" w:hAnsi="Arial" w:cs="Arial"/>
+          <w:b/>
+          <w:color w:val="2F5496" w:themeColor="accent1" w:themeShade="BF"/>
+          <w:sz w:val="28"/>
+          <w:szCs w:val="28"/>
+        </w:rPr>
+      </w:pPr>
+      <w:r>
+        <w:rPr>
+          <w:rFonts w:ascii="Arial" w:hAnsi="Arial" w:cs="Arial"/>
+          <w:b/>
+          <w:sz w:val="28"/>
+          <w:szCs w:val="28"/>
+        </w:rPr>
+        <w:br w:type="page"/>
+      </w:r>
     </w:p>
     <w:p>
       <w:pPr>
@@ -5535,47 +5842,15 @@
           <w:szCs w:val="28"/>
         </w:rPr>
       </w:pPr>
-    </w:p>
-    <w:p>
-      <w:pPr>
-        <w:rPr>
-          <w:rFonts w:ascii="Arial" w:eastAsiaTheme="majorEastAsia" w:hAnsi="Arial" w:cs="Arial"/>
-          <w:b/>
-          <w:color w:val="2F5496" w:themeColor="accent1" w:themeShade="BF"/>
+      <w:bookmarkStart w:id="14" w:name="_Toc477999703"/>
+      <w:r>
+        <w:rPr>
+          <w:rFonts w:ascii="Arial" w:hAnsi="Arial" w:cs="Arial"/>
+          <w:b/>
           <w:sz w:val="28"/>
           <w:szCs w:val="28"/>
         </w:rPr>
-      </w:pPr>
-      <w:r>
-        <w:rPr>
-          <w:rFonts w:ascii="Arial" w:hAnsi="Arial" w:cs="Arial"/>
-          <w:b/>
-          <w:sz w:val="28"/>
-          <w:szCs w:val="28"/>
-        </w:rPr>
-        <w:br w:type="page"/>
-      </w:r>
-    </w:p>
-    <w:p>
-      <w:pPr>
-        <w:pStyle w:val="Heading2"/>
-        <w:spacing w:line="360" w:lineRule="auto"/>
-        <w:jc w:val="center"/>
-        <w:rPr>
-          <w:rFonts w:ascii="Arial" w:hAnsi="Arial" w:cs="Arial"/>
-          <w:b/>
-          <w:sz w:val="28"/>
-          <w:szCs w:val="28"/>
-        </w:rPr>
-      </w:pPr>
-      <w:bookmarkStart w:id="14" w:name="_Toc477999703"/>
-      <w:r>
-        <w:rPr>
-          <w:rFonts w:ascii="Arial" w:hAnsi="Arial" w:cs="Arial"/>
-          <w:b/>
-          <w:sz w:val="28"/>
-          <w:szCs w:val="28"/>
-        </w:rPr>
+        <w:lastRenderedPageBreak/>
         <w:t xml:space="preserve">Recommendation and </w:t>
       </w:r>
       <w:r>

</xml_diff>

<commit_message>
added analysis and updated introduction section
</commit_message>
<xml_diff>
--- a/Documentation/Final Documents.docx
+++ b/Documentation/Final Documents.docx
@@ -29,7 +29,7 @@
           <w:szCs w:val="40"/>
         </w:rPr>
       </w:pPr>
-      <w:bookmarkStart w:id="0" w:name="_Toc477999690"/>
+      <w:bookmarkStart w:id="0" w:name="_Toc478121759"/>
       <w:r>
         <w:rPr>
           <w:rFonts w:ascii="Arial" w:hAnsi="Arial" w:cs="Arial"/>
@@ -323,6 +323,8 @@
             <w:t>Table of Contents</w:t>
           </w:r>
         </w:p>
+        <w:bookmarkStart w:id="1" w:name="_GoBack"/>
+        <w:bookmarkEnd w:id="1"/>
         <w:p>
           <w:pPr>
             <w:pStyle w:val="TOC1"/>
@@ -352,7 +354,7 @@
             </w:rPr>
             <w:fldChar w:fldCharType="separate"/>
           </w:r>
-          <w:hyperlink w:anchor="_Toc477999690" w:history="1">
+          <w:hyperlink w:anchor="_Toc478121759" w:history="1">
             <w:r>
               <w:rPr>
                 <w:rStyle w:val="Hyperlink"/>
@@ -380,7 +382,7 @@
                 <w:noProof/>
                 <w:webHidden/>
               </w:rPr>
-              <w:instrText xml:space="preserve"> PAGEREF _Toc477999690 \h </w:instrText>
+              <w:instrText xml:space="preserve"> PAGEREF _Toc478121759 \h </w:instrText>
             </w:r>
             <w:r>
               <w:rPr>
@@ -423,7 +425,7 @@
               <w:lang w:eastAsia="en-PH"/>
             </w:rPr>
           </w:pPr>
-          <w:hyperlink w:anchor="_Toc477999691" w:history="1">
+          <w:hyperlink w:anchor="_Toc478121760" w:history="1">
             <w:r>
               <w:rPr>
                 <w:rStyle w:val="Hyperlink"/>
@@ -451,7 +453,7 @@
                 <w:noProof/>
                 <w:webHidden/>
               </w:rPr>
-              <w:instrText xml:space="preserve"> PAGEREF _Toc477999691 \h </w:instrText>
+              <w:instrText xml:space="preserve"> PAGEREF _Toc478121760 \h </w:instrText>
             </w:r>
             <w:r>
               <w:rPr>
@@ -494,7 +496,7 @@
               <w:lang w:eastAsia="en-PH"/>
             </w:rPr>
           </w:pPr>
-          <w:hyperlink w:anchor="_Toc477999692" w:history="1">
+          <w:hyperlink w:anchor="_Toc478121761" w:history="1">
             <w:r>
               <w:rPr>
                 <w:rStyle w:val="Hyperlink"/>
@@ -522,7 +524,7 @@
                 <w:noProof/>
                 <w:webHidden/>
               </w:rPr>
-              <w:instrText xml:space="preserve"> PAGEREF _Toc477999692 \h </w:instrText>
+              <w:instrText xml:space="preserve"> PAGEREF _Toc478121761 \h </w:instrText>
             </w:r>
             <w:r>
               <w:rPr>
@@ -565,7 +567,7 @@
               <w:lang w:eastAsia="en-PH"/>
             </w:rPr>
           </w:pPr>
-          <w:hyperlink w:anchor="_Toc477999693" w:history="1">
+          <w:hyperlink w:anchor="_Toc478121762" w:history="1">
             <w:r>
               <w:rPr>
                 <w:rStyle w:val="Hyperlink"/>
@@ -593,7 +595,7 @@
                 <w:noProof/>
                 <w:webHidden/>
               </w:rPr>
-              <w:instrText xml:space="preserve"> PAGEREF _Toc477999693 \h </w:instrText>
+              <w:instrText xml:space="preserve"> PAGEREF _Toc478121762 \h </w:instrText>
             </w:r>
             <w:r>
               <w:rPr>
@@ -613,7 +615,7 @@
                 <w:noProof/>
                 <w:webHidden/>
               </w:rPr>
-              <w:t>5</w:t>
+              <w:t>6</w:t>
             </w:r>
             <w:r>
               <w:rPr>
@@ -636,7 +638,7 @@
               <w:lang w:eastAsia="en-PH"/>
             </w:rPr>
           </w:pPr>
-          <w:hyperlink w:anchor="_Toc477999694" w:history="1">
+          <w:hyperlink w:anchor="_Toc478121763" w:history="1">
             <w:r>
               <w:rPr>
                 <w:rStyle w:val="Hyperlink"/>
@@ -664,7 +666,7 @@
                 <w:noProof/>
                 <w:webHidden/>
               </w:rPr>
-              <w:instrText xml:space="preserve"> PAGEREF _Toc477999694 \h </w:instrText>
+              <w:instrText xml:space="preserve"> PAGEREF _Toc478121763 \h </w:instrText>
             </w:r>
             <w:r>
               <w:rPr>
@@ -684,7 +686,7 @@
                 <w:noProof/>
                 <w:webHidden/>
               </w:rPr>
-              <w:t>6</w:t>
+              <w:t>7</w:t>
             </w:r>
             <w:r>
               <w:rPr>
@@ -707,7 +709,7 @@
               <w:lang w:eastAsia="en-PH"/>
             </w:rPr>
           </w:pPr>
-          <w:hyperlink w:anchor="_Toc477999695" w:history="1">
+          <w:hyperlink w:anchor="_Toc478121764" w:history="1">
             <w:r>
               <w:rPr>
                 <w:rStyle w:val="Hyperlink"/>
@@ -735,7 +737,7 @@
                 <w:noProof/>
                 <w:webHidden/>
               </w:rPr>
-              <w:instrText xml:space="preserve"> PAGEREF _Toc477999695 \h </w:instrText>
+              <w:instrText xml:space="preserve"> PAGEREF _Toc478121764 \h </w:instrText>
             </w:r>
             <w:r>
               <w:rPr>
@@ -755,7 +757,7 @@
                 <w:noProof/>
                 <w:webHidden/>
               </w:rPr>
-              <w:t>7</w:t>
+              <w:t>8</w:t>
             </w:r>
             <w:r>
               <w:rPr>
@@ -778,7 +780,7 @@
               <w:lang w:eastAsia="en-PH"/>
             </w:rPr>
           </w:pPr>
-          <w:hyperlink w:anchor="_Toc477999696" w:history="1">
+          <w:hyperlink w:anchor="_Toc478121765" w:history="1">
             <w:r>
               <w:rPr>
                 <w:rStyle w:val="Hyperlink"/>
@@ -806,7 +808,7 @@
                 <w:noProof/>
                 <w:webHidden/>
               </w:rPr>
-              <w:instrText xml:space="preserve"> PAGEREF _Toc477999696 \h </w:instrText>
+              <w:instrText xml:space="preserve"> PAGEREF _Toc478121765 \h </w:instrText>
             </w:r>
             <w:r>
               <w:rPr>
@@ -826,7 +828,7 @@
                 <w:noProof/>
                 <w:webHidden/>
               </w:rPr>
-              <w:t>8</w:t>
+              <w:t>9</w:t>
             </w:r>
             <w:r>
               <w:rPr>
@@ -849,7 +851,7 @@
               <w:lang w:eastAsia="en-PH"/>
             </w:rPr>
           </w:pPr>
-          <w:hyperlink w:anchor="_Toc477999697" w:history="1">
+          <w:hyperlink w:anchor="_Toc478121766" w:history="1">
             <w:r>
               <w:rPr>
                 <w:rStyle w:val="Hyperlink"/>
@@ -877,7 +879,7 @@
                 <w:noProof/>
                 <w:webHidden/>
               </w:rPr>
-              <w:instrText xml:space="preserve"> PAGEREF _Toc477999697 \h </w:instrText>
+              <w:instrText xml:space="preserve"> PAGEREF _Toc478121766 \h </w:instrText>
             </w:r>
             <w:r>
               <w:rPr>
@@ -897,7 +899,7 @@
                 <w:noProof/>
                 <w:webHidden/>
               </w:rPr>
-              <w:t>9</w:t>
+              <w:t>10</w:t>
             </w:r>
             <w:r>
               <w:rPr>
@@ -920,7 +922,7 @@
               <w:lang w:eastAsia="en-PH"/>
             </w:rPr>
           </w:pPr>
-          <w:hyperlink w:anchor="_Toc477999698" w:history="1">
+          <w:hyperlink w:anchor="_Toc478121767" w:history="1">
             <w:r>
               <w:rPr>
                 <w:rStyle w:val="Hyperlink"/>
@@ -948,7 +950,7 @@
                 <w:noProof/>
                 <w:webHidden/>
               </w:rPr>
-              <w:instrText xml:space="preserve"> PAGEREF _Toc477999698 \h </w:instrText>
+              <w:instrText xml:space="preserve"> PAGEREF _Toc478121767 \h </w:instrText>
             </w:r>
             <w:r>
               <w:rPr>
@@ -968,7 +970,7 @@
                 <w:noProof/>
                 <w:webHidden/>
               </w:rPr>
-              <w:t>10</w:t>
+              <w:t>11</w:t>
             </w:r>
             <w:r>
               <w:rPr>
@@ -991,7 +993,7 @@
               <w:lang w:eastAsia="en-PH"/>
             </w:rPr>
           </w:pPr>
-          <w:hyperlink w:anchor="_Toc477999699" w:history="1">
+          <w:hyperlink w:anchor="_Toc478121768" w:history="1">
             <w:r>
               <w:rPr>
                 <w:rStyle w:val="Hyperlink"/>
@@ -1019,7 +1021,7 @@
                 <w:noProof/>
                 <w:webHidden/>
               </w:rPr>
-              <w:instrText xml:space="preserve"> PAGEREF _Toc477999699 \h </w:instrText>
+              <w:instrText xml:space="preserve"> PAGEREF _Toc478121768 \h </w:instrText>
             </w:r>
             <w:r>
               <w:rPr>
@@ -1039,7 +1041,7 @@
                 <w:noProof/>
                 <w:webHidden/>
               </w:rPr>
-              <w:t>11</w:t>
+              <w:t>12</w:t>
             </w:r>
             <w:r>
               <w:rPr>
@@ -1062,7 +1064,7 @@
               <w:lang w:eastAsia="en-PH"/>
             </w:rPr>
           </w:pPr>
-          <w:hyperlink w:anchor="_Toc477999700" w:history="1">
+          <w:hyperlink w:anchor="_Toc478121769" w:history="1">
             <w:r>
               <w:rPr>
                 <w:rStyle w:val="Hyperlink"/>
@@ -1090,7 +1092,7 @@
                 <w:noProof/>
                 <w:webHidden/>
               </w:rPr>
-              <w:instrText xml:space="preserve"> PAGEREF _Toc477999700 \h </w:instrText>
+              <w:instrText xml:space="preserve"> PAGEREF _Toc478121769 \h </w:instrText>
             </w:r>
             <w:r>
               <w:rPr>
@@ -1110,7 +1112,7 @@
                 <w:noProof/>
                 <w:webHidden/>
               </w:rPr>
-              <w:t>12</w:t>
+              <w:t>13</w:t>
             </w:r>
             <w:r>
               <w:rPr>
@@ -1133,7 +1135,7 @@
               <w:lang w:eastAsia="en-PH"/>
             </w:rPr>
           </w:pPr>
-          <w:hyperlink w:anchor="_Toc477999701" w:history="1">
+          <w:hyperlink w:anchor="_Toc478121770" w:history="1">
             <w:r>
               <w:rPr>
                 <w:rStyle w:val="Hyperlink"/>
@@ -1161,7 +1163,7 @@
                 <w:noProof/>
                 <w:webHidden/>
               </w:rPr>
-              <w:instrText xml:space="preserve"> PAGEREF _Toc477999701 \h </w:instrText>
+              <w:instrText xml:space="preserve"> PAGEREF _Toc478121770 \h </w:instrText>
             </w:r>
             <w:r>
               <w:rPr>
@@ -1181,7 +1183,7 @@
                 <w:noProof/>
                 <w:webHidden/>
               </w:rPr>
-              <w:t>13</w:t>
+              <w:t>14</w:t>
             </w:r>
             <w:r>
               <w:rPr>
@@ -1204,7 +1206,7 @@
               <w:lang w:eastAsia="en-PH"/>
             </w:rPr>
           </w:pPr>
-          <w:hyperlink w:anchor="_Toc477999702" w:history="1">
+          <w:hyperlink w:anchor="_Toc478121771" w:history="1">
             <w:r>
               <w:rPr>
                 <w:rStyle w:val="Hyperlink"/>
@@ -1232,7 +1234,7 @@
                 <w:noProof/>
                 <w:webHidden/>
               </w:rPr>
-              <w:instrText xml:space="preserve"> PAGEREF _Toc477999702 \h </w:instrText>
+              <w:instrText xml:space="preserve"> PAGEREF _Toc478121771 \h </w:instrText>
             </w:r>
             <w:r>
               <w:rPr>
@@ -1252,7 +1254,7 @@
                 <w:noProof/>
                 <w:webHidden/>
               </w:rPr>
-              <w:t>14</w:t>
+              <w:t>15</w:t>
             </w:r>
             <w:r>
               <w:rPr>
@@ -1275,7 +1277,7 @@
               <w:lang w:eastAsia="en-PH"/>
             </w:rPr>
           </w:pPr>
-          <w:hyperlink w:anchor="_Toc477999703" w:history="1">
+          <w:hyperlink w:anchor="_Toc478121772" w:history="1">
             <w:r>
               <w:rPr>
                 <w:rStyle w:val="Hyperlink"/>
@@ -1303,7 +1305,7 @@
                 <w:noProof/>
                 <w:webHidden/>
               </w:rPr>
-              <w:instrText xml:space="preserve"> PAGEREF _Toc477999703 \h </w:instrText>
+              <w:instrText xml:space="preserve"> PAGEREF _Toc478121772 \h </w:instrText>
             </w:r>
             <w:r>
               <w:rPr>
@@ -1323,7 +1325,7 @@
                 <w:noProof/>
                 <w:webHidden/>
               </w:rPr>
-              <w:t>15</w:t>
+              <w:t>16</w:t>
             </w:r>
             <w:r>
               <w:rPr>
@@ -1385,7 +1387,7 @@
           <w:szCs w:val="28"/>
         </w:rPr>
       </w:pPr>
-      <w:bookmarkStart w:id="1" w:name="_Toc477999691"/>
+      <w:bookmarkStart w:id="2" w:name="_Toc478121760"/>
       <w:r>
         <w:rPr>
           <w:rFonts w:ascii="Arial" w:hAnsi="Arial" w:cs="Arial"/>
@@ -1393,6 +1395,7 @@
           <w:sz w:val="28"/>
           <w:szCs w:val="28"/>
         </w:rPr>
+        <w:lastRenderedPageBreak/>
         <w:t>Introduction</w:t>
       </w:r>
       <w:r>
@@ -1413,7 +1416,7 @@
         </w:rPr>
         <w:t>Johanna</w:t>
       </w:r>
-      <w:bookmarkEnd w:id="1"/>
+      <w:bookmarkEnd w:id="2"/>
       <w:r>
         <w:rPr>
           <w:rFonts w:ascii="Arial" w:hAnsi="Arial" w:cs="Arial"/>
@@ -1631,7 +1634,6 @@
           <w:szCs w:val="24"/>
         </w:rPr>
         <w:tab/>
-        <w:t xml:space="preserve">You will see </w:t>
       </w:r>
       <w:r>
         <w:rPr>
@@ -1639,7 +1641,7 @@
           <w:sz w:val="24"/>
           <w:szCs w:val="24"/>
         </w:rPr>
-        <w:t>statistical data of poverty</w:t>
+        <w:t xml:space="preserve">You will see </w:t>
       </w:r>
       <w:r>
         <w:rPr>
@@ -1647,7 +1649,7 @@
           <w:sz w:val="24"/>
           <w:szCs w:val="24"/>
         </w:rPr>
-        <w:t xml:space="preserve"> in</w:t>
+        <w:t>statistical data of poverty in the Philippines</w:t>
       </w:r>
       <w:r>
         <w:rPr>
@@ -1655,7 +1657,7 @@
           <w:sz w:val="24"/>
           <w:szCs w:val="24"/>
         </w:rPr>
-        <w:t xml:space="preserve"> the Philippines</w:t>
+        <w:t xml:space="preserve"> in different region</w:t>
       </w:r>
       <w:r>
         <w:rPr>
@@ -1663,7 +1665,7 @@
           <w:sz w:val="24"/>
           <w:szCs w:val="24"/>
         </w:rPr>
-        <w:t xml:space="preserve"> in different region</w:t>
+        <w:t xml:space="preserve"> through the g</w:t>
       </w:r>
       <w:r>
         <w:rPr>
@@ -1671,7 +1673,7 @@
           <w:sz w:val="24"/>
           <w:szCs w:val="24"/>
         </w:rPr>
-        <w:t xml:space="preserve"> through</w:t>
+        <w:t xml:space="preserve">raphical representation using R. Population, number of families, poverty incidence, family income and expenditure, </w:t>
       </w:r>
       <w:r>
         <w:rPr>
@@ -1679,7 +1681,7 @@
           <w:sz w:val="24"/>
           <w:szCs w:val="24"/>
         </w:rPr>
-        <w:t xml:space="preserve"> the g</w:t>
+        <w:t>Annual Per Capita Poverty Threshold</w:t>
       </w:r>
       <w:r>
         <w:rPr>
@@ -1687,7 +1689,7 @@
           <w:sz w:val="24"/>
           <w:szCs w:val="24"/>
         </w:rPr>
-        <w:t xml:space="preserve">raphical representation using R. Population, number of families, poverty incidence, family income and expenditure, </w:t>
+        <w:t xml:space="preserve"> per region and more important role that may help in analyzing the poverty and what are the factors contributing to it, how they are related to each other, its summaries and analysis.  </w:t>
       </w:r>
       <w:r>
         <w:rPr>
@@ -1695,23 +1697,7 @@
           <w:sz w:val="24"/>
           <w:szCs w:val="24"/>
         </w:rPr>
-        <w:t>Annual Per Capita Poverty Threshold</w:t>
-      </w:r>
-      <w:r>
-        <w:rPr>
-          <w:rFonts w:ascii="Arial" w:hAnsi="Arial" w:cs="Arial"/>
-          <w:sz w:val="24"/>
-          <w:szCs w:val="24"/>
-        </w:rPr>
-        <w:t xml:space="preserve"> per region and more </w:t>
-      </w:r>
-      <w:r>
-        <w:rPr>
-          <w:rFonts w:ascii="Arial" w:hAnsi="Arial" w:cs="Arial"/>
-          <w:sz w:val="24"/>
-          <w:szCs w:val="24"/>
-        </w:rPr>
-        <w:t xml:space="preserve">will describe in this document, how they are related, its summaries and analysis.  </w:t>
+        <w:t xml:space="preserve">  </w:t>
       </w:r>
       <w:r>
         <w:rPr>
@@ -1732,7 +1718,7 @@
           <w:szCs w:val="28"/>
         </w:rPr>
       </w:pPr>
-      <w:bookmarkStart w:id="2" w:name="_Toc477999692"/>
+      <w:bookmarkStart w:id="3" w:name="_Toc478121761"/>
       <w:r>
         <w:rPr>
           <w:rFonts w:ascii="Arial" w:hAnsi="Arial" w:cs="Arial"/>
@@ -1740,6 +1726,7 @@
           <w:sz w:val="28"/>
           <w:szCs w:val="28"/>
         </w:rPr>
+        <w:lastRenderedPageBreak/>
         <w:t>Population Per Region</w:t>
       </w:r>
       <w:r>
@@ -1760,13 +1747,32 @@
         </w:rPr>
         <w:t>Johanna</w:t>
       </w:r>
-      <w:bookmarkEnd w:id="2"/>
+      <w:bookmarkEnd w:id="3"/>
+    </w:p>
+    <w:p>
+      <w:pPr>
+        <w:spacing w:line="360" w:lineRule="auto"/>
+        <w:ind w:firstLine="720"/>
+        <w:rPr>
+          <w:rFonts w:ascii="Arial" w:hAnsi="Arial" w:cs="Arial"/>
+          <w:b/>
+          <w:sz w:val="32"/>
+          <w:szCs w:val="28"/>
+        </w:rPr>
+      </w:pPr>
+      <w:r>
+        <w:rPr>
+          <w:rFonts w:ascii="Arial" w:hAnsi="Arial" w:cs="Arial"/>
+          <w:sz w:val="24"/>
+        </w:rPr>
+        <w:t>The region that has highest population as of 2012 is in Region IV-A or CALABARZON, to be exact, it has 13,458,967. (Data below are rounded-off to hundreds for better view of data in graph.) This data will help us determine if percentage of poverty is related to the number of population by region.</w:t>
+      </w:r>
     </w:p>
     <w:p>
       <w:pPr>
         <w:pStyle w:val="Heading2"/>
         <w:spacing w:line="360" w:lineRule="auto"/>
-        <w:jc w:val="center"/>
+        <w:jc w:val="both"/>
         <w:rPr>
           <w:rFonts w:ascii="Arial" w:hAnsi="Arial" w:cs="Arial"/>
           <w:b/>
@@ -4259,8 +4265,6 @@
           <w:lang w:eastAsia="en-PH"/>
         </w:rPr>
       </w:pPr>
-      <w:bookmarkStart w:id="3" w:name="_GoBack"/>
-      <w:bookmarkEnd w:id="3"/>
       <w:r>
         <w:rPr>
           <w:rFonts w:ascii="Lucida Console" w:eastAsia="Times New Roman" w:hAnsi="Lucida Console" w:cs="Courier New"/>
@@ -4377,7 +4381,7 @@
           <w:szCs w:val="28"/>
         </w:rPr>
       </w:pPr>
-      <w:bookmarkStart w:id="4" w:name="_Toc477999693"/>
+      <w:bookmarkStart w:id="4" w:name="_Toc478121762"/>
       <w:r>
         <w:rPr>
           <w:rFonts w:ascii="Arial" w:hAnsi="Arial" w:cs="Arial"/>
@@ -4430,7 +4434,7 @@
           <w:szCs w:val="28"/>
         </w:rPr>
       </w:pPr>
-      <w:bookmarkStart w:id="5" w:name="_Toc477999694"/>
+      <w:bookmarkStart w:id="5" w:name="_Toc478121763"/>
       <w:r>
         <w:rPr>
           <w:rFonts w:ascii="Arial" w:hAnsi="Arial" w:cs="Arial"/>
@@ -4438,6 +4442,7 @@
           <w:sz w:val="28"/>
           <w:szCs w:val="28"/>
         </w:rPr>
+        <w:lastRenderedPageBreak/>
         <w:t>Poverty Incidence among Family Per Region</w:t>
       </w:r>
       <w:r>
@@ -4483,7 +4488,7 @@
           <w:szCs w:val="28"/>
         </w:rPr>
       </w:pPr>
-      <w:bookmarkStart w:id="6" w:name="_Toc477999695"/>
+      <w:bookmarkStart w:id="6" w:name="_Toc478121764"/>
       <w:r>
         <w:rPr>
           <w:rFonts w:ascii="Arial" w:hAnsi="Arial" w:cs="Arial"/>
@@ -4491,6 +4496,7 @@
           <w:sz w:val="28"/>
           <w:szCs w:val="28"/>
         </w:rPr>
+        <w:lastRenderedPageBreak/>
         <w:t>F</w:t>
       </w:r>
       <w:r>
@@ -4710,7 +4716,7 @@
           <w:szCs w:val="28"/>
         </w:rPr>
       </w:pPr>
-      <w:bookmarkStart w:id="7" w:name="_Toc477999696"/>
+      <w:bookmarkStart w:id="7" w:name="_Toc478121765"/>
       <w:r>
         <w:rPr>
           <w:rFonts w:ascii="Arial" w:hAnsi="Arial" w:cs="Arial"/>
@@ -4718,6 +4724,7 @@
           <w:sz w:val="28"/>
           <w:szCs w:val="28"/>
         </w:rPr>
+        <w:lastRenderedPageBreak/>
         <w:t>Average Income of Families Per Region</w:t>
       </w:r>
       <w:r>
@@ -4763,7 +4770,7 @@
           <w:szCs w:val="28"/>
         </w:rPr>
       </w:pPr>
-      <w:bookmarkStart w:id="8" w:name="_Toc477999697"/>
+      <w:bookmarkStart w:id="8" w:name="_Toc478121766"/>
       <w:r>
         <w:rPr>
           <w:rFonts w:ascii="Arial" w:hAnsi="Arial" w:cs="Arial"/>
@@ -4771,6 +4778,7 @@
           <w:sz w:val="28"/>
           <w:szCs w:val="28"/>
         </w:rPr>
+        <w:lastRenderedPageBreak/>
         <w:t>Average Expenditure of Families Per Region</w:t>
       </w:r>
       <w:r>
@@ -4816,7 +4824,7 @@
           <w:szCs w:val="28"/>
         </w:rPr>
       </w:pPr>
-      <w:bookmarkStart w:id="9" w:name="_Toc477999698"/>
+      <w:bookmarkStart w:id="9" w:name="_Toc478121767"/>
       <w:r>
         <w:rPr>
           <w:rFonts w:ascii="Arial" w:hAnsi="Arial" w:cs="Arial"/>
@@ -4824,6 +4832,7 @@
           <w:sz w:val="28"/>
           <w:szCs w:val="28"/>
         </w:rPr>
+        <w:lastRenderedPageBreak/>
         <w:t>Annual Per Capita Poverty Threshold</w:t>
       </w:r>
       <w:r>
@@ -4869,7 +4878,7 @@
           <w:szCs w:val="28"/>
         </w:rPr>
       </w:pPr>
-      <w:bookmarkStart w:id="10" w:name="_Toc477999699"/>
+      <w:bookmarkStart w:id="10" w:name="_Toc478121768"/>
       <w:r>
         <w:rPr>
           <w:rFonts w:ascii="Arial" w:hAnsi="Arial" w:cs="Arial"/>
@@ -4877,6 +4886,7 @@
           <w:sz w:val="28"/>
           <w:szCs w:val="28"/>
         </w:rPr>
+        <w:lastRenderedPageBreak/>
         <w:t>Poverty Incidence by Population – Renzo</w:t>
       </w:r>
       <w:bookmarkEnd w:id="10"/>
@@ -5068,7 +5078,7 @@
           <w:szCs w:val="28"/>
         </w:rPr>
       </w:pPr>
-      <w:bookmarkStart w:id="11" w:name="_Toc477999700"/>
+      <w:bookmarkStart w:id="11" w:name="_Toc478121769"/>
       <w:r>
         <w:rPr>
           <w:rFonts w:ascii="Arial" w:hAnsi="Arial" w:cs="Arial"/>
@@ -5076,6 +5086,7 @@
           <w:sz w:val="28"/>
           <w:szCs w:val="28"/>
         </w:rPr>
+        <w:lastRenderedPageBreak/>
         <w:t>Poverty Incidence by Population – Renzo</w:t>
       </w:r>
       <w:bookmarkEnd w:id="11"/>
@@ -5350,7 +5361,7 @@
           <w:szCs w:val="28"/>
         </w:rPr>
       </w:pPr>
-      <w:bookmarkStart w:id="12" w:name="_Toc477999701"/>
+      <w:bookmarkStart w:id="12" w:name="_Toc478121770"/>
       <w:r>
         <w:rPr>
           <w:rFonts w:ascii="Arial" w:hAnsi="Arial" w:cs="Arial"/>
@@ -5358,6 +5369,7 @@
           <w:sz w:val="28"/>
           <w:szCs w:val="28"/>
         </w:rPr>
+        <w:lastRenderedPageBreak/>
         <w:t>Poverty Incidence by Families – Renzo</w:t>
       </w:r>
       <w:bookmarkEnd w:id="12"/>
@@ -5545,7 +5557,7 @@
           <w:szCs w:val="28"/>
         </w:rPr>
       </w:pPr>
-      <w:bookmarkStart w:id="13" w:name="_Toc477999702"/>
+      <w:bookmarkStart w:id="13" w:name="_Toc478121771"/>
       <w:r>
         <w:rPr>
           <w:rFonts w:ascii="Arial" w:hAnsi="Arial" w:cs="Arial"/>
@@ -5553,6 +5565,7 @@
           <w:sz w:val="28"/>
           <w:szCs w:val="28"/>
         </w:rPr>
+        <w:lastRenderedPageBreak/>
         <w:t>Poverty Incidence by Families – Renzo</w:t>
       </w:r>
       <w:bookmarkEnd w:id="13"/>
@@ -5602,7 +5615,7 @@
           <w:szCs w:val="28"/>
         </w:rPr>
       </w:pPr>
-      <w:bookmarkStart w:id="14" w:name="_Toc477999703"/>
+      <w:bookmarkStart w:id="14" w:name="_Toc478121772"/>
       <w:r>
         <w:rPr>
           <w:rFonts w:ascii="Arial" w:hAnsi="Arial" w:cs="Arial"/>
@@ -5610,6 +5623,7 @@
           <w:sz w:val="28"/>
           <w:szCs w:val="28"/>
         </w:rPr>
+        <w:lastRenderedPageBreak/>
         <w:t xml:space="preserve">Recommendation and </w:t>
       </w:r>
       <w:r>

</xml_diff>

<commit_message>
minor changes Population by Region 2012/2015
</commit_message>
<xml_diff>
--- a/Documentation/Final Documents.docx
+++ b/Documentation/Final Documents.docx
@@ -323,8 +323,6 @@
             <w:t>Table of Contents</w:t>
           </w:r>
         </w:p>
-        <w:bookmarkStart w:id="1" w:name="_GoBack"/>
-        <w:bookmarkEnd w:id="1"/>
         <w:p>
           <w:pPr>
             <w:pStyle w:val="TOC1"/>
@@ -1387,7 +1385,7 @@
           <w:szCs w:val="28"/>
         </w:rPr>
       </w:pPr>
-      <w:bookmarkStart w:id="2" w:name="_Toc478121760"/>
+      <w:bookmarkStart w:id="1" w:name="_Toc478121760"/>
       <w:r>
         <w:rPr>
           <w:rFonts w:ascii="Arial" w:hAnsi="Arial" w:cs="Arial"/>
@@ -1395,7 +1393,6 @@
           <w:sz w:val="28"/>
           <w:szCs w:val="28"/>
         </w:rPr>
-        <w:lastRenderedPageBreak/>
         <w:t>Introduction</w:t>
       </w:r>
       <w:r>
@@ -1416,7 +1413,7 @@
         </w:rPr>
         <w:t>Johanna</w:t>
       </w:r>
-      <w:bookmarkEnd w:id="2"/>
+      <w:bookmarkEnd w:id="1"/>
       <w:r>
         <w:rPr>
           <w:rFonts w:ascii="Arial" w:hAnsi="Arial" w:cs="Arial"/>
@@ -1718,7 +1715,7 @@
           <w:szCs w:val="28"/>
         </w:rPr>
       </w:pPr>
-      <w:bookmarkStart w:id="3" w:name="_Toc478121761"/>
+      <w:bookmarkStart w:id="2" w:name="_Toc478121761"/>
       <w:r>
         <w:rPr>
           <w:rFonts w:ascii="Arial" w:hAnsi="Arial" w:cs="Arial"/>
@@ -1726,7 +1723,6 @@
           <w:sz w:val="28"/>
           <w:szCs w:val="28"/>
         </w:rPr>
-        <w:lastRenderedPageBreak/>
         <w:t>Population Per Region</w:t>
       </w:r>
       <w:r>
@@ -1747,7 +1743,7 @@
         </w:rPr>
         <w:t>Johanna</w:t>
       </w:r>
-      <w:bookmarkEnd w:id="3"/>
+      <w:bookmarkEnd w:id="2"/>
     </w:p>
     <w:p>
       <w:pPr>
@@ -1821,6 +1817,8 @@
           <w:lang w:eastAsia="en-PH"/>
         </w:rPr>
       </w:pPr>
+      <w:bookmarkStart w:id="3" w:name="_GoBack"/>
+      <w:bookmarkEnd w:id="3"/>
       <w:r>
         <w:rPr>
           <w:rFonts w:ascii="Lucida Console" w:eastAsia="Times New Roman" w:hAnsi="Lucida Console" w:cs="Courier New"/>
@@ -2976,7 +2974,7 @@
               <wp:posOffset>285115</wp:posOffset>
             </wp:positionV>
             <wp:extent cx="6457950" cy="3022600"/>
-            <wp:effectExtent l="0" t="0" r="0" b="6350"/>
+            <wp:effectExtent l="19050" t="19050" r="19050" b="25400"/>
             <wp:wrapSquare wrapText="bothSides"/>
             <wp:docPr id="8" name="Picture 8" descr="C:\Users\mlbel\AppData\Local\Microsoft\Windows\INetCacheContent.Word\PopByReg(2012).png"/>
             <wp:cNvGraphicFramePr>
@@ -3012,7 +3010,9 @@
                     </a:prstGeom>
                     <a:noFill/>
                     <a:ln>
-                      <a:noFill/>
+                      <a:solidFill>
+                        <a:schemeClr val="tx1"/>
+                      </a:solidFill>
                     </a:ln>
                     <a:extLst>
                       <a:ext uri="{53640926-AAD7-44D8-BBD7-CCE9431645EC}">
@@ -3107,7 +3107,24 @@
         </w:tabs>
         <w:wordWrap w:val="0"/>
         <w:spacing w:after="0" w:line="225" w:lineRule="atLeast"/>
-      </w:pPr>
+        <w:rPr>
+          <w:rFonts w:ascii="Lucida Console" w:eastAsia="Times New Roman" w:hAnsi="Lucida Console" w:cs="Courier New"/>
+          <w:color w:val="000000"/>
+          <w:sz w:val="20"/>
+          <w:szCs w:val="20"/>
+          <w:lang w:eastAsia="en-PH"/>
+        </w:rPr>
+      </w:pPr>
+      <w:r>
+        <w:rPr>
+          <w:rFonts w:ascii="Lucida Console" w:eastAsia="Times New Roman" w:hAnsi="Lucida Console" w:cs="Courier New"/>
+          <w:color w:val="0000FF"/>
+          <w:sz w:val="20"/>
+          <w:szCs w:val="20"/>
+          <w:lang w:eastAsia="en-PH"/>
+        </w:rPr>
+        <w:t>&gt; population2015=tapply(DataV3$Population2015,DataV3$RegionalDesignation,FUN=sum,na.rm=TRUE)</w:t>
+      </w:r>
     </w:p>
     <w:p>
       <w:pPr>
@@ -3132,7 +3149,24 @@
         </w:tabs>
         <w:wordWrap w:val="0"/>
         <w:spacing w:after="0" w:line="225" w:lineRule="atLeast"/>
-      </w:pPr>
+        <w:rPr>
+          <w:rFonts w:ascii="Lucida Console" w:eastAsia="Times New Roman" w:hAnsi="Lucida Console" w:cs="Courier New"/>
+          <w:color w:val="000000"/>
+          <w:sz w:val="20"/>
+          <w:szCs w:val="20"/>
+          <w:lang w:eastAsia="en-PH"/>
+        </w:rPr>
+      </w:pPr>
+      <w:r>
+        <w:rPr>
+          <w:rFonts w:ascii="Lucida Console" w:eastAsia="Times New Roman" w:hAnsi="Lucida Console" w:cs="Courier New"/>
+          <w:color w:val="0000FF"/>
+          <w:sz w:val="20"/>
+          <w:szCs w:val="20"/>
+          <w:lang w:eastAsia="en-PH"/>
+        </w:rPr>
+        <w:t>&gt; population2015</w:t>
+      </w:r>
     </w:p>
     <w:p>
       <w:pPr>
@@ -3182,7 +3216,124 @@
         </w:tabs>
         <w:wordWrap w:val="0"/>
         <w:spacing w:after="0" w:line="225" w:lineRule="atLeast"/>
-      </w:pPr>
+        <w:rPr>
+          <w:rFonts w:ascii="Lucida Console" w:eastAsia="Times New Roman" w:hAnsi="Lucida Console" w:cs="Courier New"/>
+          <w:color w:val="000000"/>
+          <w:sz w:val="20"/>
+          <w:szCs w:val="20"/>
+          <w:lang w:eastAsia="en-PH"/>
+        </w:rPr>
+      </w:pPr>
+      <w:r>
+        <w:rPr>
+          <w:rFonts w:ascii="Lucida Console" w:eastAsia="Times New Roman" w:hAnsi="Lucida Console" w:cs="Courier New"/>
+          <w:color w:val="000000"/>
+          <w:sz w:val="20"/>
+          <w:szCs w:val="20"/>
+          <w:lang w:eastAsia="en-PH"/>
+        </w:rPr>
+        <w:t xml:space="preserve">ARMM         </w:t>
+      </w:r>
+      <w:r>
+        <w:rPr>
+          <w:rFonts w:ascii="Lucida Console" w:eastAsia="Times New Roman" w:hAnsi="Lucida Console" w:cs="Courier New"/>
+          <w:color w:val="000000"/>
+          <w:sz w:val="20"/>
+          <w:szCs w:val="20"/>
+          <w:lang w:eastAsia="en-PH"/>
+        </w:rPr>
+        <w:t xml:space="preserve"> </w:t>
+      </w:r>
+      <w:r>
+        <w:rPr>
+          <w:rFonts w:ascii="Lucida Console" w:eastAsia="Times New Roman" w:hAnsi="Lucida Console" w:cs="Courier New"/>
+          <w:color w:val="000000"/>
+          <w:sz w:val="20"/>
+          <w:szCs w:val="20"/>
+          <w:lang w:eastAsia="en-PH"/>
+        </w:rPr>
+        <w:t xml:space="preserve">CAR         </w:t>
+      </w:r>
+      <w:r>
+        <w:rPr>
+          <w:rFonts w:ascii="Lucida Console" w:eastAsia="Times New Roman" w:hAnsi="Lucida Console" w:cs="Courier New"/>
+          <w:color w:val="000000"/>
+          <w:sz w:val="20"/>
+          <w:szCs w:val="20"/>
+          <w:lang w:eastAsia="en-PH"/>
+        </w:rPr>
+        <w:t xml:space="preserve">  </w:t>
+      </w:r>
+      <w:r>
+        <w:rPr>
+          <w:rFonts w:ascii="Lucida Console" w:eastAsia="Times New Roman" w:hAnsi="Lucida Console" w:cs="Courier New"/>
+          <w:color w:val="000000"/>
+          <w:sz w:val="20"/>
+          <w:szCs w:val="20"/>
+          <w:lang w:eastAsia="en-PH"/>
+        </w:rPr>
+        <w:t xml:space="preserve">NCR    </w:t>
+      </w:r>
+      <w:r>
+        <w:rPr>
+          <w:rFonts w:ascii="Lucida Console" w:eastAsia="Times New Roman" w:hAnsi="Lucida Console" w:cs="Courier New"/>
+          <w:color w:val="000000"/>
+          <w:sz w:val="20"/>
+          <w:szCs w:val="20"/>
+          <w:lang w:eastAsia="en-PH"/>
+        </w:rPr>
+        <w:t xml:space="preserve">      </w:t>
+      </w:r>
+      <w:r>
+        <w:rPr>
+          <w:rFonts w:ascii="Lucida Console" w:eastAsia="Times New Roman" w:hAnsi="Lucida Console" w:cs="Courier New"/>
+          <w:color w:val="000000"/>
+          <w:sz w:val="20"/>
+          <w:szCs w:val="20"/>
+          <w:lang w:eastAsia="en-PH"/>
+        </w:rPr>
+        <w:t xml:space="preserve">Region I   </w:t>
+      </w:r>
+      <w:r>
+        <w:rPr>
+          <w:rFonts w:ascii="Lucida Console" w:eastAsia="Times New Roman" w:hAnsi="Lucida Console" w:cs="Courier New"/>
+          <w:color w:val="000000"/>
+          <w:sz w:val="20"/>
+          <w:szCs w:val="20"/>
+          <w:lang w:eastAsia="en-PH"/>
+        </w:rPr>
+        <w:t xml:space="preserve"> </w:t>
+      </w:r>
+      <w:r>
+        <w:rPr>
+          <w:rFonts w:ascii="Lucida Console" w:eastAsia="Times New Roman" w:hAnsi="Lucida Console" w:cs="Courier New"/>
+          <w:color w:val="000000"/>
+          <w:sz w:val="20"/>
+          <w:szCs w:val="20"/>
+          <w:lang w:eastAsia="en-PH"/>
+        </w:rPr>
+        <w:t xml:space="preserve">Region II  </w:t>
+      </w:r>
+      <w:r>
+        <w:rPr>
+          <w:rFonts w:ascii="Lucida Console" w:eastAsia="Times New Roman" w:hAnsi="Lucida Console" w:cs="Courier New"/>
+          <w:color w:val="000000"/>
+          <w:sz w:val="20"/>
+          <w:szCs w:val="20"/>
+          <w:lang w:eastAsia="en-PH"/>
+        </w:rPr>
+        <w:t xml:space="preserve">  </w:t>
+      </w:r>
+      <w:r>
+        <w:rPr>
+          <w:rFonts w:ascii="Lucida Console" w:eastAsia="Times New Roman" w:hAnsi="Lucida Console" w:cs="Courier New"/>
+          <w:color w:val="000000"/>
+          <w:sz w:val="20"/>
+          <w:szCs w:val="20"/>
+          <w:lang w:eastAsia="en-PH"/>
+        </w:rPr>
+        <w:t xml:space="preserve">Region III </w:t>
+      </w:r>
     </w:p>
     <w:p>
       <w:pPr>
@@ -3207,7 +3358,134 @@
         </w:tabs>
         <w:wordWrap w:val="0"/>
         <w:spacing w:after="0" w:line="225" w:lineRule="atLeast"/>
-      </w:pPr>
+        <w:rPr>
+          <w:rFonts w:ascii="Lucida Console" w:eastAsia="Times New Roman" w:hAnsi="Lucida Console" w:cs="Courier New"/>
+          <w:color w:val="000000"/>
+          <w:sz w:val="20"/>
+          <w:szCs w:val="20"/>
+          <w:lang w:eastAsia="en-PH"/>
+        </w:rPr>
+      </w:pPr>
+      <w:r>
+        <w:rPr>
+          <w:rFonts w:ascii="Lucida Console" w:eastAsia="Times New Roman" w:hAnsi="Lucida Console" w:cs="Courier New"/>
+          <w:color w:val="000000"/>
+          <w:sz w:val="20"/>
+          <w:szCs w:val="20"/>
+          <w:lang w:eastAsia="en-PH"/>
+        </w:rPr>
+        <w:t xml:space="preserve">  37841</w:t>
+      </w:r>
+      <w:r>
+        <w:rPr>
+          <w:rFonts w:ascii="Lucida Console" w:eastAsia="Times New Roman" w:hAnsi="Lucida Console" w:cs="Courier New"/>
+          <w:color w:val="000000"/>
+          <w:sz w:val="20"/>
+          <w:szCs w:val="20"/>
+          <w:lang w:eastAsia="en-PH"/>
+        </w:rPr>
+        <w:t xml:space="preserve">    </w:t>
+      </w:r>
+      <w:r>
+        <w:rPr>
+          <w:rFonts w:ascii="Lucida Console" w:eastAsia="Times New Roman" w:hAnsi="Lucida Console" w:cs="Courier New"/>
+          <w:color w:val="000000"/>
+          <w:sz w:val="20"/>
+          <w:szCs w:val="20"/>
+          <w:lang w:eastAsia="en-PH"/>
+        </w:rPr>
+        <w:t xml:space="preserve">     172220</w:t>
+      </w:r>
+      <w:r>
+        <w:rPr>
+          <w:rFonts w:ascii="Lucida Console" w:eastAsia="Times New Roman" w:hAnsi="Lucida Console" w:cs="Courier New"/>
+          <w:color w:val="000000"/>
+          <w:sz w:val="20"/>
+          <w:szCs w:val="20"/>
+          <w:lang w:eastAsia="en-PH"/>
+        </w:rPr>
+        <w:t xml:space="preserve">   </w:t>
+      </w:r>
+      <w:r>
+        <w:rPr>
+          <w:rFonts w:ascii="Lucida Console" w:eastAsia="Times New Roman" w:hAnsi="Lucida Console" w:cs="Courier New"/>
+          <w:color w:val="000000"/>
+          <w:sz w:val="20"/>
+          <w:szCs w:val="20"/>
+          <w:lang w:eastAsia="en-PH"/>
+        </w:rPr>
+        <w:t xml:space="preserve">     128773</w:t>
+      </w:r>
+      <w:r>
+        <w:rPr>
+          <w:rFonts w:ascii="Lucida Console" w:eastAsia="Times New Roman" w:hAnsi="Lucida Console" w:cs="Courier New"/>
+          <w:color w:val="000000"/>
+          <w:sz w:val="20"/>
+          <w:szCs w:val="20"/>
+          <w:lang w:eastAsia="en-PH"/>
+        </w:rPr>
+        <w:t xml:space="preserve">    </w:t>
+      </w:r>
+      <w:r>
+        <w:rPr>
+          <w:rFonts w:ascii="Lucida Console" w:eastAsia="Times New Roman" w:hAnsi="Lucida Console" w:cs="Courier New"/>
+          <w:color w:val="000000"/>
+          <w:sz w:val="20"/>
+          <w:szCs w:val="20"/>
+          <w:lang w:eastAsia="en-PH"/>
+        </w:rPr>
+        <w:t xml:space="preserve">   50261</w:t>
+      </w:r>
+      <w:r>
+        <w:rPr>
+          <w:rFonts w:ascii="Lucida Console" w:eastAsia="Times New Roman" w:hAnsi="Lucida Console" w:cs="Courier New"/>
+          <w:color w:val="000000"/>
+          <w:sz w:val="20"/>
+          <w:szCs w:val="20"/>
+          <w:lang w:eastAsia="en-PH"/>
+        </w:rPr>
+        <w:t xml:space="preserve">   </w:t>
+      </w:r>
+      <w:r>
+        <w:rPr>
+          <w:rFonts w:ascii="Lucida Console" w:eastAsia="Times New Roman" w:hAnsi="Lucida Console" w:cs="Courier New"/>
+          <w:color w:val="000000"/>
+          <w:sz w:val="20"/>
+          <w:szCs w:val="20"/>
+          <w:lang w:eastAsia="en-PH"/>
+        </w:rPr>
+        <w:t xml:space="preserve">    34514</w:t>
+      </w:r>
+      <w:r>
+        <w:rPr>
+          <w:rFonts w:ascii="Lucida Console" w:eastAsia="Times New Roman" w:hAnsi="Lucida Console" w:cs="Courier New"/>
+          <w:color w:val="000000"/>
+          <w:sz w:val="20"/>
+          <w:szCs w:val="20"/>
+          <w:lang w:eastAsia="en-PH"/>
+        </w:rPr>
+        <w:t xml:space="preserve">   </w:t>
+      </w:r>
+      <w:r>
+        <w:rPr>
+          <w:rFonts w:ascii="Lucida Console" w:eastAsia="Times New Roman" w:hAnsi="Lucida Console" w:cs="Courier New"/>
+          <w:color w:val="000000"/>
+          <w:sz w:val="20"/>
+          <w:szCs w:val="20"/>
+          <w:lang w:eastAsia="en-PH"/>
+        </w:rPr>
+        <w:t xml:space="preserve">     112182</w:t>
+      </w:r>
+      <w:r>
+        <w:rPr>
+          <w:rFonts w:ascii="Lucida Console" w:eastAsia="Times New Roman" w:hAnsi="Lucida Console" w:cs="Courier New"/>
+          <w:color w:val="000000"/>
+          <w:sz w:val="20"/>
+          <w:szCs w:val="20"/>
+          <w:lang w:eastAsia="en-PH"/>
+        </w:rPr>
+        <w:t xml:space="preserve"> </w:t>
+      </w:r>
     </w:p>
     <w:p>
       <w:pPr>
@@ -3232,7 +3510,74 @@
         </w:tabs>
         <w:wordWrap w:val="0"/>
         <w:spacing w:after="0" w:line="225" w:lineRule="atLeast"/>
-      </w:pPr>
+        <w:rPr>
+          <w:rFonts w:ascii="Lucida Console" w:eastAsia="Times New Roman" w:hAnsi="Lucida Console" w:cs="Courier New"/>
+          <w:color w:val="000000"/>
+          <w:sz w:val="20"/>
+          <w:szCs w:val="20"/>
+          <w:lang w:eastAsia="en-PH"/>
+        </w:rPr>
+      </w:pPr>
+      <w:r>
+        <w:rPr>
+          <w:rFonts w:ascii="Lucida Console" w:eastAsia="Times New Roman" w:hAnsi="Lucida Console" w:cs="Courier New"/>
+          <w:color w:val="000000"/>
+          <w:sz w:val="20"/>
+          <w:szCs w:val="20"/>
+          <w:lang w:eastAsia="en-PH"/>
+        </w:rPr>
+        <w:t xml:space="preserve">Region IV-A   Region IV-B   Region IX    </w:t>
+      </w:r>
+      <w:r>
+        <w:rPr>
+          <w:rFonts w:ascii="Lucida Console" w:eastAsia="Times New Roman" w:hAnsi="Lucida Console" w:cs="Courier New"/>
+          <w:color w:val="000000"/>
+          <w:sz w:val="20"/>
+          <w:szCs w:val="20"/>
+          <w:lang w:eastAsia="en-PH"/>
+        </w:rPr>
+        <w:t xml:space="preserve">Region V   </w:t>
+      </w:r>
+      <w:r>
+        <w:rPr>
+          <w:rFonts w:ascii="Lucida Console" w:eastAsia="Times New Roman" w:hAnsi="Lucida Console" w:cs="Courier New"/>
+          <w:color w:val="000000"/>
+          <w:sz w:val="20"/>
+          <w:szCs w:val="20"/>
+          <w:lang w:eastAsia="en-PH"/>
+        </w:rPr>
+        <w:t xml:space="preserve"> </w:t>
+      </w:r>
+      <w:r>
+        <w:rPr>
+          <w:rFonts w:ascii="Lucida Console" w:eastAsia="Times New Roman" w:hAnsi="Lucida Console" w:cs="Courier New"/>
+          <w:color w:val="000000"/>
+          <w:sz w:val="20"/>
+          <w:szCs w:val="20"/>
+          <w:lang w:eastAsia="en-PH"/>
+        </w:rPr>
+        <w:t xml:space="preserve">Region VI  </w:t>
+      </w:r>
+      <w:r>
+        <w:rPr>
+          <w:rFonts w:ascii="Lucida Console" w:eastAsia="Times New Roman" w:hAnsi="Lucida Console" w:cs="Courier New"/>
+          <w:color w:val="000000"/>
+          <w:sz w:val="20"/>
+          <w:szCs w:val="20"/>
+          <w:lang w:eastAsia="en-PH"/>
+        </w:rPr>
+        <w:t xml:space="preserve">  </w:t>
+      </w:r>
+      <w:r>
+        <w:rPr>
+          <w:rFonts w:ascii="Lucida Console" w:eastAsia="Times New Roman" w:hAnsi="Lucida Console" w:cs="Courier New"/>
+          <w:color w:val="000000"/>
+          <w:sz w:val="20"/>
+          <w:szCs w:val="20"/>
+          <w:lang w:eastAsia="en-PH"/>
+        </w:rPr>
+        <w:t xml:space="preserve">Region VII </w:t>
+      </w:r>
     </w:p>
     <w:p>
       <w:pPr>
@@ -3257,7 +3602,114 @@
         </w:tabs>
         <w:wordWrap w:val="0"/>
         <w:spacing w:after="0" w:line="225" w:lineRule="atLeast"/>
-      </w:pPr>
+        <w:rPr>
+          <w:rFonts w:ascii="Lucida Console" w:eastAsia="Times New Roman" w:hAnsi="Lucida Console" w:cs="Courier New"/>
+          <w:color w:val="000000"/>
+          <w:sz w:val="20"/>
+          <w:szCs w:val="20"/>
+          <w:lang w:eastAsia="en-PH"/>
+        </w:rPr>
+      </w:pPr>
+      <w:r>
+        <w:rPr>
+          <w:rFonts w:ascii="Lucida Console" w:eastAsia="Times New Roman" w:hAnsi="Lucida Console" w:cs="Courier New"/>
+          <w:color w:val="000000"/>
+          <w:sz w:val="20"/>
+          <w:szCs w:val="20"/>
+          <w:lang w:eastAsia="en-PH"/>
+        </w:rPr>
+        <w:t xml:space="preserve">  144148        29634</w:t>
+      </w:r>
+      <w:r>
+        <w:rPr>
+          <w:rFonts w:ascii="Lucida Console" w:eastAsia="Times New Roman" w:hAnsi="Lucida Console" w:cs="Courier New"/>
+          <w:color w:val="000000"/>
+          <w:sz w:val="20"/>
+          <w:szCs w:val="20"/>
+          <w:lang w:eastAsia="en-PH"/>
+        </w:rPr>
+        <w:t xml:space="preserve">    </w:t>
+      </w:r>
+      <w:r>
+        <w:rPr>
+          <w:rFonts w:ascii="Lucida Console" w:eastAsia="Times New Roman" w:hAnsi="Lucida Console" w:cs="Courier New"/>
+          <w:color w:val="000000"/>
+          <w:sz w:val="20"/>
+          <w:szCs w:val="20"/>
+          <w:lang w:eastAsia="en-PH"/>
+        </w:rPr>
+        <w:t xml:space="preserve">     36298</w:t>
+      </w:r>
+      <w:r>
+        <w:rPr>
+          <w:rFonts w:ascii="Lucida Console" w:eastAsia="Times New Roman" w:hAnsi="Lucida Console" w:cs="Courier New"/>
+          <w:color w:val="000000"/>
+          <w:sz w:val="20"/>
+          <w:szCs w:val="20"/>
+          <w:lang w:eastAsia="en-PH"/>
+        </w:rPr>
+        <w:t xml:space="preserve">    </w:t>
+      </w:r>
+      <w:r>
+        <w:rPr>
+          <w:rFonts w:ascii="Lucida Console" w:eastAsia="Times New Roman" w:hAnsi="Lucida Console" w:cs="Courier New"/>
+          <w:color w:val="000000"/>
+          <w:sz w:val="20"/>
+          <w:szCs w:val="20"/>
+          <w:lang w:eastAsia="en-PH"/>
+        </w:rPr>
+        <w:t xml:space="preserve">    57970</w:t>
+      </w:r>
+      <w:r>
+        <w:rPr>
+          <w:rFonts w:ascii="Lucida Console" w:eastAsia="Times New Roman" w:hAnsi="Lucida Console" w:cs="Courier New"/>
+          <w:color w:val="000000"/>
+          <w:sz w:val="20"/>
+          <w:szCs w:val="20"/>
+          <w:lang w:eastAsia="en-PH"/>
+        </w:rPr>
+        <w:t xml:space="preserve">    </w:t>
+      </w:r>
+      <w:r>
+        <w:rPr>
+          <w:rFonts w:ascii="Lucida Console" w:eastAsia="Times New Roman" w:hAnsi="Lucida Console" w:cs="Courier New"/>
+          <w:color w:val="000000"/>
+          <w:sz w:val="20"/>
+          <w:szCs w:val="20"/>
+          <w:lang w:eastAsia="en-PH"/>
+        </w:rPr>
+        <w:t xml:space="preserve">   44772</w:t>
+      </w:r>
+      <w:r>
+        <w:rPr>
+          <w:rFonts w:ascii="Lucida Console" w:eastAsia="Times New Roman" w:hAnsi="Lucida Console" w:cs="Courier New"/>
+          <w:color w:val="000000"/>
+          <w:sz w:val="20"/>
+          <w:szCs w:val="20"/>
+          <w:lang w:eastAsia="en-PH"/>
+        </w:rPr>
+        <w:t xml:space="preserve">    </w:t>
+      </w:r>
+      <w:r>
+        <w:rPr>
+          <w:rFonts w:ascii="Lucida Console" w:eastAsia="Times New Roman" w:hAnsi="Lucida Console" w:cs="Courier New"/>
+          <w:color w:val="000000"/>
+          <w:sz w:val="20"/>
+          <w:szCs w:val="20"/>
+          <w:lang w:eastAsia="en-PH"/>
+        </w:rPr>
+        <w:t xml:space="preserve">    60419</w:t>
+      </w:r>
+      <w:r>
+        <w:rPr>
+          <w:rFonts w:ascii="Lucida Console" w:eastAsia="Times New Roman" w:hAnsi="Lucida Console" w:cs="Courier New"/>
+          <w:color w:val="000000"/>
+          <w:sz w:val="20"/>
+          <w:szCs w:val="20"/>
+          <w:lang w:eastAsia="en-PH"/>
+        </w:rPr>
+        <w:t xml:space="preserve"> </w:t>
+      </w:r>
     </w:p>
     <w:p>
       <w:pPr>
@@ -3282,7 +3734,74 @@
         </w:tabs>
         <w:wordWrap w:val="0"/>
         <w:spacing w:after="0" w:line="225" w:lineRule="atLeast"/>
-      </w:pPr>
+        <w:rPr>
+          <w:rFonts w:ascii="Lucida Console" w:eastAsia="Times New Roman" w:hAnsi="Lucida Console" w:cs="Courier New"/>
+          <w:color w:val="000000"/>
+          <w:sz w:val="20"/>
+          <w:szCs w:val="20"/>
+          <w:lang w:eastAsia="en-PH"/>
+        </w:rPr>
+      </w:pPr>
+      <w:r>
+        <w:rPr>
+          <w:rFonts w:ascii="Lucida Console" w:eastAsia="Times New Roman" w:hAnsi="Lucida Console" w:cs="Courier New"/>
+          <w:color w:val="000000"/>
+          <w:sz w:val="20"/>
+          <w:szCs w:val="20"/>
+          <w:lang w:eastAsia="en-PH"/>
+        </w:rPr>
+        <w:t xml:space="preserve">Region VIII   Region X      </w:t>
+      </w:r>
+      <w:r>
+        <w:rPr>
+          <w:rFonts w:ascii="Lucida Console" w:eastAsia="Times New Roman" w:hAnsi="Lucida Console" w:cs="Courier New"/>
+          <w:color w:val="000000"/>
+          <w:sz w:val="20"/>
+          <w:szCs w:val="20"/>
+          <w:lang w:eastAsia="en-PH"/>
+        </w:rPr>
+        <w:t xml:space="preserve">Region XI  </w:t>
+      </w:r>
+      <w:r>
+        <w:rPr>
+          <w:rFonts w:ascii="Lucida Console" w:eastAsia="Times New Roman" w:hAnsi="Lucida Console" w:cs="Courier New"/>
+          <w:color w:val="000000"/>
+          <w:sz w:val="20"/>
+          <w:szCs w:val="20"/>
+          <w:lang w:eastAsia="en-PH"/>
+        </w:rPr>
+        <w:t xml:space="preserve">  </w:t>
+      </w:r>
+      <w:r>
+        <w:rPr>
+          <w:rFonts w:ascii="Lucida Console" w:eastAsia="Times New Roman" w:hAnsi="Lucida Console" w:cs="Courier New"/>
+          <w:color w:val="000000"/>
+          <w:sz w:val="20"/>
+          <w:szCs w:val="20"/>
+          <w:lang w:eastAsia="en-PH"/>
+        </w:rPr>
+        <w:t xml:space="preserve">Region XII </w:t>
+      </w:r>
+      <w:r>
+        <w:rPr>
+          <w:rFonts w:ascii="Lucida Console" w:eastAsia="Times New Roman" w:hAnsi="Lucida Console" w:cs="Courier New"/>
+          <w:color w:val="000000"/>
+          <w:sz w:val="20"/>
+          <w:szCs w:val="20"/>
+          <w:lang w:eastAsia="en-PH"/>
+        </w:rPr>
+        <w:t xml:space="preserve"> </w:t>
+      </w:r>
+      <w:r>
+        <w:rPr>
+          <w:rFonts w:ascii="Lucida Console" w:eastAsia="Times New Roman" w:hAnsi="Lucida Console" w:cs="Courier New"/>
+          <w:color w:val="000000"/>
+          <w:sz w:val="20"/>
+          <w:szCs w:val="20"/>
+          <w:lang w:eastAsia="en-PH"/>
+        </w:rPr>
+        <w:t xml:space="preserve">Region XIII </w:t>
+      </w:r>
     </w:p>
     <w:p>
       <w:pPr>
@@ -3307,7 +3826,114 @@
         </w:tabs>
         <w:wordWrap w:val="0"/>
         <w:spacing w:after="0" w:line="225" w:lineRule="atLeast"/>
-      </w:pPr>
+        <w:rPr>
+          <w:rFonts w:ascii="Lucida Console" w:eastAsia="Times New Roman" w:hAnsi="Lucida Console" w:cs="Courier New"/>
+          <w:color w:val="000000"/>
+          <w:sz w:val="20"/>
+          <w:szCs w:val="20"/>
+          <w:lang w:eastAsia="en-PH"/>
+        </w:rPr>
+      </w:pPr>
+      <w:r>
+        <w:rPr>
+          <w:rFonts w:ascii="Lucida Console" w:eastAsia="Times New Roman" w:hAnsi="Lucida Console" w:cs="Courier New"/>
+          <w:color w:val="000000"/>
+          <w:sz w:val="20"/>
+          <w:szCs w:val="20"/>
+          <w:lang w:eastAsia="en-PH"/>
+        </w:rPr>
+        <w:t xml:space="preserve">  44402</w:t>
+      </w:r>
+      <w:r>
+        <w:rPr>
+          <w:rFonts w:ascii="Lucida Console" w:eastAsia="Times New Roman" w:hAnsi="Lucida Console" w:cs="Courier New"/>
+          <w:color w:val="000000"/>
+          <w:sz w:val="20"/>
+          <w:szCs w:val="20"/>
+          <w:lang w:eastAsia="en-PH"/>
+        </w:rPr>
+        <w:t xml:space="preserve">    </w:t>
+      </w:r>
+      <w:r>
+        <w:rPr>
+          <w:rFonts w:ascii="Lucida Console" w:eastAsia="Times New Roman" w:hAnsi="Lucida Console" w:cs="Courier New"/>
+          <w:color w:val="000000"/>
+          <w:sz w:val="20"/>
+          <w:szCs w:val="20"/>
+          <w:lang w:eastAsia="en-PH"/>
+        </w:rPr>
+        <w:t xml:space="preserve">     46893</w:t>
+      </w:r>
+      <w:r>
+        <w:rPr>
+          <w:rFonts w:ascii="Lucida Console" w:eastAsia="Times New Roman" w:hAnsi="Lucida Console" w:cs="Courier New"/>
+          <w:color w:val="000000"/>
+          <w:sz w:val="20"/>
+          <w:szCs w:val="20"/>
+          <w:lang w:eastAsia="en-PH"/>
+        </w:rPr>
+        <w:t xml:space="preserve">    </w:t>
+      </w:r>
+      <w:r>
+        <w:rPr>
+          <w:rFonts w:ascii="Lucida Console" w:eastAsia="Times New Roman" w:hAnsi="Lucida Console" w:cs="Courier New"/>
+          <w:color w:val="000000"/>
+          <w:sz w:val="20"/>
+          <w:szCs w:val="20"/>
+          <w:lang w:eastAsia="en-PH"/>
+        </w:rPr>
+        <w:t xml:space="preserve">     48933</w:t>
+      </w:r>
+      <w:r>
+        <w:rPr>
+          <w:rFonts w:ascii="Lucida Console" w:eastAsia="Times New Roman" w:hAnsi="Lucida Console" w:cs="Courier New"/>
+          <w:color w:val="000000"/>
+          <w:sz w:val="20"/>
+          <w:szCs w:val="20"/>
+          <w:lang w:eastAsia="en-PH"/>
+        </w:rPr>
+        <w:t xml:space="preserve">    </w:t>
+      </w:r>
+      <w:r>
+        <w:rPr>
+          <w:rFonts w:ascii="Lucida Console" w:eastAsia="Times New Roman" w:hAnsi="Lucida Console" w:cs="Courier New"/>
+          <w:color w:val="000000"/>
+          <w:sz w:val="20"/>
+          <w:szCs w:val="20"/>
+          <w:lang w:eastAsia="en-PH"/>
+        </w:rPr>
+        <w:t xml:space="preserve">    45453</w:t>
+      </w:r>
+      <w:r>
+        <w:rPr>
+          <w:rFonts w:ascii="Lucida Console" w:eastAsia="Times New Roman" w:hAnsi="Lucida Console" w:cs="Courier New"/>
+          <w:color w:val="000000"/>
+          <w:sz w:val="20"/>
+          <w:szCs w:val="20"/>
+          <w:lang w:eastAsia="en-PH"/>
+        </w:rPr>
+        <w:t xml:space="preserve">    </w:t>
+      </w:r>
+      <w:r>
+        <w:rPr>
+          <w:rFonts w:ascii="Lucida Console" w:eastAsia="Times New Roman" w:hAnsi="Lucida Console" w:cs="Courier New"/>
+          <w:color w:val="000000"/>
+          <w:sz w:val="20"/>
+          <w:szCs w:val="20"/>
+          <w:lang w:eastAsia="en-PH"/>
+        </w:rPr>
+        <w:t xml:space="preserve">   25967</w:t>
+      </w:r>
+      <w:r>
+        <w:rPr>
+          <w:rFonts w:ascii="Lucida Console" w:eastAsia="Times New Roman" w:hAnsi="Lucida Console" w:cs="Courier New"/>
+          <w:color w:val="000000"/>
+          <w:sz w:val="20"/>
+          <w:szCs w:val="20"/>
+          <w:lang w:eastAsia="en-PH"/>
+        </w:rPr>
+        <w:t xml:space="preserve"> </w:t>
+      </w:r>
     </w:p>
     <w:p>
       <w:pPr>
@@ -3340,16 +3966,6 @@
           <w:lang w:eastAsia="en-PH"/>
         </w:rPr>
       </w:pPr>
-      <w:r>
-        <w:rPr>
-          <w:rFonts w:ascii="Lucida Console" w:eastAsia="Times New Roman" w:hAnsi="Lucida Console" w:cs="Courier New"/>
-          <w:color w:val="0000FF"/>
-          <w:sz w:val="20"/>
-          <w:szCs w:val="20"/>
-          <w:lang w:eastAsia="en-PH"/>
-        </w:rPr>
-        <w:t>&gt; population2015=tapply(DataV3$Population2015,DataV3$RegionalDesignation,FUN=sum,na.rm=TRUE)</w:t>
-      </w:r>
     </w:p>
     <w:p>
       <w:pPr>
@@ -3390,7 +4006,7 @@
           <w:szCs w:val="20"/>
           <w:lang w:eastAsia="en-PH"/>
         </w:rPr>
-        <w:t>&gt; population2015</w:t>
+        <w:t>&gt; colors &lt;- c("orangered1","orchid1","palegreen1","paleturquoise1","peachpuff1","sienna1","slateblue1","skyblue1","springgreen1","tan1","yellow1","violetred1","tomato1","salmon1","purple1","olivedrab1","brown1")</w:t>
       </w:r>
     </w:p>
     <w:p>
@@ -3416,847 +4032,6 @@
         </w:tabs>
         <w:wordWrap w:val="0"/>
         <w:spacing w:after="0" w:line="225" w:lineRule="atLeast"/>
-      </w:pPr>
-    </w:p>
-    <w:p>
-      <w:pPr>
-        <w:shd w:val="clear" w:color="auto" w:fill="FFFFFF"/>
-        <w:tabs>
-          <w:tab w:val="left" w:pos="916"/>
-          <w:tab w:val="left" w:pos="1832"/>
-          <w:tab w:val="left" w:pos="2748"/>
-          <w:tab w:val="left" w:pos="3664"/>
-          <w:tab w:val="left" w:pos="4580"/>
-          <w:tab w:val="left" w:pos="5496"/>
-          <w:tab w:val="left" w:pos="6412"/>
-          <w:tab w:val="left" w:pos="7328"/>
-          <w:tab w:val="left" w:pos="8244"/>
-          <w:tab w:val="left" w:pos="9160"/>
-          <w:tab w:val="left" w:pos="10076"/>
-          <w:tab w:val="left" w:pos="10992"/>
-          <w:tab w:val="left" w:pos="11908"/>
-          <w:tab w:val="left" w:pos="12824"/>
-          <w:tab w:val="left" w:pos="13740"/>
-          <w:tab w:val="left" w:pos="14656"/>
-        </w:tabs>
-        <w:wordWrap w:val="0"/>
-        <w:spacing w:after="0" w:line="225" w:lineRule="atLeast"/>
-        <w:rPr>
-          <w:rFonts w:ascii="Lucida Console" w:eastAsia="Times New Roman" w:hAnsi="Lucida Console" w:cs="Courier New"/>
-          <w:color w:val="000000"/>
-          <w:sz w:val="20"/>
-          <w:szCs w:val="20"/>
-          <w:lang w:eastAsia="en-PH"/>
-        </w:rPr>
-      </w:pPr>
-      <w:r>
-        <w:rPr>
-          <w:rFonts w:ascii="Lucida Console" w:eastAsia="Times New Roman" w:hAnsi="Lucida Console" w:cs="Courier New"/>
-          <w:color w:val="000000"/>
-          <w:sz w:val="20"/>
-          <w:szCs w:val="20"/>
-          <w:lang w:eastAsia="en-PH"/>
-        </w:rPr>
-        <w:t xml:space="preserve">ARMM         </w:t>
-      </w:r>
-      <w:r>
-        <w:rPr>
-          <w:rFonts w:ascii="Lucida Console" w:eastAsia="Times New Roman" w:hAnsi="Lucida Console" w:cs="Courier New"/>
-          <w:color w:val="000000"/>
-          <w:sz w:val="20"/>
-          <w:szCs w:val="20"/>
-          <w:lang w:eastAsia="en-PH"/>
-        </w:rPr>
-        <w:t xml:space="preserve"> </w:t>
-      </w:r>
-      <w:r>
-        <w:rPr>
-          <w:rFonts w:ascii="Lucida Console" w:eastAsia="Times New Roman" w:hAnsi="Lucida Console" w:cs="Courier New"/>
-          <w:color w:val="000000"/>
-          <w:sz w:val="20"/>
-          <w:szCs w:val="20"/>
-          <w:lang w:eastAsia="en-PH"/>
-        </w:rPr>
-        <w:t xml:space="preserve">CAR         </w:t>
-      </w:r>
-      <w:r>
-        <w:rPr>
-          <w:rFonts w:ascii="Lucida Console" w:eastAsia="Times New Roman" w:hAnsi="Lucida Console" w:cs="Courier New"/>
-          <w:color w:val="000000"/>
-          <w:sz w:val="20"/>
-          <w:szCs w:val="20"/>
-          <w:lang w:eastAsia="en-PH"/>
-        </w:rPr>
-        <w:t xml:space="preserve">  </w:t>
-      </w:r>
-      <w:r>
-        <w:rPr>
-          <w:rFonts w:ascii="Lucida Console" w:eastAsia="Times New Roman" w:hAnsi="Lucida Console" w:cs="Courier New"/>
-          <w:color w:val="000000"/>
-          <w:sz w:val="20"/>
-          <w:szCs w:val="20"/>
-          <w:lang w:eastAsia="en-PH"/>
-        </w:rPr>
-        <w:t xml:space="preserve">NCR    </w:t>
-      </w:r>
-      <w:r>
-        <w:rPr>
-          <w:rFonts w:ascii="Lucida Console" w:eastAsia="Times New Roman" w:hAnsi="Lucida Console" w:cs="Courier New"/>
-          <w:color w:val="000000"/>
-          <w:sz w:val="20"/>
-          <w:szCs w:val="20"/>
-          <w:lang w:eastAsia="en-PH"/>
-        </w:rPr>
-        <w:t xml:space="preserve">      </w:t>
-      </w:r>
-      <w:r>
-        <w:rPr>
-          <w:rFonts w:ascii="Lucida Console" w:eastAsia="Times New Roman" w:hAnsi="Lucida Console" w:cs="Courier New"/>
-          <w:color w:val="000000"/>
-          <w:sz w:val="20"/>
-          <w:szCs w:val="20"/>
-          <w:lang w:eastAsia="en-PH"/>
-        </w:rPr>
-        <w:t xml:space="preserve">Region I   </w:t>
-      </w:r>
-      <w:r>
-        <w:rPr>
-          <w:rFonts w:ascii="Lucida Console" w:eastAsia="Times New Roman" w:hAnsi="Lucida Console" w:cs="Courier New"/>
-          <w:color w:val="000000"/>
-          <w:sz w:val="20"/>
-          <w:szCs w:val="20"/>
-          <w:lang w:eastAsia="en-PH"/>
-        </w:rPr>
-        <w:t xml:space="preserve"> </w:t>
-      </w:r>
-      <w:r>
-        <w:rPr>
-          <w:rFonts w:ascii="Lucida Console" w:eastAsia="Times New Roman" w:hAnsi="Lucida Console" w:cs="Courier New"/>
-          <w:color w:val="000000"/>
-          <w:sz w:val="20"/>
-          <w:szCs w:val="20"/>
-          <w:lang w:eastAsia="en-PH"/>
-        </w:rPr>
-        <w:t xml:space="preserve">Region II  </w:t>
-      </w:r>
-      <w:r>
-        <w:rPr>
-          <w:rFonts w:ascii="Lucida Console" w:eastAsia="Times New Roman" w:hAnsi="Lucida Console" w:cs="Courier New"/>
-          <w:color w:val="000000"/>
-          <w:sz w:val="20"/>
-          <w:szCs w:val="20"/>
-          <w:lang w:eastAsia="en-PH"/>
-        </w:rPr>
-        <w:t xml:space="preserve">  </w:t>
-      </w:r>
-      <w:r>
-        <w:rPr>
-          <w:rFonts w:ascii="Lucida Console" w:eastAsia="Times New Roman" w:hAnsi="Lucida Console" w:cs="Courier New"/>
-          <w:color w:val="000000"/>
-          <w:sz w:val="20"/>
-          <w:szCs w:val="20"/>
-          <w:lang w:eastAsia="en-PH"/>
-        </w:rPr>
-        <w:t xml:space="preserve">Region III </w:t>
-      </w:r>
-    </w:p>
-    <w:p>
-      <w:pPr>
-        <w:shd w:val="clear" w:color="auto" w:fill="FFFFFF"/>
-        <w:tabs>
-          <w:tab w:val="left" w:pos="916"/>
-          <w:tab w:val="left" w:pos="1832"/>
-          <w:tab w:val="left" w:pos="2748"/>
-          <w:tab w:val="left" w:pos="3664"/>
-          <w:tab w:val="left" w:pos="4580"/>
-          <w:tab w:val="left" w:pos="5496"/>
-          <w:tab w:val="left" w:pos="6412"/>
-          <w:tab w:val="left" w:pos="7328"/>
-          <w:tab w:val="left" w:pos="8244"/>
-          <w:tab w:val="left" w:pos="9160"/>
-          <w:tab w:val="left" w:pos="10076"/>
-          <w:tab w:val="left" w:pos="10992"/>
-          <w:tab w:val="left" w:pos="11908"/>
-          <w:tab w:val="left" w:pos="12824"/>
-          <w:tab w:val="left" w:pos="13740"/>
-          <w:tab w:val="left" w:pos="14656"/>
-        </w:tabs>
-        <w:wordWrap w:val="0"/>
-        <w:spacing w:after="0" w:line="225" w:lineRule="atLeast"/>
-        <w:rPr>
-          <w:rFonts w:ascii="Lucida Console" w:eastAsia="Times New Roman" w:hAnsi="Lucida Console" w:cs="Courier New"/>
-          <w:color w:val="000000"/>
-          <w:sz w:val="20"/>
-          <w:szCs w:val="20"/>
-          <w:lang w:eastAsia="en-PH"/>
-        </w:rPr>
-      </w:pPr>
-      <w:r>
-        <w:rPr>
-          <w:rFonts w:ascii="Lucida Console" w:eastAsia="Times New Roman" w:hAnsi="Lucida Console" w:cs="Courier New"/>
-          <w:color w:val="000000"/>
-          <w:sz w:val="20"/>
-          <w:szCs w:val="20"/>
-          <w:lang w:eastAsia="en-PH"/>
-        </w:rPr>
-        <w:t xml:space="preserve">  37841</w:t>
-      </w:r>
-      <w:r>
-        <w:rPr>
-          <w:rFonts w:ascii="Lucida Console" w:eastAsia="Times New Roman" w:hAnsi="Lucida Console" w:cs="Courier New"/>
-          <w:color w:val="000000"/>
-          <w:sz w:val="20"/>
-          <w:szCs w:val="20"/>
-          <w:lang w:eastAsia="en-PH"/>
-        </w:rPr>
-        <w:t xml:space="preserve">    </w:t>
-      </w:r>
-      <w:r>
-        <w:rPr>
-          <w:rFonts w:ascii="Lucida Console" w:eastAsia="Times New Roman" w:hAnsi="Lucida Console" w:cs="Courier New"/>
-          <w:color w:val="000000"/>
-          <w:sz w:val="20"/>
-          <w:szCs w:val="20"/>
-          <w:lang w:eastAsia="en-PH"/>
-        </w:rPr>
-        <w:t xml:space="preserve">     172220</w:t>
-      </w:r>
-      <w:r>
-        <w:rPr>
-          <w:rFonts w:ascii="Lucida Console" w:eastAsia="Times New Roman" w:hAnsi="Lucida Console" w:cs="Courier New"/>
-          <w:color w:val="000000"/>
-          <w:sz w:val="20"/>
-          <w:szCs w:val="20"/>
-          <w:lang w:eastAsia="en-PH"/>
-        </w:rPr>
-        <w:t xml:space="preserve">   </w:t>
-      </w:r>
-      <w:r>
-        <w:rPr>
-          <w:rFonts w:ascii="Lucida Console" w:eastAsia="Times New Roman" w:hAnsi="Lucida Console" w:cs="Courier New"/>
-          <w:color w:val="000000"/>
-          <w:sz w:val="20"/>
-          <w:szCs w:val="20"/>
-          <w:lang w:eastAsia="en-PH"/>
-        </w:rPr>
-        <w:t xml:space="preserve">     128773</w:t>
-      </w:r>
-      <w:r>
-        <w:rPr>
-          <w:rFonts w:ascii="Lucida Console" w:eastAsia="Times New Roman" w:hAnsi="Lucida Console" w:cs="Courier New"/>
-          <w:color w:val="000000"/>
-          <w:sz w:val="20"/>
-          <w:szCs w:val="20"/>
-          <w:lang w:eastAsia="en-PH"/>
-        </w:rPr>
-        <w:t xml:space="preserve">    </w:t>
-      </w:r>
-      <w:r>
-        <w:rPr>
-          <w:rFonts w:ascii="Lucida Console" w:eastAsia="Times New Roman" w:hAnsi="Lucida Console" w:cs="Courier New"/>
-          <w:color w:val="000000"/>
-          <w:sz w:val="20"/>
-          <w:szCs w:val="20"/>
-          <w:lang w:eastAsia="en-PH"/>
-        </w:rPr>
-        <w:t xml:space="preserve">   50261</w:t>
-      </w:r>
-      <w:r>
-        <w:rPr>
-          <w:rFonts w:ascii="Lucida Console" w:eastAsia="Times New Roman" w:hAnsi="Lucida Console" w:cs="Courier New"/>
-          <w:color w:val="000000"/>
-          <w:sz w:val="20"/>
-          <w:szCs w:val="20"/>
-          <w:lang w:eastAsia="en-PH"/>
-        </w:rPr>
-        <w:t xml:space="preserve">   </w:t>
-      </w:r>
-      <w:r>
-        <w:rPr>
-          <w:rFonts w:ascii="Lucida Console" w:eastAsia="Times New Roman" w:hAnsi="Lucida Console" w:cs="Courier New"/>
-          <w:color w:val="000000"/>
-          <w:sz w:val="20"/>
-          <w:szCs w:val="20"/>
-          <w:lang w:eastAsia="en-PH"/>
-        </w:rPr>
-        <w:t xml:space="preserve">    34514</w:t>
-      </w:r>
-      <w:r>
-        <w:rPr>
-          <w:rFonts w:ascii="Lucida Console" w:eastAsia="Times New Roman" w:hAnsi="Lucida Console" w:cs="Courier New"/>
-          <w:color w:val="000000"/>
-          <w:sz w:val="20"/>
-          <w:szCs w:val="20"/>
-          <w:lang w:eastAsia="en-PH"/>
-        </w:rPr>
-        <w:t xml:space="preserve">   </w:t>
-      </w:r>
-      <w:r>
-        <w:rPr>
-          <w:rFonts w:ascii="Lucida Console" w:eastAsia="Times New Roman" w:hAnsi="Lucida Console" w:cs="Courier New"/>
-          <w:color w:val="000000"/>
-          <w:sz w:val="20"/>
-          <w:szCs w:val="20"/>
-          <w:lang w:eastAsia="en-PH"/>
-        </w:rPr>
-        <w:t xml:space="preserve">     112182</w:t>
-      </w:r>
-      <w:r>
-        <w:rPr>
-          <w:rFonts w:ascii="Lucida Console" w:eastAsia="Times New Roman" w:hAnsi="Lucida Console" w:cs="Courier New"/>
-          <w:color w:val="000000"/>
-          <w:sz w:val="20"/>
-          <w:szCs w:val="20"/>
-          <w:lang w:eastAsia="en-PH"/>
-        </w:rPr>
-        <w:t xml:space="preserve"> </w:t>
-      </w:r>
-    </w:p>
-    <w:p>
-      <w:pPr>
-        <w:shd w:val="clear" w:color="auto" w:fill="FFFFFF"/>
-        <w:tabs>
-          <w:tab w:val="left" w:pos="916"/>
-          <w:tab w:val="left" w:pos="1832"/>
-          <w:tab w:val="left" w:pos="2748"/>
-          <w:tab w:val="left" w:pos="3664"/>
-          <w:tab w:val="left" w:pos="4580"/>
-          <w:tab w:val="left" w:pos="5496"/>
-          <w:tab w:val="left" w:pos="6412"/>
-          <w:tab w:val="left" w:pos="7328"/>
-          <w:tab w:val="left" w:pos="8244"/>
-          <w:tab w:val="left" w:pos="9160"/>
-          <w:tab w:val="left" w:pos="10076"/>
-          <w:tab w:val="left" w:pos="10992"/>
-          <w:tab w:val="left" w:pos="11908"/>
-          <w:tab w:val="left" w:pos="12824"/>
-          <w:tab w:val="left" w:pos="13740"/>
-          <w:tab w:val="left" w:pos="14656"/>
-        </w:tabs>
-        <w:wordWrap w:val="0"/>
-        <w:spacing w:after="0" w:line="225" w:lineRule="atLeast"/>
-        <w:rPr>
-          <w:rFonts w:ascii="Lucida Console" w:eastAsia="Times New Roman" w:hAnsi="Lucida Console" w:cs="Courier New"/>
-          <w:color w:val="000000"/>
-          <w:sz w:val="20"/>
-          <w:szCs w:val="20"/>
-          <w:lang w:eastAsia="en-PH"/>
-        </w:rPr>
-      </w:pPr>
-      <w:r>
-        <w:rPr>
-          <w:rFonts w:ascii="Lucida Console" w:eastAsia="Times New Roman" w:hAnsi="Lucida Console" w:cs="Courier New"/>
-          <w:color w:val="000000"/>
-          <w:sz w:val="20"/>
-          <w:szCs w:val="20"/>
-          <w:lang w:eastAsia="en-PH"/>
-        </w:rPr>
-        <w:t xml:space="preserve">Region IV-A   Region IV-B   Region IX    </w:t>
-      </w:r>
-      <w:r>
-        <w:rPr>
-          <w:rFonts w:ascii="Lucida Console" w:eastAsia="Times New Roman" w:hAnsi="Lucida Console" w:cs="Courier New"/>
-          <w:color w:val="000000"/>
-          <w:sz w:val="20"/>
-          <w:szCs w:val="20"/>
-          <w:lang w:eastAsia="en-PH"/>
-        </w:rPr>
-        <w:t xml:space="preserve">Region V   </w:t>
-      </w:r>
-      <w:r>
-        <w:rPr>
-          <w:rFonts w:ascii="Lucida Console" w:eastAsia="Times New Roman" w:hAnsi="Lucida Console" w:cs="Courier New"/>
-          <w:color w:val="000000"/>
-          <w:sz w:val="20"/>
-          <w:szCs w:val="20"/>
-          <w:lang w:eastAsia="en-PH"/>
-        </w:rPr>
-        <w:t xml:space="preserve"> </w:t>
-      </w:r>
-      <w:r>
-        <w:rPr>
-          <w:rFonts w:ascii="Lucida Console" w:eastAsia="Times New Roman" w:hAnsi="Lucida Console" w:cs="Courier New"/>
-          <w:color w:val="000000"/>
-          <w:sz w:val="20"/>
-          <w:szCs w:val="20"/>
-          <w:lang w:eastAsia="en-PH"/>
-        </w:rPr>
-        <w:t xml:space="preserve">Region VI  </w:t>
-      </w:r>
-      <w:r>
-        <w:rPr>
-          <w:rFonts w:ascii="Lucida Console" w:eastAsia="Times New Roman" w:hAnsi="Lucida Console" w:cs="Courier New"/>
-          <w:color w:val="000000"/>
-          <w:sz w:val="20"/>
-          <w:szCs w:val="20"/>
-          <w:lang w:eastAsia="en-PH"/>
-        </w:rPr>
-        <w:t xml:space="preserve">  </w:t>
-      </w:r>
-      <w:r>
-        <w:rPr>
-          <w:rFonts w:ascii="Lucida Console" w:eastAsia="Times New Roman" w:hAnsi="Lucida Console" w:cs="Courier New"/>
-          <w:color w:val="000000"/>
-          <w:sz w:val="20"/>
-          <w:szCs w:val="20"/>
-          <w:lang w:eastAsia="en-PH"/>
-        </w:rPr>
-        <w:t xml:space="preserve">Region VII </w:t>
-      </w:r>
-    </w:p>
-    <w:p>
-      <w:pPr>
-        <w:shd w:val="clear" w:color="auto" w:fill="FFFFFF"/>
-        <w:tabs>
-          <w:tab w:val="left" w:pos="916"/>
-          <w:tab w:val="left" w:pos="1832"/>
-          <w:tab w:val="left" w:pos="2748"/>
-          <w:tab w:val="left" w:pos="3664"/>
-          <w:tab w:val="left" w:pos="4580"/>
-          <w:tab w:val="left" w:pos="5496"/>
-          <w:tab w:val="left" w:pos="6412"/>
-          <w:tab w:val="left" w:pos="7328"/>
-          <w:tab w:val="left" w:pos="8244"/>
-          <w:tab w:val="left" w:pos="9160"/>
-          <w:tab w:val="left" w:pos="10076"/>
-          <w:tab w:val="left" w:pos="10992"/>
-          <w:tab w:val="left" w:pos="11908"/>
-          <w:tab w:val="left" w:pos="12824"/>
-          <w:tab w:val="left" w:pos="13740"/>
-          <w:tab w:val="left" w:pos="14656"/>
-        </w:tabs>
-        <w:wordWrap w:val="0"/>
-        <w:spacing w:after="0" w:line="225" w:lineRule="atLeast"/>
-        <w:rPr>
-          <w:rFonts w:ascii="Lucida Console" w:eastAsia="Times New Roman" w:hAnsi="Lucida Console" w:cs="Courier New"/>
-          <w:color w:val="000000"/>
-          <w:sz w:val="20"/>
-          <w:szCs w:val="20"/>
-          <w:lang w:eastAsia="en-PH"/>
-        </w:rPr>
-      </w:pPr>
-      <w:r>
-        <w:rPr>
-          <w:rFonts w:ascii="Lucida Console" w:eastAsia="Times New Roman" w:hAnsi="Lucida Console" w:cs="Courier New"/>
-          <w:color w:val="000000"/>
-          <w:sz w:val="20"/>
-          <w:szCs w:val="20"/>
-          <w:lang w:eastAsia="en-PH"/>
-        </w:rPr>
-        <w:t xml:space="preserve">  144148        29634</w:t>
-      </w:r>
-      <w:r>
-        <w:rPr>
-          <w:rFonts w:ascii="Lucida Console" w:eastAsia="Times New Roman" w:hAnsi="Lucida Console" w:cs="Courier New"/>
-          <w:color w:val="000000"/>
-          <w:sz w:val="20"/>
-          <w:szCs w:val="20"/>
-          <w:lang w:eastAsia="en-PH"/>
-        </w:rPr>
-        <w:t xml:space="preserve">    </w:t>
-      </w:r>
-      <w:r>
-        <w:rPr>
-          <w:rFonts w:ascii="Lucida Console" w:eastAsia="Times New Roman" w:hAnsi="Lucida Console" w:cs="Courier New"/>
-          <w:color w:val="000000"/>
-          <w:sz w:val="20"/>
-          <w:szCs w:val="20"/>
-          <w:lang w:eastAsia="en-PH"/>
-        </w:rPr>
-        <w:t xml:space="preserve">     36298</w:t>
-      </w:r>
-      <w:r>
-        <w:rPr>
-          <w:rFonts w:ascii="Lucida Console" w:eastAsia="Times New Roman" w:hAnsi="Lucida Console" w:cs="Courier New"/>
-          <w:color w:val="000000"/>
-          <w:sz w:val="20"/>
-          <w:szCs w:val="20"/>
-          <w:lang w:eastAsia="en-PH"/>
-        </w:rPr>
-        <w:t xml:space="preserve">    </w:t>
-      </w:r>
-      <w:r>
-        <w:rPr>
-          <w:rFonts w:ascii="Lucida Console" w:eastAsia="Times New Roman" w:hAnsi="Lucida Console" w:cs="Courier New"/>
-          <w:color w:val="000000"/>
-          <w:sz w:val="20"/>
-          <w:szCs w:val="20"/>
-          <w:lang w:eastAsia="en-PH"/>
-        </w:rPr>
-        <w:t xml:space="preserve">    57970</w:t>
-      </w:r>
-      <w:r>
-        <w:rPr>
-          <w:rFonts w:ascii="Lucida Console" w:eastAsia="Times New Roman" w:hAnsi="Lucida Console" w:cs="Courier New"/>
-          <w:color w:val="000000"/>
-          <w:sz w:val="20"/>
-          <w:szCs w:val="20"/>
-          <w:lang w:eastAsia="en-PH"/>
-        </w:rPr>
-        <w:t xml:space="preserve">    </w:t>
-      </w:r>
-      <w:r>
-        <w:rPr>
-          <w:rFonts w:ascii="Lucida Console" w:eastAsia="Times New Roman" w:hAnsi="Lucida Console" w:cs="Courier New"/>
-          <w:color w:val="000000"/>
-          <w:sz w:val="20"/>
-          <w:szCs w:val="20"/>
-          <w:lang w:eastAsia="en-PH"/>
-        </w:rPr>
-        <w:t xml:space="preserve">   44772</w:t>
-      </w:r>
-      <w:r>
-        <w:rPr>
-          <w:rFonts w:ascii="Lucida Console" w:eastAsia="Times New Roman" w:hAnsi="Lucida Console" w:cs="Courier New"/>
-          <w:color w:val="000000"/>
-          <w:sz w:val="20"/>
-          <w:szCs w:val="20"/>
-          <w:lang w:eastAsia="en-PH"/>
-        </w:rPr>
-        <w:t xml:space="preserve">    </w:t>
-      </w:r>
-      <w:r>
-        <w:rPr>
-          <w:rFonts w:ascii="Lucida Console" w:eastAsia="Times New Roman" w:hAnsi="Lucida Console" w:cs="Courier New"/>
-          <w:color w:val="000000"/>
-          <w:sz w:val="20"/>
-          <w:szCs w:val="20"/>
-          <w:lang w:eastAsia="en-PH"/>
-        </w:rPr>
-        <w:t xml:space="preserve">    60419</w:t>
-      </w:r>
-      <w:r>
-        <w:rPr>
-          <w:rFonts w:ascii="Lucida Console" w:eastAsia="Times New Roman" w:hAnsi="Lucida Console" w:cs="Courier New"/>
-          <w:color w:val="000000"/>
-          <w:sz w:val="20"/>
-          <w:szCs w:val="20"/>
-          <w:lang w:eastAsia="en-PH"/>
-        </w:rPr>
-        <w:t xml:space="preserve"> </w:t>
-      </w:r>
-    </w:p>
-    <w:p>
-      <w:pPr>
-        <w:shd w:val="clear" w:color="auto" w:fill="FFFFFF"/>
-        <w:tabs>
-          <w:tab w:val="left" w:pos="916"/>
-          <w:tab w:val="left" w:pos="1832"/>
-          <w:tab w:val="left" w:pos="2748"/>
-          <w:tab w:val="left" w:pos="3664"/>
-          <w:tab w:val="left" w:pos="4580"/>
-          <w:tab w:val="left" w:pos="5496"/>
-          <w:tab w:val="left" w:pos="6412"/>
-          <w:tab w:val="left" w:pos="7328"/>
-          <w:tab w:val="left" w:pos="8244"/>
-          <w:tab w:val="left" w:pos="9160"/>
-          <w:tab w:val="left" w:pos="10076"/>
-          <w:tab w:val="left" w:pos="10992"/>
-          <w:tab w:val="left" w:pos="11908"/>
-          <w:tab w:val="left" w:pos="12824"/>
-          <w:tab w:val="left" w:pos="13740"/>
-          <w:tab w:val="left" w:pos="14656"/>
-        </w:tabs>
-        <w:wordWrap w:val="0"/>
-        <w:spacing w:after="0" w:line="225" w:lineRule="atLeast"/>
-        <w:rPr>
-          <w:rFonts w:ascii="Lucida Console" w:eastAsia="Times New Roman" w:hAnsi="Lucida Console" w:cs="Courier New"/>
-          <w:color w:val="000000"/>
-          <w:sz w:val="20"/>
-          <w:szCs w:val="20"/>
-          <w:lang w:eastAsia="en-PH"/>
-        </w:rPr>
-      </w:pPr>
-      <w:r>
-        <w:rPr>
-          <w:rFonts w:ascii="Lucida Console" w:eastAsia="Times New Roman" w:hAnsi="Lucida Console" w:cs="Courier New"/>
-          <w:color w:val="000000"/>
-          <w:sz w:val="20"/>
-          <w:szCs w:val="20"/>
-          <w:lang w:eastAsia="en-PH"/>
-        </w:rPr>
-        <w:t xml:space="preserve">Region VIII   Region X      </w:t>
-      </w:r>
-      <w:r>
-        <w:rPr>
-          <w:rFonts w:ascii="Lucida Console" w:eastAsia="Times New Roman" w:hAnsi="Lucida Console" w:cs="Courier New"/>
-          <w:color w:val="000000"/>
-          <w:sz w:val="20"/>
-          <w:szCs w:val="20"/>
-          <w:lang w:eastAsia="en-PH"/>
-        </w:rPr>
-        <w:t xml:space="preserve">Region XI  </w:t>
-      </w:r>
-      <w:r>
-        <w:rPr>
-          <w:rFonts w:ascii="Lucida Console" w:eastAsia="Times New Roman" w:hAnsi="Lucida Console" w:cs="Courier New"/>
-          <w:color w:val="000000"/>
-          <w:sz w:val="20"/>
-          <w:szCs w:val="20"/>
-          <w:lang w:eastAsia="en-PH"/>
-        </w:rPr>
-        <w:t xml:space="preserve">  </w:t>
-      </w:r>
-      <w:r>
-        <w:rPr>
-          <w:rFonts w:ascii="Lucida Console" w:eastAsia="Times New Roman" w:hAnsi="Lucida Console" w:cs="Courier New"/>
-          <w:color w:val="000000"/>
-          <w:sz w:val="20"/>
-          <w:szCs w:val="20"/>
-          <w:lang w:eastAsia="en-PH"/>
-        </w:rPr>
-        <w:t xml:space="preserve">Region XII </w:t>
-      </w:r>
-      <w:r>
-        <w:rPr>
-          <w:rFonts w:ascii="Lucida Console" w:eastAsia="Times New Roman" w:hAnsi="Lucida Console" w:cs="Courier New"/>
-          <w:color w:val="000000"/>
-          <w:sz w:val="20"/>
-          <w:szCs w:val="20"/>
-          <w:lang w:eastAsia="en-PH"/>
-        </w:rPr>
-        <w:t xml:space="preserve"> </w:t>
-      </w:r>
-      <w:r>
-        <w:rPr>
-          <w:rFonts w:ascii="Lucida Console" w:eastAsia="Times New Roman" w:hAnsi="Lucida Console" w:cs="Courier New"/>
-          <w:color w:val="000000"/>
-          <w:sz w:val="20"/>
-          <w:szCs w:val="20"/>
-          <w:lang w:eastAsia="en-PH"/>
-        </w:rPr>
-        <w:t xml:space="preserve">Region XIII </w:t>
-      </w:r>
-    </w:p>
-    <w:p>
-      <w:pPr>
-        <w:shd w:val="clear" w:color="auto" w:fill="FFFFFF"/>
-        <w:tabs>
-          <w:tab w:val="left" w:pos="916"/>
-          <w:tab w:val="left" w:pos="1832"/>
-          <w:tab w:val="left" w:pos="2748"/>
-          <w:tab w:val="left" w:pos="3664"/>
-          <w:tab w:val="left" w:pos="4580"/>
-          <w:tab w:val="left" w:pos="5496"/>
-          <w:tab w:val="left" w:pos="6412"/>
-          <w:tab w:val="left" w:pos="7328"/>
-          <w:tab w:val="left" w:pos="8244"/>
-          <w:tab w:val="left" w:pos="9160"/>
-          <w:tab w:val="left" w:pos="10076"/>
-          <w:tab w:val="left" w:pos="10992"/>
-          <w:tab w:val="left" w:pos="11908"/>
-          <w:tab w:val="left" w:pos="12824"/>
-          <w:tab w:val="left" w:pos="13740"/>
-          <w:tab w:val="left" w:pos="14656"/>
-        </w:tabs>
-        <w:wordWrap w:val="0"/>
-        <w:spacing w:after="0" w:line="225" w:lineRule="atLeast"/>
-        <w:rPr>
-          <w:rFonts w:ascii="Lucida Console" w:eastAsia="Times New Roman" w:hAnsi="Lucida Console" w:cs="Courier New"/>
-          <w:color w:val="000000"/>
-          <w:sz w:val="20"/>
-          <w:szCs w:val="20"/>
-          <w:lang w:eastAsia="en-PH"/>
-        </w:rPr>
-      </w:pPr>
-      <w:r>
-        <w:rPr>
-          <w:rFonts w:ascii="Lucida Console" w:eastAsia="Times New Roman" w:hAnsi="Lucida Console" w:cs="Courier New"/>
-          <w:color w:val="000000"/>
-          <w:sz w:val="20"/>
-          <w:szCs w:val="20"/>
-          <w:lang w:eastAsia="en-PH"/>
-        </w:rPr>
-        <w:t xml:space="preserve">  44402</w:t>
-      </w:r>
-      <w:r>
-        <w:rPr>
-          <w:rFonts w:ascii="Lucida Console" w:eastAsia="Times New Roman" w:hAnsi="Lucida Console" w:cs="Courier New"/>
-          <w:color w:val="000000"/>
-          <w:sz w:val="20"/>
-          <w:szCs w:val="20"/>
-          <w:lang w:eastAsia="en-PH"/>
-        </w:rPr>
-        <w:t xml:space="preserve">    </w:t>
-      </w:r>
-      <w:r>
-        <w:rPr>
-          <w:rFonts w:ascii="Lucida Console" w:eastAsia="Times New Roman" w:hAnsi="Lucida Console" w:cs="Courier New"/>
-          <w:color w:val="000000"/>
-          <w:sz w:val="20"/>
-          <w:szCs w:val="20"/>
-          <w:lang w:eastAsia="en-PH"/>
-        </w:rPr>
-        <w:t xml:space="preserve">     46893</w:t>
-      </w:r>
-      <w:r>
-        <w:rPr>
-          <w:rFonts w:ascii="Lucida Console" w:eastAsia="Times New Roman" w:hAnsi="Lucida Console" w:cs="Courier New"/>
-          <w:color w:val="000000"/>
-          <w:sz w:val="20"/>
-          <w:szCs w:val="20"/>
-          <w:lang w:eastAsia="en-PH"/>
-        </w:rPr>
-        <w:t xml:space="preserve">    </w:t>
-      </w:r>
-      <w:r>
-        <w:rPr>
-          <w:rFonts w:ascii="Lucida Console" w:eastAsia="Times New Roman" w:hAnsi="Lucida Console" w:cs="Courier New"/>
-          <w:color w:val="000000"/>
-          <w:sz w:val="20"/>
-          <w:szCs w:val="20"/>
-          <w:lang w:eastAsia="en-PH"/>
-        </w:rPr>
-        <w:t xml:space="preserve">     48933</w:t>
-      </w:r>
-      <w:r>
-        <w:rPr>
-          <w:rFonts w:ascii="Lucida Console" w:eastAsia="Times New Roman" w:hAnsi="Lucida Console" w:cs="Courier New"/>
-          <w:color w:val="000000"/>
-          <w:sz w:val="20"/>
-          <w:szCs w:val="20"/>
-          <w:lang w:eastAsia="en-PH"/>
-        </w:rPr>
-        <w:t xml:space="preserve">    </w:t>
-      </w:r>
-      <w:r>
-        <w:rPr>
-          <w:rFonts w:ascii="Lucida Console" w:eastAsia="Times New Roman" w:hAnsi="Lucida Console" w:cs="Courier New"/>
-          <w:color w:val="000000"/>
-          <w:sz w:val="20"/>
-          <w:szCs w:val="20"/>
-          <w:lang w:eastAsia="en-PH"/>
-        </w:rPr>
-        <w:t xml:space="preserve">    45453</w:t>
-      </w:r>
-      <w:r>
-        <w:rPr>
-          <w:rFonts w:ascii="Lucida Console" w:eastAsia="Times New Roman" w:hAnsi="Lucida Console" w:cs="Courier New"/>
-          <w:color w:val="000000"/>
-          <w:sz w:val="20"/>
-          <w:szCs w:val="20"/>
-          <w:lang w:eastAsia="en-PH"/>
-        </w:rPr>
-        <w:t xml:space="preserve">    </w:t>
-      </w:r>
-      <w:r>
-        <w:rPr>
-          <w:rFonts w:ascii="Lucida Console" w:eastAsia="Times New Roman" w:hAnsi="Lucida Console" w:cs="Courier New"/>
-          <w:color w:val="000000"/>
-          <w:sz w:val="20"/>
-          <w:szCs w:val="20"/>
-          <w:lang w:eastAsia="en-PH"/>
-        </w:rPr>
-        <w:t xml:space="preserve">   25967</w:t>
-      </w:r>
-      <w:r>
-        <w:rPr>
-          <w:rFonts w:ascii="Lucida Console" w:eastAsia="Times New Roman" w:hAnsi="Lucida Console" w:cs="Courier New"/>
-          <w:color w:val="000000"/>
-          <w:sz w:val="20"/>
-          <w:szCs w:val="20"/>
-          <w:lang w:eastAsia="en-PH"/>
-        </w:rPr>
-        <w:t xml:space="preserve"> </w:t>
-      </w:r>
-    </w:p>
-    <w:p>
-      <w:pPr>
-        <w:shd w:val="clear" w:color="auto" w:fill="FFFFFF"/>
-        <w:tabs>
-          <w:tab w:val="left" w:pos="916"/>
-          <w:tab w:val="left" w:pos="1832"/>
-          <w:tab w:val="left" w:pos="2748"/>
-          <w:tab w:val="left" w:pos="3664"/>
-          <w:tab w:val="left" w:pos="4580"/>
-          <w:tab w:val="left" w:pos="5496"/>
-          <w:tab w:val="left" w:pos="6412"/>
-          <w:tab w:val="left" w:pos="7328"/>
-          <w:tab w:val="left" w:pos="8244"/>
-          <w:tab w:val="left" w:pos="9160"/>
-          <w:tab w:val="left" w:pos="10076"/>
-          <w:tab w:val="left" w:pos="10992"/>
-          <w:tab w:val="left" w:pos="11908"/>
-          <w:tab w:val="left" w:pos="12824"/>
-          <w:tab w:val="left" w:pos="13740"/>
-          <w:tab w:val="left" w:pos="14656"/>
-        </w:tabs>
-        <w:wordWrap w:val="0"/>
-        <w:spacing w:after="0" w:line="225" w:lineRule="atLeast"/>
-        <w:rPr>
-          <w:rFonts w:ascii="Lucida Console" w:eastAsia="Times New Roman" w:hAnsi="Lucida Console" w:cs="Courier New"/>
-          <w:color w:val="000000"/>
-          <w:sz w:val="20"/>
-          <w:szCs w:val="20"/>
-          <w:lang w:eastAsia="en-PH"/>
-        </w:rPr>
-      </w:pPr>
-    </w:p>
-    <w:p>
-      <w:pPr>
-        <w:shd w:val="clear" w:color="auto" w:fill="FFFFFF"/>
-        <w:tabs>
-          <w:tab w:val="left" w:pos="916"/>
-          <w:tab w:val="left" w:pos="1832"/>
-          <w:tab w:val="left" w:pos="2748"/>
-          <w:tab w:val="left" w:pos="3664"/>
-          <w:tab w:val="left" w:pos="4580"/>
-          <w:tab w:val="left" w:pos="5496"/>
-          <w:tab w:val="left" w:pos="6412"/>
-          <w:tab w:val="left" w:pos="7328"/>
-          <w:tab w:val="left" w:pos="8244"/>
-          <w:tab w:val="left" w:pos="9160"/>
-          <w:tab w:val="left" w:pos="10076"/>
-          <w:tab w:val="left" w:pos="10992"/>
-          <w:tab w:val="left" w:pos="11908"/>
-          <w:tab w:val="left" w:pos="12824"/>
-          <w:tab w:val="left" w:pos="13740"/>
-          <w:tab w:val="left" w:pos="14656"/>
-        </w:tabs>
-        <w:wordWrap w:val="0"/>
-        <w:spacing w:after="0" w:line="225" w:lineRule="atLeast"/>
-        <w:rPr>
-          <w:rFonts w:ascii="Lucida Console" w:eastAsia="Times New Roman" w:hAnsi="Lucida Console" w:cs="Courier New"/>
-          <w:color w:val="000000"/>
-          <w:sz w:val="20"/>
-          <w:szCs w:val="20"/>
-          <w:lang w:eastAsia="en-PH"/>
-        </w:rPr>
-      </w:pPr>
-      <w:r>
-        <w:rPr>
-          <w:rFonts w:ascii="Lucida Console" w:eastAsia="Times New Roman" w:hAnsi="Lucida Console" w:cs="Courier New"/>
-          <w:color w:val="0000FF"/>
-          <w:sz w:val="20"/>
-          <w:szCs w:val="20"/>
-          <w:lang w:eastAsia="en-PH"/>
-        </w:rPr>
-        <w:t>&gt; colors &lt;- c("orangered1","orchid1","palegreen1","paleturquoise1","peachpuff1","sienna1","slateblue1","skyblue1","springgreen1","tan1","yellow1","violetred1","tomato1","salmon1","purple1","olivedrab1","brown1")</w:t>
-      </w:r>
-    </w:p>
-    <w:p>
-      <w:pPr>
-        <w:shd w:val="clear" w:color="auto" w:fill="FFFFFF"/>
-        <w:tabs>
-          <w:tab w:val="left" w:pos="916"/>
-          <w:tab w:val="left" w:pos="1832"/>
-          <w:tab w:val="left" w:pos="2748"/>
-          <w:tab w:val="left" w:pos="3664"/>
-          <w:tab w:val="left" w:pos="4580"/>
-          <w:tab w:val="left" w:pos="5496"/>
-          <w:tab w:val="left" w:pos="6412"/>
-          <w:tab w:val="left" w:pos="7328"/>
-          <w:tab w:val="left" w:pos="8244"/>
-          <w:tab w:val="left" w:pos="9160"/>
-          <w:tab w:val="left" w:pos="10076"/>
-          <w:tab w:val="left" w:pos="10992"/>
-          <w:tab w:val="left" w:pos="11908"/>
-          <w:tab w:val="left" w:pos="12824"/>
-          <w:tab w:val="left" w:pos="13740"/>
-          <w:tab w:val="left" w:pos="14656"/>
-        </w:tabs>
-        <w:wordWrap w:val="0"/>
-        <w:spacing w:after="0" w:line="225" w:lineRule="atLeast"/>
         <w:rPr>
           <w:rFonts w:ascii="Lucida Console" w:eastAsia="Times New Roman" w:hAnsi="Lucida Console" w:cs="Courier New"/>
           <w:color w:val="000000"/>
@@ -4287,18 +4062,23 @@
           <w:color w:val="000000"/>
         </w:rPr>
       </w:pPr>
-    </w:p>
-    <w:p>
       <w:r>
         <w:rPr>
           <w:noProof/>
-          <w:lang w:eastAsia="en-PH"/>
         </w:rPr>
         <w:drawing>
-          <wp:inline distT="0" distB="0" distL="0" distR="0">
-            <wp:extent cx="5905500" cy="2285365"/>
-            <wp:effectExtent l="0" t="0" r="0" b="635"/>
-            <wp:docPr id="3" name="Picture 3" descr="C:\Users\mlbel\AppData\Local\Microsoft\Windows\INetCacheContent.Word\Rplot.png"/>
+          <wp:anchor distT="0" distB="0" distL="114300" distR="114300" simplePos="0" relativeHeight="251668480" behindDoc="0" locked="0" layoutInCell="1" allowOverlap="1" wp14:anchorId="77B87A40" wp14:editId="7B36CF73">
+            <wp:simplePos x="0" y="0"/>
+            <wp:positionH relativeFrom="column">
+              <wp:posOffset>-314325</wp:posOffset>
+            </wp:positionH>
+            <wp:positionV relativeFrom="paragraph">
+              <wp:posOffset>284480</wp:posOffset>
+            </wp:positionV>
+            <wp:extent cx="6457950" cy="3022600"/>
+            <wp:effectExtent l="19050" t="19050" r="19050" b="25400"/>
+            <wp:wrapSquare wrapText="bothSides"/>
+            <wp:docPr id="7" name="Picture 7" descr="C:\Users\mlbel\AppData\Local\Microsoft\Windows\INetCacheContent.Word\PopByReg2015.png"/>
             <wp:cNvGraphicFramePr>
               <a:graphicFrameLocks xmlns:a="http://schemas.openxmlformats.org/drawingml/2006/main" noChangeAspect="1"/>
             </wp:cNvGraphicFramePr>
@@ -4306,7 +4086,7 @@
               <a:graphicData uri="http://schemas.openxmlformats.org/drawingml/2006/picture">
                 <pic:pic xmlns:pic="http://schemas.openxmlformats.org/drawingml/2006/picture">
                   <pic:nvPicPr>
-                    <pic:cNvPr id="0" name="Picture 1" descr="C:\Users\mlbel\AppData\Local\Microsoft\Windows\INetCacheContent.Word\Rplot.png"/>
+                    <pic:cNvPr id="0" name="Picture 1" descr="C:\Users\mlbel\AppData\Local\Microsoft\Windows\INetCacheContent.Word\PopByReg2015.png"/>
                     <pic:cNvPicPr>
                       <a:picLocks noChangeAspect="1" noChangeArrowheads="1"/>
                     </pic:cNvPicPr>
@@ -4319,20 +4099,22 @@
                         </a:ext>
                       </a:extLst>
                     </a:blip>
-                    <a:srcRect r="3986"/>
+                    <a:srcRect r="4482"/>
                     <a:stretch/>
                   </pic:blipFill>
                   <pic:spPr bwMode="auto">
                     <a:xfrm>
                       <a:off x="0" y="0"/>
-                      <a:ext cx="5915529" cy="2289246"/>
+                      <a:ext cx="6457950" cy="3022600"/>
                     </a:xfrm>
                     <a:prstGeom prst="rect">
                       <a:avLst/>
                     </a:prstGeom>
                     <a:noFill/>
                     <a:ln>
-                      <a:noFill/>
+                      <a:solidFill>
+                        <a:schemeClr val="tx1"/>
+                      </a:solidFill>
                     </a:ln>
                     <a:extLst>
                       <a:ext uri="{53640926-AAD7-44D8-BBD7-CCE9431645EC}">
@@ -4343,9 +4125,17 @@
                 </pic:pic>
               </a:graphicData>
             </a:graphic>
-          </wp:inline>
+            <wp14:sizeRelH relativeFrom="page">
+              <wp14:pctWidth>0</wp14:pctWidth>
+            </wp14:sizeRelH>
+            <wp14:sizeRelV relativeFrom="page">
+              <wp14:pctHeight>0</wp14:pctHeight>
+            </wp14:sizeRelV>
+          </wp:anchor>
         </w:drawing>
       </w:r>
+    </w:p>
+    <w:p>
       <w:r>
         <w:t xml:space="preserve">   </w:t>
       </w:r>
@@ -4442,7 +4232,6 @@
           <w:sz w:val="28"/>
           <w:szCs w:val="28"/>
         </w:rPr>
-        <w:lastRenderedPageBreak/>
         <w:t>Poverty Incidence among Family Per Region</w:t>
       </w:r>
       <w:r>
@@ -4496,7 +4285,6 @@
           <w:sz w:val="28"/>
           <w:szCs w:val="28"/>
         </w:rPr>
-        <w:lastRenderedPageBreak/>
         <w:t>F</w:t>
       </w:r>
       <w:r>
@@ -4724,7 +4512,6 @@
           <w:sz w:val="28"/>
           <w:szCs w:val="28"/>
         </w:rPr>
-        <w:lastRenderedPageBreak/>
         <w:t>Average Income of Families Per Region</w:t>
       </w:r>
       <w:r>
@@ -4778,7 +4565,6 @@
           <w:sz w:val="28"/>
           <w:szCs w:val="28"/>
         </w:rPr>
-        <w:lastRenderedPageBreak/>
         <w:t>Average Expenditure of Families Per Region</w:t>
       </w:r>
       <w:r>
@@ -4832,7 +4618,6 @@
           <w:sz w:val="28"/>
           <w:szCs w:val="28"/>
         </w:rPr>
-        <w:lastRenderedPageBreak/>
         <w:t>Annual Per Capita Poverty Threshold</w:t>
       </w:r>
       <w:r>
@@ -4886,7 +4671,6 @@
           <w:sz w:val="28"/>
           <w:szCs w:val="28"/>
         </w:rPr>
-        <w:lastRenderedPageBreak/>
         <w:t>Poverty Incidence by Population – Renzo</w:t>
       </w:r>
       <w:bookmarkEnd w:id="10"/>
@@ -5086,7 +4870,6 @@
           <w:sz w:val="28"/>
           <w:szCs w:val="28"/>
         </w:rPr>
-        <w:lastRenderedPageBreak/>
         <w:t>Poverty Incidence by Population – Renzo</w:t>
       </w:r>
       <w:bookmarkEnd w:id="11"/>
@@ -5369,7 +5152,6 @@
           <w:sz w:val="28"/>
           <w:szCs w:val="28"/>
         </w:rPr>
-        <w:lastRenderedPageBreak/>
         <w:t>Poverty Incidence by Families – Renzo</w:t>
       </w:r>
       <w:bookmarkEnd w:id="12"/>
@@ -5565,7 +5347,6 @@
           <w:sz w:val="28"/>
           <w:szCs w:val="28"/>
         </w:rPr>
-        <w:lastRenderedPageBreak/>
         <w:t>Poverty Incidence by Families – Renzo</w:t>
       </w:r>
       <w:bookmarkEnd w:id="13"/>
@@ -5623,7 +5404,6 @@
           <w:sz w:val="28"/>
           <w:szCs w:val="28"/>
         </w:rPr>
-        <w:lastRenderedPageBreak/>
         <w:t xml:space="preserve">Recommendation and </w:t>
       </w:r>
       <w:r>

</xml_diff>

<commit_message>
edited final docu (minor changes)
</commit_message>
<xml_diff>
--- a/Documentation/Final Documents.docx
+++ b/Documentation/Final Documents.docx
@@ -501,7 +501,23 @@
                 <w:rFonts w:ascii="Arial" w:hAnsi="Arial" w:cs="Arial"/>
                 <w:noProof/>
               </w:rPr>
-              <w:t>Population Per Region – Johanna</w:t>
+              <w:t>Popula</w:t>
+            </w:r>
+            <w:r>
+              <w:rPr>
+                <w:rStyle w:val="Hyperlink"/>
+                <w:rFonts w:ascii="Arial" w:hAnsi="Arial" w:cs="Arial"/>
+                <w:noProof/>
+              </w:rPr>
+              <w:t>t</w:t>
+            </w:r>
+            <w:r>
+              <w:rPr>
+                <w:rStyle w:val="Hyperlink"/>
+                <w:rFonts w:ascii="Arial" w:hAnsi="Arial" w:cs="Arial"/>
+                <w:noProof/>
+              </w:rPr>
+              <w:t>ion Per Region – Johanna</w:t>
             </w:r>
             <w:r>
               <w:rPr>
@@ -572,7 +588,39 @@
                 <w:rFonts w:ascii="Arial" w:hAnsi="Arial" w:cs="Arial"/>
                 <w:noProof/>
               </w:rPr>
-              <w:t>Poverty Incidence among Population Per Region – Renzo</w:t>
+              <w:t>Pover</w:t>
+            </w:r>
+            <w:r>
+              <w:rPr>
+                <w:rStyle w:val="Hyperlink"/>
+                <w:rFonts w:ascii="Arial" w:hAnsi="Arial" w:cs="Arial"/>
+                <w:noProof/>
+              </w:rPr>
+              <w:t>t</w:t>
+            </w:r>
+            <w:r>
+              <w:rPr>
+                <w:rStyle w:val="Hyperlink"/>
+                <w:rFonts w:ascii="Arial" w:hAnsi="Arial" w:cs="Arial"/>
+                <w:noProof/>
+              </w:rPr>
+              <w:t>y Inci</w:t>
+            </w:r>
+            <w:r>
+              <w:rPr>
+                <w:rStyle w:val="Hyperlink"/>
+                <w:rFonts w:ascii="Arial" w:hAnsi="Arial" w:cs="Arial"/>
+                <w:noProof/>
+              </w:rPr>
+              <w:t>d</w:t>
+            </w:r>
+            <w:r>
+              <w:rPr>
+                <w:rStyle w:val="Hyperlink"/>
+                <w:rFonts w:ascii="Arial" w:hAnsi="Arial" w:cs="Arial"/>
+                <w:noProof/>
+              </w:rPr>
+              <w:t>ence among Population Per Region – Renzo</w:t>
             </w:r>
             <w:r>
               <w:rPr>
@@ -643,7 +691,23 @@
                 <w:rFonts w:ascii="Arial" w:hAnsi="Arial" w:cs="Arial"/>
                 <w:noProof/>
               </w:rPr>
-              <w:t>Poverty Incidence among Family Per Region – Johanna</w:t>
+              <w:t>Poverty Inci</w:t>
+            </w:r>
+            <w:r>
+              <w:rPr>
+                <w:rStyle w:val="Hyperlink"/>
+                <w:rFonts w:ascii="Arial" w:hAnsi="Arial" w:cs="Arial"/>
+                <w:noProof/>
+              </w:rPr>
+              <w:t>d</w:t>
+            </w:r>
+            <w:r>
+              <w:rPr>
+                <w:rStyle w:val="Hyperlink"/>
+                <w:rFonts w:ascii="Arial" w:hAnsi="Arial" w:cs="Arial"/>
+                <w:noProof/>
+              </w:rPr>
+              <w:t>ence among Family Per Region – Johanna</w:t>
             </w:r>
             <w:r>
               <w:rPr>
@@ -714,7 +778,23 @@
                 <w:rFonts w:ascii="Arial" w:hAnsi="Arial" w:cs="Arial"/>
                 <w:noProof/>
               </w:rPr>
-              <w:t>Family Per Region – Johanna</w:t>
+              <w:t xml:space="preserve">Family Per </w:t>
+            </w:r>
+            <w:r>
+              <w:rPr>
+                <w:rStyle w:val="Hyperlink"/>
+                <w:rFonts w:ascii="Arial" w:hAnsi="Arial" w:cs="Arial"/>
+                <w:noProof/>
+              </w:rPr>
+              <w:t>R</w:t>
+            </w:r>
+            <w:r>
+              <w:rPr>
+                <w:rStyle w:val="Hyperlink"/>
+                <w:rFonts w:ascii="Arial" w:hAnsi="Arial" w:cs="Arial"/>
+                <w:noProof/>
+              </w:rPr>
+              <w:t>egion – Johanna</w:t>
             </w:r>
             <w:r>
               <w:rPr>
@@ -1428,15 +1508,22 @@
       <w:pPr>
         <w:spacing w:line="360" w:lineRule="auto"/>
         <w:jc w:val="both"/>
+      </w:pPr>
+      <w:r>
+        <w:tab/>
+      </w:r>
+    </w:p>
+    <w:p>
+      <w:pPr>
+        <w:spacing w:line="360" w:lineRule="auto"/>
+        <w:ind w:firstLine="720"/>
+        <w:jc w:val="both"/>
         <w:rPr>
           <w:rFonts w:ascii="Arial" w:hAnsi="Arial" w:cs="Arial"/>
           <w:sz w:val="24"/>
           <w:szCs w:val="24"/>
         </w:rPr>
       </w:pPr>
-      <w:r>
-        <w:tab/>
-      </w:r>
       <w:r>
         <w:rPr>
           <w:rFonts w:ascii="Arial" w:hAnsi="Arial" w:cs="Arial"/>
@@ -2697,7 +2784,7 @@
           <w:szCs w:val="20"/>
           <w:lang w:eastAsia="en-PH"/>
         </w:rPr>
-        <w:t>&gt; colors &lt;- c("orangered1","orchid1","palegreen1","paleturquoise1","peachpuff1","sienna1","slateblue1","skyblue1","springgreen1","tan1","yellow1","violetred1","tomato1","salmon1","purple1","olivedrab1")</w:t>
+        <w:t>&gt; colors &lt;- c("orangered1","orchid1","palegreen1","paleturquoise1","peachpuff1","sienna1","slateblue1","skyblue1","springgreen1","tan1","yellow1","violetred1","tomato1","salmon1","purple1","olivedrab1","brown1")</w:t>
       </w:r>
     </w:p>
     <w:p>
@@ -3721,21 +3808,21 @@
         <w:spacing w:after="0" w:line="225" w:lineRule="atLeast"/>
         <w:rPr>
           <w:rFonts w:ascii="Lucida Console" w:eastAsia="Times New Roman" w:hAnsi="Lucida Console" w:cs="Courier New"/>
+          <w:color w:val="000000"/>
+          <w:sz w:val="20"/>
+          <w:szCs w:val="20"/>
+          <w:lang w:eastAsia="en-PH"/>
+        </w:rPr>
+      </w:pPr>
+      <w:r>
+        <w:rPr>
+          <w:rFonts w:ascii="Lucida Console" w:eastAsia="Times New Roman" w:hAnsi="Lucida Console" w:cs="Courier New"/>
           <w:color w:val="0000FF"/>
           <w:sz w:val="20"/>
           <w:szCs w:val="20"/>
           <w:lang w:eastAsia="en-PH"/>
         </w:rPr>
-      </w:pPr>
-      <w:r>
-        <w:rPr>
-          <w:rFonts w:ascii="Lucida Console" w:eastAsia="Times New Roman" w:hAnsi="Lucida Console" w:cs="Courier New"/>
-          <w:color w:val="0000FF"/>
-          <w:sz w:val="20"/>
-          <w:szCs w:val="20"/>
-          <w:lang w:eastAsia="en-PH"/>
-        </w:rPr>
-        <w:t>&gt; colors &lt;- c("orangered1","orchid1","palegreen1","paleturquoise1","peachpuff1","sienna1","slateblue1","skyblue1","springgreen1","tan1","yellow1","violetred1","tomato1","salmon1","purple1","olivedrab1")</w:t>
+        <w:t>&gt; colors &lt;- c("orangered1","orchid1","palegreen1","paleturquoise1","peachpuff1","sienna1","slateblue1","skyblue1","springgreen1","tan1","yellow1","violetred1","tomato1","salmon1","purple1","olivedrab1","brown1")</w:t>
       </w:r>
     </w:p>
     <w:p>
@@ -4038,6 +4125,38 @@
         <w:spacing w:after="0" w:line="225" w:lineRule="atLeast"/>
         <w:rPr>
           <w:rFonts w:ascii="Lucida Console" w:eastAsia="Times New Roman" w:hAnsi="Lucida Console" w:cs="Courier New"/>
+          <w:color w:val="0000FF"/>
+          <w:sz w:val="20"/>
+          <w:szCs w:val="20"/>
+          <w:lang w:eastAsia="en-PH"/>
+        </w:rPr>
+      </w:pPr>
+    </w:p>
+    <w:p>
+      <w:pPr>
+        <w:shd w:val="clear" w:color="auto" w:fill="FFFFFF"/>
+        <w:tabs>
+          <w:tab w:val="left" w:pos="916"/>
+          <w:tab w:val="left" w:pos="1832"/>
+          <w:tab w:val="left" w:pos="2748"/>
+          <w:tab w:val="left" w:pos="3664"/>
+          <w:tab w:val="left" w:pos="4580"/>
+          <w:tab w:val="left" w:pos="5496"/>
+          <w:tab w:val="left" w:pos="6412"/>
+          <w:tab w:val="left" w:pos="7328"/>
+          <w:tab w:val="left" w:pos="8244"/>
+          <w:tab w:val="left" w:pos="9160"/>
+          <w:tab w:val="left" w:pos="10076"/>
+          <w:tab w:val="left" w:pos="10992"/>
+          <w:tab w:val="left" w:pos="11908"/>
+          <w:tab w:val="left" w:pos="12824"/>
+          <w:tab w:val="left" w:pos="13740"/>
+          <w:tab w:val="left" w:pos="14656"/>
+        </w:tabs>
+        <w:wordWrap w:val="0"/>
+        <w:spacing w:after="0" w:line="225" w:lineRule="atLeast"/>
+        <w:rPr>
+          <w:rFonts w:ascii="Lucida Console" w:eastAsia="Times New Roman" w:hAnsi="Lucida Console" w:cs="Courier New"/>
           <w:color w:val="000000"/>
           <w:sz w:val="20"/>
           <w:szCs w:val="20"/>
@@ -4770,6 +4889,38 @@
         <w:spacing w:after="0" w:line="225" w:lineRule="atLeast"/>
         <w:rPr>
           <w:rFonts w:ascii="Lucida Console" w:eastAsia="Times New Roman" w:hAnsi="Lucida Console" w:cs="Courier New"/>
+          <w:color w:val="000000"/>
+          <w:sz w:val="20"/>
+          <w:szCs w:val="20"/>
+          <w:lang w:eastAsia="en-PH"/>
+        </w:rPr>
+      </w:pPr>
+    </w:p>
+    <w:p>
+      <w:pPr>
+        <w:shd w:val="clear" w:color="auto" w:fill="FFFFFF"/>
+        <w:tabs>
+          <w:tab w:val="left" w:pos="916"/>
+          <w:tab w:val="left" w:pos="1832"/>
+          <w:tab w:val="left" w:pos="2748"/>
+          <w:tab w:val="left" w:pos="3664"/>
+          <w:tab w:val="left" w:pos="4580"/>
+          <w:tab w:val="left" w:pos="5496"/>
+          <w:tab w:val="left" w:pos="6412"/>
+          <w:tab w:val="left" w:pos="7328"/>
+          <w:tab w:val="left" w:pos="8244"/>
+          <w:tab w:val="left" w:pos="9160"/>
+          <w:tab w:val="left" w:pos="10076"/>
+          <w:tab w:val="left" w:pos="10992"/>
+          <w:tab w:val="left" w:pos="11908"/>
+          <w:tab w:val="left" w:pos="12824"/>
+          <w:tab w:val="left" w:pos="13740"/>
+          <w:tab w:val="left" w:pos="14656"/>
+        </w:tabs>
+        <w:wordWrap w:val="0"/>
+        <w:spacing w:after="0" w:line="225" w:lineRule="atLeast"/>
+        <w:rPr>
+          <w:rFonts w:ascii="Lucida Console" w:eastAsia="Times New Roman" w:hAnsi="Lucida Console" w:cs="Courier New"/>
           <w:color w:val="0000FF"/>
           <w:sz w:val="20"/>
           <w:szCs w:val="20"/>
@@ -4854,6 +5005,38 @@
         <w:spacing w:after="0" w:line="225" w:lineRule="atLeast"/>
         <w:rPr>
           <w:rFonts w:ascii="Lucida Console" w:eastAsia="Times New Roman" w:hAnsi="Lucida Console" w:cs="Courier New"/>
+          <w:color w:val="0000FF"/>
+          <w:sz w:val="20"/>
+          <w:szCs w:val="20"/>
+          <w:lang w:eastAsia="en-PH"/>
+        </w:rPr>
+      </w:pPr>
+    </w:p>
+    <w:p>
+      <w:pPr>
+        <w:shd w:val="clear" w:color="auto" w:fill="FFFFFF"/>
+        <w:tabs>
+          <w:tab w:val="left" w:pos="916"/>
+          <w:tab w:val="left" w:pos="1832"/>
+          <w:tab w:val="left" w:pos="2748"/>
+          <w:tab w:val="left" w:pos="3664"/>
+          <w:tab w:val="left" w:pos="4580"/>
+          <w:tab w:val="left" w:pos="5496"/>
+          <w:tab w:val="left" w:pos="6412"/>
+          <w:tab w:val="left" w:pos="7328"/>
+          <w:tab w:val="left" w:pos="8244"/>
+          <w:tab w:val="left" w:pos="9160"/>
+          <w:tab w:val="left" w:pos="10076"/>
+          <w:tab w:val="left" w:pos="10992"/>
+          <w:tab w:val="left" w:pos="11908"/>
+          <w:tab w:val="left" w:pos="12824"/>
+          <w:tab w:val="left" w:pos="13740"/>
+          <w:tab w:val="left" w:pos="14656"/>
+        </w:tabs>
+        <w:wordWrap w:val="0"/>
+        <w:spacing w:after="0" w:line="225" w:lineRule="atLeast"/>
+        <w:rPr>
+          <w:rFonts w:ascii="Lucida Console" w:eastAsia="Times New Roman" w:hAnsi="Lucida Console" w:cs="Courier New"/>
           <w:color w:val="000000"/>
           <w:sz w:val="20"/>
           <w:szCs w:val="20"/>
@@ -5346,8 +5529,6 @@
         </w:rPr>
         <w:t xml:space="preserve"> </w:t>
       </w:r>
-      <w:bookmarkStart w:id="4" w:name="_GoBack"/>
-      <w:bookmarkEnd w:id="4"/>
       <w:r>
         <w:rPr>
           <w:rFonts w:ascii="Lucida Console" w:eastAsia="Times New Roman" w:hAnsi="Lucida Console" w:cs="Courier New"/>
@@ -5582,6 +5763,38 @@
         </w:rPr>
         <w:t xml:space="preserve">44.7        40.3 </w:t>
       </w:r>
+    </w:p>
+    <w:p>
+      <w:pPr>
+        <w:shd w:val="clear" w:color="auto" w:fill="FFFFFF"/>
+        <w:tabs>
+          <w:tab w:val="left" w:pos="916"/>
+          <w:tab w:val="left" w:pos="1832"/>
+          <w:tab w:val="left" w:pos="2748"/>
+          <w:tab w:val="left" w:pos="3664"/>
+          <w:tab w:val="left" w:pos="4580"/>
+          <w:tab w:val="left" w:pos="5496"/>
+          <w:tab w:val="left" w:pos="6412"/>
+          <w:tab w:val="left" w:pos="7328"/>
+          <w:tab w:val="left" w:pos="8244"/>
+          <w:tab w:val="left" w:pos="9160"/>
+          <w:tab w:val="left" w:pos="10076"/>
+          <w:tab w:val="left" w:pos="10992"/>
+          <w:tab w:val="left" w:pos="11908"/>
+          <w:tab w:val="left" w:pos="12824"/>
+          <w:tab w:val="left" w:pos="13740"/>
+          <w:tab w:val="left" w:pos="14656"/>
+        </w:tabs>
+        <w:wordWrap w:val="0"/>
+        <w:spacing w:after="0" w:line="225" w:lineRule="atLeast"/>
+        <w:rPr>
+          <w:rFonts w:ascii="Lucida Console" w:eastAsia="Times New Roman" w:hAnsi="Lucida Console" w:cs="Courier New"/>
+          <w:color w:val="000000"/>
+          <w:sz w:val="20"/>
+          <w:szCs w:val="20"/>
+          <w:lang w:eastAsia="en-PH"/>
+        </w:rPr>
+      </w:pPr>
     </w:p>
     <w:p>
       <w:pPr>
@@ -6899,7 +7112,7 @@
           <w:szCs w:val="28"/>
         </w:rPr>
       </w:pPr>
-      <w:bookmarkStart w:id="5" w:name="_Toc478121763"/>
+      <w:bookmarkStart w:id="4" w:name="_Toc478121763"/>
       <w:r>
         <w:rPr>
           <w:rFonts w:ascii="Arial" w:hAnsi="Arial" w:cs="Arial"/>
@@ -6918,7 +7131,7 @@
         </w:rPr>
         <w:t xml:space="preserve"> – Johanna</w:t>
       </w:r>
-      <w:bookmarkEnd w:id="5"/>
+      <w:bookmarkEnd w:id="4"/>
       <w:r>
         <w:rPr>
           <w:rFonts w:ascii="Arial" w:hAnsi="Arial" w:cs="Arial"/>
@@ -7039,265 +7252,800 @@
         <w:spacing w:after="0" w:line="225" w:lineRule="atLeast"/>
         <w:rPr>
           <w:rFonts w:ascii="Lucida Console" w:eastAsia="Times New Roman" w:hAnsi="Lucida Console" w:cs="Courier New"/>
-          <w:color w:val="000000"/>
-          <w:sz w:val="20"/>
-          <w:szCs w:val="20"/>
-          <w:lang w:eastAsia="en-PH"/>
-        </w:rPr>
-      </w:pPr>
-      <w:r>
-        <w:rPr>
-          <w:rFonts w:ascii="Lucida Console" w:eastAsia="Times New Roman" w:hAnsi="Lucida Console" w:cs="Courier New"/>
-          <w:color w:val="000000"/>
-          <w:sz w:val="20"/>
-          <w:szCs w:val="20"/>
-          <w:lang w:eastAsia="en-PH"/>
-        </w:rPr>
-        <w:t xml:space="preserve">       ARMM         CAR         NCR    Region I   Region II  Region III </w:t>
-      </w:r>
-    </w:p>
-    <w:p>
-      <w:pPr>
-        <w:shd w:val="clear" w:color="auto" w:fill="FFFFFF"/>
-        <w:tabs>
-          <w:tab w:val="left" w:pos="916"/>
-          <w:tab w:val="left" w:pos="1832"/>
-          <w:tab w:val="left" w:pos="2748"/>
-          <w:tab w:val="left" w:pos="3664"/>
-          <w:tab w:val="left" w:pos="4580"/>
-          <w:tab w:val="left" w:pos="5496"/>
-          <w:tab w:val="left" w:pos="6412"/>
-          <w:tab w:val="left" w:pos="7328"/>
-          <w:tab w:val="left" w:pos="8244"/>
-          <w:tab w:val="left" w:pos="9160"/>
-          <w:tab w:val="left" w:pos="10076"/>
-          <w:tab w:val="left" w:pos="10992"/>
-          <w:tab w:val="left" w:pos="11908"/>
-          <w:tab w:val="left" w:pos="12824"/>
-          <w:tab w:val="left" w:pos="13740"/>
-          <w:tab w:val="left" w:pos="14656"/>
-        </w:tabs>
-        <w:wordWrap w:val="0"/>
-        <w:spacing w:after="0" w:line="225" w:lineRule="atLeast"/>
-        <w:rPr>
-          <w:rFonts w:ascii="Lucida Console" w:eastAsia="Times New Roman" w:hAnsi="Lucida Console" w:cs="Courier New"/>
-          <w:color w:val="000000"/>
-          <w:sz w:val="20"/>
-          <w:szCs w:val="20"/>
-          <w:lang w:eastAsia="en-PH"/>
-        </w:rPr>
-      </w:pPr>
-      <w:r>
-        <w:rPr>
-          <w:rFonts w:ascii="Lucida Console" w:eastAsia="Times New Roman" w:hAnsi="Lucida Console" w:cs="Courier New"/>
-          <w:color w:val="000000"/>
-          <w:sz w:val="20"/>
-          <w:szCs w:val="20"/>
-          <w:lang w:eastAsia="en-PH"/>
-        </w:rPr>
-        <w:t xml:space="preserve">        557         375        2917        1105         771        2386 </w:t>
-      </w:r>
-    </w:p>
-    <w:p>
-      <w:pPr>
-        <w:shd w:val="clear" w:color="auto" w:fill="FFFFFF"/>
-        <w:tabs>
-          <w:tab w:val="left" w:pos="916"/>
-          <w:tab w:val="left" w:pos="1832"/>
-          <w:tab w:val="left" w:pos="2748"/>
-          <w:tab w:val="left" w:pos="3664"/>
-          <w:tab w:val="left" w:pos="4580"/>
-          <w:tab w:val="left" w:pos="5496"/>
-          <w:tab w:val="left" w:pos="6412"/>
-          <w:tab w:val="left" w:pos="7328"/>
-          <w:tab w:val="left" w:pos="8244"/>
-          <w:tab w:val="left" w:pos="9160"/>
-          <w:tab w:val="left" w:pos="10076"/>
-          <w:tab w:val="left" w:pos="10992"/>
-          <w:tab w:val="left" w:pos="11908"/>
-          <w:tab w:val="left" w:pos="12824"/>
-          <w:tab w:val="left" w:pos="13740"/>
-          <w:tab w:val="left" w:pos="14656"/>
-        </w:tabs>
-        <w:wordWrap w:val="0"/>
-        <w:spacing w:after="0" w:line="225" w:lineRule="atLeast"/>
-        <w:rPr>
-          <w:rFonts w:ascii="Lucida Console" w:eastAsia="Times New Roman" w:hAnsi="Lucida Console" w:cs="Courier New"/>
-          <w:color w:val="000000"/>
-          <w:sz w:val="20"/>
-          <w:szCs w:val="20"/>
-          <w:lang w:eastAsia="en-PH"/>
-        </w:rPr>
-      </w:pPr>
-      <w:r>
-        <w:rPr>
-          <w:rFonts w:ascii="Lucida Console" w:eastAsia="Times New Roman" w:hAnsi="Lucida Console" w:cs="Courier New"/>
-          <w:color w:val="000000"/>
-          <w:sz w:val="20"/>
-          <w:szCs w:val="20"/>
-          <w:lang w:eastAsia="en-PH"/>
-        </w:rPr>
-        <w:t xml:space="preserve">Region IV-A Region IV-B   Region IX    Region V   Region VI  Region VII </w:t>
-      </w:r>
-    </w:p>
-    <w:p>
-      <w:pPr>
-        <w:shd w:val="clear" w:color="auto" w:fill="FFFFFF"/>
-        <w:tabs>
-          <w:tab w:val="left" w:pos="916"/>
-          <w:tab w:val="left" w:pos="1832"/>
-          <w:tab w:val="left" w:pos="2748"/>
-          <w:tab w:val="left" w:pos="3664"/>
-          <w:tab w:val="left" w:pos="4580"/>
-          <w:tab w:val="left" w:pos="5496"/>
-          <w:tab w:val="left" w:pos="6412"/>
-          <w:tab w:val="left" w:pos="7328"/>
-          <w:tab w:val="left" w:pos="8244"/>
-          <w:tab w:val="left" w:pos="9160"/>
-          <w:tab w:val="left" w:pos="10076"/>
-          <w:tab w:val="left" w:pos="10992"/>
-          <w:tab w:val="left" w:pos="11908"/>
-          <w:tab w:val="left" w:pos="12824"/>
-          <w:tab w:val="left" w:pos="13740"/>
-          <w:tab w:val="left" w:pos="14656"/>
-        </w:tabs>
-        <w:wordWrap w:val="0"/>
-        <w:spacing w:after="0" w:line="225" w:lineRule="atLeast"/>
-        <w:rPr>
-          <w:rFonts w:ascii="Lucida Console" w:eastAsia="Times New Roman" w:hAnsi="Lucida Console" w:cs="Courier New"/>
-          <w:color w:val="000000"/>
-          <w:sz w:val="20"/>
-          <w:szCs w:val="20"/>
-          <w:lang w:eastAsia="en-PH"/>
-        </w:rPr>
-      </w:pPr>
-      <w:r>
-        <w:rPr>
-          <w:rFonts w:ascii="Lucida Console" w:eastAsia="Times New Roman" w:hAnsi="Lucida Console" w:cs="Courier New"/>
-          <w:color w:val="000000"/>
-          <w:sz w:val="20"/>
-          <w:szCs w:val="20"/>
-          <w:lang w:eastAsia="en-PH"/>
-        </w:rPr>
-        <w:t xml:space="preserve">       3082         638         772        1165        1604        1577 </w:t>
-      </w:r>
-    </w:p>
-    <w:p>
-      <w:pPr>
-        <w:shd w:val="clear" w:color="auto" w:fill="FFFFFF"/>
-        <w:tabs>
-          <w:tab w:val="left" w:pos="916"/>
-          <w:tab w:val="left" w:pos="1832"/>
-          <w:tab w:val="left" w:pos="2748"/>
-          <w:tab w:val="left" w:pos="3664"/>
-          <w:tab w:val="left" w:pos="4580"/>
-          <w:tab w:val="left" w:pos="5496"/>
-          <w:tab w:val="left" w:pos="6412"/>
-          <w:tab w:val="left" w:pos="7328"/>
-          <w:tab w:val="left" w:pos="8244"/>
-          <w:tab w:val="left" w:pos="9160"/>
-          <w:tab w:val="left" w:pos="10076"/>
-          <w:tab w:val="left" w:pos="10992"/>
-          <w:tab w:val="left" w:pos="11908"/>
-          <w:tab w:val="left" w:pos="12824"/>
-          <w:tab w:val="left" w:pos="13740"/>
-          <w:tab w:val="left" w:pos="14656"/>
-        </w:tabs>
-        <w:wordWrap w:val="0"/>
-        <w:spacing w:after="0" w:line="225" w:lineRule="atLeast"/>
-        <w:rPr>
-          <w:rFonts w:ascii="Lucida Console" w:eastAsia="Times New Roman" w:hAnsi="Lucida Console" w:cs="Courier New"/>
-          <w:color w:val="000000"/>
-          <w:sz w:val="20"/>
-          <w:szCs w:val="20"/>
-          <w:lang w:eastAsia="en-PH"/>
-        </w:rPr>
-      </w:pPr>
-      <w:r>
-        <w:rPr>
-          <w:rFonts w:ascii="Lucida Console" w:eastAsia="Times New Roman" w:hAnsi="Lucida Console" w:cs="Courier New"/>
-          <w:color w:val="000000"/>
-          <w:sz w:val="20"/>
-          <w:szCs w:val="20"/>
-          <w:lang w:eastAsia="en-PH"/>
-        </w:rPr>
-        <w:t xml:space="preserve">Region VIII    Region X   Region XI  Region XII Region XIII </w:t>
-      </w:r>
-    </w:p>
-    <w:p>
-      <w:pPr>
-        <w:shd w:val="clear" w:color="auto" w:fill="FFFFFF"/>
-        <w:tabs>
-          <w:tab w:val="left" w:pos="916"/>
-          <w:tab w:val="left" w:pos="1832"/>
-          <w:tab w:val="left" w:pos="2748"/>
-          <w:tab w:val="left" w:pos="3664"/>
-          <w:tab w:val="left" w:pos="4580"/>
-          <w:tab w:val="left" w:pos="5496"/>
-          <w:tab w:val="left" w:pos="6412"/>
-          <w:tab w:val="left" w:pos="7328"/>
-          <w:tab w:val="left" w:pos="8244"/>
-          <w:tab w:val="left" w:pos="9160"/>
-          <w:tab w:val="left" w:pos="10076"/>
-          <w:tab w:val="left" w:pos="10992"/>
-          <w:tab w:val="left" w:pos="11908"/>
-          <w:tab w:val="left" w:pos="12824"/>
-          <w:tab w:val="left" w:pos="13740"/>
-          <w:tab w:val="left" w:pos="14656"/>
-        </w:tabs>
-        <w:wordWrap w:val="0"/>
-        <w:spacing w:after="0" w:line="225" w:lineRule="atLeast"/>
-        <w:rPr>
-          <w:rFonts w:ascii="Lucida Console" w:eastAsia="Times New Roman" w:hAnsi="Lucida Console" w:cs="Courier New"/>
-          <w:color w:val="000000"/>
-          <w:sz w:val="20"/>
-          <w:szCs w:val="20"/>
-          <w:lang w:eastAsia="en-PH"/>
-        </w:rPr>
-      </w:pPr>
-      <w:r>
-        <w:rPr>
-          <w:rFonts w:ascii="Lucida Console" w:eastAsia="Times New Roman" w:hAnsi="Lucida Console" w:cs="Courier New"/>
-          <w:color w:val="000000"/>
-          <w:sz w:val="20"/>
-          <w:szCs w:val="20"/>
-          <w:lang w:eastAsia="en-PH"/>
-        </w:rPr>
-        <w:t xml:space="preserve">        902         976        1078         988         532 </w:t>
-      </w:r>
-    </w:p>
-    <w:p>
-      <w:pPr>
-        <w:shd w:val="clear" w:color="auto" w:fill="FFFFFF"/>
-        <w:tabs>
-          <w:tab w:val="left" w:pos="916"/>
-          <w:tab w:val="left" w:pos="1832"/>
-          <w:tab w:val="left" w:pos="2748"/>
-          <w:tab w:val="left" w:pos="3664"/>
-          <w:tab w:val="left" w:pos="4580"/>
-          <w:tab w:val="left" w:pos="5496"/>
-          <w:tab w:val="left" w:pos="6412"/>
-          <w:tab w:val="left" w:pos="7328"/>
-          <w:tab w:val="left" w:pos="8244"/>
-          <w:tab w:val="left" w:pos="9160"/>
-          <w:tab w:val="left" w:pos="10076"/>
-          <w:tab w:val="left" w:pos="10992"/>
-          <w:tab w:val="left" w:pos="11908"/>
-          <w:tab w:val="left" w:pos="12824"/>
-          <w:tab w:val="left" w:pos="13740"/>
-          <w:tab w:val="left" w:pos="14656"/>
-        </w:tabs>
-        <w:wordWrap w:val="0"/>
-        <w:spacing w:after="0" w:line="225" w:lineRule="atLeast"/>
-        <w:rPr>
-          <w:rFonts w:ascii="Lucida Console" w:eastAsia="Times New Roman" w:hAnsi="Lucida Console" w:cs="Courier New"/>
           <w:color w:val="0000FF"/>
           <w:sz w:val="20"/>
           <w:szCs w:val="20"/>
           <w:lang w:eastAsia="en-PH"/>
         </w:rPr>
       </w:pPr>
-      <w:r>
+    </w:p>
+    <w:p>
+      <w:pPr>
+        <w:shd w:val="clear" w:color="auto" w:fill="FFFFFF"/>
+        <w:tabs>
+          <w:tab w:val="left" w:pos="916"/>
+          <w:tab w:val="left" w:pos="1832"/>
+          <w:tab w:val="left" w:pos="2748"/>
+          <w:tab w:val="left" w:pos="3664"/>
+          <w:tab w:val="left" w:pos="4580"/>
+          <w:tab w:val="left" w:pos="5496"/>
+          <w:tab w:val="left" w:pos="6412"/>
+          <w:tab w:val="left" w:pos="7328"/>
+          <w:tab w:val="left" w:pos="8244"/>
+          <w:tab w:val="left" w:pos="9160"/>
+          <w:tab w:val="left" w:pos="10076"/>
+          <w:tab w:val="left" w:pos="10992"/>
+          <w:tab w:val="left" w:pos="11908"/>
+          <w:tab w:val="left" w:pos="12824"/>
+          <w:tab w:val="left" w:pos="13740"/>
+          <w:tab w:val="left" w:pos="14656"/>
+        </w:tabs>
+        <w:wordWrap w:val="0"/>
+        <w:spacing w:after="0" w:line="225" w:lineRule="atLeast"/>
+        <w:rPr>
+          <w:rFonts w:ascii="Lucida Console" w:eastAsia="Times New Roman" w:hAnsi="Lucida Console" w:cs="Courier New"/>
+          <w:color w:val="000000"/>
+          <w:sz w:val="20"/>
+          <w:szCs w:val="20"/>
+          <w:lang w:eastAsia="en-PH"/>
+        </w:rPr>
+      </w:pPr>
+      <w:r>
+        <w:rPr>
+          <w:rFonts w:ascii="Lucida Console" w:eastAsia="Times New Roman" w:hAnsi="Lucida Console" w:cs="Courier New"/>
+          <w:color w:val="000000"/>
+          <w:sz w:val="20"/>
+          <w:szCs w:val="20"/>
+          <w:lang w:eastAsia="en-PH"/>
+        </w:rPr>
+        <w:t xml:space="preserve">ARMM         </w:t>
+      </w:r>
+      <w:r>
+        <w:rPr>
+          <w:rFonts w:ascii="Lucida Console" w:eastAsia="Times New Roman" w:hAnsi="Lucida Console" w:cs="Courier New"/>
+          <w:color w:val="000000"/>
+          <w:sz w:val="20"/>
+          <w:szCs w:val="20"/>
+          <w:lang w:eastAsia="en-PH"/>
+        </w:rPr>
+        <w:t xml:space="preserve"> </w:t>
+      </w:r>
+      <w:r>
+        <w:rPr>
+          <w:rFonts w:ascii="Lucida Console" w:eastAsia="Times New Roman" w:hAnsi="Lucida Console" w:cs="Courier New"/>
+          <w:color w:val="000000"/>
+          <w:sz w:val="20"/>
+          <w:szCs w:val="20"/>
+          <w:lang w:eastAsia="en-PH"/>
+        </w:rPr>
+        <w:t xml:space="preserve">CAR         </w:t>
+      </w:r>
+      <w:r>
+        <w:rPr>
+          <w:rFonts w:ascii="Lucida Console" w:eastAsia="Times New Roman" w:hAnsi="Lucida Console" w:cs="Courier New"/>
+          <w:color w:val="000000"/>
+          <w:sz w:val="20"/>
+          <w:szCs w:val="20"/>
+          <w:lang w:eastAsia="en-PH"/>
+        </w:rPr>
+        <w:t xml:space="preserve">  </w:t>
+      </w:r>
+      <w:r>
+        <w:rPr>
+          <w:rFonts w:ascii="Lucida Console" w:eastAsia="Times New Roman" w:hAnsi="Lucida Console" w:cs="Courier New"/>
+          <w:color w:val="000000"/>
+          <w:sz w:val="20"/>
+          <w:szCs w:val="20"/>
+          <w:lang w:eastAsia="en-PH"/>
+        </w:rPr>
+        <w:t xml:space="preserve">NCR    </w:t>
+      </w:r>
+      <w:r>
+        <w:rPr>
+          <w:rFonts w:ascii="Lucida Console" w:eastAsia="Times New Roman" w:hAnsi="Lucida Console" w:cs="Courier New"/>
+          <w:color w:val="000000"/>
+          <w:sz w:val="20"/>
+          <w:szCs w:val="20"/>
+          <w:lang w:eastAsia="en-PH"/>
+        </w:rPr>
+        <w:t xml:space="preserve">     </w:t>
+      </w:r>
+      <w:r>
+        <w:rPr>
+          <w:rFonts w:ascii="Lucida Console" w:eastAsia="Times New Roman" w:hAnsi="Lucida Console" w:cs="Courier New"/>
+          <w:color w:val="000000"/>
+          <w:sz w:val="20"/>
+          <w:szCs w:val="20"/>
+          <w:lang w:eastAsia="en-PH"/>
+        </w:rPr>
+        <w:t xml:space="preserve">Region I   </w:t>
+      </w:r>
+      <w:r>
+        <w:rPr>
+          <w:rFonts w:ascii="Lucida Console" w:eastAsia="Times New Roman" w:hAnsi="Lucida Console" w:cs="Courier New"/>
+          <w:color w:val="000000"/>
+          <w:sz w:val="20"/>
+          <w:szCs w:val="20"/>
+          <w:lang w:eastAsia="en-PH"/>
+        </w:rPr>
+        <w:t xml:space="preserve">  </w:t>
+      </w:r>
+      <w:r>
+        <w:rPr>
+          <w:rFonts w:ascii="Lucida Console" w:eastAsia="Times New Roman" w:hAnsi="Lucida Console" w:cs="Courier New"/>
+          <w:color w:val="000000"/>
+          <w:sz w:val="20"/>
+          <w:szCs w:val="20"/>
+          <w:lang w:eastAsia="en-PH"/>
+        </w:rPr>
+        <w:t xml:space="preserve">Region II  </w:t>
+      </w:r>
+      <w:r>
+        <w:rPr>
+          <w:rFonts w:ascii="Lucida Console" w:eastAsia="Times New Roman" w:hAnsi="Lucida Console" w:cs="Courier New"/>
+          <w:color w:val="000000"/>
+          <w:sz w:val="20"/>
+          <w:szCs w:val="20"/>
+          <w:lang w:eastAsia="en-PH"/>
+        </w:rPr>
+        <w:t xml:space="preserve">   </w:t>
+      </w:r>
+      <w:r>
+        <w:rPr>
+          <w:rFonts w:ascii="Lucida Console" w:eastAsia="Times New Roman" w:hAnsi="Lucida Console" w:cs="Courier New"/>
+          <w:color w:val="000000"/>
+          <w:sz w:val="20"/>
+          <w:szCs w:val="20"/>
+          <w:lang w:eastAsia="en-PH"/>
+        </w:rPr>
+        <w:t xml:space="preserve">Region III </w:t>
+      </w:r>
+    </w:p>
+    <w:p>
+      <w:pPr>
+        <w:shd w:val="clear" w:color="auto" w:fill="FFFFFF"/>
+        <w:tabs>
+          <w:tab w:val="left" w:pos="916"/>
+          <w:tab w:val="left" w:pos="1832"/>
+          <w:tab w:val="left" w:pos="2748"/>
+          <w:tab w:val="left" w:pos="3664"/>
+          <w:tab w:val="left" w:pos="4580"/>
+          <w:tab w:val="left" w:pos="5496"/>
+          <w:tab w:val="left" w:pos="6412"/>
+          <w:tab w:val="left" w:pos="7328"/>
+          <w:tab w:val="left" w:pos="8244"/>
+          <w:tab w:val="left" w:pos="9160"/>
+          <w:tab w:val="left" w:pos="10076"/>
+          <w:tab w:val="left" w:pos="10992"/>
+          <w:tab w:val="left" w:pos="11908"/>
+          <w:tab w:val="left" w:pos="12824"/>
+          <w:tab w:val="left" w:pos="13740"/>
+          <w:tab w:val="left" w:pos="14656"/>
+        </w:tabs>
+        <w:wordWrap w:val="0"/>
+        <w:spacing w:after="0" w:line="225" w:lineRule="atLeast"/>
+        <w:rPr>
+          <w:rFonts w:ascii="Lucida Console" w:eastAsia="Times New Roman" w:hAnsi="Lucida Console" w:cs="Courier New"/>
+          <w:color w:val="000000"/>
+          <w:sz w:val="20"/>
+          <w:szCs w:val="20"/>
+          <w:lang w:eastAsia="en-PH"/>
+        </w:rPr>
+      </w:pPr>
+      <w:r>
+        <w:rPr>
+          <w:rFonts w:ascii="Lucida Console" w:eastAsia="Times New Roman" w:hAnsi="Lucida Console" w:cs="Courier New"/>
+          <w:color w:val="000000"/>
+          <w:sz w:val="20"/>
+          <w:szCs w:val="20"/>
+          <w:lang w:eastAsia="en-PH"/>
+        </w:rPr>
+        <w:t xml:space="preserve">  </w:t>
+      </w:r>
+      <w:r>
+        <w:rPr>
+          <w:rFonts w:ascii="Lucida Console" w:eastAsia="Times New Roman" w:hAnsi="Lucida Console" w:cs="Courier New"/>
+          <w:color w:val="000000"/>
+          <w:sz w:val="20"/>
+          <w:szCs w:val="20"/>
+          <w:lang w:eastAsia="en-PH"/>
+        </w:rPr>
+        <w:t xml:space="preserve">557         </w:t>
+      </w:r>
+      <w:r>
+        <w:rPr>
+          <w:rFonts w:ascii="Lucida Console" w:eastAsia="Times New Roman" w:hAnsi="Lucida Console" w:cs="Courier New"/>
+          <w:color w:val="000000"/>
+          <w:sz w:val="20"/>
+          <w:szCs w:val="20"/>
+          <w:lang w:eastAsia="en-PH"/>
+        </w:rPr>
+        <w:t xml:space="preserve">  </w:t>
+      </w:r>
+      <w:r>
+        <w:rPr>
+          <w:rFonts w:ascii="Lucida Console" w:eastAsia="Times New Roman" w:hAnsi="Lucida Console" w:cs="Courier New"/>
+          <w:color w:val="000000"/>
+          <w:sz w:val="20"/>
+          <w:szCs w:val="20"/>
+          <w:lang w:eastAsia="en-PH"/>
+        </w:rPr>
+        <w:t xml:space="preserve">375        </w:t>
+      </w:r>
+      <w:r>
+        <w:rPr>
+          <w:rFonts w:ascii="Lucida Console" w:eastAsia="Times New Roman" w:hAnsi="Lucida Console" w:cs="Courier New"/>
+          <w:color w:val="000000"/>
+          <w:sz w:val="20"/>
+          <w:szCs w:val="20"/>
+          <w:lang w:eastAsia="en-PH"/>
+        </w:rPr>
+        <w:t xml:space="preserve">  2917        1105          </w:t>
+      </w:r>
+      <w:r>
+        <w:rPr>
+          <w:rFonts w:ascii="Lucida Console" w:eastAsia="Times New Roman" w:hAnsi="Lucida Console" w:cs="Courier New"/>
+          <w:color w:val="000000"/>
+          <w:sz w:val="20"/>
+          <w:szCs w:val="20"/>
+          <w:lang w:eastAsia="en-PH"/>
+        </w:rPr>
+        <w:t xml:space="preserve">771        </w:t>
+      </w:r>
+      <w:r>
+        <w:rPr>
+          <w:rFonts w:ascii="Lucida Console" w:eastAsia="Times New Roman" w:hAnsi="Lucida Console" w:cs="Courier New"/>
+          <w:color w:val="000000"/>
+          <w:sz w:val="20"/>
+          <w:szCs w:val="20"/>
+          <w:lang w:eastAsia="en-PH"/>
+        </w:rPr>
+        <w:t xml:space="preserve">   </w:t>
+      </w:r>
+      <w:r>
+        <w:rPr>
+          <w:rFonts w:ascii="Lucida Console" w:eastAsia="Times New Roman" w:hAnsi="Lucida Console" w:cs="Courier New"/>
+          <w:color w:val="000000"/>
+          <w:sz w:val="20"/>
+          <w:szCs w:val="20"/>
+          <w:lang w:eastAsia="en-PH"/>
+        </w:rPr>
+        <w:t xml:space="preserve">2386 </w:t>
+      </w:r>
+    </w:p>
+    <w:p>
+      <w:pPr>
+        <w:shd w:val="clear" w:color="auto" w:fill="FFFFFF"/>
+        <w:tabs>
+          <w:tab w:val="left" w:pos="916"/>
+          <w:tab w:val="left" w:pos="1832"/>
+          <w:tab w:val="left" w:pos="2748"/>
+          <w:tab w:val="left" w:pos="3664"/>
+          <w:tab w:val="left" w:pos="4580"/>
+          <w:tab w:val="left" w:pos="5496"/>
+          <w:tab w:val="left" w:pos="6412"/>
+          <w:tab w:val="left" w:pos="7328"/>
+          <w:tab w:val="left" w:pos="8244"/>
+          <w:tab w:val="left" w:pos="9160"/>
+          <w:tab w:val="left" w:pos="10076"/>
+          <w:tab w:val="left" w:pos="10992"/>
+          <w:tab w:val="left" w:pos="11908"/>
+          <w:tab w:val="left" w:pos="12824"/>
+          <w:tab w:val="left" w:pos="13740"/>
+          <w:tab w:val="left" w:pos="14656"/>
+        </w:tabs>
+        <w:wordWrap w:val="0"/>
+        <w:spacing w:after="0" w:line="225" w:lineRule="atLeast"/>
+        <w:rPr>
+          <w:rFonts w:ascii="Lucida Console" w:eastAsia="Times New Roman" w:hAnsi="Lucida Console" w:cs="Courier New"/>
+          <w:color w:val="000000"/>
+          <w:sz w:val="20"/>
+          <w:szCs w:val="20"/>
+          <w:lang w:eastAsia="en-PH"/>
+        </w:rPr>
+      </w:pPr>
+      <w:r>
+        <w:rPr>
+          <w:rFonts w:ascii="Lucida Console" w:eastAsia="Times New Roman" w:hAnsi="Lucida Console" w:cs="Courier New"/>
+          <w:color w:val="000000"/>
+          <w:sz w:val="20"/>
+          <w:szCs w:val="20"/>
+          <w:lang w:eastAsia="en-PH"/>
+        </w:rPr>
+        <w:t xml:space="preserve">Region IV-A </w:t>
+      </w:r>
+      <w:r>
+        <w:rPr>
+          <w:rFonts w:ascii="Lucida Console" w:eastAsia="Times New Roman" w:hAnsi="Lucida Console" w:cs="Courier New"/>
+          <w:color w:val="000000"/>
+          <w:sz w:val="20"/>
+          <w:szCs w:val="20"/>
+          <w:lang w:eastAsia="en-PH"/>
+        </w:rPr>
+        <w:t xml:space="preserve">  Region IV-B   Region IX   </w:t>
+      </w:r>
+      <w:r>
+        <w:rPr>
+          <w:rFonts w:ascii="Lucida Console" w:eastAsia="Times New Roman" w:hAnsi="Lucida Console" w:cs="Courier New"/>
+          <w:color w:val="000000"/>
+          <w:sz w:val="20"/>
+          <w:szCs w:val="20"/>
+          <w:lang w:eastAsia="en-PH"/>
+        </w:rPr>
+        <w:t xml:space="preserve">Region V   </w:t>
+      </w:r>
+      <w:r>
+        <w:rPr>
+          <w:rFonts w:ascii="Lucida Console" w:eastAsia="Times New Roman" w:hAnsi="Lucida Console" w:cs="Courier New"/>
+          <w:color w:val="000000"/>
+          <w:sz w:val="20"/>
+          <w:szCs w:val="20"/>
+          <w:lang w:eastAsia="en-PH"/>
+        </w:rPr>
+        <w:t xml:space="preserve">  </w:t>
+      </w:r>
+      <w:r>
+        <w:rPr>
+          <w:rFonts w:ascii="Lucida Console" w:eastAsia="Times New Roman" w:hAnsi="Lucida Console" w:cs="Courier New"/>
+          <w:color w:val="000000"/>
+          <w:sz w:val="20"/>
+          <w:szCs w:val="20"/>
+          <w:lang w:eastAsia="en-PH"/>
+        </w:rPr>
+        <w:t xml:space="preserve">Region VI  </w:t>
+      </w:r>
+      <w:r>
+        <w:rPr>
+          <w:rFonts w:ascii="Lucida Console" w:eastAsia="Times New Roman" w:hAnsi="Lucida Console" w:cs="Courier New"/>
+          <w:color w:val="000000"/>
+          <w:sz w:val="20"/>
+          <w:szCs w:val="20"/>
+          <w:lang w:eastAsia="en-PH"/>
+        </w:rPr>
+        <w:t xml:space="preserve">   </w:t>
+      </w:r>
+      <w:r>
+        <w:rPr>
+          <w:rFonts w:ascii="Lucida Console" w:eastAsia="Times New Roman" w:hAnsi="Lucida Console" w:cs="Courier New"/>
+          <w:color w:val="000000"/>
+          <w:sz w:val="20"/>
+          <w:szCs w:val="20"/>
+          <w:lang w:eastAsia="en-PH"/>
+        </w:rPr>
+        <w:t xml:space="preserve">Region VII </w:t>
+      </w:r>
+    </w:p>
+    <w:p>
+      <w:pPr>
+        <w:shd w:val="clear" w:color="auto" w:fill="FFFFFF"/>
+        <w:tabs>
+          <w:tab w:val="left" w:pos="916"/>
+          <w:tab w:val="left" w:pos="1832"/>
+          <w:tab w:val="left" w:pos="2748"/>
+          <w:tab w:val="left" w:pos="3664"/>
+          <w:tab w:val="left" w:pos="4580"/>
+          <w:tab w:val="left" w:pos="5496"/>
+          <w:tab w:val="left" w:pos="6412"/>
+          <w:tab w:val="left" w:pos="7328"/>
+          <w:tab w:val="left" w:pos="8244"/>
+          <w:tab w:val="left" w:pos="9160"/>
+          <w:tab w:val="left" w:pos="10076"/>
+          <w:tab w:val="left" w:pos="10992"/>
+          <w:tab w:val="left" w:pos="11908"/>
+          <w:tab w:val="left" w:pos="12824"/>
+          <w:tab w:val="left" w:pos="13740"/>
+          <w:tab w:val="left" w:pos="14656"/>
+        </w:tabs>
+        <w:wordWrap w:val="0"/>
+        <w:spacing w:after="0" w:line="225" w:lineRule="atLeast"/>
+        <w:rPr>
+          <w:rFonts w:ascii="Lucida Console" w:eastAsia="Times New Roman" w:hAnsi="Lucida Console" w:cs="Courier New"/>
+          <w:color w:val="000000"/>
+          <w:sz w:val="20"/>
+          <w:szCs w:val="20"/>
+          <w:lang w:eastAsia="en-PH"/>
+        </w:rPr>
+      </w:pPr>
+      <w:r>
+        <w:rPr>
+          <w:rFonts w:ascii="Lucida Console" w:eastAsia="Times New Roman" w:hAnsi="Lucida Console" w:cs="Courier New"/>
+          <w:color w:val="000000"/>
+          <w:sz w:val="20"/>
+          <w:szCs w:val="20"/>
+          <w:lang w:eastAsia="en-PH"/>
+        </w:rPr>
+        <w:t xml:space="preserve">  </w:t>
+      </w:r>
+      <w:r>
+        <w:rPr>
+          <w:rFonts w:ascii="Lucida Console" w:eastAsia="Times New Roman" w:hAnsi="Lucida Console" w:cs="Courier New"/>
+          <w:color w:val="000000"/>
+          <w:sz w:val="20"/>
+          <w:szCs w:val="20"/>
+          <w:lang w:eastAsia="en-PH"/>
+        </w:rPr>
+        <w:t xml:space="preserve">3082         </w:t>
+      </w:r>
+      <w:r>
+        <w:rPr>
+          <w:rFonts w:ascii="Lucida Console" w:eastAsia="Times New Roman" w:hAnsi="Lucida Console" w:cs="Courier New"/>
+          <w:color w:val="000000"/>
+          <w:sz w:val="20"/>
+          <w:szCs w:val="20"/>
+          <w:lang w:eastAsia="en-PH"/>
+        </w:rPr>
+        <w:t xml:space="preserve"> </w:t>
+      </w:r>
+      <w:r>
+        <w:rPr>
+          <w:rFonts w:ascii="Lucida Console" w:eastAsia="Times New Roman" w:hAnsi="Lucida Console" w:cs="Courier New"/>
+          <w:color w:val="000000"/>
+          <w:sz w:val="20"/>
+          <w:szCs w:val="20"/>
+          <w:lang w:eastAsia="en-PH"/>
+        </w:rPr>
+        <w:t xml:space="preserve">638         </w:t>
+      </w:r>
+      <w:r>
+        <w:rPr>
+          <w:rFonts w:ascii="Lucida Console" w:eastAsia="Times New Roman" w:hAnsi="Lucida Console" w:cs="Courier New"/>
+          <w:color w:val="000000"/>
+          <w:sz w:val="20"/>
+          <w:szCs w:val="20"/>
+          <w:lang w:eastAsia="en-PH"/>
+        </w:rPr>
+        <w:t xml:space="preserve"> </w:t>
+      </w:r>
+      <w:r>
+        <w:rPr>
+          <w:rFonts w:ascii="Lucida Console" w:eastAsia="Times New Roman" w:hAnsi="Lucida Console" w:cs="Courier New"/>
+          <w:color w:val="000000"/>
+          <w:sz w:val="20"/>
+          <w:szCs w:val="20"/>
+          <w:lang w:eastAsia="en-PH"/>
+        </w:rPr>
+        <w:t xml:space="preserve">772        </w:t>
+      </w:r>
+      <w:r>
+        <w:rPr>
+          <w:rFonts w:ascii="Lucida Console" w:eastAsia="Times New Roman" w:hAnsi="Lucida Console" w:cs="Courier New"/>
+          <w:color w:val="000000"/>
+          <w:sz w:val="20"/>
+          <w:szCs w:val="20"/>
+          <w:lang w:eastAsia="en-PH"/>
+        </w:rPr>
+        <w:t xml:space="preserve"> </w:t>
+      </w:r>
+      <w:r>
+        <w:rPr>
+          <w:rFonts w:ascii="Lucida Console" w:eastAsia="Times New Roman" w:hAnsi="Lucida Console" w:cs="Courier New"/>
+          <w:color w:val="000000"/>
+          <w:sz w:val="20"/>
+          <w:szCs w:val="20"/>
+          <w:lang w:eastAsia="en-PH"/>
+        </w:rPr>
+        <w:t xml:space="preserve">1165        </w:t>
+      </w:r>
+      <w:r>
+        <w:rPr>
+          <w:rFonts w:ascii="Lucida Console" w:eastAsia="Times New Roman" w:hAnsi="Lucida Console" w:cs="Courier New"/>
+          <w:color w:val="000000"/>
+          <w:sz w:val="20"/>
+          <w:szCs w:val="20"/>
+          <w:lang w:eastAsia="en-PH"/>
+        </w:rPr>
+        <w:t xml:space="preserve">  </w:t>
+      </w:r>
+      <w:r>
+        <w:rPr>
+          <w:rFonts w:ascii="Lucida Console" w:eastAsia="Times New Roman" w:hAnsi="Lucida Console" w:cs="Courier New"/>
+          <w:color w:val="000000"/>
+          <w:sz w:val="20"/>
+          <w:szCs w:val="20"/>
+          <w:lang w:eastAsia="en-PH"/>
+        </w:rPr>
+        <w:t xml:space="preserve">1604        </w:t>
+      </w:r>
+      <w:r>
+        <w:rPr>
+          <w:rFonts w:ascii="Lucida Console" w:eastAsia="Times New Roman" w:hAnsi="Lucida Console" w:cs="Courier New"/>
+          <w:color w:val="000000"/>
+          <w:sz w:val="20"/>
+          <w:szCs w:val="20"/>
+          <w:lang w:eastAsia="en-PH"/>
+        </w:rPr>
+        <w:t xml:space="preserve">  </w:t>
+      </w:r>
+      <w:r>
+        <w:rPr>
+          <w:rFonts w:ascii="Lucida Console" w:eastAsia="Times New Roman" w:hAnsi="Lucida Console" w:cs="Courier New"/>
+          <w:color w:val="000000"/>
+          <w:sz w:val="20"/>
+          <w:szCs w:val="20"/>
+          <w:lang w:eastAsia="en-PH"/>
+        </w:rPr>
+        <w:t xml:space="preserve">1577 </w:t>
+      </w:r>
+    </w:p>
+    <w:p>
+      <w:pPr>
+        <w:shd w:val="clear" w:color="auto" w:fill="FFFFFF"/>
+        <w:tabs>
+          <w:tab w:val="left" w:pos="916"/>
+          <w:tab w:val="left" w:pos="1832"/>
+          <w:tab w:val="left" w:pos="2748"/>
+          <w:tab w:val="left" w:pos="3664"/>
+          <w:tab w:val="left" w:pos="4580"/>
+          <w:tab w:val="left" w:pos="5496"/>
+          <w:tab w:val="left" w:pos="6412"/>
+          <w:tab w:val="left" w:pos="7328"/>
+          <w:tab w:val="left" w:pos="8244"/>
+          <w:tab w:val="left" w:pos="9160"/>
+          <w:tab w:val="left" w:pos="10076"/>
+          <w:tab w:val="left" w:pos="10992"/>
+          <w:tab w:val="left" w:pos="11908"/>
+          <w:tab w:val="left" w:pos="12824"/>
+          <w:tab w:val="left" w:pos="13740"/>
+          <w:tab w:val="left" w:pos="14656"/>
+        </w:tabs>
+        <w:wordWrap w:val="0"/>
+        <w:spacing w:after="0" w:line="225" w:lineRule="atLeast"/>
+        <w:rPr>
+          <w:rFonts w:ascii="Lucida Console" w:eastAsia="Times New Roman" w:hAnsi="Lucida Console" w:cs="Courier New"/>
+          <w:color w:val="000000"/>
+          <w:sz w:val="20"/>
+          <w:szCs w:val="20"/>
+          <w:lang w:eastAsia="en-PH"/>
+        </w:rPr>
+      </w:pPr>
+      <w:r>
+        <w:rPr>
+          <w:rFonts w:ascii="Lucida Console" w:eastAsia="Times New Roman" w:hAnsi="Lucida Console" w:cs="Courier New"/>
+          <w:color w:val="000000"/>
+          <w:sz w:val="20"/>
+          <w:szCs w:val="20"/>
+          <w:lang w:eastAsia="en-PH"/>
+        </w:rPr>
+        <w:t xml:space="preserve">Region VIII   </w:t>
+      </w:r>
+      <w:r>
+        <w:rPr>
+          <w:rFonts w:ascii="Lucida Console" w:eastAsia="Times New Roman" w:hAnsi="Lucida Console" w:cs="Courier New"/>
+          <w:color w:val="000000"/>
+          <w:sz w:val="20"/>
+          <w:szCs w:val="20"/>
+          <w:lang w:eastAsia="en-PH"/>
+        </w:rPr>
+        <w:t xml:space="preserve">Region X   </w:t>
+      </w:r>
+      <w:r>
+        <w:rPr>
+          <w:rFonts w:ascii="Lucida Console" w:eastAsia="Times New Roman" w:hAnsi="Lucida Console" w:cs="Courier New"/>
+          <w:color w:val="000000"/>
+          <w:sz w:val="20"/>
+          <w:szCs w:val="20"/>
+          <w:lang w:eastAsia="en-PH"/>
+        </w:rPr>
+        <w:t xml:space="preserve">   </w:t>
+      </w:r>
+      <w:r>
+        <w:rPr>
+          <w:rFonts w:ascii="Lucida Console" w:eastAsia="Times New Roman" w:hAnsi="Lucida Console" w:cs="Courier New"/>
+          <w:color w:val="000000"/>
+          <w:sz w:val="20"/>
+          <w:szCs w:val="20"/>
+          <w:lang w:eastAsia="en-PH"/>
+        </w:rPr>
+        <w:t xml:space="preserve">Region XI  </w:t>
+      </w:r>
+      <w:r>
+        <w:rPr>
+          <w:rFonts w:ascii="Lucida Console" w:eastAsia="Times New Roman" w:hAnsi="Lucida Console" w:cs="Courier New"/>
+          <w:color w:val="000000"/>
+          <w:sz w:val="20"/>
+          <w:szCs w:val="20"/>
+          <w:lang w:eastAsia="en-PH"/>
+        </w:rPr>
+        <w:t xml:space="preserve"> </w:t>
+      </w:r>
+      <w:r>
+        <w:rPr>
+          <w:rFonts w:ascii="Lucida Console" w:eastAsia="Times New Roman" w:hAnsi="Lucida Console" w:cs="Courier New"/>
+          <w:color w:val="000000"/>
+          <w:sz w:val="20"/>
+          <w:szCs w:val="20"/>
+          <w:lang w:eastAsia="en-PH"/>
+        </w:rPr>
+        <w:t xml:space="preserve">Region XII </w:t>
+      </w:r>
+      <w:r>
+        <w:rPr>
+          <w:rFonts w:ascii="Lucida Console" w:eastAsia="Times New Roman" w:hAnsi="Lucida Console" w:cs="Courier New"/>
+          <w:color w:val="000000"/>
+          <w:sz w:val="20"/>
+          <w:szCs w:val="20"/>
+          <w:lang w:eastAsia="en-PH"/>
+        </w:rPr>
+        <w:t xml:space="preserve">  </w:t>
+      </w:r>
+      <w:r>
+        <w:rPr>
+          <w:rFonts w:ascii="Lucida Console" w:eastAsia="Times New Roman" w:hAnsi="Lucida Console" w:cs="Courier New"/>
+          <w:color w:val="000000"/>
+          <w:sz w:val="20"/>
+          <w:szCs w:val="20"/>
+          <w:lang w:eastAsia="en-PH"/>
+        </w:rPr>
+        <w:t xml:space="preserve">Region XIII </w:t>
+      </w:r>
+    </w:p>
+    <w:p>
+      <w:pPr>
+        <w:shd w:val="clear" w:color="auto" w:fill="FFFFFF"/>
+        <w:tabs>
+          <w:tab w:val="left" w:pos="916"/>
+          <w:tab w:val="left" w:pos="1832"/>
+          <w:tab w:val="left" w:pos="2748"/>
+          <w:tab w:val="left" w:pos="3664"/>
+          <w:tab w:val="left" w:pos="4580"/>
+          <w:tab w:val="left" w:pos="5496"/>
+          <w:tab w:val="left" w:pos="6412"/>
+          <w:tab w:val="left" w:pos="7328"/>
+          <w:tab w:val="left" w:pos="8244"/>
+          <w:tab w:val="left" w:pos="9160"/>
+          <w:tab w:val="left" w:pos="10076"/>
+          <w:tab w:val="left" w:pos="10992"/>
+          <w:tab w:val="left" w:pos="11908"/>
+          <w:tab w:val="left" w:pos="12824"/>
+          <w:tab w:val="left" w:pos="13740"/>
+          <w:tab w:val="left" w:pos="14656"/>
+        </w:tabs>
+        <w:wordWrap w:val="0"/>
+        <w:spacing w:after="0" w:line="225" w:lineRule="atLeast"/>
+        <w:rPr>
+          <w:rFonts w:ascii="Lucida Console" w:eastAsia="Times New Roman" w:hAnsi="Lucida Console" w:cs="Courier New"/>
+          <w:color w:val="000000"/>
+          <w:sz w:val="20"/>
+          <w:szCs w:val="20"/>
+          <w:lang w:eastAsia="en-PH"/>
+        </w:rPr>
+      </w:pPr>
+      <w:r>
+        <w:rPr>
+          <w:rFonts w:ascii="Lucida Console" w:eastAsia="Times New Roman" w:hAnsi="Lucida Console" w:cs="Courier New"/>
+          <w:color w:val="000000"/>
+          <w:sz w:val="20"/>
+          <w:szCs w:val="20"/>
+          <w:lang w:eastAsia="en-PH"/>
+        </w:rPr>
+        <w:t xml:space="preserve">  </w:t>
+      </w:r>
+      <w:r>
+        <w:rPr>
+          <w:rFonts w:ascii="Lucida Console" w:eastAsia="Times New Roman" w:hAnsi="Lucida Console" w:cs="Courier New"/>
+          <w:color w:val="000000"/>
+          <w:sz w:val="20"/>
+          <w:szCs w:val="20"/>
+          <w:lang w:eastAsia="en-PH"/>
+        </w:rPr>
+        <w:t xml:space="preserve">902         </w:t>
+      </w:r>
+      <w:r>
+        <w:rPr>
+          <w:rFonts w:ascii="Lucida Console" w:eastAsia="Times New Roman" w:hAnsi="Lucida Console" w:cs="Courier New"/>
+          <w:color w:val="000000"/>
+          <w:sz w:val="20"/>
+          <w:szCs w:val="20"/>
+          <w:lang w:eastAsia="en-PH"/>
+        </w:rPr>
+        <w:t xml:space="preserve">  </w:t>
+      </w:r>
+      <w:r>
+        <w:rPr>
+          <w:rFonts w:ascii="Lucida Console" w:eastAsia="Times New Roman" w:hAnsi="Lucida Console" w:cs="Courier New"/>
+          <w:color w:val="000000"/>
+          <w:sz w:val="20"/>
+          <w:szCs w:val="20"/>
+          <w:lang w:eastAsia="en-PH"/>
+        </w:rPr>
+        <w:t xml:space="preserve">976        </w:t>
+      </w:r>
+      <w:r>
+        <w:rPr>
+          <w:rFonts w:ascii="Lucida Console" w:eastAsia="Times New Roman" w:hAnsi="Lucida Console" w:cs="Courier New"/>
+          <w:color w:val="000000"/>
+          <w:sz w:val="20"/>
+          <w:szCs w:val="20"/>
+          <w:lang w:eastAsia="en-PH"/>
+        </w:rPr>
+        <w:t xml:space="preserve">  1078        </w:t>
+      </w:r>
+      <w:r>
+        <w:rPr>
+          <w:rFonts w:ascii="Lucida Console" w:eastAsia="Times New Roman" w:hAnsi="Lucida Console" w:cs="Courier New"/>
+          <w:color w:val="000000"/>
+          <w:sz w:val="20"/>
+          <w:szCs w:val="20"/>
+          <w:lang w:eastAsia="en-PH"/>
+        </w:rPr>
+        <w:t xml:space="preserve">988         </w:t>
+      </w:r>
+      <w:r>
+        <w:rPr>
+          <w:rFonts w:ascii="Lucida Console" w:eastAsia="Times New Roman" w:hAnsi="Lucida Console" w:cs="Courier New"/>
+          <w:color w:val="000000"/>
+          <w:sz w:val="20"/>
+          <w:szCs w:val="20"/>
+          <w:lang w:eastAsia="en-PH"/>
+        </w:rPr>
+        <w:t xml:space="preserve">  </w:t>
+      </w:r>
+      <w:r>
+        <w:rPr>
+          <w:rFonts w:ascii="Lucida Console" w:eastAsia="Times New Roman" w:hAnsi="Lucida Console" w:cs="Courier New"/>
+          <w:color w:val="000000"/>
+          <w:sz w:val="20"/>
+          <w:szCs w:val="20"/>
+          <w:lang w:eastAsia="en-PH"/>
+        </w:rPr>
+        <w:t xml:space="preserve">532 </w:t>
+      </w:r>
+    </w:p>
+    <w:p>
+      <w:pPr>
+        <w:shd w:val="clear" w:color="auto" w:fill="FFFFFF"/>
+        <w:tabs>
+          <w:tab w:val="left" w:pos="916"/>
+          <w:tab w:val="left" w:pos="1832"/>
+          <w:tab w:val="left" w:pos="2748"/>
+          <w:tab w:val="left" w:pos="3664"/>
+          <w:tab w:val="left" w:pos="4580"/>
+          <w:tab w:val="left" w:pos="5496"/>
+          <w:tab w:val="left" w:pos="6412"/>
+          <w:tab w:val="left" w:pos="7328"/>
+          <w:tab w:val="left" w:pos="8244"/>
+          <w:tab w:val="left" w:pos="9160"/>
+          <w:tab w:val="left" w:pos="10076"/>
+          <w:tab w:val="left" w:pos="10992"/>
+          <w:tab w:val="left" w:pos="11908"/>
+          <w:tab w:val="left" w:pos="12824"/>
+          <w:tab w:val="left" w:pos="13740"/>
+          <w:tab w:val="left" w:pos="14656"/>
+        </w:tabs>
+        <w:wordWrap w:val="0"/>
+        <w:spacing w:after="0" w:line="225" w:lineRule="atLeast"/>
+        <w:rPr>
+          <w:rFonts w:ascii="Lucida Console" w:eastAsia="Times New Roman" w:hAnsi="Lucida Console" w:cs="Courier New"/>
+          <w:color w:val="000000"/>
+          <w:sz w:val="20"/>
+          <w:szCs w:val="20"/>
+          <w:lang w:eastAsia="en-PH"/>
+        </w:rPr>
+      </w:pPr>
+    </w:p>
+    <w:p>
+      <w:pPr>
+        <w:shd w:val="clear" w:color="auto" w:fill="FFFFFF"/>
+        <w:tabs>
+          <w:tab w:val="left" w:pos="916"/>
+          <w:tab w:val="left" w:pos="1832"/>
+          <w:tab w:val="left" w:pos="2748"/>
+          <w:tab w:val="left" w:pos="3664"/>
+          <w:tab w:val="left" w:pos="4580"/>
+          <w:tab w:val="left" w:pos="5496"/>
+          <w:tab w:val="left" w:pos="6412"/>
+          <w:tab w:val="left" w:pos="7328"/>
+          <w:tab w:val="left" w:pos="8244"/>
+          <w:tab w:val="left" w:pos="9160"/>
+          <w:tab w:val="left" w:pos="10076"/>
+          <w:tab w:val="left" w:pos="10992"/>
+          <w:tab w:val="left" w:pos="11908"/>
+          <w:tab w:val="left" w:pos="12824"/>
+          <w:tab w:val="left" w:pos="13740"/>
+          <w:tab w:val="left" w:pos="14656"/>
+        </w:tabs>
+        <w:wordWrap w:val="0"/>
+        <w:spacing w:after="0" w:line="225" w:lineRule="atLeast"/>
         <w:rPr>
           <w:rFonts w:ascii="Lucida Console" w:eastAsia="Times New Roman" w:hAnsi="Lucida Console" w:cs="Courier New"/>
           <w:color w:val="0000FF"/>
@@ -7305,6 +8053,15 @@
           <w:szCs w:val="20"/>
           <w:lang w:eastAsia="en-PH"/>
         </w:rPr>
+      </w:pPr>
+      <w:r>
+        <w:rPr>
+          <w:rFonts w:ascii="Lucida Console" w:eastAsia="Times New Roman" w:hAnsi="Lucida Console" w:cs="Courier New"/>
+          <w:color w:val="0000FF"/>
+          <w:sz w:val="20"/>
+          <w:szCs w:val="20"/>
+          <w:lang w:eastAsia="en-PH"/>
+        </w:rPr>
         <w:t>&gt; t5=tapply(DataV3$PovertyIncidenceAmongFamilies2012, DataV3$RegionalDesignation, mean, na.rm="TRUE")</w:t>
       </w:r>
     </w:p>
@@ -7375,265 +8132,830 @@
         <w:spacing w:after="0" w:line="225" w:lineRule="atLeast"/>
         <w:rPr>
           <w:rFonts w:ascii="Lucida Console" w:eastAsia="Times New Roman" w:hAnsi="Lucida Console" w:cs="Courier New"/>
-          <w:color w:val="000000"/>
-          <w:sz w:val="20"/>
-          <w:szCs w:val="20"/>
-          <w:lang w:eastAsia="en-PH"/>
-        </w:rPr>
-      </w:pPr>
-      <w:r>
-        <w:rPr>
-          <w:rFonts w:ascii="Lucida Console" w:eastAsia="Times New Roman" w:hAnsi="Lucida Console" w:cs="Courier New"/>
-          <w:color w:val="000000"/>
-          <w:sz w:val="20"/>
-          <w:szCs w:val="20"/>
-          <w:lang w:eastAsia="en-PH"/>
-        </w:rPr>
-        <w:t xml:space="preserve">       ARMM         CAR         NCR    Region I   Region II  Region III </w:t>
-      </w:r>
-    </w:p>
-    <w:p>
-      <w:pPr>
-        <w:shd w:val="clear" w:color="auto" w:fill="FFFFFF"/>
-        <w:tabs>
-          <w:tab w:val="left" w:pos="916"/>
-          <w:tab w:val="left" w:pos="1832"/>
-          <w:tab w:val="left" w:pos="2748"/>
-          <w:tab w:val="left" w:pos="3664"/>
-          <w:tab w:val="left" w:pos="4580"/>
-          <w:tab w:val="left" w:pos="5496"/>
-          <w:tab w:val="left" w:pos="6412"/>
-          <w:tab w:val="left" w:pos="7328"/>
-          <w:tab w:val="left" w:pos="8244"/>
-          <w:tab w:val="left" w:pos="9160"/>
-          <w:tab w:val="left" w:pos="10076"/>
-          <w:tab w:val="left" w:pos="10992"/>
-          <w:tab w:val="left" w:pos="11908"/>
-          <w:tab w:val="left" w:pos="12824"/>
-          <w:tab w:val="left" w:pos="13740"/>
-          <w:tab w:val="left" w:pos="14656"/>
-        </w:tabs>
-        <w:wordWrap w:val="0"/>
-        <w:spacing w:after="0" w:line="225" w:lineRule="atLeast"/>
-        <w:rPr>
-          <w:rFonts w:ascii="Lucida Console" w:eastAsia="Times New Roman" w:hAnsi="Lucida Console" w:cs="Courier New"/>
-          <w:color w:val="000000"/>
-          <w:sz w:val="20"/>
-          <w:szCs w:val="20"/>
-          <w:lang w:eastAsia="en-PH"/>
-        </w:rPr>
-      </w:pPr>
-      <w:r>
-        <w:rPr>
-          <w:rFonts w:ascii="Lucida Console" w:eastAsia="Times New Roman" w:hAnsi="Lucida Console" w:cs="Courier New"/>
-          <w:color w:val="000000"/>
-          <w:sz w:val="20"/>
-          <w:szCs w:val="20"/>
-          <w:lang w:eastAsia="en-PH"/>
-        </w:rPr>
-        <w:t xml:space="preserve">       48.7        17.5         2.6        14.0        17.0        10.1 </w:t>
-      </w:r>
-    </w:p>
-    <w:p>
-      <w:pPr>
-        <w:shd w:val="clear" w:color="auto" w:fill="FFFFFF"/>
-        <w:tabs>
-          <w:tab w:val="left" w:pos="916"/>
-          <w:tab w:val="left" w:pos="1832"/>
-          <w:tab w:val="left" w:pos="2748"/>
-          <w:tab w:val="left" w:pos="3664"/>
-          <w:tab w:val="left" w:pos="4580"/>
-          <w:tab w:val="left" w:pos="5496"/>
-          <w:tab w:val="left" w:pos="6412"/>
-          <w:tab w:val="left" w:pos="7328"/>
-          <w:tab w:val="left" w:pos="8244"/>
-          <w:tab w:val="left" w:pos="9160"/>
-          <w:tab w:val="left" w:pos="10076"/>
-          <w:tab w:val="left" w:pos="10992"/>
-          <w:tab w:val="left" w:pos="11908"/>
-          <w:tab w:val="left" w:pos="12824"/>
-          <w:tab w:val="left" w:pos="13740"/>
-          <w:tab w:val="left" w:pos="14656"/>
-        </w:tabs>
-        <w:wordWrap w:val="0"/>
-        <w:spacing w:after="0" w:line="225" w:lineRule="atLeast"/>
-        <w:rPr>
-          <w:rFonts w:ascii="Lucida Console" w:eastAsia="Times New Roman" w:hAnsi="Lucida Console" w:cs="Courier New"/>
-          <w:color w:val="000000"/>
-          <w:sz w:val="20"/>
-          <w:szCs w:val="20"/>
-          <w:lang w:eastAsia="en-PH"/>
-        </w:rPr>
-      </w:pPr>
-      <w:r>
-        <w:rPr>
-          <w:rFonts w:ascii="Lucida Console" w:eastAsia="Times New Roman" w:hAnsi="Lucida Console" w:cs="Courier New"/>
-          <w:color w:val="000000"/>
-          <w:sz w:val="20"/>
-          <w:szCs w:val="20"/>
-          <w:lang w:eastAsia="en-PH"/>
-        </w:rPr>
-        <w:t xml:space="preserve">Region IV-A Region IV-B   Region IX    Region V   Region VI  Region VII </w:t>
-      </w:r>
-    </w:p>
-    <w:p>
-      <w:pPr>
-        <w:shd w:val="clear" w:color="auto" w:fill="FFFFFF"/>
-        <w:tabs>
-          <w:tab w:val="left" w:pos="916"/>
-          <w:tab w:val="left" w:pos="1832"/>
-          <w:tab w:val="left" w:pos="2748"/>
-          <w:tab w:val="left" w:pos="3664"/>
-          <w:tab w:val="left" w:pos="4580"/>
-          <w:tab w:val="left" w:pos="5496"/>
-          <w:tab w:val="left" w:pos="6412"/>
-          <w:tab w:val="left" w:pos="7328"/>
-          <w:tab w:val="left" w:pos="8244"/>
-          <w:tab w:val="left" w:pos="9160"/>
-          <w:tab w:val="left" w:pos="10076"/>
-          <w:tab w:val="left" w:pos="10992"/>
-          <w:tab w:val="left" w:pos="11908"/>
-          <w:tab w:val="left" w:pos="12824"/>
-          <w:tab w:val="left" w:pos="13740"/>
-          <w:tab w:val="left" w:pos="14656"/>
-        </w:tabs>
-        <w:wordWrap w:val="0"/>
-        <w:spacing w:after="0" w:line="225" w:lineRule="atLeast"/>
-        <w:rPr>
-          <w:rFonts w:ascii="Lucida Console" w:eastAsia="Times New Roman" w:hAnsi="Lucida Console" w:cs="Courier New"/>
-          <w:color w:val="000000"/>
-          <w:sz w:val="20"/>
-          <w:szCs w:val="20"/>
-          <w:lang w:eastAsia="en-PH"/>
-        </w:rPr>
-      </w:pPr>
-      <w:r>
-        <w:rPr>
-          <w:rFonts w:ascii="Lucida Console" w:eastAsia="Times New Roman" w:hAnsi="Lucida Console" w:cs="Courier New"/>
-          <w:color w:val="000000"/>
-          <w:sz w:val="20"/>
-          <w:szCs w:val="20"/>
-          <w:lang w:eastAsia="en-PH"/>
-        </w:rPr>
-        <w:t xml:space="preserve">        8.3        23.6        33.7        32.3        22.8        25.7 </w:t>
-      </w:r>
-    </w:p>
-    <w:p>
-      <w:pPr>
-        <w:shd w:val="clear" w:color="auto" w:fill="FFFFFF"/>
-        <w:tabs>
-          <w:tab w:val="left" w:pos="916"/>
-          <w:tab w:val="left" w:pos="1832"/>
-          <w:tab w:val="left" w:pos="2748"/>
-          <w:tab w:val="left" w:pos="3664"/>
-          <w:tab w:val="left" w:pos="4580"/>
-          <w:tab w:val="left" w:pos="5496"/>
-          <w:tab w:val="left" w:pos="6412"/>
-          <w:tab w:val="left" w:pos="7328"/>
-          <w:tab w:val="left" w:pos="8244"/>
-          <w:tab w:val="left" w:pos="9160"/>
-          <w:tab w:val="left" w:pos="10076"/>
-          <w:tab w:val="left" w:pos="10992"/>
-          <w:tab w:val="left" w:pos="11908"/>
-          <w:tab w:val="left" w:pos="12824"/>
-          <w:tab w:val="left" w:pos="13740"/>
-          <w:tab w:val="left" w:pos="14656"/>
-        </w:tabs>
-        <w:wordWrap w:val="0"/>
-        <w:spacing w:after="0" w:line="225" w:lineRule="atLeast"/>
-        <w:rPr>
-          <w:rFonts w:ascii="Lucida Console" w:eastAsia="Times New Roman" w:hAnsi="Lucida Console" w:cs="Courier New"/>
-          <w:color w:val="000000"/>
-          <w:sz w:val="20"/>
-          <w:szCs w:val="20"/>
-          <w:lang w:eastAsia="en-PH"/>
-        </w:rPr>
-      </w:pPr>
-      <w:r>
-        <w:rPr>
-          <w:rFonts w:ascii="Lucida Console" w:eastAsia="Times New Roman" w:hAnsi="Lucida Console" w:cs="Courier New"/>
-          <w:color w:val="000000"/>
-          <w:sz w:val="20"/>
-          <w:szCs w:val="20"/>
-          <w:lang w:eastAsia="en-PH"/>
-        </w:rPr>
-        <w:t xml:space="preserve">Region VIII    Region X   Region XI  Region XII Region XIII </w:t>
-      </w:r>
-    </w:p>
-    <w:p>
-      <w:pPr>
-        <w:shd w:val="clear" w:color="auto" w:fill="FFFFFF"/>
-        <w:tabs>
-          <w:tab w:val="left" w:pos="916"/>
-          <w:tab w:val="left" w:pos="1832"/>
-          <w:tab w:val="left" w:pos="2748"/>
-          <w:tab w:val="left" w:pos="3664"/>
-          <w:tab w:val="left" w:pos="4580"/>
-          <w:tab w:val="left" w:pos="5496"/>
-          <w:tab w:val="left" w:pos="6412"/>
-          <w:tab w:val="left" w:pos="7328"/>
-          <w:tab w:val="left" w:pos="8244"/>
-          <w:tab w:val="left" w:pos="9160"/>
-          <w:tab w:val="left" w:pos="10076"/>
-          <w:tab w:val="left" w:pos="10992"/>
-          <w:tab w:val="left" w:pos="11908"/>
-          <w:tab w:val="left" w:pos="12824"/>
-          <w:tab w:val="left" w:pos="13740"/>
-          <w:tab w:val="left" w:pos="14656"/>
-        </w:tabs>
-        <w:wordWrap w:val="0"/>
-        <w:spacing w:after="0" w:line="225" w:lineRule="atLeast"/>
-        <w:rPr>
-          <w:rFonts w:ascii="Lucida Console" w:eastAsia="Times New Roman" w:hAnsi="Lucida Console" w:cs="Courier New"/>
-          <w:color w:val="000000"/>
-          <w:sz w:val="20"/>
-          <w:szCs w:val="20"/>
-          <w:lang w:eastAsia="en-PH"/>
-        </w:rPr>
-      </w:pPr>
-      <w:r>
-        <w:rPr>
-          <w:rFonts w:ascii="Lucida Console" w:eastAsia="Times New Roman" w:hAnsi="Lucida Console" w:cs="Courier New"/>
-          <w:color w:val="000000"/>
-          <w:sz w:val="20"/>
-          <w:szCs w:val="20"/>
-          <w:lang w:eastAsia="en-PH"/>
-        </w:rPr>
-        <w:t xml:space="preserve">       37.4        32.8        25.0        37.1        31.9 </w:t>
-      </w:r>
-    </w:p>
-    <w:p>
-      <w:pPr>
-        <w:shd w:val="clear" w:color="auto" w:fill="FFFFFF"/>
-        <w:tabs>
-          <w:tab w:val="left" w:pos="916"/>
-          <w:tab w:val="left" w:pos="1832"/>
-          <w:tab w:val="left" w:pos="2748"/>
-          <w:tab w:val="left" w:pos="3664"/>
-          <w:tab w:val="left" w:pos="4580"/>
-          <w:tab w:val="left" w:pos="5496"/>
-          <w:tab w:val="left" w:pos="6412"/>
-          <w:tab w:val="left" w:pos="7328"/>
-          <w:tab w:val="left" w:pos="8244"/>
-          <w:tab w:val="left" w:pos="9160"/>
-          <w:tab w:val="left" w:pos="10076"/>
-          <w:tab w:val="left" w:pos="10992"/>
-          <w:tab w:val="left" w:pos="11908"/>
-          <w:tab w:val="left" w:pos="12824"/>
-          <w:tab w:val="left" w:pos="13740"/>
-          <w:tab w:val="left" w:pos="14656"/>
-        </w:tabs>
-        <w:wordWrap w:val="0"/>
-        <w:spacing w:after="0" w:line="225" w:lineRule="atLeast"/>
-        <w:rPr>
-          <w:rFonts w:ascii="Lucida Console" w:eastAsia="Times New Roman" w:hAnsi="Lucida Console" w:cs="Courier New"/>
           <w:color w:val="0000FF"/>
           <w:sz w:val="20"/>
           <w:szCs w:val="20"/>
           <w:lang w:eastAsia="en-PH"/>
         </w:rPr>
       </w:pPr>
-      <w:r>
+    </w:p>
+    <w:p>
+      <w:pPr>
+        <w:shd w:val="clear" w:color="auto" w:fill="FFFFFF"/>
+        <w:tabs>
+          <w:tab w:val="left" w:pos="916"/>
+          <w:tab w:val="left" w:pos="1832"/>
+          <w:tab w:val="left" w:pos="2748"/>
+          <w:tab w:val="left" w:pos="3664"/>
+          <w:tab w:val="left" w:pos="4580"/>
+          <w:tab w:val="left" w:pos="5496"/>
+          <w:tab w:val="left" w:pos="6412"/>
+          <w:tab w:val="left" w:pos="7328"/>
+          <w:tab w:val="left" w:pos="8244"/>
+          <w:tab w:val="left" w:pos="9160"/>
+          <w:tab w:val="left" w:pos="10076"/>
+          <w:tab w:val="left" w:pos="10992"/>
+          <w:tab w:val="left" w:pos="11908"/>
+          <w:tab w:val="left" w:pos="12824"/>
+          <w:tab w:val="left" w:pos="13740"/>
+          <w:tab w:val="left" w:pos="14656"/>
+        </w:tabs>
+        <w:wordWrap w:val="0"/>
+        <w:spacing w:after="0" w:line="225" w:lineRule="atLeast"/>
+        <w:rPr>
+          <w:rFonts w:ascii="Lucida Console" w:eastAsia="Times New Roman" w:hAnsi="Lucida Console" w:cs="Courier New"/>
+          <w:color w:val="000000"/>
+          <w:sz w:val="20"/>
+          <w:szCs w:val="20"/>
+          <w:lang w:eastAsia="en-PH"/>
+        </w:rPr>
+      </w:pPr>
+      <w:r>
+        <w:rPr>
+          <w:rFonts w:ascii="Lucida Console" w:eastAsia="Times New Roman" w:hAnsi="Lucida Console" w:cs="Courier New"/>
+          <w:color w:val="000000"/>
+          <w:sz w:val="20"/>
+          <w:szCs w:val="20"/>
+          <w:lang w:eastAsia="en-PH"/>
+        </w:rPr>
+        <w:t xml:space="preserve">ARMM         </w:t>
+      </w:r>
+      <w:r>
+        <w:rPr>
+          <w:rFonts w:ascii="Lucida Console" w:eastAsia="Times New Roman" w:hAnsi="Lucida Console" w:cs="Courier New"/>
+          <w:color w:val="000000"/>
+          <w:sz w:val="20"/>
+          <w:szCs w:val="20"/>
+          <w:lang w:eastAsia="en-PH"/>
+        </w:rPr>
+        <w:t xml:space="preserve"> </w:t>
+      </w:r>
+      <w:r>
+        <w:rPr>
+          <w:rFonts w:ascii="Lucida Console" w:eastAsia="Times New Roman" w:hAnsi="Lucida Console" w:cs="Courier New"/>
+          <w:color w:val="000000"/>
+          <w:sz w:val="20"/>
+          <w:szCs w:val="20"/>
+          <w:lang w:eastAsia="en-PH"/>
+        </w:rPr>
+        <w:t xml:space="preserve">CAR         </w:t>
+      </w:r>
+      <w:r>
+        <w:rPr>
+          <w:rFonts w:ascii="Lucida Console" w:eastAsia="Times New Roman" w:hAnsi="Lucida Console" w:cs="Courier New"/>
+          <w:color w:val="000000"/>
+          <w:sz w:val="20"/>
+          <w:szCs w:val="20"/>
+          <w:lang w:eastAsia="en-PH"/>
+        </w:rPr>
+        <w:t xml:space="preserve"> </w:t>
+      </w:r>
+      <w:r>
+        <w:rPr>
+          <w:rFonts w:ascii="Lucida Console" w:eastAsia="Times New Roman" w:hAnsi="Lucida Console" w:cs="Courier New"/>
+          <w:color w:val="000000"/>
+          <w:sz w:val="20"/>
+          <w:szCs w:val="20"/>
+          <w:lang w:eastAsia="en-PH"/>
+        </w:rPr>
+        <w:t xml:space="preserve"> </w:t>
+      </w:r>
+      <w:r>
+        <w:rPr>
+          <w:rFonts w:ascii="Lucida Console" w:eastAsia="Times New Roman" w:hAnsi="Lucida Console" w:cs="Courier New"/>
+          <w:color w:val="000000"/>
+          <w:sz w:val="20"/>
+          <w:szCs w:val="20"/>
+          <w:lang w:eastAsia="en-PH"/>
+        </w:rPr>
+        <w:t xml:space="preserve">NCR    </w:t>
+      </w:r>
+      <w:r>
+        <w:rPr>
+          <w:rFonts w:ascii="Lucida Console" w:eastAsia="Times New Roman" w:hAnsi="Lucida Console" w:cs="Courier New"/>
+          <w:color w:val="000000"/>
+          <w:sz w:val="20"/>
+          <w:szCs w:val="20"/>
+          <w:lang w:eastAsia="en-PH"/>
+        </w:rPr>
+        <w:t xml:space="preserve">      </w:t>
+      </w:r>
+      <w:r>
+        <w:rPr>
+          <w:rFonts w:ascii="Lucida Console" w:eastAsia="Times New Roman" w:hAnsi="Lucida Console" w:cs="Courier New"/>
+          <w:color w:val="000000"/>
+          <w:sz w:val="20"/>
+          <w:szCs w:val="20"/>
+          <w:lang w:eastAsia="en-PH"/>
+        </w:rPr>
+        <w:t xml:space="preserve">Region I   </w:t>
+      </w:r>
+      <w:r>
+        <w:rPr>
+          <w:rFonts w:ascii="Lucida Console" w:eastAsia="Times New Roman" w:hAnsi="Lucida Console" w:cs="Courier New"/>
+          <w:color w:val="000000"/>
+          <w:sz w:val="20"/>
+          <w:szCs w:val="20"/>
+          <w:lang w:eastAsia="en-PH"/>
+        </w:rPr>
+        <w:t xml:space="preserve">  </w:t>
+      </w:r>
+      <w:r>
+        <w:rPr>
+          <w:rFonts w:ascii="Lucida Console" w:eastAsia="Times New Roman" w:hAnsi="Lucida Console" w:cs="Courier New"/>
+          <w:color w:val="000000"/>
+          <w:sz w:val="20"/>
+          <w:szCs w:val="20"/>
+          <w:lang w:eastAsia="en-PH"/>
+        </w:rPr>
+        <w:t xml:space="preserve">Region II  </w:t>
+      </w:r>
+      <w:r>
+        <w:rPr>
+          <w:rFonts w:ascii="Lucida Console" w:eastAsia="Times New Roman" w:hAnsi="Lucida Console" w:cs="Courier New"/>
+          <w:color w:val="000000"/>
+          <w:sz w:val="20"/>
+          <w:szCs w:val="20"/>
+          <w:lang w:eastAsia="en-PH"/>
+        </w:rPr>
+        <w:t xml:space="preserve"> </w:t>
+      </w:r>
+      <w:r>
+        <w:rPr>
+          <w:rFonts w:ascii="Lucida Console" w:eastAsia="Times New Roman" w:hAnsi="Lucida Console" w:cs="Courier New"/>
+          <w:color w:val="000000"/>
+          <w:sz w:val="20"/>
+          <w:szCs w:val="20"/>
+          <w:lang w:eastAsia="en-PH"/>
+        </w:rPr>
+        <w:t xml:space="preserve">Region III </w:t>
+      </w:r>
+    </w:p>
+    <w:p>
+      <w:pPr>
+        <w:shd w:val="clear" w:color="auto" w:fill="FFFFFF"/>
+        <w:tabs>
+          <w:tab w:val="left" w:pos="916"/>
+          <w:tab w:val="left" w:pos="1832"/>
+          <w:tab w:val="left" w:pos="2748"/>
+          <w:tab w:val="left" w:pos="3664"/>
+          <w:tab w:val="left" w:pos="4580"/>
+          <w:tab w:val="left" w:pos="5496"/>
+          <w:tab w:val="left" w:pos="6412"/>
+          <w:tab w:val="left" w:pos="7328"/>
+          <w:tab w:val="left" w:pos="8244"/>
+          <w:tab w:val="left" w:pos="9160"/>
+          <w:tab w:val="left" w:pos="10076"/>
+          <w:tab w:val="left" w:pos="10992"/>
+          <w:tab w:val="left" w:pos="11908"/>
+          <w:tab w:val="left" w:pos="12824"/>
+          <w:tab w:val="left" w:pos="13740"/>
+          <w:tab w:val="left" w:pos="14656"/>
+        </w:tabs>
+        <w:wordWrap w:val="0"/>
+        <w:spacing w:after="0" w:line="225" w:lineRule="atLeast"/>
+        <w:rPr>
+          <w:rFonts w:ascii="Lucida Console" w:eastAsia="Times New Roman" w:hAnsi="Lucida Console" w:cs="Courier New"/>
+          <w:color w:val="000000"/>
+          <w:sz w:val="20"/>
+          <w:szCs w:val="20"/>
+          <w:lang w:eastAsia="en-PH"/>
+        </w:rPr>
+      </w:pPr>
+      <w:r>
+        <w:rPr>
+          <w:rFonts w:ascii="Lucida Console" w:eastAsia="Times New Roman" w:hAnsi="Lucida Console" w:cs="Courier New"/>
+          <w:color w:val="000000"/>
+          <w:sz w:val="20"/>
+          <w:szCs w:val="20"/>
+          <w:lang w:eastAsia="en-PH"/>
+        </w:rPr>
+        <w:t xml:space="preserve">  </w:t>
+      </w:r>
+      <w:r>
+        <w:rPr>
+          <w:rFonts w:ascii="Lucida Console" w:eastAsia="Times New Roman" w:hAnsi="Lucida Console" w:cs="Courier New"/>
+          <w:color w:val="000000"/>
+          <w:sz w:val="20"/>
+          <w:szCs w:val="20"/>
+          <w:lang w:eastAsia="en-PH"/>
+        </w:rPr>
+        <w:t xml:space="preserve">48.7        </w:t>
+      </w:r>
+      <w:r>
+        <w:rPr>
+          <w:rFonts w:ascii="Lucida Console" w:eastAsia="Times New Roman" w:hAnsi="Lucida Console" w:cs="Courier New"/>
+          <w:color w:val="000000"/>
+          <w:sz w:val="20"/>
+          <w:szCs w:val="20"/>
+          <w:lang w:eastAsia="en-PH"/>
+        </w:rPr>
+        <w:t xml:space="preserve">  </w:t>
+      </w:r>
+      <w:r>
+        <w:rPr>
+          <w:rFonts w:ascii="Lucida Console" w:eastAsia="Times New Roman" w:hAnsi="Lucida Console" w:cs="Courier New"/>
+          <w:color w:val="000000"/>
+          <w:sz w:val="20"/>
+          <w:szCs w:val="20"/>
+          <w:lang w:eastAsia="en-PH"/>
+        </w:rPr>
+        <w:t xml:space="preserve">17.5         </w:t>
+      </w:r>
+      <w:r>
+        <w:rPr>
+          <w:rFonts w:ascii="Lucida Console" w:eastAsia="Times New Roman" w:hAnsi="Lucida Console" w:cs="Courier New"/>
+          <w:color w:val="000000"/>
+          <w:sz w:val="20"/>
+          <w:szCs w:val="20"/>
+          <w:lang w:eastAsia="en-PH"/>
+        </w:rPr>
+        <w:t xml:space="preserve"> </w:t>
+      </w:r>
+      <w:r>
+        <w:rPr>
+          <w:rFonts w:ascii="Lucida Console" w:eastAsia="Times New Roman" w:hAnsi="Lucida Console" w:cs="Courier New"/>
+          <w:color w:val="000000"/>
+          <w:sz w:val="20"/>
+          <w:szCs w:val="20"/>
+          <w:lang w:eastAsia="en-PH"/>
+        </w:rPr>
+        <w:t xml:space="preserve">2.6        </w:t>
+      </w:r>
+      <w:r>
+        <w:rPr>
+          <w:rFonts w:ascii="Lucida Console" w:eastAsia="Times New Roman" w:hAnsi="Lucida Console" w:cs="Courier New"/>
+          <w:color w:val="000000"/>
+          <w:sz w:val="20"/>
+          <w:szCs w:val="20"/>
+          <w:lang w:eastAsia="en-PH"/>
+        </w:rPr>
+        <w:t xml:space="preserve">  </w:t>
+      </w:r>
+      <w:r>
+        <w:rPr>
+          <w:rFonts w:ascii="Lucida Console" w:eastAsia="Times New Roman" w:hAnsi="Lucida Console" w:cs="Courier New"/>
+          <w:color w:val="000000"/>
+          <w:sz w:val="20"/>
+          <w:szCs w:val="20"/>
+          <w:lang w:eastAsia="en-PH"/>
+        </w:rPr>
+        <w:t xml:space="preserve">14.0        </w:t>
+      </w:r>
+      <w:r>
+        <w:rPr>
+          <w:rFonts w:ascii="Lucida Console" w:eastAsia="Times New Roman" w:hAnsi="Lucida Console" w:cs="Courier New"/>
+          <w:color w:val="000000"/>
+          <w:sz w:val="20"/>
+          <w:szCs w:val="20"/>
+          <w:lang w:eastAsia="en-PH"/>
+        </w:rPr>
+        <w:t xml:space="preserve"> </w:t>
+      </w:r>
+      <w:r>
+        <w:rPr>
+          <w:rFonts w:ascii="Lucida Console" w:eastAsia="Times New Roman" w:hAnsi="Lucida Console" w:cs="Courier New"/>
+          <w:color w:val="000000"/>
+          <w:sz w:val="20"/>
+          <w:szCs w:val="20"/>
+          <w:lang w:eastAsia="en-PH"/>
+        </w:rPr>
+        <w:t xml:space="preserve">17.0        10.1 </w:t>
+      </w:r>
+    </w:p>
+    <w:p>
+      <w:pPr>
+        <w:shd w:val="clear" w:color="auto" w:fill="FFFFFF"/>
+        <w:tabs>
+          <w:tab w:val="left" w:pos="916"/>
+          <w:tab w:val="left" w:pos="1832"/>
+          <w:tab w:val="left" w:pos="2748"/>
+          <w:tab w:val="left" w:pos="3664"/>
+          <w:tab w:val="left" w:pos="4580"/>
+          <w:tab w:val="left" w:pos="5496"/>
+          <w:tab w:val="left" w:pos="6412"/>
+          <w:tab w:val="left" w:pos="7328"/>
+          <w:tab w:val="left" w:pos="8244"/>
+          <w:tab w:val="left" w:pos="9160"/>
+          <w:tab w:val="left" w:pos="10076"/>
+          <w:tab w:val="left" w:pos="10992"/>
+          <w:tab w:val="left" w:pos="11908"/>
+          <w:tab w:val="left" w:pos="12824"/>
+          <w:tab w:val="left" w:pos="13740"/>
+          <w:tab w:val="left" w:pos="14656"/>
+        </w:tabs>
+        <w:wordWrap w:val="0"/>
+        <w:spacing w:after="0" w:line="225" w:lineRule="atLeast"/>
+        <w:rPr>
+          <w:rFonts w:ascii="Lucida Console" w:eastAsia="Times New Roman" w:hAnsi="Lucida Console" w:cs="Courier New"/>
+          <w:color w:val="000000"/>
+          <w:sz w:val="20"/>
+          <w:szCs w:val="20"/>
+          <w:lang w:eastAsia="en-PH"/>
+        </w:rPr>
+      </w:pPr>
+      <w:r>
+        <w:rPr>
+          <w:rFonts w:ascii="Lucida Console" w:eastAsia="Times New Roman" w:hAnsi="Lucida Console" w:cs="Courier New"/>
+          <w:color w:val="000000"/>
+          <w:sz w:val="20"/>
+          <w:szCs w:val="20"/>
+          <w:lang w:eastAsia="en-PH"/>
+        </w:rPr>
+        <w:t xml:space="preserve">Region IV-A </w:t>
+      </w:r>
+      <w:r>
+        <w:rPr>
+          <w:rFonts w:ascii="Lucida Console" w:eastAsia="Times New Roman" w:hAnsi="Lucida Console" w:cs="Courier New"/>
+          <w:color w:val="000000"/>
+          <w:sz w:val="20"/>
+          <w:szCs w:val="20"/>
+          <w:lang w:eastAsia="en-PH"/>
+        </w:rPr>
+        <w:t xml:space="preserve">  </w:t>
+      </w:r>
+      <w:r>
+        <w:rPr>
+          <w:rFonts w:ascii="Lucida Console" w:eastAsia="Times New Roman" w:hAnsi="Lucida Console" w:cs="Courier New"/>
+          <w:color w:val="000000"/>
+          <w:sz w:val="20"/>
+          <w:szCs w:val="20"/>
+          <w:lang w:eastAsia="en-PH"/>
+        </w:rPr>
+        <w:t xml:space="preserve">Region IV-B   Region IX    Region V   </w:t>
+      </w:r>
+      <w:r>
+        <w:rPr>
+          <w:rFonts w:ascii="Lucida Console" w:eastAsia="Times New Roman" w:hAnsi="Lucida Console" w:cs="Courier New"/>
+          <w:color w:val="000000"/>
+          <w:sz w:val="20"/>
+          <w:szCs w:val="20"/>
+          <w:lang w:eastAsia="en-PH"/>
+        </w:rPr>
+        <w:t xml:space="preserve">  </w:t>
+      </w:r>
+      <w:r>
+        <w:rPr>
+          <w:rFonts w:ascii="Lucida Console" w:eastAsia="Times New Roman" w:hAnsi="Lucida Console" w:cs="Courier New"/>
+          <w:color w:val="000000"/>
+          <w:sz w:val="20"/>
+          <w:szCs w:val="20"/>
+          <w:lang w:eastAsia="en-PH"/>
+        </w:rPr>
+        <w:t xml:space="preserve">Region VI  </w:t>
+      </w:r>
+      <w:r>
+        <w:rPr>
+          <w:rFonts w:ascii="Lucida Console" w:eastAsia="Times New Roman" w:hAnsi="Lucida Console" w:cs="Courier New"/>
+          <w:color w:val="000000"/>
+          <w:sz w:val="20"/>
+          <w:szCs w:val="20"/>
+          <w:lang w:eastAsia="en-PH"/>
+        </w:rPr>
+        <w:t xml:space="preserve"> </w:t>
+      </w:r>
+      <w:r>
+        <w:rPr>
+          <w:rFonts w:ascii="Lucida Console" w:eastAsia="Times New Roman" w:hAnsi="Lucida Console" w:cs="Courier New"/>
+          <w:color w:val="000000"/>
+          <w:sz w:val="20"/>
+          <w:szCs w:val="20"/>
+          <w:lang w:eastAsia="en-PH"/>
+        </w:rPr>
+        <w:t xml:space="preserve">Region VII </w:t>
+      </w:r>
+    </w:p>
+    <w:p>
+      <w:pPr>
+        <w:shd w:val="clear" w:color="auto" w:fill="FFFFFF"/>
+        <w:tabs>
+          <w:tab w:val="left" w:pos="916"/>
+          <w:tab w:val="left" w:pos="1832"/>
+          <w:tab w:val="left" w:pos="2748"/>
+          <w:tab w:val="left" w:pos="3664"/>
+          <w:tab w:val="left" w:pos="4580"/>
+          <w:tab w:val="left" w:pos="5496"/>
+          <w:tab w:val="left" w:pos="6412"/>
+          <w:tab w:val="left" w:pos="7328"/>
+          <w:tab w:val="left" w:pos="8244"/>
+          <w:tab w:val="left" w:pos="9160"/>
+          <w:tab w:val="left" w:pos="10076"/>
+          <w:tab w:val="left" w:pos="10992"/>
+          <w:tab w:val="left" w:pos="11908"/>
+          <w:tab w:val="left" w:pos="12824"/>
+          <w:tab w:val="left" w:pos="13740"/>
+          <w:tab w:val="left" w:pos="14656"/>
+        </w:tabs>
+        <w:wordWrap w:val="0"/>
+        <w:spacing w:after="0" w:line="225" w:lineRule="atLeast"/>
+        <w:rPr>
+          <w:rFonts w:ascii="Lucida Console" w:eastAsia="Times New Roman" w:hAnsi="Lucida Console" w:cs="Courier New"/>
+          <w:color w:val="000000"/>
+          <w:sz w:val="20"/>
+          <w:szCs w:val="20"/>
+          <w:lang w:eastAsia="en-PH"/>
+        </w:rPr>
+      </w:pPr>
+      <w:r>
+        <w:rPr>
+          <w:rFonts w:ascii="Lucida Console" w:eastAsia="Times New Roman" w:hAnsi="Lucida Console" w:cs="Courier New"/>
+          <w:color w:val="000000"/>
+          <w:sz w:val="20"/>
+          <w:szCs w:val="20"/>
+          <w:lang w:eastAsia="en-PH"/>
+        </w:rPr>
+        <w:t xml:space="preserve">  </w:t>
+      </w:r>
+      <w:r>
+        <w:rPr>
+          <w:rFonts w:ascii="Lucida Console" w:eastAsia="Times New Roman" w:hAnsi="Lucida Console" w:cs="Courier New"/>
+          <w:color w:val="000000"/>
+          <w:sz w:val="20"/>
+          <w:szCs w:val="20"/>
+          <w:lang w:eastAsia="en-PH"/>
+        </w:rPr>
+        <w:t xml:space="preserve">8.3        </w:t>
+      </w:r>
+      <w:r>
+        <w:rPr>
+          <w:rFonts w:ascii="Lucida Console" w:eastAsia="Times New Roman" w:hAnsi="Lucida Console" w:cs="Courier New"/>
+          <w:color w:val="000000"/>
+          <w:sz w:val="20"/>
+          <w:szCs w:val="20"/>
+          <w:lang w:eastAsia="en-PH"/>
+        </w:rPr>
+        <w:t xml:space="preserve">   </w:t>
+      </w:r>
+      <w:r>
+        <w:rPr>
+          <w:rFonts w:ascii="Lucida Console" w:eastAsia="Times New Roman" w:hAnsi="Lucida Console" w:cs="Courier New"/>
+          <w:color w:val="000000"/>
+          <w:sz w:val="20"/>
+          <w:szCs w:val="20"/>
+          <w:lang w:eastAsia="en-PH"/>
+        </w:rPr>
+        <w:t xml:space="preserve">23.6        </w:t>
+      </w:r>
+      <w:r>
+        <w:rPr>
+          <w:rFonts w:ascii="Lucida Console" w:eastAsia="Times New Roman" w:hAnsi="Lucida Console" w:cs="Courier New"/>
+          <w:color w:val="000000"/>
+          <w:sz w:val="20"/>
+          <w:szCs w:val="20"/>
+          <w:lang w:eastAsia="en-PH"/>
+        </w:rPr>
+        <w:t xml:space="preserve">  </w:t>
+      </w:r>
+      <w:r>
+        <w:rPr>
+          <w:rFonts w:ascii="Lucida Console" w:eastAsia="Times New Roman" w:hAnsi="Lucida Console" w:cs="Courier New"/>
+          <w:color w:val="000000"/>
+          <w:sz w:val="20"/>
+          <w:szCs w:val="20"/>
+          <w:lang w:eastAsia="en-PH"/>
+        </w:rPr>
+        <w:t xml:space="preserve">33.7        </w:t>
+      </w:r>
+      <w:r>
+        <w:rPr>
+          <w:rFonts w:ascii="Lucida Console" w:eastAsia="Times New Roman" w:hAnsi="Lucida Console" w:cs="Courier New"/>
+          <w:color w:val="000000"/>
+          <w:sz w:val="20"/>
+          <w:szCs w:val="20"/>
+          <w:lang w:eastAsia="en-PH"/>
+        </w:rPr>
+        <w:t xml:space="preserve"> </w:t>
+      </w:r>
+      <w:r>
+        <w:rPr>
+          <w:rFonts w:ascii="Lucida Console" w:eastAsia="Times New Roman" w:hAnsi="Lucida Console" w:cs="Courier New"/>
+          <w:color w:val="000000"/>
+          <w:sz w:val="20"/>
+          <w:szCs w:val="20"/>
+          <w:lang w:eastAsia="en-PH"/>
+        </w:rPr>
+        <w:t xml:space="preserve">32.3        </w:t>
+      </w:r>
+      <w:r>
+        <w:rPr>
+          <w:rFonts w:ascii="Lucida Console" w:eastAsia="Times New Roman" w:hAnsi="Lucida Console" w:cs="Courier New"/>
+          <w:color w:val="000000"/>
+          <w:sz w:val="20"/>
+          <w:szCs w:val="20"/>
+          <w:lang w:eastAsia="en-PH"/>
+        </w:rPr>
+        <w:t xml:space="preserve"> </w:t>
+      </w:r>
+      <w:r>
+        <w:rPr>
+          <w:rFonts w:ascii="Lucida Console" w:eastAsia="Times New Roman" w:hAnsi="Lucida Console" w:cs="Courier New"/>
+          <w:color w:val="000000"/>
+          <w:sz w:val="20"/>
+          <w:szCs w:val="20"/>
+          <w:lang w:eastAsia="en-PH"/>
+        </w:rPr>
+        <w:t xml:space="preserve">22.8        25.7 </w:t>
+      </w:r>
+    </w:p>
+    <w:p>
+      <w:pPr>
+        <w:shd w:val="clear" w:color="auto" w:fill="FFFFFF"/>
+        <w:tabs>
+          <w:tab w:val="left" w:pos="916"/>
+          <w:tab w:val="left" w:pos="1832"/>
+          <w:tab w:val="left" w:pos="2748"/>
+          <w:tab w:val="left" w:pos="3664"/>
+          <w:tab w:val="left" w:pos="4580"/>
+          <w:tab w:val="left" w:pos="5496"/>
+          <w:tab w:val="left" w:pos="6412"/>
+          <w:tab w:val="left" w:pos="7328"/>
+          <w:tab w:val="left" w:pos="8244"/>
+          <w:tab w:val="left" w:pos="9160"/>
+          <w:tab w:val="left" w:pos="10076"/>
+          <w:tab w:val="left" w:pos="10992"/>
+          <w:tab w:val="left" w:pos="11908"/>
+          <w:tab w:val="left" w:pos="12824"/>
+          <w:tab w:val="left" w:pos="13740"/>
+          <w:tab w:val="left" w:pos="14656"/>
+        </w:tabs>
+        <w:wordWrap w:val="0"/>
+        <w:spacing w:after="0" w:line="225" w:lineRule="atLeast"/>
+        <w:rPr>
+          <w:rFonts w:ascii="Lucida Console" w:eastAsia="Times New Roman" w:hAnsi="Lucida Console" w:cs="Courier New"/>
+          <w:color w:val="000000"/>
+          <w:sz w:val="20"/>
+          <w:szCs w:val="20"/>
+          <w:lang w:eastAsia="en-PH"/>
+        </w:rPr>
+      </w:pPr>
+      <w:r>
+        <w:rPr>
+          <w:rFonts w:ascii="Lucida Console" w:eastAsia="Times New Roman" w:hAnsi="Lucida Console" w:cs="Courier New"/>
+          <w:color w:val="000000"/>
+          <w:sz w:val="20"/>
+          <w:szCs w:val="20"/>
+          <w:lang w:eastAsia="en-PH"/>
+        </w:rPr>
+        <w:t xml:space="preserve">Region VIII   </w:t>
+      </w:r>
+      <w:r>
+        <w:rPr>
+          <w:rFonts w:ascii="Lucida Console" w:eastAsia="Times New Roman" w:hAnsi="Lucida Console" w:cs="Courier New"/>
+          <w:color w:val="000000"/>
+          <w:sz w:val="20"/>
+          <w:szCs w:val="20"/>
+          <w:lang w:eastAsia="en-PH"/>
+        </w:rPr>
+        <w:t xml:space="preserve">Region X   </w:t>
+      </w:r>
+      <w:r>
+        <w:rPr>
+          <w:rFonts w:ascii="Lucida Console" w:eastAsia="Times New Roman" w:hAnsi="Lucida Console" w:cs="Courier New"/>
+          <w:color w:val="000000"/>
+          <w:sz w:val="20"/>
+          <w:szCs w:val="20"/>
+          <w:lang w:eastAsia="en-PH"/>
+        </w:rPr>
+        <w:t xml:space="preserve">   </w:t>
+      </w:r>
+      <w:r>
+        <w:rPr>
+          <w:rFonts w:ascii="Lucida Console" w:eastAsia="Times New Roman" w:hAnsi="Lucida Console" w:cs="Courier New"/>
+          <w:color w:val="000000"/>
+          <w:sz w:val="20"/>
+          <w:szCs w:val="20"/>
+          <w:lang w:eastAsia="en-PH"/>
+        </w:rPr>
+        <w:t xml:space="preserve">Region XI  </w:t>
+      </w:r>
+      <w:r>
+        <w:rPr>
+          <w:rFonts w:ascii="Lucida Console" w:eastAsia="Times New Roman" w:hAnsi="Lucida Console" w:cs="Courier New"/>
+          <w:color w:val="000000"/>
+          <w:sz w:val="20"/>
+          <w:szCs w:val="20"/>
+          <w:lang w:eastAsia="en-PH"/>
+        </w:rPr>
+        <w:t xml:space="preserve">  </w:t>
+      </w:r>
+      <w:r>
+        <w:rPr>
+          <w:rFonts w:ascii="Lucida Console" w:eastAsia="Times New Roman" w:hAnsi="Lucida Console" w:cs="Courier New"/>
+          <w:color w:val="000000"/>
+          <w:sz w:val="20"/>
+          <w:szCs w:val="20"/>
+          <w:lang w:eastAsia="en-PH"/>
+        </w:rPr>
+        <w:t xml:space="preserve">Region XII </w:t>
+      </w:r>
+      <w:r>
+        <w:rPr>
+          <w:rFonts w:ascii="Lucida Console" w:eastAsia="Times New Roman" w:hAnsi="Lucida Console" w:cs="Courier New"/>
+          <w:color w:val="000000"/>
+          <w:sz w:val="20"/>
+          <w:szCs w:val="20"/>
+          <w:lang w:eastAsia="en-PH"/>
+        </w:rPr>
+        <w:t xml:space="preserve">  </w:t>
+      </w:r>
+      <w:r>
+        <w:rPr>
+          <w:rFonts w:ascii="Lucida Console" w:eastAsia="Times New Roman" w:hAnsi="Lucida Console" w:cs="Courier New"/>
+          <w:color w:val="000000"/>
+          <w:sz w:val="20"/>
+          <w:szCs w:val="20"/>
+          <w:lang w:eastAsia="en-PH"/>
+        </w:rPr>
+        <w:t xml:space="preserve">Region XIII </w:t>
+      </w:r>
+    </w:p>
+    <w:p>
+      <w:pPr>
+        <w:shd w:val="clear" w:color="auto" w:fill="FFFFFF"/>
+        <w:tabs>
+          <w:tab w:val="left" w:pos="916"/>
+          <w:tab w:val="left" w:pos="1832"/>
+          <w:tab w:val="left" w:pos="2748"/>
+          <w:tab w:val="left" w:pos="3664"/>
+          <w:tab w:val="left" w:pos="4580"/>
+          <w:tab w:val="left" w:pos="5496"/>
+          <w:tab w:val="left" w:pos="6412"/>
+          <w:tab w:val="left" w:pos="7328"/>
+          <w:tab w:val="left" w:pos="8244"/>
+          <w:tab w:val="left" w:pos="9160"/>
+          <w:tab w:val="left" w:pos="10076"/>
+          <w:tab w:val="left" w:pos="10992"/>
+          <w:tab w:val="left" w:pos="11908"/>
+          <w:tab w:val="left" w:pos="12824"/>
+          <w:tab w:val="left" w:pos="13740"/>
+          <w:tab w:val="left" w:pos="14656"/>
+        </w:tabs>
+        <w:wordWrap w:val="0"/>
+        <w:spacing w:after="0" w:line="225" w:lineRule="atLeast"/>
+        <w:rPr>
+          <w:rFonts w:ascii="Lucida Console" w:eastAsia="Times New Roman" w:hAnsi="Lucida Console" w:cs="Courier New"/>
+          <w:color w:val="000000"/>
+          <w:sz w:val="20"/>
+          <w:szCs w:val="20"/>
+          <w:lang w:eastAsia="en-PH"/>
+        </w:rPr>
+      </w:pPr>
+      <w:r>
+        <w:rPr>
+          <w:rFonts w:ascii="Lucida Console" w:eastAsia="Times New Roman" w:hAnsi="Lucida Console" w:cs="Courier New"/>
+          <w:color w:val="000000"/>
+          <w:sz w:val="20"/>
+          <w:szCs w:val="20"/>
+          <w:lang w:eastAsia="en-PH"/>
+        </w:rPr>
+        <w:t xml:space="preserve">  </w:t>
+      </w:r>
+      <w:r>
+        <w:rPr>
+          <w:rFonts w:ascii="Lucida Console" w:eastAsia="Times New Roman" w:hAnsi="Lucida Console" w:cs="Courier New"/>
+          <w:color w:val="000000"/>
+          <w:sz w:val="20"/>
+          <w:szCs w:val="20"/>
+          <w:lang w:eastAsia="en-PH"/>
+        </w:rPr>
+        <w:t xml:space="preserve">37.4        </w:t>
+      </w:r>
+      <w:r>
+        <w:rPr>
+          <w:rFonts w:ascii="Lucida Console" w:eastAsia="Times New Roman" w:hAnsi="Lucida Console" w:cs="Courier New"/>
+          <w:color w:val="000000"/>
+          <w:sz w:val="20"/>
+          <w:szCs w:val="20"/>
+          <w:lang w:eastAsia="en-PH"/>
+        </w:rPr>
+        <w:t xml:space="preserve">  </w:t>
+      </w:r>
+      <w:r>
+        <w:rPr>
+          <w:rFonts w:ascii="Lucida Console" w:eastAsia="Times New Roman" w:hAnsi="Lucida Console" w:cs="Courier New"/>
+          <w:color w:val="000000"/>
+          <w:sz w:val="20"/>
+          <w:szCs w:val="20"/>
+          <w:lang w:eastAsia="en-PH"/>
+        </w:rPr>
+        <w:t xml:space="preserve">32.8        </w:t>
+      </w:r>
+      <w:r>
+        <w:rPr>
+          <w:rFonts w:ascii="Lucida Console" w:eastAsia="Times New Roman" w:hAnsi="Lucida Console" w:cs="Courier New"/>
+          <w:color w:val="000000"/>
+          <w:sz w:val="20"/>
+          <w:szCs w:val="20"/>
+          <w:lang w:eastAsia="en-PH"/>
+        </w:rPr>
+        <w:t xml:space="preserve">  </w:t>
+      </w:r>
+      <w:r>
+        <w:rPr>
+          <w:rFonts w:ascii="Lucida Console" w:eastAsia="Times New Roman" w:hAnsi="Lucida Console" w:cs="Courier New"/>
+          <w:color w:val="000000"/>
+          <w:sz w:val="20"/>
+          <w:szCs w:val="20"/>
+          <w:lang w:eastAsia="en-PH"/>
+        </w:rPr>
+        <w:t xml:space="preserve">25.0        </w:t>
+      </w:r>
+      <w:r>
+        <w:rPr>
+          <w:rFonts w:ascii="Lucida Console" w:eastAsia="Times New Roman" w:hAnsi="Lucida Console" w:cs="Courier New"/>
+          <w:color w:val="000000"/>
+          <w:sz w:val="20"/>
+          <w:szCs w:val="20"/>
+          <w:lang w:eastAsia="en-PH"/>
+        </w:rPr>
+        <w:t xml:space="preserve"> </w:t>
+      </w:r>
+      <w:r>
+        <w:rPr>
+          <w:rFonts w:ascii="Lucida Console" w:eastAsia="Times New Roman" w:hAnsi="Lucida Console" w:cs="Courier New"/>
+          <w:color w:val="000000"/>
+          <w:sz w:val="20"/>
+          <w:szCs w:val="20"/>
+          <w:lang w:eastAsia="en-PH"/>
+        </w:rPr>
+        <w:t xml:space="preserve">37.1        </w:t>
+      </w:r>
+      <w:r>
+        <w:rPr>
+          <w:rFonts w:ascii="Lucida Console" w:eastAsia="Times New Roman" w:hAnsi="Lucida Console" w:cs="Courier New"/>
+          <w:color w:val="000000"/>
+          <w:sz w:val="20"/>
+          <w:szCs w:val="20"/>
+          <w:lang w:eastAsia="en-PH"/>
+        </w:rPr>
+        <w:t xml:space="preserve"> </w:t>
+      </w:r>
+      <w:r>
+        <w:rPr>
+          <w:rFonts w:ascii="Lucida Console" w:eastAsia="Times New Roman" w:hAnsi="Lucida Console" w:cs="Courier New"/>
+          <w:color w:val="000000"/>
+          <w:sz w:val="20"/>
+          <w:szCs w:val="20"/>
+          <w:lang w:eastAsia="en-PH"/>
+        </w:rPr>
+        <w:t xml:space="preserve">31.9 </w:t>
+      </w:r>
+    </w:p>
+    <w:p>
+      <w:pPr>
+        <w:shd w:val="clear" w:color="auto" w:fill="FFFFFF"/>
+        <w:tabs>
+          <w:tab w:val="left" w:pos="916"/>
+          <w:tab w:val="left" w:pos="1832"/>
+          <w:tab w:val="left" w:pos="2748"/>
+          <w:tab w:val="left" w:pos="3664"/>
+          <w:tab w:val="left" w:pos="4580"/>
+          <w:tab w:val="left" w:pos="5496"/>
+          <w:tab w:val="left" w:pos="6412"/>
+          <w:tab w:val="left" w:pos="7328"/>
+          <w:tab w:val="left" w:pos="8244"/>
+          <w:tab w:val="left" w:pos="9160"/>
+          <w:tab w:val="left" w:pos="10076"/>
+          <w:tab w:val="left" w:pos="10992"/>
+          <w:tab w:val="left" w:pos="11908"/>
+          <w:tab w:val="left" w:pos="12824"/>
+          <w:tab w:val="left" w:pos="13740"/>
+          <w:tab w:val="left" w:pos="14656"/>
+        </w:tabs>
+        <w:wordWrap w:val="0"/>
+        <w:spacing w:after="0" w:line="225" w:lineRule="atLeast"/>
+        <w:rPr>
+          <w:rFonts w:ascii="Lucida Console" w:eastAsia="Times New Roman" w:hAnsi="Lucida Console" w:cs="Courier New"/>
+          <w:color w:val="000000"/>
+          <w:sz w:val="20"/>
+          <w:szCs w:val="20"/>
+          <w:lang w:eastAsia="en-PH"/>
+        </w:rPr>
+      </w:pPr>
+    </w:p>
+    <w:p>
+      <w:pPr>
+        <w:shd w:val="clear" w:color="auto" w:fill="FFFFFF"/>
+        <w:tabs>
+          <w:tab w:val="left" w:pos="916"/>
+          <w:tab w:val="left" w:pos="1832"/>
+          <w:tab w:val="left" w:pos="2748"/>
+          <w:tab w:val="left" w:pos="3664"/>
+          <w:tab w:val="left" w:pos="4580"/>
+          <w:tab w:val="left" w:pos="5496"/>
+          <w:tab w:val="left" w:pos="6412"/>
+          <w:tab w:val="left" w:pos="7328"/>
+          <w:tab w:val="left" w:pos="8244"/>
+          <w:tab w:val="left" w:pos="9160"/>
+          <w:tab w:val="left" w:pos="10076"/>
+          <w:tab w:val="left" w:pos="10992"/>
+          <w:tab w:val="left" w:pos="11908"/>
+          <w:tab w:val="left" w:pos="12824"/>
+          <w:tab w:val="left" w:pos="13740"/>
+          <w:tab w:val="left" w:pos="14656"/>
+        </w:tabs>
+        <w:wordWrap w:val="0"/>
+        <w:spacing w:after="0" w:line="225" w:lineRule="atLeast"/>
         <w:rPr>
           <w:rFonts w:ascii="Lucida Console" w:eastAsia="Times New Roman" w:hAnsi="Lucida Console" w:cs="Courier New"/>
           <w:color w:val="0000FF"/>
@@ -7641,6 +8963,15 @@
           <w:szCs w:val="20"/>
           <w:lang w:eastAsia="en-PH"/>
         </w:rPr>
+      </w:pPr>
+      <w:r>
+        <w:rPr>
+          <w:rFonts w:ascii="Lucida Console" w:eastAsia="Times New Roman" w:hAnsi="Lucida Console" w:cs="Courier New"/>
+          <w:color w:val="0000FF"/>
+          <w:sz w:val="20"/>
+          <w:szCs w:val="20"/>
+          <w:lang w:eastAsia="en-PH"/>
+        </w:rPr>
         <w:t>&gt; t6 = cbind(t4,t5)</w:t>
       </w:r>
     </w:p>
@@ -7753,6 +9084,38 @@
         <w:spacing w:after="0" w:line="225" w:lineRule="atLeast"/>
         <w:rPr>
           <w:rFonts w:ascii="Lucida Console" w:eastAsia="Times New Roman" w:hAnsi="Lucida Console" w:cs="Courier New"/>
+          <w:color w:val="0000FF"/>
+          <w:sz w:val="20"/>
+          <w:szCs w:val="20"/>
+          <w:lang w:eastAsia="en-PH"/>
+        </w:rPr>
+      </w:pPr>
+    </w:p>
+    <w:p>
+      <w:pPr>
+        <w:shd w:val="clear" w:color="auto" w:fill="FFFFFF"/>
+        <w:tabs>
+          <w:tab w:val="left" w:pos="916"/>
+          <w:tab w:val="left" w:pos="1832"/>
+          <w:tab w:val="left" w:pos="2748"/>
+          <w:tab w:val="left" w:pos="3664"/>
+          <w:tab w:val="left" w:pos="4580"/>
+          <w:tab w:val="left" w:pos="5496"/>
+          <w:tab w:val="left" w:pos="6412"/>
+          <w:tab w:val="left" w:pos="7328"/>
+          <w:tab w:val="left" w:pos="8244"/>
+          <w:tab w:val="left" w:pos="9160"/>
+          <w:tab w:val="left" w:pos="10076"/>
+          <w:tab w:val="left" w:pos="10992"/>
+          <w:tab w:val="left" w:pos="11908"/>
+          <w:tab w:val="left" w:pos="12824"/>
+          <w:tab w:val="left" w:pos="13740"/>
+          <w:tab w:val="left" w:pos="14656"/>
+        </w:tabs>
+        <w:wordWrap w:val="0"/>
+        <w:spacing w:after="0" w:line="225" w:lineRule="atLeast"/>
+        <w:rPr>
+          <w:rFonts w:ascii="Lucida Console" w:eastAsia="Times New Roman" w:hAnsi="Lucida Console" w:cs="Courier New"/>
           <w:color w:val="000000"/>
           <w:sz w:val="20"/>
           <w:szCs w:val="20"/>
@@ -8483,6 +9846,40 @@
         </w:rPr>
         <w:t>CAR          375 17.5</w:t>
       </w:r>
+    </w:p>
+    <w:p>
+      <w:pPr>
+        <w:shd w:val="clear" w:color="auto" w:fill="FFFFFF"/>
+        <w:tabs>
+          <w:tab w:val="left" w:pos="916"/>
+          <w:tab w:val="left" w:pos="1832"/>
+          <w:tab w:val="left" w:pos="2748"/>
+          <w:tab w:val="left" w:pos="3664"/>
+          <w:tab w:val="left" w:pos="4580"/>
+          <w:tab w:val="left" w:pos="5496"/>
+          <w:tab w:val="left" w:pos="6412"/>
+          <w:tab w:val="left" w:pos="7328"/>
+          <w:tab w:val="left" w:pos="8244"/>
+          <w:tab w:val="left" w:pos="9160"/>
+          <w:tab w:val="left" w:pos="10076"/>
+          <w:tab w:val="left" w:pos="10992"/>
+          <w:tab w:val="left" w:pos="11908"/>
+          <w:tab w:val="left" w:pos="12824"/>
+          <w:tab w:val="left" w:pos="13740"/>
+          <w:tab w:val="left" w:pos="14656"/>
+        </w:tabs>
+        <w:wordWrap w:val="0"/>
+        <w:spacing w:after="0" w:line="225" w:lineRule="atLeast"/>
+        <w:rPr>
+          <w:rFonts w:ascii="Lucida Console" w:eastAsia="Times New Roman" w:hAnsi="Lucida Console" w:cs="Courier New"/>
+          <w:color w:val="000000"/>
+          <w:sz w:val="20"/>
+          <w:szCs w:val="20"/>
+          <w:lang w:eastAsia="en-PH"/>
+        </w:rPr>
+      </w:pPr>
+      <w:bookmarkStart w:id="5" w:name="_GoBack"/>
+      <w:bookmarkEnd w:id="5"/>
     </w:p>
     <w:p>
       <w:pPr>
@@ -8740,6 +10137,814 @@
         </w:rPr>
         <w:t>&gt; family2012=tapply(DataV3$NumberOfFamilies2012,DataV3$RegionalDesignation, FUN=sum, na.rm=TRUE)</w:t>
       </w:r>
+    </w:p>
+    <w:p>
+      <w:pPr>
+        <w:shd w:val="clear" w:color="auto" w:fill="FFFFFF"/>
+        <w:tabs>
+          <w:tab w:val="left" w:pos="916"/>
+          <w:tab w:val="left" w:pos="1832"/>
+          <w:tab w:val="left" w:pos="2748"/>
+          <w:tab w:val="left" w:pos="3664"/>
+          <w:tab w:val="left" w:pos="4580"/>
+          <w:tab w:val="left" w:pos="5496"/>
+          <w:tab w:val="left" w:pos="6412"/>
+          <w:tab w:val="left" w:pos="7328"/>
+          <w:tab w:val="left" w:pos="8244"/>
+          <w:tab w:val="left" w:pos="9160"/>
+          <w:tab w:val="left" w:pos="10076"/>
+          <w:tab w:val="left" w:pos="10992"/>
+          <w:tab w:val="left" w:pos="11908"/>
+          <w:tab w:val="left" w:pos="12824"/>
+          <w:tab w:val="left" w:pos="13740"/>
+          <w:tab w:val="left" w:pos="14656"/>
+        </w:tabs>
+        <w:wordWrap w:val="0"/>
+        <w:spacing w:after="0" w:line="225" w:lineRule="atLeast"/>
+        <w:rPr>
+          <w:rFonts w:ascii="Lucida Console" w:eastAsia="Times New Roman" w:hAnsi="Lucida Console" w:cs="Courier New"/>
+          <w:color w:val="000000"/>
+          <w:sz w:val="20"/>
+          <w:szCs w:val="20"/>
+          <w:lang w:eastAsia="en-PH"/>
+        </w:rPr>
+      </w:pPr>
+      <w:r>
+        <w:rPr>
+          <w:rFonts w:ascii="Lucida Console" w:eastAsia="Times New Roman" w:hAnsi="Lucida Console" w:cs="Courier New"/>
+          <w:color w:val="0000FF"/>
+          <w:sz w:val="20"/>
+          <w:szCs w:val="20"/>
+          <w:lang w:eastAsia="en-PH"/>
+        </w:rPr>
+        <w:t>&gt; family2012</w:t>
+      </w:r>
+    </w:p>
+    <w:p>
+      <w:pPr>
+        <w:shd w:val="clear" w:color="auto" w:fill="FFFFFF"/>
+        <w:tabs>
+          <w:tab w:val="left" w:pos="916"/>
+          <w:tab w:val="left" w:pos="1832"/>
+          <w:tab w:val="left" w:pos="2748"/>
+          <w:tab w:val="left" w:pos="3664"/>
+          <w:tab w:val="left" w:pos="4580"/>
+          <w:tab w:val="left" w:pos="5496"/>
+          <w:tab w:val="left" w:pos="6412"/>
+          <w:tab w:val="left" w:pos="7328"/>
+          <w:tab w:val="left" w:pos="8244"/>
+          <w:tab w:val="left" w:pos="9160"/>
+          <w:tab w:val="left" w:pos="10076"/>
+          <w:tab w:val="left" w:pos="10992"/>
+          <w:tab w:val="left" w:pos="11908"/>
+          <w:tab w:val="left" w:pos="12824"/>
+          <w:tab w:val="left" w:pos="13740"/>
+          <w:tab w:val="left" w:pos="14656"/>
+        </w:tabs>
+        <w:wordWrap w:val="0"/>
+        <w:spacing w:after="0" w:line="225" w:lineRule="atLeast"/>
+        <w:rPr>
+          <w:rFonts w:ascii="Lucida Console" w:eastAsia="Times New Roman" w:hAnsi="Lucida Console" w:cs="Courier New"/>
+          <w:color w:val="0000FF"/>
+          <w:sz w:val="20"/>
+          <w:szCs w:val="20"/>
+          <w:lang w:eastAsia="en-PH"/>
+        </w:rPr>
+      </w:pPr>
+    </w:p>
+    <w:p>
+      <w:pPr>
+        <w:shd w:val="clear" w:color="auto" w:fill="FFFFFF"/>
+        <w:tabs>
+          <w:tab w:val="left" w:pos="916"/>
+          <w:tab w:val="left" w:pos="1832"/>
+          <w:tab w:val="left" w:pos="2748"/>
+          <w:tab w:val="left" w:pos="3664"/>
+          <w:tab w:val="left" w:pos="4580"/>
+          <w:tab w:val="left" w:pos="5496"/>
+          <w:tab w:val="left" w:pos="6412"/>
+          <w:tab w:val="left" w:pos="7328"/>
+          <w:tab w:val="left" w:pos="8244"/>
+          <w:tab w:val="left" w:pos="9160"/>
+          <w:tab w:val="left" w:pos="10076"/>
+          <w:tab w:val="left" w:pos="10992"/>
+          <w:tab w:val="left" w:pos="11908"/>
+          <w:tab w:val="left" w:pos="12824"/>
+          <w:tab w:val="left" w:pos="13740"/>
+          <w:tab w:val="left" w:pos="14656"/>
+        </w:tabs>
+        <w:wordWrap w:val="0"/>
+        <w:spacing w:after="0" w:line="225" w:lineRule="atLeast"/>
+        <w:rPr>
+          <w:rFonts w:ascii="Lucida Console" w:eastAsia="Times New Roman" w:hAnsi="Lucida Console" w:cs="Courier New"/>
+          <w:color w:val="000000"/>
+          <w:sz w:val="20"/>
+          <w:szCs w:val="20"/>
+          <w:lang w:eastAsia="en-PH"/>
+        </w:rPr>
+      </w:pPr>
+      <w:r>
+        <w:rPr>
+          <w:rFonts w:ascii="Lucida Console" w:eastAsia="Times New Roman" w:hAnsi="Lucida Console" w:cs="Courier New"/>
+          <w:color w:val="000000"/>
+          <w:sz w:val="20"/>
+          <w:szCs w:val="20"/>
+          <w:lang w:eastAsia="en-PH"/>
+        </w:rPr>
+        <w:t xml:space="preserve">ARMM         </w:t>
+      </w:r>
+      <w:r>
+        <w:rPr>
+          <w:rFonts w:ascii="Lucida Console" w:eastAsia="Times New Roman" w:hAnsi="Lucida Console" w:cs="Courier New"/>
+          <w:color w:val="000000"/>
+          <w:sz w:val="20"/>
+          <w:szCs w:val="20"/>
+          <w:lang w:eastAsia="en-PH"/>
+        </w:rPr>
+        <w:t xml:space="preserve"> </w:t>
+      </w:r>
+      <w:r>
+        <w:rPr>
+          <w:rFonts w:ascii="Lucida Console" w:eastAsia="Times New Roman" w:hAnsi="Lucida Console" w:cs="Courier New"/>
+          <w:color w:val="000000"/>
+          <w:sz w:val="20"/>
+          <w:szCs w:val="20"/>
+          <w:lang w:eastAsia="en-PH"/>
+        </w:rPr>
+        <w:t xml:space="preserve">CAR         </w:t>
+      </w:r>
+      <w:r>
+        <w:rPr>
+          <w:rFonts w:ascii="Lucida Console" w:eastAsia="Times New Roman" w:hAnsi="Lucida Console" w:cs="Courier New"/>
+          <w:color w:val="000000"/>
+          <w:sz w:val="20"/>
+          <w:szCs w:val="20"/>
+          <w:lang w:eastAsia="en-PH"/>
+        </w:rPr>
+        <w:t xml:space="preserve">  </w:t>
+      </w:r>
+      <w:r>
+        <w:rPr>
+          <w:rFonts w:ascii="Lucida Console" w:eastAsia="Times New Roman" w:hAnsi="Lucida Console" w:cs="Courier New"/>
+          <w:color w:val="000000"/>
+          <w:sz w:val="20"/>
+          <w:szCs w:val="20"/>
+          <w:lang w:eastAsia="en-PH"/>
+        </w:rPr>
+        <w:t xml:space="preserve">NCR    </w:t>
+      </w:r>
+      <w:r>
+        <w:rPr>
+          <w:rFonts w:ascii="Lucida Console" w:eastAsia="Times New Roman" w:hAnsi="Lucida Console" w:cs="Courier New"/>
+          <w:color w:val="000000"/>
+          <w:sz w:val="20"/>
+          <w:szCs w:val="20"/>
+          <w:lang w:eastAsia="en-PH"/>
+        </w:rPr>
+        <w:t xml:space="preserve">      </w:t>
+      </w:r>
+      <w:r>
+        <w:rPr>
+          <w:rFonts w:ascii="Lucida Console" w:eastAsia="Times New Roman" w:hAnsi="Lucida Console" w:cs="Courier New"/>
+          <w:color w:val="000000"/>
+          <w:sz w:val="20"/>
+          <w:szCs w:val="20"/>
+          <w:lang w:eastAsia="en-PH"/>
+        </w:rPr>
+        <w:t xml:space="preserve">Region I   </w:t>
+      </w:r>
+      <w:r>
+        <w:rPr>
+          <w:rFonts w:ascii="Lucida Console" w:eastAsia="Times New Roman" w:hAnsi="Lucida Console" w:cs="Courier New"/>
+          <w:color w:val="000000"/>
+          <w:sz w:val="20"/>
+          <w:szCs w:val="20"/>
+          <w:lang w:eastAsia="en-PH"/>
+        </w:rPr>
+        <w:t xml:space="preserve"> </w:t>
+      </w:r>
+      <w:r>
+        <w:rPr>
+          <w:rFonts w:ascii="Lucida Console" w:eastAsia="Times New Roman" w:hAnsi="Lucida Console" w:cs="Courier New"/>
+          <w:color w:val="000000"/>
+          <w:sz w:val="20"/>
+          <w:szCs w:val="20"/>
+          <w:lang w:eastAsia="en-PH"/>
+        </w:rPr>
+        <w:t xml:space="preserve">Region II  </w:t>
+      </w:r>
+      <w:r>
+        <w:rPr>
+          <w:rFonts w:ascii="Lucida Console" w:eastAsia="Times New Roman" w:hAnsi="Lucida Console" w:cs="Courier New"/>
+          <w:color w:val="000000"/>
+          <w:sz w:val="20"/>
+          <w:szCs w:val="20"/>
+          <w:lang w:eastAsia="en-PH"/>
+        </w:rPr>
+        <w:t xml:space="preserve">  </w:t>
+      </w:r>
+      <w:r>
+        <w:rPr>
+          <w:rFonts w:ascii="Lucida Console" w:eastAsia="Times New Roman" w:hAnsi="Lucida Console" w:cs="Courier New"/>
+          <w:color w:val="000000"/>
+          <w:sz w:val="20"/>
+          <w:szCs w:val="20"/>
+          <w:lang w:eastAsia="en-PH"/>
+        </w:rPr>
+        <w:t xml:space="preserve">Region III </w:t>
+      </w:r>
+    </w:p>
+    <w:p>
+      <w:pPr>
+        <w:shd w:val="clear" w:color="auto" w:fill="FFFFFF"/>
+        <w:tabs>
+          <w:tab w:val="left" w:pos="916"/>
+          <w:tab w:val="left" w:pos="1832"/>
+          <w:tab w:val="left" w:pos="2748"/>
+          <w:tab w:val="left" w:pos="3664"/>
+          <w:tab w:val="left" w:pos="4580"/>
+          <w:tab w:val="left" w:pos="5496"/>
+          <w:tab w:val="left" w:pos="6412"/>
+          <w:tab w:val="left" w:pos="7328"/>
+          <w:tab w:val="left" w:pos="8244"/>
+          <w:tab w:val="left" w:pos="9160"/>
+          <w:tab w:val="left" w:pos="10076"/>
+          <w:tab w:val="left" w:pos="10992"/>
+          <w:tab w:val="left" w:pos="11908"/>
+          <w:tab w:val="left" w:pos="12824"/>
+          <w:tab w:val="left" w:pos="13740"/>
+          <w:tab w:val="left" w:pos="14656"/>
+        </w:tabs>
+        <w:wordWrap w:val="0"/>
+        <w:spacing w:after="0" w:line="225" w:lineRule="atLeast"/>
+        <w:rPr>
+          <w:rFonts w:ascii="Lucida Console" w:eastAsia="Times New Roman" w:hAnsi="Lucida Console" w:cs="Courier New"/>
+          <w:color w:val="000000"/>
+          <w:sz w:val="20"/>
+          <w:szCs w:val="20"/>
+          <w:lang w:eastAsia="en-PH"/>
+        </w:rPr>
+      </w:pPr>
+      <w:r>
+        <w:rPr>
+          <w:rFonts w:ascii="Lucida Console" w:eastAsia="Times New Roman" w:hAnsi="Lucida Console" w:cs="Courier New"/>
+          <w:color w:val="000000"/>
+          <w:sz w:val="20"/>
+          <w:szCs w:val="20"/>
+          <w:lang w:eastAsia="en-PH"/>
+        </w:rPr>
+        <w:t xml:space="preserve">  </w:t>
+      </w:r>
+      <w:r>
+        <w:rPr>
+          <w:rFonts w:ascii="Lucida Console" w:eastAsia="Times New Roman" w:hAnsi="Lucida Console" w:cs="Courier New"/>
+          <w:color w:val="000000"/>
+          <w:sz w:val="20"/>
+          <w:szCs w:val="20"/>
+          <w:lang w:eastAsia="en-PH"/>
+        </w:rPr>
+        <w:t xml:space="preserve">33625.01    </w:t>
+      </w:r>
+      <w:r>
+        <w:rPr>
+          <w:rFonts w:ascii="Lucida Console" w:eastAsia="Times New Roman" w:hAnsi="Lucida Console" w:cs="Courier New"/>
+          <w:color w:val="000000"/>
+          <w:sz w:val="20"/>
+          <w:szCs w:val="20"/>
+          <w:lang w:eastAsia="en-PH"/>
+        </w:rPr>
+        <w:t xml:space="preserve">  </w:t>
+      </w:r>
+      <w:r>
+        <w:rPr>
+          <w:rFonts w:ascii="Lucida Console" w:eastAsia="Times New Roman" w:hAnsi="Lucida Console" w:cs="Courier New"/>
+          <w:color w:val="000000"/>
+          <w:sz w:val="20"/>
+          <w:szCs w:val="20"/>
+          <w:lang w:eastAsia="en-PH"/>
+        </w:rPr>
+        <w:t xml:space="preserve">16766.17   </w:t>
+      </w:r>
+      <w:r>
+        <w:rPr>
+          <w:rFonts w:ascii="Lucida Console" w:eastAsia="Times New Roman" w:hAnsi="Lucida Console" w:cs="Courier New"/>
+          <w:color w:val="000000"/>
+          <w:sz w:val="20"/>
+          <w:szCs w:val="20"/>
+          <w:lang w:eastAsia="en-PH"/>
+        </w:rPr>
+        <w:t xml:space="preserve">   </w:t>
+      </w:r>
+      <w:r>
+        <w:rPr>
+          <w:rFonts w:ascii="Lucida Console" w:eastAsia="Times New Roman" w:hAnsi="Lucida Console" w:cs="Courier New"/>
+          <w:color w:val="000000"/>
+          <w:sz w:val="20"/>
+          <w:szCs w:val="20"/>
+          <w:lang w:eastAsia="en-PH"/>
+        </w:rPr>
+        <w:t xml:space="preserve">123154.37    48744.00    33259.19   </w:t>
+      </w:r>
+      <w:r>
+        <w:rPr>
+          <w:rFonts w:ascii="Lucida Console" w:eastAsia="Times New Roman" w:hAnsi="Lucida Console" w:cs="Courier New"/>
+          <w:color w:val="000000"/>
+          <w:sz w:val="20"/>
+          <w:szCs w:val="20"/>
+          <w:lang w:eastAsia="en-PH"/>
+        </w:rPr>
+        <w:t xml:space="preserve">  </w:t>
+      </w:r>
+      <w:r>
+        <w:rPr>
+          <w:rFonts w:ascii="Lucida Console" w:eastAsia="Times New Roman" w:hAnsi="Lucida Console" w:cs="Courier New"/>
+          <w:color w:val="000000"/>
+          <w:sz w:val="20"/>
+          <w:szCs w:val="20"/>
+          <w:lang w:eastAsia="en-PH"/>
+        </w:rPr>
+        <w:t xml:space="preserve">106096.16 </w:t>
+      </w:r>
+    </w:p>
+    <w:p>
+      <w:pPr>
+        <w:shd w:val="clear" w:color="auto" w:fill="FFFFFF"/>
+        <w:tabs>
+          <w:tab w:val="left" w:pos="916"/>
+          <w:tab w:val="left" w:pos="1832"/>
+          <w:tab w:val="left" w:pos="2748"/>
+          <w:tab w:val="left" w:pos="3664"/>
+          <w:tab w:val="left" w:pos="4580"/>
+          <w:tab w:val="left" w:pos="5496"/>
+          <w:tab w:val="left" w:pos="6412"/>
+          <w:tab w:val="left" w:pos="7328"/>
+          <w:tab w:val="left" w:pos="8244"/>
+          <w:tab w:val="left" w:pos="9160"/>
+          <w:tab w:val="left" w:pos="10076"/>
+          <w:tab w:val="left" w:pos="10992"/>
+          <w:tab w:val="left" w:pos="11908"/>
+          <w:tab w:val="left" w:pos="12824"/>
+          <w:tab w:val="left" w:pos="13740"/>
+          <w:tab w:val="left" w:pos="14656"/>
+        </w:tabs>
+        <w:wordWrap w:val="0"/>
+        <w:spacing w:after="0" w:line="225" w:lineRule="atLeast"/>
+        <w:rPr>
+          <w:rFonts w:ascii="Lucida Console" w:eastAsia="Times New Roman" w:hAnsi="Lucida Console" w:cs="Courier New"/>
+          <w:color w:val="000000"/>
+          <w:sz w:val="20"/>
+          <w:szCs w:val="20"/>
+          <w:lang w:eastAsia="en-PH"/>
+        </w:rPr>
+      </w:pPr>
+      <w:r>
+        <w:rPr>
+          <w:rFonts w:ascii="Lucida Console" w:eastAsia="Times New Roman" w:hAnsi="Lucida Console" w:cs="Courier New"/>
+          <w:color w:val="000000"/>
+          <w:sz w:val="20"/>
+          <w:szCs w:val="20"/>
+          <w:lang w:eastAsia="en-PH"/>
+        </w:rPr>
+        <w:t xml:space="preserve">Region IV-A </w:t>
+      </w:r>
+      <w:r>
+        <w:rPr>
+          <w:rFonts w:ascii="Lucida Console" w:eastAsia="Times New Roman" w:hAnsi="Lucida Console" w:cs="Courier New"/>
+          <w:color w:val="000000"/>
+          <w:sz w:val="20"/>
+          <w:szCs w:val="20"/>
+          <w:lang w:eastAsia="en-PH"/>
+        </w:rPr>
+        <w:t xml:space="preserve">  </w:t>
+      </w:r>
+      <w:r>
+        <w:rPr>
+          <w:rFonts w:ascii="Lucida Console" w:eastAsia="Times New Roman" w:hAnsi="Lucida Console" w:cs="Courier New"/>
+          <w:color w:val="000000"/>
+          <w:sz w:val="20"/>
+          <w:szCs w:val="20"/>
+          <w:lang w:eastAsia="en-PH"/>
+        </w:rPr>
+        <w:t xml:space="preserve">Region IV-B   Region IX    Region V   </w:t>
+      </w:r>
+      <w:r>
+        <w:rPr>
+          <w:rFonts w:ascii="Lucida Console" w:eastAsia="Times New Roman" w:hAnsi="Lucida Console" w:cs="Courier New"/>
+          <w:color w:val="000000"/>
+          <w:sz w:val="20"/>
+          <w:szCs w:val="20"/>
+          <w:lang w:eastAsia="en-PH"/>
+        </w:rPr>
+        <w:t xml:space="preserve"> </w:t>
+      </w:r>
+      <w:r>
+        <w:rPr>
+          <w:rFonts w:ascii="Lucida Console" w:eastAsia="Times New Roman" w:hAnsi="Lucida Console" w:cs="Courier New"/>
+          <w:color w:val="000000"/>
+          <w:sz w:val="20"/>
+          <w:szCs w:val="20"/>
+          <w:lang w:eastAsia="en-PH"/>
+        </w:rPr>
+        <w:t xml:space="preserve">Region VI  </w:t>
+      </w:r>
+      <w:r>
+        <w:rPr>
+          <w:rFonts w:ascii="Lucida Console" w:eastAsia="Times New Roman" w:hAnsi="Lucida Console" w:cs="Courier New"/>
+          <w:color w:val="000000"/>
+          <w:sz w:val="20"/>
+          <w:szCs w:val="20"/>
+          <w:lang w:eastAsia="en-PH"/>
+        </w:rPr>
+        <w:t xml:space="preserve">  </w:t>
+      </w:r>
+      <w:r>
+        <w:rPr>
+          <w:rFonts w:ascii="Lucida Console" w:eastAsia="Times New Roman" w:hAnsi="Lucida Console" w:cs="Courier New"/>
+          <w:color w:val="000000"/>
+          <w:sz w:val="20"/>
+          <w:szCs w:val="20"/>
+          <w:lang w:eastAsia="en-PH"/>
+        </w:rPr>
+        <w:t xml:space="preserve">Region VII </w:t>
+      </w:r>
+    </w:p>
+    <w:p>
+      <w:pPr>
+        <w:shd w:val="clear" w:color="auto" w:fill="FFFFFF"/>
+        <w:tabs>
+          <w:tab w:val="left" w:pos="916"/>
+          <w:tab w:val="left" w:pos="1832"/>
+          <w:tab w:val="left" w:pos="2748"/>
+          <w:tab w:val="left" w:pos="3664"/>
+          <w:tab w:val="left" w:pos="4580"/>
+          <w:tab w:val="left" w:pos="5496"/>
+          <w:tab w:val="left" w:pos="6412"/>
+          <w:tab w:val="left" w:pos="7328"/>
+          <w:tab w:val="left" w:pos="8244"/>
+          <w:tab w:val="left" w:pos="9160"/>
+          <w:tab w:val="left" w:pos="10076"/>
+          <w:tab w:val="left" w:pos="10992"/>
+          <w:tab w:val="left" w:pos="11908"/>
+          <w:tab w:val="left" w:pos="12824"/>
+          <w:tab w:val="left" w:pos="13740"/>
+          <w:tab w:val="left" w:pos="14656"/>
+        </w:tabs>
+        <w:wordWrap w:val="0"/>
+        <w:spacing w:after="0" w:line="225" w:lineRule="atLeast"/>
+        <w:rPr>
+          <w:rFonts w:ascii="Lucida Console" w:eastAsia="Times New Roman" w:hAnsi="Lucida Console" w:cs="Courier New"/>
+          <w:color w:val="000000"/>
+          <w:sz w:val="20"/>
+          <w:szCs w:val="20"/>
+          <w:lang w:eastAsia="en-PH"/>
+        </w:rPr>
+      </w:pPr>
+      <w:r>
+        <w:rPr>
+          <w:rFonts w:ascii="Lucida Console" w:eastAsia="Times New Roman" w:hAnsi="Lucida Console" w:cs="Courier New"/>
+          <w:color w:val="000000"/>
+          <w:sz w:val="20"/>
+          <w:szCs w:val="20"/>
+          <w:lang w:eastAsia="en-PH"/>
+        </w:rPr>
+        <w:t xml:space="preserve">  134589.67    </w:t>
+      </w:r>
+      <w:r>
+        <w:rPr>
+          <w:rFonts w:ascii="Lucida Console" w:eastAsia="Times New Roman" w:hAnsi="Lucida Console" w:cs="Courier New"/>
+          <w:color w:val="000000"/>
+          <w:sz w:val="20"/>
+          <w:szCs w:val="20"/>
+          <w:lang w:eastAsia="en-PH"/>
+        </w:rPr>
+        <w:t xml:space="preserve"> </w:t>
+      </w:r>
+      <w:r>
+        <w:rPr>
+          <w:rFonts w:ascii="Lucida Console" w:eastAsia="Times New Roman" w:hAnsi="Lucida Console" w:cs="Courier New"/>
+          <w:color w:val="000000"/>
+          <w:sz w:val="20"/>
+          <w:szCs w:val="20"/>
+          <w:lang w:eastAsia="en-PH"/>
+        </w:rPr>
+        <w:t xml:space="preserve">28510.28    </w:t>
+      </w:r>
+      <w:r>
+        <w:rPr>
+          <w:rFonts w:ascii="Lucida Console" w:eastAsia="Times New Roman" w:hAnsi="Lucida Console" w:cs="Courier New"/>
+          <w:color w:val="000000"/>
+          <w:sz w:val="20"/>
+          <w:szCs w:val="20"/>
+          <w:lang w:eastAsia="en-PH"/>
+        </w:rPr>
+        <w:t xml:space="preserve">  </w:t>
+      </w:r>
+      <w:r>
+        <w:rPr>
+          <w:rFonts w:ascii="Lucida Console" w:eastAsia="Times New Roman" w:hAnsi="Lucida Console" w:cs="Courier New"/>
+          <w:color w:val="000000"/>
+          <w:sz w:val="20"/>
+          <w:szCs w:val="20"/>
+          <w:lang w:eastAsia="en-PH"/>
+        </w:rPr>
+        <w:t xml:space="preserve">35456.10    </w:t>
+      </w:r>
+      <w:r>
+        <w:rPr>
+          <w:rFonts w:ascii="Lucida Console" w:eastAsia="Times New Roman" w:hAnsi="Lucida Console" w:cs="Courier New"/>
+          <w:color w:val="000000"/>
+          <w:sz w:val="20"/>
+          <w:szCs w:val="20"/>
+          <w:lang w:eastAsia="en-PH"/>
+        </w:rPr>
+        <w:t xml:space="preserve"> </w:t>
+      </w:r>
+      <w:r>
+        <w:rPr>
+          <w:rFonts w:ascii="Lucida Console" w:eastAsia="Times New Roman" w:hAnsi="Lucida Console" w:cs="Courier New"/>
+          <w:color w:val="000000"/>
+          <w:sz w:val="20"/>
+          <w:szCs w:val="20"/>
+          <w:lang w:eastAsia="en-PH"/>
+        </w:rPr>
+        <w:t xml:space="preserve">55919.11    73091.53    </w:t>
+      </w:r>
+      <w:r>
+        <w:rPr>
+          <w:rFonts w:ascii="Lucida Console" w:eastAsia="Times New Roman" w:hAnsi="Lucida Console" w:cs="Courier New"/>
+          <w:color w:val="000000"/>
+          <w:sz w:val="20"/>
+          <w:szCs w:val="20"/>
+          <w:lang w:eastAsia="en-PH"/>
+        </w:rPr>
+        <w:t xml:space="preserve"> </w:t>
+      </w:r>
+      <w:r>
+        <w:rPr>
+          <w:rFonts w:ascii="Lucida Console" w:eastAsia="Times New Roman" w:hAnsi="Lucida Console" w:cs="Courier New"/>
+          <w:color w:val="000000"/>
+          <w:sz w:val="20"/>
+          <w:szCs w:val="20"/>
+          <w:lang w:eastAsia="en-PH"/>
+        </w:rPr>
+        <w:t xml:space="preserve">70609.03 </w:t>
+      </w:r>
+    </w:p>
+    <w:p>
+      <w:pPr>
+        <w:shd w:val="clear" w:color="auto" w:fill="FFFFFF"/>
+        <w:tabs>
+          <w:tab w:val="left" w:pos="916"/>
+          <w:tab w:val="left" w:pos="1832"/>
+          <w:tab w:val="left" w:pos="2748"/>
+          <w:tab w:val="left" w:pos="3664"/>
+          <w:tab w:val="left" w:pos="4580"/>
+          <w:tab w:val="left" w:pos="5496"/>
+          <w:tab w:val="left" w:pos="6412"/>
+          <w:tab w:val="left" w:pos="7328"/>
+          <w:tab w:val="left" w:pos="8244"/>
+          <w:tab w:val="left" w:pos="9160"/>
+          <w:tab w:val="left" w:pos="10076"/>
+          <w:tab w:val="left" w:pos="10992"/>
+          <w:tab w:val="left" w:pos="11908"/>
+          <w:tab w:val="left" w:pos="12824"/>
+          <w:tab w:val="left" w:pos="13740"/>
+          <w:tab w:val="left" w:pos="14656"/>
+        </w:tabs>
+        <w:wordWrap w:val="0"/>
+        <w:spacing w:after="0" w:line="225" w:lineRule="atLeast"/>
+        <w:rPr>
+          <w:rFonts w:ascii="Lucida Console" w:eastAsia="Times New Roman" w:hAnsi="Lucida Console" w:cs="Courier New"/>
+          <w:color w:val="000000"/>
+          <w:sz w:val="20"/>
+          <w:szCs w:val="20"/>
+          <w:lang w:eastAsia="en-PH"/>
+        </w:rPr>
+      </w:pPr>
+      <w:r>
+        <w:rPr>
+          <w:rFonts w:ascii="Lucida Console" w:eastAsia="Times New Roman" w:hAnsi="Lucida Console" w:cs="Courier New"/>
+          <w:color w:val="000000"/>
+          <w:sz w:val="20"/>
+          <w:szCs w:val="20"/>
+          <w:lang w:eastAsia="en-PH"/>
+        </w:rPr>
+        <w:t xml:space="preserve">Region VIII   </w:t>
+      </w:r>
+      <w:r>
+        <w:rPr>
+          <w:rFonts w:ascii="Lucida Console" w:eastAsia="Times New Roman" w:hAnsi="Lucida Console" w:cs="Courier New"/>
+          <w:color w:val="000000"/>
+          <w:sz w:val="20"/>
+          <w:szCs w:val="20"/>
+          <w:lang w:eastAsia="en-PH"/>
+        </w:rPr>
+        <w:t xml:space="preserve">Region X   </w:t>
+      </w:r>
+      <w:r>
+        <w:rPr>
+          <w:rFonts w:ascii="Lucida Console" w:eastAsia="Times New Roman" w:hAnsi="Lucida Console" w:cs="Courier New"/>
+          <w:color w:val="000000"/>
+          <w:sz w:val="20"/>
+          <w:szCs w:val="20"/>
+          <w:lang w:eastAsia="en-PH"/>
+        </w:rPr>
+        <w:t xml:space="preserve">   </w:t>
+      </w:r>
+      <w:r>
+        <w:rPr>
+          <w:rFonts w:ascii="Lucida Console" w:eastAsia="Times New Roman" w:hAnsi="Lucida Console" w:cs="Courier New"/>
+          <w:color w:val="000000"/>
+          <w:sz w:val="20"/>
+          <w:szCs w:val="20"/>
+          <w:lang w:eastAsia="en-PH"/>
+        </w:rPr>
+        <w:t xml:space="preserve">Region XI  </w:t>
+      </w:r>
+      <w:r>
+        <w:rPr>
+          <w:rFonts w:ascii="Lucida Console" w:eastAsia="Times New Roman" w:hAnsi="Lucida Console" w:cs="Courier New"/>
+          <w:color w:val="000000"/>
+          <w:sz w:val="20"/>
+          <w:szCs w:val="20"/>
+          <w:lang w:eastAsia="en-PH"/>
+        </w:rPr>
+        <w:t xml:space="preserve">  </w:t>
+      </w:r>
+      <w:r>
+        <w:rPr>
+          <w:rFonts w:ascii="Lucida Console" w:eastAsia="Times New Roman" w:hAnsi="Lucida Console" w:cs="Courier New"/>
+          <w:color w:val="000000"/>
+          <w:sz w:val="20"/>
+          <w:szCs w:val="20"/>
+          <w:lang w:eastAsia="en-PH"/>
+        </w:rPr>
+        <w:t xml:space="preserve">Region XII </w:t>
+      </w:r>
+      <w:r>
+        <w:rPr>
+          <w:rFonts w:ascii="Lucida Console" w:eastAsia="Times New Roman" w:hAnsi="Lucida Console" w:cs="Courier New"/>
+          <w:color w:val="000000"/>
+          <w:sz w:val="20"/>
+          <w:szCs w:val="20"/>
+          <w:lang w:eastAsia="en-PH"/>
+        </w:rPr>
+        <w:t xml:space="preserve"> </w:t>
+      </w:r>
+      <w:r>
+        <w:rPr>
+          <w:rFonts w:ascii="Lucida Console" w:eastAsia="Times New Roman" w:hAnsi="Lucida Console" w:cs="Courier New"/>
+          <w:color w:val="000000"/>
+          <w:sz w:val="20"/>
+          <w:szCs w:val="20"/>
+          <w:lang w:eastAsia="en-PH"/>
+        </w:rPr>
+        <w:t xml:space="preserve">Region XIII </w:t>
+      </w:r>
+    </w:p>
+    <w:p>
+      <w:pPr>
+        <w:shd w:val="clear" w:color="auto" w:fill="FFFFFF"/>
+        <w:tabs>
+          <w:tab w:val="left" w:pos="916"/>
+          <w:tab w:val="left" w:pos="1832"/>
+          <w:tab w:val="left" w:pos="2748"/>
+          <w:tab w:val="left" w:pos="3664"/>
+          <w:tab w:val="left" w:pos="4580"/>
+          <w:tab w:val="left" w:pos="5496"/>
+          <w:tab w:val="left" w:pos="6412"/>
+          <w:tab w:val="left" w:pos="7328"/>
+          <w:tab w:val="left" w:pos="8244"/>
+          <w:tab w:val="left" w:pos="9160"/>
+          <w:tab w:val="left" w:pos="10076"/>
+          <w:tab w:val="left" w:pos="10992"/>
+          <w:tab w:val="left" w:pos="11908"/>
+          <w:tab w:val="left" w:pos="12824"/>
+          <w:tab w:val="left" w:pos="13740"/>
+          <w:tab w:val="left" w:pos="14656"/>
+        </w:tabs>
+        <w:wordWrap w:val="0"/>
+        <w:spacing w:after="0" w:line="225" w:lineRule="atLeast"/>
+        <w:rPr>
+          <w:rFonts w:ascii="Lucida Console" w:eastAsia="Times New Roman" w:hAnsi="Lucida Console" w:cs="Courier New"/>
+          <w:color w:val="000000"/>
+          <w:sz w:val="20"/>
+          <w:szCs w:val="20"/>
+          <w:lang w:eastAsia="en-PH"/>
+        </w:rPr>
+      </w:pPr>
+      <w:r>
+        <w:rPr>
+          <w:rFonts w:ascii="Lucida Console" w:eastAsia="Times New Roman" w:hAnsi="Lucida Console" w:cs="Courier New"/>
+          <w:color w:val="000000"/>
+          <w:sz w:val="20"/>
+          <w:szCs w:val="20"/>
+          <w:lang w:eastAsia="en-PH"/>
+        </w:rPr>
+        <w:t xml:space="preserve">  </w:t>
+      </w:r>
+      <w:r>
+        <w:rPr>
+          <w:rFonts w:ascii="Lucida Console" w:eastAsia="Times New Roman" w:hAnsi="Lucida Console" w:cs="Courier New"/>
+          <w:color w:val="000000"/>
+          <w:sz w:val="20"/>
+          <w:szCs w:val="20"/>
+          <w:lang w:eastAsia="en-PH"/>
+        </w:rPr>
+        <w:t xml:space="preserve">42146.33    </w:t>
+      </w:r>
+      <w:r>
+        <w:rPr>
+          <w:rFonts w:ascii="Lucida Console" w:eastAsia="Times New Roman" w:hAnsi="Lucida Console" w:cs="Courier New"/>
+          <w:color w:val="000000"/>
+          <w:sz w:val="20"/>
+          <w:szCs w:val="20"/>
+          <w:lang w:eastAsia="en-PH"/>
+        </w:rPr>
+        <w:t xml:space="preserve">  </w:t>
+      </w:r>
+      <w:r>
+        <w:rPr>
+          <w:rFonts w:ascii="Lucida Console" w:eastAsia="Times New Roman" w:hAnsi="Lucida Console" w:cs="Courier New"/>
+          <w:color w:val="000000"/>
+          <w:sz w:val="20"/>
+          <w:szCs w:val="20"/>
+          <w:lang w:eastAsia="en-PH"/>
+        </w:rPr>
+        <w:t xml:space="preserve">44896.14    </w:t>
+      </w:r>
+      <w:r>
+        <w:rPr>
+          <w:rFonts w:ascii="Lucida Console" w:eastAsia="Times New Roman" w:hAnsi="Lucida Console" w:cs="Courier New"/>
+          <w:color w:val="000000"/>
+          <w:sz w:val="20"/>
+          <w:szCs w:val="20"/>
+          <w:lang w:eastAsia="en-PH"/>
+        </w:rPr>
+        <w:t xml:space="preserve">  </w:t>
+      </w:r>
+      <w:r>
+        <w:rPr>
+          <w:rFonts w:ascii="Lucida Console" w:eastAsia="Times New Roman" w:hAnsi="Lucida Console" w:cs="Courier New"/>
+          <w:color w:val="000000"/>
+          <w:sz w:val="20"/>
+          <w:szCs w:val="20"/>
+          <w:lang w:eastAsia="en-PH"/>
+        </w:rPr>
+        <w:t xml:space="preserve">46600.27    </w:t>
+      </w:r>
+      <w:r>
+        <w:rPr>
+          <w:rFonts w:ascii="Lucida Console" w:eastAsia="Times New Roman" w:hAnsi="Lucida Console" w:cs="Courier New"/>
+          <w:color w:val="000000"/>
+          <w:sz w:val="20"/>
+          <w:szCs w:val="20"/>
+          <w:lang w:eastAsia="en-PH"/>
+        </w:rPr>
+        <w:t xml:space="preserve"> </w:t>
+      </w:r>
+      <w:r>
+        <w:rPr>
+          <w:rFonts w:ascii="Lucida Console" w:eastAsia="Times New Roman" w:hAnsi="Lucida Console" w:cs="Courier New"/>
+          <w:color w:val="000000"/>
+          <w:sz w:val="20"/>
+          <w:szCs w:val="20"/>
+          <w:lang w:eastAsia="en-PH"/>
+        </w:rPr>
+        <w:t>43306.22    25074.10</w:t>
+      </w:r>
+    </w:p>
+    <w:p>
+      <w:pPr>
+        <w:shd w:val="clear" w:color="auto" w:fill="FFFFFF"/>
+        <w:tabs>
+          <w:tab w:val="left" w:pos="916"/>
+          <w:tab w:val="left" w:pos="1832"/>
+          <w:tab w:val="left" w:pos="2748"/>
+          <w:tab w:val="left" w:pos="3664"/>
+          <w:tab w:val="left" w:pos="4580"/>
+          <w:tab w:val="left" w:pos="5496"/>
+          <w:tab w:val="left" w:pos="6412"/>
+          <w:tab w:val="left" w:pos="7328"/>
+          <w:tab w:val="left" w:pos="8244"/>
+          <w:tab w:val="left" w:pos="9160"/>
+          <w:tab w:val="left" w:pos="10076"/>
+          <w:tab w:val="left" w:pos="10992"/>
+          <w:tab w:val="left" w:pos="11908"/>
+          <w:tab w:val="left" w:pos="12824"/>
+          <w:tab w:val="left" w:pos="13740"/>
+          <w:tab w:val="left" w:pos="14656"/>
+        </w:tabs>
+        <w:wordWrap w:val="0"/>
+        <w:spacing w:after="0" w:line="225" w:lineRule="atLeast"/>
+        <w:rPr>
+          <w:rFonts w:ascii="Lucida Console" w:eastAsia="Times New Roman" w:hAnsi="Lucida Console" w:cs="Courier New"/>
+          <w:color w:val="0000FF"/>
+          <w:sz w:val="20"/>
+          <w:szCs w:val="20"/>
+          <w:lang w:eastAsia="en-PH"/>
+        </w:rPr>
+      </w:pPr>
     </w:p>
     <w:p>
       <w:pPr>

</xml_diff>

<commit_message>
edited Poverty Incidence Among Pop Per Reg
</commit_message>
<xml_diff>
--- a/Documentation/Final Documents.docx
+++ b/Documentation/Final Documents.docx
@@ -3916,8 +3916,6 @@
         </w:rPr>
         <w:t>The region that has highest population as of 2012 is in Region IV-A or CALABARZON, to be exact, it has 13,458,967. (Data below are rounded-off to hundreds for better view of data in graph.) This data will help us determine if percentage of poverty is related to the number of population by region.</w:t>
       </w:r>
-      <w:bookmarkStart w:id="3" w:name="_GoBack"/>
-      <w:bookmarkEnd w:id="3"/>
     </w:p>
     <w:p>
       <w:pPr>
@@ -3931,7 +3929,7 @@
           <w:szCs w:val="28"/>
         </w:rPr>
       </w:pPr>
-      <w:bookmarkStart w:id="4" w:name="_Toc478121762"/>
+      <w:bookmarkStart w:id="3" w:name="_Toc478121762"/>
       <w:r>
         <w:rPr>
           <w:rFonts w:ascii="Arial" w:hAnsi="Arial" w:cs="Arial"/>
@@ -3950,7 +3948,7 @@
         </w:rPr>
         <w:t xml:space="preserve"> – Renzo</w:t>
       </w:r>
-      <w:bookmarkEnd w:id="4"/>
+      <w:bookmarkEnd w:id="3"/>
       <w:r>
         <w:rPr>
           <w:rFonts w:ascii="Arial" w:hAnsi="Arial" w:cs="Arial"/>
@@ -5870,6 +5868,38 @@
         <w:spacing w:after="0" w:line="225" w:lineRule="atLeast"/>
         <w:rPr>
           <w:rFonts w:ascii="Lucida Console" w:eastAsia="Times New Roman" w:hAnsi="Lucida Console" w:cs="Courier New"/>
+          <w:color w:val="0000FF"/>
+          <w:sz w:val="20"/>
+          <w:szCs w:val="20"/>
+          <w:lang w:eastAsia="en-PH"/>
+        </w:rPr>
+      </w:pPr>
+    </w:p>
+    <w:p>
+      <w:pPr>
+        <w:shd w:val="clear" w:color="auto" w:fill="FFFFFF"/>
+        <w:tabs>
+          <w:tab w:val="left" w:pos="916"/>
+          <w:tab w:val="left" w:pos="1832"/>
+          <w:tab w:val="left" w:pos="2748"/>
+          <w:tab w:val="left" w:pos="3664"/>
+          <w:tab w:val="left" w:pos="4580"/>
+          <w:tab w:val="left" w:pos="5496"/>
+          <w:tab w:val="left" w:pos="6412"/>
+          <w:tab w:val="left" w:pos="7328"/>
+          <w:tab w:val="left" w:pos="8244"/>
+          <w:tab w:val="left" w:pos="9160"/>
+          <w:tab w:val="left" w:pos="10076"/>
+          <w:tab w:val="left" w:pos="10992"/>
+          <w:tab w:val="left" w:pos="11908"/>
+          <w:tab w:val="left" w:pos="12824"/>
+          <w:tab w:val="left" w:pos="13740"/>
+          <w:tab w:val="left" w:pos="14656"/>
+        </w:tabs>
+        <w:wordWrap w:val="0"/>
+        <w:spacing w:after="0" w:line="225" w:lineRule="atLeast"/>
+        <w:rPr>
+          <w:rFonts w:ascii="Lucida Console" w:eastAsia="Times New Roman" w:hAnsi="Lucida Console" w:cs="Courier New"/>
           <w:color w:val="000000"/>
           <w:sz w:val="20"/>
           <w:szCs w:val="20"/>
@@ -6626,6 +6656,38 @@
         <w:spacing w:after="0" w:line="225" w:lineRule="atLeast"/>
         <w:rPr>
           <w:rFonts w:ascii="Lucida Console" w:eastAsia="Times New Roman" w:hAnsi="Lucida Console" w:cs="Courier New"/>
+          <w:color w:val="000000"/>
+          <w:sz w:val="20"/>
+          <w:szCs w:val="20"/>
+          <w:lang w:eastAsia="en-PH"/>
+        </w:rPr>
+      </w:pPr>
+    </w:p>
+    <w:p>
+      <w:pPr>
+        <w:shd w:val="clear" w:color="auto" w:fill="FFFFFF"/>
+        <w:tabs>
+          <w:tab w:val="left" w:pos="916"/>
+          <w:tab w:val="left" w:pos="1832"/>
+          <w:tab w:val="left" w:pos="2748"/>
+          <w:tab w:val="left" w:pos="3664"/>
+          <w:tab w:val="left" w:pos="4580"/>
+          <w:tab w:val="left" w:pos="5496"/>
+          <w:tab w:val="left" w:pos="6412"/>
+          <w:tab w:val="left" w:pos="7328"/>
+          <w:tab w:val="left" w:pos="8244"/>
+          <w:tab w:val="left" w:pos="9160"/>
+          <w:tab w:val="left" w:pos="10076"/>
+          <w:tab w:val="left" w:pos="10992"/>
+          <w:tab w:val="left" w:pos="11908"/>
+          <w:tab w:val="left" w:pos="12824"/>
+          <w:tab w:val="left" w:pos="13740"/>
+          <w:tab w:val="left" w:pos="14656"/>
+        </w:tabs>
+        <w:wordWrap w:val="0"/>
+        <w:spacing w:after="0" w:line="225" w:lineRule="atLeast"/>
+        <w:rPr>
+          <w:rFonts w:ascii="Lucida Console" w:eastAsia="Times New Roman" w:hAnsi="Lucida Console" w:cs="Courier New"/>
           <w:color w:val="0000FF"/>
           <w:sz w:val="20"/>
           <w:szCs w:val="20"/>
@@ -6640,74 +6702,41 @@
           <w:szCs w:val="20"/>
           <w:lang w:eastAsia="en-PH"/>
         </w:rPr>
-        <w:t>&gt; barchart(t7[,1],col="black")</w:t>
-      </w:r>
-    </w:p>
-    <w:p>
-      <w:pPr>
-        <w:shd w:val="clear" w:color="auto" w:fill="FFFFFF"/>
-        <w:tabs>
-          <w:tab w:val="left" w:pos="916"/>
-          <w:tab w:val="left" w:pos="1832"/>
-          <w:tab w:val="left" w:pos="2748"/>
-          <w:tab w:val="left" w:pos="3664"/>
-          <w:tab w:val="left" w:pos="4580"/>
-          <w:tab w:val="left" w:pos="5496"/>
-          <w:tab w:val="left" w:pos="6412"/>
-          <w:tab w:val="left" w:pos="7328"/>
-          <w:tab w:val="left" w:pos="8244"/>
-          <w:tab w:val="left" w:pos="9160"/>
-          <w:tab w:val="left" w:pos="10076"/>
-          <w:tab w:val="left" w:pos="10992"/>
-          <w:tab w:val="left" w:pos="11908"/>
-          <w:tab w:val="left" w:pos="12824"/>
-          <w:tab w:val="left" w:pos="13740"/>
-          <w:tab w:val="left" w:pos="14656"/>
-        </w:tabs>
-        <w:wordWrap w:val="0"/>
-        <w:spacing w:after="0" w:line="225" w:lineRule="atLeast"/>
-        <w:rPr>
-          <w:rFonts w:ascii="Lucida Console" w:eastAsia="Times New Roman" w:hAnsi="Lucida Console" w:cs="Courier New"/>
-          <w:color w:val="C5060B"/>
-          <w:sz w:val="20"/>
-          <w:szCs w:val="20"/>
-          <w:lang w:eastAsia="en-PH"/>
-        </w:rPr>
-      </w:pPr>
-      <w:r>
-        <w:rPr>
-          <w:rFonts w:ascii="Lucida Console" w:eastAsia="Times New Roman" w:hAnsi="Lucida Console" w:cs="Courier New"/>
-          <w:color w:val="C5060B"/>
-          <w:sz w:val="20"/>
-          <w:szCs w:val="20"/>
-          <w:lang w:eastAsia="en-PH"/>
-        </w:rPr>
-        <w:t>Error: could not find function "barchart"</w:t>
-      </w:r>
-    </w:p>
-    <w:p>
-      <w:pPr>
-        <w:shd w:val="clear" w:color="auto" w:fill="FFFFFF"/>
-        <w:tabs>
-          <w:tab w:val="left" w:pos="916"/>
-          <w:tab w:val="left" w:pos="1832"/>
-          <w:tab w:val="left" w:pos="2748"/>
-          <w:tab w:val="left" w:pos="3664"/>
-          <w:tab w:val="left" w:pos="4580"/>
-          <w:tab w:val="left" w:pos="5496"/>
-          <w:tab w:val="left" w:pos="6412"/>
-          <w:tab w:val="left" w:pos="7328"/>
-          <w:tab w:val="left" w:pos="8244"/>
-          <w:tab w:val="left" w:pos="9160"/>
-          <w:tab w:val="left" w:pos="10076"/>
-          <w:tab w:val="left" w:pos="10992"/>
-          <w:tab w:val="left" w:pos="11908"/>
-          <w:tab w:val="left" w:pos="12824"/>
-          <w:tab w:val="left" w:pos="13740"/>
-          <w:tab w:val="left" w:pos="14656"/>
-        </w:tabs>
-        <w:wordWrap w:val="0"/>
-        <w:spacing w:after="0" w:line="225" w:lineRule="atLeast"/>
+        <w:t>&gt; library(lattice)</w:t>
+      </w:r>
+    </w:p>
+    <w:p>
+      <w:pPr>
+        <w:shd w:val="clear" w:color="auto" w:fill="FFFFFF"/>
+        <w:tabs>
+          <w:tab w:val="left" w:pos="916"/>
+          <w:tab w:val="left" w:pos="1832"/>
+          <w:tab w:val="left" w:pos="2748"/>
+          <w:tab w:val="left" w:pos="3664"/>
+          <w:tab w:val="left" w:pos="4580"/>
+          <w:tab w:val="left" w:pos="5496"/>
+          <w:tab w:val="left" w:pos="6412"/>
+          <w:tab w:val="left" w:pos="7328"/>
+          <w:tab w:val="left" w:pos="8244"/>
+          <w:tab w:val="left" w:pos="9160"/>
+          <w:tab w:val="left" w:pos="10076"/>
+          <w:tab w:val="left" w:pos="10992"/>
+          <w:tab w:val="left" w:pos="11908"/>
+          <w:tab w:val="left" w:pos="12824"/>
+          <w:tab w:val="left" w:pos="13740"/>
+          <w:tab w:val="left" w:pos="14656"/>
+        </w:tabs>
+        <w:wordWrap w:val="0"/>
+        <w:spacing w:after="0" w:line="225" w:lineRule="atLeast"/>
+        <w:rPr>
+          <w:rFonts w:ascii="Lucida Console" w:eastAsia="Times New Roman" w:hAnsi="Lucida Console" w:cs="Courier New"/>
+          <w:color w:val="000000"/>
+          <w:sz w:val="20"/>
+          <w:szCs w:val="20"/>
+          <w:lang w:eastAsia="en-PH"/>
+        </w:rPr>
+      </w:pPr>
+      <w:r>
         <w:rPr>
           <w:rFonts w:ascii="Lucida Console" w:eastAsia="Times New Roman" w:hAnsi="Lucida Console" w:cs="Courier New"/>
           <w:color w:val="0000FF"/>
@@ -6715,6 +6744,39 @@
           <w:szCs w:val="20"/>
           <w:lang w:eastAsia="en-PH"/>
         </w:rPr>
+        <w:t>&gt; colors &lt;- c("mediumvioletred","lightcoral","blueviolet","cornflowerblue","darkcyan","darkmagenta","darkred","darkslategray","lawngreen","tan","yellow","saddlebrown","tomato","rosybrown","burlywood","olivedrab1","plum")</w:t>
+      </w:r>
+    </w:p>
+    <w:p>
+      <w:pPr>
+        <w:shd w:val="clear" w:color="auto" w:fill="FFFFFF"/>
+        <w:tabs>
+          <w:tab w:val="left" w:pos="916"/>
+          <w:tab w:val="left" w:pos="1832"/>
+          <w:tab w:val="left" w:pos="2748"/>
+          <w:tab w:val="left" w:pos="3664"/>
+          <w:tab w:val="left" w:pos="4580"/>
+          <w:tab w:val="left" w:pos="5496"/>
+          <w:tab w:val="left" w:pos="6412"/>
+          <w:tab w:val="left" w:pos="7328"/>
+          <w:tab w:val="left" w:pos="8244"/>
+          <w:tab w:val="left" w:pos="9160"/>
+          <w:tab w:val="left" w:pos="10076"/>
+          <w:tab w:val="left" w:pos="10992"/>
+          <w:tab w:val="left" w:pos="11908"/>
+          <w:tab w:val="left" w:pos="12824"/>
+          <w:tab w:val="left" w:pos="13740"/>
+          <w:tab w:val="left" w:pos="14656"/>
+        </w:tabs>
+        <w:wordWrap w:val="0"/>
+        <w:spacing w:after="0" w:line="225" w:lineRule="atLeast"/>
+        <w:rPr>
+          <w:rFonts w:ascii="Lucida Console" w:eastAsia="Times New Roman" w:hAnsi="Lucida Console" w:cs="Courier New"/>
+          <w:color w:val="000000"/>
+          <w:sz w:val="20"/>
+          <w:szCs w:val="20"/>
+          <w:lang w:eastAsia="en-PH"/>
+        </w:rPr>
       </w:pPr>
       <w:r>
         <w:rPr>
@@ -6724,7 +6786,7 @@
           <w:szCs w:val="20"/>
           <w:lang w:eastAsia="en-PH"/>
         </w:rPr>
-        <w:t>&gt; library(lattice)</w:t>
+        <w:t>&gt; barchart(t7[,1],col=colors)</w:t>
       </w:r>
     </w:p>
     <w:p>
@@ -6760,124 +6822,22 @@
       </w:pPr>
       <w:r>
         <w:rPr>
-          <w:rFonts w:ascii="Lucida Console" w:eastAsia="Times New Roman" w:hAnsi="Lucida Console" w:cs="Courier New"/>
-          <w:color w:val="0000FF"/>
-          <w:sz w:val="20"/>
-          <w:szCs w:val="20"/>
-          <w:lang w:eastAsia="en-PH"/>
-        </w:rPr>
-        <w:t>&gt; barchart(t7[,1],col="black")</w:t>
-      </w:r>
-    </w:p>
-    <w:p>
-      <w:pPr>
-        <w:shd w:val="clear" w:color="auto" w:fill="FFFFFF"/>
-        <w:tabs>
-          <w:tab w:val="left" w:pos="916"/>
-          <w:tab w:val="left" w:pos="1832"/>
-          <w:tab w:val="left" w:pos="2748"/>
-          <w:tab w:val="left" w:pos="3664"/>
-          <w:tab w:val="left" w:pos="4580"/>
-          <w:tab w:val="left" w:pos="5496"/>
-          <w:tab w:val="left" w:pos="6412"/>
-          <w:tab w:val="left" w:pos="7328"/>
-          <w:tab w:val="left" w:pos="8244"/>
-          <w:tab w:val="left" w:pos="9160"/>
-          <w:tab w:val="left" w:pos="10076"/>
-          <w:tab w:val="left" w:pos="10992"/>
-          <w:tab w:val="left" w:pos="11908"/>
-          <w:tab w:val="left" w:pos="12824"/>
-          <w:tab w:val="left" w:pos="13740"/>
-          <w:tab w:val="left" w:pos="14656"/>
-        </w:tabs>
-        <w:wordWrap w:val="0"/>
-        <w:spacing w:after="0" w:line="225" w:lineRule="atLeast"/>
-        <w:rPr>
-          <w:rFonts w:ascii="Lucida Console" w:eastAsia="Times New Roman" w:hAnsi="Lucida Console" w:cs="Courier New"/>
-          <w:color w:val="0000FF"/>
-          <w:sz w:val="20"/>
-          <w:szCs w:val="20"/>
-          <w:lang w:eastAsia="en-PH"/>
-        </w:rPr>
-      </w:pPr>
-    </w:p>
-    <w:p>
-      <w:pPr>
-        <w:shd w:val="clear" w:color="auto" w:fill="FFFFFF"/>
-        <w:tabs>
-          <w:tab w:val="left" w:pos="916"/>
-          <w:tab w:val="left" w:pos="1832"/>
-          <w:tab w:val="left" w:pos="2748"/>
-          <w:tab w:val="left" w:pos="3664"/>
-          <w:tab w:val="left" w:pos="4580"/>
-          <w:tab w:val="left" w:pos="5496"/>
-          <w:tab w:val="left" w:pos="6412"/>
-          <w:tab w:val="left" w:pos="7328"/>
-          <w:tab w:val="left" w:pos="8244"/>
-          <w:tab w:val="left" w:pos="9160"/>
-          <w:tab w:val="left" w:pos="10076"/>
-          <w:tab w:val="left" w:pos="10992"/>
-          <w:tab w:val="left" w:pos="11908"/>
-          <w:tab w:val="left" w:pos="12824"/>
-          <w:tab w:val="left" w:pos="13740"/>
-          <w:tab w:val="left" w:pos="14656"/>
-        </w:tabs>
-        <w:wordWrap w:val="0"/>
-        <w:spacing w:after="0" w:line="225" w:lineRule="atLeast"/>
-        <w:rPr>
-          <w:rFonts w:ascii="Lucida Console" w:eastAsia="Times New Roman" w:hAnsi="Lucida Console" w:cs="Courier New"/>
-          <w:color w:val="0000FF"/>
-          <w:sz w:val="20"/>
-          <w:szCs w:val="20"/>
-          <w:lang w:eastAsia="en-PH"/>
-        </w:rPr>
-      </w:pPr>
-    </w:p>
-    <w:p>
-      <w:pPr>
-        <w:shd w:val="clear" w:color="auto" w:fill="FFFFFF"/>
-        <w:tabs>
-          <w:tab w:val="left" w:pos="916"/>
-          <w:tab w:val="left" w:pos="1832"/>
-          <w:tab w:val="left" w:pos="2748"/>
-          <w:tab w:val="left" w:pos="3664"/>
-          <w:tab w:val="left" w:pos="4580"/>
-          <w:tab w:val="left" w:pos="5496"/>
-          <w:tab w:val="left" w:pos="6412"/>
-          <w:tab w:val="left" w:pos="7328"/>
-          <w:tab w:val="left" w:pos="8244"/>
-          <w:tab w:val="left" w:pos="9160"/>
-          <w:tab w:val="left" w:pos="10076"/>
-          <w:tab w:val="left" w:pos="10992"/>
-          <w:tab w:val="left" w:pos="11908"/>
-          <w:tab w:val="left" w:pos="12824"/>
-          <w:tab w:val="left" w:pos="13740"/>
-          <w:tab w:val="left" w:pos="14656"/>
-        </w:tabs>
-        <w:wordWrap w:val="0"/>
-        <w:spacing w:after="0" w:line="225" w:lineRule="atLeast"/>
-        <w:rPr>
-          <w:rFonts w:ascii="Lucida Console" w:eastAsia="Times New Roman" w:hAnsi="Lucida Console" w:cs="Courier New"/>
-          <w:color w:val="0000FF"/>
-          <w:sz w:val="20"/>
-          <w:szCs w:val="20"/>
-          <w:lang w:eastAsia="en-PH"/>
-        </w:rPr>
-      </w:pPr>
-      <w:r>
-        <w:rPr>
-          <w:rFonts w:ascii="Lucida Console" w:eastAsia="Times New Roman" w:hAnsi="Lucida Console" w:cs="Courier New"/>
           <w:noProof/>
-          <w:color w:val="0000FF"/>
-          <w:sz w:val="20"/>
-          <w:szCs w:val="20"/>
           <w:lang w:eastAsia="en-PH"/>
         </w:rPr>
         <w:drawing>
-          <wp:inline distT="0" distB="0" distL="0" distR="0" wp14:anchorId="38A16E7E" wp14:editId="2418BAE8">
-            <wp:extent cx="5943600" cy="4163060"/>
-            <wp:effectExtent l="0" t="0" r="0" b="8890"/>
-            <wp:docPr id="9" name="Picture 9"/>
+          <wp:anchor distT="0" distB="0" distL="114300" distR="114300" simplePos="0" relativeHeight="251679744" behindDoc="0" locked="0" layoutInCell="1" allowOverlap="1" wp14:anchorId="784C9902" wp14:editId="2D96ED05">
+            <wp:simplePos x="0" y="0"/>
+            <wp:positionH relativeFrom="column">
+              <wp:posOffset>-201295</wp:posOffset>
+            </wp:positionH>
+            <wp:positionV relativeFrom="paragraph">
+              <wp:posOffset>19050</wp:posOffset>
+            </wp:positionV>
+            <wp:extent cx="6457950" cy="3022600"/>
+            <wp:effectExtent l="19050" t="19050" r="19050" b="25400"/>
+            <wp:wrapSquare wrapText="bothSides"/>
+            <wp:docPr id="5" name="Picture 5" descr="C:\Users\mlbel\AppData\Local\Microsoft\Windows\INetCacheContent.Word\PovIncPopPerReg2012.png"/>
             <wp:cNvGraphicFramePr>
               <a:graphicFrameLocks xmlns:a="http://schemas.openxmlformats.org/drawingml/2006/main" noChangeAspect="1"/>
             </wp:cNvGraphicFramePr>
@@ -6885,34 +6845,49 @@
               <a:graphicData uri="http://schemas.openxmlformats.org/drawingml/2006/picture">
                 <pic:pic xmlns:pic="http://schemas.openxmlformats.org/drawingml/2006/picture">
                   <pic:nvPicPr>
-                    <pic:cNvPr id="9" name="Rplot03horizontal.png"/>
-                    <pic:cNvPicPr/>
+                    <pic:cNvPr id="0" name="Picture 7" descr="C:\Users\mlbel\AppData\Local\Microsoft\Windows\INetCacheContent.Word\PovIncPopPerReg2012.png"/>
+                    <pic:cNvPicPr>
+                      <a:picLocks noChangeAspect="1" noChangeArrowheads="1"/>
+                    </pic:cNvPicPr>
                   </pic:nvPicPr>
                   <pic:blipFill>
-                    <a:blip r:embed="rId8">
+                    <a:blip r:embed="rId8" cstate="print">
                       <a:extLst>
                         <a:ext uri="{28A0092B-C50C-407E-A947-70E740481C1C}">
                           <a14:useLocalDpi xmlns:a14="http://schemas.microsoft.com/office/drawing/2010/main" val="0"/>
                         </a:ext>
                       </a:extLst>
                     </a:blip>
+                    <a:srcRect/>
                     <a:stretch>
                       <a:fillRect/>
                     </a:stretch>
                   </pic:blipFill>
-                  <pic:spPr>
+                  <pic:spPr bwMode="auto">
                     <a:xfrm>
                       <a:off x="0" y="0"/>
-                      <a:ext cx="5943600" cy="4163060"/>
+                      <a:ext cx="6457950" cy="3022600"/>
                     </a:xfrm>
                     <a:prstGeom prst="rect">
                       <a:avLst/>
                     </a:prstGeom>
+                    <a:noFill/>
+                    <a:ln>
+                      <a:solidFill>
+                        <a:schemeClr val="tx1"/>
+                      </a:solidFill>
+                    </a:ln>
                   </pic:spPr>
                 </pic:pic>
               </a:graphicData>
             </a:graphic>
-          </wp:inline>
+            <wp14:sizeRelH relativeFrom="page">
+              <wp14:pctWidth>0</wp14:pctWidth>
+            </wp14:sizeRelH>
+            <wp14:sizeRelV relativeFrom="page">
+              <wp14:pctHeight>0</wp14:pctHeight>
+            </wp14:sizeRelV>
+          </wp:anchor>
         </w:drawing>
       </w:r>
     </w:p>
@@ -7011,6 +6986,8 @@
           <w:lang w:eastAsia="en-PH"/>
         </w:rPr>
       </w:pPr>
+      <w:bookmarkStart w:id="4" w:name="_GoBack"/>
+      <w:bookmarkEnd w:id="4"/>
     </w:p>
     <w:p>
       <w:pPr>

</xml_diff>

<commit_message>
edited FamPerReg2012 & PovIncPopReg2012
</commit_message>
<xml_diff>
--- a/Documentation/Final Documents.docx
+++ b/Documentation/Final Documents.docx
@@ -3682,8 +3682,6 @@
         </w:rPr>
         <w:t xml:space="preserve"> </w:t>
       </w:r>
-      <w:bookmarkStart w:id="3" w:name="_GoBack"/>
-      <w:bookmarkEnd w:id="3"/>
       <w:r>
         <w:rPr>
           <w:rFonts w:ascii="Lucida Console" w:eastAsia="Times New Roman" w:hAnsi="Lucida Console" w:cs="Courier New"/>
@@ -5242,6 +5240,33 @@
     </w:p>
     <w:p>
       <w:pPr>
+        <w:spacing w:line="360" w:lineRule="auto"/>
+        <w:rPr>
+          <w:rFonts w:ascii="Arial" w:hAnsi="Arial" w:cs="Arial"/>
+          <w:sz w:val="24"/>
+        </w:rPr>
+      </w:pPr>
+    </w:p>
+    <w:p>
+      <w:pPr>
+        <w:spacing w:line="360" w:lineRule="auto"/>
+        <w:rPr>
+          <w:rFonts w:ascii="Arial" w:hAnsi="Arial" w:cs="Arial"/>
+          <w:sz w:val="24"/>
+        </w:rPr>
+      </w:pPr>
+    </w:p>
+    <w:p>
+      <w:pPr>
+        <w:spacing w:line="360" w:lineRule="auto"/>
+        <w:rPr>
+          <w:rFonts w:ascii="Arial" w:hAnsi="Arial" w:cs="Arial"/>
+          <w:sz w:val="24"/>
+        </w:rPr>
+      </w:pPr>
+    </w:p>
+    <w:p>
+      <w:pPr>
         <w:pStyle w:val="Heading2"/>
         <w:spacing w:line="360" w:lineRule="auto"/>
         <w:jc w:val="center"/>
@@ -5252,7 +5277,7 @@
           <w:szCs w:val="28"/>
         </w:rPr>
       </w:pPr>
-      <w:bookmarkStart w:id="4" w:name="_Toc478138405"/>
+      <w:bookmarkStart w:id="3" w:name="_Toc478138405"/>
       <w:r>
         <w:rPr>
           <w:rFonts w:ascii="Arial" w:hAnsi="Arial" w:cs="Arial"/>
@@ -5262,7 +5287,7 @@
         </w:rPr>
         <w:t>Poverty Incidence among Population Per Region</w:t>
       </w:r>
-      <w:bookmarkEnd w:id="4"/>
+      <w:bookmarkEnd w:id="3"/>
     </w:p>
     <w:p/>
     <w:p>
@@ -5447,7 +5472,7 @@
           <w:szCs w:val="20"/>
           <w:lang w:eastAsia="en-PH"/>
         </w:rPr>
-        <w:t xml:space="preserve">      </w:t>
+        <w:t xml:space="preserve">     </w:t>
       </w:r>
       <w:r>
         <w:rPr>
@@ -5458,6 +5483,16 @@
           <w:lang w:eastAsia="en-PH"/>
         </w:rPr>
         <w:t xml:space="preserve">Region I   </w:t>
+      </w:r>
+      <w:r>
+        <w:rPr>
+          <w:rFonts w:ascii="Lucida Console" w:eastAsia="Times New Roman" w:hAnsi="Lucida Console" w:cs="Courier New"/>
+          <w:color w:val="000000"/>
+          <w:sz w:val="20"/>
+          <w:szCs w:val="20"/>
+          <w:lang w:eastAsia="en-PH"/>
+        </w:rPr>
+        <w:t xml:space="preserve"> </w:t>
       </w:r>
       <w:r>
         <w:rPr>
@@ -5599,7 +5634,37 @@
           <w:szCs w:val="20"/>
           <w:lang w:eastAsia="en-PH"/>
         </w:rPr>
-        <w:t xml:space="preserve">123154.37    48744.00    33259.19   </w:t>
+        <w:t xml:space="preserve">123154.37   </w:t>
+      </w:r>
+      <w:r>
+        <w:rPr>
+          <w:rFonts w:ascii="Lucida Console" w:eastAsia="Times New Roman" w:hAnsi="Lucida Console" w:cs="Courier New"/>
+          <w:color w:val="000000"/>
+          <w:sz w:val="20"/>
+          <w:szCs w:val="20"/>
+          <w:lang w:eastAsia="en-PH"/>
+        </w:rPr>
+        <w:t xml:space="preserve">48744.00    </w:t>
+      </w:r>
+      <w:r>
+        <w:rPr>
+          <w:rFonts w:ascii="Lucida Console" w:eastAsia="Times New Roman" w:hAnsi="Lucida Console" w:cs="Courier New"/>
+          <w:color w:val="000000"/>
+          <w:sz w:val="20"/>
+          <w:szCs w:val="20"/>
+          <w:lang w:eastAsia="en-PH"/>
+        </w:rPr>
+        <w:t xml:space="preserve"> </w:t>
+      </w:r>
+      <w:r>
+        <w:rPr>
+          <w:rFonts w:ascii="Lucida Console" w:eastAsia="Times New Roman" w:hAnsi="Lucida Console" w:cs="Courier New"/>
+          <w:color w:val="000000"/>
+          <w:sz w:val="20"/>
+          <w:szCs w:val="20"/>
+          <w:lang w:eastAsia="en-PH"/>
+        </w:rPr>
+        <w:t xml:space="preserve">33259.19   </w:t>
       </w:r>
       <w:r>
         <w:rPr>
@@ -5691,7 +5756,37 @@
           <w:szCs w:val="20"/>
           <w:lang w:eastAsia="en-PH"/>
         </w:rPr>
-        <w:t xml:space="preserve">Region IV-B   Region IX    Region V   </w:t>
+        <w:t xml:space="preserve">Region IV-B   </w:t>
+      </w:r>
+      <w:r>
+        <w:rPr>
+          <w:rFonts w:ascii="Lucida Console" w:eastAsia="Times New Roman" w:hAnsi="Lucida Console" w:cs="Courier New"/>
+          <w:color w:val="000000"/>
+          <w:sz w:val="20"/>
+          <w:szCs w:val="20"/>
+          <w:lang w:eastAsia="en-PH"/>
+        </w:rPr>
+        <w:t xml:space="preserve">Region IX   </w:t>
+      </w:r>
+      <w:r>
+        <w:rPr>
+          <w:rFonts w:ascii="Lucida Console" w:eastAsia="Times New Roman" w:hAnsi="Lucida Console" w:cs="Courier New"/>
+          <w:color w:val="000000"/>
+          <w:sz w:val="20"/>
+          <w:szCs w:val="20"/>
+          <w:lang w:eastAsia="en-PH"/>
+        </w:rPr>
+        <w:t xml:space="preserve">Region V   </w:t>
+      </w:r>
+      <w:r>
+        <w:rPr>
+          <w:rFonts w:ascii="Lucida Console" w:eastAsia="Times New Roman" w:hAnsi="Lucida Console" w:cs="Courier New"/>
+          <w:color w:val="000000"/>
+          <w:sz w:val="20"/>
+          <w:szCs w:val="20"/>
+          <w:lang w:eastAsia="en-PH"/>
+        </w:rPr>
+        <w:t xml:space="preserve"> </w:t>
       </w:r>
       <w:r>
         <w:rPr>
@@ -5823,27 +5918,27 @@
           <w:szCs w:val="20"/>
           <w:lang w:eastAsia="en-PH"/>
         </w:rPr>
-        <w:t xml:space="preserve">35456.10    </w:t>
-      </w:r>
-      <w:r>
-        <w:rPr>
-          <w:rFonts w:ascii="Lucida Console" w:eastAsia="Times New Roman" w:hAnsi="Lucida Console" w:cs="Courier New"/>
-          <w:color w:val="000000"/>
-          <w:sz w:val="20"/>
-          <w:szCs w:val="20"/>
-          <w:lang w:eastAsia="en-PH"/>
-        </w:rPr>
-        <w:t xml:space="preserve"> </w:t>
-      </w:r>
-      <w:r>
-        <w:rPr>
-          <w:rFonts w:ascii="Lucida Console" w:eastAsia="Times New Roman" w:hAnsi="Lucida Console" w:cs="Courier New"/>
-          <w:color w:val="000000"/>
-          <w:sz w:val="20"/>
-          <w:szCs w:val="20"/>
-          <w:lang w:eastAsia="en-PH"/>
-        </w:rPr>
-        <w:t xml:space="preserve">55919.11    73091.53    </w:t>
+        <w:t xml:space="preserve">35456.10    55919.11    </w:t>
+      </w:r>
+      <w:r>
+        <w:rPr>
+          <w:rFonts w:ascii="Lucida Console" w:eastAsia="Times New Roman" w:hAnsi="Lucida Console" w:cs="Courier New"/>
+          <w:color w:val="000000"/>
+          <w:sz w:val="20"/>
+          <w:szCs w:val="20"/>
+          <w:lang w:eastAsia="en-PH"/>
+        </w:rPr>
+        <w:t xml:space="preserve"> </w:t>
+      </w:r>
+      <w:r>
+        <w:rPr>
+          <w:rFonts w:ascii="Lucida Console" w:eastAsia="Times New Roman" w:hAnsi="Lucida Console" w:cs="Courier New"/>
+          <w:color w:val="000000"/>
+          <w:sz w:val="20"/>
+          <w:szCs w:val="20"/>
+          <w:lang w:eastAsia="en-PH"/>
+        </w:rPr>
+        <w:t xml:space="preserve">73091.53    </w:t>
       </w:r>
       <w:r>
         <w:rPr>
@@ -5945,7 +6040,7 @@
           <w:szCs w:val="20"/>
           <w:lang w:eastAsia="en-PH"/>
         </w:rPr>
-        <w:t xml:space="preserve">  </w:t>
+        <w:t xml:space="preserve"> </w:t>
       </w:r>
       <w:r>
         <w:rPr>
@@ -5956,6 +6051,16 @@
           <w:lang w:eastAsia="en-PH"/>
         </w:rPr>
         <w:t xml:space="preserve">Region XII </w:t>
+      </w:r>
+      <w:r>
+        <w:rPr>
+          <w:rFonts w:ascii="Lucida Console" w:eastAsia="Times New Roman" w:hAnsi="Lucida Console" w:cs="Courier New"/>
+          <w:color w:val="000000"/>
+          <w:sz w:val="20"/>
+          <w:szCs w:val="20"/>
+          <w:lang w:eastAsia="en-PH"/>
+        </w:rPr>
+        <w:t xml:space="preserve"> </w:t>
       </w:r>
       <w:r>
         <w:rPr>
@@ -6067,27 +6172,27 @@
           <w:szCs w:val="20"/>
           <w:lang w:eastAsia="en-PH"/>
         </w:rPr>
-        <w:t xml:space="preserve">46600.27    </w:t>
-      </w:r>
-      <w:r>
-        <w:rPr>
-          <w:rFonts w:ascii="Lucida Console" w:eastAsia="Times New Roman" w:hAnsi="Lucida Console" w:cs="Courier New"/>
-          <w:color w:val="000000"/>
-          <w:sz w:val="20"/>
-          <w:szCs w:val="20"/>
-          <w:lang w:eastAsia="en-PH"/>
-        </w:rPr>
-        <w:t xml:space="preserve"> </w:t>
-      </w:r>
-      <w:r>
-        <w:rPr>
-          <w:rFonts w:ascii="Lucida Console" w:eastAsia="Times New Roman" w:hAnsi="Lucida Console" w:cs="Courier New"/>
-          <w:color w:val="000000"/>
-          <w:sz w:val="20"/>
-          <w:szCs w:val="20"/>
-          <w:lang w:eastAsia="en-PH"/>
-        </w:rPr>
-        <w:t xml:space="preserve">43306.22    25074.10 </w:t>
+        <w:t xml:space="preserve">46600.27    43306.22    </w:t>
+      </w:r>
+      <w:r>
+        <w:rPr>
+          <w:rFonts w:ascii="Lucida Console" w:eastAsia="Times New Roman" w:hAnsi="Lucida Console" w:cs="Courier New"/>
+          <w:color w:val="000000"/>
+          <w:sz w:val="20"/>
+          <w:szCs w:val="20"/>
+          <w:lang w:eastAsia="en-PH"/>
+        </w:rPr>
+        <w:t xml:space="preserve"> </w:t>
+      </w:r>
+      <w:r>
+        <w:rPr>
+          <w:rFonts w:ascii="Lucida Console" w:eastAsia="Times New Roman" w:hAnsi="Lucida Console" w:cs="Courier New"/>
+          <w:color w:val="000000"/>
+          <w:sz w:val="20"/>
+          <w:szCs w:val="20"/>
+          <w:lang w:eastAsia="en-PH"/>
+        </w:rPr>
+        <w:t xml:space="preserve">25074.10 </w:t>
       </w:r>
     </w:p>
     <w:p>
@@ -6357,6 +6462,16 @@
           <w:szCs w:val="20"/>
           <w:lang w:eastAsia="en-PH"/>
         </w:rPr>
+        <w:t xml:space="preserve"> </w:t>
+      </w:r>
+      <w:r>
+        <w:rPr>
+          <w:rFonts w:ascii="Lucida Console" w:eastAsia="Times New Roman" w:hAnsi="Lucida Console" w:cs="Courier New"/>
+          <w:color w:val="000000"/>
+          <w:sz w:val="20"/>
+          <w:szCs w:val="20"/>
+          <w:lang w:eastAsia="en-PH"/>
+        </w:rPr>
         <w:t xml:space="preserve">Region II  </w:t>
       </w:r>
       <w:r>
@@ -6499,7 +6614,27 @@
           <w:szCs w:val="20"/>
           <w:lang w:eastAsia="en-PH"/>
         </w:rPr>
-        <w:t xml:space="preserve">18.5        22.1        </w:t>
+        <w:t xml:space="preserve">18.5        </w:t>
+      </w:r>
+      <w:r>
+        <w:rPr>
+          <w:rFonts w:ascii="Lucida Console" w:eastAsia="Times New Roman" w:hAnsi="Lucida Console" w:cs="Courier New"/>
+          <w:color w:val="000000"/>
+          <w:sz w:val="20"/>
+          <w:szCs w:val="20"/>
+          <w:lang w:eastAsia="en-PH"/>
+        </w:rPr>
+        <w:t xml:space="preserve"> </w:t>
+      </w:r>
+      <w:r>
+        <w:rPr>
+          <w:rFonts w:ascii="Lucida Console" w:eastAsia="Times New Roman" w:hAnsi="Lucida Console" w:cs="Courier New"/>
+          <w:color w:val="000000"/>
+          <w:sz w:val="20"/>
+          <w:szCs w:val="20"/>
+          <w:lang w:eastAsia="en-PH"/>
+        </w:rPr>
+        <w:t xml:space="preserve">22.1        </w:t>
       </w:r>
       <w:r>
         <w:rPr>
@@ -6601,6 +6736,16 @@
           <w:szCs w:val="20"/>
           <w:lang w:eastAsia="en-PH"/>
         </w:rPr>
+        <w:t xml:space="preserve"> </w:t>
+      </w:r>
+      <w:r>
+        <w:rPr>
+          <w:rFonts w:ascii="Lucida Console" w:eastAsia="Times New Roman" w:hAnsi="Lucida Console" w:cs="Courier New"/>
+          <w:color w:val="000000"/>
+          <w:sz w:val="20"/>
+          <w:szCs w:val="20"/>
+          <w:lang w:eastAsia="en-PH"/>
+        </w:rPr>
         <w:t xml:space="preserve">Region VI  </w:t>
       </w:r>
       <w:r>
@@ -6743,7 +6888,27 @@
           <w:szCs w:val="20"/>
           <w:lang w:eastAsia="en-PH"/>
         </w:rPr>
-        <w:t xml:space="preserve">41.1        29.1        </w:t>
+        <w:t xml:space="preserve">41.1        </w:t>
+      </w:r>
+      <w:r>
+        <w:rPr>
+          <w:rFonts w:ascii="Lucida Console" w:eastAsia="Times New Roman" w:hAnsi="Lucida Console" w:cs="Courier New"/>
+          <w:color w:val="000000"/>
+          <w:sz w:val="20"/>
+          <w:szCs w:val="20"/>
+          <w:lang w:eastAsia="en-PH"/>
+        </w:rPr>
+        <w:t xml:space="preserve"> </w:t>
+      </w:r>
+      <w:r>
+        <w:rPr>
+          <w:rFonts w:ascii="Lucida Console" w:eastAsia="Times New Roman" w:hAnsi="Lucida Console" w:cs="Courier New"/>
+          <w:color w:val="000000"/>
+          <w:sz w:val="20"/>
+          <w:szCs w:val="20"/>
+          <w:lang w:eastAsia="en-PH"/>
+        </w:rPr>
+        <w:t xml:space="preserve">29.1        </w:t>
       </w:r>
       <w:r>
         <w:rPr>
@@ -6875,6 +7040,16 @@
           <w:szCs w:val="20"/>
           <w:lang w:eastAsia="en-PH"/>
         </w:rPr>
+        <w:t xml:space="preserve"> </w:t>
+      </w:r>
+      <w:r>
+        <w:rPr>
+          <w:rFonts w:ascii="Lucida Console" w:eastAsia="Times New Roman" w:hAnsi="Lucida Console" w:cs="Courier New"/>
+          <w:color w:val="000000"/>
+          <w:sz w:val="20"/>
+          <w:szCs w:val="20"/>
+          <w:lang w:eastAsia="en-PH"/>
+        </w:rPr>
         <w:t xml:space="preserve">Region XIII </w:t>
       </w:r>
     </w:p>
@@ -6987,7 +7162,27 @@
           <w:szCs w:val="20"/>
           <w:lang w:eastAsia="en-PH"/>
         </w:rPr>
-        <w:t xml:space="preserve">44.7        40.3 </w:t>
+        <w:t xml:space="preserve">44.7        </w:t>
+      </w:r>
+      <w:r>
+        <w:rPr>
+          <w:rFonts w:ascii="Lucida Console" w:eastAsia="Times New Roman" w:hAnsi="Lucida Console" w:cs="Courier New"/>
+          <w:color w:val="000000"/>
+          <w:sz w:val="20"/>
+          <w:szCs w:val="20"/>
+          <w:lang w:eastAsia="en-PH"/>
+        </w:rPr>
+        <w:t xml:space="preserve"> </w:t>
+      </w:r>
+      <w:r>
+        <w:rPr>
+          <w:rFonts w:ascii="Lucida Console" w:eastAsia="Times New Roman" w:hAnsi="Lucida Console" w:cs="Courier New"/>
+          <w:color w:val="000000"/>
+          <w:sz w:val="20"/>
+          <w:szCs w:val="20"/>
+          <w:lang w:eastAsia="en-PH"/>
+        </w:rPr>
+        <w:t xml:space="preserve">40.3 </w:t>
       </w:r>
     </w:p>
     <w:p>
@@ -8049,7 +8244,434 @@
           <w:szCs w:val="20"/>
           <w:lang w:eastAsia="en-PH"/>
         </w:rPr>
-        <w:t>&gt; colors &lt;- c("mediumvioletred","lightcoral","blueviolet","cornflowerblue","darkcyan","darkmagenta","darkred","darkslategray","lawngreen","tan","yellow","saddlebrown","tomato","rosybrown","burlywood","olivedrab1","plum")</w:t>
+        <w:t>&gt; colors &lt;- c("mediumvioletred",</w:t>
+      </w:r>
+      <w:r>
+        <w:rPr>
+          <w:rFonts w:ascii="Lucida Console" w:eastAsia="Times New Roman" w:hAnsi="Lucida Console" w:cs="Courier New"/>
+          <w:color w:val="0000FF"/>
+          <w:sz w:val="20"/>
+          <w:szCs w:val="20"/>
+          <w:lang w:eastAsia="en-PH"/>
+        </w:rPr>
+        <w:t xml:space="preserve"> </w:t>
+      </w:r>
+      <w:r>
+        <w:rPr>
+          <w:rFonts w:ascii="Lucida Console" w:eastAsia="Times New Roman" w:hAnsi="Lucida Console" w:cs="Courier New"/>
+          <w:color w:val="0000FF"/>
+          <w:sz w:val="20"/>
+          <w:szCs w:val="20"/>
+          <w:lang w:eastAsia="en-PH"/>
+        </w:rPr>
+        <w:t>"lightcoral",</w:t>
+      </w:r>
+      <w:r>
+        <w:rPr>
+          <w:rFonts w:ascii="Lucida Console" w:eastAsia="Times New Roman" w:hAnsi="Lucida Console" w:cs="Courier New"/>
+          <w:color w:val="0000FF"/>
+          <w:sz w:val="20"/>
+          <w:szCs w:val="20"/>
+          <w:lang w:eastAsia="en-PH"/>
+        </w:rPr>
+        <w:t xml:space="preserve"> </w:t>
+      </w:r>
+      <w:r>
+        <w:rPr>
+          <w:rFonts w:ascii="Lucida Console" w:eastAsia="Times New Roman" w:hAnsi="Lucida Console" w:cs="Courier New"/>
+          <w:color w:val="0000FF"/>
+          <w:sz w:val="20"/>
+          <w:szCs w:val="20"/>
+          <w:lang w:eastAsia="en-PH"/>
+        </w:rPr>
+        <w:t>"blueviolet",</w:t>
+      </w:r>
+      <w:r>
+        <w:rPr>
+          <w:rFonts w:ascii="Lucida Console" w:eastAsia="Times New Roman" w:hAnsi="Lucida Console" w:cs="Courier New"/>
+          <w:color w:val="0000FF"/>
+          <w:sz w:val="20"/>
+          <w:szCs w:val="20"/>
+          <w:lang w:eastAsia="en-PH"/>
+        </w:rPr>
+        <w:t xml:space="preserve"> </w:t>
+      </w:r>
+      <w:r>
+        <w:rPr>
+          <w:rFonts w:ascii="Lucida Console" w:eastAsia="Times New Roman" w:hAnsi="Lucida Console" w:cs="Courier New"/>
+          <w:color w:val="0000FF"/>
+          <w:sz w:val="20"/>
+          <w:szCs w:val="20"/>
+          <w:lang w:eastAsia="en-PH"/>
+        </w:rPr>
+        <w:t>"cornflowerblue",</w:t>
+      </w:r>
+      <w:r>
+        <w:rPr>
+          <w:rFonts w:ascii="Lucida Console" w:eastAsia="Times New Roman" w:hAnsi="Lucida Console" w:cs="Courier New"/>
+          <w:color w:val="0000FF"/>
+          <w:sz w:val="20"/>
+          <w:szCs w:val="20"/>
+          <w:lang w:eastAsia="en-PH"/>
+        </w:rPr>
+        <w:t xml:space="preserve"> </w:t>
+      </w:r>
+      <w:r>
+        <w:rPr>
+          <w:rFonts w:ascii="Lucida Console" w:eastAsia="Times New Roman" w:hAnsi="Lucida Console" w:cs="Courier New"/>
+          <w:color w:val="0000FF"/>
+          <w:sz w:val="20"/>
+          <w:szCs w:val="20"/>
+          <w:lang w:eastAsia="en-PH"/>
+        </w:rPr>
+        <w:t>"darkcyan",</w:t>
+      </w:r>
+      <w:r>
+        <w:rPr>
+          <w:rFonts w:ascii="Lucida Console" w:eastAsia="Times New Roman" w:hAnsi="Lucida Console" w:cs="Courier New"/>
+          <w:color w:val="0000FF"/>
+          <w:sz w:val="20"/>
+          <w:szCs w:val="20"/>
+          <w:lang w:eastAsia="en-PH"/>
+        </w:rPr>
+        <w:t xml:space="preserve"> </w:t>
+      </w:r>
+      <w:r>
+        <w:rPr>
+          <w:rFonts w:ascii="Lucida Console" w:eastAsia="Times New Roman" w:hAnsi="Lucida Console" w:cs="Courier New"/>
+          <w:color w:val="0000FF"/>
+          <w:sz w:val="20"/>
+          <w:szCs w:val="20"/>
+          <w:lang w:eastAsia="en-PH"/>
+        </w:rPr>
+        <w:t>"darkmagenta",</w:t>
+      </w:r>
+      <w:r>
+        <w:rPr>
+          <w:rFonts w:ascii="Lucida Console" w:eastAsia="Times New Roman" w:hAnsi="Lucida Console" w:cs="Courier New"/>
+          <w:color w:val="0000FF"/>
+          <w:sz w:val="20"/>
+          <w:szCs w:val="20"/>
+          <w:lang w:eastAsia="en-PH"/>
+        </w:rPr>
+        <w:t xml:space="preserve"> </w:t>
+      </w:r>
+      <w:r>
+        <w:rPr>
+          <w:rFonts w:ascii="Lucida Console" w:eastAsia="Times New Roman" w:hAnsi="Lucida Console" w:cs="Courier New"/>
+          <w:color w:val="0000FF"/>
+          <w:sz w:val="20"/>
+          <w:szCs w:val="20"/>
+          <w:lang w:eastAsia="en-PH"/>
+        </w:rPr>
+        <w:t>"darkred",</w:t>
+      </w:r>
+      <w:r>
+        <w:rPr>
+          <w:rFonts w:ascii="Lucida Console" w:eastAsia="Times New Roman" w:hAnsi="Lucida Console" w:cs="Courier New"/>
+          <w:color w:val="0000FF"/>
+          <w:sz w:val="20"/>
+          <w:szCs w:val="20"/>
+          <w:lang w:eastAsia="en-PH"/>
+        </w:rPr>
+        <w:t xml:space="preserve"> </w:t>
+      </w:r>
+      <w:r>
+        <w:rPr>
+          <w:rFonts w:ascii="Lucida Console" w:eastAsia="Times New Roman" w:hAnsi="Lucida Console" w:cs="Courier New"/>
+          <w:color w:val="0000FF"/>
+          <w:sz w:val="20"/>
+          <w:szCs w:val="20"/>
+          <w:lang w:eastAsia="en-PH"/>
+        </w:rPr>
+        <w:t>"darkslategray",</w:t>
+      </w:r>
+      <w:r>
+        <w:rPr>
+          <w:rFonts w:ascii="Lucida Console" w:eastAsia="Times New Roman" w:hAnsi="Lucida Console" w:cs="Courier New"/>
+          <w:color w:val="0000FF"/>
+          <w:sz w:val="20"/>
+          <w:szCs w:val="20"/>
+          <w:lang w:eastAsia="en-PH"/>
+        </w:rPr>
+        <w:t xml:space="preserve"> </w:t>
+      </w:r>
+      <w:r>
+        <w:rPr>
+          <w:rFonts w:ascii="Lucida Console" w:eastAsia="Times New Roman" w:hAnsi="Lucida Console" w:cs="Courier New"/>
+          <w:color w:val="0000FF"/>
+          <w:sz w:val="20"/>
+          <w:szCs w:val="20"/>
+          <w:lang w:eastAsia="en-PH"/>
+        </w:rPr>
+        <w:t>"lawngreen",</w:t>
+      </w:r>
+      <w:r>
+        <w:rPr>
+          <w:rFonts w:ascii="Lucida Console" w:eastAsia="Times New Roman" w:hAnsi="Lucida Console" w:cs="Courier New"/>
+          <w:color w:val="0000FF"/>
+          <w:sz w:val="20"/>
+          <w:szCs w:val="20"/>
+          <w:lang w:eastAsia="en-PH"/>
+        </w:rPr>
+        <w:t xml:space="preserve"> </w:t>
+      </w:r>
+      <w:r>
+        <w:rPr>
+          <w:rFonts w:ascii="Lucida Console" w:eastAsia="Times New Roman" w:hAnsi="Lucida Console" w:cs="Courier New"/>
+          <w:color w:val="0000FF"/>
+          <w:sz w:val="20"/>
+          <w:szCs w:val="20"/>
+          <w:lang w:eastAsia="en-PH"/>
+        </w:rPr>
+        <w:t>"tan",</w:t>
+      </w:r>
+      <w:r>
+        <w:rPr>
+          <w:rFonts w:ascii="Lucida Console" w:eastAsia="Times New Roman" w:hAnsi="Lucida Console" w:cs="Courier New"/>
+          <w:color w:val="0000FF"/>
+          <w:sz w:val="20"/>
+          <w:szCs w:val="20"/>
+          <w:lang w:eastAsia="en-PH"/>
+        </w:rPr>
+        <w:t xml:space="preserve"> </w:t>
+      </w:r>
+      <w:r>
+        <w:rPr>
+          <w:rFonts w:ascii="Lucida Console" w:eastAsia="Times New Roman" w:hAnsi="Lucida Console" w:cs="Courier New"/>
+          <w:color w:val="0000FF"/>
+          <w:sz w:val="20"/>
+          <w:szCs w:val="20"/>
+          <w:lang w:eastAsia="en-PH"/>
+        </w:rPr>
+        <w:t>"yellow",</w:t>
+      </w:r>
+      <w:r>
+        <w:rPr>
+          <w:rFonts w:ascii="Lucida Console" w:eastAsia="Times New Roman" w:hAnsi="Lucida Console" w:cs="Courier New"/>
+          <w:color w:val="0000FF"/>
+          <w:sz w:val="20"/>
+          <w:szCs w:val="20"/>
+          <w:lang w:eastAsia="en-PH"/>
+        </w:rPr>
+        <w:t xml:space="preserve"> </w:t>
+      </w:r>
+      <w:r>
+        <w:rPr>
+          <w:rFonts w:ascii="Lucida Console" w:eastAsia="Times New Roman" w:hAnsi="Lucida Console" w:cs="Courier New"/>
+          <w:color w:val="0000FF"/>
+          <w:sz w:val="20"/>
+          <w:szCs w:val="20"/>
+          <w:lang w:eastAsia="en-PH"/>
+        </w:rPr>
+        <w:t>"saddlebrown",</w:t>
+      </w:r>
+      <w:r>
+        <w:rPr>
+          <w:rFonts w:ascii="Lucida Console" w:eastAsia="Times New Roman" w:hAnsi="Lucida Console" w:cs="Courier New"/>
+          <w:color w:val="0000FF"/>
+          <w:sz w:val="20"/>
+          <w:szCs w:val="20"/>
+          <w:lang w:eastAsia="en-PH"/>
+        </w:rPr>
+        <w:t xml:space="preserve"> </w:t>
+      </w:r>
+      <w:r>
+        <w:rPr>
+          <w:rFonts w:ascii="Lucida Console" w:eastAsia="Times New Roman" w:hAnsi="Lucida Console" w:cs="Courier New"/>
+          <w:color w:val="0000FF"/>
+          <w:sz w:val="20"/>
+          <w:szCs w:val="20"/>
+          <w:lang w:eastAsia="en-PH"/>
+        </w:rPr>
+        <w:t>"tomato",</w:t>
+      </w:r>
+      <w:r>
+        <w:rPr>
+          <w:rFonts w:ascii="Lucida Console" w:eastAsia="Times New Roman" w:hAnsi="Lucida Console" w:cs="Courier New"/>
+          <w:color w:val="0000FF"/>
+          <w:sz w:val="20"/>
+          <w:szCs w:val="20"/>
+          <w:lang w:eastAsia="en-PH"/>
+        </w:rPr>
+        <w:t xml:space="preserve"> </w:t>
+      </w:r>
+      <w:r>
+        <w:rPr>
+          <w:rFonts w:ascii="Lucida Console" w:eastAsia="Times New Roman" w:hAnsi="Lucida Console" w:cs="Courier New"/>
+          <w:color w:val="0000FF"/>
+          <w:sz w:val="20"/>
+          <w:szCs w:val="20"/>
+          <w:lang w:eastAsia="en-PH"/>
+        </w:rPr>
+        <w:t>"rosybrown",</w:t>
+      </w:r>
+      <w:r>
+        <w:rPr>
+          <w:rFonts w:ascii="Lucida Console" w:eastAsia="Times New Roman" w:hAnsi="Lucida Console" w:cs="Courier New"/>
+          <w:color w:val="0000FF"/>
+          <w:sz w:val="20"/>
+          <w:szCs w:val="20"/>
+          <w:lang w:eastAsia="en-PH"/>
+        </w:rPr>
+        <w:t xml:space="preserve"> </w:t>
+      </w:r>
+      <w:r>
+        <w:rPr>
+          <w:rFonts w:ascii="Lucida Console" w:eastAsia="Times New Roman" w:hAnsi="Lucida Console" w:cs="Courier New"/>
+          <w:color w:val="0000FF"/>
+          <w:sz w:val="20"/>
+          <w:szCs w:val="20"/>
+          <w:lang w:eastAsia="en-PH"/>
+        </w:rPr>
+        <w:t>"burlywood",</w:t>
+      </w:r>
+      <w:r>
+        <w:rPr>
+          <w:rFonts w:ascii="Lucida Console" w:eastAsia="Times New Roman" w:hAnsi="Lucida Console" w:cs="Courier New"/>
+          <w:color w:val="0000FF"/>
+          <w:sz w:val="20"/>
+          <w:szCs w:val="20"/>
+          <w:lang w:eastAsia="en-PH"/>
+        </w:rPr>
+        <w:t xml:space="preserve"> </w:t>
+      </w:r>
+      <w:r>
+        <w:rPr>
+          <w:rFonts w:ascii="Lucida Console" w:eastAsia="Times New Roman" w:hAnsi="Lucida Console" w:cs="Courier New"/>
+          <w:color w:val="0000FF"/>
+          <w:sz w:val="20"/>
+          <w:szCs w:val="20"/>
+          <w:lang w:eastAsia="en-PH"/>
+        </w:rPr>
+        <w:t>"olivedrab1",</w:t>
+      </w:r>
+      <w:r>
+        <w:rPr>
+          <w:rFonts w:ascii="Lucida Console" w:eastAsia="Times New Roman" w:hAnsi="Lucida Console" w:cs="Courier New"/>
+          <w:color w:val="0000FF"/>
+          <w:sz w:val="20"/>
+          <w:szCs w:val="20"/>
+          <w:lang w:eastAsia="en-PH"/>
+        </w:rPr>
+        <w:t xml:space="preserve"> </w:t>
+      </w:r>
+      <w:r>
+        <w:rPr>
+          <w:rFonts w:ascii="Lucida Console" w:eastAsia="Times New Roman" w:hAnsi="Lucida Console" w:cs="Courier New"/>
+          <w:color w:val="0000FF"/>
+          <w:sz w:val="20"/>
+          <w:szCs w:val="20"/>
+          <w:lang w:eastAsia="en-PH"/>
+        </w:rPr>
+        <w:t>"plum")</w:t>
+      </w:r>
+    </w:p>
+    <w:p>
+      <w:pPr>
+        <w:pStyle w:val="HTMLPreformatted"/>
+        <w:shd w:val="clear" w:color="auto" w:fill="FFFFFF"/>
+        <w:wordWrap w:val="0"/>
+        <w:spacing w:line="225" w:lineRule="atLeast"/>
+        <w:rPr>
+          <w:rFonts w:ascii="Lucida Console" w:hAnsi="Lucida Console"/>
+          <w:color w:val="000000"/>
+        </w:rPr>
+      </w:pPr>
+      <w:r>
+        <w:rPr>
+          <w:rFonts w:ascii="Lucida Console" w:hAnsi="Lucida Console"/>
+          <w:color w:val="0000FF"/>
+        </w:rPr>
+        <w:t xml:space="preserve">&gt; </w:t>
+      </w:r>
+      <w:r>
+        <w:rPr>
+          <w:rStyle w:val="gghfmyibcob"/>
+          <w:rFonts w:ascii="Lucida Console" w:eastAsiaTheme="majorEastAsia" w:hAnsi="Lucida Console"/>
+          <w:color w:val="0000FF"/>
+        </w:rPr>
+        <w:t>barchart(t7[,1],</w:t>
+      </w:r>
+      <w:r>
+        <w:rPr>
+          <w:rStyle w:val="gghfmyibcob"/>
+          <w:rFonts w:ascii="Lucida Console" w:eastAsiaTheme="majorEastAsia" w:hAnsi="Lucida Console"/>
+          <w:color w:val="0000FF"/>
+        </w:rPr>
+        <w:t xml:space="preserve"> </w:t>
+      </w:r>
+      <w:r>
+        <w:rPr>
+          <w:rStyle w:val="gghfmyibcob"/>
+          <w:rFonts w:ascii="Lucida Console" w:eastAsiaTheme="majorEastAsia" w:hAnsi="Lucida Console"/>
+          <w:color w:val="0000FF"/>
+        </w:rPr>
+        <w:t>col=colors,</w:t>
+      </w:r>
+      <w:r>
+        <w:rPr>
+          <w:rStyle w:val="gghfmyibcob"/>
+          <w:rFonts w:ascii="Lucida Console" w:eastAsiaTheme="majorEastAsia" w:hAnsi="Lucida Console"/>
+          <w:color w:val="0000FF"/>
+        </w:rPr>
+        <w:t xml:space="preserve"> </w:t>
+      </w:r>
+      <w:r>
+        <w:rPr>
+          <w:rStyle w:val="gghfmyibcob"/>
+          <w:rFonts w:ascii="Lucida Console" w:eastAsiaTheme="majorEastAsia" w:hAnsi="Lucida Console"/>
+          <w:color w:val="0000FF"/>
+        </w:rPr>
+        <w:t>xlab="Population",</w:t>
+      </w:r>
+      <w:r>
+        <w:rPr>
+          <w:rStyle w:val="gghfmyibcob"/>
+          <w:rFonts w:ascii="Lucida Console" w:eastAsiaTheme="majorEastAsia" w:hAnsi="Lucida Console"/>
+          <w:color w:val="0000FF"/>
+        </w:rPr>
+        <w:t xml:space="preserve"> </w:t>
+      </w:r>
+      <w:r>
+        <w:rPr>
+          <w:rStyle w:val="gghfmyibcob"/>
+          <w:rFonts w:ascii="Lucida Console" w:eastAsiaTheme="majorEastAsia" w:hAnsi="Lucida Console"/>
+          <w:color w:val="0000FF"/>
+        </w:rPr>
+        <w:t>ylab="Region",</w:t>
+      </w:r>
+      <w:r>
+        <w:rPr>
+          <w:rStyle w:val="gghfmyibcob"/>
+          <w:rFonts w:ascii="Lucida Console" w:eastAsiaTheme="majorEastAsia" w:hAnsi="Lucida Console"/>
+          <w:color w:val="0000FF"/>
+        </w:rPr>
+        <w:t xml:space="preserve"> </w:t>
+      </w:r>
+      <w:r>
+        <w:rPr>
+          <w:rStyle w:val="gghfmyibcob"/>
+          <w:rFonts w:ascii="Lucida Console" w:eastAsiaTheme="majorEastAsia" w:hAnsi="Lucida Console"/>
+          <w:color w:val="0000FF"/>
+        </w:rPr>
+        <w:t>main="POVERTY INCIDENCE AMONG POPULATION PER REGION (2012)", cex.lab=1.5,</w:t>
+      </w:r>
+      <w:r>
+        <w:rPr>
+          <w:rStyle w:val="gghfmyibcob"/>
+          <w:rFonts w:ascii="Lucida Console" w:eastAsiaTheme="majorEastAsia" w:hAnsi="Lucida Console"/>
+          <w:color w:val="0000FF"/>
+        </w:rPr>
+        <w:t xml:space="preserve"> </w:t>
+      </w:r>
+      <w:r>
+        <w:rPr>
+          <w:rStyle w:val="gghfmyibcob"/>
+          <w:rFonts w:ascii="Lucida Console" w:eastAsiaTheme="majorEastAsia" w:hAnsi="Lucida Console"/>
+          <w:color w:val="0000FF"/>
+        </w:rPr>
+        <w:t>cex.main=3.5, font.lab=4, font.main=2)</w:t>
       </w:r>
     </w:p>
     <w:p>
@@ -8085,64 +8707,22 @@
       </w:pPr>
       <w:r>
         <w:rPr>
-          <w:rFonts w:ascii="Lucida Console" w:eastAsia="Times New Roman" w:hAnsi="Lucida Console" w:cs="Courier New"/>
-          <w:color w:val="0000FF"/>
-          <w:sz w:val="20"/>
-          <w:szCs w:val="20"/>
-          <w:lang w:eastAsia="en-PH"/>
-        </w:rPr>
-        <w:t>&gt; barchart(t7[,1],col=colors)</w:t>
-      </w:r>
-    </w:p>
-    <w:p>
-      <w:pPr>
-        <w:shd w:val="clear" w:color="auto" w:fill="FFFFFF"/>
-        <w:tabs>
-          <w:tab w:val="left" w:pos="916"/>
-          <w:tab w:val="left" w:pos="1832"/>
-          <w:tab w:val="left" w:pos="2748"/>
-          <w:tab w:val="left" w:pos="3664"/>
-          <w:tab w:val="left" w:pos="4580"/>
-          <w:tab w:val="left" w:pos="5496"/>
-          <w:tab w:val="left" w:pos="6412"/>
-          <w:tab w:val="left" w:pos="7328"/>
-          <w:tab w:val="left" w:pos="8244"/>
-          <w:tab w:val="left" w:pos="9160"/>
-          <w:tab w:val="left" w:pos="10076"/>
-          <w:tab w:val="left" w:pos="10992"/>
-          <w:tab w:val="left" w:pos="11908"/>
-          <w:tab w:val="left" w:pos="12824"/>
-          <w:tab w:val="left" w:pos="13740"/>
-          <w:tab w:val="left" w:pos="14656"/>
-        </w:tabs>
-        <w:wordWrap w:val="0"/>
-        <w:spacing w:after="0" w:line="225" w:lineRule="atLeast"/>
-        <w:rPr>
-          <w:rFonts w:ascii="Lucida Console" w:eastAsia="Times New Roman" w:hAnsi="Lucida Console" w:cs="Courier New"/>
-          <w:color w:val="0000FF"/>
-          <w:sz w:val="20"/>
-          <w:szCs w:val="20"/>
-          <w:lang w:eastAsia="en-PH"/>
-        </w:rPr>
-      </w:pPr>
-      <w:r>
-        <w:rPr>
           <w:noProof/>
           <w:lang w:eastAsia="en-PH"/>
         </w:rPr>
         <w:drawing>
-          <wp:anchor distT="0" distB="0" distL="114300" distR="114300" simplePos="0" relativeHeight="251679744" behindDoc="0" locked="0" layoutInCell="1" allowOverlap="1" wp14:anchorId="784C9902" wp14:editId="2D96ED05">
+          <wp:anchor distT="0" distB="0" distL="114300" distR="114300" simplePos="0" relativeHeight="251686912" behindDoc="0" locked="0" layoutInCell="1" allowOverlap="1" wp14:anchorId="4CC05232" wp14:editId="091E26F4">
             <wp:simplePos x="0" y="0"/>
             <wp:positionH relativeFrom="column">
-              <wp:posOffset>-201295</wp:posOffset>
+              <wp:posOffset>-200025</wp:posOffset>
             </wp:positionH>
             <wp:positionV relativeFrom="paragraph">
-              <wp:posOffset>19050</wp:posOffset>
+              <wp:posOffset>161925</wp:posOffset>
             </wp:positionV>
-            <wp:extent cx="6457950" cy="3022600"/>
-            <wp:effectExtent l="19050" t="19050" r="19050" b="25400"/>
+            <wp:extent cx="6457950" cy="3016885"/>
+            <wp:effectExtent l="19050" t="19050" r="19050" b="12065"/>
             <wp:wrapSquare wrapText="bothSides"/>
-            <wp:docPr id="5" name="Picture 5" descr="C:\Users\mlbel\AppData\Local\Microsoft\Windows\INetCacheContent.Word\PovIncPopPerReg2012.png"/>
+            <wp:docPr id="7" name="Picture 7" descr="C:\Users\mlbel\AppData\Local\Microsoft\Windows\INetCacheContent.Word\PovIncPopPerReg2012 v2.png"/>
             <wp:cNvGraphicFramePr>
               <a:graphicFrameLocks xmlns:a="http://schemas.openxmlformats.org/drawingml/2006/main" noChangeAspect="1"/>
             </wp:cNvGraphicFramePr>
@@ -8150,7 +8730,7 @@
               <a:graphicData uri="http://schemas.openxmlformats.org/drawingml/2006/picture">
                 <pic:pic xmlns:pic="http://schemas.openxmlformats.org/drawingml/2006/picture">
                   <pic:nvPicPr>
-                    <pic:cNvPr id="0" name="Picture 7" descr="C:\Users\mlbel\AppData\Local\Microsoft\Windows\INetCacheContent.Word\PovIncPopPerReg2012.png"/>
+                    <pic:cNvPr id="0" name="Picture 7" descr="C:\Users\mlbel\AppData\Local\Microsoft\Windows\INetCacheContent.Word\PovIncPopPerReg2012 v2.png"/>
                     <pic:cNvPicPr>
                       <a:picLocks noChangeAspect="1" noChangeArrowheads="1"/>
                     </pic:cNvPicPr>
@@ -8171,7 +8751,7 @@
                   <pic:spPr bwMode="auto">
                     <a:xfrm>
                       <a:off x="0" y="0"/>
-                      <a:ext cx="6457950" cy="3022600"/>
+                      <a:ext cx="6457950" cy="3016885"/>
                     </a:xfrm>
                     <a:prstGeom prst="rect">
                       <a:avLst/>
@@ -8294,42 +8874,6 @@
     </w:p>
     <w:p>
       <w:pPr>
-        <w:rPr>
-          <w:rFonts w:eastAsiaTheme="majorEastAsia"/>
-          <w:color w:val="2F5496" w:themeColor="accent1" w:themeShade="BF"/>
-        </w:rPr>
-      </w:pPr>
-      <w:r>
-        <w:br w:type="page"/>
-      </w:r>
-    </w:p>
-    <w:p>
-      <w:pPr>
-        <w:pStyle w:val="Heading2"/>
-        <w:spacing w:line="360" w:lineRule="auto"/>
-        <w:jc w:val="center"/>
-        <w:rPr>
-          <w:rFonts w:ascii="Arial" w:hAnsi="Arial" w:cs="Arial"/>
-          <w:b/>
-          <w:sz w:val="28"/>
-          <w:szCs w:val="28"/>
-        </w:rPr>
-      </w:pPr>
-      <w:bookmarkStart w:id="5" w:name="_Toc478138406"/>
-      <w:r>
-        <w:rPr>
-          <w:rFonts w:ascii="Arial" w:hAnsi="Arial" w:cs="Arial"/>
-          <w:b/>
-          <w:sz w:val="28"/>
-          <w:szCs w:val="28"/>
-        </w:rPr>
-        <w:t>Poverty Incidence among Family Per Region</w:t>
-      </w:r>
-      <w:bookmarkEnd w:id="5"/>
-    </w:p>
-    <w:p/>
-    <w:p>
-      <w:pPr>
         <w:shd w:val="clear" w:color="auto" w:fill="FFFFFF"/>
         <w:tabs>
           <w:tab w:val="left" w:pos="916"/>
@@ -8359,17 +8903,43 @@
           <w:lang w:eastAsia="en-PH"/>
         </w:rPr>
       </w:pPr>
-      <w:r>
-        <w:rPr>
-          <w:rFonts w:ascii="Lucida Console" w:eastAsia="Times New Roman" w:hAnsi="Lucida Console" w:cs="Courier New"/>
-          <w:color w:val="0000FF"/>
-          <w:sz w:val="20"/>
-          <w:szCs w:val="20"/>
-          <w:lang w:eastAsia="en-PH"/>
-        </w:rPr>
-        <w:t>&gt; t4=tapply(DataV3$NumberOfFamilies2012, DataV3$RegionalDesignation, mean, na.rm="TRUE")</w:t>
-      </w:r>
-    </w:p>
+    </w:p>
+    <w:p>
+      <w:pPr>
+        <w:rPr>
+          <w:rFonts w:eastAsiaTheme="majorEastAsia"/>
+          <w:color w:val="2F5496" w:themeColor="accent1" w:themeShade="BF"/>
+        </w:rPr>
+      </w:pPr>
+      <w:r>
+        <w:br w:type="page"/>
+      </w:r>
+    </w:p>
+    <w:p>
+      <w:pPr>
+        <w:pStyle w:val="Heading2"/>
+        <w:spacing w:line="360" w:lineRule="auto"/>
+        <w:jc w:val="center"/>
+        <w:rPr>
+          <w:rFonts w:ascii="Arial" w:hAnsi="Arial" w:cs="Arial"/>
+          <w:b/>
+          <w:sz w:val="28"/>
+          <w:szCs w:val="28"/>
+        </w:rPr>
+      </w:pPr>
+      <w:bookmarkStart w:id="4" w:name="_Toc478138406"/>
+      <w:r>
+        <w:rPr>
+          <w:rFonts w:ascii="Arial" w:hAnsi="Arial" w:cs="Arial"/>
+          <w:b/>
+          <w:sz w:val="28"/>
+          <w:szCs w:val="28"/>
+        </w:rPr>
+        <w:t>Poverty Incidence among Family Per Region</w:t>
+      </w:r>
+      <w:bookmarkEnd w:id="4"/>
+    </w:p>
+    <w:p/>
     <w:p>
       <w:pPr>
         <w:shd w:val="clear" w:color="auto" w:fill="FFFFFF"/>
@@ -8409,7 +8979,7 @@
           <w:szCs w:val="20"/>
           <w:lang w:eastAsia="en-PH"/>
         </w:rPr>
-        <w:t>&gt; t4</w:t>
+        <w:t>&gt; t4=tapply(DataV3$NumberOfFamilies2012, DataV3$RegionalDesignation, mean, na.rm="TRUE")</w:t>
       </w:r>
     </w:p>
     <w:p>
@@ -8443,6 +9013,16 @@
           <w:lang w:eastAsia="en-PH"/>
         </w:rPr>
       </w:pPr>
+      <w:r>
+        <w:rPr>
+          <w:rFonts w:ascii="Lucida Console" w:eastAsia="Times New Roman" w:hAnsi="Lucida Console" w:cs="Courier New"/>
+          <w:color w:val="0000FF"/>
+          <w:sz w:val="20"/>
+          <w:szCs w:val="20"/>
+          <w:lang w:eastAsia="en-PH"/>
+        </w:rPr>
+        <w:t>&gt; t4</w:t>
+      </w:r>
     </w:p>
     <w:p>
       <w:pPr>
@@ -8469,122 +9049,12 @@
         <w:spacing w:after="0" w:line="225" w:lineRule="atLeast"/>
         <w:rPr>
           <w:rFonts w:ascii="Lucida Console" w:eastAsia="Times New Roman" w:hAnsi="Lucida Console" w:cs="Courier New"/>
-          <w:color w:val="000000"/>
-          <w:sz w:val="20"/>
-          <w:szCs w:val="20"/>
-          <w:lang w:eastAsia="en-PH"/>
-        </w:rPr>
-      </w:pPr>
-      <w:r>
-        <w:rPr>
-          <w:rFonts w:ascii="Lucida Console" w:eastAsia="Times New Roman" w:hAnsi="Lucida Console" w:cs="Courier New"/>
-          <w:color w:val="000000"/>
-          <w:sz w:val="20"/>
-          <w:szCs w:val="20"/>
-          <w:lang w:eastAsia="en-PH"/>
-        </w:rPr>
-        <w:t xml:space="preserve">ARMM         </w:t>
-      </w:r>
-      <w:r>
-        <w:rPr>
-          <w:rFonts w:ascii="Lucida Console" w:eastAsia="Times New Roman" w:hAnsi="Lucida Console" w:cs="Courier New"/>
-          <w:color w:val="000000"/>
-          <w:sz w:val="20"/>
-          <w:szCs w:val="20"/>
-          <w:lang w:eastAsia="en-PH"/>
-        </w:rPr>
-        <w:t xml:space="preserve"> </w:t>
-      </w:r>
-      <w:r>
-        <w:rPr>
-          <w:rFonts w:ascii="Lucida Console" w:eastAsia="Times New Roman" w:hAnsi="Lucida Console" w:cs="Courier New"/>
-          <w:color w:val="000000"/>
-          <w:sz w:val="20"/>
-          <w:szCs w:val="20"/>
-          <w:lang w:eastAsia="en-PH"/>
-        </w:rPr>
-        <w:t xml:space="preserve">CAR         </w:t>
-      </w:r>
-      <w:r>
-        <w:rPr>
-          <w:rFonts w:ascii="Lucida Console" w:eastAsia="Times New Roman" w:hAnsi="Lucida Console" w:cs="Courier New"/>
-          <w:color w:val="000000"/>
-          <w:sz w:val="20"/>
-          <w:szCs w:val="20"/>
-          <w:lang w:eastAsia="en-PH"/>
-        </w:rPr>
-        <w:t xml:space="preserve">  </w:t>
-      </w:r>
-      <w:r>
-        <w:rPr>
-          <w:rFonts w:ascii="Lucida Console" w:eastAsia="Times New Roman" w:hAnsi="Lucida Console" w:cs="Courier New"/>
-          <w:color w:val="000000"/>
-          <w:sz w:val="20"/>
-          <w:szCs w:val="20"/>
-          <w:lang w:eastAsia="en-PH"/>
-        </w:rPr>
-        <w:t xml:space="preserve">NCR    </w:t>
-      </w:r>
-      <w:r>
-        <w:rPr>
-          <w:rFonts w:ascii="Lucida Console" w:eastAsia="Times New Roman" w:hAnsi="Lucida Console" w:cs="Courier New"/>
-          <w:color w:val="000000"/>
-          <w:sz w:val="20"/>
-          <w:szCs w:val="20"/>
-          <w:lang w:eastAsia="en-PH"/>
-        </w:rPr>
-        <w:t xml:space="preserve">     </w:t>
-      </w:r>
-      <w:r>
-        <w:rPr>
-          <w:rFonts w:ascii="Lucida Console" w:eastAsia="Times New Roman" w:hAnsi="Lucida Console" w:cs="Courier New"/>
-          <w:color w:val="000000"/>
-          <w:sz w:val="20"/>
-          <w:szCs w:val="20"/>
-          <w:lang w:eastAsia="en-PH"/>
-        </w:rPr>
-        <w:t xml:space="preserve">Region I   </w:t>
-      </w:r>
-      <w:r>
-        <w:rPr>
-          <w:rFonts w:ascii="Lucida Console" w:eastAsia="Times New Roman" w:hAnsi="Lucida Console" w:cs="Courier New"/>
-          <w:color w:val="000000"/>
-          <w:sz w:val="20"/>
-          <w:szCs w:val="20"/>
-          <w:lang w:eastAsia="en-PH"/>
-        </w:rPr>
-        <w:t xml:space="preserve">  </w:t>
-      </w:r>
-      <w:r>
-        <w:rPr>
-          <w:rFonts w:ascii="Lucida Console" w:eastAsia="Times New Roman" w:hAnsi="Lucida Console" w:cs="Courier New"/>
-          <w:color w:val="000000"/>
-          <w:sz w:val="20"/>
-          <w:szCs w:val="20"/>
-          <w:lang w:eastAsia="en-PH"/>
-        </w:rPr>
-        <w:t xml:space="preserve">Region II  </w:t>
-      </w:r>
-      <w:r>
-        <w:rPr>
-          <w:rFonts w:ascii="Lucida Console" w:eastAsia="Times New Roman" w:hAnsi="Lucida Console" w:cs="Courier New"/>
-          <w:color w:val="000000"/>
-          <w:sz w:val="20"/>
-          <w:szCs w:val="20"/>
-          <w:lang w:eastAsia="en-PH"/>
-        </w:rPr>
-        <w:t xml:space="preserve">   </w:t>
-      </w:r>
-      <w:r>
-        <w:rPr>
-          <w:rFonts w:ascii="Lucida Console" w:eastAsia="Times New Roman" w:hAnsi="Lucida Console" w:cs="Courier New"/>
-          <w:color w:val="000000"/>
-          <w:sz w:val="20"/>
-          <w:szCs w:val="20"/>
-          <w:lang w:eastAsia="en-PH"/>
-        </w:rPr>
-        <w:t xml:space="preserve">Region III </w:t>
-      </w:r>
+          <w:color w:val="0000FF"/>
+          <w:sz w:val="20"/>
+          <w:szCs w:val="20"/>
+          <w:lang w:eastAsia="en-PH"/>
+        </w:rPr>
+      </w:pPr>
     </w:p>
     <w:p>
       <w:pPr>
@@ -8625,6 +9095,36 @@
           <w:szCs w:val="20"/>
           <w:lang w:eastAsia="en-PH"/>
         </w:rPr>
+        <w:t xml:space="preserve">ARMM         </w:t>
+      </w:r>
+      <w:r>
+        <w:rPr>
+          <w:rFonts w:ascii="Lucida Console" w:eastAsia="Times New Roman" w:hAnsi="Lucida Console" w:cs="Courier New"/>
+          <w:color w:val="000000"/>
+          <w:sz w:val="20"/>
+          <w:szCs w:val="20"/>
+          <w:lang w:eastAsia="en-PH"/>
+        </w:rPr>
+        <w:t xml:space="preserve"> </w:t>
+      </w:r>
+      <w:r>
+        <w:rPr>
+          <w:rFonts w:ascii="Lucida Console" w:eastAsia="Times New Roman" w:hAnsi="Lucida Console" w:cs="Courier New"/>
+          <w:color w:val="000000"/>
+          <w:sz w:val="20"/>
+          <w:szCs w:val="20"/>
+          <w:lang w:eastAsia="en-PH"/>
+        </w:rPr>
+        <w:t xml:space="preserve">CAR         </w:t>
+      </w:r>
+      <w:r>
+        <w:rPr>
+          <w:rFonts w:ascii="Lucida Console" w:eastAsia="Times New Roman" w:hAnsi="Lucida Console" w:cs="Courier New"/>
+          <w:color w:val="000000"/>
+          <w:sz w:val="20"/>
+          <w:szCs w:val="20"/>
+          <w:lang w:eastAsia="en-PH"/>
+        </w:rPr>
         <w:t xml:space="preserve">  </w:t>
       </w:r>
       <w:r>
@@ -8635,7 +9135,27 @@
           <w:szCs w:val="20"/>
           <w:lang w:eastAsia="en-PH"/>
         </w:rPr>
-        <w:t xml:space="preserve">557         </w:t>
+        <w:t xml:space="preserve">NCR    </w:t>
+      </w:r>
+      <w:r>
+        <w:rPr>
+          <w:rFonts w:ascii="Lucida Console" w:eastAsia="Times New Roman" w:hAnsi="Lucida Console" w:cs="Courier New"/>
+          <w:color w:val="000000"/>
+          <w:sz w:val="20"/>
+          <w:szCs w:val="20"/>
+          <w:lang w:eastAsia="en-PH"/>
+        </w:rPr>
+        <w:t xml:space="preserve">     </w:t>
+      </w:r>
+      <w:r>
+        <w:rPr>
+          <w:rFonts w:ascii="Lucida Console" w:eastAsia="Times New Roman" w:hAnsi="Lucida Console" w:cs="Courier New"/>
+          <w:color w:val="000000"/>
+          <w:sz w:val="20"/>
+          <w:szCs w:val="20"/>
+          <w:lang w:eastAsia="en-PH"/>
+        </w:rPr>
+        <w:t xml:space="preserve">Region I   </w:t>
       </w:r>
       <w:r>
         <w:rPr>
@@ -8655,27 +9175,7 @@
           <w:szCs w:val="20"/>
           <w:lang w:eastAsia="en-PH"/>
         </w:rPr>
-        <w:t xml:space="preserve">375        </w:t>
-      </w:r>
-      <w:r>
-        <w:rPr>
-          <w:rFonts w:ascii="Lucida Console" w:eastAsia="Times New Roman" w:hAnsi="Lucida Console" w:cs="Courier New"/>
-          <w:color w:val="000000"/>
-          <w:sz w:val="20"/>
-          <w:szCs w:val="20"/>
-          <w:lang w:eastAsia="en-PH"/>
-        </w:rPr>
-        <w:t xml:space="preserve">  2917        1105          </w:t>
-      </w:r>
-      <w:r>
-        <w:rPr>
-          <w:rFonts w:ascii="Lucida Console" w:eastAsia="Times New Roman" w:hAnsi="Lucida Console" w:cs="Courier New"/>
-          <w:color w:val="000000"/>
-          <w:sz w:val="20"/>
-          <w:szCs w:val="20"/>
-          <w:lang w:eastAsia="en-PH"/>
-        </w:rPr>
-        <w:t xml:space="preserve">771        </w:t>
+        <w:t xml:space="preserve">Region II  </w:t>
       </w:r>
       <w:r>
         <w:rPr>
@@ -8695,7 +9195,7 @@
           <w:szCs w:val="20"/>
           <w:lang w:eastAsia="en-PH"/>
         </w:rPr>
-        <w:t xml:space="preserve">2386 </w:t>
+        <w:t xml:space="preserve">Region III </w:t>
       </w:r>
     </w:p>
     <w:p>
@@ -8737,36 +9237,6 @@
           <w:szCs w:val="20"/>
           <w:lang w:eastAsia="en-PH"/>
         </w:rPr>
-        <w:t xml:space="preserve">Region IV-A </w:t>
-      </w:r>
-      <w:r>
-        <w:rPr>
-          <w:rFonts w:ascii="Lucida Console" w:eastAsia="Times New Roman" w:hAnsi="Lucida Console" w:cs="Courier New"/>
-          <w:color w:val="000000"/>
-          <w:sz w:val="20"/>
-          <w:szCs w:val="20"/>
-          <w:lang w:eastAsia="en-PH"/>
-        </w:rPr>
-        <w:t xml:space="preserve">  Region IV-B   Region IX   </w:t>
-      </w:r>
-      <w:r>
-        <w:rPr>
-          <w:rFonts w:ascii="Lucida Console" w:eastAsia="Times New Roman" w:hAnsi="Lucida Console" w:cs="Courier New"/>
-          <w:color w:val="000000"/>
-          <w:sz w:val="20"/>
-          <w:szCs w:val="20"/>
-          <w:lang w:eastAsia="en-PH"/>
-        </w:rPr>
-        <w:t xml:space="preserve">Region V   </w:t>
-      </w:r>
-      <w:r>
-        <w:rPr>
-          <w:rFonts w:ascii="Lucida Console" w:eastAsia="Times New Roman" w:hAnsi="Lucida Console" w:cs="Courier New"/>
-          <w:color w:val="000000"/>
-          <w:sz w:val="20"/>
-          <w:szCs w:val="20"/>
-          <w:lang w:eastAsia="en-PH"/>
-        </w:rPr>
         <w:t xml:space="preserve">  </w:t>
       </w:r>
       <w:r>
@@ -8777,7 +9247,47 @@
           <w:szCs w:val="20"/>
           <w:lang w:eastAsia="en-PH"/>
         </w:rPr>
-        <w:t xml:space="preserve">Region VI  </w:t>
+        <w:t xml:space="preserve">557         </w:t>
+      </w:r>
+      <w:r>
+        <w:rPr>
+          <w:rFonts w:ascii="Lucida Console" w:eastAsia="Times New Roman" w:hAnsi="Lucida Console" w:cs="Courier New"/>
+          <w:color w:val="000000"/>
+          <w:sz w:val="20"/>
+          <w:szCs w:val="20"/>
+          <w:lang w:eastAsia="en-PH"/>
+        </w:rPr>
+        <w:t xml:space="preserve">  </w:t>
+      </w:r>
+      <w:r>
+        <w:rPr>
+          <w:rFonts w:ascii="Lucida Console" w:eastAsia="Times New Roman" w:hAnsi="Lucida Console" w:cs="Courier New"/>
+          <w:color w:val="000000"/>
+          <w:sz w:val="20"/>
+          <w:szCs w:val="20"/>
+          <w:lang w:eastAsia="en-PH"/>
+        </w:rPr>
+        <w:t xml:space="preserve">375        </w:t>
+      </w:r>
+      <w:r>
+        <w:rPr>
+          <w:rFonts w:ascii="Lucida Console" w:eastAsia="Times New Roman" w:hAnsi="Lucida Console" w:cs="Courier New"/>
+          <w:color w:val="000000"/>
+          <w:sz w:val="20"/>
+          <w:szCs w:val="20"/>
+          <w:lang w:eastAsia="en-PH"/>
+        </w:rPr>
+        <w:t xml:space="preserve">  2917        1105          </w:t>
+      </w:r>
+      <w:r>
+        <w:rPr>
+          <w:rFonts w:ascii="Lucida Console" w:eastAsia="Times New Roman" w:hAnsi="Lucida Console" w:cs="Courier New"/>
+          <w:color w:val="000000"/>
+          <w:sz w:val="20"/>
+          <w:szCs w:val="20"/>
+          <w:lang w:eastAsia="en-PH"/>
+        </w:rPr>
+        <w:t xml:space="preserve">771        </w:t>
       </w:r>
       <w:r>
         <w:rPr>
@@ -8797,7 +9307,7 @@
           <w:szCs w:val="20"/>
           <w:lang w:eastAsia="en-PH"/>
         </w:rPr>
-        <w:t xml:space="preserve">Region VII </w:t>
+        <w:t xml:space="preserve">2386 </w:t>
       </w:r>
     </w:p>
     <w:p>
@@ -8839,6 +9349,36 @@
           <w:szCs w:val="20"/>
           <w:lang w:eastAsia="en-PH"/>
         </w:rPr>
+        <w:t xml:space="preserve">Region IV-A </w:t>
+      </w:r>
+      <w:r>
+        <w:rPr>
+          <w:rFonts w:ascii="Lucida Console" w:eastAsia="Times New Roman" w:hAnsi="Lucida Console" w:cs="Courier New"/>
+          <w:color w:val="000000"/>
+          <w:sz w:val="20"/>
+          <w:szCs w:val="20"/>
+          <w:lang w:eastAsia="en-PH"/>
+        </w:rPr>
+        <w:t xml:space="preserve">  Region IV-B   Region IX   </w:t>
+      </w:r>
+      <w:r>
+        <w:rPr>
+          <w:rFonts w:ascii="Lucida Console" w:eastAsia="Times New Roman" w:hAnsi="Lucida Console" w:cs="Courier New"/>
+          <w:color w:val="000000"/>
+          <w:sz w:val="20"/>
+          <w:szCs w:val="20"/>
+          <w:lang w:eastAsia="en-PH"/>
+        </w:rPr>
+        <w:t xml:space="preserve">Region V   </w:t>
+      </w:r>
+      <w:r>
+        <w:rPr>
+          <w:rFonts w:ascii="Lucida Console" w:eastAsia="Times New Roman" w:hAnsi="Lucida Console" w:cs="Courier New"/>
+          <w:color w:val="000000"/>
+          <w:sz w:val="20"/>
+          <w:szCs w:val="20"/>
+          <w:lang w:eastAsia="en-PH"/>
+        </w:rPr>
         <w:t xml:space="preserve">  </w:t>
       </w:r>
       <w:r>
@@ -8849,107 +9389,27 @@
           <w:szCs w:val="20"/>
           <w:lang w:eastAsia="en-PH"/>
         </w:rPr>
-        <w:t xml:space="preserve">3082         </w:t>
-      </w:r>
-      <w:r>
-        <w:rPr>
-          <w:rFonts w:ascii="Lucida Console" w:eastAsia="Times New Roman" w:hAnsi="Lucida Console" w:cs="Courier New"/>
-          <w:color w:val="000000"/>
-          <w:sz w:val="20"/>
-          <w:szCs w:val="20"/>
-          <w:lang w:eastAsia="en-PH"/>
-        </w:rPr>
-        <w:t xml:space="preserve"> </w:t>
-      </w:r>
-      <w:r>
-        <w:rPr>
-          <w:rFonts w:ascii="Lucida Console" w:eastAsia="Times New Roman" w:hAnsi="Lucida Console" w:cs="Courier New"/>
-          <w:color w:val="000000"/>
-          <w:sz w:val="20"/>
-          <w:szCs w:val="20"/>
-          <w:lang w:eastAsia="en-PH"/>
-        </w:rPr>
-        <w:t xml:space="preserve">638         </w:t>
-      </w:r>
-      <w:r>
-        <w:rPr>
-          <w:rFonts w:ascii="Lucida Console" w:eastAsia="Times New Roman" w:hAnsi="Lucida Console" w:cs="Courier New"/>
-          <w:color w:val="000000"/>
-          <w:sz w:val="20"/>
-          <w:szCs w:val="20"/>
-          <w:lang w:eastAsia="en-PH"/>
-        </w:rPr>
-        <w:t xml:space="preserve"> </w:t>
-      </w:r>
-      <w:r>
-        <w:rPr>
-          <w:rFonts w:ascii="Lucida Console" w:eastAsia="Times New Roman" w:hAnsi="Lucida Console" w:cs="Courier New"/>
-          <w:color w:val="000000"/>
-          <w:sz w:val="20"/>
-          <w:szCs w:val="20"/>
-          <w:lang w:eastAsia="en-PH"/>
-        </w:rPr>
-        <w:t xml:space="preserve">772        </w:t>
-      </w:r>
-      <w:r>
-        <w:rPr>
-          <w:rFonts w:ascii="Lucida Console" w:eastAsia="Times New Roman" w:hAnsi="Lucida Console" w:cs="Courier New"/>
-          <w:color w:val="000000"/>
-          <w:sz w:val="20"/>
-          <w:szCs w:val="20"/>
-          <w:lang w:eastAsia="en-PH"/>
-        </w:rPr>
-        <w:t xml:space="preserve"> </w:t>
-      </w:r>
-      <w:r>
-        <w:rPr>
-          <w:rFonts w:ascii="Lucida Console" w:eastAsia="Times New Roman" w:hAnsi="Lucida Console" w:cs="Courier New"/>
-          <w:color w:val="000000"/>
-          <w:sz w:val="20"/>
-          <w:szCs w:val="20"/>
-          <w:lang w:eastAsia="en-PH"/>
-        </w:rPr>
-        <w:t xml:space="preserve">1165        </w:t>
-      </w:r>
-      <w:r>
-        <w:rPr>
-          <w:rFonts w:ascii="Lucida Console" w:eastAsia="Times New Roman" w:hAnsi="Lucida Console" w:cs="Courier New"/>
-          <w:color w:val="000000"/>
-          <w:sz w:val="20"/>
-          <w:szCs w:val="20"/>
-          <w:lang w:eastAsia="en-PH"/>
-        </w:rPr>
-        <w:t xml:space="preserve">  </w:t>
-      </w:r>
-      <w:r>
-        <w:rPr>
-          <w:rFonts w:ascii="Lucida Console" w:eastAsia="Times New Roman" w:hAnsi="Lucida Console" w:cs="Courier New"/>
-          <w:color w:val="000000"/>
-          <w:sz w:val="20"/>
-          <w:szCs w:val="20"/>
-          <w:lang w:eastAsia="en-PH"/>
-        </w:rPr>
-        <w:t xml:space="preserve">1604        </w:t>
-      </w:r>
-      <w:r>
-        <w:rPr>
-          <w:rFonts w:ascii="Lucida Console" w:eastAsia="Times New Roman" w:hAnsi="Lucida Console" w:cs="Courier New"/>
-          <w:color w:val="000000"/>
-          <w:sz w:val="20"/>
-          <w:szCs w:val="20"/>
-          <w:lang w:eastAsia="en-PH"/>
-        </w:rPr>
-        <w:t xml:space="preserve">  </w:t>
-      </w:r>
-      <w:r>
-        <w:rPr>
-          <w:rFonts w:ascii="Lucida Console" w:eastAsia="Times New Roman" w:hAnsi="Lucida Console" w:cs="Courier New"/>
-          <w:color w:val="000000"/>
-          <w:sz w:val="20"/>
-          <w:szCs w:val="20"/>
-          <w:lang w:eastAsia="en-PH"/>
-        </w:rPr>
-        <w:t xml:space="preserve">1577 </w:t>
+        <w:t xml:space="preserve">Region VI  </w:t>
+      </w:r>
+      <w:r>
+        <w:rPr>
+          <w:rFonts w:ascii="Lucida Console" w:eastAsia="Times New Roman" w:hAnsi="Lucida Console" w:cs="Courier New"/>
+          <w:color w:val="000000"/>
+          <w:sz w:val="20"/>
+          <w:szCs w:val="20"/>
+          <w:lang w:eastAsia="en-PH"/>
+        </w:rPr>
+        <w:t xml:space="preserve">   </w:t>
+      </w:r>
+      <w:r>
+        <w:rPr>
+          <w:rFonts w:ascii="Lucida Console" w:eastAsia="Times New Roman" w:hAnsi="Lucida Console" w:cs="Courier New"/>
+          <w:color w:val="000000"/>
+          <w:sz w:val="20"/>
+          <w:szCs w:val="20"/>
+          <w:lang w:eastAsia="en-PH"/>
+        </w:rPr>
+        <w:t xml:space="preserve">Region VII </w:t>
       </w:r>
     </w:p>
     <w:p>
@@ -8991,66 +9451,6 @@
           <w:szCs w:val="20"/>
           <w:lang w:eastAsia="en-PH"/>
         </w:rPr>
-        <w:t xml:space="preserve">Region VIII   </w:t>
-      </w:r>
-      <w:r>
-        <w:rPr>
-          <w:rFonts w:ascii="Lucida Console" w:eastAsia="Times New Roman" w:hAnsi="Lucida Console" w:cs="Courier New"/>
-          <w:color w:val="000000"/>
-          <w:sz w:val="20"/>
-          <w:szCs w:val="20"/>
-          <w:lang w:eastAsia="en-PH"/>
-        </w:rPr>
-        <w:t xml:space="preserve">Region X   </w:t>
-      </w:r>
-      <w:r>
-        <w:rPr>
-          <w:rFonts w:ascii="Lucida Console" w:eastAsia="Times New Roman" w:hAnsi="Lucida Console" w:cs="Courier New"/>
-          <w:color w:val="000000"/>
-          <w:sz w:val="20"/>
-          <w:szCs w:val="20"/>
-          <w:lang w:eastAsia="en-PH"/>
-        </w:rPr>
-        <w:t xml:space="preserve">   </w:t>
-      </w:r>
-      <w:r>
-        <w:rPr>
-          <w:rFonts w:ascii="Lucida Console" w:eastAsia="Times New Roman" w:hAnsi="Lucida Console" w:cs="Courier New"/>
-          <w:color w:val="000000"/>
-          <w:sz w:val="20"/>
-          <w:szCs w:val="20"/>
-          <w:lang w:eastAsia="en-PH"/>
-        </w:rPr>
-        <w:t xml:space="preserve">Region XI  </w:t>
-      </w:r>
-      <w:r>
-        <w:rPr>
-          <w:rFonts w:ascii="Lucida Console" w:eastAsia="Times New Roman" w:hAnsi="Lucida Console" w:cs="Courier New"/>
-          <w:color w:val="000000"/>
-          <w:sz w:val="20"/>
-          <w:szCs w:val="20"/>
-          <w:lang w:eastAsia="en-PH"/>
-        </w:rPr>
-        <w:t xml:space="preserve"> </w:t>
-      </w:r>
-      <w:r>
-        <w:rPr>
-          <w:rFonts w:ascii="Lucida Console" w:eastAsia="Times New Roman" w:hAnsi="Lucida Console" w:cs="Courier New"/>
-          <w:color w:val="000000"/>
-          <w:sz w:val="20"/>
-          <w:szCs w:val="20"/>
-          <w:lang w:eastAsia="en-PH"/>
-        </w:rPr>
-        <w:t xml:space="preserve">Region XII </w:t>
-      </w:r>
-      <w:r>
-        <w:rPr>
-          <w:rFonts w:ascii="Lucida Console" w:eastAsia="Times New Roman" w:hAnsi="Lucida Console" w:cs="Courier New"/>
-          <w:color w:val="000000"/>
-          <w:sz w:val="20"/>
-          <w:szCs w:val="20"/>
-          <w:lang w:eastAsia="en-PH"/>
-        </w:rPr>
         <w:t xml:space="preserve">  </w:t>
       </w:r>
       <w:r>
@@ -9061,7 +9461,107 @@
           <w:szCs w:val="20"/>
           <w:lang w:eastAsia="en-PH"/>
         </w:rPr>
-        <w:t xml:space="preserve">Region XIII </w:t>
+        <w:t xml:space="preserve">3082         </w:t>
+      </w:r>
+      <w:r>
+        <w:rPr>
+          <w:rFonts w:ascii="Lucida Console" w:eastAsia="Times New Roman" w:hAnsi="Lucida Console" w:cs="Courier New"/>
+          <w:color w:val="000000"/>
+          <w:sz w:val="20"/>
+          <w:szCs w:val="20"/>
+          <w:lang w:eastAsia="en-PH"/>
+        </w:rPr>
+        <w:t xml:space="preserve"> </w:t>
+      </w:r>
+      <w:r>
+        <w:rPr>
+          <w:rFonts w:ascii="Lucida Console" w:eastAsia="Times New Roman" w:hAnsi="Lucida Console" w:cs="Courier New"/>
+          <w:color w:val="000000"/>
+          <w:sz w:val="20"/>
+          <w:szCs w:val="20"/>
+          <w:lang w:eastAsia="en-PH"/>
+        </w:rPr>
+        <w:t xml:space="preserve">638         </w:t>
+      </w:r>
+      <w:r>
+        <w:rPr>
+          <w:rFonts w:ascii="Lucida Console" w:eastAsia="Times New Roman" w:hAnsi="Lucida Console" w:cs="Courier New"/>
+          <w:color w:val="000000"/>
+          <w:sz w:val="20"/>
+          <w:szCs w:val="20"/>
+          <w:lang w:eastAsia="en-PH"/>
+        </w:rPr>
+        <w:t xml:space="preserve"> </w:t>
+      </w:r>
+      <w:r>
+        <w:rPr>
+          <w:rFonts w:ascii="Lucida Console" w:eastAsia="Times New Roman" w:hAnsi="Lucida Console" w:cs="Courier New"/>
+          <w:color w:val="000000"/>
+          <w:sz w:val="20"/>
+          <w:szCs w:val="20"/>
+          <w:lang w:eastAsia="en-PH"/>
+        </w:rPr>
+        <w:t xml:space="preserve">772        </w:t>
+      </w:r>
+      <w:r>
+        <w:rPr>
+          <w:rFonts w:ascii="Lucida Console" w:eastAsia="Times New Roman" w:hAnsi="Lucida Console" w:cs="Courier New"/>
+          <w:color w:val="000000"/>
+          <w:sz w:val="20"/>
+          <w:szCs w:val="20"/>
+          <w:lang w:eastAsia="en-PH"/>
+        </w:rPr>
+        <w:t xml:space="preserve"> </w:t>
+      </w:r>
+      <w:r>
+        <w:rPr>
+          <w:rFonts w:ascii="Lucida Console" w:eastAsia="Times New Roman" w:hAnsi="Lucida Console" w:cs="Courier New"/>
+          <w:color w:val="000000"/>
+          <w:sz w:val="20"/>
+          <w:szCs w:val="20"/>
+          <w:lang w:eastAsia="en-PH"/>
+        </w:rPr>
+        <w:t xml:space="preserve">1165        </w:t>
+      </w:r>
+      <w:r>
+        <w:rPr>
+          <w:rFonts w:ascii="Lucida Console" w:eastAsia="Times New Roman" w:hAnsi="Lucida Console" w:cs="Courier New"/>
+          <w:color w:val="000000"/>
+          <w:sz w:val="20"/>
+          <w:szCs w:val="20"/>
+          <w:lang w:eastAsia="en-PH"/>
+        </w:rPr>
+        <w:t xml:space="preserve">  </w:t>
+      </w:r>
+      <w:r>
+        <w:rPr>
+          <w:rFonts w:ascii="Lucida Console" w:eastAsia="Times New Roman" w:hAnsi="Lucida Console" w:cs="Courier New"/>
+          <w:color w:val="000000"/>
+          <w:sz w:val="20"/>
+          <w:szCs w:val="20"/>
+          <w:lang w:eastAsia="en-PH"/>
+        </w:rPr>
+        <w:t xml:space="preserve">1604        </w:t>
+      </w:r>
+      <w:r>
+        <w:rPr>
+          <w:rFonts w:ascii="Lucida Console" w:eastAsia="Times New Roman" w:hAnsi="Lucida Console" w:cs="Courier New"/>
+          <w:color w:val="000000"/>
+          <w:sz w:val="20"/>
+          <w:szCs w:val="20"/>
+          <w:lang w:eastAsia="en-PH"/>
+        </w:rPr>
+        <w:t xml:space="preserve">  </w:t>
+      </w:r>
+      <w:r>
+        <w:rPr>
+          <w:rFonts w:ascii="Lucida Console" w:eastAsia="Times New Roman" w:hAnsi="Lucida Console" w:cs="Courier New"/>
+          <w:color w:val="000000"/>
+          <w:sz w:val="20"/>
+          <w:szCs w:val="20"/>
+          <w:lang w:eastAsia="en-PH"/>
+        </w:rPr>
+        <w:t xml:space="preserve">1577 </w:t>
       </w:r>
     </w:p>
     <w:p>
@@ -9103,6 +9603,66 @@
           <w:szCs w:val="20"/>
           <w:lang w:eastAsia="en-PH"/>
         </w:rPr>
+        <w:t xml:space="preserve">Region VIII   </w:t>
+      </w:r>
+      <w:r>
+        <w:rPr>
+          <w:rFonts w:ascii="Lucida Console" w:eastAsia="Times New Roman" w:hAnsi="Lucida Console" w:cs="Courier New"/>
+          <w:color w:val="000000"/>
+          <w:sz w:val="20"/>
+          <w:szCs w:val="20"/>
+          <w:lang w:eastAsia="en-PH"/>
+        </w:rPr>
+        <w:t xml:space="preserve">Region X   </w:t>
+      </w:r>
+      <w:r>
+        <w:rPr>
+          <w:rFonts w:ascii="Lucida Console" w:eastAsia="Times New Roman" w:hAnsi="Lucida Console" w:cs="Courier New"/>
+          <w:color w:val="000000"/>
+          <w:sz w:val="20"/>
+          <w:szCs w:val="20"/>
+          <w:lang w:eastAsia="en-PH"/>
+        </w:rPr>
+        <w:t xml:space="preserve">   </w:t>
+      </w:r>
+      <w:r>
+        <w:rPr>
+          <w:rFonts w:ascii="Lucida Console" w:eastAsia="Times New Roman" w:hAnsi="Lucida Console" w:cs="Courier New"/>
+          <w:color w:val="000000"/>
+          <w:sz w:val="20"/>
+          <w:szCs w:val="20"/>
+          <w:lang w:eastAsia="en-PH"/>
+        </w:rPr>
+        <w:t xml:space="preserve">Region XI  </w:t>
+      </w:r>
+      <w:r>
+        <w:rPr>
+          <w:rFonts w:ascii="Lucida Console" w:eastAsia="Times New Roman" w:hAnsi="Lucida Console" w:cs="Courier New"/>
+          <w:color w:val="000000"/>
+          <w:sz w:val="20"/>
+          <w:szCs w:val="20"/>
+          <w:lang w:eastAsia="en-PH"/>
+        </w:rPr>
+        <w:t xml:space="preserve"> </w:t>
+      </w:r>
+      <w:r>
+        <w:rPr>
+          <w:rFonts w:ascii="Lucida Console" w:eastAsia="Times New Roman" w:hAnsi="Lucida Console" w:cs="Courier New"/>
+          <w:color w:val="000000"/>
+          <w:sz w:val="20"/>
+          <w:szCs w:val="20"/>
+          <w:lang w:eastAsia="en-PH"/>
+        </w:rPr>
+        <w:t xml:space="preserve">Region XII </w:t>
+      </w:r>
+      <w:r>
+        <w:rPr>
+          <w:rFonts w:ascii="Lucida Console" w:eastAsia="Times New Roman" w:hAnsi="Lucida Console" w:cs="Courier New"/>
+          <w:color w:val="000000"/>
+          <w:sz w:val="20"/>
+          <w:szCs w:val="20"/>
+          <w:lang w:eastAsia="en-PH"/>
+        </w:rPr>
         <w:t xml:space="preserve">  </w:t>
       </w:r>
       <w:r>
@@ -9113,67 +9673,7 @@
           <w:szCs w:val="20"/>
           <w:lang w:eastAsia="en-PH"/>
         </w:rPr>
-        <w:t xml:space="preserve">902         </w:t>
-      </w:r>
-      <w:r>
-        <w:rPr>
-          <w:rFonts w:ascii="Lucida Console" w:eastAsia="Times New Roman" w:hAnsi="Lucida Console" w:cs="Courier New"/>
-          <w:color w:val="000000"/>
-          <w:sz w:val="20"/>
-          <w:szCs w:val="20"/>
-          <w:lang w:eastAsia="en-PH"/>
-        </w:rPr>
-        <w:t xml:space="preserve">  </w:t>
-      </w:r>
-      <w:r>
-        <w:rPr>
-          <w:rFonts w:ascii="Lucida Console" w:eastAsia="Times New Roman" w:hAnsi="Lucida Console" w:cs="Courier New"/>
-          <w:color w:val="000000"/>
-          <w:sz w:val="20"/>
-          <w:szCs w:val="20"/>
-          <w:lang w:eastAsia="en-PH"/>
-        </w:rPr>
-        <w:t xml:space="preserve">976        </w:t>
-      </w:r>
-      <w:r>
-        <w:rPr>
-          <w:rFonts w:ascii="Lucida Console" w:eastAsia="Times New Roman" w:hAnsi="Lucida Console" w:cs="Courier New"/>
-          <w:color w:val="000000"/>
-          <w:sz w:val="20"/>
-          <w:szCs w:val="20"/>
-          <w:lang w:eastAsia="en-PH"/>
-        </w:rPr>
-        <w:t xml:space="preserve">  1078        </w:t>
-      </w:r>
-      <w:r>
-        <w:rPr>
-          <w:rFonts w:ascii="Lucida Console" w:eastAsia="Times New Roman" w:hAnsi="Lucida Console" w:cs="Courier New"/>
-          <w:color w:val="000000"/>
-          <w:sz w:val="20"/>
-          <w:szCs w:val="20"/>
-          <w:lang w:eastAsia="en-PH"/>
-        </w:rPr>
-        <w:t xml:space="preserve">988         </w:t>
-      </w:r>
-      <w:r>
-        <w:rPr>
-          <w:rFonts w:ascii="Lucida Console" w:eastAsia="Times New Roman" w:hAnsi="Lucida Console" w:cs="Courier New"/>
-          <w:color w:val="000000"/>
-          <w:sz w:val="20"/>
-          <w:szCs w:val="20"/>
-          <w:lang w:eastAsia="en-PH"/>
-        </w:rPr>
-        <w:t xml:space="preserve">  </w:t>
-      </w:r>
-      <w:r>
-        <w:rPr>
-          <w:rFonts w:ascii="Lucida Console" w:eastAsia="Times New Roman" w:hAnsi="Lucida Console" w:cs="Courier New"/>
-          <w:color w:val="000000"/>
-          <w:sz w:val="20"/>
-          <w:szCs w:val="20"/>
-          <w:lang w:eastAsia="en-PH"/>
-        </w:rPr>
-        <w:t xml:space="preserve">532 </w:t>
+        <w:t xml:space="preserve">Region XIII </w:t>
       </w:r>
     </w:p>
     <w:p>
@@ -9207,6 +9707,86 @@
           <w:lang w:eastAsia="en-PH"/>
         </w:rPr>
       </w:pPr>
+      <w:r>
+        <w:rPr>
+          <w:rFonts w:ascii="Lucida Console" w:eastAsia="Times New Roman" w:hAnsi="Lucida Console" w:cs="Courier New"/>
+          <w:color w:val="000000"/>
+          <w:sz w:val="20"/>
+          <w:szCs w:val="20"/>
+          <w:lang w:eastAsia="en-PH"/>
+        </w:rPr>
+        <w:t xml:space="preserve">  </w:t>
+      </w:r>
+      <w:r>
+        <w:rPr>
+          <w:rFonts w:ascii="Lucida Console" w:eastAsia="Times New Roman" w:hAnsi="Lucida Console" w:cs="Courier New"/>
+          <w:color w:val="000000"/>
+          <w:sz w:val="20"/>
+          <w:szCs w:val="20"/>
+          <w:lang w:eastAsia="en-PH"/>
+        </w:rPr>
+        <w:t xml:space="preserve">902         </w:t>
+      </w:r>
+      <w:r>
+        <w:rPr>
+          <w:rFonts w:ascii="Lucida Console" w:eastAsia="Times New Roman" w:hAnsi="Lucida Console" w:cs="Courier New"/>
+          <w:color w:val="000000"/>
+          <w:sz w:val="20"/>
+          <w:szCs w:val="20"/>
+          <w:lang w:eastAsia="en-PH"/>
+        </w:rPr>
+        <w:t xml:space="preserve">  </w:t>
+      </w:r>
+      <w:r>
+        <w:rPr>
+          <w:rFonts w:ascii="Lucida Console" w:eastAsia="Times New Roman" w:hAnsi="Lucida Console" w:cs="Courier New"/>
+          <w:color w:val="000000"/>
+          <w:sz w:val="20"/>
+          <w:szCs w:val="20"/>
+          <w:lang w:eastAsia="en-PH"/>
+        </w:rPr>
+        <w:t xml:space="preserve">976        </w:t>
+      </w:r>
+      <w:r>
+        <w:rPr>
+          <w:rFonts w:ascii="Lucida Console" w:eastAsia="Times New Roman" w:hAnsi="Lucida Console" w:cs="Courier New"/>
+          <w:color w:val="000000"/>
+          <w:sz w:val="20"/>
+          <w:szCs w:val="20"/>
+          <w:lang w:eastAsia="en-PH"/>
+        </w:rPr>
+        <w:t xml:space="preserve">  1078        </w:t>
+      </w:r>
+      <w:r>
+        <w:rPr>
+          <w:rFonts w:ascii="Lucida Console" w:eastAsia="Times New Roman" w:hAnsi="Lucida Console" w:cs="Courier New"/>
+          <w:color w:val="000000"/>
+          <w:sz w:val="20"/>
+          <w:szCs w:val="20"/>
+          <w:lang w:eastAsia="en-PH"/>
+        </w:rPr>
+        <w:t xml:space="preserve">988         </w:t>
+      </w:r>
+      <w:r>
+        <w:rPr>
+          <w:rFonts w:ascii="Lucida Console" w:eastAsia="Times New Roman" w:hAnsi="Lucida Console" w:cs="Courier New"/>
+          <w:color w:val="000000"/>
+          <w:sz w:val="20"/>
+          <w:szCs w:val="20"/>
+          <w:lang w:eastAsia="en-PH"/>
+        </w:rPr>
+        <w:t xml:space="preserve">  </w:t>
+      </w:r>
+      <w:r>
+        <w:rPr>
+          <w:rFonts w:ascii="Lucida Console" w:eastAsia="Times New Roman" w:hAnsi="Lucida Console" w:cs="Courier New"/>
+          <w:color w:val="000000"/>
+          <w:sz w:val="20"/>
+          <w:szCs w:val="20"/>
+          <w:lang w:eastAsia="en-PH"/>
+        </w:rPr>
+        <w:t xml:space="preserve">532 </w:t>
+      </w:r>
     </w:p>
     <w:p>
       <w:pPr>
@@ -9233,22 +9813,12 @@
         <w:spacing w:after="0" w:line="225" w:lineRule="atLeast"/>
         <w:rPr>
           <w:rFonts w:ascii="Lucida Console" w:eastAsia="Times New Roman" w:hAnsi="Lucida Console" w:cs="Courier New"/>
-          <w:color w:val="0000FF"/>
-          <w:sz w:val="20"/>
-          <w:szCs w:val="20"/>
-          <w:lang w:eastAsia="en-PH"/>
-        </w:rPr>
-      </w:pPr>
-      <w:r>
-        <w:rPr>
-          <w:rFonts w:ascii="Lucida Console" w:eastAsia="Times New Roman" w:hAnsi="Lucida Console" w:cs="Courier New"/>
-          <w:color w:val="0000FF"/>
-          <w:sz w:val="20"/>
-          <w:szCs w:val="20"/>
-          <w:lang w:eastAsia="en-PH"/>
-        </w:rPr>
-        <w:t>&gt; t5=tapply(DataV3$PovertyIncidenceAmongFamilies2012, DataV3$RegionalDesignation, mean, na.rm="TRUE")</w:t>
-      </w:r>
+          <w:color w:val="000000"/>
+          <w:sz w:val="20"/>
+          <w:szCs w:val="20"/>
+          <w:lang w:eastAsia="en-PH"/>
+        </w:rPr>
+      </w:pPr>
     </w:p>
     <w:p>
       <w:pPr>
@@ -9289,7 +9859,7 @@
           <w:szCs w:val="20"/>
           <w:lang w:eastAsia="en-PH"/>
         </w:rPr>
-        <w:t>&gt; t5</w:t>
+        <w:t>&gt; t5=tapply(DataV3$PovertyIncidenceAmongFamilies2012, DataV3$RegionalDesignation, mean, na.rm="TRUE")</w:t>
       </w:r>
     </w:p>
     <w:p>
@@ -9323,6 +9893,16 @@
           <w:lang w:eastAsia="en-PH"/>
         </w:rPr>
       </w:pPr>
+      <w:r>
+        <w:rPr>
+          <w:rFonts w:ascii="Lucida Console" w:eastAsia="Times New Roman" w:hAnsi="Lucida Console" w:cs="Courier New"/>
+          <w:color w:val="0000FF"/>
+          <w:sz w:val="20"/>
+          <w:szCs w:val="20"/>
+          <w:lang w:eastAsia="en-PH"/>
+        </w:rPr>
+        <w:t>&gt; t5</w:t>
+      </w:r>
     </w:p>
     <w:p>
       <w:pPr>
@@ -9349,132 +9929,12 @@
         <w:spacing w:after="0" w:line="225" w:lineRule="atLeast"/>
         <w:rPr>
           <w:rFonts w:ascii="Lucida Console" w:eastAsia="Times New Roman" w:hAnsi="Lucida Console" w:cs="Courier New"/>
-          <w:color w:val="000000"/>
-          <w:sz w:val="20"/>
-          <w:szCs w:val="20"/>
-          <w:lang w:eastAsia="en-PH"/>
-        </w:rPr>
-      </w:pPr>
-      <w:r>
-        <w:rPr>
-          <w:rFonts w:ascii="Lucida Console" w:eastAsia="Times New Roman" w:hAnsi="Lucida Console" w:cs="Courier New"/>
-          <w:color w:val="000000"/>
-          <w:sz w:val="20"/>
-          <w:szCs w:val="20"/>
-          <w:lang w:eastAsia="en-PH"/>
-        </w:rPr>
-        <w:t xml:space="preserve">ARMM         </w:t>
-      </w:r>
-      <w:r>
-        <w:rPr>
-          <w:rFonts w:ascii="Lucida Console" w:eastAsia="Times New Roman" w:hAnsi="Lucida Console" w:cs="Courier New"/>
-          <w:color w:val="000000"/>
-          <w:sz w:val="20"/>
-          <w:szCs w:val="20"/>
-          <w:lang w:eastAsia="en-PH"/>
-        </w:rPr>
-        <w:t xml:space="preserve"> </w:t>
-      </w:r>
-      <w:r>
-        <w:rPr>
-          <w:rFonts w:ascii="Lucida Console" w:eastAsia="Times New Roman" w:hAnsi="Lucida Console" w:cs="Courier New"/>
-          <w:color w:val="000000"/>
-          <w:sz w:val="20"/>
-          <w:szCs w:val="20"/>
-          <w:lang w:eastAsia="en-PH"/>
-        </w:rPr>
-        <w:t xml:space="preserve">CAR         </w:t>
-      </w:r>
-      <w:r>
-        <w:rPr>
-          <w:rFonts w:ascii="Lucida Console" w:eastAsia="Times New Roman" w:hAnsi="Lucida Console" w:cs="Courier New"/>
-          <w:color w:val="000000"/>
-          <w:sz w:val="20"/>
-          <w:szCs w:val="20"/>
-          <w:lang w:eastAsia="en-PH"/>
-        </w:rPr>
-        <w:t xml:space="preserve"> </w:t>
-      </w:r>
-      <w:r>
-        <w:rPr>
-          <w:rFonts w:ascii="Lucida Console" w:eastAsia="Times New Roman" w:hAnsi="Lucida Console" w:cs="Courier New"/>
-          <w:color w:val="000000"/>
-          <w:sz w:val="20"/>
-          <w:szCs w:val="20"/>
-          <w:lang w:eastAsia="en-PH"/>
-        </w:rPr>
-        <w:t xml:space="preserve"> </w:t>
-      </w:r>
-      <w:r>
-        <w:rPr>
-          <w:rFonts w:ascii="Lucida Console" w:eastAsia="Times New Roman" w:hAnsi="Lucida Console" w:cs="Courier New"/>
-          <w:color w:val="000000"/>
-          <w:sz w:val="20"/>
-          <w:szCs w:val="20"/>
-          <w:lang w:eastAsia="en-PH"/>
-        </w:rPr>
-        <w:t xml:space="preserve">NCR    </w:t>
-      </w:r>
-      <w:r>
-        <w:rPr>
-          <w:rFonts w:ascii="Lucida Console" w:eastAsia="Times New Roman" w:hAnsi="Lucida Console" w:cs="Courier New"/>
-          <w:color w:val="000000"/>
-          <w:sz w:val="20"/>
-          <w:szCs w:val="20"/>
-          <w:lang w:eastAsia="en-PH"/>
-        </w:rPr>
-        <w:t xml:space="preserve">      </w:t>
-      </w:r>
-      <w:r>
-        <w:rPr>
-          <w:rFonts w:ascii="Lucida Console" w:eastAsia="Times New Roman" w:hAnsi="Lucida Console" w:cs="Courier New"/>
-          <w:color w:val="000000"/>
-          <w:sz w:val="20"/>
-          <w:szCs w:val="20"/>
-          <w:lang w:eastAsia="en-PH"/>
-        </w:rPr>
-        <w:t xml:space="preserve">Region I   </w:t>
-      </w:r>
-      <w:r>
-        <w:rPr>
-          <w:rFonts w:ascii="Lucida Console" w:eastAsia="Times New Roman" w:hAnsi="Lucida Console" w:cs="Courier New"/>
-          <w:color w:val="000000"/>
-          <w:sz w:val="20"/>
-          <w:szCs w:val="20"/>
-          <w:lang w:eastAsia="en-PH"/>
-        </w:rPr>
-        <w:t xml:space="preserve">  </w:t>
-      </w:r>
-      <w:r>
-        <w:rPr>
-          <w:rFonts w:ascii="Lucida Console" w:eastAsia="Times New Roman" w:hAnsi="Lucida Console" w:cs="Courier New"/>
-          <w:color w:val="000000"/>
-          <w:sz w:val="20"/>
-          <w:szCs w:val="20"/>
-          <w:lang w:eastAsia="en-PH"/>
-        </w:rPr>
-        <w:t xml:space="preserve">Region II  </w:t>
-      </w:r>
-      <w:r>
-        <w:rPr>
-          <w:rFonts w:ascii="Lucida Console" w:eastAsia="Times New Roman" w:hAnsi="Lucida Console" w:cs="Courier New"/>
-          <w:color w:val="000000"/>
-          <w:sz w:val="20"/>
-          <w:szCs w:val="20"/>
-          <w:lang w:eastAsia="en-PH"/>
-        </w:rPr>
-        <w:t xml:space="preserve"> </w:t>
-      </w:r>
-      <w:r>
-        <w:rPr>
-          <w:rFonts w:ascii="Lucida Console" w:eastAsia="Times New Roman" w:hAnsi="Lucida Console" w:cs="Courier New"/>
-          <w:color w:val="000000"/>
-          <w:sz w:val="20"/>
-          <w:szCs w:val="20"/>
-          <w:lang w:eastAsia="en-PH"/>
-        </w:rPr>
-        <w:t xml:space="preserve">Region III </w:t>
-      </w:r>
+          <w:color w:val="0000FF"/>
+          <w:sz w:val="20"/>
+          <w:szCs w:val="20"/>
+          <w:lang w:eastAsia="en-PH"/>
+        </w:rPr>
+      </w:pPr>
     </w:p>
     <w:p>
       <w:pPr>
@@ -9515,6 +9975,86 @@
           <w:szCs w:val="20"/>
           <w:lang w:eastAsia="en-PH"/>
         </w:rPr>
+        <w:t xml:space="preserve">ARMM         </w:t>
+      </w:r>
+      <w:r>
+        <w:rPr>
+          <w:rFonts w:ascii="Lucida Console" w:eastAsia="Times New Roman" w:hAnsi="Lucida Console" w:cs="Courier New"/>
+          <w:color w:val="000000"/>
+          <w:sz w:val="20"/>
+          <w:szCs w:val="20"/>
+          <w:lang w:eastAsia="en-PH"/>
+        </w:rPr>
+        <w:t xml:space="preserve"> </w:t>
+      </w:r>
+      <w:r>
+        <w:rPr>
+          <w:rFonts w:ascii="Lucida Console" w:eastAsia="Times New Roman" w:hAnsi="Lucida Console" w:cs="Courier New"/>
+          <w:color w:val="000000"/>
+          <w:sz w:val="20"/>
+          <w:szCs w:val="20"/>
+          <w:lang w:eastAsia="en-PH"/>
+        </w:rPr>
+        <w:t xml:space="preserve">CAR         </w:t>
+      </w:r>
+      <w:r>
+        <w:rPr>
+          <w:rFonts w:ascii="Lucida Console" w:eastAsia="Times New Roman" w:hAnsi="Lucida Console" w:cs="Courier New"/>
+          <w:color w:val="000000"/>
+          <w:sz w:val="20"/>
+          <w:szCs w:val="20"/>
+          <w:lang w:eastAsia="en-PH"/>
+        </w:rPr>
+        <w:t xml:space="preserve"> </w:t>
+      </w:r>
+      <w:r>
+        <w:rPr>
+          <w:rFonts w:ascii="Lucida Console" w:eastAsia="Times New Roman" w:hAnsi="Lucida Console" w:cs="Courier New"/>
+          <w:color w:val="000000"/>
+          <w:sz w:val="20"/>
+          <w:szCs w:val="20"/>
+          <w:lang w:eastAsia="en-PH"/>
+        </w:rPr>
+        <w:t xml:space="preserve"> </w:t>
+      </w:r>
+      <w:r>
+        <w:rPr>
+          <w:rFonts w:ascii="Lucida Console" w:eastAsia="Times New Roman" w:hAnsi="Lucida Console" w:cs="Courier New"/>
+          <w:color w:val="000000"/>
+          <w:sz w:val="20"/>
+          <w:szCs w:val="20"/>
+          <w:lang w:eastAsia="en-PH"/>
+        </w:rPr>
+        <w:t xml:space="preserve">NCR    </w:t>
+      </w:r>
+      <w:r>
+        <w:rPr>
+          <w:rFonts w:ascii="Lucida Console" w:eastAsia="Times New Roman" w:hAnsi="Lucida Console" w:cs="Courier New"/>
+          <w:color w:val="000000"/>
+          <w:sz w:val="20"/>
+          <w:szCs w:val="20"/>
+          <w:lang w:eastAsia="en-PH"/>
+        </w:rPr>
+        <w:t xml:space="preserve">      </w:t>
+      </w:r>
+      <w:r>
+        <w:rPr>
+          <w:rFonts w:ascii="Lucida Console" w:eastAsia="Times New Roman" w:hAnsi="Lucida Console" w:cs="Courier New"/>
+          <w:color w:val="000000"/>
+          <w:sz w:val="20"/>
+          <w:szCs w:val="20"/>
+          <w:lang w:eastAsia="en-PH"/>
+        </w:rPr>
+        <w:t xml:space="preserve">Region I   </w:t>
+      </w:r>
+      <w:r>
+        <w:rPr>
+          <w:rFonts w:ascii="Lucida Console" w:eastAsia="Times New Roman" w:hAnsi="Lucida Console" w:cs="Courier New"/>
+          <w:color w:val="000000"/>
+          <w:sz w:val="20"/>
+          <w:szCs w:val="20"/>
+          <w:lang w:eastAsia="en-PH"/>
+        </w:rPr>
         <w:t xml:space="preserve">  </w:t>
       </w:r>
       <w:r>
@@ -9525,87 +10065,27 @@
           <w:szCs w:val="20"/>
           <w:lang w:eastAsia="en-PH"/>
         </w:rPr>
-        <w:t xml:space="preserve">48.7        </w:t>
-      </w:r>
-      <w:r>
-        <w:rPr>
-          <w:rFonts w:ascii="Lucida Console" w:eastAsia="Times New Roman" w:hAnsi="Lucida Console" w:cs="Courier New"/>
-          <w:color w:val="000000"/>
-          <w:sz w:val="20"/>
-          <w:szCs w:val="20"/>
-          <w:lang w:eastAsia="en-PH"/>
-        </w:rPr>
-        <w:t xml:space="preserve">  </w:t>
-      </w:r>
-      <w:r>
-        <w:rPr>
-          <w:rFonts w:ascii="Lucida Console" w:eastAsia="Times New Roman" w:hAnsi="Lucida Console" w:cs="Courier New"/>
-          <w:color w:val="000000"/>
-          <w:sz w:val="20"/>
-          <w:szCs w:val="20"/>
-          <w:lang w:eastAsia="en-PH"/>
-        </w:rPr>
-        <w:t xml:space="preserve">17.5         </w:t>
-      </w:r>
-      <w:r>
-        <w:rPr>
-          <w:rFonts w:ascii="Lucida Console" w:eastAsia="Times New Roman" w:hAnsi="Lucida Console" w:cs="Courier New"/>
-          <w:color w:val="000000"/>
-          <w:sz w:val="20"/>
-          <w:szCs w:val="20"/>
-          <w:lang w:eastAsia="en-PH"/>
-        </w:rPr>
-        <w:t xml:space="preserve"> </w:t>
-      </w:r>
-      <w:r>
-        <w:rPr>
-          <w:rFonts w:ascii="Lucida Console" w:eastAsia="Times New Roman" w:hAnsi="Lucida Console" w:cs="Courier New"/>
-          <w:color w:val="000000"/>
-          <w:sz w:val="20"/>
-          <w:szCs w:val="20"/>
-          <w:lang w:eastAsia="en-PH"/>
-        </w:rPr>
-        <w:t xml:space="preserve">2.6        </w:t>
-      </w:r>
-      <w:r>
-        <w:rPr>
-          <w:rFonts w:ascii="Lucida Console" w:eastAsia="Times New Roman" w:hAnsi="Lucida Console" w:cs="Courier New"/>
-          <w:color w:val="000000"/>
-          <w:sz w:val="20"/>
-          <w:szCs w:val="20"/>
-          <w:lang w:eastAsia="en-PH"/>
-        </w:rPr>
-        <w:t xml:space="preserve">  </w:t>
-      </w:r>
-      <w:r>
-        <w:rPr>
-          <w:rFonts w:ascii="Lucida Console" w:eastAsia="Times New Roman" w:hAnsi="Lucida Console" w:cs="Courier New"/>
-          <w:color w:val="000000"/>
-          <w:sz w:val="20"/>
-          <w:szCs w:val="20"/>
-          <w:lang w:eastAsia="en-PH"/>
-        </w:rPr>
-        <w:t xml:space="preserve">14.0        </w:t>
-      </w:r>
-      <w:r>
-        <w:rPr>
-          <w:rFonts w:ascii="Lucida Console" w:eastAsia="Times New Roman" w:hAnsi="Lucida Console" w:cs="Courier New"/>
-          <w:color w:val="000000"/>
-          <w:sz w:val="20"/>
-          <w:szCs w:val="20"/>
-          <w:lang w:eastAsia="en-PH"/>
-        </w:rPr>
-        <w:t xml:space="preserve"> </w:t>
-      </w:r>
-      <w:r>
-        <w:rPr>
-          <w:rFonts w:ascii="Lucida Console" w:eastAsia="Times New Roman" w:hAnsi="Lucida Console" w:cs="Courier New"/>
-          <w:color w:val="000000"/>
-          <w:sz w:val="20"/>
-          <w:szCs w:val="20"/>
-          <w:lang w:eastAsia="en-PH"/>
-        </w:rPr>
-        <w:t xml:space="preserve">17.0        10.1 </w:t>
+        <w:t xml:space="preserve">Region II  </w:t>
+      </w:r>
+      <w:r>
+        <w:rPr>
+          <w:rFonts w:ascii="Lucida Console" w:eastAsia="Times New Roman" w:hAnsi="Lucida Console" w:cs="Courier New"/>
+          <w:color w:val="000000"/>
+          <w:sz w:val="20"/>
+          <w:szCs w:val="20"/>
+          <w:lang w:eastAsia="en-PH"/>
+        </w:rPr>
+        <w:t xml:space="preserve"> </w:t>
+      </w:r>
+      <w:r>
+        <w:rPr>
+          <w:rFonts w:ascii="Lucida Console" w:eastAsia="Times New Roman" w:hAnsi="Lucida Console" w:cs="Courier New"/>
+          <w:color w:val="000000"/>
+          <w:sz w:val="20"/>
+          <w:szCs w:val="20"/>
+          <w:lang w:eastAsia="en-PH"/>
+        </w:rPr>
+        <w:t xml:space="preserve">Region III </w:t>
       </w:r>
     </w:p>
     <w:p>
@@ -9647,16 +10127,6 @@
           <w:szCs w:val="20"/>
           <w:lang w:eastAsia="en-PH"/>
         </w:rPr>
-        <w:t xml:space="preserve">Region IV-A </w:t>
-      </w:r>
-      <w:r>
-        <w:rPr>
-          <w:rFonts w:ascii="Lucida Console" w:eastAsia="Times New Roman" w:hAnsi="Lucida Console" w:cs="Courier New"/>
-          <w:color w:val="000000"/>
-          <w:sz w:val="20"/>
-          <w:szCs w:val="20"/>
-          <w:lang w:eastAsia="en-PH"/>
-        </w:rPr>
         <w:t xml:space="preserve">  </w:t>
       </w:r>
       <w:r>
@@ -9667,7 +10137,7 @@
           <w:szCs w:val="20"/>
           <w:lang w:eastAsia="en-PH"/>
         </w:rPr>
-        <w:t xml:space="preserve">Region IV-B   Region IX    Region V   </w:t>
+        <w:t xml:space="preserve">48.7        </w:t>
       </w:r>
       <w:r>
         <w:rPr>
@@ -9687,27 +10157,67 @@
           <w:szCs w:val="20"/>
           <w:lang w:eastAsia="en-PH"/>
         </w:rPr>
-        <w:t xml:space="preserve">Region VI  </w:t>
-      </w:r>
-      <w:r>
-        <w:rPr>
-          <w:rFonts w:ascii="Lucida Console" w:eastAsia="Times New Roman" w:hAnsi="Lucida Console" w:cs="Courier New"/>
-          <w:color w:val="000000"/>
-          <w:sz w:val="20"/>
-          <w:szCs w:val="20"/>
-          <w:lang w:eastAsia="en-PH"/>
-        </w:rPr>
-        <w:t xml:space="preserve"> </w:t>
-      </w:r>
-      <w:r>
-        <w:rPr>
-          <w:rFonts w:ascii="Lucida Console" w:eastAsia="Times New Roman" w:hAnsi="Lucida Console" w:cs="Courier New"/>
-          <w:color w:val="000000"/>
-          <w:sz w:val="20"/>
-          <w:szCs w:val="20"/>
-          <w:lang w:eastAsia="en-PH"/>
-        </w:rPr>
-        <w:t xml:space="preserve">Region VII </w:t>
+        <w:t xml:space="preserve">17.5         </w:t>
+      </w:r>
+      <w:r>
+        <w:rPr>
+          <w:rFonts w:ascii="Lucida Console" w:eastAsia="Times New Roman" w:hAnsi="Lucida Console" w:cs="Courier New"/>
+          <w:color w:val="000000"/>
+          <w:sz w:val="20"/>
+          <w:szCs w:val="20"/>
+          <w:lang w:eastAsia="en-PH"/>
+        </w:rPr>
+        <w:t xml:space="preserve"> </w:t>
+      </w:r>
+      <w:r>
+        <w:rPr>
+          <w:rFonts w:ascii="Lucida Console" w:eastAsia="Times New Roman" w:hAnsi="Lucida Console" w:cs="Courier New"/>
+          <w:color w:val="000000"/>
+          <w:sz w:val="20"/>
+          <w:szCs w:val="20"/>
+          <w:lang w:eastAsia="en-PH"/>
+        </w:rPr>
+        <w:t xml:space="preserve">2.6        </w:t>
+      </w:r>
+      <w:r>
+        <w:rPr>
+          <w:rFonts w:ascii="Lucida Console" w:eastAsia="Times New Roman" w:hAnsi="Lucida Console" w:cs="Courier New"/>
+          <w:color w:val="000000"/>
+          <w:sz w:val="20"/>
+          <w:szCs w:val="20"/>
+          <w:lang w:eastAsia="en-PH"/>
+        </w:rPr>
+        <w:t xml:space="preserve">  </w:t>
+      </w:r>
+      <w:r>
+        <w:rPr>
+          <w:rFonts w:ascii="Lucida Console" w:eastAsia="Times New Roman" w:hAnsi="Lucida Console" w:cs="Courier New"/>
+          <w:color w:val="000000"/>
+          <w:sz w:val="20"/>
+          <w:szCs w:val="20"/>
+          <w:lang w:eastAsia="en-PH"/>
+        </w:rPr>
+        <w:t xml:space="preserve">14.0        </w:t>
+      </w:r>
+      <w:r>
+        <w:rPr>
+          <w:rFonts w:ascii="Lucida Console" w:eastAsia="Times New Roman" w:hAnsi="Lucida Console" w:cs="Courier New"/>
+          <w:color w:val="000000"/>
+          <w:sz w:val="20"/>
+          <w:szCs w:val="20"/>
+          <w:lang w:eastAsia="en-PH"/>
+        </w:rPr>
+        <w:t xml:space="preserve"> </w:t>
+      </w:r>
+      <w:r>
+        <w:rPr>
+          <w:rFonts w:ascii="Lucida Console" w:eastAsia="Times New Roman" w:hAnsi="Lucida Console" w:cs="Courier New"/>
+          <w:color w:val="000000"/>
+          <w:sz w:val="20"/>
+          <w:szCs w:val="20"/>
+          <w:lang w:eastAsia="en-PH"/>
+        </w:rPr>
+        <w:t xml:space="preserve">17.0        10.1 </w:t>
       </w:r>
     </w:p>
     <w:p>
@@ -9749,6 +10259,16 @@
           <w:szCs w:val="20"/>
           <w:lang w:eastAsia="en-PH"/>
         </w:rPr>
+        <w:t xml:space="preserve">Region IV-A </w:t>
+      </w:r>
+      <w:r>
+        <w:rPr>
+          <w:rFonts w:ascii="Lucida Console" w:eastAsia="Times New Roman" w:hAnsi="Lucida Console" w:cs="Courier New"/>
+          <w:color w:val="000000"/>
+          <w:sz w:val="20"/>
+          <w:szCs w:val="20"/>
+          <w:lang w:eastAsia="en-PH"/>
+        </w:rPr>
         <w:t xml:space="preserve">  </w:t>
       </w:r>
       <w:r>
@@ -9759,27 +10279,7 @@
           <w:szCs w:val="20"/>
           <w:lang w:eastAsia="en-PH"/>
         </w:rPr>
-        <w:t xml:space="preserve">8.3        </w:t>
-      </w:r>
-      <w:r>
-        <w:rPr>
-          <w:rFonts w:ascii="Lucida Console" w:eastAsia="Times New Roman" w:hAnsi="Lucida Console" w:cs="Courier New"/>
-          <w:color w:val="000000"/>
-          <w:sz w:val="20"/>
-          <w:szCs w:val="20"/>
-          <w:lang w:eastAsia="en-PH"/>
-        </w:rPr>
-        <w:t xml:space="preserve">   </w:t>
-      </w:r>
-      <w:r>
-        <w:rPr>
-          <w:rFonts w:ascii="Lucida Console" w:eastAsia="Times New Roman" w:hAnsi="Lucida Console" w:cs="Courier New"/>
-          <w:color w:val="000000"/>
-          <w:sz w:val="20"/>
-          <w:szCs w:val="20"/>
-          <w:lang w:eastAsia="en-PH"/>
-        </w:rPr>
-        <w:t xml:space="preserve">23.6        </w:t>
+        <w:t xml:space="preserve">Region IV-B   Region IX    Region V   </w:t>
       </w:r>
       <w:r>
         <w:rPr>
@@ -9799,47 +10299,27 @@
           <w:szCs w:val="20"/>
           <w:lang w:eastAsia="en-PH"/>
         </w:rPr>
-        <w:t xml:space="preserve">33.7        </w:t>
-      </w:r>
-      <w:r>
-        <w:rPr>
-          <w:rFonts w:ascii="Lucida Console" w:eastAsia="Times New Roman" w:hAnsi="Lucida Console" w:cs="Courier New"/>
-          <w:color w:val="000000"/>
-          <w:sz w:val="20"/>
-          <w:szCs w:val="20"/>
-          <w:lang w:eastAsia="en-PH"/>
-        </w:rPr>
-        <w:t xml:space="preserve"> </w:t>
-      </w:r>
-      <w:r>
-        <w:rPr>
-          <w:rFonts w:ascii="Lucida Console" w:eastAsia="Times New Roman" w:hAnsi="Lucida Console" w:cs="Courier New"/>
-          <w:color w:val="000000"/>
-          <w:sz w:val="20"/>
-          <w:szCs w:val="20"/>
-          <w:lang w:eastAsia="en-PH"/>
-        </w:rPr>
-        <w:t xml:space="preserve">32.3        </w:t>
-      </w:r>
-      <w:r>
-        <w:rPr>
-          <w:rFonts w:ascii="Lucida Console" w:eastAsia="Times New Roman" w:hAnsi="Lucida Console" w:cs="Courier New"/>
-          <w:color w:val="000000"/>
-          <w:sz w:val="20"/>
-          <w:szCs w:val="20"/>
-          <w:lang w:eastAsia="en-PH"/>
-        </w:rPr>
-        <w:t xml:space="preserve"> </w:t>
-      </w:r>
-      <w:r>
-        <w:rPr>
-          <w:rFonts w:ascii="Lucida Console" w:eastAsia="Times New Roman" w:hAnsi="Lucida Console" w:cs="Courier New"/>
-          <w:color w:val="000000"/>
-          <w:sz w:val="20"/>
-          <w:szCs w:val="20"/>
-          <w:lang w:eastAsia="en-PH"/>
-        </w:rPr>
-        <w:t xml:space="preserve">22.8        25.7 </w:t>
+        <w:t xml:space="preserve">Region VI  </w:t>
+      </w:r>
+      <w:r>
+        <w:rPr>
+          <w:rFonts w:ascii="Lucida Console" w:eastAsia="Times New Roman" w:hAnsi="Lucida Console" w:cs="Courier New"/>
+          <w:color w:val="000000"/>
+          <w:sz w:val="20"/>
+          <w:szCs w:val="20"/>
+          <w:lang w:eastAsia="en-PH"/>
+        </w:rPr>
+        <w:t xml:space="preserve"> </w:t>
+      </w:r>
+      <w:r>
+        <w:rPr>
+          <w:rFonts w:ascii="Lucida Console" w:eastAsia="Times New Roman" w:hAnsi="Lucida Console" w:cs="Courier New"/>
+          <w:color w:val="000000"/>
+          <w:sz w:val="20"/>
+          <w:szCs w:val="20"/>
+          <w:lang w:eastAsia="en-PH"/>
+        </w:rPr>
+        <w:t xml:space="preserve">Region VII </w:t>
       </w:r>
     </w:p>
     <w:p>
@@ -9881,17 +10361,17 @@
           <w:szCs w:val="20"/>
           <w:lang w:eastAsia="en-PH"/>
         </w:rPr>
-        <w:t xml:space="preserve">Region VIII   </w:t>
-      </w:r>
-      <w:r>
-        <w:rPr>
-          <w:rFonts w:ascii="Lucida Console" w:eastAsia="Times New Roman" w:hAnsi="Lucida Console" w:cs="Courier New"/>
-          <w:color w:val="000000"/>
-          <w:sz w:val="20"/>
-          <w:szCs w:val="20"/>
-          <w:lang w:eastAsia="en-PH"/>
-        </w:rPr>
-        <w:t xml:space="preserve">Region X   </w:t>
+        <w:t xml:space="preserve">  </w:t>
+      </w:r>
+      <w:r>
+        <w:rPr>
+          <w:rFonts w:ascii="Lucida Console" w:eastAsia="Times New Roman" w:hAnsi="Lucida Console" w:cs="Courier New"/>
+          <w:color w:val="000000"/>
+          <w:sz w:val="20"/>
+          <w:szCs w:val="20"/>
+          <w:lang w:eastAsia="en-PH"/>
+        </w:rPr>
+        <w:t xml:space="preserve">8.3        </w:t>
       </w:r>
       <w:r>
         <w:rPr>
@@ -9911,7 +10391,7 @@
           <w:szCs w:val="20"/>
           <w:lang w:eastAsia="en-PH"/>
         </w:rPr>
-        <w:t xml:space="preserve">Region XI  </w:t>
+        <w:t xml:space="preserve">23.6        </w:t>
       </w:r>
       <w:r>
         <w:rPr>
@@ -9931,27 +10411,47 @@
           <w:szCs w:val="20"/>
           <w:lang w:eastAsia="en-PH"/>
         </w:rPr>
-        <w:t xml:space="preserve">Region XII </w:t>
-      </w:r>
-      <w:r>
-        <w:rPr>
-          <w:rFonts w:ascii="Lucida Console" w:eastAsia="Times New Roman" w:hAnsi="Lucida Console" w:cs="Courier New"/>
-          <w:color w:val="000000"/>
-          <w:sz w:val="20"/>
-          <w:szCs w:val="20"/>
-          <w:lang w:eastAsia="en-PH"/>
-        </w:rPr>
-        <w:t xml:space="preserve">  </w:t>
-      </w:r>
-      <w:r>
-        <w:rPr>
-          <w:rFonts w:ascii="Lucida Console" w:eastAsia="Times New Roman" w:hAnsi="Lucida Console" w:cs="Courier New"/>
-          <w:color w:val="000000"/>
-          <w:sz w:val="20"/>
-          <w:szCs w:val="20"/>
-          <w:lang w:eastAsia="en-PH"/>
-        </w:rPr>
-        <w:t xml:space="preserve">Region XIII </w:t>
+        <w:t xml:space="preserve">33.7        </w:t>
+      </w:r>
+      <w:r>
+        <w:rPr>
+          <w:rFonts w:ascii="Lucida Console" w:eastAsia="Times New Roman" w:hAnsi="Lucida Console" w:cs="Courier New"/>
+          <w:color w:val="000000"/>
+          <w:sz w:val="20"/>
+          <w:szCs w:val="20"/>
+          <w:lang w:eastAsia="en-PH"/>
+        </w:rPr>
+        <w:t xml:space="preserve"> </w:t>
+      </w:r>
+      <w:r>
+        <w:rPr>
+          <w:rFonts w:ascii="Lucida Console" w:eastAsia="Times New Roman" w:hAnsi="Lucida Console" w:cs="Courier New"/>
+          <w:color w:val="000000"/>
+          <w:sz w:val="20"/>
+          <w:szCs w:val="20"/>
+          <w:lang w:eastAsia="en-PH"/>
+        </w:rPr>
+        <w:t xml:space="preserve">32.3        </w:t>
+      </w:r>
+      <w:r>
+        <w:rPr>
+          <w:rFonts w:ascii="Lucida Console" w:eastAsia="Times New Roman" w:hAnsi="Lucida Console" w:cs="Courier New"/>
+          <w:color w:val="000000"/>
+          <w:sz w:val="20"/>
+          <w:szCs w:val="20"/>
+          <w:lang w:eastAsia="en-PH"/>
+        </w:rPr>
+        <w:t xml:space="preserve"> </w:t>
+      </w:r>
+      <w:r>
+        <w:rPr>
+          <w:rFonts w:ascii="Lucida Console" w:eastAsia="Times New Roman" w:hAnsi="Lucida Console" w:cs="Courier New"/>
+          <w:color w:val="000000"/>
+          <w:sz w:val="20"/>
+          <w:szCs w:val="20"/>
+          <w:lang w:eastAsia="en-PH"/>
+        </w:rPr>
+        <w:t xml:space="preserve">22.8        25.7 </w:t>
       </w:r>
     </w:p>
     <w:p>
@@ -9993,6 +10493,46 @@
           <w:szCs w:val="20"/>
           <w:lang w:eastAsia="en-PH"/>
         </w:rPr>
+        <w:t xml:space="preserve">Region VIII   </w:t>
+      </w:r>
+      <w:r>
+        <w:rPr>
+          <w:rFonts w:ascii="Lucida Console" w:eastAsia="Times New Roman" w:hAnsi="Lucida Console" w:cs="Courier New"/>
+          <w:color w:val="000000"/>
+          <w:sz w:val="20"/>
+          <w:szCs w:val="20"/>
+          <w:lang w:eastAsia="en-PH"/>
+        </w:rPr>
+        <w:t xml:space="preserve">Region X   </w:t>
+      </w:r>
+      <w:r>
+        <w:rPr>
+          <w:rFonts w:ascii="Lucida Console" w:eastAsia="Times New Roman" w:hAnsi="Lucida Console" w:cs="Courier New"/>
+          <w:color w:val="000000"/>
+          <w:sz w:val="20"/>
+          <w:szCs w:val="20"/>
+          <w:lang w:eastAsia="en-PH"/>
+        </w:rPr>
+        <w:t xml:space="preserve">   </w:t>
+      </w:r>
+      <w:r>
+        <w:rPr>
+          <w:rFonts w:ascii="Lucida Console" w:eastAsia="Times New Roman" w:hAnsi="Lucida Console" w:cs="Courier New"/>
+          <w:color w:val="000000"/>
+          <w:sz w:val="20"/>
+          <w:szCs w:val="20"/>
+          <w:lang w:eastAsia="en-PH"/>
+        </w:rPr>
+        <w:t xml:space="preserve">Region XI  </w:t>
+      </w:r>
+      <w:r>
+        <w:rPr>
+          <w:rFonts w:ascii="Lucida Console" w:eastAsia="Times New Roman" w:hAnsi="Lucida Console" w:cs="Courier New"/>
+          <w:color w:val="000000"/>
+          <w:sz w:val="20"/>
+          <w:szCs w:val="20"/>
+          <w:lang w:eastAsia="en-PH"/>
+        </w:rPr>
         <w:t xml:space="preserve">  </w:t>
       </w:r>
       <w:r>
@@ -10003,7 +10543,7 @@
           <w:szCs w:val="20"/>
           <w:lang w:eastAsia="en-PH"/>
         </w:rPr>
-        <w:t xml:space="preserve">37.4        </w:t>
+        <w:t xml:space="preserve">Region XII </w:t>
       </w:r>
       <w:r>
         <w:rPr>
@@ -10023,67 +10563,7 @@
           <w:szCs w:val="20"/>
           <w:lang w:eastAsia="en-PH"/>
         </w:rPr>
-        <w:t xml:space="preserve">32.8        </w:t>
-      </w:r>
-      <w:r>
-        <w:rPr>
-          <w:rFonts w:ascii="Lucida Console" w:eastAsia="Times New Roman" w:hAnsi="Lucida Console" w:cs="Courier New"/>
-          <w:color w:val="000000"/>
-          <w:sz w:val="20"/>
-          <w:szCs w:val="20"/>
-          <w:lang w:eastAsia="en-PH"/>
-        </w:rPr>
-        <w:t xml:space="preserve">  </w:t>
-      </w:r>
-      <w:r>
-        <w:rPr>
-          <w:rFonts w:ascii="Lucida Console" w:eastAsia="Times New Roman" w:hAnsi="Lucida Console" w:cs="Courier New"/>
-          <w:color w:val="000000"/>
-          <w:sz w:val="20"/>
-          <w:szCs w:val="20"/>
-          <w:lang w:eastAsia="en-PH"/>
-        </w:rPr>
-        <w:t xml:space="preserve">25.0        </w:t>
-      </w:r>
-      <w:r>
-        <w:rPr>
-          <w:rFonts w:ascii="Lucida Console" w:eastAsia="Times New Roman" w:hAnsi="Lucida Console" w:cs="Courier New"/>
-          <w:color w:val="000000"/>
-          <w:sz w:val="20"/>
-          <w:szCs w:val="20"/>
-          <w:lang w:eastAsia="en-PH"/>
-        </w:rPr>
-        <w:t xml:space="preserve"> </w:t>
-      </w:r>
-      <w:r>
-        <w:rPr>
-          <w:rFonts w:ascii="Lucida Console" w:eastAsia="Times New Roman" w:hAnsi="Lucida Console" w:cs="Courier New"/>
-          <w:color w:val="000000"/>
-          <w:sz w:val="20"/>
-          <w:szCs w:val="20"/>
-          <w:lang w:eastAsia="en-PH"/>
-        </w:rPr>
-        <w:t xml:space="preserve">37.1        </w:t>
-      </w:r>
-      <w:r>
-        <w:rPr>
-          <w:rFonts w:ascii="Lucida Console" w:eastAsia="Times New Roman" w:hAnsi="Lucida Console" w:cs="Courier New"/>
-          <w:color w:val="000000"/>
-          <w:sz w:val="20"/>
-          <w:szCs w:val="20"/>
-          <w:lang w:eastAsia="en-PH"/>
-        </w:rPr>
-        <w:t xml:space="preserve"> </w:t>
-      </w:r>
-      <w:r>
-        <w:rPr>
-          <w:rFonts w:ascii="Lucida Console" w:eastAsia="Times New Roman" w:hAnsi="Lucida Console" w:cs="Courier New"/>
-          <w:color w:val="000000"/>
-          <w:sz w:val="20"/>
-          <w:szCs w:val="20"/>
-          <w:lang w:eastAsia="en-PH"/>
-        </w:rPr>
-        <w:t xml:space="preserve">31.9 </w:t>
+        <w:t xml:space="preserve">Region XIII </w:t>
       </w:r>
     </w:p>
     <w:p>
@@ -10117,6 +10597,106 @@
           <w:lang w:eastAsia="en-PH"/>
         </w:rPr>
       </w:pPr>
+      <w:r>
+        <w:rPr>
+          <w:rFonts w:ascii="Lucida Console" w:eastAsia="Times New Roman" w:hAnsi="Lucida Console" w:cs="Courier New"/>
+          <w:color w:val="000000"/>
+          <w:sz w:val="20"/>
+          <w:szCs w:val="20"/>
+          <w:lang w:eastAsia="en-PH"/>
+        </w:rPr>
+        <w:t xml:space="preserve">  </w:t>
+      </w:r>
+      <w:r>
+        <w:rPr>
+          <w:rFonts w:ascii="Lucida Console" w:eastAsia="Times New Roman" w:hAnsi="Lucida Console" w:cs="Courier New"/>
+          <w:color w:val="000000"/>
+          <w:sz w:val="20"/>
+          <w:szCs w:val="20"/>
+          <w:lang w:eastAsia="en-PH"/>
+        </w:rPr>
+        <w:t xml:space="preserve">37.4        </w:t>
+      </w:r>
+      <w:r>
+        <w:rPr>
+          <w:rFonts w:ascii="Lucida Console" w:eastAsia="Times New Roman" w:hAnsi="Lucida Console" w:cs="Courier New"/>
+          <w:color w:val="000000"/>
+          <w:sz w:val="20"/>
+          <w:szCs w:val="20"/>
+          <w:lang w:eastAsia="en-PH"/>
+        </w:rPr>
+        <w:t xml:space="preserve">  </w:t>
+      </w:r>
+      <w:r>
+        <w:rPr>
+          <w:rFonts w:ascii="Lucida Console" w:eastAsia="Times New Roman" w:hAnsi="Lucida Console" w:cs="Courier New"/>
+          <w:color w:val="000000"/>
+          <w:sz w:val="20"/>
+          <w:szCs w:val="20"/>
+          <w:lang w:eastAsia="en-PH"/>
+        </w:rPr>
+        <w:t xml:space="preserve">32.8        </w:t>
+      </w:r>
+      <w:r>
+        <w:rPr>
+          <w:rFonts w:ascii="Lucida Console" w:eastAsia="Times New Roman" w:hAnsi="Lucida Console" w:cs="Courier New"/>
+          <w:color w:val="000000"/>
+          <w:sz w:val="20"/>
+          <w:szCs w:val="20"/>
+          <w:lang w:eastAsia="en-PH"/>
+        </w:rPr>
+        <w:t xml:space="preserve">  </w:t>
+      </w:r>
+      <w:r>
+        <w:rPr>
+          <w:rFonts w:ascii="Lucida Console" w:eastAsia="Times New Roman" w:hAnsi="Lucida Console" w:cs="Courier New"/>
+          <w:color w:val="000000"/>
+          <w:sz w:val="20"/>
+          <w:szCs w:val="20"/>
+          <w:lang w:eastAsia="en-PH"/>
+        </w:rPr>
+        <w:t xml:space="preserve">25.0        </w:t>
+      </w:r>
+      <w:r>
+        <w:rPr>
+          <w:rFonts w:ascii="Lucida Console" w:eastAsia="Times New Roman" w:hAnsi="Lucida Console" w:cs="Courier New"/>
+          <w:color w:val="000000"/>
+          <w:sz w:val="20"/>
+          <w:szCs w:val="20"/>
+          <w:lang w:eastAsia="en-PH"/>
+        </w:rPr>
+        <w:t xml:space="preserve"> </w:t>
+      </w:r>
+      <w:r>
+        <w:rPr>
+          <w:rFonts w:ascii="Lucida Console" w:eastAsia="Times New Roman" w:hAnsi="Lucida Console" w:cs="Courier New"/>
+          <w:color w:val="000000"/>
+          <w:sz w:val="20"/>
+          <w:szCs w:val="20"/>
+          <w:lang w:eastAsia="en-PH"/>
+        </w:rPr>
+        <w:t xml:space="preserve">37.1        </w:t>
+      </w:r>
+      <w:r>
+        <w:rPr>
+          <w:rFonts w:ascii="Lucida Console" w:eastAsia="Times New Roman" w:hAnsi="Lucida Console" w:cs="Courier New"/>
+          <w:color w:val="000000"/>
+          <w:sz w:val="20"/>
+          <w:szCs w:val="20"/>
+          <w:lang w:eastAsia="en-PH"/>
+        </w:rPr>
+        <w:t xml:space="preserve"> </w:t>
+      </w:r>
+      <w:r>
+        <w:rPr>
+          <w:rFonts w:ascii="Lucida Console" w:eastAsia="Times New Roman" w:hAnsi="Lucida Console" w:cs="Courier New"/>
+          <w:color w:val="000000"/>
+          <w:sz w:val="20"/>
+          <w:szCs w:val="20"/>
+          <w:lang w:eastAsia="en-PH"/>
+        </w:rPr>
+        <w:t xml:space="preserve">31.9 </w:t>
+      </w:r>
     </w:p>
     <w:p>
       <w:pPr>
@@ -10143,22 +10723,12 @@
         <w:spacing w:after="0" w:line="225" w:lineRule="atLeast"/>
         <w:rPr>
           <w:rFonts w:ascii="Lucida Console" w:eastAsia="Times New Roman" w:hAnsi="Lucida Console" w:cs="Courier New"/>
-          <w:color w:val="0000FF"/>
-          <w:sz w:val="20"/>
-          <w:szCs w:val="20"/>
-          <w:lang w:eastAsia="en-PH"/>
-        </w:rPr>
-      </w:pPr>
-      <w:r>
-        <w:rPr>
-          <w:rFonts w:ascii="Lucida Console" w:eastAsia="Times New Roman" w:hAnsi="Lucida Console" w:cs="Courier New"/>
-          <w:color w:val="0000FF"/>
-          <w:sz w:val="20"/>
-          <w:szCs w:val="20"/>
-          <w:lang w:eastAsia="en-PH"/>
-        </w:rPr>
-        <w:t>&gt; t6 = cbind(t4,t5)</w:t>
-      </w:r>
+          <w:color w:val="000000"/>
+          <w:sz w:val="20"/>
+          <w:szCs w:val="20"/>
+          <w:lang w:eastAsia="en-PH"/>
+        </w:rPr>
+      </w:pPr>
     </w:p>
     <w:p>
       <w:pPr>
@@ -10199,7 +10769,7 @@
           <w:szCs w:val="20"/>
           <w:lang w:eastAsia="en-PH"/>
         </w:rPr>
-        <w:t>&gt; t7=t6[t6[,1]&gt;18,]</w:t>
+        <w:t>&gt; t6 = cbind(t4,t5)</w:t>
       </w:r>
     </w:p>
     <w:p>
@@ -10241,7 +10811,7 @@
           <w:szCs w:val="20"/>
           <w:lang w:eastAsia="en-PH"/>
         </w:rPr>
-        <w:t>&gt; t7[order(t7[,1], decreasing = TRUE),]</w:t>
+        <w:t>&gt; t7=t6[t6[,1]&gt;18,]</w:t>
       </w:r>
     </w:p>
     <w:p>
@@ -10275,6 +10845,16 @@
           <w:lang w:eastAsia="en-PH"/>
         </w:rPr>
       </w:pPr>
+      <w:r>
+        <w:rPr>
+          <w:rFonts w:ascii="Lucida Console" w:eastAsia="Times New Roman" w:hAnsi="Lucida Console" w:cs="Courier New"/>
+          <w:color w:val="0000FF"/>
+          <w:sz w:val="20"/>
+          <w:szCs w:val="20"/>
+          <w:lang w:eastAsia="en-PH"/>
+        </w:rPr>
+        <w:t>&gt; t7[order(t7[,1], decreasing = TRUE),]</w:t>
+      </w:r>
     </w:p>
     <w:p>
       <w:pPr>
@@ -10301,22 +10881,12 @@
         <w:spacing w:after="0" w:line="225" w:lineRule="atLeast"/>
         <w:rPr>
           <w:rFonts w:ascii="Lucida Console" w:eastAsia="Times New Roman" w:hAnsi="Lucida Console" w:cs="Courier New"/>
-          <w:color w:val="000000"/>
-          <w:sz w:val="20"/>
-          <w:szCs w:val="20"/>
-          <w:lang w:eastAsia="en-PH"/>
-        </w:rPr>
-      </w:pPr>
-      <w:r>
-        <w:rPr>
-          <w:rFonts w:ascii="Lucida Console" w:eastAsia="Times New Roman" w:hAnsi="Lucida Console" w:cs="Courier New"/>
-          <w:color w:val="000000"/>
-          <w:sz w:val="20"/>
-          <w:szCs w:val="20"/>
-          <w:lang w:eastAsia="en-PH"/>
-        </w:rPr>
-        <w:t xml:space="preserve">              t4   t5</w:t>
-      </w:r>
+          <w:color w:val="0000FF"/>
+          <w:sz w:val="20"/>
+          <w:szCs w:val="20"/>
+          <w:lang w:eastAsia="en-PH"/>
+        </w:rPr>
+      </w:pPr>
     </w:p>
     <w:p>
       <w:pPr>
@@ -10357,7 +10927,7 @@
           <w:szCs w:val="20"/>
           <w:lang w:eastAsia="en-PH"/>
         </w:rPr>
-        <w:t>Region IV-A 3082  8.3</w:t>
+        <w:t xml:space="preserve">              t4   t5</w:t>
       </w:r>
     </w:p>
     <w:p>
@@ -10399,7 +10969,7 @@
           <w:szCs w:val="20"/>
           <w:lang w:eastAsia="en-PH"/>
         </w:rPr>
-        <w:t>NCR         2917  2.6</w:t>
+        <w:t>Region IV-A 3082  8.3</w:t>
       </w:r>
     </w:p>
     <w:p>
@@ -10441,7 +11011,7 @@
           <w:szCs w:val="20"/>
           <w:lang w:eastAsia="en-PH"/>
         </w:rPr>
-        <w:t>Region III  2386 10.1</w:t>
+        <w:t>NCR         2917  2.6</w:t>
       </w:r>
     </w:p>
     <w:p>
@@ -10483,7 +11053,7 @@
           <w:szCs w:val="20"/>
           <w:lang w:eastAsia="en-PH"/>
         </w:rPr>
-        <w:t>Region VI   1604 22.8</w:t>
+        <w:t>Region III  2386 10.1</w:t>
       </w:r>
     </w:p>
     <w:p>
@@ -10525,7 +11095,7 @@
           <w:szCs w:val="20"/>
           <w:lang w:eastAsia="en-PH"/>
         </w:rPr>
-        <w:t>Region VII  1577 25.7</w:t>
+        <w:t>Region VI   1604 22.8</w:t>
       </w:r>
     </w:p>
     <w:p>
@@ -10567,7 +11137,7 @@
           <w:szCs w:val="20"/>
           <w:lang w:eastAsia="en-PH"/>
         </w:rPr>
-        <w:t>Region V    1165 32.3</w:t>
+        <w:t>Region VII  1577 25.7</w:t>
       </w:r>
     </w:p>
     <w:p>
@@ -10609,7 +11179,7 @@
           <w:szCs w:val="20"/>
           <w:lang w:eastAsia="en-PH"/>
         </w:rPr>
-        <w:t>Region I    1105 14.0</w:t>
+        <w:t>Region V    1165 32.3</w:t>
       </w:r>
     </w:p>
     <w:p>
@@ -10651,7 +11221,7 @@
           <w:szCs w:val="20"/>
           <w:lang w:eastAsia="en-PH"/>
         </w:rPr>
-        <w:t>Region XI   1078 25.0</w:t>
+        <w:t>Region I    1105 14.0</w:t>
       </w:r>
     </w:p>
     <w:p>
@@ -10693,7 +11263,7 @@
           <w:szCs w:val="20"/>
           <w:lang w:eastAsia="en-PH"/>
         </w:rPr>
-        <w:t>Region XII   988 37.1</w:t>
+        <w:t>Region XI   1078 25.0</w:t>
       </w:r>
     </w:p>
     <w:p>
@@ -10735,7 +11305,7 @@
           <w:szCs w:val="20"/>
           <w:lang w:eastAsia="en-PH"/>
         </w:rPr>
-        <w:t>Region X     976 32.8</w:t>
+        <w:t>Region XII   988 37.1</w:t>
       </w:r>
     </w:p>
     <w:p>
@@ -10777,7 +11347,7 @@
           <w:szCs w:val="20"/>
           <w:lang w:eastAsia="en-PH"/>
         </w:rPr>
-        <w:t>Region VIII  902 37.4</w:t>
+        <w:t>Region X     976 32.8</w:t>
       </w:r>
     </w:p>
     <w:p>
@@ -10819,7 +11389,7 @@
           <w:szCs w:val="20"/>
           <w:lang w:eastAsia="en-PH"/>
         </w:rPr>
-        <w:t>Region IX    772 33.7</w:t>
+        <w:t>Region VIII  902 37.4</w:t>
       </w:r>
     </w:p>
     <w:p>
@@ -10861,7 +11431,7 @@
           <w:szCs w:val="20"/>
           <w:lang w:eastAsia="en-PH"/>
         </w:rPr>
-        <w:t>Region II    771 17.0</w:t>
+        <w:t>Region IX    772 33.7</w:t>
       </w:r>
     </w:p>
     <w:p>
@@ -10903,7 +11473,7 @@
           <w:szCs w:val="20"/>
           <w:lang w:eastAsia="en-PH"/>
         </w:rPr>
-        <w:t>Region IV-B  638 23.6</w:t>
+        <w:t>Region II    771 17.0</w:t>
       </w:r>
     </w:p>
     <w:p>
@@ -10945,7 +11515,7 @@
           <w:szCs w:val="20"/>
           <w:lang w:eastAsia="en-PH"/>
         </w:rPr>
-        <w:t>ARMM         557 48.7</w:t>
+        <w:t>Region IV-B  638 23.6</w:t>
       </w:r>
     </w:p>
     <w:p>
@@ -10987,7 +11557,7 @@
           <w:szCs w:val="20"/>
           <w:lang w:eastAsia="en-PH"/>
         </w:rPr>
-        <w:t>Region XIII  532 31.9</w:t>
+        <w:t>ARMM         557 48.7</w:t>
       </w:r>
     </w:p>
     <w:p>
@@ -11029,7 +11599,7 @@
           <w:szCs w:val="20"/>
           <w:lang w:eastAsia="en-PH"/>
         </w:rPr>
-        <w:t>CAR          375 17.5</w:t>
+        <w:t>Region XIII  532 31.9</w:t>
       </w:r>
     </w:p>
     <w:p>
@@ -11063,6 +11633,16 @@
           <w:lang w:eastAsia="en-PH"/>
         </w:rPr>
       </w:pPr>
+      <w:r>
+        <w:rPr>
+          <w:rFonts w:ascii="Lucida Console" w:eastAsia="Times New Roman" w:hAnsi="Lucida Console" w:cs="Courier New"/>
+          <w:color w:val="000000"/>
+          <w:sz w:val="20"/>
+          <w:szCs w:val="20"/>
+          <w:lang w:eastAsia="en-PH"/>
+        </w:rPr>
+        <w:t>CAR          375 17.5</w:t>
+      </w:r>
     </w:p>
     <w:p>
       <w:pPr>
@@ -11095,15 +11675,49 @@
           <w:lang w:eastAsia="en-PH"/>
         </w:rPr>
       </w:pPr>
-      <w:r>
-        <w:rPr>
-          <w:rFonts w:ascii="Lucida Console" w:eastAsia="Times New Roman" w:hAnsi="Lucida Console" w:cs="Courier New"/>
-          <w:color w:val="0000FF"/>
-          <w:sz w:val="20"/>
-          <w:szCs w:val="20"/>
-          <w:lang w:eastAsia="en-PH"/>
-        </w:rPr>
-        <w:t>&gt; barchart(t7[,1],col="black")</w:t>
+    </w:p>
+    <w:p>
+      <w:pPr>
+        <w:pStyle w:val="HTMLPreformatted"/>
+        <w:shd w:val="clear" w:color="auto" w:fill="FFFFFF"/>
+        <w:wordWrap w:val="0"/>
+        <w:spacing w:line="225" w:lineRule="atLeast"/>
+        <w:rPr>
+          <w:rFonts w:ascii="Lucida Console" w:hAnsi="Lucida Console"/>
+          <w:color w:val="000000"/>
+        </w:rPr>
+      </w:pPr>
+      <w:r>
+        <w:rPr>
+          <w:rStyle w:val="gghfmyibcpb"/>
+          <w:rFonts w:ascii="Lucida Console" w:eastAsiaTheme="majorEastAsia" w:hAnsi="Lucida Console"/>
+          <w:color w:val="0000FF"/>
+        </w:rPr>
+        <w:t xml:space="preserve">&gt; </w:t>
+      </w:r>
+      <w:r>
+        <w:rPr>
+          <w:rStyle w:val="gghfmyibcob"/>
+          <w:rFonts w:ascii="Lucida Console" w:hAnsi="Lucida Console"/>
+          <w:color w:val="0000FF"/>
+        </w:rPr>
+        <w:t>barchar</w:t>
+      </w:r>
+      <w:r>
+        <w:rPr>
+          <w:rStyle w:val="gghfmyibcob"/>
+          <w:rFonts w:ascii="Lucida Console" w:hAnsi="Lucida Console"/>
+          <w:color w:val="0000FF"/>
+        </w:rPr>
+        <w:t>t(t7[,1],col=colors, xlim=c(0,41</w:t>
+      </w:r>
+      <w:r>
+        <w:rPr>
+          <w:rStyle w:val="gghfmyibcob"/>
+          <w:rFonts w:ascii="Lucida Console" w:hAnsi="Lucida Console"/>
+          <w:color w:val="0000FF"/>
+        </w:rPr>
+        <w:t>00))</w:t>
       </w:r>
     </w:p>
     <w:p>
@@ -11113,53 +11727,6 @@
           <w:color w:val="2F5496" w:themeColor="accent1" w:themeShade="BF"/>
         </w:rPr>
       </w:pPr>
-      <w:r>
-        <w:rPr>
-          <w:noProof/>
-          <w:lang w:eastAsia="en-PH"/>
-        </w:rPr>
-        <w:drawing>
-          <wp:inline distT="0" distB="0" distL="0" distR="0" wp14:anchorId="6A7C217F" wp14:editId="371DE532">
-            <wp:extent cx="5943600" cy="4163060"/>
-            <wp:effectExtent l="0" t="0" r="0" b="8890"/>
-            <wp:docPr id="10" name="Picture 10"/>
-            <wp:cNvGraphicFramePr>
-              <a:graphicFrameLocks xmlns:a="http://schemas.openxmlformats.org/drawingml/2006/main" noChangeAspect="1"/>
-            </wp:cNvGraphicFramePr>
-            <a:graphic xmlns:a="http://schemas.openxmlformats.org/drawingml/2006/main">
-              <a:graphicData uri="http://schemas.openxmlformats.org/drawingml/2006/picture">
-                <pic:pic xmlns:pic="http://schemas.openxmlformats.org/drawingml/2006/picture">
-                  <pic:nvPicPr>
-                    <pic:cNvPr id="10" name="RPLOT4familyhori.png"/>
-                    <pic:cNvPicPr/>
-                  </pic:nvPicPr>
-                  <pic:blipFill>
-                    <a:blip r:embed="rId9">
-                      <a:extLst>
-                        <a:ext uri="{28A0092B-C50C-407E-A947-70E740481C1C}">
-                          <a14:useLocalDpi xmlns:a14="http://schemas.microsoft.com/office/drawing/2010/main" val="0"/>
-                        </a:ext>
-                      </a:extLst>
-                    </a:blip>
-                    <a:stretch>
-                      <a:fillRect/>
-                    </a:stretch>
-                  </pic:blipFill>
-                  <pic:spPr>
-                    <a:xfrm>
-                      <a:off x="0" y="0"/>
-                      <a:ext cx="5943600" cy="4163060"/>
-                    </a:xfrm>
-                    <a:prstGeom prst="rect">
-                      <a:avLst/>
-                    </a:prstGeom>
-                  </pic:spPr>
-                </pic:pic>
-              </a:graphicData>
-            </a:graphic>
-          </wp:inline>
-        </w:drawing>
-      </w:r>
       <w:r>
         <w:br w:type="page"/>
       </w:r>
@@ -11176,7 +11743,7 @@
           <w:szCs w:val="28"/>
         </w:rPr>
       </w:pPr>
-      <w:bookmarkStart w:id="6" w:name="_Toc478138408"/>
+      <w:bookmarkStart w:id="5" w:name="_Toc478138408"/>
       <w:r>
         <w:rPr>
           <w:rFonts w:ascii="Arial" w:hAnsi="Arial" w:cs="Arial"/>
@@ -11204,7 +11771,7 @@
         </w:rPr>
         <w:t xml:space="preserve"> Per Region</w:t>
       </w:r>
-      <w:bookmarkEnd w:id="6"/>
+      <w:bookmarkEnd w:id="5"/>
     </w:p>
     <w:p/>
     <w:p>
@@ -11412,7 +11979,7 @@
           <w:szCs w:val="20"/>
           <w:lang w:eastAsia="en-PH"/>
         </w:rPr>
-        <w:t xml:space="preserve">      </w:t>
+        <w:t xml:space="preserve">     </w:t>
       </w:r>
       <w:r>
         <w:rPr>
@@ -11432,7 +11999,7 @@
           <w:szCs w:val="20"/>
           <w:lang w:eastAsia="en-PH"/>
         </w:rPr>
-        <w:t xml:space="preserve"> </w:t>
+        <w:t xml:space="preserve">  </w:t>
       </w:r>
       <w:r>
         <w:rPr>
@@ -11452,7 +12019,7 @@
           <w:szCs w:val="20"/>
           <w:lang w:eastAsia="en-PH"/>
         </w:rPr>
-        <w:t xml:space="preserve">  </w:t>
+        <w:t xml:space="preserve">   </w:t>
       </w:r>
       <w:r>
         <w:rPr>
@@ -11514,7 +12081,7 @@
           <w:szCs w:val="20"/>
           <w:lang w:eastAsia="en-PH"/>
         </w:rPr>
-        <w:t xml:space="preserve">33625.01    </w:t>
+        <w:t xml:space="preserve">557         </w:t>
       </w:r>
       <w:r>
         <w:rPr>
@@ -11534,7 +12101,27 @@
           <w:szCs w:val="20"/>
           <w:lang w:eastAsia="en-PH"/>
         </w:rPr>
-        <w:t xml:space="preserve">16766.17   </w:t>
+        <w:t xml:space="preserve">375        </w:t>
+      </w:r>
+      <w:r>
+        <w:rPr>
+          <w:rFonts w:ascii="Lucida Console" w:eastAsia="Times New Roman" w:hAnsi="Lucida Console" w:cs="Courier New"/>
+          <w:color w:val="000000"/>
+          <w:sz w:val="20"/>
+          <w:szCs w:val="20"/>
+          <w:lang w:eastAsia="en-PH"/>
+        </w:rPr>
+        <w:t xml:space="preserve">  2917        1105          </w:t>
+      </w:r>
+      <w:r>
+        <w:rPr>
+          <w:rFonts w:ascii="Lucida Console" w:eastAsia="Times New Roman" w:hAnsi="Lucida Console" w:cs="Courier New"/>
+          <w:color w:val="000000"/>
+          <w:sz w:val="20"/>
+          <w:szCs w:val="20"/>
+          <w:lang w:eastAsia="en-PH"/>
+        </w:rPr>
+        <w:t xml:space="preserve">771        </w:t>
       </w:r>
       <w:r>
         <w:rPr>
@@ -11554,27 +12141,7 @@
           <w:szCs w:val="20"/>
           <w:lang w:eastAsia="en-PH"/>
         </w:rPr>
-        <w:t xml:space="preserve">123154.37    48744.00    33259.19   </w:t>
-      </w:r>
-      <w:r>
-        <w:rPr>
-          <w:rFonts w:ascii="Lucida Console" w:eastAsia="Times New Roman" w:hAnsi="Lucida Console" w:cs="Courier New"/>
-          <w:color w:val="000000"/>
-          <w:sz w:val="20"/>
-          <w:szCs w:val="20"/>
-          <w:lang w:eastAsia="en-PH"/>
-        </w:rPr>
-        <w:t xml:space="preserve">  </w:t>
-      </w:r>
-      <w:r>
-        <w:rPr>
-          <w:rFonts w:ascii="Lucida Console" w:eastAsia="Times New Roman" w:hAnsi="Lucida Console" w:cs="Courier New"/>
-          <w:color w:val="000000"/>
-          <w:sz w:val="20"/>
-          <w:szCs w:val="20"/>
-          <w:lang w:eastAsia="en-PH"/>
-        </w:rPr>
-        <w:t xml:space="preserve">106096.16 </w:t>
+        <w:t xml:space="preserve">2386 </w:t>
       </w:r>
     </w:p>
     <w:p>
@@ -11626,6 +12193,26 @@
           <w:szCs w:val="20"/>
           <w:lang w:eastAsia="en-PH"/>
         </w:rPr>
+        <w:t xml:space="preserve">  Region IV-B   Region IX   </w:t>
+      </w:r>
+      <w:r>
+        <w:rPr>
+          <w:rFonts w:ascii="Lucida Console" w:eastAsia="Times New Roman" w:hAnsi="Lucida Console" w:cs="Courier New"/>
+          <w:color w:val="000000"/>
+          <w:sz w:val="20"/>
+          <w:szCs w:val="20"/>
+          <w:lang w:eastAsia="en-PH"/>
+        </w:rPr>
+        <w:t xml:space="preserve">Region V   </w:t>
+      </w:r>
+      <w:r>
+        <w:rPr>
+          <w:rFonts w:ascii="Lucida Console" w:eastAsia="Times New Roman" w:hAnsi="Lucida Console" w:cs="Courier New"/>
+          <w:color w:val="000000"/>
+          <w:sz w:val="20"/>
+          <w:szCs w:val="20"/>
+          <w:lang w:eastAsia="en-PH"/>
+        </w:rPr>
         <w:t xml:space="preserve">  </w:t>
       </w:r>
       <w:r>
@@ -11636,26 +12223,6 @@
           <w:szCs w:val="20"/>
           <w:lang w:eastAsia="en-PH"/>
         </w:rPr>
-        <w:t xml:space="preserve">Region IV-B   Region IX    Region V   </w:t>
-      </w:r>
-      <w:r>
-        <w:rPr>
-          <w:rFonts w:ascii="Lucida Console" w:eastAsia="Times New Roman" w:hAnsi="Lucida Console" w:cs="Courier New"/>
-          <w:color w:val="000000"/>
-          <w:sz w:val="20"/>
-          <w:szCs w:val="20"/>
-          <w:lang w:eastAsia="en-PH"/>
-        </w:rPr>
-        <w:t xml:space="preserve"> </w:t>
-      </w:r>
-      <w:r>
-        <w:rPr>
-          <w:rFonts w:ascii="Lucida Console" w:eastAsia="Times New Roman" w:hAnsi="Lucida Console" w:cs="Courier New"/>
-          <w:color w:val="000000"/>
-          <w:sz w:val="20"/>
-          <w:szCs w:val="20"/>
-          <w:lang w:eastAsia="en-PH"/>
-        </w:rPr>
         <w:t xml:space="preserve">Region VI  </w:t>
       </w:r>
       <w:r>
@@ -11666,7 +12233,7 @@
           <w:szCs w:val="20"/>
           <w:lang w:eastAsia="en-PH"/>
         </w:rPr>
-        <w:t xml:space="preserve">  </w:t>
+        <w:t xml:space="preserve">   </w:t>
       </w:r>
       <w:r>
         <w:rPr>
@@ -11718,36 +12285,6 @@
           <w:szCs w:val="20"/>
           <w:lang w:eastAsia="en-PH"/>
         </w:rPr>
-        <w:t xml:space="preserve">  134589.67    </w:t>
-      </w:r>
-      <w:r>
-        <w:rPr>
-          <w:rFonts w:ascii="Lucida Console" w:eastAsia="Times New Roman" w:hAnsi="Lucida Console" w:cs="Courier New"/>
-          <w:color w:val="000000"/>
-          <w:sz w:val="20"/>
-          <w:szCs w:val="20"/>
-          <w:lang w:eastAsia="en-PH"/>
-        </w:rPr>
-        <w:t xml:space="preserve"> </w:t>
-      </w:r>
-      <w:r>
-        <w:rPr>
-          <w:rFonts w:ascii="Lucida Console" w:eastAsia="Times New Roman" w:hAnsi="Lucida Console" w:cs="Courier New"/>
-          <w:color w:val="000000"/>
-          <w:sz w:val="20"/>
-          <w:szCs w:val="20"/>
-          <w:lang w:eastAsia="en-PH"/>
-        </w:rPr>
-        <w:t xml:space="preserve">28510.28    </w:t>
-      </w:r>
-      <w:r>
-        <w:rPr>
-          <w:rFonts w:ascii="Lucida Console" w:eastAsia="Times New Roman" w:hAnsi="Lucida Console" w:cs="Courier New"/>
-          <w:color w:val="000000"/>
-          <w:sz w:val="20"/>
-          <w:szCs w:val="20"/>
-          <w:lang w:eastAsia="en-PH"/>
-        </w:rPr>
         <w:t xml:space="preserve">  </w:t>
       </w:r>
       <w:r>
@@ -11758,47 +12295,107 @@
           <w:szCs w:val="20"/>
           <w:lang w:eastAsia="en-PH"/>
         </w:rPr>
-        <w:t xml:space="preserve">35456.10    </w:t>
-      </w:r>
-      <w:r>
-        <w:rPr>
-          <w:rFonts w:ascii="Lucida Console" w:eastAsia="Times New Roman" w:hAnsi="Lucida Console" w:cs="Courier New"/>
-          <w:color w:val="000000"/>
-          <w:sz w:val="20"/>
-          <w:szCs w:val="20"/>
-          <w:lang w:eastAsia="en-PH"/>
-        </w:rPr>
-        <w:t xml:space="preserve"> </w:t>
-      </w:r>
-      <w:r>
-        <w:rPr>
-          <w:rFonts w:ascii="Lucida Console" w:eastAsia="Times New Roman" w:hAnsi="Lucida Console" w:cs="Courier New"/>
-          <w:color w:val="000000"/>
-          <w:sz w:val="20"/>
-          <w:szCs w:val="20"/>
-          <w:lang w:eastAsia="en-PH"/>
-        </w:rPr>
-        <w:t xml:space="preserve">55919.11    73091.53    </w:t>
-      </w:r>
-      <w:r>
-        <w:rPr>
-          <w:rFonts w:ascii="Lucida Console" w:eastAsia="Times New Roman" w:hAnsi="Lucida Console" w:cs="Courier New"/>
-          <w:color w:val="000000"/>
-          <w:sz w:val="20"/>
-          <w:szCs w:val="20"/>
-          <w:lang w:eastAsia="en-PH"/>
-        </w:rPr>
-        <w:t xml:space="preserve"> </w:t>
-      </w:r>
-      <w:r>
-        <w:rPr>
-          <w:rFonts w:ascii="Lucida Console" w:eastAsia="Times New Roman" w:hAnsi="Lucida Console" w:cs="Courier New"/>
-          <w:color w:val="000000"/>
-          <w:sz w:val="20"/>
-          <w:szCs w:val="20"/>
-          <w:lang w:eastAsia="en-PH"/>
-        </w:rPr>
-        <w:t xml:space="preserve">70609.03 </w:t>
+        <w:t xml:space="preserve">3082         </w:t>
+      </w:r>
+      <w:r>
+        <w:rPr>
+          <w:rFonts w:ascii="Lucida Console" w:eastAsia="Times New Roman" w:hAnsi="Lucida Console" w:cs="Courier New"/>
+          <w:color w:val="000000"/>
+          <w:sz w:val="20"/>
+          <w:szCs w:val="20"/>
+          <w:lang w:eastAsia="en-PH"/>
+        </w:rPr>
+        <w:t xml:space="preserve"> </w:t>
+      </w:r>
+      <w:r>
+        <w:rPr>
+          <w:rFonts w:ascii="Lucida Console" w:eastAsia="Times New Roman" w:hAnsi="Lucida Console" w:cs="Courier New"/>
+          <w:color w:val="000000"/>
+          <w:sz w:val="20"/>
+          <w:szCs w:val="20"/>
+          <w:lang w:eastAsia="en-PH"/>
+        </w:rPr>
+        <w:t xml:space="preserve">638         </w:t>
+      </w:r>
+      <w:r>
+        <w:rPr>
+          <w:rFonts w:ascii="Lucida Console" w:eastAsia="Times New Roman" w:hAnsi="Lucida Console" w:cs="Courier New"/>
+          <w:color w:val="000000"/>
+          <w:sz w:val="20"/>
+          <w:szCs w:val="20"/>
+          <w:lang w:eastAsia="en-PH"/>
+        </w:rPr>
+        <w:t xml:space="preserve"> </w:t>
+      </w:r>
+      <w:r>
+        <w:rPr>
+          <w:rFonts w:ascii="Lucida Console" w:eastAsia="Times New Roman" w:hAnsi="Lucida Console" w:cs="Courier New"/>
+          <w:color w:val="000000"/>
+          <w:sz w:val="20"/>
+          <w:szCs w:val="20"/>
+          <w:lang w:eastAsia="en-PH"/>
+        </w:rPr>
+        <w:t xml:space="preserve">772        </w:t>
+      </w:r>
+      <w:r>
+        <w:rPr>
+          <w:rFonts w:ascii="Lucida Console" w:eastAsia="Times New Roman" w:hAnsi="Lucida Console" w:cs="Courier New"/>
+          <w:color w:val="000000"/>
+          <w:sz w:val="20"/>
+          <w:szCs w:val="20"/>
+          <w:lang w:eastAsia="en-PH"/>
+        </w:rPr>
+        <w:t xml:space="preserve"> </w:t>
+      </w:r>
+      <w:r>
+        <w:rPr>
+          <w:rFonts w:ascii="Lucida Console" w:eastAsia="Times New Roman" w:hAnsi="Lucida Console" w:cs="Courier New"/>
+          <w:color w:val="000000"/>
+          <w:sz w:val="20"/>
+          <w:szCs w:val="20"/>
+          <w:lang w:eastAsia="en-PH"/>
+        </w:rPr>
+        <w:t xml:space="preserve">1165        </w:t>
+      </w:r>
+      <w:r>
+        <w:rPr>
+          <w:rFonts w:ascii="Lucida Console" w:eastAsia="Times New Roman" w:hAnsi="Lucida Console" w:cs="Courier New"/>
+          <w:color w:val="000000"/>
+          <w:sz w:val="20"/>
+          <w:szCs w:val="20"/>
+          <w:lang w:eastAsia="en-PH"/>
+        </w:rPr>
+        <w:t xml:space="preserve">  </w:t>
+      </w:r>
+      <w:r>
+        <w:rPr>
+          <w:rFonts w:ascii="Lucida Console" w:eastAsia="Times New Roman" w:hAnsi="Lucida Console" w:cs="Courier New"/>
+          <w:color w:val="000000"/>
+          <w:sz w:val="20"/>
+          <w:szCs w:val="20"/>
+          <w:lang w:eastAsia="en-PH"/>
+        </w:rPr>
+        <w:t xml:space="preserve">1604        </w:t>
+      </w:r>
+      <w:r>
+        <w:rPr>
+          <w:rFonts w:ascii="Lucida Console" w:eastAsia="Times New Roman" w:hAnsi="Lucida Console" w:cs="Courier New"/>
+          <w:color w:val="000000"/>
+          <w:sz w:val="20"/>
+          <w:szCs w:val="20"/>
+          <w:lang w:eastAsia="en-PH"/>
+        </w:rPr>
+        <w:t xml:space="preserve">  </w:t>
+      </w:r>
+      <w:r>
+        <w:rPr>
+          <w:rFonts w:ascii="Lucida Console" w:eastAsia="Times New Roman" w:hAnsi="Lucida Console" w:cs="Courier New"/>
+          <w:color w:val="000000"/>
+          <w:sz w:val="20"/>
+          <w:szCs w:val="20"/>
+          <w:lang w:eastAsia="en-PH"/>
+        </w:rPr>
+        <w:t xml:space="preserve">1577 </w:t>
       </w:r>
     </w:p>
     <w:p>
@@ -11880,27 +12477,27 @@
           <w:szCs w:val="20"/>
           <w:lang w:eastAsia="en-PH"/>
         </w:rPr>
+        <w:t xml:space="preserve"> </w:t>
+      </w:r>
+      <w:r>
+        <w:rPr>
+          <w:rFonts w:ascii="Lucida Console" w:eastAsia="Times New Roman" w:hAnsi="Lucida Console" w:cs="Courier New"/>
+          <w:color w:val="000000"/>
+          <w:sz w:val="20"/>
+          <w:szCs w:val="20"/>
+          <w:lang w:eastAsia="en-PH"/>
+        </w:rPr>
+        <w:t xml:space="preserve">Region XII </w:t>
+      </w:r>
+      <w:r>
+        <w:rPr>
+          <w:rFonts w:ascii="Lucida Console" w:eastAsia="Times New Roman" w:hAnsi="Lucida Console" w:cs="Courier New"/>
+          <w:color w:val="000000"/>
+          <w:sz w:val="20"/>
+          <w:szCs w:val="20"/>
+          <w:lang w:eastAsia="en-PH"/>
+        </w:rPr>
         <w:t xml:space="preserve">  </w:t>
-      </w:r>
-      <w:r>
-        <w:rPr>
-          <w:rFonts w:ascii="Lucida Console" w:eastAsia="Times New Roman" w:hAnsi="Lucida Console" w:cs="Courier New"/>
-          <w:color w:val="000000"/>
-          <w:sz w:val="20"/>
-          <w:szCs w:val="20"/>
-          <w:lang w:eastAsia="en-PH"/>
-        </w:rPr>
-        <w:t xml:space="preserve">Region XII </w:t>
-      </w:r>
-      <w:r>
-        <w:rPr>
-          <w:rFonts w:ascii="Lucida Console" w:eastAsia="Times New Roman" w:hAnsi="Lucida Console" w:cs="Courier New"/>
-          <w:color w:val="000000"/>
-          <w:sz w:val="20"/>
-          <w:szCs w:val="20"/>
-          <w:lang w:eastAsia="en-PH"/>
-        </w:rPr>
-        <w:t xml:space="preserve"> </w:t>
       </w:r>
       <w:r>
         <w:rPr>
@@ -11962,7 +12559,7 @@
           <w:szCs w:val="20"/>
           <w:lang w:eastAsia="en-PH"/>
         </w:rPr>
-        <w:t xml:space="preserve">42146.33    </w:t>
+        <w:t xml:space="preserve">902         </w:t>
       </w:r>
       <w:r>
         <w:rPr>
@@ -11982,7 +12579,27 @@
           <w:szCs w:val="20"/>
           <w:lang w:eastAsia="en-PH"/>
         </w:rPr>
-        <w:t xml:space="preserve">44896.14    </w:t>
+        <w:t xml:space="preserve">976        </w:t>
+      </w:r>
+      <w:r>
+        <w:rPr>
+          <w:rFonts w:ascii="Lucida Console" w:eastAsia="Times New Roman" w:hAnsi="Lucida Console" w:cs="Courier New"/>
+          <w:color w:val="000000"/>
+          <w:sz w:val="20"/>
+          <w:szCs w:val="20"/>
+          <w:lang w:eastAsia="en-PH"/>
+        </w:rPr>
+        <w:t xml:space="preserve">  1078        </w:t>
+      </w:r>
+      <w:r>
+        <w:rPr>
+          <w:rFonts w:ascii="Lucida Console" w:eastAsia="Times New Roman" w:hAnsi="Lucida Console" w:cs="Courier New"/>
+          <w:color w:val="000000"/>
+          <w:sz w:val="20"/>
+          <w:szCs w:val="20"/>
+          <w:lang w:eastAsia="en-PH"/>
+        </w:rPr>
+        <w:t xml:space="preserve">988         </w:t>
       </w:r>
       <w:r>
         <w:rPr>
@@ -12002,27 +12619,7 @@
           <w:szCs w:val="20"/>
           <w:lang w:eastAsia="en-PH"/>
         </w:rPr>
-        <w:t xml:space="preserve">46600.27    </w:t>
-      </w:r>
-      <w:r>
-        <w:rPr>
-          <w:rFonts w:ascii="Lucida Console" w:eastAsia="Times New Roman" w:hAnsi="Lucida Console" w:cs="Courier New"/>
-          <w:color w:val="000000"/>
-          <w:sz w:val="20"/>
-          <w:szCs w:val="20"/>
-          <w:lang w:eastAsia="en-PH"/>
-        </w:rPr>
-        <w:t xml:space="preserve"> </w:t>
-      </w:r>
-      <w:r>
-        <w:rPr>
-          <w:rFonts w:ascii="Lucida Console" w:eastAsia="Times New Roman" w:hAnsi="Lucida Console" w:cs="Courier New"/>
-          <w:color w:val="000000"/>
-          <w:sz w:val="20"/>
-          <w:szCs w:val="20"/>
-          <w:lang w:eastAsia="en-PH"/>
-        </w:rPr>
-        <w:t>43306.22    25074.10</w:t>
+        <w:t>532</w:t>
       </w:r>
     </w:p>
     <w:p>
@@ -12059,137 +12656,336 @@
     </w:p>
     <w:p>
       <w:pPr>
+        <w:pStyle w:val="HTMLPreformatted"/>
         <w:shd w:val="clear" w:color="auto" w:fill="FFFFFF"/>
-        <w:tabs>
-          <w:tab w:val="left" w:pos="916"/>
-          <w:tab w:val="left" w:pos="1832"/>
-          <w:tab w:val="left" w:pos="2748"/>
-          <w:tab w:val="left" w:pos="3664"/>
-          <w:tab w:val="left" w:pos="4580"/>
-          <w:tab w:val="left" w:pos="5496"/>
-          <w:tab w:val="left" w:pos="6412"/>
-          <w:tab w:val="left" w:pos="7328"/>
-          <w:tab w:val="left" w:pos="8244"/>
-          <w:tab w:val="left" w:pos="9160"/>
-          <w:tab w:val="left" w:pos="10076"/>
-          <w:tab w:val="left" w:pos="10992"/>
-          <w:tab w:val="left" w:pos="11908"/>
-          <w:tab w:val="left" w:pos="12824"/>
-          <w:tab w:val="left" w:pos="13740"/>
-          <w:tab w:val="left" w:pos="14656"/>
-        </w:tabs>
         <w:wordWrap w:val="0"/>
-        <w:spacing w:after="0" w:line="225" w:lineRule="atLeast"/>
-        <w:rPr>
-          <w:rFonts w:ascii="Lucida Console" w:eastAsia="Times New Roman" w:hAnsi="Lucida Console" w:cs="Courier New"/>
-          <w:color w:val="000000"/>
-          <w:sz w:val="20"/>
-          <w:szCs w:val="20"/>
-          <w:lang w:eastAsia="en-PH"/>
-        </w:rPr>
-      </w:pPr>
-      <w:r>
-        <w:rPr>
-          <w:rFonts w:ascii="Lucida Console" w:eastAsia="Times New Roman" w:hAnsi="Lucida Console" w:cs="Courier New"/>
-          <w:color w:val="0000FF"/>
-          <w:sz w:val="20"/>
-          <w:szCs w:val="20"/>
-          <w:lang w:eastAsia="en-PH"/>
-        </w:rPr>
-        <w:t>&gt; colors &lt;- c("green4","aquamarine4","azure4","indianred4","blue4","tan4","chocolate4","darkgoldenrod4","deeppink4","firebrick4","yellow4","lightsteelblue4","magenta4","seagreen4","orangered4","gray4","burlywood4")</w:t>
-      </w:r>
-    </w:p>
-    <w:p>
-      <w:pPr>
+        <w:spacing w:line="225" w:lineRule="atLeast"/>
+        <w:rPr>
+          <w:rFonts w:ascii="Lucida Console" w:hAnsi="Lucida Console"/>
+          <w:color w:val="000000"/>
+        </w:rPr>
+      </w:pPr>
+      <w:r>
+        <w:rPr>
+          <w:rFonts w:ascii="Lucida Console" w:hAnsi="Lucida Console"/>
+          <w:color w:val="0000FF"/>
+        </w:rPr>
+        <w:t xml:space="preserve">&gt; </w:t>
+      </w:r>
+      <w:r>
+        <w:rPr>
+          <w:rStyle w:val="gghfmyibcob"/>
+          <w:rFonts w:ascii="Lucida Console" w:eastAsiaTheme="majorEastAsia" w:hAnsi="Lucida Console"/>
+          <w:color w:val="0000FF"/>
+        </w:rPr>
+        <w:t>colors &lt;- c("green4",</w:t>
+      </w:r>
+      <w:r>
+        <w:rPr>
+          <w:rStyle w:val="gghfmyibcob"/>
+          <w:rFonts w:ascii="Lucida Console" w:eastAsiaTheme="majorEastAsia" w:hAnsi="Lucida Console"/>
+          <w:color w:val="0000FF"/>
+        </w:rPr>
+        <w:t xml:space="preserve"> </w:t>
+      </w:r>
+      <w:r>
+        <w:rPr>
+          <w:rStyle w:val="gghfmyibcob"/>
+          <w:rFonts w:ascii="Lucida Console" w:eastAsiaTheme="majorEastAsia" w:hAnsi="Lucida Console"/>
+          <w:color w:val="0000FF"/>
+        </w:rPr>
+        <w:t>"aquamarine4",</w:t>
+      </w:r>
+      <w:r>
+        <w:rPr>
+          <w:rStyle w:val="gghfmyibcob"/>
+          <w:rFonts w:ascii="Lucida Console" w:eastAsiaTheme="majorEastAsia" w:hAnsi="Lucida Console"/>
+          <w:color w:val="0000FF"/>
+        </w:rPr>
+        <w:t xml:space="preserve"> </w:t>
+      </w:r>
+      <w:r>
+        <w:rPr>
+          <w:rStyle w:val="gghfmyibcob"/>
+          <w:rFonts w:ascii="Lucida Console" w:eastAsiaTheme="majorEastAsia" w:hAnsi="Lucida Console"/>
+          <w:color w:val="0000FF"/>
+        </w:rPr>
+        <w:t>"deepskyblue4",</w:t>
+      </w:r>
+      <w:r>
+        <w:rPr>
+          <w:rStyle w:val="gghfmyibcob"/>
+          <w:rFonts w:ascii="Lucida Console" w:eastAsiaTheme="majorEastAsia" w:hAnsi="Lucida Console"/>
+          <w:color w:val="0000FF"/>
+        </w:rPr>
+        <w:t xml:space="preserve"> </w:t>
+      </w:r>
+      <w:r>
+        <w:rPr>
+          <w:rStyle w:val="gghfmyibcob"/>
+          <w:rFonts w:ascii="Lucida Console" w:eastAsiaTheme="majorEastAsia" w:hAnsi="Lucida Console"/>
+          <w:color w:val="0000FF"/>
+        </w:rPr>
+        <w:t>"indianred4",</w:t>
+      </w:r>
+      <w:r>
+        <w:rPr>
+          <w:rStyle w:val="gghfmyibcob"/>
+          <w:rFonts w:ascii="Lucida Console" w:eastAsiaTheme="majorEastAsia" w:hAnsi="Lucida Console"/>
+          <w:color w:val="0000FF"/>
+        </w:rPr>
+        <w:t xml:space="preserve"> </w:t>
+      </w:r>
+      <w:r>
+        <w:rPr>
+          <w:rStyle w:val="gghfmyibcob"/>
+          <w:rFonts w:ascii="Lucida Console" w:eastAsiaTheme="majorEastAsia" w:hAnsi="Lucida Console"/>
+          <w:color w:val="0000FF"/>
+        </w:rPr>
+        <w:t>"blue4",</w:t>
+      </w:r>
+      <w:r>
+        <w:rPr>
+          <w:rStyle w:val="gghfmyibcob"/>
+          <w:rFonts w:ascii="Lucida Console" w:eastAsiaTheme="majorEastAsia" w:hAnsi="Lucida Console"/>
+          <w:color w:val="0000FF"/>
+        </w:rPr>
+        <w:t xml:space="preserve"> </w:t>
+      </w:r>
+      <w:r>
+        <w:rPr>
+          <w:rStyle w:val="gghfmyibcob"/>
+          <w:rFonts w:ascii="Lucida Console" w:eastAsiaTheme="majorEastAsia" w:hAnsi="Lucida Console"/>
+          <w:color w:val="0000FF"/>
+        </w:rPr>
+        <w:t>"tan4",</w:t>
+      </w:r>
+      <w:r>
+        <w:rPr>
+          <w:rStyle w:val="gghfmyibcob"/>
+          <w:rFonts w:ascii="Lucida Console" w:eastAsiaTheme="majorEastAsia" w:hAnsi="Lucida Console"/>
+          <w:color w:val="0000FF"/>
+        </w:rPr>
+        <w:t xml:space="preserve"> </w:t>
+      </w:r>
+      <w:r>
+        <w:rPr>
+          <w:rStyle w:val="gghfmyibcob"/>
+          <w:rFonts w:ascii="Lucida Console" w:eastAsiaTheme="majorEastAsia" w:hAnsi="Lucida Console"/>
+          <w:color w:val="0000FF"/>
+        </w:rPr>
+        <w:t>"chocolate4",</w:t>
+      </w:r>
+      <w:r>
+        <w:rPr>
+          <w:rStyle w:val="gghfmyibcob"/>
+          <w:rFonts w:ascii="Lucida Console" w:eastAsiaTheme="majorEastAsia" w:hAnsi="Lucida Console"/>
+          <w:color w:val="0000FF"/>
+        </w:rPr>
+        <w:t xml:space="preserve"> </w:t>
+      </w:r>
+      <w:r>
+        <w:rPr>
+          <w:rStyle w:val="gghfmyibcob"/>
+          <w:rFonts w:ascii="Lucida Console" w:eastAsiaTheme="majorEastAsia" w:hAnsi="Lucida Console"/>
+          <w:color w:val="0000FF"/>
+        </w:rPr>
+        <w:t>"darkgoldenrod4",</w:t>
+      </w:r>
+      <w:r>
+        <w:rPr>
+          <w:rStyle w:val="gghfmyibcob"/>
+          <w:rFonts w:ascii="Lucida Console" w:eastAsiaTheme="majorEastAsia" w:hAnsi="Lucida Console"/>
+          <w:color w:val="0000FF"/>
+        </w:rPr>
+        <w:t xml:space="preserve"> </w:t>
+      </w:r>
+      <w:r>
+        <w:rPr>
+          <w:rStyle w:val="gghfmyibcob"/>
+          <w:rFonts w:ascii="Lucida Console" w:eastAsiaTheme="majorEastAsia" w:hAnsi="Lucida Console"/>
+          <w:color w:val="0000FF"/>
+        </w:rPr>
+        <w:t>"deeppink4",</w:t>
+      </w:r>
+      <w:r>
+        <w:rPr>
+          <w:rStyle w:val="gghfmyibcob"/>
+          <w:rFonts w:ascii="Lucida Console" w:eastAsiaTheme="majorEastAsia" w:hAnsi="Lucida Console"/>
+          <w:color w:val="0000FF"/>
+        </w:rPr>
+        <w:t xml:space="preserve"> </w:t>
+      </w:r>
+      <w:r>
+        <w:rPr>
+          <w:rStyle w:val="gghfmyibcob"/>
+          <w:rFonts w:ascii="Lucida Console" w:eastAsiaTheme="majorEastAsia" w:hAnsi="Lucida Console"/>
+          <w:color w:val="0000FF"/>
+        </w:rPr>
+        <w:t>"firebrick4",</w:t>
+      </w:r>
+      <w:r>
+        <w:rPr>
+          <w:rStyle w:val="gghfmyibcob"/>
+          <w:rFonts w:ascii="Lucida Console" w:eastAsiaTheme="majorEastAsia" w:hAnsi="Lucida Console"/>
+          <w:color w:val="0000FF"/>
+        </w:rPr>
+        <w:t xml:space="preserve"> </w:t>
+      </w:r>
+      <w:r>
+        <w:rPr>
+          <w:rStyle w:val="gghfmyibcob"/>
+          <w:rFonts w:ascii="Lucida Console" w:eastAsiaTheme="majorEastAsia" w:hAnsi="Lucida Console"/>
+          <w:color w:val="0000FF"/>
+        </w:rPr>
+        <w:t>"yellow4",</w:t>
+      </w:r>
+      <w:r>
+        <w:rPr>
+          <w:rStyle w:val="gghfmyibcob"/>
+          <w:rFonts w:ascii="Lucida Console" w:eastAsiaTheme="majorEastAsia" w:hAnsi="Lucida Console"/>
+          <w:color w:val="0000FF"/>
+        </w:rPr>
+        <w:t xml:space="preserve"> </w:t>
+      </w:r>
+      <w:r>
+        <w:rPr>
+          <w:rStyle w:val="gghfmyibcob"/>
+          <w:rFonts w:ascii="Lucida Console" w:eastAsiaTheme="majorEastAsia" w:hAnsi="Lucida Console"/>
+          <w:color w:val="0000FF"/>
+        </w:rPr>
+        <w:t>"lightsteelblue4",</w:t>
+      </w:r>
+      <w:r>
+        <w:rPr>
+          <w:rStyle w:val="gghfmyibcob"/>
+          <w:rFonts w:ascii="Lucida Console" w:eastAsiaTheme="majorEastAsia" w:hAnsi="Lucida Console"/>
+          <w:color w:val="0000FF"/>
+        </w:rPr>
+        <w:t xml:space="preserve"> </w:t>
+      </w:r>
+      <w:r>
+        <w:rPr>
+          <w:rStyle w:val="gghfmyibcob"/>
+          <w:rFonts w:ascii="Lucida Console" w:eastAsiaTheme="majorEastAsia" w:hAnsi="Lucida Console"/>
+          <w:color w:val="0000FF"/>
+        </w:rPr>
+        <w:t>"magenta4",</w:t>
+      </w:r>
+      <w:r>
+        <w:rPr>
+          <w:rStyle w:val="gghfmyibcob"/>
+          <w:rFonts w:ascii="Lucida Console" w:eastAsiaTheme="majorEastAsia" w:hAnsi="Lucida Console"/>
+          <w:color w:val="0000FF"/>
+        </w:rPr>
+        <w:t xml:space="preserve"> </w:t>
+      </w:r>
+      <w:r>
+        <w:rPr>
+          <w:rStyle w:val="gghfmyibcob"/>
+          <w:rFonts w:ascii="Lucida Console" w:eastAsiaTheme="majorEastAsia" w:hAnsi="Lucida Console"/>
+          <w:color w:val="0000FF"/>
+        </w:rPr>
+        <w:t>"seagreen4",</w:t>
+      </w:r>
+      <w:r>
+        <w:rPr>
+          <w:rStyle w:val="gghfmyibcob"/>
+          <w:rFonts w:ascii="Lucida Console" w:eastAsiaTheme="majorEastAsia" w:hAnsi="Lucida Console"/>
+          <w:color w:val="0000FF"/>
+        </w:rPr>
+        <w:t xml:space="preserve"> </w:t>
+      </w:r>
+      <w:r>
+        <w:rPr>
+          <w:rStyle w:val="gghfmyibcob"/>
+          <w:rFonts w:ascii="Lucida Console" w:eastAsiaTheme="majorEastAsia" w:hAnsi="Lucida Console"/>
+          <w:color w:val="0000FF"/>
+        </w:rPr>
+        <w:t>"orangered4",</w:t>
+      </w:r>
+      <w:r>
+        <w:rPr>
+          <w:rStyle w:val="gghfmyibcob"/>
+          <w:rFonts w:ascii="Lucida Console" w:eastAsiaTheme="majorEastAsia" w:hAnsi="Lucida Console"/>
+          <w:color w:val="0000FF"/>
+        </w:rPr>
+        <w:t xml:space="preserve"> </w:t>
+      </w:r>
+      <w:r>
+        <w:rPr>
+          <w:rStyle w:val="gghfmyibcob"/>
+          <w:rFonts w:ascii="Lucida Console" w:eastAsiaTheme="majorEastAsia" w:hAnsi="Lucida Console"/>
+          <w:color w:val="0000FF"/>
+        </w:rPr>
+        <w:t>"gray4",</w:t>
+      </w:r>
+      <w:r>
+        <w:rPr>
+          <w:rStyle w:val="gghfmyibcob"/>
+          <w:rFonts w:ascii="Lucida Console" w:eastAsiaTheme="majorEastAsia" w:hAnsi="Lucida Console"/>
+          <w:color w:val="0000FF"/>
+        </w:rPr>
+        <w:t xml:space="preserve"> </w:t>
+      </w:r>
+      <w:bookmarkStart w:id="6" w:name="_GoBack"/>
+      <w:bookmarkEnd w:id="6"/>
+      <w:r>
+        <w:rPr>
+          <w:rStyle w:val="gghfmyibcob"/>
+          <w:rFonts w:ascii="Lucida Console" w:eastAsiaTheme="majorEastAsia" w:hAnsi="Lucida Console"/>
+          <w:color w:val="0000FF"/>
+        </w:rPr>
+        <w:t>"burlywood4")</w:t>
+      </w:r>
+    </w:p>
+    <w:p>
+      <w:pPr>
+        <w:pStyle w:val="HTMLPreformatted"/>
         <w:shd w:val="clear" w:color="auto" w:fill="FFFFFF"/>
-        <w:tabs>
-          <w:tab w:val="left" w:pos="916"/>
-          <w:tab w:val="left" w:pos="1832"/>
-          <w:tab w:val="left" w:pos="2748"/>
-          <w:tab w:val="left" w:pos="3664"/>
-          <w:tab w:val="left" w:pos="4580"/>
-          <w:tab w:val="left" w:pos="5496"/>
-          <w:tab w:val="left" w:pos="6412"/>
-          <w:tab w:val="left" w:pos="7328"/>
-          <w:tab w:val="left" w:pos="8244"/>
-          <w:tab w:val="left" w:pos="9160"/>
-          <w:tab w:val="left" w:pos="10076"/>
-          <w:tab w:val="left" w:pos="10992"/>
-          <w:tab w:val="left" w:pos="11908"/>
-          <w:tab w:val="left" w:pos="12824"/>
-          <w:tab w:val="left" w:pos="13740"/>
-          <w:tab w:val="left" w:pos="14656"/>
-        </w:tabs>
         <w:wordWrap w:val="0"/>
-        <w:spacing w:after="0" w:line="225" w:lineRule="atLeast"/>
-        <w:rPr>
-          <w:rFonts w:ascii="Lucida Console" w:eastAsia="Times New Roman" w:hAnsi="Lucida Console" w:cs="Courier New"/>
-          <w:color w:val="000000"/>
-          <w:sz w:val="20"/>
-          <w:szCs w:val="20"/>
-          <w:lang w:eastAsia="en-PH"/>
-        </w:rPr>
-      </w:pPr>
-      <w:r>
-        <w:rPr>
-          <w:rFonts w:ascii="Lucida Console" w:eastAsia="Times New Roman" w:hAnsi="Lucida Console" w:cs="Courier New"/>
-          <w:color w:val="0000FF"/>
-          <w:sz w:val="20"/>
-          <w:szCs w:val="20"/>
-          <w:lang w:eastAsia="en-PH"/>
-        </w:rPr>
-        <w:t>&gt; barplot(family2012,ylab="Number of Families",xlab="Region", col=colors,main="Family per Region (2012)")</w:t>
-      </w:r>
-    </w:p>
-    <w:p>
-      <w:pPr>
-        <w:shd w:val="clear" w:color="auto" w:fill="FFFFFF"/>
-        <w:tabs>
-          <w:tab w:val="left" w:pos="916"/>
-          <w:tab w:val="left" w:pos="1832"/>
-          <w:tab w:val="left" w:pos="2748"/>
-          <w:tab w:val="left" w:pos="3664"/>
-          <w:tab w:val="left" w:pos="4580"/>
-          <w:tab w:val="left" w:pos="5496"/>
-          <w:tab w:val="left" w:pos="6412"/>
-          <w:tab w:val="left" w:pos="7328"/>
-          <w:tab w:val="left" w:pos="8244"/>
-          <w:tab w:val="left" w:pos="9160"/>
-          <w:tab w:val="left" w:pos="10076"/>
-          <w:tab w:val="left" w:pos="10992"/>
-          <w:tab w:val="left" w:pos="11908"/>
-          <w:tab w:val="left" w:pos="12824"/>
-          <w:tab w:val="left" w:pos="13740"/>
-          <w:tab w:val="left" w:pos="14656"/>
-        </w:tabs>
-        <w:wordWrap w:val="0"/>
-        <w:spacing w:after="0" w:line="225" w:lineRule="atLeast"/>
-        <w:rPr>
-          <w:rFonts w:ascii="Lucida Console" w:eastAsia="Times New Roman" w:hAnsi="Lucida Console" w:cs="Courier New"/>
-          <w:color w:val="000000"/>
-          <w:sz w:val="20"/>
-          <w:szCs w:val="20"/>
-          <w:lang w:eastAsia="en-PH"/>
-        </w:rPr>
-      </w:pPr>
+        <w:spacing w:line="225" w:lineRule="atLeast"/>
+        <w:rPr>
+          <w:rFonts w:ascii="Lucida Console" w:hAnsi="Lucida Console"/>
+          <w:color w:val="000000"/>
+        </w:rPr>
+      </w:pPr>
+      <w:r>
+        <w:rPr>
+          <w:rStyle w:val="gghfmyibcpb"/>
+          <w:rFonts w:ascii="Lucida Console" w:eastAsiaTheme="majorEastAsia" w:hAnsi="Lucida Console"/>
+          <w:color w:val="0000FF"/>
+        </w:rPr>
+        <w:t xml:space="preserve">&gt; </w:t>
+      </w:r>
+      <w:r>
+        <w:rPr>
+          <w:rStyle w:val="gghfmyibcob"/>
+          <w:rFonts w:ascii="Lucida Console" w:hAnsi="Lucida Console"/>
+          <w:color w:val="0000FF"/>
+        </w:rPr>
+        <w:t>barplot(family2012,ylab="Number of Families",xlab="Region",ylim=c(0,3500),col=colors,main="FAMILY PER REGION (2012)", cex.lab=1.5, cex.main=3.5, font.lab=4, font.main=2)</w:t>
+      </w:r>
+    </w:p>
+    <w:p>
       <w:r>
         <w:rPr>
           <w:noProof/>
           <w:lang w:eastAsia="en-PH"/>
         </w:rPr>
         <w:drawing>
-          <wp:anchor distT="0" distB="0" distL="114300" distR="114300" simplePos="0" relativeHeight="251669504" behindDoc="0" locked="0" layoutInCell="1" allowOverlap="1" wp14:anchorId="3EA5CBF1" wp14:editId="798DB6E9">
+          <wp:anchor distT="0" distB="0" distL="114300" distR="114300" simplePos="0" relativeHeight="251688960" behindDoc="0" locked="0" layoutInCell="1" allowOverlap="1" wp14:anchorId="7FF9D855" wp14:editId="2EED2F3D">
             <wp:simplePos x="0" y="0"/>
             <wp:positionH relativeFrom="column">
-              <wp:posOffset>-238125</wp:posOffset>
+              <wp:posOffset>-247650</wp:posOffset>
             </wp:positionH>
             <wp:positionV relativeFrom="paragraph">
-              <wp:posOffset>294640</wp:posOffset>
+              <wp:posOffset>266065</wp:posOffset>
             </wp:positionV>
             <wp:extent cx="6457950" cy="3016885"/>
             <wp:effectExtent l="19050" t="19050" r="19050" b="12065"/>
             <wp:wrapSquare wrapText="bothSides"/>
-            <wp:docPr id="3" name="Picture 3" descr="C:\Users\mlbel\AppData\Local\Microsoft\Windows\INetCacheContent.Word\FamPerReg2012.png"/>
+            <wp:docPr id="11" name="Picture 11" descr="C:\Users\mlbel\AppData\Local\Microsoft\Windows\INetCacheContent.Word\FamPerReg2012 v2.png"/>
             <wp:cNvGraphicFramePr>
               <a:graphicFrameLocks xmlns:a="http://schemas.openxmlformats.org/drawingml/2006/main" noChangeAspect="1"/>
             </wp:cNvGraphicFramePr>
@@ -12197,20 +12993,20 @@
               <a:graphicData uri="http://schemas.openxmlformats.org/drawingml/2006/picture">
                 <pic:pic xmlns:pic="http://schemas.openxmlformats.org/drawingml/2006/picture">
                   <pic:nvPicPr>
-                    <pic:cNvPr id="0" name="Picture 1" descr="C:\Users\mlbel\AppData\Local\Microsoft\Windows\INetCacheContent.Word\FamPerReg2012.png"/>
+                    <pic:cNvPr id="0" name="Picture 11" descr="C:\Users\mlbel\AppData\Local\Microsoft\Windows\INetCacheContent.Word\FamPerReg2012 v2.png"/>
                     <pic:cNvPicPr>
                       <a:picLocks noChangeAspect="1" noChangeArrowheads="1"/>
                     </pic:cNvPicPr>
                   </pic:nvPicPr>
                   <pic:blipFill rotWithShape="1">
-                    <a:blip r:embed="rId10" cstate="print">
+                    <a:blip r:embed="rId9" cstate="print">
                       <a:extLst>
                         <a:ext uri="{28A0092B-C50C-407E-A947-70E740481C1C}">
                           <a14:useLocalDpi xmlns:a14="http://schemas.microsoft.com/office/drawing/2010/main" val="0"/>
                         </a:ext>
                       </a:extLst>
                     </a:blip>
-                    <a:srcRect r="4416"/>
+                    <a:srcRect r="4968"/>
                     <a:stretch/>
                   </pic:blipFill>
                   <pic:spPr bwMode="auto">
@@ -12246,7 +13042,6 @@
         </w:drawing>
       </w:r>
     </w:p>
-    <w:p/>
     <w:p>
       <w:pPr>
         <w:rPr>
@@ -12511,7 +13306,7 @@
                     <pic:cNvPicPr/>
                   </pic:nvPicPr>
                   <pic:blipFill>
-                    <a:blip r:embed="rId11">
+                    <a:blip r:embed="rId10">
                       <a:extLst>
                         <a:ext uri="{28A0092B-C50C-407E-A947-70E740481C1C}">
                           <a14:useLocalDpi xmlns:a14="http://schemas.microsoft.com/office/drawing/2010/main" val="0"/>
@@ -12726,7 +13521,7 @@
                     <pic:cNvPicPr/>
                   </pic:nvPicPr>
                   <pic:blipFill>
-                    <a:blip r:embed="rId12">
+                    <a:blip r:embed="rId11">
                       <a:extLst>
                         <a:ext uri="{28A0092B-C50C-407E-A947-70E740481C1C}">
                           <a14:useLocalDpi xmlns:a14="http://schemas.microsoft.com/office/drawing/2010/main" val="0"/>
@@ -13009,7 +13804,7 @@
                     <pic:cNvPicPr/>
                   </pic:nvPicPr>
                   <pic:blipFill>
-                    <a:blip r:embed="rId13">
+                    <a:blip r:embed="rId12">
                       <a:extLst>
                         <a:ext uri="{28A0092B-C50C-407E-A947-70E740481C1C}">
                           <a14:useLocalDpi xmlns:a14="http://schemas.microsoft.com/office/drawing/2010/main" val="0"/>
@@ -13271,7 +14066,7 @@
                     <pic:cNvPicPr/>
                   </pic:nvPicPr>
                   <pic:blipFill rotWithShape="1">
-                    <a:blip r:embed="rId14">
+                    <a:blip r:embed="rId13">
                       <a:extLst>
                         <a:ext uri="{28A0092B-C50C-407E-A947-70E740481C1C}">
                           <a14:useLocalDpi xmlns:a14="http://schemas.microsoft.com/office/drawing/2010/main" val="0"/>

</xml_diff>

<commit_message>
edited Labor Productivity 2012
</commit_message>
<xml_diff>
--- a/Documentation/Final Documents.docx
+++ b/Documentation/Final Documents.docx
@@ -13554,8 +13554,6 @@
       </w:r>
     </w:p>
     <w:p>
-      <w:bookmarkStart w:id="12" w:name="_GoBack"/>
-      <w:bookmarkEnd w:id="12"/>
       <w:r>
         <w:rPr>
           <w:noProof/>
@@ -13671,6 +13669,10 @@
       </w:r>
     </w:p>
     <w:p>
+      <w:bookmarkStart w:id="12" w:name="_GoBack"/>
+      <w:bookmarkEnd w:id="12"/>
+    </w:p>
+    <w:p>
       <w:pPr>
         <w:shd w:val="clear" w:color="auto" w:fill="FFFFFF"/>
         <w:tabs>
@@ -13695,21 +13697,21 @@
         <w:spacing w:after="0" w:line="225" w:lineRule="atLeast"/>
         <w:rPr>
           <w:rFonts w:ascii="Lucida Console" w:eastAsia="Times New Roman" w:hAnsi="Lucida Console" w:cs="Courier New"/>
-          <w:color w:val="0000FF"/>
-          <w:sz w:val="20"/>
-          <w:szCs w:val="20"/>
-          <w:lang w:eastAsia="en-PH"/>
-        </w:rPr>
-      </w:pPr>
-      <w:r>
-        <w:rPr>
-          <w:rFonts w:ascii="Lucida Console" w:eastAsia="Times New Roman" w:hAnsi="Lucida Console" w:cs="Courier New"/>
-          <w:color w:val="0000FF"/>
-          <w:sz w:val="20"/>
-          <w:szCs w:val="20"/>
-          <w:lang w:eastAsia="en-PH"/>
-        </w:rPr>
-        <w:t>&gt; plot(DataV3$Population2012, DataV3$LaborProductivity2012, xlab = "Population", ylab = "Labor Productivity", main = "Labor Productivity by Population (2012)")</w:t>
+          <w:color w:val="000000"/>
+          <w:sz w:val="20"/>
+          <w:szCs w:val="20"/>
+          <w:lang w:eastAsia="en-PH"/>
+        </w:rPr>
+      </w:pPr>
+      <w:r>
+        <w:rPr>
+          <w:rFonts w:ascii="Lucida Console" w:eastAsia="Times New Roman" w:hAnsi="Lucida Console" w:cs="Courier New"/>
+          <w:color w:val="0000FF"/>
+          <w:sz w:val="20"/>
+          <w:szCs w:val="20"/>
+          <w:lang w:eastAsia="en-PH"/>
+        </w:rPr>
+        <w:t>&gt; plot(DataV3$Population2012, DataV3$LaborProductivity2012, xlab="Population", ylab="Labor Productivity", main="LABOR PRODUCTIVITY BY POPULATION (2012)", pch=6, cex.lab=1.5, cex.main=2.5, font.lab=4, font.main=2, frame.plot=TRUE, col="darkmagenta")</w:t>
       </w:r>
     </w:p>
     <w:p>
@@ -13779,78 +13781,48 @@
         <w:spacing w:after="0" w:line="225" w:lineRule="atLeast"/>
         <w:rPr>
           <w:rFonts w:ascii="Lucida Console" w:eastAsia="Times New Roman" w:hAnsi="Lucida Console" w:cs="Courier New"/>
-          <w:color w:val="0000FF"/>
-          <w:sz w:val="20"/>
-          <w:szCs w:val="20"/>
-          <w:lang w:eastAsia="en-PH"/>
-        </w:rPr>
-      </w:pPr>
-      <w:r>
-        <w:rPr>
-          <w:rFonts w:ascii="Lucida Console" w:eastAsia="Times New Roman" w:hAnsi="Lucida Console" w:cs="Courier New"/>
-          <w:color w:val="0000FF"/>
-          <w:sz w:val="20"/>
-          <w:szCs w:val="20"/>
-          <w:lang w:eastAsia="en-PH"/>
-        </w:rPr>
-        <w:t>&gt; abline(coef(laborpro2012), lwd=2)</w:t>
-      </w:r>
-    </w:p>
-    <w:p>
-      <w:pPr>
-        <w:shd w:val="clear" w:color="auto" w:fill="FFFFFF"/>
-        <w:tabs>
-          <w:tab w:val="left" w:pos="916"/>
-          <w:tab w:val="left" w:pos="1832"/>
-          <w:tab w:val="left" w:pos="2748"/>
-          <w:tab w:val="left" w:pos="3664"/>
-          <w:tab w:val="left" w:pos="4580"/>
-          <w:tab w:val="left" w:pos="5496"/>
-          <w:tab w:val="left" w:pos="6412"/>
-          <w:tab w:val="left" w:pos="7328"/>
-          <w:tab w:val="left" w:pos="8244"/>
-          <w:tab w:val="left" w:pos="9160"/>
-          <w:tab w:val="left" w:pos="10076"/>
-          <w:tab w:val="left" w:pos="10992"/>
-          <w:tab w:val="left" w:pos="11908"/>
-          <w:tab w:val="left" w:pos="12824"/>
-          <w:tab w:val="left" w:pos="13740"/>
-          <w:tab w:val="left" w:pos="14656"/>
-        </w:tabs>
-        <w:wordWrap w:val="0"/>
-        <w:spacing w:after="0" w:line="225" w:lineRule="atLeast"/>
-        <w:rPr>
-          <w:rFonts w:ascii="Lucida Console" w:eastAsia="Times New Roman" w:hAnsi="Lucida Console" w:cs="Courier New"/>
-          <w:color w:val="000000"/>
-          <w:sz w:val="20"/>
-          <w:szCs w:val="20"/>
-          <w:lang w:eastAsia="en-PH"/>
-        </w:rPr>
-      </w:pPr>
-    </w:p>
-    <w:p>
-      <w:r>
-        <w:rPr>
-          <w:rFonts w:ascii="Lucida Console" w:eastAsia="Times New Roman" w:hAnsi="Lucida Console" w:cs="Courier New"/>
+          <w:color w:val="000000"/>
+          <w:sz w:val="20"/>
+          <w:szCs w:val="20"/>
+          <w:lang w:eastAsia="en-PH"/>
+        </w:rPr>
+      </w:pPr>
+      <w:r>
+        <w:rPr>
+          <w:rFonts w:ascii="Lucida Console" w:eastAsia="Times New Roman" w:hAnsi="Lucida Console" w:cs="Courier New"/>
+          <w:color w:val="0000FF"/>
+          <w:sz w:val="20"/>
+          <w:szCs w:val="20"/>
+          <w:lang w:eastAsia="en-PH"/>
+        </w:rPr>
+        <w:t>&gt; abline(coef(laborpro2012), lwd=2, col="indianred1")</w:t>
+      </w:r>
+    </w:p>
+    <w:p>
+      <w:pPr>
+        <w:rPr>
+          <w:rFonts w:eastAsiaTheme="majorEastAsia"/>
+          <w:color w:val="2F5496" w:themeColor="accent1" w:themeShade="BF"/>
+        </w:rPr>
+      </w:pPr>
+      <w:r>
+        <w:rPr>
           <w:noProof/>
-          <w:color w:val="000000"/>
-          <w:sz w:val="20"/>
-          <w:szCs w:val="20"/>
           <w:lang w:eastAsia="en-PH"/>
         </w:rPr>
         <w:drawing>
-          <wp:anchor distT="0" distB="0" distL="114300" distR="114300" simplePos="0" relativeHeight="251680768" behindDoc="0" locked="0" layoutInCell="1" allowOverlap="1">
+          <wp:anchor distT="0" distB="0" distL="114300" distR="114300" simplePos="0" relativeHeight="251697152" behindDoc="0" locked="0" layoutInCell="1" allowOverlap="1" wp14:anchorId="5D8B06B8" wp14:editId="398DB4C2">
             <wp:simplePos x="0" y="0"/>
             <wp:positionH relativeFrom="column">
-              <wp:posOffset>39757</wp:posOffset>
+              <wp:posOffset>-228600</wp:posOffset>
             </wp:positionH>
             <wp:positionV relativeFrom="paragraph">
-              <wp:posOffset>108392</wp:posOffset>
+              <wp:posOffset>304165</wp:posOffset>
             </wp:positionV>
-            <wp:extent cx="5943600" cy="1884459"/>
-            <wp:effectExtent l="0" t="0" r="0" b="1905"/>
-            <wp:wrapNone/>
-            <wp:docPr id="6" name="Picture 6"/>
+            <wp:extent cx="6457950" cy="3022600"/>
+            <wp:effectExtent l="19050" t="19050" r="19050" b="25400"/>
+            <wp:wrapSquare wrapText="bothSides"/>
+            <wp:docPr id="6" name="Picture 6" descr="C:\Users\mlbel\AppData\Local\Microsoft\Windows\INetCacheContent.Word\LabProdByPop2012.png"/>
             <wp:cNvGraphicFramePr>
               <a:graphicFrameLocks xmlns:a="http://schemas.openxmlformats.org/drawingml/2006/main" noChangeAspect="1"/>
             </wp:cNvGraphicFramePr>
@@ -13858,10 +13830,12 @@
               <a:graphicData uri="http://schemas.openxmlformats.org/drawingml/2006/picture">
                 <pic:pic xmlns:pic="http://schemas.openxmlformats.org/drawingml/2006/picture">
                   <pic:nvPicPr>
-                    <pic:cNvPr id="6" name="R111.png"/>
-                    <pic:cNvPicPr/>
+                    <pic:cNvPr id="0" name="Picture 9" descr="C:\Users\mlbel\AppData\Local\Microsoft\Windows\INetCacheContent.Word\LabProdByPop2012.png"/>
+                    <pic:cNvPicPr>
+                      <a:picLocks noChangeAspect="1" noChangeArrowheads="1"/>
+                    </pic:cNvPicPr>
                   </pic:nvPicPr>
-                  <pic:blipFill rotWithShape="1">
+                  <pic:blipFill>
                     <a:blip r:embed="rId13">
                       <a:extLst>
                         <a:ext uri="{28A0092B-C50C-407E-A947-70E740481C1C}">
@@ -13869,25 +13843,25 @@
                         </a:ext>
                       </a:extLst>
                     </a:blip>
-                    <a:srcRect b="47157"/>
-                    <a:stretch/>
+                    <a:srcRect/>
+                    <a:stretch>
+                      <a:fillRect/>
+                    </a:stretch>
                   </pic:blipFill>
                   <pic:spPr bwMode="auto">
                     <a:xfrm>
                       <a:off x="0" y="0"/>
-                      <a:ext cx="5943600" cy="1884459"/>
+                      <a:ext cx="6457950" cy="3022600"/>
                     </a:xfrm>
                     <a:prstGeom prst="rect">
                       <a:avLst/>
                     </a:prstGeom>
+                    <a:noFill/>
                     <a:ln>
-                      <a:noFill/>
+                      <a:solidFill>
+                        <a:schemeClr val="tx1"/>
+                      </a:solidFill>
                     </a:ln>
-                    <a:extLst>
-                      <a:ext uri="{53640926-AAD7-44D8-BBD7-CCE9431645EC}">
-                        <a14:shadowObscured xmlns:a14="http://schemas.microsoft.com/office/drawing/2010/main"/>
-                      </a:ext>
-                    </a:extLst>
                   </pic:spPr>
                 </pic:pic>
               </a:graphicData>
@@ -13901,14 +13875,6 @@
           </wp:anchor>
         </w:drawing>
       </w:r>
-    </w:p>
-    <w:p>
-      <w:pPr>
-        <w:rPr>
-          <w:rFonts w:eastAsiaTheme="majorEastAsia"/>
-          <w:color w:val="2F5496" w:themeColor="accent1" w:themeShade="BF"/>
-        </w:rPr>
-      </w:pPr>
       <w:r>
         <w:br w:type="page"/>
       </w:r>

</xml_diff>

<commit_message>
added analysis in population per region 2015
</commit_message>
<xml_diff>
--- a/Documentation/Final Documents.docx
+++ b/Documentation/Final Documents.docx
@@ -1464,6 +1464,7 @@
           <w:sz w:val="28"/>
           <w:szCs w:val="28"/>
         </w:rPr>
+        <w:lastRenderedPageBreak/>
         <w:t>Introduction</w:t>
       </w:r>
       <w:bookmarkEnd w:id="1"/>
@@ -1774,6 +1775,7 @@
           <w:sz w:val="28"/>
           <w:szCs w:val="28"/>
         </w:rPr>
+        <w:lastRenderedPageBreak/>
         <w:t>Population Per Region</w:t>
       </w:r>
       <w:bookmarkEnd w:id="2"/>
@@ -3616,6 +3618,262 @@
         <w:spacing w:after="0" w:line="225" w:lineRule="atLeast"/>
         <w:rPr>
           <w:rFonts w:ascii="Lucida Console" w:eastAsia="Times New Roman" w:hAnsi="Lucida Console" w:cs="Courier New"/>
+          <w:color w:val="0000FF"/>
+          <w:sz w:val="20"/>
+          <w:szCs w:val="20"/>
+          <w:lang w:eastAsia="en-PH"/>
+        </w:rPr>
+      </w:pPr>
+    </w:p>
+    <w:p>
+      <w:pPr>
+        <w:shd w:val="clear" w:color="auto" w:fill="FFFFFF"/>
+        <w:tabs>
+          <w:tab w:val="left" w:pos="916"/>
+          <w:tab w:val="left" w:pos="1832"/>
+          <w:tab w:val="left" w:pos="2748"/>
+          <w:tab w:val="left" w:pos="3664"/>
+          <w:tab w:val="left" w:pos="4580"/>
+          <w:tab w:val="left" w:pos="5496"/>
+          <w:tab w:val="left" w:pos="6412"/>
+          <w:tab w:val="left" w:pos="7328"/>
+          <w:tab w:val="left" w:pos="8244"/>
+          <w:tab w:val="left" w:pos="9160"/>
+          <w:tab w:val="left" w:pos="10076"/>
+          <w:tab w:val="left" w:pos="10992"/>
+          <w:tab w:val="left" w:pos="11908"/>
+          <w:tab w:val="left" w:pos="12824"/>
+          <w:tab w:val="left" w:pos="13740"/>
+          <w:tab w:val="left" w:pos="14656"/>
+        </w:tabs>
+        <w:wordWrap w:val="0"/>
+        <w:spacing w:after="0" w:line="360" w:lineRule="auto"/>
+        <w:jc w:val="both"/>
+        <w:rPr>
+          <w:rFonts w:ascii="Arial" w:eastAsia="Times New Roman" w:hAnsi="Arial" w:cs="Arial"/>
+          <w:sz w:val="24"/>
+          <w:szCs w:val="24"/>
+          <w:lang w:eastAsia="en-PH"/>
+        </w:rPr>
+      </w:pPr>
+      <w:r>
+        <w:rPr>
+          <w:rFonts w:ascii="Arial" w:eastAsia="Times New Roman" w:hAnsi="Arial" w:cs="Arial"/>
+          <w:sz w:val="24"/>
+          <w:szCs w:val="24"/>
+          <w:lang w:eastAsia="en-PH"/>
+        </w:rPr>
+        <w:lastRenderedPageBreak/>
+        <w:t>As of 2015, the region that has the highest population is not in Region IV-A or</w:t>
+      </w:r>
+    </w:p>
+    <w:p>
+      <w:pPr>
+        <w:shd w:val="clear" w:color="auto" w:fill="FFFFFF"/>
+        <w:tabs>
+          <w:tab w:val="left" w:pos="916"/>
+          <w:tab w:val="left" w:pos="1832"/>
+          <w:tab w:val="left" w:pos="2748"/>
+          <w:tab w:val="left" w:pos="3664"/>
+          <w:tab w:val="left" w:pos="4580"/>
+          <w:tab w:val="left" w:pos="5496"/>
+          <w:tab w:val="left" w:pos="6412"/>
+          <w:tab w:val="left" w:pos="7328"/>
+          <w:tab w:val="left" w:pos="8244"/>
+          <w:tab w:val="left" w:pos="9160"/>
+          <w:tab w:val="left" w:pos="10076"/>
+          <w:tab w:val="left" w:pos="10992"/>
+          <w:tab w:val="left" w:pos="11908"/>
+          <w:tab w:val="left" w:pos="12824"/>
+          <w:tab w:val="left" w:pos="13740"/>
+          <w:tab w:val="left" w:pos="14656"/>
+        </w:tabs>
+        <w:wordWrap w:val="0"/>
+        <w:spacing w:after="0" w:line="360" w:lineRule="auto"/>
+        <w:jc w:val="both"/>
+        <w:rPr>
+          <w:rFonts w:ascii="Arial" w:eastAsia="Times New Roman" w:hAnsi="Arial" w:cs="Arial"/>
+          <w:sz w:val="24"/>
+          <w:szCs w:val="24"/>
+          <w:lang w:eastAsia="en-PH"/>
+        </w:rPr>
+      </w:pPr>
+      <w:r>
+        <w:rPr>
+          <w:rFonts w:ascii="Arial" w:eastAsia="Times New Roman" w:hAnsi="Arial" w:cs="Arial"/>
+          <w:sz w:val="24"/>
+          <w:szCs w:val="24"/>
+          <w:lang w:eastAsia="en-PH"/>
+        </w:rPr>
+        <w:t>CALABARZON, but in CAR or Cordillera Administrative Region. As of the year 2015 the</w:t>
+      </w:r>
+    </w:p>
+    <w:p>
+      <w:pPr>
+        <w:shd w:val="clear" w:color="auto" w:fill="FFFFFF"/>
+        <w:tabs>
+          <w:tab w:val="left" w:pos="916"/>
+          <w:tab w:val="left" w:pos="1832"/>
+          <w:tab w:val="left" w:pos="2748"/>
+          <w:tab w:val="left" w:pos="3664"/>
+          <w:tab w:val="left" w:pos="4580"/>
+          <w:tab w:val="left" w:pos="5496"/>
+          <w:tab w:val="left" w:pos="6412"/>
+          <w:tab w:val="left" w:pos="7328"/>
+          <w:tab w:val="left" w:pos="8244"/>
+          <w:tab w:val="left" w:pos="9160"/>
+          <w:tab w:val="left" w:pos="10076"/>
+          <w:tab w:val="left" w:pos="10992"/>
+          <w:tab w:val="left" w:pos="11908"/>
+          <w:tab w:val="left" w:pos="12824"/>
+          <w:tab w:val="left" w:pos="13740"/>
+          <w:tab w:val="left" w:pos="14656"/>
+        </w:tabs>
+        <w:wordWrap w:val="0"/>
+        <w:spacing w:after="0" w:line="360" w:lineRule="auto"/>
+        <w:jc w:val="both"/>
+        <w:rPr>
+          <w:rFonts w:ascii="Arial" w:eastAsia="Times New Roman" w:hAnsi="Arial" w:cs="Arial"/>
+          <w:sz w:val="24"/>
+          <w:szCs w:val="24"/>
+          <w:lang w:eastAsia="en-PH"/>
+        </w:rPr>
+      </w:pPr>
+      <w:r>
+        <w:rPr>
+          <w:rFonts w:ascii="Arial" w:eastAsia="Times New Roman" w:hAnsi="Arial" w:cs="Arial"/>
+          <w:sz w:val="24"/>
+          <w:szCs w:val="24"/>
+          <w:lang w:eastAsia="en-PH"/>
+        </w:rPr>
+        <w:t xml:space="preserve">population for CAR increased by 15,545,389 while the previous highest </w:t>
+      </w:r>
+      <w:r>
+        <w:rPr>
+          <w:rFonts w:ascii="Arial" w:eastAsia="Times New Roman" w:hAnsi="Arial" w:cs="Arial"/>
+          <w:sz w:val="24"/>
+          <w:szCs w:val="24"/>
+          <w:lang w:eastAsia="en-PH"/>
+        </w:rPr>
+        <w:t>population for</w:t>
+      </w:r>
+    </w:p>
+    <w:p>
+      <w:pPr>
+        <w:shd w:val="clear" w:color="auto" w:fill="FFFFFF"/>
+        <w:tabs>
+          <w:tab w:val="left" w:pos="916"/>
+          <w:tab w:val="left" w:pos="1832"/>
+          <w:tab w:val="left" w:pos="2748"/>
+          <w:tab w:val="left" w:pos="3664"/>
+          <w:tab w:val="left" w:pos="4580"/>
+          <w:tab w:val="left" w:pos="5496"/>
+          <w:tab w:val="left" w:pos="6412"/>
+          <w:tab w:val="left" w:pos="7328"/>
+          <w:tab w:val="left" w:pos="8244"/>
+          <w:tab w:val="left" w:pos="9160"/>
+          <w:tab w:val="left" w:pos="10076"/>
+          <w:tab w:val="left" w:pos="10992"/>
+          <w:tab w:val="left" w:pos="11908"/>
+          <w:tab w:val="left" w:pos="12824"/>
+          <w:tab w:val="left" w:pos="13740"/>
+          <w:tab w:val="left" w:pos="14656"/>
+        </w:tabs>
+        <w:wordWrap w:val="0"/>
+        <w:spacing w:after="0" w:line="360" w:lineRule="auto"/>
+        <w:jc w:val="both"/>
+        <w:rPr>
+          <w:rFonts w:ascii="Arial" w:eastAsia="Times New Roman" w:hAnsi="Arial" w:cs="Arial"/>
+          <w:sz w:val="24"/>
+          <w:szCs w:val="24"/>
+          <w:lang w:eastAsia="en-PH"/>
+        </w:rPr>
+      </w:pPr>
+      <w:r>
+        <w:rPr>
+          <w:rFonts w:ascii="Arial" w:eastAsia="Times New Roman" w:hAnsi="Arial" w:cs="Arial"/>
+          <w:sz w:val="24"/>
+          <w:szCs w:val="24"/>
+          <w:lang w:eastAsia="en-PH"/>
+        </w:rPr>
+        <w:t>r</w:t>
+      </w:r>
+      <w:r>
+        <w:rPr>
+          <w:rFonts w:ascii="Arial" w:eastAsia="Times New Roman" w:hAnsi="Arial" w:cs="Arial"/>
+          <w:sz w:val="24"/>
+          <w:szCs w:val="24"/>
+          <w:lang w:eastAsia="en-PH"/>
+        </w:rPr>
+        <w:t>egion IV-A only increased by 955,807. Comparing it to another region’s increase in</w:t>
+      </w:r>
+    </w:p>
+    <w:p>
+      <w:pPr>
+        <w:shd w:val="clear" w:color="auto" w:fill="FFFFFF"/>
+        <w:tabs>
+          <w:tab w:val="left" w:pos="916"/>
+          <w:tab w:val="left" w:pos="1832"/>
+          <w:tab w:val="left" w:pos="2748"/>
+          <w:tab w:val="left" w:pos="3664"/>
+          <w:tab w:val="left" w:pos="4580"/>
+          <w:tab w:val="left" w:pos="5496"/>
+          <w:tab w:val="left" w:pos="6412"/>
+          <w:tab w:val="left" w:pos="7328"/>
+          <w:tab w:val="left" w:pos="8244"/>
+          <w:tab w:val="left" w:pos="9160"/>
+          <w:tab w:val="left" w:pos="10076"/>
+          <w:tab w:val="left" w:pos="10992"/>
+          <w:tab w:val="left" w:pos="11908"/>
+          <w:tab w:val="left" w:pos="12824"/>
+          <w:tab w:val="left" w:pos="13740"/>
+          <w:tab w:val="left" w:pos="14656"/>
+        </w:tabs>
+        <w:wordWrap w:val="0"/>
+        <w:spacing w:after="0" w:line="360" w:lineRule="auto"/>
+        <w:jc w:val="both"/>
+        <w:rPr>
+          <w:rFonts w:ascii="Arial" w:eastAsia="Times New Roman" w:hAnsi="Arial" w:cs="Arial"/>
+          <w:sz w:val="24"/>
+          <w:szCs w:val="24"/>
+          <w:lang w:eastAsia="en-PH"/>
+        </w:rPr>
+      </w:pPr>
+      <w:r>
+        <w:rPr>
+          <w:rFonts w:ascii="Arial" w:eastAsia="Times New Roman" w:hAnsi="Arial" w:cs="Arial"/>
+          <w:sz w:val="24"/>
+          <w:szCs w:val="24"/>
+          <w:lang w:eastAsia="en-PH"/>
+        </w:rPr>
+        <w:t>population, the increase in CAR’s population is the most noticeable.</w:t>
+      </w:r>
+    </w:p>
+    <w:p>
+      <w:pPr>
+        <w:shd w:val="clear" w:color="auto" w:fill="FFFFFF"/>
+        <w:tabs>
+          <w:tab w:val="left" w:pos="916"/>
+          <w:tab w:val="left" w:pos="1832"/>
+          <w:tab w:val="left" w:pos="2748"/>
+          <w:tab w:val="left" w:pos="3664"/>
+          <w:tab w:val="left" w:pos="4580"/>
+          <w:tab w:val="left" w:pos="5496"/>
+          <w:tab w:val="left" w:pos="6412"/>
+          <w:tab w:val="left" w:pos="7328"/>
+          <w:tab w:val="left" w:pos="8244"/>
+          <w:tab w:val="left" w:pos="9160"/>
+          <w:tab w:val="left" w:pos="10076"/>
+          <w:tab w:val="left" w:pos="10992"/>
+          <w:tab w:val="left" w:pos="11908"/>
+          <w:tab w:val="left" w:pos="12824"/>
+          <w:tab w:val="left" w:pos="13740"/>
+          <w:tab w:val="left" w:pos="14656"/>
+        </w:tabs>
+        <w:wordWrap w:val="0"/>
+        <w:spacing w:before="240" w:after="0" w:line="360" w:lineRule="auto"/>
+        <w:rPr>
+          <w:rFonts w:ascii="Lucida Console" w:eastAsia="Times New Roman" w:hAnsi="Lucida Console" w:cs="Courier New"/>
           <w:color w:val="000000"/>
           <w:sz w:val="20"/>
           <w:szCs w:val="20"/>
@@ -3691,6 +3949,48 @@
           <w:lang w:eastAsia="en-PH"/>
         </w:rPr>
         <w:t>na.rm=TRUE)</w:t>
+      </w:r>
+    </w:p>
+    <w:p>
+      <w:pPr>
+        <w:shd w:val="clear" w:color="auto" w:fill="FFFFFF"/>
+        <w:tabs>
+          <w:tab w:val="left" w:pos="916"/>
+          <w:tab w:val="left" w:pos="1832"/>
+          <w:tab w:val="left" w:pos="2748"/>
+          <w:tab w:val="left" w:pos="3664"/>
+          <w:tab w:val="left" w:pos="4580"/>
+          <w:tab w:val="left" w:pos="5496"/>
+          <w:tab w:val="left" w:pos="6412"/>
+          <w:tab w:val="left" w:pos="7328"/>
+          <w:tab w:val="left" w:pos="8244"/>
+          <w:tab w:val="left" w:pos="9160"/>
+          <w:tab w:val="left" w:pos="10076"/>
+          <w:tab w:val="left" w:pos="10992"/>
+          <w:tab w:val="left" w:pos="11908"/>
+          <w:tab w:val="left" w:pos="12824"/>
+          <w:tab w:val="left" w:pos="13740"/>
+          <w:tab w:val="left" w:pos="14656"/>
+        </w:tabs>
+        <w:wordWrap w:val="0"/>
+        <w:spacing w:after="0" w:line="360" w:lineRule="auto"/>
+        <w:rPr>
+          <w:rFonts w:ascii="Lucida Console" w:eastAsia="Times New Roman" w:hAnsi="Lucida Console" w:cs="Courier New"/>
+          <w:color w:val="000000"/>
+          <w:sz w:val="20"/>
+          <w:szCs w:val="20"/>
+          <w:lang w:eastAsia="en-PH"/>
+        </w:rPr>
+      </w:pPr>
+      <w:r>
+        <w:rPr>
+          <w:rFonts w:ascii="Lucida Console" w:eastAsia="Times New Roman" w:hAnsi="Lucida Console" w:cs="Courier New"/>
+          <w:color w:val="0000FF"/>
+          <w:sz w:val="20"/>
+          <w:szCs w:val="20"/>
+          <w:lang w:eastAsia="en-PH"/>
+        </w:rPr>
+        <w:t>&gt; population2015</w:t>
       </w:r>
     </w:p>
     <w:p>
@@ -3716,24 +4016,7 @@
         </w:tabs>
         <w:wordWrap w:val="0"/>
         <w:spacing w:after="0" w:line="225" w:lineRule="atLeast"/>
-        <w:rPr>
-          <w:rFonts w:ascii="Lucida Console" w:eastAsia="Times New Roman" w:hAnsi="Lucida Console" w:cs="Courier New"/>
-          <w:color w:val="000000"/>
-          <w:sz w:val="20"/>
-          <w:szCs w:val="20"/>
-          <w:lang w:eastAsia="en-PH"/>
-        </w:rPr>
-      </w:pPr>
-      <w:r>
-        <w:rPr>
-          <w:rFonts w:ascii="Lucida Console" w:eastAsia="Times New Roman" w:hAnsi="Lucida Console" w:cs="Courier New"/>
-          <w:color w:val="0000FF"/>
-          <w:sz w:val="20"/>
-          <w:szCs w:val="20"/>
-          <w:lang w:eastAsia="en-PH"/>
-        </w:rPr>
-        <w:t>&gt; population2015</w:t>
-      </w:r>
+      </w:pPr>
     </w:p>
     <w:p>
       <w:pPr>
@@ -3758,7 +4041,134 @@
         </w:tabs>
         <w:wordWrap w:val="0"/>
         <w:spacing w:after="0" w:line="225" w:lineRule="atLeast"/>
-      </w:pPr>
+        <w:rPr>
+          <w:rFonts w:ascii="Lucida Console" w:eastAsia="Times New Roman" w:hAnsi="Lucida Console" w:cs="Courier New"/>
+          <w:color w:val="000000"/>
+          <w:sz w:val="20"/>
+          <w:szCs w:val="20"/>
+          <w:lang w:eastAsia="en-PH"/>
+        </w:rPr>
+      </w:pPr>
+      <w:r>
+        <w:rPr>
+          <w:rFonts w:ascii="Lucida Console" w:eastAsia="Times New Roman" w:hAnsi="Lucida Console" w:cs="Courier New"/>
+          <w:color w:val="000000"/>
+          <w:sz w:val="20"/>
+          <w:szCs w:val="20"/>
+          <w:lang w:eastAsia="en-PH"/>
+        </w:rPr>
+        <w:t xml:space="preserve">ARMM         </w:t>
+      </w:r>
+      <w:r>
+        <w:rPr>
+          <w:rFonts w:ascii="Lucida Console" w:eastAsia="Times New Roman" w:hAnsi="Lucida Console" w:cs="Courier New"/>
+          <w:color w:val="000000"/>
+          <w:sz w:val="20"/>
+          <w:szCs w:val="20"/>
+          <w:lang w:eastAsia="en-PH"/>
+        </w:rPr>
+        <w:t xml:space="preserve"> </w:t>
+      </w:r>
+      <w:r>
+        <w:rPr>
+          <w:rFonts w:ascii="Lucida Console" w:eastAsia="Times New Roman" w:hAnsi="Lucida Console" w:cs="Courier New"/>
+          <w:color w:val="000000"/>
+          <w:sz w:val="20"/>
+          <w:szCs w:val="20"/>
+          <w:lang w:eastAsia="en-PH"/>
+        </w:rPr>
+        <w:t xml:space="preserve">CAR         </w:t>
+      </w:r>
+      <w:r>
+        <w:rPr>
+          <w:rFonts w:ascii="Lucida Console" w:eastAsia="Times New Roman" w:hAnsi="Lucida Console" w:cs="Courier New"/>
+          <w:color w:val="000000"/>
+          <w:sz w:val="20"/>
+          <w:szCs w:val="20"/>
+          <w:lang w:eastAsia="en-PH"/>
+        </w:rPr>
+        <w:t xml:space="preserve">  </w:t>
+      </w:r>
+      <w:r>
+        <w:rPr>
+          <w:rFonts w:ascii="Lucida Console" w:eastAsia="Times New Roman" w:hAnsi="Lucida Console" w:cs="Courier New"/>
+          <w:color w:val="000000"/>
+          <w:sz w:val="20"/>
+          <w:szCs w:val="20"/>
+          <w:lang w:eastAsia="en-PH"/>
+        </w:rPr>
+        <w:t xml:space="preserve">NCR    </w:t>
+      </w:r>
+      <w:r>
+        <w:rPr>
+          <w:rFonts w:ascii="Lucida Console" w:eastAsia="Times New Roman" w:hAnsi="Lucida Console" w:cs="Courier New"/>
+          <w:color w:val="000000"/>
+          <w:sz w:val="20"/>
+          <w:szCs w:val="20"/>
+          <w:lang w:eastAsia="en-PH"/>
+        </w:rPr>
+        <w:t xml:space="preserve">      </w:t>
+      </w:r>
+      <w:r>
+        <w:rPr>
+          <w:rFonts w:ascii="Lucida Console" w:eastAsia="Times New Roman" w:hAnsi="Lucida Console" w:cs="Courier New"/>
+          <w:color w:val="000000"/>
+          <w:sz w:val="20"/>
+          <w:szCs w:val="20"/>
+          <w:lang w:eastAsia="en-PH"/>
+        </w:rPr>
+        <w:t xml:space="preserve">Region I   </w:t>
+      </w:r>
+      <w:r>
+        <w:rPr>
+          <w:rFonts w:ascii="Lucida Console" w:eastAsia="Times New Roman" w:hAnsi="Lucida Console" w:cs="Courier New"/>
+          <w:color w:val="000000"/>
+          <w:sz w:val="20"/>
+          <w:szCs w:val="20"/>
+          <w:lang w:eastAsia="en-PH"/>
+        </w:rPr>
+        <w:t xml:space="preserve"> </w:t>
+      </w:r>
+      <w:r>
+        <w:rPr>
+          <w:rFonts w:ascii="Lucida Console" w:eastAsia="Times New Roman" w:hAnsi="Lucida Console" w:cs="Courier New"/>
+          <w:color w:val="000000"/>
+          <w:sz w:val="20"/>
+          <w:szCs w:val="20"/>
+          <w:lang w:eastAsia="en-PH"/>
+        </w:rPr>
+        <w:t xml:space="preserve"> </w:t>
+      </w:r>
+      <w:r>
+        <w:rPr>
+          <w:rFonts w:ascii="Lucida Console" w:eastAsia="Times New Roman" w:hAnsi="Lucida Console" w:cs="Courier New"/>
+          <w:color w:val="000000"/>
+          <w:sz w:val="20"/>
+          <w:szCs w:val="20"/>
+          <w:lang w:eastAsia="en-PH"/>
+        </w:rPr>
+        <w:t xml:space="preserve">Region II  </w:t>
+      </w:r>
+      <w:r>
+        <w:rPr>
+          <w:rFonts w:ascii="Lucida Console" w:eastAsia="Times New Roman" w:hAnsi="Lucida Console" w:cs="Courier New"/>
+          <w:color w:val="000000"/>
+          <w:sz w:val="20"/>
+          <w:szCs w:val="20"/>
+          <w:lang w:eastAsia="en-PH"/>
+        </w:rPr>
+        <w:t xml:space="preserve"> </w:t>
+      </w:r>
+      <w:r>
+        <w:rPr>
+          <w:rFonts w:ascii="Lucida Console" w:eastAsia="Times New Roman" w:hAnsi="Lucida Console" w:cs="Courier New"/>
+          <w:color w:val="000000"/>
+          <w:sz w:val="20"/>
+          <w:szCs w:val="20"/>
+          <w:lang w:eastAsia="en-PH"/>
+        </w:rPr>
+        <w:t xml:space="preserve">Region III </w:t>
+      </w:r>
     </w:p>
     <w:p>
       <w:pPr>
@@ -3799,27 +4209,37 @@
           <w:szCs w:val="20"/>
           <w:lang w:eastAsia="en-PH"/>
         </w:rPr>
-        <w:t xml:space="preserve">ARMM         </w:t>
-      </w:r>
-      <w:r>
-        <w:rPr>
-          <w:rFonts w:ascii="Lucida Console" w:eastAsia="Times New Roman" w:hAnsi="Lucida Console" w:cs="Courier New"/>
-          <w:color w:val="000000"/>
-          <w:sz w:val="20"/>
-          <w:szCs w:val="20"/>
-          <w:lang w:eastAsia="en-PH"/>
-        </w:rPr>
-        <w:t xml:space="preserve"> </w:t>
-      </w:r>
-      <w:r>
-        <w:rPr>
-          <w:rFonts w:ascii="Lucida Console" w:eastAsia="Times New Roman" w:hAnsi="Lucida Console" w:cs="Courier New"/>
-          <w:color w:val="000000"/>
-          <w:sz w:val="20"/>
-          <w:szCs w:val="20"/>
-          <w:lang w:eastAsia="en-PH"/>
-        </w:rPr>
-        <w:t xml:space="preserve">CAR         </w:t>
+        <w:t xml:space="preserve">  37813.87</w:t>
+      </w:r>
+      <w:r>
+        <w:rPr>
+          <w:rFonts w:ascii="Lucida Console" w:eastAsia="Times New Roman" w:hAnsi="Lucida Console" w:cs="Courier New"/>
+          <w:color w:val="000000"/>
+          <w:sz w:val="20"/>
+          <w:szCs w:val="20"/>
+          <w:lang w:eastAsia="en-PH"/>
+        </w:rPr>
+        <w:t xml:space="preserve">    </w:t>
+      </w:r>
+      <w:r>
+        <w:rPr>
+          <w:rFonts w:ascii="Lucida Console" w:eastAsia="Times New Roman" w:hAnsi="Lucida Console" w:cs="Courier New"/>
+          <w:color w:val="000000"/>
+          <w:sz w:val="20"/>
+          <w:szCs w:val="20"/>
+          <w:lang w:eastAsia="en-PH"/>
+        </w:rPr>
+        <w:t xml:space="preserve">  172220.06</w:t>
+      </w:r>
+      <w:r>
+        <w:rPr>
+          <w:rFonts w:ascii="Lucida Console" w:eastAsia="Times New Roman" w:hAnsi="Lucida Console" w:cs="Courier New"/>
+          <w:color w:val="000000"/>
+          <w:sz w:val="20"/>
+          <w:szCs w:val="20"/>
+          <w:lang w:eastAsia="en-PH"/>
+        </w:rPr>
+        <w:t xml:space="preserve">   </w:t>
       </w:r>
       <w:r>
         <w:rPr>
@@ -3839,77 +4259,107 @@
           <w:szCs w:val="20"/>
           <w:lang w:eastAsia="en-PH"/>
         </w:rPr>
-        <w:t xml:space="preserve">NCR    </w:t>
-      </w:r>
-      <w:r>
-        <w:rPr>
-          <w:rFonts w:ascii="Lucida Console" w:eastAsia="Times New Roman" w:hAnsi="Lucida Console" w:cs="Courier New"/>
-          <w:color w:val="000000"/>
-          <w:sz w:val="20"/>
-          <w:szCs w:val="20"/>
-          <w:lang w:eastAsia="en-PH"/>
-        </w:rPr>
-        <w:t xml:space="preserve">      </w:t>
-      </w:r>
-      <w:r>
-        <w:rPr>
-          <w:rFonts w:ascii="Lucida Console" w:eastAsia="Times New Roman" w:hAnsi="Lucida Console" w:cs="Courier New"/>
-          <w:color w:val="000000"/>
-          <w:sz w:val="20"/>
-          <w:szCs w:val="20"/>
-          <w:lang w:eastAsia="en-PH"/>
-        </w:rPr>
-        <w:t xml:space="preserve">Region I   </w:t>
-      </w:r>
-      <w:r>
-        <w:rPr>
-          <w:rFonts w:ascii="Lucida Console" w:eastAsia="Times New Roman" w:hAnsi="Lucida Console" w:cs="Courier New"/>
-          <w:color w:val="000000"/>
-          <w:sz w:val="20"/>
-          <w:szCs w:val="20"/>
-          <w:lang w:eastAsia="en-PH"/>
-        </w:rPr>
-        <w:t xml:space="preserve"> </w:t>
-      </w:r>
-      <w:r>
-        <w:rPr>
-          <w:rFonts w:ascii="Lucida Console" w:eastAsia="Times New Roman" w:hAnsi="Lucida Console" w:cs="Courier New"/>
-          <w:color w:val="000000"/>
-          <w:sz w:val="20"/>
-          <w:szCs w:val="20"/>
-          <w:lang w:eastAsia="en-PH"/>
-        </w:rPr>
-        <w:t xml:space="preserve"> </w:t>
-      </w:r>
-      <w:r>
-        <w:rPr>
-          <w:rFonts w:ascii="Lucida Console" w:eastAsia="Times New Roman" w:hAnsi="Lucida Console" w:cs="Courier New"/>
-          <w:color w:val="000000"/>
-          <w:sz w:val="20"/>
-          <w:szCs w:val="20"/>
-          <w:lang w:eastAsia="en-PH"/>
-        </w:rPr>
-        <w:t xml:space="preserve">Region II  </w:t>
-      </w:r>
-      <w:r>
-        <w:rPr>
-          <w:rFonts w:ascii="Lucida Console" w:eastAsia="Times New Roman" w:hAnsi="Lucida Console" w:cs="Courier New"/>
-          <w:color w:val="000000"/>
-          <w:sz w:val="20"/>
-          <w:szCs w:val="20"/>
-          <w:lang w:eastAsia="en-PH"/>
-        </w:rPr>
-        <w:t xml:space="preserve"> </w:t>
-      </w:r>
-      <w:r>
-        <w:rPr>
-          <w:rFonts w:ascii="Lucida Console" w:eastAsia="Times New Roman" w:hAnsi="Lucida Console" w:cs="Courier New"/>
-          <w:color w:val="000000"/>
-          <w:sz w:val="20"/>
-          <w:szCs w:val="20"/>
-          <w:lang w:eastAsia="en-PH"/>
-        </w:rPr>
-        <w:t xml:space="preserve">Region III </w:t>
+        <w:t>128772.53</w:t>
+      </w:r>
+      <w:r>
+        <w:rPr>
+          <w:rFonts w:ascii="Lucida Console" w:eastAsia="Times New Roman" w:hAnsi="Lucida Console" w:cs="Courier New"/>
+          <w:color w:val="000000"/>
+          <w:sz w:val="20"/>
+          <w:szCs w:val="20"/>
+          <w:lang w:eastAsia="en-PH"/>
+        </w:rPr>
+        <w:t xml:space="preserve">    </w:t>
+      </w:r>
+      <w:r>
+        <w:rPr>
+          <w:rFonts w:ascii="Lucida Console" w:eastAsia="Times New Roman" w:hAnsi="Lucida Console" w:cs="Courier New"/>
+          <w:color w:val="000000"/>
+          <w:sz w:val="20"/>
+          <w:szCs w:val="20"/>
+          <w:lang w:eastAsia="en-PH"/>
+        </w:rPr>
+        <w:t>50261.28</w:t>
+      </w:r>
+      <w:r>
+        <w:rPr>
+          <w:rFonts w:ascii="Lucida Console" w:eastAsia="Times New Roman" w:hAnsi="Lucida Console" w:cs="Courier New"/>
+          <w:color w:val="000000"/>
+          <w:sz w:val="20"/>
+          <w:szCs w:val="20"/>
+          <w:lang w:eastAsia="en-PH"/>
+        </w:rPr>
+        <w:t xml:space="preserve">   </w:t>
+      </w:r>
+      <w:r>
+        <w:rPr>
+          <w:rFonts w:ascii="Lucida Console" w:eastAsia="Times New Roman" w:hAnsi="Lucida Console" w:cs="Courier New"/>
+          <w:color w:val="000000"/>
+          <w:sz w:val="20"/>
+          <w:szCs w:val="20"/>
+          <w:lang w:eastAsia="en-PH"/>
+        </w:rPr>
+        <w:t xml:space="preserve"> </w:t>
+      </w:r>
+      <w:r>
+        <w:rPr>
+          <w:rFonts w:ascii="Lucida Console" w:eastAsia="Times New Roman" w:hAnsi="Lucida Console" w:cs="Courier New"/>
+          <w:color w:val="000000"/>
+          <w:sz w:val="20"/>
+          <w:szCs w:val="20"/>
+          <w:lang w:eastAsia="en-PH"/>
+        </w:rPr>
+        <w:t xml:space="preserve"> </w:t>
+      </w:r>
+      <w:r>
+        <w:rPr>
+          <w:rFonts w:ascii="Lucida Console" w:eastAsia="Times New Roman" w:hAnsi="Lucida Console" w:cs="Courier New"/>
+          <w:color w:val="000000"/>
+          <w:sz w:val="20"/>
+          <w:szCs w:val="20"/>
+          <w:lang w:eastAsia="en-PH"/>
+        </w:rPr>
+        <w:t>34514.10</w:t>
+      </w:r>
+      <w:r>
+        <w:rPr>
+          <w:rFonts w:ascii="Lucida Console" w:eastAsia="Times New Roman" w:hAnsi="Lucida Console" w:cs="Courier New"/>
+          <w:color w:val="000000"/>
+          <w:sz w:val="20"/>
+          <w:szCs w:val="20"/>
+          <w:lang w:eastAsia="en-PH"/>
+        </w:rPr>
+        <w:t xml:space="preserve">   </w:t>
+      </w:r>
+      <w:r>
+        <w:rPr>
+          <w:rFonts w:ascii="Lucida Console" w:eastAsia="Times New Roman" w:hAnsi="Lucida Console" w:cs="Courier New"/>
+          <w:color w:val="000000"/>
+          <w:sz w:val="20"/>
+          <w:szCs w:val="20"/>
+          <w:lang w:eastAsia="en-PH"/>
+        </w:rPr>
+        <w:t xml:space="preserve"> </w:t>
+      </w:r>
+      <w:r>
+        <w:rPr>
+          <w:rFonts w:ascii="Lucida Console" w:eastAsia="Times New Roman" w:hAnsi="Lucida Console" w:cs="Courier New"/>
+          <w:color w:val="000000"/>
+          <w:sz w:val="20"/>
+          <w:szCs w:val="20"/>
+          <w:lang w:eastAsia="en-PH"/>
+        </w:rPr>
+        <w:t>112181.77</w:t>
+      </w:r>
+      <w:r>
+        <w:rPr>
+          <w:rFonts w:ascii="Lucida Console" w:eastAsia="Times New Roman" w:hAnsi="Lucida Console" w:cs="Courier New"/>
+          <w:color w:val="000000"/>
+          <w:sz w:val="20"/>
+          <w:szCs w:val="20"/>
+          <w:lang w:eastAsia="en-PH"/>
+        </w:rPr>
+        <w:t xml:space="preserve"> </w:t>
       </w:r>
     </w:p>
     <w:p>
@@ -3951,157 +4401,67 @@
           <w:szCs w:val="20"/>
           <w:lang w:eastAsia="en-PH"/>
         </w:rPr>
-        <w:t xml:space="preserve">  37813.87</w:t>
-      </w:r>
-      <w:r>
-        <w:rPr>
-          <w:rFonts w:ascii="Lucida Console" w:eastAsia="Times New Roman" w:hAnsi="Lucida Console" w:cs="Courier New"/>
-          <w:color w:val="000000"/>
-          <w:sz w:val="20"/>
-          <w:szCs w:val="20"/>
-          <w:lang w:eastAsia="en-PH"/>
-        </w:rPr>
-        <w:t xml:space="preserve">    </w:t>
-      </w:r>
-      <w:r>
-        <w:rPr>
-          <w:rFonts w:ascii="Lucida Console" w:eastAsia="Times New Roman" w:hAnsi="Lucida Console" w:cs="Courier New"/>
-          <w:color w:val="000000"/>
-          <w:sz w:val="20"/>
-          <w:szCs w:val="20"/>
-          <w:lang w:eastAsia="en-PH"/>
-        </w:rPr>
-        <w:t xml:space="preserve">  172220.06</w:t>
-      </w:r>
-      <w:r>
-        <w:rPr>
-          <w:rFonts w:ascii="Lucida Console" w:eastAsia="Times New Roman" w:hAnsi="Lucida Console" w:cs="Courier New"/>
-          <w:color w:val="000000"/>
-          <w:sz w:val="20"/>
-          <w:szCs w:val="20"/>
-          <w:lang w:eastAsia="en-PH"/>
-        </w:rPr>
-        <w:t xml:space="preserve">   </w:t>
-      </w:r>
-      <w:r>
-        <w:rPr>
-          <w:rFonts w:ascii="Lucida Console" w:eastAsia="Times New Roman" w:hAnsi="Lucida Console" w:cs="Courier New"/>
-          <w:color w:val="000000"/>
-          <w:sz w:val="20"/>
-          <w:szCs w:val="20"/>
-          <w:lang w:eastAsia="en-PH"/>
-        </w:rPr>
-        <w:t xml:space="preserve">  </w:t>
-      </w:r>
-      <w:r>
-        <w:rPr>
-          <w:rFonts w:ascii="Lucida Console" w:eastAsia="Times New Roman" w:hAnsi="Lucida Console" w:cs="Courier New"/>
-          <w:color w:val="000000"/>
-          <w:sz w:val="20"/>
-          <w:szCs w:val="20"/>
-          <w:lang w:eastAsia="en-PH"/>
-        </w:rPr>
-        <w:t>128772.53</w:t>
-      </w:r>
-      <w:r>
-        <w:rPr>
-          <w:rFonts w:ascii="Lucida Console" w:eastAsia="Times New Roman" w:hAnsi="Lucida Console" w:cs="Courier New"/>
-          <w:color w:val="000000"/>
-          <w:sz w:val="20"/>
-          <w:szCs w:val="20"/>
-          <w:lang w:eastAsia="en-PH"/>
-        </w:rPr>
-        <w:t xml:space="preserve">    </w:t>
-      </w:r>
-      <w:r>
-        <w:rPr>
-          <w:rFonts w:ascii="Lucida Console" w:eastAsia="Times New Roman" w:hAnsi="Lucida Console" w:cs="Courier New"/>
-          <w:color w:val="000000"/>
-          <w:sz w:val="20"/>
-          <w:szCs w:val="20"/>
-          <w:lang w:eastAsia="en-PH"/>
-        </w:rPr>
-        <w:t>50261.28</w:t>
-      </w:r>
-      <w:r>
-        <w:rPr>
-          <w:rFonts w:ascii="Lucida Console" w:eastAsia="Times New Roman" w:hAnsi="Lucida Console" w:cs="Courier New"/>
-          <w:color w:val="000000"/>
-          <w:sz w:val="20"/>
-          <w:szCs w:val="20"/>
-          <w:lang w:eastAsia="en-PH"/>
-        </w:rPr>
-        <w:t xml:space="preserve">   </w:t>
-      </w:r>
-      <w:r>
-        <w:rPr>
-          <w:rFonts w:ascii="Lucida Console" w:eastAsia="Times New Roman" w:hAnsi="Lucida Console" w:cs="Courier New"/>
-          <w:color w:val="000000"/>
-          <w:sz w:val="20"/>
-          <w:szCs w:val="20"/>
-          <w:lang w:eastAsia="en-PH"/>
-        </w:rPr>
-        <w:t xml:space="preserve"> </w:t>
-      </w:r>
-      <w:r>
-        <w:rPr>
-          <w:rFonts w:ascii="Lucida Console" w:eastAsia="Times New Roman" w:hAnsi="Lucida Console" w:cs="Courier New"/>
-          <w:color w:val="000000"/>
-          <w:sz w:val="20"/>
-          <w:szCs w:val="20"/>
-          <w:lang w:eastAsia="en-PH"/>
-        </w:rPr>
-        <w:t xml:space="preserve"> </w:t>
-      </w:r>
-      <w:r>
-        <w:rPr>
-          <w:rFonts w:ascii="Lucida Console" w:eastAsia="Times New Roman" w:hAnsi="Lucida Console" w:cs="Courier New"/>
-          <w:color w:val="000000"/>
-          <w:sz w:val="20"/>
-          <w:szCs w:val="20"/>
-          <w:lang w:eastAsia="en-PH"/>
-        </w:rPr>
-        <w:t>34514.10</w:t>
-      </w:r>
-      <w:r>
-        <w:rPr>
-          <w:rFonts w:ascii="Lucida Console" w:eastAsia="Times New Roman" w:hAnsi="Lucida Console" w:cs="Courier New"/>
-          <w:color w:val="000000"/>
-          <w:sz w:val="20"/>
-          <w:szCs w:val="20"/>
-          <w:lang w:eastAsia="en-PH"/>
-        </w:rPr>
-        <w:t xml:space="preserve">   </w:t>
-      </w:r>
-      <w:r>
-        <w:rPr>
-          <w:rFonts w:ascii="Lucida Console" w:eastAsia="Times New Roman" w:hAnsi="Lucida Console" w:cs="Courier New"/>
-          <w:color w:val="000000"/>
-          <w:sz w:val="20"/>
-          <w:szCs w:val="20"/>
-          <w:lang w:eastAsia="en-PH"/>
-        </w:rPr>
-        <w:t xml:space="preserve"> </w:t>
-      </w:r>
-      <w:r>
-        <w:rPr>
-          <w:rFonts w:ascii="Lucida Console" w:eastAsia="Times New Roman" w:hAnsi="Lucida Console" w:cs="Courier New"/>
-          <w:color w:val="000000"/>
-          <w:sz w:val="20"/>
-          <w:szCs w:val="20"/>
-          <w:lang w:eastAsia="en-PH"/>
-        </w:rPr>
-        <w:t>112181.77</w:t>
-      </w:r>
-      <w:r>
-        <w:rPr>
-          <w:rFonts w:ascii="Lucida Console" w:eastAsia="Times New Roman" w:hAnsi="Lucida Console" w:cs="Courier New"/>
-          <w:color w:val="000000"/>
-          <w:sz w:val="20"/>
-          <w:szCs w:val="20"/>
-          <w:lang w:eastAsia="en-PH"/>
-        </w:rPr>
-        <w:t xml:space="preserve"> </w:t>
+        <w:t xml:space="preserve">Region IV-A   Region IV-B   Region IX    </w:t>
+      </w:r>
+      <w:r>
+        <w:rPr>
+          <w:rFonts w:ascii="Lucida Console" w:eastAsia="Times New Roman" w:hAnsi="Lucida Console" w:cs="Courier New"/>
+          <w:color w:val="000000"/>
+          <w:sz w:val="20"/>
+          <w:szCs w:val="20"/>
+          <w:lang w:eastAsia="en-PH"/>
+        </w:rPr>
+        <w:t xml:space="preserve">Region V   </w:t>
+      </w:r>
+      <w:r>
+        <w:rPr>
+          <w:rFonts w:ascii="Lucida Console" w:eastAsia="Times New Roman" w:hAnsi="Lucida Console" w:cs="Courier New"/>
+          <w:color w:val="000000"/>
+          <w:sz w:val="20"/>
+          <w:szCs w:val="20"/>
+          <w:lang w:eastAsia="en-PH"/>
+        </w:rPr>
+        <w:t xml:space="preserve"> </w:t>
+      </w:r>
+      <w:r>
+        <w:rPr>
+          <w:rFonts w:ascii="Lucida Console" w:eastAsia="Times New Roman" w:hAnsi="Lucida Console" w:cs="Courier New"/>
+          <w:color w:val="000000"/>
+          <w:sz w:val="20"/>
+          <w:szCs w:val="20"/>
+          <w:lang w:eastAsia="en-PH"/>
+        </w:rPr>
+        <w:t xml:space="preserve"> </w:t>
+      </w:r>
+      <w:r>
+        <w:rPr>
+          <w:rFonts w:ascii="Lucida Console" w:eastAsia="Times New Roman" w:hAnsi="Lucida Console" w:cs="Courier New"/>
+          <w:color w:val="000000"/>
+          <w:sz w:val="20"/>
+          <w:szCs w:val="20"/>
+          <w:lang w:eastAsia="en-PH"/>
+        </w:rPr>
+        <w:t xml:space="preserve">Region VI  </w:t>
+      </w:r>
+      <w:r>
+        <w:rPr>
+          <w:rFonts w:ascii="Lucida Console" w:eastAsia="Times New Roman" w:hAnsi="Lucida Console" w:cs="Courier New"/>
+          <w:color w:val="000000"/>
+          <w:sz w:val="20"/>
+          <w:szCs w:val="20"/>
+          <w:lang w:eastAsia="en-PH"/>
+        </w:rPr>
+        <w:t xml:space="preserve"> </w:t>
+      </w:r>
+      <w:r>
+        <w:rPr>
+          <w:rFonts w:ascii="Lucida Console" w:eastAsia="Times New Roman" w:hAnsi="Lucida Console" w:cs="Courier New"/>
+          <w:color w:val="000000"/>
+          <w:sz w:val="20"/>
+          <w:szCs w:val="20"/>
+          <w:lang w:eastAsia="en-PH"/>
+        </w:rPr>
+        <w:t xml:space="preserve">Region VII </w:t>
       </w:r>
     </w:p>
     <w:p>
@@ -4143,67 +4503,127 @@
           <w:szCs w:val="20"/>
           <w:lang w:eastAsia="en-PH"/>
         </w:rPr>
-        <w:t xml:space="preserve">Region IV-A   Region IV-B   Region IX    </w:t>
-      </w:r>
-      <w:r>
-        <w:rPr>
-          <w:rFonts w:ascii="Lucida Console" w:eastAsia="Times New Roman" w:hAnsi="Lucida Console" w:cs="Courier New"/>
-          <w:color w:val="000000"/>
-          <w:sz w:val="20"/>
-          <w:szCs w:val="20"/>
-          <w:lang w:eastAsia="en-PH"/>
-        </w:rPr>
-        <w:t xml:space="preserve">Region V   </w:t>
-      </w:r>
-      <w:r>
-        <w:rPr>
-          <w:rFonts w:ascii="Lucida Console" w:eastAsia="Times New Roman" w:hAnsi="Lucida Console" w:cs="Courier New"/>
-          <w:color w:val="000000"/>
-          <w:sz w:val="20"/>
-          <w:szCs w:val="20"/>
-          <w:lang w:eastAsia="en-PH"/>
-        </w:rPr>
-        <w:t xml:space="preserve"> </w:t>
-      </w:r>
-      <w:r>
-        <w:rPr>
-          <w:rFonts w:ascii="Lucida Console" w:eastAsia="Times New Roman" w:hAnsi="Lucida Console" w:cs="Courier New"/>
-          <w:color w:val="000000"/>
-          <w:sz w:val="20"/>
-          <w:szCs w:val="20"/>
-          <w:lang w:eastAsia="en-PH"/>
-        </w:rPr>
-        <w:t xml:space="preserve"> </w:t>
-      </w:r>
-      <w:r>
-        <w:rPr>
-          <w:rFonts w:ascii="Lucida Console" w:eastAsia="Times New Roman" w:hAnsi="Lucida Console" w:cs="Courier New"/>
-          <w:color w:val="000000"/>
-          <w:sz w:val="20"/>
-          <w:szCs w:val="20"/>
-          <w:lang w:eastAsia="en-PH"/>
-        </w:rPr>
-        <w:t xml:space="preserve">Region VI  </w:t>
-      </w:r>
-      <w:r>
-        <w:rPr>
-          <w:rFonts w:ascii="Lucida Console" w:eastAsia="Times New Roman" w:hAnsi="Lucida Console" w:cs="Courier New"/>
-          <w:color w:val="000000"/>
-          <w:sz w:val="20"/>
-          <w:szCs w:val="20"/>
-          <w:lang w:eastAsia="en-PH"/>
-        </w:rPr>
-        <w:t xml:space="preserve"> </w:t>
-      </w:r>
-      <w:r>
-        <w:rPr>
-          <w:rFonts w:ascii="Lucida Console" w:eastAsia="Times New Roman" w:hAnsi="Lucida Console" w:cs="Courier New"/>
-          <w:color w:val="000000"/>
-          <w:sz w:val="20"/>
-          <w:szCs w:val="20"/>
-          <w:lang w:eastAsia="en-PH"/>
-        </w:rPr>
-        <w:t xml:space="preserve">Region VII </w:t>
+        <w:t xml:space="preserve">  144147.74     29633.60</w:t>
+      </w:r>
+      <w:r>
+        <w:rPr>
+          <w:rFonts w:ascii="Lucida Console" w:eastAsia="Times New Roman" w:hAnsi="Lucida Console" w:cs="Courier New"/>
+          <w:color w:val="000000"/>
+          <w:sz w:val="20"/>
+          <w:szCs w:val="20"/>
+          <w:lang w:eastAsia="en-PH"/>
+        </w:rPr>
+        <w:t xml:space="preserve">    </w:t>
+      </w:r>
+      <w:r>
+        <w:rPr>
+          <w:rFonts w:ascii="Lucida Console" w:eastAsia="Times New Roman" w:hAnsi="Lucida Console" w:cs="Courier New"/>
+          <w:color w:val="000000"/>
+          <w:sz w:val="20"/>
+          <w:szCs w:val="20"/>
+          <w:lang w:eastAsia="en-PH"/>
+        </w:rPr>
+        <w:t xml:space="preserve">  36297.83</w:t>
+      </w:r>
+      <w:r>
+        <w:rPr>
+          <w:rFonts w:ascii="Lucida Console" w:eastAsia="Times New Roman" w:hAnsi="Lucida Console" w:cs="Courier New"/>
+          <w:color w:val="000000"/>
+          <w:sz w:val="20"/>
+          <w:szCs w:val="20"/>
+          <w:lang w:eastAsia="en-PH"/>
+        </w:rPr>
+        <w:t xml:space="preserve">    </w:t>
+      </w:r>
+      <w:r>
+        <w:rPr>
+          <w:rFonts w:ascii="Lucida Console" w:eastAsia="Times New Roman" w:hAnsi="Lucida Console" w:cs="Courier New"/>
+          <w:color w:val="000000"/>
+          <w:sz w:val="20"/>
+          <w:szCs w:val="20"/>
+          <w:lang w:eastAsia="en-PH"/>
+        </w:rPr>
+        <w:t xml:space="preserve"> 57969.89</w:t>
+      </w:r>
+      <w:r>
+        <w:rPr>
+          <w:rFonts w:ascii="Lucida Console" w:eastAsia="Times New Roman" w:hAnsi="Lucida Console" w:cs="Courier New"/>
+          <w:color w:val="000000"/>
+          <w:sz w:val="20"/>
+          <w:szCs w:val="20"/>
+          <w:lang w:eastAsia="en-PH"/>
+        </w:rPr>
+        <w:t xml:space="preserve">    </w:t>
+      </w:r>
+      <w:r>
+        <w:rPr>
+          <w:rFonts w:ascii="Lucida Console" w:eastAsia="Times New Roman" w:hAnsi="Lucida Console" w:cs="Courier New"/>
+          <w:color w:val="000000"/>
+          <w:sz w:val="20"/>
+          <w:szCs w:val="20"/>
+          <w:lang w:eastAsia="en-PH"/>
+        </w:rPr>
+        <w:t>44772</w:t>
+      </w:r>
+      <w:r>
+        <w:rPr>
+          <w:rFonts w:ascii="Lucida Console" w:eastAsia="Times New Roman" w:hAnsi="Lucida Console" w:cs="Courier New"/>
+          <w:color w:val="000000"/>
+          <w:sz w:val="20"/>
+          <w:szCs w:val="20"/>
+          <w:lang w:eastAsia="en-PH"/>
+        </w:rPr>
+        <w:t>.47</w:t>
+      </w:r>
+      <w:r>
+        <w:rPr>
+          <w:rFonts w:ascii="Lucida Console" w:eastAsia="Times New Roman" w:hAnsi="Lucida Console" w:cs="Courier New"/>
+          <w:color w:val="000000"/>
+          <w:sz w:val="20"/>
+          <w:szCs w:val="20"/>
+          <w:lang w:eastAsia="en-PH"/>
+        </w:rPr>
+        <w:t xml:space="preserve">    </w:t>
+      </w:r>
+      <w:r>
+        <w:rPr>
+          <w:rFonts w:ascii="Lucida Console" w:eastAsia="Times New Roman" w:hAnsi="Lucida Console" w:cs="Courier New"/>
+          <w:color w:val="000000"/>
+          <w:sz w:val="20"/>
+          <w:szCs w:val="20"/>
+          <w:lang w:eastAsia="en-PH"/>
+        </w:rPr>
+        <w:t xml:space="preserve"> </w:t>
+      </w:r>
+      <w:r>
+        <w:rPr>
+          <w:rFonts w:ascii="Lucida Console" w:eastAsia="Times New Roman" w:hAnsi="Lucida Console" w:cs="Courier New"/>
+          <w:color w:val="000000"/>
+          <w:sz w:val="20"/>
+          <w:szCs w:val="20"/>
+          <w:lang w:eastAsia="en-PH"/>
+        </w:rPr>
+        <w:t>60419</w:t>
+      </w:r>
+      <w:r>
+        <w:rPr>
+          <w:rFonts w:ascii="Lucida Console" w:eastAsia="Times New Roman" w:hAnsi="Lucida Console" w:cs="Courier New"/>
+          <w:color w:val="000000"/>
+          <w:sz w:val="20"/>
+          <w:szCs w:val="20"/>
+          <w:lang w:eastAsia="en-PH"/>
+        </w:rPr>
+        <w:t>.03</w:t>
+      </w:r>
+      <w:r>
+        <w:rPr>
+          <w:rFonts w:ascii="Lucida Console" w:eastAsia="Times New Roman" w:hAnsi="Lucida Console" w:cs="Courier New"/>
+          <w:color w:val="000000"/>
+          <w:sz w:val="20"/>
+          <w:szCs w:val="20"/>
+          <w:lang w:eastAsia="en-PH"/>
+        </w:rPr>
+        <w:t xml:space="preserve"> </w:t>
       </w:r>
     </w:p>
     <w:p>
@@ -4245,169 +4665,19 @@
           <w:szCs w:val="20"/>
           <w:lang w:eastAsia="en-PH"/>
         </w:rPr>
-        <w:t xml:space="preserve">  144147.74     29633.60</w:t>
-      </w:r>
-      <w:r>
-        <w:rPr>
-          <w:rFonts w:ascii="Lucida Console" w:eastAsia="Times New Roman" w:hAnsi="Lucida Console" w:cs="Courier New"/>
-          <w:color w:val="000000"/>
-          <w:sz w:val="20"/>
-          <w:szCs w:val="20"/>
-          <w:lang w:eastAsia="en-PH"/>
-        </w:rPr>
-        <w:t xml:space="preserve">    </w:t>
-      </w:r>
-      <w:r>
-        <w:rPr>
-          <w:rFonts w:ascii="Lucida Console" w:eastAsia="Times New Roman" w:hAnsi="Lucida Console" w:cs="Courier New"/>
-          <w:color w:val="000000"/>
-          <w:sz w:val="20"/>
-          <w:szCs w:val="20"/>
-          <w:lang w:eastAsia="en-PH"/>
-        </w:rPr>
-        <w:t xml:space="preserve">  36297.83</w:t>
-      </w:r>
-      <w:r>
-        <w:rPr>
-          <w:rFonts w:ascii="Lucida Console" w:eastAsia="Times New Roman" w:hAnsi="Lucida Console" w:cs="Courier New"/>
-          <w:color w:val="000000"/>
-          <w:sz w:val="20"/>
-          <w:szCs w:val="20"/>
-          <w:lang w:eastAsia="en-PH"/>
-        </w:rPr>
-        <w:t xml:space="preserve">    </w:t>
-      </w:r>
-      <w:r>
-        <w:rPr>
-          <w:rFonts w:ascii="Lucida Console" w:eastAsia="Times New Roman" w:hAnsi="Lucida Console" w:cs="Courier New"/>
-          <w:color w:val="000000"/>
-          <w:sz w:val="20"/>
-          <w:szCs w:val="20"/>
-          <w:lang w:eastAsia="en-PH"/>
-        </w:rPr>
-        <w:t xml:space="preserve"> 57969.89</w:t>
-      </w:r>
-      <w:r>
-        <w:rPr>
-          <w:rFonts w:ascii="Lucida Console" w:eastAsia="Times New Roman" w:hAnsi="Lucida Console" w:cs="Courier New"/>
-          <w:color w:val="000000"/>
-          <w:sz w:val="20"/>
-          <w:szCs w:val="20"/>
-          <w:lang w:eastAsia="en-PH"/>
-        </w:rPr>
-        <w:t xml:space="preserve">    </w:t>
-      </w:r>
-      <w:r>
-        <w:rPr>
-          <w:rFonts w:ascii="Lucida Console" w:eastAsia="Times New Roman" w:hAnsi="Lucida Console" w:cs="Courier New"/>
-          <w:color w:val="000000"/>
-          <w:sz w:val="20"/>
-          <w:szCs w:val="20"/>
-          <w:lang w:eastAsia="en-PH"/>
-        </w:rPr>
-        <w:t>44772</w:t>
-      </w:r>
-      <w:r>
-        <w:rPr>
-          <w:rFonts w:ascii="Lucida Console" w:eastAsia="Times New Roman" w:hAnsi="Lucida Console" w:cs="Courier New"/>
-          <w:color w:val="000000"/>
-          <w:sz w:val="20"/>
-          <w:szCs w:val="20"/>
-          <w:lang w:eastAsia="en-PH"/>
-        </w:rPr>
-        <w:t>.47</w:t>
-      </w:r>
-      <w:r>
-        <w:rPr>
-          <w:rFonts w:ascii="Lucida Console" w:eastAsia="Times New Roman" w:hAnsi="Lucida Console" w:cs="Courier New"/>
-          <w:color w:val="000000"/>
-          <w:sz w:val="20"/>
-          <w:szCs w:val="20"/>
-          <w:lang w:eastAsia="en-PH"/>
-        </w:rPr>
-        <w:t xml:space="preserve">    </w:t>
-      </w:r>
-      <w:r>
-        <w:rPr>
-          <w:rFonts w:ascii="Lucida Console" w:eastAsia="Times New Roman" w:hAnsi="Lucida Console" w:cs="Courier New"/>
-          <w:color w:val="000000"/>
-          <w:sz w:val="20"/>
-          <w:szCs w:val="20"/>
-          <w:lang w:eastAsia="en-PH"/>
-        </w:rPr>
-        <w:t xml:space="preserve"> </w:t>
-      </w:r>
-      <w:r>
-        <w:rPr>
-          <w:rFonts w:ascii="Lucida Console" w:eastAsia="Times New Roman" w:hAnsi="Lucida Console" w:cs="Courier New"/>
-          <w:color w:val="000000"/>
-          <w:sz w:val="20"/>
-          <w:szCs w:val="20"/>
-          <w:lang w:eastAsia="en-PH"/>
-        </w:rPr>
-        <w:t>60419</w:t>
-      </w:r>
-      <w:r>
-        <w:rPr>
-          <w:rFonts w:ascii="Lucida Console" w:eastAsia="Times New Roman" w:hAnsi="Lucida Console" w:cs="Courier New"/>
-          <w:color w:val="000000"/>
-          <w:sz w:val="20"/>
-          <w:szCs w:val="20"/>
-          <w:lang w:eastAsia="en-PH"/>
-        </w:rPr>
-        <w:t>.03</w:t>
-      </w:r>
-      <w:r>
-        <w:rPr>
-          <w:rFonts w:ascii="Lucida Console" w:eastAsia="Times New Roman" w:hAnsi="Lucida Console" w:cs="Courier New"/>
-          <w:color w:val="000000"/>
-          <w:sz w:val="20"/>
-          <w:szCs w:val="20"/>
-          <w:lang w:eastAsia="en-PH"/>
-        </w:rPr>
-        <w:t xml:space="preserve"> </w:t>
-      </w:r>
-    </w:p>
-    <w:p>
-      <w:pPr>
-        <w:shd w:val="clear" w:color="auto" w:fill="FFFFFF"/>
-        <w:tabs>
-          <w:tab w:val="left" w:pos="916"/>
-          <w:tab w:val="left" w:pos="1832"/>
-          <w:tab w:val="left" w:pos="2748"/>
-          <w:tab w:val="left" w:pos="3664"/>
-          <w:tab w:val="left" w:pos="4580"/>
-          <w:tab w:val="left" w:pos="5496"/>
-          <w:tab w:val="left" w:pos="6412"/>
-          <w:tab w:val="left" w:pos="7328"/>
-          <w:tab w:val="left" w:pos="8244"/>
-          <w:tab w:val="left" w:pos="9160"/>
-          <w:tab w:val="left" w:pos="10076"/>
-          <w:tab w:val="left" w:pos="10992"/>
-          <w:tab w:val="left" w:pos="11908"/>
-          <w:tab w:val="left" w:pos="12824"/>
-          <w:tab w:val="left" w:pos="13740"/>
-          <w:tab w:val="left" w:pos="14656"/>
-        </w:tabs>
-        <w:wordWrap w:val="0"/>
-        <w:spacing w:after="0" w:line="225" w:lineRule="atLeast"/>
-        <w:rPr>
-          <w:rFonts w:ascii="Lucida Console" w:eastAsia="Times New Roman" w:hAnsi="Lucida Console" w:cs="Courier New"/>
-          <w:color w:val="000000"/>
-          <w:sz w:val="20"/>
-          <w:szCs w:val="20"/>
-          <w:lang w:eastAsia="en-PH"/>
-        </w:rPr>
-      </w:pPr>
-      <w:r>
-        <w:rPr>
-          <w:rFonts w:ascii="Lucida Console" w:eastAsia="Times New Roman" w:hAnsi="Lucida Console" w:cs="Courier New"/>
-          <w:color w:val="000000"/>
-          <w:sz w:val="20"/>
-          <w:szCs w:val="20"/>
-          <w:lang w:eastAsia="en-PH"/>
-        </w:rPr>
-        <w:t xml:space="preserve">Region VIII   Region X      </w:t>
+        <w:t xml:space="preserve">Region VIII   Region X     </w:t>
+      </w:r>
+      <w:bookmarkStart w:id="3" w:name="_GoBack"/>
+      <w:bookmarkEnd w:id="3"/>
+      <w:r>
+        <w:rPr>
+          <w:rFonts w:ascii="Lucida Console" w:eastAsia="Times New Roman" w:hAnsi="Lucida Console" w:cs="Courier New"/>
+          <w:color w:val="000000"/>
+          <w:sz w:val="20"/>
+          <w:szCs w:val="20"/>
+          <w:lang w:eastAsia="en-PH"/>
+        </w:rPr>
+        <w:t xml:space="preserve"> </w:t>
       </w:r>
       <w:r>
         <w:rPr>
@@ -5277,7 +5547,7 @@
           <w:szCs w:val="28"/>
         </w:rPr>
       </w:pPr>
-      <w:bookmarkStart w:id="3" w:name="_Toc478138405"/>
+      <w:bookmarkStart w:id="4" w:name="_Toc478138405"/>
       <w:r>
         <w:rPr>
           <w:rFonts w:ascii="Arial" w:hAnsi="Arial" w:cs="Arial"/>
@@ -5287,7 +5557,7 @@
         </w:rPr>
         <w:t>Poverty Incidence among Population Per Region</w:t>
       </w:r>
-      <w:bookmarkEnd w:id="3"/>
+      <w:bookmarkEnd w:id="4"/>
     </w:p>
     <w:p/>
     <w:p>
@@ -8128,6 +8398,7 @@
           <w:szCs w:val="20"/>
           <w:lang w:eastAsia="en-PH"/>
         </w:rPr>
+        <w:lastRenderedPageBreak/>
         <w:t>CAR          16766.17 22.8</w:t>
       </w:r>
     </w:p>
@@ -8847,7 +9118,7 @@
           <w:szCs w:val="28"/>
         </w:rPr>
       </w:pPr>
-      <w:bookmarkStart w:id="4" w:name="_Toc478138406"/>
+      <w:bookmarkStart w:id="5" w:name="_Toc478138406"/>
       <w:r>
         <w:rPr>
           <w:rFonts w:ascii="Arial" w:hAnsi="Arial" w:cs="Arial"/>
@@ -8855,9 +9126,10 @@
           <w:sz w:val="28"/>
           <w:szCs w:val="28"/>
         </w:rPr>
+        <w:lastRenderedPageBreak/>
         <w:t>Poverty Incidence among Family Per Region</w:t>
       </w:r>
-      <w:bookmarkEnd w:id="4"/>
+      <w:bookmarkEnd w:id="5"/>
     </w:p>
     <w:p/>
     <w:p>
@@ -11647,7 +11919,7 @@
           <w:szCs w:val="28"/>
         </w:rPr>
       </w:pPr>
-      <w:bookmarkStart w:id="5" w:name="_Toc478138408"/>
+      <w:bookmarkStart w:id="6" w:name="_Toc478138408"/>
       <w:r>
         <w:rPr>
           <w:rFonts w:ascii="Arial" w:hAnsi="Arial" w:cs="Arial"/>
@@ -11655,6 +11927,7 @@
           <w:sz w:val="28"/>
           <w:szCs w:val="28"/>
         </w:rPr>
+        <w:lastRenderedPageBreak/>
         <w:t>F</w:t>
       </w:r>
       <w:r>
@@ -11675,7 +11948,7 @@
         </w:rPr>
         <w:t xml:space="preserve"> Per Region</w:t>
       </w:r>
-      <w:bookmarkEnd w:id="5"/>
+      <w:bookmarkEnd w:id="6"/>
     </w:p>
     <w:p/>
     <w:p>
@@ -12814,9 +13087,10 @@
           <w:sz w:val="28"/>
           <w:szCs w:val="28"/>
         </w:rPr>
-        <w:t xml:space="preserve"> </w:t>
-      </w:r>
-      <w:bookmarkStart w:id="6" w:name="_Toc478138409"/>
+        <w:lastRenderedPageBreak/>
+        <w:t xml:space="preserve"> </w:t>
+      </w:r>
+      <w:bookmarkStart w:id="7" w:name="_Toc478138409"/>
       <w:r>
         <w:rPr>
           <w:rFonts w:ascii="Arial" w:hAnsi="Arial" w:cs="Arial"/>
@@ -12826,7 +13100,7 @@
         </w:rPr>
         <w:t>Income of Families Per Region</w:t>
       </w:r>
-      <w:bookmarkEnd w:id="6"/>
+      <w:bookmarkEnd w:id="7"/>
     </w:p>
     <w:p>
       <w:pPr>
@@ -12851,7 +13125,7 @@
           <w:szCs w:val="28"/>
         </w:rPr>
       </w:pPr>
-      <w:bookmarkStart w:id="7" w:name="_Toc478138410"/>
+      <w:bookmarkStart w:id="8" w:name="_Toc478138410"/>
       <w:r>
         <w:rPr>
           <w:rFonts w:ascii="Arial" w:hAnsi="Arial" w:cs="Arial"/>
@@ -12859,9 +13133,10 @@
           <w:sz w:val="28"/>
           <w:szCs w:val="28"/>
         </w:rPr>
+        <w:lastRenderedPageBreak/>
         <w:t>Expenditure of Families Per Region</w:t>
       </w:r>
-      <w:bookmarkEnd w:id="7"/>
+      <w:bookmarkEnd w:id="8"/>
     </w:p>
     <w:p>
       <w:pPr>
@@ -12886,7 +13161,7 @@
           <w:szCs w:val="28"/>
         </w:rPr>
       </w:pPr>
-      <w:bookmarkStart w:id="8" w:name="_Toc478138411"/>
+      <w:bookmarkStart w:id="9" w:name="_Toc478138411"/>
       <w:r>
         <w:rPr>
           <w:rFonts w:ascii="Arial" w:hAnsi="Arial" w:cs="Arial"/>
@@ -12894,9 +13169,10 @@
           <w:sz w:val="28"/>
           <w:szCs w:val="28"/>
         </w:rPr>
+        <w:lastRenderedPageBreak/>
         <w:t>Annual Per Capita Poverty Threshold</w:t>
       </w:r>
-      <w:bookmarkEnd w:id="8"/>
+      <w:bookmarkEnd w:id="9"/>
     </w:p>
     <w:p>
       <w:pPr>
@@ -12921,7 +13197,7 @@
           <w:szCs w:val="28"/>
         </w:rPr>
       </w:pPr>
-      <w:bookmarkStart w:id="9" w:name="_Toc478138412"/>
+      <w:bookmarkStart w:id="10" w:name="_Toc478138412"/>
       <w:r>
         <w:rPr>
           <w:rFonts w:ascii="Arial" w:hAnsi="Arial" w:cs="Arial"/>
@@ -12929,9 +13205,10 @@
           <w:sz w:val="28"/>
           <w:szCs w:val="28"/>
         </w:rPr>
+        <w:lastRenderedPageBreak/>
         <w:t>Poverty Incidence by Population</w:t>
       </w:r>
-      <w:bookmarkEnd w:id="9"/>
+      <w:bookmarkEnd w:id="10"/>
     </w:p>
     <w:p/>
     <w:p>
@@ -13125,7 +13402,7 @@
           <w:szCs w:val="28"/>
         </w:rPr>
       </w:pPr>
-      <w:bookmarkStart w:id="10" w:name="_Toc478138413"/>
+      <w:bookmarkStart w:id="11" w:name="_Toc478138413"/>
       <w:r>
         <w:rPr>
           <w:rFonts w:ascii="Arial" w:hAnsi="Arial" w:cs="Arial"/>
@@ -13133,9 +13410,10 @@
           <w:sz w:val="28"/>
           <w:szCs w:val="28"/>
         </w:rPr>
+        <w:lastRenderedPageBreak/>
         <w:t>Poverty Incidence by Population</w:t>
       </w:r>
-      <w:bookmarkEnd w:id="10"/>
+      <w:bookmarkEnd w:id="11"/>
     </w:p>
     <w:p/>
     <w:p>
@@ -13414,7 +13692,7 @@
           <w:szCs w:val="28"/>
         </w:rPr>
       </w:pPr>
-      <w:bookmarkStart w:id="11" w:name="_Toc478138414"/>
+      <w:bookmarkStart w:id="12" w:name="_Toc478138414"/>
       <w:r>
         <w:rPr>
           <w:rFonts w:ascii="Arial" w:hAnsi="Arial" w:cs="Arial"/>
@@ -13422,9 +13700,10 @@
           <w:sz w:val="28"/>
           <w:szCs w:val="28"/>
         </w:rPr>
+        <w:lastRenderedPageBreak/>
         <w:t>Poverty Incidence by Families</w:t>
       </w:r>
-      <w:bookmarkEnd w:id="11"/>
+      <w:bookmarkEnd w:id="12"/>
     </w:p>
     <w:p/>
     <w:p>
@@ -13665,13 +13944,11 @@
           <w:sz w:val="28"/>
           <w:szCs w:val="28"/>
         </w:rPr>
+        <w:lastRenderedPageBreak/>
         <w:t>Labor Productivity by Population</w:t>
       </w:r>
     </w:p>
-    <w:p>
-      <w:bookmarkStart w:id="12" w:name="_GoBack"/>
-      <w:bookmarkEnd w:id="12"/>
-    </w:p>
+    <w:p/>
     <w:p>
       <w:pPr>
         <w:shd w:val="clear" w:color="auto" w:fill="FFFFFF"/>
@@ -13899,6 +14176,7 @@
           <w:sz w:val="28"/>
           <w:szCs w:val="28"/>
         </w:rPr>
+        <w:lastRenderedPageBreak/>
         <w:t xml:space="preserve">Recommendation and </w:t>
       </w:r>
       <w:r>

</xml_diff>

<commit_message>
added analysis in Families per Region 2012
</commit_message>
<xml_diff>
--- a/Documentation/Final Documents.docx
+++ b/Documentation/Final Documents.docx
@@ -137,23 +137,7 @@
           <w:b/>
           <w:sz w:val="32"/>
         </w:rPr>
-        <w:t xml:space="preserve">Professor: Mr. </w:t>
-      </w:r>
-      <w:r>
-        <w:rPr>
-          <w:rFonts w:ascii="Arial" w:hAnsi="Arial" w:cs="Arial"/>
-          <w:b/>
-          <w:sz w:val="32"/>
-        </w:rPr>
-        <w:t>Joaquin</w:t>
-      </w:r>
-      <w:r>
-        <w:rPr>
-          <w:rFonts w:ascii="Arial" w:hAnsi="Arial" w:cs="Arial"/>
-          <w:b/>
-          <w:sz w:val="32"/>
-        </w:rPr>
-        <w:t xml:space="preserve"> Bamba</w:t>
+        <w:t>Professor: Mr. Joaquin Bamba</w:t>
       </w:r>
     </w:p>
     <w:p>
@@ -1552,7 +1536,7 @@
           <w:sz w:val="24"/>
           <w:szCs w:val="24"/>
         </w:rPr>
-        <w:t xml:space="preserve">26.3 percent of Filipinos were found to be </w:t>
+        <w:t>26.3 percent of Filipinos were found to be living below the poverty line, per Philippine Statistics Authority. Poor people are getting poor</w:t>
       </w:r>
       <w:r>
         <w:rPr>
@@ -1560,7 +1544,7 @@
           <w:sz w:val="24"/>
           <w:szCs w:val="24"/>
         </w:rPr>
-        <w:t>living below the poverty line, per Philipp</w:t>
+        <w:t>er</w:t>
       </w:r>
       <w:r>
         <w:rPr>
@@ -1568,7 +1552,7 @@
           <w:sz w:val="24"/>
           <w:szCs w:val="24"/>
         </w:rPr>
-        <w:t>ine Statistics Authority. Poor people are getting poor</w:t>
+        <w:t xml:space="preserve"> while rich are getting richer and there are many causes or </w:t>
       </w:r>
       <w:r>
         <w:rPr>
@@ -1576,7 +1560,7 @@
           <w:sz w:val="24"/>
           <w:szCs w:val="24"/>
         </w:rPr>
-        <w:t>er</w:t>
+        <w:t>factors</w:t>
       </w:r>
       <w:r>
         <w:rPr>
@@ -1584,7 +1568,7 @@
           <w:sz w:val="24"/>
           <w:szCs w:val="24"/>
         </w:rPr>
-        <w:t xml:space="preserve"> while rich are getting richer and</w:t>
+        <w:t xml:space="preserve"> why Filipinos are still under this never-ending poverty.</w:t>
       </w:r>
       <w:r>
         <w:rPr>
@@ -1592,15 +1576,26 @@
           <w:sz w:val="24"/>
           <w:szCs w:val="24"/>
         </w:rPr>
-        <w:t xml:space="preserve"> there are many causes</w:t>
-      </w:r>
+        <w:t xml:space="preserve"> They don’t earn enough money to buy their needs. This maybe because of the government doesn’t provide adequate social services to those who could least afford, there are many children in household, high inflation of prices and the income are still low, lack of education and more. </w:t>
+      </w:r>
+    </w:p>
+    <w:p>
+      <w:pPr>
+        <w:spacing w:line="360" w:lineRule="auto"/>
+        <w:jc w:val="both"/>
+        <w:rPr>
+          <w:rFonts w:ascii="Arial" w:eastAsiaTheme="majorEastAsia" w:hAnsi="Arial" w:cs="Arial"/>
+          <w:color w:val="2F5496" w:themeColor="accent1" w:themeShade="BF"/>
+        </w:rPr>
+      </w:pPr>
       <w:r>
         <w:rPr>
           <w:rFonts w:ascii="Arial" w:hAnsi="Arial" w:cs="Arial"/>
           <w:sz w:val="24"/>
           <w:szCs w:val="24"/>
         </w:rPr>
-        <w:t xml:space="preserve"> or </w:t>
+        <w:tab/>
+        <w:t xml:space="preserve">You will see </w:t>
       </w:r>
       <w:r>
         <w:rPr>
@@ -1608,7 +1603,7 @@
           <w:sz w:val="24"/>
           <w:szCs w:val="24"/>
         </w:rPr>
-        <w:t>factors</w:t>
+        <w:t>statistical data of poverty in the Philippines</w:t>
       </w:r>
       <w:r>
         <w:rPr>
@@ -1616,7 +1611,7 @@
           <w:sz w:val="24"/>
           <w:szCs w:val="24"/>
         </w:rPr>
-        <w:t xml:space="preserve"> why Filipinos are </w:t>
+        <w:t xml:space="preserve"> in different region</w:t>
       </w:r>
       <w:r>
         <w:rPr>
@@ -1624,7 +1619,7 @@
           <w:sz w:val="24"/>
           <w:szCs w:val="24"/>
         </w:rPr>
-        <w:t xml:space="preserve">still </w:t>
+        <w:t xml:space="preserve"> through the g</w:t>
       </w:r>
       <w:r>
         <w:rPr>
@@ -1632,7 +1627,7 @@
           <w:sz w:val="24"/>
           <w:szCs w:val="24"/>
         </w:rPr>
-        <w:t>under this never-ending poverty.</w:t>
+        <w:t xml:space="preserve">raphical representation using R. Population, number of families, poverty incidence, family income and expenditure, </w:t>
       </w:r>
       <w:r>
         <w:rPr>
@@ -1640,7 +1635,7 @@
           <w:sz w:val="24"/>
           <w:szCs w:val="24"/>
         </w:rPr>
-        <w:t xml:space="preserve"> They don’t earn enough </w:t>
+        <w:t>Annual Per Capita Poverty Threshold</w:t>
       </w:r>
       <w:r>
         <w:rPr>
@@ -1648,105 +1643,7 @@
           <w:sz w:val="24"/>
           <w:szCs w:val="24"/>
         </w:rPr>
-        <w:t>money to buy their needs. T</w:t>
-      </w:r>
-      <w:r>
-        <w:rPr>
-          <w:rFonts w:ascii="Arial" w:hAnsi="Arial" w:cs="Arial"/>
-          <w:sz w:val="24"/>
-          <w:szCs w:val="24"/>
-        </w:rPr>
-        <w:t>his maybe because of the government doesn’t provide adequate social services to t</w:t>
-      </w:r>
-      <w:r>
-        <w:rPr>
-          <w:rFonts w:ascii="Arial" w:hAnsi="Arial" w:cs="Arial"/>
-          <w:sz w:val="24"/>
-          <w:szCs w:val="24"/>
-        </w:rPr>
-        <w:t xml:space="preserve">hose who could least afford, there are many children in household, high inflation of prices and the income are still low, lack of education and more. </w:t>
-      </w:r>
-    </w:p>
-    <w:p>
-      <w:pPr>
-        <w:spacing w:line="360" w:lineRule="auto"/>
-        <w:jc w:val="both"/>
-        <w:rPr>
-          <w:rFonts w:ascii="Arial" w:eastAsiaTheme="majorEastAsia" w:hAnsi="Arial" w:cs="Arial"/>
-          <w:color w:val="2F5496" w:themeColor="accent1" w:themeShade="BF"/>
-        </w:rPr>
-      </w:pPr>
-      <w:r>
-        <w:rPr>
-          <w:rFonts w:ascii="Arial" w:hAnsi="Arial" w:cs="Arial"/>
-          <w:sz w:val="24"/>
-          <w:szCs w:val="24"/>
-        </w:rPr>
-        <w:tab/>
-      </w:r>
-      <w:r>
-        <w:rPr>
-          <w:rFonts w:ascii="Arial" w:hAnsi="Arial" w:cs="Arial"/>
-          <w:sz w:val="24"/>
-          <w:szCs w:val="24"/>
-        </w:rPr>
-        <w:t xml:space="preserve">You will see </w:t>
-      </w:r>
-      <w:r>
-        <w:rPr>
-          <w:rFonts w:ascii="Arial" w:hAnsi="Arial" w:cs="Arial"/>
-          <w:sz w:val="24"/>
-          <w:szCs w:val="24"/>
-        </w:rPr>
-        <w:t>statistical data of poverty in the Philippines</w:t>
-      </w:r>
-      <w:r>
-        <w:rPr>
-          <w:rFonts w:ascii="Arial" w:hAnsi="Arial" w:cs="Arial"/>
-          <w:sz w:val="24"/>
-          <w:szCs w:val="24"/>
-        </w:rPr>
-        <w:t xml:space="preserve"> in different region</w:t>
-      </w:r>
-      <w:r>
-        <w:rPr>
-          <w:rFonts w:ascii="Arial" w:hAnsi="Arial" w:cs="Arial"/>
-          <w:sz w:val="24"/>
-          <w:szCs w:val="24"/>
-        </w:rPr>
-        <w:t xml:space="preserve"> through the g</w:t>
-      </w:r>
-      <w:r>
-        <w:rPr>
-          <w:rFonts w:ascii="Arial" w:hAnsi="Arial" w:cs="Arial"/>
-          <w:sz w:val="24"/>
-          <w:szCs w:val="24"/>
-        </w:rPr>
-        <w:t xml:space="preserve">raphical representation using R. Population, number of families, poverty incidence, family income and expenditure, </w:t>
-      </w:r>
-      <w:r>
-        <w:rPr>
-          <w:rFonts w:ascii="Arial" w:hAnsi="Arial" w:cs="Arial"/>
-          <w:sz w:val="24"/>
-          <w:szCs w:val="24"/>
-        </w:rPr>
-        <w:t>Annual Per Capita Poverty Threshold</w:t>
-      </w:r>
-      <w:r>
-        <w:rPr>
-          <w:rFonts w:ascii="Arial" w:hAnsi="Arial" w:cs="Arial"/>
-          <w:sz w:val="24"/>
-          <w:szCs w:val="24"/>
-        </w:rPr>
-        <w:t xml:space="preserve"> per region and more important role that may help in analyzing the poverty and what are the factors contributing to it, how they are related to each other, its summaries and analysis.  </w:t>
-      </w:r>
-      <w:r>
-        <w:rPr>
-          <w:rFonts w:ascii="Arial" w:hAnsi="Arial" w:cs="Arial"/>
-          <w:sz w:val="24"/>
-          <w:szCs w:val="24"/>
-        </w:rPr>
-        <w:t xml:space="preserve">  </w:t>
+        <w:t xml:space="preserve"> per region and more important role that may help in analyzing the poverty and what are the factors contributing to it, how they are related to each other, its summaries and analysis.    </w:t>
       </w:r>
       <w:r>
         <w:rPr>
@@ -1784,6 +1681,7 @@
       <w:pPr>
         <w:spacing w:line="360" w:lineRule="auto"/>
         <w:ind w:firstLine="720"/>
+        <w:jc w:val="both"/>
         <w:rPr>
           <w:rFonts w:ascii="Arial" w:hAnsi="Arial" w:cs="Arial"/>
           <w:sz w:val="24"/>
@@ -2022,17 +1920,7 @@
           <w:szCs w:val="20"/>
           <w:lang w:eastAsia="en-PH"/>
         </w:rPr>
-        <w:t xml:space="preserve"> </w:t>
-      </w:r>
-      <w:r>
-        <w:rPr>
-          <w:rFonts w:ascii="Lucida Console" w:eastAsia="Times New Roman" w:hAnsi="Lucida Console" w:cs="Courier New"/>
-          <w:color w:val="000000"/>
-          <w:sz w:val="20"/>
-          <w:szCs w:val="20"/>
-          <w:lang w:eastAsia="en-PH"/>
-        </w:rPr>
-        <w:t xml:space="preserve"> </w:t>
+        <w:t xml:space="preserve">  </w:t>
       </w:r>
       <w:r>
         <w:rPr>
@@ -2104,17 +1992,7 @@
           <w:szCs w:val="20"/>
           <w:lang w:eastAsia="en-PH"/>
         </w:rPr>
-        <w:t xml:space="preserve">  33625</w:t>
-      </w:r>
-      <w:r>
-        <w:rPr>
-          <w:rFonts w:ascii="Lucida Console" w:eastAsia="Times New Roman" w:hAnsi="Lucida Console" w:cs="Courier New"/>
-          <w:color w:val="000000"/>
-          <w:sz w:val="20"/>
-          <w:szCs w:val="20"/>
-          <w:lang w:eastAsia="en-PH"/>
-        </w:rPr>
-        <w:t>.01</w:t>
+        <w:t xml:space="preserve">  33625.01</w:t>
       </w:r>
       <w:r>
         <w:rPr>
@@ -2134,6 +2012,46 @@
           <w:szCs w:val="20"/>
           <w:lang w:eastAsia="en-PH"/>
         </w:rPr>
+        <w:t xml:space="preserve">  16766.17</w:t>
+      </w:r>
+      <w:r>
+        <w:rPr>
+          <w:rFonts w:ascii="Lucida Console" w:eastAsia="Times New Roman" w:hAnsi="Lucida Console" w:cs="Courier New"/>
+          <w:color w:val="000000"/>
+          <w:sz w:val="20"/>
+          <w:szCs w:val="20"/>
+          <w:lang w:eastAsia="en-PH"/>
+        </w:rPr>
+        <w:t xml:space="preserve">   </w:t>
+      </w:r>
+      <w:r>
+        <w:rPr>
+          <w:rFonts w:ascii="Lucida Console" w:eastAsia="Times New Roman" w:hAnsi="Lucida Console" w:cs="Courier New"/>
+          <w:color w:val="000000"/>
+          <w:sz w:val="20"/>
+          <w:szCs w:val="20"/>
+          <w:lang w:eastAsia="en-PH"/>
+        </w:rPr>
+        <w:t xml:space="preserve">   123154.37   48744.00</w:t>
+      </w:r>
+      <w:r>
+        <w:rPr>
+          <w:rFonts w:ascii="Lucida Console" w:eastAsia="Times New Roman" w:hAnsi="Lucida Console" w:cs="Courier New"/>
+          <w:color w:val="000000"/>
+          <w:sz w:val="20"/>
+          <w:szCs w:val="20"/>
+          <w:lang w:eastAsia="en-PH"/>
+        </w:rPr>
+        <w:t xml:space="preserve">   </w:t>
+      </w:r>
+      <w:r>
+        <w:rPr>
+          <w:rFonts w:ascii="Lucida Console" w:eastAsia="Times New Roman" w:hAnsi="Lucida Console" w:cs="Courier New"/>
+          <w:color w:val="000000"/>
+          <w:sz w:val="20"/>
+          <w:szCs w:val="20"/>
+          <w:lang w:eastAsia="en-PH"/>
+        </w:rPr>
         <w:t xml:space="preserve">  </w:t>
       </w:r>
       <w:r>
@@ -2144,17 +2062,17 @@
           <w:szCs w:val="20"/>
           <w:lang w:eastAsia="en-PH"/>
         </w:rPr>
-        <w:t>16766</w:t>
-      </w:r>
-      <w:r>
-        <w:rPr>
-          <w:rFonts w:ascii="Lucida Console" w:eastAsia="Times New Roman" w:hAnsi="Lucida Console" w:cs="Courier New"/>
-          <w:color w:val="000000"/>
-          <w:sz w:val="20"/>
-          <w:szCs w:val="20"/>
-          <w:lang w:eastAsia="en-PH"/>
-        </w:rPr>
-        <w:t>.17</w:t>
+        <w:t>3</w:t>
+      </w:r>
+      <w:r>
+        <w:rPr>
+          <w:rFonts w:ascii="Lucida Console" w:eastAsia="Times New Roman" w:hAnsi="Lucida Console" w:cs="Courier New"/>
+          <w:color w:val="000000"/>
+          <w:sz w:val="20"/>
+          <w:szCs w:val="20"/>
+          <w:lang w:eastAsia="en-PH"/>
+        </w:rPr>
+        <w:t>3259.19</w:t>
       </w:r>
       <w:r>
         <w:rPr>
@@ -2174,157 +2092,7 @@
           <w:szCs w:val="20"/>
           <w:lang w:eastAsia="en-PH"/>
         </w:rPr>
-        <w:t xml:space="preserve">   </w:t>
-      </w:r>
-      <w:r>
-        <w:rPr>
-          <w:rFonts w:ascii="Lucida Console" w:eastAsia="Times New Roman" w:hAnsi="Lucida Console" w:cs="Courier New"/>
-          <w:color w:val="000000"/>
-          <w:sz w:val="20"/>
-          <w:szCs w:val="20"/>
-          <w:lang w:eastAsia="en-PH"/>
-        </w:rPr>
-        <w:t>123154</w:t>
-      </w:r>
-      <w:r>
-        <w:rPr>
-          <w:rFonts w:ascii="Lucida Console" w:eastAsia="Times New Roman" w:hAnsi="Lucida Console" w:cs="Courier New"/>
-          <w:color w:val="000000"/>
-          <w:sz w:val="20"/>
-          <w:szCs w:val="20"/>
-          <w:lang w:eastAsia="en-PH"/>
-        </w:rPr>
-        <w:t>.37</w:t>
-      </w:r>
-      <w:r>
-        <w:rPr>
-          <w:rFonts w:ascii="Lucida Console" w:eastAsia="Times New Roman" w:hAnsi="Lucida Console" w:cs="Courier New"/>
-          <w:color w:val="000000"/>
-          <w:sz w:val="20"/>
-          <w:szCs w:val="20"/>
-          <w:lang w:eastAsia="en-PH"/>
-        </w:rPr>
-        <w:t xml:space="preserve">   </w:t>
-      </w:r>
-      <w:r>
-        <w:rPr>
-          <w:rFonts w:ascii="Lucida Console" w:eastAsia="Times New Roman" w:hAnsi="Lucida Console" w:cs="Courier New"/>
-          <w:color w:val="000000"/>
-          <w:sz w:val="20"/>
-          <w:szCs w:val="20"/>
-          <w:lang w:eastAsia="en-PH"/>
-        </w:rPr>
-        <w:t>48744</w:t>
-      </w:r>
-      <w:r>
-        <w:rPr>
-          <w:rFonts w:ascii="Lucida Console" w:eastAsia="Times New Roman" w:hAnsi="Lucida Console" w:cs="Courier New"/>
-          <w:color w:val="000000"/>
-          <w:sz w:val="20"/>
-          <w:szCs w:val="20"/>
-          <w:lang w:eastAsia="en-PH"/>
-        </w:rPr>
-        <w:t>.00</w:t>
-      </w:r>
-      <w:r>
-        <w:rPr>
-          <w:rFonts w:ascii="Lucida Console" w:eastAsia="Times New Roman" w:hAnsi="Lucida Console" w:cs="Courier New"/>
-          <w:color w:val="000000"/>
-          <w:sz w:val="20"/>
-          <w:szCs w:val="20"/>
-          <w:lang w:eastAsia="en-PH"/>
-        </w:rPr>
-        <w:t xml:space="preserve">   </w:t>
-      </w:r>
-      <w:r>
-        <w:rPr>
-          <w:rFonts w:ascii="Lucida Console" w:eastAsia="Times New Roman" w:hAnsi="Lucida Console" w:cs="Courier New"/>
-          <w:color w:val="000000"/>
-          <w:sz w:val="20"/>
-          <w:szCs w:val="20"/>
-          <w:lang w:eastAsia="en-PH"/>
-        </w:rPr>
-        <w:t xml:space="preserve"> </w:t>
-      </w:r>
-      <w:r>
-        <w:rPr>
-          <w:rFonts w:ascii="Lucida Console" w:eastAsia="Times New Roman" w:hAnsi="Lucida Console" w:cs="Courier New"/>
-          <w:color w:val="000000"/>
-          <w:sz w:val="20"/>
-          <w:szCs w:val="20"/>
-          <w:lang w:eastAsia="en-PH"/>
-        </w:rPr>
-        <w:t xml:space="preserve"> </w:t>
-      </w:r>
-      <w:r>
-        <w:rPr>
-          <w:rFonts w:ascii="Lucida Console" w:eastAsia="Times New Roman" w:hAnsi="Lucida Console" w:cs="Courier New"/>
-          <w:color w:val="000000"/>
-          <w:sz w:val="20"/>
-          <w:szCs w:val="20"/>
-          <w:lang w:eastAsia="en-PH"/>
-        </w:rPr>
-        <w:t>3</w:t>
-      </w:r>
-      <w:r>
-        <w:rPr>
-          <w:rFonts w:ascii="Lucida Console" w:eastAsia="Times New Roman" w:hAnsi="Lucida Console" w:cs="Courier New"/>
-          <w:color w:val="000000"/>
-          <w:sz w:val="20"/>
-          <w:szCs w:val="20"/>
-          <w:lang w:eastAsia="en-PH"/>
-        </w:rPr>
-        <w:t>3259</w:t>
-      </w:r>
-      <w:r>
-        <w:rPr>
-          <w:rFonts w:ascii="Lucida Console" w:eastAsia="Times New Roman" w:hAnsi="Lucida Console" w:cs="Courier New"/>
-          <w:color w:val="000000"/>
-          <w:sz w:val="20"/>
-          <w:szCs w:val="20"/>
-          <w:lang w:eastAsia="en-PH"/>
-        </w:rPr>
-        <w:t>.19</w:t>
-      </w:r>
-      <w:r>
-        <w:rPr>
-          <w:rFonts w:ascii="Lucida Console" w:eastAsia="Times New Roman" w:hAnsi="Lucida Console" w:cs="Courier New"/>
-          <w:color w:val="000000"/>
-          <w:sz w:val="20"/>
-          <w:szCs w:val="20"/>
-          <w:lang w:eastAsia="en-PH"/>
-        </w:rPr>
-        <w:t xml:space="preserve">   </w:t>
-      </w:r>
-      <w:r>
-        <w:rPr>
-          <w:rFonts w:ascii="Lucida Console" w:eastAsia="Times New Roman" w:hAnsi="Lucida Console" w:cs="Courier New"/>
-          <w:color w:val="000000"/>
-          <w:sz w:val="20"/>
-          <w:szCs w:val="20"/>
-          <w:lang w:eastAsia="en-PH"/>
-        </w:rPr>
-        <w:t xml:space="preserve">  </w:t>
-      </w:r>
-      <w:r>
-        <w:rPr>
-          <w:rFonts w:ascii="Lucida Console" w:eastAsia="Times New Roman" w:hAnsi="Lucida Console" w:cs="Courier New"/>
-          <w:color w:val="000000"/>
-          <w:sz w:val="20"/>
-          <w:szCs w:val="20"/>
-          <w:lang w:eastAsia="en-PH"/>
-        </w:rPr>
-        <w:t>106096</w:t>
-      </w:r>
-      <w:r>
-        <w:rPr>
-          <w:rFonts w:ascii="Lucida Console" w:eastAsia="Times New Roman" w:hAnsi="Lucida Console" w:cs="Courier New"/>
-          <w:color w:val="000000"/>
-          <w:sz w:val="20"/>
-          <w:szCs w:val="20"/>
-          <w:lang w:eastAsia="en-PH"/>
-        </w:rPr>
-        <w:t>.16</w:t>
+        <w:t xml:space="preserve">  106096.16</w:t>
       </w:r>
       <w:r>
         <w:rPr>
@@ -2376,17 +2144,7 @@
           <w:szCs w:val="20"/>
           <w:lang w:eastAsia="en-PH"/>
         </w:rPr>
-        <w:t>Region IV</w:t>
-      </w:r>
-      <w:r>
-        <w:rPr>
-          <w:rFonts w:ascii="Lucida Console" w:eastAsia="Times New Roman" w:hAnsi="Lucida Console" w:cs="Courier New"/>
-          <w:color w:val="000000"/>
-          <w:sz w:val="20"/>
-          <w:szCs w:val="20"/>
-          <w:lang w:eastAsia="en-PH"/>
-        </w:rPr>
-        <w:t xml:space="preserve">-A   Region IV-B   Region IX   </w:t>
+        <w:t xml:space="preserve">Region IV-A   Region IV-B   Region IX   </w:t>
       </w:r>
       <w:r>
         <w:rPr>
@@ -2406,17 +2164,7 @@
           <w:szCs w:val="20"/>
           <w:lang w:eastAsia="en-PH"/>
         </w:rPr>
-        <w:t xml:space="preserve"> </w:t>
-      </w:r>
-      <w:r>
-        <w:rPr>
-          <w:rFonts w:ascii="Lucida Console" w:eastAsia="Times New Roman" w:hAnsi="Lucida Console" w:cs="Courier New"/>
-          <w:color w:val="000000"/>
-          <w:sz w:val="20"/>
-          <w:szCs w:val="20"/>
-          <w:lang w:eastAsia="en-PH"/>
-        </w:rPr>
-        <w:t xml:space="preserve"> </w:t>
+        <w:t xml:space="preserve">  </w:t>
       </w:r>
       <w:r>
         <w:rPr>
@@ -2508,27 +2256,7 @@
           <w:szCs w:val="20"/>
           <w:lang w:eastAsia="en-PH"/>
         </w:rPr>
-        <w:t xml:space="preserve"> </w:t>
-      </w:r>
-      <w:r>
-        <w:rPr>
-          <w:rFonts w:ascii="Lucida Console" w:eastAsia="Times New Roman" w:hAnsi="Lucida Console" w:cs="Courier New"/>
-          <w:color w:val="000000"/>
-          <w:sz w:val="20"/>
-          <w:szCs w:val="20"/>
-          <w:lang w:eastAsia="en-PH"/>
-        </w:rPr>
-        <w:t>28510</w:t>
-      </w:r>
-      <w:r>
-        <w:rPr>
-          <w:rFonts w:ascii="Lucida Console" w:eastAsia="Times New Roman" w:hAnsi="Lucida Console" w:cs="Courier New"/>
-          <w:color w:val="000000"/>
-          <w:sz w:val="20"/>
-          <w:szCs w:val="20"/>
-          <w:lang w:eastAsia="en-PH"/>
-        </w:rPr>
-        <w:t>.28</w:t>
+        <w:t xml:space="preserve"> 28510.28</w:t>
       </w:r>
       <w:r>
         <w:rPr>
@@ -2548,27 +2276,7 @@
           <w:szCs w:val="20"/>
           <w:lang w:eastAsia="en-PH"/>
         </w:rPr>
-        <w:t xml:space="preserve">  </w:t>
-      </w:r>
-      <w:r>
-        <w:rPr>
-          <w:rFonts w:ascii="Lucida Console" w:eastAsia="Times New Roman" w:hAnsi="Lucida Console" w:cs="Courier New"/>
-          <w:color w:val="000000"/>
-          <w:sz w:val="20"/>
-          <w:szCs w:val="20"/>
-          <w:lang w:eastAsia="en-PH"/>
-        </w:rPr>
-        <w:t>35456</w:t>
-      </w:r>
-      <w:r>
-        <w:rPr>
-          <w:rFonts w:ascii="Lucida Console" w:eastAsia="Times New Roman" w:hAnsi="Lucida Console" w:cs="Courier New"/>
-          <w:color w:val="000000"/>
-          <w:sz w:val="20"/>
-          <w:szCs w:val="20"/>
-          <w:lang w:eastAsia="en-PH"/>
-        </w:rPr>
-        <w:t>.10</w:t>
+        <w:t xml:space="preserve">  35456.10</w:t>
       </w:r>
       <w:r>
         <w:rPr>
@@ -2588,17 +2296,7 @@
           <w:szCs w:val="20"/>
           <w:lang w:eastAsia="en-PH"/>
         </w:rPr>
-        <w:t>55919</w:t>
-      </w:r>
-      <w:r>
-        <w:rPr>
-          <w:rFonts w:ascii="Lucida Console" w:eastAsia="Times New Roman" w:hAnsi="Lucida Console" w:cs="Courier New"/>
-          <w:color w:val="000000"/>
-          <w:sz w:val="20"/>
-          <w:szCs w:val="20"/>
-          <w:lang w:eastAsia="en-PH"/>
-        </w:rPr>
-        <w:t>.11</w:t>
+        <w:t>55919.11</w:t>
       </w:r>
       <w:r>
         <w:rPr>
@@ -2618,17 +2316,7 @@
           <w:szCs w:val="20"/>
           <w:lang w:eastAsia="en-PH"/>
         </w:rPr>
-        <w:t xml:space="preserve"> </w:t>
-      </w:r>
-      <w:r>
-        <w:rPr>
-          <w:rFonts w:ascii="Lucida Console" w:eastAsia="Times New Roman" w:hAnsi="Lucida Console" w:cs="Courier New"/>
-          <w:color w:val="000000"/>
-          <w:sz w:val="20"/>
-          <w:szCs w:val="20"/>
-          <w:lang w:eastAsia="en-PH"/>
-        </w:rPr>
-        <w:t>73091.53</w:t>
+        <w:t xml:space="preserve"> 73091.53</w:t>
       </w:r>
       <w:r>
         <w:rPr>
@@ -2648,27 +2336,7 @@
           <w:szCs w:val="20"/>
           <w:lang w:eastAsia="en-PH"/>
         </w:rPr>
-        <w:t xml:space="preserve"> </w:t>
-      </w:r>
-      <w:r>
-        <w:rPr>
-          <w:rFonts w:ascii="Lucida Console" w:eastAsia="Times New Roman" w:hAnsi="Lucida Console" w:cs="Courier New"/>
-          <w:color w:val="000000"/>
-          <w:sz w:val="20"/>
-          <w:szCs w:val="20"/>
-          <w:lang w:eastAsia="en-PH"/>
-        </w:rPr>
-        <w:t>70609</w:t>
-      </w:r>
-      <w:r>
-        <w:rPr>
-          <w:rFonts w:ascii="Lucida Console" w:eastAsia="Times New Roman" w:hAnsi="Lucida Console" w:cs="Courier New"/>
-          <w:color w:val="000000"/>
-          <w:sz w:val="20"/>
-          <w:szCs w:val="20"/>
-          <w:lang w:eastAsia="en-PH"/>
-        </w:rPr>
-        <w:t>.03</w:t>
+        <w:t xml:space="preserve"> 70609.03</w:t>
       </w:r>
       <w:r>
         <w:rPr>
@@ -2760,17 +2428,7 @@
           <w:szCs w:val="20"/>
           <w:lang w:eastAsia="en-PH"/>
         </w:rPr>
-        <w:t xml:space="preserve"> </w:t>
-      </w:r>
-      <w:r>
-        <w:rPr>
-          <w:rFonts w:ascii="Lucida Console" w:eastAsia="Times New Roman" w:hAnsi="Lucida Console" w:cs="Courier New"/>
-          <w:color w:val="000000"/>
-          <w:sz w:val="20"/>
-          <w:szCs w:val="20"/>
-          <w:lang w:eastAsia="en-PH"/>
-        </w:rPr>
-        <w:t xml:space="preserve"> </w:t>
+        <w:t xml:space="preserve">  </w:t>
       </w:r>
       <w:r>
         <w:rPr>
@@ -2822,17 +2480,7 @@
           <w:szCs w:val="20"/>
           <w:lang w:eastAsia="en-PH"/>
         </w:rPr>
-        <w:t xml:space="preserve">  42146</w:t>
-      </w:r>
-      <w:r>
-        <w:rPr>
-          <w:rFonts w:ascii="Lucida Console" w:eastAsia="Times New Roman" w:hAnsi="Lucida Console" w:cs="Courier New"/>
-          <w:color w:val="000000"/>
-          <w:sz w:val="20"/>
-          <w:szCs w:val="20"/>
-          <w:lang w:eastAsia="en-PH"/>
-        </w:rPr>
-        <w:t>.33</w:t>
+        <w:t xml:space="preserve">  42146.33</w:t>
       </w:r>
       <w:r>
         <w:rPr>
@@ -2852,67 +2500,7 @@
           <w:szCs w:val="20"/>
           <w:lang w:eastAsia="en-PH"/>
         </w:rPr>
-        <w:t xml:space="preserve">  </w:t>
-      </w:r>
-      <w:r>
-        <w:rPr>
-          <w:rFonts w:ascii="Lucida Console" w:eastAsia="Times New Roman" w:hAnsi="Lucida Console" w:cs="Courier New"/>
-          <w:color w:val="000000"/>
-          <w:sz w:val="20"/>
-          <w:szCs w:val="20"/>
-          <w:lang w:eastAsia="en-PH"/>
-        </w:rPr>
-        <w:t>44896</w:t>
-      </w:r>
-      <w:r>
-        <w:rPr>
-          <w:rFonts w:ascii="Lucida Console" w:eastAsia="Times New Roman" w:hAnsi="Lucida Console" w:cs="Courier New"/>
-          <w:color w:val="000000"/>
-          <w:sz w:val="20"/>
-          <w:szCs w:val="20"/>
-          <w:lang w:eastAsia="en-PH"/>
-        </w:rPr>
-        <w:t>.14</w:t>
-      </w:r>
-      <w:r>
-        <w:rPr>
-          <w:rFonts w:ascii="Lucida Console" w:eastAsia="Times New Roman" w:hAnsi="Lucida Console" w:cs="Courier New"/>
-          <w:color w:val="000000"/>
-          <w:sz w:val="20"/>
-          <w:szCs w:val="20"/>
-          <w:lang w:eastAsia="en-PH"/>
-        </w:rPr>
-        <w:t xml:space="preserve">   </w:t>
-      </w:r>
-      <w:r>
-        <w:rPr>
-          <w:rFonts w:ascii="Lucida Console" w:eastAsia="Times New Roman" w:hAnsi="Lucida Console" w:cs="Courier New"/>
-          <w:color w:val="000000"/>
-          <w:sz w:val="20"/>
-          <w:szCs w:val="20"/>
-          <w:lang w:eastAsia="en-PH"/>
-        </w:rPr>
-        <w:t xml:space="preserve">   </w:t>
-      </w:r>
-      <w:r>
-        <w:rPr>
-          <w:rFonts w:ascii="Lucida Console" w:eastAsia="Times New Roman" w:hAnsi="Lucida Console" w:cs="Courier New"/>
-          <w:color w:val="000000"/>
-          <w:sz w:val="20"/>
-          <w:szCs w:val="20"/>
-          <w:lang w:eastAsia="en-PH"/>
-        </w:rPr>
-        <w:t>46600</w:t>
-      </w:r>
-      <w:r>
-        <w:rPr>
-          <w:rFonts w:ascii="Lucida Console" w:eastAsia="Times New Roman" w:hAnsi="Lucida Console" w:cs="Courier New"/>
-          <w:color w:val="000000"/>
-          <w:sz w:val="20"/>
-          <w:szCs w:val="20"/>
-          <w:lang w:eastAsia="en-PH"/>
-        </w:rPr>
-        <w:t>.27</w:t>
+        <w:t xml:space="preserve">  44896.14      46600.27</w:t>
       </w:r>
       <w:r>
         <w:rPr>
@@ -2932,37 +2520,7 @@
           <w:szCs w:val="20"/>
           <w:lang w:eastAsia="en-PH"/>
         </w:rPr>
-        <w:t>43306</w:t>
-      </w:r>
-      <w:r>
-        <w:rPr>
-          <w:rFonts w:ascii="Lucida Console" w:eastAsia="Times New Roman" w:hAnsi="Lucida Console" w:cs="Courier New"/>
-          <w:color w:val="000000"/>
-          <w:sz w:val="20"/>
-          <w:szCs w:val="20"/>
-          <w:lang w:eastAsia="en-PH"/>
-        </w:rPr>
-        <w:t xml:space="preserve">.22     </w:t>
-      </w:r>
-      <w:r>
-        <w:rPr>
-          <w:rFonts w:ascii="Lucida Console" w:eastAsia="Times New Roman" w:hAnsi="Lucida Console" w:cs="Courier New"/>
-          <w:color w:val="000000"/>
-          <w:sz w:val="20"/>
-          <w:szCs w:val="20"/>
-          <w:lang w:eastAsia="en-PH"/>
-        </w:rPr>
-        <w:t>25074</w:t>
-      </w:r>
-      <w:r>
-        <w:rPr>
-          <w:rFonts w:ascii="Lucida Console" w:eastAsia="Times New Roman" w:hAnsi="Lucida Console" w:cs="Courier New"/>
-          <w:color w:val="000000"/>
-          <w:sz w:val="20"/>
-          <w:szCs w:val="20"/>
-          <w:lang w:eastAsia="en-PH"/>
-        </w:rPr>
-        <w:t>.10</w:t>
+        <w:t>43306.22     25074.10</w:t>
       </w:r>
     </w:p>
     <w:p>
@@ -3056,17 +2614,7 @@
           <w:szCs w:val="20"/>
           <w:lang w:eastAsia="en-PH"/>
         </w:rPr>
-        <w:t>(</w:t>
-      </w:r>
-      <w:r>
-        <w:rPr>
-          <w:rFonts w:ascii="Lucida Console" w:eastAsia="Times New Roman" w:hAnsi="Lucida Console" w:cs="Courier New"/>
-          <w:color w:val="0000FF"/>
-          <w:sz w:val="20"/>
-          <w:szCs w:val="20"/>
-          <w:lang w:eastAsia="en-PH"/>
-        </w:rPr>
-        <w:t>"orangered1",</w:t>
+        <w:t>("orangered1",</w:t>
       </w:r>
       <w:r>
         <w:rPr>
@@ -3498,7 +3046,7 @@
           <w:lang w:eastAsia="en-PH"/>
         </w:rPr>
         <w:drawing>
-          <wp:anchor distT="0" distB="0" distL="114300" distR="114300" simplePos="0" relativeHeight="251682816" behindDoc="0" locked="0" layoutInCell="1" allowOverlap="1" wp14:anchorId="69167B20" wp14:editId="1E7E664D">
+          <wp:anchor distT="0" distB="0" distL="114300" distR="114300" simplePos="0" relativeHeight="251663360" behindDoc="0" locked="0" layoutInCell="1" allowOverlap="1" wp14:anchorId="0FE5C209" wp14:editId="7C51902F">
             <wp:simplePos x="0" y="0"/>
             <wp:positionH relativeFrom="column">
               <wp:posOffset>-238125</wp:posOffset>
@@ -3664,6 +3212,15 @@
           <w:lang w:eastAsia="en-PH"/>
         </w:rPr>
         <w:lastRenderedPageBreak/>
+        <w:tab/>
+      </w:r>
+      <w:r>
+        <w:rPr>
+          <w:rFonts w:ascii="Arial" w:eastAsia="Times New Roman" w:hAnsi="Arial" w:cs="Arial"/>
+          <w:sz w:val="24"/>
+          <w:szCs w:val="24"/>
+          <w:lang w:eastAsia="en-PH"/>
+        </w:rPr>
         <w:t>As of 2015, the region that has the highest population is not in Region IV-A or</w:t>
       </w:r>
     </w:p>
@@ -3871,85 +3428,15 @@
           <w:tab w:val="left" w:pos="14656"/>
         </w:tabs>
         <w:wordWrap w:val="0"/>
-        <w:spacing w:before="240" w:after="0" w:line="360" w:lineRule="auto"/>
-        <w:rPr>
-          <w:rFonts w:ascii="Lucida Console" w:eastAsia="Times New Roman" w:hAnsi="Lucida Console" w:cs="Courier New"/>
-          <w:color w:val="000000"/>
-          <w:sz w:val="20"/>
-          <w:szCs w:val="20"/>
-          <w:lang w:eastAsia="en-PH"/>
-        </w:rPr>
-      </w:pPr>
-      <w:r>
-        <w:rPr>
-          <w:rFonts w:ascii="Lucida Console" w:eastAsia="Times New Roman" w:hAnsi="Lucida Console" w:cs="Courier New"/>
-          <w:color w:val="0000FF"/>
-          <w:sz w:val="20"/>
-          <w:szCs w:val="20"/>
-          <w:lang w:eastAsia="en-PH"/>
-        </w:rPr>
-        <w:t>&gt; population2015=tapply(DataV3$Population2015,</w:t>
-      </w:r>
-      <w:r>
-        <w:rPr>
-          <w:rFonts w:ascii="Lucida Console" w:eastAsia="Times New Roman" w:hAnsi="Lucida Console" w:cs="Courier New"/>
-          <w:color w:val="0000FF"/>
-          <w:sz w:val="20"/>
-          <w:szCs w:val="20"/>
-          <w:lang w:eastAsia="en-PH"/>
-        </w:rPr>
-        <w:t xml:space="preserve"> </w:t>
-      </w:r>
-      <w:r>
-        <w:rPr>
-          <w:rFonts w:ascii="Lucida Console" w:eastAsia="Times New Roman" w:hAnsi="Lucida Console" w:cs="Courier New"/>
-          <w:color w:val="0000FF"/>
-          <w:sz w:val="20"/>
-          <w:szCs w:val="20"/>
-          <w:lang w:eastAsia="en-PH"/>
-        </w:rPr>
-        <w:t>DataV3$RegionalDesignation,</w:t>
-      </w:r>
-      <w:r>
-        <w:rPr>
-          <w:rFonts w:ascii="Lucida Console" w:eastAsia="Times New Roman" w:hAnsi="Lucida Console" w:cs="Courier New"/>
-          <w:color w:val="0000FF"/>
-          <w:sz w:val="20"/>
-          <w:szCs w:val="20"/>
-          <w:lang w:eastAsia="en-PH"/>
-        </w:rPr>
-        <w:t xml:space="preserve"> </w:t>
-      </w:r>
-      <w:r>
-        <w:rPr>
-          <w:rFonts w:ascii="Lucida Console" w:eastAsia="Times New Roman" w:hAnsi="Lucida Console" w:cs="Courier New"/>
-          <w:color w:val="0000FF"/>
-          <w:sz w:val="20"/>
-          <w:szCs w:val="20"/>
-          <w:lang w:eastAsia="en-PH"/>
-        </w:rPr>
-        <w:t>FUN=sum,</w:t>
-      </w:r>
-      <w:r>
-        <w:rPr>
-          <w:rFonts w:ascii="Lucida Console" w:eastAsia="Times New Roman" w:hAnsi="Lucida Console" w:cs="Courier New"/>
-          <w:color w:val="0000FF"/>
-          <w:sz w:val="20"/>
-          <w:szCs w:val="20"/>
-          <w:lang w:eastAsia="en-PH"/>
-        </w:rPr>
-        <w:t xml:space="preserve"> </w:t>
-      </w:r>
-      <w:r>
-        <w:rPr>
-          <w:rFonts w:ascii="Lucida Console" w:eastAsia="Times New Roman" w:hAnsi="Lucida Console" w:cs="Courier New"/>
-          <w:color w:val="0000FF"/>
-          <w:sz w:val="20"/>
-          <w:szCs w:val="20"/>
-          <w:lang w:eastAsia="en-PH"/>
-        </w:rPr>
-        <w:t>na.rm=TRUE)</w:t>
-      </w:r>
+        <w:spacing w:after="0" w:line="225" w:lineRule="atLeast"/>
+        <w:rPr>
+          <w:rFonts w:ascii="Lucida Console" w:eastAsia="Times New Roman" w:hAnsi="Lucida Console" w:cs="Courier New"/>
+          <w:color w:val="0000FF"/>
+          <w:sz w:val="20"/>
+          <w:szCs w:val="20"/>
+          <w:lang w:eastAsia="en-PH"/>
+        </w:rPr>
+      </w:pPr>
     </w:p>
     <w:p>
       <w:pPr>
@@ -3973,24 +3460,84 @@
           <w:tab w:val="left" w:pos="14656"/>
         </w:tabs>
         <w:wordWrap w:val="0"/>
-        <w:spacing w:after="0" w:line="360" w:lineRule="auto"/>
-        <w:rPr>
-          <w:rFonts w:ascii="Lucida Console" w:eastAsia="Times New Roman" w:hAnsi="Lucida Console" w:cs="Courier New"/>
-          <w:color w:val="000000"/>
-          <w:sz w:val="20"/>
-          <w:szCs w:val="20"/>
-          <w:lang w:eastAsia="en-PH"/>
-        </w:rPr>
-      </w:pPr>
-      <w:r>
-        <w:rPr>
-          <w:rFonts w:ascii="Lucida Console" w:eastAsia="Times New Roman" w:hAnsi="Lucida Console" w:cs="Courier New"/>
-          <w:color w:val="0000FF"/>
-          <w:sz w:val="20"/>
-          <w:szCs w:val="20"/>
-          <w:lang w:eastAsia="en-PH"/>
-        </w:rPr>
-        <w:t>&gt; population2015</w:t>
+        <w:spacing w:after="0" w:line="225" w:lineRule="atLeast"/>
+        <w:rPr>
+          <w:rFonts w:ascii="Lucida Console" w:eastAsia="Times New Roman" w:hAnsi="Lucida Console" w:cs="Courier New"/>
+          <w:color w:val="000000"/>
+          <w:sz w:val="20"/>
+          <w:szCs w:val="20"/>
+          <w:lang w:eastAsia="en-PH"/>
+        </w:rPr>
+      </w:pPr>
+      <w:r>
+        <w:rPr>
+          <w:rFonts w:ascii="Lucida Console" w:eastAsia="Times New Roman" w:hAnsi="Lucida Console" w:cs="Courier New"/>
+          <w:color w:val="0000FF"/>
+          <w:sz w:val="20"/>
+          <w:szCs w:val="20"/>
+          <w:lang w:eastAsia="en-PH"/>
+        </w:rPr>
+        <w:t>&gt; population2015=tapply(DataV3$Population2015,</w:t>
+      </w:r>
+      <w:r>
+        <w:rPr>
+          <w:rFonts w:ascii="Lucida Console" w:eastAsia="Times New Roman" w:hAnsi="Lucida Console" w:cs="Courier New"/>
+          <w:color w:val="0000FF"/>
+          <w:sz w:val="20"/>
+          <w:szCs w:val="20"/>
+          <w:lang w:eastAsia="en-PH"/>
+        </w:rPr>
+        <w:t xml:space="preserve"> </w:t>
+      </w:r>
+      <w:r>
+        <w:rPr>
+          <w:rFonts w:ascii="Lucida Console" w:eastAsia="Times New Roman" w:hAnsi="Lucida Console" w:cs="Courier New"/>
+          <w:color w:val="0000FF"/>
+          <w:sz w:val="20"/>
+          <w:szCs w:val="20"/>
+          <w:lang w:eastAsia="en-PH"/>
+        </w:rPr>
+        <w:t>DataV3$RegionalDesignation,</w:t>
+      </w:r>
+      <w:r>
+        <w:rPr>
+          <w:rFonts w:ascii="Lucida Console" w:eastAsia="Times New Roman" w:hAnsi="Lucida Console" w:cs="Courier New"/>
+          <w:color w:val="0000FF"/>
+          <w:sz w:val="20"/>
+          <w:szCs w:val="20"/>
+          <w:lang w:eastAsia="en-PH"/>
+        </w:rPr>
+        <w:t xml:space="preserve"> </w:t>
+      </w:r>
+      <w:r>
+        <w:rPr>
+          <w:rFonts w:ascii="Lucida Console" w:eastAsia="Times New Roman" w:hAnsi="Lucida Console" w:cs="Courier New"/>
+          <w:color w:val="0000FF"/>
+          <w:sz w:val="20"/>
+          <w:szCs w:val="20"/>
+          <w:lang w:eastAsia="en-PH"/>
+        </w:rPr>
+        <w:t>FUN=sum,</w:t>
+      </w:r>
+      <w:r>
+        <w:rPr>
+          <w:rFonts w:ascii="Lucida Console" w:eastAsia="Times New Roman" w:hAnsi="Lucida Console" w:cs="Courier New"/>
+          <w:color w:val="0000FF"/>
+          <w:sz w:val="20"/>
+          <w:szCs w:val="20"/>
+          <w:lang w:eastAsia="en-PH"/>
+        </w:rPr>
+        <w:t xml:space="preserve"> </w:t>
+      </w:r>
+      <w:r>
+        <w:rPr>
+          <w:rFonts w:ascii="Lucida Console" w:eastAsia="Times New Roman" w:hAnsi="Lucida Console" w:cs="Courier New"/>
+          <w:color w:val="0000FF"/>
+          <w:sz w:val="20"/>
+          <w:szCs w:val="20"/>
+          <w:lang w:eastAsia="en-PH"/>
+        </w:rPr>
+        <w:t>na.rm=TRUE)</w:t>
       </w:r>
     </w:p>
     <w:p>
@@ -4016,7 +3563,24 @@
         </w:tabs>
         <w:wordWrap w:val="0"/>
         <w:spacing w:after="0" w:line="225" w:lineRule="atLeast"/>
-      </w:pPr>
+        <w:rPr>
+          <w:rFonts w:ascii="Lucida Console" w:eastAsia="Times New Roman" w:hAnsi="Lucida Console" w:cs="Courier New"/>
+          <w:color w:val="000000"/>
+          <w:sz w:val="20"/>
+          <w:szCs w:val="20"/>
+          <w:lang w:eastAsia="en-PH"/>
+        </w:rPr>
+      </w:pPr>
+      <w:r>
+        <w:rPr>
+          <w:rFonts w:ascii="Lucida Console" w:eastAsia="Times New Roman" w:hAnsi="Lucida Console" w:cs="Courier New"/>
+          <w:color w:val="0000FF"/>
+          <w:sz w:val="20"/>
+          <w:szCs w:val="20"/>
+          <w:lang w:eastAsia="en-PH"/>
+        </w:rPr>
+        <w:t>&gt; population2015</w:t>
+      </w:r>
     </w:p>
     <w:p>
       <w:pPr>
@@ -4041,134 +3605,7 @@
         </w:tabs>
         <w:wordWrap w:val="0"/>
         <w:spacing w:after="0" w:line="225" w:lineRule="atLeast"/>
-        <w:rPr>
-          <w:rFonts w:ascii="Lucida Console" w:eastAsia="Times New Roman" w:hAnsi="Lucida Console" w:cs="Courier New"/>
-          <w:color w:val="000000"/>
-          <w:sz w:val="20"/>
-          <w:szCs w:val="20"/>
-          <w:lang w:eastAsia="en-PH"/>
-        </w:rPr>
-      </w:pPr>
-      <w:r>
-        <w:rPr>
-          <w:rFonts w:ascii="Lucida Console" w:eastAsia="Times New Roman" w:hAnsi="Lucida Console" w:cs="Courier New"/>
-          <w:color w:val="000000"/>
-          <w:sz w:val="20"/>
-          <w:szCs w:val="20"/>
-          <w:lang w:eastAsia="en-PH"/>
-        </w:rPr>
-        <w:t xml:space="preserve">ARMM         </w:t>
-      </w:r>
-      <w:r>
-        <w:rPr>
-          <w:rFonts w:ascii="Lucida Console" w:eastAsia="Times New Roman" w:hAnsi="Lucida Console" w:cs="Courier New"/>
-          <w:color w:val="000000"/>
-          <w:sz w:val="20"/>
-          <w:szCs w:val="20"/>
-          <w:lang w:eastAsia="en-PH"/>
-        </w:rPr>
-        <w:t xml:space="preserve"> </w:t>
-      </w:r>
-      <w:r>
-        <w:rPr>
-          <w:rFonts w:ascii="Lucida Console" w:eastAsia="Times New Roman" w:hAnsi="Lucida Console" w:cs="Courier New"/>
-          <w:color w:val="000000"/>
-          <w:sz w:val="20"/>
-          <w:szCs w:val="20"/>
-          <w:lang w:eastAsia="en-PH"/>
-        </w:rPr>
-        <w:t xml:space="preserve">CAR         </w:t>
-      </w:r>
-      <w:r>
-        <w:rPr>
-          <w:rFonts w:ascii="Lucida Console" w:eastAsia="Times New Roman" w:hAnsi="Lucida Console" w:cs="Courier New"/>
-          <w:color w:val="000000"/>
-          <w:sz w:val="20"/>
-          <w:szCs w:val="20"/>
-          <w:lang w:eastAsia="en-PH"/>
-        </w:rPr>
-        <w:t xml:space="preserve">  </w:t>
-      </w:r>
-      <w:r>
-        <w:rPr>
-          <w:rFonts w:ascii="Lucida Console" w:eastAsia="Times New Roman" w:hAnsi="Lucida Console" w:cs="Courier New"/>
-          <w:color w:val="000000"/>
-          <w:sz w:val="20"/>
-          <w:szCs w:val="20"/>
-          <w:lang w:eastAsia="en-PH"/>
-        </w:rPr>
-        <w:t xml:space="preserve">NCR    </w:t>
-      </w:r>
-      <w:r>
-        <w:rPr>
-          <w:rFonts w:ascii="Lucida Console" w:eastAsia="Times New Roman" w:hAnsi="Lucida Console" w:cs="Courier New"/>
-          <w:color w:val="000000"/>
-          <w:sz w:val="20"/>
-          <w:szCs w:val="20"/>
-          <w:lang w:eastAsia="en-PH"/>
-        </w:rPr>
-        <w:t xml:space="preserve">      </w:t>
-      </w:r>
-      <w:r>
-        <w:rPr>
-          <w:rFonts w:ascii="Lucida Console" w:eastAsia="Times New Roman" w:hAnsi="Lucida Console" w:cs="Courier New"/>
-          <w:color w:val="000000"/>
-          <w:sz w:val="20"/>
-          <w:szCs w:val="20"/>
-          <w:lang w:eastAsia="en-PH"/>
-        </w:rPr>
-        <w:t xml:space="preserve">Region I   </w:t>
-      </w:r>
-      <w:r>
-        <w:rPr>
-          <w:rFonts w:ascii="Lucida Console" w:eastAsia="Times New Roman" w:hAnsi="Lucida Console" w:cs="Courier New"/>
-          <w:color w:val="000000"/>
-          <w:sz w:val="20"/>
-          <w:szCs w:val="20"/>
-          <w:lang w:eastAsia="en-PH"/>
-        </w:rPr>
-        <w:t xml:space="preserve"> </w:t>
-      </w:r>
-      <w:r>
-        <w:rPr>
-          <w:rFonts w:ascii="Lucida Console" w:eastAsia="Times New Roman" w:hAnsi="Lucida Console" w:cs="Courier New"/>
-          <w:color w:val="000000"/>
-          <w:sz w:val="20"/>
-          <w:szCs w:val="20"/>
-          <w:lang w:eastAsia="en-PH"/>
-        </w:rPr>
-        <w:t xml:space="preserve"> </w:t>
-      </w:r>
-      <w:r>
-        <w:rPr>
-          <w:rFonts w:ascii="Lucida Console" w:eastAsia="Times New Roman" w:hAnsi="Lucida Console" w:cs="Courier New"/>
-          <w:color w:val="000000"/>
-          <w:sz w:val="20"/>
-          <w:szCs w:val="20"/>
-          <w:lang w:eastAsia="en-PH"/>
-        </w:rPr>
-        <w:t xml:space="preserve">Region II  </w:t>
-      </w:r>
-      <w:r>
-        <w:rPr>
-          <w:rFonts w:ascii="Lucida Console" w:eastAsia="Times New Roman" w:hAnsi="Lucida Console" w:cs="Courier New"/>
-          <w:color w:val="000000"/>
-          <w:sz w:val="20"/>
-          <w:szCs w:val="20"/>
-          <w:lang w:eastAsia="en-PH"/>
-        </w:rPr>
-        <w:t xml:space="preserve"> </w:t>
-      </w:r>
-      <w:r>
-        <w:rPr>
-          <w:rFonts w:ascii="Lucida Console" w:eastAsia="Times New Roman" w:hAnsi="Lucida Console" w:cs="Courier New"/>
-          <w:color w:val="000000"/>
-          <w:sz w:val="20"/>
-          <w:szCs w:val="20"/>
-          <w:lang w:eastAsia="en-PH"/>
-        </w:rPr>
-        <w:t xml:space="preserve">Region III </w:t>
-      </w:r>
+      </w:pPr>
     </w:p>
     <w:p>
       <w:pPr>
@@ -4209,37 +3646,27 @@
           <w:szCs w:val="20"/>
           <w:lang w:eastAsia="en-PH"/>
         </w:rPr>
-        <w:t xml:space="preserve">  37813.87</w:t>
-      </w:r>
-      <w:r>
-        <w:rPr>
-          <w:rFonts w:ascii="Lucida Console" w:eastAsia="Times New Roman" w:hAnsi="Lucida Console" w:cs="Courier New"/>
-          <w:color w:val="000000"/>
-          <w:sz w:val="20"/>
-          <w:szCs w:val="20"/>
-          <w:lang w:eastAsia="en-PH"/>
-        </w:rPr>
-        <w:t xml:space="preserve">    </w:t>
-      </w:r>
-      <w:r>
-        <w:rPr>
-          <w:rFonts w:ascii="Lucida Console" w:eastAsia="Times New Roman" w:hAnsi="Lucida Console" w:cs="Courier New"/>
-          <w:color w:val="000000"/>
-          <w:sz w:val="20"/>
-          <w:szCs w:val="20"/>
-          <w:lang w:eastAsia="en-PH"/>
-        </w:rPr>
-        <w:t xml:space="preserve">  172220.06</w:t>
-      </w:r>
-      <w:r>
-        <w:rPr>
-          <w:rFonts w:ascii="Lucida Console" w:eastAsia="Times New Roman" w:hAnsi="Lucida Console" w:cs="Courier New"/>
-          <w:color w:val="000000"/>
-          <w:sz w:val="20"/>
-          <w:szCs w:val="20"/>
-          <w:lang w:eastAsia="en-PH"/>
-        </w:rPr>
-        <w:t xml:space="preserve">   </w:t>
+        <w:t xml:space="preserve">ARMM         </w:t>
+      </w:r>
+      <w:r>
+        <w:rPr>
+          <w:rFonts w:ascii="Lucida Console" w:eastAsia="Times New Roman" w:hAnsi="Lucida Console" w:cs="Courier New"/>
+          <w:color w:val="000000"/>
+          <w:sz w:val="20"/>
+          <w:szCs w:val="20"/>
+          <w:lang w:eastAsia="en-PH"/>
+        </w:rPr>
+        <w:t xml:space="preserve"> </w:t>
+      </w:r>
+      <w:r>
+        <w:rPr>
+          <w:rFonts w:ascii="Lucida Console" w:eastAsia="Times New Roman" w:hAnsi="Lucida Console" w:cs="Courier New"/>
+          <w:color w:val="000000"/>
+          <w:sz w:val="20"/>
+          <w:szCs w:val="20"/>
+          <w:lang w:eastAsia="en-PH"/>
+        </w:rPr>
+        <w:t xml:space="preserve">CAR         </w:t>
       </w:r>
       <w:r>
         <w:rPr>
@@ -4259,37 +3686,47 @@
           <w:szCs w:val="20"/>
           <w:lang w:eastAsia="en-PH"/>
         </w:rPr>
-        <w:t>128772.53</w:t>
-      </w:r>
-      <w:r>
-        <w:rPr>
-          <w:rFonts w:ascii="Lucida Console" w:eastAsia="Times New Roman" w:hAnsi="Lucida Console" w:cs="Courier New"/>
-          <w:color w:val="000000"/>
-          <w:sz w:val="20"/>
-          <w:szCs w:val="20"/>
-          <w:lang w:eastAsia="en-PH"/>
-        </w:rPr>
-        <w:t xml:space="preserve">    </w:t>
-      </w:r>
-      <w:r>
-        <w:rPr>
-          <w:rFonts w:ascii="Lucida Console" w:eastAsia="Times New Roman" w:hAnsi="Lucida Console" w:cs="Courier New"/>
-          <w:color w:val="000000"/>
-          <w:sz w:val="20"/>
-          <w:szCs w:val="20"/>
-          <w:lang w:eastAsia="en-PH"/>
-        </w:rPr>
-        <w:t>50261.28</w:t>
-      </w:r>
-      <w:r>
-        <w:rPr>
-          <w:rFonts w:ascii="Lucida Console" w:eastAsia="Times New Roman" w:hAnsi="Lucida Console" w:cs="Courier New"/>
-          <w:color w:val="000000"/>
-          <w:sz w:val="20"/>
-          <w:szCs w:val="20"/>
-          <w:lang w:eastAsia="en-PH"/>
-        </w:rPr>
-        <w:t xml:space="preserve">   </w:t>
+        <w:t xml:space="preserve">NCR    </w:t>
+      </w:r>
+      <w:r>
+        <w:rPr>
+          <w:rFonts w:ascii="Lucida Console" w:eastAsia="Times New Roman" w:hAnsi="Lucida Console" w:cs="Courier New"/>
+          <w:color w:val="000000"/>
+          <w:sz w:val="20"/>
+          <w:szCs w:val="20"/>
+          <w:lang w:eastAsia="en-PH"/>
+        </w:rPr>
+        <w:t xml:space="preserve">      </w:t>
+      </w:r>
+      <w:r>
+        <w:rPr>
+          <w:rFonts w:ascii="Lucida Console" w:eastAsia="Times New Roman" w:hAnsi="Lucida Console" w:cs="Courier New"/>
+          <w:color w:val="000000"/>
+          <w:sz w:val="20"/>
+          <w:szCs w:val="20"/>
+          <w:lang w:eastAsia="en-PH"/>
+        </w:rPr>
+        <w:t xml:space="preserve">Region I   </w:t>
+      </w:r>
+      <w:r>
+        <w:rPr>
+          <w:rFonts w:ascii="Lucida Console" w:eastAsia="Times New Roman" w:hAnsi="Lucida Console" w:cs="Courier New"/>
+          <w:color w:val="000000"/>
+          <w:sz w:val="20"/>
+          <w:szCs w:val="20"/>
+          <w:lang w:eastAsia="en-PH"/>
+        </w:rPr>
+        <w:t xml:space="preserve">  </w:t>
+      </w:r>
+      <w:r>
+        <w:rPr>
+          <w:rFonts w:ascii="Lucida Console" w:eastAsia="Times New Roman" w:hAnsi="Lucida Console" w:cs="Courier New"/>
+          <w:color w:val="000000"/>
+          <w:sz w:val="20"/>
+          <w:szCs w:val="20"/>
+          <w:lang w:eastAsia="en-PH"/>
+        </w:rPr>
+        <w:t xml:space="preserve">Region II  </w:t>
       </w:r>
       <w:r>
         <w:rPr>
@@ -4309,57 +3746,7 @@
           <w:szCs w:val="20"/>
           <w:lang w:eastAsia="en-PH"/>
         </w:rPr>
-        <w:t xml:space="preserve"> </w:t>
-      </w:r>
-      <w:r>
-        <w:rPr>
-          <w:rFonts w:ascii="Lucida Console" w:eastAsia="Times New Roman" w:hAnsi="Lucida Console" w:cs="Courier New"/>
-          <w:color w:val="000000"/>
-          <w:sz w:val="20"/>
-          <w:szCs w:val="20"/>
-          <w:lang w:eastAsia="en-PH"/>
-        </w:rPr>
-        <w:t>34514.10</w:t>
-      </w:r>
-      <w:r>
-        <w:rPr>
-          <w:rFonts w:ascii="Lucida Console" w:eastAsia="Times New Roman" w:hAnsi="Lucida Console" w:cs="Courier New"/>
-          <w:color w:val="000000"/>
-          <w:sz w:val="20"/>
-          <w:szCs w:val="20"/>
-          <w:lang w:eastAsia="en-PH"/>
-        </w:rPr>
-        <w:t xml:space="preserve">   </w:t>
-      </w:r>
-      <w:r>
-        <w:rPr>
-          <w:rFonts w:ascii="Lucida Console" w:eastAsia="Times New Roman" w:hAnsi="Lucida Console" w:cs="Courier New"/>
-          <w:color w:val="000000"/>
-          <w:sz w:val="20"/>
-          <w:szCs w:val="20"/>
-          <w:lang w:eastAsia="en-PH"/>
-        </w:rPr>
-        <w:t xml:space="preserve"> </w:t>
-      </w:r>
-      <w:r>
-        <w:rPr>
-          <w:rFonts w:ascii="Lucida Console" w:eastAsia="Times New Roman" w:hAnsi="Lucida Console" w:cs="Courier New"/>
-          <w:color w:val="000000"/>
-          <w:sz w:val="20"/>
-          <w:szCs w:val="20"/>
-          <w:lang w:eastAsia="en-PH"/>
-        </w:rPr>
-        <w:t>112181.77</w:t>
-      </w:r>
-      <w:r>
-        <w:rPr>
-          <w:rFonts w:ascii="Lucida Console" w:eastAsia="Times New Roman" w:hAnsi="Lucida Console" w:cs="Courier New"/>
-          <w:color w:val="000000"/>
-          <w:sz w:val="20"/>
-          <w:szCs w:val="20"/>
-          <w:lang w:eastAsia="en-PH"/>
-        </w:rPr>
-        <w:t xml:space="preserve"> </w:t>
+        <w:t xml:space="preserve">Region III </w:t>
       </w:r>
     </w:p>
     <w:p>
@@ -4401,17 +3788,107 @@
           <w:szCs w:val="20"/>
           <w:lang w:eastAsia="en-PH"/>
         </w:rPr>
-        <w:t xml:space="preserve">Region IV-A   Region IV-B   Region IX    </w:t>
-      </w:r>
-      <w:r>
-        <w:rPr>
-          <w:rFonts w:ascii="Lucida Console" w:eastAsia="Times New Roman" w:hAnsi="Lucida Console" w:cs="Courier New"/>
-          <w:color w:val="000000"/>
-          <w:sz w:val="20"/>
-          <w:szCs w:val="20"/>
-          <w:lang w:eastAsia="en-PH"/>
-        </w:rPr>
-        <w:t xml:space="preserve">Region V   </w:t>
+        <w:t xml:space="preserve">  37813.87</w:t>
+      </w:r>
+      <w:r>
+        <w:rPr>
+          <w:rFonts w:ascii="Lucida Console" w:eastAsia="Times New Roman" w:hAnsi="Lucida Console" w:cs="Courier New"/>
+          <w:color w:val="000000"/>
+          <w:sz w:val="20"/>
+          <w:szCs w:val="20"/>
+          <w:lang w:eastAsia="en-PH"/>
+        </w:rPr>
+        <w:t xml:space="preserve">    </w:t>
+      </w:r>
+      <w:r>
+        <w:rPr>
+          <w:rFonts w:ascii="Lucida Console" w:eastAsia="Times New Roman" w:hAnsi="Lucida Console" w:cs="Courier New"/>
+          <w:color w:val="000000"/>
+          <w:sz w:val="20"/>
+          <w:szCs w:val="20"/>
+          <w:lang w:eastAsia="en-PH"/>
+        </w:rPr>
+        <w:t xml:space="preserve">  172220.06</w:t>
+      </w:r>
+      <w:r>
+        <w:rPr>
+          <w:rFonts w:ascii="Lucida Console" w:eastAsia="Times New Roman" w:hAnsi="Lucida Console" w:cs="Courier New"/>
+          <w:color w:val="000000"/>
+          <w:sz w:val="20"/>
+          <w:szCs w:val="20"/>
+          <w:lang w:eastAsia="en-PH"/>
+        </w:rPr>
+        <w:t xml:space="preserve">   </w:t>
+      </w:r>
+      <w:r>
+        <w:rPr>
+          <w:rFonts w:ascii="Lucida Console" w:eastAsia="Times New Roman" w:hAnsi="Lucida Console" w:cs="Courier New"/>
+          <w:color w:val="000000"/>
+          <w:sz w:val="20"/>
+          <w:szCs w:val="20"/>
+          <w:lang w:eastAsia="en-PH"/>
+        </w:rPr>
+        <w:t xml:space="preserve">  128772.53</w:t>
+      </w:r>
+      <w:r>
+        <w:rPr>
+          <w:rFonts w:ascii="Lucida Console" w:eastAsia="Times New Roman" w:hAnsi="Lucida Console" w:cs="Courier New"/>
+          <w:color w:val="000000"/>
+          <w:sz w:val="20"/>
+          <w:szCs w:val="20"/>
+          <w:lang w:eastAsia="en-PH"/>
+        </w:rPr>
+        <w:t xml:space="preserve">    </w:t>
+      </w:r>
+      <w:r>
+        <w:rPr>
+          <w:rFonts w:ascii="Lucida Console" w:eastAsia="Times New Roman" w:hAnsi="Lucida Console" w:cs="Courier New"/>
+          <w:color w:val="000000"/>
+          <w:sz w:val="20"/>
+          <w:szCs w:val="20"/>
+          <w:lang w:eastAsia="en-PH"/>
+        </w:rPr>
+        <w:t>50261.28</w:t>
+      </w:r>
+      <w:r>
+        <w:rPr>
+          <w:rFonts w:ascii="Lucida Console" w:eastAsia="Times New Roman" w:hAnsi="Lucida Console" w:cs="Courier New"/>
+          <w:color w:val="000000"/>
+          <w:sz w:val="20"/>
+          <w:szCs w:val="20"/>
+          <w:lang w:eastAsia="en-PH"/>
+        </w:rPr>
+        <w:t xml:space="preserve">   </w:t>
+      </w:r>
+      <w:r>
+        <w:rPr>
+          <w:rFonts w:ascii="Lucida Console" w:eastAsia="Times New Roman" w:hAnsi="Lucida Console" w:cs="Courier New"/>
+          <w:color w:val="000000"/>
+          <w:sz w:val="20"/>
+          <w:szCs w:val="20"/>
+          <w:lang w:eastAsia="en-PH"/>
+        </w:rPr>
+        <w:t xml:space="preserve">  34514.10</w:t>
+      </w:r>
+      <w:r>
+        <w:rPr>
+          <w:rFonts w:ascii="Lucida Console" w:eastAsia="Times New Roman" w:hAnsi="Lucida Console" w:cs="Courier New"/>
+          <w:color w:val="000000"/>
+          <w:sz w:val="20"/>
+          <w:szCs w:val="20"/>
+          <w:lang w:eastAsia="en-PH"/>
+        </w:rPr>
+        <w:t xml:space="preserve">   </w:t>
+      </w:r>
+      <w:r>
+        <w:rPr>
+          <w:rFonts w:ascii="Lucida Console" w:eastAsia="Times New Roman" w:hAnsi="Lucida Console" w:cs="Courier New"/>
+          <w:color w:val="000000"/>
+          <w:sz w:val="20"/>
+          <w:szCs w:val="20"/>
+          <w:lang w:eastAsia="en-PH"/>
+        </w:rPr>
+        <w:t xml:space="preserve"> 112181.77</w:t>
       </w:r>
       <w:r>
         <w:rPr>
@@ -4422,46 +3899,6 @@
           <w:lang w:eastAsia="en-PH"/>
         </w:rPr>
         <w:t xml:space="preserve"> </w:t>
-      </w:r>
-      <w:r>
-        <w:rPr>
-          <w:rFonts w:ascii="Lucida Console" w:eastAsia="Times New Roman" w:hAnsi="Lucida Console" w:cs="Courier New"/>
-          <w:color w:val="000000"/>
-          <w:sz w:val="20"/>
-          <w:szCs w:val="20"/>
-          <w:lang w:eastAsia="en-PH"/>
-        </w:rPr>
-        <w:t xml:space="preserve"> </w:t>
-      </w:r>
-      <w:r>
-        <w:rPr>
-          <w:rFonts w:ascii="Lucida Console" w:eastAsia="Times New Roman" w:hAnsi="Lucida Console" w:cs="Courier New"/>
-          <w:color w:val="000000"/>
-          <w:sz w:val="20"/>
-          <w:szCs w:val="20"/>
-          <w:lang w:eastAsia="en-PH"/>
-        </w:rPr>
-        <w:t xml:space="preserve">Region VI  </w:t>
-      </w:r>
-      <w:r>
-        <w:rPr>
-          <w:rFonts w:ascii="Lucida Console" w:eastAsia="Times New Roman" w:hAnsi="Lucida Console" w:cs="Courier New"/>
-          <w:color w:val="000000"/>
-          <w:sz w:val="20"/>
-          <w:szCs w:val="20"/>
-          <w:lang w:eastAsia="en-PH"/>
-        </w:rPr>
-        <w:t xml:space="preserve"> </w:t>
-      </w:r>
-      <w:r>
-        <w:rPr>
-          <w:rFonts w:ascii="Lucida Console" w:eastAsia="Times New Roman" w:hAnsi="Lucida Console" w:cs="Courier New"/>
-          <w:color w:val="000000"/>
-          <w:sz w:val="20"/>
-          <w:szCs w:val="20"/>
-          <w:lang w:eastAsia="en-PH"/>
-        </w:rPr>
-        <w:t xml:space="preserve">Region VII </w:t>
       </w:r>
     </w:p>
     <w:p>
@@ -4503,87 +3940,37 @@
           <w:szCs w:val="20"/>
           <w:lang w:eastAsia="en-PH"/>
         </w:rPr>
-        <w:t xml:space="preserve">  144147.74     29633.60</w:t>
-      </w:r>
-      <w:r>
-        <w:rPr>
-          <w:rFonts w:ascii="Lucida Console" w:eastAsia="Times New Roman" w:hAnsi="Lucida Console" w:cs="Courier New"/>
-          <w:color w:val="000000"/>
-          <w:sz w:val="20"/>
-          <w:szCs w:val="20"/>
-          <w:lang w:eastAsia="en-PH"/>
-        </w:rPr>
-        <w:t xml:space="preserve">    </w:t>
-      </w:r>
-      <w:r>
-        <w:rPr>
-          <w:rFonts w:ascii="Lucida Console" w:eastAsia="Times New Roman" w:hAnsi="Lucida Console" w:cs="Courier New"/>
-          <w:color w:val="000000"/>
-          <w:sz w:val="20"/>
-          <w:szCs w:val="20"/>
-          <w:lang w:eastAsia="en-PH"/>
-        </w:rPr>
-        <w:t xml:space="preserve">  36297.83</w:t>
-      </w:r>
-      <w:r>
-        <w:rPr>
-          <w:rFonts w:ascii="Lucida Console" w:eastAsia="Times New Roman" w:hAnsi="Lucida Console" w:cs="Courier New"/>
-          <w:color w:val="000000"/>
-          <w:sz w:val="20"/>
-          <w:szCs w:val="20"/>
-          <w:lang w:eastAsia="en-PH"/>
-        </w:rPr>
-        <w:t xml:space="preserve">    </w:t>
-      </w:r>
-      <w:r>
-        <w:rPr>
-          <w:rFonts w:ascii="Lucida Console" w:eastAsia="Times New Roman" w:hAnsi="Lucida Console" w:cs="Courier New"/>
-          <w:color w:val="000000"/>
-          <w:sz w:val="20"/>
-          <w:szCs w:val="20"/>
-          <w:lang w:eastAsia="en-PH"/>
-        </w:rPr>
-        <w:t xml:space="preserve"> 57969.89</w:t>
-      </w:r>
-      <w:r>
-        <w:rPr>
-          <w:rFonts w:ascii="Lucida Console" w:eastAsia="Times New Roman" w:hAnsi="Lucida Console" w:cs="Courier New"/>
-          <w:color w:val="000000"/>
-          <w:sz w:val="20"/>
-          <w:szCs w:val="20"/>
-          <w:lang w:eastAsia="en-PH"/>
-        </w:rPr>
-        <w:t xml:space="preserve">    </w:t>
-      </w:r>
-      <w:r>
-        <w:rPr>
-          <w:rFonts w:ascii="Lucida Console" w:eastAsia="Times New Roman" w:hAnsi="Lucida Console" w:cs="Courier New"/>
-          <w:color w:val="000000"/>
-          <w:sz w:val="20"/>
-          <w:szCs w:val="20"/>
-          <w:lang w:eastAsia="en-PH"/>
-        </w:rPr>
-        <w:t>44772</w:t>
-      </w:r>
-      <w:r>
-        <w:rPr>
-          <w:rFonts w:ascii="Lucida Console" w:eastAsia="Times New Roman" w:hAnsi="Lucida Console" w:cs="Courier New"/>
-          <w:color w:val="000000"/>
-          <w:sz w:val="20"/>
-          <w:szCs w:val="20"/>
-          <w:lang w:eastAsia="en-PH"/>
-        </w:rPr>
-        <w:t>.47</w:t>
-      </w:r>
-      <w:r>
-        <w:rPr>
-          <w:rFonts w:ascii="Lucida Console" w:eastAsia="Times New Roman" w:hAnsi="Lucida Console" w:cs="Courier New"/>
-          <w:color w:val="000000"/>
-          <w:sz w:val="20"/>
-          <w:szCs w:val="20"/>
-          <w:lang w:eastAsia="en-PH"/>
-        </w:rPr>
-        <w:t xml:space="preserve">    </w:t>
+        <w:t xml:space="preserve">Region IV-A   Region IV-B   Region IX    </w:t>
+      </w:r>
+      <w:r>
+        <w:rPr>
+          <w:rFonts w:ascii="Lucida Console" w:eastAsia="Times New Roman" w:hAnsi="Lucida Console" w:cs="Courier New"/>
+          <w:color w:val="000000"/>
+          <w:sz w:val="20"/>
+          <w:szCs w:val="20"/>
+          <w:lang w:eastAsia="en-PH"/>
+        </w:rPr>
+        <w:t xml:space="preserve">Region V   </w:t>
+      </w:r>
+      <w:r>
+        <w:rPr>
+          <w:rFonts w:ascii="Lucida Console" w:eastAsia="Times New Roman" w:hAnsi="Lucida Console" w:cs="Courier New"/>
+          <w:color w:val="000000"/>
+          <w:sz w:val="20"/>
+          <w:szCs w:val="20"/>
+          <w:lang w:eastAsia="en-PH"/>
+        </w:rPr>
+        <w:t xml:space="preserve">  </w:t>
+      </w:r>
+      <w:r>
+        <w:rPr>
+          <w:rFonts w:ascii="Lucida Console" w:eastAsia="Times New Roman" w:hAnsi="Lucida Console" w:cs="Courier New"/>
+          <w:color w:val="000000"/>
+          <w:sz w:val="20"/>
+          <w:szCs w:val="20"/>
+          <w:lang w:eastAsia="en-PH"/>
+        </w:rPr>
+        <w:t xml:space="preserve">Region VI  </w:t>
       </w:r>
       <w:r>
         <w:rPr>
@@ -4603,27 +3990,7 @@
           <w:szCs w:val="20"/>
           <w:lang w:eastAsia="en-PH"/>
         </w:rPr>
-        <w:t>60419</w:t>
-      </w:r>
-      <w:r>
-        <w:rPr>
-          <w:rFonts w:ascii="Lucida Console" w:eastAsia="Times New Roman" w:hAnsi="Lucida Console" w:cs="Courier New"/>
-          <w:color w:val="000000"/>
-          <w:sz w:val="20"/>
-          <w:szCs w:val="20"/>
-          <w:lang w:eastAsia="en-PH"/>
-        </w:rPr>
-        <w:t>.03</w:t>
-      </w:r>
-      <w:r>
-        <w:rPr>
-          <w:rFonts w:ascii="Lucida Console" w:eastAsia="Times New Roman" w:hAnsi="Lucida Console" w:cs="Courier New"/>
-          <w:color w:val="000000"/>
-          <w:sz w:val="20"/>
-          <w:szCs w:val="20"/>
-          <w:lang w:eastAsia="en-PH"/>
-        </w:rPr>
-        <w:t xml:space="preserve"> </w:t>
+        <w:t xml:space="preserve">Region VII </w:t>
       </w:r>
     </w:p>
     <w:p>
@@ -4665,10 +4032,88 @@
           <w:szCs w:val="20"/>
           <w:lang w:eastAsia="en-PH"/>
         </w:rPr>
-        <w:t xml:space="preserve">Region VIII   Region X     </w:t>
-      </w:r>
-      <w:bookmarkStart w:id="3" w:name="_GoBack"/>
-      <w:bookmarkEnd w:id="3"/>
+        <w:t xml:space="preserve">  144147.74     29633.60</w:t>
+      </w:r>
+      <w:r>
+        <w:rPr>
+          <w:rFonts w:ascii="Lucida Console" w:eastAsia="Times New Roman" w:hAnsi="Lucida Console" w:cs="Courier New"/>
+          <w:color w:val="000000"/>
+          <w:sz w:val="20"/>
+          <w:szCs w:val="20"/>
+          <w:lang w:eastAsia="en-PH"/>
+        </w:rPr>
+        <w:t xml:space="preserve">    </w:t>
+      </w:r>
+      <w:r>
+        <w:rPr>
+          <w:rFonts w:ascii="Lucida Console" w:eastAsia="Times New Roman" w:hAnsi="Lucida Console" w:cs="Courier New"/>
+          <w:color w:val="000000"/>
+          <w:sz w:val="20"/>
+          <w:szCs w:val="20"/>
+          <w:lang w:eastAsia="en-PH"/>
+        </w:rPr>
+        <w:t xml:space="preserve">  36297.83</w:t>
+      </w:r>
+      <w:r>
+        <w:rPr>
+          <w:rFonts w:ascii="Lucida Console" w:eastAsia="Times New Roman" w:hAnsi="Lucida Console" w:cs="Courier New"/>
+          <w:color w:val="000000"/>
+          <w:sz w:val="20"/>
+          <w:szCs w:val="20"/>
+          <w:lang w:eastAsia="en-PH"/>
+        </w:rPr>
+        <w:t xml:space="preserve">    </w:t>
+      </w:r>
+      <w:r>
+        <w:rPr>
+          <w:rFonts w:ascii="Lucida Console" w:eastAsia="Times New Roman" w:hAnsi="Lucida Console" w:cs="Courier New"/>
+          <w:color w:val="000000"/>
+          <w:sz w:val="20"/>
+          <w:szCs w:val="20"/>
+          <w:lang w:eastAsia="en-PH"/>
+        </w:rPr>
+        <w:t xml:space="preserve"> 57969.89</w:t>
+      </w:r>
+      <w:r>
+        <w:rPr>
+          <w:rFonts w:ascii="Lucida Console" w:eastAsia="Times New Roman" w:hAnsi="Lucida Console" w:cs="Courier New"/>
+          <w:color w:val="000000"/>
+          <w:sz w:val="20"/>
+          <w:szCs w:val="20"/>
+          <w:lang w:eastAsia="en-PH"/>
+        </w:rPr>
+        <w:t xml:space="preserve">    </w:t>
+      </w:r>
+      <w:r>
+        <w:rPr>
+          <w:rFonts w:ascii="Lucida Console" w:eastAsia="Times New Roman" w:hAnsi="Lucida Console" w:cs="Courier New"/>
+          <w:color w:val="000000"/>
+          <w:sz w:val="20"/>
+          <w:szCs w:val="20"/>
+          <w:lang w:eastAsia="en-PH"/>
+        </w:rPr>
+        <w:t>44772.47</w:t>
+      </w:r>
+      <w:r>
+        <w:rPr>
+          <w:rFonts w:ascii="Lucida Console" w:eastAsia="Times New Roman" w:hAnsi="Lucida Console" w:cs="Courier New"/>
+          <w:color w:val="000000"/>
+          <w:sz w:val="20"/>
+          <w:szCs w:val="20"/>
+          <w:lang w:eastAsia="en-PH"/>
+        </w:rPr>
+        <w:t xml:space="preserve">    </w:t>
+      </w:r>
+      <w:r>
+        <w:rPr>
+          <w:rFonts w:ascii="Lucida Console" w:eastAsia="Times New Roman" w:hAnsi="Lucida Console" w:cs="Courier New"/>
+          <w:color w:val="000000"/>
+          <w:sz w:val="20"/>
+          <w:szCs w:val="20"/>
+          <w:lang w:eastAsia="en-PH"/>
+        </w:rPr>
+        <w:t xml:space="preserve"> 60419.03</w:t>
+      </w:r>
       <w:r>
         <w:rPr>
           <w:rFonts w:ascii="Lucida Console" w:eastAsia="Times New Roman" w:hAnsi="Lucida Console" w:cs="Courier New"/>
@@ -4678,66 +4123,6 @@
           <w:lang w:eastAsia="en-PH"/>
         </w:rPr>
         <w:t xml:space="preserve"> </w:t>
-      </w:r>
-      <w:r>
-        <w:rPr>
-          <w:rFonts w:ascii="Lucida Console" w:eastAsia="Times New Roman" w:hAnsi="Lucida Console" w:cs="Courier New"/>
-          <w:color w:val="000000"/>
-          <w:sz w:val="20"/>
-          <w:szCs w:val="20"/>
-          <w:lang w:eastAsia="en-PH"/>
-        </w:rPr>
-        <w:t xml:space="preserve">Region XI  </w:t>
-      </w:r>
-      <w:r>
-        <w:rPr>
-          <w:rFonts w:ascii="Lucida Console" w:eastAsia="Times New Roman" w:hAnsi="Lucida Console" w:cs="Courier New"/>
-          <w:color w:val="000000"/>
-          <w:sz w:val="20"/>
-          <w:szCs w:val="20"/>
-          <w:lang w:eastAsia="en-PH"/>
-        </w:rPr>
-        <w:t xml:space="preserve">  </w:t>
-      </w:r>
-      <w:r>
-        <w:rPr>
-          <w:rFonts w:ascii="Lucida Console" w:eastAsia="Times New Roman" w:hAnsi="Lucida Console" w:cs="Courier New"/>
-          <w:color w:val="000000"/>
-          <w:sz w:val="20"/>
-          <w:szCs w:val="20"/>
-          <w:lang w:eastAsia="en-PH"/>
-        </w:rPr>
-        <w:t xml:space="preserve">Region XII </w:t>
-      </w:r>
-      <w:r>
-        <w:rPr>
-          <w:rFonts w:ascii="Lucida Console" w:eastAsia="Times New Roman" w:hAnsi="Lucida Console" w:cs="Courier New"/>
-          <w:color w:val="000000"/>
-          <w:sz w:val="20"/>
-          <w:szCs w:val="20"/>
-          <w:lang w:eastAsia="en-PH"/>
-        </w:rPr>
-        <w:t xml:space="preserve"> </w:t>
-      </w:r>
-      <w:r>
-        <w:rPr>
-          <w:rFonts w:ascii="Lucida Console" w:eastAsia="Times New Roman" w:hAnsi="Lucida Console" w:cs="Courier New"/>
-          <w:color w:val="000000"/>
-          <w:sz w:val="20"/>
-          <w:szCs w:val="20"/>
-          <w:lang w:eastAsia="en-PH"/>
-        </w:rPr>
-        <w:t xml:space="preserve"> </w:t>
-      </w:r>
-      <w:r>
-        <w:rPr>
-          <w:rFonts w:ascii="Lucida Console" w:eastAsia="Times New Roman" w:hAnsi="Lucida Console" w:cs="Courier New"/>
-          <w:color w:val="000000"/>
-          <w:sz w:val="20"/>
-          <w:szCs w:val="20"/>
-          <w:lang w:eastAsia="en-PH"/>
-        </w:rPr>
-        <w:t xml:space="preserve">Region XIII </w:t>
       </w:r>
     </w:p>
     <w:p>
@@ -4779,17 +4164,17 @@
           <w:szCs w:val="20"/>
           <w:lang w:eastAsia="en-PH"/>
         </w:rPr>
-        <w:t xml:space="preserve">  44401.50</w:t>
-      </w:r>
-      <w:r>
-        <w:rPr>
-          <w:rFonts w:ascii="Lucida Console" w:eastAsia="Times New Roman" w:hAnsi="Lucida Console" w:cs="Courier New"/>
-          <w:color w:val="000000"/>
-          <w:sz w:val="20"/>
-          <w:szCs w:val="20"/>
-          <w:lang w:eastAsia="en-PH"/>
-        </w:rPr>
-        <w:t xml:space="preserve">    </w:t>
+        <w:t xml:space="preserve">Region VIII   Region X      </w:t>
+      </w:r>
+      <w:r>
+        <w:rPr>
+          <w:rFonts w:ascii="Lucida Console" w:eastAsia="Times New Roman" w:hAnsi="Lucida Console" w:cs="Courier New"/>
+          <w:color w:val="000000"/>
+          <w:sz w:val="20"/>
+          <w:szCs w:val="20"/>
+          <w:lang w:eastAsia="en-PH"/>
+        </w:rPr>
+        <w:t xml:space="preserve">Region XI  </w:t>
       </w:r>
       <w:r>
         <w:rPr>
@@ -4809,27 +4194,7 @@
           <w:szCs w:val="20"/>
           <w:lang w:eastAsia="en-PH"/>
         </w:rPr>
-        <w:t>46893</w:t>
-      </w:r>
-      <w:r>
-        <w:rPr>
-          <w:rFonts w:ascii="Lucida Console" w:eastAsia="Times New Roman" w:hAnsi="Lucida Console" w:cs="Courier New"/>
-          <w:color w:val="000000"/>
-          <w:sz w:val="20"/>
-          <w:szCs w:val="20"/>
-          <w:lang w:eastAsia="en-PH"/>
-        </w:rPr>
-        <w:t>.02</w:t>
-      </w:r>
-      <w:r>
-        <w:rPr>
-          <w:rFonts w:ascii="Lucida Console" w:eastAsia="Times New Roman" w:hAnsi="Lucida Console" w:cs="Courier New"/>
-          <w:color w:val="000000"/>
-          <w:sz w:val="20"/>
-          <w:szCs w:val="20"/>
-          <w:lang w:eastAsia="en-PH"/>
-        </w:rPr>
-        <w:t xml:space="preserve">    </w:t>
+        <w:t xml:space="preserve">Region XII </w:t>
       </w:r>
       <w:r>
         <w:rPr>
@@ -4849,77 +4214,7 @@
           <w:szCs w:val="20"/>
           <w:lang w:eastAsia="en-PH"/>
         </w:rPr>
-        <w:t>48933</w:t>
-      </w:r>
-      <w:r>
-        <w:rPr>
-          <w:rFonts w:ascii="Lucida Console" w:eastAsia="Times New Roman" w:hAnsi="Lucida Console" w:cs="Courier New"/>
-          <w:color w:val="000000"/>
-          <w:sz w:val="20"/>
-          <w:szCs w:val="20"/>
-          <w:lang w:eastAsia="en-PH"/>
-        </w:rPr>
-        <w:t>.18</w:t>
-      </w:r>
-      <w:r>
-        <w:rPr>
-          <w:rFonts w:ascii="Lucida Console" w:eastAsia="Times New Roman" w:hAnsi="Lucida Console" w:cs="Courier New"/>
-          <w:color w:val="000000"/>
-          <w:sz w:val="20"/>
-          <w:szCs w:val="20"/>
-          <w:lang w:eastAsia="en-PH"/>
-        </w:rPr>
-        <w:t xml:space="preserve">    </w:t>
-      </w:r>
-      <w:r>
-        <w:rPr>
-          <w:rFonts w:ascii="Lucida Console" w:eastAsia="Times New Roman" w:hAnsi="Lucida Console" w:cs="Courier New"/>
-          <w:color w:val="000000"/>
-          <w:sz w:val="20"/>
-          <w:szCs w:val="20"/>
-          <w:lang w:eastAsia="en-PH"/>
-        </w:rPr>
-        <w:t xml:space="preserve"> 45452.76</w:t>
-      </w:r>
-      <w:r>
-        <w:rPr>
-          <w:rFonts w:ascii="Lucida Console" w:eastAsia="Times New Roman" w:hAnsi="Lucida Console" w:cs="Courier New"/>
-          <w:color w:val="000000"/>
-          <w:sz w:val="20"/>
-          <w:szCs w:val="20"/>
-          <w:lang w:eastAsia="en-PH"/>
-        </w:rPr>
-        <w:t xml:space="preserve">    </w:t>
-      </w:r>
-      <w:r>
-        <w:rPr>
-          <w:rFonts w:ascii="Lucida Console" w:eastAsia="Times New Roman" w:hAnsi="Lucida Console" w:cs="Courier New"/>
-          <w:color w:val="000000"/>
-          <w:sz w:val="20"/>
-          <w:szCs w:val="20"/>
-          <w:lang w:eastAsia="en-PH"/>
-        </w:rPr>
-        <w:t>25967</w:t>
-      </w:r>
-      <w:r>
-        <w:rPr>
-          <w:rFonts w:ascii="Lucida Console" w:eastAsia="Times New Roman" w:hAnsi="Lucida Console" w:cs="Courier New"/>
-          <w:color w:val="000000"/>
-          <w:sz w:val="20"/>
-          <w:szCs w:val="20"/>
-          <w:lang w:eastAsia="en-PH"/>
-        </w:rPr>
-        <w:t>.09</w:t>
-      </w:r>
-      <w:r>
-        <w:rPr>
-          <w:rFonts w:ascii="Lucida Console" w:eastAsia="Times New Roman" w:hAnsi="Lucida Console" w:cs="Courier New"/>
-          <w:color w:val="000000"/>
-          <w:sz w:val="20"/>
-          <w:szCs w:val="20"/>
-          <w:lang w:eastAsia="en-PH"/>
-        </w:rPr>
-        <w:t xml:space="preserve"> </w:t>
+        <w:t xml:space="preserve">Region XIII </w:t>
       </w:r>
     </w:p>
     <w:p>
@@ -4953,6 +4248,106 @@
           <w:lang w:eastAsia="en-PH"/>
         </w:rPr>
       </w:pPr>
+      <w:r>
+        <w:rPr>
+          <w:rFonts w:ascii="Lucida Console" w:eastAsia="Times New Roman" w:hAnsi="Lucida Console" w:cs="Courier New"/>
+          <w:color w:val="000000"/>
+          <w:sz w:val="20"/>
+          <w:szCs w:val="20"/>
+          <w:lang w:eastAsia="en-PH"/>
+        </w:rPr>
+        <w:t xml:space="preserve">  44401.50</w:t>
+      </w:r>
+      <w:r>
+        <w:rPr>
+          <w:rFonts w:ascii="Lucida Console" w:eastAsia="Times New Roman" w:hAnsi="Lucida Console" w:cs="Courier New"/>
+          <w:color w:val="000000"/>
+          <w:sz w:val="20"/>
+          <w:szCs w:val="20"/>
+          <w:lang w:eastAsia="en-PH"/>
+        </w:rPr>
+        <w:t xml:space="preserve">    </w:t>
+      </w:r>
+      <w:r>
+        <w:rPr>
+          <w:rFonts w:ascii="Lucida Console" w:eastAsia="Times New Roman" w:hAnsi="Lucida Console" w:cs="Courier New"/>
+          <w:color w:val="000000"/>
+          <w:sz w:val="20"/>
+          <w:szCs w:val="20"/>
+          <w:lang w:eastAsia="en-PH"/>
+        </w:rPr>
+        <w:t xml:space="preserve">  46893.02</w:t>
+      </w:r>
+      <w:r>
+        <w:rPr>
+          <w:rFonts w:ascii="Lucida Console" w:eastAsia="Times New Roman" w:hAnsi="Lucida Console" w:cs="Courier New"/>
+          <w:color w:val="000000"/>
+          <w:sz w:val="20"/>
+          <w:szCs w:val="20"/>
+          <w:lang w:eastAsia="en-PH"/>
+        </w:rPr>
+        <w:t xml:space="preserve">    </w:t>
+      </w:r>
+      <w:r>
+        <w:rPr>
+          <w:rFonts w:ascii="Lucida Console" w:eastAsia="Times New Roman" w:hAnsi="Lucida Console" w:cs="Courier New"/>
+          <w:color w:val="000000"/>
+          <w:sz w:val="20"/>
+          <w:szCs w:val="20"/>
+          <w:lang w:eastAsia="en-PH"/>
+        </w:rPr>
+        <w:t xml:space="preserve">  48933.18</w:t>
+      </w:r>
+      <w:r>
+        <w:rPr>
+          <w:rFonts w:ascii="Lucida Console" w:eastAsia="Times New Roman" w:hAnsi="Lucida Console" w:cs="Courier New"/>
+          <w:color w:val="000000"/>
+          <w:sz w:val="20"/>
+          <w:szCs w:val="20"/>
+          <w:lang w:eastAsia="en-PH"/>
+        </w:rPr>
+        <w:t xml:space="preserve">    </w:t>
+      </w:r>
+      <w:r>
+        <w:rPr>
+          <w:rFonts w:ascii="Lucida Console" w:eastAsia="Times New Roman" w:hAnsi="Lucida Console" w:cs="Courier New"/>
+          <w:color w:val="000000"/>
+          <w:sz w:val="20"/>
+          <w:szCs w:val="20"/>
+          <w:lang w:eastAsia="en-PH"/>
+        </w:rPr>
+        <w:t xml:space="preserve"> 45452.76</w:t>
+      </w:r>
+      <w:r>
+        <w:rPr>
+          <w:rFonts w:ascii="Lucida Console" w:eastAsia="Times New Roman" w:hAnsi="Lucida Console" w:cs="Courier New"/>
+          <w:color w:val="000000"/>
+          <w:sz w:val="20"/>
+          <w:szCs w:val="20"/>
+          <w:lang w:eastAsia="en-PH"/>
+        </w:rPr>
+        <w:t xml:space="preserve">    </w:t>
+      </w:r>
+      <w:r>
+        <w:rPr>
+          <w:rFonts w:ascii="Lucida Console" w:eastAsia="Times New Roman" w:hAnsi="Lucida Console" w:cs="Courier New"/>
+          <w:color w:val="000000"/>
+          <w:sz w:val="20"/>
+          <w:szCs w:val="20"/>
+          <w:lang w:eastAsia="en-PH"/>
+        </w:rPr>
+        <w:t>25967.09</w:t>
+      </w:r>
+      <w:r>
+        <w:rPr>
+          <w:rFonts w:ascii="Lucida Console" w:eastAsia="Times New Roman" w:hAnsi="Lucida Console" w:cs="Courier New"/>
+          <w:color w:val="000000"/>
+          <w:sz w:val="20"/>
+          <w:szCs w:val="20"/>
+          <w:lang w:eastAsia="en-PH"/>
+        </w:rPr>
+        <w:t xml:space="preserve"> </w:t>
+      </w:r>
     </w:p>
     <w:p>
       <w:pPr>
@@ -4985,6 +4380,38 @@
           <w:lang w:eastAsia="en-PH"/>
         </w:rPr>
       </w:pPr>
+    </w:p>
+    <w:p>
+      <w:pPr>
+        <w:shd w:val="clear" w:color="auto" w:fill="FFFFFF"/>
+        <w:tabs>
+          <w:tab w:val="left" w:pos="916"/>
+          <w:tab w:val="left" w:pos="1832"/>
+          <w:tab w:val="left" w:pos="2748"/>
+          <w:tab w:val="left" w:pos="3664"/>
+          <w:tab w:val="left" w:pos="4580"/>
+          <w:tab w:val="left" w:pos="5496"/>
+          <w:tab w:val="left" w:pos="6412"/>
+          <w:tab w:val="left" w:pos="7328"/>
+          <w:tab w:val="left" w:pos="8244"/>
+          <w:tab w:val="left" w:pos="9160"/>
+          <w:tab w:val="left" w:pos="10076"/>
+          <w:tab w:val="left" w:pos="10992"/>
+          <w:tab w:val="left" w:pos="11908"/>
+          <w:tab w:val="left" w:pos="12824"/>
+          <w:tab w:val="left" w:pos="13740"/>
+          <w:tab w:val="left" w:pos="14656"/>
+        </w:tabs>
+        <w:wordWrap w:val="0"/>
+        <w:spacing w:after="0" w:line="225" w:lineRule="atLeast"/>
+        <w:rPr>
+          <w:rFonts w:ascii="Lucida Console" w:eastAsia="Times New Roman" w:hAnsi="Lucida Console" w:cs="Courier New"/>
+          <w:color w:val="000000"/>
+          <w:sz w:val="20"/>
+          <w:szCs w:val="20"/>
+          <w:lang w:eastAsia="en-PH"/>
+        </w:rPr>
+      </w:pPr>
       <w:r>
         <w:rPr>
           <w:rFonts w:ascii="Lucida Console" w:eastAsia="Times New Roman" w:hAnsi="Lucida Console" w:cs="Courier New"/>
@@ -5405,7 +4832,7 @@
           <w:lang w:eastAsia="en-PH"/>
         </w:rPr>
         <w:drawing>
-          <wp:anchor distT="0" distB="0" distL="114300" distR="114300" simplePos="0" relativeHeight="251684864" behindDoc="0" locked="0" layoutInCell="1" allowOverlap="1" wp14:anchorId="43A991AB" wp14:editId="5B46284F">
+          <wp:anchor distT="0" distB="0" distL="114300" distR="114300" simplePos="0" relativeHeight="251664384" behindDoc="0" locked="0" layoutInCell="1" allowOverlap="1" wp14:anchorId="60154EC3" wp14:editId="2C7B7A10">
             <wp:simplePos x="0" y="0"/>
             <wp:positionH relativeFrom="column">
               <wp:posOffset>-238125</wp:posOffset>
@@ -5547,7 +4974,7 @@
           <w:szCs w:val="28"/>
         </w:rPr>
       </w:pPr>
-      <w:bookmarkStart w:id="4" w:name="_Toc478138405"/>
+      <w:bookmarkStart w:id="3" w:name="_Toc478138405"/>
       <w:r>
         <w:rPr>
           <w:rFonts w:ascii="Arial" w:hAnsi="Arial" w:cs="Arial"/>
@@ -5557,7 +4984,7 @@
         </w:rPr>
         <w:t>Poverty Incidence among Population Per Region</w:t>
       </w:r>
-      <w:bookmarkEnd w:id="4"/>
+      <w:bookmarkEnd w:id="3"/>
     </w:p>
     <w:p/>
     <w:p>
@@ -5762,17 +5189,7 @@
           <w:szCs w:val="20"/>
           <w:lang w:eastAsia="en-PH"/>
         </w:rPr>
-        <w:t xml:space="preserve"> </w:t>
-      </w:r>
-      <w:r>
-        <w:rPr>
-          <w:rFonts w:ascii="Lucida Console" w:eastAsia="Times New Roman" w:hAnsi="Lucida Console" w:cs="Courier New"/>
-          <w:color w:val="000000"/>
-          <w:sz w:val="20"/>
-          <w:szCs w:val="20"/>
-          <w:lang w:eastAsia="en-PH"/>
-        </w:rPr>
-        <w:t xml:space="preserve"> </w:t>
+        <w:t xml:space="preserve">  </w:t>
       </w:r>
       <w:r>
         <w:rPr>
@@ -5792,17 +5209,7 @@
           <w:szCs w:val="20"/>
           <w:lang w:eastAsia="en-PH"/>
         </w:rPr>
-        <w:t xml:space="preserve"> </w:t>
-      </w:r>
-      <w:r>
-        <w:rPr>
-          <w:rFonts w:ascii="Lucida Console" w:eastAsia="Times New Roman" w:hAnsi="Lucida Console" w:cs="Courier New"/>
-          <w:color w:val="000000"/>
-          <w:sz w:val="20"/>
-          <w:szCs w:val="20"/>
-          <w:lang w:eastAsia="en-PH"/>
-        </w:rPr>
-        <w:t xml:space="preserve"> </w:t>
+        <w:t xml:space="preserve">  </w:t>
       </w:r>
       <w:r>
         <w:rPr>
@@ -5894,17 +5301,7 @@
           <w:szCs w:val="20"/>
           <w:lang w:eastAsia="en-PH"/>
         </w:rPr>
-        <w:t xml:space="preserve">   </w:t>
-      </w:r>
-      <w:r>
-        <w:rPr>
-          <w:rFonts w:ascii="Lucida Console" w:eastAsia="Times New Roman" w:hAnsi="Lucida Console" w:cs="Courier New"/>
-          <w:color w:val="000000"/>
-          <w:sz w:val="20"/>
-          <w:szCs w:val="20"/>
-          <w:lang w:eastAsia="en-PH"/>
-        </w:rPr>
-        <w:t xml:space="preserve">123154.37   </w:t>
+        <w:t xml:space="preserve">   123154.37   </w:t>
       </w:r>
       <w:r>
         <w:rPr>
@@ -5944,17 +5341,7 @@
           <w:szCs w:val="20"/>
           <w:lang w:eastAsia="en-PH"/>
         </w:rPr>
-        <w:t xml:space="preserve"> </w:t>
-      </w:r>
-      <w:r>
-        <w:rPr>
-          <w:rFonts w:ascii="Lucida Console" w:eastAsia="Times New Roman" w:hAnsi="Lucida Console" w:cs="Courier New"/>
-          <w:color w:val="000000"/>
-          <w:sz w:val="20"/>
-          <w:szCs w:val="20"/>
-          <w:lang w:eastAsia="en-PH"/>
-        </w:rPr>
-        <w:t xml:space="preserve"> </w:t>
+        <w:t xml:space="preserve">  </w:t>
       </w:r>
       <w:r>
         <w:rPr>
@@ -6056,17 +5443,7 @@
           <w:szCs w:val="20"/>
           <w:lang w:eastAsia="en-PH"/>
         </w:rPr>
-        <w:t xml:space="preserve"> </w:t>
-      </w:r>
-      <w:r>
-        <w:rPr>
-          <w:rFonts w:ascii="Lucida Console" w:eastAsia="Times New Roman" w:hAnsi="Lucida Console" w:cs="Courier New"/>
-          <w:color w:val="000000"/>
-          <w:sz w:val="20"/>
-          <w:szCs w:val="20"/>
-          <w:lang w:eastAsia="en-PH"/>
-        </w:rPr>
-        <w:t xml:space="preserve"> </w:t>
+        <w:t xml:space="preserve">  </w:t>
       </w:r>
       <w:r>
         <w:rPr>
@@ -6086,17 +5463,7 @@
           <w:szCs w:val="20"/>
           <w:lang w:eastAsia="en-PH"/>
         </w:rPr>
-        <w:t xml:space="preserve"> </w:t>
-      </w:r>
-      <w:r>
-        <w:rPr>
-          <w:rFonts w:ascii="Lucida Console" w:eastAsia="Times New Roman" w:hAnsi="Lucida Console" w:cs="Courier New"/>
-          <w:color w:val="000000"/>
-          <w:sz w:val="20"/>
-          <w:szCs w:val="20"/>
-          <w:lang w:eastAsia="en-PH"/>
-        </w:rPr>
-        <w:t xml:space="preserve"> </w:t>
+        <w:t xml:space="preserve">  </w:t>
       </w:r>
       <w:r>
         <w:rPr>
@@ -6330,17 +5697,7 @@
           <w:szCs w:val="20"/>
           <w:lang w:eastAsia="en-PH"/>
         </w:rPr>
-        <w:t xml:space="preserve"> </w:t>
-      </w:r>
-      <w:r>
-        <w:rPr>
-          <w:rFonts w:ascii="Lucida Console" w:eastAsia="Times New Roman" w:hAnsi="Lucida Console" w:cs="Courier New"/>
-          <w:color w:val="000000"/>
-          <w:sz w:val="20"/>
-          <w:szCs w:val="20"/>
-          <w:lang w:eastAsia="en-PH"/>
-        </w:rPr>
-        <w:t xml:space="preserve"> </w:t>
+        <w:t xml:space="preserve">  </w:t>
       </w:r>
       <w:r>
         <w:rPr>
@@ -6722,17 +6079,7 @@
           <w:szCs w:val="20"/>
           <w:lang w:eastAsia="en-PH"/>
         </w:rPr>
-        <w:t xml:space="preserve"> </w:t>
-      </w:r>
-      <w:r>
-        <w:rPr>
-          <w:rFonts w:ascii="Lucida Console" w:eastAsia="Times New Roman" w:hAnsi="Lucida Console" w:cs="Courier New"/>
-          <w:color w:val="000000"/>
-          <w:sz w:val="20"/>
-          <w:szCs w:val="20"/>
-          <w:lang w:eastAsia="en-PH"/>
-        </w:rPr>
-        <w:t xml:space="preserve"> </w:t>
+        <w:t xml:space="preserve">  </w:t>
       </w:r>
       <w:r>
         <w:rPr>
@@ -6752,17 +6099,7 @@
           <w:szCs w:val="20"/>
           <w:lang w:eastAsia="en-PH"/>
         </w:rPr>
-        <w:t xml:space="preserve"> </w:t>
-      </w:r>
-      <w:r>
-        <w:rPr>
-          <w:rFonts w:ascii="Lucida Console" w:eastAsia="Times New Roman" w:hAnsi="Lucida Console" w:cs="Courier New"/>
-          <w:color w:val="000000"/>
-          <w:sz w:val="20"/>
-          <w:szCs w:val="20"/>
-          <w:lang w:eastAsia="en-PH"/>
-        </w:rPr>
-        <w:t xml:space="preserve"> </w:t>
+        <w:t xml:space="preserve">  </w:t>
       </w:r>
       <w:r>
         <w:rPr>
@@ -6996,17 +6333,7 @@
           <w:szCs w:val="20"/>
           <w:lang w:eastAsia="en-PH"/>
         </w:rPr>
-        <w:t xml:space="preserve"> </w:t>
-      </w:r>
-      <w:r>
-        <w:rPr>
-          <w:rFonts w:ascii="Lucida Console" w:eastAsia="Times New Roman" w:hAnsi="Lucida Console" w:cs="Courier New"/>
-          <w:color w:val="000000"/>
-          <w:sz w:val="20"/>
-          <w:szCs w:val="20"/>
-          <w:lang w:eastAsia="en-PH"/>
-        </w:rPr>
-        <w:t xml:space="preserve"> </w:t>
+        <w:t xml:space="preserve">  </w:t>
       </w:r>
       <w:r>
         <w:rPr>
@@ -7026,17 +6353,7 @@
           <w:szCs w:val="20"/>
           <w:lang w:eastAsia="en-PH"/>
         </w:rPr>
-        <w:t xml:space="preserve"> </w:t>
-      </w:r>
-      <w:r>
-        <w:rPr>
-          <w:rFonts w:ascii="Lucida Console" w:eastAsia="Times New Roman" w:hAnsi="Lucida Console" w:cs="Courier New"/>
-          <w:color w:val="000000"/>
-          <w:sz w:val="20"/>
-          <w:szCs w:val="20"/>
-          <w:lang w:eastAsia="en-PH"/>
-        </w:rPr>
-        <w:t xml:space="preserve"> </w:t>
+        <w:t xml:space="preserve">  </w:t>
       </w:r>
       <w:r>
         <w:rPr>
@@ -7300,17 +6617,7 @@
           <w:szCs w:val="20"/>
           <w:lang w:eastAsia="en-PH"/>
         </w:rPr>
-        <w:t xml:space="preserve"> </w:t>
-      </w:r>
-      <w:r>
-        <w:rPr>
-          <w:rFonts w:ascii="Lucida Console" w:eastAsia="Times New Roman" w:hAnsi="Lucida Console" w:cs="Courier New"/>
-          <w:color w:val="000000"/>
-          <w:sz w:val="20"/>
-          <w:szCs w:val="20"/>
-          <w:lang w:eastAsia="en-PH"/>
-        </w:rPr>
-        <w:t xml:space="preserve"> </w:t>
+        <w:t xml:space="preserve">  </w:t>
       </w:r>
       <w:r>
         <w:rPr>
@@ -8398,7 +7705,6 @@
           <w:szCs w:val="20"/>
           <w:lang w:eastAsia="en-PH"/>
         </w:rPr>
-        <w:lastRenderedPageBreak/>
         <w:t>CAR          16766.17 22.8</w:t>
       </w:r>
     </w:p>
@@ -8473,6 +7779,7 @@
           <w:szCs w:val="20"/>
           <w:lang w:eastAsia="en-PH"/>
         </w:rPr>
+        <w:lastRenderedPageBreak/>
         <w:t>&gt; library(lattice)</w:t>
       </w:r>
     </w:p>
@@ -8902,7 +8209,7 @@
           <w:lang w:eastAsia="en-PH"/>
         </w:rPr>
         <w:drawing>
-          <wp:anchor distT="0" distB="0" distL="114300" distR="114300" simplePos="0" relativeHeight="251686912" behindDoc="0" locked="0" layoutInCell="1" allowOverlap="1" wp14:anchorId="4CC05232" wp14:editId="091E26F4">
+          <wp:anchor distT="0" distB="0" distL="114300" distR="114300" simplePos="0" relativeHeight="251665408" behindDoc="0" locked="0" layoutInCell="1" allowOverlap="1" wp14:anchorId="18068EE2" wp14:editId="4EA42A20">
             <wp:simplePos x="0" y="0"/>
             <wp:positionH relativeFrom="column">
               <wp:posOffset>-200025</wp:posOffset>
@@ -9118,7 +8425,7 @@
           <w:szCs w:val="28"/>
         </w:rPr>
       </w:pPr>
-      <w:bookmarkStart w:id="5" w:name="_Toc478138406"/>
+      <w:bookmarkStart w:id="4" w:name="_Toc478138406"/>
       <w:r>
         <w:rPr>
           <w:rFonts w:ascii="Arial" w:hAnsi="Arial" w:cs="Arial"/>
@@ -9129,7 +8436,7 @@
         <w:lastRenderedPageBreak/>
         <w:t>Poverty Incidence among Family Per Region</w:t>
       </w:r>
-      <w:bookmarkEnd w:id="5"/>
+      <w:bookmarkEnd w:id="4"/>
     </w:p>
     <w:p/>
     <w:p>
@@ -10197,17 +9504,7 @@
           <w:szCs w:val="20"/>
           <w:lang w:eastAsia="en-PH"/>
         </w:rPr>
-        <w:t xml:space="preserve"> </w:t>
-      </w:r>
-      <w:r>
-        <w:rPr>
-          <w:rFonts w:ascii="Lucida Console" w:eastAsia="Times New Roman" w:hAnsi="Lucida Console" w:cs="Courier New"/>
-          <w:color w:val="000000"/>
-          <w:sz w:val="20"/>
-          <w:szCs w:val="20"/>
-          <w:lang w:eastAsia="en-PH"/>
-        </w:rPr>
-        <w:t xml:space="preserve"> </w:t>
+        <w:t xml:space="preserve">  </w:t>
       </w:r>
       <w:r>
         <w:rPr>
@@ -11919,7 +11216,7 @@
           <w:szCs w:val="28"/>
         </w:rPr>
       </w:pPr>
-      <w:bookmarkStart w:id="6" w:name="_Toc478138408"/>
+      <w:bookmarkStart w:id="5" w:name="_Toc478138408"/>
       <w:r>
         <w:rPr>
           <w:rFonts w:ascii="Arial" w:hAnsi="Arial" w:cs="Arial"/>
@@ -11928,29 +11225,32 @@
           <w:szCs w:val="28"/>
         </w:rPr>
         <w:lastRenderedPageBreak/>
-        <w:t>F</w:t>
-      </w:r>
-      <w:r>
+        <w:t>Family Per Region</w:t>
+      </w:r>
+      <w:bookmarkEnd w:id="5"/>
+    </w:p>
+    <w:p>
+      <w:pPr>
+        <w:spacing w:line="360" w:lineRule="auto"/>
+        <w:jc w:val="both"/>
         <w:rPr>
           <w:rFonts w:ascii="Arial" w:hAnsi="Arial" w:cs="Arial"/>
-          <w:b/>
-          <w:sz w:val="28"/>
-          <w:szCs w:val="28"/>
-        </w:rPr>
-        <w:t>amily</w:t>
+          <w:sz w:val="24"/>
+          <w:szCs w:val="24"/>
+        </w:rPr>
+      </w:pPr>
+      <w:r>
+        <w:tab/>
       </w:r>
       <w:r>
         <w:rPr>
           <w:rFonts w:ascii="Arial" w:hAnsi="Arial" w:cs="Arial"/>
-          <w:b/>
-          <w:sz w:val="28"/>
-          <w:szCs w:val="28"/>
-        </w:rPr>
-        <w:t xml:space="preserve"> Per Region</w:t>
-      </w:r>
-      <w:bookmarkEnd w:id="6"/>
-    </w:p>
-    <w:p/>
+          <w:sz w:val="24"/>
+          <w:szCs w:val="24"/>
+        </w:rPr>
+        <w:t>The region that has the highest number of families is Region IV-A or CALABARZON with a total of 3,082 families. The second highest total families in a region or close to the total number of families in Region IV-A is NCR or National Capital Region with a total number of 2,917 families. For the least number of families in a region, CAR has the fewest number of families with a total of 375 residing in that region comparing to another region’s number of families. After CAR, the next fewest number of families residing in a region is Region XIII with a total of 532.</w:t>
+      </w:r>
+    </w:p>
     <w:p>
       <w:pPr>
         <w:shd w:val="clear" w:color="auto" w:fill="FFFFFF"/>
@@ -11973,7 +11273,7 @@
           <w:tab w:val="left" w:pos="14656"/>
         </w:tabs>
         <w:wordWrap w:val="0"/>
-        <w:spacing w:after="0" w:line="225" w:lineRule="atLeast"/>
+        <w:spacing w:before="240" w:after="0" w:line="225" w:lineRule="atLeast"/>
         <w:rPr>
           <w:rFonts w:ascii="Lucida Console" w:eastAsia="Times New Roman" w:hAnsi="Lucida Console" w:cs="Courier New"/>
           <w:color w:val="0000FF"/>
@@ -12855,103 +12155,7 @@
           <w:rFonts w:ascii="Lucida Console" w:eastAsiaTheme="majorEastAsia" w:hAnsi="Lucida Console"/>
           <w:color w:val="0000FF"/>
         </w:rPr>
-        <w:t>colors &lt;- c("green4", "aquamarine4", "deepskyblue4", "indianred4", "blue4", "tan4", "chocolate4", "darkgoldenrod4", "deeppink4", "firebrick4", "yellow4",</w:t>
-      </w:r>
-      <w:r>
-        <w:rPr>
-          <w:rStyle w:val="gghfmyibcob"/>
-          <w:rFonts w:ascii="Lucida Console" w:eastAsiaTheme="majorEastAsia" w:hAnsi="Lucida Console"/>
-          <w:color w:val="0000FF"/>
-        </w:rPr>
-        <w:t xml:space="preserve"> </w:t>
-      </w:r>
-      <w:r>
-        <w:rPr>
-          <w:rStyle w:val="gghfmyibcob"/>
-          <w:rFonts w:ascii="Lucida Console" w:eastAsiaTheme="majorEastAsia" w:hAnsi="Lucida Console"/>
-          <w:color w:val="0000FF"/>
-        </w:rPr>
-        <w:t>"lightsteelblue4",</w:t>
-      </w:r>
-      <w:r>
-        <w:rPr>
-          <w:rStyle w:val="gghfmyibcob"/>
-          <w:rFonts w:ascii="Lucida Console" w:eastAsiaTheme="majorEastAsia" w:hAnsi="Lucida Console"/>
-          <w:color w:val="0000FF"/>
-        </w:rPr>
-        <w:t xml:space="preserve"> </w:t>
-      </w:r>
-      <w:r>
-        <w:rPr>
-          <w:rStyle w:val="gghfmyibcob"/>
-          <w:rFonts w:ascii="Lucida Console" w:eastAsiaTheme="majorEastAsia" w:hAnsi="Lucida Console"/>
-          <w:color w:val="0000FF"/>
-        </w:rPr>
-        <w:t>"magenta4",</w:t>
-      </w:r>
-      <w:r>
-        <w:rPr>
-          <w:rStyle w:val="gghfmyibcob"/>
-          <w:rFonts w:ascii="Lucida Console" w:eastAsiaTheme="majorEastAsia" w:hAnsi="Lucida Console"/>
-          <w:color w:val="0000FF"/>
-        </w:rPr>
-        <w:t xml:space="preserve"> </w:t>
-      </w:r>
-      <w:r>
-        <w:rPr>
-          <w:rStyle w:val="gghfmyibcob"/>
-          <w:rFonts w:ascii="Lucida Console" w:eastAsiaTheme="majorEastAsia" w:hAnsi="Lucida Console"/>
-          <w:color w:val="0000FF"/>
-        </w:rPr>
-        <w:t>"seagreen4",</w:t>
-      </w:r>
-      <w:r>
-        <w:rPr>
-          <w:rStyle w:val="gghfmyibcob"/>
-          <w:rFonts w:ascii="Lucida Console" w:eastAsiaTheme="majorEastAsia" w:hAnsi="Lucida Console"/>
-          <w:color w:val="0000FF"/>
-        </w:rPr>
-        <w:t xml:space="preserve"> </w:t>
-      </w:r>
-      <w:r>
-        <w:rPr>
-          <w:rStyle w:val="gghfmyibcob"/>
-          <w:rFonts w:ascii="Lucida Console" w:eastAsiaTheme="majorEastAsia" w:hAnsi="Lucida Console"/>
-          <w:color w:val="0000FF"/>
-        </w:rPr>
-        <w:t>"orangered4",</w:t>
-      </w:r>
-      <w:r>
-        <w:rPr>
-          <w:rStyle w:val="gghfmyibcob"/>
-          <w:rFonts w:ascii="Lucida Console" w:eastAsiaTheme="majorEastAsia" w:hAnsi="Lucida Console"/>
-          <w:color w:val="0000FF"/>
-        </w:rPr>
-        <w:t xml:space="preserve"> </w:t>
-      </w:r>
-      <w:r>
-        <w:rPr>
-          <w:rStyle w:val="gghfmyibcob"/>
-          <w:rFonts w:ascii="Lucida Console" w:eastAsiaTheme="majorEastAsia" w:hAnsi="Lucida Console"/>
-          <w:color w:val="0000FF"/>
-        </w:rPr>
-        <w:t>"gray4",</w:t>
-      </w:r>
-      <w:r>
-        <w:rPr>
-          <w:rStyle w:val="gghfmyibcob"/>
-          <w:rFonts w:ascii="Lucida Console" w:eastAsiaTheme="majorEastAsia" w:hAnsi="Lucida Console"/>
-          <w:color w:val="0000FF"/>
-        </w:rPr>
-        <w:t xml:space="preserve"> </w:t>
-      </w:r>
-      <w:r>
-        <w:rPr>
-          <w:rStyle w:val="gghfmyibcob"/>
-          <w:rFonts w:ascii="Lucida Console" w:eastAsiaTheme="majorEastAsia" w:hAnsi="Lucida Console"/>
-          <w:color w:val="0000FF"/>
-        </w:rPr>
-        <w:t>"burlywood4")</w:t>
+        <w:t>colors &lt;- c("green4", "aquamarine4", "deepskyblue4", "indianred4", "blue4", "tan4", "chocolate4", "darkgoldenrod4", "deeppink4", "firebrick4", "yellow4", "lightsteelblue4", "magenta4", "seagreen4", "orangered4", "gray4", "burlywood4")</w:t>
       </w:r>
     </w:p>
     <w:p>
@@ -12989,7 +12193,7 @@
           <w:lang w:eastAsia="en-PH"/>
         </w:rPr>
         <w:drawing>
-          <wp:anchor distT="0" distB="0" distL="114300" distR="114300" simplePos="0" relativeHeight="251688960" behindDoc="0" locked="0" layoutInCell="1" allowOverlap="1" wp14:anchorId="7FF9D855" wp14:editId="2EED2F3D">
+          <wp:anchor distT="0" distB="0" distL="114300" distR="114300" simplePos="0" relativeHeight="251666432" behindDoc="0" locked="0" layoutInCell="1" allowOverlap="1" wp14:anchorId="0AF0E60B" wp14:editId="56B5F45C">
             <wp:simplePos x="0" y="0"/>
             <wp:positionH relativeFrom="column">
               <wp:posOffset>-247650</wp:posOffset>
@@ -13065,6 +12269,7 @@
         </w:rPr>
       </w:pPr>
       <w:r>
+        <w:lastRenderedPageBreak/>
         <w:br w:type="page"/>
       </w:r>
     </w:p>
@@ -13090,7 +12295,7 @@
         <w:lastRenderedPageBreak/>
         <w:t xml:space="preserve"> </w:t>
       </w:r>
-      <w:bookmarkStart w:id="7" w:name="_Toc478138409"/>
+      <w:bookmarkStart w:id="6" w:name="_Toc478138409"/>
       <w:r>
         <w:rPr>
           <w:rFonts w:ascii="Arial" w:hAnsi="Arial" w:cs="Arial"/>
@@ -13100,7 +12305,7 @@
         </w:rPr>
         <w:t>Income of Families Per Region</w:t>
       </w:r>
-      <w:bookmarkEnd w:id="7"/>
+      <w:bookmarkEnd w:id="6"/>
     </w:p>
     <w:p>
       <w:pPr>
@@ -13125,7 +12330,7 @@
           <w:szCs w:val="28"/>
         </w:rPr>
       </w:pPr>
-      <w:bookmarkStart w:id="8" w:name="_Toc478138410"/>
+      <w:bookmarkStart w:id="7" w:name="_Toc478138410"/>
       <w:r>
         <w:rPr>
           <w:rFonts w:ascii="Arial" w:hAnsi="Arial" w:cs="Arial"/>
@@ -13136,7 +12341,7 @@
         <w:lastRenderedPageBreak/>
         <w:t>Expenditure of Families Per Region</w:t>
       </w:r>
-      <w:bookmarkEnd w:id="8"/>
+      <w:bookmarkEnd w:id="7"/>
     </w:p>
     <w:p>
       <w:pPr>
@@ -13161,7 +12366,7 @@
           <w:szCs w:val="28"/>
         </w:rPr>
       </w:pPr>
-      <w:bookmarkStart w:id="9" w:name="_Toc478138411"/>
+      <w:bookmarkStart w:id="8" w:name="_Toc478138411"/>
       <w:r>
         <w:rPr>
           <w:rFonts w:ascii="Arial" w:hAnsi="Arial" w:cs="Arial"/>
@@ -13172,7 +12377,7 @@
         <w:lastRenderedPageBreak/>
         <w:t>Annual Per Capita Poverty Threshold</w:t>
       </w:r>
-      <w:bookmarkEnd w:id="9"/>
+      <w:bookmarkEnd w:id="8"/>
     </w:p>
     <w:p>
       <w:pPr>
@@ -13197,7 +12402,7 @@
           <w:szCs w:val="28"/>
         </w:rPr>
       </w:pPr>
-      <w:bookmarkStart w:id="10" w:name="_Toc478138412"/>
+      <w:bookmarkStart w:id="9" w:name="_Toc478138412"/>
       <w:r>
         <w:rPr>
           <w:rFonts w:ascii="Arial" w:hAnsi="Arial" w:cs="Arial"/>
@@ -13208,9 +12413,8 @@
         <w:lastRenderedPageBreak/>
         <w:t>Poverty Incidence by Population</w:t>
       </w:r>
-      <w:bookmarkEnd w:id="10"/>
-    </w:p>
-    <w:p/>
+      <w:bookmarkEnd w:id="9"/>
+    </w:p>
     <w:p>
       <w:pPr>
         <w:pStyle w:val="HTMLPreformatted"/>
@@ -13233,10 +12437,10 @@
       <w:r>
         <w:rPr>
           <w:rStyle w:val="gghfmyibcob"/>
-          <w:rFonts w:ascii="Lucida Console" w:hAnsi="Lucida Console"/>
-          <w:color w:val="0000FF"/>
-        </w:rPr>
-        <w:t>plot(DataV3$Population2015, DataV3$PovertyIncidenceAmongPopulation2015, xlab="Population", ylab="Poverty Incidence", main="POVERTY INCIDENCE BY POPULATION (2015)", pch=8, cex.lab=1.5, cex.main=2.5, font.lab=4, font.main=2, frame.plot=TRUE, col="red4", xlim=c(20000,160000))</w:t>
+          <w:rFonts w:ascii="Lucida Console" w:eastAsiaTheme="majorEastAsia" w:hAnsi="Lucida Console"/>
+          <w:color w:val="0000FF"/>
+        </w:rPr>
+        <w:t>plot(Data$Population2015, Data$PovertyIncidenceAmongPopulation2015, xlab="Population", ylab="Poverty Incidence", main="Poverty Incidence By Population (2015)")</w:t>
       </w:r>
     </w:p>
     <w:p>
@@ -13264,9 +12468,130 @@
           <w:rFonts w:ascii="Lucida Console" w:eastAsiaTheme="majorEastAsia" w:hAnsi="Lucida Console"/>
           <w:color w:val="0000FF"/>
         </w:rPr>
-        <w:t>poverpopu2 &lt;- lm(DataV3$PovertyIncidenceAmongPopulation2015~DataV3$Population2015)</w:t>
-      </w:r>
-    </w:p>
+        <w:t>poverpopu2 &lt;- lm(Data$PovertyIncidenceAmongPopulation2015~Data$Population2015)</w:t>
+      </w:r>
+    </w:p>
+    <w:p>
+      <w:pPr>
+        <w:pStyle w:val="HTMLPreformatted"/>
+        <w:shd w:val="clear" w:color="auto" w:fill="FFFFFF"/>
+        <w:wordWrap w:val="0"/>
+        <w:spacing w:line="225" w:lineRule="atLeast"/>
+        <w:rPr>
+          <w:rStyle w:val="gghfmyibcob"/>
+          <w:rFonts w:ascii="Lucida Console" w:eastAsiaTheme="majorEastAsia" w:hAnsi="Lucida Console"/>
+          <w:color w:val="0000FF"/>
+        </w:rPr>
+      </w:pPr>
+      <w:r>
+        <w:rPr>
+          <w:rStyle w:val="gghfmyibcpb"/>
+          <w:rFonts w:ascii="Lucida Console" w:eastAsiaTheme="majorEastAsia" w:hAnsi="Lucida Console"/>
+          <w:color w:val="0000FF"/>
+        </w:rPr>
+        <w:t xml:space="preserve">&gt; </w:t>
+      </w:r>
+      <w:r>
+        <w:rPr>
+          <w:rStyle w:val="gghfmyibcob"/>
+          <w:rFonts w:ascii="Lucida Console" w:eastAsiaTheme="majorEastAsia" w:hAnsi="Lucida Console"/>
+          <w:color w:val="0000FF"/>
+        </w:rPr>
+        <w:t>abline(coef(poverpopu2), lwd=2)</w:t>
+      </w:r>
+    </w:p>
+    <w:p>
+      <w:r>
+        <w:rPr>
+          <w:noProof/>
+          <w:lang w:eastAsia="en-PH"/>
+        </w:rPr>
+        <w:drawing>
+          <wp:anchor distT="0" distB="0" distL="114300" distR="114300" simplePos="0" relativeHeight="251659264" behindDoc="0" locked="0" layoutInCell="1" allowOverlap="1" wp14:anchorId="1D6C4863" wp14:editId="5E21C512">
+            <wp:simplePos x="0" y="0"/>
+            <wp:positionH relativeFrom="margin">
+              <wp:posOffset>150522</wp:posOffset>
+            </wp:positionH>
+            <wp:positionV relativeFrom="page">
+              <wp:posOffset>2295442</wp:posOffset>
+            </wp:positionV>
+            <wp:extent cx="5563235" cy="3219450"/>
+            <wp:effectExtent l="0" t="0" r="0" b="0"/>
+            <wp:wrapNone/>
+            <wp:docPr id="2" name="Picture 2"/>
+            <wp:cNvGraphicFramePr>
+              <a:graphicFrameLocks xmlns:a="http://schemas.openxmlformats.org/drawingml/2006/main" noChangeAspect="1"/>
+            </wp:cNvGraphicFramePr>
+            <a:graphic xmlns:a="http://schemas.openxmlformats.org/drawingml/2006/main">
+              <a:graphicData uri="http://schemas.openxmlformats.org/drawingml/2006/picture">
+                <pic:pic xmlns:pic="http://schemas.openxmlformats.org/drawingml/2006/picture">
+                  <pic:nvPicPr>
+                    <pic:cNvPr id="2" name="7C4914B.tmp"/>
+                    <pic:cNvPicPr/>
+                  </pic:nvPicPr>
+                  <pic:blipFill>
+                    <a:blip r:embed="rId10">
+                      <a:extLst>
+                        <a:ext uri="{28A0092B-C50C-407E-A947-70E740481C1C}">
+                          <a14:useLocalDpi xmlns:a14="http://schemas.microsoft.com/office/drawing/2010/main" val="0"/>
+                        </a:ext>
+                      </a:extLst>
+                    </a:blip>
+                    <a:stretch>
+                      <a:fillRect/>
+                    </a:stretch>
+                  </pic:blipFill>
+                  <pic:spPr>
+                    <a:xfrm>
+                      <a:off x="0" y="0"/>
+                      <a:ext cx="5563235" cy="3219450"/>
+                    </a:xfrm>
+                    <a:prstGeom prst="rect">
+                      <a:avLst/>
+                    </a:prstGeom>
+                  </pic:spPr>
+                </pic:pic>
+              </a:graphicData>
+            </a:graphic>
+          </wp:anchor>
+        </w:drawing>
+      </w:r>
+      <w:r>
+        <w:rPr>
+          <w:rFonts w:ascii="Arial" w:hAnsi="Arial" w:cs="Arial"/>
+          <w:b/>
+          <w:sz w:val="28"/>
+          <w:szCs w:val="28"/>
+        </w:rPr>
+        <w:br w:type="page"/>
+      </w:r>
+    </w:p>
+    <w:p>
+      <w:pPr>
+        <w:pStyle w:val="Heading2"/>
+        <w:spacing w:line="360" w:lineRule="auto"/>
+        <w:jc w:val="center"/>
+        <w:rPr>
+          <w:rFonts w:ascii="Arial" w:hAnsi="Arial" w:cs="Arial"/>
+          <w:b/>
+          <w:sz w:val="28"/>
+          <w:szCs w:val="28"/>
+        </w:rPr>
+      </w:pPr>
+      <w:bookmarkStart w:id="10" w:name="_Toc478138413"/>
+      <w:r>
+        <w:rPr>
+          <w:rFonts w:ascii="Arial" w:hAnsi="Arial" w:cs="Arial"/>
+          <w:b/>
+          <w:sz w:val="28"/>
+          <w:szCs w:val="28"/>
+        </w:rPr>
+        <w:lastRenderedPageBreak/>
+        <w:t>Poverty Incidence by Population</w:t>
+      </w:r>
+      <w:bookmarkEnd w:id="10"/>
+    </w:p>
+    <w:p/>
     <w:p>
       <w:pPr>
         <w:shd w:val="clear" w:color="auto" w:fill="FFFFFF"/>
@@ -13306,406 +12631,9 @@
           <w:szCs w:val="20"/>
           <w:lang w:eastAsia="en-PH"/>
         </w:rPr>
-        <w:t>&gt; abline(coef(poverpopu2), lwd=2, col="sandybrown")</w:t>
-      </w:r>
-    </w:p>
-    <w:p>
-      <w:r>
-        <w:rPr>
-          <w:noProof/>
-          <w:lang w:eastAsia="en-PH"/>
-        </w:rPr>
-        <w:drawing>
-          <wp:anchor distT="0" distB="0" distL="114300" distR="114300" simplePos="0" relativeHeight="251691008" behindDoc="0" locked="0" layoutInCell="1" allowOverlap="1" wp14:anchorId="0EA04EDF" wp14:editId="36FE8499">
-            <wp:simplePos x="0" y="0"/>
-            <wp:positionH relativeFrom="column">
-              <wp:posOffset>-285750</wp:posOffset>
-            </wp:positionH>
-            <wp:positionV relativeFrom="paragraph">
-              <wp:posOffset>294640</wp:posOffset>
-            </wp:positionV>
-            <wp:extent cx="6457950" cy="3022600"/>
-            <wp:effectExtent l="19050" t="19050" r="19050" b="25400"/>
-            <wp:wrapSquare wrapText="bothSides"/>
-            <wp:docPr id="3" name="Picture 3" descr="C:\Users\mlbel\AppData\Local\Microsoft\Windows\INetCacheContent.Word\PovIncByPop2015 v2.png"/>
-            <wp:cNvGraphicFramePr>
-              <a:graphicFrameLocks xmlns:a="http://schemas.openxmlformats.org/drawingml/2006/main" noChangeAspect="1"/>
-            </wp:cNvGraphicFramePr>
-            <a:graphic xmlns:a="http://schemas.openxmlformats.org/drawingml/2006/main">
-              <a:graphicData uri="http://schemas.openxmlformats.org/drawingml/2006/picture">
-                <pic:pic xmlns:pic="http://schemas.openxmlformats.org/drawingml/2006/picture">
-                  <pic:nvPicPr>
-                    <pic:cNvPr id="0" name="Picture 3" descr="C:\Users\mlbel\AppData\Local\Microsoft\Windows\INetCacheContent.Word\PovIncByPop2015 v2.png"/>
-                    <pic:cNvPicPr>
-                      <a:picLocks noChangeAspect="1" noChangeArrowheads="1"/>
-                    </pic:cNvPicPr>
-                  </pic:nvPicPr>
-                  <pic:blipFill>
-                    <a:blip r:embed="rId10">
-                      <a:extLst>
-                        <a:ext uri="{28A0092B-C50C-407E-A947-70E740481C1C}">
-                          <a14:useLocalDpi xmlns:a14="http://schemas.microsoft.com/office/drawing/2010/main" val="0"/>
-                        </a:ext>
-                      </a:extLst>
-                    </a:blip>
-                    <a:srcRect/>
-                    <a:stretch>
-                      <a:fillRect/>
-                    </a:stretch>
-                  </pic:blipFill>
-                  <pic:spPr bwMode="auto">
-                    <a:xfrm>
-                      <a:off x="0" y="0"/>
-                      <a:ext cx="6457950" cy="3022600"/>
-                    </a:xfrm>
-                    <a:prstGeom prst="rect">
-                      <a:avLst/>
-                    </a:prstGeom>
-                    <a:noFill/>
-                    <a:ln>
-                      <a:solidFill>
-                        <a:schemeClr val="tx1"/>
-                      </a:solidFill>
-                    </a:ln>
-                  </pic:spPr>
-                </pic:pic>
-              </a:graphicData>
-            </a:graphic>
-            <wp14:sizeRelH relativeFrom="page">
-              <wp14:pctWidth>0</wp14:pctWidth>
-            </wp14:sizeRelH>
-            <wp14:sizeRelV relativeFrom="page">
-              <wp14:pctHeight>0</wp14:pctHeight>
-            </wp14:sizeRelV>
-          </wp:anchor>
-        </w:drawing>
-      </w:r>
-      <w:r>
-        <w:rPr>
-          <w:rFonts w:ascii="Arial" w:hAnsi="Arial" w:cs="Arial"/>
-          <w:b/>
-          <w:sz w:val="28"/>
-          <w:szCs w:val="28"/>
-        </w:rPr>
-        <w:br w:type="page"/>
-      </w:r>
-    </w:p>
-    <w:p>
-      <w:pPr>
-        <w:pStyle w:val="Heading2"/>
-        <w:spacing w:line="360" w:lineRule="auto"/>
-        <w:jc w:val="center"/>
-        <w:rPr>
-          <w:rFonts w:ascii="Arial" w:hAnsi="Arial" w:cs="Arial"/>
-          <w:b/>
-          <w:sz w:val="28"/>
-          <w:szCs w:val="28"/>
-        </w:rPr>
-      </w:pPr>
-      <w:bookmarkStart w:id="11" w:name="_Toc478138413"/>
-      <w:r>
-        <w:rPr>
-          <w:rFonts w:ascii="Arial" w:hAnsi="Arial" w:cs="Arial"/>
-          <w:b/>
-          <w:sz w:val="28"/>
-          <w:szCs w:val="28"/>
-        </w:rPr>
-        <w:lastRenderedPageBreak/>
-        <w:t>Poverty Incidence by Population</w:t>
-      </w:r>
-      <w:bookmarkEnd w:id="11"/>
-    </w:p>
-    <w:p/>
-    <w:p>
-      <w:pPr>
-        <w:pStyle w:val="HTMLPreformatted"/>
-        <w:shd w:val="clear" w:color="auto" w:fill="FFFFFF"/>
-        <w:wordWrap w:val="0"/>
-        <w:spacing w:line="225" w:lineRule="atLeast"/>
-        <w:rPr>
-          <w:rFonts w:ascii="Lucida Console" w:hAnsi="Lucida Console"/>
-          <w:color w:val="000000"/>
-        </w:rPr>
-      </w:pPr>
-      <w:r>
-        <w:rPr>
-          <w:rStyle w:val="gghfmyibcpb"/>
-          <w:rFonts w:ascii="Lucida Console" w:eastAsiaTheme="majorEastAsia" w:hAnsi="Lucida Console"/>
-          <w:color w:val="0000FF"/>
-        </w:rPr>
-        <w:t xml:space="preserve">&gt; </w:t>
-      </w:r>
-      <w:r>
-        <w:rPr>
-          <w:rStyle w:val="gghfmyibcob"/>
-          <w:rFonts w:ascii="Lucida Console" w:hAnsi="Lucida Console"/>
-          <w:color w:val="0000FF"/>
-        </w:rPr>
-        <w:t>plot(DataV3$Population2012, DataV3$PovertyIncidenceAmongPopulation2012, xlab="Population", ylab="Poverty Incidence", main="POVERTY INCIDENCE BY POPULATION (2012)", pch=8, cex.lab=1.5, cex.main=2.5, font.lab=4, font.main=2, frame.plot=TRUE, col="red4", xlim=c(20000,160000))</w:t>
-      </w:r>
-    </w:p>
-    <w:p>
-      <w:pPr>
-        <w:pStyle w:val="HTMLPreformatted"/>
-        <w:shd w:val="clear" w:color="auto" w:fill="FFFFFF"/>
-        <w:wordWrap w:val="0"/>
-        <w:spacing w:line="225" w:lineRule="atLeast"/>
-        <w:rPr>
-          <w:rFonts w:ascii="Lucida Console" w:hAnsi="Lucida Console"/>
-          <w:color w:val="000000"/>
-        </w:rPr>
-      </w:pPr>
-      <w:r>
-        <w:rPr>
-          <w:rStyle w:val="gghfmyibcpb"/>
-          <w:rFonts w:ascii="Lucida Console" w:eastAsiaTheme="majorEastAsia" w:hAnsi="Lucida Console"/>
-          <w:color w:val="0000FF"/>
-        </w:rPr>
-        <w:t xml:space="preserve">&gt; </w:t>
-      </w:r>
-      <w:r>
-        <w:rPr>
-          <w:rStyle w:val="gghfmyibcob"/>
-          <w:rFonts w:ascii="Lucida Console" w:hAnsi="Lucida Console"/>
-          <w:color w:val="0000FF"/>
-        </w:rPr>
-        <w:t>poverpopu &lt;- lm(DataV3$PovertyIncidenceAmongPopulation2012~DataV3$Population2012)</w:t>
-      </w:r>
-    </w:p>
-    <w:p>
-      <w:pPr>
-        <w:pStyle w:val="HTMLPreformatted"/>
-        <w:shd w:val="clear" w:color="auto" w:fill="FFFFFF"/>
-        <w:wordWrap w:val="0"/>
-        <w:spacing w:line="225" w:lineRule="atLeast"/>
-        <w:rPr>
-          <w:rFonts w:ascii="Lucida Console" w:hAnsi="Lucida Console"/>
-          <w:color w:val="000000"/>
-        </w:rPr>
-      </w:pPr>
-      <w:r>
-        <w:rPr>
-          <w:rStyle w:val="gghfmyibcpb"/>
-          <w:rFonts w:ascii="Lucida Console" w:eastAsiaTheme="majorEastAsia" w:hAnsi="Lucida Console"/>
-          <w:color w:val="0000FF"/>
-        </w:rPr>
-        <w:t xml:space="preserve">&gt; </w:t>
-      </w:r>
-      <w:r>
-        <w:rPr>
-          <w:rStyle w:val="gghfmyibcob"/>
-          <w:rFonts w:ascii="Lucida Console" w:hAnsi="Lucida Console"/>
-          <w:color w:val="0000FF"/>
-        </w:rPr>
-        <w:t>abline(coef(poverpopu), lwd=2, col="sandybrown")</w:t>
-      </w:r>
-    </w:p>
-    <w:p>
-      <w:pPr>
-        <w:rPr>
-          <w:rFonts w:ascii="Arial" w:eastAsiaTheme="majorEastAsia" w:hAnsi="Arial" w:cs="Arial"/>
-          <w:b/>
-          <w:color w:val="2F5496" w:themeColor="accent1" w:themeShade="BF"/>
-          <w:sz w:val="28"/>
-          <w:szCs w:val="28"/>
-        </w:rPr>
-      </w:pPr>
-      <w:r>
-        <w:rPr>
-          <w:noProof/>
-          <w:lang w:eastAsia="en-PH"/>
-        </w:rPr>
-        <w:drawing>
-          <wp:anchor distT="0" distB="0" distL="114300" distR="114300" simplePos="0" relativeHeight="251693056" behindDoc="0" locked="0" layoutInCell="1" allowOverlap="1" wp14:anchorId="2214420C" wp14:editId="7E3684FF">
-            <wp:simplePos x="0" y="0"/>
-            <wp:positionH relativeFrom="column">
-              <wp:posOffset>-247650</wp:posOffset>
-            </wp:positionH>
-            <wp:positionV relativeFrom="paragraph">
-              <wp:posOffset>342265</wp:posOffset>
-            </wp:positionV>
-            <wp:extent cx="6457950" cy="3022600"/>
-            <wp:effectExtent l="19050" t="19050" r="19050" b="25400"/>
-            <wp:wrapSquare wrapText="bothSides"/>
-            <wp:docPr id="5" name="Picture 5" descr="C:\Users\mlbel\AppData\Local\Microsoft\Windows\INetCacheContent.Word\PovIncByPop2012.png"/>
-            <wp:cNvGraphicFramePr>
-              <a:graphicFrameLocks xmlns:a="http://schemas.openxmlformats.org/drawingml/2006/main" noChangeAspect="1"/>
-            </wp:cNvGraphicFramePr>
-            <a:graphic xmlns:a="http://schemas.openxmlformats.org/drawingml/2006/main">
-              <a:graphicData uri="http://schemas.openxmlformats.org/drawingml/2006/picture">
-                <pic:pic xmlns:pic="http://schemas.openxmlformats.org/drawingml/2006/picture">
-                  <pic:nvPicPr>
-                    <pic:cNvPr id="0" name="Picture 5" descr="C:\Users\mlbel\AppData\Local\Microsoft\Windows\INetCacheContent.Word\PovIncByPop2012.png"/>
-                    <pic:cNvPicPr>
-                      <a:picLocks noChangeAspect="1" noChangeArrowheads="1"/>
-                    </pic:cNvPicPr>
-                  </pic:nvPicPr>
-                  <pic:blipFill>
-                    <a:blip r:embed="rId11">
-                      <a:extLst>
-                        <a:ext uri="{28A0092B-C50C-407E-A947-70E740481C1C}">
-                          <a14:useLocalDpi xmlns:a14="http://schemas.microsoft.com/office/drawing/2010/main" val="0"/>
-                        </a:ext>
-                      </a:extLst>
-                    </a:blip>
-                    <a:srcRect/>
-                    <a:stretch>
-                      <a:fillRect/>
-                    </a:stretch>
-                  </pic:blipFill>
-                  <pic:spPr bwMode="auto">
-                    <a:xfrm>
-                      <a:off x="0" y="0"/>
-                      <a:ext cx="6457950" cy="3022600"/>
-                    </a:xfrm>
-                    <a:prstGeom prst="rect">
-                      <a:avLst/>
-                    </a:prstGeom>
-                    <a:noFill/>
-                    <a:ln>
-                      <a:solidFill>
-                        <a:schemeClr val="tx1"/>
-                      </a:solidFill>
-                    </a:ln>
-                  </pic:spPr>
-                </pic:pic>
-              </a:graphicData>
-            </a:graphic>
-            <wp14:sizeRelH relativeFrom="page">
-              <wp14:pctWidth>0</wp14:pctWidth>
-            </wp14:sizeRelH>
-            <wp14:sizeRelV relativeFrom="page">
-              <wp14:pctHeight>0</wp14:pctHeight>
-            </wp14:sizeRelV>
-          </wp:anchor>
-        </w:drawing>
-      </w:r>
-    </w:p>
-    <w:p>
-      <w:pPr>
-        <w:rPr>
-          <w:rFonts w:ascii="Arial" w:eastAsiaTheme="majorEastAsia" w:hAnsi="Arial" w:cs="Arial"/>
-          <w:b/>
-          <w:color w:val="2F5496" w:themeColor="accent1" w:themeShade="BF"/>
-          <w:sz w:val="28"/>
-          <w:szCs w:val="28"/>
-        </w:rPr>
-      </w:pPr>
-    </w:p>
-    <w:p>
-      <w:pPr>
-        <w:rPr>
-          <w:rFonts w:ascii="Arial" w:eastAsiaTheme="majorEastAsia" w:hAnsi="Arial" w:cs="Arial"/>
-          <w:b/>
-          <w:color w:val="2F5496" w:themeColor="accent1" w:themeShade="BF"/>
-          <w:sz w:val="28"/>
-          <w:szCs w:val="28"/>
-        </w:rPr>
-      </w:pPr>
-    </w:p>
-    <w:p>
-      <w:pPr>
-        <w:rPr>
-          <w:rFonts w:ascii="Arial" w:eastAsiaTheme="majorEastAsia" w:hAnsi="Arial" w:cs="Arial"/>
-          <w:b/>
-          <w:color w:val="2F5496" w:themeColor="accent1" w:themeShade="BF"/>
-          <w:sz w:val="28"/>
-          <w:szCs w:val="28"/>
-        </w:rPr>
-      </w:pPr>
-    </w:p>
-    <w:p>
-      <w:pPr>
-        <w:rPr>
-          <w:rFonts w:ascii="Arial" w:eastAsiaTheme="majorEastAsia" w:hAnsi="Arial" w:cs="Arial"/>
-          <w:b/>
-          <w:color w:val="2F5496" w:themeColor="accent1" w:themeShade="BF"/>
-          <w:sz w:val="28"/>
-          <w:szCs w:val="28"/>
-        </w:rPr>
-      </w:pPr>
-    </w:p>
-    <w:p>
-      <w:pPr>
-        <w:rPr>
-          <w:rFonts w:ascii="Arial" w:eastAsiaTheme="majorEastAsia" w:hAnsi="Arial" w:cs="Arial"/>
-          <w:b/>
-          <w:color w:val="2F5496" w:themeColor="accent1" w:themeShade="BF"/>
-          <w:sz w:val="28"/>
-          <w:szCs w:val="28"/>
-        </w:rPr>
-      </w:pPr>
-    </w:p>
-    <w:p>
-      <w:pPr>
-        <w:rPr>
-          <w:rFonts w:ascii="Arial" w:eastAsiaTheme="majorEastAsia" w:hAnsi="Arial" w:cs="Arial"/>
-          <w:b/>
-          <w:color w:val="2F5496" w:themeColor="accent1" w:themeShade="BF"/>
-          <w:sz w:val="28"/>
-          <w:szCs w:val="28"/>
-        </w:rPr>
-      </w:pPr>
-    </w:p>
-    <w:p>
-      <w:pPr>
-        <w:rPr>
-          <w:rFonts w:ascii="Arial" w:eastAsiaTheme="majorEastAsia" w:hAnsi="Arial" w:cs="Arial"/>
-          <w:b/>
-          <w:color w:val="2F5496" w:themeColor="accent1" w:themeShade="BF"/>
-          <w:sz w:val="28"/>
-          <w:szCs w:val="28"/>
-        </w:rPr>
-      </w:pPr>
-    </w:p>
-    <w:p>
-      <w:pPr>
-        <w:rPr>
-          <w:rFonts w:ascii="Arial" w:eastAsiaTheme="majorEastAsia" w:hAnsi="Arial" w:cs="Arial"/>
-          <w:b/>
-          <w:color w:val="2F5496" w:themeColor="accent1" w:themeShade="BF"/>
-          <w:sz w:val="28"/>
-          <w:szCs w:val="28"/>
-        </w:rPr>
-      </w:pPr>
-    </w:p>
-    <w:p>
-      <w:pPr>
-        <w:rPr>
-          <w:rFonts w:ascii="Arial" w:eastAsiaTheme="majorEastAsia" w:hAnsi="Arial" w:cs="Arial"/>
-          <w:b/>
-          <w:color w:val="2F5496" w:themeColor="accent1" w:themeShade="BF"/>
-          <w:sz w:val="28"/>
-          <w:szCs w:val="28"/>
-        </w:rPr>
-      </w:pPr>
-    </w:p>
-    <w:p>
-      <w:pPr>
-        <w:pStyle w:val="Heading2"/>
-        <w:spacing w:line="360" w:lineRule="auto"/>
-        <w:jc w:val="center"/>
-        <w:rPr>
-          <w:rFonts w:ascii="Arial" w:hAnsi="Arial" w:cs="Arial"/>
-          <w:b/>
-          <w:sz w:val="28"/>
-          <w:szCs w:val="28"/>
-        </w:rPr>
-      </w:pPr>
-      <w:bookmarkStart w:id="12" w:name="_Toc478138414"/>
-      <w:r>
-        <w:rPr>
-          <w:rFonts w:ascii="Arial" w:hAnsi="Arial" w:cs="Arial"/>
-          <w:b/>
-          <w:sz w:val="28"/>
-          <w:szCs w:val="28"/>
-        </w:rPr>
-        <w:lastRenderedPageBreak/>
-        <w:t>Poverty Incidence by Families</w:t>
-      </w:r>
-      <w:bookmarkEnd w:id="12"/>
-    </w:p>
-    <w:p/>
+        <w:t>&gt; plot(Data$Population2012, Data$PovertyIncidenceAmongPopulation2012, xlab="Population", ylab="Poverty Incidence", main="Poverty Incidence By Population (2012)")</w:t>
+      </w:r>
+    </w:p>
     <w:p>
       <w:pPr>
         <w:shd w:val="clear" w:color="auto" w:fill="FFFFFF"/>
@@ -13745,7 +12673,7 @@
           <w:szCs w:val="20"/>
           <w:lang w:eastAsia="en-PH"/>
         </w:rPr>
-        <w:t>&gt; plot(DataV3$NumberOfFamilies2015, DataV3$PovertyIncidenceAmongFamilies2015, xlab="Number of Families", ylab="Poverty Incidence", main="POVERTY INCIDENCE BY FAMILIES (2015)", pch=9, cex.lab=1.5, cex.main=2.5, font.lab=4, font.main=2, frame.plot=TRUE, col="springgreen4")</w:t>
+        <w:t>&gt; poverpopu &lt;- lm(Data$PovertyIncidenceAmongPopulation2012~Data$Population2012)</w:t>
       </w:r>
     </w:p>
     <w:p>
@@ -13781,13 +12709,396 @@
       </w:pPr>
       <w:r>
         <w:rPr>
-          <w:rFonts w:ascii="Lucida Console" w:eastAsia="Times New Roman" w:hAnsi="Lucida Console" w:cs="Courier New"/>
-          <w:color w:val="0000FF"/>
-          <w:sz w:val="20"/>
-          <w:szCs w:val="20"/>
-          <w:lang w:eastAsia="en-PH"/>
-        </w:rPr>
-        <w:t>&gt; poverfami2 &lt;- lm(DataV3$PovertyIncidenceAmongFamilies2015~DataV3$NumberOfFamilies2015)</w:t>
+          <w:rFonts w:ascii="Lucida Console" w:hAnsi="Lucida Console"/>
+          <w:noProof/>
+          <w:color w:val="0000FF"/>
+          <w:lang w:eastAsia="en-PH"/>
+        </w:rPr>
+        <w:drawing>
+          <wp:anchor distT="0" distB="0" distL="114300" distR="114300" simplePos="0" relativeHeight="251660288" behindDoc="0" locked="0" layoutInCell="1" allowOverlap="1" wp14:anchorId="50922BD7" wp14:editId="12A8AAF4">
+            <wp:simplePos x="0" y="0"/>
+            <wp:positionH relativeFrom="margin">
+              <wp:align>center</wp:align>
+            </wp:positionH>
+            <wp:positionV relativeFrom="page">
+              <wp:posOffset>2564092</wp:posOffset>
+            </wp:positionV>
+            <wp:extent cx="5448935" cy="3181350"/>
+            <wp:effectExtent l="0" t="0" r="0" b="0"/>
+            <wp:wrapThrough wrapText="bothSides">
+              <wp:wrapPolygon edited="0">
+                <wp:start x="0" y="0"/>
+                <wp:lineTo x="0" y="21471"/>
+                <wp:lineTo x="21522" y="21471"/>
+                <wp:lineTo x="21522" y="0"/>
+                <wp:lineTo x="0" y="0"/>
+              </wp:wrapPolygon>
+            </wp:wrapThrough>
+            <wp:docPr id="1" name="Picture 1"/>
+            <wp:cNvGraphicFramePr>
+              <a:graphicFrameLocks xmlns:a="http://schemas.openxmlformats.org/drawingml/2006/main" noChangeAspect="1"/>
+            </wp:cNvGraphicFramePr>
+            <a:graphic xmlns:a="http://schemas.openxmlformats.org/drawingml/2006/main">
+              <a:graphicData uri="http://schemas.openxmlformats.org/drawingml/2006/picture">
+                <pic:pic xmlns:pic="http://schemas.openxmlformats.org/drawingml/2006/picture">
+                  <pic:nvPicPr>
+                    <pic:cNvPr id="1" name="6604109.tmp"/>
+                    <pic:cNvPicPr/>
+                  </pic:nvPicPr>
+                  <pic:blipFill>
+                    <a:blip r:embed="rId11">
+                      <a:extLst>
+                        <a:ext uri="{28A0092B-C50C-407E-A947-70E740481C1C}">
+                          <a14:useLocalDpi xmlns:a14="http://schemas.microsoft.com/office/drawing/2010/main" val="0"/>
+                        </a:ext>
+                      </a:extLst>
+                    </a:blip>
+                    <a:stretch>
+                      <a:fillRect/>
+                    </a:stretch>
+                  </pic:blipFill>
+                  <pic:spPr>
+                    <a:xfrm>
+                      <a:off x="0" y="0"/>
+                      <a:ext cx="5448935" cy="3181350"/>
+                    </a:xfrm>
+                    <a:prstGeom prst="rect">
+                      <a:avLst/>
+                    </a:prstGeom>
+                  </pic:spPr>
+                </pic:pic>
+              </a:graphicData>
+            </a:graphic>
+          </wp:anchor>
+        </w:drawing>
+      </w:r>
+      <w:r>
+        <w:rPr>
+          <w:rFonts w:ascii="Lucida Console" w:eastAsia="Times New Roman" w:hAnsi="Lucida Console" w:cs="Courier New"/>
+          <w:color w:val="0000FF"/>
+          <w:sz w:val="20"/>
+          <w:szCs w:val="20"/>
+          <w:lang w:eastAsia="en-PH"/>
+        </w:rPr>
+        <w:t>&gt; abline(coef(poverpopu), lwd=2)</w:t>
+      </w:r>
+    </w:p>
+    <w:p>
+      <w:pPr>
+        <w:rPr>
+          <w:rFonts w:ascii="Arial" w:eastAsiaTheme="majorEastAsia" w:hAnsi="Arial" w:cs="Arial"/>
+          <w:b/>
+          <w:color w:val="2F5496" w:themeColor="accent1" w:themeShade="BF"/>
+          <w:sz w:val="28"/>
+          <w:szCs w:val="28"/>
+        </w:rPr>
+      </w:pPr>
+    </w:p>
+    <w:p>
+      <w:pPr>
+        <w:rPr>
+          <w:rFonts w:ascii="Arial" w:eastAsiaTheme="majorEastAsia" w:hAnsi="Arial" w:cs="Arial"/>
+          <w:b/>
+          <w:color w:val="2F5496" w:themeColor="accent1" w:themeShade="BF"/>
+          <w:sz w:val="28"/>
+          <w:szCs w:val="28"/>
+        </w:rPr>
+      </w:pPr>
+    </w:p>
+    <w:p>
+      <w:pPr>
+        <w:rPr>
+          <w:rFonts w:ascii="Arial" w:eastAsiaTheme="majorEastAsia" w:hAnsi="Arial" w:cs="Arial"/>
+          <w:b/>
+          <w:color w:val="2F5496" w:themeColor="accent1" w:themeShade="BF"/>
+          <w:sz w:val="28"/>
+          <w:szCs w:val="28"/>
+        </w:rPr>
+      </w:pPr>
+    </w:p>
+    <w:p>
+      <w:pPr>
+        <w:rPr>
+          <w:rFonts w:ascii="Arial" w:eastAsiaTheme="majorEastAsia" w:hAnsi="Arial" w:cs="Arial"/>
+          <w:b/>
+          <w:color w:val="2F5496" w:themeColor="accent1" w:themeShade="BF"/>
+          <w:sz w:val="28"/>
+          <w:szCs w:val="28"/>
+        </w:rPr>
+      </w:pPr>
+    </w:p>
+    <w:p>
+      <w:pPr>
+        <w:rPr>
+          <w:rFonts w:ascii="Arial" w:eastAsiaTheme="majorEastAsia" w:hAnsi="Arial" w:cs="Arial"/>
+          <w:b/>
+          <w:color w:val="2F5496" w:themeColor="accent1" w:themeShade="BF"/>
+          <w:sz w:val="28"/>
+          <w:szCs w:val="28"/>
+        </w:rPr>
+      </w:pPr>
+    </w:p>
+    <w:p>
+      <w:pPr>
+        <w:rPr>
+          <w:rFonts w:ascii="Arial" w:eastAsiaTheme="majorEastAsia" w:hAnsi="Arial" w:cs="Arial"/>
+          <w:b/>
+          <w:color w:val="2F5496" w:themeColor="accent1" w:themeShade="BF"/>
+          <w:sz w:val="28"/>
+          <w:szCs w:val="28"/>
+        </w:rPr>
+      </w:pPr>
+    </w:p>
+    <w:p>
+      <w:pPr>
+        <w:rPr>
+          <w:rFonts w:ascii="Arial" w:eastAsiaTheme="majorEastAsia" w:hAnsi="Arial" w:cs="Arial"/>
+          <w:b/>
+          <w:color w:val="2F5496" w:themeColor="accent1" w:themeShade="BF"/>
+          <w:sz w:val="28"/>
+          <w:szCs w:val="28"/>
+        </w:rPr>
+      </w:pPr>
+    </w:p>
+    <w:p>
+      <w:pPr>
+        <w:rPr>
+          <w:rFonts w:ascii="Arial" w:eastAsiaTheme="majorEastAsia" w:hAnsi="Arial" w:cs="Arial"/>
+          <w:b/>
+          <w:color w:val="2F5496" w:themeColor="accent1" w:themeShade="BF"/>
+          <w:sz w:val="28"/>
+          <w:szCs w:val="28"/>
+        </w:rPr>
+      </w:pPr>
+    </w:p>
+    <w:p>
+      <w:pPr>
+        <w:rPr>
+          <w:rFonts w:ascii="Arial" w:eastAsiaTheme="majorEastAsia" w:hAnsi="Arial" w:cs="Arial"/>
+          <w:b/>
+          <w:color w:val="2F5496" w:themeColor="accent1" w:themeShade="BF"/>
+          <w:sz w:val="28"/>
+          <w:szCs w:val="28"/>
+        </w:rPr>
+      </w:pPr>
+    </w:p>
+    <w:p>
+      <w:pPr>
+        <w:pStyle w:val="Heading2"/>
+        <w:spacing w:line="360" w:lineRule="auto"/>
+        <w:jc w:val="center"/>
+        <w:rPr>
+          <w:rFonts w:ascii="Arial" w:hAnsi="Arial" w:cs="Arial"/>
+          <w:b/>
+          <w:sz w:val="28"/>
+          <w:szCs w:val="28"/>
+        </w:rPr>
+      </w:pPr>
+      <w:bookmarkStart w:id="11" w:name="_Toc478138414"/>
+      <w:r>
+        <w:rPr>
+          <w:rFonts w:ascii="Arial" w:hAnsi="Arial" w:cs="Arial"/>
+          <w:b/>
+          <w:sz w:val="28"/>
+          <w:szCs w:val="28"/>
+        </w:rPr>
+        <w:lastRenderedPageBreak/>
+        <w:t>Poverty Incidence by Families</w:t>
+      </w:r>
+      <w:bookmarkEnd w:id="11"/>
+    </w:p>
+    <w:p/>
+    <w:p>
+      <w:pPr>
+        <w:pStyle w:val="HTMLPreformatted"/>
+        <w:shd w:val="clear" w:color="auto" w:fill="FFFFFF"/>
+        <w:wordWrap w:val="0"/>
+        <w:spacing w:line="225" w:lineRule="atLeast"/>
+        <w:rPr>
+          <w:rFonts w:ascii="Lucida Console" w:hAnsi="Lucida Console"/>
+          <w:color w:val="000000"/>
+        </w:rPr>
+      </w:pPr>
+      <w:r>
+        <w:rPr>
+          <w:rStyle w:val="gghfmyibcpb"/>
+          <w:rFonts w:ascii="Lucida Console" w:eastAsiaTheme="majorEastAsia" w:hAnsi="Lucida Console"/>
+          <w:color w:val="0000FF"/>
+        </w:rPr>
+        <w:t xml:space="preserve">&gt; </w:t>
+      </w:r>
+      <w:r>
+        <w:rPr>
+          <w:rStyle w:val="gghfmyibcob"/>
+          <w:rFonts w:ascii="Lucida Console" w:eastAsiaTheme="majorEastAsia" w:hAnsi="Lucida Console"/>
+          <w:color w:val="0000FF"/>
+        </w:rPr>
+        <w:t>plot(Data$NumberOfFamilies2015, Data$PovertyIncidenceAmongFamilies2015, xlab="Number Of Families", ylab="Poverty Incidence", main="Poverty Incidence By Families (2015)")</w:t>
+      </w:r>
+    </w:p>
+    <w:p>
+      <w:pPr>
+        <w:pStyle w:val="HTMLPreformatted"/>
+        <w:shd w:val="clear" w:color="auto" w:fill="FFFFFF"/>
+        <w:wordWrap w:val="0"/>
+        <w:spacing w:line="225" w:lineRule="atLeast"/>
+        <w:rPr>
+          <w:rFonts w:ascii="Lucida Console" w:hAnsi="Lucida Console"/>
+          <w:color w:val="000000"/>
+        </w:rPr>
+      </w:pPr>
+      <w:r>
+        <w:rPr>
+          <w:rStyle w:val="gghfmyibcpb"/>
+          <w:rFonts w:ascii="Lucida Console" w:eastAsiaTheme="majorEastAsia" w:hAnsi="Lucida Console"/>
+          <w:color w:val="0000FF"/>
+        </w:rPr>
+        <w:t xml:space="preserve">&gt; </w:t>
+      </w:r>
+      <w:r>
+        <w:rPr>
+          <w:rStyle w:val="gghfmyibcob"/>
+          <w:rFonts w:ascii="Lucida Console" w:eastAsiaTheme="majorEastAsia" w:hAnsi="Lucida Console"/>
+          <w:color w:val="0000FF"/>
+        </w:rPr>
+        <w:t>poverfami2 &lt;- lm(Data$PovertyIncidenceAmongFamilies2015~Data$NumberOfFamilies2015)</w:t>
+      </w:r>
+    </w:p>
+    <w:p>
+      <w:pPr>
+        <w:pStyle w:val="HTMLPreformatted"/>
+        <w:shd w:val="clear" w:color="auto" w:fill="FFFFFF"/>
+        <w:wordWrap w:val="0"/>
+        <w:spacing w:line="225" w:lineRule="atLeast"/>
+        <w:rPr>
+          <w:rFonts w:ascii="Lucida Console" w:hAnsi="Lucida Console"/>
+          <w:color w:val="000000"/>
+        </w:rPr>
+      </w:pPr>
+      <w:r>
+        <w:rPr>
+          <w:rStyle w:val="gghfmyibcpb"/>
+          <w:rFonts w:ascii="Lucida Console" w:eastAsiaTheme="majorEastAsia" w:hAnsi="Lucida Console"/>
+          <w:color w:val="0000FF"/>
+        </w:rPr>
+        <w:t xml:space="preserve">&gt; </w:t>
+      </w:r>
+      <w:r>
+        <w:rPr>
+          <w:rStyle w:val="gghfmyibcob"/>
+          <w:rFonts w:ascii="Lucida Console" w:eastAsiaTheme="majorEastAsia" w:hAnsi="Lucida Console"/>
+          <w:color w:val="0000FF"/>
+        </w:rPr>
+        <w:t>abline(coef(poverfami2), lwd=2)</w:t>
+      </w:r>
+    </w:p>
+    <w:p>
+      <w:r>
+        <w:rPr>
+          <w:noProof/>
+          <w:lang w:eastAsia="en-PH"/>
+        </w:rPr>
+        <w:drawing>
+          <wp:anchor distT="0" distB="0" distL="114300" distR="114300" simplePos="0" relativeHeight="251661312" behindDoc="0" locked="0" layoutInCell="1" allowOverlap="1" wp14:anchorId="6BB30FEE" wp14:editId="4F770DA1">
+            <wp:simplePos x="0" y="0"/>
+            <wp:positionH relativeFrom="column">
+              <wp:posOffset>300250</wp:posOffset>
+            </wp:positionH>
+            <wp:positionV relativeFrom="page">
+              <wp:posOffset>2662649</wp:posOffset>
+            </wp:positionV>
+            <wp:extent cx="5496560" cy="3209925"/>
+            <wp:effectExtent l="0" t="0" r="8890" b="9525"/>
+            <wp:wrapThrough wrapText="bothSides">
+              <wp:wrapPolygon edited="0">
+                <wp:start x="0" y="0"/>
+                <wp:lineTo x="0" y="21536"/>
+                <wp:lineTo x="21560" y="21536"/>
+                <wp:lineTo x="21560" y="0"/>
+                <wp:lineTo x="0" y="0"/>
+              </wp:wrapPolygon>
+            </wp:wrapThrough>
+            <wp:docPr id="4" name="Picture 4"/>
+            <wp:cNvGraphicFramePr>
+              <a:graphicFrameLocks xmlns:a="http://schemas.openxmlformats.org/drawingml/2006/main" noChangeAspect="1"/>
+            </wp:cNvGraphicFramePr>
+            <a:graphic xmlns:a="http://schemas.openxmlformats.org/drawingml/2006/main">
+              <a:graphicData uri="http://schemas.openxmlformats.org/drawingml/2006/picture">
+                <pic:pic xmlns:pic="http://schemas.openxmlformats.org/drawingml/2006/picture">
+                  <pic:nvPicPr>
+                    <pic:cNvPr id="4" name="7C4DDF3.tmp"/>
+                    <pic:cNvPicPr/>
+                  </pic:nvPicPr>
+                  <pic:blipFill>
+                    <a:blip r:embed="rId12">
+                      <a:extLst>
+                        <a:ext uri="{28A0092B-C50C-407E-A947-70E740481C1C}">
+                          <a14:useLocalDpi xmlns:a14="http://schemas.microsoft.com/office/drawing/2010/main" val="0"/>
+                        </a:ext>
+                      </a:extLst>
+                    </a:blip>
+                    <a:stretch>
+                      <a:fillRect/>
+                    </a:stretch>
+                  </pic:blipFill>
+                  <pic:spPr>
+                    <a:xfrm>
+                      <a:off x="0" y="0"/>
+                      <a:ext cx="5496560" cy="3209925"/>
+                    </a:xfrm>
+                    <a:prstGeom prst="rect">
+                      <a:avLst/>
+                    </a:prstGeom>
+                  </pic:spPr>
+                </pic:pic>
+              </a:graphicData>
+            </a:graphic>
+          </wp:anchor>
+        </w:drawing>
+      </w:r>
+    </w:p>
+    <w:p/>
+    <w:p>
+      <w:pPr>
+        <w:rPr>
+          <w:rFonts w:ascii="Arial" w:eastAsiaTheme="majorEastAsia" w:hAnsi="Arial" w:cs="Arial"/>
+          <w:b/>
+          <w:color w:val="2F5496" w:themeColor="accent1" w:themeShade="BF"/>
+          <w:sz w:val="28"/>
+          <w:szCs w:val="28"/>
+        </w:rPr>
+      </w:pPr>
+      <w:r>
+        <w:rPr>
+          <w:rFonts w:ascii="Arial" w:hAnsi="Arial" w:cs="Arial"/>
+          <w:b/>
+          <w:sz w:val="28"/>
+          <w:szCs w:val="28"/>
+        </w:rPr>
+        <w:br w:type="page"/>
+      </w:r>
+    </w:p>
+    <w:p>
+      <w:pPr>
+        <w:pStyle w:val="Heading2"/>
+        <w:spacing w:line="360" w:lineRule="auto"/>
+        <w:jc w:val="center"/>
+        <w:rPr>
+          <w:rFonts w:ascii="Arial" w:hAnsi="Arial" w:cs="Arial"/>
+          <w:b/>
+          <w:sz w:val="28"/>
+          <w:szCs w:val="28"/>
+        </w:rPr>
+      </w:pPr>
+      <w:r>
+        <w:rPr>
+          <w:rFonts w:ascii="Arial" w:hAnsi="Arial" w:cs="Arial"/>
+          <w:b/>
+          <w:sz w:val="28"/>
+          <w:szCs w:val="28"/>
+        </w:rPr>
+        <w:lastRenderedPageBreak/>
+        <w:t>Labor Productivity by Population</w:t>
       </w:r>
     </w:p>
     <w:p>
@@ -13815,140 +13126,23 @@
         <w:spacing w:after="0" w:line="225" w:lineRule="atLeast"/>
         <w:rPr>
           <w:rFonts w:ascii="Lucida Console" w:eastAsia="Times New Roman" w:hAnsi="Lucida Console" w:cs="Courier New"/>
-          <w:color w:val="000000"/>
-          <w:sz w:val="20"/>
-          <w:szCs w:val="20"/>
-          <w:lang w:eastAsia="en-PH"/>
-        </w:rPr>
-      </w:pPr>
-      <w:r>
-        <w:rPr>
-          <w:rFonts w:ascii="Lucida Console" w:eastAsia="Times New Roman" w:hAnsi="Lucida Console" w:cs="Courier New"/>
-          <w:color w:val="0000FF"/>
-          <w:sz w:val="20"/>
-          <w:szCs w:val="20"/>
-          <w:lang w:eastAsia="en-PH"/>
-        </w:rPr>
-        <w:t>&gt; abline(coef(poverfami2), lwd=2, col="cadetblue1")</w:t>
-      </w:r>
-    </w:p>
-    <w:p>
-      <w:r>
-        <w:rPr>
-          <w:noProof/>
-          <w:lang w:eastAsia="en-PH"/>
-        </w:rPr>
-        <w:drawing>
-          <wp:anchor distT="0" distB="0" distL="114300" distR="114300" simplePos="0" relativeHeight="251695104" behindDoc="0" locked="0" layoutInCell="1" allowOverlap="1" wp14:anchorId="5B4FE8CB" wp14:editId="23A29AC6">
-            <wp:simplePos x="0" y="0"/>
-            <wp:positionH relativeFrom="column">
-              <wp:posOffset>-257175</wp:posOffset>
-            </wp:positionH>
-            <wp:positionV relativeFrom="paragraph">
-              <wp:posOffset>304165</wp:posOffset>
-            </wp:positionV>
-            <wp:extent cx="6457950" cy="3022600"/>
-            <wp:effectExtent l="19050" t="19050" r="19050" b="25400"/>
-            <wp:wrapSquare wrapText="bothSides"/>
-            <wp:docPr id="1" name="Picture 1" descr="C:\Users\mlbel\AppData\Local\Microsoft\Windows\INetCacheContent.Word\PovIncByFam2015.png"/>
-            <wp:cNvGraphicFramePr>
-              <a:graphicFrameLocks xmlns:a="http://schemas.openxmlformats.org/drawingml/2006/main" noChangeAspect="1"/>
-            </wp:cNvGraphicFramePr>
-            <a:graphic xmlns:a="http://schemas.openxmlformats.org/drawingml/2006/main">
-              <a:graphicData uri="http://schemas.openxmlformats.org/drawingml/2006/picture">
-                <pic:pic xmlns:pic="http://schemas.openxmlformats.org/drawingml/2006/picture">
-                  <pic:nvPicPr>
-                    <pic:cNvPr id="0" name="Picture 7" descr="C:\Users\mlbel\AppData\Local\Microsoft\Windows\INetCacheContent.Word\PovIncByFam2015.png"/>
-                    <pic:cNvPicPr>
-                      <a:picLocks noChangeAspect="1" noChangeArrowheads="1"/>
-                    </pic:cNvPicPr>
-                  </pic:nvPicPr>
-                  <pic:blipFill>
-                    <a:blip r:embed="rId12">
-                      <a:extLst>
-                        <a:ext uri="{28A0092B-C50C-407E-A947-70E740481C1C}">
-                          <a14:useLocalDpi xmlns:a14="http://schemas.microsoft.com/office/drawing/2010/main" val="0"/>
-                        </a:ext>
-                      </a:extLst>
-                    </a:blip>
-                    <a:srcRect/>
-                    <a:stretch>
-                      <a:fillRect/>
-                    </a:stretch>
-                  </pic:blipFill>
-                  <pic:spPr bwMode="auto">
-                    <a:xfrm>
-                      <a:off x="0" y="0"/>
-                      <a:ext cx="6457950" cy="3022600"/>
-                    </a:xfrm>
-                    <a:prstGeom prst="rect">
-                      <a:avLst/>
-                    </a:prstGeom>
-                    <a:noFill/>
-                    <a:ln>
-                      <a:solidFill>
-                        <a:schemeClr val="tx1"/>
-                      </a:solidFill>
-                    </a:ln>
-                  </pic:spPr>
-                </pic:pic>
-              </a:graphicData>
-            </a:graphic>
-            <wp14:sizeRelH relativeFrom="page">
-              <wp14:pctWidth>0</wp14:pctWidth>
-            </wp14:sizeRelH>
-            <wp14:sizeRelV relativeFrom="page">
-              <wp14:pctHeight>0</wp14:pctHeight>
-            </wp14:sizeRelV>
-          </wp:anchor>
-        </w:drawing>
-      </w:r>
-    </w:p>
-    <w:p/>
-    <w:p>
-      <w:pPr>
-        <w:rPr>
-          <w:rFonts w:ascii="Arial" w:eastAsiaTheme="majorEastAsia" w:hAnsi="Arial" w:cs="Arial"/>
-          <w:b/>
-          <w:color w:val="2F5496" w:themeColor="accent1" w:themeShade="BF"/>
-          <w:sz w:val="28"/>
-          <w:szCs w:val="28"/>
-        </w:rPr>
-      </w:pPr>
-      <w:r>
-        <w:rPr>
-          <w:rFonts w:ascii="Arial" w:hAnsi="Arial" w:cs="Arial"/>
-          <w:b/>
-          <w:sz w:val="28"/>
-          <w:szCs w:val="28"/>
-        </w:rPr>
-        <w:br w:type="page"/>
-      </w:r>
-    </w:p>
-    <w:p>
-      <w:pPr>
-        <w:pStyle w:val="Heading2"/>
-        <w:spacing w:line="360" w:lineRule="auto"/>
-        <w:jc w:val="center"/>
-        <w:rPr>
-          <w:rFonts w:ascii="Arial" w:hAnsi="Arial" w:cs="Arial"/>
-          <w:b/>
-          <w:sz w:val="28"/>
-          <w:szCs w:val="28"/>
-        </w:rPr>
-      </w:pPr>
-      <w:r>
-        <w:rPr>
-          <w:rFonts w:ascii="Arial" w:hAnsi="Arial" w:cs="Arial"/>
-          <w:b/>
-          <w:sz w:val="28"/>
-          <w:szCs w:val="28"/>
-        </w:rPr>
-        <w:lastRenderedPageBreak/>
-        <w:t>Labor Productivity by Population</w:t>
-      </w:r>
-    </w:p>
-    <w:p/>
+          <w:color w:val="0000FF"/>
+          <w:sz w:val="20"/>
+          <w:szCs w:val="20"/>
+          <w:lang w:eastAsia="en-PH"/>
+        </w:rPr>
+      </w:pPr>
+      <w:r>
+        <w:rPr>
+          <w:rFonts w:ascii="Lucida Console" w:eastAsia="Times New Roman" w:hAnsi="Lucida Console" w:cs="Courier New"/>
+          <w:color w:val="0000FF"/>
+          <w:sz w:val="20"/>
+          <w:szCs w:val="20"/>
+          <w:lang w:eastAsia="en-PH"/>
+        </w:rPr>
+        <w:t>&gt; plot(DataV3$Population2012, DataV3$LaborProductivity2012, xlab = "Population", ylab = "Labor Productivity", main = "Labor Productivity by Population (2012)")</w:t>
+      </w:r>
+    </w:p>
     <w:p>
       <w:pPr>
         <w:shd w:val="clear" w:color="auto" w:fill="FFFFFF"/>
@@ -13974,21 +13168,21 @@
         <w:spacing w:after="0" w:line="225" w:lineRule="atLeast"/>
         <w:rPr>
           <w:rFonts w:ascii="Lucida Console" w:eastAsia="Times New Roman" w:hAnsi="Lucida Console" w:cs="Courier New"/>
-          <w:color w:val="000000"/>
-          <w:sz w:val="20"/>
-          <w:szCs w:val="20"/>
-          <w:lang w:eastAsia="en-PH"/>
-        </w:rPr>
-      </w:pPr>
-      <w:r>
-        <w:rPr>
-          <w:rFonts w:ascii="Lucida Console" w:eastAsia="Times New Roman" w:hAnsi="Lucida Console" w:cs="Courier New"/>
-          <w:color w:val="0000FF"/>
-          <w:sz w:val="20"/>
-          <w:szCs w:val="20"/>
-          <w:lang w:eastAsia="en-PH"/>
-        </w:rPr>
-        <w:t>&gt; plot(DataV3$Population2012, DataV3$LaborProductivity2012, xlab="Population", ylab="Labor Productivity", main="LABOR PRODUCTIVITY BY POPULATION (2012)", pch=6, cex.lab=1.5, cex.main=2.5, font.lab=4, font.main=2, frame.plot=TRUE, col="darkmagenta")</w:t>
+          <w:color w:val="0000FF"/>
+          <w:sz w:val="20"/>
+          <w:szCs w:val="20"/>
+          <w:lang w:eastAsia="en-PH"/>
+        </w:rPr>
+      </w:pPr>
+      <w:r>
+        <w:rPr>
+          <w:rFonts w:ascii="Lucida Console" w:eastAsia="Times New Roman" w:hAnsi="Lucida Console" w:cs="Courier New"/>
+          <w:color w:val="0000FF"/>
+          <w:sz w:val="20"/>
+          <w:szCs w:val="20"/>
+          <w:lang w:eastAsia="en-PH"/>
+        </w:rPr>
+        <w:t>&gt; laborpro2012 &lt;-lm(DataV3$LaborProductivity2012~DataV3$Population2012)</w:t>
       </w:r>
     </w:p>
     <w:p>
@@ -14030,7 +13224,7 @@
           <w:szCs w:val="20"/>
           <w:lang w:eastAsia="en-PH"/>
         </w:rPr>
-        <w:t>&gt; laborpro2012 &lt;-lm(DataV3$LaborProductivity2012~DataV3$Population2012)</w:t>
+        <w:t>&gt; abline(coef(laborpro2012), lwd=2)</w:t>
       </w:r>
     </w:p>
     <w:p>
@@ -14064,42 +13258,30 @@
           <w:lang w:eastAsia="en-PH"/>
         </w:rPr>
       </w:pPr>
-      <w:r>
-        <w:rPr>
-          <w:rFonts w:ascii="Lucida Console" w:eastAsia="Times New Roman" w:hAnsi="Lucida Console" w:cs="Courier New"/>
-          <w:color w:val="0000FF"/>
-          <w:sz w:val="20"/>
-          <w:szCs w:val="20"/>
-          <w:lang w:eastAsia="en-PH"/>
-        </w:rPr>
-        <w:t>&gt; abline(coef(laborpro2012), lwd=2, col="indianred1")</w:t>
-      </w:r>
-    </w:p>
-    <w:p>
-      <w:pPr>
-        <w:rPr>
-          <w:rFonts w:eastAsiaTheme="majorEastAsia"/>
-          <w:color w:val="2F5496" w:themeColor="accent1" w:themeShade="BF"/>
-        </w:rPr>
-      </w:pPr>
-      <w:r>
-        <w:rPr>
+    </w:p>
+    <w:p>
+      <w:r>
+        <w:rPr>
+          <w:rFonts w:ascii="Lucida Console" w:eastAsia="Times New Roman" w:hAnsi="Lucida Console" w:cs="Courier New"/>
           <w:noProof/>
+          <w:color w:val="000000"/>
+          <w:sz w:val="20"/>
+          <w:szCs w:val="20"/>
           <w:lang w:eastAsia="en-PH"/>
         </w:rPr>
         <w:drawing>
-          <wp:anchor distT="0" distB="0" distL="114300" distR="114300" simplePos="0" relativeHeight="251697152" behindDoc="0" locked="0" layoutInCell="1" allowOverlap="1" wp14:anchorId="5D8B06B8" wp14:editId="398DB4C2">
+          <wp:anchor distT="0" distB="0" distL="114300" distR="114300" simplePos="0" relativeHeight="251662336" behindDoc="0" locked="0" layoutInCell="1" allowOverlap="1" wp14:anchorId="2552B02F" wp14:editId="703DB49E">
             <wp:simplePos x="0" y="0"/>
             <wp:positionH relativeFrom="column">
-              <wp:posOffset>-228600</wp:posOffset>
+              <wp:posOffset>39757</wp:posOffset>
             </wp:positionH>
             <wp:positionV relativeFrom="paragraph">
-              <wp:posOffset>304165</wp:posOffset>
+              <wp:posOffset>108392</wp:posOffset>
             </wp:positionV>
-            <wp:extent cx="6457950" cy="3022600"/>
-            <wp:effectExtent l="19050" t="19050" r="19050" b="25400"/>
-            <wp:wrapSquare wrapText="bothSides"/>
-            <wp:docPr id="6" name="Picture 6" descr="C:\Users\mlbel\AppData\Local\Microsoft\Windows\INetCacheContent.Word\LabProdByPop2012.png"/>
+            <wp:extent cx="5943600" cy="1884459"/>
+            <wp:effectExtent l="0" t="0" r="0" b="1905"/>
+            <wp:wrapNone/>
+            <wp:docPr id="6" name="Picture 6"/>
             <wp:cNvGraphicFramePr>
               <a:graphicFrameLocks xmlns:a="http://schemas.openxmlformats.org/drawingml/2006/main" noChangeAspect="1"/>
             </wp:cNvGraphicFramePr>
@@ -14107,12 +13289,10 @@
               <a:graphicData uri="http://schemas.openxmlformats.org/drawingml/2006/picture">
                 <pic:pic xmlns:pic="http://schemas.openxmlformats.org/drawingml/2006/picture">
                   <pic:nvPicPr>
-                    <pic:cNvPr id="0" name="Picture 9" descr="C:\Users\mlbel\AppData\Local\Microsoft\Windows\INetCacheContent.Word\LabProdByPop2012.png"/>
-                    <pic:cNvPicPr>
-                      <a:picLocks noChangeAspect="1" noChangeArrowheads="1"/>
-                    </pic:cNvPicPr>
+                    <pic:cNvPr id="6" name="R111.png"/>
+                    <pic:cNvPicPr/>
                   </pic:nvPicPr>
-                  <pic:blipFill>
+                  <pic:blipFill rotWithShape="1">
                     <a:blip r:embed="rId13">
                       <a:extLst>
                         <a:ext uri="{28A0092B-C50C-407E-A947-70E740481C1C}">
@@ -14120,25 +13300,25 @@
                         </a:ext>
                       </a:extLst>
                     </a:blip>
-                    <a:srcRect/>
-                    <a:stretch>
-                      <a:fillRect/>
-                    </a:stretch>
+                    <a:srcRect b="47157"/>
+                    <a:stretch/>
                   </pic:blipFill>
                   <pic:spPr bwMode="auto">
                     <a:xfrm>
                       <a:off x="0" y="0"/>
-                      <a:ext cx="6457950" cy="3022600"/>
+                      <a:ext cx="5943600" cy="1884459"/>
                     </a:xfrm>
                     <a:prstGeom prst="rect">
                       <a:avLst/>
                     </a:prstGeom>
-                    <a:noFill/>
                     <a:ln>
-                      <a:solidFill>
-                        <a:schemeClr val="tx1"/>
-                      </a:solidFill>
+                      <a:noFill/>
                     </a:ln>
+                    <a:extLst>
+                      <a:ext uri="{53640926-AAD7-44D8-BBD7-CCE9431645EC}">
+                        <a14:shadowObscured xmlns:a14="http://schemas.microsoft.com/office/drawing/2010/main"/>
+                      </a:ext>
+                    </a:extLst>
                   </pic:spPr>
                 </pic:pic>
               </a:graphicData>
@@ -14152,6 +13332,14 @@
           </wp:anchor>
         </w:drawing>
       </w:r>
+    </w:p>
+    <w:p>
+      <w:pPr>
+        <w:rPr>
+          <w:rFonts w:eastAsiaTheme="majorEastAsia"/>
+          <w:color w:val="2F5496" w:themeColor="accent1" w:themeShade="BF"/>
+        </w:rPr>
+      </w:pPr>
       <w:r>
         <w:br w:type="page"/>
       </w:r>
@@ -14168,7 +13356,7 @@
           <w:szCs w:val="28"/>
         </w:rPr>
       </w:pPr>
-      <w:bookmarkStart w:id="13" w:name="_Toc478138416"/>
+      <w:bookmarkStart w:id="12" w:name="_Toc478138416"/>
       <w:r>
         <w:rPr>
           <w:rFonts w:ascii="Arial" w:hAnsi="Arial" w:cs="Arial"/>
@@ -14177,18 +13365,9 @@
           <w:szCs w:val="28"/>
         </w:rPr>
         <w:lastRenderedPageBreak/>
-        <w:t xml:space="preserve">Recommendation and </w:t>
-      </w:r>
-      <w:r>
-        <w:rPr>
-          <w:rFonts w:ascii="Arial" w:hAnsi="Arial" w:cs="Arial"/>
-          <w:b/>
-          <w:sz w:val="28"/>
-          <w:szCs w:val="28"/>
-        </w:rPr>
-        <w:t>Conclusion</w:t>
-      </w:r>
-      <w:bookmarkEnd w:id="13"/>
+        <w:t>Recommendation and Conclusion</w:t>
+      </w:r>
+      <w:bookmarkEnd w:id="12"/>
     </w:p>
     <w:p/>
     <w:p/>
@@ -14203,6 +13382,10 @@
           <w:szCs w:val="28"/>
         </w:rPr>
       </w:pPr>
+    </w:p>
+    <w:p>
+      <w:bookmarkStart w:id="13" w:name="_GoBack"/>
+      <w:bookmarkEnd w:id="13"/>
     </w:p>
     <w:sectPr>
       <w:pgSz w:w="12240" w:h="15840"/>
@@ -14660,6 +13843,7 @@
   <w:style w:type="paragraph" w:default="1" w:styleId="Normal">
     <w:name w:val="Normal"/>
     <w:qFormat/>
+    <w:rsid w:val="006D0623"/>
   </w:style>
   <w:style w:type="paragraph" w:styleId="Heading1">
     <w:name w:val="heading 1"/>

</xml_diff>

<commit_message>
edited Income of Families Per Region 2012
</commit_message>
<xml_diff>
--- a/Documentation/Final Documents.docx
+++ b/Documentation/Final Documents.docx
@@ -14797,8 +14797,6 @@
         </w:rPr>
         <w:t>Poverty Incidence among Family Per Region 2015</w:t>
       </w:r>
-      <w:bookmarkStart w:id="5" w:name="_GoBack"/>
-      <w:bookmarkEnd w:id="5"/>
     </w:p>
     <w:p>
       <w:pPr>
@@ -16006,7 +16004,7 @@
           <w:szCs w:val="28"/>
         </w:rPr>
       </w:pPr>
-      <w:bookmarkStart w:id="6" w:name="_Toc478138408"/>
+      <w:bookmarkStart w:id="5" w:name="_Toc478138408"/>
       <w:r>
         <w:rPr>
           <w:rFonts w:ascii="Arial" w:hAnsi="Arial" w:cs="Arial"/>
@@ -16016,7 +16014,7 @@
         </w:rPr>
         <w:t>Family Per Region</w:t>
       </w:r>
-      <w:bookmarkEnd w:id="6"/>
+      <w:bookmarkEnd w:id="5"/>
       <w:r>
         <w:rPr>
           <w:rFonts w:ascii="Arial" w:hAnsi="Arial" w:cs="Arial"/>
@@ -16983,7 +16981,7 @@
         </w:rPr>
         <w:t>barplot(family2012,ylab="Number of Families",xlab="Region",ylim=c(0,3500),col=colors,main="FAMILY PER REGION (2012)", cex.lab=1.5, cex.main=3.5, font.lab=4, font.main=2)</w:t>
       </w:r>
-      <w:bookmarkStart w:id="7" w:name="_Toc478138409"/>
+      <w:bookmarkStart w:id="6" w:name="_Toc478138409"/>
     </w:p>
     <w:p>
       <w:pPr>
@@ -17079,7 +17077,7 @@
         </w:rPr>
         <w:br w:type="page"/>
       </w:r>
-      <w:bookmarkEnd w:id="7"/>
+      <w:bookmarkEnd w:id="6"/>
       <w:r>
         <w:rPr>
           <w:rFonts w:ascii="Arial" w:hAnsi="Arial" w:cs="Arial"/>
@@ -17213,323 +17211,732 @@
           <w:szCs w:val="20"/>
           <w:lang w:eastAsia="en-PH"/>
         </w:rPr>
-        <w:t xml:space="preserve">       ARMM         CAR         NCR    Region I   Region II  Region III </w:t>
-      </w:r>
-    </w:p>
-    <w:p>
-      <w:pPr>
-        <w:shd w:val="clear" w:color="auto" w:fill="FFFFFF"/>
-        <w:tabs>
-          <w:tab w:val="left" w:pos="916"/>
-          <w:tab w:val="left" w:pos="1832"/>
-          <w:tab w:val="left" w:pos="2748"/>
-          <w:tab w:val="left" w:pos="3664"/>
-          <w:tab w:val="left" w:pos="4580"/>
-          <w:tab w:val="left" w:pos="5496"/>
-          <w:tab w:val="left" w:pos="6412"/>
-          <w:tab w:val="left" w:pos="7328"/>
-          <w:tab w:val="left" w:pos="8244"/>
-          <w:tab w:val="left" w:pos="9160"/>
-          <w:tab w:val="left" w:pos="10076"/>
-          <w:tab w:val="left" w:pos="10992"/>
-          <w:tab w:val="left" w:pos="11908"/>
-          <w:tab w:val="left" w:pos="12824"/>
-          <w:tab w:val="left" w:pos="13740"/>
-          <w:tab w:val="left" w:pos="14656"/>
-        </w:tabs>
-        <w:wordWrap w:val="0"/>
-        <w:spacing w:after="0" w:line="225" w:lineRule="atLeast"/>
-        <w:rPr>
-          <w:rFonts w:ascii="Lucida Console" w:eastAsia="Times New Roman" w:hAnsi="Lucida Console" w:cs="Courier New"/>
-          <w:color w:val="000000"/>
-          <w:sz w:val="20"/>
-          <w:szCs w:val="20"/>
-          <w:lang w:eastAsia="en-PH"/>
-        </w:rPr>
-      </w:pPr>
-      <w:r>
-        <w:rPr>
-          <w:rFonts w:ascii="Lucida Console" w:eastAsia="Times New Roman" w:hAnsi="Lucida Console" w:cs="Courier New"/>
-          <w:color w:val="000000"/>
-          <w:sz w:val="20"/>
-          <w:szCs w:val="20"/>
-          <w:lang w:eastAsia="en-PH"/>
-        </w:rPr>
-        <w:t xml:space="preserve">     721.96      963.51    11061.69     2250.50     1500.89     6188.93 </w:t>
-      </w:r>
-    </w:p>
-    <w:p>
-      <w:pPr>
-        <w:shd w:val="clear" w:color="auto" w:fill="FFFFFF"/>
-        <w:tabs>
-          <w:tab w:val="left" w:pos="916"/>
-          <w:tab w:val="left" w:pos="1832"/>
-          <w:tab w:val="left" w:pos="2748"/>
-          <w:tab w:val="left" w:pos="3664"/>
-          <w:tab w:val="left" w:pos="4580"/>
-          <w:tab w:val="left" w:pos="5496"/>
-          <w:tab w:val="left" w:pos="6412"/>
-          <w:tab w:val="left" w:pos="7328"/>
-          <w:tab w:val="left" w:pos="8244"/>
-          <w:tab w:val="left" w:pos="9160"/>
-          <w:tab w:val="left" w:pos="10076"/>
-          <w:tab w:val="left" w:pos="10992"/>
-          <w:tab w:val="left" w:pos="11908"/>
-          <w:tab w:val="left" w:pos="12824"/>
-          <w:tab w:val="left" w:pos="13740"/>
-          <w:tab w:val="left" w:pos="14656"/>
-        </w:tabs>
-        <w:wordWrap w:val="0"/>
-        <w:spacing w:after="0" w:line="225" w:lineRule="atLeast"/>
-        <w:rPr>
-          <w:rFonts w:ascii="Lucida Console" w:eastAsia="Times New Roman" w:hAnsi="Lucida Console" w:cs="Courier New"/>
-          <w:color w:val="000000"/>
-          <w:sz w:val="20"/>
-          <w:szCs w:val="20"/>
-          <w:lang w:eastAsia="en-PH"/>
-        </w:rPr>
-      </w:pPr>
-      <w:r>
-        <w:rPr>
-          <w:rFonts w:ascii="Lucida Console" w:eastAsia="Times New Roman" w:hAnsi="Lucida Console" w:cs="Courier New"/>
-          <w:color w:val="000000"/>
-          <w:sz w:val="20"/>
-          <w:szCs w:val="20"/>
-          <w:lang w:eastAsia="en-PH"/>
-        </w:rPr>
-        <w:t xml:space="preserve">Region IV-A Region IV-B   Region IX    Region V   Region VI  Region VII </w:t>
-      </w:r>
-    </w:p>
-    <w:p>
-      <w:pPr>
-        <w:shd w:val="clear" w:color="auto" w:fill="FFFFFF"/>
-        <w:tabs>
-          <w:tab w:val="left" w:pos="916"/>
-          <w:tab w:val="left" w:pos="1832"/>
-          <w:tab w:val="left" w:pos="2748"/>
-          <w:tab w:val="left" w:pos="3664"/>
-          <w:tab w:val="left" w:pos="4580"/>
-          <w:tab w:val="left" w:pos="5496"/>
-          <w:tab w:val="left" w:pos="6412"/>
-          <w:tab w:val="left" w:pos="7328"/>
-          <w:tab w:val="left" w:pos="8244"/>
-          <w:tab w:val="left" w:pos="9160"/>
-          <w:tab w:val="left" w:pos="10076"/>
-          <w:tab w:val="left" w:pos="10992"/>
-          <w:tab w:val="left" w:pos="11908"/>
-          <w:tab w:val="left" w:pos="12824"/>
-          <w:tab w:val="left" w:pos="13740"/>
-          <w:tab w:val="left" w:pos="14656"/>
-        </w:tabs>
-        <w:wordWrap w:val="0"/>
-        <w:spacing w:after="0" w:line="225" w:lineRule="atLeast"/>
-        <w:rPr>
-          <w:rFonts w:ascii="Lucida Console" w:eastAsia="Times New Roman" w:hAnsi="Lucida Console" w:cs="Courier New"/>
-          <w:color w:val="000000"/>
-          <w:sz w:val="20"/>
-          <w:szCs w:val="20"/>
-          <w:lang w:eastAsia="en-PH"/>
-        </w:rPr>
-      </w:pPr>
-      <w:r>
-        <w:rPr>
-          <w:rFonts w:ascii="Lucida Console" w:eastAsia="Times New Roman" w:hAnsi="Lucida Console" w:cs="Courier New"/>
-          <w:color w:val="000000"/>
-          <w:sz w:val="20"/>
-          <w:szCs w:val="20"/>
-          <w:lang w:eastAsia="en-PH"/>
-        </w:rPr>
-        <w:t xml:space="preserve">    8760.06     1141.17     1249.03     1891.85     3240.28     3294.15 </w:t>
-      </w:r>
-    </w:p>
-    <w:p>
-      <w:pPr>
-        <w:shd w:val="clear" w:color="auto" w:fill="FFFFFF"/>
-        <w:tabs>
-          <w:tab w:val="left" w:pos="916"/>
-          <w:tab w:val="left" w:pos="1832"/>
-          <w:tab w:val="left" w:pos="2748"/>
-          <w:tab w:val="left" w:pos="3664"/>
-          <w:tab w:val="left" w:pos="4580"/>
-          <w:tab w:val="left" w:pos="5496"/>
-          <w:tab w:val="left" w:pos="6412"/>
-          <w:tab w:val="left" w:pos="7328"/>
-          <w:tab w:val="left" w:pos="8244"/>
-          <w:tab w:val="left" w:pos="9160"/>
-          <w:tab w:val="left" w:pos="10076"/>
-          <w:tab w:val="left" w:pos="10992"/>
-          <w:tab w:val="left" w:pos="11908"/>
-          <w:tab w:val="left" w:pos="12824"/>
-          <w:tab w:val="left" w:pos="13740"/>
-          <w:tab w:val="left" w:pos="14656"/>
-        </w:tabs>
-        <w:wordWrap w:val="0"/>
-        <w:spacing w:after="0" w:line="225" w:lineRule="atLeast"/>
-        <w:rPr>
-          <w:rFonts w:ascii="Lucida Console" w:eastAsia="Times New Roman" w:hAnsi="Lucida Console" w:cs="Courier New"/>
-          <w:color w:val="000000"/>
-          <w:sz w:val="20"/>
-          <w:szCs w:val="20"/>
-          <w:lang w:eastAsia="en-PH"/>
-        </w:rPr>
-      </w:pPr>
-      <w:r>
-        <w:rPr>
-          <w:rFonts w:ascii="Lucida Console" w:eastAsia="Times New Roman" w:hAnsi="Lucida Console" w:cs="Courier New"/>
-          <w:color w:val="000000"/>
-          <w:sz w:val="20"/>
-          <w:szCs w:val="20"/>
-          <w:lang w:eastAsia="en-PH"/>
-        </w:rPr>
-        <w:t xml:space="preserve">Region VIII    Region X   Region XI  Region XII Region XIII </w:t>
-      </w:r>
-    </w:p>
-    <w:p>
-      <w:pPr>
-        <w:shd w:val="clear" w:color="auto" w:fill="FFFFFF"/>
-        <w:tabs>
-          <w:tab w:val="left" w:pos="916"/>
-          <w:tab w:val="left" w:pos="1832"/>
-          <w:tab w:val="left" w:pos="2748"/>
-          <w:tab w:val="left" w:pos="3664"/>
-          <w:tab w:val="left" w:pos="4580"/>
-          <w:tab w:val="left" w:pos="5496"/>
-          <w:tab w:val="left" w:pos="6412"/>
-          <w:tab w:val="left" w:pos="7328"/>
-          <w:tab w:val="left" w:pos="8244"/>
-          <w:tab w:val="left" w:pos="9160"/>
-          <w:tab w:val="left" w:pos="10076"/>
-          <w:tab w:val="left" w:pos="10992"/>
-          <w:tab w:val="left" w:pos="11908"/>
-          <w:tab w:val="left" w:pos="12824"/>
-          <w:tab w:val="left" w:pos="13740"/>
-          <w:tab w:val="left" w:pos="14656"/>
-        </w:tabs>
-        <w:wordWrap w:val="0"/>
-        <w:spacing w:after="0" w:line="225" w:lineRule="atLeast"/>
-        <w:rPr>
-          <w:rFonts w:ascii="Lucida Console" w:eastAsia="Times New Roman" w:hAnsi="Lucida Console" w:cs="Courier New"/>
-          <w:color w:val="000000"/>
-          <w:sz w:val="20"/>
-          <w:szCs w:val="20"/>
-          <w:lang w:eastAsia="en-PH"/>
-        </w:rPr>
-      </w:pPr>
-      <w:r>
-        <w:rPr>
-          <w:rFonts w:ascii="Lucida Console" w:eastAsia="Times New Roman" w:hAnsi="Lucida Console" w:cs="Courier New"/>
-          <w:color w:val="000000"/>
-          <w:sz w:val="20"/>
-          <w:szCs w:val="20"/>
-          <w:lang w:eastAsia="en-PH"/>
-        </w:rPr>
-        <w:t xml:space="preserve">    1494.93     1850.15     2094.05     1606.74      958.09 </w:t>
-      </w:r>
-    </w:p>
-    <w:p>
-      <w:pPr>
-        <w:shd w:val="clear" w:color="auto" w:fill="FFFFFF"/>
-        <w:tabs>
-          <w:tab w:val="left" w:pos="916"/>
-          <w:tab w:val="left" w:pos="1832"/>
-          <w:tab w:val="left" w:pos="2748"/>
-          <w:tab w:val="left" w:pos="3664"/>
-          <w:tab w:val="left" w:pos="4580"/>
-          <w:tab w:val="left" w:pos="5496"/>
-          <w:tab w:val="left" w:pos="6412"/>
-          <w:tab w:val="left" w:pos="7328"/>
-          <w:tab w:val="left" w:pos="8244"/>
-          <w:tab w:val="left" w:pos="9160"/>
-          <w:tab w:val="left" w:pos="10076"/>
-          <w:tab w:val="left" w:pos="10992"/>
-          <w:tab w:val="left" w:pos="11908"/>
-          <w:tab w:val="left" w:pos="12824"/>
-          <w:tab w:val="left" w:pos="13740"/>
-          <w:tab w:val="left" w:pos="14656"/>
-        </w:tabs>
-        <w:wordWrap w:val="0"/>
-        <w:spacing w:after="0" w:line="225" w:lineRule="atLeast"/>
-        <w:rPr>
-          <w:rFonts w:ascii="Lucida Console" w:eastAsia="Times New Roman" w:hAnsi="Lucida Console" w:cs="Courier New"/>
-          <w:color w:val="0000FF"/>
-          <w:sz w:val="20"/>
-          <w:szCs w:val="20"/>
-          <w:lang w:eastAsia="en-PH"/>
-        </w:rPr>
-      </w:pPr>
-      <w:r>
-        <w:rPr>
-          <w:rFonts w:ascii="Lucida Console" w:eastAsia="Times New Roman" w:hAnsi="Lucida Console" w:cs="Courier New"/>
-          <w:color w:val="0000FF"/>
-          <w:sz w:val="20"/>
-          <w:szCs w:val="20"/>
-          <w:lang w:eastAsia="en-PH"/>
-        </w:rPr>
-        <w:t>&gt; colors &lt;- c("green4", "aquamarine4", "deepskyblue4", "indianred4", "blue4", "tan4", "chocolate4", "darkgoldenrod4", "deeppink4", "firebrick4", "yellow4", "lightsteelblue4", "magenta4", "seagreen4", "orangered4", "gray4", "burlywood4")</w:t>
-      </w:r>
-    </w:p>
-    <w:p>
-      <w:pPr>
-        <w:shd w:val="clear" w:color="auto" w:fill="FFFFFF"/>
-        <w:tabs>
-          <w:tab w:val="left" w:pos="916"/>
-          <w:tab w:val="left" w:pos="1832"/>
-          <w:tab w:val="left" w:pos="2748"/>
-          <w:tab w:val="left" w:pos="3664"/>
-          <w:tab w:val="left" w:pos="4580"/>
-          <w:tab w:val="left" w:pos="5496"/>
-          <w:tab w:val="left" w:pos="6412"/>
-          <w:tab w:val="left" w:pos="7328"/>
-          <w:tab w:val="left" w:pos="8244"/>
-          <w:tab w:val="left" w:pos="9160"/>
-          <w:tab w:val="left" w:pos="10076"/>
-          <w:tab w:val="left" w:pos="10992"/>
-          <w:tab w:val="left" w:pos="11908"/>
-          <w:tab w:val="left" w:pos="12824"/>
-          <w:tab w:val="left" w:pos="13740"/>
-          <w:tab w:val="left" w:pos="14656"/>
-        </w:tabs>
-        <w:wordWrap w:val="0"/>
-        <w:spacing w:after="0" w:line="225" w:lineRule="atLeast"/>
-        <w:rPr>
-          <w:rFonts w:ascii="Lucida Console" w:eastAsia="Times New Roman" w:hAnsi="Lucida Console" w:cs="Courier New"/>
-          <w:color w:val="000000"/>
-          <w:sz w:val="20"/>
-          <w:szCs w:val="20"/>
-          <w:lang w:eastAsia="en-PH"/>
-        </w:rPr>
-      </w:pPr>
-      <w:r>
-        <w:rPr>
-          <w:rFonts w:ascii="Lucida Console" w:eastAsia="Times New Roman" w:hAnsi="Lucida Console" w:cs="Courier New"/>
-          <w:color w:val="0000FF"/>
-          <w:sz w:val="20"/>
-          <w:szCs w:val="20"/>
-          <w:lang w:eastAsia="en-PH"/>
-        </w:rPr>
-        <w:t>&gt; barplot(Incomefamily2012,ylab="Total Income of Families",xlab="Region",ylim=c(0,3500),col=colors,main="TOTAL OF FAMILY PER REGION (2012)", cex.lab=1.5, cex.main=3.5, font.lab=4, font.main=2)</w:t>
-      </w:r>
-    </w:p>
-    <w:p/>
-    <w:p>
-      <w:r>
-        <w:rPr>
-          <w:highlight w:val="yellow"/>
-        </w:rPr>
-        <w:t xml:space="preserve">MAICA PAAYOS NETO </w:t>
-      </w:r>
-      <w:r>
-        <w:rPr>
-          <w:highlight w:val="yellow"/>
-        </w:rPr>
-        <w:t>HAHAH</w:t>
-      </w:r>
-      <w:r>
-        <w:rPr>
-          <w:highlight w:val="yellow"/>
-        </w:rPr>
-        <w:t xml:space="preserve"> mali yung title</w:t>
-      </w:r>
+        <w:t xml:space="preserve">ARMM         </w:t>
+      </w:r>
+      <w:r>
+        <w:rPr>
+          <w:rFonts w:ascii="Lucida Console" w:eastAsia="Times New Roman" w:hAnsi="Lucida Console" w:cs="Courier New"/>
+          <w:color w:val="000000"/>
+          <w:sz w:val="20"/>
+          <w:szCs w:val="20"/>
+          <w:lang w:eastAsia="en-PH"/>
+        </w:rPr>
+        <w:t xml:space="preserve"> </w:t>
+      </w:r>
+      <w:r>
+        <w:rPr>
+          <w:rFonts w:ascii="Lucida Console" w:eastAsia="Times New Roman" w:hAnsi="Lucida Console" w:cs="Courier New"/>
+          <w:color w:val="000000"/>
+          <w:sz w:val="20"/>
+          <w:szCs w:val="20"/>
+          <w:lang w:eastAsia="en-PH"/>
+        </w:rPr>
+        <w:t xml:space="preserve">CAR         </w:t>
+      </w:r>
+      <w:r>
+        <w:rPr>
+          <w:rFonts w:ascii="Lucida Console" w:eastAsia="Times New Roman" w:hAnsi="Lucida Console" w:cs="Courier New"/>
+          <w:color w:val="000000"/>
+          <w:sz w:val="20"/>
+          <w:szCs w:val="20"/>
+          <w:lang w:eastAsia="en-PH"/>
+        </w:rPr>
+        <w:t xml:space="preserve">  </w:t>
+      </w:r>
+      <w:r>
+        <w:rPr>
+          <w:rFonts w:ascii="Lucida Console" w:eastAsia="Times New Roman" w:hAnsi="Lucida Console" w:cs="Courier New"/>
+          <w:color w:val="000000"/>
+          <w:sz w:val="20"/>
+          <w:szCs w:val="20"/>
+          <w:lang w:eastAsia="en-PH"/>
+        </w:rPr>
+        <w:t xml:space="preserve">NCR    </w:t>
+      </w:r>
+      <w:r>
+        <w:rPr>
+          <w:rFonts w:ascii="Lucida Console" w:eastAsia="Times New Roman" w:hAnsi="Lucida Console" w:cs="Courier New"/>
+          <w:color w:val="000000"/>
+          <w:sz w:val="20"/>
+          <w:szCs w:val="20"/>
+          <w:lang w:eastAsia="en-PH"/>
+        </w:rPr>
+        <w:t xml:space="preserve">     </w:t>
+      </w:r>
+      <w:r>
+        <w:rPr>
+          <w:rFonts w:ascii="Lucida Console" w:eastAsia="Times New Roman" w:hAnsi="Lucida Console" w:cs="Courier New"/>
+          <w:color w:val="000000"/>
+          <w:sz w:val="20"/>
+          <w:szCs w:val="20"/>
+          <w:lang w:eastAsia="en-PH"/>
+        </w:rPr>
+        <w:t xml:space="preserve">Region I   </w:t>
+      </w:r>
+      <w:r>
+        <w:rPr>
+          <w:rFonts w:ascii="Lucida Console" w:eastAsia="Times New Roman" w:hAnsi="Lucida Console" w:cs="Courier New"/>
+          <w:color w:val="000000"/>
+          <w:sz w:val="20"/>
+          <w:szCs w:val="20"/>
+          <w:lang w:eastAsia="en-PH"/>
+        </w:rPr>
+        <w:t xml:space="preserve">  </w:t>
+      </w:r>
+      <w:r>
+        <w:rPr>
+          <w:rFonts w:ascii="Lucida Console" w:eastAsia="Times New Roman" w:hAnsi="Lucida Console" w:cs="Courier New"/>
+          <w:color w:val="000000"/>
+          <w:sz w:val="20"/>
+          <w:szCs w:val="20"/>
+          <w:lang w:eastAsia="en-PH"/>
+        </w:rPr>
+        <w:t xml:space="preserve">Region II  </w:t>
+      </w:r>
+      <w:r>
+        <w:rPr>
+          <w:rFonts w:ascii="Lucida Console" w:eastAsia="Times New Roman" w:hAnsi="Lucida Console" w:cs="Courier New"/>
+          <w:color w:val="000000"/>
+          <w:sz w:val="20"/>
+          <w:szCs w:val="20"/>
+          <w:lang w:eastAsia="en-PH"/>
+        </w:rPr>
+        <w:t xml:space="preserve">  </w:t>
+      </w:r>
+      <w:r>
+        <w:rPr>
+          <w:rFonts w:ascii="Lucida Console" w:eastAsia="Times New Roman" w:hAnsi="Lucida Console" w:cs="Courier New"/>
+          <w:color w:val="000000"/>
+          <w:sz w:val="20"/>
+          <w:szCs w:val="20"/>
+          <w:lang w:eastAsia="en-PH"/>
+        </w:rPr>
+        <w:t xml:space="preserve">Region III </w:t>
+      </w:r>
+    </w:p>
+    <w:p>
+      <w:pPr>
+        <w:shd w:val="clear" w:color="auto" w:fill="FFFFFF"/>
+        <w:tabs>
+          <w:tab w:val="left" w:pos="916"/>
+          <w:tab w:val="left" w:pos="1832"/>
+          <w:tab w:val="left" w:pos="2748"/>
+          <w:tab w:val="left" w:pos="3664"/>
+          <w:tab w:val="left" w:pos="4580"/>
+          <w:tab w:val="left" w:pos="5496"/>
+          <w:tab w:val="left" w:pos="6412"/>
+          <w:tab w:val="left" w:pos="7328"/>
+          <w:tab w:val="left" w:pos="8244"/>
+          <w:tab w:val="left" w:pos="9160"/>
+          <w:tab w:val="left" w:pos="10076"/>
+          <w:tab w:val="left" w:pos="10992"/>
+          <w:tab w:val="left" w:pos="11908"/>
+          <w:tab w:val="left" w:pos="12824"/>
+          <w:tab w:val="left" w:pos="13740"/>
+          <w:tab w:val="left" w:pos="14656"/>
+        </w:tabs>
+        <w:wordWrap w:val="0"/>
+        <w:spacing w:after="0" w:line="225" w:lineRule="atLeast"/>
+        <w:rPr>
+          <w:rFonts w:ascii="Lucida Console" w:eastAsia="Times New Roman" w:hAnsi="Lucida Console" w:cs="Courier New"/>
+          <w:color w:val="000000"/>
+          <w:sz w:val="20"/>
+          <w:szCs w:val="20"/>
+          <w:lang w:eastAsia="en-PH"/>
+        </w:rPr>
+      </w:pPr>
+      <w:r>
+        <w:rPr>
+          <w:rFonts w:ascii="Lucida Console" w:eastAsia="Times New Roman" w:hAnsi="Lucida Console" w:cs="Courier New"/>
+          <w:color w:val="000000"/>
+          <w:sz w:val="20"/>
+          <w:szCs w:val="20"/>
+          <w:lang w:eastAsia="en-PH"/>
+        </w:rPr>
+        <w:t xml:space="preserve">  </w:t>
+      </w:r>
+      <w:r>
+        <w:rPr>
+          <w:rFonts w:ascii="Lucida Console" w:eastAsia="Times New Roman" w:hAnsi="Lucida Console" w:cs="Courier New"/>
+          <w:color w:val="000000"/>
+          <w:sz w:val="20"/>
+          <w:szCs w:val="20"/>
+          <w:lang w:eastAsia="en-PH"/>
+        </w:rPr>
+        <w:t xml:space="preserve">721.96      </w:t>
+      </w:r>
+      <w:r>
+        <w:rPr>
+          <w:rFonts w:ascii="Lucida Console" w:eastAsia="Times New Roman" w:hAnsi="Lucida Console" w:cs="Courier New"/>
+          <w:color w:val="000000"/>
+          <w:sz w:val="20"/>
+          <w:szCs w:val="20"/>
+          <w:lang w:eastAsia="en-PH"/>
+        </w:rPr>
+        <w:t xml:space="preserve">  </w:t>
+      </w:r>
+      <w:r>
+        <w:rPr>
+          <w:rFonts w:ascii="Lucida Console" w:eastAsia="Times New Roman" w:hAnsi="Lucida Console" w:cs="Courier New"/>
+          <w:color w:val="000000"/>
+          <w:sz w:val="20"/>
+          <w:szCs w:val="20"/>
+          <w:lang w:eastAsia="en-PH"/>
+        </w:rPr>
+        <w:t xml:space="preserve">963.51    </w:t>
+      </w:r>
+      <w:r>
+        <w:rPr>
+          <w:rFonts w:ascii="Lucida Console" w:eastAsia="Times New Roman" w:hAnsi="Lucida Console" w:cs="Courier New"/>
+          <w:color w:val="000000"/>
+          <w:sz w:val="20"/>
+          <w:szCs w:val="20"/>
+          <w:lang w:eastAsia="en-PH"/>
+        </w:rPr>
+        <w:t xml:space="preserve">    11061.69    </w:t>
+      </w:r>
+      <w:r>
+        <w:rPr>
+          <w:rFonts w:ascii="Lucida Console" w:eastAsia="Times New Roman" w:hAnsi="Lucida Console" w:cs="Courier New"/>
+          <w:color w:val="000000"/>
+          <w:sz w:val="20"/>
+          <w:szCs w:val="20"/>
+          <w:lang w:eastAsia="en-PH"/>
+        </w:rPr>
+        <w:t xml:space="preserve">2250.50     </w:t>
+      </w:r>
+      <w:r>
+        <w:rPr>
+          <w:rFonts w:ascii="Lucida Console" w:eastAsia="Times New Roman" w:hAnsi="Lucida Console" w:cs="Courier New"/>
+          <w:color w:val="000000"/>
+          <w:sz w:val="20"/>
+          <w:szCs w:val="20"/>
+          <w:lang w:eastAsia="en-PH"/>
+        </w:rPr>
+        <w:t xml:space="preserve"> </w:t>
+      </w:r>
+      <w:r>
+        <w:rPr>
+          <w:rFonts w:ascii="Lucida Console" w:eastAsia="Times New Roman" w:hAnsi="Lucida Console" w:cs="Courier New"/>
+          <w:color w:val="000000"/>
+          <w:sz w:val="20"/>
+          <w:szCs w:val="20"/>
+          <w:lang w:eastAsia="en-PH"/>
+        </w:rPr>
+        <w:t xml:space="preserve">1500.89     </w:t>
+      </w:r>
+      <w:r>
+        <w:rPr>
+          <w:rFonts w:ascii="Lucida Console" w:eastAsia="Times New Roman" w:hAnsi="Lucida Console" w:cs="Courier New"/>
+          <w:color w:val="000000"/>
+          <w:sz w:val="20"/>
+          <w:szCs w:val="20"/>
+          <w:lang w:eastAsia="en-PH"/>
+        </w:rPr>
+        <w:t xml:space="preserve"> </w:t>
+      </w:r>
+      <w:r>
+        <w:rPr>
+          <w:rFonts w:ascii="Lucida Console" w:eastAsia="Times New Roman" w:hAnsi="Lucida Console" w:cs="Courier New"/>
+          <w:color w:val="000000"/>
+          <w:sz w:val="20"/>
+          <w:szCs w:val="20"/>
+          <w:lang w:eastAsia="en-PH"/>
+        </w:rPr>
+        <w:t xml:space="preserve">6188.93 </w:t>
+      </w:r>
+    </w:p>
+    <w:p>
+      <w:pPr>
+        <w:shd w:val="clear" w:color="auto" w:fill="FFFFFF"/>
+        <w:tabs>
+          <w:tab w:val="left" w:pos="916"/>
+          <w:tab w:val="left" w:pos="1832"/>
+          <w:tab w:val="left" w:pos="2748"/>
+          <w:tab w:val="left" w:pos="3664"/>
+          <w:tab w:val="left" w:pos="4580"/>
+          <w:tab w:val="left" w:pos="5496"/>
+          <w:tab w:val="left" w:pos="6412"/>
+          <w:tab w:val="left" w:pos="7328"/>
+          <w:tab w:val="left" w:pos="8244"/>
+          <w:tab w:val="left" w:pos="9160"/>
+          <w:tab w:val="left" w:pos="10076"/>
+          <w:tab w:val="left" w:pos="10992"/>
+          <w:tab w:val="left" w:pos="11908"/>
+          <w:tab w:val="left" w:pos="12824"/>
+          <w:tab w:val="left" w:pos="13740"/>
+          <w:tab w:val="left" w:pos="14656"/>
+        </w:tabs>
+        <w:wordWrap w:val="0"/>
+        <w:spacing w:after="0" w:line="225" w:lineRule="atLeast"/>
+        <w:rPr>
+          <w:rFonts w:ascii="Lucida Console" w:eastAsia="Times New Roman" w:hAnsi="Lucida Console" w:cs="Courier New"/>
+          <w:color w:val="000000"/>
+          <w:sz w:val="20"/>
+          <w:szCs w:val="20"/>
+          <w:lang w:eastAsia="en-PH"/>
+        </w:rPr>
+      </w:pPr>
+      <w:r>
+        <w:rPr>
+          <w:rFonts w:ascii="Lucida Console" w:eastAsia="Times New Roman" w:hAnsi="Lucida Console" w:cs="Courier New"/>
+          <w:color w:val="000000"/>
+          <w:sz w:val="20"/>
+          <w:szCs w:val="20"/>
+          <w:lang w:eastAsia="en-PH"/>
+        </w:rPr>
+        <w:t xml:space="preserve">Region IV-A </w:t>
+      </w:r>
+      <w:r>
+        <w:rPr>
+          <w:rFonts w:ascii="Lucida Console" w:eastAsia="Times New Roman" w:hAnsi="Lucida Console" w:cs="Courier New"/>
+          <w:color w:val="000000"/>
+          <w:sz w:val="20"/>
+          <w:szCs w:val="20"/>
+          <w:lang w:eastAsia="en-PH"/>
+        </w:rPr>
+        <w:t xml:space="preserve">  Region IV-B   Region IX   </w:t>
+      </w:r>
+      <w:r>
+        <w:rPr>
+          <w:rFonts w:ascii="Lucida Console" w:eastAsia="Times New Roman" w:hAnsi="Lucida Console" w:cs="Courier New"/>
+          <w:color w:val="000000"/>
+          <w:sz w:val="20"/>
+          <w:szCs w:val="20"/>
+          <w:lang w:eastAsia="en-PH"/>
+        </w:rPr>
+        <w:t xml:space="preserve">Region V   </w:t>
+      </w:r>
+      <w:r>
+        <w:rPr>
+          <w:rFonts w:ascii="Lucida Console" w:eastAsia="Times New Roman" w:hAnsi="Lucida Console" w:cs="Courier New"/>
+          <w:color w:val="000000"/>
+          <w:sz w:val="20"/>
+          <w:szCs w:val="20"/>
+          <w:lang w:eastAsia="en-PH"/>
+        </w:rPr>
+        <w:t xml:space="preserve">  </w:t>
+      </w:r>
+      <w:r>
+        <w:rPr>
+          <w:rFonts w:ascii="Lucida Console" w:eastAsia="Times New Roman" w:hAnsi="Lucida Console" w:cs="Courier New"/>
+          <w:color w:val="000000"/>
+          <w:sz w:val="20"/>
+          <w:szCs w:val="20"/>
+          <w:lang w:eastAsia="en-PH"/>
+        </w:rPr>
+        <w:t xml:space="preserve">Region VI  </w:t>
+      </w:r>
+      <w:r>
+        <w:rPr>
+          <w:rFonts w:ascii="Lucida Console" w:eastAsia="Times New Roman" w:hAnsi="Lucida Console" w:cs="Courier New"/>
+          <w:color w:val="000000"/>
+          <w:sz w:val="20"/>
+          <w:szCs w:val="20"/>
+          <w:lang w:eastAsia="en-PH"/>
+        </w:rPr>
+        <w:t xml:space="preserve">  </w:t>
+      </w:r>
+      <w:r>
+        <w:rPr>
+          <w:rFonts w:ascii="Lucida Console" w:eastAsia="Times New Roman" w:hAnsi="Lucida Console" w:cs="Courier New"/>
+          <w:color w:val="000000"/>
+          <w:sz w:val="20"/>
+          <w:szCs w:val="20"/>
+          <w:lang w:eastAsia="en-PH"/>
+        </w:rPr>
+        <w:t xml:space="preserve">Region VII </w:t>
+      </w:r>
+    </w:p>
+    <w:p>
+      <w:pPr>
+        <w:shd w:val="clear" w:color="auto" w:fill="FFFFFF"/>
+        <w:tabs>
+          <w:tab w:val="left" w:pos="916"/>
+          <w:tab w:val="left" w:pos="1832"/>
+          <w:tab w:val="left" w:pos="2748"/>
+          <w:tab w:val="left" w:pos="3664"/>
+          <w:tab w:val="left" w:pos="4580"/>
+          <w:tab w:val="left" w:pos="5496"/>
+          <w:tab w:val="left" w:pos="6412"/>
+          <w:tab w:val="left" w:pos="7328"/>
+          <w:tab w:val="left" w:pos="8244"/>
+          <w:tab w:val="left" w:pos="9160"/>
+          <w:tab w:val="left" w:pos="10076"/>
+          <w:tab w:val="left" w:pos="10992"/>
+          <w:tab w:val="left" w:pos="11908"/>
+          <w:tab w:val="left" w:pos="12824"/>
+          <w:tab w:val="left" w:pos="13740"/>
+          <w:tab w:val="left" w:pos="14656"/>
+        </w:tabs>
+        <w:wordWrap w:val="0"/>
+        <w:spacing w:after="0" w:line="225" w:lineRule="atLeast"/>
+        <w:rPr>
+          <w:rFonts w:ascii="Lucida Console" w:eastAsia="Times New Roman" w:hAnsi="Lucida Console" w:cs="Courier New"/>
+          <w:color w:val="000000"/>
+          <w:sz w:val="20"/>
+          <w:szCs w:val="20"/>
+          <w:lang w:eastAsia="en-PH"/>
+        </w:rPr>
+      </w:pPr>
+      <w:r>
+        <w:rPr>
+          <w:rFonts w:ascii="Lucida Console" w:eastAsia="Times New Roman" w:hAnsi="Lucida Console" w:cs="Courier New"/>
+          <w:color w:val="000000"/>
+          <w:sz w:val="20"/>
+          <w:szCs w:val="20"/>
+          <w:lang w:eastAsia="en-PH"/>
+        </w:rPr>
+        <w:t xml:space="preserve">  </w:t>
+      </w:r>
+      <w:r>
+        <w:rPr>
+          <w:rFonts w:ascii="Lucida Console" w:eastAsia="Times New Roman" w:hAnsi="Lucida Console" w:cs="Courier New"/>
+          <w:color w:val="000000"/>
+          <w:sz w:val="20"/>
+          <w:szCs w:val="20"/>
+          <w:lang w:eastAsia="en-PH"/>
+        </w:rPr>
+        <w:t xml:space="preserve">8760.06     </w:t>
+      </w:r>
+      <w:r>
+        <w:rPr>
+          <w:rFonts w:ascii="Lucida Console" w:eastAsia="Times New Roman" w:hAnsi="Lucida Console" w:cs="Courier New"/>
+          <w:color w:val="000000"/>
+          <w:sz w:val="20"/>
+          <w:szCs w:val="20"/>
+          <w:lang w:eastAsia="en-PH"/>
+        </w:rPr>
+        <w:t xml:space="preserve">  </w:t>
+      </w:r>
+      <w:r>
+        <w:rPr>
+          <w:rFonts w:ascii="Lucida Console" w:eastAsia="Times New Roman" w:hAnsi="Lucida Console" w:cs="Courier New"/>
+          <w:color w:val="000000"/>
+          <w:sz w:val="20"/>
+          <w:szCs w:val="20"/>
+          <w:lang w:eastAsia="en-PH"/>
+        </w:rPr>
+        <w:t xml:space="preserve">1141.17     </w:t>
+      </w:r>
+      <w:r>
+        <w:rPr>
+          <w:rFonts w:ascii="Lucida Console" w:eastAsia="Times New Roman" w:hAnsi="Lucida Console" w:cs="Courier New"/>
+          <w:color w:val="000000"/>
+          <w:sz w:val="20"/>
+          <w:szCs w:val="20"/>
+          <w:lang w:eastAsia="en-PH"/>
+        </w:rPr>
+        <w:t xml:space="preserve">  </w:t>
+      </w:r>
+      <w:r>
+        <w:rPr>
+          <w:rFonts w:ascii="Lucida Console" w:eastAsia="Times New Roman" w:hAnsi="Lucida Console" w:cs="Courier New"/>
+          <w:color w:val="000000"/>
+          <w:sz w:val="20"/>
+          <w:szCs w:val="20"/>
+          <w:lang w:eastAsia="en-PH"/>
+        </w:rPr>
+        <w:t xml:space="preserve">1249.03     1891.85     </w:t>
+      </w:r>
+      <w:r>
+        <w:rPr>
+          <w:rFonts w:ascii="Lucida Console" w:eastAsia="Times New Roman" w:hAnsi="Lucida Console" w:cs="Courier New"/>
+          <w:color w:val="000000"/>
+          <w:sz w:val="20"/>
+          <w:szCs w:val="20"/>
+          <w:lang w:eastAsia="en-PH"/>
+        </w:rPr>
+        <w:t xml:space="preserve"> </w:t>
+      </w:r>
+      <w:r>
+        <w:rPr>
+          <w:rFonts w:ascii="Lucida Console" w:eastAsia="Times New Roman" w:hAnsi="Lucida Console" w:cs="Courier New"/>
+          <w:color w:val="000000"/>
+          <w:sz w:val="20"/>
+          <w:szCs w:val="20"/>
+          <w:lang w:eastAsia="en-PH"/>
+        </w:rPr>
+        <w:t xml:space="preserve">3240.28     </w:t>
+      </w:r>
+      <w:r>
+        <w:rPr>
+          <w:rFonts w:ascii="Lucida Console" w:eastAsia="Times New Roman" w:hAnsi="Lucida Console" w:cs="Courier New"/>
+          <w:color w:val="000000"/>
+          <w:sz w:val="20"/>
+          <w:szCs w:val="20"/>
+          <w:lang w:eastAsia="en-PH"/>
+        </w:rPr>
+        <w:t xml:space="preserve"> </w:t>
+      </w:r>
+      <w:r>
+        <w:rPr>
+          <w:rFonts w:ascii="Lucida Console" w:eastAsia="Times New Roman" w:hAnsi="Lucida Console" w:cs="Courier New"/>
+          <w:color w:val="000000"/>
+          <w:sz w:val="20"/>
+          <w:szCs w:val="20"/>
+          <w:lang w:eastAsia="en-PH"/>
+        </w:rPr>
+        <w:t xml:space="preserve">3294.15 </w:t>
+      </w:r>
+    </w:p>
+    <w:p>
+      <w:pPr>
+        <w:shd w:val="clear" w:color="auto" w:fill="FFFFFF"/>
+        <w:tabs>
+          <w:tab w:val="left" w:pos="916"/>
+          <w:tab w:val="left" w:pos="1832"/>
+          <w:tab w:val="left" w:pos="2748"/>
+          <w:tab w:val="left" w:pos="3664"/>
+          <w:tab w:val="left" w:pos="4580"/>
+          <w:tab w:val="left" w:pos="5496"/>
+          <w:tab w:val="left" w:pos="6412"/>
+          <w:tab w:val="left" w:pos="7328"/>
+          <w:tab w:val="left" w:pos="8244"/>
+          <w:tab w:val="left" w:pos="9160"/>
+          <w:tab w:val="left" w:pos="10076"/>
+          <w:tab w:val="left" w:pos="10992"/>
+          <w:tab w:val="left" w:pos="11908"/>
+          <w:tab w:val="left" w:pos="12824"/>
+          <w:tab w:val="left" w:pos="13740"/>
+          <w:tab w:val="left" w:pos="14656"/>
+        </w:tabs>
+        <w:wordWrap w:val="0"/>
+        <w:spacing w:after="0" w:line="225" w:lineRule="atLeast"/>
+        <w:rPr>
+          <w:rFonts w:ascii="Lucida Console" w:eastAsia="Times New Roman" w:hAnsi="Lucida Console" w:cs="Courier New"/>
+          <w:color w:val="000000"/>
+          <w:sz w:val="20"/>
+          <w:szCs w:val="20"/>
+          <w:lang w:eastAsia="en-PH"/>
+        </w:rPr>
+      </w:pPr>
+      <w:r>
+        <w:rPr>
+          <w:rFonts w:ascii="Lucida Console" w:eastAsia="Times New Roman" w:hAnsi="Lucida Console" w:cs="Courier New"/>
+          <w:color w:val="000000"/>
+          <w:sz w:val="20"/>
+          <w:szCs w:val="20"/>
+          <w:lang w:eastAsia="en-PH"/>
+        </w:rPr>
+        <w:t xml:space="preserve">Region VIII   </w:t>
+      </w:r>
+      <w:r>
+        <w:rPr>
+          <w:rFonts w:ascii="Lucida Console" w:eastAsia="Times New Roman" w:hAnsi="Lucida Console" w:cs="Courier New"/>
+          <w:color w:val="000000"/>
+          <w:sz w:val="20"/>
+          <w:szCs w:val="20"/>
+          <w:lang w:eastAsia="en-PH"/>
+        </w:rPr>
+        <w:t xml:space="preserve">Region X   </w:t>
+      </w:r>
+      <w:r>
+        <w:rPr>
+          <w:rFonts w:ascii="Lucida Console" w:eastAsia="Times New Roman" w:hAnsi="Lucida Console" w:cs="Courier New"/>
+          <w:color w:val="000000"/>
+          <w:sz w:val="20"/>
+          <w:szCs w:val="20"/>
+          <w:lang w:eastAsia="en-PH"/>
+        </w:rPr>
+        <w:t xml:space="preserve">   </w:t>
+      </w:r>
+      <w:r>
+        <w:rPr>
+          <w:rFonts w:ascii="Lucida Console" w:eastAsia="Times New Roman" w:hAnsi="Lucida Console" w:cs="Courier New"/>
+          <w:color w:val="000000"/>
+          <w:sz w:val="20"/>
+          <w:szCs w:val="20"/>
+          <w:lang w:eastAsia="en-PH"/>
+        </w:rPr>
+        <w:t xml:space="preserve">Region XI  </w:t>
+      </w:r>
+      <w:r>
+        <w:rPr>
+          <w:rFonts w:ascii="Lucida Console" w:eastAsia="Times New Roman" w:hAnsi="Lucida Console" w:cs="Courier New"/>
+          <w:color w:val="000000"/>
+          <w:sz w:val="20"/>
+          <w:szCs w:val="20"/>
+          <w:lang w:eastAsia="en-PH"/>
+        </w:rPr>
+        <w:t xml:space="preserve"> </w:t>
+      </w:r>
+      <w:r>
+        <w:rPr>
+          <w:rFonts w:ascii="Lucida Console" w:eastAsia="Times New Roman" w:hAnsi="Lucida Console" w:cs="Courier New"/>
+          <w:color w:val="000000"/>
+          <w:sz w:val="20"/>
+          <w:szCs w:val="20"/>
+          <w:lang w:eastAsia="en-PH"/>
+        </w:rPr>
+        <w:t xml:space="preserve">Region XII </w:t>
+      </w:r>
+      <w:r>
+        <w:rPr>
+          <w:rFonts w:ascii="Lucida Console" w:eastAsia="Times New Roman" w:hAnsi="Lucida Console" w:cs="Courier New"/>
+          <w:color w:val="000000"/>
+          <w:sz w:val="20"/>
+          <w:szCs w:val="20"/>
+          <w:lang w:eastAsia="en-PH"/>
+        </w:rPr>
+        <w:t xml:space="preserve">  </w:t>
+      </w:r>
+      <w:r>
+        <w:rPr>
+          <w:rFonts w:ascii="Lucida Console" w:eastAsia="Times New Roman" w:hAnsi="Lucida Console" w:cs="Courier New"/>
+          <w:color w:val="000000"/>
+          <w:sz w:val="20"/>
+          <w:szCs w:val="20"/>
+          <w:lang w:eastAsia="en-PH"/>
+        </w:rPr>
+        <w:t xml:space="preserve">Region XIII </w:t>
+      </w:r>
+    </w:p>
+    <w:p>
+      <w:pPr>
+        <w:shd w:val="clear" w:color="auto" w:fill="FFFFFF"/>
+        <w:tabs>
+          <w:tab w:val="left" w:pos="916"/>
+          <w:tab w:val="left" w:pos="1832"/>
+          <w:tab w:val="left" w:pos="2748"/>
+          <w:tab w:val="left" w:pos="3664"/>
+          <w:tab w:val="left" w:pos="4580"/>
+          <w:tab w:val="left" w:pos="5496"/>
+          <w:tab w:val="left" w:pos="6412"/>
+          <w:tab w:val="left" w:pos="7328"/>
+          <w:tab w:val="left" w:pos="8244"/>
+          <w:tab w:val="left" w:pos="9160"/>
+          <w:tab w:val="left" w:pos="10076"/>
+          <w:tab w:val="left" w:pos="10992"/>
+          <w:tab w:val="left" w:pos="11908"/>
+          <w:tab w:val="left" w:pos="12824"/>
+          <w:tab w:val="left" w:pos="13740"/>
+          <w:tab w:val="left" w:pos="14656"/>
+        </w:tabs>
+        <w:wordWrap w:val="0"/>
+        <w:spacing w:after="0" w:line="225" w:lineRule="atLeast"/>
+        <w:rPr>
+          <w:rFonts w:ascii="Lucida Console" w:eastAsia="Times New Roman" w:hAnsi="Lucida Console" w:cs="Courier New"/>
+          <w:color w:val="000000"/>
+          <w:sz w:val="20"/>
+          <w:szCs w:val="20"/>
+          <w:lang w:eastAsia="en-PH"/>
+        </w:rPr>
+      </w:pPr>
+      <w:r>
+        <w:rPr>
+          <w:rFonts w:ascii="Lucida Console" w:eastAsia="Times New Roman" w:hAnsi="Lucida Console" w:cs="Courier New"/>
+          <w:color w:val="000000"/>
+          <w:sz w:val="20"/>
+          <w:szCs w:val="20"/>
+          <w:lang w:eastAsia="en-PH"/>
+        </w:rPr>
+        <w:t xml:space="preserve">  </w:t>
+      </w:r>
+      <w:r>
+        <w:rPr>
+          <w:rFonts w:ascii="Lucida Console" w:eastAsia="Times New Roman" w:hAnsi="Lucida Console" w:cs="Courier New"/>
+          <w:color w:val="000000"/>
+          <w:sz w:val="20"/>
+          <w:szCs w:val="20"/>
+          <w:lang w:eastAsia="en-PH"/>
+        </w:rPr>
+        <w:t xml:space="preserve">1494.93    </w:t>
+      </w:r>
+      <w:r>
+        <w:rPr>
+          <w:rFonts w:ascii="Lucida Console" w:eastAsia="Times New Roman" w:hAnsi="Lucida Console" w:cs="Courier New"/>
+          <w:color w:val="000000"/>
+          <w:sz w:val="20"/>
+          <w:szCs w:val="20"/>
+          <w:lang w:eastAsia="en-PH"/>
+        </w:rPr>
+        <w:t xml:space="preserve">  </w:t>
+      </w:r>
+      <w:r>
+        <w:rPr>
+          <w:rFonts w:ascii="Lucida Console" w:eastAsia="Times New Roman" w:hAnsi="Lucida Console" w:cs="Courier New"/>
+          <w:color w:val="000000"/>
+          <w:sz w:val="20"/>
+          <w:szCs w:val="20"/>
+          <w:lang w:eastAsia="en-PH"/>
+        </w:rPr>
+        <w:t xml:space="preserve"> 1850.15     </w:t>
+      </w:r>
+      <w:r>
+        <w:rPr>
+          <w:rFonts w:ascii="Lucida Console" w:eastAsia="Times New Roman" w:hAnsi="Lucida Console" w:cs="Courier New"/>
+          <w:color w:val="000000"/>
+          <w:sz w:val="20"/>
+          <w:szCs w:val="20"/>
+          <w:lang w:eastAsia="en-PH"/>
+        </w:rPr>
+        <w:t xml:space="preserve">  </w:t>
+      </w:r>
+      <w:r>
+        <w:rPr>
+          <w:rFonts w:ascii="Lucida Console" w:eastAsia="Times New Roman" w:hAnsi="Lucida Console" w:cs="Courier New"/>
+          <w:color w:val="000000"/>
+          <w:sz w:val="20"/>
+          <w:szCs w:val="20"/>
+          <w:lang w:eastAsia="en-PH"/>
+        </w:rPr>
+        <w:t xml:space="preserve">2094.05     1606.74      958.09 </w:t>
+      </w:r>
+    </w:p>
+    <w:p>
+      <w:pPr>
+        <w:pStyle w:val="HTMLPreformatted"/>
+        <w:shd w:val="clear" w:color="auto" w:fill="FFFFFF"/>
+        <w:wordWrap w:val="0"/>
+        <w:spacing w:line="225" w:lineRule="atLeast"/>
+        <w:rPr>
+          <w:rFonts w:ascii="Lucida Console" w:hAnsi="Lucida Console"/>
+          <w:color w:val="000000"/>
+        </w:rPr>
+      </w:pPr>
+      <w:r>
+        <w:rPr>
+          <w:rFonts w:ascii="Lucida Console" w:hAnsi="Lucida Console"/>
+          <w:color w:val="0000FF"/>
+        </w:rPr>
+        <w:t xml:space="preserve">&gt; </w:t>
+      </w:r>
+      <w:r>
+        <w:rPr>
+          <w:rFonts w:ascii="Lucida Console" w:hAnsi="Lucida Console"/>
+          <w:color w:val="0000FF"/>
+        </w:rPr>
+        <w:t>colors &lt;- c("darkorchid2", "springgreen2", "slategray2", "lightpink2", "sienna2", "tomato2", "chocolate2", "mediumpurple2", "khaki2", "violetred2", "dodgerblue2", "orange2", "magenta2", "mistyrose2", "lightsalmon2", "gray4", "yellow2")</w:t>
+      </w:r>
+    </w:p>
+    <w:p>
+      <w:pPr>
+        <w:pStyle w:val="HTMLPreformatted"/>
+        <w:shd w:val="clear" w:color="auto" w:fill="FFFFFF"/>
+        <w:wordWrap w:val="0"/>
+        <w:spacing w:line="225" w:lineRule="atLeast"/>
+        <w:rPr>
+          <w:rFonts w:ascii="Lucida Console" w:hAnsi="Lucida Console"/>
+          <w:color w:val="000000"/>
+        </w:rPr>
+      </w:pPr>
+      <w:r>
+        <w:rPr>
+          <w:rFonts w:ascii="Lucida Console" w:hAnsi="Lucida Console"/>
+          <w:color w:val="0000FF"/>
+        </w:rPr>
+        <w:t xml:space="preserve">&gt; </w:t>
+      </w:r>
+      <w:r>
+        <w:rPr>
+          <w:rFonts w:ascii="Lucida Console" w:hAnsi="Lucida Console"/>
+          <w:color w:val="0000FF"/>
+        </w:rPr>
+        <w:t>barplot(Incomefamily2012,ylab="Total Income of Families",xlab="Region",col=colors,main="INCOME OF FAMILIES PER REGION (2012)", cex.lab=1.5, cex.main=3.5, font.lab=4, font.main=2, ylim=c(0,12000))</w:t>
+      </w:r>
+      <w:bookmarkStart w:id="7" w:name="_GoBack"/>
+      <w:bookmarkEnd w:id="7"/>
     </w:p>
     <w:p>
       <w:r>
@@ -17538,18 +17945,18 @@
           <w:lang w:eastAsia="en-PH"/>
         </w:rPr>
         <w:drawing>
-          <wp:anchor distT="0" distB="0" distL="114300" distR="114300" simplePos="0" relativeHeight="251667456" behindDoc="0" locked="0" layoutInCell="1" allowOverlap="1">
+          <wp:anchor distT="0" distB="0" distL="114300" distR="114300" simplePos="0" relativeHeight="251680768" behindDoc="0" locked="0" layoutInCell="1" allowOverlap="1" wp14:anchorId="471C24AD" wp14:editId="1DB7D213">
             <wp:simplePos x="0" y="0"/>
-            <wp:positionH relativeFrom="margin">
-              <wp:align>right</wp:align>
+            <wp:positionH relativeFrom="column">
+              <wp:posOffset>-287020</wp:posOffset>
             </wp:positionH>
             <wp:positionV relativeFrom="paragraph">
-              <wp:posOffset>7620</wp:posOffset>
+              <wp:posOffset>333869</wp:posOffset>
             </wp:positionV>
-            <wp:extent cx="5943600" cy="2971800"/>
-            <wp:effectExtent l="0" t="0" r="0" b="0"/>
-            <wp:wrapNone/>
-            <wp:docPr id="3" name="Picture 3"/>
+            <wp:extent cx="6457950" cy="3022600"/>
+            <wp:effectExtent l="19050" t="19050" r="19050" b="25400"/>
+            <wp:wrapSquare wrapText="bothSides"/>
+            <wp:docPr id="13" name="Picture 13" descr="C:\Users\mlbel\AppData\Local\Microsoft\Windows\INetCacheContent.Word\InFamPerReg2012.png"/>
             <wp:cNvGraphicFramePr>
               <a:graphicFrameLocks xmlns:a="http://schemas.openxmlformats.org/drawingml/2006/main" noChangeAspect="1"/>
             </wp:cNvGraphicFramePr>
@@ -17557,29 +17964,38 @@
               <a:graphicData uri="http://schemas.openxmlformats.org/drawingml/2006/picture">
                 <pic:pic xmlns:pic="http://schemas.openxmlformats.org/drawingml/2006/picture">
                   <pic:nvPicPr>
-                    <pic:cNvPr id="3" name="Rplot04.png"/>
-                    <pic:cNvPicPr/>
+                    <pic:cNvPr id="0" name="Picture 9" descr="C:\Users\mlbel\AppData\Local\Microsoft\Windows\INetCacheContent.Word\InFamPerReg2012.png"/>
+                    <pic:cNvPicPr>
+                      <a:picLocks noChangeAspect="1" noChangeArrowheads="1"/>
+                    </pic:cNvPicPr>
                   </pic:nvPicPr>
                   <pic:blipFill>
-                    <a:blip r:embed="rId14">
+                    <a:blip r:embed="rId14" cstate="print">
                       <a:extLst>
                         <a:ext uri="{28A0092B-C50C-407E-A947-70E740481C1C}">
                           <a14:useLocalDpi xmlns:a14="http://schemas.microsoft.com/office/drawing/2010/main" val="0"/>
                         </a:ext>
                       </a:extLst>
                     </a:blip>
+                    <a:srcRect/>
                     <a:stretch>
                       <a:fillRect/>
                     </a:stretch>
                   </pic:blipFill>
-                  <pic:spPr>
+                  <pic:spPr bwMode="auto">
                     <a:xfrm>
                       <a:off x="0" y="0"/>
-                      <a:ext cx="5943600" cy="2971800"/>
+                      <a:ext cx="6457950" cy="3022600"/>
                     </a:xfrm>
                     <a:prstGeom prst="rect">
                       <a:avLst/>
                     </a:prstGeom>
+                    <a:noFill/>
+                    <a:ln>
+                      <a:solidFill>
+                        <a:schemeClr val="tx1"/>
+                      </a:solidFill>
+                    </a:ln>
                   </pic:spPr>
                 </pic:pic>
               </a:graphicData>

</xml_diff>

<commit_message>
edited Expenditure of Families Per Region 2012
</commit_message>
<xml_diff>
--- a/Documentation/Final Documents.docx
+++ b/Documentation/Final Documents.docx
@@ -17203,6 +17203,38 @@
           <w:lang w:eastAsia="en-PH"/>
         </w:rPr>
       </w:pPr>
+    </w:p>
+    <w:p>
+      <w:pPr>
+        <w:shd w:val="clear" w:color="auto" w:fill="FFFFFF"/>
+        <w:tabs>
+          <w:tab w:val="left" w:pos="916"/>
+          <w:tab w:val="left" w:pos="1832"/>
+          <w:tab w:val="left" w:pos="2748"/>
+          <w:tab w:val="left" w:pos="3664"/>
+          <w:tab w:val="left" w:pos="4580"/>
+          <w:tab w:val="left" w:pos="5496"/>
+          <w:tab w:val="left" w:pos="6412"/>
+          <w:tab w:val="left" w:pos="7328"/>
+          <w:tab w:val="left" w:pos="8244"/>
+          <w:tab w:val="left" w:pos="9160"/>
+          <w:tab w:val="left" w:pos="10076"/>
+          <w:tab w:val="left" w:pos="10992"/>
+          <w:tab w:val="left" w:pos="11908"/>
+          <w:tab w:val="left" w:pos="12824"/>
+          <w:tab w:val="left" w:pos="13740"/>
+          <w:tab w:val="left" w:pos="14656"/>
+        </w:tabs>
+        <w:wordWrap w:val="0"/>
+        <w:spacing w:after="0" w:line="225" w:lineRule="atLeast"/>
+        <w:rPr>
+          <w:rFonts w:ascii="Lucida Console" w:eastAsia="Times New Roman" w:hAnsi="Lucida Console" w:cs="Courier New"/>
+          <w:color w:val="000000"/>
+          <w:sz w:val="20"/>
+          <w:szCs w:val="20"/>
+          <w:lang w:eastAsia="en-PH"/>
+        </w:rPr>
+      </w:pPr>
       <w:r>
         <w:rPr>
           <w:rFonts w:ascii="Lucida Console" w:eastAsia="Times New Roman" w:hAnsi="Lucida Console" w:cs="Courier New"/>
@@ -17886,6 +17918,38 @@
     </w:p>
     <w:p>
       <w:pPr>
+        <w:shd w:val="clear" w:color="auto" w:fill="FFFFFF"/>
+        <w:tabs>
+          <w:tab w:val="left" w:pos="916"/>
+          <w:tab w:val="left" w:pos="1832"/>
+          <w:tab w:val="left" w:pos="2748"/>
+          <w:tab w:val="left" w:pos="3664"/>
+          <w:tab w:val="left" w:pos="4580"/>
+          <w:tab w:val="left" w:pos="5496"/>
+          <w:tab w:val="left" w:pos="6412"/>
+          <w:tab w:val="left" w:pos="7328"/>
+          <w:tab w:val="left" w:pos="8244"/>
+          <w:tab w:val="left" w:pos="9160"/>
+          <w:tab w:val="left" w:pos="10076"/>
+          <w:tab w:val="left" w:pos="10992"/>
+          <w:tab w:val="left" w:pos="11908"/>
+          <w:tab w:val="left" w:pos="12824"/>
+          <w:tab w:val="left" w:pos="13740"/>
+          <w:tab w:val="left" w:pos="14656"/>
+        </w:tabs>
+        <w:wordWrap w:val="0"/>
+        <w:spacing w:after="0" w:line="225" w:lineRule="atLeast"/>
+        <w:rPr>
+          <w:rFonts w:ascii="Lucida Console" w:eastAsia="Times New Roman" w:hAnsi="Lucida Console" w:cs="Courier New"/>
+          <w:color w:val="000000"/>
+          <w:sz w:val="20"/>
+          <w:szCs w:val="20"/>
+          <w:lang w:eastAsia="en-PH"/>
+        </w:rPr>
+      </w:pPr>
+    </w:p>
+    <w:p>
+      <w:pPr>
         <w:pStyle w:val="HTMLPreformatted"/>
         <w:shd w:val="clear" w:color="auto" w:fill="FFFFFF"/>
         <w:wordWrap w:val="0"/>
@@ -17935,8 +17999,6 @@
         </w:rPr>
         <w:t>barplot(Incomefamily2012,ylab="Total Income of Families",xlab="Region",col=colors,main="INCOME OF FAMILIES PER REGION (2012)", cex.lab=1.5, cex.main=3.5, font.lab=4, font.main=2, ylim=c(0,12000))</w:t>
       </w:r>
-      <w:bookmarkStart w:id="7" w:name="_GoBack"/>
-      <w:bookmarkEnd w:id="7"/>
     </w:p>
     <w:p>
       <w:r>
@@ -18033,7 +18095,7 @@
           <w:szCs w:val="28"/>
         </w:rPr>
       </w:pPr>
-      <w:bookmarkStart w:id="8" w:name="_Toc478138410"/>
+      <w:bookmarkStart w:id="7" w:name="_Toc478138410"/>
       <w:r>
         <w:rPr>
           <w:rFonts w:ascii="Arial" w:hAnsi="Arial" w:cs="Arial"/>
@@ -18043,7 +18105,7 @@
         </w:rPr>
         <w:t>Expenditure of Families Per Region</w:t>
       </w:r>
-      <w:bookmarkEnd w:id="8"/>
+      <w:bookmarkEnd w:id="7"/>
     </w:p>
     <w:p>
       <w:pPr>
@@ -18171,342 +18233,616 @@
           <w:lang w:eastAsia="en-PH"/>
         </w:rPr>
       </w:pPr>
-      <w:r>
-        <w:rPr>
-          <w:rFonts w:ascii="Lucida Console" w:eastAsia="Times New Roman" w:hAnsi="Lucida Console" w:cs="Courier New"/>
-          <w:color w:val="000000"/>
-          <w:sz w:val="20"/>
-          <w:szCs w:val="20"/>
-          <w:lang w:eastAsia="en-PH"/>
-        </w:rPr>
-        <w:t xml:space="preserve">       ARMM         CAR         NCR    Region I </w:t>
-      </w:r>
-    </w:p>
-    <w:p>
-      <w:pPr>
-        <w:shd w:val="clear" w:color="auto" w:fill="FFFFFF"/>
-        <w:tabs>
-          <w:tab w:val="left" w:pos="916"/>
-          <w:tab w:val="left" w:pos="1832"/>
-          <w:tab w:val="left" w:pos="2748"/>
-          <w:tab w:val="left" w:pos="3664"/>
-          <w:tab w:val="left" w:pos="4580"/>
-          <w:tab w:val="left" w:pos="5496"/>
-          <w:tab w:val="left" w:pos="6412"/>
-          <w:tab w:val="left" w:pos="7328"/>
-          <w:tab w:val="left" w:pos="8244"/>
-          <w:tab w:val="left" w:pos="9160"/>
-          <w:tab w:val="left" w:pos="10076"/>
-          <w:tab w:val="left" w:pos="10992"/>
-          <w:tab w:val="left" w:pos="11908"/>
-          <w:tab w:val="left" w:pos="12824"/>
-          <w:tab w:val="left" w:pos="13740"/>
-          <w:tab w:val="left" w:pos="14656"/>
-        </w:tabs>
-        <w:wordWrap w:val="0"/>
-        <w:spacing w:after="0" w:line="225" w:lineRule="atLeast"/>
-        <w:rPr>
-          <w:rFonts w:ascii="Lucida Console" w:eastAsia="Times New Roman" w:hAnsi="Lucida Console" w:cs="Courier New"/>
-          <w:color w:val="000000"/>
-          <w:sz w:val="20"/>
-          <w:szCs w:val="20"/>
-          <w:lang w:eastAsia="en-PH"/>
-        </w:rPr>
-      </w:pPr>
-      <w:r>
-        <w:rPr>
-          <w:rFonts w:ascii="Lucida Console" w:eastAsia="Times New Roman" w:hAnsi="Lucida Console" w:cs="Courier New"/>
-          <w:color w:val="000000"/>
-          <w:sz w:val="20"/>
-          <w:szCs w:val="20"/>
-          <w:lang w:eastAsia="en-PH"/>
-        </w:rPr>
-        <w:t xml:space="preserve">     635.06      706.33     9475.99     1752.20 </w:t>
-      </w:r>
-    </w:p>
-    <w:p>
-      <w:pPr>
-        <w:shd w:val="clear" w:color="auto" w:fill="FFFFFF"/>
-        <w:tabs>
-          <w:tab w:val="left" w:pos="916"/>
-          <w:tab w:val="left" w:pos="1832"/>
-          <w:tab w:val="left" w:pos="2748"/>
-          <w:tab w:val="left" w:pos="3664"/>
-          <w:tab w:val="left" w:pos="4580"/>
-          <w:tab w:val="left" w:pos="5496"/>
-          <w:tab w:val="left" w:pos="6412"/>
-          <w:tab w:val="left" w:pos="7328"/>
-          <w:tab w:val="left" w:pos="8244"/>
-          <w:tab w:val="left" w:pos="9160"/>
-          <w:tab w:val="left" w:pos="10076"/>
-          <w:tab w:val="left" w:pos="10992"/>
-          <w:tab w:val="left" w:pos="11908"/>
-          <w:tab w:val="left" w:pos="12824"/>
-          <w:tab w:val="left" w:pos="13740"/>
-          <w:tab w:val="left" w:pos="14656"/>
-        </w:tabs>
-        <w:wordWrap w:val="0"/>
-        <w:spacing w:after="0" w:line="225" w:lineRule="atLeast"/>
-        <w:rPr>
-          <w:rFonts w:ascii="Lucida Console" w:eastAsia="Times New Roman" w:hAnsi="Lucida Console" w:cs="Courier New"/>
-          <w:color w:val="000000"/>
-          <w:sz w:val="20"/>
-          <w:szCs w:val="20"/>
-          <w:lang w:eastAsia="en-PH"/>
-        </w:rPr>
-      </w:pPr>
-      <w:r>
-        <w:rPr>
-          <w:rFonts w:ascii="Lucida Console" w:eastAsia="Times New Roman" w:hAnsi="Lucida Console" w:cs="Courier New"/>
-          <w:color w:val="000000"/>
-          <w:sz w:val="20"/>
-          <w:szCs w:val="20"/>
-          <w:lang w:eastAsia="en-PH"/>
-        </w:rPr>
-        <w:t xml:space="preserve">  Region II  Region III Region IV-A Region IV-B </w:t>
-      </w:r>
-    </w:p>
-    <w:p>
-      <w:pPr>
-        <w:shd w:val="clear" w:color="auto" w:fill="FFFFFF"/>
-        <w:tabs>
-          <w:tab w:val="left" w:pos="916"/>
-          <w:tab w:val="left" w:pos="1832"/>
-          <w:tab w:val="left" w:pos="2748"/>
-          <w:tab w:val="left" w:pos="3664"/>
-          <w:tab w:val="left" w:pos="4580"/>
-          <w:tab w:val="left" w:pos="5496"/>
-          <w:tab w:val="left" w:pos="6412"/>
-          <w:tab w:val="left" w:pos="7328"/>
-          <w:tab w:val="left" w:pos="8244"/>
-          <w:tab w:val="left" w:pos="9160"/>
-          <w:tab w:val="left" w:pos="10076"/>
-          <w:tab w:val="left" w:pos="10992"/>
-          <w:tab w:val="left" w:pos="11908"/>
-          <w:tab w:val="left" w:pos="12824"/>
-          <w:tab w:val="left" w:pos="13740"/>
-          <w:tab w:val="left" w:pos="14656"/>
-        </w:tabs>
-        <w:wordWrap w:val="0"/>
-        <w:spacing w:after="0" w:line="225" w:lineRule="atLeast"/>
-        <w:rPr>
-          <w:rFonts w:ascii="Lucida Console" w:eastAsia="Times New Roman" w:hAnsi="Lucida Console" w:cs="Courier New"/>
-          <w:color w:val="000000"/>
-          <w:sz w:val="20"/>
-          <w:szCs w:val="20"/>
-          <w:lang w:eastAsia="en-PH"/>
-        </w:rPr>
-      </w:pPr>
-      <w:r>
-        <w:rPr>
-          <w:rFonts w:ascii="Lucida Console" w:eastAsia="Times New Roman" w:hAnsi="Lucida Console" w:cs="Courier New"/>
-          <w:color w:val="000000"/>
-          <w:sz w:val="20"/>
-          <w:szCs w:val="20"/>
-          <w:lang w:eastAsia="en-PH"/>
-        </w:rPr>
-        <w:t xml:space="preserve">    1078.84     5039.95     7481.29      882.15 </w:t>
-      </w:r>
-    </w:p>
-    <w:p>
-      <w:pPr>
-        <w:shd w:val="clear" w:color="auto" w:fill="FFFFFF"/>
-        <w:tabs>
-          <w:tab w:val="left" w:pos="916"/>
-          <w:tab w:val="left" w:pos="1832"/>
-          <w:tab w:val="left" w:pos="2748"/>
-          <w:tab w:val="left" w:pos="3664"/>
-          <w:tab w:val="left" w:pos="4580"/>
-          <w:tab w:val="left" w:pos="5496"/>
-          <w:tab w:val="left" w:pos="6412"/>
-          <w:tab w:val="left" w:pos="7328"/>
-          <w:tab w:val="left" w:pos="8244"/>
-          <w:tab w:val="left" w:pos="9160"/>
-          <w:tab w:val="left" w:pos="10076"/>
-          <w:tab w:val="left" w:pos="10992"/>
-          <w:tab w:val="left" w:pos="11908"/>
-          <w:tab w:val="left" w:pos="12824"/>
-          <w:tab w:val="left" w:pos="13740"/>
-          <w:tab w:val="left" w:pos="14656"/>
-        </w:tabs>
-        <w:wordWrap w:val="0"/>
-        <w:spacing w:after="0" w:line="225" w:lineRule="atLeast"/>
-        <w:rPr>
-          <w:rFonts w:ascii="Lucida Console" w:eastAsia="Times New Roman" w:hAnsi="Lucida Console" w:cs="Courier New"/>
-          <w:color w:val="000000"/>
-          <w:sz w:val="20"/>
-          <w:szCs w:val="20"/>
-          <w:lang w:eastAsia="en-PH"/>
-        </w:rPr>
-      </w:pPr>
-      <w:r>
-        <w:rPr>
-          <w:rFonts w:ascii="Lucida Console" w:eastAsia="Times New Roman" w:hAnsi="Lucida Console" w:cs="Courier New"/>
-          <w:color w:val="000000"/>
-          <w:sz w:val="20"/>
-          <w:szCs w:val="20"/>
-          <w:lang w:eastAsia="en-PH"/>
-        </w:rPr>
-        <w:t xml:space="preserve">  Region IX    Region V   Region VI  Region VII </w:t>
-      </w:r>
-    </w:p>
-    <w:p>
-      <w:pPr>
-        <w:shd w:val="clear" w:color="auto" w:fill="FFFFFF"/>
-        <w:tabs>
-          <w:tab w:val="left" w:pos="916"/>
-          <w:tab w:val="left" w:pos="1832"/>
-          <w:tab w:val="left" w:pos="2748"/>
-          <w:tab w:val="left" w:pos="3664"/>
-          <w:tab w:val="left" w:pos="4580"/>
-          <w:tab w:val="left" w:pos="5496"/>
-          <w:tab w:val="left" w:pos="6412"/>
-          <w:tab w:val="left" w:pos="7328"/>
-          <w:tab w:val="left" w:pos="8244"/>
-          <w:tab w:val="left" w:pos="9160"/>
-          <w:tab w:val="left" w:pos="10076"/>
-          <w:tab w:val="left" w:pos="10992"/>
-          <w:tab w:val="left" w:pos="11908"/>
-          <w:tab w:val="left" w:pos="12824"/>
-          <w:tab w:val="left" w:pos="13740"/>
-          <w:tab w:val="left" w:pos="14656"/>
-        </w:tabs>
-        <w:wordWrap w:val="0"/>
-        <w:spacing w:after="0" w:line="225" w:lineRule="atLeast"/>
-        <w:rPr>
-          <w:rFonts w:ascii="Lucida Console" w:eastAsia="Times New Roman" w:hAnsi="Lucida Console" w:cs="Courier New"/>
-          <w:color w:val="000000"/>
-          <w:sz w:val="20"/>
-          <w:szCs w:val="20"/>
-          <w:lang w:eastAsia="en-PH"/>
-        </w:rPr>
-      </w:pPr>
-      <w:r>
-        <w:rPr>
-          <w:rFonts w:ascii="Lucida Console" w:eastAsia="Times New Roman" w:hAnsi="Lucida Console" w:cs="Courier New"/>
-          <w:color w:val="000000"/>
-          <w:sz w:val="20"/>
-          <w:szCs w:val="20"/>
-          <w:lang w:eastAsia="en-PH"/>
-        </w:rPr>
-        <w:t xml:space="preserve">     938.29     1672.56     2609.71     2586.35 </w:t>
-      </w:r>
-    </w:p>
-    <w:p>
-      <w:pPr>
-        <w:shd w:val="clear" w:color="auto" w:fill="FFFFFF"/>
-        <w:tabs>
-          <w:tab w:val="left" w:pos="916"/>
-          <w:tab w:val="left" w:pos="1832"/>
-          <w:tab w:val="left" w:pos="2748"/>
-          <w:tab w:val="left" w:pos="3664"/>
-          <w:tab w:val="left" w:pos="4580"/>
-          <w:tab w:val="left" w:pos="5496"/>
-          <w:tab w:val="left" w:pos="6412"/>
-          <w:tab w:val="left" w:pos="7328"/>
-          <w:tab w:val="left" w:pos="8244"/>
-          <w:tab w:val="left" w:pos="9160"/>
-          <w:tab w:val="left" w:pos="10076"/>
-          <w:tab w:val="left" w:pos="10992"/>
-          <w:tab w:val="left" w:pos="11908"/>
-          <w:tab w:val="left" w:pos="12824"/>
-          <w:tab w:val="left" w:pos="13740"/>
-          <w:tab w:val="left" w:pos="14656"/>
-        </w:tabs>
-        <w:wordWrap w:val="0"/>
-        <w:spacing w:after="0" w:line="225" w:lineRule="atLeast"/>
-        <w:rPr>
-          <w:rFonts w:ascii="Lucida Console" w:eastAsia="Times New Roman" w:hAnsi="Lucida Console" w:cs="Courier New"/>
-          <w:color w:val="000000"/>
-          <w:sz w:val="20"/>
-          <w:szCs w:val="20"/>
-          <w:lang w:eastAsia="en-PH"/>
-        </w:rPr>
-      </w:pPr>
-      <w:r>
-        <w:rPr>
-          <w:rFonts w:ascii="Lucida Console" w:eastAsia="Times New Roman" w:hAnsi="Lucida Console" w:cs="Courier New"/>
-          <w:color w:val="000000"/>
-          <w:sz w:val="20"/>
-          <w:szCs w:val="20"/>
-          <w:lang w:eastAsia="en-PH"/>
-        </w:rPr>
-        <w:t xml:space="preserve">Region VIII    Region X   Region XI  Region XII </w:t>
-      </w:r>
-    </w:p>
-    <w:p>
-      <w:pPr>
-        <w:shd w:val="clear" w:color="auto" w:fill="FFFFFF"/>
-        <w:tabs>
-          <w:tab w:val="left" w:pos="916"/>
-          <w:tab w:val="left" w:pos="1832"/>
-          <w:tab w:val="left" w:pos="2748"/>
-          <w:tab w:val="left" w:pos="3664"/>
-          <w:tab w:val="left" w:pos="4580"/>
-          <w:tab w:val="left" w:pos="5496"/>
-          <w:tab w:val="left" w:pos="6412"/>
-          <w:tab w:val="left" w:pos="7328"/>
-          <w:tab w:val="left" w:pos="8244"/>
-          <w:tab w:val="left" w:pos="9160"/>
-          <w:tab w:val="left" w:pos="10076"/>
-          <w:tab w:val="left" w:pos="10992"/>
-          <w:tab w:val="left" w:pos="11908"/>
-          <w:tab w:val="left" w:pos="12824"/>
-          <w:tab w:val="left" w:pos="13740"/>
-          <w:tab w:val="left" w:pos="14656"/>
-        </w:tabs>
-        <w:wordWrap w:val="0"/>
-        <w:spacing w:after="0" w:line="225" w:lineRule="atLeast"/>
-        <w:rPr>
-          <w:rFonts w:ascii="Lucida Console" w:eastAsia="Times New Roman" w:hAnsi="Lucida Console" w:cs="Courier New"/>
-          <w:color w:val="000000"/>
-          <w:sz w:val="20"/>
-          <w:szCs w:val="20"/>
-          <w:lang w:eastAsia="en-PH"/>
-        </w:rPr>
-      </w:pPr>
-      <w:r>
-        <w:rPr>
-          <w:rFonts w:ascii="Lucida Console" w:eastAsia="Times New Roman" w:hAnsi="Lucida Console" w:cs="Courier New"/>
-          <w:color w:val="000000"/>
-          <w:sz w:val="20"/>
-          <w:szCs w:val="20"/>
-          <w:lang w:eastAsia="en-PH"/>
-        </w:rPr>
-        <w:t xml:space="preserve">    1189.98     1393.53     1676.51     1380.89 </w:t>
-      </w:r>
-    </w:p>
-    <w:p>
-      <w:pPr>
-        <w:shd w:val="clear" w:color="auto" w:fill="FFFFFF"/>
-        <w:tabs>
-          <w:tab w:val="left" w:pos="916"/>
-          <w:tab w:val="left" w:pos="1832"/>
-          <w:tab w:val="left" w:pos="2748"/>
-          <w:tab w:val="left" w:pos="3664"/>
-          <w:tab w:val="left" w:pos="4580"/>
-          <w:tab w:val="left" w:pos="5496"/>
-          <w:tab w:val="left" w:pos="6412"/>
-          <w:tab w:val="left" w:pos="7328"/>
-          <w:tab w:val="left" w:pos="8244"/>
-          <w:tab w:val="left" w:pos="9160"/>
-          <w:tab w:val="left" w:pos="10076"/>
-          <w:tab w:val="left" w:pos="10992"/>
-          <w:tab w:val="left" w:pos="11908"/>
-          <w:tab w:val="left" w:pos="12824"/>
-          <w:tab w:val="left" w:pos="13740"/>
-          <w:tab w:val="left" w:pos="14656"/>
-        </w:tabs>
-        <w:wordWrap w:val="0"/>
-        <w:spacing w:after="0" w:line="225" w:lineRule="atLeast"/>
-        <w:rPr>
-          <w:rFonts w:ascii="Lucida Console" w:eastAsia="Times New Roman" w:hAnsi="Lucida Console" w:cs="Courier New"/>
-          <w:color w:val="000000"/>
-          <w:sz w:val="20"/>
-          <w:szCs w:val="20"/>
-          <w:lang w:eastAsia="en-PH"/>
-        </w:rPr>
-      </w:pPr>
+    </w:p>
+    <w:p>
+      <w:pPr>
+        <w:shd w:val="clear" w:color="auto" w:fill="FFFFFF"/>
+        <w:tabs>
+          <w:tab w:val="left" w:pos="916"/>
+          <w:tab w:val="left" w:pos="1832"/>
+          <w:tab w:val="left" w:pos="2748"/>
+          <w:tab w:val="left" w:pos="3664"/>
+          <w:tab w:val="left" w:pos="4580"/>
+          <w:tab w:val="left" w:pos="5496"/>
+          <w:tab w:val="left" w:pos="6412"/>
+          <w:tab w:val="left" w:pos="7328"/>
+          <w:tab w:val="left" w:pos="8244"/>
+          <w:tab w:val="left" w:pos="9160"/>
+          <w:tab w:val="left" w:pos="10076"/>
+          <w:tab w:val="left" w:pos="10992"/>
+          <w:tab w:val="left" w:pos="11908"/>
+          <w:tab w:val="left" w:pos="12824"/>
+          <w:tab w:val="left" w:pos="13740"/>
+          <w:tab w:val="left" w:pos="14656"/>
+        </w:tabs>
+        <w:wordWrap w:val="0"/>
+        <w:spacing w:after="0" w:line="225" w:lineRule="atLeast"/>
+        <w:rPr>
+          <w:rFonts w:ascii="Lucida Console" w:eastAsia="Times New Roman" w:hAnsi="Lucida Console" w:cs="Courier New"/>
+          <w:color w:val="000000"/>
+          <w:sz w:val="20"/>
+          <w:szCs w:val="20"/>
+          <w:lang w:eastAsia="en-PH"/>
+        </w:rPr>
+      </w:pPr>
+      <w:r>
+        <w:rPr>
+          <w:rFonts w:ascii="Lucida Console" w:eastAsia="Times New Roman" w:hAnsi="Lucida Console" w:cs="Courier New"/>
+          <w:color w:val="000000"/>
+          <w:sz w:val="20"/>
+          <w:szCs w:val="20"/>
+          <w:lang w:eastAsia="en-PH"/>
+        </w:rPr>
+        <w:t xml:space="preserve">ARMM         </w:t>
+      </w:r>
+      <w:r>
+        <w:rPr>
+          <w:rFonts w:ascii="Lucida Console" w:eastAsia="Times New Roman" w:hAnsi="Lucida Console" w:cs="Courier New"/>
+          <w:color w:val="000000"/>
+          <w:sz w:val="20"/>
+          <w:szCs w:val="20"/>
+          <w:lang w:eastAsia="en-PH"/>
+        </w:rPr>
+        <w:t xml:space="preserve"> </w:t>
+      </w:r>
+      <w:r>
+        <w:rPr>
+          <w:rFonts w:ascii="Lucida Console" w:eastAsia="Times New Roman" w:hAnsi="Lucida Console" w:cs="Courier New"/>
+          <w:color w:val="000000"/>
+          <w:sz w:val="20"/>
+          <w:szCs w:val="20"/>
+          <w:lang w:eastAsia="en-PH"/>
+        </w:rPr>
+        <w:t xml:space="preserve">CAR         </w:t>
+      </w:r>
+      <w:r>
+        <w:rPr>
+          <w:rFonts w:ascii="Lucida Console" w:eastAsia="Times New Roman" w:hAnsi="Lucida Console" w:cs="Courier New"/>
+          <w:color w:val="000000"/>
+          <w:sz w:val="20"/>
+          <w:szCs w:val="20"/>
+          <w:lang w:eastAsia="en-PH"/>
+        </w:rPr>
+        <w:t xml:space="preserve">  </w:t>
+      </w:r>
+      <w:r>
+        <w:rPr>
+          <w:rFonts w:ascii="Lucida Console" w:eastAsia="Times New Roman" w:hAnsi="Lucida Console" w:cs="Courier New"/>
+          <w:color w:val="000000"/>
+          <w:sz w:val="20"/>
+          <w:szCs w:val="20"/>
+          <w:lang w:eastAsia="en-PH"/>
+        </w:rPr>
+        <w:t xml:space="preserve">NCR    </w:t>
+      </w:r>
+      <w:r>
+        <w:rPr>
+          <w:rFonts w:ascii="Lucida Console" w:eastAsia="Times New Roman" w:hAnsi="Lucida Console" w:cs="Courier New"/>
+          <w:color w:val="000000"/>
+          <w:sz w:val="20"/>
+          <w:szCs w:val="20"/>
+          <w:lang w:eastAsia="en-PH"/>
+        </w:rPr>
+        <w:t xml:space="preserve">     </w:t>
+      </w:r>
+      <w:r>
+        <w:rPr>
+          <w:rFonts w:ascii="Lucida Console" w:eastAsia="Times New Roman" w:hAnsi="Lucida Console" w:cs="Courier New"/>
+          <w:color w:val="000000"/>
+          <w:sz w:val="20"/>
+          <w:szCs w:val="20"/>
+          <w:lang w:eastAsia="en-PH"/>
+        </w:rPr>
+        <w:t xml:space="preserve">Region I </w:t>
+      </w:r>
+      <w:r>
+        <w:rPr>
+          <w:rFonts w:ascii="Lucida Console" w:eastAsia="Times New Roman" w:hAnsi="Lucida Console" w:cs="Courier New"/>
+          <w:color w:val="000000"/>
+          <w:sz w:val="20"/>
+          <w:szCs w:val="20"/>
+          <w:lang w:eastAsia="en-PH"/>
+        </w:rPr>
+        <w:t xml:space="preserve">    Region II    Region III</w:t>
+      </w:r>
+    </w:p>
+    <w:p>
+      <w:pPr>
+        <w:shd w:val="clear" w:color="auto" w:fill="FFFFFF"/>
+        <w:tabs>
+          <w:tab w:val="left" w:pos="916"/>
+          <w:tab w:val="left" w:pos="1832"/>
+          <w:tab w:val="left" w:pos="2748"/>
+          <w:tab w:val="left" w:pos="3664"/>
+          <w:tab w:val="left" w:pos="4580"/>
+          <w:tab w:val="left" w:pos="5496"/>
+          <w:tab w:val="left" w:pos="6412"/>
+          <w:tab w:val="left" w:pos="7328"/>
+          <w:tab w:val="left" w:pos="8244"/>
+          <w:tab w:val="left" w:pos="9160"/>
+          <w:tab w:val="left" w:pos="10076"/>
+          <w:tab w:val="left" w:pos="10992"/>
+          <w:tab w:val="left" w:pos="11908"/>
+          <w:tab w:val="left" w:pos="12824"/>
+          <w:tab w:val="left" w:pos="13740"/>
+          <w:tab w:val="left" w:pos="14656"/>
+        </w:tabs>
+        <w:wordWrap w:val="0"/>
+        <w:spacing w:after="0" w:line="225" w:lineRule="atLeast"/>
+        <w:rPr>
+          <w:rFonts w:ascii="Lucida Console" w:eastAsia="Times New Roman" w:hAnsi="Lucida Console" w:cs="Courier New"/>
+          <w:color w:val="000000"/>
+          <w:sz w:val="20"/>
+          <w:szCs w:val="20"/>
+          <w:lang w:eastAsia="en-PH"/>
+        </w:rPr>
+      </w:pPr>
+      <w:r>
+        <w:rPr>
+          <w:rFonts w:ascii="Lucida Console" w:eastAsia="Times New Roman" w:hAnsi="Lucida Console" w:cs="Courier New"/>
+          <w:color w:val="000000"/>
+          <w:sz w:val="20"/>
+          <w:szCs w:val="20"/>
+          <w:lang w:eastAsia="en-PH"/>
+        </w:rPr>
+        <w:t xml:space="preserve">  </w:t>
+      </w:r>
+      <w:r>
+        <w:rPr>
+          <w:rFonts w:ascii="Lucida Console" w:eastAsia="Times New Roman" w:hAnsi="Lucida Console" w:cs="Courier New"/>
+          <w:color w:val="000000"/>
+          <w:sz w:val="20"/>
+          <w:szCs w:val="20"/>
+          <w:lang w:eastAsia="en-PH"/>
+        </w:rPr>
+        <w:t xml:space="preserve">635.06      </w:t>
+      </w:r>
+      <w:r>
+        <w:rPr>
+          <w:rFonts w:ascii="Lucida Console" w:eastAsia="Times New Roman" w:hAnsi="Lucida Console" w:cs="Courier New"/>
+          <w:color w:val="000000"/>
+          <w:sz w:val="20"/>
+          <w:szCs w:val="20"/>
+          <w:lang w:eastAsia="en-PH"/>
+        </w:rPr>
+        <w:t xml:space="preserve">  </w:t>
+      </w:r>
+      <w:r>
+        <w:rPr>
+          <w:rFonts w:ascii="Lucida Console" w:eastAsia="Times New Roman" w:hAnsi="Lucida Console" w:cs="Courier New"/>
+          <w:color w:val="000000"/>
+          <w:sz w:val="20"/>
+          <w:szCs w:val="20"/>
+          <w:lang w:eastAsia="en-PH"/>
+        </w:rPr>
+        <w:t xml:space="preserve">706.33     </w:t>
+      </w:r>
+      <w:r>
+        <w:rPr>
+          <w:rFonts w:ascii="Lucida Console" w:eastAsia="Times New Roman" w:hAnsi="Lucida Console" w:cs="Courier New"/>
+          <w:color w:val="000000"/>
+          <w:sz w:val="20"/>
+          <w:szCs w:val="20"/>
+          <w:lang w:eastAsia="en-PH"/>
+        </w:rPr>
+        <w:t xml:space="preserve">   </w:t>
+      </w:r>
+      <w:r>
+        <w:rPr>
+          <w:rFonts w:ascii="Lucida Console" w:eastAsia="Times New Roman" w:hAnsi="Lucida Console" w:cs="Courier New"/>
+          <w:color w:val="000000"/>
+          <w:sz w:val="20"/>
+          <w:szCs w:val="20"/>
+          <w:lang w:eastAsia="en-PH"/>
+        </w:rPr>
+        <w:t xml:space="preserve">9475.99     1752.20 </w:t>
+      </w:r>
+      <w:r>
+        <w:rPr>
+          <w:rFonts w:ascii="Lucida Console" w:eastAsia="Times New Roman" w:hAnsi="Lucida Console" w:cs="Courier New"/>
+          <w:color w:val="000000"/>
+          <w:sz w:val="20"/>
+          <w:szCs w:val="20"/>
+          <w:lang w:eastAsia="en-PH"/>
+        </w:rPr>
+        <w:t xml:space="preserve">  </w:t>
+      </w:r>
+      <w:r>
+        <w:rPr>
+          <w:rFonts w:ascii="Lucida Console" w:eastAsia="Times New Roman" w:hAnsi="Lucida Console" w:cs="Courier New"/>
+          <w:color w:val="000000"/>
+          <w:sz w:val="20"/>
+          <w:szCs w:val="20"/>
+          <w:lang w:eastAsia="en-PH"/>
+        </w:rPr>
+        <w:t xml:space="preserve">   </w:t>
+      </w:r>
+      <w:r>
+        <w:rPr>
+          <w:rFonts w:ascii="Lucida Console" w:eastAsia="Times New Roman" w:hAnsi="Lucida Console" w:cs="Courier New"/>
+          <w:color w:val="000000"/>
+          <w:sz w:val="20"/>
+          <w:szCs w:val="20"/>
+          <w:lang w:eastAsia="en-PH"/>
+        </w:rPr>
+        <w:t>1078.84</w:t>
+      </w:r>
+      <w:r>
+        <w:rPr>
+          <w:rFonts w:ascii="Lucida Console" w:eastAsia="Times New Roman" w:hAnsi="Lucida Console" w:cs="Courier New"/>
+          <w:color w:val="000000"/>
+          <w:sz w:val="20"/>
+          <w:szCs w:val="20"/>
+          <w:lang w:eastAsia="en-PH"/>
+        </w:rPr>
+        <w:t xml:space="preserve">      </w:t>
+      </w:r>
+      <w:r>
+        <w:rPr>
+          <w:rFonts w:ascii="Lucida Console" w:eastAsia="Times New Roman" w:hAnsi="Lucida Console" w:cs="Courier New"/>
+          <w:color w:val="000000"/>
+          <w:sz w:val="20"/>
+          <w:szCs w:val="20"/>
+          <w:lang w:eastAsia="en-PH"/>
+        </w:rPr>
+        <w:t>5039.95</w:t>
+      </w:r>
+    </w:p>
+    <w:p>
+      <w:pPr>
+        <w:shd w:val="clear" w:color="auto" w:fill="FFFFFF"/>
+        <w:tabs>
+          <w:tab w:val="left" w:pos="916"/>
+          <w:tab w:val="left" w:pos="1832"/>
+          <w:tab w:val="left" w:pos="2748"/>
+          <w:tab w:val="left" w:pos="3664"/>
+          <w:tab w:val="left" w:pos="4580"/>
+          <w:tab w:val="left" w:pos="5496"/>
+          <w:tab w:val="left" w:pos="6412"/>
+          <w:tab w:val="left" w:pos="7328"/>
+          <w:tab w:val="left" w:pos="8244"/>
+          <w:tab w:val="left" w:pos="9160"/>
+          <w:tab w:val="left" w:pos="10076"/>
+          <w:tab w:val="left" w:pos="10992"/>
+          <w:tab w:val="left" w:pos="11908"/>
+          <w:tab w:val="left" w:pos="12824"/>
+          <w:tab w:val="left" w:pos="13740"/>
+          <w:tab w:val="left" w:pos="14656"/>
+        </w:tabs>
+        <w:wordWrap w:val="0"/>
+        <w:spacing w:after="0" w:line="225" w:lineRule="atLeast"/>
+        <w:rPr>
+          <w:rFonts w:ascii="Lucida Console" w:eastAsia="Times New Roman" w:hAnsi="Lucida Console" w:cs="Courier New"/>
+          <w:color w:val="000000"/>
+          <w:sz w:val="20"/>
+          <w:szCs w:val="20"/>
+          <w:lang w:eastAsia="en-PH"/>
+        </w:rPr>
+      </w:pPr>
+      <w:r>
+        <w:rPr>
+          <w:rFonts w:ascii="Lucida Console" w:eastAsia="Times New Roman" w:hAnsi="Lucida Console" w:cs="Courier New"/>
+          <w:color w:val="000000"/>
+          <w:sz w:val="20"/>
+          <w:szCs w:val="20"/>
+          <w:lang w:eastAsia="en-PH"/>
+        </w:rPr>
+        <w:t xml:space="preserve">Region IV-A </w:t>
+      </w:r>
+      <w:r>
+        <w:rPr>
+          <w:rFonts w:ascii="Lucida Console" w:eastAsia="Times New Roman" w:hAnsi="Lucida Console" w:cs="Courier New"/>
+          <w:color w:val="000000"/>
+          <w:sz w:val="20"/>
+          <w:szCs w:val="20"/>
+          <w:lang w:eastAsia="en-PH"/>
+        </w:rPr>
+        <w:t xml:space="preserve">  </w:t>
+      </w:r>
+      <w:r>
+        <w:rPr>
+          <w:rFonts w:ascii="Lucida Console" w:eastAsia="Times New Roman" w:hAnsi="Lucida Console" w:cs="Courier New"/>
+          <w:color w:val="000000"/>
+          <w:sz w:val="20"/>
+          <w:szCs w:val="20"/>
+          <w:lang w:eastAsia="en-PH"/>
+        </w:rPr>
+        <w:t xml:space="preserve">Region IV-B </w:t>
+      </w:r>
+      <w:r>
+        <w:rPr>
+          <w:rFonts w:ascii="Lucida Console" w:eastAsia="Times New Roman" w:hAnsi="Lucida Console" w:cs="Courier New"/>
+          <w:color w:val="000000"/>
+          <w:sz w:val="20"/>
+          <w:szCs w:val="20"/>
+          <w:lang w:eastAsia="en-PH"/>
+        </w:rPr>
+        <w:t xml:space="preserve">  Region IX   </w:t>
+      </w:r>
+      <w:r>
+        <w:rPr>
+          <w:rFonts w:ascii="Lucida Console" w:eastAsia="Times New Roman" w:hAnsi="Lucida Console" w:cs="Courier New"/>
+          <w:color w:val="000000"/>
+          <w:sz w:val="20"/>
+          <w:szCs w:val="20"/>
+          <w:lang w:eastAsia="en-PH"/>
+        </w:rPr>
+        <w:t>Region V</w:t>
+      </w:r>
+      <w:r>
+        <w:rPr>
+          <w:rFonts w:ascii="Lucida Console" w:eastAsia="Times New Roman" w:hAnsi="Lucida Console" w:cs="Courier New"/>
+          <w:color w:val="000000"/>
+          <w:sz w:val="20"/>
+          <w:szCs w:val="20"/>
+          <w:lang w:eastAsia="en-PH"/>
+        </w:rPr>
+        <w:t xml:space="preserve">     Region VI    Region VII</w:t>
+      </w:r>
+    </w:p>
+    <w:p>
+      <w:pPr>
+        <w:shd w:val="clear" w:color="auto" w:fill="FFFFFF"/>
+        <w:tabs>
+          <w:tab w:val="left" w:pos="916"/>
+          <w:tab w:val="left" w:pos="1832"/>
+          <w:tab w:val="left" w:pos="2748"/>
+          <w:tab w:val="left" w:pos="3664"/>
+          <w:tab w:val="left" w:pos="4580"/>
+          <w:tab w:val="left" w:pos="5496"/>
+          <w:tab w:val="left" w:pos="6412"/>
+          <w:tab w:val="left" w:pos="7328"/>
+          <w:tab w:val="left" w:pos="8244"/>
+          <w:tab w:val="left" w:pos="9160"/>
+          <w:tab w:val="left" w:pos="10076"/>
+          <w:tab w:val="left" w:pos="10992"/>
+          <w:tab w:val="left" w:pos="11908"/>
+          <w:tab w:val="left" w:pos="12824"/>
+          <w:tab w:val="left" w:pos="13740"/>
+          <w:tab w:val="left" w:pos="14656"/>
+        </w:tabs>
+        <w:wordWrap w:val="0"/>
+        <w:spacing w:after="0" w:line="225" w:lineRule="atLeast"/>
+        <w:rPr>
+          <w:rFonts w:ascii="Lucida Console" w:eastAsia="Times New Roman" w:hAnsi="Lucida Console" w:cs="Courier New"/>
+          <w:color w:val="000000"/>
+          <w:sz w:val="20"/>
+          <w:szCs w:val="20"/>
+          <w:lang w:eastAsia="en-PH"/>
+        </w:rPr>
+      </w:pPr>
+      <w:r>
+        <w:rPr>
+          <w:rFonts w:ascii="Lucida Console" w:eastAsia="Times New Roman" w:hAnsi="Lucida Console" w:cs="Courier New"/>
+          <w:color w:val="000000"/>
+          <w:sz w:val="20"/>
+          <w:szCs w:val="20"/>
+          <w:lang w:eastAsia="en-PH"/>
+        </w:rPr>
+        <w:t xml:space="preserve">  </w:t>
+      </w:r>
+      <w:r>
+        <w:rPr>
+          <w:rFonts w:ascii="Lucida Console" w:eastAsia="Times New Roman" w:hAnsi="Lucida Console" w:cs="Courier New"/>
+          <w:color w:val="000000"/>
+          <w:sz w:val="20"/>
+          <w:szCs w:val="20"/>
+          <w:lang w:eastAsia="en-PH"/>
+        </w:rPr>
+        <w:t xml:space="preserve">7481.29      </w:t>
+      </w:r>
+      <w:r>
+        <w:rPr>
+          <w:rFonts w:ascii="Lucida Console" w:eastAsia="Times New Roman" w:hAnsi="Lucida Console" w:cs="Courier New"/>
+          <w:color w:val="000000"/>
+          <w:sz w:val="20"/>
+          <w:szCs w:val="20"/>
+          <w:lang w:eastAsia="en-PH"/>
+        </w:rPr>
+        <w:t xml:space="preserve"> </w:t>
+      </w:r>
+      <w:r>
+        <w:rPr>
+          <w:rFonts w:ascii="Lucida Console" w:eastAsia="Times New Roman" w:hAnsi="Lucida Console" w:cs="Courier New"/>
+          <w:color w:val="000000"/>
+          <w:sz w:val="20"/>
+          <w:szCs w:val="20"/>
+          <w:lang w:eastAsia="en-PH"/>
+        </w:rPr>
+        <w:t xml:space="preserve">882.15 </w:t>
+      </w:r>
+      <w:r>
+        <w:rPr>
+          <w:rFonts w:ascii="Lucida Console" w:eastAsia="Times New Roman" w:hAnsi="Lucida Console" w:cs="Courier New"/>
+          <w:color w:val="000000"/>
+          <w:sz w:val="20"/>
+          <w:szCs w:val="20"/>
+          <w:lang w:eastAsia="en-PH"/>
+        </w:rPr>
+        <w:t xml:space="preserve">       </w:t>
+      </w:r>
+      <w:r>
+        <w:rPr>
+          <w:rFonts w:ascii="Lucida Console" w:eastAsia="Times New Roman" w:hAnsi="Lucida Console" w:cs="Courier New"/>
+          <w:color w:val="000000"/>
+          <w:sz w:val="20"/>
+          <w:szCs w:val="20"/>
+          <w:lang w:eastAsia="en-PH"/>
+        </w:rPr>
+        <w:t>938.29</w:t>
+      </w:r>
+      <w:r>
+        <w:rPr>
+          <w:rFonts w:ascii="Lucida Console" w:eastAsia="Times New Roman" w:hAnsi="Lucida Console" w:cs="Courier New"/>
+          <w:color w:val="000000"/>
+          <w:sz w:val="20"/>
+          <w:szCs w:val="20"/>
+          <w:lang w:eastAsia="en-PH"/>
+        </w:rPr>
+        <w:t xml:space="preserve">      </w:t>
+      </w:r>
+      <w:r>
+        <w:rPr>
+          <w:rFonts w:ascii="Lucida Console" w:eastAsia="Times New Roman" w:hAnsi="Lucida Console" w:cs="Courier New"/>
+          <w:color w:val="000000"/>
+          <w:sz w:val="20"/>
+          <w:szCs w:val="20"/>
+          <w:lang w:eastAsia="en-PH"/>
+        </w:rPr>
+        <w:t>1672.56</w:t>
+      </w:r>
+      <w:r>
+        <w:rPr>
+          <w:rFonts w:ascii="Lucida Console" w:eastAsia="Times New Roman" w:hAnsi="Lucida Console" w:cs="Courier New"/>
+          <w:color w:val="000000"/>
+          <w:sz w:val="20"/>
+          <w:szCs w:val="20"/>
+          <w:lang w:eastAsia="en-PH"/>
+        </w:rPr>
+        <w:t xml:space="preserve">      </w:t>
+      </w:r>
+      <w:r>
+        <w:rPr>
+          <w:rFonts w:ascii="Lucida Console" w:eastAsia="Times New Roman" w:hAnsi="Lucida Console" w:cs="Courier New"/>
+          <w:color w:val="000000"/>
+          <w:sz w:val="20"/>
+          <w:szCs w:val="20"/>
+          <w:lang w:eastAsia="en-PH"/>
+        </w:rPr>
+        <w:t>2609.71</w:t>
+      </w:r>
+      <w:r>
+        <w:rPr>
+          <w:rFonts w:ascii="Lucida Console" w:eastAsia="Times New Roman" w:hAnsi="Lucida Console" w:cs="Courier New"/>
+          <w:color w:val="000000"/>
+          <w:sz w:val="20"/>
+          <w:szCs w:val="20"/>
+          <w:lang w:eastAsia="en-PH"/>
+        </w:rPr>
+        <w:t xml:space="preserve">      </w:t>
+      </w:r>
+      <w:r>
+        <w:rPr>
+          <w:rFonts w:ascii="Lucida Console" w:eastAsia="Times New Roman" w:hAnsi="Lucida Console" w:cs="Courier New"/>
+          <w:color w:val="000000"/>
+          <w:sz w:val="20"/>
+          <w:szCs w:val="20"/>
+          <w:lang w:eastAsia="en-PH"/>
+        </w:rPr>
+        <w:t>2586.35</w:t>
+      </w:r>
+    </w:p>
+    <w:p>
+      <w:pPr>
+        <w:shd w:val="clear" w:color="auto" w:fill="FFFFFF"/>
+        <w:tabs>
+          <w:tab w:val="left" w:pos="916"/>
+          <w:tab w:val="left" w:pos="1832"/>
+          <w:tab w:val="left" w:pos="2748"/>
+          <w:tab w:val="left" w:pos="3664"/>
+          <w:tab w:val="left" w:pos="4580"/>
+          <w:tab w:val="left" w:pos="5496"/>
+          <w:tab w:val="left" w:pos="6412"/>
+          <w:tab w:val="left" w:pos="7328"/>
+          <w:tab w:val="left" w:pos="8244"/>
+          <w:tab w:val="left" w:pos="9160"/>
+          <w:tab w:val="left" w:pos="10076"/>
+          <w:tab w:val="left" w:pos="10992"/>
+          <w:tab w:val="left" w:pos="11908"/>
+          <w:tab w:val="left" w:pos="12824"/>
+          <w:tab w:val="left" w:pos="13740"/>
+          <w:tab w:val="left" w:pos="14656"/>
+        </w:tabs>
+        <w:wordWrap w:val="0"/>
+        <w:spacing w:after="0" w:line="225" w:lineRule="atLeast"/>
+        <w:rPr>
+          <w:rFonts w:ascii="Lucida Console" w:eastAsia="Times New Roman" w:hAnsi="Lucida Console" w:cs="Courier New"/>
+          <w:color w:val="000000"/>
+          <w:sz w:val="20"/>
+          <w:szCs w:val="20"/>
+          <w:lang w:eastAsia="en-PH"/>
+        </w:rPr>
+      </w:pPr>
+      <w:r>
+        <w:rPr>
+          <w:rFonts w:ascii="Lucida Console" w:eastAsia="Times New Roman" w:hAnsi="Lucida Console" w:cs="Courier New"/>
+          <w:color w:val="000000"/>
+          <w:sz w:val="20"/>
+          <w:szCs w:val="20"/>
+          <w:lang w:eastAsia="en-PH"/>
+        </w:rPr>
+        <w:t>Region VIII</w:t>
+      </w:r>
+      <w:r>
+        <w:rPr>
+          <w:rFonts w:ascii="Lucida Console" w:eastAsia="Times New Roman" w:hAnsi="Lucida Console" w:cs="Courier New"/>
+          <w:color w:val="000000"/>
+          <w:sz w:val="20"/>
+          <w:szCs w:val="20"/>
+          <w:lang w:eastAsia="en-PH"/>
+        </w:rPr>
+        <w:t xml:space="preserve">   </w:t>
+      </w:r>
+      <w:r>
+        <w:rPr>
+          <w:rFonts w:ascii="Lucida Console" w:eastAsia="Times New Roman" w:hAnsi="Lucida Console" w:cs="Courier New"/>
+          <w:color w:val="000000"/>
+          <w:sz w:val="20"/>
+          <w:szCs w:val="20"/>
+          <w:lang w:eastAsia="en-PH"/>
+        </w:rPr>
+        <w:t xml:space="preserve">Region X   </w:t>
+      </w:r>
+      <w:r>
+        <w:rPr>
+          <w:rFonts w:ascii="Lucida Console" w:eastAsia="Times New Roman" w:hAnsi="Lucida Console" w:cs="Courier New"/>
+          <w:color w:val="000000"/>
+          <w:sz w:val="20"/>
+          <w:szCs w:val="20"/>
+          <w:lang w:eastAsia="en-PH"/>
+        </w:rPr>
+        <w:t xml:space="preserve">   </w:t>
+      </w:r>
+      <w:r>
+        <w:rPr>
+          <w:rFonts w:ascii="Lucida Console" w:eastAsia="Times New Roman" w:hAnsi="Lucida Console" w:cs="Courier New"/>
+          <w:color w:val="000000"/>
+          <w:sz w:val="20"/>
+          <w:szCs w:val="20"/>
+          <w:lang w:eastAsia="en-PH"/>
+        </w:rPr>
+        <w:t xml:space="preserve">Region XI  </w:t>
+      </w:r>
+      <w:r>
+        <w:rPr>
+          <w:rFonts w:ascii="Lucida Console" w:eastAsia="Times New Roman" w:hAnsi="Lucida Console" w:cs="Courier New"/>
+          <w:color w:val="000000"/>
+          <w:sz w:val="20"/>
+          <w:szCs w:val="20"/>
+          <w:lang w:eastAsia="en-PH"/>
+        </w:rPr>
+        <w:t xml:space="preserve"> </w:t>
+      </w:r>
+      <w:r>
+        <w:rPr>
+          <w:rFonts w:ascii="Lucida Console" w:eastAsia="Times New Roman" w:hAnsi="Lucida Console" w:cs="Courier New"/>
+          <w:color w:val="000000"/>
+          <w:sz w:val="20"/>
+          <w:szCs w:val="20"/>
+          <w:lang w:eastAsia="en-PH"/>
+        </w:rPr>
+        <w:t xml:space="preserve">Region XII </w:t>
+      </w:r>
+      <w:r>
+        <w:rPr>
+          <w:rFonts w:ascii="Lucida Console" w:eastAsia="Times New Roman" w:hAnsi="Lucida Console" w:cs="Courier New"/>
+          <w:color w:val="000000"/>
+          <w:sz w:val="20"/>
+          <w:szCs w:val="20"/>
+          <w:lang w:eastAsia="en-PH"/>
+        </w:rPr>
+        <w:t xml:space="preserve">  </w:t>
+      </w:r>
       <w:r>
         <w:rPr>
           <w:rFonts w:ascii="Lucida Console" w:eastAsia="Times New Roman" w:hAnsi="Lucida Console" w:cs="Courier New"/>
@@ -18557,59 +18893,193 @@
           <w:szCs w:val="20"/>
           <w:lang w:eastAsia="en-PH"/>
         </w:rPr>
-        <w:t xml:space="preserve">     753.52 </w:t>
-      </w:r>
-    </w:p>
-    <w:p>
-      <w:pPr>
-        <w:shd w:val="clear" w:color="auto" w:fill="FFFFFF"/>
-        <w:tabs>
-          <w:tab w:val="left" w:pos="916"/>
-          <w:tab w:val="left" w:pos="1832"/>
-          <w:tab w:val="left" w:pos="2748"/>
-          <w:tab w:val="left" w:pos="3664"/>
-          <w:tab w:val="left" w:pos="4580"/>
-          <w:tab w:val="left" w:pos="5496"/>
-          <w:tab w:val="left" w:pos="6412"/>
-          <w:tab w:val="left" w:pos="7328"/>
-          <w:tab w:val="left" w:pos="8244"/>
-          <w:tab w:val="left" w:pos="9160"/>
-          <w:tab w:val="left" w:pos="10076"/>
-          <w:tab w:val="left" w:pos="10992"/>
-          <w:tab w:val="left" w:pos="11908"/>
-          <w:tab w:val="left" w:pos="12824"/>
-          <w:tab w:val="left" w:pos="13740"/>
-          <w:tab w:val="left" w:pos="14656"/>
-        </w:tabs>
-        <w:wordWrap w:val="0"/>
-        <w:spacing w:after="0" w:line="225" w:lineRule="atLeast"/>
-        <w:rPr>
-          <w:rFonts w:ascii="Lucida Console" w:eastAsia="Times New Roman" w:hAnsi="Lucida Console" w:cs="Courier New"/>
-          <w:color w:val="000000"/>
-          <w:sz w:val="20"/>
-          <w:szCs w:val="20"/>
-          <w:lang w:eastAsia="en-PH"/>
-        </w:rPr>
-      </w:pPr>
-      <w:r>
-        <w:rPr>
-          <w:rFonts w:ascii="Lucida Console" w:eastAsia="Times New Roman" w:hAnsi="Lucida Console" w:cs="Courier New"/>
-          <w:color w:val="0000FF"/>
-          <w:sz w:val="20"/>
-          <w:szCs w:val="20"/>
-          <w:lang w:eastAsia="en-PH"/>
-        </w:rPr>
-        <w:t xml:space="preserve">&gt; </w:t>
-      </w:r>
-      <w:r>
-        <w:rPr>
-          <w:rFonts w:ascii="Lucida Console" w:eastAsia="Times New Roman" w:hAnsi="Lucida Console" w:cs="Courier New"/>
-          <w:color w:val="0000FF"/>
-          <w:sz w:val="20"/>
-          <w:szCs w:val="20"/>
-          <w:lang w:eastAsia="en-PH"/>
-        </w:rPr>
-        <w:t>barplot(Expenditurefamily2012,ylab="Total Expenditure of Families",xlab="Region",ylim=c(0,3500),main="TOTAL OF FAMILY PER REGION (2012)", cex.lab=1.5, cex.main=3.5, font.lab=4, font.main=2)</w:t>
+        <w:t xml:space="preserve">  </w:t>
+      </w:r>
+      <w:r>
+        <w:rPr>
+          <w:rFonts w:ascii="Lucida Console" w:eastAsia="Times New Roman" w:hAnsi="Lucida Console" w:cs="Courier New"/>
+          <w:color w:val="000000"/>
+          <w:sz w:val="20"/>
+          <w:szCs w:val="20"/>
+          <w:lang w:eastAsia="en-PH"/>
+        </w:rPr>
+        <w:t xml:space="preserve">1189.98     </w:t>
+      </w:r>
+      <w:r>
+        <w:rPr>
+          <w:rFonts w:ascii="Lucida Console" w:eastAsia="Times New Roman" w:hAnsi="Lucida Console" w:cs="Courier New"/>
+          <w:color w:val="000000"/>
+          <w:sz w:val="20"/>
+          <w:szCs w:val="20"/>
+          <w:lang w:eastAsia="en-PH"/>
+        </w:rPr>
+        <w:t xml:space="preserve">  </w:t>
+      </w:r>
+      <w:r>
+        <w:rPr>
+          <w:rFonts w:ascii="Lucida Console" w:eastAsia="Times New Roman" w:hAnsi="Lucida Console" w:cs="Courier New"/>
+          <w:color w:val="000000"/>
+          <w:sz w:val="20"/>
+          <w:szCs w:val="20"/>
+          <w:lang w:eastAsia="en-PH"/>
+        </w:rPr>
+        <w:t xml:space="preserve">1393.53     </w:t>
+      </w:r>
+      <w:r>
+        <w:rPr>
+          <w:rFonts w:ascii="Lucida Console" w:eastAsia="Times New Roman" w:hAnsi="Lucida Console" w:cs="Courier New"/>
+          <w:color w:val="000000"/>
+          <w:sz w:val="20"/>
+          <w:szCs w:val="20"/>
+          <w:lang w:eastAsia="en-PH"/>
+        </w:rPr>
+        <w:t xml:space="preserve">  </w:t>
+      </w:r>
+      <w:r>
+        <w:rPr>
+          <w:rFonts w:ascii="Lucida Console" w:eastAsia="Times New Roman" w:hAnsi="Lucida Console" w:cs="Courier New"/>
+          <w:color w:val="000000"/>
+          <w:sz w:val="20"/>
+          <w:szCs w:val="20"/>
+          <w:lang w:eastAsia="en-PH"/>
+        </w:rPr>
+        <w:t xml:space="preserve">1676.51     1380.89 </w:t>
+      </w:r>
+      <w:r>
+        <w:rPr>
+          <w:rFonts w:ascii="Lucida Console" w:eastAsia="Times New Roman" w:hAnsi="Lucida Console" w:cs="Courier New"/>
+          <w:color w:val="000000"/>
+          <w:sz w:val="20"/>
+          <w:szCs w:val="20"/>
+          <w:lang w:eastAsia="en-PH"/>
+        </w:rPr>
+        <w:t xml:space="preserve">     </w:t>
+      </w:r>
+      <w:r>
+        <w:rPr>
+          <w:rFonts w:ascii="Lucida Console" w:eastAsia="Times New Roman" w:hAnsi="Lucida Console" w:cs="Courier New"/>
+          <w:color w:val="000000"/>
+          <w:sz w:val="20"/>
+          <w:szCs w:val="20"/>
+          <w:lang w:eastAsia="en-PH"/>
+        </w:rPr>
+        <w:t xml:space="preserve">753.52 </w:t>
+      </w:r>
+    </w:p>
+    <w:p>
+      <w:pPr>
+        <w:shd w:val="clear" w:color="auto" w:fill="FFFFFF"/>
+        <w:tabs>
+          <w:tab w:val="left" w:pos="916"/>
+          <w:tab w:val="left" w:pos="1832"/>
+          <w:tab w:val="left" w:pos="2748"/>
+          <w:tab w:val="left" w:pos="3664"/>
+          <w:tab w:val="left" w:pos="4580"/>
+          <w:tab w:val="left" w:pos="5496"/>
+          <w:tab w:val="left" w:pos="6412"/>
+          <w:tab w:val="left" w:pos="7328"/>
+          <w:tab w:val="left" w:pos="8244"/>
+          <w:tab w:val="left" w:pos="9160"/>
+          <w:tab w:val="left" w:pos="10076"/>
+          <w:tab w:val="left" w:pos="10992"/>
+          <w:tab w:val="left" w:pos="11908"/>
+          <w:tab w:val="left" w:pos="12824"/>
+          <w:tab w:val="left" w:pos="13740"/>
+          <w:tab w:val="left" w:pos="14656"/>
+        </w:tabs>
+        <w:wordWrap w:val="0"/>
+        <w:spacing w:after="0" w:line="225" w:lineRule="atLeast"/>
+        <w:rPr>
+          <w:rFonts w:ascii="Lucida Console" w:eastAsia="Times New Roman" w:hAnsi="Lucida Console" w:cs="Courier New"/>
+          <w:color w:val="000000"/>
+          <w:sz w:val="20"/>
+          <w:szCs w:val="20"/>
+          <w:lang w:eastAsia="en-PH"/>
+        </w:rPr>
+      </w:pPr>
+    </w:p>
+    <w:p>
+      <w:pPr>
+        <w:shd w:val="clear" w:color="auto" w:fill="FFFFFF"/>
+        <w:tabs>
+          <w:tab w:val="left" w:pos="916"/>
+          <w:tab w:val="left" w:pos="1832"/>
+          <w:tab w:val="left" w:pos="2748"/>
+          <w:tab w:val="left" w:pos="3664"/>
+          <w:tab w:val="left" w:pos="4580"/>
+          <w:tab w:val="left" w:pos="5496"/>
+          <w:tab w:val="left" w:pos="6412"/>
+          <w:tab w:val="left" w:pos="7328"/>
+          <w:tab w:val="left" w:pos="8244"/>
+          <w:tab w:val="left" w:pos="9160"/>
+          <w:tab w:val="left" w:pos="10076"/>
+          <w:tab w:val="left" w:pos="10992"/>
+          <w:tab w:val="left" w:pos="11908"/>
+          <w:tab w:val="left" w:pos="12824"/>
+          <w:tab w:val="left" w:pos="13740"/>
+          <w:tab w:val="left" w:pos="14656"/>
+        </w:tabs>
+        <w:wordWrap w:val="0"/>
+        <w:spacing w:after="0" w:line="225" w:lineRule="atLeast"/>
+        <w:rPr>
+          <w:rFonts w:ascii="Lucida Console" w:eastAsia="Times New Roman" w:hAnsi="Lucida Console" w:cs="Courier New"/>
+          <w:color w:val="000000"/>
+          <w:sz w:val="20"/>
+          <w:szCs w:val="20"/>
+          <w:lang w:eastAsia="en-PH"/>
+        </w:rPr>
+      </w:pPr>
+      <w:r>
+        <w:rPr>
+          <w:rFonts w:ascii="Lucida Console" w:eastAsia="Times New Roman" w:hAnsi="Lucida Console" w:cs="Courier New"/>
+          <w:color w:val="0000FF"/>
+          <w:sz w:val="20"/>
+          <w:szCs w:val="20"/>
+          <w:lang w:eastAsia="en-PH"/>
+        </w:rPr>
+        <w:t>&gt; colors &lt;- c("aliceblue", "cornflowerblue", "blueviolet", "darkcyan", "darkgray", "darkkhaki", "forestgreen", "greenyellow", "lightgreen", "midnightblue", "mediumvioletred", "moccasin", "maroon", "saddlebrown", "peru", "sandybrown", "yellowgreen")</w:t>
+      </w:r>
+    </w:p>
+    <w:p>
+      <w:pPr>
+        <w:shd w:val="clear" w:color="auto" w:fill="FFFFFF"/>
+        <w:tabs>
+          <w:tab w:val="left" w:pos="916"/>
+          <w:tab w:val="left" w:pos="1832"/>
+          <w:tab w:val="left" w:pos="2748"/>
+          <w:tab w:val="left" w:pos="3664"/>
+          <w:tab w:val="left" w:pos="4580"/>
+          <w:tab w:val="left" w:pos="5496"/>
+          <w:tab w:val="left" w:pos="6412"/>
+          <w:tab w:val="left" w:pos="7328"/>
+          <w:tab w:val="left" w:pos="8244"/>
+          <w:tab w:val="left" w:pos="9160"/>
+          <w:tab w:val="left" w:pos="10076"/>
+          <w:tab w:val="left" w:pos="10992"/>
+          <w:tab w:val="left" w:pos="11908"/>
+          <w:tab w:val="left" w:pos="12824"/>
+          <w:tab w:val="left" w:pos="13740"/>
+          <w:tab w:val="left" w:pos="14656"/>
+        </w:tabs>
+        <w:wordWrap w:val="0"/>
+        <w:spacing w:after="0" w:line="225" w:lineRule="atLeast"/>
+        <w:rPr>
+          <w:rFonts w:ascii="Lucida Console" w:eastAsia="Times New Roman" w:hAnsi="Lucida Console" w:cs="Courier New"/>
+          <w:color w:val="000000"/>
+          <w:sz w:val="20"/>
+          <w:szCs w:val="20"/>
+          <w:lang w:eastAsia="en-PH"/>
+        </w:rPr>
+      </w:pPr>
+      <w:r>
+        <w:rPr>
+          <w:rFonts w:ascii="Lucida Console" w:eastAsia="Times New Roman" w:hAnsi="Lucida Console" w:cs="Courier New"/>
+          <w:color w:val="0000FF"/>
+          <w:sz w:val="20"/>
+          <w:szCs w:val="20"/>
+          <w:lang w:eastAsia="en-PH"/>
+        </w:rPr>
+        <w:t>&gt; barplot(Expenditurefamily2012,ylab="Total Expenditure of Families",xlab="Region",col=colors,main="EXPENDITURE OF FAMILIES PER REGION (2012)", cex.lab=1.5, cex.main=3.5, font.lab=4, font.main=2, ylim=c(0,10000))</w:t>
       </w:r>
     </w:p>
     <w:p>
@@ -18619,36 +19089,24 @@
           <w:color w:val="2F5496" w:themeColor="accent1" w:themeShade="BF"/>
         </w:rPr>
       </w:pPr>
-    </w:p>
-    <w:p>
-      <w:pPr>
-        <w:rPr>
-          <w:rFonts w:eastAsiaTheme="majorEastAsia"/>
-          <w:color w:val="2F5496" w:themeColor="accent1" w:themeShade="BF"/>
-        </w:rPr>
-      </w:pPr>
-      <w:r>
-        <w:rPr>
-          <w:rFonts w:ascii="Lucida Console" w:eastAsia="Times New Roman" w:hAnsi="Lucida Console" w:cs="Courier New"/>
+      <w:r>
+        <w:rPr>
           <w:noProof/>
-          <w:color w:val="0000FF"/>
-          <w:sz w:val="20"/>
-          <w:szCs w:val="20"/>
           <w:lang w:eastAsia="en-PH"/>
         </w:rPr>
         <w:drawing>
-          <wp:anchor distT="0" distB="0" distL="114300" distR="114300" simplePos="0" relativeHeight="251668480" behindDoc="0" locked="0" layoutInCell="1" allowOverlap="1">
+          <wp:anchor distT="0" distB="0" distL="114300" distR="114300" simplePos="0" relativeHeight="251682816" behindDoc="0" locked="0" layoutInCell="1" allowOverlap="1" wp14:anchorId="49D1C9B6" wp14:editId="1034379E">
             <wp:simplePos x="0" y="0"/>
-            <wp:positionH relativeFrom="margin">
-              <wp:align>right</wp:align>
+            <wp:positionH relativeFrom="column">
+              <wp:posOffset>-294499</wp:posOffset>
             </wp:positionH>
             <wp:positionV relativeFrom="paragraph">
-              <wp:posOffset>6985</wp:posOffset>
+              <wp:posOffset>312420</wp:posOffset>
             </wp:positionV>
-            <wp:extent cx="5943600" cy="2546985"/>
-            <wp:effectExtent l="0" t="0" r="0" b="5715"/>
-            <wp:wrapNone/>
-            <wp:docPr id="5" name="Picture 5"/>
+            <wp:extent cx="6457950" cy="3028950"/>
+            <wp:effectExtent l="19050" t="19050" r="19050" b="19050"/>
+            <wp:wrapSquare wrapText="bothSides"/>
+            <wp:docPr id="3" name="Picture 3" descr="C:\Users\mlbel\AppData\Local\Microsoft\Windows\INetCacheContent.Word\ExFamPerReg2012.png"/>
             <wp:cNvGraphicFramePr>
               <a:graphicFrameLocks xmlns:a="http://schemas.openxmlformats.org/drawingml/2006/main" noChangeAspect="1"/>
             </wp:cNvGraphicFramePr>
@@ -18656,29 +19114,38 @@
               <a:graphicData uri="http://schemas.openxmlformats.org/drawingml/2006/picture">
                 <pic:pic xmlns:pic="http://schemas.openxmlformats.org/drawingml/2006/picture">
                   <pic:nvPicPr>
-                    <pic:cNvPr id="5" name="Rplot05.png"/>
-                    <pic:cNvPicPr/>
+                    <pic:cNvPr id="0" name="Picture 11" descr="C:\Users\mlbel\AppData\Local\Microsoft\Windows\INetCacheContent.Word\ExFamPerReg2012.png"/>
+                    <pic:cNvPicPr>
+                      <a:picLocks noChangeAspect="1" noChangeArrowheads="1"/>
+                    </pic:cNvPicPr>
                   </pic:nvPicPr>
                   <pic:blipFill>
-                    <a:blip r:embed="rId15">
+                    <a:blip r:embed="rId15" cstate="print">
                       <a:extLst>
                         <a:ext uri="{28A0092B-C50C-407E-A947-70E740481C1C}">
                           <a14:useLocalDpi xmlns:a14="http://schemas.microsoft.com/office/drawing/2010/main" val="0"/>
                         </a:ext>
                       </a:extLst>
                     </a:blip>
+                    <a:srcRect/>
                     <a:stretch>
                       <a:fillRect/>
                     </a:stretch>
                   </pic:blipFill>
-                  <pic:spPr>
+                  <pic:spPr bwMode="auto">
                     <a:xfrm>
                       <a:off x="0" y="0"/>
-                      <a:ext cx="5943600" cy="2546985"/>
+                      <a:ext cx="6457950" cy="3028950"/>
                     </a:xfrm>
                     <a:prstGeom prst="rect">
                       <a:avLst/>
                     </a:prstGeom>
+                    <a:noFill/>
+                    <a:ln>
+                      <a:solidFill>
+                        <a:schemeClr val="tx1"/>
+                      </a:solidFill>
+                    </a:ln>
                   </pic:spPr>
                 </pic:pic>
               </a:graphicData>
@@ -18695,6 +19162,8 @@
       <w:r>
         <w:br w:type="page"/>
       </w:r>
+      <w:bookmarkStart w:id="8" w:name="_GoBack"/>
+      <w:bookmarkEnd w:id="8"/>
     </w:p>
     <w:p>
       <w:pPr>

</xml_diff>

<commit_message>
edited Poverty Incidence by Population 2015/2012
</commit_message>
<xml_diff>
--- a/Documentation/Final Documents.docx
+++ b/Documentation/Final Documents.docx
@@ -18445,17 +18445,7 @@
           <w:szCs w:val="20"/>
           <w:lang w:eastAsia="en-PH"/>
         </w:rPr>
-        <w:t xml:space="preserve">  </w:t>
-      </w:r>
-      <w:r>
-        <w:rPr>
-          <w:rFonts w:ascii="Lucida Console" w:eastAsia="Times New Roman" w:hAnsi="Lucida Console" w:cs="Courier New"/>
-          <w:color w:val="000000"/>
-          <w:sz w:val="20"/>
-          <w:szCs w:val="20"/>
-          <w:lang w:eastAsia="en-PH"/>
-        </w:rPr>
-        <w:t xml:space="preserve">   </w:t>
+        <w:t xml:space="preserve">     </w:t>
       </w:r>
       <w:r>
         <w:rPr>
@@ -19162,8 +19152,6 @@
       <w:r>
         <w:br w:type="page"/>
       </w:r>
-      <w:bookmarkStart w:id="8" w:name="_GoBack"/>
-      <w:bookmarkEnd w:id="8"/>
     </w:p>
     <w:p>
       <w:pPr>
@@ -19177,7 +19165,7 @@
           <w:szCs w:val="28"/>
         </w:rPr>
       </w:pPr>
-      <w:bookmarkStart w:id="9" w:name="_Toc478138412"/>
+      <w:bookmarkStart w:id="8" w:name="_Toc478138412"/>
       <w:r>
         <w:rPr>
           <w:rFonts w:ascii="Arial" w:hAnsi="Arial" w:cs="Arial"/>
@@ -19187,91 +19175,132 @@
         </w:rPr>
         <w:t>Poverty Incidence by Population</w:t>
       </w:r>
-      <w:bookmarkEnd w:id="9"/>
-    </w:p>
-    <w:p>
-      <w:pPr>
-        <w:pStyle w:val="HTMLPreformatted"/>
-        <w:shd w:val="clear" w:color="auto" w:fill="FFFFFF"/>
-        <w:wordWrap w:val="0"/>
-        <w:spacing w:line="225" w:lineRule="atLeast"/>
-        <w:rPr>
-          <w:rFonts w:ascii="Lucida Console" w:hAnsi="Lucida Console"/>
-          <w:color w:val="000000"/>
-        </w:rPr>
-      </w:pPr>
-      <w:r>
-        <w:rPr>
-          <w:rStyle w:val="gghfmyibcpb"/>
-          <w:rFonts w:ascii="Lucida Console" w:eastAsiaTheme="majorEastAsia" w:hAnsi="Lucida Console"/>
-          <w:color w:val="0000FF"/>
-        </w:rPr>
-        <w:t xml:space="preserve">&gt; </w:t>
-      </w:r>
-      <w:r>
-        <w:rPr>
-          <w:rStyle w:val="gghfmyibcob"/>
-          <w:rFonts w:ascii="Lucida Console" w:eastAsiaTheme="majorEastAsia" w:hAnsi="Lucida Console"/>
-          <w:color w:val="0000FF"/>
-        </w:rPr>
-        <w:t>plot(Data$Population2015, Data$PovertyIncidenceAmongPopulation2015, xlab="Population", ylab="Poverty Incidence", main="Poverty Incidence By Population (2015)")</w:t>
-      </w:r>
-    </w:p>
-    <w:p>
-      <w:pPr>
-        <w:pStyle w:val="HTMLPreformatted"/>
-        <w:shd w:val="clear" w:color="auto" w:fill="FFFFFF"/>
-        <w:wordWrap w:val="0"/>
-        <w:spacing w:line="225" w:lineRule="atLeast"/>
-        <w:rPr>
-          <w:rFonts w:ascii="Lucida Console" w:hAnsi="Lucida Console"/>
-          <w:color w:val="000000"/>
-        </w:rPr>
-      </w:pPr>
-      <w:r>
-        <w:rPr>
-          <w:rStyle w:val="gghfmyibcpb"/>
-          <w:rFonts w:ascii="Lucida Console" w:eastAsiaTheme="majorEastAsia" w:hAnsi="Lucida Console"/>
-          <w:color w:val="0000FF"/>
-        </w:rPr>
-        <w:t xml:space="preserve">&gt; </w:t>
-      </w:r>
-      <w:r>
-        <w:rPr>
-          <w:rStyle w:val="gghfmyibcob"/>
-          <w:rFonts w:ascii="Lucida Console" w:eastAsiaTheme="majorEastAsia" w:hAnsi="Lucida Console"/>
-          <w:color w:val="0000FF"/>
-        </w:rPr>
-        <w:t>poverpopu2 &lt;- lm(Data$PovertyIncidenceAmongPopulation2015~Data$Population2015)</w:t>
-      </w:r>
-    </w:p>
-    <w:p>
-      <w:pPr>
-        <w:pStyle w:val="HTMLPreformatted"/>
-        <w:shd w:val="clear" w:color="auto" w:fill="FFFFFF"/>
-        <w:wordWrap w:val="0"/>
-        <w:spacing w:line="225" w:lineRule="atLeast"/>
-        <w:rPr>
-          <w:rStyle w:val="gghfmyibcob"/>
-          <w:rFonts w:ascii="Lucida Console" w:eastAsiaTheme="majorEastAsia" w:hAnsi="Lucida Console"/>
-          <w:color w:val="0000FF"/>
-        </w:rPr>
-      </w:pPr>
-      <w:r>
-        <w:rPr>
-          <w:rStyle w:val="gghfmyibcpb"/>
-          <w:rFonts w:ascii="Lucida Console" w:eastAsiaTheme="majorEastAsia" w:hAnsi="Lucida Console"/>
-          <w:color w:val="0000FF"/>
-        </w:rPr>
-        <w:t xml:space="preserve">&gt; </w:t>
-      </w:r>
-      <w:r>
-        <w:rPr>
-          <w:rStyle w:val="gghfmyibcob"/>
-          <w:rFonts w:ascii="Lucida Console" w:eastAsiaTheme="majorEastAsia" w:hAnsi="Lucida Console"/>
-          <w:color w:val="0000FF"/>
-        </w:rPr>
-        <w:t>abline(coef(poverpopu2), lwd=2)</w:t>
+      <w:bookmarkEnd w:id="8"/>
+    </w:p>
+    <w:p>
+      <w:pPr>
+        <w:shd w:val="clear" w:color="auto" w:fill="FFFFFF"/>
+        <w:tabs>
+          <w:tab w:val="left" w:pos="916"/>
+          <w:tab w:val="left" w:pos="1832"/>
+          <w:tab w:val="left" w:pos="2748"/>
+          <w:tab w:val="left" w:pos="3664"/>
+          <w:tab w:val="left" w:pos="4580"/>
+          <w:tab w:val="left" w:pos="5496"/>
+          <w:tab w:val="left" w:pos="6412"/>
+          <w:tab w:val="left" w:pos="7328"/>
+          <w:tab w:val="left" w:pos="8244"/>
+          <w:tab w:val="left" w:pos="9160"/>
+          <w:tab w:val="left" w:pos="10076"/>
+          <w:tab w:val="left" w:pos="10992"/>
+          <w:tab w:val="left" w:pos="11908"/>
+          <w:tab w:val="left" w:pos="12824"/>
+          <w:tab w:val="left" w:pos="13740"/>
+          <w:tab w:val="left" w:pos="14656"/>
+        </w:tabs>
+        <w:wordWrap w:val="0"/>
+        <w:spacing w:after="0" w:line="225" w:lineRule="atLeast"/>
+        <w:rPr>
+          <w:rFonts w:ascii="Lucida Console" w:eastAsia="Times New Roman" w:hAnsi="Lucida Console" w:cs="Courier New"/>
+          <w:color w:val="000000"/>
+          <w:sz w:val="20"/>
+          <w:szCs w:val="20"/>
+          <w:lang w:eastAsia="en-PH"/>
+        </w:rPr>
+      </w:pPr>
+      <w:r>
+        <w:rPr>
+          <w:rFonts w:ascii="Lucida Console" w:eastAsia="Times New Roman" w:hAnsi="Lucida Console" w:cs="Courier New"/>
+          <w:color w:val="0000FF"/>
+          <w:sz w:val="20"/>
+          <w:szCs w:val="20"/>
+          <w:lang w:eastAsia="en-PH"/>
+        </w:rPr>
+        <w:t>&gt; plot(DataV3$Population2015, DataV3$PovertyIncidenceAmongPopulation2015, xlab="Population", ylab="Poverty Incidence", main="POVERTY INCIDENCE BY POPULATION (2015)", cex.lab=1.5, cex.main=2.5, font.lab=4, font.main=2, frame.plot=TRUE, pch=8, col="red4", xlim=c(20000,160000))</w:t>
+      </w:r>
+    </w:p>
+    <w:p>
+      <w:pPr>
+        <w:shd w:val="clear" w:color="auto" w:fill="FFFFFF"/>
+        <w:tabs>
+          <w:tab w:val="left" w:pos="916"/>
+          <w:tab w:val="left" w:pos="1832"/>
+          <w:tab w:val="left" w:pos="2748"/>
+          <w:tab w:val="left" w:pos="3664"/>
+          <w:tab w:val="left" w:pos="4580"/>
+          <w:tab w:val="left" w:pos="5496"/>
+          <w:tab w:val="left" w:pos="6412"/>
+          <w:tab w:val="left" w:pos="7328"/>
+          <w:tab w:val="left" w:pos="8244"/>
+          <w:tab w:val="left" w:pos="9160"/>
+          <w:tab w:val="left" w:pos="10076"/>
+          <w:tab w:val="left" w:pos="10992"/>
+          <w:tab w:val="left" w:pos="11908"/>
+          <w:tab w:val="left" w:pos="12824"/>
+          <w:tab w:val="left" w:pos="13740"/>
+          <w:tab w:val="left" w:pos="14656"/>
+        </w:tabs>
+        <w:wordWrap w:val="0"/>
+        <w:spacing w:after="0" w:line="225" w:lineRule="atLeast"/>
+        <w:rPr>
+          <w:rFonts w:ascii="Lucida Console" w:eastAsia="Times New Roman" w:hAnsi="Lucida Console" w:cs="Courier New"/>
+          <w:color w:val="000000"/>
+          <w:sz w:val="20"/>
+          <w:szCs w:val="20"/>
+          <w:lang w:eastAsia="en-PH"/>
+        </w:rPr>
+      </w:pPr>
+      <w:r>
+        <w:rPr>
+          <w:rFonts w:ascii="Lucida Console" w:eastAsia="Times New Roman" w:hAnsi="Lucida Console" w:cs="Courier New"/>
+          <w:color w:val="0000FF"/>
+          <w:sz w:val="20"/>
+          <w:szCs w:val="20"/>
+          <w:lang w:eastAsia="en-PH"/>
+        </w:rPr>
+        <w:t>&gt; poverpopu2 &lt;- lm(DataV3$PovertyIncidenceAmongPopulation2015~DataV3$Population2015)</w:t>
+      </w:r>
+    </w:p>
+    <w:p>
+      <w:pPr>
+        <w:shd w:val="clear" w:color="auto" w:fill="FFFFFF"/>
+        <w:tabs>
+          <w:tab w:val="left" w:pos="916"/>
+          <w:tab w:val="left" w:pos="1832"/>
+          <w:tab w:val="left" w:pos="2748"/>
+          <w:tab w:val="left" w:pos="3664"/>
+          <w:tab w:val="left" w:pos="4580"/>
+          <w:tab w:val="left" w:pos="5496"/>
+          <w:tab w:val="left" w:pos="6412"/>
+          <w:tab w:val="left" w:pos="7328"/>
+          <w:tab w:val="left" w:pos="8244"/>
+          <w:tab w:val="left" w:pos="9160"/>
+          <w:tab w:val="left" w:pos="10076"/>
+          <w:tab w:val="left" w:pos="10992"/>
+          <w:tab w:val="left" w:pos="11908"/>
+          <w:tab w:val="left" w:pos="12824"/>
+          <w:tab w:val="left" w:pos="13740"/>
+          <w:tab w:val="left" w:pos="14656"/>
+        </w:tabs>
+        <w:wordWrap w:val="0"/>
+        <w:spacing w:after="0" w:line="225" w:lineRule="atLeast"/>
+        <w:rPr>
+          <w:rFonts w:ascii="Lucida Console" w:eastAsia="Times New Roman" w:hAnsi="Lucida Console" w:cs="Courier New"/>
+          <w:color w:val="000000"/>
+          <w:sz w:val="20"/>
+          <w:szCs w:val="20"/>
+          <w:lang w:eastAsia="en-PH"/>
+        </w:rPr>
+      </w:pPr>
+      <w:r>
+        <w:rPr>
+          <w:rFonts w:ascii="Lucida Console" w:eastAsia="Times New Roman" w:hAnsi="Lucida Console" w:cs="Courier New"/>
+          <w:color w:val="0000FF"/>
+          <w:sz w:val="20"/>
+          <w:szCs w:val="20"/>
+          <w:lang w:eastAsia="en-PH"/>
+        </w:rPr>
+        <w:t>&gt; abline(coef(poverpopu2), lwd=2, col="sandybrown")</w:t>
       </w:r>
     </w:p>
     <w:p>
@@ -19281,18 +19310,18 @@
           <w:lang w:eastAsia="en-PH"/>
         </w:rPr>
         <w:drawing>
-          <wp:anchor distT="0" distB="0" distL="114300" distR="114300" simplePos="0" relativeHeight="251659264" behindDoc="0" locked="0" layoutInCell="1" allowOverlap="1" wp14:anchorId="1D6C4863" wp14:editId="5E21C512">
+          <wp:anchor distT="0" distB="0" distL="114300" distR="114300" simplePos="0" relativeHeight="251684864" behindDoc="0" locked="0" layoutInCell="1" allowOverlap="1" wp14:anchorId="487EAF59" wp14:editId="3F19CDD0">
             <wp:simplePos x="0" y="0"/>
-            <wp:positionH relativeFrom="margin">
-              <wp:posOffset>150522</wp:posOffset>
+            <wp:positionH relativeFrom="column">
+              <wp:posOffset>-254776</wp:posOffset>
             </wp:positionH>
-            <wp:positionV relativeFrom="page">
-              <wp:posOffset>2295442</wp:posOffset>
+            <wp:positionV relativeFrom="paragraph">
+              <wp:posOffset>300355</wp:posOffset>
             </wp:positionV>
-            <wp:extent cx="5563235" cy="3219450"/>
-            <wp:effectExtent l="0" t="0" r="0" b="0"/>
-            <wp:wrapNone/>
-            <wp:docPr id="2" name="Picture 2"/>
+            <wp:extent cx="6457950" cy="3022600"/>
+            <wp:effectExtent l="19050" t="19050" r="19050" b="25400"/>
+            <wp:wrapSquare wrapText="bothSides"/>
+            <wp:docPr id="14" name="Picture 14" descr="C:\Users\mlbel\AppData\Local\Microsoft\Windows\INetCacheContent.Word\PovIncByPop2015 v2.png"/>
             <wp:cNvGraphicFramePr>
               <a:graphicFrameLocks xmlns:a="http://schemas.openxmlformats.org/drawingml/2006/main" noChangeAspect="1"/>
             </wp:cNvGraphicFramePr>
@@ -19300,8 +19329,10 @@
               <a:graphicData uri="http://schemas.openxmlformats.org/drawingml/2006/picture">
                 <pic:pic xmlns:pic="http://schemas.openxmlformats.org/drawingml/2006/picture">
                   <pic:nvPicPr>
-                    <pic:cNvPr id="2" name="7C4914B.tmp"/>
-                    <pic:cNvPicPr/>
+                    <pic:cNvPr id="0" name="Picture 13" descr="C:\Users\mlbel\AppData\Local\Microsoft\Windows\INetCacheContent.Word\PovIncByPop2015 v2.png"/>
+                    <pic:cNvPicPr>
+                      <a:picLocks noChangeAspect="1" noChangeArrowheads="1"/>
+                    </pic:cNvPicPr>
                   </pic:nvPicPr>
                   <pic:blipFill>
                     <a:blip r:embed="rId16">
@@ -19311,22 +19342,35 @@
                         </a:ext>
                       </a:extLst>
                     </a:blip>
+                    <a:srcRect/>
                     <a:stretch>
                       <a:fillRect/>
                     </a:stretch>
                   </pic:blipFill>
-                  <pic:spPr>
+                  <pic:spPr bwMode="auto">
                     <a:xfrm>
                       <a:off x="0" y="0"/>
-                      <a:ext cx="5563235" cy="3219450"/>
+                      <a:ext cx="6457950" cy="3022600"/>
                     </a:xfrm>
                     <a:prstGeom prst="rect">
                       <a:avLst/>
                     </a:prstGeom>
+                    <a:noFill/>
+                    <a:ln>
+                      <a:solidFill>
+                        <a:schemeClr val="tx1"/>
+                      </a:solidFill>
+                    </a:ln>
                   </pic:spPr>
                 </pic:pic>
               </a:graphicData>
             </a:graphic>
+            <wp14:sizeRelH relativeFrom="page">
+              <wp14:pctWidth>0</wp14:pctWidth>
+            </wp14:sizeRelH>
+            <wp14:sizeRelV relativeFrom="page">
+              <wp14:pctHeight>0</wp14:pctHeight>
+            </wp14:sizeRelV>
           </wp:anchor>
         </w:drawing>
       </w:r>
@@ -19352,7 +19396,7 @@
           <w:szCs w:val="28"/>
         </w:rPr>
       </w:pPr>
-      <w:bookmarkStart w:id="10" w:name="_Toc478138413"/>
+      <w:bookmarkStart w:id="9" w:name="_Toc478138413"/>
       <w:r>
         <w:rPr>
           <w:rFonts w:ascii="Arial" w:hAnsi="Arial" w:cs="Arial"/>
@@ -19362,152 +19406,165 @@
         </w:rPr>
         <w:t>Poverty Incidence by Population</w:t>
       </w:r>
+      <w:bookmarkEnd w:id="9"/>
+    </w:p>
+    <w:p/>
+    <w:p>
+      <w:pPr>
+        <w:shd w:val="clear" w:color="auto" w:fill="FFFFFF"/>
+        <w:tabs>
+          <w:tab w:val="left" w:pos="916"/>
+          <w:tab w:val="left" w:pos="1832"/>
+          <w:tab w:val="left" w:pos="2748"/>
+          <w:tab w:val="left" w:pos="3664"/>
+          <w:tab w:val="left" w:pos="4580"/>
+          <w:tab w:val="left" w:pos="5496"/>
+          <w:tab w:val="left" w:pos="6412"/>
+          <w:tab w:val="left" w:pos="7328"/>
+          <w:tab w:val="left" w:pos="8244"/>
+          <w:tab w:val="left" w:pos="9160"/>
+          <w:tab w:val="left" w:pos="10076"/>
+          <w:tab w:val="left" w:pos="10992"/>
+          <w:tab w:val="left" w:pos="11908"/>
+          <w:tab w:val="left" w:pos="12824"/>
+          <w:tab w:val="left" w:pos="13740"/>
+          <w:tab w:val="left" w:pos="14656"/>
+        </w:tabs>
+        <w:wordWrap w:val="0"/>
+        <w:spacing w:after="0" w:line="225" w:lineRule="atLeast"/>
+        <w:rPr>
+          <w:rFonts w:ascii="Lucida Console" w:eastAsia="Times New Roman" w:hAnsi="Lucida Console" w:cs="Courier New"/>
+          <w:color w:val="000000"/>
+          <w:sz w:val="20"/>
+          <w:szCs w:val="20"/>
+          <w:lang w:eastAsia="en-PH"/>
+        </w:rPr>
+      </w:pPr>
+      <w:r>
+        <w:rPr>
+          <w:rFonts w:ascii="Lucida Console" w:eastAsia="Times New Roman" w:hAnsi="Lucida Console" w:cs="Courier New"/>
+          <w:color w:val="0000FF"/>
+          <w:sz w:val="20"/>
+          <w:szCs w:val="20"/>
+          <w:lang w:eastAsia="en-PH"/>
+        </w:rPr>
+        <w:t>&gt; plot(DataV3$Population2012, DataV3$PovertyIncidenceAmongPopulation2012, xlab="Population", ylab="Poverty Incidence", main="POVERTY INCIDENCE BY POPULATION (2012)", cex.lab=1.5, cex.main=2.5, font.lab=4, font.main=2, frame.plot=TRUE, pch=8, col="red4", xlim=c(20000,160000))</w:t>
+      </w:r>
+    </w:p>
+    <w:p>
+      <w:pPr>
+        <w:shd w:val="clear" w:color="auto" w:fill="FFFFFF"/>
+        <w:tabs>
+          <w:tab w:val="left" w:pos="916"/>
+          <w:tab w:val="left" w:pos="1832"/>
+          <w:tab w:val="left" w:pos="2748"/>
+          <w:tab w:val="left" w:pos="3664"/>
+          <w:tab w:val="left" w:pos="4580"/>
+          <w:tab w:val="left" w:pos="5496"/>
+          <w:tab w:val="left" w:pos="6412"/>
+          <w:tab w:val="left" w:pos="7328"/>
+          <w:tab w:val="left" w:pos="8244"/>
+          <w:tab w:val="left" w:pos="9160"/>
+          <w:tab w:val="left" w:pos="10076"/>
+          <w:tab w:val="left" w:pos="10992"/>
+          <w:tab w:val="left" w:pos="11908"/>
+          <w:tab w:val="left" w:pos="12824"/>
+          <w:tab w:val="left" w:pos="13740"/>
+          <w:tab w:val="left" w:pos="14656"/>
+        </w:tabs>
+        <w:wordWrap w:val="0"/>
+        <w:spacing w:after="0" w:line="225" w:lineRule="atLeast"/>
+        <w:rPr>
+          <w:rFonts w:ascii="Lucida Console" w:eastAsia="Times New Roman" w:hAnsi="Lucida Console" w:cs="Courier New"/>
+          <w:color w:val="000000"/>
+          <w:sz w:val="20"/>
+          <w:szCs w:val="20"/>
+          <w:lang w:eastAsia="en-PH"/>
+        </w:rPr>
+      </w:pPr>
+      <w:r>
+        <w:rPr>
+          <w:rFonts w:ascii="Lucida Console" w:eastAsia="Times New Roman" w:hAnsi="Lucida Console" w:cs="Courier New"/>
+          <w:color w:val="0000FF"/>
+          <w:sz w:val="20"/>
+          <w:szCs w:val="20"/>
+          <w:lang w:eastAsia="en-PH"/>
+        </w:rPr>
+        <w:t>&gt; poverpopu &lt;- lm(DataV3$PovertyIncidenceAmongPopulation2012~DataV3$Population2012)</w:t>
+      </w:r>
+    </w:p>
+    <w:p>
+      <w:pPr>
+        <w:shd w:val="clear" w:color="auto" w:fill="FFFFFF"/>
+        <w:tabs>
+          <w:tab w:val="left" w:pos="916"/>
+          <w:tab w:val="left" w:pos="1832"/>
+          <w:tab w:val="left" w:pos="2748"/>
+          <w:tab w:val="left" w:pos="3664"/>
+          <w:tab w:val="left" w:pos="4580"/>
+          <w:tab w:val="left" w:pos="5496"/>
+          <w:tab w:val="left" w:pos="6412"/>
+          <w:tab w:val="left" w:pos="7328"/>
+          <w:tab w:val="left" w:pos="8244"/>
+          <w:tab w:val="left" w:pos="9160"/>
+          <w:tab w:val="left" w:pos="10076"/>
+          <w:tab w:val="left" w:pos="10992"/>
+          <w:tab w:val="left" w:pos="11908"/>
+          <w:tab w:val="left" w:pos="12824"/>
+          <w:tab w:val="left" w:pos="13740"/>
+          <w:tab w:val="left" w:pos="14656"/>
+        </w:tabs>
+        <w:wordWrap w:val="0"/>
+        <w:spacing w:after="0" w:line="225" w:lineRule="atLeast"/>
+        <w:rPr>
+          <w:rFonts w:ascii="Lucida Console" w:eastAsia="Times New Roman" w:hAnsi="Lucida Console" w:cs="Courier New"/>
+          <w:color w:val="000000"/>
+          <w:sz w:val="20"/>
+          <w:szCs w:val="20"/>
+          <w:lang w:eastAsia="en-PH"/>
+        </w:rPr>
+      </w:pPr>
+      <w:r>
+        <w:rPr>
+          <w:rFonts w:ascii="Lucida Console" w:eastAsia="Times New Roman" w:hAnsi="Lucida Console" w:cs="Courier New"/>
+          <w:color w:val="0000FF"/>
+          <w:sz w:val="20"/>
+          <w:szCs w:val="20"/>
+          <w:lang w:eastAsia="en-PH"/>
+        </w:rPr>
+        <w:t>&gt; abline(coef(poverpopu), lwd=2, col="sandybrown")</w:t>
+      </w:r>
+    </w:p>
+    <w:p>
+      <w:pPr>
+        <w:rPr>
+          <w:rFonts w:ascii="Arial" w:eastAsiaTheme="majorEastAsia" w:hAnsi="Arial" w:cs="Arial"/>
+          <w:b/>
+          <w:color w:val="2F5496" w:themeColor="accent1" w:themeShade="BF"/>
+          <w:sz w:val="28"/>
+          <w:szCs w:val="28"/>
+        </w:rPr>
+      </w:pPr>
+      <w:bookmarkStart w:id="10" w:name="_GoBack"/>
       <w:bookmarkEnd w:id="10"/>
-    </w:p>
-    <w:p/>
-    <w:p>
-      <w:pPr>
-        <w:shd w:val="clear" w:color="auto" w:fill="FFFFFF"/>
-        <w:tabs>
-          <w:tab w:val="left" w:pos="916"/>
-          <w:tab w:val="left" w:pos="1832"/>
-          <w:tab w:val="left" w:pos="2748"/>
-          <w:tab w:val="left" w:pos="3664"/>
-          <w:tab w:val="left" w:pos="4580"/>
-          <w:tab w:val="left" w:pos="5496"/>
-          <w:tab w:val="left" w:pos="6412"/>
-          <w:tab w:val="left" w:pos="7328"/>
-          <w:tab w:val="left" w:pos="8244"/>
-          <w:tab w:val="left" w:pos="9160"/>
-          <w:tab w:val="left" w:pos="10076"/>
-          <w:tab w:val="left" w:pos="10992"/>
-          <w:tab w:val="left" w:pos="11908"/>
-          <w:tab w:val="left" w:pos="12824"/>
-          <w:tab w:val="left" w:pos="13740"/>
-          <w:tab w:val="left" w:pos="14656"/>
-        </w:tabs>
-        <w:wordWrap w:val="0"/>
-        <w:spacing w:after="0" w:line="225" w:lineRule="atLeast"/>
-        <w:rPr>
-          <w:rFonts w:ascii="Lucida Console" w:eastAsia="Times New Roman" w:hAnsi="Lucida Console" w:cs="Courier New"/>
-          <w:color w:val="000000"/>
-          <w:sz w:val="20"/>
-          <w:szCs w:val="20"/>
-          <w:lang w:eastAsia="en-PH"/>
-        </w:rPr>
-      </w:pPr>
-      <w:r>
-        <w:rPr>
-          <w:rFonts w:ascii="Lucida Console" w:eastAsia="Times New Roman" w:hAnsi="Lucida Console" w:cs="Courier New"/>
-          <w:color w:val="0000FF"/>
-          <w:sz w:val="20"/>
-          <w:szCs w:val="20"/>
-          <w:lang w:eastAsia="en-PH"/>
-        </w:rPr>
-        <w:t>&gt; plot(Data$Population2012, Data$PovertyIncidenceAmongPopulation2012, xlab="Population", ylab="Poverty Incidence", main="Poverty Incidence By Population (2012)")</w:t>
-      </w:r>
-    </w:p>
-    <w:p>
-      <w:pPr>
-        <w:shd w:val="clear" w:color="auto" w:fill="FFFFFF"/>
-        <w:tabs>
-          <w:tab w:val="left" w:pos="916"/>
-          <w:tab w:val="left" w:pos="1832"/>
-          <w:tab w:val="left" w:pos="2748"/>
-          <w:tab w:val="left" w:pos="3664"/>
-          <w:tab w:val="left" w:pos="4580"/>
-          <w:tab w:val="left" w:pos="5496"/>
-          <w:tab w:val="left" w:pos="6412"/>
-          <w:tab w:val="left" w:pos="7328"/>
-          <w:tab w:val="left" w:pos="8244"/>
-          <w:tab w:val="left" w:pos="9160"/>
-          <w:tab w:val="left" w:pos="10076"/>
-          <w:tab w:val="left" w:pos="10992"/>
-          <w:tab w:val="left" w:pos="11908"/>
-          <w:tab w:val="left" w:pos="12824"/>
-          <w:tab w:val="left" w:pos="13740"/>
-          <w:tab w:val="left" w:pos="14656"/>
-        </w:tabs>
-        <w:wordWrap w:val="0"/>
-        <w:spacing w:after="0" w:line="225" w:lineRule="atLeast"/>
-        <w:rPr>
-          <w:rFonts w:ascii="Lucida Console" w:eastAsia="Times New Roman" w:hAnsi="Lucida Console" w:cs="Courier New"/>
-          <w:color w:val="000000"/>
-          <w:sz w:val="20"/>
-          <w:szCs w:val="20"/>
-          <w:lang w:eastAsia="en-PH"/>
-        </w:rPr>
-      </w:pPr>
-      <w:r>
-        <w:rPr>
-          <w:rFonts w:ascii="Lucida Console" w:eastAsia="Times New Roman" w:hAnsi="Lucida Console" w:cs="Courier New"/>
-          <w:color w:val="0000FF"/>
-          <w:sz w:val="20"/>
-          <w:szCs w:val="20"/>
-          <w:lang w:eastAsia="en-PH"/>
-        </w:rPr>
-        <w:t>&gt; poverpopu &lt;- lm(Data$PovertyIncidenceAmongPopulation2012~Data$Population2012)</w:t>
-      </w:r>
-    </w:p>
-    <w:p>
-      <w:pPr>
-        <w:shd w:val="clear" w:color="auto" w:fill="FFFFFF"/>
-        <w:tabs>
-          <w:tab w:val="left" w:pos="916"/>
-          <w:tab w:val="left" w:pos="1832"/>
-          <w:tab w:val="left" w:pos="2748"/>
-          <w:tab w:val="left" w:pos="3664"/>
-          <w:tab w:val="left" w:pos="4580"/>
-          <w:tab w:val="left" w:pos="5496"/>
-          <w:tab w:val="left" w:pos="6412"/>
-          <w:tab w:val="left" w:pos="7328"/>
-          <w:tab w:val="left" w:pos="8244"/>
-          <w:tab w:val="left" w:pos="9160"/>
-          <w:tab w:val="left" w:pos="10076"/>
-          <w:tab w:val="left" w:pos="10992"/>
-          <w:tab w:val="left" w:pos="11908"/>
-          <w:tab w:val="left" w:pos="12824"/>
-          <w:tab w:val="left" w:pos="13740"/>
-          <w:tab w:val="left" w:pos="14656"/>
-        </w:tabs>
-        <w:wordWrap w:val="0"/>
-        <w:spacing w:after="0" w:line="225" w:lineRule="atLeast"/>
-        <w:rPr>
-          <w:rFonts w:ascii="Lucida Console" w:eastAsia="Times New Roman" w:hAnsi="Lucida Console" w:cs="Courier New"/>
-          <w:color w:val="000000"/>
-          <w:sz w:val="20"/>
-          <w:szCs w:val="20"/>
-          <w:lang w:eastAsia="en-PH"/>
-        </w:rPr>
-      </w:pPr>
-      <w:r>
-        <w:rPr>
-          <w:rFonts w:ascii="Lucida Console" w:hAnsi="Lucida Console"/>
+      <w:r>
+        <w:rPr>
           <w:noProof/>
-          <w:color w:val="0000FF"/>
           <w:lang w:eastAsia="en-PH"/>
         </w:rPr>
         <w:drawing>
-          <wp:anchor distT="0" distB="0" distL="114300" distR="114300" simplePos="0" relativeHeight="251660288" behindDoc="0" locked="0" layoutInCell="1" allowOverlap="1" wp14:anchorId="50922BD7" wp14:editId="12A8AAF4">
+          <wp:anchor distT="0" distB="0" distL="114300" distR="114300" simplePos="0" relativeHeight="251686912" behindDoc="0" locked="0" layoutInCell="1" allowOverlap="1" wp14:anchorId="4C56B5EC" wp14:editId="358E0F94">
             <wp:simplePos x="0" y="0"/>
-            <wp:positionH relativeFrom="margin">
-              <wp:align>center</wp:align>
+            <wp:positionH relativeFrom="column">
+              <wp:posOffset>-267194</wp:posOffset>
             </wp:positionH>
-            <wp:positionV relativeFrom="page">
-              <wp:posOffset>2564092</wp:posOffset>
+            <wp:positionV relativeFrom="paragraph">
+              <wp:posOffset>346075</wp:posOffset>
             </wp:positionV>
-            <wp:extent cx="5448935" cy="3181350"/>
-            <wp:effectExtent l="0" t="0" r="0" b="0"/>
-            <wp:wrapThrough wrapText="bothSides">
-              <wp:wrapPolygon edited="0">
-                <wp:start x="0" y="0"/>
-                <wp:lineTo x="0" y="21471"/>
-                <wp:lineTo x="21522" y="21471"/>
-                <wp:lineTo x="21522" y="0"/>
-                <wp:lineTo x="0" y="0"/>
-              </wp:wrapPolygon>
-            </wp:wrapThrough>
-            <wp:docPr id="1" name="Picture 1"/>
+            <wp:extent cx="6457950" cy="3022600"/>
+            <wp:effectExtent l="19050" t="19050" r="19050" b="25400"/>
+            <wp:wrapSquare wrapText="bothSides"/>
+            <wp:docPr id="15" name="Picture 15" descr="C:\Users\mlbel\AppData\Local\Microsoft\Windows\INetCacheContent.Word\PovIncByPop2012.png"/>
             <wp:cNvGraphicFramePr>
               <a:graphicFrameLocks xmlns:a="http://schemas.openxmlformats.org/drawingml/2006/main" noChangeAspect="1"/>
             </wp:cNvGraphicFramePr>
@@ -19515,8 +19572,10 @@
               <a:graphicData uri="http://schemas.openxmlformats.org/drawingml/2006/picture">
                 <pic:pic xmlns:pic="http://schemas.openxmlformats.org/drawingml/2006/picture">
                   <pic:nvPicPr>
-                    <pic:cNvPr id="1" name="6604109.tmp"/>
-                    <pic:cNvPicPr/>
+                    <pic:cNvPr id="0" name="Picture 15" descr="C:\Users\mlbel\AppData\Local\Microsoft\Windows\INetCacheContent.Word\PovIncByPop2012.png"/>
+                    <pic:cNvPicPr>
+                      <a:picLocks noChangeAspect="1" noChangeArrowheads="1"/>
+                    </pic:cNvPicPr>
                   </pic:nvPicPr>
                   <pic:blipFill>
                     <a:blip r:embed="rId17">
@@ -19526,35 +19585,49 @@
                         </a:ext>
                       </a:extLst>
                     </a:blip>
+                    <a:srcRect/>
                     <a:stretch>
                       <a:fillRect/>
                     </a:stretch>
                   </pic:blipFill>
-                  <pic:spPr>
+                  <pic:spPr bwMode="auto">
                     <a:xfrm>
                       <a:off x="0" y="0"/>
-                      <a:ext cx="5448935" cy="3181350"/>
+                      <a:ext cx="6457950" cy="3022600"/>
                     </a:xfrm>
                     <a:prstGeom prst="rect">
                       <a:avLst/>
                     </a:prstGeom>
+                    <a:noFill/>
+                    <a:ln>
+                      <a:solidFill>
+                        <a:schemeClr val="tx1"/>
+                      </a:solidFill>
+                    </a:ln>
                   </pic:spPr>
                 </pic:pic>
               </a:graphicData>
             </a:graphic>
+            <wp14:sizeRelH relativeFrom="page">
+              <wp14:pctWidth>0</wp14:pctWidth>
+            </wp14:sizeRelH>
+            <wp14:sizeRelV relativeFrom="page">
+              <wp14:pctHeight>0</wp14:pctHeight>
+            </wp14:sizeRelV>
           </wp:anchor>
         </w:drawing>
       </w:r>
-      <w:r>
-        <w:rPr>
-          <w:rFonts w:ascii="Lucida Console" w:eastAsia="Times New Roman" w:hAnsi="Lucida Console" w:cs="Courier New"/>
-          <w:color w:val="0000FF"/>
-          <w:sz w:val="20"/>
-          <w:szCs w:val="20"/>
-          <w:lang w:eastAsia="en-PH"/>
-        </w:rPr>
-        <w:t>&gt; abline(coef(poverpopu), lwd=2)</w:t>
-      </w:r>
+    </w:p>
+    <w:p>
+      <w:pPr>
+        <w:rPr>
+          <w:rFonts w:ascii="Arial" w:eastAsiaTheme="majorEastAsia" w:hAnsi="Arial" w:cs="Arial"/>
+          <w:b/>
+          <w:color w:val="2F5496" w:themeColor="accent1" w:themeShade="BF"/>
+          <w:sz w:val="28"/>
+          <w:szCs w:val="28"/>
+        </w:rPr>
+      </w:pPr>
     </w:p>
     <w:p>
       <w:pPr>

</xml_diff>

<commit_message>
edited contents and graphs
Poverty Incidence by Families 2015, Labor Productivity by Population
2012, Annual Threshold by Population 2015
</commit_message>
<xml_diff>
--- a/Documentation/Final Documents.docx
+++ b/Documentation/Final Documents.docx
@@ -19545,8 +19545,6 @@
           <w:szCs w:val="28"/>
         </w:rPr>
       </w:pPr>
-      <w:bookmarkStart w:id="10" w:name="_GoBack"/>
-      <w:bookmarkEnd w:id="10"/>
       <w:r>
         <w:rPr>
           <w:noProof/>
@@ -19740,7 +19738,7 @@
           <w:szCs w:val="28"/>
         </w:rPr>
       </w:pPr>
-      <w:bookmarkStart w:id="11" w:name="_Toc478138414"/>
+      <w:bookmarkStart w:id="10" w:name="_Toc478138414"/>
       <w:r>
         <w:rPr>
           <w:rFonts w:ascii="Arial" w:hAnsi="Arial" w:cs="Arial"/>
@@ -19750,120 +19748,163 @@
         </w:rPr>
         <w:t>Poverty Incidence by Families</w:t>
       </w:r>
-      <w:bookmarkEnd w:id="11"/>
+      <w:bookmarkEnd w:id="10"/>
     </w:p>
     <w:p/>
     <w:p>
       <w:pPr>
-        <w:pStyle w:val="HTMLPreformatted"/>
-        <w:shd w:val="clear" w:color="auto" w:fill="FFFFFF"/>
-        <w:wordWrap w:val="0"/>
-        <w:spacing w:line="225" w:lineRule="atLeast"/>
-        <w:rPr>
-          <w:rFonts w:ascii="Lucida Console" w:hAnsi="Lucida Console"/>
-          <w:color w:val="000000"/>
-        </w:rPr>
-      </w:pPr>
-      <w:r>
-        <w:rPr>
-          <w:rStyle w:val="gghfmyibcpb"/>
-          <w:rFonts w:ascii="Lucida Console" w:eastAsiaTheme="majorEastAsia" w:hAnsi="Lucida Console"/>
-          <w:color w:val="0000FF"/>
-        </w:rPr>
-        <w:t xml:space="preserve">&gt; </w:t>
-      </w:r>
-      <w:r>
-        <w:rPr>
-          <w:rStyle w:val="gghfmyibcob"/>
-          <w:rFonts w:ascii="Lucida Console" w:eastAsiaTheme="majorEastAsia" w:hAnsi="Lucida Console"/>
-          <w:color w:val="0000FF"/>
-        </w:rPr>
-        <w:t>plot(Data$NumberOfFamilies2015, Data$PovertyIncidenceAmongFamilies2015, xlab="Number Of Families", ylab="Poverty Incidence", main="Poverty Incidence By Families (2015)")</w:t>
-      </w:r>
-    </w:p>
-    <w:p>
-      <w:pPr>
-        <w:pStyle w:val="HTMLPreformatted"/>
-        <w:shd w:val="clear" w:color="auto" w:fill="FFFFFF"/>
-        <w:wordWrap w:val="0"/>
-        <w:spacing w:line="225" w:lineRule="atLeast"/>
-        <w:rPr>
-          <w:rFonts w:ascii="Lucida Console" w:hAnsi="Lucida Console"/>
-          <w:color w:val="000000"/>
-        </w:rPr>
-      </w:pPr>
-      <w:r>
-        <w:rPr>
-          <w:rStyle w:val="gghfmyibcpb"/>
-          <w:rFonts w:ascii="Lucida Console" w:eastAsiaTheme="majorEastAsia" w:hAnsi="Lucida Console"/>
-          <w:color w:val="0000FF"/>
-        </w:rPr>
-        <w:t xml:space="preserve">&gt; </w:t>
-      </w:r>
-      <w:r>
-        <w:rPr>
-          <w:rStyle w:val="gghfmyibcob"/>
-          <w:rFonts w:ascii="Lucida Console" w:eastAsiaTheme="majorEastAsia" w:hAnsi="Lucida Console"/>
-          <w:color w:val="0000FF"/>
-        </w:rPr>
-        <w:t>poverfami2 &lt;- lm(Data$PovertyIncidenceAmongFamilies2015~Data$NumberOfFamilies2015)</w:t>
-      </w:r>
-    </w:p>
-    <w:p>
-      <w:pPr>
-        <w:pStyle w:val="HTMLPreformatted"/>
-        <w:shd w:val="clear" w:color="auto" w:fill="FFFFFF"/>
-        <w:wordWrap w:val="0"/>
-        <w:spacing w:line="225" w:lineRule="atLeast"/>
-        <w:rPr>
-          <w:rFonts w:ascii="Lucida Console" w:hAnsi="Lucida Console"/>
-          <w:color w:val="000000"/>
-        </w:rPr>
-      </w:pPr>
-      <w:r>
-        <w:rPr>
-          <w:rStyle w:val="gghfmyibcpb"/>
-          <w:rFonts w:ascii="Lucida Console" w:eastAsiaTheme="majorEastAsia" w:hAnsi="Lucida Console"/>
-          <w:color w:val="0000FF"/>
-        </w:rPr>
-        <w:t xml:space="preserve">&gt; </w:t>
-      </w:r>
-      <w:r>
-        <w:rPr>
-          <w:rStyle w:val="gghfmyibcob"/>
-          <w:rFonts w:ascii="Lucida Console" w:eastAsiaTheme="majorEastAsia" w:hAnsi="Lucida Console"/>
-          <w:color w:val="0000FF"/>
-        </w:rPr>
-        <w:t>abline(coef(poverfami2), lwd=2)</w:t>
-      </w:r>
-    </w:p>
-    <w:p>
+        <w:shd w:val="clear" w:color="auto" w:fill="FFFFFF"/>
+        <w:tabs>
+          <w:tab w:val="left" w:pos="916"/>
+          <w:tab w:val="left" w:pos="1832"/>
+          <w:tab w:val="left" w:pos="2748"/>
+          <w:tab w:val="left" w:pos="3664"/>
+          <w:tab w:val="left" w:pos="4580"/>
+          <w:tab w:val="left" w:pos="5496"/>
+          <w:tab w:val="left" w:pos="6412"/>
+          <w:tab w:val="left" w:pos="7328"/>
+          <w:tab w:val="left" w:pos="8244"/>
+          <w:tab w:val="left" w:pos="9160"/>
+          <w:tab w:val="left" w:pos="10076"/>
+          <w:tab w:val="left" w:pos="10992"/>
+          <w:tab w:val="left" w:pos="11908"/>
+          <w:tab w:val="left" w:pos="12824"/>
+          <w:tab w:val="left" w:pos="13740"/>
+          <w:tab w:val="left" w:pos="14656"/>
+        </w:tabs>
+        <w:wordWrap w:val="0"/>
+        <w:spacing w:after="0" w:line="225" w:lineRule="atLeast"/>
+        <w:rPr>
+          <w:rFonts w:ascii="Lucida Console" w:eastAsia="Times New Roman" w:hAnsi="Lucida Console" w:cs="Courier New"/>
+          <w:color w:val="000000"/>
+          <w:sz w:val="20"/>
+          <w:szCs w:val="20"/>
+          <w:lang w:eastAsia="en-PH"/>
+        </w:rPr>
+      </w:pPr>
+      <w:r>
+        <w:rPr>
+          <w:rFonts w:ascii="Lucida Console" w:eastAsia="Times New Roman" w:hAnsi="Lucida Console" w:cs="Courier New"/>
+          <w:color w:val="0000FF"/>
+          <w:sz w:val="20"/>
+          <w:szCs w:val="20"/>
+          <w:lang w:eastAsia="en-PH"/>
+        </w:rPr>
+        <w:t>&gt; plot(DataV3$NumberOfFamilies2015, DataV3$PovertyIncidenceAmongFamilies2015, xlab="Number of Families", ylab="Poverty Incidence", main="POVERTY INCIDENCE BY FAMILIES (2015)", cex.lab=1.5, cex.main=2.5, font.lab=4, font.main=2, frame.plot=TRUE, pch=9, col="springgreen4")</w:t>
+      </w:r>
+    </w:p>
+    <w:p>
+      <w:pPr>
+        <w:shd w:val="clear" w:color="auto" w:fill="FFFFFF"/>
+        <w:tabs>
+          <w:tab w:val="left" w:pos="916"/>
+          <w:tab w:val="left" w:pos="1832"/>
+          <w:tab w:val="left" w:pos="2748"/>
+          <w:tab w:val="left" w:pos="3664"/>
+          <w:tab w:val="left" w:pos="4580"/>
+          <w:tab w:val="left" w:pos="5496"/>
+          <w:tab w:val="left" w:pos="6412"/>
+          <w:tab w:val="left" w:pos="7328"/>
+          <w:tab w:val="left" w:pos="8244"/>
+          <w:tab w:val="left" w:pos="9160"/>
+          <w:tab w:val="left" w:pos="10076"/>
+          <w:tab w:val="left" w:pos="10992"/>
+          <w:tab w:val="left" w:pos="11908"/>
+          <w:tab w:val="left" w:pos="12824"/>
+          <w:tab w:val="left" w:pos="13740"/>
+          <w:tab w:val="left" w:pos="14656"/>
+        </w:tabs>
+        <w:wordWrap w:val="0"/>
+        <w:spacing w:after="0" w:line="225" w:lineRule="atLeast"/>
+        <w:rPr>
+          <w:rFonts w:ascii="Lucida Console" w:eastAsia="Times New Roman" w:hAnsi="Lucida Console" w:cs="Courier New"/>
+          <w:color w:val="000000"/>
+          <w:sz w:val="20"/>
+          <w:szCs w:val="20"/>
+          <w:lang w:eastAsia="en-PH"/>
+        </w:rPr>
+      </w:pPr>
+      <w:r>
+        <w:rPr>
+          <w:rFonts w:ascii="Lucida Console" w:eastAsia="Times New Roman" w:hAnsi="Lucida Console" w:cs="Courier New"/>
+          <w:color w:val="0000FF"/>
+          <w:sz w:val="20"/>
+          <w:szCs w:val="20"/>
+          <w:lang w:eastAsia="en-PH"/>
+        </w:rPr>
+        <w:t>&gt; poverfami2 &lt;- lm(DataV3$PovertyIncidenceAmongFamilies2015~DataV3$NumberOfFamilies2015)</w:t>
+      </w:r>
+    </w:p>
+    <w:p>
+      <w:pPr>
+        <w:shd w:val="clear" w:color="auto" w:fill="FFFFFF"/>
+        <w:tabs>
+          <w:tab w:val="left" w:pos="916"/>
+          <w:tab w:val="left" w:pos="1832"/>
+          <w:tab w:val="left" w:pos="2748"/>
+          <w:tab w:val="left" w:pos="3664"/>
+          <w:tab w:val="left" w:pos="4580"/>
+          <w:tab w:val="left" w:pos="5496"/>
+          <w:tab w:val="left" w:pos="6412"/>
+          <w:tab w:val="left" w:pos="7328"/>
+          <w:tab w:val="left" w:pos="8244"/>
+          <w:tab w:val="left" w:pos="9160"/>
+          <w:tab w:val="left" w:pos="10076"/>
+          <w:tab w:val="left" w:pos="10992"/>
+          <w:tab w:val="left" w:pos="11908"/>
+          <w:tab w:val="left" w:pos="12824"/>
+          <w:tab w:val="left" w:pos="13740"/>
+          <w:tab w:val="left" w:pos="14656"/>
+        </w:tabs>
+        <w:wordWrap w:val="0"/>
+        <w:spacing w:after="0" w:line="225" w:lineRule="atLeast"/>
+        <w:rPr>
+          <w:rFonts w:ascii="Lucida Console" w:eastAsia="Times New Roman" w:hAnsi="Lucida Console" w:cs="Courier New"/>
+          <w:color w:val="000000"/>
+          <w:sz w:val="20"/>
+          <w:szCs w:val="20"/>
+          <w:lang w:eastAsia="en-PH"/>
+        </w:rPr>
+      </w:pPr>
+      <w:r>
+        <w:rPr>
+          <w:rFonts w:ascii="Lucida Console" w:eastAsia="Times New Roman" w:hAnsi="Lucida Console" w:cs="Courier New"/>
+          <w:color w:val="0000FF"/>
+          <w:sz w:val="20"/>
+          <w:szCs w:val="20"/>
+          <w:lang w:eastAsia="en-PH"/>
+        </w:rPr>
+        <w:t>&gt; abline(coef(poverfami2), lwd=2, col="cadetblue1")</w:t>
+      </w:r>
+    </w:p>
+    <w:p>
+      <w:pPr>
+        <w:rPr>
+          <w:rFonts w:ascii="Arial" w:eastAsiaTheme="majorEastAsia" w:hAnsi="Arial" w:cs="Arial"/>
+          <w:b/>
+          <w:color w:val="2F5496" w:themeColor="accent1" w:themeShade="BF"/>
+          <w:sz w:val="28"/>
+          <w:szCs w:val="28"/>
+        </w:rPr>
+      </w:pPr>
       <w:r>
         <w:rPr>
           <w:noProof/>
           <w:lang w:eastAsia="en-PH"/>
         </w:rPr>
         <w:drawing>
-          <wp:anchor distT="0" distB="0" distL="114300" distR="114300" simplePos="0" relativeHeight="251661312" behindDoc="0" locked="0" layoutInCell="1" allowOverlap="1" wp14:anchorId="6BB30FEE" wp14:editId="4F770DA1">
+          <wp:anchor distT="0" distB="0" distL="114300" distR="114300" simplePos="0" relativeHeight="251688960" behindDoc="0" locked="0" layoutInCell="1" allowOverlap="1" wp14:anchorId="63C280FE" wp14:editId="37DB8BD5">
             <wp:simplePos x="0" y="0"/>
             <wp:positionH relativeFrom="column">
-              <wp:posOffset>300250</wp:posOffset>
+              <wp:posOffset>-276719</wp:posOffset>
             </wp:positionH>
-            <wp:positionV relativeFrom="page">
-              <wp:posOffset>2662649</wp:posOffset>
+            <wp:positionV relativeFrom="paragraph">
+              <wp:posOffset>346075</wp:posOffset>
             </wp:positionV>
-            <wp:extent cx="5496560" cy="3209925"/>
-            <wp:effectExtent l="0" t="0" r="8890" b="9525"/>
-            <wp:wrapThrough wrapText="bothSides">
-              <wp:wrapPolygon edited="0">
-                <wp:start x="0" y="0"/>
-                <wp:lineTo x="0" y="21536"/>
-                <wp:lineTo x="21560" y="21536"/>
-                <wp:lineTo x="21560" y="0"/>
-                <wp:lineTo x="0" y="0"/>
-              </wp:wrapPolygon>
-            </wp:wrapThrough>
-            <wp:docPr id="4" name="Picture 4"/>
+            <wp:extent cx="6457950" cy="3022600"/>
+            <wp:effectExtent l="19050" t="19050" r="19050" b="25400"/>
+            <wp:wrapSquare wrapText="bothSides"/>
+            <wp:docPr id="1" name="Picture 1" descr="C:\Users\mlbel\AppData\Local\Microsoft\Windows\INetCacheContent.Word\PovIncByFam2015.png"/>
             <wp:cNvGraphicFramePr>
               <a:graphicFrameLocks xmlns:a="http://schemas.openxmlformats.org/drawingml/2006/main" noChangeAspect="1"/>
             </wp:cNvGraphicFramePr>
@@ -19871,8 +19912,10 @@
               <a:graphicData uri="http://schemas.openxmlformats.org/drawingml/2006/picture">
                 <pic:pic xmlns:pic="http://schemas.openxmlformats.org/drawingml/2006/picture">
                   <pic:nvPicPr>
-                    <pic:cNvPr id="4" name="7C4DDF3.tmp"/>
-                    <pic:cNvPicPr/>
+                    <pic:cNvPr id="0" name="Picture 17" descr="C:\Users\mlbel\AppData\Local\Microsoft\Windows\INetCacheContent.Word\PovIncByFam2015.png"/>
+                    <pic:cNvPicPr>
+                      <a:picLocks noChangeAspect="1" noChangeArrowheads="1"/>
+                    </pic:cNvPicPr>
                   </pic:nvPicPr>
                   <pic:blipFill>
                     <a:blip r:embed="rId18">
@@ -19882,287 +19925,25 @@
                         </a:ext>
                       </a:extLst>
                     </a:blip>
+                    <a:srcRect/>
                     <a:stretch>
                       <a:fillRect/>
                     </a:stretch>
                   </pic:blipFill>
-                  <pic:spPr>
+                  <pic:spPr bwMode="auto">
                     <a:xfrm>
                       <a:off x="0" y="0"/>
-                      <a:ext cx="5496560" cy="3209925"/>
+                      <a:ext cx="6457950" cy="3022600"/>
                     </a:xfrm>
                     <a:prstGeom prst="rect">
                       <a:avLst/>
                     </a:prstGeom>
-                  </pic:spPr>
-                </pic:pic>
-              </a:graphicData>
-            </a:graphic>
-          </wp:anchor>
-        </w:drawing>
-      </w:r>
-    </w:p>
-    <w:p/>
-    <w:p>
-      <w:pPr>
-        <w:rPr>
-          <w:rFonts w:ascii="Arial" w:eastAsiaTheme="majorEastAsia" w:hAnsi="Arial" w:cs="Arial"/>
-          <w:b/>
-          <w:color w:val="2F5496" w:themeColor="accent1" w:themeShade="BF"/>
-          <w:sz w:val="28"/>
-          <w:szCs w:val="28"/>
-        </w:rPr>
-      </w:pPr>
-      <w:r>
-        <w:rPr>
-          <w:rFonts w:ascii="Arial" w:hAnsi="Arial" w:cs="Arial"/>
-          <w:b/>
-          <w:sz w:val="28"/>
-          <w:szCs w:val="28"/>
-        </w:rPr>
-        <w:br w:type="page"/>
-      </w:r>
-    </w:p>
-    <w:p>
-      <w:pPr>
-        <w:pStyle w:val="Heading2"/>
-        <w:spacing w:line="360" w:lineRule="auto"/>
-        <w:jc w:val="center"/>
-        <w:rPr>
-          <w:rFonts w:ascii="Arial" w:hAnsi="Arial" w:cs="Arial"/>
-          <w:b/>
-          <w:sz w:val="28"/>
-          <w:szCs w:val="28"/>
-        </w:rPr>
-      </w:pPr>
-      <w:r>
-        <w:rPr>
-          <w:rFonts w:ascii="Arial" w:hAnsi="Arial" w:cs="Arial"/>
-          <w:b/>
-          <w:sz w:val="28"/>
-          <w:szCs w:val="28"/>
-        </w:rPr>
-        <w:t>Labor Productivity by Population</w:t>
-      </w:r>
-    </w:p>
-    <w:p>
-      <w:pPr>
-        <w:shd w:val="clear" w:color="auto" w:fill="FFFFFF"/>
-        <w:tabs>
-          <w:tab w:val="left" w:pos="916"/>
-          <w:tab w:val="left" w:pos="1832"/>
-          <w:tab w:val="left" w:pos="2748"/>
-          <w:tab w:val="left" w:pos="3664"/>
-          <w:tab w:val="left" w:pos="4580"/>
-          <w:tab w:val="left" w:pos="5496"/>
-          <w:tab w:val="left" w:pos="6412"/>
-          <w:tab w:val="left" w:pos="7328"/>
-          <w:tab w:val="left" w:pos="8244"/>
-          <w:tab w:val="left" w:pos="9160"/>
-          <w:tab w:val="left" w:pos="10076"/>
-          <w:tab w:val="left" w:pos="10992"/>
-          <w:tab w:val="left" w:pos="11908"/>
-          <w:tab w:val="left" w:pos="12824"/>
-          <w:tab w:val="left" w:pos="13740"/>
-          <w:tab w:val="left" w:pos="14656"/>
-        </w:tabs>
-        <w:wordWrap w:val="0"/>
-        <w:spacing w:after="0" w:line="225" w:lineRule="atLeast"/>
-        <w:rPr>
-          <w:rFonts w:ascii="Lucida Console" w:eastAsia="Times New Roman" w:hAnsi="Lucida Console" w:cs="Courier New"/>
-          <w:color w:val="0000FF"/>
-          <w:sz w:val="20"/>
-          <w:szCs w:val="20"/>
-          <w:lang w:eastAsia="en-PH"/>
-        </w:rPr>
-      </w:pPr>
-      <w:r>
-        <w:rPr>
-          <w:rFonts w:ascii="Lucida Console" w:eastAsia="Times New Roman" w:hAnsi="Lucida Console" w:cs="Courier New"/>
-          <w:color w:val="0000FF"/>
-          <w:sz w:val="20"/>
-          <w:szCs w:val="20"/>
-          <w:lang w:eastAsia="en-PH"/>
-        </w:rPr>
-        <w:t>&gt; plot(DataV3$Population2012, DataV3$LaborProductivity2012, xlab = "Population", ylab = "Labor Productivity", main = "Labor Productivity by Population (2012)")</w:t>
-      </w:r>
-    </w:p>
-    <w:p>
-      <w:pPr>
-        <w:shd w:val="clear" w:color="auto" w:fill="FFFFFF"/>
-        <w:tabs>
-          <w:tab w:val="left" w:pos="916"/>
-          <w:tab w:val="left" w:pos="1832"/>
-          <w:tab w:val="left" w:pos="2748"/>
-          <w:tab w:val="left" w:pos="3664"/>
-          <w:tab w:val="left" w:pos="4580"/>
-          <w:tab w:val="left" w:pos="5496"/>
-          <w:tab w:val="left" w:pos="6412"/>
-          <w:tab w:val="left" w:pos="7328"/>
-          <w:tab w:val="left" w:pos="8244"/>
-          <w:tab w:val="left" w:pos="9160"/>
-          <w:tab w:val="left" w:pos="10076"/>
-          <w:tab w:val="left" w:pos="10992"/>
-          <w:tab w:val="left" w:pos="11908"/>
-          <w:tab w:val="left" w:pos="12824"/>
-          <w:tab w:val="left" w:pos="13740"/>
-          <w:tab w:val="left" w:pos="14656"/>
-        </w:tabs>
-        <w:wordWrap w:val="0"/>
-        <w:spacing w:after="0" w:line="225" w:lineRule="atLeast"/>
-        <w:rPr>
-          <w:rFonts w:ascii="Lucida Console" w:eastAsia="Times New Roman" w:hAnsi="Lucida Console" w:cs="Courier New"/>
-          <w:color w:val="0000FF"/>
-          <w:sz w:val="20"/>
-          <w:szCs w:val="20"/>
-          <w:lang w:eastAsia="en-PH"/>
-        </w:rPr>
-      </w:pPr>
-      <w:r>
-        <w:rPr>
-          <w:rFonts w:ascii="Lucida Console" w:eastAsia="Times New Roman" w:hAnsi="Lucida Console" w:cs="Courier New"/>
-          <w:color w:val="0000FF"/>
-          <w:sz w:val="20"/>
-          <w:szCs w:val="20"/>
-          <w:lang w:eastAsia="en-PH"/>
-        </w:rPr>
-        <w:t>&gt; laborpro2012 &lt;-lm(DataV3$LaborProductivity2012~DataV3$Population2012)</w:t>
-      </w:r>
-    </w:p>
-    <w:p>
-      <w:pPr>
-        <w:shd w:val="clear" w:color="auto" w:fill="FFFFFF"/>
-        <w:tabs>
-          <w:tab w:val="left" w:pos="916"/>
-          <w:tab w:val="left" w:pos="1832"/>
-          <w:tab w:val="left" w:pos="2748"/>
-          <w:tab w:val="left" w:pos="3664"/>
-          <w:tab w:val="left" w:pos="4580"/>
-          <w:tab w:val="left" w:pos="5496"/>
-          <w:tab w:val="left" w:pos="6412"/>
-          <w:tab w:val="left" w:pos="7328"/>
-          <w:tab w:val="left" w:pos="8244"/>
-          <w:tab w:val="left" w:pos="9160"/>
-          <w:tab w:val="left" w:pos="10076"/>
-          <w:tab w:val="left" w:pos="10992"/>
-          <w:tab w:val="left" w:pos="11908"/>
-          <w:tab w:val="left" w:pos="12824"/>
-          <w:tab w:val="left" w:pos="13740"/>
-          <w:tab w:val="left" w:pos="14656"/>
-        </w:tabs>
-        <w:wordWrap w:val="0"/>
-        <w:spacing w:after="0" w:line="225" w:lineRule="atLeast"/>
-        <w:rPr>
-          <w:rFonts w:ascii="Lucida Console" w:eastAsia="Times New Roman" w:hAnsi="Lucida Console" w:cs="Courier New"/>
-          <w:color w:val="0000FF"/>
-          <w:sz w:val="20"/>
-          <w:szCs w:val="20"/>
-          <w:lang w:eastAsia="en-PH"/>
-        </w:rPr>
-      </w:pPr>
-      <w:r>
-        <w:rPr>
-          <w:rFonts w:ascii="Lucida Console" w:eastAsia="Times New Roman" w:hAnsi="Lucida Console" w:cs="Courier New"/>
-          <w:color w:val="0000FF"/>
-          <w:sz w:val="20"/>
-          <w:szCs w:val="20"/>
-          <w:lang w:eastAsia="en-PH"/>
-        </w:rPr>
-        <w:t>&gt; abline(coef(laborpro2012), lwd=2)</w:t>
-      </w:r>
-    </w:p>
-    <w:p>
-      <w:pPr>
-        <w:shd w:val="clear" w:color="auto" w:fill="FFFFFF"/>
-        <w:tabs>
-          <w:tab w:val="left" w:pos="916"/>
-          <w:tab w:val="left" w:pos="1832"/>
-          <w:tab w:val="left" w:pos="2748"/>
-          <w:tab w:val="left" w:pos="3664"/>
-          <w:tab w:val="left" w:pos="4580"/>
-          <w:tab w:val="left" w:pos="5496"/>
-          <w:tab w:val="left" w:pos="6412"/>
-          <w:tab w:val="left" w:pos="7328"/>
-          <w:tab w:val="left" w:pos="8244"/>
-          <w:tab w:val="left" w:pos="9160"/>
-          <w:tab w:val="left" w:pos="10076"/>
-          <w:tab w:val="left" w:pos="10992"/>
-          <w:tab w:val="left" w:pos="11908"/>
-          <w:tab w:val="left" w:pos="12824"/>
-          <w:tab w:val="left" w:pos="13740"/>
-          <w:tab w:val="left" w:pos="14656"/>
-        </w:tabs>
-        <w:wordWrap w:val="0"/>
-        <w:spacing w:after="0" w:line="225" w:lineRule="atLeast"/>
-        <w:rPr>
-          <w:rFonts w:ascii="Lucida Console" w:eastAsia="Times New Roman" w:hAnsi="Lucida Console" w:cs="Courier New"/>
-          <w:color w:val="000000"/>
-          <w:sz w:val="20"/>
-          <w:szCs w:val="20"/>
-          <w:lang w:eastAsia="en-PH"/>
-        </w:rPr>
-      </w:pPr>
-    </w:p>
-    <w:p>
-      <w:r>
-        <w:rPr>
-          <w:rFonts w:ascii="Lucida Console" w:eastAsia="Times New Roman" w:hAnsi="Lucida Console" w:cs="Courier New"/>
-          <w:noProof/>
-          <w:color w:val="000000"/>
-          <w:sz w:val="20"/>
-          <w:szCs w:val="20"/>
-          <w:lang w:eastAsia="en-PH"/>
-        </w:rPr>
-        <w:drawing>
-          <wp:anchor distT="0" distB="0" distL="114300" distR="114300" simplePos="0" relativeHeight="251662336" behindDoc="0" locked="0" layoutInCell="1" allowOverlap="1" wp14:anchorId="2552B02F" wp14:editId="703DB49E">
-            <wp:simplePos x="0" y="0"/>
-            <wp:positionH relativeFrom="column">
-              <wp:posOffset>39757</wp:posOffset>
-            </wp:positionH>
-            <wp:positionV relativeFrom="paragraph">
-              <wp:posOffset>108392</wp:posOffset>
-            </wp:positionV>
-            <wp:extent cx="5943600" cy="1884459"/>
-            <wp:effectExtent l="0" t="0" r="0" b="1905"/>
-            <wp:wrapNone/>
-            <wp:docPr id="6" name="Picture 6"/>
-            <wp:cNvGraphicFramePr>
-              <a:graphicFrameLocks xmlns:a="http://schemas.openxmlformats.org/drawingml/2006/main" noChangeAspect="1"/>
-            </wp:cNvGraphicFramePr>
-            <a:graphic xmlns:a="http://schemas.openxmlformats.org/drawingml/2006/main">
-              <a:graphicData uri="http://schemas.openxmlformats.org/drawingml/2006/picture">
-                <pic:pic xmlns:pic="http://schemas.openxmlformats.org/drawingml/2006/picture">
-                  <pic:nvPicPr>
-                    <pic:cNvPr id="6" name="R111.png"/>
-                    <pic:cNvPicPr/>
-                  </pic:nvPicPr>
-                  <pic:blipFill rotWithShape="1">
-                    <a:blip r:embed="rId19">
-                      <a:extLst>
-                        <a:ext uri="{28A0092B-C50C-407E-A947-70E740481C1C}">
-                          <a14:useLocalDpi xmlns:a14="http://schemas.microsoft.com/office/drawing/2010/main" val="0"/>
-                        </a:ext>
-                      </a:extLst>
-                    </a:blip>
-                    <a:srcRect b="47157"/>
-                    <a:stretch/>
-                  </pic:blipFill>
-                  <pic:spPr bwMode="auto">
-                    <a:xfrm>
-                      <a:off x="0" y="0"/>
-                      <a:ext cx="5943600" cy="1884459"/>
-                    </a:xfrm>
-                    <a:prstGeom prst="rect">
-                      <a:avLst/>
-                    </a:prstGeom>
+                    <a:noFill/>
                     <a:ln>
-                      <a:noFill/>
+                      <a:solidFill>
+                        <a:schemeClr val="tx1"/>
+                      </a:solidFill>
                     </a:ln>
-                    <a:extLst>
-                      <a:ext uri="{53640926-AAD7-44D8-BBD7-CCE9431645EC}">
-                        <a14:shadowObscured xmlns:a14="http://schemas.microsoft.com/office/drawing/2010/main"/>
-                      </a:ext>
-                    </a:extLst>
                   </pic:spPr>
                 </pic:pic>
               </a:graphicData>
@@ -20176,244 +19957,183 @@
           </wp:anchor>
         </w:drawing>
       </w:r>
-    </w:p>
-    <w:p>
-      <w:pPr>
-        <w:rPr>
-          <w:rFonts w:eastAsiaTheme="majorEastAsia"/>
-          <w:color w:val="2F5496" w:themeColor="accent1" w:themeShade="BF"/>
-        </w:rPr>
-      </w:pPr>
-      <w:r>
-        <w:br w:type="page"/>
-      </w:r>
-    </w:p>
-    <w:p>
-      <w:pPr>
-        <w:pStyle w:val="Heading2"/>
-        <w:spacing w:line="360" w:lineRule="auto"/>
-        <w:jc w:val="center"/>
+      <w:r>
         <w:rPr>
           <w:rFonts w:ascii="Arial" w:hAnsi="Arial" w:cs="Arial"/>
           <w:b/>
           <w:sz w:val="28"/>
           <w:szCs w:val="28"/>
         </w:rPr>
-      </w:pPr>
-      <w:bookmarkStart w:id="12" w:name="_Toc478138416"/>
-      <w:r>
+        <w:br w:type="page"/>
+      </w:r>
+    </w:p>
+    <w:p>
+      <w:pPr>
+        <w:pStyle w:val="Heading2"/>
+        <w:spacing w:line="360" w:lineRule="auto"/>
+        <w:jc w:val="center"/>
         <w:rPr>
           <w:rFonts w:ascii="Arial" w:hAnsi="Arial" w:cs="Arial"/>
           <w:b/>
           <w:sz w:val="28"/>
           <w:szCs w:val="28"/>
         </w:rPr>
-        <w:t>Annual Threshold by Population</w:t>
-      </w:r>
-    </w:p>
-    <w:p>
-      <w:pPr>
-        <w:shd w:val="clear" w:color="auto" w:fill="FFFFFF"/>
-        <w:tabs>
-          <w:tab w:val="left" w:pos="916"/>
-          <w:tab w:val="left" w:pos="1832"/>
-          <w:tab w:val="left" w:pos="2748"/>
-          <w:tab w:val="left" w:pos="3664"/>
-          <w:tab w:val="left" w:pos="4580"/>
-          <w:tab w:val="left" w:pos="5496"/>
-          <w:tab w:val="left" w:pos="6412"/>
-          <w:tab w:val="left" w:pos="7328"/>
-          <w:tab w:val="left" w:pos="8244"/>
-          <w:tab w:val="left" w:pos="9160"/>
-          <w:tab w:val="left" w:pos="10076"/>
-          <w:tab w:val="left" w:pos="10992"/>
-          <w:tab w:val="left" w:pos="11908"/>
-          <w:tab w:val="left" w:pos="12824"/>
-          <w:tab w:val="left" w:pos="13740"/>
-          <w:tab w:val="left" w:pos="14656"/>
-        </w:tabs>
-        <w:wordWrap w:val="0"/>
-        <w:spacing w:after="0" w:line="225" w:lineRule="atLeast"/>
-        <w:rPr>
-          <w:rFonts w:ascii="Lucida Console" w:eastAsia="Times New Roman" w:hAnsi="Lucida Console" w:cs="Courier New"/>
-          <w:color w:val="0000FF"/>
-          <w:sz w:val="20"/>
-          <w:szCs w:val="20"/>
-          <w:lang w:eastAsia="en-PH"/>
-        </w:rPr>
-      </w:pPr>
-      <w:r>
-        <w:rPr>
-          <w:rFonts w:ascii="Lucida Console" w:eastAsia="Times New Roman" w:hAnsi="Lucida Console" w:cs="Courier New"/>
-          <w:color w:val="0000FF"/>
-          <w:sz w:val="20"/>
-          <w:szCs w:val="20"/>
-          <w:lang w:eastAsia="en-PH"/>
-        </w:rPr>
-        <w:t>&gt; plot(DataV3$Population2015, DataV3$AnnualPerCapitaPovertyThreshold2015, xlab="Population", ylab="Annual Threshold", main="Annual Threshold By Population (2015)")</w:t>
-      </w:r>
-    </w:p>
-    <w:p>
-      <w:pPr>
-        <w:shd w:val="clear" w:color="auto" w:fill="FFFFFF"/>
-        <w:tabs>
-          <w:tab w:val="left" w:pos="916"/>
-          <w:tab w:val="left" w:pos="1832"/>
-          <w:tab w:val="left" w:pos="2748"/>
-          <w:tab w:val="left" w:pos="3664"/>
-          <w:tab w:val="left" w:pos="4580"/>
-          <w:tab w:val="left" w:pos="5496"/>
-          <w:tab w:val="left" w:pos="6412"/>
-          <w:tab w:val="left" w:pos="7328"/>
-          <w:tab w:val="left" w:pos="8244"/>
-          <w:tab w:val="left" w:pos="9160"/>
-          <w:tab w:val="left" w:pos="10076"/>
-          <w:tab w:val="left" w:pos="10992"/>
-          <w:tab w:val="left" w:pos="11908"/>
-          <w:tab w:val="left" w:pos="12824"/>
-          <w:tab w:val="left" w:pos="13740"/>
-          <w:tab w:val="left" w:pos="14656"/>
-        </w:tabs>
-        <w:wordWrap w:val="0"/>
-        <w:spacing w:after="0" w:line="225" w:lineRule="atLeast"/>
-        <w:rPr>
-          <w:rFonts w:ascii="Lucida Console" w:eastAsia="Times New Roman" w:hAnsi="Lucida Console" w:cs="Courier New"/>
-          <w:color w:val="0000FF"/>
-          <w:sz w:val="20"/>
-          <w:szCs w:val="20"/>
-          <w:lang w:eastAsia="en-PH"/>
-        </w:rPr>
-      </w:pPr>
-      <w:r>
-        <w:rPr>
-          <w:rFonts w:ascii="Lucida Console" w:eastAsia="Times New Roman" w:hAnsi="Lucida Console" w:cs="Courier New"/>
-          <w:color w:val="0000FF"/>
-          <w:sz w:val="20"/>
-          <w:szCs w:val="20"/>
-          <w:lang w:eastAsia="en-PH"/>
-        </w:rPr>
-        <w:t>&gt; annualthresh &lt;- lm(DataV3$AnnualPerCapitaPovertyThreshold2015~DataV3$Population2015)</w:t>
-      </w:r>
-    </w:p>
-    <w:p>
-      <w:pPr>
-        <w:shd w:val="clear" w:color="auto" w:fill="FFFFFF"/>
-        <w:tabs>
-          <w:tab w:val="left" w:pos="916"/>
-          <w:tab w:val="left" w:pos="1832"/>
-          <w:tab w:val="left" w:pos="2748"/>
-          <w:tab w:val="left" w:pos="3664"/>
-          <w:tab w:val="left" w:pos="4580"/>
-          <w:tab w:val="left" w:pos="5496"/>
-          <w:tab w:val="left" w:pos="6412"/>
-          <w:tab w:val="left" w:pos="7328"/>
-          <w:tab w:val="left" w:pos="8244"/>
-          <w:tab w:val="left" w:pos="9160"/>
-          <w:tab w:val="left" w:pos="10076"/>
-          <w:tab w:val="left" w:pos="10992"/>
-          <w:tab w:val="left" w:pos="11908"/>
-          <w:tab w:val="left" w:pos="12824"/>
-          <w:tab w:val="left" w:pos="13740"/>
-          <w:tab w:val="left" w:pos="14656"/>
-        </w:tabs>
-        <w:wordWrap w:val="0"/>
-        <w:spacing w:after="0" w:line="225" w:lineRule="atLeast"/>
-        <w:rPr>
-          <w:rFonts w:ascii="Lucida Console" w:eastAsia="Times New Roman" w:hAnsi="Lucida Console" w:cs="Courier New"/>
-          <w:color w:val="0000FF"/>
-          <w:sz w:val="20"/>
-          <w:szCs w:val="20"/>
-          <w:lang w:eastAsia="en-PH"/>
-        </w:rPr>
-      </w:pPr>
-      <w:r>
-        <w:rPr>
-          <w:rFonts w:ascii="Lucida Console" w:eastAsia="Times New Roman" w:hAnsi="Lucida Console" w:cs="Courier New"/>
-          <w:color w:val="0000FF"/>
-          <w:sz w:val="20"/>
-          <w:szCs w:val="20"/>
-          <w:lang w:eastAsia="en-PH"/>
-        </w:rPr>
-        <w:t>&gt; abline(coef(annualthresh), lwd=2)</w:t>
-      </w:r>
-    </w:p>
-    <w:p>
-      <w:pPr>
-        <w:shd w:val="clear" w:color="auto" w:fill="FFFFFF"/>
-        <w:tabs>
-          <w:tab w:val="left" w:pos="916"/>
-          <w:tab w:val="left" w:pos="1832"/>
-          <w:tab w:val="left" w:pos="2748"/>
-          <w:tab w:val="left" w:pos="3664"/>
-          <w:tab w:val="left" w:pos="4580"/>
-          <w:tab w:val="left" w:pos="5496"/>
-          <w:tab w:val="left" w:pos="6412"/>
-          <w:tab w:val="left" w:pos="7328"/>
-          <w:tab w:val="left" w:pos="8244"/>
-          <w:tab w:val="left" w:pos="9160"/>
-          <w:tab w:val="left" w:pos="10076"/>
-          <w:tab w:val="left" w:pos="10992"/>
-          <w:tab w:val="left" w:pos="11908"/>
-          <w:tab w:val="left" w:pos="12824"/>
-          <w:tab w:val="left" w:pos="13740"/>
-          <w:tab w:val="left" w:pos="14656"/>
-        </w:tabs>
-        <w:wordWrap w:val="0"/>
-        <w:spacing w:after="0" w:line="225" w:lineRule="atLeast"/>
-        <w:rPr>
-          <w:rFonts w:ascii="Lucida Console" w:eastAsia="Times New Roman" w:hAnsi="Lucida Console" w:cs="Courier New"/>
-          <w:color w:val="0000FF"/>
-          <w:sz w:val="20"/>
-          <w:szCs w:val="20"/>
-          <w:lang w:eastAsia="en-PH"/>
-        </w:rPr>
-      </w:pPr>
-    </w:p>
-    <w:p>
-      <w:pPr>
-        <w:shd w:val="clear" w:color="auto" w:fill="FFFFFF"/>
-        <w:tabs>
-          <w:tab w:val="left" w:pos="916"/>
-          <w:tab w:val="left" w:pos="1832"/>
-          <w:tab w:val="left" w:pos="2748"/>
-          <w:tab w:val="left" w:pos="3664"/>
-          <w:tab w:val="left" w:pos="4580"/>
-          <w:tab w:val="left" w:pos="5496"/>
-          <w:tab w:val="left" w:pos="6412"/>
-          <w:tab w:val="left" w:pos="7328"/>
-          <w:tab w:val="left" w:pos="8244"/>
-          <w:tab w:val="left" w:pos="9160"/>
-          <w:tab w:val="left" w:pos="10076"/>
-          <w:tab w:val="left" w:pos="10992"/>
-          <w:tab w:val="left" w:pos="11908"/>
-          <w:tab w:val="left" w:pos="12824"/>
-          <w:tab w:val="left" w:pos="13740"/>
-          <w:tab w:val="left" w:pos="14656"/>
-        </w:tabs>
-        <w:wordWrap w:val="0"/>
-        <w:spacing w:after="0" w:line="225" w:lineRule="atLeast"/>
-        <w:rPr>
-          <w:rFonts w:ascii="Lucida Console" w:eastAsia="Times New Roman" w:hAnsi="Lucida Console" w:cs="Courier New"/>
-          <w:color w:val="000000"/>
-          <w:sz w:val="20"/>
-          <w:szCs w:val="20"/>
-          <w:lang w:eastAsia="en-PH"/>
-        </w:rPr>
-      </w:pPr>
-      <w:r>
-        <w:rPr>
-          <w:rFonts w:ascii="Lucida Console" w:eastAsia="Times New Roman" w:hAnsi="Lucida Console" w:cs="Courier New"/>
+      </w:pPr>
+      <w:r>
+        <w:rPr>
+          <w:rFonts w:ascii="Arial" w:hAnsi="Arial" w:cs="Arial"/>
+          <w:b/>
+          <w:sz w:val="28"/>
+          <w:szCs w:val="28"/>
+        </w:rPr>
+        <w:t>Labor Productivity by Population</w:t>
+      </w:r>
+    </w:p>
+    <w:p>
+      <w:pPr>
+        <w:shd w:val="clear" w:color="auto" w:fill="FFFFFF"/>
+        <w:tabs>
+          <w:tab w:val="left" w:pos="916"/>
+          <w:tab w:val="left" w:pos="1832"/>
+          <w:tab w:val="left" w:pos="2748"/>
+          <w:tab w:val="left" w:pos="3664"/>
+          <w:tab w:val="left" w:pos="4580"/>
+          <w:tab w:val="left" w:pos="5496"/>
+          <w:tab w:val="left" w:pos="6412"/>
+          <w:tab w:val="left" w:pos="7328"/>
+          <w:tab w:val="left" w:pos="8244"/>
+          <w:tab w:val="left" w:pos="9160"/>
+          <w:tab w:val="left" w:pos="10076"/>
+          <w:tab w:val="left" w:pos="10992"/>
+          <w:tab w:val="left" w:pos="11908"/>
+          <w:tab w:val="left" w:pos="12824"/>
+          <w:tab w:val="left" w:pos="13740"/>
+          <w:tab w:val="left" w:pos="14656"/>
+        </w:tabs>
+        <w:wordWrap w:val="0"/>
+        <w:spacing w:after="0" w:line="225" w:lineRule="atLeast"/>
+        <w:rPr>
+          <w:rFonts w:ascii="Lucida Console" w:eastAsia="Times New Roman" w:hAnsi="Lucida Console" w:cs="Courier New"/>
+          <w:color w:val="000000"/>
+          <w:sz w:val="20"/>
+          <w:szCs w:val="20"/>
+          <w:lang w:eastAsia="en-PH"/>
+        </w:rPr>
+      </w:pPr>
+      <w:r>
+        <w:rPr>
+          <w:rFonts w:ascii="Lucida Console" w:eastAsia="Times New Roman" w:hAnsi="Lucida Console" w:cs="Courier New"/>
+          <w:color w:val="0000FF"/>
+          <w:sz w:val="20"/>
+          <w:szCs w:val="20"/>
+          <w:lang w:eastAsia="en-PH"/>
+        </w:rPr>
+        <w:t>&gt; plot(DataV3$Population2012, DataV3$LaborProductivity2012, xlab="Population", ylab="Labor Productivity", main="Labor Productivity (2012)", cex.lab=1.5, cex.main=2.5, font.lab=4, font.main=2, frame.plot=TRUE, pch=6, col="darkmagenta")</w:t>
+      </w:r>
+    </w:p>
+    <w:p>
+      <w:pPr>
+        <w:shd w:val="clear" w:color="auto" w:fill="FFFFFF"/>
+        <w:tabs>
+          <w:tab w:val="left" w:pos="916"/>
+          <w:tab w:val="left" w:pos="1832"/>
+          <w:tab w:val="left" w:pos="2748"/>
+          <w:tab w:val="left" w:pos="3664"/>
+          <w:tab w:val="left" w:pos="4580"/>
+          <w:tab w:val="left" w:pos="5496"/>
+          <w:tab w:val="left" w:pos="6412"/>
+          <w:tab w:val="left" w:pos="7328"/>
+          <w:tab w:val="left" w:pos="8244"/>
+          <w:tab w:val="left" w:pos="9160"/>
+          <w:tab w:val="left" w:pos="10076"/>
+          <w:tab w:val="left" w:pos="10992"/>
+          <w:tab w:val="left" w:pos="11908"/>
+          <w:tab w:val="left" w:pos="12824"/>
+          <w:tab w:val="left" w:pos="13740"/>
+          <w:tab w:val="left" w:pos="14656"/>
+        </w:tabs>
+        <w:wordWrap w:val="0"/>
+        <w:spacing w:after="0" w:line="225" w:lineRule="atLeast"/>
+        <w:rPr>
+          <w:rFonts w:ascii="Lucida Console" w:eastAsia="Times New Roman" w:hAnsi="Lucida Console" w:cs="Courier New"/>
+          <w:color w:val="000000"/>
+          <w:sz w:val="20"/>
+          <w:szCs w:val="20"/>
+          <w:lang w:eastAsia="en-PH"/>
+        </w:rPr>
+      </w:pPr>
+      <w:r>
+        <w:rPr>
+          <w:rFonts w:ascii="Lucida Console" w:eastAsia="Times New Roman" w:hAnsi="Lucida Console" w:cs="Courier New"/>
+          <w:color w:val="0000FF"/>
+          <w:sz w:val="20"/>
+          <w:szCs w:val="20"/>
+          <w:lang w:eastAsia="en-PH"/>
+        </w:rPr>
+        <w:t>&gt; laborpro2012 &lt;-lm(DataV3$LaborProductivity2012~DataV3$Population2012)</w:t>
+      </w:r>
+    </w:p>
+    <w:p>
+      <w:pPr>
+        <w:shd w:val="clear" w:color="auto" w:fill="FFFFFF"/>
+        <w:tabs>
+          <w:tab w:val="left" w:pos="916"/>
+          <w:tab w:val="left" w:pos="1832"/>
+          <w:tab w:val="left" w:pos="2748"/>
+          <w:tab w:val="left" w:pos="3664"/>
+          <w:tab w:val="left" w:pos="4580"/>
+          <w:tab w:val="left" w:pos="5496"/>
+          <w:tab w:val="left" w:pos="6412"/>
+          <w:tab w:val="left" w:pos="7328"/>
+          <w:tab w:val="left" w:pos="8244"/>
+          <w:tab w:val="left" w:pos="9160"/>
+          <w:tab w:val="left" w:pos="10076"/>
+          <w:tab w:val="left" w:pos="10992"/>
+          <w:tab w:val="left" w:pos="11908"/>
+          <w:tab w:val="left" w:pos="12824"/>
+          <w:tab w:val="left" w:pos="13740"/>
+          <w:tab w:val="left" w:pos="14656"/>
+        </w:tabs>
+        <w:wordWrap w:val="0"/>
+        <w:spacing w:after="0" w:line="225" w:lineRule="atLeast"/>
+        <w:rPr>
+          <w:rFonts w:ascii="Lucida Console" w:eastAsia="Times New Roman" w:hAnsi="Lucida Console" w:cs="Courier New"/>
+          <w:color w:val="000000"/>
+          <w:sz w:val="20"/>
+          <w:szCs w:val="20"/>
+          <w:lang w:eastAsia="en-PH"/>
+        </w:rPr>
+      </w:pPr>
+      <w:r>
+        <w:rPr>
+          <w:rFonts w:ascii="Lucida Console" w:eastAsia="Times New Roman" w:hAnsi="Lucida Console" w:cs="Courier New"/>
+          <w:color w:val="0000FF"/>
+          <w:sz w:val="20"/>
+          <w:szCs w:val="20"/>
+          <w:lang w:eastAsia="en-PH"/>
+        </w:rPr>
+        <w:t>&gt; abline(coef(laborpro2012), lwd=2, col="indianred1")</w:t>
+      </w:r>
+    </w:p>
+    <w:p>
+      <w:r>
+        <w:rPr>
           <w:noProof/>
-          <w:color w:val="000000"/>
-          <w:sz w:val="20"/>
-          <w:szCs w:val="20"/>
           <w:lang w:eastAsia="en-PH"/>
         </w:rPr>
         <w:drawing>
-          <wp:inline distT="0" distB="0" distL="0" distR="0">
-            <wp:extent cx="5943600" cy="3228975"/>
-            <wp:effectExtent l="0" t="0" r="0" b="9525"/>
-            <wp:docPr id="10" name="Picture 10"/>
+          <wp:anchor distT="0" distB="0" distL="114300" distR="114300" simplePos="0" relativeHeight="251691008" behindDoc="0" locked="0" layoutInCell="1" allowOverlap="1" wp14:anchorId="4E24E165" wp14:editId="77E7BA6D">
+            <wp:simplePos x="0" y="0"/>
+            <wp:positionH relativeFrom="column">
+              <wp:posOffset>-242429</wp:posOffset>
+            </wp:positionH>
+            <wp:positionV relativeFrom="paragraph">
+              <wp:posOffset>300355</wp:posOffset>
+            </wp:positionV>
+            <wp:extent cx="6457950" cy="3022600"/>
+            <wp:effectExtent l="19050" t="19050" r="19050" b="25400"/>
+            <wp:wrapSquare wrapText="bothSides"/>
+            <wp:docPr id="2" name="Picture 2" descr="C:\Users\mlbel\AppData\Local\Microsoft\Windows\INetCacheContent.Word\LabProdByPop2012.png"/>
             <wp:cNvGraphicFramePr>
               <a:graphicFrameLocks xmlns:a="http://schemas.openxmlformats.org/drawingml/2006/main" noChangeAspect="1"/>
             </wp:cNvGraphicFramePr>
@@ -20421,8 +20141,230 @@
               <a:graphicData uri="http://schemas.openxmlformats.org/drawingml/2006/picture">
                 <pic:pic xmlns:pic="http://schemas.openxmlformats.org/drawingml/2006/picture">
                   <pic:nvPicPr>
-                    <pic:cNvPr id="10" name="Rplot0677.png"/>
-                    <pic:cNvPicPr/>
+                    <pic:cNvPr id="0" name="Picture 19" descr="C:\Users\mlbel\AppData\Local\Microsoft\Windows\INetCacheContent.Word\LabProdByPop2012.png"/>
+                    <pic:cNvPicPr>
+                      <a:picLocks noChangeAspect="1" noChangeArrowheads="1"/>
+                    </pic:cNvPicPr>
+                  </pic:nvPicPr>
+                  <pic:blipFill>
+                    <a:blip r:embed="rId19">
+                      <a:extLst>
+                        <a:ext uri="{28A0092B-C50C-407E-A947-70E740481C1C}">
+                          <a14:useLocalDpi xmlns:a14="http://schemas.microsoft.com/office/drawing/2010/main" val="0"/>
+                        </a:ext>
+                      </a:extLst>
+                    </a:blip>
+                    <a:srcRect/>
+                    <a:stretch>
+                      <a:fillRect/>
+                    </a:stretch>
+                  </pic:blipFill>
+                  <pic:spPr bwMode="auto">
+                    <a:xfrm>
+                      <a:off x="0" y="0"/>
+                      <a:ext cx="6457950" cy="3022600"/>
+                    </a:xfrm>
+                    <a:prstGeom prst="rect">
+                      <a:avLst/>
+                    </a:prstGeom>
+                    <a:noFill/>
+                    <a:ln>
+                      <a:solidFill>
+                        <a:schemeClr val="tx1"/>
+                      </a:solidFill>
+                    </a:ln>
+                  </pic:spPr>
+                </pic:pic>
+              </a:graphicData>
+            </a:graphic>
+            <wp14:sizeRelH relativeFrom="page">
+              <wp14:pctWidth>0</wp14:pctWidth>
+            </wp14:sizeRelH>
+            <wp14:sizeRelV relativeFrom="page">
+              <wp14:pctHeight>0</wp14:pctHeight>
+            </wp14:sizeRelV>
+          </wp:anchor>
+        </w:drawing>
+      </w:r>
+    </w:p>
+    <w:p>
+      <w:pPr>
+        <w:rPr>
+          <w:rFonts w:eastAsiaTheme="majorEastAsia"/>
+          <w:color w:val="2F5496" w:themeColor="accent1" w:themeShade="BF"/>
+        </w:rPr>
+      </w:pPr>
+      <w:r>
+        <w:br w:type="page"/>
+      </w:r>
+    </w:p>
+    <w:p>
+      <w:pPr>
+        <w:pStyle w:val="Heading2"/>
+        <w:spacing w:line="360" w:lineRule="auto"/>
+        <w:jc w:val="center"/>
+        <w:rPr>
+          <w:rFonts w:ascii="Arial" w:hAnsi="Arial" w:cs="Arial"/>
+          <w:b/>
+          <w:sz w:val="28"/>
+          <w:szCs w:val="28"/>
+        </w:rPr>
+      </w:pPr>
+      <w:bookmarkStart w:id="11" w:name="_Toc478138416"/>
+      <w:r>
+        <w:rPr>
+          <w:rFonts w:ascii="Arial" w:hAnsi="Arial" w:cs="Arial"/>
+          <w:b/>
+          <w:sz w:val="28"/>
+          <w:szCs w:val="28"/>
+        </w:rPr>
+        <w:t>Annual Threshold by Population</w:t>
+      </w:r>
+    </w:p>
+    <w:p>
+      <w:pPr>
+        <w:shd w:val="clear" w:color="auto" w:fill="FFFFFF"/>
+        <w:tabs>
+          <w:tab w:val="left" w:pos="916"/>
+          <w:tab w:val="left" w:pos="1832"/>
+          <w:tab w:val="left" w:pos="2748"/>
+          <w:tab w:val="left" w:pos="3664"/>
+          <w:tab w:val="left" w:pos="4580"/>
+          <w:tab w:val="left" w:pos="5496"/>
+          <w:tab w:val="left" w:pos="6412"/>
+          <w:tab w:val="left" w:pos="7328"/>
+          <w:tab w:val="left" w:pos="8244"/>
+          <w:tab w:val="left" w:pos="9160"/>
+          <w:tab w:val="left" w:pos="10076"/>
+          <w:tab w:val="left" w:pos="10992"/>
+          <w:tab w:val="left" w:pos="11908"/>
+          <w:tab w:val="left" w:pos="12824"/>
+          <w:tab w:val="left" w:pos="13740"/>
+          <w:tab w:val="left" w:pos="14656"/>
+        </w:tabs>
+        <w:wordWrap w:val="0"/>
+        <w:spacing w:after="0" w:line="225" w:lineRule="atLeast"/>
+        <w:rPr>
+          <w:rFonts w:ascii="Lucida Console" w:eastAsia="Times New Roman" w:hAnsi="Lucida Console" w:cs="Courier New"/>
+          <w:color w:val="000000"/>
+          <w:sz w:val="20"/>
+          <w:szCs w:val="20"/>
+          <w:lang w:eastAsia="en-PH"/>
+        </w:rPr>
+      </w:pPr>
+      <w:r>
+        <w:rPr>
+          <w:rFonts w:ascii="Lucida Console" w:eastAsia="Times New Roman" w:hAnsi="Lucida Console" w:cs="Courier New"/>
+          <w:color w:val="0000FF"/>
+          <w:sz w:val="20"/>
+          <w:szCs w:val="20"/>
+          <w:lang w:eastAsia="en-PH"/>
+        </w:rPr>
+        <w:t>&gt; plot(DataV3$Population2015, DataV3$AnnualPerCapitaPovertyThreshold2015, xlab="Population", ylab="Annual Threshold", main="ANNUAL THRESHOLD BY POPULATION (2015)", cex.lab=1.5, cex.main=2.5, font.lab=4, font.main=2, frame.plot=TRUE, pch=7, col="darkblue")</w:t>
+      </w:r>
+    </w:p>
+    <w:p>
+      <w:pPr>
+        <w:shd w:val="clear" w:color="auto" w:fill="FFFFFF"/>
+        <w:tabs>
+          <w:tab w:val="left" w:pos="916"/>
+          <w:tab w:val="left" w:pos="1832"/>
+          <w:tab w:val="left" w:pos="2748"/>
+          <w:tab w:val="left" w:pos="3664"/>
+          <w:tab w:val="left" w:pos="4580"/>
+          <w:tab w:val="left" w:pos="5496"/>
+          <w:tab w:val="left" w:pos="6412"/>
+          <w:tab w:val="left" w:pos="7328"/>
+          <w:tab w:val="left" w:pos="8244"/>
+          <w:tab w:val="left" w:pos="9160"/>
+          <w:tab w:val="left" w:pos="10076"/>
+          <w:tab w:val="left" w:pos="10992"/>
+          <w:tab w:val="left" w:pos="11908"/>
+          <w:tab w:val="left" w:pos="12824"/>
+          <w:tab w:val="left" w:pos="13740"/>
+          <w:tab w:val="left" w:pos="14656"/>
+        </w:tabs>
+        <w:wordWrap w:val="0"/>
+        <w:spacing w:after="0" w:line="225" w:lineRule="atLeast"/>
+        <w:rPr>
+          <w:rFonts w:ascii="Lucida Console" w:eastAsia="Times New Roman" w:hAnsi="Lucida Console" w:cs="Courier New"/>
+          <w:color w:val="0000FF"/>
+          <w:sz w:val="20"/>
+          <w:szCs w:val="20"/>
+          <w:lang w:eastAsia="en-PH"/>
+        </w:rPr>
+      </w:pPr>
+      <w:r>
+        <w:rPr>
+          <w:rFonts w:ascii="Lucida Console" w:eastAsia="Times New Roman" w:hAnsi="Lucida Console" w:cs="Courier New"/>
+          <w:color w:val="0000FF"/>
+          <w:sz w:val="20"/>
+          <w:szCs w:val="20"/>
+          <w:lang w:eastAsia="en-PH"/>
+        </w:rPr>
+        <w:t>&gt; annualthresh &lt;- lm(DataV3$AnnualPerCapitaPovertyThreshold2015~DataV3$Population2015)</w:t>
+      </w:r>
+    </w:p>
+    <w:p>
+      <w:pPr>
+        <w:shd w:val="clear" w:color="auto" w:fill="FFFFFF"/>
+        <w:tabs>
+          <w:tab w:val="left" w:pos="916"/>
+          <w:tab w:val="left" w:pos="1832"/>
+          <w:tab w:val="left" w:pos="2748"/>
+          <w:tab w:val="left" w:pos="3664"/>
+          <w:tab w:val="left" w:pos="4580"/>
+          <w:tab w:val="left" w:pos="5496"/>
+          <w:tab w:val="left" w:pos="6412"/>
+          <w:tab w:val="left" w:pos="7328"/>
+          <w:tab w:val="left" w:pos="8244"/>
+          <w:tab w:val="left" w:pos="9160"/>
+          <w:tab w:val="left" w:pos="10076"/>
+          <w:tab w:val="left" w:pos="10992"/>
+          <w:tab w:val="left" w:pos="11908"/>
+          <w:tab w:val="left" w:pos="12824"/>
+          <w:tab w:val="left" w:pos="13740"/>
+          <w:tab w:val="left" w:pos="14656"/>
+        </w:tabs>
+        <w:wordWrap w:val="0"/>
+        <w:spacing w:after="0" w:line="225" w:lineRule="atLeast"/>
+        <w:rPr>
+          <w:rFonts w:ascii="Lucida Console" w:eastAsia="Times New Roman" w:hAnsi="Lucida Console" w:cs="Courier New"/>
+          <w:color w:val="000000"/>
+          <w:sz w:val="20"/>
+          <w:szCs w:val="20"/>
+          <w:lang w:eastAsia="en-PH"/>
+        </w:rPr>
+      </w:pPr>
+      <w:r>
+        <w:rPr>
+          <w:noProof/>
+          <w:lang w:eastAsia="en-PH"/>
+        </w:rPr>
+        <w:drawing>
+          <wp:anchor distT="0" distB="0" distL="114300" distR="114300" simplePos="0" relativeHeight="251693056" behindDoc="0" locked="0" layoutInCell="1" allowOverlap="1" wp14:anchorId="155C403F" wp14:editId="0F196D48">
+            <wp:simplePos x="0" y="0"/>
+            <wp:positionH relativeFrom="column">
+              <wp:posOffset>-231634</wp:posOffset>
+            </wp:positionH>
+            <wp:positionV relativeFrom="paragraph">
+              <wp:posOffset>296545</wp:posOffset>
+            </wp:positionV>
+            <wp:extent cx="6457950" cy="3022600"/>
+            <wp:effectExtent l="19050" t="19050" r="19050" b="25400"/>
+            <wp:wrapSquare wrapText="bothSides"/>
+            <wp:docPr id="5" name="Picture 5" descr="C:\Users\mlbel\AppData\Local\Microsoft\Windows\INetCacheContent.Word\AnThresByPop2015.png"/>
+            <wp:cNvGraphicFramePr>
+              <a:graphicFrameLocks xmlns:a="http://schemas.openxmlformats.org/drawingml/2006/main" noChangeAspect="1"/>
+            </wp:cNvGraphicFramePr>
+            <a:graphic xmlns:a="http://schemas.openxmlformats.org/drawingml/2006/main">
+              <a:graphicData uri="http://schemas.openxmlformats.org/drawingml/2006/picture">
+                <pic:pic xmlns:pic="http://schemas.openxmlformats.org/drawingml/2006/picture">
+                  <pic:nvPicPr>
+                    <pic:cNvPr id="0" name="Picture 21" descr="C:\Users\mlbel\AppData\Local\Microsoft\Windows\INetCacheContent.Word\AnThresByPop2015.png"/>
+                    <pic:cNvPicPr>
+                      <a:picLocks noChangeAspect="1" noChangeArrowheads="1"/>
+                    </pic:cNvPicPr>
                   </pic:nvPicPr>
                   <pic:blipFill>
                     <a:blip r:embed="rId20">
@@ -20432,25 +20374,80 @@
                         </a:ext>
                       </a:extLst>
                     </a:blip>
+                    <a:srcRect/>
                     <a:stretch>
                       <a:fillRect/>
                     </a:stretch>
                   </pic:blipFill>
-                  <pic:spPr>
+                  <pic:spPr bwMode="auto">
                     <a:xfrm>
                       <a:off x="0" y="0"/>
-                      <a:ext cx="5943600" cy="3228975"/>
+                      <a:ext cx="6457950" cy="3022600"/>
                     </a:xfrm>
                     <a:prstGeom prst="rect">
                       <a:avLst/>
                     </a:prstGeom>
+                    <a:noFill/>
+                    <a:ln>
+                      <a:solidFill>
+                        <a:schemeClr val="tx1"/>
+                      </a:solidFill>
+                    </a:ln>
                   </pic:spPr>
                 </pic:pic>
               </a:graphicData>
             </a:graphic>
-          </wp:inline>
+            <wp14:sizeRelH relativeFrom="page">
+              <wp14:pctWidth>0</wp14:pctWidth>
+            </wp14:sizeRelH>
+            <wp14:sizeRelV relativeFrom="page">
+              <wp14:pctHeight>0</wp14:pctHeight>
+            </wp14:sizeRelV>
+          </wp:anchor>
         </w:drawing>
       </w:r>
+      <w:r>
+        <w:rPr>
+          <w:rFonts w:ascii="Lucida Console" w:eastAsia="Times New Roman" w:hAnsi="Lucida Console" w:cs="Courier New"/>
+          <w:color w:val="0000FF"/>
+          <w:sz w:val="20"/>
+          <w:szCs w:val="20"/>
+          <w:lang w:eastAsia="en-PH"/>
+        </w:rPr>
+        <w:t>&gt; abline(coef(annualthresh), lwd=2, col="gold")</w:t>
+      </w:r>
+    </w:p>
+    <w:p>
+      <w:pPr>
+        <w:shd w:val="clear" w:color="auto" w:fill="FFFFFF"/>
+        <w:tabs>
+          <w:tab w:val="left" w:pos="916"/>
+          <w:tab w:val="left" w:pos="1832"/>
+          <w:tab w:val="left" w:pos="2748"/>
+          <w:tab w:val="left" w:pos="3664"/>
+          <w:tab w:val="left" w:pos="4580"/>
+          <w:tab w:val="left" w:pos="5496"/>
+          <w:tab w:val="left" w:pos="6412"/>
+          <w:tab w:val="left" w:pos="7328"/>
+          <w:tab w:val="left" w:pos="8244"/>
+          <w:tab w:val="left" w:pos="9160"/>
+          <w:tab w:val="left" w:pos="10076"/>
+          <w:tab w:val="left" w:pos="10992"/>
+          <w:tab w:val="left" w:pos="11908"/>
+          <w:tab w:val="left" w:pos="12824"/>
+          <w:tab w:val="left" w:pos="13740"/>
+          <w:tab w:val="left" w:pos="14656"/>
+        </w:tabs>
+        <w:wordWrap w:val="0"/>
+        <w:spacing w:after="0" w:line="225" w:lineRule="atLeast"/>
+        <w:rPr>
+          <w:rFonts w:ascii="Lucida Console" w:eastAsia="Times New Roman" w:hAnsi="Lucida Console" w:cs="Courier New"/>
+          <w:color w:val="000000"/>
+          <w:sz w:val="20"/>
+          <w:szCs w:val="20"/>
+          <w:lang w:eastAsia="en-PH"/>
+        </w:rPr>
+      </w:pPr>
     </w:p>
     <w:p>
       <w:pPr>
@@ -20471,6 +20468,8 @@
         </w:rPr>
         <w:br w:type="page"/>
       </w:r>
+      <w:bookmarkStart w:id="12" w:name="_GoBack"/>
+      <w:bookmarkEnd w:id="12"/>
     </w:p>
     <w:p>
       <w:pPr>
@@ -20535,7 +20534,7 @@
         </w:rPr>
         <w:t>Recommendation and Conclusion</w:t>
       </w:r>
-      <w:bookmarkEnd w:id="12"/>
+      <w:bookmarkEnd w:id="11"/>
     </w:p>
     <w:p/>
     <w:p/>

</xml_diff>

<commit_message>
added analysis in poverty incidence among population per region 2012 & 2015
</commit_message>
<xml_diff>
--- a/Documentation/Final Documents.docx
+++ b/Documentation/Final Documents.docx
@@ -1449,6 +1449,7 @@
           <w:sz w:val="28"/>
           <w:szCs w:val="28"/>
         </w:rPr>
+        <w:lastRenderedPageBreak/>
         <w:t>Introduction</w:t>
       </w:r>
       <w:bookmarkEnd w:id="1"/>
@@ -1672,6 +1673,7 @@
           <w:sz w:val="28"/>
           <w:szCs w:val="28"/>
         </w:rPr>
+        <w:lastRenderedPageBreak/>
         <w:t>Population Per Region</w:t>
       </w:r>
       <w:bookmarkEnd w:id="2"/>
@@ -3210,6 +3212,7 @@
           <w:szCs w:val="24"/>
           <w:lang w:eastAsia="en-PH"/>
         </w:rPr>
+        <w:lastRenderedPageBreak/>
         <w:tab/>
       </w:r>
       <w:r>
@@ -4953,6 +4956,7 @@
           <w:sz w:val="28"/>
           <w:szCs w:val="28"/>
         </w:rPr>
+        <w:lastRenderedPageBreak/>
         <w:t>Poverty Incidence among Population Per Region</w:t>
       </w:r>
       <w:bookmarkEnd w:id="3"/>
@@ -4966,7 +4970,42 @@
         <w:t xml:space="preserve"> 2012</w:t>
       </w:r>
     </w:p>
-    <w:p/>
+    <w:p>
+      <w:pPr>
+        <w:spacing w:line="360" w:lineRule="auto"/>
+        <w:ind w:firstLine="720"/>
+        <w:jc w:val="both"/>
+        <w:rPr>
+          <w:rFonts w:ascii="Arial" w:hAnsi="Arial" w:cs="Arial"/>
+          <w:sz w:val="24"/>
+          <w:szCs w:val="24"/>
+        </w:rPr>
+      </w:pPr>
+      <w:r>
+        <w:rPr>
+          <w:rFonts w:ascii="Arial" w:hAnsi="Arial" w:cs="Arial"/>
+          <w:sz w:val="24"/>
+          <w:szCs w:val="24"/>
+        </w:rPr>
+        <w:t>In 2012, The highest poverty incidence among population per region is Region IV-A or CALABARZON</w:t>
+      </w:r>
+      <w:r>
+        <w:rPr>
+          <w:rFonts w:ascii="Arial" w:hAnsi="Arial" w:cs="Arial"/>
+          <w:sz w:val="24"/>
+          <w:szCs w:val="24"/>
+        </w:rPr>
+        <w:t xml:space="preserve"> having a total of 13,458,967</w:t>
+      </w:r>
+      <w:r>
+        <w:rPr>
+          <w:rFonts w:ascii="Arial" w:hAnsi="Arial" w:cs="Arial"/>
+          <w:sz w:val="24"/>
+          <w:szCs w:val="24"/>
+        </w:rPr>
+        <w:t>. Aside of having the highest number in population, the downside of it is that it also has the highest poverty incidence among the population in the year 2012. If compare the data in “Population per Region 2012” to “Poverty Incidence among Population Per Region 2012” It is noticeable that the higher the population is, the higher the poverty incidence.</w:t>
+      </w:r>
+    </w:p>
     <w:p>
       <w:pPr>
         <w:pStyle w:val="HTMLPreformatted"/>
@@ -7685,6 +7724,7 @@
           <w:szCs w:val="20"/>
           <w:lang w:eastAsia="en-PH"/>
         </w:rPr>
+        <w:lastRenderedPageBreak/>
         <w:t>CAR          16766.17 22.8</w:t>
       </w:r>
     </w:p>
@@ -8405,10 +8445,67 @@
           <w:sz w:val="28"/>
           <w:szCs w:val="28"/>
         </w:rPr>
+        <w:lastRenderedPageBreak/>
         <w:t>Poverty Incidence among Population 2015</w:t>
       </w:r>
     </w:p>
-    <w:p/>
+    <w:p>
+      <w:pPr>
+        <w:spacing w:line="360" w:lineRule="auto"/>
+        <w:ind w:firstLine="720"/>
+      </w:pPr>
+      <w:bookmarkStart w:id="4" w:name="_GoBack"/>
+      <w:bookmarkEnd w:id="4"/>
+      <w:r>
+        <w:rPr>
+          <w:rFonts w:ascii="Arial" w:hAnsi="Arial" w:cs="Arial"/>
+          <w:sz w:val="24"/>
+        </w:rPr>
+        <w:t>As of 2015, the highest poverty incidence among population per region is now CAR or Cordillera Administrative Region</w:t>
+      </w:r>
+      <w:r>
+        <w:rPr>
+          <w:rFonts w:ascii="Arial" w:hAnsi="Arial" w:cs="Arial"/>
+          <w:sz w:val="24"/>
+        </w:rPr>
+        <w:t xml:space="preserve"> having a total of 17,222,006</w:t>
+      </w:r>
+      <w:r>
+        <w:rPr>
+          <w:rFonts w:ascii="Arial" w:hAnsi="Arial" w:cs="Arial"/>
+          <w:sz w:val="24"/>
+        </w:rPr>
+        <w:t>. In 2012, the poverty incidence of CAR is only 1/16 of Region IV-A considering the difference in population but in 3 years not only the population of CAR grew but also its poverty incidence</w:t>
+      </w:r>
+      <w:r>
+        <w:rPr>
+          <w:rFonts w:ascii="Arial" w:hAnsi="Arial" w:cs="Arial"/>
+          <w:sz w:val="24"/>
+        </w:rPr>
+        <w:t>. From 2012 to 2015, the poverty incidence of CAR grew by 15,545,389</w:t>
+      </w:r>
+      <w:r>
+        <w:rPr>
+          <w:rFonts w:ascii="Arial" w:hAnsi="Arial" w:cs="Arial"/>
+          <w:sz w:val="24"/>
+        </w:rPr>
+        <w:t xml:space="preserve">. If we look at the graph carefully, not all region’s poverty incidence grew. Some region’s poverty incidence lessens </w:t>
+      </w:r>
+      <w:r>
+        <w:rPr>
+          <w:rFonts w:ascii="Arial" w:hAnsi="Arial" w:cs="Arial"/>
+          <w:sz w:val="24"/>
+        </w:rPr>
+        <w:t xml:space="preserve">like Region I, Region XIII, etc. </w:t>
+      </w:r>
+      <w:r>
+        <w:rPr>
+          <w:rFonts w:ascii="Arial" w:hAnsi="Arial" w:cs="Arial"/>
+          <w:sz w:val="24"/>
+        </w:rPr>
+        <w:t>compared in the graph of 2012.</w:t>
+      </w:r>
+    </w:p>
     <w:p>
       <w:pPr>
         <w:shd w:val="clear" w:color="auto" w:fill="FFFFFF"/>
@@ -11184,6 +11281,7 @@
           <w:szCs w:val="20"/>
           <w:lang w:eastAsia="en-PH"/>
         </w:rPr>
+        <w:lastRenderedPageBreak/>
         <w:t>ARMM         37813.87 53.7</w:t>
       </w:r>
     </w:p>
@@ -11816,7 +11914,7 @@
           <w:szCs w:val="28"/>
         </w:rPr>
       </w:pPr>
-      <w:bookmarkStart w:id="4" w:name="_Toc478138406"/>
+      <w:bookmarkStart w:id="5" w:name="_Toc478138406"/>
       <w:r>
         <w:rPr>
           <w:rFonts w:ascii="Arial" w:hAnsi="Arial" w:cs="Arial"/>
@@ -11824,9 +11922,10 @@
           <w:sz w:val="28"/>
           <w:szCs w:val="28"/>
         </w:rPr>
+        <w:lastRenderedPageBreak/>
         <w:t>Poverty Incidence among Family Per Region</w:t>
       </w:r>
-      <w:bookmarkEnd w:id="4"/>
+      <w:bookmarkEnd w:id="5"/>
       <w:r>
         <w:rPr>
           <w:rFonts w:ascii="Arial" w:hAnsi="Arial" w:cs="Arial"/>
@@ -14702,6 +14801,7 @@
           <w:noProof/>
           <w:lang w:eastAsia="en-PH"/>
         </w:rPr>
+        <w:lastRenderedPageBreak/>
         <w:drawing>
           <wp:anchor distT="0" distB="0" distL="114300" distR="114300" simplePos="0" relativeHeight="251676672" behindDoc="0" locked="0" layoutInCell="1" allowOverlap="1" wp14:anchorId="48E2ABE8" wp14:editId="3AE9AD03">
             <wp:simplePos x="0" y="0"/>
@@ -14795,6 +14895,7 @@
           <w:sz w:val="28"/>
           <w:szCs w:val="28"/>
         </w:rPr>
+        <w:lastRenderedPageBreak/>
         <w:t>Poverty Incidence among Family Per Region 2015</w:t>
       </w:r>
     </w:p>
@@ -15920,6 +16021,7 @@
           <w:noProof/>
           <w:lang w:eastAsia="en-PH"/>
         </w:rPr>
+        <w:lastRenderedPageBreak/>
         <w:drawing>
           <wp:anchor distT="0" distB="0" distL="114300" distR="114300" simplePos="0" relativeHeight="251678720" behindDoc="0" locked="0" layoutInCell="1" allowOverlap="1" wp14:anchorId="30264D6A" wp14:editId="4874B772">
             <wp:simplePos x="0" y="0"/>
@@ -16004,7 +16106,7 @@
           <w:szCs w:val="28"/>
         </w:rPr>
       </w:pPr>
-      <w:bookmarkStart w:id="5" w:name="_Toc478138408"/>
+      <w:bookmarkStart w:id="6" w:name="_Toc478138408"/>
       <w:r>
         <w:rPr>
           <w:rFonts w:ascii="Arial" w:hAnsi="Arial" w:cs="Arial"/>
@@ -16012,9 +16114,10 @@
           <w:sz w:val="28"/>
           <w:szCs w:val="28"/>
         </w:rPr>
+        <w:lastRenderedPageBreak/>
         <w:t>Family Per Region</w:t>
       </w:r>
-      <w:bookmarkEnd w:id="5"/>
+      <w:bookmarkEnd w:id="6"/>
       <w:r>
         <w:rPr>
           <w:rFonts w:ascii="Arial" w:hAnsi="Arial" w:cs="Arial"/>
@@ -16981,7 +17084,7 @@
         </w:rPr>
         <w:t>barplot(family2012,ylab="Number of Families",xlab="Region",ylim=c(0,3500),col=colors,main="FAMILY PER REGION (2012)", cex.lab=1.5, cex.main=3.5, font.lab=4, font.main=2)</w:t>
       </w:r>
-      <w:bookmarkStart w:id="6" w:name="_Toc478138409"/>
+      <w:bookmarkStart w:id="7" w:name="_Toc478138409"/>
     </w:p>
     <w:p>
       <w:pPr>
@@ -17077,7 +17180,7 @@
         </w:rPr>
         <w:br w:type="page"/>
       </w:r>
-      <w:bookmarkEnd w:id="6"/>
+      <w:bookmarkEnd w:id="7"/>
       <w:r>
         <w:rPr>
           <w:rFonts w:ascii="Arial" w:hAnsi="Arial" w:cs="Arial"/>
@@ -17085,6 +17188,7 @@
           <w:sz w:val="28"/>
           <w:szCs w:val="28"/>
         </w:rPr>
+        <w:lastRenderedPageBreak/>
         <w:t>Income of Families Per Region 2012</w:t>
       </w:r>
     </w:p>
@@ -18095,7 +18199,7 @@
           <w:szCs w:val="28"/>
         </w:rPr>
       </w:pPr>
-      <w:bookmarkStart w:id="7" w:name="_Toc478138410"/>
+      <w:bookmarkStart w:id="8" w:name="_Toc478138410"/>
       <w:r>
         <w:rPr>
           <w:rFonts w:ascii="Arial" w:hAnsi="Arial" w:cs="Arial"/>
@@ -18105,7 +18209,7 @@
         </w:rPr>
         <w:t>Expenditure of Families Per Region</w:t>
       </w:r>
-      <w:bookmarkEnd w:id="7"/>
+      <w:bookmarkEnd w:id="8"/>
     </w:p>
     <w:p>
       <w:pPr>
@@ -19165,7 +19269,7 @@
           <w:szCs w:val="28"/>
         </w:rPr>
       </w:pPr>
-      <w:bookmarkStart w:id="8" w:name="_Toc478138412"/>
+      <w:bookmarkStart w:id="9" w:name="_Toc478138412"/>
       <w:r>
         <w:rPr>
           <w:rFonts w:ascii="Arial" w:hAnsi="Arial" w:cs="Arial"/>
@@ -19173,9 +19277,10 @@
           <w:sz w:val="28"/>
           <w:szCs w:val="28"/>
         </w:rPr>
+        <w:lastRenderedPageBreak/>
         <w:t>Poverty Incidence by Population</w:t>
       </w:r>
-      <w:bookmarkEnd w:id="8"/>
+      <w:bookmarkEnd w:id="9"/>
     </w:p>
     <w:p>
       <w:pPr>
@@ -19396,7 +19501,7 @@
           <w:szCs w:val="28"/>
         </w:rPr>
       </w:pPr>
-      <w:bookmarkStart w:id="9" w:name="_Toc478138413"/>
+      <w:bookmarkStart w:id="10" w:name="_Toc478138413"/>
       <w:r>
         <w:rPr>
           <w:rFonts w:ascii="Arial" w:hAnsi="Arial" w:cs="Arial"/>
@@ -19404,9 +19509,10 @@
           <w:sz w:val="28"/>
           <w:szCs w:val="28"/>
         </w:rPr>
+        <w:lastRenderedPageBreak/>
         <w:t>Poverty Incidence by Population</w:t>
       </w:r>
-      <w:bookmarkEnd w:id="9"/>
+      <w:bookmarkEnd w:id="10"/>
     </w:p>
     <w:p/>
     <w:p>
@@ -19738,7 +19844,7 @@
           <w:szCs w:val="28"/>
         </w:rPr>
       </w:pPr>
-      <w:bookmarkStart w:id="10" w:name="_Toc478138414"/>
+      <w:bookmarkStart w:id="11" w:name="_Toc478138414"/>
       <w:r>
         <w:rPr>
           <w:rFonts w:ascii="Arial" w:hAnsi="Arial" w:cs="Arial"/>
@@ -19746,9 +19852,10 @@
           <w:sz w:val="28"/>
           <w:szCs w:val="28"/>
         </w:rPr>
+        <w:lastRenderedPageBreak/>
         <w:t>Poverty Incidence by Families</w:t>
       </w:r>
-      <w:bookmarkEnd w:id="10"/>
+      <w:bookmarkEnd w:id="11"/>
     </w:p>
     <w:p/>
     <w:p>
@@ -19986,6 +20093,7 @@
           <w:sz w:val="28"/>
           <w:szCs w:val="28"/>
         </w:rPr>
+        <w:lastRenderedPageBreak/>
         <w:t>Labor Productivity by Population</w:t>
       </w:r>
     </w:p>
@@ -20210,7 +20318,7 @@
           <w:szCs w:val="28"/>
         </w:rPr>
       </w:pPr>
-      <w:bookmarkStart w:id="11" w:name="_Toc478138416"/>
+      <w:bookmarkStart w:id="12" w:name="_Toc478138416"/>
       <w:r>
         <w:rPr>
           <w:rFonts w:ascii="Arial" w:hAnsi="Arial" w:cs="Arial"/>
@@ -20218,6 +20326,7 @@
           <w:sz w:val="28"/>
           <w:szCs w:val="28"/>
         </w:rPr>
+        <w:lastRenderedPageBreak/>
         <w:t>Annual Threshold by Population</w:t>
       </w:r>
     </w:p>
@@ -20468,8 +20577,6 @@
         </w:rPr>
         <w:br w:type="page"/>
       </w:r>
-      <w:bookmarkStart w:id="12" w:name="_GoBack"/>
-      <w:bookmarkEnd w:id="12"/>
     </w:p>
     <w:p>
       <w:pPr>
@@ -20490,6 +20597,7 @@
           <w:sz w:val="28"/>
           <w:szCs w:val="28"/>
         </w:rPr>
+        <w:lastRenderedPageBreak/>
         <w:t>Poverty Incidence Per Region for 2012 and 2015</w:t>
       </w:r>
     </w:p>
@@ -20532,9 +20640,10 @@
           <w:sz w:val="28"/>
           <w:szCs w:val="28"/>
         </w:rPr>
+        <w:lastRenderedPageBreak/>
         <w:t>Recommendation and Conclusion</w:t>
       </w:r>
-      <w:bookmarkEnd w:id="11"/>
+      <w:bookmarkEnd w:id="12"/>
     </w:p>
     <w:p/>
     <w:p/>

</xml_diff>

<commit_message>
added analysis and add number of school data
</commit_message>
<xml_diff>
--- a/Documentation/Final Documents.docx
+++ b/Documentation/Final Documents.docx
@@ -13802,6 +13802,227 @@
     <w:p>
       <w:pPr>
         <w:pStyle w:val="Heading2"/>
+        <w:jc w:val="center"/>
+        <w:rPr>
+          <w:rFonts w:ascii="Arial" w:hAnsi="Arial" w:cs="Arial"/>
+          <w:b/>
+          <w:sz w:val="28"/>
+        </w:rPr>
+      </w:pPr>
+      <w:bookmarkStart w:id="9" w:name="_Toc478138416"/>
+      <w:r>
+        <w:rPr>
+          <w:rFonts w:ascii="Arial" w:hAnsi="Arial" w:cs="Arial"/>
+          <w:b/>
+          <w:sz w:val="28"/>
+        </w:rPr>
+        <w:lastRenderedPageBreak/>
+        <w:t>Number of Schools b</w:t>
+      </w:r>
+      <w:r>
+        <w:rPr>
+          <w:rFonts w:ascii="Arial" w:hAnsi="Arial" w:cs="Arial"/>
+          <w:b/>
+          <w:sz w:val="28"/>
+        </w:rPr>
+        <w:t>y Population</w:t>
+      </w:r>
+    </w:p>
+    <w:p>
+      <w:pPr>
+        <w:pStyle w:val="HTMLPreformatted"/>
+        <w:shd w:val="clear" w:color="auto" w:fill="FFFFFF"/>
+        <w:wordWrap w:val="0"/>
+        <w:spacing w:line="225" w:lineRule="atLeast"/>
+      </w:pPr>
+    </w:p>
+    <w:p>
+      <w:pPr>
+        <w:pStyle w:val="HTMLPreformatted"/>
+        <w:shd w:val="clear" w:color="auto" w:fill="FFFFFF"/>
+        <w:wordWrap w:val="0"/>
+        <w:spacing w:line="225" w:lineRule="atLeast"/>
+        <w:rPr>
+          <w:rFonts w:ascii="Lucida Console" w:hAnsi="Lucida Console"/>
+          <w:color w:val="0000FF"/>
+        </w:rPr>
+      </w:pPr>
+      <w:r>
+        <w:rPr>
+          <w:rFonts w:ascii="Lucida Console" w:hAnsi="Lucida Console"/>
+          <w:color w:val="0000FF"/>
+        </w:rPr>
+        <w:t>&gt; plot(DataV3$Population2015, DataV3$NoOfSchool, xlab="Population", ylab="No. of School", main="No. Of School BY POPULATION (2015)", cex.lab=1.5, cex.main=1.5, font.lab=4, font.main=2, frame.plot=TRUE, pch=8, col="red4", xlim=c(20000,160000))</w:t>
+      </w:r>
+    </w:p>
+    <w:p>
+      <w:pPr>
+        <w:shd w:val="clear" w:color="auto" w:fill="FFFFFF"/>
+        <w:tabs>
+          <w:tab w:val="left" w:pos="916"/>
+          <w:tab w:val="left" w:pos="1832"/>
+          <w:tab w:val="left" w:pos="2748"/>
+          <w:tab w:val="left" w:pos="3664"/>
+          <w:tab w:val="left" w:pos="4580"/>
+          <w:tab w:val="left" w:pos="5496"/>
+          <w:tab w:val="left" w:pos="6412"/>
+          <w:tab w:val="left" w:pos="7328"/>
+          <w:tab w:val="left" w:pos="8244"/>
+          <w:tab w:val="left" w:pos="9160"/>
+          <w:tab w:val="left" w:pos="10076"/>
+          <w:tab w:val="left" w:pos="10992"/>
+          <w:tab w:val="left" w:pos="11908"/>
+          <w:tab w:val="left" w:pos="12824"/>
+          <w:tab w:val="left" w:pos="13740"/>
+          <w:tab w:val="left" w:pos="14656"/>
+        </w:tabs>
+        <w:wordWrap w:val="0"/>
+        <w:spacing w:after="0" w:line="225" w:lineRule="atLeast"/>
+        <w:rPr>
+          <w:rFonts w:ascii="Lucida Console" w:eastAsia="Times New Roman" w:hAnsi="Lucida Console" w:cs="Courier New"/>
+          <w:color w:val="0000FF"/>
+          <w:sz w:val="20"/>
+          <w:szCs w:val="20"/>
+          <w:lang w:eastAsia="en-PH"/>
+        </w:rPr>
+      </w:pPr>
+      <w:r>
+        <w:rPr>
+          <w:rFonts w:ascii="Lucida Console" w:eastAsia="Times New Roman" w:hAnsi="Lucida Console" w:cs="Courier New"/>
+          <w:color w:val="0000FF"/>
+          <w:sz w:val="20"/>
+          <w:szCs w:val="20"/>
+          <w:lang w:eastAsia="en-PH"/>
+        </w:rPr>
+        <w:t>&gt; oOfSchool &lt;- lm(DataV3$NoOfSchool~DataV3$Population2015)</w:t>
+      </w:r>
+    </w:p>
+    <w:p>
+      <w:pPr>
+        <w:shd w:val="clear" w:color="auto" w:fill="FFFFFF"/>
+        <w:tabs>
+          <w:tab w:val="left" w:pos="916"/>
+          <w:tab w:val="left" w:pos="1832"/>
+          <w:tab w:val="left" w:pos="2748"/>
+          <w:tab w:val="left" w:pos="3664"/>
+          <w:tab w:val="left" w:pos="4580"/>
+          <w:tab w:val="left" w:pos="5496"/>
+          <w:tab w:val="left" w:pos="6412"/>
+          <w:tab w:val="left" w:pos="7328"/>
+          <w:tab w:val="left" w:pos="8244"/>
+          <w:tab w:val="left" w:pos="9160"/>
+          <w:tab w:val="left" w:pos="10076"/>
+          <w:tab w:val="left" w:pos="10992"/>
+          <w:tab w:val="left" w:pos="11908"/>
+          <w:tab w:val="left" w:pos="12824"/>
+          <w:tab w:val="left" w:pos="13740"/>
+          <w:tab w:val="left" w:pos="14656"/>
+        </w:tabs>
+        <w:wordWrap w:val="0"/>
+        <w:spacing w:after="0" w:line="225" w:lineRule="atLeast"/>
+        <w:rPr>
+          <w:rFonts w:ascii="Lucida Console" w:eastAsia="Times New Roman" w:hAnsi="Lucida Console" w:cs="Courier New"/>
+          <w:color w:val="000000"/>
+          <w:sz w:val="20"/>
+          <w:szCs w:val="20"/>
+          <w:lang w:eastAsia="en-PH"/>
+        </w:rPr>
+      </w:pPr>
+      <w:r>
+        <w:rPr>
+          <w:rFonts w:ascii="Lucida Console" w:eastAsia="Times New Roman" w:hAnsi="Lucida Console" w:cs="Courier New"/>
+          <w:color w:val="0000FF"/>
+          <w:sz w:val="20"/>
+          <w:szCs w:val="20"/>
+          <w:lang w:eastAsia="en-PH"/>
+        </w:rPr>
+        <w:t>&gt; abline(coef(oOfSchool), lwd=2, col="sandybrown")</w:t>
+      </w:r>
+    </w:p>
+    <w:p>
+      <w:pPr>
+        <w:rPr>
+          <w:rFonts w:eastAsiaTheme="majorEastAsia"/>
+          <w:color w:val="2F5496" w:themeColor="accent1" w:themeShade="BF"/>
+          <w:szCs w:val="26"/>
+        </w:rPr>
+      </w:pPr>
+      <w:r>
+        <w:rPr>
+          <w:rFonts w:eastAsiaTheme="majorEastAsia"/>
+          <w:noProof/>
+          <w:color w:val="2F5496" w:themeColor="accent1" w:themeShade="BF"/>
+          <w:szCs w:val="26"/>
+          <w:lang w:eastAsia="en-PH"/>
+        </w:rPr>
+        <w:drawing>
+          <wp:anchor distT="0" distB="0" distL="114300" distR="114300" simplePos="0" relativeHeight="251707392" behindDoc="0" locked="0" layoutInCell="1" allowOverlap="1">
+            <wp:simplePos x="0" y="0"/>
+            <wp:positionH relativeFrom="column">
+              <wp:posOffset>66675</wp:posOffset>
+            </wp:positionH>
+            <wp:positionV relativeFrom="paragraph">
+              <wp:posOffset>149860</wp:posOffset>
+            </wp:positionV>
+            <wp:extent cx="5943600" cy="3336290"/>
+            <wp:effectExtent l="0" t="0" r="0" b="0"/>
+            <wp:wrapNone/>
+            <wp:docPr id="22" name="Picture 22"/>
+            <wp:cNvGraphicFramePr>
+              <a:graphicFrameLocks xmlns:a="http://schemas.openxmlformats.org/drawingml/2006/main" noChangeAspect="1"/>
+            </wp:cNvGraphicFramePr>
+            <a:graphic xmlns:a="http://schemas.openxmlformats.org/drawingml/2006/main">
+              <a:graphicData uri="http://schemas.openxmlformats.org/drawingml/2006/picture">
+                <pic:pic xmlns:pic="http://schemas.openxmlformats.org/drawingml/2006/picture">
+                  <pic:nvPicPr>
+                    <pic:cNvPr id="22" name="Rplot02.png"/>
+                    <pic:cNvPicPr/>
+                  </pic:nvPicPr>
+                  <pic:blipFill>
+                    <a:blip r:embed="rId20">
+                      <a:extLst>
+                        <a:ext uri="{28A0092B-C50C-407E-A947-70E740481C1C}">
+                          <a14:useLocalDpi xmlns:a14="http://schemas.microsoft.com/office/drawing/2010/main" val="0"/>
+                        </a:ext>
+                      </a:extLst>
+                    </a:blip>
+                    <a:stretch>
+                      <a:fillRect/>
+                    </a:stretch>
+                  </pic:blipFill>
+                  <pic:spPr>
+                    <a:xfrm>
+                      <a:off x="0" y="0"/>
+                      <a:ext cx="5943600" cy="3336290"/>
+                    </a:xfrm>
+                    <a:prstGeom prst="rect">
+                      <a:avLst/>
+                    </a:prstGeom>
+                  </pic:spPr>
+                </pic:pic>
+              </a:graphicData>
+            </a:graphic>
+            <wp14:sizeRelH relativeFrom="page">
+              <wp14:pctWidth>0</wp14:pctWidth>
+            </wp14:sizeRelH>
+            <wp14:sizeRelV relativeFrom="page">
+              <wp14:pctHeight>0</wp14:pctHeight>
+            </wp14:sizeRelV>
+          </wp:anchor>
+        </w:drawing>
+      </w:r>
+      <w:r>
+        <w:rPr>
+          <w:rFonts w:eastAsiaTheme="majorEastAsia"/>
+          <w:color w:val="2F5496" w:themeColor="accent1" w:themeShade="BF"/>
+          <w:szCs w:val="26"/>
+        </w:rPr>
+        <w:br w:type="page"/>
+      </w:r>
+    </w:p>
+    <w:p>
+      <w:pPr>
+        <w:pStyle w:val="Heading2"/>
         <w:spacing w:line="360" w:lineRule="auto"/>
         <w:jc w:val="center"/>
         <w:rPr>
@@ -13811,7 +14032,6 @@
           <w:szCs w:val="28"/>
         </w:rPr>
       </w:pPr>
-      <w:bookmarkStart w:id="9" w:name="_Toc478138416"/>
       <w:r>
         <w:rPr>
           <w:rFonts w:ascii="Arial" w:hAnsi="Arial" w:cs="Arial"/>
@@ -14921,7 +15141,7 @@
           </mc:Choice>
           <mc:Fallback>
             <w:pict>
-              <v:line w14:anchorId="20217276" id="Straight Connector 9" o:spid="_x0000_s1026" style="position:absolute;flip:y;z-index:251703296;visibility:visible;mso-wrap-style:square;mso-width-percent:0;mso-height-percent:0;mso-wrap-distance-left:9pt;mso-wrap-distance-top:0;mso-wrap-distance-right:9pt;mso-wrap-distance-bottom:0;mso-position-horizontal:absolute;mso-position-horizontal-relative:text;mso-position-vertical:absolute;mso-position-vertical-relative:text;mso-width-percent:0;mso-height-percent:0;mso-width-relative:margin;mso-height-relative:margin" from="231pt,16.5pt" to="362.25pt,16.5pt" o:gfxdata="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" strokecolor="black [3200]" strokeweight="1.5pt">
+              <v:line w14:anchorId="12B202E4" id="Straight Connector 9" o:spid="_x0000_s1026" style="position:absolute;flip:y;z-index:251703296;visibility:visible;mso-wrap-style:square;mso-width-percent:0;mso-height-percent:0;mso-wrap-distance-left:9pt;mso-wrap-distance-top:0;mso-wrap-distance-right:9pt;mso-wrap-distance-bottom:0;mso-position-horizontal:absolute;mso-position-horizontal-relative:text;mso-position-vertical:absolute;mso-position-vertical-relative:text;mso-width-percent:0;mso-height-percent:0;mso-width-relative:margin;mso-height-relative:margin" from="231pt,16.5pt" to="362.25pt,16.5pt" o:gfxdata="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" strokecolor="black [3200]" strokeweight="1.5pt">
                 <v:stroke joinstyle="miter"/>
               </v:line>
             </w:pict>
@@ -15102,7 +15322,7 @@
           </mc:Choice>
           <mc:Fallback>
             <w:pict>
-              <v:line w14:anchorId="4A750103" id="Straight Connector 6" o:spid="_x0000_s1026" style="position:absolute;flip:y;z-index:251700224;visibility:visible;mso-wrap-style:square;mso-width-percent:0;mso-height-percent:0;mso-wrap-distance-left:9pt;mso-wrap-distance-top:0;mso-wrap-distance-right:9pt;mso-wrap-distance-bottom:0;mso-position-horizontal:absolute;mso-position-horizontal-relative:text;mso-position-vertical:absolute;mso-position-vertical-relative:text;mso-width-percent:0;mso-height-percent:0;mso-width-relative:margin;mso-height-relative:margin" from="-3pt,17.5pt" to="166.25pt,18.2pt" o:gfxdata="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" strokecolor="black [3200]" strokeweight="1.5pt">
+              <v:line w14:anchorId="1ECF4102" id="Straight Connector 6" o:spid="_x0000_s1026" style="position:absolute;flip:y;z-index:251700224;visibility:visible;mso-wrap-style:square;mso-width-percent:0;mso-height-percent:0;mso-wrap-distance-left:9pt;mso-wrap-distance-top:0;mso-wrap-distance-right:9pt;mso-wrap-distance-bottom:0;mso-position-horizontal:absolute;mso-position-horizontal-relative:text;mso-position-vertical:absolute;mso-position-vertical-relative:text;mso-width-percent:0;mso-height-percent:0;mso-width-relative:margin;mso-height-relative:margin" from="-3pt,17.5pt" to="166.25pt,18.2pt" o:gfxdata="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" strokecolor="black [3200]" strokeweight="1.5pt">
                 <v:stroke joinstyle="miter"/>
               </v:line>
             </w:pict>
@@ -15402,11 +15622,6 @@
     <w:p/>
     <w:p/>
     <w:p/>
-    <w:p/>
-    <w:p/>
-    <w:p/>
-    <w:p/>
-    <w:p/>
     <w:p>
       <w:pPr>
         <w:shd w:val="clear" w:color="auto" w:fill="FFFFFF"/>
@@ -15553,7 +15768,7 @@
                     </pic:cNvPicPr>
                   </pic:nvPicPr>
                   <pic:blipFill>
-                    <a:blip r:embed="rId20">
+                    <a:blip r:embed="rId21">
                       <a:extLst>
                         <a:ext uri="{28A0092B-C50C-407E-A947-70E740481C1C}">
                           <a14:useLocalDpi xmlns:a14="http://schemas.microsoft.com/office/drawing/2010/main" val="0"/>
@@ -15815,7 +16030,7 @@
                     <pic:cNvPicPr/>
                   </pic:nvPicPr>
                   <pic:blipFill>
-                    <a:blip r:embed="rId21">
+                    <a:blip r:embed="rId22">
                       <a:extLst>
                         <a:ext uri="{28A0092B-C50C-407E-A947-70E740481C1C}">
                           <a14:useLocalDpi xmlns:a14="http://schemas.microsoft.com/office/drawing/2010/main" val="0"/>
@@ -15891,14 +16106,66 @@
       </w:r>
       <w:bookmarkEnd w:id="9"/>
     </w:p>
-    <w:p>
+    <w:p/>
+    <w:p>
+      <w:pPr>
+        <w:spacing w:line="360" w:lineRule="auto"/>
+        <w:jc w:val="both"/>
+        <w:rPr>
+          <w:rFonts w:ascii="Arial" w:hAnsi="Arial" w:cs="Arial"/>
+          <w:sz w:val="24"/>
+        </w:rPr>
+      </w:pPr>
+      <w:r>
+        <w:rPr>
+          <w:rFonts w:ascii="Arial" w:hAnsi="Arial" w:cs="Arial"/>
+          <w:sz w:val="24"/>
+        </w:rPr>
+        <w:tab/>
+        <w:t xml:space="preserve">Throughout the Philippines, poverty incidence among Filipinos registered at 26.3% as of 2015. Study suggests that building more schools, investing, building more infrastructure in the Philippines for more employment can help to alleviate the poverty. Based on the graphs or representation that </w:t>
+      </w:r>
+      <w:r>
+        <w:rPr>
+          <w:rFonts w:ascii="Arial" w:hAnsi="Arial" w:cs="Arial"/>
+          <w:sz w:val="24"/>
+        </w:rPr>
+        <w:t>was shown,</w:t>
+      </w:r>
+      <w:r>
+        <w:rPr>
+          <w:rFonts w:ascii="Arial" w:hAnsi="Arial" w:cs="Arial"/>
+          <w:sz w:val="24"/>
+        </w:rPr>
+        <w:t xml:space="preserve"> population, education, productivity, etc., are the common factors that affect the poverty. </w:t>
+      </w:r>
+    </w:p>
+    <w:p>
+      <w:pPr>
+        <w:spacing w:line="360" w:lineRule="auto"/>
+        <w:jc w:val="both"/>
+        <w:rPr>
+          <w:rFonts w:ascii="Arial" w:hAnsi="Arial" w:cs="Arial"/>
+          <w:sz w:val="24"/>
+        </w:rPr>
+      </w:pPr>
+      <w:r>
+        <w:rPr>
+          <w:rFonts w:ascii="Arial" w:hAnsi="Arial" w:cs="Arial"/>
+          <w:sz w:val="24"/>
+        </w:rPr>
+        <w:tab/>
+        <w:t>Population, factor that affects poverty, must be controlled by reinforcing more the family planning to households. Even if on the previous data shows that the higher population has lower poverty inciden</w:t>
+      </w:r>
       <w:bookmarkStart w:id="10" w:name="_GoBack"/>
       <w:bookmarkEnd w:id="10"/>
       <w:r>
-        <w:tab/>
-      </w:r>
-    </w:p>
-    <w:p/>
+        <w:rPr>
+          <w:rFonts w:ascii="Arial" w:hAnsi="Arial" w:cs="Arial"/>
+          <w:sz w:val="24"/>
+        </w:rPr>
+        <w:t>ce because of the labor productivity, we must still control the population. What if the economy of the Philippines get low, the unemployment rate will increase, therefore increasing the number of productivity which is not good.</w:t>
+      </w:r>
+    </w:p>
     <w:p>
       <w:pPr>
         <w:spacing w:line="360" w:lineRule="auto"/>

</xml_diff>

<commit_message>
edited No. of School by Population 2015
</commit_message>
<xml_diff>
--- a/Documentation/Final Documents.docx
+++ b/Documentation/Final Documents.docx
@@ -1441,7 +1441,6 @@
           <w:sz w:val="28"/>
           <w:szCs w:val="28"/>
         </w:rPr>
-        <w:lastRenderedPageBreak/>
         <w:t>Introduction</w:t>
       </w:r>
       <w:bookmarkEnd w:id="1"/>
@@ -1697,7 +1696,6 @@
           <w:sz w:val="28"/>
           <w:szCs w:val="28"/>
         </w:rPr>
-        <w:lastRenderedPageBreak/>
         <w:t>Population Per Region</w:t>
       </w:r>
       <w:bookmarkEnd w:id="2"/>
@@ -3276,7 +3274,6 @@
           <w:noProof/>
           <w:lang w:eastAsia="en-PH"/>
         </w:rPr>
-        <w:lastRenderedPageBreak/>
         <w:drawing>
           <wp:anchor distT="0" distB="0" distL="114300" distR="114300" simplePos="0" relativeHeight="251659264" behindDoc="0" locked="0" layoutInCell="1" allowOverlap="1" wp14:anchorId="098542C2" wp14:editId="585EC13A">
             <wp:simplePos x="0" y="0"/>
@@ -5667,7 +5664,6 @@
           <w:szCs w:val="20"/>
           <w:lang w:eastAsia="en-PH"/>
         </w:rPr>
-        <w:lastRenderedPageBreak/>
         <w:t>Region VII   60419.03 27.6</w:t>
       </w:r>
     </w:p>
@@ -6641,7 +6637,6 @@
           <w:sz w:val="28"/>
           <w:szCs w:val="28"/>
         </w:rPr>
-        <w:lastRenderedPageBreak/>
         <w:t>Family Per Region 2012</w:t>
       </w:r>
       <w:bookmarkEnd w:id="3"/>
@@ -7720,7 +7715,6 @@
           <w:sz w:val="28"/>
           <w:szCs w:val="28"/>
         </w:rPr>
-        <w:lastRenderedPageBreak/>
         <w:t>Family Per Region 2015</w:t>
       </w:r>
       <w:bookmarkEnd w:id="5"/>
@@ -8939,7 +8933,6 @@
           <w:sz w:val="28"/>
           <w:szCs w:val="28"/>
         </w:rPr>
-        <w:lastRenderedPageBreak/>
         <w:t>Income of Families Per Region 2012 and 2015</w:t>
       </w:r>
       <w:bookmarkEnd w:id="6"/>
@@ -10010,7 +10003,6 @@
           <w:szCs w:val="20"/>
           <w:lang w:eastAsia="en-PH"/>
         </w:rPr>
-        <w:lastRenderedPageBreak/>
         <w:t>&gt; Incomefamily2015=tapply(DataV3$TotalIncomeOfFamilies2015,DataV3$RegionalDesignation, FUN=sum, na.rm=TRUE)</w:t>
       </w:r>
     </w:p>
@@ -11286,7 +11278,6 @@
           <w:sz w:val="28"/>
           <w:szCs w:val="28"/>
         </w:rPr>
-        <w:lastRenderedPageBreak/>
         <w:t>Poverty Incidence by Population 2012</w:t>
       </w:r>
       <w:bookmarkEnd w:id="8"/>
@@ -13248,7 +13239,6 @@
           <w:sz w:val="28"/>
           <w:szCs w:val="28"/>
         </w:rPr>
-        <w:lastRenderedPageBreak/>
         <w:t>Labor Productivity by Population 2012 and 2015</w:t>
       </w:r>
       <w:bookmarkEnd w:id="11"/>
@@ -13551,7 +13541,6 @@
           <w:szCs w:val="20"/>
           <w:lang w:eastAsia="en-PH"/>
         </w:rPr>
-        <w:lastRenderedPageBreak/>
         <w:t>&gt; plot(DataV3$Population2015, DataV3$LaborProductivity2015, xlab="Population", ylab="Labor Productivity", main="Labor Productivity (2015)", cex.lab=1.5, cex.main=2.5, font.lab=4, font.main=2, frame.plot=TRUE, pch=6, col="darkmagenta")</w:t>
       </w:r>
     </w:p>
@@ -13734,7 +13723,6 @@
           <w:b/>
           <w:sz w:val="28"/>
         </w:rPr>
-        <w:lastRenderedPageBreak/>
         <w:t>Number of Schools b</w:t>
       </w:r>
       <w:r>
@@ -13763,25 +13751,6 @@
           <w:sz w:val="24"/>
         </w:rPr>
         <w:t xml:space="preserve">As of 2015, the lower the population is the higher the number of school, but as you can see in the trendline, there is no relationship between the number of school and population. It is either the size of the school is small in the lesser population that is why there are many school or the size of the school is large accommodating the higher population. </w:t>
-      </w:r>
-    </w:p>
-    <w:p>
-      <w:pPr>
-        <w:pStyle w:val="HTMLPreformatted"/>
-        <w:shd w:val="clear" w:color="auto" w:fill="FFFFFF"/>
-        <w:wordWrap w:val="0"/>
-        <w:spacing w:line="225" w:lineRule="atLeast"/>
-        <w:rPr>
-          <w:rFonts w:ascii="Lucida Console" w:hAnsi="Lucida Console"/>
-          <w:color w:val="0000FF"/>
-        </w:rPr>
-      </w:pPr>
-      <w:r>
-        <w:rPr>
-          <w:rFonts w:ascii="Lucida Console" w:hAnsi="Lucida Console"/>
-          <w:color w:val="0000FF"/>
-        </w:rPr>
-        <w:t>&gt; plot(DataV3$Population2015, DataV3$NoOfSchool, xlab="Population", ylab="No. of School", main="No. Of School BY POPULATION (2015)", cex.lab=1.5, cex.main=1.5, font.lab=4, font.main=2, frame.plot=TRUE, pch=8, col="red4", xlim=c(20000,160000))</w:t>
       </w:r>
     </w:p>
     <w:p>
@@ -13809,21 +13778,21 @@
         <w:spacing w:after="0" w:line="225" w:lineRule="atLeast"/>
         <w:rPr>
           <w:rFonts w:ascii="Lucida Console" w:eastAsia="Times New Roman" w:hAnsi="Lucida Console" w:cs="Courier New"/>
-          <w:color w:val="0000FF"/>
-          <w:sz w:val="20"/>
-          <w:szCs w:val="20"/>
-          <w:lang w:eastAsia="en-PH"/>
-        </w:rPr>
-      </w:pPr>
-      <w:r>
-        <w:rPr>
-          <w:rFonts w:ascii="Lucida Console" w:eastAsia="Times New Roman" w:hAnsi="Lucida Console" w:cs="Courier New"/>
-          <w:color w:val="0000FF"/>
-          <w:sz w:val="20"/>
-          <w:szCs w:val="20"/>
-          <w:lang w:eastAsia="en-PH"/>
-        </w:rPr>
-        <w:t>&gt; oOfSchool &lt;- lm(DataV3$NoOfSchool~DataV3$Population2015)</w:t>
+          <w:color w:val="000000"/>
+          <w:sz w:val="20"/>
+          <w:szCs w:val="20"/>
+          <w:lang w:eastAsia="en-PH"/>
+        </w:rPr>
+      </w:pPr>
+      <w:r>
+        <w:rPr>
+          <w:rFonts w:ascii="Lucida Console" w:eastAsia="Times New Roman" w:hAnsi="Lucida Console" w:cs="Courier New"/>
+          <w:color w:val="0000FF"/>
+          <w:sz w:val="20"/>
+          <w:szCs w:val="20"/>
+          <w:lang w:eastAsia="en-PH"/>
+        </w:rPr>
+        <w:t>&gt; plot(DataV3$Population2015, DataV3$NoOfSchool, xlab="Population", ylab="No. of School", main="NO. OF SCHOOL BY POPULATION (2015)", cex.lab=1.5, cex.main=1.5, font.lab=4, font.main=2, frame.plot=TRUE, pch=1, col="saddlebrown")</w:t>
       </w:r>
     </w:p>
     <w:p>
@@ -13865,7 +13834,49 @@
           <w:szCs w:val="20"/>
           <w:lang w:eastAsia="en-PH"/>
         </w:rPr>
-        <w:t>&gt; abline(coef(oOfSchool), lwd=2, col="sandybrown")</w:t>
+        <w:t>&gt; oOfSchool &lt;- lm(DataV3$NoOfSchool~DataV3$Population2015)</w:t>
+      </w:r>
+    </w:p>
+    <w:p>
+      <w:pPr>
+        <w:shd w:val="clear" w:color="auto" w:fill="FFFFFF"/>
+        <w:tabs>
+          <w:tab w:val="left" w:pos="916"/>
+          <w:tab w:val="left" w:pos="1832"/>
+          <w:tab w:val="left" w:pos="2748"/>
+          <w:tab w:val="left" w:pos="3664"/>
+          <w:tab w:val="left" w:pos="4580"/>
+          <w:tab w:val="left" w:pos="5496"/>
+          <w:tab w:val="left" w:pos="6412"/>
+          <w:tab w:val="left" w:pos="7328"/>
+          <w:tab w:val="left" w:pos="8244"/>
+          <w:tab w:val="left" w:pos="9160"/>
+          <w:tab w:val="left" w:pos="10076"/>
+          <w:tab w:val="left" w:pos="10992"/>
+          <w:tab w:val="left" w:pos="11908"/>
+          <w:tab w:val="left" w:pos="12824"/>
+          <w:tab w:val="left" w:pos="13740"/>
+          <w:tab w:val="left" w:pos="14656"/>
+        </w:tabs>
+        <w:wordWrap w:val="0"/>
+        <w:spacing w:after="0" w:line="225" w:lineRule="atLeast"/>
+        <w:rPr>
+          <w:rFonts w:ascii="Lucida Console" w:eastAsia="Times New Roman" w:hAnsi="Lucida Console" w:cs="Courier New"/>
+          <w:color w:val="000000"/>
+          <w:sz w:val="20"/>
+          <w:szCs w:val="20"/>
+          <w:lang w:eastAsia="en-PH"/>
+        </w:rPr>
+      </w:pPr>
+      <w:r>
+        <w:rPr>
+          <w:rFonts w:ascii="Lucida Console" w:eastAsia="Times New Roman" w:hAnsi="Lucida Console" w:cs="Courier New"/>
+          <w:color w:val="0000FF"/>
+          <w:sz w:val="20"/>
+          <w:szCs w:val="20"/>
+          <w:lang w:eastAsia="en-PH"/>
+        </w:rPr>
+        <w:t>&gt; abline(coef(oOfSchool), lwd=2, col="olivedrab1")</w:t>
       </w:r>
     </w:p>
     <w:p>
@@ -13878,25 +13889,22 @@
       </w:pPr>
       <w:r>
         <w:rPr>
-          <w:rFonts w:eastAsiaTheme="majorEastAsia"/>
           <w:noProof/>
-          <w:color w:val="2F5496" w:themeColor="accent1" w:themeShade="BF"/>
-          <w:szCs w:val="26"/>
           <w:lang w:eastAsia="en-PH"/>
         </w:rPr>
         <w:drawing>
-          <wp:anchor distT="0" distB="0" distL="114300" distR="114300" simplePos="0" relativeHeight="251676672" behindDoc="0" locked="0" layoutInCell="1" allowOverlap="1" wp14:anchorId="2B994954" wp14:editId="329EF7AE">
+          <wp:anchor distT="0" distB="0" distL="114300" distR="114300" simplePos="0" relativeHeight="251681792" behindDoc="0" locked="0" layoutInCell="1" allowOverlap="1" wp14:anchorId="111637E5" wp14:editId="1C6B18B2">
             <wp:simplePos x="0" y="0"/>
             <wp:positionH relativeFrom="column">
-              <wp:posOffset>66675</wp:posOffset>
+              <wp:posOffset>-260491</wp:posOffset>
             </wp:positionH>
             <wp:positionV relativeFrom="paragraph">
-              <wp:posOffset>149860</wp:posOffset>
+              <wp:posOffset>312420</wp:posOffset>
             </wp:positionV>
-            <wp:extent cx="5943600" cy="3336290"/>
-            <wp:effectExtent l="0" t="0" r="0" b="0"/>
-            <wp:wrapNone/>
-            <wp:docPr id="22" name="Picture 22"/>
+            <wp:extent cx="6457950" cy="3022600"/>
+            <wp:effectExtent l="19050" t="19050" r="19050" b="25400"/>
+            <wp:wrapSquare wrapText="bothSides"/>
+            <wp:docPr id="17" name="Picture 17" descr="C:\Users\mlbel\AppData\Local\Microsoft\Windows\INetCacheContent.Word\NumSchoolByPop2015.png"/>
             <wp:cNvGraphicFramePr>
               <a:graphicFrameLocks xmlns:a="http://schemas.openxmlformats.org/drawingml/2006/main" noChangeAspect="1"/>
             </wp:cNvGraphicFramePr>
@@ -13904,8 +13912,10 @@
               <a:graphicData uri="http://schemas.openxmlformats.org/drawingml/2006/picture">
                 <pic:pic xmlns:pic="http://schemas.openxmlformats.org/drawingml/2006/picture">
                   <pic:nvPicPr>
-                    <pic:cNvPr id="22" name="Rplot02.png"/>
-                    <pic:cNvPicPr/>
+                    <pic:cNvPr id="0" name="Picture 1" descr="C:\Users\mlbel\AppData\Local\Microsoft\Windows\INetCacheContent.Word\NumSchoolByPop2015.png"/>
+                    <pic:cNvPicPr>
+                      <a:picLocks noChangeAspect="1" noChangeArrowheads="1"/>
+                    </pic:cNvPicPr>
                   </pic:nvPicPr>
                   <pic:blipFill>
                     <a:blip r:embed="rId20">
@@ -13915,18 +13925,25 @@
                         </a:ext>
                       </a:extLst>
                     </a:blip>
+                    <a:srcRect/>
                     <a:stretch>
                       <a:fillRect/>
                     </a:stretch>
                   </pic:blipFill>
-                  <pic:spPr>
+                  <pic:spPr bwMode="auto">
                     <a:xfrm>
                       <a:off x="0" y="0"/>
-                      <a:ext cx="5943600" cy="3336290"/>
+                      <a:ext cx="6457950" cy="3022600"/>
                     </a:xfrm>
                     <a:prstGeom prst="rect">
                       <a:avLst/>
                     </a:prstGeom>
+                    <a:noFill/>
+                    <a:ln>
+                      <a:solidFill>
+                        <a:schemeClr val="tx1"/>
+                      </a:solidFill>
+                    </a:ln>
                   </pic:spPr>
                 </pic:pic>
               </a:graphicData>
@@ -13948,6 +13965,8 @@
         </w:rPr>
         <w:br w:type="page"/>
       </w:r>
+      <w:bookmarkStart w:id="13" w:name="_GoBack"/>
+      <w:bookmarkEnd w:id="13"/>
     </w:p>
     <w:p>
       <w:pPr>
@@ -13961,7 +13980,7 @@
           <w:szCs w:val="28"/>
         </w:rPr>
       </w:pPr>
-      <w:bookmarkStart w:id="13" w:name="_Toc478297031"/>
+      <w:bookmarkStart w:id="14" w:name="_Toc478297031"/>
       <w:r>
         <w:rPr>
           <w:rFonts w:ascii="Arial" w:hAnsi="Arial" w:cs="Arial"/>
@@ -13969,10 +13988,9 @@
           <w:sz w:val="28"/>
           <w:szCs w:val="28"/>
         </w:rPr>
-        <w:lastRenderedPageBreak/>
         <w:t>Annual Poverty Threshold by Population</w:t>
       </w:r>
-      <w:bookmarkEnd w:id="13"/>
+      <w:bookmarkEnd w:id="14"/>
     </w:p>
     <w:p>
       <w:pPr>
@@ -15424,7 +15442,6 @@
           <w:rFonts w:ascii="Arial" w:hAnsi="Arial" w:cs="Arial"/>
           <w:sz w:val="24"/>
         </w:rPr>
-        <w:lastRenderedPageBreak/>
         <w:t>In the above example, the Annual Per Capita Income which is ₱ 9, 857.14 of Family A is evidently lower than Threshold Income of the region (₱23, 344.00). Therefore, Family A is considered indigent or poor.</w:t>
       </w:r>
     </w:p>
@@ -15750,7 +15767,6 @@
           <w:szCs w:val="20"/>
           <w:lang w:eastAsia="en-PH"/>
         </w:rPr>
-        <w:lastRenderedPageBreak/>
         <w:t>&gt; plot(DataV3$Population2012, DataV3$AnnualPerCapitaPovertyThreshold2012, xlab="Population", ylab="Annual Threshold", main="ANNUAL THRESHOLD BY POPULATION (2012)", cex.lab=1.5, cex.main=2.5, font.lab=4, font.main=2, frame.plot=TRUE, pch=7, col="darkblue")</w:t>
       </w:r>
     </w:p>
@@ -15903,7 +15919,7 @@
           <w:szCs w:val="28"/>
         </w:rPr>
       </w:pPr>
-      <w:bookmarkStart w:id="14" w:name="_Toc478297032"/>
+      <w:bookmarkStart w:id="15" w:name="_Toc478297032"/>
       <w:r>
         <w:rPr>
           <w:rFonts w:ascii="Arial" w:hAnsi="Arial" w:cs="Arial"/>
@@ -15911,10 +15927,9 @@
           <w:sz w:val="28"/>
           <w:szCs w:val="28"/>
         </w:rPr>
-        <w:lastRenderedPageBreak/>
         <w:t>Recommendation and Conclusion</w:t>
       </w:r>
-      <w:bookmarkEnd w:id="14"/>
+      <w:bookmarkEnd w:id="15"/>
     </w:p>
     <w:p/>
     <w:p>
@@ -15970,8 +15985,6 @@
         <w:tab/>
         <w:t xml:space="preserve">In addition, it is not enough that the government or other people that only helps to lessen the poverty. We, ourselves, must change. Change the way we think, the way we live, the way we accept change and the way we interact with people. Change should start from within, then change will happen around you. </w:t>
       </w:r>
-      <w:bookmarkStart w:id="15" w:name="_GoBack"/>
-      <w:bookmarkEnd w:id="15"/>
     </w:p>
     <w:p>
       <w:pPr>

</xml_diff>

<commit_message>
edited Income Families Per Region 2012/2015
</commit_message>
<xml_diff>
--- a/Documentation/Final Documents.docx
+++ b/Documentation/Final Documents.docx
@@ -9869,6 +9869,7 @@
         <w:pStyle w:val="HTMLPreformatted"/>
         <w:shd w:val="clear" w:color="auto" w:fill="FFFFFF"/>
         <w:wordWrap w:val="0"/>
+        <w:spacing w:line="225" w:lineRule="atLeast"/>
         <w:rPr>
           <w:rFonts w:ascii="Lucida Console" w:hAnsi="Lucida Console"/>
           <w:color w:val="000000"/>
@@ -9886,28 +9887,32 @@
           <w:rFonts w:ascii="Lucida Console" w:hAnsi="Lucida Console"/>
           <w:color w:val="0000FF"/>
         </w:rPr>
-        <w:t>barplot(Incomefamily2012,ylab="Total Income of Families",xlab="Region",col=colors,main="INCOME OF FAMILIES PER REGION (2012)", cex.lab=1.5, cex.main=3.5, font.lab=4, font.main=2, ylim=c(0,12000))</w:t>
-      </w:r>
-    </w:p>
-    <w:p>
+        <w:t>barplot(Incomefamily2012,ylab="Total Income of Families",xlab="Region",col=colors,main="INCOME OF FAMILIES PER REGION (2012)", cex.lab=1.5, cex.main=3.5, font.lab=4, font.main=2, ylim=c(0,14000))</w:t>
+      </w:r>
+    </w:p>
+    <w:p>
+      <w:pPr>
+        <w:pStyle w:val="HTMLPreformatted"/>
+        <w:shd w:val="clear" w:color="auto" w:fill="FFFFFF"/>
+        <w:wordWrap w:val="0"/>
+      </w:pPr>
       <w:r>
         <w:rPr>
           <w:noProof/>
-          <w:lang w:eastAsia="en-PH"/>
         </w:rPr>
         <w:drawing>
-          <wp:anchor distT="0" distB="0" distL="114300" distR="114300" simplePos="0" relativeHeight="251661312" behindDoc="0" locked="0" layoutInCell="1" allowOverlap="1" wp14:anchorId="528F6E35" wp14:editId="6383C703">
+          <wp:anchor distT="0" distB="0" distL="114300" distR="114300" simplePos="0" relativeHeight="251683840" behindDoc="0" locked="0" layoutInCell="1" allowOverlap="1" wp14:anchorId="64D512B7" wp14:editId="5D3BE6CC">
             <wp:simplePos x="0" y="0"/>
             <wp:positionH relativeFrom="column">
-              <wp:posOffset>-287020</wp:posOffset>
+              <wp:posOffset>-252095</wp:posOffset>
             </wp:positionH>
             <wp:positionV relativeFrom="paragraph">
-              <wp:posOffset>333869</wp:posOffset>
+              <wp:posOffset>262114</wp:posOffset>
             </wp:positionV>
-            <wp:extent cx="6457950" cy="3022600"/>
-            <wp:effectExtent l="19050" t="19050" r="19050" b="25400"/>
+            <wp:extent cx="6457950" cy="3021965"/>
+            <wp:effectExtent l="19050" t="19050" r="19050" b="26035"/>
             <wp:wrapSquare wrapText="bothSides"/>
-            <wp:docPr id="13" name="Picture 13" descr="C:\Users\mlbel\AppData\Local\Microsoft\Windows\INetCacheContent.Word\InFamPerReg2012.png"/>
+            <wp:docPr id="22" name="Picture 22" descr="C:\Users\mlbel\AppData\Local\Microsoft\Windows\INetCacheContent.Word\InFamPerReg2012 v2.png"/>
             <wp:cNvGraphicFramePr>
               <a:graphicFrameLocks xmlns:a="http://schemas.openxmlformats.org/drawingml/2006/main" noChangeAspect="1"/>
             </wp:cNvGraphicFramePr>
@@ -9915,13 +9920,231 @@
               <a:graphicData uri="http://schemas.openxmlformats.org/drawingml/2006/picture">
                 <pic:pic xmlns:pic="http://schemas.openxmlformats.org/drawingml/2006/picture">
                   <pic:nvPicPr>
-                    <pic:cNvPr id="0" name="Picture 9" descr="C:\Users\mlbel\AppData\Local\Microsoft\Windows\INetCacheContent.Word\InFamPerReg2012.png"/>
+                    <pic:cNvPr id="0" name="Picture 3" descr="C:\Users\mlbel\AppData\Local\Microsoft\Windows\INetCacheContent.Word\InFamPerReg2012 v2.png"/>
                     <pic:cNvPicPr>
                       <a:picLocks noChangeAspect="1" noChangeArrowheads="1"/>
                     </pic:cNvPicPr>
                   </pic:nvPicPr>
                   <pic:blipFill>
                     <a:blip r:embed="rId11" cstate="print">
+                      <a:extLst>
+                        <a:ext uri="{28A0092B-C50C-407E-A947-70E740481C1C}">
+                          <a14:useLocalDpi xmlns:a14="http://schemas.microsoft.com/office/drawing/2010/main" val="0"/>
+                        </a:ext>
+                      </a:extLst>
+                    </a:blip>
+                    <a:srcRect/>
+                    <a:stretch>
+                      <a:fillRect/>
+                    </a:stretch>
+                  </pic:blipFill>
+                  <pic:spPr bwMode="auto">
+                    <a:xfrm>
+                      <a:off x="0" y="0"/>
+                      <a:ext cx="6457950" cy="3021965"/>
+                    </a:xfrm>
+                    <a:prstGeom prst="rect">
+                      <a:avLst/>
+                    </a:prstGeom>
+                    <a:noFill/>
+                    <a:ln>
+                      <a:solidFill>
+                        <a:schemeClr val="tx1"/>
+                      </a:solidFill>
+                    </a:ln>
+                  </pic:spPr>
+                </pic:pic>
+              </a:graphicData>
+            </a:graphic>
+            <wp14:sizeRelH relativeFrom="page">
+              <wp14:pctWidth>0</wp14:pctWidth>
+            </wp14:sizeRelH>
+            <wp14:sizeRelV relativeFrom="page">
+              <wp14:pctHeight>0</wp14:pctHeight>
+            </wp14:sizeRelV>
+          </wp:anchor>
+        </w:drawing>
+      </w:r>
+      <w:r>
+        <w:br w:type="page"/>
+      </w:r>
+    </w:p>
+    <w:p>
+      <w:pPr>
+        <w:shd w:val="clear" w:color="auto" w:fill="FFFFFF"/>
+        <w:tabs>
+          <w:tab w:val="left" w:pos="916"/>
+          <w:tab w:val="left" w:pos="1832"/>
+          <w:tab w:val="left" w:pos="2748"/>
+          <w:tab w:val="left" w:pos="3664"/>
+          <w:tab w:val="left" w:pos="4580"/>
+          <w:tab w:val="left" w:pos="5496"/>
+          <w:tab w:val="left" w:pos="6412"/>
+          <w:tab w:val="left" w:pos="7328"/>
+          <w:tab w:val="left" w:pos="8244"/>
+          <w:tab w:val="left" w:pos="9160"/>
+          <w:tab w:val="left" w:pos="10076"/>
+          <w:tab w:val="left" w:pos="10992"/>
+          <w:tab w:val="left" w:pos="11908"/>
+          <w:tab w:val="left" w:pos="12824"/>
+          <w:tab w:val="left" w:pos="13740"/>
+          <w:tab w:val="left" w:pos="14656"/>
+        </w:tabs>
+        <w:wordWrap w:val="0"/>
+        <w:spacing w:after="0" w:line="225" w:lineRule="atLeast"/>
+        <w:rPr>
+          <w:rFonts w:ascii="Lucida Console" w:eastAsia="Times New Roman" w:hAnsi="Lucida Console" w:cs="Courier New"/>
+          <w:color w:val="0000FF"/>
+          <w:sz w:val="20"/>
+          <w:szCs w:val="20"/>
+          <w:lang w:eastAsia="en-PH"/>
+        </w:rPr>
+      </w:pPr>
+      <w:r>
+        <w:rPr>
+          <w:rFonts w:ascii="Lucida Console" w:eastAsia="Times New Roman" w:hAnsi="Lucida Console" w:cs="Courier New"/>
+          <w:color w:val="0000FF"/>
+          <w:sz w:val="20"/>
+          <w:szCs w:val="20"/>
+          <w:lang w:eastAsia="en-PH"/>
+        </w:rPr>
+        <w:t>&gt; Incomefamily2015=tapply(DataV3$TotalIncomeOfFamilies2015,DataV3$RegionalDesignation, FUN=sum, na.rm=TRUE)</w:t>
+      </w:r>
+    </w:p>
+    <w:p>
+      <w:pPr>
+        <w:pStyle w:val="HTMLPreformatted"/>
+        <w:shd w:val="clear" w:color="auto" w:fill="FFFFFF"/>
+        <w:wordWrap w:val="0"/>
+        <w:spacing w:line="225" w:lineRule="atLeast"/>
+        <w:rPr>
+          <w:rFonts w:ascii="Lucida Console" w:hAnsi="Lucida Console"/>
+          <w:color w:val="000000"/>
+        </w:rPr>
+      </w:pPr>
+      <w:r>
+        <w:rPr>
+          <w:rFonts w:ascii="Lucida Console" w:hAnsi="Lucida Console"/>
+          <w:color w:val="0000FF"/>
+        </w:rPr>
+        <w:t xml:space="preserve">&gt; </w:t>
+      </w:r>
+      <w:r>
+        <w:rPr>
+          <w:rStyle w:val="gghfmyibcob"/>
+          <w:rFonts w:ascii="Lucida Console" w:eastAsiaTheme="majorEastAsia" w:hAnsi="Lucida Console"/>
+          <w:color w:val="0000FF"/>
+        </w:rPr>
+        <w:t>colors &lt;- c("darkorchid2", "springgreen2", "slategray2", "lightpink2", "sienna2", "tomato2", "chocolate2", "mediumpurple2", "khaki2", "violetred2", "dodgerblue2", "orange2", "magenta2", "mistyrose2", "lightsalmon2", "gray4", "yel</w:t>
+      </w:r>
+      <w:bookmarkStart w:id="7" w:name="_GoBack"/>
+      <w:bookmarkEnd w:id="7"/>
+      <w:r>
+        <w:rPr>
+          <w:rStyle w:val="gghfmyibcob"/>
+          <w:rFonts w:ascii="Lucida Console" w:eastAsiaTheme="majorEastAsia" w:hAnsi="Lucida Console"/>
+          <w:color w:val="0000FF"/>
+        </w:rPr>
+        <w:t>low2")</w:t>
+      </w:r>
+    </w:p>
+    <w:p>
+      <w:pPr>
+        <w:pStyle w:val="HTMLPreformatted"/>
+        <w:shd w:val="clear" w:color="auto" w:fill="FFFFFF"/>
+        <w:wordWrap w:val="0"/>
+        <w:spacing w:line="225" w:lineRule="atLeast"/>
+        <w:rPr>
+          <w:rFonts w:ascii="Lucida Console" w:hAnsi="Lucida Console"/>
+          <w:color w:val="000000"/>
+        </w:rPr>
+      </w:pPr>
+      <w:r>
+        <w:rPr>
+          <w:rFonts w:ascii="Lucida Console" w:hAnsi="Lucida Console"/>
+          <w:color w:val="0000FF"/>
+        </w:rPr>
+        <w:t xml:space="preserve">&gt; </w:t>
+      </w:r>
+      <w:r>
+        <w:rPr>
+          <w:rStyle w:val="gghfmyibcob"/>
+          <w:rFonts w:ascii="Lucida Console" w:eastAsiaTheme="majorEastAsia" w:hAnsi="Lucida Console"/>
+          <w:color w:val="0000FF"/>
+        </w:rPr>
+        <w:t>barplot(Incomefamily2015,ylab="Total Income of Families",xlab="Region",col=colors,main="INCOME OF FAMILIES PER REGION (2015)", cex.lab=1.5, cex.main=3.5, font.lab=4, font.main=2, ylim=c(0,14000)</w:t>
+      </w:r>
+      <w:r>
+        <w:rPr>
+          <w:rStyle w:val="gghfmyibcob"/>
+          <w:rFonts w:ascii="Lucida Console" w:eastAsiaTheme="majorEastAsia" w:hAnsi="Lucida Console"/>
+          <w:color w:val="0000FF"/>
+        </w:rPr>
+        <w:t>)</w:t>
+      </w:r>
+    </w:p>
+    <w:p>
+      <w:pPr>
+        <w:shd w:val="clear" w:color="auto" w:fill="FFFFFF"/>
+        <w:tabs>
+          <w:tab w:val="left" w:pos="916"/>
+          <w:tab w:val="left" w:pos="1832"/>
+          <w:tab w:val="left" w:pos="2748"/>
+          <w:tab w:val="left" w:pos="3664"/>
+          <w:tab w:val="left" w:pos="4580"/>
+          <w:tab w:val="left" w:pos="5496"/>
+          <w:tab w:val="left" w:pos="6412"/>
+          <w:tab w:val="left" w:pos="7328"/>
+          <w:tab w:val="left" w:pos="8244"/>
+          <w:tab w:val="left" w:pos="9160"/>
+          <w:tab w:val="left" w:pos="10076"/>
+          <w:tab w:val="left" w:pos="10992"/>
+          <w:tab w:val="left" w:pos="11908"/>
+          <w:tab w:val="left" w:pos="12824"/>
+          <w:tab w:val="left" w:pos="13740"/>
+          <w:tab w:val="left" w:pos="14656"/>
+        </w:tabs>
+        <w:wordWrap w:val="0"/>
+        <w:spacing w:after="0" w:line="225" w:lineRule="atLeast"/>
+        <w:rPr>
+          <w:rFonts w:eastAsiaTheme="majorEastAsia"/>
+          <w:noProof/>
+          <w:color w:val="2F5496" w:themeColor="accent1" w:themeShade="BF"/>
+          <w:lang w:eastAsia="en-PH"/>
+        </w:rPr>
+      </w:pPr>
+      <w:r>
+        <w:rPr>
+          <w:noProof/>
+          <w:lang w:eastAsia="en-PH"/>
+        </w:rPr>
+        <w:drawing>
+          <wp:anchor distT="0" distB="0" distL="114300" distR="114300" simplePos="0" relativeHeight="251685888" behindDoc="0" locked="0" layoutInCell="1" allowOverlap="1" wp14:anchorId="7EDDC57E" wp14:editId="1CEE6498">
+            <wp:simplePos x="0" y="0"/>
+            <wp:positionH relativeFrom="column">
+              <wp:posOffset>-278906</wp:posOffset>
+            </wp:positionH>
+            <wp:positionV relativeFrom="paragraph">
+              <wp:posOffset>358775</wp:posOffset>
+            </wp:positionV>
+            <wp:extent cx="6457950" cy="3022600"/>
+            <wp:effectExtent l="19050" t="19050" r="19050" b="25400"/>
+            <wp:wrapSquare wrapText="bothSides"/>
+            <wp:docPr id="23" name="Picture 23" descr="C:\Users\mlbel\AppData\Local\Microsoft\Windows\INetCacheContent.Word\InFamPerReg2015.png"/>
+            <wp:cNvGraphicFramePr>
+              <a:graphicFrameLocks xmlns:a="http://schemas.openxmlformats.org/drawingml/2006/main" noChangeAspect="1"/>
+            </wp:cNvGraphicFramePr>
+            <a:graphic xmlns:a="http://schemas.openxmlformats.org/drawingml/2006/main">
+              <a:graphicData uri="http://schemas.openxmlformats.org/drawingml/2006/picture">
+                <pic:pic xmlns:pic="http://schemas.openxmlformats.org/drawingml/2006/picture">
+                  <pic:nvPicPr>
+                    <pic:cNvPr id="0" name="Picture 5" descr="C:\Users\mlbel\AppData\Local\Microsoft\Windows\INetCacheContent.Word\InFamPerReg2015.png"/>
+                    <pic:cNvPicPr>
+                      <a:picLocks noChangeAspect="1" noChangeArrowheads="1"/>
+                    </pic:cNvPicPr>
+                  </pic:nvPicPr>
+                  <pic:blipFill>
+                    <a:blip r:embed="rId12" cstate="print">
                       <a:extLst>
                         <a:ext uri="{28A0092B-C50C-407E-A947-70E740481C1C}">
                           <a14:useLocalDpi xmlns:a14="http://schemas.microsoft.com/office/drawing/2010/main" val="0"/>
@@ -9960,9 +10183,6 @@
           </wp:anchor>
         </w:drawing>
       </w:r>
-      <w:r>
-        <w:br w:type="page"/>
-      </w:r>
     </w:p>
     <w:p>
       <w:pPr>
@@ -9988,178 +10208,10 @@
         <w:wordWrap w:val="0"/>
         <w:spacing w:after="0" w:line="225" w:lineRule="atLeast"/>
         <w:rPr>
-          <w:rFonts w:ascii="Lucida Console" w:eastAsia="Times New Roman" w:hAnsi="Lucida Console" w:cs="Courier New"/>
-          <w:color w:val="0000FF"/>
-          <w:sz w:val="20"/>
-          <w:szCs w:val="20"/>
-          <w:lang w:eastAsia="en-PH"/>
-        </w:rPr>
-      </w:pPr>
-      <w:r>
-        <w:rPr>
-          <w:rFonts w:ascii="Lucida Console" w:eastAsia="Times New Roman" w:hAnsi="Lucida Console" w:cs="Courier New"/>
-          <w:color w:val="0000FF"/>
-          <w:sz w:val="20"/>
-          <w:szCs w:val="20"/>
-          <w:lang w:eastAsia="en-PH"/>
-        </w:rPr>
-        <w:t>&gt; Incomefamily2015=tapply(DataV3$TotalIncomeOfFamilies2015,DataV3$RegionalDesignation, FUN=sum, na.rm=TRUE)</w:t>
-      </w:r>
-    </w:p>
-    <w:p>
-      <w:pPr>
-        <w:shd w:val="clear" w:color="auto" w:fill="FFFFFF"/>
-        <w:tabs>
-          <w:tab w:val="left" w:pos="916"/>
-          <w:tab w:val="left" w:pos="1832"/>
-          <w:tab w:val="left" w:pos="2748"/>
-          <w:tab w:val="left" w:pos="3664"/>
-          <w:tab w:val="left" w:pos="4580"/>
-          <w:tab w:val="left" w:pos="5496"/>
-          <w:tab w:val="left" w:pos="6412"/>
-          <w:tab w:val="left" w:pos="7328"/>
-          <w:tab w:val="left" w:pos="8244"/>
-          <w:tab w:val="left" w:pos="9160"/>
-          <w:tab w:val="left" w:pos="10076"/>
-          <w:tab w:val="left" w:pos="10992"/>
-          <w:tab w:val="left" w:pos="11908"/>
-          <w:tab w:val="left" w:pos="12824"/>
-          <w:tab w:val="left" w:pos="13740"/>
-          <w:tab w:val="left" w:pos="14656"/>
-        </w:tabs>
-        <w:wordWrap w:val="0"/>
-        <w:spacing w:after="0" w:line="225" w:lineRule="atLeast"/>
-        <w:rPr>
-          <w:rFonts w:ascii="Lucida Console" w:eastAsia="Times New Roman" w:hAnsi="Lucida Console" w:cs="Courier New"/>
-          <w:color w:val="0000FF"/>
-          <w:sz w:val="20"/>
-          <w:szCs w:val="20"/>
-          <w:lang w:eastAsia="en-PH"/>
-        </w:rPr>
-      </w:pPr>
-      <w:r>
-        <w:rPr>
-          <w:rFonts w:ascii="Lucida Console" w:eastAsia="Times New Roman" w:hAnsi="Lucida Console" w:cs="Courier New"/>
-          <w:color w:val="0000FF"/>
-          <w:sz w:val="20"/>
-          <w:szCs w:val="20"/>
-          <w:lang w:eastAsia="en-PH"/>
-        </w:rPr>
-        <w:t>&gt; colors &lt;- c("darkorchid2", "springgreen2", "slategray2", "lightpink2", "sienna2", "tomato2", "chocolate2", "mediumpurple2", "khaki2", "violetred2", "dodgerblue2", "orange2", "magenta2", "mistyrose2", "lightsalmon2", "gray4", "yellow2")</w:t>
-      </w:r>
-    </w:p>
-    <w:p>
-      <w:pPr>
-        <w:shd w:val="clear" w:color="auto" w:fill="FFFFFF"/>
-        <w:tabs>
-          <w:tab w:val="left" w:pos="916"/>
-          <w:tab w:val="left" w:pos="1832"/>
-          <w:tab w:val="left" w:pos="2748"/>
-          <w:tab w:val="left" w:pos="3664"/>
-          <w:tab w:val="left" w:pos="4580"/>
-          <w:tab w:val="left" w:pos="5496"/>
-          <w:tab w:val="left" w:pos="6412"/>
-          <w:tab w:val="left" w:pos="7328"/>
-          <w:tab w:val="left" w:pos="8244"/>
-          <w:tab w:val="left" w:pos="9160"/>
-          <w:tab w:val="left" w:pos="10076"/>
-          <w:tab w:val="left" w:pos="10992"/>
-          <w:tab w:val="left" w:pos="11908"/>
-          <w:tab w:val="left" w:pos="12824"/>
-          <w:tab w:val="left" w:pos="13740"/>
-          <w:tab w:val="left" w:pos="14656"/>
-        </w:tabs>
-        <w:wordWrap w:val="0"/>
-        <w:spacing w:after="0" w:line="225" w:lineRule="atLeast"/>
-        <w:rPr>
-          <w:rFonts w:ascii="Lucida Console" w:eastAsia="Times New Roman" w:hAnsi="Lucida Console" w:cs="Courier New"/>
-          <w:color w:val="000000"/>
-          <w:sz w:val="20"/>
-          <w:szCs w:val="20"/>
-          <w:lang w:eastAsia="en-PH"/>
-        </w:rPr>
-      </w:pPr>
-      <w:r>
-        <w:rPr>
-          <w:rFonts w:ascii="Lucida Console" w:eastAsia="Times New Roman" w:hAnsi="Lucida Console" w:cs="Courier New"/>
-          <w:color w:val="0000FF"/>
-          <w:sz w:val="20"/>
-          <w:szCs w:val="20"/>
-          <w:lang w:eastAsia="en-PH"/>
-        </w:rPr>
-        <w:t>&gt; barplot(Incomefamily2015,ylab="Total Income of Families",xlab="Region",col=colors,main="INCOME OF FAMILIES PER REGION (2015)", cex.lab=1.5, cex.main=3.5, font.lab=4, font.main=2, ylim=c(0,12000))</w:t>
-      </w:r>
-    </w:p>
-    <w:p>
-      <w:pPr>
-        <w:rPr>
           <w:rFonts w:eastAsiaTheme="majorEastAsia"/>
           <w:color w:val="2F5496" w:themeColor="accent1" w:themeShade="BF"/>
         </w:rPr>
       </w:pPr>
-      <w:r>
-        <w:rPr>
-          <w:rFonts w:eastAsiaTheme="majorEastAsia"/>
-          <w:noProof/>
-          <w:color w:val="2F5496" w:themeColor="accent1" w:themeShade="BF"/>
-          <w:lang w:eastAsia="en-PH"/>
-        </w:rPr>
-        <w:drawing>
-          <wp:anchor distT="0" distB="0" distL="114300" distR="114300" simplePos="0" relativeHeight="251668480" behindDoc="0" locked="0" layoutInCell="1" allowOverlap="1" wp14:anchorId="51769D2C" wp14:editId="4E788E14">
-            <wp:simplePos x="0" y="0"/>
-            <wp:positionH relativeFrom="margin">
-              <wp:align>right</wp:align>
-            </wp:positionH>
-            <wp:positionV relativeFrom="paragraph">
-              <wp:posOffset>142875</wp:posOffset>
-            </wp:positionV>
-            <wp:extent cx="5943600" cy="2377440"/>
-            <wp:effectExtent l="0" t="0" r="0" b="3810"/>
-            <wp:wrapNone/>
-            <wp:docPr id="18" name="Picture 18"/>
-            <wp:cNvGraphicFramePr>
-              <a:graphicFrameLocks xmlns:a="http://schemas.openxmlformats.org/drawingml/2006/main" noChangeAspect="1"/>
-            </wp:cNvGraphicFramePr>
-            <a:graphic xmlns:a="http://schemas.openxmlformats.org/drawingml/2006/main">
-              <a:graphicData uri="http://schemas.openxmlformats.org/drawingml/2006/picture">
-                <pic:pic xmlns:pic="http://schemas.openxmlformats.org/drawingml/2006/picture">
-                  <pic:nvPicPr>
-                    <pic:cNvPr id="18" name="Rplot11.png"/>
-                    <pic:cNvPicPr/>
-                  </pic:nvPicPr>
-                  <pic:blipFill>
-                    <a:blip r:embed="rId12" cstate="print">
-                      <a:extLst>
-                        <a:ext uri="{28A0092B-C50C-407E-A947-70E740481C1C}">
-                          <a14:useLocalDpi xmlns:a14="http://schemas.microsoft.com/office/drawing/2010/main" val="0"/>
-                        </a:ext>
-                      </a:extLst>
-                    </a:blip>
-                    <a:stretch>
-                      <a:fillRect/>
-                    </a:stretch>
-                  </pic:blipFill>
-                  <pic:spPr>
-                    <a:xfrm>
-                      <a:off x="0" y="0"/>
-                      <a:ext cx="5943600" cy="2377440"/>
-                    </a:xfrm>
-                    <a:prstGeom prst="rect">
-                      <a:avLst/>
-                    </a:prstGeom>
-                  </pic:spPr>
-                </pic:pic>
-              </a:graphicData>
-            </a:graphic>
-            <wp14:sizeRelH relativeFrom="page">
-              <wp14:pctWidth>0</wp14:pctWidth>
-            </wp14:sizeRelH>
-            <wp14:sizeRelV relativeFrom="page">
-              <wp14:pctHeight>0</wp14:pctHeight>
-            </wp14:sizeRelV>
-          </wp:anchor>
-        </w:drawing>
-      </w:r>
       <w:r>
         <w:rPr>
           <w:rFonts w:eastAsiaTheme="majorEastAsia"/>
@@ -10188,7 +10240,7 @@
           <w:szCs w:val="28"/>
         </w:rPr>
       </w:pPr>
-      <w:bookmarkStart w:id="7" w:name="_Toc478297025"/>
+      <w:bookmarkStart w:id="8" w:name="_Toc478297025"/>
       <w:r>
         <w:rPr>
           <w:rFonts w:ascii="Arial" w:hAnsi="Arial" w:cs="Arial"/>
@@ -10198,7 +10250,7 @@
         </w:rPr>
         <w:t>Expenditure of Families Per Region</w:t>
       </w:r>
-      <w:bookmarkEnd w:id="7"/>
+      <w:bookmarkEnd w:id="8"/>
     </w:p>
     <w:p>
       <w:pPr>
@@ -11270,7 +11322,7 @@
           <w:szCs w:val="28"/>
         </w:rPr>
       </w:pPr>
-      <w:bookmarkStart w:id="8" w:name="_Toc478297026"/>
+      <w:bookmarkStart w:id="9" w:name="_Toc478297026"/>
       <w:r>
         <w:rPr>
           <w:rFonts w:ascii="Arial" w:hAnsi="Arial" w:cs="Arial"/>
@@ -11280,7 +11332,7 @@
         </w:rPr>
         <w:t>Poverty Incidence by Population 2012</w:t>
       </w:r>
-      <w:bookmarkEnd w:id="8"/>
+      <w:bookmarkEnd w:id="9"/>
     </w:p>
     <w:p>
       <w:pPr>
@@ -11642,7 +11694,7 @@
           <w:szCs w:val="28"/>
         </w:rPr>
       </w:pPr>
-      <w:bookmarkStart w:id="9" w:name="_Toc478297027"/>
+      <w:bookmarkStart w:id="10" w:name="_Toc478297027"/>
       <w:r>
         <w:rPr>
           <w:rFonts w:ascii="Arial" w:hAnsi="Arial" w:cs="Arial"/>
@@ -11652,7 +11704,7 @@
         </w:rPr>
         <w:t>Poverty Incidence by Population 2015</w:t>
       </w:r>
-      <w:bookmarkEnd w:id="9"/>
+      <w:bookmarkEnd w:id="10"/>
     </w:p>
     <w:p>
       <w:pPr>
@@ -11919,7 +11971,7 @@
           <w:szCs w:val="28"/>
         </w:rPr>
       </w:pPr>
-      <w:bookmarkStart w:id="10" w:name="_Toc478297028"/>
+      <w:bookmarkStart w:id="11" w:name="_Toc478297028"/>
       <w:r>
         <w:rPr>
           <w:rFonts w:ascii="Arial" w:hAnsi="Arial" w:cs="Arial"/>
@@ -11929,7 +11981,7 @@
         </w:rPr>
         <w:t>Poverty Incidence by Families 2012 and 2015</w:t>
       </w:r>
-      <w:bookmarkEnd w:id="10"/>
+      <w:bookmarkEnd w:id="11"/>
     </w:p>
     <w:p>
       <w:pPr>
@@ -13231,7 +13283,7 @@
           <w:szCs w:val="28"/>
         </w:rPr>
       </w:pPr>
-      <w:bookmarkStart w:id="11" w:name="_Toc478297029"/>
+      <w:bookmarkStart w:id="12" w:name="_Toc478297029"/>
       <w:r>
         <w:rPr>
           <w:rFonts w:ascii="Arial" w:hAnsi="Arial" w:cs="Arial"/>
@@ -13241,7 +13293,7 @@
         </w:rPr>
         <w:t>Labor Productivity by Population 2012 and 2015</w:t>
       </w:r>
-      <w:bookmarkEnd w:id="11"/>
+      <w:bookmarkEnd w:id="12"/>
     </w:p>
     <w:p>
       <w:pPr>
@@ -13716,7 +13768,7 @@
           <w:sz w:val="28"/>
         </w:rPr>
       </w:pPr>
-      <w:bookmarkStart w:id="12" w:name="_Toc478297030"/>
+      <w:bookmarkStart w:id="13" w:name="_Toc478297030"/>
       <w:r>
         <w:rPr>
           <w:rFonts w:ascii="Arial" w:hAnsi="Arial" w:cs="Arial"/>
@@ -13733,7 +13785,7 @@
         </w:rPr>
         <w:t>y Population</w:t>
       </w:r>
-      <w:bookmarkEnd w:id="12"/>
+      <w:bookmarkEnd w:id="13"/>
     </w:p>
     <w:p>
       <w:pPr>
@@ -13965,8 +14017,6 @@
         </w:rPr>
         <w:br w:type="page"/>
       </w:r>
-      <w:bookmarkStart w:id="13" w:name="_GoBack"/>
-      <w:bookmarkEnd w:id="13"/>
     </w:p>
     <w:p>
       <w:pPr>

</xml_diff>

<commit_message>
updated final document - added difference between poverty incidence by region by year
</commit_message>
<xml_diff>
--- a/Documentation/Final Documents.docx
+++ b/Documentation/Final Documents.docx
@@ -11033,6 +11033,14 @@
       </w:r>
     </w:p>
     <w:p>
+      <w:pPr>
+        <w:rPr>
+          <w:rFonts w:ascii="Arial" w:hAnsi="Arial" w:cs="Arial"/>
+          <w:b/>
+          <w:sz w:val="28"/>
+          <w:szCs w:val="28"/>
+        </w:rPr>
+      </w:pPr>
       <w:r>
         <w:rPr>
           <w:noProof/>
@@ -11112,6 +11120,7 @@
         </w:rPr>
         <w:br w:type="page"/>
       </w:r>
+      <w:bookmarkStart w:id="9" w:name="_Toc478333059"/>
     </w:p>
     <w:p>
       <w:pPr>
@@ -11125,7 +11134,6 @@
           <w:szCs w:val="28"/>
         </w:rPr>
       </w:pPr>
-      <w:bookmarkStart w:id="9" w:name="_Toc478333059"/>
       <w:r>
         <w:rPr>
           <w:rFonts w:ascii="Arial" w:hAnsi="Arial" w:cs="Arial"/>
@@ -11134,6 +11142,517 @@
           <w:szCs w:val="28"/>
         </w:rPr>
         <w:lastRenderedPageBreak/>
+        <w:t>Difference between Poverty Incidence by Population by Year</w:t>
+      </w:r>
+      <w:r>
+        <w:rPr>
+          <w:rFonts w:ascii="Arial" w:hAnsi="Arial" w:cs="Arial"/>
+          <w:b/>
+          <w:sz w:val="28"/>
+          <w:szCs w:val="28"/>
+        </w:rPr>
+        <w:t xml:space="preserve"> </w:t>
+      </w:r>
+    </w:p>
+    <w:p>
+      <w:pPr>
+        <w:shd w:val="clear" w:color="auto" w:fill="FFFFFF"/>
+        <w:tabs>
+          <w:tab w:val="left" w:pos="916"/>
+          <w:tab w:val="left" w:pos="1832"/>
+          <w:tab w:val="left" w:pos="2748"/>
+          <w:tab w:val="left" w:pos="3664"/>
+          <w:tab w:val="left" w:pos="4580"/>
+          <w:tab w:val="left" w:pos="5496"/>
+          <w:tab w:val="left" w:pos="6412"/>
+          <w:tab w:val="left" w:pos="7328"/>
+          <w:tab w:val="left" w:pos="8244"/>
+          <w:tab w:val="left" w:pos="9160"/>
+          <w:tab w:val="left" w:pos="10076"/>
+          <w:tab w:val="left" w:pos="10992"/>
+          <w:tab w:val="left" w:pos="11908"/>
+          <w:tab w:val="left" w:pos="12824"/>
+          <w:tab w:val="left" w:pos="13740"/>
+          <w:tab w:val="left" w:pos="14656"/>
+        </w:tabs>
+        <w:wordWrap w:val="0"/>
+        <w:spacing w:after="0" w:line="225" w:lineRule="atLeast"/>
+        <w:rPr>
+          <w:rFonts w:ascii="Lucida Console" w:eastAsia="Times New Roman" w:hAnsi="Lucida Console" w:cs="Courier New"/>
+          <w:color w:val="FF0000"/>
+          <w:sz w:val="20"/>
+          <w:szCs w:val="20"/>
+          <w:lang w:eastAsia="en-PH"/>
+        </w:rPr>
+      </w:pPr>
+      <w:r>
+        <w:rPr>
+          <w:rFonts w:ascii="Lucida Console" w:eastAsia="Times New Roman" w:hAnsi="Lucida Console" w:cs="Courier New"/>
+          <w:color w:val="FF0000"/>
+          <w:sz w:val="20"/>
+          <w:szCs w:val="20"/>
+          <w:lang w:eastAsia="en-PH"/>
+        </w:rPr>
+        <w:t>&gt; library(readxl)</w:t>
+      </w:r>
+    </w:p>
+    <w:p>
+      <w:pPr>
+        <w:shd w:val="clear" w:color="auto" w:fill="FFFFFF"/>
+        <w:tabs>
+          <w:tab w:val="left" w:pos="916"/>
+          <w:tab w:val="left" w:pos="1832"/>
+          <w:tab w:val="left" w:pos="2748"/>
+          <w:tab w:val="left" w:pos="3664"/>
+          <w:tab w:val="left" w:pos="4580"/>
+          <w:tab w:val="left" w:pos="5496"/>
+          <w:tab w:val="left" w:pos="6412"/>
+          <w:tab w:val="left" w:pos="7328"/>
+          <w:tab w:val="left" w:pos="8244"/>
+          <w:tab w:val="left" w:pos="9160"/>
+          <w:tab w:val="left" w:pos="10076"/>
+          <w:tab w:val="left" w:pos="10992"/>
+          <w:tab w:val="left" w:pos="11908"/>
+          <w:tab w:val="left" w:pos="12824"/>
+          <w:tab w:val="left" w:pos="13740"/>
+          <w:tab w:val="left" w:pos="14656"/>
+        </w:tabs>
+        <w:wordWrap w:val="0"/>
+        <w:spacing w:after="0" w:line="225" w:lineRule="atLeast"/>
+        <w:rPr>
+          <w:rFonts w:ascii="Lucida Console" w:eastAsia="Times New Roman" w:hAnsi="Lucida Console" w:cs="Courier New"/>
+          <w:color w:val="FF0000"/>
+          <w:sz w:val="20"/>
+          <w:szCs w:val="20"/>
+          <w:lang w:eastAsia="en-PH"/>
+        </w:rPr>
+      </w:pPr>
+      <w:r>
+        <w:rPr>
+          <w:rFonts w:ascii="Lucida Console" w:eastAsia="Times New Roman" w:hAnsi="Lucida Console" w:cs="Courier New"/>
+          <w:color w:val="FF0000"/>
+          <w:sz w:val="20"/>
+          <w:szCs w:val="20"/>
+          <w:lang w:eastAsia="en-PH"/>
+        </w:rPr>
+        <w:t>&gt; ForGroupedBars &lt;- read_excel("C:/Users/johan/Desktop/IBMDESC-Poverty/Documentation/ForGroupedBars.xlsx")</w:t>
+      </w:r>
+    </w:p>
+    <w:p>
+      <w:pPr>
+        <w:shd w:val="clear" w:color="auto" w:fill="FFFFFF"/>
+        <w:tabs>
+          <w:tab w:val="left" w:pos="916"/>
+          <w:tab w:val="left" w:pos="1832"/>
+          <w:tab w:val="left" w:pos="2748"/>
+          <w:tab w:val="left" w:pos="3664"/>
+          <w:tab w:val="left" w:pos="4580"/>
+          <w:tab w:val="left" w:pos="5496"/>
+          <w:tab w:val="left" w:pos="6412"/>
+          <w:tab w:val="left" w:pos="7328"/>
+          <w:tab w:val="left" w:pos="8244"/>
+          <w:tab w:val="left" w:pos="9160"/>
+          <w:tab w:val="left" w:pos="10076"/>
+          <w:tab w:val="left" w:pos="10992"/>
+          <w:tab w:val="left" w:pos="11908"/>
+          <w:tab w:val="left" w:pos="12824"/>
+          <w:tab w:val="left" w:pos="13740"/>
+          <w:tab w:val="left" w:pos="14656"/>
+        </w:tabs>
+        <w:wordWrap w:val="0"/>
+        <w:spacing w:after="0" w:line="225" w:lineRule="atLeast"/>
+        <w:rPr>
+          <w:rFonts w:ascii="Lucida Console" w:eastAsia="Times New Roman" w:hAnsi="Lucida Console" w:cs="Courier New"/>
+          <w:color w:val="FF0000"/>
+          <w:sz w:val="20"/>
+          <w:szCs w:val="20"/>
+          <w:lang w:eastAsia="en-PH"/>
+        </w:rPr>
+      </w:pPr>
+      <w:r>
+        <w:rPr>
+          <w:rFonts w:ascii="Lucida Console" w:eastAsia="Times New Roman" w:hAnsi="Lucida Console" w:cs="Courier New"/>
+          <w:color w:val="FF0000"/>
+          <w:sz w:val="20"/>
+          <w:szCs w:val="20"/>
+          <w:lang w:eastAsia="en-PH"/>
+        </w:rPr>
+        <w:t>&gt; View(ForGroupedBars)</w:t>
+      </w:r>
+    </w:p>
+    <w:p>
+      <w:pPr>
+        <w:shd w:val="clear" w:color="auto" w:fill="FFFFFF"/>
+        <w:tabs>
+          <w:tab w:val="left" w:pos="916"/>
+          <w:tab w:val="left" w:pos="1832"/>
+          <w:tab w:val="left" w:pos="2748"/>
+          <w:tab w:val="left" w:pos="3664"/>
+          <w:tab w:val="left" w:pos="4580"/>
+          <w:tab w:val="left" w:pos="5496"/>
+          <w:tab w:val="left" w:pos="6412"/>
+          <w:tab w:val="left" w:pos="7328"/>
+          <w:tab w:val="left" w:pos="8244"/>
+          <w:tab w:val="left" w:pos="9160"/>
+          <w:tab w:val="left" w:pos="10076"/>
+          <w:tab w:val="left" w:pos="10992"/>
+          <w:tab w:val="left" w:pos="11908"/>
+          <w:tab w:val="left" w:pos="12824"/>
+          <w:tab w:val="left" w:pos="13740"/>
+          <w:tab w:val="left" w:pos="14656"/>
+        </w:tabs>
+        <w:wordWrap w:val="0"/>
+        <w:spacing w:after="0" w:line="225" w:lineRule="atLeast"/>
+        <w:rPr>
+          <w:rFonts w:ascii="Lucida Console" w:eastAsia="Times New Roman" w:hAnsi="Lucida Console" w:cs="Courier New"/>
+          <w:color w:val="FF0000"/>
+          <w:sz w:val="20"/>
+          <w:szCs w:val="20"/>
+          <w:lang w:eastAsia="en-PH"/>
+        </w:rPr>
+      </w:pPr>
+      <w:r>
+        <w:rPr>
+          <w:rFonts w:ascii="Lucida Console" w:eastAsia="Times New Roman" w:hAnsi="Lucida Console" w:cs="Courier New"/>
+          <w:color w:val="FF0000"/>
+          <w:sz w:val="20"/>
+          <w:szCs w:val="20"/>
+          <w:lang w:eastAsia="en-PH"/>
+        </w:rPr>
+        <w:t>&gt; library(ggplot2)</w:t>
+      </w:r>
+    </w:p>
+    <w:p>
+      <w:pPr>
+        <w:shd w:val="clear" w:color="auto" w:fill="FFFFFF"/>
+        <w:tabs>
+          <w:tab w:val="left" w:pos="916"/>
+          <w:tab w:val="left" w:pos="1832"/>
+          <w:tab w:val="left" w:pos="2748"/>
+          <w:tab w:val="left" w:pos="3664"/>
+          <w:tab w:val="left" w:pos="4580"/>
+          <w:tab w:val="left" w:pos="5496"/>
+          <w:tab w:val="left" w:pos="6412"/>
+          <w:tab w:val="left" w:pos="7328"/>
+          <w:tab w:val="left" w:pos="8244"/>
+          <w:tab w:val="left" w:pos="9160"/>
+          <w:tab w:val="left" w:pos="10076"/>
+          <w:tab w:val="left" w:pos="10992"/>
+          <w:tab w:val="left" w:pos="11908"/>
+          <w:tab w:val="left" w:pos="12824"/>
+          <w:tab w:val="left" w:pos="13740"/>
+          <w:tab w:val="left" w:pos="14656"/>
+        </w:tabs>
+        <w:wordWrap w:val="0"/>
+        <w:spacing w:after="0" w:line="225" w:lineRule="atLeast"/>
+        <w:rPr>
+          <w:rFonts w:ascii="Lucida Console" w:eastAsia="Times New Roman" w:hAnsi="Lucida Console" w:cs="Courier New"/>
+          <w:color w:val="FF0000"/>
+          <w:sz w:val="20"/>
+          <w:szCs w:val="20"/>
+          <w:lang w:eastAsia="en-PH"/>
+        </w:rPr>
+      </w:pPr>
+      <w:r>
+        <w:rPr>
+          <w:rFonts w:ascii="Lucida Console" w:eastAsia="Times New Roman" w:hAnsi="Lucida Console" w:cs="Courier New"/>
+          <w:color w:val="FF0000"/>
+          <w:sz w:val="20"/>
+          <w:szCs w:val="20"/>
+          <w:lang w:eastAsia="en-PH"/>
+        </w:rPr>
+        <w:t>&gt; ggplot(ForGroupedBars, aes(x=RegionalDesignation, y=PovertyIncidence,fill=Year)) +  geom_bar(stat = "identity",position=position_dodge())</w:t>
+      </w:r>
+    </w:p>
+    <w:p>
+      <w:pPr>
+        <w:rPr>
+          <w:rFonts w:ascii="Arial" w:hAnsi="Arial" w:cs="Arial"/>
+          <w:b/>
+          <w:sz w:val="28"/>
+          <w:szCs w:val="28"/>
+        </w:rPr>
+      </w:pPr>
+      <w:r>
+        <w:rPr>
+          <w:rFonts w:ascii="Arial" w:hAnsi="Arial" w:cs="Arial"/>
+          <w:b/>
+          <w:noProof/>
+          <w:sz w:val="28"/>
+          <w:szCs w:val="28"/>
+          <w:lang w:eastAsia="en-PH"/>
+        </w:rPr>
+        <w:drawing>
+          <wp:anchor distT="0" distB="0" distL="114300" distR="114300" simplePos="0" relativeHeight="251699200" behindDoc="0" locked="0" layoutInCell="1" allowOverlap="1">
+            <wp:simplePos x="0" y="0"/>
+            <wp:positionH relativeFrom="margin">
+              <wp:align>center</wp:align>
+            </wp:positionH>
+            <wp:positionV relativeFrom="paragraph">
+              <wp:posOffset>348879</wp:posOffset>
+            </wp:positionV>
+            <wp:extent cx="6331100" cy="2691130"/>
+            <wp:effectExtent l="0" t="0" r="0" b="0"/>
+            <wp:wrapNone/>
+            <wp:docPr id="8" name="Picture 8"/>
+            <wp:cNvGraphicFramePr>
+              <a:graphicFrameLocks xmlns:a="http://schemas.openxmlformats.org/drawingml/2006/main" noChangeAspect="1"/>
+            </wp:cNvGraphicFramePr>
+            <a:graphic xmlns:a="http://schemas.openxmlformats.org/drawingml/2006/main">
+              <a:graphicData uri="http://schemas.openxmlformats.org/drawingml/2006/picture">
+                <pic:pic xmlns:pic="http://schemas.openxmlformats.org/drawingml/2006/picture">
+                  <pic:nvPicPr>
+                    <pic:cNvPr id="8" name="Rplot03.png"/>
+                    <pic:cNvPicPr/>
+                  </pic:nvPicPr>
+                  <pic:blipFill>
+                    <a:blip r:embed="rId16">
+                      <a:extLst>
+                        <a:ext uri="{28A0092B-C50C-407E-A947-70E740481C1C}">
+                          <a14:useLocalDpi xmlns:a14="http://schemas.microsoft.com/office/drawing/2010/main" val="0"/>
+                        </a:ext>
+                      </a:extLst>
+                    </a:blip>
+                    <a:stretch>
+                      <a:fillRect/>
+                    </a:stretch>
+                  </pic:blipFill>
+                  <pic:spPr>
+                    <a:xfrm>
+                      <a:off x="0" y="0"/>
+                      <a:ext cx="6331100" cy="2691130"/>
+                    </a:xfrm>
+                    <a:prstGeom prst="rect">
+                      <a:avLst/>
+                    </a:prstGeom>
+                  </pic:spPr>
+                </pic:pic>
+              </a:graphicData>
+            </a:graphic>
+            <wp14:sizeRelH relativeFrom="page">
+              <wp14:pctWidth>0</wp14:pctWidth>
+            </wp14:sizeRelH>
+            <wp14:sizeRelV relativeFrom="page">
+              <wp14:pctHeight>0</wp14:pctHeight>
+            </wp14:sizeRelV>
+          </wp:anchor>
+        </w:drawing>
+      </w:r>
+    </w:p>
+    <w:p>
+      <w:pPr>
+        <w:rPr>
+          <w:rFonts w:ascii="Arial" w:hAnsi="Arial" w:cs="Arial"/>
+          <w:b/>
+          <w:sz w:val="28"/>
+          <w:szCs w:val="28"/>
+        </w:rPr>
+      </w:pPr>
+    </w:p>
+    <w:p>
+      <w:pPr>
+        <w:rPr>
+          <w:rFonts w:ascii="Arial" w:hAnsi="Arial" w:cs="Arial"/>
+          <w:b/>
+          <w:sz w:val="28"/>
+          <w:szCs w:val="28"/>
+        </w:rPr>
+      </w:pPr>
+    </w:p>
+    <w:p>
+      <w:pPr>
+        <w:rPr>
+          <w:rFonts w:ascii="Arial" w:hAnsi="Arial" w:cs="Arial"/>
+          <w:b/>
+          <w:sz w:val="28"/>
+          <w:szCs w:val="28"/>
+        </w:rPr>
+      </w:pPr>
+    </w:p>
+    <w:p>
+      <w:pPr>
+        <w:rPr>
+          <w:rFonts w:ascii="Arial" w:hAnsi="Arial" w:cs="Arial"/>
+          <w:b/>
+          <w:sz w:val="28"/>
+          <w:szCs w:val="28"/>
+        </w:rPr>
+      </w:pPr>
+    </w:p>
+    <w:p>
+      <w:pPr>
+        <w:rPr>
+          <w:rFonts w:ascii="Arial" w:hAnsi="Arial" w:cs="Arial"/>
+          <w:b/>
+          <w:sz w:val="28"/>
+          <w:szCs w:val="28"/>
+        </w:rPr>
+      </w:pPr>
+    </w:p>
+    <w:p>
+      <w:pPr>
+        <w:rPr>
+          <w:rFonts w:ascii="Arial" w:hAnsi="Arial" w:cs="Arial"/>
+          <w:b/>
+          <w:sz w:val="28"/>
+          <w:szCs w:val="28"/>
+        </w:rPr>
+      </w:pPr>
+    </w:p>
+    <w:p>
+      <w:pPr>
+        <w:rPr>
+          <w:rFonts w:ascii="Arial" w:hAnsi="Arial" w:cs="Arial"/>
+          <w:b/>
+          <w:sz w:val="28"/>
+          <w:szCs w:val="28"/>
+        </w:rPr>
+      </w:pPr>
+    </w:p>
+    <w:p>
+      <w:pPr>
+        <w:rPr>
+          <w:rFonts w:ascii="Arial" w:hAnsi="Arial" w:cs="Arial"/>
+          <w:b/>
+          <w:sz w:val="28"/>
+          <w:szCs w:val="28"/>
+        </w:rPr>
+      </w:pPr>
+    </w:p>
+    <w:p>
+      <w:pPr>
+        <w:rPr>
+          <w:rFonts w:ascii="Arial" w:hAnsi="Arial" w:cs="Arial"/>
+          <w:b/>
+          <w:sz w:val="28"/>
+          <w:szCs w:val="28"/>
+        </w:rPr>
+      </w:pPr>
+    </w:p>
+    <w:p>
+      <w:pPr>
+        <w:rPr>
+          <w:rFonts w:ascii="Arial" w:hAnsi="Arial" w:cs="Arial"/>
+          <w:b/>
+          <w:sz w:val="28"/>
+          <w:szCs w:val="28"/>
+        </w:rPr>
+      </w:pPr>
+    </w:p>
+    <w:p>
+      <w:pPr>
+        <w:rPr>
+          <w:rFonts w:ascii="Arial" w:hAnsi="Arial" w:cs="Arial"/>
+          <w:b/>
+          <w:sz w:val="28"/>
+          <w:szCs w:val="28"/>
+        </w:rPr>
+      </w:pPr>
+    </w:p>
+    <w:p>
+      <w:pPr>
+        <w:rPr>
+          <w:rFonts w:ascii="Arial" w:hAnsi="Arial" w:cs="Arial"/>
+          <w:b/>
+          <w:sz w:val="28"/>
+          <w:szCs w:val="28"/>
+        </w:rPr>
+      </w:pPr>
+    </w:p>
+    <w:p>
+      <w:pPr>
+        <w:rPr>
+          <w:rFonts w:ascii="Arial" w:hAnsi="Arial" w:cs="Arial"/>
+          <w:b/>
+          <w:sz w:val="28"/>
+          <w:szCs w:val="28"/>
+        </w:rPr>
+      </w:pPr>
+    </w:p>
+    <w:p>
+      <w:pPr>
+        <w:rPr>
+          <w:rFonts w:ascii="Arial" w:hAnsi="Arial" w:cs="Arial"/>
+          <w:b/>
+          <w:sz w:val="28"/>
+          <w:szCs w:val="28"/>
+        </w:rPr>
+      </w:pPr>
+    </w:p>
+    <w:p>
+      <w:pPr>
+        <w:rPr>
+          <w:rFonts w:ascii="Arial" w:hAnsi="Arial" w:cs="Arial"/>
+          <w:b/>
+          <w:sz w:val="28"/>
+          <w:szCs w:val="28"/>
+        </w:rPr>
+      </w:pPr>
+    </w:p>
+    <w:p>
+      <w:pPr>
+        <w:rPr>
+          <w:rFonts w:ascii="Arial" w:hAnsi="Arial" w:cs="Arial"/>
+          <w:b/>
+          <w:sz w:val="28"/>
+          <w:szCs w:val="28"/>
+        </w:rPr>
+      </w:pPr>
+    </w:p>
+    <w:p>
+      <w:pPr>
+        <w:rPr>
+          <w:rFonts w:ascii="Arial" w:hAnsi="Arial" w:cs="Arial"/>
+          <w:b/>
+          <w:sz w:val="28"/>
+          <w:szCs w:val="28"/>
+        </w:rPr>
+      </w:pPr>
+    </w:p>
+    <w:p>
+      <w:pPr>
+        <w:rPr>
+          <w:rFonts w:ascii="Arial" w:hAnsi="Arial" w:cs="Arial"/>
+          <w:b/>
+          <w:sz w:val="28"/>
+          <w:szCs w:val="28"/>
+        </w:rPr>
+      </w:pPr>
+    </w:p>
+    <w:p>
+      <w:pPr>
+        <w:rPr>
+          <w:rFonts w:ascii="Arial" w:hAnsi="Arial" w:cs="Arial"/>
+          <w:b/>
+          <w:sz w:val="28"/>
+          <w:szCs w:val="28"/>
+        </w:rPr>
+      </w:pPr>
+    </w:p>
+    <w:p>
+      <w:bookmarkStart w:id="10" w:name="_GoBack"/>
+      <w:bookmarkEnd w:id="10"/>
+    </w:p>
+    <w:p>
+      <w:pPr>
+        <w:pStyle w:val="Heading2"/>
+        <w:spacing w:line="360" w:lineRule="auto"/>
+        <w:jc w:val="center"/>
+        <w:rPr>
+          <w:rFonts w:ascii="Arial" w:hAnsi="Arial" w:cs="Arial"/>
+          <w:b/>
+          <w:sz w:val="28"/>
+          <w:szCs w:val="28"/>
+        </w:rPr>
+      </w:pPr>
+      <w:r>
+        <w:rPr>
+          <w:rFonts w:ascii="Arial" w:hAnsi="Arial" w:cs="Arial"/>
+          <w:b/>
+          <w:sz w:val="28"/>
+          <w:szCs w:val="28"/>
+        </w:rPr>
+        <w:lastRenderedPageBreak/>
         <w:t>Poverty Incidence by Families 2012 and 2015</w:t>
       </w:r>
       <w:bookmarkEnd w:id="9"/>
@@ -11164,8 +11683,6 @@
         </w:rPr>
         <w:t>the lower the poverty incidence both in 2012 and 2015</w:t>
       </w:r>
-      <w:bookmarkStart w:id="10" w:name="_GoBack"/>
-      <w:bookmarkEnd w:id="10"/>
     </w:p>
     <w:p>
       <w:pPr>
@@ -11329,228 +11846,6 @@
                 <pic:pic xmlns:pic="http://schemas.openxmlformats.org/drawingml/2006/picture">
                   <pic:nvPicPr>
                     <pic:cNvPr id="0" name="Picture 13" descr="C:\Users\mlbel\AppData\Local\Microsoft\Windows\INetCacheContent.Word\PovIncByFam2012.png"/>
-                    <pic:cNvPicPr>
-                      <a:picLocks noChangeAspect="1" noChangeArrowheads="1"/>
-                    </pic:cNvPicPr>
-                  </pic:nvPicPr>
-                  <pic:blipFill>
-                    <a:blip r:embed="rId16">
-                      <a:extLst>
-                        <a:ext uri="{28A0092B-C50C-407E-A947-70E740481C1C}">
-                          <a14:useLocalDpi xmlns:a14="http://schemas.microsoft.com/office/drawing/2010/main" val="0"/>
-                        </a:ext>
-                      </a:extLst>
-                    </a:blip>
-                    <a:srcRect/>
-                    <a:stretch>
-                      <a:fillRect/>
-                    </a:stretch>
-                  </pic:blipFill>
-                  <pic:spPr bwMode="auto">
-                    <a:xfrm>
-                      <a:off x="0" y="0"/>
-                      <a:ext cx="6457950" cy="3022600"/>
-                    </a:xfrm>
-                    <a:prstGeom prst="rect">
-                      <a:avLst/>
-                    </a:prstGeom>
-                    <a:noFill/>
-                    <a:ln>
-                      <a:solidFill>
-                        <a:schemeClr val="tx1"/>
-                      </a:solidFill>
-                    </a:ln>
-                  </pic:spPr>
-                </pic:pic>
-              </a:graphicData>
-            </a:graphic>
-            <wp14:sizeRelH relativeFrom="page">
-              <wp14:pctWidth>0</wp14:pctWidth>
-            </wp14:sizeRelH>
-            <wp14:sizeRelV relativeFrom="page">
-              <wp14:pctHeight>0</wp14:pctHeight>
-            </wp14:sizeRelV>
-          </wp:anchor>
-        </w:drawing>
-      </w:r>
-      <w:r>
-        <w:rPr>
-          <w:rFonts w:ascii="Arial" w:hAnsi="Arial" w:cs="Arial"/>
-          <w:b/>
-          <w:sz w:val="28"/>
-          <w:szCs w:val="28"/>
-        </w:rPr>
-        <w:br w:type="page"/>
-      </w:r>
-    </w:p>
-    <w:p>
-      <w:pPr>
-        <w:spacing w:line="360" w:lineRule="auto"/>
-        <w:jc w:val="both"/>
-        <w:rPr>
-          <w:rFonts w:ascii="Arial" w:hAnsi="Arial" w:cs="Arial"/>
-        </w:rPr>
-      </w:pPr>
-    </w:p>
-    <w:p>
-      <w:pPr>
-        <w:shd w:val="clear" w:color="auto" w:fill="FFFFFF"/>
-        <w:tabs>
-          <w:tab w:val="left" w:pos="916"/>
-          <w:tab w:val="left" w:pos="1832"/>
-          <w:tab w:val="left" w:pos="2748"/>
-          <w:tab w:val="left" w:pos="3664"/>
-          <w:tab w:val="left" w:pos="4580"/>
-          <w:tab w:val="left" w:pos="5496"/>
-          <w:tab w:val="left" w:pos="6412"/>
-          <w:tab w:val="left" w:pos="7328"/>
-          <w:tab w:val="left" w:pos="8244"/>
-          <w:tab w:val="left" w:pos="9160"/>
-          <w:tab w:val="left" w:pos="10076"/>
-          <w:tab w:val="left" w:pos="10992"/>
-          <w:tab w:val="left" w:pos="11908"/>
-          <w:tab w:val="left" w:pos="12824"/>
-          <w:tab w:val="left" w:pos="13740"/>
-          <w:tab w:val="left" w:pos="14656"/>
-        </w:tabs>
-        <w:wordWrap w:val="0"/>
-        <w:spacing w:after="0" w:line="225" w:lineRule="atLeast"/>
-        <w:rPr>
-          <w:rFonts w:ascii="Lucida Console" w:eastAsia="Times New Roman" w:hAnsi="Lucida Console" w:cs="Courier New"/>
-          <w:color w:val="FF0000"/>
-          <w:sz w:val="20"/>
-          <w:szCs w:val="20"/>
-          <w:lang w:eastAsia="en-PH"/>
-        </w:rPr>
-      </w:pPr>
-      <w:r>
-        <w:rPr>
-          <w:rFonts w:ascii="Lucida Console" w:eastAsia="Times New Roman" w:hAnsi="Lucida Console" w:cs="Courier New"/>
-          <w:color w:val="FF0000"/>
-          <w:sz w:val="20"/>
-          <w:szCs w:val="20"/>
-          <w:lang w:eastAsia="en-PH"/>
-        </w:rPr>
-        <w:t>&gt; plot(DataV3$NumberOfFamilies2015, DataV3$PovertyIncidenceAmongFamilies2015, xlab="Number of Families", ylab="Poverty Incidence", main="POVERTY INCIDENCE BY FAMILIES (2015)", cex.lab=1.5, cex.main=2.5, font.lab=4, font.main=2, frame.plot=TRUE, pch=9, col="springgreen4")</w:t>
-      </w:r>
-    </w:p>
-    <w:p>
-      <w:pPr>
-        <w:shd w:val="clear" w:color="auto" w:fill="FFFFFF"/>
-        <w:tabs>
-          <w:tab w:val="left" w:pos="916"/>
-          <w:tab w:val="left" w:pos="1832"/>
-          <w:tab w:val="left" w:pos="2748"/>
-          <w:tab w:val="left" w:pos="3664"/>
-          <w:tab w:val="left" w:pos="4580"/>
-          <w:tab w:val="left" w:pos="5496"/>
-          <w:tab w:val="left" w:pos="6412"/>
-          <w:tab w:val="left" w:pos="7328"/>
-          <w:tab w:val="left" w:pos="8244"/>
-          <w:tab w:val="left" w:pos="9160"/>
-          <w:tab w:val="left" w:pos="10076"/>
-          <w:tab w:val="left" w:pos="10992"/>
-          <w:tab w:val="left" w:pos="11908"/>
-          <w:tab w:val="left" w:pos="12824"/>
-          <w:tab w:val="left" w:pos="13740"/>
-          <w:tab w:val="left" w:pos="14656"/>
-        </w:tabs>
-        <w:wordWrap w:val="0"/>
-        <w:spacing w:after="0" w:line="225" w:lineRule="atLeast"/>
-        <w:rPr>
-          <w:rFonts w:ascii="Lucida Console" w:eastAsia="Times New Roman" w:hAnsi="Lucida Console" w:cs="Courier New"/>
-          <w:color w:val="FF0000"/>
-          <w:sz w:val="20"/>
-          <w:szCs w:val="20"/>
-          <w:lang w:eastAsia="en-PH"/>
-        </w:rPr>
-      </w:pPr>
-      <w:r>
-        <w:rPr>
-          <w:rFonts w:ascii="Lucida Console" w:eastAsia="Times New Roman" w:hAnsi="Lucida Console" w:cs="Courier New"/>
-          <w:color w:val="FF0000"/>
-          <w:sz w:val="20"/>
-          <w:szCs w:val="20"/>
-          <w:lang w:eastAsia="en-PH"/>
-        </w:rPr>
-        <w:t>&gt; poverfami2 &lt;- lm(DataV3$PovertyIncidenceAmongFamilies2015~DataV3$NumberOfFamilies2015)</w:t>
-      </w:r>
-    </w:p>
-    <w:p>
-      <w:pPr>
-        <w:shd w:val="clear" w:color="auto" w:fill="FFFFFF"/>
-        <w:tabs>
-          <w:tab w:val="left" w:pos="916"/>
-          <w:tab w:val="left" w:pos="1832"/>
-          <w:tab w:val="left" w:pos="2748"/>
-          <w:tab w:val="left" w:pos="3664"/>
-          <w:tab w:val="left" w:pos="4580"/>
-          <w:tab w:val="left" w:pos="5496"/>
-          <w:tab w:val="left" w:pos="6412"/>
-          <w:tab w:val="left" w:pos="7328"/>
-          <w:tab w:val="left" w:pos="8244"/>
-          <w:tab w:val="left" w:pos="9160"/>
-          <w:tab w:val="left" w:pos="10076"/>
-          <w:tab w:val="left" w:pos="10992"/>
-          <w:tab w:val="left" w:pos="11908"/>
-          <w:tab w:val="left" w:pos="12824"/>
-          <w:tab w:val="left" w:pos="13740"/>
-          <w:tab w:val="left" w:pos="14656"/>
-        </w:tabs>
-        <w:wordWrap w:val="0"/>
-        <w:spacing w:after="0" w:line="225" w:lineRule="atLeast"/>
-        <w:rPr>
-          <w:rFonts w:ascii="Lucida Console" w:eastAsia="Times New Roman" w:hAnsi="Lucida Console" w:cs="Courier New"/>
-          <w:color w:val="FF0000"/>
-          <w:sz w:val="20"/>
-          <w:szCs w:val="20"/>
-          <w:lang w:eastAsia="en-PH"/>
-        </w:rPr>
-      </w:pPr>
-      <w:r>
-        <w:rPr>
-          <w:rFonts w:ascii="Lucida Console" w:eastAsia="Times New Roman" w:hAnsi="Lucida Console" w:cs="Courier New"/>
-          <w:color w:val="FF0000"/>
-          <w:sz w:val="20"/>
-          <w:szCs w:val="20"/>
-          <w:lang w:eastAsia="en-PH"/>
-        </w:rPr>
-        <w:t>&gt; abline(coef(poverfami2), lwd=2, col="cadetblue1")</w:t>
-      </w:r>
-    </w:p>
-    <w:p>
-      <w:pPr>
-        <w:rPr>
-          <w:noProof/>
-          <w:lang w:eastAsia="en-PH"/>
-        </w:rPr>
-      </w:pPr>
-      <w:r>
-        <w:rPr>
-          <w:noProof/>
-          <w:lang w:eastAsia="en-PH"/>
-        </w:rPr>
-        <w:drawing>
-          <wp:anchor distT="0" distB="0" distL="114300" distR="114300" simplePos="0" relativeHeight="251664384" behindDoc="0" locked="0" layoutInCell="1" allowOverlap="1" wp14:anchorId="411ECF67" wp14:editId="56076B2C">
-            <wp:simplePos x="0" y="0"/>
-            <wp:positionH relativeFrom="margin">
-              <wp:posOffset>-152400</wp:posOffset>
-            </wp:positionH>
-            <wp:positionV relativeFrom="paragraph">
-              <wp:posOffset>289560</wp:posOffset>
-            </wp:positionV>
-            <wp:extent cx="6457950" cy="3022600"/>
-            <wp:effectExtent l="19050" t="19050" r="19050" b="25400"/>
-            <wp:wrapNone/>
-            <wp:docPr id="1" name="Picture 1" descr="C:\Users\mlbel\AppData\Local\Microsoft\Windows\INetCacheContent.Word\PovIncByFam2015.png"/>
-            <wp:cNvGraphicFramePr>
-              <a:graphicFrameLocks xmlns:a="http://schemas.openxmlformats.org/drawingml/2006/main" noChangeAspect="1"/>
-            </wp:cNvGraphicFramePr>
-            <a:graphic xmlns:a="http://schemas.openxmlformats.org/drawingml/2006/main">
-              <a:graphicData uri="http://schemas.openxmlformats.org/drawingml/2006/picture">
-                <pic:pic xmlns:pic="http://schemas.openxmlformats.org/drawingml/2006/picture">
-                  <pic:nvPicPr>
-                    <pic:cNvPr id="0" name="Picture 17" descr="C:\Users\mlbel\AppData\Local\Microsoft\Windows\INetCacheContent.Word\PovIncByFam2015.png"/>
                     <pic:cNvPicPr>
                       <a:picLocks noChangeAspect="1" noChangeArrowheads="1"/>
                     </pic:cNvPicPr>
@@ -11595,102 +11890,22 @@
           </wp:anchor>
         </w:drawing>
       </w:r>
-    </w:p>
-    <w:p>
-      <w:pPr>
-        <w:rPr>
-          <w:noProof/>
-          <w:lang w:eastAsia="en-PH"/>
-        </w:rPr>
-      </w:pPr>
-    </w:p>
-    <w:p>
-      <w:pPr>
+      <w:r>
         <w:rPr>
           <w:rFonts w:ascii="Arial" w:hAnsi="Arial" w:cs="Arial"/>
           <w:b/>
           <w:sz w:val="28"/>
           <w:szCs w:val="28"/>
         </w:rPr>
-      </w:pPr>
-    </w:p>
-    <w:p>
-      <w:pPr>
-        <w:rPr>
-          <w:rFonts w:ascii="Arial" w:hAnsi="Arial" w:cs="Arial"/>
-          <w:b/>
-          <w:sz w:val="28"/>
-          <w:szCs w:val="28"/>
-        </w:rPr>
-      </w:pPr>
-    </w:p>
-    <w:p>
-      <w:pPr>
-        <w:rPr>
-          <w:rFonts w:ascii="Arial" w:hAnsi="Arial" w:cs="Arial"/>
-          <w:b/>
-          <w:sz w:val="28"/>
-          <w:szCs w:val="28"/>
-        </w:rPr>
-      </w:pPr>
-    </w:p>
-    <w:p>
-      <w:pPr>
-        <w:rPr>
-          <w:rFonts w:ascii="Arial" w:hAnsi="Arial" w:cs="Arial"/>
-          <w:b/>
-          <w:sz w:val="28"/>
-          <w:szCs w:val="28"/>
-        </w:rPr>
-      </w:pPr>
-    </w:p>
-    <w:p>
-      <w:pPr>
-        <w:rPr>
-          <w:rFonts w:ascii="Arial" w:hAnsi="Arial" w:cs="Arial"/>
-          <w:b/>
-          <w:sz w:val="28"/>
-          <w:szCs w:val="28"/>
-        </w:rPr>
-      </w:pPr>
-    </w:p>
-    <w:p>
-      <w:pPr>
-        <w:rPr>
-          <w:rFonts w:ascii="Arial" w:hAnsi="Arial" w:cs="Arial"/>
-          <w:b/>
-          <w:sz w:val="28"/>
-          <w:szCs w:val="28"/>
-        </w:rPr>
-      </w:pPr>
-    </w:p>
-    <w:p>
-      <w:pPr>
-        <w:rPr>
-          <w:rFonts w:ascii="Arial" w:hAnsi="Arial" w:cs="Arial"/>
-          <w:b/>
-          <w:sz w:val="28"/>
-          <w:szCs w:val="28"/>
-        </w:rPr>
-      </w:pPr>
-    </w:p>
-    <w:p>
-      <w:pPr>
-        <w:rPr>
-          <w:rFonts w:ascii="Arial" w:hAnsi="Arial" w:cs="Arial"/>
-          <w:b/>
-          <w:sz w:val="28"/>
-          <w:szCs w:val="28"/>
-        </w:rPr>
-      </w:pPr>
-    </w:p>
-    <w:p>
-      <w:pPr>
-        <w:rPr>
-          <w:rFonts w:ascii="Arial" w:hAnsi="Arial" w:cs="Arial"/>
-          <w:b/>
-          <w:sz w:val="28"/>
-          <w:szCs w:val="28"/>
+        <w:br w:type="page"/>
+      </w:r>
+    </w:p>
+    <w:p>
+      <w:pPr>
+        <w:spacing w:line="360" w:lineRule="auto"/>
+        <w:jc w:val="both"/>
+        <w:rPr>
+          <w:rFonts w:ascii="Arial" w:hAnsi="Arial" w:cs="Arial"/>
         </w:rPr>
       </w:pPr>
     </w:p>
@@ -11719,12 +11934,22 @@
         <w:spacing w:after="0" w:line="225" w:lineRule="atLeast"/>
         <w:rPr>
           <w:rFonts w:ascii="Lucida Console" w:eastAsia="Times New Roman" w:hAnsi="Lucida Console" w:cs="Courier New"/>
-          <w:color w:val="0000FF"/>
-          <w:sz w:val="20"/>
-          <w:szCs w:val="20"/>
-          <w:lang w:eastAsia="en-PH"/>
-        </w:rPr>
-      </w:pPr>
+          <w:color w:val="FF0000"/>
+          <w:sz w:val="20"/>
+          <w:szCs w:val="20"/>
+          <w:lang w:eastAsia="en-PH"/>
+        </w:rPr>
+      </w:pPr>
+      <w:r>
+        <w:rPr>
+          <w:rFonts w:ascii="Lucida Console" w:eastAsia="Times New Roman" w:hAnsi="Lucida Console" w:cs="Courier New"/>
+          <w:color w:val="FF0000"/>
+          <w:sz w:val="20"/>
+          <w:szCs w:val="20"/>
+          <w:lang w:eastAsia="en-PH"/>
+        </w:rPr>
+        <w:t>&gt; plot(DataV3$NumberOfFamilies2015, DataV3$PovertyIncidenceAmongFamilies2015, xlab="Number of Families", ylab="Poverty Incidence", main="POVERTY INCIDENCE BY FAMILIES (2015)", cex.lab=1.5, cex.main=2.5, font.lab=4, font.main=2, frame.plot=TRUE, pch=9, col="springgreen4")</w:t>
+      </w:r>
     </w:p>
     <w:p>
       <w:pPr>
@@ -11751,12 +11976,22 @@
         <w:spacing w:after="0" w:line="225" w:lineRule="atLeast"/>
         <w:rPr>
           <w:rFonts w:ascii="Lucida Console" w:eastAsia="Times New Roman" w:hAnsi="Lucida Console" w:cs="Courier New"/>
-          <w:color w:val="0000FF"/>
-          <w:sz w:val="20"/>
-          <w:szCs w:val="20"/>
-          <w:lang w:eastAsia="en-PH"/>
-        </w:rPr>
-      </w:pPr>
+          <w:color w:val="FF0000"/>
+          <w:sz w:val="20"/>
+          <w:szCs w:val="20"/>
+          <w:lang w:eastAsia="en-PH"/>
+        </w:rPr>
+      </w:pPr>
+      <w:r>
+        <w:rPr>
+          <w:rFonts w:ascii="Lucida Console" w:eastAsia="Times New Roman" w:hAnsi="Lucida Console" w:cs="Courier New"/>
+          <w:color w:val="FF0000"/>
+          <w:sz w:val="20"/>
+          <w:szCs w:val="20"/>
+          <w:lang w:eastAsia="en-PH"/>
+        </w:rPr>
+        <w:t>&gt; poverfami2 &lt;- lm(DataV3$PovertyIncidenceAmongFamilies2015~DataV3$NumberOfFamilies2015)</w:t>
+      </w:r>
     </w:p>
     <w:p>
       <w:pPr>
@@ -11783,695 +12018,6 @@
         <w:spacing w:after="0" w:line="225" w:lineRule="atLeast"/>
         <w:rPr>
           <w:rFonts w:ascii="Lucida Console" w:eastAsia="Times New Roman" w:hAnsi="Lucida Console" w:cs="Courier New"/>
-          <w:color w:val="0000FF"/>
-          <w:sz w:val="20"/>
-          <w:szCs w:val="20"/>
-          <w:lang w:eastAsia="en-PH"/>
-        </w:rPr>
-      </w:pPr>
-    </w:p>
-    <w:p>
-      <w:pPr>
-        <w:shd w:val="clear" w:color="auto" w:fill="FFFFFF"/>
-        <w:tabs>
-          <w:tab w:val="left" w:pos="916"/>
-          <w:tab w:val="left" w:pos="1832"/>
-          <w:tab w:val="left" w:pos="2748"/>
-          <w:tab w:val="left" w:pos="3664"/>
-          <w:tab w:val="left" w:pos="4580"/>
-          <w:tab w:val="left" w:pos="5496"/>
-          <w:tab w:val="left" w:pos="6412"/>
-          <w:tab w:val="left" w:pos="7328"/>
-          <w:tab w:val="left" w:pos="8244"/>
-          <w:tab w:val="left" w:pos="9160"/>
-          <w:tab w:val="left" w:pos="10076"/>
-          <w:tab w:val="left" w:pos="10992"/>
-          <w:tab w:val="left" w:pos="11908"/>
-          <w:tab w:val="left" w:pos="12824"/>
-          <w:tab w:val="left" w:pos="13740"/>
-          <w:tab w:val="left" w:pos="14656"/>
-        </w:tabs>
-        <w:wordWrap w:val="0"/>
-        <w:spacing w:after="0" w:line="225" w:lineRule="atLeast"/>
-        <w:rPr>
-          <w:rFonts w:ascii="Lucida Console" w:eastAsia="Times New Roman" w:hAnsi="Lucida Console" w:cs="Courier New"/>
-          <w:color w:val="0000FF"/>
-          <w:sz w:val="20"/>
-          <w:szCs w:val="20"/>
-          <w:lang w:eastAsia="en-PH"/>
-        </w:rPr>
-      </w:pPr>
-    </w:p>
-    <w:p>
-      <w:pPr>
-        <w:shd w:val="clear" w:color="auto" w:fill="FFFFFF"/>
-        <w:tabs>
-          <w:tab w:val="left" w:pos="916"/>
-          <w:tab w:val="left" w:pos="1832"/>
-          <w:tab w:val="left" w:pos="2748"/>
-          <w:tab w:val="left" w:pos="3664"/>
-          <w:tab w:val="left" w:pos="4580"/>
-          <w:tab w:val="left" w:pos="5496"/>
-          <w:tab w:val="left" w:pos="6412"/>
-          <w:tab w:val="left" w:pos="7328"/>
-          <w:tab w:val="left" w:pos="8244"/>
-          <w:tab w:val="left" w:pos="9160"/>
-          <w:tab w:val="left" w:pos="10076"/>
-          <w:tab w:val="left" w:pos="10992"/>
-          <w:tab w:val="left" w:pos="11908"/>
-          <w:tab w:val="left" w:pos="12824"/>
-          <w:tab w:val="left" w:pos="13740"/>
-          <w:tab w:val="left" w:pos="14656"/>
-        </w:tabs>
-        <w:wordWrap w:val="0"/>
-        <w:spacing w:after="0" w:line="225" w:lineRule="atLeast"/>
-        <w:rPr>
-          <w:rFonts w:ascii="Lucida Console" w:eastAsia="Times New Roman" w:hAnsi="Lucida Console" w:cs="Courier New"/>
-          <w:color w:val="0000FF"/>
-          <w:sz w:val="20"/>
-          <w:szCs w:val="20"/>
-          <w:lang w:eastAsia="en-PH"/>
-        </w:rPr>
-      </w:pPr>
-    </w:p>
-    <w:p>
-      <w:pPr>
-        <w:shd w:val="clear" w:color="auto" w:fill="FFFFFF"/>
-        <w:tabs>
-          <w:tab w:val="left" w:pos="916"/>
-          <w:tab w:val="left" w:pos="1832"/>
-          <w:tab w:val="left" w:pos="2748"/>
-          <w:tab w:val="left" w:pos="3664"/>
-          <w:tab w:val="left" w:pos="4580"/>
-          <w:tab w:val="left" w:pos="5496"/>
-          <w:tab w:val="left" w:pos="6412"/>
-          <w:tab w:val="left" w:pos="7328"/>
-          <w:tab w:val="left" w:pos="8244"/>
-          <w:tab w:val="left" w:pos="9160"/>
-          <w:tab w:val="left" w:pos="10076"/>
-          <w:tab w:val="left" w:pos="10992"/>
-          <w:tab w:val="left" w:pos="11908"/>
-          <w:tab w:val="left" w:pos="12824"/>
-          <w:tab w:val="left" w:pos="13740"/>
-          <w:tab w:val="left" w:pos="14656"/>
-        </w:tabs>
-        <w:wordWrap w:val="0"/>
-        <w:spacing w:after="0" w:line="225" w:lineRule="atLeast"/>
-        <w:rPr>
-          <w:rFonts w:ascii="Lucida Console" w:eastAsia="Times New Roman" w:hAnsi="Lucida Console" w:cs="Courier New"/>
-          <w:color w:val="0000FF"/>
-          <w:sz w:val="20"/>
-          <w:szCs w:val="20"/>
-          <w:lang w:eastAsia="en-PH"/>
-        </w:rPr>
-      </w:pPr>
-    </w:p>
-    <w:p>
-      <w:pPr>
-        <w:shd w:val="clear" w:color="auto" w:fill="FFFFFF"/>
-        <w:tabs>
-          <w:tab w:val="left" w:pos="916"/>
-          <w:tab w:val="left" w:pos="1832"/>
-          <w:tab w:val="left" w:pos="2748"/>
-          <w:tab w:val="left" w:pos="3664"/>
-          <w:tab w:val="left" w:pos="4580"/>
-          <w:tab w:val="left" w:pos="5496"/>
-          <w:tab w:val="left" w:pos="6412"/>
-          <w:tab w:val="left" w:pos="7328"/>
-          <w:tab w:val="left" w:pos="8244"/>
-          <w:tab w:val="left" w:pos="9160"/>
-          <w:tab w:val="left" w:pos="10076"/>
-          <w:tab w:val="left" w:pos="10992"/>
-          <w:tab w:val="left" w:pos="11908"/>
-          <w:tab w:val="left" w:pos="12824"/>
-          <w:tab w:val="left" w:pos="13740"/>
-          <w:tab w:val="left" w:pos="14656"/>
-        </w:tabs>
-        <w:wordWrap w:val="0"/>
-        <w:spacing w:after="0" w:line="225" w:lineRule="atLeast"/>
-        <w:rPr>
-          <w:rFonts w:ascii="Lucida Console" w:eastAsia="Times New Roman" w:hAnsi="Lucida Console" w:cs="Courier New"/>
-          <w:color w:val="0000FF"/>
-          <w:sz w:val="20"/>
-          <w:szCs w:val="20"/>
-          <w:lang w:eastAsia="en-PH"/>
-        </w:rPr>
-      </w:pPr>
-    </w:p>
-    <w:p>
-      <w:pPr>
-        <w:shd w:val="clear" w:color="auto" w:fill="FFFFFF"/>
-        <w:tabs>
-          <w:tab w:val="left" w:pos="916"/>
-          <w:tab w:val="left" w:pos="1832"/>
-          <w:tab w:val="left" w:pos="2748"/>
-          <w:tab w:val="left" w:pos="3664"/>
-          <w:tab w:val="left" w:pos="4580"/>
-          <w:tab w:val="left" w:pos="5496"/>
-          <w:tab w:val="left" w:pos="6412"/>
-          <w:tab w:val="left" w:pos="7328"/>
-          <w:tab w:val="left" w:pos="8244"/>
-          <w:tab w:val="left" w:pos="9160"/>
-          <w:tab w:val="left" w:pos="10076"/>
-          <w:tab w:val="left" w:pos="10992"/>
-          <w:tab w:val="left" w:pos="11908"/>
-          <w:tab w:val="left" w:pos="12824"/>
-          <w:tab w:val="left" w:pos="13740"/>
-          <w:tab w:val="left" w:pos="14656"/>
-        </w:tabs>
-        <w:wordWrap w:val="0"/>
-        <w:spacing w:after="0" w:line="225" w:lineRule="atLeast"/>
-        <w:rPr>
-          <w:rFonts w:ascii="Lucida Console" w:eastAsia="Times New Roman" w:hAnsi="Lucida Console" w:cs="Courier New"/>
-          <w:color w:val="0000FF"/>
-          <w:sz w:val="20"/>
-          <w:szCs w:val="20"/>
-          <w:lang w:eastAsia="en-PH"/>
-        </w:rPr>
-      </w:pPr>
-    </w:p>
-    <w:p>
-      <w:pPr>
-        <w:shd w:val="clear" w:color="auto" w:fill="FFFFFF"/>
-        <w:tabs>
-          <w:tab w:val="left" w:pos="916"/>
-          <w:tab w:val="left" w:pos="1832"/>
-          <w:tab w:val="left" w:pos="2748"/>
-          <w:tab w:val="left" w:pos="3664"/>
-          <w:tab w:val="left" w:pos="4580"/>
-          <w:tab w:val="left" w:pos="5496"/>
-          <w:tab w:val="left" w:pos="6412"/>
-          <w:tab w:val="left" w:pos="7328"/>
-          <w:tab w:val="left" w:pos="8244"/>
-          <w:tab w:val="left" w:pos="9160"/>
-          <w:tab w:val="left" w:pos="10076"/>
-          <w:tab w:val="left" w:pos="10992"/>
-          <w:tab w:val="left" w:pos="11908"/>
-          <w:tab w:val="left" w:pos="12824"/>
-          <w:tab w:val="left" w:pos="13740"/>
-          <w:tab w:val="left" w:pos="14656"/>
-        </w:tabs>
-        <w:wordWrap w:val="0"/>
-        <w:spacing w:after="0" w:line="225" w:lineRule="atLeast"/>
-        <w:rPr>
-          <w:rFonts w:ascii="Lucida Console" w:eastAsia="Times New Roman" w:hAnsi="Lucida Console" w:cs="Courier New"/>
-          <w:color w:val="0000FF"/>
-          <w:sz w:val="20"/>
-          <w:szCs w:val="20"/>
-          <w:lang w:eastAsia="en-PH"/>
-        </w:rPr>
-      </w:pPr>
-    </w:p>
-    <w:p>
-      <w:pPr>
-        <w:shd w:val="clear" w:color="auto" w:fill="FFFFFF"/>
-        <w:tabs>
-          <w:tab w:val="left" w:pos="916"/>
-          <w:tab w:val="left" w:pos="1832"/>
-          <w:tab w:val="left" w:pos="2748"/>
-          <w:tab w:val="left" w:pos="3664"/>
-          <w:tab w:val="left" w:pos="4580"/>
-          <w:tab w:val="left" w:pos="5496"/>
-          <w:tab w:val="left" w:pos="6412"/>
-          <w:tab w:val="left" w:pos="7328"/>
-          <w:tab w:val="left" w:pos="8244"/>
-          <w:tab w:val="left" w:pos="9160"/>
-          <w:tab w:val="left" w:pos="10076"/>
-          <w:tab w:val="left" w:pos="10992"/>
-          <w:tab w:val="left" w:pos="11908"/>
-          <w:tab w:val="left" w:pos="12824"/>
-          <w:tab w:val="left" w:pos="13740"/>
-          <w:tab w:val="left" w:pos="14656"/>
-        </w:tabs>
-        <w:wordWrap w:val="0"/>
-        <w:spacing w:after="0" w:line="225" w:lineRule="atLeast"/>
-        <w:rPr>
-          <w:rFonts w:ascii="Lucida Console" w:eastAsia="Times New Roman" w:hAnsi="Lucida Console" w:cs="Courier New"/>
-          <w:color w:val="0000FF"/>
-          <w:sz w:val="20"/>
-          <w:szCs w:val="20"/>
-          <w:lang w:eastAsia="en-PH"/>
-        </w:rPr>
-      </w:pPr>
-    </w:p>
-    <w:p>
-      <w:pPr>
-        <w:shd w:val="clear" w:color="auto" w:fill="FFFFFF"/>
-        <w:tabs>
-          <w:tab w:val="left" w:pos="916"/>
-          <w:tab w:val="left" w:pos="1832"/>
-          <w:tab w:val="left" w:pos="2748"/>
-          <w:tab w:val="left" w:pos="3664"/>
-          <w:tab w:val="left" w:pos="4580"/>
-          <w:tab w:val="left" w:pos="5496"/>
-          <w:tab w:val="left" w:pos="6412"/>
-          <w:tab w:val="left" w:pos="7328"/>
-          <w:tab w:val="left" w:pos="8244"/>
-          <w:tab w:val="left" w:pos="9160"/>
-          <w:tab w:val="left" w:pos="10076"/>
-          <w:tab w:val="left" w:pos="10992"/>
-          <w:tab w:val="left" w:pos="11908"/>
-          <w:tab w:val="left" w:pos="12824"/>
-          <w:tab w:val="left" w:pos="13740"/>
-          <w:tab w:val="left" w:pos="14656"/>
-        </w:tabs>
-        <w:wordWrap w:val="0"/>
-        <w:spacing w:after="0" w:line="225" w:lineRule="atLeast"/>
-        <w:rPr>
-          <w:rFonts w:ascii="Lucida Console" w:eastAsia="Times New Roman" w:hAnsi="Lucida Console" w:cs="Courier New"/>
-          <w:color w:val="0000FF"/>
-          <w:sz w:val="20"/>
-          <w:szCs w:val="20"/>
-          <w:lang w:eastAsia="en-PH"/>
-        </w:rPr>
-      </w:pPr>
-    </w:p>
-    <w:p>
-      <w:pPr>
-        <w:shd w:val="clear" w:color="auto" w:fill="FFFFFF"/>
-        <w:tabs>
-          <w:tab w:val="left" w:pos="916"/>
-          <w:tab w:val="left" w:pos="1832"/>
-          <w:tab w:val="left" w:pos="2748"/>
-          <w:tab w:val="left" w:pos="3664"/>
-          <w:tab w:val="left" w:pos="4580"/>
-          <w:tab w:val="left" w:pos="5496"/>
-          <w:tab w:val="left" w:pos="6412"/>
-          <w:tab w:val="left" w:pos="7328"/>
-          <w:tab w:val="left" w:pos="8244"/>
-          <w:tab w:val="left" w:pos="9160"/>
-          <w:tab w:val="left" w:pos="10076"/>
-          <w:tab w:val="left" w:pos="10992"/>
-          <w:tab w:val="left" w:pos="11908"/>
-          <w:tab w:val="left" w:pos="12824"/>
-          <w:tab w:val="left" w:pos="13740"/>
-          <w:tab w:val="left" w:pos="14656"/>
-        </w:tabs>
-        <w:wordWrap w:val="0"/>
-        <w:spacing w:after="0" w:line="225" w:lineRule="atLeast"/>
-        <w:rPr>
-          <w:rFonts w:ascii="Lucida Console" w:eastAsia="Times New Roman" w:hAnsi="Lucida Console" w:cs="Courier New"/>
-          <w:color w:val="0000FF"/>
-          <w:sz w:val="20"/>
-          <w:szCs w:val="20"/>
-          <w:lang w:eastAsia="en-PH"/>
-        </w:rPr>
-      </w:pPr>
-    </w:p>
-    <w:p>
-      <w:pPr>
-        <w:shd w:val="clear" w:color="auto" w:fill="FFFFFF"/>
-        <w:tabs>
-          <w:tab w:val="left" w:pos="916"/>
-          <w:tab w:val="left" w:pos="1832"/>
-          <w:tab w:val="left" w:pos="2748"/>
-          <w:tab w:val="left" w:pos="3664"/>
-          <w:tab w:val="left" w:pos="4580"/>
-          <w:tab w:val="left" w:pos="5496"/>
-          <w:tab w:val="left" w:pos="6412"/>
-          <w:tab w:val="left" w:pos="7328"/>
-          <w:tab w:val="left" w:pos="8244"/>
-          <w:tab w:val="left" w:pos="9160"/>
-          <w:tab w:val="left" w:pos="10076"/>
-          <w:tab w:val="left" w:pos="10992"/>
-          <w:tab w:val="left" w:pos="11908"/>
-          <w:tab w:val="left" w:pos="12824"/>
-          <w:tab w:val="left" w:pos="13740"/>
-          <w:tab w:val="left" w:pos="14656"/>
-        </w:tabs>
-        <w:wordWrap w:val="0"/>
-        <w:spacing w:after="0" w:line="225" w:lineRule="atLeast"/>
-        <w:rPr>
-          <w:rFonts w:ascii="Lucida Console" w:eastAsia="Times New Roman" w:hAnsi="Lucida Console" w:cs="Courier New"/>
-          <w:color w:val="0000FF"/>
-          <w:sz w:val="20"/>
-          <w:szCs w:val="20"/>
-          <w:lang w:eastAsia="en-PH"/>
-        </w:rPr>
-      </w:pPr>
-    </w:p>
-    <w:p>
-      <w:pPr>
-        <w:shd w:val="clear" w:color="auto" w:fill="FFFFFF"/>
-        <w:tabs>
-          <w:tab w:val="left" w:pos="916"/>
-          <w:tab w:val="left" w:pos="1832"/>
-          <w:tab w:val="left" w:pos="2748"/>
-          <w:tab w:val="left" w:pos="3664"/>
-          <w:tab w:val="left" w:pos="4580"/>
-          <w:tab w:val="left" w:pos="5496"/>
-          <w:tab w:val="left" w:pos="6412"/>
-          <w:tab w:val="left" w:pos="7328"/>
-          <w:tab w:val="left" w:pos="8244"/>
-          <w:tab w:val="left" w:pos="9160"/>
-          <w:tab w:val="left" w:pos="10076"/>
-          <w:tab w:val="left" w:pos="10992"/>
-          <w:tab w:val="left" w:pos="11908"/>
-          <w:tab w:val="left" w:pos="12824"/>
-          <w:tab w:val="left" w:pos="13740"/>
-          <w:tab w:val="left" w:pos="14656"/>
-        </w:tabs>
-        <w:wordWrap w:val="0"/>
-        <w:spacing w:after="0" w:line="225" w:lineRule="atLeast"/>
-        <w:rPr>
-          <w:rFonts w:ascii="Lucida Console" w:eastAsia="Times New Roman" w:hAnsi="Lucida Console" w:cs="Courier New"/>
-          <w:color w:val="0000FF"/>
-          <w:sz w:val="20"/>
-          <w:szCs w:val="20"/>
-          <w:lang w:eastAsia="en-PH"/>
-        </w:rPr>
-      </w:pPr>
-    </w:p>
-    <w:p>
-      <w:pPr>
-        <w:shd w:val="clear" w:color="auto" w:fill="FFFFFF"/>
-        <w:tabs>
-          <w:tab w:val="left" w:pos="916"/>
-          <w:tab w:val="left" w:pos="1832"/>
-          <w:tab w:val="left" w:pos="2748"/>
-          <w:tab w:val="left" w:pos="3664"/>
-          <w:tab w:val="left" w:pos="4580"/>
-          <w:tab w:val="left" w:pos="5496"/>
-          <w:tab w:val="left" w:pos="6412"/>
-          <w:tab w:val="left" w:pos="7328"/>
-          <w:tab w:val="left" w:pos="8244"/>
-          <w:tab w:val="left" w:pos="9160"/>
-          <w:tab w:val="left" w:pos="10076"/>
-          <w:tab w:val="left" w:pos="10992"/>
-          <w:tab w:val="left" w:pos="11908"/>
-          <w:tab w:val="left" w:pos="12824"/>
-          <w:tab w:val="left" w:pos="13740"/>
-          <w:tab w:val="left" w:pos="14656"/>
-        </w:tabs>
-        <w:wordWrap w:val="0"/>
-        <w:spacing w:after="0" w:line="225" w:lineRule="atLeast"/>
-        <w:rPr>
-          <w:rFonts w:ascii="Lucida Console" w:eastAsia="Times New Roman" w:hAnsi="Lucida Console" w:cs="Courier New"/>
-          <w:color w:val="0000FF"/>
-          <w:sz w:val="20"/>
-          <w:szCs w:val="20"/>
-          <w:lang w:eastAsia="en-PH"/>
-        </w:rPr>
-      </w:pPr>
-    </w:p>
-    <w:p>
-      <w:pPr>
-        <w:shd w:val="clear" w:color="auto" w:fill="FFFFFF"/>
-        <w:tabs>
-          <w:tab w:val="left" w:pos="916"/>
-          <w:tab w:val="left" w:pos="1832"/>
-          <w:tab w:val="left" w:pos="2748"/>
-          <w:tab w:val="left" w:pos="3664"/>
-          <w:tab w:val="left" w:pos="4580"/>
-          <w:tab w:val="left" w:pos="5496"/>
-          <w:tab w:val="left" w:pos="6412"/>
-          <w:tab w:val="left" w:pos="7328"/>
-          <w:tab w:val="left" w:pos="8244"/>
-          <w:tab w:val="left" w:pos="9160"/>
-          <w:tab w:val="left" w:pos="10076"/>
-          <w:tab w:val="left" w:pos="10992"/>
-          <w:tab w:val="left" w:pos="11908"/>
-          <w:tab w:val="left" w:pos="12824"/>
-          <w:tab w:val="left" w:pos="13740"/>
-          <w:tab w:val="left" w:pos="14656"/>
-        </w:tabs>
-        <w:wordWrap w:val="0"/>
-        <w:spacing w:after="0" w:line="225" w:lineRule="atLeast"/>
-        <w:rPr>
-          <w:rFonts w:ascii="Lucida Console" w:eastAsia="Times New Roman" w:hAnsi="Lucida Console" w:cs="Courier New"/>
-          <w:color w:val="0000FF"/>
-          <w:sz w:val="20"/>
-          <w:szCs w:val="20"/>
-          <w:lang w:eastAsia="en-PH"/>
-        </w:rPr>
-      </w:pPr>
-    </w:p>
-    <w:p>
-      <w:pPr>
-        <w:shd w:val="clear" w:color="auto" w:fill="FFFFFF"/>
-        <w:tabs>
-          <w:tab w:val="left" w:pos="916"/>
-          <w:tab w:val="left" w:pos="1832"/>
-          <w:tab w:val="left" w:pos="2748"/>
-          <w:tab w:val="left" w:pos="3664"/>
-          <w:tab w:val="left" w:pos="4580"/>
-          <w:tab w:val="left" w:pos="5496"/>
-          <w:tab w:val="left" w:pos="6412"/>
-          <w:tab w:val="left" w:pos="7328"/>
-          <w:tab w:val="left" w:pos="8244"/>
-          <w:tab w:val="left" w:pos="9160"/>
-          <w:tab w:val="left" w:pos="10076"/>
-          <w:tab w:val="left" w:pos="10992"/>
-          <w:tab w:val="left" w:pos="11908"/>
-          <w:tab w:val="left" w:pos="12824"/>
-          <w:tab w:val="left" w:pos="13740"/>
-          <w:tab w:val="left" w:pos="14656"/>
-        </w:tabs>
-        <w:wordWrap w:val="0"/>
-        <w:spacing w:after="0" w:line="225" w:lineRule="atLeast"/>
-        <w:rPr>
-          <w:rFonts w:ascii="Lucida Console" w:eastAsia="Times New Roman" w:hAnsi="Lucida Console" w:cs="Courier New"/>
-          <w:color w:val="0000FF"/>
-          <w:sz w:val="20"/>
-          <w:szCs w:val="20"/>
-          <w:lang w:eastAsia="en-PH"/>
-        </w:rPr>
-      </w:pPr>
-    </w:p>
-    <w:p>
-      <w:pPr>
-        <w:shd w:val="clear" w:color="auto" w:fill="FFFFFF"/>
-        <w:tabs>
-          <w:tab w:val="left" w:pos="916"/>
-          <w:tab w:val="left" w:pos="1832"/>
-          <w:tab w:val="left" w:pos="2748"/>
-          <w:tab w:val="left" w:pos="3664"/>
-          <w:tab w:val="left" w:pos="4580"/>
-          <w:tab w:val="left" w:pos="5496"/>
-          <w:tab w:val="left" w:pos="6412"/>
-          <w:tab w:val="left" w:pos="7328"/>
-          <w:tab w:val="left" w:pos="8244"/>
-          <w:tab w:val="left" w:pos="9160"/>
-          <w:tab w:val="left" w:pos="10076"/>
-          <w:tab w:val="left" w:pos="10992"/>
-          <w:tab w:val="left" w:pos="11908"/>
-          <w:tab w:val="left" w:pos="12824"/>
-          <w:tab w:val="left" w:pos="13740"/>
-          <w:tab w:val="left" w:pos="14656"/>
-        </w:tabs>
-        <w:wordWrap w:val="0"/>
-        <w:spacing w:after="0" w:line="225" w:lineRule="atLeast"/>
-        <w:rPr>
-          <w:rFonts w:ascii="Lucida Console" w:eastAsia="Times New Roman" w:hAnsi="Lucida Console" w:cs="Courier New"/>
-          <w:color w:val="0000FF"/>
-          <w:sz w:val="20"/>
-          <w:szCs w:val="20"/>
-          <w:lang w:eastAsia="en-PH"/>
-        </w:rPr>
-      </w:pPr>
-    </w:p>
-    <w:p>
-      <w:pPr>
-        <w:shd w:val="clear" w:color="auto" w:fill="FFFFFF"/>
-        <w:tabs>
-          <w:tab w:val="left" w:pos="916"/>
-          <w:tab w:val="left" w:pos="1832"/>
-          <w:tab w:val="left" w:pos="2748"/>
-          <w:tab w:val="left" w:pos="3664"/>
-          <w:tab w:val="left" w:pos="4580"/>
-          <w:tab w:val="left" w:pos="5496"/>
-          <w:tab w:val="left" w:pos="6412"/>
-          <w:tab w:val="left" w:pos="7328"/>
-          <w:tab w:val="left" w:pos="8244"/>
-          <w:tab w:val="left" w:pos="9160"/>
-          <w:tab w:val="left" w:pos="10076"/>
-          <w:tab w:val="left" w:pos="10992"/>
-          <w:tab w:val="left" w:pos="11908"/>
-          <w:tab w:val="left" w:pos="12824"/>
-          <w:tab w:val="left" w:pos="13740"/>
-          <w:tab w:val="left" w:pos="14656"/>
-        </w:tabs>
-        <w:wordWrap w:val="0"/>
-        <w:spacing w:after="0" w:line="225" w:lineRule="atLeast"/>
-        <w:rPr>
-          <w:rFonts w:ascii="Lucida Console" w:eastAsia="Times New Roman" w:hAnsi="Lucida Console" w:cs="Courier New"/>
-          <w:color w:val="0000FF"/>
-          <w:sz w:val="20"/>
-          <w:szCs w:val="20"/>
-          <w:lang w:eastAsia="en-PH"/>
-        </w:rPr>
-      </w:pPr>
-    </w:p>
-    <w:p>
-      <w:pPr>
-        <w:shd w:val="clear" w:color="auto" w:fill="FFFFFF"/>
-        <w:tabs>
-          <w:tab w:val="left" w:pos="916"/>
-          <w:tab w:val="left" w:pos="1832"/>
-          <w:tab w:val="left" w:pos="2748"/>
-          <w:tab w:val="left" w:pos="3664"/>
-          <w:tab w:val="left" w:pos="4580"/>
-          <w:tab w:val="left" w:pos="5496"/>
-          <w:tab w:val="left" w:pos="6412"/>
-          <w:tab w:val="left" w:pos="7328"/>
-          <w:tab w:val="left" w:pos="8244"/>
-          <w:tab w:val="left" w:pos="9160"/>
-          <w:tab w:val="left" w:pos="10076"/>
-          <w:tab w:val="left" w:pos="10992"/>
-          <w:tab w:val="left" w:pos="11908"/>
-          <w:tab w:val="left" w:pos="12824"/>
-          <w:tab w:val="left" w:pos="13740"/>
-          <w:tab w:val="left" w:pos="14656"/>
-        </w:tabs>
-        <w:wordWrap w:val="0"/>
-        <w:spacing w:after="0" w:line="225" w:lineRule="atLeast"/>
-        <w:rPr>
-          <w:rFonts w:ascii="Lucida Console" w:eastAsia="Times New Roman" w:hAnsi="Lucida Console" w:cs="Courier New"/>
-          <w:color w:val="0000FF"/>
-          <w:sz w:val="20"/>
-          <w:szCs w:val="20"/>
-          <w:lang w:eastAsia="en-PH"/>
-        </w:rPr>
-      </w:pPr>
-    </w:p>
-    <w:p>
-      <w:pPr>
-        <w:shd w:val="clear" w:color="auto" w:fill="FFFFFF"/>
-        <w:tabs>
-          <w:tab w:val="left" w:pos="916"/>
-          <w:tab w:val="left" w:pos="1832"/>
-          <w:tab w:val="left" w:pos="2748"/>
-          <w:tab w:val="left" w:pos="3664"/>
-          <w:tab w:val="left" w:pos="4580"/>
-          <w:tab w:val="left" w:pos="5496"/>
-          <w:tab w:val="left" w:pos="6412"/>
-          <w:tab w:val="left" w:pos="7328"/>
-          <w:tab w:val="left" w:pos="8244"/>
-          <w:tab w:val="left" w:pos="9160"/>
-          <w:tab w:val="left" w:pos="10076"/>
-          <w:tab w:val="left" w:pos="10992"/>
-          <w:tab w:val="left" w:pos="11908"/>
-          <w:tab w:val="left" w:pos="12824"/>
-          <w:tab w:val="left" w:pos="13740"/>
-          <w:tab w:val="left" w:pos="14656"/>
-        </w:tabs>
-        <w:wordWrap w:val="0"/>
-        <w:spacing w:after="0" w:line="225" w:lineRule="atLeast"/>
-        <w:rPr>
-          <w:rFonts w:ascii="Lucida Console" w:eastAsia="Times New Roman" w:hAnsi="Lucida Console" w:cs="Courier New"/>
-          <w:color w:val="0000FF"/>
-          <w:sz w:val="20"/>
-          <w:szCs w:val="20"/>
-          <w:lang w:eastAsia="en-PH"/>
-        </w:rPr>
-      </w:pPr>
-    </w:p>
-    <w:p>
-      <w:pPr>
-        <w:pStyle w:val="Heading2"/>
-        <w:spacing w:line="360" w:lineRule="auto"/>
-        <w:jc w:val="center"/>
-        <w:rPr>
-          <w:rFonts w:ascii="Arial" w:hAnsi="Arial" w:cs="Arial"/>
-          <w:b/>
-          <w:sz w:val="28"/>
-          <w:szCs w:val="28"/>
-        </w:rPr>
-      </w:pPr>
-      <w:bookmarkStart w:id="11" w:name="_Toc478333060"/>
-      <w:r>
-        <w:rPr>
-          <w:rFonts w:ascii="Arial" w:hAnsi="Arial" w:cs="Arial"/>
-          <w:b/>
-          <w:sz w:val="28"/>
-          <w:szCs w:val="28"/>
-        </w:rPr>
-        <w:lastRenderedPageBreak/>
-        <w:t>Labor Productivity by Population 2012 and 2015</w:t>
-      </w:r>
-      <w:bookmarkEnd w:id="11"/>
-    </w:p>
-    <w:p>
-      <w:pPr>
-        <w:spacing w:line="360" w:lineRule="auto"/>
-        <w:jc w:val="both"/>
-        <w:rPr>
-          <w:rFonts w:ascii="Arial" w:hAnsi="Arial" w:cs="Arial"/>
-          <w:sz w:val="24"/>
-        </w:rPr>
-      </w:pPr>
-      <w:r>
-        <w:tab/>
-      </w:r>
-      <w:r>
-        <w:rPr>
-          <w:rFonts w:ascii="Arial" w:hAnsi="Arial" w:cs="Arial"/>
-          <w:sz w:val="24"/>
-        </w:rPr>
-        <w:t xml:space="preserve">Labor Productivity is a measure of economic growth within a country. Labor productivity measures the amount of goods and services produced by one hour of labor. </w:t>
-      </w:r>
-    </w:p>
-    <w:p>
-      <w:pPr>
-        <w:spacing w:line="360" w:lineRule="auto"/>
-        <w:ind w:firstLine="720"/>
-        <w:jc w:val="both"/>
-        <w:rPr>
-          <w:rFonts w:ascii="Arial" w:hAnsi="Arial" w:cs="Arial"/>
-          <w:sz w:val="24"/>
-        </w:rPr>
-      </w:pPr>
-      <w:r>
-        <w:rPr>
-          <w:rFonts w:ascii="Arial" w:hAnsi="Arial" w:cs="Arial"/>
-          <w:sz w:val="24"/>
-        </w:rPr>
-        <w:t>On the previous graphs, it is shown that the higher the population the lower the poverty incidence? Why is that? Here, in the graph shown below, we can see that there is a positive relationship between the labor productivity and population, which means that in every region of the Philippines, the higher the population, the higher the labor productivity is.</w:t>
-      </w:r>
-    </w:p>
-    <w:p>
-      <w:pPr>
-        <w:spacing w:line="360" w:lineRule="auto"/>
-        <w:ind w:firstLine="720"/>
-        <w:jc w:val="both"/>
-        <w:rPr>
-          <w:rFonts w:ascii="Arial" w:hAnsi="Arial" w:cs="Arial"/>
-          <w:sz w:val="24"/>
-        </w:rPr>
-      </w:pPr>
-      <w:r>
-        <w:rPr>
-          <w:rFonts w:ascii="Arial" w:hAnsi="Arial" w:cs="Arial"/>
-          <w:sz w:val="24"/>
-        </w:rPr>
-        <w:t>Now, in relation to poverty, as long as each person in the large population or large number of family is highly productive, it will help the economy or lessen the percentage of poverty. The reason why there is a negative relationship between the population and poverty incidence (as shown in the previous chart), is because of the high level of productivity of the population.</w:t>
-      </w:r>
-    </w:p>
-    <w:p>
-      <w:pPr>
-        <w:shd w:val="clear" w:color="auto" w:fill="FFFFFF"/>
-        <w:tabs>
-          <w:tab w:val="left" w:pos="916"/>
-          <w:tab w:val="left" w:pos="1832"/>
-          <w:tab w:val="left" w:pos="2748"/>
-          <w:tab w:val="left" w:pos="3664"/>
-          <w:tab w:val="left" w:pos="4580"/>
-          <w:tab w:val="left" w:pos="5496"/>
-          <w:tab w:val="left" w:pos="6412"/>
-          <w:tab w:val="left" w:pos="7328"/>
-          <w:tab w:val="left" w:pos="8244"/>
-          <w:tab w:val="left" w:pos="9160"/>
-          <w:tab w:val="left" w:pos="10076"/>
-          <w:tab w:val="left" w:pos="10992"/>
-          <w:tab w:val="left" w:pos="11908"/>
-          <w:tab w:val="left" w:pos="12824"/>
-          <w:tab w:val="left" w:pos="13740"/>
-          <w:tab w:val="left" w:pos="14656"/>
-        </w:tabs>
-        <w:wordWrap w:val="0"/>
-        <w:spacing w:after="0" w:line="225" w:lineRule="atLeast"/>
-        <w:rPr>
-          <w:rFonts w:ascii="Lucida Console" w:eastAsia="Times New Roman" w:hAnsi="Lucida Console" w:cs="Courier New"/>
           <w:color w:val="FF0000"/>
           <w:sz w:val="20"/>
           <w:szCs w:val="20"/>
@@ -12486,112 +12032,34 @@
           <w:szCs w:val="20"/>
           <w:lang w:eastAsia="en-PH"/>
         </w:rPr>
-        <w:t>&gt; plot(DataV3$Population2012, DataV3$LaborProductivity2012, xlab="Population", ylab="Labor Productivity", main="LABOR PRODUCTIVITY BY POPULATION (2012)", cex.lab=1.5, cex.main=2.5, font.lab=4, font.main=2, frame.plot=TRUE, pch=6, col="darkmagenta", xlim=c(20000,160000))</w:t>
-      </w:r>
-    </w:p>
-    <w:p>
-      <w:pPr>
-        <w:shd w:val="clear" w:color="auto" w:fill="FFFFFF"/>
-        <w:tabs>
-          <w:tab w:val="left" w:pos="916"/>
-          <w:tab w:val="left" w:pos="1832"/>
-          <w:tab w:val="left" w:pos="2748"/>
-          <w:tab w:val="left" w:pos="3664"/>
-          <w:tab w:val="left" w:pos="4580"/>
-          <w:tab w:val="left" w:pos="5496"/>
-          <w:tab w:val="left" w:pos="6412"/>
-          <w:tab w:val="left" w:pos="7328"/>
-          <w:tab w:val="left" w:pos="8244"/>
-          <w:tab w:val="left" w:pos="9160"/>
-          <w:tab w:val="left" w:pos="10076"/>
-          <w:tab w:val="left" w:pos="10992"/>
-          <w:tab w:val="left" w:pos="11908"/>
-          <w:tab w:val="left" w:pos="12824"/>
-          <w:tab w:val="left" w:pos="13740"/>
-          <w:tab w:val="left" w:pos="14656"/>
-        </w:tabs>
-        <w:wordWrap w:val="0"/>
-        <w:spacing w:after="0" w:line="225" w:lineRule="atLeast"/>
-        <w:rPr>
-          <w:rFonts w:ascii="Lucida Console" w:eastAsia="Times New Roman" w:hAnsi="Lucida Console" w:cs="Courier New"/>
-          <w:color w:val="FF0000"/>
-          <w:sz w:val="20"/>
-          <w:szCs w:val="20"/>
-          <w:lang w:eastAsia="en-PH"/>
-        </w:rPr>
-      </w:pPr>
-      <w:r>
-        <w:rPr>
-          <w:rFonts w:ascii="Lucida Console" w:eastAsia="Times New Roman" w:hAnsi="Lucida Console" w:cs="Courier New"/>
-          <w:color w:val="FF0000"/>
-          <w:sz w:val="20"/>
-          <w:szCs w:val="20"/>
-          <w:lang w:eastAsia="en-PH"/>
-        </w:rPr>
-        <w:t>&gt; laborpro2012 &lt;-lm(DataV3$LaborProductivity2012~DataV3$Population2012)</w:t>
-      </w:r>
-    </w:p>
-    <w:p>
-      <w:pPr>
-        <w:shd w:val="clear" w:color="auto" w:fill="FFFFFF"/>
-        <w:tabs>
-          <w:tab w:val="left" w:pos="916"/>
-          <w:tab w:val="left" w:pos="1832"/>
-          <w:tab w:val="left" w:pos="2748"/>
-          <w:tab w:val="left" w:pos="3664"/>
-          <w:tab w:val="left" w:pos="4580"/>
-          <w:tab w:val="left" w:pos="5496"/>
-          <w:tab w:val="left" w:pos="6412"/>
-          <w:tab w:val="left" w:pos="7328"/>
-          <w:tab w:val="left" w:pos="8244"/>
-          <w:tab w:val="left" w:pos="9160"/>
-          <w:tab w:val="left" w:pos="10076"/>
-          <w:tab w:val="left" w:pos="10992"/>
-          <w:tab w:val="left" w:pos="11908"/>
-          <w:tab w:val="left" w:pos="12824"/>
-          <w:tab w:val="left" w:pos="13740"/>
-          <w:tab w:val="left" w:pos="14656"/>
-        </w:tabs>
-        <w:wordWrap w:val="0"/>
-        <w:spacing w:after="0" w:line="225" w:lineRule="atLeast"/>
-        <w:rPr>
-          <w:rFonts w:ascii="Lucida Console" w:eastAsia="Times New Roman" w:hAnsi="Lucida Console" w:cs="Courier New"/>
-          <w:color w:val="FF0000"/>
-          <w:sz w:val="20"/>
-          <w:szCs w:val="20"/>
-          <w:lang w:eastAsia="en-PH"/>
-        </w:rPr>
-      </w:pPr>
-      <w:r>
-        <w:rPr>
-          <w:rFonts w:ascii="Lucida Console" w:eastAsia="Times New Roman" w:hAnsi="Lucida Console" w:cs="Courier New"/>
-          <w:color w:val="FF0000"/>
-          <w:sz w:val="20"/>
-          <w:szCs w:val="20"/>
-          <w:lang w:eastAsia="en-PH"/>
-        </w:rPr>
-        <w:t>&gt; abline(coef(laborpro2012), lwd=2, col="indianred1")</w:t>
-      </w:r>
-    </w:p>
-    <w:p>
-      <w:r>
+        <w:t>&gt; abline(coef(poverfami2), lwd=2, col="cadetblue1")</w:t>
+      </w:r>
+    </w:p>
+    <w:p>
+      <w:pPr>
         <w:rPr>
           <w:noProof/>
           <w:lang w:eastAsia="en-PH"/>
         </w:rPr>
+      </w:pPr>
+      <w:r>
+        <w:rPr>
+          <w:noProof/>
+          <w:lang w:eastAsia="en-PH"/>
+        </w:rPr>
         <w:drawing>
-          <wp:anchor distT="0" distB="0" distL="114300" distR="114300" simplePos="0" relativeHeight="251689984" behindDoc="0" locked="0" layoutInCell="1" allowOverlap="1" wp14:anchorId="4BF3975C" wp14:editId="5B02708C">
+          <wp:anchor distT="0" distB="0" distL="114300" distR="114300" simplePos="0" relativeHeight="251664384" behindDoc="0" locked="0" layoutInCell="1" allowOverlap="1" wp14:anchorId="411ECF67" wp14:editId="56076B2C">
             <wp:simplePos x="0" y="0"/>
-            <wp:positionH relativeFrom="column">
-              <wp:posOffset>-273967</wp:posOffset>
+            <wp:positionH relativeFrom="margin">
+              <wp:posOffset>-152400</wp:posOffset>
             </wp:positionH>
             <wp:positionV relativeFrom="paragraph">
-              <wp:posOffset>300355</wp:posOffset>
+              <wp:posOffset>289560</wp:posOffset>
             </wp:positionV>
             <wp:extent cx="6457950" cy="3022600"/>
             <wp:effectExtent l="19050" t="19050" r="19050" b="25400"/>
-            <wp:wrapSquare wrapText="bothSides"/>
-            <wp:docPr id="18" name="Picture 18" descr="C:\Users\mlbel\AppData\Local\Microsoft\Windows\INetCacheContent.Word\LabProdByPop2012 v2.png"/>
+            <wp:wrapNone/>
+            <wp:docPr id="1" name="Picture 1" descr="C:\Users\mlbel\AppData\Local\Microsoft\Windows\INetCacheContent.Word\PovIncByFam2015.png"/>
             <wp:cNvGraphicFramePr>
               <a:graphicFrameLocks xmlns:a="http://schemas.openxmlformats.org/drawingml/2006/main" noChangeAspect="1"/>
             </wp:cNvGraphicFramePr>
@@ -12599,7 +12067,7 @@
               <a:graphicData uri="http://schemas.openxmlformats.org/drawingml/2006/picture">
                 <pic:pic xmlns:pic="http://schemas.openxmlformats.org/drawingml/2006/picture">
                   <pic:nvPicPr>
-                    <pic:cNvPr id="0" name="Picture 11" descr="C:\Users\mlbel\AppData\Local\Microsoft\Windows\INetCacheContent.Word\LabProdByPop2012 v2.png"/>
+                    <pic:cNvPr id="0" name="Picture 17" descr="C:\Users\mlbel\AppData\Local\Microsoft\Windows\INetCacheContent.Word\PovIncByFam2015.png"/>
                     <pic:cNvPicPr>
                       <a:picLocks noChangeAspect="1" noChangeArrowheads="1"/>
                     </pic:cNvPicPr>
@@ -12646,9 +12114,102 @@
       </w:r>
     </w:p>
     <w:p>
-      <w:r>
-        <w:br w:type="page"/>
-      </w:r>
+      <w:pPr>
+        <w:rPr>
+          <w:noProof/>
+          <w:lang w:eastAsia="en-PH"/>
+        </w:rPr>
+      </w:pPr>
+    </w:p>
+    <w:p>
+      <w:pPr>
+        <w:rPr>
+          <w:rFonts w:ascii="Arial" w:hAnsi="Arial" w:cs="Arial"/>
+          <w:b/>
+          <w:sz w:val="28"/>
+          <w:szCs w:val="28"/>
+        </w:rPr>
+      </w:pPr>
+    </w:p>
+    <w:p>
+      <w:pPr>
+        <w:rPr>
+          <w:rFonts w:ascii="Arial" w:hAnsi="Arial" w:cs="Arial"/>
+          <w:b/>
+          <w:sz w:val="28"/>
+          <w:szCs w:val="28"/>
+        </w:rPr>
+      </w:pPr>
+    </w:p>
+    <w:p>
+      <w:pPr>
+        <w:rPr>
+          <w:rFonts w:ascii="Arial" w:hAnsi="Arial" w:cs="Arial"/>
+          <w:b/>
+          <w:sz w:val="28"/>
+          <w:szCs w:val="28"/>
+        </w:rPr>
+      </w:pPr>
+    </w:p>
+    <w:p>
+      <w:pPr>
+        <w:rPr>
+          <w:rFonts w:ascii="Arial" w:hAnsi="Arial" w:cs="Arial"/>
+          <w:b/>
+          <w:sz w:val="28"/>
+          <w:szCs w:val="28"/>
+        </w:rPr>
+      </w:pPr>
+    </w:p>
+    <w:p>
+      <w:pPr>
+        <w:rPr>
+          <w:rFonts w:ascii="Arial" w:hAnsi="Arial" w:cs="Arial"/>
+          <w:b/>
+          <w:sz w:val="28"/>
+          <w:szCs w:val="28"/>
+        </w:rPr>
+      </w:pPr>
+    </w:p>
+    <w:p>
+      <w:pPr>
+        <w:rPr>
+          <w:rFonts w:ascii="Arial" w:hAnsi="Arial" w:cs="Arial"/>
+          <w:b/>
+          <w:sz w:val="28"/>
+          <w:szCs w:val="28"/>
+        </w:rPr>
+      </w:pPr>
+    </w:p>
+    <w:p>
+      <w:pPr>
+        <w:rPr>
+          <w:rFonts w:ascii="Arial" w:hAnsi="Arial" w:cs="Arial"/>
+          <w:b/>
+          <w:sz w:val="28"/>
+          <w:szCs w:val="28"/>
+        </w:rPr>
+      </w:pPr>
+    </w:p>
+    <w:p>
+      <w:pPr>
+        <w:rPr>
+          <w:rFonts w:ascii="Arial" w:hAnsi="Arial" w:cs="Arial"/>
+          <w:b/>
+          <w:sz w:val="28"/>
+          <w:szCs w:val="28"/>
+        </w:rPr>
+      </w:pPr>
+    </w:p>
+    <w:p>
+      <w:pPr>
+        <w:rPr>
+          <w:rFonts w:ascii="Arial" w:hAnsi="Arial" w:cs="Arial"/>
+          <w:b/>
+          <w:sz w:val="28"/>
+          <w:szCs w:val="28"/>
+        </w:rPr>
+      </w:pPr>
     </w:p>
     <w:p>
       <w:pPr>
@@ -12675,23 +12236,12 @@
         <w:spacing w:after="0" w:line="225" w:lineRule="atLeast"/>
         <w:rPr>
           <w:rFonts w:ascii="Lucida Console" w:eastAsia="Times New Roman" w:hAnsi="Lucida Console" w:cs="Courier New"/>
-          <w:color w:val="FF0000"/>
-          <w:sz w:val="20"/>
-          <w:szCs w:val="20"/>
-          <w:lang w:eastAsia="en-PH"/>
-        </w:rPr>
-      </w:pPr>
-      <w:r>
-        <w:rPr>
-          <w:rFonts w:ascii="Lucida Console" w:eastAsia="Times New Roman" w:hAnsi="Lucida Console" w:cs="Courier New"/>
-          <w:color w:val="FF0000"/>
-          <w:sz w:val="20"/>
-          <w:szCs w:val="20"/>
-          <w:lang w:eastAsia="en-PH"/>
-        </w:rPr>
-        <w:lastRenderedPageBreak/>
-        <w:t>&gt; plot(DataV3$Population2015, DataV3$LaborProductivity2015, xlab="Population", ylab="Labor Productivity", main="LABOR PRODUCTIVITY BY POPULATION (2015)", cex.lab=1.5, cex.main=2.5, font.lab=4, font.main=2, frame.plot=TRUE, pch=6, col="darkmagenta", ylim=c(0,5000), xlim=c(20000,160000))</w:t>
-      </w:r>
+          <w:color w:val="0000FF"/>
+          <w:sz w:val="20"/>
+          <w:szCs w:val="20"/>
+          <w:lang w:eastAsia="en-PH"/>
+        </w:rPr>
+      </w:pPr>
     </w:p>
     <w:p>
       <w:pPr>
@@ -12718,22 +12268,12 @@
         <w:spacing w:after="0" w:line="225" w:lineRule="atLeast"/>
         <w:rPr>
           <w:rFonts w:ascii="Lucida Console" w:eastAsia="Times New Roman" w:hAnsi="Lucida Console" w:cs="Courier New"/>
-          <w:color w:val="FF0000"/>
-          <w:sz w:val="20"/>
-          <w:szCs w:val="20"/>
-          <w:lang w:eastAsia="en-PH"/>
-        </w:rPr>
-      </w:pPr>
-      <w:r>
-        <w:rPr>
-          <w:rFonts w:ascii="Lucida Console" w:eastAsia="Times New Roman" w:hAnsi="Lucida Console" w:cs="Courier New"/>
-          <w:color w:val="FF0000"/>
-          <w:sz w:val="20"/>
-          <w:szCs w:val="20"/>
-          <w:lang w:eastAsia="en-PH"/>
-        </w:rPr>
-        <w:t>&gt; laborpro2015 &lt;-lm(DataV3$LaborProductivity2015~DataV3$Population2015)</w:t>
-      </w:r>
+          <w:color w:val="0000FF"/>
+          <w:sz w:val="20"/>
+          <w:szCs w:val="20"/>
+          <w:lang w:eastAsia="en-PH"/>
+        </w:rPr>
+      </w:pPr>
     </w:p>
     <w:p>
       <w:pPr>
@@ -12760,6 +12300,695 @@
         <w:spacing w:after="0" w:line="225" w:lineRule="atLeast"/>
         <w:rPr>
           <w:rFonts w:ascii="Lucida Console" w:eastAsia="Times New Roman" w:hAnsi="Lucida Console" w:cs="Courier New"/>
+          <w:color w:val="0000FF"/>
+          <w:sz w:val="20"/>
+          <w:szCs w:val="20"/>
+          <w:lang w:eastAsia="en-PH"/>
+        </w:rPr>
+      </w:pPr>
+    </w:p>
+    <w:p>
+      <w:pPr>
+        <w:shd w:val="clear" w:color="auto" w:fill="FFFFFF"/>
+        <w:tabs>
+          <w:tab w:val="left" w:pos="916"/>
+          <w:tab w:val="left" w:pos="1832"/>
+          <w:tab w:val="left" w:pos="2748"/>
+          <w:tab w:val="left" w:pos="3664"/>
+          <w:tab w:val="left" w:pos="4580"/>
+          <w:tab w:val="left" w:pos="5496"/>
+          <w:tab w:val="left" w:pos="6412"/>
+          <w:tab w:val="left" w:pos="7328"/>
+          <w:tab w:val="left" w:pos="8244"/>
+          <w:tab w:val="left" w:pos="9160"/>
+          <w:tab w:val="left" w:pos="10076"/>
+          <w:tab w:val="left" w:pos="10992"/>
+          <w:tab w:val="left" w:pos="11908"/>
+          <w:tab w:val="left" w:pos="12824"/>
+          <w:tab w:val="left" w:pos="13740"/>
+          <w:tab w:val="left" w:pos="14656"/>
+        </w:tabs>
+        <w:wordWrap w:val="0"/>
+        <w:spacing w:after="0" w:line="225" w:lineRule="atLeast"/>
+        <w:rPr>
+          <w:rFonts w:ascii="Lucida Console" w:eastAsia="Times New Roman" w:hAnsi="Lucida Console" w:cs="Courier New"/>
+          <w:color w:val="0000FF"/>
+          <w:sz w:val="20"/>
+          <w:szCs w:val="20"/>
+          <w:lang w:eastAsia="en-PH"/>
+        </w:rPr>
+      </w:pPr>
+    </w:p>
+    <w:p>
+      <w:pPr>
+        <w:shd w:val="clear" w:color="auto" w:fill="FFFFFF"/>
+        <w:tabs>
+          <w:tab w:val="left" w:pos="916"/>
+          <w:tab w:val="left" w:pos="1832"/>
+          <w:tab w:val="left" w:pos="2748"/>
+          <w:tab w:val="left" w:pos="3664"/>
+          <w:tab w:val="left" w:pos="4580"/>
+          <w:tab w:val="left" w:pos="5496"/>
+          <w:tab w:val="left" w:pos="6412"/>
+          <w:tab w:val="left" w:pos="7328"/>
+          <w:tab w:val="left" w:pos="8244"/>
+          <w:tab w:val="left" w:pos="9160"/>
+          <w:tab w:val="left" w:pos="10076"/>
+          <w:tab w:val="left" w:pos="10992"/>
+          <w:tab w:val="left" w:pos="11908"/>
+          <w:tab w:val="left" w:pos="12824"/>
+          <w:tab w:val="left" w:pos="13740"/>
+          <w:tab w:val="left" w:pos="14656"/>
+        </w:tabs>
+        <w:wordWrap w:val="0"/>
+        <w:spacing w:after="0" w:line="225" w:lineRule="atLeast"/>
+        <w:rPr>
+          <w:rFonts w:ascii="Lucida Console" w:eastAsia="Times New Roman" w:hAnsi="Lucida Console" w:cs="Courier New"/>
+          <w:color w:val="0000FF"/>
+          <w:sz w:val="20"/>
+          <w:szCs w:val="20"/>
+          <w:lang w:eastAsia="en-PH"/>
+        </w:rPr>
+      </w:pPr>
+    </w:p>
+    <w:p>
+      <w:pPr>
+        <w:shd w:val="clear" w:color="auto" w:fill="FFFFFF"/>
+        <w:tabs>
+          <w:tab w:val="left" w:pos="916"/>
+          <w:tab w:val="left" w:pos="1832"/>
+          <w:tab w:val="left" w:pos="2748"/>
+          <w:tab w:val="left" w:pos="3664"/>
+          <w:tab w:val="left" w:pos="4580"/>
+          <w:tab w:val="left" w:pos="5496"/>
+          <w:tab w:val="left" w:pos="6412"/>
+          <w:tab w:val="left" w:pos="7328"/>
+          <w:tab w:val="left" w:pos="8244"/>
+          <w:tab w:val="left" w:pos="9160"/>
+          <w:tab w:val="left" w:pos="10076"/>
+          <w:tab w:val="left" w:pos="10992"/>
+          <w:tab w:val="left" w:pos="11908"/>
+          <w:tab w:val="left" w:pos="12824"/>
+          <w:tab w:val="left" w:pos="13740"/>
+          <w:tab w:val="left" w:pos="14656"/>
+        </w:tabs>
+        <w:wordWrap w:val="0"/>
+        <w:spacing w:after="0" w:line="225" w:lineRule="atLeast"/>
+        <w:rPr>
+          <w:rFonts w:ascii="Lucida Console" w:eastAsia="Times New Roman" w:hAnsi="Lucida Console" w:cs="Courier New"/>
+          <w:color w:val="0000FF"/>
+          <w:sz w:val="20"/>
+          <w:szCs w:val="20"/>
+          <w:lang w:eastAsia="en-PH"/>
+        </w:rPr>
+      </w:pPr>
+    </w:p>
+    <w:p>
+      <w:pPr>
+        <w:shd w:val="clear" w:color="auto" w:fill="FFFFFF"/>
+        <w:tabs>
+          <w:tab w:val="left" w:pos="916"/>
+          <w:tab w:val="left" w:pos="1832"/>
+          <w:tab w:val="left" w:pos="2748"/>
+          <w:tab w:val="left" w:pos="3664"/>
+          <w:tab w:val="left" w:pos="4580"/>
+          <w:tab w:val="left" w:pos="5496"/>
+          <w:tab w:val="left" w:pos="6412"/>
+          <w:tab w:val="left" w:pos="7328"/>
+          <w:tab w:val="left" w:pos="8244"/>
+          <w:tab w:val="left" w:pos="9160"/>
+          <w:tab w:val="left" w:pos="10076"/>
+          <w:tab w:val="left" w:pos="10992"/>
+          <w:tab w:val="left" w:pos="11908"/>
+          <w:tab w:val="left" w:pos="12824"/>
+          <w:tab w:val="left" w:pos="13740"/>
+          <w:tab w:val="left" w:pos="14656"/>
+        </w:tabs>
+        <w:wordWrap w:val="0"/>
+        <w:spacing w:after="0" w:line="225" w:lineRule="atLeast"/>
+        <w:rPr>
+          <w:rFonts w:ascii="Lucida Console" w:eastAsia="Times New Roman" w:hAnsi="Lucida Console" w:cs="Courier New"/>
+          <w:color w:val="0000FF"/>
+          <w:sz w:val="20"/>
+          <w:szCs w:val="20"/>
+          <w:lang w:eastAsia="en-PH"/>
+        </w:rPr>
+      </w:pPr>
+    </w:p>
+    <w:p>
+      <w:pPr>
+        <w:shd w:val="clear" w:color="auto" w:fill="FFFFFF"/>
+        <w:tabs>
+          <w:tab w:val="left" w:pos="916"/>
+          <w:tab w:val="left" w:pos="1832"/>
+          <w:tab w:val="left" w:pos="2748"/>
+          <w:tab w:val="left" w:pos="3664"/>
+          <w:tab w:val="left" w:pos="4580"/>
+          <w:tab w:val="left" w:pos="5496"/>
+          <w:tab w:val="left" w:pos="6412"/>
+          <w:tab w:val="left" w:pos="7328"/>
+          <w:tab w:val="left" w:pos="8244"/>
+          <w:tab w:val="left" w:pos="9160"/>
+          <w:tab w:val="left" w:pos="10076"/>
+          <w:tab w:val="left" w:pos="10992"/>
+          <w:tab w:val="left" w:pos="11908"/>
+          <w:tab w:val="left" w:pos="12824"/>
+          <w:tab w:val="left" w:pos="13740"/>
+          <w:tab w:val="left" w:pos="14656"/>
+        </w:tabs>
+        <w:wordWrap w:val="0"/>
+        <w:spacing w:after="0" w:line="225" w:lineRule="atLeast"/>
+        <w:rPr>
+          <w:rFonts w:ascii="Lucida Console" w:eastAsia="Times New Roman" w:hAnsi="Lucida Console" w:cs="Courier New"/>
+          <w:color w:val="0000FF"/>
+          <w:sz w:val="20"/>
+          <w:szCs w:val="20"/>
+          <w:lang w:eastAsia="en-PH"/>
+        </w:rPr>
+      </w:pPr>
+    </w:p>
+    <w:p>
+      <w:pPr>
+        <w:shd w:val="clear" w:color="auto" w:fill="FFFFFF"/>
+        <w:tabs>
+          <w:tab w:val="left" w:pos="916"/>
+          <w:tab w:val="left" w:pos="1832"/>
+          <w:tab w:val="left" w:pos="2748"/>
+          <w:tab w:val="left" w:pos="3664"/>
+          <w:tab w:val="left" w:pos="4580"/>
+          <w:tab w:val="left" w:pos="5496"/>
+          <w:tab w:val="left" w:pos="6412"/>
+          <w:tab w:val="left" w:pos="7328"/>
+          <w:tab w:val="left" w:pos="8244"/>
+          <w:tab w:val="left" w:pos="9160"/>
+          <w:tab w:val="left" w:pos="10076"/>
+          <w:tab w:val="left" w:pos="10992"/>
+          <w:tab w:val="left" w:pos="11908"/>
+          <w:tab w:val="left" w:pos="12824"/>
+          <w:tab w:val="left" w:pos="13740"/>
+          <w:tab w:val="left" w:pos="14656"/>
+        </w:tabs>
+        <w:wordWrap w:val="0"/>
+        <w:spacing w:after="0" w:line="225" w:lineRule="atLeast"/>
+        <w:rPr>
+          <w:rFonts w:ascii="Lucida Console" w:eastAsia="Times New Roman" w:hAnsi="Lucida Console" w:cs="Courier New"/>
+          <w:color w:val="0000FF"/>
+          <w:sz w:val="20"/>
+          <w:szCs w:val="20"/>
+          <w:lang w:eastAsia="en-PH"/>
+        </w:rPr>
+      </w:pPr>
+    </w:p>
+    <w:p>
+      <w:pPr>
+        <w:shd w:val="clear" w:color="auto" w:fill="FFFFFF"/>
+        <w:tabs>
+          <w:tab w:val="left" w:pos="916"/>
+          <w:tab w:val="left" w:pos="1832"/>
+          <w:tab w:val="left" w:pos="2748"/>
+          <w:tab w:val="left" w:pos="3664"/>
+          <w:tab w:val="left" w:pos="4580"/>
+          <w:tab w:val="left" w:pos="5496"/>
+          <w:tab w:val="left" w:pos="6412"/>
+          <w:tab w:val="left" w:pos="7328"/>
+          <w:tab w:val="left" w:pos="8244"/>
+          <w:tab w:val="left" w:pos="9160"/>
+          <w:tab w:val="left" w:pos="10076"/>
+          <w:tab w:val="left" w:pos="10992"/>
+          <w:tab w:val="left" w:pos="11908"/>
+          <w:tab w:val="left" w:pos="12824"/>
+          <w:tab w:val="left" w:pos="13740"/>
+          <w:tab w:val="left" w:pos="14656"/>
+        </w:tabs>
+        <w:wordWrap w:val="0"/>
+        <w:spacing w:after="0" w:line="225" w:lineRule="atLeast"/>
+        <w:rPr>
+          <w:rFonts w:ascii="Lucida Console" w:eastAsia="Times New Roman" w:hAnsi="Lucida Console" w:cs="Courier New"/>
+          <w:color w:val="0000FF"/>
+          <w:sz w:val="20"/>
+          <w:szCs w:val="20"/>
+          <w:lang w:eastAsia="en-PH"/>
+        </w:rPr>
+      </w:pPr>
+    </w:p>
+    <w:p>
+      <w:pPr>
+        <w:shd w:val="clear" w:color="auto" w:fill="FFFFFF"/>
+        <w:tabs>
+          <w:tab w:val="left" w:pos="916"/>
+          <w:tab w:val="left" w:pos="1832"/>
+          <w:tab w:val="left" w:pos="2748"/>
+          <w:tab w:val="left" w:pos="3664"/>
+          <w:tab w:val="left" w:pos="4580"/>
+          <w:tab w:val="left" w:pos="5496"/>
+          <w:tab w:val="left" w:pos="6412"/>
+          <w:tab w:val="left" w:pos="7328"/>
+          <w:tab w:val="left" w:pos="8244"/>
+          <w:tab w:val="left" w:pos="9160"/>
+          <w:tab w:val="left" w:pos="10076"/>
+          <w:tab w:val="left" w:pos="10992"/>
+          <w:tab w:val="left" w:pos="11908"/>
+          <w:tab w:val="left" w:pos="12824"/>
+          <w:tab w:val="left" w:pos="13740"/>
+          <w:tab w:val="left" w:pos="14656"/>
+        </w:tabs>
+        <w:wordWrap w:val="0"/>
+        <w:spacing w:after="0" w:line="225" w:lineRule="atLeast"/>
+        <w:rPr>
+          <w:rFonts w:ascii="Lucida Console" w:eastAsia="Times New Roman" w:hAnsi="Lucida Console" w:cs="Courier New"/>
+          <w:color w:val="0000FF"/>
+          <w:sz w:val="20"/>
+          <w:szCs w:val="20"/>
+          <w:lang w:eastAsia="en-PH"/>
+        </w:rPr>
+      </w:pPr>
+    </w:p>
+    <w:p>
+      <w:pPr>
+        <w:shd w:val="clear" w:color="auto" w:fill="FFFFFF"/>
+        <w:tabs>
+          <w:tab w:val="left" w:pos="916"/>
+          <w:tab w:val="left" w:pos="1832"/>
+          <w:tab w:val="left" w:pos="2748"/>
+          <w:tab w:val="left" w:pos="3664"/>
+          <w:tab w:val="left" w:pos="4580"/>
+          <w:tab w:val="left" w:pos="5496"/>
+          <w:tab w:val="left" w:pos="6412"/>
+          <w:tab w:val="left" w:pos="7328"/>
+          <w:tab w:val="left" w:pos="8244"/>
+          <w:tab w:val="left" w:pos="9160"/>
+          <w:tab w:val="left" w:pos="10076"/>
+          <w:tab w:val="left" w:pos="10992"/>
+          <w:tab w:val="left" w:pos="11908"/>
+          <w:tab w:val="left" w:pos="12824"/>
+          <w:tab w:val="left" w:pos="13740"/>
+          <w:tab w:val="left" w:pos="14656"/>
+        </w:tabs>
+        <w:wordWrap w:val="0"/>
+        <w:spacing w:after="0" w:line="225" w:lineRule="atLeast"/>
+        <w:rPr>
+          <w:rFonts w:ascii="Lucida Console" w:eastAsia="Times New Roman" w:hAnsi="Lucida Console" w:cs="Courier New"/>
+          <w:color w:val="0000FF"/>
+          <w:sz w:val="20"/>
+          <w:szCs w:val="20"/>
+          <w:lang w:eastAsia="en-PH"/>
+        </w:rPr>
+      </w:pPr>
+    </w:p>
+    <w:p>
+      <w:pPr>
+        <w:shd w:val="clear" w:color="auto" w:fill="FFFFFF"/>
+        <w:tabs>
+          <w:tab w:val="left" w:pos="916"/>
+          <w:tab w:val="left" w:pos="1832"/>
+          <w:tab w:val="left" w:pos="2748"/>
+          <w:tab w:val="left" w:pos="3664"/>
+          <w:tab w:val="left" w:pos="4580"/>
+          <w:tab w:val="left" w:pos="5496"/>
+          <w:tab w:val="left" w:pos="6412"/>
+          <w:tab w:val="left" w:pos="7328"/>
+          <w:tab w:val="left" w:pos="8244"/>
+          <w:tab w:val="left" w:pos="9160"/>
+          <w:tab w:val="left" w:pos="10076"/>
+          <w:tab w:val="left" w:pos="10992"/>
+          <w:tab w:val="left" w:pos="11908"/>
+          <w:tab w:val="left" w:pos="12824"/>
+          <w:tab w:val="left" w:pos="13740"/>
+          <w:tab w:val="left" w:pos="14656"/>
+        </w:tabs>
+        <w:wordWrap w:val="0"/>
+        <w:spacing w:after="0" w:line="225" w:lineRule="atLeast"/>
+        <w:rPr>
+          <w:rFonts w:ascii="Lucida Console" w:eastAsia="Times New Roman" w:hAnsi="Lucida Console" w:cs="Courier New"/>
+          <w:color w:val="0000FF"/>
+          <w:sz w:val="20"/>
+          <w:szCs w:val="20"/>
+          <w:lang w:eastAsia="en-PH"/>
+        </w:rPr>
+      </w:pPr>
+    </w:p>
+    <w:p>
+      <w:pPr>
+        <w:shd w:val="clear" w:color="auto" w:fill="FFFFFF"/>
+        <w:tabs>
+          <w:tab w:val="left" w:pos="916"/>
+          <w:tab w:val="left" w:pos="1832"/>
+          <w:tab w:val="left" w:pos="2748"/>
+          <w:tab w:val="left" w:pos="3664"/>
+          <w:tab w:val="left" w:pos="4580"/>
+          <w:tab w:val="left" w:pos="5496"/>
+          <w:tab w:val="left" w:pos="6412"/>
+          <w:tab w:val="left" w:pos="7328"/>
+          <w:tab w:val="left" w:pos="8244"/>
+          <w:tab w:val="left" w:pos="9160"/>
+          <w:tab w:val="left" w:pos="10076"/>
+          <w:tab w:val="left" w:pos="10992"/>
+          <w:tab w:val="left" w:pos="11908"/>
+          <w:tab w:val="left" w:pos="12824"/>
+          <w:tab w:val="left" w:pos="13740"/>
+          <w:tab w:val="left" w:pos="14656"/>
+        </w:tabs>
+        <w:wordWrap w:val="0"/>
+        <w:spacing w:after="0" w:line="225" w:lineRule="atLeast"/>
+        <w:rPr>
+          <w:rFonts w:ascii="Lucida Console" w:eastAsia="Times New Roman" w:hAnsi="Lucida Console" w:cs="Courier New"/>
+          <w:color w:val="0000FF"/>
+          <w:sz w:val="20"/>
+          <w:szCs w:val="20"/>
+          <w:lang w:eastAsia="en-PH"/>
+        </w:rPr>
+      </w:pPr>
+    </w:p>
+    <w:p>
+      <w:pPr>
+        <w:shd w:val="clear" w:color="auto" w:fill="FFFFFF"/>
+        <w:tabs>
+          <w:tab w:val="left" w:pos="916"/>
+          <w:tab w:val="left" w:pos="1832"/>
+          <w:tab w:val="left" w:pos="2748"/>
+          <w:tab w:val="left" w:pos="3664"/>
+          <w:tab w:val="left" w:pos="4580"/>
+          <w:tab w:val="left" w:pos="5496"/>
+          <w:tab w:val="left" w:pos="6412"/>
+          <w:tab w:val="left" w:pos="7328"/>
+          <w:tab w:val="left" w:pos="8244"/>
+          <w:tab w:val="left" w:pos="9160"/>
+          <w:tab w:val="left" w:pos="10076"/>
+          <w:tab w:val="left" w:pos="10992"/>
+          <w:tab w:val="left" w:pos="11908"/>
+          <w:tab w:val="left" w:pos="12824"/>
+          <w:tab w:val="left" w:pos="13740"/>
+          <w:tab w:val="left" w:pos="14656"/>
+        </w:tabs>
+        <w:wordWrap w:val="0"/>
+        <w:spacing w:after="0" w:line="225" w:lineRule="atLeast"/>
+        <w:rPr>
+          <w:rFonts w:ascii="Lucida Console" w:eastAsia="Times New Roman" w:hAnsi="Lucida Console" w:cs="Courier New"/>
+          <w:color w:val="0000FF"/>
+          <w:sz w:val="20"/>
+          <w:szCs w:val="20"/>
+          <w:lang w:eastAsia="en-PH"/>
+        </w:rPr>
+      </w:pPr>
+    </w:p>
+    <w:p>
+      <w:pPr>
+        <w:shd w:val="clear" w:color="auto" w:fill="FFFFFF"/>
+        <w:tabs>
+          <w:tab w:val="left" w:pos="916"/>
+          <w:tab w:val="left" w:pos="1832"/>
+          <w:tab w:val="left" w:pos="2748"/>
+          <w:tab w:val="left" w:pos="3664"/>
+          <w:tab w:val="left" w:pos="4580"/>
+          <w:tab w:val="left" w:pos="5496"/>
+          <w:tab w:val="left" w:pos="6412"/>
+          <w:tab w:val="left" w:pos="7328"/>
+          <w:tab w:val="left" w:pos="8244"/>
+          <w:tab w:val="left" w:pos="9160"/>
+          <w:tab w:val="left" w:pos="10076"/>
+          <w:tab w:val="left" w:pos="10992"/>
+          <w:tab w:val="left" w:pos="11908"/>
+          <w:tab w:val="left" w:pos="12824"/>
+          <w:tab w:val="left" w:pos="13740"/>
+          <w:tab w:val="left" w:pos="14656"/>
+        </w:tabs>
+        <w:wordWrap w:val="0"/>
+        <w:spacing w:after="0" w:line="225" w:lineRule="atLeast"/>
+        <w:rPr>
+          <w:rFonts w:ascii="Lucida Console" w:eastAsia="Times New Roman" w:hAnsi="Lucida Console" w:cs="Courier New"/>
+          <w:color w:val="0000FF"/>
+          <w:sz w:val="20"/>
+          <w:szCs w:val="20"/>
+          <w:lang w:eastAsia="en-PH"/>
+        </w:rPr>
+      </w:pPr>
+    </w:p>
+    <w:p>
+      <w:pPr>
+        <w:shd w:val="clear" w:color="auto" w:fill="FFFFFF"/>
+        <w:tabs>
+          <w:tab w:val="left" w:pos="916"/>
+          <w:tab w:val="left" w:pos="1832"/>
+          <w:tab w:val="left" w:pos="2748"/>
+          <w:tab w:val="left" w:pos="3664"/>
+          <w:tab w:val="left" w:pos="4580"/>
+          <w:tab w:val="left" w:pos="5496"/>
+          <w:tab w:val="left" w:pos="6412"/>
+          <w:tab w:val="left" w:pos="7328"/>
+          <w:tab w:val="left" w:pos="8244"/>
+          <w:tab w:val="left" w:pos="9160"/>
+          <w:tab w:val="left" w:pos="10076"/>
+          <w:tab w:val="left" w:pos="10992"/>
+          <w:tab w:val="left" w:pos="11908"/>
+          <w:tab w:val="left" w:pos="12824"/>
+          <w:tab w:val="left" w:pos="13740"/>
+          <w:tab w:val="left" w:pos="14656"/>
+        </w:tabs>
+        <w:wordWrap w:val="0"/>
+        <w:spacing w:after="0" w:line="225" w:lineRule="atLeast"/>
+        <w:rPr>
+          <w:rFonts w:ascii="Lucida Console" w:eastAsia="Times New Roman" w:hAnsi="Lucida Console" w:cs="Courier New"/>
+          <w:color w:val="0000FF"/>
+          <w:sz w:val="20"/>
+          <w:szCs w:val="20"/>
+          <w:lang w:eastAsia="en-PH"/>
+        </w:rPr>
+      </w:pPr>
+    </w:p>
+    <w:p>
+      <w:pPr>
+        <w:shd w:val="clear" w:color="auto" w:fill="FFFFFF"/>
+        <w:tabs>
+          <w:tab w:val="left" w:pos="916"/>
+          <w:tab w:val="left" w:pos="1832"/>
+          <w:tab w:val="left" w:pos="2748"/>
+          <w:tab w:val="left" w:pos="3664"/>
+          <w:tab w:val="left" w:pos="4580"/>
+          <w:tab w:val="left" w:pos="5496"/>
+          <w:tab w:val="left" w:pos="6412"/>
+          <w:tab w:val="left" w:pos="7328"/>
+          <w:tab w:val="left" w:pos="8244"/>
+          <w:tab w:val="left" w:pos="9160"/>
+          <w:tab w:val="left" w:pos="10076"/>
+          <w:tab w:val="left" w:pos="10992"/>
+          <w:tab w:val="left" w:pos="11908"/>
+          <w:tab w:val="left" w:pos="12824"/>
+          <w:tab w:val="left" w:pos="13740"/>
+          <w:tab w:val="left" w:pos="14656"/>
+        </w:tabs>
+        <w:wordWrap w:val="0"/>
+        <w:spacing w:after="0" w:line="225" w:lineRule="atLeast"/>
+        <w:rPr>
+          <w:rFonts w:ascii="Lucida Console" w:eastAsia="Times New Roman" w:hAnsi="Lucida Console" w:cs="Courier New"/>
+          <w:color w:val="0000FF"/>
+          <w:sz w:val="20"/>
+          <w:szCs w:val="20"/>
+          <w:lang w:eastAsia="en-PH"/>
+        </w:rPr>
+      </w:pPr>
+    </w:p>
+    <w:p>
+      <w:pPr>
+        <w:shd w:val="clear" w:color="auto" w:fill="FFFFFF"/>
+        <w:tabs>
+          <w:tab w:val="left" w:pos="916"/>
+          <w:tab w:val="left" w:pos="1832"/>
+          <w:tab w:val="left" w:pos="2748"/>
+          <w:tab w:val="left" w:pos="3664"/>
+          <w:tab w:val="left" w:pos="4580"/>
+          <w:tab w:val="left" w:pos="5496"/>
+          <w:tab w:val="left" w:pos="6412"/>
+          <w:tab w:val="left" w:pos="7328"/>
+          <w:tab w:val="left" w:pos="8244"/>
+          <w:tab w:val="left" w:pos="9160"/>
+          <w:tab w:val="left" w:pos="10076"/>
+          <w:tab w:val="left" w:pos="10992"/>
+          <w:tab w:val="left" w:pos="11908"/>
+          <w:tab w:val="left" w:pos="12824"/>
+          <w:tab w:val="left" w:pos="13740"/>
+          <w:tab w:val="left" w:pos="14656"/>
+        </w:tabs>
+        <w:wordWrap w:val="0"/>
+        <w:spacing w:after="0" w:line="225" w:lineRule="atLeast"/>
+        <w:rPr>
+          <w:rFonts w:ascii="Lucida Console" w:eastAsia="Times New Roman" w:hAnsi="Lucida Console" w:cs="Courier New"/>
+          <w:color w:val="0000FF"/>
+          <w:sz w:val="20"/>
+          <w:szCs w:val="20"/>
+          <w:lang w:eastAsia="en-PH"/>
+        </w:rPr>
+      </w:pPr>
+    </w:p>
+    <w:p>
+      <w:pPr>
+        <w:shd w:val="clear" w:color="auto" w:fill="FFFFFF"/>
+        <w:tabs>
+          <w:tab w:val="left" w:pos="916"/>
+          <w:tab w:val="left" w:pos="1832"/>
+          <w:tab w:val="left" w:pos="2748"/>
+          <w:tab w:val="left" w:pos="3664"/>
+          <w:tab w:val="left" w:pos="4580"/>
+          <w:tab w:val="left" w:pos="5496"/>
+          <w:tab w:val="left" w:pos="6412"/>
+          <w:tab w:val="left" w:pos="7328"/>
+          <w:tab w:val="left" w:pos="8244"/>
+          <w:tab w:val="left" w:pos="9160"/>
+          <w:tab w:val="left" w:pos="10076"/>
+          <w:tab w:val="left" w:pos="10992"/>
+          <w:tab w:val="left" w:pos="11908"/>
+          <w:tab w:val="left" w:pos="12824"/>
+          <w:tab w:val="left" w:pos="13740"/>
+          <w:tab w:val="left" w:pos="14656"/>
+        </w:tabs>
+        <w:wordWrap w:val="0"/>
+        <w:spacing w:after="0" w:line="225" w:lineRule="atLeast"/>
+        <w:rPr>
+          <w:rFonts w:ascii="Lucida Console" w:eastAsia="Times New Roman" w:hAnsi="Lucida Console" w:cs="Courier New"/>
+          <w:color w:val="0000FF"/>
+          <w:sz w:val="20"/>
+          <w:szCs w:val="20"/>
+          <w:lang w:eastAsia="en-PH"/>
+        </w:rPr>
+      </w:pPr>
+    </w:p>
+    <w:p>
+      <w:pPr>
+        <w:shd w:val="clear" w:color="auto" w:fill="FFFFFF"/>
+        <w:tabs>
+          <w:tab w:val="left" w:pos="916"/>
+          <w:tab w:val="left" w:pos="1832"/>
+          <w:tab w:val="left" w:pos="2748"/>
+          <w:tab w:val="left" w:pos="3664"/>
+          <w:tab w:val="left" w:pos="4580"/>
+          <w:tab w:val="left" w:pos="5496"/>
+          <w:tab w:val="left" w:pos="6412"/>
+          <w:tab w:val="left" w:pos="7328"/>
+          <w:tab w:val="left" w:pos="8244"/>
+          <w:tab w:val="left" w:pos="9160"/>
+          <w:tab w:val="left" w:pos="10076"/>
+          <w:tab w:val="left" w:pos="10992"/>
+          <w:tab w:val="left" w:pos="11908"/>
+          <w:tab w:val="left" w:pos="12824"/>
+          <w:tab w:val="left" w:pos="13740"/>
+          <w:tab w:val="left" w:pos="14656"/>
+        </w:tabs>
+        <w:wordWrap w:val="0"/>
+        <w:spacing w:after="0" w:line="225" w:lineRule="atLeast"/>
+        <w:rPr>
+          <w:rFonts w:ascii="Lucida Console" w:eastAsia="Times New Roman" w:hAnsi="Lucida Console" w:cs="Courier New"/>
+          <w:color w:val="0000FF"/>
+          <w:sz w:val="20"/>
+          <w:szCs w:val="20"/>
+          <w:lang w:eastAsia="en-PH"/>
+        </w:rPr>
+      </w:pPr>
+    </w:p>
+    <w:p>
+      <w:pPr>
+        <w:pStyle w:val="Heading2"/>
+        <w:spacing w:line="360" w:lineRule="auto"/>
+        <w:jc w:val="center"/>
+        <w:rPr>
+          <w:rFonts w:ascii="Arial" w:hAnsi="Arial" w:cs="Arial"/>
+          <w:b/>
+          <w:sz w:val="28"/>
+          <w:szCs w:val="28"/>
+        </w:rPr>
+      </w:pPr>
+      <w:bookmarkStart w:id="11" w:name="_Toc478333060"/>
+      <w:r>
+        <w:rPr>
+          <w:rFonts w:ascii="Arial" w:hAnsi="Arial" w:cs="Arial"/>
+          <w:b/>
+          <w:sz w:val="28"/>
+          <w:szCs w:val="28"/>
+        </w:rPr>
+        <w:lastRenderedPageBreak/>
+        <w:t>Labor Productivity by Population 2012 and 2015</w:t>
+      </w:r>
+      <w:bookmarkEnd w:id="11"/>
+    </w:p>
+    <w:p>
+      <w:pPr>
+        <w:spacing w:line="360" w:lineRule="auto"/>
+        <w:jc w:val="both"/>
+        <w:rPr>
+          <w:rFonts w:ascii="Arial" w:hAnsi="Arial" w:cs="Arial"/>
+          <w:sz w:val="24"/>
+        </w:rPr>
+      </w:pPr>
+      <w:r>
+        <w:tab/>
+      </w:r>
+      <w:r>
+        <w:rPr>
+          <w:rFonts w:ascii="Arial" w:hAnsi="Arial" w:cs="Arial"/>
+          <w:sz w:val="24"/>
+        </w:rPr>
+        <w:t xml:space="preserve">Labor Productivity is a measure of economic growth within a country. Labor productivity measures the amount of goods and services produced by one hour of labor. </w:t>
+      </w:r>
+    </w:p>
+    <w:p>
+      <w:pPr>
+        <w:spacing w:line="360" w:lineRule="auto"/>
+        <w:ind w:firstLine="720"/>
+        <w:jc w:val="both"/>
+        <w:rPr>
+          <w:rFonts w:ascii="Arial" w:hAnsi="Arial" w:cs="Arial"/>
+          <w:sz w:val="24"/>
+        </w:rPr>
+      </w:pPr>
+      <w:r>
+        <w:rPr>
+          <w:rFonts w:ascii="Arial" w:hAnsi="Arial" w:cs="Arial"/>
+          <w:sz w:val="24"/>
+        </w:rPr>
+        <w:t>On the previous graphs, it is shown that the higher the population the lower the poverty incidence? Why is that? Here, in the graph shown below, we can see that there is a positive relationship between the labor productivity and population, which means that in every region of the Philippines, the higher the population, the higher the labor productivity is.</w:t>
+      </w:r>
+    </w:p>
+    <w:p>
+      <w:pPr>
+        <w:spacing w:line="360" w:lineRule="auto"/>
+        <w:ind w:firstLine="720"/>
+        <w:jc w:val="both"/>
+        <w:rPr>
+          <w:rFonts w:ascii="Arial" w:hAnsi="Arial" w:cs="Arial"/>
+          <w:sz w:val="24"/>
+        </w:rPr>
+      </w:pPr>
+      <w:r>
+        <w:rPr>
+          <w:rFonts w:ascii="Arial" w:hAnsi="Arial" w:cs="Arial"/>
+          <w:sz w:val="24"/>
+        </w:rPr>
+        <w:t>Now, in relation to poverty, as long as each person in the large population or large number of family is highly productive, it will help the economy or lessen the percentage of poverty. The reason why there is a negative relationship between the population and poverty incidence (as shown in the previous chart), is because of the high level of productivity of the population.</w:t>
+      </w:r>
+    </w:p>
+    <w:p>
+      <w:pPr>
+        <w:shd w:val="clear" w:color="auto" w:fill="FFFFFF"/>
+        <w:tabs>
+          <w:tab w:val="left" w:pos="916"/>
+          <w:tab w:val="left" w:pos="1832"/>
+          <w:tab w:val="left" w:pos="2748"/>
+          <w:tab w:val="left" w:pos="3664"/>
+          <w:tab w:val="left" w:pos="4580"/>
+          <w:tab w:val="left" w:pos="5496"/>
+          <w:tab w:val="left" w:pos="6412"/>
+          <w:tab w:val="left" w:pos="7328"/>
+          <w:tab w:val="left" w:pos="8244"/>
+          <w:tab w:val="left" w:pos="9160"/>
+          <w:tab w:val="left" w:pos="10076"/>
+          <w:tab w:val="left" w:pos="10992"/>
+          <w:tab w:val="left" w:pos="11908"/>
+          <w:tab w:val="left" w:pos="12824"/>
+          <w:tab w:val="left" w:pos="13740"/>
+          <w:tab w:val="left" w:pos="14656"/>
+        </w:tabs>
+        <w:wordWrap w:val="0"/>
+        <w:spacing w:after="0" w:line="225" w:lineRule="atLeast"/>
+        <w:rPr>
+          <w:rFonts w:ascii="Lucida Console" w:eastAsia="Times New Roman" w:hAnsi="Lucida Console" w:cs="Courier New"/>
           <w:color w:val="FF0000"/>
           <w:sz w:val="20"/>
           <w:szCs w:val="20"/>
@@ -12774,34 +13003,112 @@
           <w:szCs w:val="20"/>
           <w:lang w:eastAsia="en-PH"/>
         </w:rPr>
-        <w:t>&gt; abline(coef(laborpro2015), lwd=2, col="indianred1")</w:t>
-      </w:r>
-    </w:p>
-    <w:p>
-      <w:pPr>
-        <w:rPr>
-          <w:rFonts w:eastAsiaTheme="majorEastAsia"/>
-          <w:color w:val="2F5496" w:themeColor="accent1" w:themeShade="BF"/>
-        </w:rPr>
-      </w:pPr>
+        <w:t>&gt; plot(DataV3$Population2012, DataV3$LaborProductivity2012, xlab="Population", ylab="Labor Productivity", main="LABOR PRODUCTIVITY BY POPULATION (2012)", cex.lab=1.5, cex.main=2.5, font.lab=4, font.main=2, frame.plot=TRUE, pch=6, col="darkmagenta", xlim=c(20000,160000))</w:t>
+      </w:r>
+    </w:p>
+    <w:p>
+      <w:pPr>
+        <w:shd w:val="clear" w:color="auto" w:fill="FFFFFF"/>
+        <w:tabs>
+          <w:tab w:val="left" w:pos="916"/>
+          <w:tab w:val="left" w:pos="1832"/>
+          <w:tab w:val="left" w:pos="2748"/>
+          <w:tab w:val="left" w:pos="3664"/>
+          <w:tab w:val="left" w:pos="4580"/>
+          <w:tab w:val="left" w:pos="5496"/>
+          <w:tab w:val="left" w:pos="6412"/>
+          <w:tab w:val="left" w:pos="7328"/>
+          <w:tab w:val="left" w:pos="8244"/>
+          <w:tab w:val="left" w:pos="9160"/>
+          <w:tab w:val="left" w:pos="10076"/>
+          <w:tab w:val="left" w:pos="10992"/>
+          <w:tab w:val="left" w:pos="11908"/>
+          <w:tab w:val="left" w:pos="12824"/>
+          <w:tab w:val="left" w:pos="13740"/>
+          <w:tab w:val="left" w:pos="14656"/>
+        </w:tabs>
+        <w:wordWrap w:val="0"/>
+        <w:spacing w:after="0" w:line="225" w:lineRule="atLeast"/>
+        <w:rPr>
+          <w:rFonts w:ascii="Lucida Console" w:eastAsia="Times New Roman" w:hAnsi="Lucida Console" w:cs="Courier New"/>
+          <w:color w:val="FF0000"/>
+          <w:sz w:val="20"/>
+          <w:szCs w:val="20"/>
+          <w:lang w:eastAsia="en-PH"/>
+        </w:rPr>
+      </w:pPr>
+      <w:r>
+        <w:rPr>
+          <w:rFonts w:ascii="Lucida Console" w:eastAsia="Times New Roman" w:hAnsi="Lucida Console" w:cs="Courier New"/>
+          <w:color w:val="FF0000"/>
+          <w:sz w:val="20"/>
+          <w:szCs w:val="20"/>
+          <w:lang w:eastAsia="en-PH"/>
+        </w:rPr>
+        <w:t>&gt; laborpro2012 &lt;-lm(DataV3$LaborProductivity2012~DataV3$Population2012)</w:t>
+      </w:r>
+    </w:p>
+    <w:p>
+      <w:pPr>
+        <w:shd w:val="clear" w:color="auto" w:fill="FFFFFF"/>
+        <w:tabs>
+          <w:tab w:val="left" w:pos="916"/>
+          <w:tab w:val="left" w:pos="1832"/>
+          <w:tab w:val="left" w:pos="2748"/>
+          <w:tab w:val="left" w:pos="3664"/>
+          <w:tab w:val="left" w:pos="4580"/>
+          <w:tab w:val="left" w:pos="5496"/>
+          <w:tab w:val="left" w:pos="6412"/>
+          <w:tab w:val="left" w:pos="7328"/>
+          <w:tab w:val="left" w:pos="8244"/>
+          <w:tab w:val="left" w:pos="9160"/>
+          <w:tab w:val="left" w:pos="10076"/>
+          <w:tab w:val="left" w:pos="10992"/>
+          <w:tab w:val="left" w:pos="11908"/>
+          <w:tab w:val="left" w:pos="12824"/>
+          <w:tab w:val="left" w:pos="13740"/>
+          <w:tab w:val="left" w:pos="14656"/>
+        </w:tabs>
+        <w:wordWrap w:val="0"/>
+        <w:spacing w:after="0" w:line="225" w:lineRule="atLeast"/>
+        <w:rPr>
+          <w:rFonts w:ascii="Lucida Console" w:eastAsia="Times New Roman" w:hAnsi="Lucida Console" w:cs="Courier New"/>
+          <w:color w:val="FF0000"/>
+          <w:sz w:val="20"/>
+          <w:szCs w:val="20"/>
+          <w:lang w:eastAsia="en-PH"/>
+        </w:rPr>
+      </w:pPr>
+      <w:r>
+        <w:rPr>
+          <w:rFonts w:ascii="Lucida Console" w:eastAsia="Times New Roman" w:hAnsi="Lucida Console" w:cs="Courier New"/>
+          <w:color w:val="FF0000"/>
+          <w:sz w:val="20"/>
+          <w:szCs w:val="20"/>
+          <w:lang w:eastAsia="en-PH"/>
+        </w:rPr>
+        <w:t>&gt; abline(coef(laborpro2012), lwd=2, col="indianred1")</w:t>
+      </w:r>
+    </w:p>
+    <w:p>
       <w:r>
         <w:rPr>
           <w:noProof/>
           <w:lang w:eastAsia="en-PH"/>
         </w:rPr>
         <w:drawing>
-          <wp:anchor distT="0" distB="0" distL="114300" distR="114300" simplePos="0" relativeHeight="251687936" behindDoc="0" locked="0" layoutInCell="1" allowOverlap="1" wp14:anchorId="2CD4626A" wp14:editId="6AD03873">
+          <wp:anchor distT="0" distB="0" distL="114300" distR="114300" simplePos="0" relativeHeight="251689984" behindDoc="0" locked="0" layoutInCell="1" allowOverlap="1" wp14:anchorId="4BF3975C" wp14:editId="5B02708C">
             <wp:simplePos x="0" y="0"/>
             <wp:positionH relativeFrom="column">
-              <wp:posOffset>-286526</wp:posOffset>
+              <wp:posOffset>-273967</wp:posOffset>
             </wp:positionH>
             <wp:positionV relativeFrom="paragraph">
-              <wp:posOffset>300990</wp:posOffset>
+              <wp:posOffset>300355</wp:posOffset>
             </wp:positionV>
             <wp:extent cx="6457950" cy="3022600"/>
             <wp:effectExtent l="19050" t="19050" r="19050" b="25400"/>
             <wp:wrapSquare wrapText="bothSides"/>
-            <wp:docPr id="13" name="Picture 13" descr="C:\Users\mlbel\AppData\Local\Microsoft\Windows\INetCacheContent.Word\LabProdByPop2015.png"/>
+            <wp:docPr id="18" name="Picture 18" descr="C:\Users\mlbel\AppData\Local\Microsoft\Windows\INetCacheContent.Word\LabProdByPop2012 v2.png"/>
             <wp:cNvGraphicFramePr>
               <a:graphicFrameLocks xmlns:a="http://schemas.openxmlformats.org/drawingml/2006/main" noChangeAspect="1"/>
             </wp:cNvGraphicFramePr>
@@ -12809,7 +13116,7 @@
               <a:graphicData uri="http://schemas.openxmlformats.org/drawingml/2006/picture">
                 <pic:pic xmlns:pic="http://schemas.openxmlformats.org/drawingml/2006/picture">
                   <pic:nvPicPr>
-                    <pic:cNvPr id="0" name="Picture 9" descr="C:\Users\mlbel\AppData\Local\Microsoft\Windows\INetCacheContent.Word\LabProdByPop2015.png"/>
+                    <pic:cNvPr id="0" name="Picture 11" descr="C:\Users\mlbel\AppData\Local\Microsoft\Windows\INetCacheContent.Word\LabProdByPop2012 v2.png"/>
                     <pic:cNvPicPr>
                       <a:picLocks noChangeAspect="1" noChangeArrowheads="1"/>
                     </pic:cNvPicPr>
@@ -12854,6 +13161,216 @@
           </wp:anchor>
         </w:drawing>
       </w:r>
+    </w:p>
+    <w:p>
+      <w:r>
+        <w:br w:type="page"/>
+      </w:r>
+    </w:p>
+    <w:p>
+      <w:pPr>
+        <w:shd w:val="clear" w:color="auto" w:fill="FFFFFF"/>
+        <w:tabs>
+          <w:tab w:val="left" w:pos="916"/>
+          <w:tab w:val="left" w:pos="1832"/>
+          <w:tab w:val="left" w:pos="2748"/>
+          <w:tab w:val="left" w:pos="3664"/>
+          <w:tab w:val="left" w:pos="4580"/>
+          <w:tab w:val="left" w:pos="5496"/>
+          <w:tab w:val="left" w:pos="6412"/>
+          <w:tab w:val="left" w:pos="7328"/>
+          <w:tab w:val="left" w:pos="8244"/>
+          <w:tab w:val="left" w:pos="9160"/>
+          <w:tab w:val="left" w:pos="10076"/>
+          <w:tab w:val="left" w:pos="10992"/>
+          <w:tab w:val="left" w:pos="11908"/>
+          <w:tab w:val="left" w:pos="12824"/>
+          <w:tab w:val="left" w:pos="13740"/>
+          <w:tab w:val="left" w:pos="14656"/>
+        </w:tabs>
+        <w:wordWrap w:val="0"/>
+        <w:spacing w:after="0" w:line="225" w:lineRule="atLeast"/>
+        <w:rPr>
+          <w:rFonts w:ascii="Lucida Console" w:eastAsia="Times New Roman" w:hAnsi="Lucida Console" w:cs="Courier New"/>
+          <w:color w:val="FF0000"/>
+          <w:sz w:val="20"/>
+          <w:szCs w:val="20"/>
+          <w:lang w:eastAsia="en-PH"/>
+        </w:rPr>
+      </w:pPr>
+      <w:r>
+        <w:rPr>
+          <w:rFonts w:ascii="Lucida Console" w:eastAsia="Times New Roman" w:hAnsi="Lucida Console" w:cs="Courier New"/>
+          <w:color w:val="FF0000"/>
+          <w:sz w:val="20"/>
+          <w:szCs w:val="20"/>
+          <w:lang w:eastAsia="en-PH"/>
+        </w:rPr>
+        <w:lastRenderedPageBreak/>
+        <w:t>&gt; plot(DataV3$Population2015, DataV3$LaborProductivity2015, xlab="Population", ylab="Labor Productivity", main="LABOR PRODUCTIVITY BY POPULATION (2015)", cex.lab=1.5, cex.main=2.5, font.lab=4, font.main=2, frame.plot=TRUE, pch=6, col="darkmagenta", ylim=c(0,5000), xlim=c(20000,160000))</w:t>
+      </w:r>
+    </w:p>
+    <w:p>
+      <w:pPr>
+        <w:shd w:val="clear" w:color="auto" w:fill="FFFFFF"/>
+        <w:tabs>
+          <w:tab w:val="left" w:pos="916"/>
+          <w:tab w:val="left" w:pos="1832"/>
+          <w:tab w:val="left" w:pos="2748"/>
+          <w:tab w:val="left" w:pos="3664"/>
+          <w:tab w:val="left" w:pos="4580"/>
+          <w:tab w:val="left" w:pos="5496"/>
+          <w:tab w:val="left" w:pos="6412"/>
+          <w:tab w:val="left" w:pos="7328"/>
+          <w:tab w:val="left" w:pos="8244"/>
+          <w:tab w:val="left" w:pos="9160"/>
+          <w:tab w:val="left" w:pos="10076"/>
+          <w:tab w:val="left" w:pos="10992"/>
+          <w:tab w:val="left" w:pos="11908"/>
+          <w:tab w:val="left" w:pos="12824"/>
+          <w:tab w:val="left" w:pos="13740"/>
+          <w:tab w:val="left" w:pos="14656"/>
+        </w:tabs>
+        <w:wordWrap w:val="0"/>
+        <w:spacing w:after="0" w:line="225" w:lineRule="atLeast"/>
+        <w:rPr>
+          <w:rFonts w:ascii="Lucida Console" w:eastAsia="Times New Roman" w:hAnsi="Lucida Console" w:cs="Courier New"/>
+          <w:color w:val="FF0000"/>
+          <w:sz w:val="20"/>
+          <w:szCs w:val="20"/>
+          <w:lang w:eastAsia="en-PH"/>
+        </w:rPr>
+      </w:pPr>
+      <w:r>
+        <w:rPr>
+          <w:rFonts w:ascii="Lucida Console" w:eastAsia="Times New Roman" w:hAnsi="Lucida Console" w:cs="Courier New"/>
+          <w:color w:val="FF0000"/>
+          <w:sz w:val="20"/>
+          <w:szCs w:val="20"/>
+          <w:lang w:eastAsia="en-PH"/>
+        </w:rPr>
+        <w:t>&gt; laborpro2015 &lt;-lm(DataV3$LaborProductivity2015~DataV3$Population2015)</w:t>
+      </w:r>
+    </w:p>
+    <w:p>
+      <w:pPr>
+        <w:shd w:val="clear" w:color="auto" w:fill="FFFFFF"/>
+        <w:tabs>
+          <w:tab w:val="left" w:pos="916"/>
+          <w:tab w:val="left" w:pos="1832"/>
+          <w:tab w:val="left" w:pos="2748"/>
+          <w:tab w:val="left" w:pos="3664"/>
+          <w:tab w:val="left" w:pos="4580"/>
+          <w:tab w:val="left" w:pos="5496"/>
+          <w:tab w:val="left" w:pos="6412"/>
+          <w:tab w:val="left" w:pos="7328"/>
+          <w:tab w:val="left" w:pos="8244"/>
+          <w:tab w:val="left" w:pos="9160"/>
+          <w:tab w:val="left" w:pos="10076"/>
+          <w:tab w:val="left" w:pos="10992"/>
+          <w:tab w:val="left" w:pos="11908"/>
+          <w:tab w:val="left" w:pos="12824"/>
+          <w:tab w:val="left" w:pos="13740"/>
+          <w:tab w:val="left" w:pos="14656"/>
+        </w:tabs>
+        <w:wordWrap w:val="0"/>
+        <w:spacing w:after="0" w:line="225" w:lineRule="atLeast"/>
+        <w:rPr>
+          <w:rFonts w:ascii="Lucida Console" w:eastAsia="Times New Roman" w:hAnsi="Lucida Console" w:cs="Courier New"/>
+          <w:color w:val="FF0000"/>
+          <w:sz w:val="20"/>
+          <w:szCs w:val="20"/>
+          <w:lang w:eastAsia="en-PH"/>
+        </w:rPr>
+      </w:pPr>
+      <w:r>
+        <w:rPr>
+          <w:rFonts w:ascii="Lucida Console" w:eastAsia="Times New Roman" w:hAnsi="Lucida Console" w:cs="Courier New"/>
+          <w:color w:val="FF0000"/>
+          <w:sz w:val="20"/>
+          <w:szCs w:val="20"/>
+          <w:lang w:eastAsia="en-PH"/>
+        </w:rPr>
+        <w:t>&gt; abline(coef(laborpro2015), lwd=2, col="indianred1")</w:t>
+      </w:r>
+    </w:p>
+    <w:p>
+      <w:pPr>
+        <w:rPr>
+          <w:rFonts w:eastAsiaTheme="majorEastAsia"/>
+          <w:color w:val="2F5496" w:themeColor="accent1" w:themeShade="BF"/>
+        </w:rPr>
+      </w:pPr>
+      <w:r>
+        <w:rPr>
+          <w:noProof/>
+          <w:lang w:eastAsia="en-PH"/>
+        </w:rPr>
+        <w:drawing>
+          <wp:anchor distT="0" distB="0" distL="114300" distR="114300" simplePos="0" relativeHeight="251687936" behindDoc="0" locked="0" layoutInCell="1" allowOverlap="1" wp14:anchorId="2CD4626A" wp14:editId="6AD03873">
+            <wp:simplePos x="0" y="0"/>
+            <wp:positionH relativeFrom="column">
+              <wp:posOffset>-286526</wp:posOffset>
+            </wp:positionH>
+            <wp:positionV relativeFrom="paragraph">
+              <wp:posOffset>300990</wp:posOffset>
+            </wp:positionV>
+            <wp:extent cx="6457950" cy="3022600"/>
+            <wp:effectExtent l="19050" t="19050" r="19050" b="25400"/>
+            <wp:wrapSquare wrapText="bothSides"/>
+            <wp:docPr id="13" name="Picture 13" descr="C:\Users\mlbel\AppData\Local\Microsoft\Windows\INetCacheContent.Word\LabProdByPop2015.png"/>
+            <wp:cNvGraphicFramePr>
+              <a:graphicFrameLocks xmlns:a="http://schemas.openxmlformats.org/drawingml/2006/main" noChangeAspect="1"/>
+            </wp:cNvGraphicFramePr>
+            <a:graphic xmlns:a="http://schemas.openxmlformats.org/drawingml/2006/main">
+              <a:graphicData uri="http://schemas.openxmlformats.org/drawingml/2006/picture">
+                <pic:pic xmlns:pic="http://schemas.openxmlformats.org/drawingml/2006/picture">
+                  <pic:nvPicPr>
+                    <pic:cNvPr id="0" name="Picture 9" descr="C:\Users\mlbel\AppData\Local\Microsoft\Windows\INetCacheContent.Word\LabProdByPop2015.png"/>
+                    <pic:cNvPicPr>
+                      <a:picLocks noChangeAspect="1" noChangeArrowheads="1"/>
+                    </pic:cNvPicPr>
+                  </pic:nvPicPr>
+                  <pic:blipFill>
+                    <a:blip r:embed="rId20">
+                      <a:extLst>
+                        <a:ext uri="{28A0092B-C50C-407E-A947-70E740481C1C}">
+                          <a14:useLocalDpi xmlns:a14="http://schemas.microsoft.com/office/drawing/2010/main" val="0"/>
+                        </a:ext>
+                      </a:extLst>
+                    </a:blip>
+                    <a:srcRect/>
+                    <a:stretch>
+                      <a:fillRect/>
+                    </a:stretch>
+                  </pic:blipFill>
+                  <pic:spPr bwMode="auto">
+                    <a:xfrm>
+                      <a:off x="0" y="0"/>
+                      <a:ext cx="6457950" cy="3022600"/>
+                    </a:xfrm>
+                    <a:prstGeom prst="rect">
+                      <a:avLst/>
+                    </a:prstGeom>
+                    <a:noFill/>
+                    <a:ln>
+                      <a:solidFill>
+                        <a:schemeClr val="tx1"/>
+                      </a:solidFill>
+                    </a:ln>
+                  </pic:spPr>
+                </pic:pic>
+              </a:graphicData>
+            </a:graphic>
+            <wp14:sizeRelH relativeFrom="page">
+              <wp14:pctWidth>0</wp14:pctWidth>
+            </wp14:sizeRelH>
+            <wp14:sizeRelV relativeFrom="page">
+              <wp14:pctHeight>0</wp14:pctHeight>
+            </wp14:sizeRelV>
+          </wp:anchor>
+        </w:drawing>
+      </w:r>
       <w:r>
         <w:rPr>
           <w:rFonts w:eastAsiaTheme="majorEastAsia"/>
@@ -13126,7 +13643,7 @@
                     </pic:cNvPicPr>
                   </pic:nvPicPr>
                   <pic:blipFill>
-                    <a:blip r:embed="rId20">
+                    <a:blip r:embed="rId21">
                       <a:extLst>
                         <a:ext uri="{28A0092B-C50C-407E-A947-70E740481C1C}">
                           <a14:useLocalDpi xmlns:a14="http://schemas.microsoft.com/office/drawing/2010/main" val="0"/>
@@ -14802,7 +15319,7 @@
                     </pic:cNvPicPr>
                   </pic:nvPicPr>
                   <pic:blipFill>
-                    <a:blip r:embed="rId21">
+                    <a:blip r:embed="rId22">
                       <a:extLst>
                         <a:ext uri="{28A0092B-C50C-407E-A947-70E740481C1C}">
                           <a14:useLocalDpi xmlns:a14="http://schemas.microsoft.com/office/drawing/2010/main" val="0"/>
@@ -15065,7 +15582,7 @@
                     <pic:cNvPicPr/>
                   </pic:nvPicPr>
                   <pic:blipFill>
-                    <a:blip r:embed="rId22">
+                    <a:blip r:embed="rId23">
                       <a:extLst>
                         <a:ext uri="{28A0092B-C50C-407E-A947-70E740481C1C}">
                           <a14:useLocalDpi xmlns:a14="http://schemas.microsoft.com/office/drawing/2010/main" val="0"/>

</xml_diff>

<commit_message>
added analysis on poverty incidence by population per year
</commit_message>
<xml_diff>
--- a/Documentation/Final Documents.docx
+++ b/Documentation/Final Documents.docx
@@ -1378,6 +1378,7 @@
           <w:sz w:val="28"/>
           <w:szCs w:val="28"/>
         </w:rPr>
+        <w:lastRenderedPageBreak/>
         <w:t>Introduction</w:t>
       </w:r>
       <w:bookmarkEnd w:id="1"/>
@@ -1633,6 +1634,7 @@
           <w:sz w:val="28"/>
           <w:szCs w:val="28"/>
         </w:rPr>
+        <w:lastRenderedPageBreak/>
         <w:t>Population Per Region</w:t>
       </w:r>
       <w:bookmarkEnd w:id="2"/>
@@ -2811,6 +2813,7 @@
           <w:noProof/>
           <w:lang w:eastAsia="en-PH"/>
         </w:rPr>
+        <w:lastRenderedPageBreak/>
         <w:drawing>
           <wp:anchor distT="0" distB="0" distL="114300" distR="114300" simplePos="0" relativeHeight="251696128" behindDoc="0" locked="0" layoutInCell="1" allowOverlap="1" wp14:anchorId="3A9FD8FA" wp14:editId="2153C25E">
             <wp:simplePos x="0" y="0"/>
@@ -5188,6 +5191,7 @@
           <w:szCs w:val="20"/>
           <w:lang w:eastAsia="en-PH"/>
         </w:rPr>
+        <w:lastRenderedPageBreak/>
         <w:t>Region VII   60419.03 27.6</w:t>
       </w:r>
     </w:p>
@@ -5873,6 +5877,7 @@
           <w:sz w:val="28"/>
           <w:szCs w:val="28"/>
         </w:rPr>
+        <w:lastRenderedPageBreak/>
         <w:t>Family Per Region 2012</w:t>
       </w:r>
       <w:bookmarkEnd w:id="3"/>
@@ -6936,6 +6941,7 @@
           <w:sz w:val="28"/>
           <w:szCs w:val="28"/>
         </w:rPr>
+        <w:lastRenderedPageBreak/>
         <w:t>Family Per Region 2015</w:t>
       </w:r>
       <w:bookmarkEnd w:id="4"/>
@@ -8073,6 +8079,7 @@
           <w:noProof/>
           <w:lang w:eastAsia="en-PH"/>
         </w:rPr>
+        <w:lastRenderedPageBreak/>
         <w:drawing>
           <wp:anchor distT="0" distB="0" distL="114300" distR="114300" simplePos="0" relativeHeight="251698176" behindDoc="0" locked="0" layoutInCell="1" allowOverlap="1" wp14:anchorId="4D53C276" wp14:editId="2157F90B">
             <wp:simplePos x="0" y="0"/>
@@ -8165,6 +8172,7 @@
           <w:sz w:val="28"/>
           <w:szCs w:val="28"/>
         </w:rPr>
+        <w:lastRenderedPageBreak/>
         <w:t>Income of Families Per Region 2012 and 2015</w:t>
       </w:r>
       <w:bookmarkEnd w:id="5"/>
@@ -9233,6 +9241,7 @@
           <w:szCs w:val="20"/>
           <w:lang w:eastAsia="en-PH"/>
         </w:rPr>
+        <w:lastRenderedPageBreak/>
         <w:t>&gt; Incomefamily2015=tapply(DataV3$TotalIncomeOfFamilies2015,DataV3$RegionalDesignation, FUN=sum, na.rm=TRUE)</w:t>
       </w:r>
     </w:p>
@@ -10530,6 +10539,7 @@
           <w:sz w:val="28"/>
           <w:szCs w:val="28"/>
         </w:rPr>
+        <w:lastRenderedPageBreak/>
         <w:t>Poverty Incidence by Population 2012</w:t>
       </w:r>
       <w:bookmarkEnd w:id="7"/>
@@ -10858,6 +10868,7 @@
           <w:sz w:val="28"/>
           <w:szCs w:val="28"/>
         </w:rPr>
+        <w:lastRenderedPageBreak/>
         <w:t>Poverty Incidence by Population 2015</w:t>
       </w:r>
       <w:bookmarkEnd w:id="8"/>
@@ -11130,137 +11141,80 @@
           <w:sz w:val="28"/>
           <w:szCs w:val="28"/>
         </w:rPr>
+        <w:lastRenderedPageBreak/>
         <w:t xml:space="preserve">Difference between Poverty Incidence by Population by Year </w:t>
       </w:r>
     </w:p>
     <w:p>
-      <w:pPr>
-        <w:shd w:val="clear" w:color="auto" w:fill="FFFFFF"/>
-        <w:tabs>
-          <w:tab w:val="left" w:pos="916"/>
-          <w:tab w:val="left" w:pos="1832"/>
-          <w:tab w:val="left" w:pos="2748"/>
-          <w:tab w:val="left" w:pos="3664"/>
-          <w:tab w:val="left" w:pos="4580"/>
-          <w:tab w:val="left" w:pos="5496"/>
-          <w:tab w:val="left" w:pos="6412"/>
-          <w:tab w:val="left" w:pos="7328"/>
-          <w:tab w:val="left" w:pos="8244"/>
-          <w:tab w:val="left" w:pos="9160"/>
-          <w:tab w:val="left" w:pos="10076"/>
-          <w:tab w:val="left" w:pos="10992"/>
-          <w:tab w:val="left" w:pos="11908"/>
-          <w:tab w:val="left" w:pos="12824"/>
-          <w:tab w:val="left" w:pos="13740"/>
-          <w:tab w:val="left" w:pos="14656"/>
-        </w:tabs>
-        <w:wordWrap w:val="0"/>
-        <w:spacing w:after="0" w:line="225" w:lineRule="atLeast"/>
-        <w:rPr>
-          <w:rFonts w:ascii="Lucida Console" w:eastAsia="Times New Roman" w:hAnsi="Lucida Console" w:cs="Courier New"/>
-          <w:color w:val="FF0000"/>
-          <w:sz w:val="20"/>
-          <w:szCs w:val="20"/>
-          <w:lang w:eastAsia="en-PH"/>
-        </w:rPr>
-      </w:pPr>
-      <w:r>
-        <w:rPr>
-          <w:rFonts w:ascii="Lucida Console" w:eastAsia="Times New Roman" w:hAnsi="Lucida Console" w:cs="Courier New"/>
-          <w:color w:val="FF0000"/>
-          <w:sz w:val="20"/>
-          <w:szCs w:val="20"/>
-          <w:lang w:eastAsia="en-PH"/>
-        </w:rPr>
-        <w:t>&gt; library(readxl)</w:t>
-      </w:r>
-    </w:p>
-    <w:p>
-      <w:pPr>
-        <w:shd w:val="clear" w:color="auto" w:fill="FFFFFF"/>
-        <w:tabs>
-          <w:tab w:val="left" w:pos="916"/>
-          <w:tab w:val="left" w:pos="1832"/>
-          <w:tab w:val="left" w:pos="2748"/>
-          <w:tab w:val="left" w:pos="3664"/>
-          <w:tab w:val="left" w:pos="4580"/>
-          <w:tab w:val="left" w:pos="5496"/>
-          <w:tab w:val="left" w:pos="6412"/>
-          <w:tab w:val="left" w:pos="7328"/>
-          <w:tab w:val="left" w:pos="8244"/>
-          <w:tab w:val="left" w:pos="9160"/>
-          <w:tab w:val="left" w:pos="10076"/>
-          <w:tab w:val="left" w:pos="10992"/>
-          <w:tab w:val="left" w:pos="11908"/>
-          <w:tab w:val="left" w:pos="12824"/>
-          <w:tab w:val="left" w:pos="13740"/>
-          <w:tab w:val="left" w:pos="14656"/>
-        </w:tabs>
-        <w:wordWrap w:val="0"/>
-        <w:spacing w:after="0" w:line="225" w:lineRule="atLeast"/>
-        <w:rPr>
-          <w:rFonts w:ascii="Lucida Console" w:eastAsia="Times New Roman" w:hAnsi="Lucida Console" w:cs="Courier New"/>
-          <w:color w:val="FF0000"/>
-          <w:sz w:val="20"/>
-          <w:szCs w:val="20"/>
-          <w:lang w:eastAsia="en-PH"/>
-        </w:rPr>
-      </w:pPr>
-      <w:r>
-        <w:rPr>
-          <w:rFonts w:ascii="Lucida Console" w:eastAsia="Times New Roman" w:hAnsi="Lucida Console" w:cs="Courier New"/>
-          <w:color w:val="FF0000"/>
-          <w:sz w:val="20"/>
-          <w:szCs w:val="20"/>
-          <w:lang w:eastAsia="en-PH"/>
-        </w:rPr>
-        <w:t>&gt; ForGroupedBars &lt;- read_excel("C:/Users/johan/Desktop/IBMDESC-Poverty/Documentation/ForGroupedBars.xlsx")</w:t>
-      </w:r>
-    </w:p>
-    <w:p>
-      <w:pPr>
-        <w:shd w:val="clear" w:color="auto" w:fill="FFFFFF"/>
-        <w:tabs>
-          <w:tab w:val="left" w:pos="916"/>
-          <w:tab w:val="left" w:pos="1832"/>
-          <w:tab w:val="left" w:pos="2748"/>
-          <w:tab w:val="left" w:pos="3664"/>
-          <w:tab w:val="left" w:pos="4580"/>
-          <w:tab w:val="left" w:pos="5496"/>
-          <w:tab w:val="left" w:pos="6412"/>
-          <w:tab w:val="left" w:pos="7328"/>
-          <w:tab w:val="left" w:pos="8244"/>
-          <w:tab w:val="left" w:pos="9160"/>
-          <w:tab w:val="left" w:pos="10076"/>
-          <w:tab w:val="left" w:pos="10992"/>
-          <w:tab w:val="left" w:pos="11908"/>
-          <w:tab w:val="left" w:pos="12824"/>
-          <w:tab w:val="left" w:pos="13740"/>
-          <w:tab w:val="left" w:pos="14656"/>
-        </w:tabs>
-        <w:wordWrap w:val="0"/>
-        <w:spacing w:after="0" w:line="225" w:lineRule="atLeast"/>
-        <w:rPr>
-          <w:rFonts w:ascii="Lucida Console" w:eastAsia="Times New Roman" w:hAnsi="Lucida Console" w:cs="Courier New"/>
-          <w:color w:val="FF0000"/>
-          <w:sz w:val="20"/>
-          <w:szCs w:val="20"/>
-          <w:lang w:eastAsia="en-PH"/>
-        </w:rPr>
-      </w:pPr>
-      <w:r>
-        <w:rPr>
-          <w:rFonts w:ascii="Lucida Console" w:eastAsia="Times New Roman" w:hAnsi="Lucida Console" w:cs="Courier New"/>
-          <w:color w:val="FF0000"/>
-          <w:sz w:val="20"/>
-          <w:szCs w:val="20"/>
-          <w:lang w:eastAsia="en-PH"/>
-        </w:rPr>
-        <w:t>&gt; V</w:t>
+      <w:r>
+        <w:tab/>
+        <w:t>The difference between the year 2012 and 2015 in poverty incidence by population per year is that in 2012, the highest poverty incidence is in ARMM exactly at 53.7</w:t>
+      </w:r>
+      <w:r>
+        <w:t>%</w:t>
+      </w:r>
+      <w:r>
+        <w:t xml:space="preserve"> and still in 2015 the poverty incidence in that region did not decrease. The lowest poverty incidence is in NCR </w:t>
+      </w:r>
+      <w:r>
+        <w:t>exactly at 3.9</w:t>
+      </w:r>
+      <w:r>
+        <w:t>%</w:t>
+      </w:r>
+      <w:r>
+        <w:t xml:space="preserve"> </w:t>
+      </w:r>
+      <w:r>
+        <w:t xml:space="preserve">and in 2015 like ARMM, the poverty incidence in that region did not decrease. </w:t>
+      </w:r>
+      <w:r>
+        <w:t>The region that has the most decrease in poverty incidence is Region XI. In the year 2012, Region XI’s poverty incidence has a total of 30.7</w:t>
+      </w:r>
+      <w:r>
+        <w:t>%</w:t>
+      </w:r>
+      <w:r>
+        <w:t>, however after 3 years, Region XI’s poverty incidence decreased by 8.7</w:t>
+      </w:r>
+      <w:r>
+        <w:t>%</w:t>
+      </w:r>
+      <w:r>
+        <w:t xml:space="preserve"> and in 2015 Region XI’s</w:t>
+      </w:r>
+      <w:r>
+        <w:t xml:space="preserve"> poverty incidence is 22%</w:t>
       </w:r>
       <w:bookmarkStart w:id="10" w:name="_GoBack"/>
       <w:bookmarkEnd w:id="10"/>
       <w:r>
+        <w:t xml:space="preserve">. </w:t>
+      </w:r>
+    </w:p>
+    <w:p>
+      <w:pPr>
+        <w:shd w:val="clear" w:color="auto" w:fill="FFFFFF"/>
+        <w:tabs>
+          <w:tab w:val="left" w:pos="916"/>
+          <w:tab w:val="left" w:pos="1832"/>
+          <w:tab w:val="left" w:pos="2748"/>
+          <w:tab w:val="left" w:pos="3664"/>
+          <w:tab w:val="left" w:pos="4580"/>
+          <w:tab w:val="left" w:pos="5496"/>
+          <w:tab w:val="left" w:pos="6412"/>
+          <w:tab w:val="left" w:pos="7328"/>
+          <w:tab w:val="left" w:pos="8244"/>
+          <w:tab w:val="left" w:pos="9160"/>
+          <w:tab w:val="left" w:pos="10076"/>
+          <w:tab w:val="left" w:pos="10992"/>
+          <w:tab w:val="left" w:pos="11908"/>
+          <w:tab w:val="left" w:pos="12824"/>
+          <w:tab w:val="left" w:pos="13740"/>
+          <w:tab w:val="left" w:pos="14656"/>
+        </w:tabs>
+        <w:wordWrap w:val="0"/>
+        <w:spacing w:after="0" w:line="225" w:lineRule="atLeast"/>
         <w:rPr>
           <w:rFonts w:ascii="Lucida Console" w:eastAsia="Times New Roman" w:hAnsi="Lucida Console" w:cs="Courier New"/>
           <w:color w:val="FF0000"/>
@@ -11268,7 +11222,100 @@
           <w:szCs w:val="20"/>
           <w:lang w:eastAsia="en-PH"/>
         </w:rPr>
-        <w:t>iew(ForGroupedBars)</w:t>
+      </w:pPr>
+      <w:r>
+        <w:rPr>
+          <w:rFonts w:ascii="Lucida Console" w:eastAsia="Times New Roman" w:hAnsi="Lucida Console" w:cs="Courier New"/>
+          <w:color w:val="FF0000"/>
+          <w:sz w:val="20"/>
+          <w:szCs w:val="20"/>
+          <w:lang w:eastAsia="en-PH"/>
+        </w:rPr>
+        <w:t>&gt; library(readxl)</w:t>
+      </w:r>
+    </w:p>
+    <w:p>
+      <w:pPr>
+        <w:shd w:val="clear" w:color="auto" w:fill="FFFFFF"/>
+        <w:tabs>
+          <w:tab w:val="left" w:pos="916"/>
+          <w:tab w:val="left" w:pos="1832"/>
+          <w:tab w:val="left" w:pos="2748"/>
+          <w:tab w:val="left" w:pos="3664"/>
+          <w:tab w:val="left" w:pos="4580"/>
+          <w:tab w:val="left" w:pos="5496"/>
+          <w:tab w:val="left" w:pos="6412"/>
+          <w:tab w:val="left" w:pos="7328"/>
+          <w:tab w:val="left" w:pos="8244"/>
+          <w:tab w:val="left" w:pos="9160"/>
+          <w:tab w:val="left" w:pos="10076"/>
+          <w:tab w:val="left" w:pos="10992"/>
+          <w:tab w:val="left" w:pos="11908"/>
+          <w:tab w:val="left" w:pos="12824"/>
+          <w:tab w:val="left" w:pos="13740"/>
+          <w:tab w:val="left" w:pos="14656"/>
+        </w:tabs>
+        <w:wordWrap w:val="0"/>
+        <w:spacing w:after="0" w:line="225" w:lineRule="atLeast"/>
+        <w:rPr>
+          <w:rFonts w:ascii="Lucida Console" w:eastAsia="Times New Roman" w:hAnsi="Lucida Console" w:cs="Courier New"/>
+          <w:color w:val="FF0000"/>
+          <w:sz w:val="20"/>
+          <w:szCs w:val="20"/>
+          <w:lang w:eastAsia="en-PH"/>
+        </w:rPr>
+      </w:pPr>
+      <w:r>
+        <w:rPr>
+          <w:rFonts w:ascii="Lucida Console" w:eastAsia="Times New Roman" w:hAnsi="Lucida Console" w:cs="Courier New"/>
+          <w:color w:val="FF0000"/>
+          <w:sz w:val="20"/>
+          <w:szCs w:val="20"/>
+          <w:lang w:eastAsia="en-PH"/>
+        </w:rPr>
+        <w:t>&gt; ForGroupedBars &lt;- read_excel("C:/Users/johan/Desktop/IBMDESC-Poverty/Documentation/ForGroupedBars.xlsx")</w:t>
+      </w:r>
+    </w:p>
+    <w:p>
+      <w:pPr>
+        <w:shd w:val="clear" w:color="auto" w:fill="FFFFFF"/>
+        <w:tabs>
+          <w:tab w:val="left" w:pos="916"/>
+          <w:tab w:val="left" w:pos="1832"/>
+          <w:tab w:val="left" w:pos="2748"/>
+          <w:tab w:val="left" w:pos="3664"/>
+          <w:tab w:val="left" w:pos="4580"/>
+          <w:tab w:val="left" w:pos="5496"/>
+          <w:tab w:val="left" w:pos="6412"/>
+          <w:tab w:val="left" w:pos="7328"/>
+          <w:tab w:val="left" w:pos="8244"/>
+          <w:tab w:val="left" w:pos="9160"/>
+          <w:tab w:val="left" w:pos="10076"/>
+          <w:tab w:val="left" w:pos="10992"/>
+          <w:tab w:val="left" w:pos="11908"/>
+          <w:tab w:val="left" w:pos="12824"/>
+          <w:tab w:val="left" w:pos="13740"/>
+          <w:tab w:val="left" w:pos="14656"/>
+        </w:tabs>
+        <w:wordWrap w:val="0"/>
+        <w:spacing w:after="0" w:line="225" w:lineRule="atLeast"/>
+        <w:rPr>
+          <w:rFonts w:ascii="Lucida Console" w:eastAsia="Times New Roman" w:hAnsi="Lucida Console" w:cs="Courier New"/>
+          <w:color w:val="FF0000"/>
+          <w:sz w:val="20"/>
+          <w:szCs w:val="20"/>
+          <w:lang w:eastAsia="en-PH"/>
+        </w:rPr>
+      </w:pPr>
+      <w:r>
+        <w:rPr>
+          <w:rFonts w:ascii="Lucida Console" w:eastAsia="Times New Roman" w:hAnsi="Lucida Console" w:cs="Courier New"/>
+          <w:color w:val="FF0000"/>
+          <w:sz w:val="20"/>
+          <w:szCs w:val="20"/>
+          <w:lang w:eastAsia="en-PH"/>
+        </w:rPr>
+        <w:t>&gt; View(ForGroupedBars)</w:t>
       </w:r>
     </w:p>
     <w:p>
@@ -11373,6 +11420,7 @@
       <w:r>
         <w:rPr>
           <w:noProof/>
+          <w:lang w:eastAsia="en-PH"/>
         </w:rPr>
         <w:drawing>
           <wp:anchor distT="0" distB="0" distL="114300" distR="114300" simplePos="0" relativeHeight="251705344" behindDoc="0" locked="0" layoutInCell="1" allowOverlap="1" wp14:anchorId="6180A5AB" wp14:editId="1F608530">
@@ -11511,6 +11559,7 @@
       </w:pPr>
     </w:p>
     <w:p/>
+    <w:p/>
     <w:p>
       <w:pPr>
         <w:pStyle w:val="Heading2"/>
@@ -12780,6 +12829,7 @@
           <w:sz w:val="28"/>
           <w:szCs w:val="28"/>
         </w:rPr>
+        <w:lastRenderedPageBreak/>
         <w:t>Labor Productivity by Population 2012 and 2015</w:t>
       </w:r>
       <w:bookmarkEnd w:id="11"/>
@@ -13082,6 +13132,7 @@
           <w:szCs w:val="20"/>
           <w:lang w:eastAsia="en-PH"/>
         </w:rPr>
+        <w:lastRenderedPageBreak/>
         <w:t>&gt; plot(DataV3$Population2015, DataV3$LaborProductivity2015, xlab="Population", ylab="Labor Productivity", main="LABOR PRODUCTIVITY BY POPULATION (2015)", cex.lab=1.5, cex.main=2.5, font.lab=4, font.main=2, frame.plot=TRUE, pch=6, col="darkmagenta", ylim=c(0,5000), xlim=c(20000,160000))</w:t>
       </w:r>
     </w:p>
@@ -13272,6 +13323,7 @@
           <w:b/>
           <w:sz w:val="28"/>
         </w:rPr>
+        <w:lastRenderedPageBreak/>
         <w:t>Number of Schools b</w:t>
       </w:r>
       <w:r>
@@ -13585,6 +13637,7 @@
           <w:sz w:val="28"/>
           <w:szCs w:val="28"/>
         </w:rPr>
+        <w:lastRenderedPageBreak/>
         <w:t>Annual Poverty Threshold by Population</w:t>
       </w:r>
       <w:bookmarkEnd w:id="13"/>
@@ -15039,6 +15092,7 @@
           <w:rFonts w:ascii="Arial" w:hAnsi="Arial" w:cs="Arial"/>
           <w:sz w:val="24"/>
         </w:rPr>
+        <w:lastRenderedPageBreak/>
         <w:t>In the above example, the Annual Per Capita Income which is ₱ 9, 857.14 of Family A is evidently lower than Threshold Income of the region (₱23, 344.00). Therefore, Family A is considered indigent or poor.</w:t>
       </w:r>
     </w:p>
@@ -15363,6 +15417,7 @@
           <w:szCs w:val="20"/>
           <w:lang w:eastAsia="en-PH"/>
         </w:rPr>
+        <w:lastRenderedPageBreak/>
         <w:t>&gt; plot(DataV3$Population2012, DataV3$AnnualPerCapitaPovertyThreshold2012, xlab="Population", ylab="Annual Threshold", main="ANNUAL THRESHOLD BY POPULATION (2012)", cex.lab=1.5, cex.main=2.5, font.lab=4, font.main=2, frame.plot=TRUE, pch=7, col="darkblue", xlim=c(20000,140000), ylim=c(16000,26000))</w:t>
       </w:r>
     </w:p>
@@ -15539,6 +15594,7 @@
           <w:sz w:val="28"/>
           <w:szCs w:val="28"/>
         </w:rPr>
+        <w:lastRenderedPageBreak/>
         <w:t>Recommendation and Conclusion</w:t>
       </w:r>
       <w:bookmarkEnd w:id="14"/>

</xml_diff>

<commit_message>
updated Final Documents.docx and Poverty.pptx
</commit_message>
<xml_diff>
--- a/Documentation/Final Documents.docx
+++ b/Documentation/Final Documents.docx
@@ -11184,12 +11184,7 @@
         <w:t xml:space="preserve"> and in 2015 Region XI’s</w:t>
       </w:r>
       <w:r>
-        <w:t xml:space="preserve"> poverty incidence is 22%</w:t>
-      </w:r>
-      <w:bookmarkStart w:id="10" w:name="_GoBack"/>
-      <w:bookmarkEnd w:id="10"/>
-      <w:r>
-        <w:t xml:space="preserve">. </w:t>
+        <w:t xml:space="preserve"> poverty incidence is 22%. </w:t>
       </w:r>
     </w:p>
     <w:p>
@@ -11417,6 +11412,7 @@
           <w:szCs w:val="28"/>
         </w:rPr>
       </w:pPr>
+      <w:bookmarkStart w:id="10" w:name="_GoBack"/>
       <w:r>
         <w:rPr>
           <w:noProof/>
@@ -11487,6 +11483,7 @@
           </wp:anchor>
         </w:drawing>
       </w:r>
+      <w:bookmarkEnd w:id="10"/>
     </w:p>
     <w:p>
       <w:pPr>
@@ -15081,18 +15078,363 @@
     </w:p>
     <w:p>
       <w:pPr>
+        <w:shd w:val="clear" w:color="auto" w:fill="FFFFFF"/>
+        <w:tabs>
+          <w:tab w:val="left" w:pos="916"/>
+          <w:tab w:val="left" w:pos="1832"/>
+          <w:tab w:val="left" w:pos="2748"/>
+          <w:tab w:val="left" w:pos="3664"/>
+          <w:tab w:val="left" w:pos="4580"/>
+          <w:tab w:val="left" w:pos="5496"/>
+          <w:tab w:val="left" w:pos="6412"/>
+          <w:tab w:val="left" w:pos="7328"/>
+          <w:tab w:val="left" w:pos="8244"/>
+          <w:tab w:val="left" w:pos="9160"/>
+          <w:tab w:val="left" w:pos="10076"/>
+          <w:tab w:val="left" w:pos="10992"/>
+          <w:tab w:val="left" w:pos="11908"/>
+          <w:tab w:val="left" w:pos="12824"/>
+          <w:tab w:val="left" w:pos="13740"/>
+          <w:tab w:val="left" w:pos="14656"/>
+        </w:tabs>
+        <w:wordWrap w:val="0"/>
+        <w:spacing w:after="0" w:line="225" w:lineRule="atLeast"/>
+        <w:rPr>
+          <w:rFonts w:ascii="Lucida Console" w:eastAsia="Times New Roman" w:hAnsi="Lucida Console" w:cs="Courier New"/>
+          <w:color w:val="0000FF"/>
+          <w:sz w:val="20"/>
+          <w:szCs w:val="20"/>
+          <w:lang w:eastAsia="en-PH"/>
+        </w:rPr>
+      </w:pPr>
+      <w:r>
+        <w:rPr>
+          <w:rFonts w:ascii="Lucida Console" w:eastAsia="Times New Roman" w:hAnsi="Lucida Console" w:cs="Courier New"/>
+          <w:color w:val="0000FF"/>
+          <w:sz w:val="20"/>
+          <w:szCs w:val="20"/>
+          <w:lang w:eastAsia="en-PH"/>
+        </w:rPr>
+        <w:lastRenderedPageBreak/>
+        <w:t>&gt; annualthreshold=tapply(DataV3$AnnualPerCapitaPovertyThreshold2012,DataV3$RegionalDesignation,mean,na.rm=TRUE)</w:t>
+      </w:r>
+    </w:p>
+    <w:p>
+      <w:pPr>
+        <w:shd w:val="clear" w:color="auto" w:fill="FFFFFF"/>
+        <w:tabs>
+          <w:tab w:val="left" w:pos="916"/>
+          <w:tab w:val="left" w:pos="1832"/>
+          <w:tab w:val="left" w:pos="2748"/>
+          <w:tab w:val="left" w:pos="3664"/>
+          <w:tab w:val="left" w:pos="4580"/>
+          <w:tab w:val="left" w:pos="5496"/>
+          <w:tab w:val="left" w:pos="6412"/>
+          <w:tab w:val="left" w:pos="7328"/>
+          <w:tab w:val="left" w:pos="8244"/>
+          <w:tab w:val="left" w:pos="9160"/>
+          <w:tab w:val="left" w:pos="10076"/>
+          <w:tab w:val="left" w:pos="10992"/>
+          <w:tab w:val="left" w:pos="11908"/>
+          <w:tab w:val="left" w:pos="12824"/>
+          <w:tab w:val="left" w:pos="13740"/>
+          <w:tab w:val="left" w:pos="14656"/>
+        </w:tabs>
+        <w:wordWrap w:val="0"/>
+        <w:spacing w:after="0" w:line="225" w:lineRule="atLeast"/>
+        <w:rPr>
+          <w:rFonts w:ascii="Lucida Console" w:eastAsia="Times New Roman" w:hAnsi="Lucida Console" w:cs="Courier New"/>
+          <w:color w:val="0000FF"/>
+          <w:sz w:val="20"/>
+          <w:szCs w:val="20"/>
+          <w:lang w:eastAsia="en-PH"/>
+        </w:rPr>
+      </w:pPr>
+      <w:r>
+        <w:rPr>
+          <w:rFonts w:ascii="Lucida Console" w:eastAsia="Times New Roman" w:hAnsi="Lucida Console" w:cs="Courier New"/>
+          <w:color w:val="0000FF"/>
+          <w:sz w:val="20"/>
+          <w:szCs w:val="20"/>
+          <w:lang w:eastAsia="en-PH"/>
+        </w:rPr>
+        <w:t>&gt; annualthreshold</w:t>
+      </w:r>
+    </w:p>
+    <w:p>
+      <w:pPr>
+        <w:shd w:val="clear" w:color="auto" w:fill="FFFFFF"/>
+        <w:tabs>
+          <w:tab w:val="left" w:pos="916"/>
+          <w:tab w:val="left" w:pos="1832"/>
+          <w:tab w:val="left" w:pos="2748"/>
+          <w:tab w:val="left" w:pos="3664"/>
+          <w:tab w:val="left" w:pos="4580"/>
+          <w:tab w:val="left" w:pos="5496"/>
+          <w:tab w:val="left" w:pos="6412"/>
+          <w:tab w:val="left" w:pos="7328"/>
+          <w:tab w:val="left" w:pos="8244"/>
+          <w:tab w:val="left" w:pos="9160"/>
+          <w:tab w:val="left" w:pos="10076"/>
+          <w:tab w:val="left" w:pos="10992"/>
+          <w:tab w:val="left" w:pos="11908"/>
+          <w:tab w:val="left" w:pos="12824"/>
+          <w:tab w:val="left" w:pos="13740"/>
+          <w:tab w:val="left" w:pos="14656"/>
+        </w:tabs>
+        <w:wordWrap w:val="0"/>
+        <w:spacing w:after="0" w:line="225" w:lineRule="atLeast"/>
+        <w:rPr>
+          <w:rFonts w:ascii="Lucida Console" w:eastAsia="Times New Roman" w:hAnsi="Lucida Console" w:cs="Courier New"/>
+          <w:color w:val="000000"/>
+          <w:sz w:val="20"/>
+          <w:szCs w:val="20"/>
+          <w:lang w:eastAsia="en-PH"/>
+        </w:rPr>
+      </w:pPr>
+      <w:r>
+        <w:rPr>
+          <w:rFonts w:ascii="Lucida Console" w:eastAsia="Times New Roman" w:hAnsi="Lucida Console" w:cs="Courier New"/>
+          <w:color w:val="000000"/>
+          <w:sz w:val="20"/>
+          <w:szCs w:val="20"/>
+          <w:lang w:eastAsia="en-PH"/>
+        </w:rPr>
+        <w:t xml:space="preserve">       ARMM         CAR         NCR    Region I   Region II  Region III </w:t>
+      </w:r>
+    </w:p>
+    <w:p>
+      <w:pPr>
+        <w:shd w:val="clear" w:color="auto" w:fill="FFFFFF"/>
+        <w:tabs>
+          <w:tab w:val="left" w:pos="916"/>
+          <w:tab w:val="left" w:pos="1832"/>
+          <w:tab w:val="left" w:pos="2748"/>
+          <w:tab w:val="left" w:pos="3664"/>
+          <w:tab w:val="left" w:pos="4580"/>
+          <w:tab w:val="left" w:pos="5496"/>
+          <w:tab w:val="left" w:pos="6412"/>
+          <w:tab w:val="left" w:pos="7328"/>
+          <w:tab w:val="left" w:pos="8244"/>
+          <w:tab w:val="left" w:pos="9160"/>
+          <w:tab w:val="left" w:pos="10076"/>
+          <w:tab w:val="left" w:pos="10992"/>
+          <w:tab w:val="left" w:pos="11908"/>
+          <w:tab w:val="left" w:pos="12824"/>
+          <w:tab w:val="left" w:pos="13740"/>
+          <w:tab w:val="left" w:pos="14656"/>
+        </w:tabs>
+        <w:wordWrap w:val="0"/>
+        <w:spacing w:after="0" w:line="225" w:lineRule="atLeast"/>
+        <w:rPr>
+          <w:rFonts w:ascii="Lucida Console" w:eastAsia="Times New Roman" w:hAnsi="Lucida Console" w:cs="Courier New"/>
+          <w:color w:val="000000"/>
+          <w:sz w:val="20"/>
+          <w:szCs w:val="20"/>
+          <w:lang w:eastAsia="en-PH"/>
+        </w:rPr>
+      </w:pPr>
+      <w:r>
+        <w:rPr>
+          <w:rFonts w:ascii="Lucida Console" w:eastAsia="Times New Roman" w:hAnsi="Lucida Console" w:cs="Courier New"/>
+          <w:color w:val="000000"/>
+          <w:sz w:val="20"/>
+          <w:szCs w:val="20"/>
+          <w:lang w:eastAsia="en-PH"/>
+        </w:rPr>
+        <w:t xml:space="preserve">      20517       19483       20344       18373       19125       20071 </w:t>
+      </w:r>
+    </w:p>
+    <w:p>
+      <w:pPr>
+        <w:shd w:val="clear" w:color="auto" w:fill="FFFFFF"/>
+        <w:tabs>
+          <w:tab w:val="left" w:pos="916"/>
+          <w:tab w:val="left" w:pos="1832"/>
+          <w:tab w:val="left" w:pos="2748"/>
+          <w:tab w:val="left" w:pos="3664"/>
+          <w:tab w:val="left" w:pos="4580"/>
+          <w:tab w:val="left" w:pos="5496"/>
+          <w:tab w:val="left" w:pos="6412"/>
+          <w:tab w:val="left" w:pos="7328"/>
+          <w:tab w:val="left" w:pos="8244"/>
+          <w:tab w:val="left" w:pos="9160"/>
+          <w:tab w:val="left" w:pos="10076"/>
+          <w:tab w:val="left" w:pos="10992"/>
+          <w:tab w:val="left" w:pos="11908"/>
+          <w:tab w:val="left" w:pos="12824"/>
+          <w:tab w:val="left" w:pos="13740"/>
+          <w:tab w:val="left" w:pos="14656"/>
+        </w:tabs>
+        <w:wordWrap w:val="0"/>
+        <w:spacing w:after="0" w:line="225" w:lineRule="atLeast"/>
+        <w:rPr>
+          <w:rFonts w:ascii="Lucida Console" w:eastAsia="Times New Roman" w:hAnsi="Lucida Console" w:cs="Courier New"/>
+          <w:color w:val="000000"/>
+          <w:sz w:val="20"/>
+          <w:szCs w:val="20"/>
+          <w:lang w:eastAsia="en-PH"/>
+        </w:rPr>
+      </w:pPr>
+      <w:r>
+        <w:rPr>
+          <w:rFonts w:ascii="Lucida Console" w:eastAsia="Times New Roman" w:hAnsi="Lucida Console" w:cs="Courier New"/>
+          <w:color w:val="000000"/>
+          <w:sz w:val="20"/>
+          <w:szCs w:val="20"/>
+          <w:lang w:eastAsia="en-PH"/>
+        </w:rPr>
+        <w:t xml:space="preserve">Region IV-A Region IV-B   Region IX    Region V   Region VI  Region VII </w:t>
+      </w:r>
+    </w:p>
+    <w:p>
+      <w:pPr>
+        <w:shd w:val="clear" w:color="auto" w:fill="FFFFFF"/>
+        <w:tabs>
+          <w:tab w:val="left" w:pos="916"/>
+          <w:tab w:val="left" w:pos="1832"/>
+          <w:tab w:val="left" w:pos="2748"/>
+          <w:tab w:val="left" w:pos="3664"/>
+          <w:tab w:val="left" w:pos="4580"/>
+          <w:tab w:val="left" w:pos="5496"/>
+          <w:tab w:val="left" w:pos="6412"/>
+          <w:tab w:val="left" w:pos="7328"/>
+          <w:tab w:val="left" w:pos="8244"/>
+          <w:tab w:val="left" w:pos="9160"/>
+          <w:tab w:val="left" w:pos="10076"/>
+          <w:tab w:val="left" w:pos="10992"/>
+          <w:tab w:val="left" w:pos="11908"/>
+          <w:tab w:val="left" w:pos="12824"/>
+          <w:tab w:val="left" w:pos="13740"/>
+          <w:tab w:val="left" w:pos="14656"/>
+        </w:tabs>
+        <w:wordWrap w:val="0"/>
+        <w:spacing w:after="0" w:line="225" w:lineRule="atLeast"/>
+        <w:rPr>
+          <w:rFonts w:ascii="Lucida Console" w:eastAsia="Times New Roman" w:hAnsi="Lucida Console" w:cs="Courier New"/>
+          <w:color w:val="000000"/>
+          <w:sz w:val="20"/>
+          <w:szCs w:val="20"/>
+          <w:lang w:eastAsia="en-PH"/>
+        </w:rPr>
+      </w:pPr>
+      <w:r>
+        <w:rPr>
+          <w:rFonts w:ascii="Lucida Console" w:eastAsia="Times New Roman" w:hAnsi="Lucida Console" w:cs="Courier New"/>
+          <w:color w:val="000000"/>
+          <w:sz w:val="20"/>
+          <w:szCs w:val="20"/>
+          <w:lang w:eastAsia="en-PH"/>
+        </w:rPr>
+        <w:t xml:space="preserve">      19137       17292       18054       18257       18029       18767 </w:t>
+      </w:r>
+    </w:p>
+    <w:p>
+      <w:pPr>
+        <w:shd w:val="clear" w:color="auto" w:fill="FFFFFF"/>
+        <w:tabs>
+          <w:tab w:val="left" w:pos="916"/>
+          <w:tab w:val="left" w:pos="1832"/>
+          <w:tab w:val="left" w:pos="2748"/>
+          <w:tab w:val="left" w:pos="3664"/>
+          <w:tab w:val="left" w:pos="4580"/>
+          <w:tab w:val="left" w:pos="5496"/>
+          <w:tab w:val="left" w:pos="6412"/>
+          <w:tab w:val="left" w:pos="7328"/>
+          <w:tab w:val="left" w:pos="8244"/>
+          <w:tab w:val="left" w:pos="9160"/>
+          <w:tab w:val="left" w:pos="10076"/>
+          <w:tab w:val="left" w:pos="10992"/>
+          <w:tab w:val="left" w:pos="11908"/>
+          <w:tab w:val="left" w:pos="12824"/>
+          <w:tab w:val="left" w:pos="13740"/>
+          <w:tab w:val="left" w:pos="14656"/>
+        </w:tabs>
+        <w:wordWrap w:val="0"/>
+        <w:spacing w:after="0" w:line="225" w:lineRule="atLeast"/>
+        <w:rPr>
+          <w:rFonts w:ascii="Lucida Console" w:eastAsia="Times New Roman" w:hAnsi="Lucida Console" w:cs="Courier New"/>
+          <w:color w:val="000000"/>
+          <w:sz w:val="20"/>
+          <w:szCs w:val="20"/>
+          <w:lang w:eastAsia="en-PH"/>
+        </w:rPr>
+      </w:pPr>
+      <w:r>
+        <w:rPr>
+          <w:rFonts w:ascii="Lucida Console" w:eastAsia="Times New Roman" w:hAnsi="Lucida Console" w:cs="Courier New"/>
+          <w:color w:val="000000"/>
+          <w:sz w:val="20"/>
+          <w:szCs w:val="20"/>
+          <w:lang w:eastAsia="en-PH"/>
+        </w:rPr>
+        <w:t xml:space="preserve">Region VIII    Region X   Region XI  Region XII Region XIII </w:t>
+      </w:r>
+    </w:p>
+    <w:p>
+      <w:pPr>
+        <w:shd w:val="clear" w:color="auto" w:fill="FFFFFF"/>
+        <w:tabs>
+          <w:tab w:val="left" w:pos="916"/>
+          <w:tab w:val="left" w:pos="1832"/>
+          <w:tab w:val="left" w:pos="2748"/>
+          <w:tab w:val="left" w:pos="3664"/>
+          <w:tab w:val="left" w:pos="4580"/>
+          <w:tab w:val="left" w:pos="5496"/>
+          <w:tab w:val="left" w:pos="6412"/>
+          <w:tab w:val="left" w:pos="7328"/>
+          <w:tab w:val="left" w:pos="8244"/>
+          <w:tab w:val="left" w:pos="9160"/>
+          <w:tab w:val="left" w:pos="10076"/>
+          <w:tab w:val="left" w:pos="10992"/>
+          <w:tab w:val="left" w:pos="11908"/>
+          <w:tab w:val="left" w:pos="12824"/>
+          <w:tab w:val="left" w:pos="13740"/>
+          <w:tab w:val="left" w:pos="14656"/>
+        </w:tabs>
+        <w:wordWrap w:val="0"/>
+        <w:spacing w:after="0" w:line="225" w:lineRule="atLeast"/>
+        <w:rPr>
+          <w:rFonts w:ascii="Lucida Console" w:eastAsia="Times New Roman" w:hAnsi="Lucida Console" w:cs="Courier New"/>
+          <w:color w:val="000000"/>
+          <w:sz w:val="20"/>
+          <w:szCs w:val="20"/>
+          <w:lang w:eastAsia="en-PH"/>
+        </w:rPr>
+      </w:pPr>
+      <w:r>
+        <w:rPr>
+          <w:rFonts w:ascii="Lucida Console" w:eastAsia="Times New Roman" w:hAnsi="Lucida Console" w:cs="Courier New"/>
+          <w:color w:val="000000"/>
+          <w:sz w:val="20"/>
+          <w:szCs w:val="20"/>
+          <w:lang w:eastAsia="en-PH"/>
+        </w:rPr>
+        <w:t xml:space="preserve">      18076       19335       19967       18737       19629 </w:t>
+      </w:r>
+    </w:p>
+    <w:p>
+      <w:pPr>
         <w:spacing w:line="360" w:lineRule="auto"/>
         <w:rPr>
           <w:rFonts w:ascii="Arial" w:hAnsi="Arial" w:cs="Arial"/>
           <w:sz w:val="24"/>
         </w:rPr>
       </w:pPr>
-      <w:r>
+    </w:p>
+    <w:p>
+      <w:pPr>
+        <w:spacing w:line="360" w:lineRule="auto"/>
         <w:rPr>
           <w:rFonts w:ascii="Arial" w:hAnsi="Arial" w:cs="Arial"/>
           <w:sz w:val="24"/>
         </w:rPr>
-        <w:lastRenderedPageBreak/>
+      </w:pPr>
+      <w:r>
+        <w:rPr>
+          <w:rFonts w:ascii="Arial" w:hAnsi="Arial" w:cs="Arial"/>
+          <w:sz w:val="24"/>
+        </w:rPr>
         <w:t>In the above example, the Annual Per Capita Income which is ₱ 9, 857.14 of Family A is evidently lower than Threshold Income of the region (₱23, 344.00). Therefore, Family A is considered indigent or poor.</w:t>
       </w:r>
     </w:p>

</xml_diff>